<commit_message>
Difference between npm & npx
</commit_message>
<xml_diff>
--- a/React_Interview_Question.docx
+++ b/React_Interview_Question.docx
@@ -56,6 +56,218 @@
           <w:shd w:val="clear" w:color="auto" w:fill="FFFFFF"/>
         </w:rPr>
         <w:t>Single page applications work within a single browser session and allow users to jump between parts of the system without requiring the entire page to reload.</w:t>
+      </w:r>
+    </w:p>
+    <w:p>
+      <w:pPr>
+        <w:pStyle w:val="ListParagraph"/>
+        <w:numPr>
+          <w:ilvl w:val="0"/>
+          <w:numId w:val="2"/>
+        </w:numPr>
+        <w:spacing w:line="276" w:lineRule="auto"/>
+        <w:jc w:val="both"/>
+        <w:rPr>
+          <w:rFonts w:ascii="Times New Roman" w:hAnsi="Times New Roman" w:cs="Times New Roman"/>
+          <w:b/>
+          <w:bCs/>
+          <w:color w:val="202122"/>
+          <w:sz w:val="24"/>
+          <w:szCs w:val="24"/>
+          <w:shd w:val="clear" w:color="auto" w:fill="FFFFFF"/>
+        </w:rPr>
+      </w:pPr>
+      <w:r>
+        <w:rPr>
+          <w:rFonts w:ascii="Times New Roman" w:hAnsi="Times New Roman" w:cs="Times New Roman"/>
+          <w:b/>
+          <w:bCs/>
+          <w:color w:val="202122"/>
+          <w:sz w:val="24"/>
+          <w:szCs w:val="24"/>
+          <w:shd w:val="clear" w:color="auto" w:fill="FFFFFF"/>
+        </w:rPr>
+        <w:t xml:space="preserve">Difference between </w:t>
+      </w:r>
+      <w:proofErr w:type="spellStart"/>
+      <w:r>
+        <w:rPr>
+          <w:rFonts w:ascii="Times New Roman" w:hAnsi="Times New Roman" w:cs="Times New Roman"/>
+          <w:b/>
+          <w:bCs/>
+          <w:color w:val="202122"/>
+          <w:sz w:val="24"/>
+          <w:szCs w:val="24"/>
+          <w:shd w:val="clear" w:color="auto" w:fill="FFFFFF"/>
+        </w:rPr>
+        <w:t>npm</w:t>
+      </w:r>
+      <w:proofErr w:type="spellEnd"/>
+      <w:r>
+        <w:rPr>
+          <w:rFonts w:ascii="Times New Roman" w:hAnsi="Times New Roman" w:cs="Times New Roman"/>
+          <w:b/>
+          <w:bCs/>
+          <w:color w:val="202122"/>
+          <w:sz w:val="24"/>
+          <w:szCs w:val="24"/>
+          <w:shd w:val="clear" w:color="auto" w:fill="FFFFFF"/>
+        </w:rPr>
+        <w:t xml:space="preserve"> &amp; </w:t>
+      </w:r>
+      <w:proofErr w:type="spellStart"/>
+      <w:proofErr w:type="gramStart"/>
+      <w:r>
+        <w:rPr>
+          <w:rFonts w:ascii="Times New Roman" w:hAnsi="Times New Roman" w:cs="Times New Roman"/>
+          <w:b/>
+          <w:bCs/>
+          <w:color w:val="202122"/>
+          <w:sz w:val="24"/>
+          <w:szCs w:val="24"/>
+          <w:shd w:val="clear" w:color="auto" w:fill="FFFFFF"/>
+        </w:rPr>
+        <w:t>npx</w:t>
+      </w:r>
+      <w:proofErr w:type="spellEnd"/>
+      <w:r>
+        <w:rPr>
+          <w:rFonts w:ascii="Times New Roman" w:hAnsi="Times New Roman" w:cs="Times New Roman"/>
+          <w:b/>
+          <w:bCs/>
+          <w:color w:val="202122"/>
+          <w:sz w:val="24"/>
+          <w:szCs w:val="24"/>
+          <w:shd w:val="clear" w:color="auto" w:fill="FFFFFF"/>
+        </w:rPr>
+        <w:t xml:space="preserve"> ?</w:t>
+      </w:r>
+      <w:proofErr w:type="gramEnd"/>
+    </w:p>
+    <w:p>
+      <w:pPr>
+        <w:pStyle w:val="ListParagraph"/>
+        <w:numPr>
+          <w:ilvl w:val="0"/>
+          <w:numId w:val="5"/>
+        </w:numPr>
+        <w:spacing w:line="276" w:lineRule="auto"/>
+        <w:jc w:val="both"/>
+        <w:rPr>
+          <w:rFonts w:ascii="Times New Roman" w:hAnsi="Times New Roman" w:cs="Times New Roman"/>
+          <w:color w:val="202122"/>
+          <w:sz w:val="24"/>
+          <w:szCs w:val="24"/>
+          <w:shd w:val="clear" w:color="auto" w:fill="FFFFFF"/>
+        </w:rPr>
+      </w:pPr>
+      <w:r>
+        <w:rPr>
+          <w:rFonts w:ascii="Times New Roman" w:hAnsi="Times New Roman" w:cs="Times New Roman"/>
+          <w:color w:val="202122"/>
+          <w:sz w:val="24"/>
+          <w:szCs w:val="24"/>
+          <w:shd w:val="clear" w:color="auto" w:fill="FFFFFF"/>
+        </w:rPr>
+        <w:t xml:space="preserve">Node package Manager is a tool: used to install, maintain, uninstall </w:t>
+      </w:r>
+      <w:proofErr w:type="spellStart"/>
+      <w:r>
+        <w:rPr>
+          <w:rFonts w:ascii="Times New Roman" w:hAnsi="Times New Roman" w:cs="Times New Roman"/>
+          <w:color w:val="202122"/>
+          <w:sz w:val="24"/>
+          <w:szCs w:val="24"/>
+          <w:shd w:val="clear" w:color="auto" w:fill="FFFFFF"/>
+        </w:rPr>
+        <w:t>javascript</w:t>
+      </w:r>
+      <w:proofErr w:type="spellEnd"/>
+      <w:r>
+        <w:rPr>
+          <w:rFonts w:ascii="Times New Roman" w:hAnsi="Times New Roman" w:cs="Times New Roman"/>
+          <w:color w:val="202122"/>
+          <w:sz w:val="24"/>
+          <w:szCs w:val="24"/>
+          <w:shd w:val="clear" w:color="auto" w:fill="FFFFFF"/>
+        </w:rPr>
+        <w:t xml:space="preserve"> modules</w:t>
+      </w:r>
+      <w:r>
+        <w:rPr>
+          <w:rFonts w:ascii="Times New Roman" w:hAnsi="Times New Roman" w:cs="Times New Roman"/>
+          <w:color w:val="202122"/>
+          <w:sz w:val="24"/>
+          <w:szCs w:val="24"/>
+          <w:shd w:val="clear" w:color="auto" w:fill="FFFFFF"/>
+        </w:rPr>
+        <w:t xml:space="preserve"> </w:t>
+      </w:r>
+      <w:r>
+        <w:rPr>
+          <w:rFonts w:ascii="Times New Roman" w:hAnsi="Times New Roman" w:cs="Times New Roman"/>
+          <w:color w:val="202122"/>
+          <w:sz w:val="24"/>
+          <w:szCs w:val="24"/>
+          <w:shd w:val="clear" w:color="auto" w:fill="FFFFFF"/>
+        </w:rPr>
+        <w:t>(packages)</w:t>
+      </w:r>
+    </w:p>
+    <w:p>
+      <w:pPr>
+        <w:pStyle w:val="ListParagraph"/>
+        <w:numPr>
+          <w:ilvl w:val="0"/>
+          <w:numId w:val="5"/>
+        </w:numPr>
+        <w:spacing w:line="276" w:lineRule="auto"/>
+        <w:jc w:val="both"/>
+        <w:rPr>
+          <w:rFonts w:ascii="Times New Roman" w:hAnsi="Times New Roman" w:cs="Times New Roman"/>
+          <w:color w:val="202122"/>
+          <w:sz w:val="24"/>
+          <w:szCs w:val="24"/>
+          <w:shd w:val="clear" w:color="auto" w:fill="FFFFFF"/>
+        </w:rPr>
+      </w:pPr>
+      <w:r>
+        <w:rPr>
+          <w:rFonts w:ascii="Times New Roman" w:hAnsi="Times New Roman" w:cs="Times New Roman"/>
+          <w:color w:val="202122"/>
+          <w:sz w:val="24"/>
+          <w:szCs w:val="24"/>
+          <w:shd w:val="clear" w:color="auto" w:fill="FFFFFF"/>
+        </w:rPr>
+        <w:t>NPX: (Node package Execution) If we want directly run a package for once</w:t>
+      </w:r>
+    </w:p>
+    <w:p>
+      <w:pPr>
+        <w:pStyle w:val="ListParagraph"/>
+        <w:numPr>
+          <w:ilvl w:val="0"/>
+          <w:numId w:val="5"/>
+        </w:numPr>
+        <w:spacing w:line="276" w:lineRule="auto"/>
+        <w:jc w:val="both"/>
+        <w:rPr>
+          <w:rFonts w:ascii="Times New Roman" w:hAnsi="Times New Roman" w:cs="Times New Roman"/>
+          <w:color w:val="202122"/>
+          <w:sz w:val="24"/>
+          <w:szCs w:val="24"/>
+          <w:shd w:val="clear" w:color="auto" w:fill="FFFFFF"/>
+        </w:rPr>
+      </w:pPr>
+      <w:r>
+        <w:rPr>
+          <w:rFonts w:ascii="Times New Roman" w:hAnsi="Times New Roman" w:cs="Times New Roman"/>
+          <w:color w:val="202122"/>
+          <w:sz w:val="24"/>
+          <w:szCs w:val="24"/>
+          <w:shd w:val="clear" w:color="auto" w:fill="FFFFFF"/>
+        </w:rPr>
+        <w:t>NPM is for management -vs- NPX is one time execution</w:t>
       </w:r>
     </w:p>
     <w:sectPr>
@@ -270,6 +482,119 @@
     </w:lvl>
   </w:abstractNum>
   <w:abstractNum w:abstractNumId="2" w15:restartNumberingAfterBreak="0">
+    <w:nsid w:val="3CEB43DB"/>
+    <w:multiLevelType w:val="hybridMultilevel"/>
+    <w:tmpl w:val="DDFE0806"/>
+    <w:lvl w:ilvl="0" w:tplc="04090001">
+      <w:start w:val="1"/>
+      <w:numFmt w:val="bullet"/>
+      <w:lvlText w:val=""/>
+      <w:lvlJc w:val="left"/>
+      <w:pPr>
+        <w:ind w:left="1080" w:hanging="360"/>
+      </w:pPr>
+      <w:rPr>
+        <w:rFonts w:ascii="Symbol" w:hAnsi="Symbol" w:hint="default"/>
+      </w:rPr>
+    </w:lvl>
+    <w:lvl w:ilvl="1" w:tplc="04090003" w:tentative="1">
+      <w:start w:val="1"/>
+      <w:numFmt w:val="bullet"/>
+      <w:lvlText w:val="o"/>
+      <w:lvlJc w:val="left"/>
+      <w:pPr>
+        <w:ind w:left="1800" w:hanging="360"/>
+      </w:pPr>
+      <w:rPr>
+        <w:rFonts w:ascii="Courier New" w:hAnsi="Courier New" w:cs="Courier New" w:hint="default"/>
+      </w:rPr>
+    </w:lvl>
+    <w:lvl w:ilvl="2" w:tplc="04090005" w:tentative="1">
+      <w:start w:val="1"/>
+      <w:numFmt w:val="bullet"/>
+      <w:lvlText w:val=""/>
+      <w:lvlJc w:val="left"/>
+      <w:pPr>
+        <w:ind w:left="2520" w:hanging="360"/>
+      </w:pPr>
+      <w:rPr>
+        <w:rFonts w:ascii="Wingdings" w:hAnsi="Wingdings" w:hint="default"/>
+      </w:rPr>
+    </w:lvl>
+    <w:lvl w:ilvl="3" w:tplc="04090001" w:tentative="1">
+      <w:start w:val="1"/>
+      <w:numFmt w:val="bullet"/>
+      <w:lvlText w:val=""/>
+      <w:lvlJc w:val="left"/>
+      <w:pPr>
+        <w:ind w:left="3240" w:hanging="360"/>
+      </w:pPr>
+      <w:rPr>
+        <w:rFonts w:ascii="Symbol" w:hAnsi="Symbol" w:hint="default"/>
+      </w:rPr>
+    </w:lvl>
+    <w:lvl w:ilvl="4" w:tplc="04090003" w:tentative="1">
+      <w:start w:val="1"/>
+      <w:numFmt w:val="bullet"/>
+      <w:lvlText w:val="o"/>
+      <w:lvlJc w:val="left"/>
+      <w:pPr>
+        <w:ind w:left="3960" w:hanging="360"/>
+      </w:pPr>
+      <w:rPr>
+        <w:rFonts w:ascii="Courier New" w:hAnsi="Courier New" w:cs="Courier New" w:hint="default"/>
+      </w:rPr>
+    </w:lvl>
+    <w:lvl w:ilvl="5" w:tplc="04090005" w:tentative="1">
+      <w:start w:val="1"/>
+      <w:numFmt w:val="bullet"/>
+      <w:lvlText w:val=""/>
+      <w:lvlJc w:val="left"/>
+      <w:pPr>
+        <w:ind w:left="4680" w:hanging="360"/>
+      </w:pPr>
+      <w:rPr>
+        <w:rFonts w:ascii="Wingdings" w:hAnsi="Wingdings" w:hint="default"/>
+      </w:rPr>
+    </w:lvl>
+    <w:lvl w:ilvl="6" w:tplc="04090001" w:tentative="1">
+      <w:start w:val="1"/>
+      <w:numFmt w:val="bullet"/>
+      <w:lvlText w:val=""/>
+      <w:lvlJc w:val="left"/>
+      <w:pPr>
+        <w:ind w:left="5400" w:hanging="360"/>
+      </w:pPr>
+      <w:rPr>
+        <w:rFonts w:ascii="Symbol" w:hAnsi="Symbol" w:hint="default"/>
+      </w:rPr>
+    </w:lvl>
+    <w:lvl w:ilvl="7" w:tplc="04090003" w:tentative="1">
+      <w:start w:val="1"/>
+      <w:numFmt w:val="bullet"/>
+      <w:lvlText w:val="o"/>
+      <w:lvlJc w:val="left"/>
+      <w:pPr>
+        <w:ind w:left="6120" w:hanging="360"/>
+      </w:pPr>
+      <w:rPr>
+        <w:rFonts w:ascii="Courier New" w:hAnsi="Courier New" w:cs="Courier New" w:hint="default"/>
+      </w:rPr>
+    </w:lvl>
+    <w:lvl w:ilvl="8" w:tplc="04090005" w:tentative="1">
+      <w:start w:val="1"/>
+      <w:numFmt w:val="bullet"/>
+      <w:lvlText w:val=""/>
+      <w:lvlJc w:val="left"/>
+      <w:pPr>
+        <w:ind w:left="6840" w:hanging="360"/>
+      </w:pPr>
+      <w:rPr>
+        <w:rFonts w:ascii="Wingdings" w:hAnsi="Wingdings" w:hint="default"/>
+      </w:rPr>
+    </w:lvl>
+  </w:abstractNum>
+  <w:abstractNum w:abstractNumId="3" w15:restartNumberingAfterBreak="0">
     <w:nsid w:val="6BBF5785"/>
     <w:multiLevelType w:val="hybridMultilevel"/>
     <w:tmpl w:val="5A68B4C4"/>
@@ -358,7 +683,7 @@
       </w:pPr>
     </w:lvl>
   </w:abstractNum>
-  <w:abstractNum w:abstractNumId="3" w15:restartNumberingAfterBreak="0">
+  <w:abstractNum w:abstractNumId="4" w15:restartNumberingAfterBreak="0">
     <w:nsid w:val="7B4009C8"/>
     <w:multiLevelType w:val="hybridMultilevel"/>
     <w:tmpl w:val="E208D204"/>
@@ -472,16 +797,19 @@
     </w:lvl>
   </w:abstractNum>
   <w:num w:numId="1" w16cid:durableId="471216859">
-    <w:abstractNumId w:val="2"/>
+    <w:abstractNumId w:val="3"/>
   </w:num>
   <w:num w:numId="2" w16cid:durableId="429199587">
     <w:abstractNumId w:val="0"/>
   </w:num>
   <w:num w:numId="3" w16cid:durableId="1240746935">
-    <w:abstractNumId w:val="3"/>
+    <w:abstractNumId w:val="4"/>
   </w:num>
   <w:num w:numId="4" w16cid:durableId="40861365">
     <w:abstractNumId w:val="1"/>
+  </w:num>
+  <w:num w:numId="5" w16cid:durableId="2087143770">
+    <w:abstractNumId w:val="2"/>
   </w:num>
 </w:numbering>
 </file>

</xml_diff>

<commit_message>
Difference between babel and web pack
</commit_message>
<xml_diff>
--- a/React_Interview_Question.docx
+++ b/React_Interview_Question.docx
@@ -61,6 +61,20 @@
     <w:p>
       <w:pPr>
         <w:pStyle w:val="ListParagraph"/>
+        <w:spacing w:line="276" w:lineRule="auto"/>
+        <w:jc w:val="both"/>
+        <w:rPr>
+          <w:rFonts w:ascii="Times New Roman" w:hAnsi="Times New Roman" w:cs="Times New Roman"/>
+          <w:color w:val="202122"/>
+          <w:sz w:val="24"/>
+          <w:szCs w:val="24"/>
+          <w:shd w:val="clear" w:color="auto" w:fill="FFFFFF"/>
+        </w:rPr>
+      </w:pPr>
+    </w:p>
+    <w:p>
+      <w:pPr>
+        <w:pStyle w:val="ListParagraph"/>
         <w:numPr>
           <w:ilvl w:val="0"/>
           <w:numId w:val="2"/>
@@ -268,6 +282,235 @@
           <w:shd w:val="clear" w:color="auto" w:fill="FFFFFF"/>
         </w:rPr>
         <w:t>NPM is for management -vs- NPX is one time execution</w:t>
+      </w:r>
+    </w:p>
+    <w:p>
+      <w:pPr>
+        <w:pStyle w:val="ListParagraph"/>
+        <w:spacing w:line="276" w:lineRule="auto"/>
+        <w:ind w:left="1080"/>
+        <w:jc w:val="both"/>
+        <w:rPr>
+          <w:rFonts w:ascii="Times New Roman" w:hAnsi="Times New Roman" w:cs="Times New Roman"/>
+          <w:color w:val="202122"/>
+          <w:sz w:val="24"/>
+          <w:szCs w:val="24"/>
+          <w:shd w:val="clear" w:color="auto" w:fill="FFFFFF"/>
+        </w:rPr>
+      </w:pPr>
+    </w:p>
+    <w:p>
+      <w:pPr>
+        <w:pStyle w:val="ListParagraph"/>
+        <w:numPr>
+          <w:ilvl w:val="0"/>
+          <w:numId w:val="2"/>
+        </w:numPr>
+        <w:spacing w:line="276" w:lineRule="auto"/>
+        <w:jc w:val="both"/>
+        <w:rPr>
+          <w:rFonts w:ascii="Times New Roman" w:hAnsi="Times New Roman" w:cs="Times New Roman"/>
+          <w:b/>
+          <w:bCs/>
+          <w:color w:val="202122"/>
+          <w:sz w:val="24"/>
+          <w:szCs w:val="24"/>
+          <w:shd w:val="clear" w:color="auto" w:fill="FFFFFF"/>
+        </w:rPr>
+      </w:pPr>
+      <w:r>
+        <w:rPr>
+          <w:rFonts w:ascii="Times New Roman" w:hAnsi="Times New Roman" w:cs="Times New Roman"/>
+          <w:b/>
+          <w:bCs/>
+          <w:color w:val="202122"/>
+          <w:sz w:val="24"/>
+          <w:szCs w:val="24"/>
+          <w:shd w:val="clear" w:color="auto" w:fill="FFFFFF"/>
+        </w:rPr>
+        <w:t>What is babel &amp; Web-pack?</w:t>
+      </w:r>
+    </w:p>
+    <w:p>
+      <w:pPr>
+        <w:pStyle w:val="ListParagraph"/>
+        <w:numPr>
+          <w:ilvl w:val="0"/>
+          <w:numId w:val="6"/>
+        </w:numPr>
+        <w:spacing w:line="276" w:lineRule="auto"/>
+        <w:jc w:val="both"/>
+        <w:rPr>
+          <w:rFonts w:ascii="Times New Roman" w:hAnsi="Times New Roman" w:cs="Times New Roman"/>
+          <w:color w:val="202122"/>
+          <w:sz w:val="24"/>
+          <w:szCs w:val="24"/>
+          <w:shd w:val="clear" w:color="auto" w:fill="FFFFFF"/>
+        </w:rPr>
+      </w:pPr>
+      <w:r>
+        <w:rPr>
+          <w:rFonts w:ascii="Times New Roman" w:hAnsi="Times New Roman" w:cs="Times New Roman"/>
+          <w:color w:val="202122"/>
+          <w:sz w:val="24"/>
+          <w:szCs w:val="24"/>
+          <w:shd w:val="clear" w:color="auto" w:fill="FFFFFF"/>
+        </w:rPr>
+        <w:t xml:space="preserve">Bable is a </w:t>
+      </w:r>
+      <w:proofErr w:type="spellStart"/>
+      <w:r>
+        <w:rPr>
+          <w:rFonts w:ascii="Times New Roman" w:hAnsi="Times New Roman" w:cs="Times New Roman"/>
+          <w:color w:val="202122"/>
+          <w:sz w:val="24"/>
+          <w:szCs w:val="24"/>
+          <w:shd w:val="clear" w:color="auto" w:fill="FFFFFF"/>
+        </w:rPr>
+        <w:t>transpiler</w:t>
+      </w:r>
+      <w:proofErr w:type="spellEnd"/>
+      <w:r>
+        <w:rPr>
+          <w:rFonts w:ascii="Times New Roman" w:hAnsi="Times New Roman" w:cs="Times New Roman"/>
+          <w:color w:val="202122"/>
+          <w:sz w:val="24"/>
+          <w:szCs w:val="24"/>
+          <w:shd w:val="clear" w:color="auto" w:fill="FFFFFF"/>
+        </w:rPr>
+        <w:t xml:space="preserve"> &amp; also a compiler.</w:t>
+      </w:r>
+    </w:p>
+    <w:p>
+      <w:pPr>
+        <w:pStyle w:val="ListParagraph"/>
+        <w:numPr>
+          <w:ilvl w:val="0"/>
+          <w:numId w:val="6"/>
+        </w:numPr>
+        <w:spacing w:line="276" w:lineRule="auto"/>
+        <w:jc w:val="both"/>
+        <w:rPr>
+          <w:rFonts w:ascii="Times New Roman" w:hAnsi="Times New Roman" w:cs="Times New Roman"/>
+          <w:color w:val="202122"/>
+          <w:sz w:val="24"/>
+          <w:szCs w:val="24"/>
+          <w:shd w:val="clear" w:color="auto" w:fill="FFFFFF"/>
+        </w:rPr>
+      </w:pPr>
+      <w:r>
+        <w:rPr>
+          <w:rFonts w:ascii="Times New Roman" w:hAnsi="Times New Roman" w:cs="Times New Roman"/>
+          <w:color w:val="202122"/>
+          <w:sz w:val="24"/>
+          <w:szCs w:val="24"/>
+          <w:shd w:val="clear" w:color="auto" w:fill="FFFFFF"/>
+        </w:rPr>
+        <w:t>It will take ES6 input &amp; converts it to ES5 for our browsers to understand.</w:t>
+      </w:r>
+    </w:p>
+    <w:p>
+      <w:pPr>
+        <w:pStyle w:val="ListParagraph"/>
+        <w:numPr>
+          <w:ilvl w:val="0"/>
+          <w:numId w:val="6"/>
+        </w:numPr>
+        <w:spacing w:line="276" w:lineRule="auto"/>
+        <w:jc w:val="both"/>
+        <w:rPr>
+          <w:rFonts w:ascii="Times New Roman" w:hAnsi="Times New Roman" w:cs="Times New Roman"/>
+          <w:color w:val="202122"/>
+          <w:sz w:val="24"/>
+          <w:szCs w:val="24"/>
+          <w:shd w:val="clear" w:color="auto" w:fill="FFFFFF"/>
+        </w:rPr>
+      </w:pPr>
+      <w:r>
+        <w:rPr>
+          <w:rFonts w:ascii="Times New Roman" w:hAnsi="Times New Roman" w:cs="Times New Roman"/>
+          <w:color w:val="202122"/>
+          <w:sz w:val="24"/>
+          <w:szCs w:val="24"/>
+          <w:shd w:val="clear" w:color="auto" w:fill="FFFFFF"/>
+        </w:rPr>
+        <w:t>It also converts JSX (JavaScript Extended) language to JS.</w:t>
+      </w:r>
+    </w:p>
+    <w:p>
+      <w:pPr>
+        <w:pStyle w:val="ListParagraph"/>
+        <w:numPr>
+          <w:ilvl w:val="0"/>
+          <w:numId w:val="6"/>
+        </w:numPr>
+        <w:spacing w:line="276" w:lineRule="auto"/>
+        <w:jc w:val="both"/>
+        <w:rPr>
+          <w:rFonts w:ascii="Times New Roman" w:hAnsi="Times New Roman" w:cs="Times New Roman"/>
+          <w:color w:val="202122"/>
+          <w:sz w:val="24"/>
+          <w:szCs w:val="24"/>
+          <w:shd w:val="clear" w:color="auto" w:fill="FFFFFF"/>
+        </w:rPr>
+      </w:pPr>
+      <w:r>
+        <w:rPr>
+          <w:rFonts w:ascii="Times New Roman" w:hAnsi="Times New Roman" w:cs="Times New Roman"/>
+          <w:color w:val="202122"/>
+          <w:sz w:val="24"/>
+          <w:szCs w:val="24"/>
+          <w:shd w:val="clear" w:color="auto" w:fill="FFFFFF"/>
+        </w:rPr>
+        <w:t>Web-pack is basically bundling tool used by react:</w:t>
+      </w:r>
+    </w:p>
+    <w:p>
+      <w:pPr>
+        <w:pStyle w:val="ListParagraph"/>
+        <w:numPr>
+          <w:ilvl w:val="0"/>
+          <w:numId w:val="6"/>
+        </w:numPr>
+        <w:spacing w:line="276" w:lineRule="auto"/>
+        <w:jc w:val="both"/>
+        <w:rPr>
+          <w:rFonts w:ascii="Times New Roman" w:hAnsi="Times New Roman" w:cs="Times New Roman"/>
+          <w:color w:val="202122"/>
+          <w:sz w:val="24"/>
+          <w:szCs w:val="24"/>
+          <w:shd w:val="clear" w:color="auto" w:fill="FFFFFF"/>
+        </w:rPr>
+      </w:pPr>
+      <w:r>
+        <w:rPr>
+          <w:rFonts w:ascii="Times New Roman" w:hAnsi="Times New Roman" w:cs="Times New Roman"/>
+          <w:color w:val="202122"/>
+          <w:sz w:val="24"/>
+          <w:szCs w:val="24"/>
+          <w:shd w:val="clear" w:color="auto" w:fill="FFFFFF"/>
+        </w:rPr>
+        <w:t>It will bundle all the CSS &amp; html files &amp; will add to Index.html file.</w:t>
+      </w:r>
+      <w:r>
+        <w:rPr>
+          <w:rFonts w:ascii="Times New Roman" w:hAnsi="Times New Roman" w:cs="Times New Roman"/>
+          <w:color w:val="202122"/>
+          <w:sz w:val="24"/>
+          <w:szCs w:val="24"/>
+          <w:shd w:val="clear" w:color="auto" w:fill="FFFFFF"/>
+        </w:rPr>
+        <w:t xml:space="preserve"> </w:t>
+      </w:r>
+      <w:r>
+        <w:rPr>
+          <w:rFonts w:ascii="Times New Roman" w:hAnsi="Times New Roman" w:cs="Times New Roman"/>
+          <w:color w:val="202122"/>
+          <w:sz w:val="24"/>
+          <w:szCs w:val="24"/>
+          <w:shd w:val="clear" w:color="auto" w:fill="FFFFFF"/>
+        </w:rPr>
+        <w:t>(Using &lt;link&gt; tags)</w:t>
       </w:r>
     </w:p>
     <w:sectPr>
@@ -369,6 +612,119 @@
     </w:lvl>
   </w:abstractNum>
   <w:abstractNum w:abstractNumId="1" w15:restartNumberingAfterBreak="0">
+    <w:nsid w:val="13DF1171"/>
+    <w:multiLevelType w:val="hybridMultilevel"/>
+    <w:tmpl w:val="BF92CD9A"/>
+    <w:lvl w:ilvl="0" w:tplc="04090001">
+      <w:start w:val="1"/>
+      <w:numFmt w:val="bullet"/>
+      <w:lvlText w:val=""/>
+      <w:lvlJc w:val="left"/>
+      <w:pPr>
+        <w:ind w:left="1080" w:hanging="360"/>
+      </w:pPr>
+      <w:rPr>
+        <w:rFonts w:ascii="Symbol" w:hAnsi="Symbol" w:hint="default"/>
+      </w:rPr>
+    </w:lvl>
+    <w:lvl w:ilvl="1" w:tplc="04090003" w:tentative="1">
+      <w:start w:val="1"/>
+      <w:numFmt w:val="bullet"/>
+      <w:lvlText w:val="o"/>
+      <w:lvlJc w:val="left"/>
+      <w:pPr>
+        <w:ind w:left="1800" w:hanging="360"/>
+      </w:pPr>
+      <w:rPr>
+        <w:rFonts w:ascii="Courier New" w:hAnsi="Courier New" w:cs="Courier New" w:hint="default"/>
+      </w:rPr>
+    </w:lvl>
+    <w:lvl w:ilvl="2" w:tplc="04090005" w:tentative="1">
+      <w:start w:val="1"/>
+      <w:numFmt w:val="bullet"/>
+      <w:lvlText w:val=""/>
+      <w:lvlJc w:val="left"/>
+      <w:pPr>
+        <w:ind w:left="2520" w:hanging="360"/>
+      </w:pPr>
+      <w:rPr>
+        <w:rFonts w:ascii="Wingdings" w:hAnsi="Wingdings" w:hint="default"/>
+      </w:rPr>
+    </w:lvl>
+    <w:lvl w:ilvl="3" w:tplc="04090001" w:tentative="1">
+      <w:start w:val="1"/>
+      <w:numFmt w:val="bullet"/>
+      <w:lvlText w:val=""/>
+      <w:lvlJc w:val="left"/>
+      <w:pPr>
+        <w:ind w:left="3240" w:hanging="360"/>
+      </w:pPr>
+      <w:rPr>
+        <w:rFonts w:ascii="Symbol" w:hAnsi="Symbol" w:hint="default"/>
+      </w:rPr>
+    </w:lvl>
+    <w:lvl w:ilvl="4" w:tplc="04090003" w:tentative="1">
+      <w:start w:val="1"/>
+      <w:numFmt w:val="bullet"/>
+      <w:lvlText w:val="o"/>
+      <w:lvlJc w:val="left"/>
+      <w:pPr>
+        <w:ind w:left="3960" w:hanging="360"/>
+      </w:pPr>
+      <w:rPr>
+        <w:rFonts w:ascii="Courier New" w:hAnsi="Courier New" w:cs="Courier New" w:hint="default"/>
+      </w:rPr>
+    </w:lvl>
+    <w:lvl w:ilvl="5" w:tplc="04090005" w:tentative="1">
+      <w:start w:val="1"/>
+      <w:numFmt w:val="bullet"/>
+      <w:lvlText w:val=""/>
+      <w:lvlJc w:val="left"/>
+      <w:pPr>
+        <w:ind w:left="4680" w:hanging="360"/>
+      </w:pPr>
+      <w:rPr>
+        <w:rFonts w:ascii="Wingdings" w:hAnsi="Wingdings" w:hint="default"/>
+      </w:rPr>
+    </w:lvl>
+    <w:lvl w:ilvl="6" w:tplc="04090001" w:tentative="1">
+      <w:start w:val="1"/>
+      <w:numFmt w:val="bullet"/>
+      <w:lvlText w:val=""/>
+      <w:lvlJc w:val="left"/>
+      <w:pPr>
+        <w:ind w:left="5400" w:hanging="360"/>
+      </w:pPr>
+      <w:rPr>
+        <w:rFonts w:ascii="Symbol" w:hAnsi="Symbol" w:hint="default"/>
+      </w:rPr>
+    </w:lvl>
+    <w:lvl w:ilvl="7" w:tplc="04090003" w:tentative="1">
+      <w:start w:val="1"/>
+      <w:numFmt w:val="bullet"/>
+      <w:lvlText w:val="o"/>
+      <w:lvlJc w:val="left"/>
+      <w:pPr>
+        <w:ind w:left="6120" w:hanging="360"/>
+      </w:pPr>
+      <w:rPr>
+        <w:rFonts w:ascii="Courier New" w:hAnsi="Courier New" w:cs="Courier New" w:hint="default"/>
+      </w:rPr>
+    </w:lvl>
+    <w:lvl w:ilvl="8" w:tplc="04090005" w:tentative="1">
+      <w:start w:val="1"/>
+      <w:numFmt w:val="bullet"/>
+      <w:lvlText w:val=""/>
+      <w:lvlJc w:val="left"/>
+      <w:pPr>
+        <w:ind w:left="6840" w:hanging="360"/>
+      </w:pPr>
+      <w:rPr>
+        <w:rFonts w:ascii="Wingdings" w:hAnsi="Wingdings" w:hint="default"/>
+      </w:rPr>
+    </w:lvl>
+  </w:abstractNum>
+  <w:abstractNum w:abstractNumId="2" w15:restartNumberingAfterBreak="0">
     <w:nsid w:val="27B20C69"/>
     <w:multiLevelType w:val="hybridMultilevel"/>
     <w:tmpl w:val="55BECDF0"/>
@@ -481,7 +837,7 @@
       </w:rPr>
     </w:lvl>
   </w:abstractNum>
-  <w:abstractNum w:abstractNumId="2" w15:restartNumberingAfterBreak="0">
+  <w:abstractNum w:abstractNumId="3" w15:restartNumberingAfterBreak="0">
     <w:nsid w:val="3CEB43DB"/>
     <w:multiLevelType w:val="hybridMultilevel"/>
     <w:tmpl w:val="DDFE0806"/>
@@ -594,7 +950,7 @@
       </w:rPr>
     </w:lvl>
   </w:abstractNum>
-  <w:abstractNum w:abstractNumId="3" w15:restartNumberingAfterBreak="0">
+  <w:abstractNum w:abstractNumId="4" w15:restartNumberingAfterBreak="0">
     <w:nsid w:val="6BBF5785"/>
     <w:multiLevelType w:val="hybridMultilevel"/>
     <w:tmpl w:val="5A68B4C4"/>
@@ -683,7 +1039,7 @@
       </w:pPr>
     </w:lvl>
   </w:abstractNum>
-  <w:abstractNum w:abstractNumId="4" w15:restartNumberingAfterBreak="0">
+  <w:abstractNum w:abstractNumId="5" w15:restartNumberingAfterBreak="0">
     <w:nsid w:val="7B4009C8"/>
     <w:multiLevelType w:val="hybridMultilevel"/>
     <w:tmpl w:val="E208D204"/>
@@ -797,19 +1153,22 @@
     </w:lvl>
   </w:abstractNum>
   <w:num w:numId="1" w16cid:durableId="471216859">
-    <w:abstractNumId w:val="3"/>
+    <w:abstractNumId w:val="4"/>
   </w:num>
   <w:num w:numId="2" w16cid:durableId="429199587">
     <w:abstractNumId w:val="0"/>
   </w:num>
   <w:num w:numId="3" w16cid:durableId="1240746935">
-    <w:abstractNumId w:val="4"/>
+    <w:abstractNumId w:val="5"/>
   </w:num>
   <w:num w:numId="4" w16cid:durableId="40861365">
-    <w:abstractNumId w:val="1"/>
+    <w:abstractNumId w:val="2"/>
   </w:num>
   <w:num w:numId="5" w16cid:durableId="2087143770">
-    <w:abstractNumId w:val="2"/>
+    <w:abstractNumId w:val="3"/>
+  </w:num>
+  <w:num w:numId="6" w16cid:durableId="1101493399">
+    <w:abstractNumId w:val="1"/>
   </w:num>
 </w:numbering>
 </file>

</xml_diff>

<commit_message>
Difference between Functional and class based components
</commit_message>
<xml_diff>
--- a/React_Interview_Question.docx
+++ b/React_Interview_Question.docx
@@ -130,7 +130,6 @@
         <w:t xml:space="preserve"> &amp; </w:t>
       </w:r>
       <w:proofErr w:type="spellStart"/>
-      <w:proofErr w:type="gramStart"/>
       <w:r>
         <w:rPr>
           <w:rFonts w:ascii="Times New Roman" w:hAnsi="Times New Roman" w:cs="Times New Roman"/>
@@ -156,7 +155,6 @@
         </w:rPr>
         <w:t xml:space="preserve"> ?</w:t>
       </w:r>
-      <w:proofErr w:type="gramEnd"/>
     </w:p>
     <w:p>
       <w:pPr>
@@ -512,6 +510,548 @@
         </w:rPr>
         <w:t>(Using &lt;link&gt; tags)</w:t>
       </w:r>
+    </w:p>
+    <w:p>
+      <w:pPr>
+        <w:pStyle w:val="ListParagraph"/>
+        <w:spacing w:line="276" w:lineRule="auto"/>
+        <w:ind w:left="1080"/>
+        <w:jc w:val="both"/>
+        <w:rPr>
+          <w:rFonts w:ascii="Times New Roman" w:hAnsi="Times New Roman" w:cs="Times New Roman"/>
+          <w:color w:val="202122"/>
+          <w:sz w:val="24"/>
+          <w:szCs w:val="24"/>
+          <w:shd w:val="clear" w:color="auto" w:fill="FFFFFF"/>
+        </w:rPr>
+      </w:pPr>
+    </w:p>
+    <w:p>
+      <w:pPr>
+        <w:pStyle w:val="ListParagraph"/>
+        <w:numPr>
+          <w:ilvl w:val="0"/>
+          <w:numId w:val="2"/>
+        </w:numPr>
+        <w:spacing w:line="480" w:lineRule="auto"/>
+        <w:jc w:val="both"/>
+        <w:rPr>
+          <w:rFonts w:ascii="Times New Roman" w:hAnsi="Times New Roman" w:cs="Times New Roman"/>
+          <w:b/>
+          <w:bCs/>
+          <w:color w:val="202122"/>
+          <w:sz w:val="24"/>
+          <w:szCs w:val="24"/>
+          <w:shd w:val="clear" w:color="auto" w:fill="FFFFFF"/>
+        </w:rPr>
+      </w:pPr>
+      <w:r>
+        <w:rPr>
+          <w:rFonts w:ascii="Times New Roman" w:hAnsi="Times New Roman" w:cs="Times New Roman"/>
+          <w:b/>
+          <w:bCs/>
+          <w:color w:val="202122"/>
+          <w:sz w:val="24"/>
+          <w:szCs w:val="24"/>
+          <w:shd w:val="clear" w:color="auto" w:fill="FFFFFF"/>
+        </w:rPr>
+        <w:t>Explain Class based components -vs- functional components?</w:t>
+      </w:r>
+    </w:p>
+    <w:tbl>
+      <w:tblPr>
+        <w:tblStyle w:val="TableGrid"/>
+        <w:tblW w:w="9000" w:type="dxa"/>
+        <w:tblInd w:w="535" w:type="dxa"/>
+        <w:tblLook w:val="04A0" w:firstRow="1" w:lastRow="0" w:firstColumn="1" w:lastColumn="0" w:noHBand="0" w:noVBand="1"/>
+      </w:tblPr>
+      <w:tblGrid>
+        <w:gridCol w:w="4423"/>
+        <w:gridCol w:w="4577"/>
+      </w:tblGrid>
+      <w:tr>
+        <w:tc>
+          <w:tcPr>
+            <w:tcW w:w="4423" w:type="dxa"/>
+          </w:tcPr>
+          <w:p>
+            <w:pPr>
+              <w:pStyle w:val="ListParagraph"/>
+              <w:spacing w:line="480" w:lineRule="auto"/>
+              <w:ind w:left="0"/>
+              <w:jc w:val="center"/>
+              <w:rPr>
+                <w:rFonts w:ascii="Times New Roman" w:hAnsi="Times New Roman" w:cs="Times New Roman"/>
+                <w:color w:val="202122"/>
+                <w:sz w:val="24"/>
+                <w:szCs w:val="24"/>
+                <w:shd w:val="clear" w:color="auto" w:fill="FFFFFF"/>
+              </w:rPr>
+            </w:pPr>
+            <w:r>
+              <w:rPr>
+                <w:rStyle w:val="Strong"/>
+                <w:rFonts w:ascii="Times New Roman" w:hAnsi="Times New Roman" w:cs="Times New Roman"/>
+                <w:sz w:val="24"/>
+                <w:szCs w:val="24"/>
+                <w:shd w:val="clear" w:color="auto" w:fill="FFFFFF"/>
+              </w:rPr>
+              <w:t>Functional Components</w:t>
+            </w:r>
+          </w:p>
+        </w:tc>
+        <w:tc>
+          <w:tcPr>
+            <w:tcW w:w="4577" w:type="dxa"/>
+          </w:tcPr>
+          <w:p>
+            <w:pPr>
+              <w:pStyle w:val="ListParagraph"/>
+              <w:spacing w:line="480" w:lineRule="auto"/>
+              <w:ind w:left="0"/>
+              <w:jc w:val="center"/>
+              <w:rPr>
+                <w:rFonts w:ascii="Times New Roman" w:hAnsi="Times New Roman" w:cs="Times New Roman"/>
+                <w:b/>
+                <w:bCs/>
+                <w:color w:val="202122"/>
+                <w:sz w:val="24"/>
+                <w:szCs w:val="24"/>
+                <w:shd w:val="clear" w:color="auto" w:fill="FFFFFF"/>
+              </w:rPr>
+            </w:pPr>
+            <w:r>
+              <w:rPr>
+                <w:rStyle w:val="Strong"/>
+                <w:rFonts w:ascii="Times New Roman" w:hAnsi="Times New Roman" w:cs="Times New Roman"/>
+                <w:sz w:val="24"/>
+                <w:szCs w:val="24"/>
+                <w:shd w:val="clear" w:color="auto" w:fill="FFFFFF"/>
+              </w:rPr>
+              <w:t>C</w:t>
+            </w:r>
+            <w:r>
+              <w:rPr>
+                <w:rStyle w:val="Strong"/>
+              </w:rPr>
+              <w:t>lass</w:t>
+            </w:r>
+            <w:r>
+              <w:rPr>
+                <w:rStyle w:val="Strong"/>
+                <w:rFonts w:ascii="Times New Roman" w:hAnsi="Times New Roman" w:cs="Times New Roman"/>
+                <w:sz w:val="24"/>
+                <w:szCs w:val="24"/>
+                <w:shd w:val="clear" w:color="auto" w:fill="FFFFFF"/>
+              </w:rPr>
+              <w:t xml:space="preserve"> Components</w:t>
+            </w:r>
+          </w:p>
+        </w:tc>
+      </w:tr>
+      <w:tr>
+        <w:tc>
+          <w:tcPr>
+            <w:tcW w:w="4423" w:type="dxa"/>
+          </w:tcPr>
+          <w:p>
+            <w:pPr>
+              <w:pStyle w:val="ListParagraph"/>
+              <w:ind w:left="0"/>
+              <w:jc w:val="both"/>
+              <w:rPr>
+                <w:rFonts w:ascii="Times New Roman" w:hAnsi="Times New Roman" w:cs="Times New Roman"/>
+                <w:b/>
+                <w:bCs/>
+                <w:color w:val="202122"/>
+                <w:sz w:val="24"/>
+                <w:szCs w:val="24"/>
+                <w:shd w:val="clear" w:color="auto" w:fill="FFFFFF"/>
+              </w:rPr>
+            </w:pPr>
+            <w:r>
+              <w:rPr>
+                <w:rFonts w:ascii="Times New Roman" w:hAnsi="Times New Roman" w:cs="Times New Roman"/>
+                <w:sz w:val="24"/>
+                <w:szCs w:val="24"/>
+                <w:shd w:val="clear" w:color="auto" w:fill="FFFFFF"/>
+              </w:rPr>
+              <w:t>Functional components are written as a JavaScript function.</w:t>
+            </w:r>
+          </w:p>
+        </w:tc>
+        <w:tc>
+          <w:tcPr>
+            <w:tcW w:w="4577" w:type="dxa"/>
+          </w:tcPr>
+          <w:p>
+            <w:pPr>
+              <w:pStyle w:val="ListParagraph"/>
+              <w:spacing w:line="276" w:lineRule="auto"/>
+              <w:ind w:left="0"/>
+              <w:jc w:val="both"/>
+              <w:rPr>
+                <w:rFonts w:ascii="Times New Roman" w:hAnsi="Times New Roman" w:cs="Times New Roman"/>
+                <w:b/>
+                <w:bCs/>
+                <w:sz w:val="24"/>
+                <w:szCs w:val="24"/>
+                <w:shd w:val="clear" w:color="auto" w:fill="FFFFFF"/>
+              </w:rPr>
+            </w:pPr>
+            <w:r>
+              <w:rPr>
+                <w:rFonts w:ascii="Times New Roman" w:hAnsi="Times New Roman" w:cs="Times New Roman"/>
+                <w:sz w:val="24"/>
+                <w:szCs w:val="24"/>
+                <w:shd w:val="clear" w:color="auto" w:fill="FFFFFF"/>
+              </w:rPr>
+              <w:t>Class components are written as a JavaScript class.</w:t>
+            </w:r>
+          </w:p>
+        </w:tc>
+      </w:tr>
+      <w:tr>
+        <w:tc>
+          <w:tcPr>
+            <w:tcW w:w="4423" w:type="dxa"/>
+          </w:tcPr>
+          <w:p>
+            <w:pPr>
+              <w:pStyle w:val="ListParagraph"/>
+              <w:spacing w:line="276" w:lineRule="auto"/>
+              <w:ind w:left="0"/>
+              <w:jc w:val="both"/>
+              <w:rPr>
+                <w:rFonts w:ascii="Times New Roman" w:hAnsi="Times New Roman" w:cs="Times New Roman"/>
+                <w:b/>
+                <w:bCs/>
+                <w:sz w:val="24"/>
+                <w:szCs w:val="24"/>
+                <w:shd w:val="clear" w:color="auto" w:fill="FFFFFF"/>
+              </w:rPr>
+            </w:pPr>
+            <w:r>
+              <w:rPr>
+                <w:rFonts w:ascii="Times New Roman" w:hAnsi="Times New Roman" w:cs="Times New Roman"/>
+                <w:sz w:val="24"/>
+                <w:szCs w:val="24"/>
+                <w:shd w:val="clear" w:color="auto" w:fill="FFFFFF"/>
+              </w:rPr>
+              <w:t>Functional components do not have a state or lifecycle methods.</w:t>
+            </w:r>
+          </w:p>
+        </w:tc>
+        <w:tc>
+          <w:tcPr>
+            <w:tcW w:w="4577" w:type="dxa"/>
+          </w:tcPr>
+          <w:p>
+            <w:pPr>
+              <w:pStyle w:val="ListParagraph"/>
+              <w:spacing w:line="276" w:lineRule="auto"/>
+              <w:ind w:left="0"/>
+              <w:rPr>
+                <w:rFonts w:ascii="Times New Roman" w:hAnsi="Times New Roman" w:cs="Times New Roman"/>
+                <w:b/>
+                <w:bCs/>
+                <w:sz w:val="24"/>
+                <w:szCs w:val="24"/>
+                <w:shd w:val="clear" w:color="auto" w:fill="FFFFFF"/>
+              </w:rPr>
+            </w:pPr>
+            <w:r>
+              <w:rPr>
+                <w:rFonts w:ascii="Times New Roman" w:hAnsi="Times New Roman" w:cs="Times New Roman"/>
+                <w:sz w:val="24"/>
+                <w:szCs w:val="24"/>
+                <w:shd w:val="clear" w:color="auto" w:fill="FFFFFF"/>
+              </w:rPr>
+              <w:t xml:space="preserve">Class components have a state and can implement lifecycle methods like </w:t>
+            </w:r>
+            <w:proofErr w:type="spellStart"/>
+            <w:r>
+              <w:rPr>
+                <w:rFonts w:ascii="Times New Roman" w:hAnsi="Times New Roman" w:cs="Times New Roman"/>
+                <w:sz w:val="24"/>
+                <w:szCs w:val="24"/>
+                <w:shd w:val="clear" w:color="auto" w:fill="FFFFFF"/>
+              </w:rPr>
+              <w:t>componentDidMount</w:t>
+            </w:r>
+            <w:proofErr w:type="spellEnd"/>
+            <w:r>
+              <w:rPr>
+                <w:rFonts w:ascii="Times New Roman" w:hAnsi="Times New Roman" w:cs="Times New Roman"/>
+                <w:sz w:val="24"/>
+                <w:szCs w:val="24"/>
+                <w:shd w:val="clear" w:color="auto" w:fill="FFFFFF"/>
+              </w:rPr>
+              <w:t xml:space="preserve"> and </w:t>
+            </w:r>
+            <w:proofErr w:type="spellStart"/>
+            <w:r>
+              <w:rPr>
+                <w:rFonts w:ascii="Times New Roman" w:hAnsi="Times New Roman" w:cs="Times New Roman"/>
+                <w:sz w:val="24"/>
+                <w:szCs w:val="24"/>
+                <w:shd w:val="clear" w:color="auto" w:fill="FFFFFF"/>
+              </w:rPr>
+              <w:t>componentDidUpdate</w:t>
+            </w:r>
+            <w:proofErr w:type="spellEnd"/>
+            <w:r>
+              <w:rPr>
+                <w:rFonts w:ascii="Times New Roman" w:hAnsi="Times New Roman" w:cs="Times New Roman"/>
+                <w:sz w:val="24"/>
+                <w:szCs w:val="24"/>
+                <w:shd w:val="clear" w:color="auto" w:fill="FFFFFF"/>
+              </w:rPr>
+              <w:t>.</w:t>
+            </w:r>
+          </w:p>
+        </w:tc>
+      </w:tr>
+      <w:tr>
+        <w:tc>
+          <w:tcPr>
+            <w:tcW w:w="4423" w:type="dxa"/>
+          </w:tcPr>
+          <w:p>
+            <w:pPr>
+              <w:pStyle w:val="ListParagraph"/>
+              <w:spacing w:line="276" w:lineRule="auto"/>
+              <w:ind w:left="0"/>
+              <w:jc w:val="both"/>
+              <w:rPr>
+                <w:rFonts w:ascii="Times New Roman" w:hAnsi="Times New Roman" w:cs="Times New Roman"/>
+                <w:sz w:val="24"/>
+                <w:szCs w:val="24"/>
+                <w:shd w:val="clear" w:color="auto" w:fill="FFFFFF"/>
+              </w:rPr>
+            </w:pPr>
+            <w:r>
+              <w:rPr>
+                <w:rStyle w:val="Strong"/>
+                <w:rFonts w:ascii="Times New Roman" w:hAnsi="Times New Roman" w:cs="Times New Roman"/>
+                <w:b w:val="0"/>
+                <w:bCs w:val="0"/>
+                <w:sz w:val="24"/>
+                <w:szCs w:val="24"/>
+                <w:shd w:val="clear" w:color="auto" w:fill="FFFFFF"/>
+              </w:rPr>
+              <w:t>Performance</w:t>
+            </w:r>
+            <w:r>
+              <w:rPr>
+                <w:rFonts w:ascii="Times New Roman" w:hAnsi="Times New Roman" w:cs="Times New Roman"/>
+                <w:sz w:val="24"/>
+                <w:szCs w:val="24"/>
+                <w:shd w:val="clear" w:color="auto" w:fill="FFFFFF"/>
+              </w:rPr>
+              <w:t xml:space="preserve"> </w:t>
+            </w:r>
+            <w:r>
+              <w:rPr>
+                <w:rFonts w:ascii="Times New Roman" w:hAnsi="Times New Roman" w:cs="Times New Roman"/>
+                <w:sz w:val="24"/>
+                <w:szCs w:val="24"/>
+                <w:shd w:val="clear" w:color="auto" w:fill="FFFFFF"/>
+              </w:rPr>
+              <w:t xml:space="preserve">is </w:t>
+            </w:r>
+            <w:r>
+              <w:rPr>
+                <w:rFonts w:ascii="Times New Roman" w:hAnsi="Times New Roman" w:cs="Times New Roman"/>
+                <w:sz w:val="24"/>
+                <w:szCs w:val="24"/>
+                <w:shd w:val="clear" w:color="auto" w:fill="FFFFFF"/>
+              </w:rPr>
+              <w:t>Faster as they do not have state and lifecycle, react needs to do less work to render these components.</w:t>
+            </w:r>
+          </w:p>
+        </w:tc>
+        <w:tc>
+          <w:tcPr>
+            <w:tcW w:w="4577" w:type="dxa"/>
+          </w:tcPr>
+          <w:p>
+            <w:pPr>
+              <w:pStyle w:val="ListParagraph"/>
+              <w:spacing w:line="276" w:lineRule="auto"/>
+              <w:ind w:left="0"/>
+              <w:rPr>
+                <w:rFonts w:ascii="Times New Roman" w:hAnsi="Times New Roman" w:cs="Times New Roman"/>
+                <w:sz w:val="24"/>
+                <w:szCs w:val="24"/>
+                <w:shd w:val="clear" w:color="auto" w:fill="FFFFFF"/>
+              </w:rPr>
+            </w:pPr>
+            <w:r>
+              <w:rPr>
+                <w:rStyle w:val="Strong"/>
+                <w:rFonts w:ascii="Times New Roman" w:hAnsi="Times New Roman" w:cs="Times New Roman"/>
+                <w:b w:val="0"/>
+                <w:bCs w:val="0"/>
+                <w:sz w:val="24"/>
+                <w:szCs w:val="24"/>
+                <w:shd w:val="clear" w:color="auto" w:fill="FFFFFF"/>
+              </w:rPr>
+              <w:t>Performance</w:t>
+            </w:r>
+            <w:r>
+              <w:rPr>
+                <w:rFonts w:ascii="Times New Roman" w:hAnsi="Times New Roman" w:cs="Times New Roman"/>
+                <w:sz w:val="24"/>
+                <w:szCs w:val="24"/>
+                <w:shd w:val="clear" w:color="auto" w:fill="FFFFFF"/>
+              </w:rPr>
+              <w:t xml:space="preserve"> </w:t>
+            </w:r>
+            <w:r>
+              <w:rPr>
+                <w:rFonts w:ascii="Times New Roman" w:hAnsi="Times New Roman" w:cs="Times New Roman"/>
+                <w:sz w:val="24"/>
+                <w:szCs w:val="24"/>
+                <w:shd w:val="clear" w:color="auto" w:fill="FFFFFF"/>
+              </w:rPr>
+              <w:t xml:space="preserve">is </w:t>
+            </w:r>
+            <w:r>
+              <w:rPr>
+                <w:rFonts w:ascii="Times New Roman" w:hAnsi="Times New Roman" w:cs="Times New Roman"/>
+                <w:sz w:val="24"/>
+                <w:szCs w:val="24"/>
+                <w:shd w:val="clear" w:color="auto" w:fill="FFFFFF"/>
+              </w:rPr>
+              <w:t>Slower as they have state and lifecycle, react needs to do comparatively more work to render these components.</w:t>
+            </w:r>
+          </w:p>
+        </w:tc>
+      </w:tr>
+      <w:tr>
+        <w:tc>
+          <w:tcPr>
+            <w:tcW w:w="4423" w:type="dxa"/>
+          </w:tcPr>
+          <w:p>
+            <w:pPr>
+              <w:pStyle w:val="ListParagraph"/>
+              <w:spacing w:line="276" w:lineRule="auto"/>
+              <w:ind w:left="0"/>
+              <w:jc w:val="both"/>
+              <w:rPr>
+                <w:rFonts w:ascii="Times New Roman" w:hAnsi="Times New Roman" w:cs="Times New Roman"/>
+                <w:sz w:val="24"/>
+                <w:szCs w:val="24"/>
+                <w:shd w:val="clear" w:color="auto" w:fill="FFFFFF"/>
+              </w:rPr>
+            </w:pPr>
+            <w:r>
+              <w:rPr>
+                <w:rFonts w:ascii="Times New Roman" w:hAnsi="Times New Roman" w:cs="Times New Roman"/>
+                <w:sz w:val="24"/>
+                <w:szCs w:val="24"/>
+                <w:shd w:val="clear" w:color="auto" w:fill="FFFFFF"/>
+              </w:rPr>
+              <w:t xml:space="preserve">Functional components </w:t>
+            </w:r>
+            <w:r>
+              <w:rPr>
+                <w:rFonts w:ascii="Times New Roman" w:hAnsi="Times New Roman" w:cs="Times New Roman"/>
+                <w:sz w:val="24"/>
+                <w:szCs w:val="24"/>
+                <w:shd w:val="clear" w:color="auto" w:fill="FFFFFF"/>
+              </w:rPr>
+              <w:t xml:space="preserve">codes </w:t>
+            </w:r>
+            <w:r>
+              <w:rPr>
+                <w:rFonts w:ascii="Times New Roman" w:hAnsi="Times New Roman" w:cs="Times New Roman"/>
+                <w:sz w:val="24"/>
+                <w:szCs w:val="24"/>
+                <w:shd w:val="clear" w:color="auto" w:fill="FFFFFF"/>
+              </w:rPr>
+              <w:t>tend to be shorter and more concise</w:t>
+            </w:r>
+          </w:p>
+        </w:tc>
+        <w:tc>
+          <w:tcPr>
+            <w:tcW w:w="4577" w:type="dxa"/>
+          </w:tcPr>
+          <w:p>
+            <w:pPr>
+              <w:pStyle w:val="ListParagraph"/>
+              <w:spacing w:line="276" w:lineRule="auto"/>
+              <w:ind w:left="0"/>
+              <w:rPr>
+                <w:rFonts w:ascii="Times New Roman" w:hAnsi="Times New Roman" w:cs="Times New Roman"/>
+                <w:sz w:val="24"/>
+                <w:szCs w:val="24"/>
+                <w:shd w:val="clear" w:color="auto" w:fill="FFFFFF"/>
+              </w:rPr>
+            </w:pPr>
+            <w:r>
+              <w:rPr>
+                <w:rFonts w:ascii="Times New Roman" w:hAnsi="Times New Roman" w:cs="Times New Roman"/>
+                <w:sz w:val="24"/>
+                <w:szCs w:val="24"/>
+                <w:shd w:val="clear" w:color="auto" w:fill="FFFFFF"/>
+              </w:rPr>
+              <w:t xml:space="preserve">Class components </w:t>
+            </w:r>
+            <w:r>
+              <w:rPr>
+                <w:rFonts w:ascii="Times New Roman" w:hAnsi="Times New Roman" w:cs="Times New Roman"/>
+                <w:sz w:val="24"/>
+                <w:szCs w:val="24"/>
+                <w:shd w:val="clear" w:color="auto" w:fill="FFFFFF"/>
+              </w:rPr>
+              <w:t xml:space="preserve">code </w:t>
+            </w:r>
+            <w:r>
+              <w:rPr>
+                <w:rFonts w:ascii="Times New Roman" w:hAnsi="Times New Roman" w:cs="Times New Roman"/>
+                <w:sz w:val="24"/>
+                <w:szCs w:val="24"/>
+                <w:shd w:val="clear" w:color="auto" w:fill="FFFFFF"/>
+              </w:rPr>
+              <w:t>require the boilerplate code, such as a constructor method and the use of “this” to access props and state.</w:t>
+            </w:r>
+          </w:p>
+        </w:tc>
+      </w:tr>
+    </w:tbl>
+    <w:p>
+      <w:pPr>
+        <w:pStyle w:val="ListParagraph"/>
+        <w:spacing w:line="480" w:lineRule="auto"/>
+        <w:jc w:val="both"/>
+        <w:rPr>
+          <w:rFonts w:ascii="Times New Roman" w:hAnsi="Times New Roman" w:cs="Times New Roman"/>
+          <w:b/>
+          <w:bCs/>
+          <w:color w:val="202122"/>
+          <w:sz w:val="24"/>
+          <w:szCs w:val="24"/>
+          <w:shd w:val="clear" w:color="auto" w:fill="FFFFFF"/>
+        </w:rPr>
+      </w:pPr>
+    </w:p>
+    <w:p>
+      <w:pPr>
+        <w:pStyle w:val="ListParagraph"/>
+        <w:spacing w:line="276" w:lineRule="auto"/>
+        <w:jc w:val="both"/>
+        <w:rPr>
+          <w:rFonts w:ascii="Times New Roman" w:hAnsi="Times New Roman" w:cs="Times New Roman"/>
+          <w:color w:val="202122"/>
+          <w:sz w:val="24"/>
+          <w:szCs w:val="24"/>
+          <w:shd w:val="clear" w:color="auto" w:fill="FFFFFF"/>
+        </w:rPr>
+      </w:pPr>
     </w:p>
     <w:sectPr>
       <w:pgSz w:w="12240" w:h="15840"/>
@@ -1625,6 +2165,36 @@
       <w:u w:val="single"/>
     </w:rPr>
   </w:style>
+  <w:style w:type="table" w:styleId="TableGrid">
+    <w:name w:val="Table Grid"/>
+    <w:basedOn w:val="TableNormal"/>
+    <w:uiPriority w:val="39"/>
+    <w:rsid w:val="0040052E"/>
+    <w:pPr>
+      <w:spacing w:after="0" w:line="240" w:lineRule="auto"/>
+    </w:pPr>
+    <w:tblPr>
+      <w:tblBorders>
+        <w:top w:val="single" w:sz="4" w:space="0" w:color="auto"/>
+        <w:left w:val="single" w:sz="4" w:space="0" w:color="auto"/>
+        <w:bottom w:val="single" w:sz="4" w:space="0" w:color="auto"/>
+        <w:right w:val="single" w:sz="4" w:space="0" w:color="auto"/>
+        <w:insideH w:val="single" w:sz="4" w:space="0" w:color="auto"/>
+        <w:insideV w:val="single" w:sz="4" w:space="0" w:color="auto"/>
+      </w:tblBorders>
+    </w:tblPr>
+  </w:style>
+  <w:style w:type="character" w:styleId="Strong">
+    <w:name w:val="Strong"/>
+    <w:basedOn w:val="DefaultParagraphFont"/>
+    <w:uiPriority w:val="22"/>
+    <w:qFormat/>
+    <w:rsid w:val="0040052E"/>
+    <w:rPr>
+      <w:b/>
+      <w:bCs/>
+    </w:rPr>
+  </w:style>
 </w:styles>
 </file>
 

</xml_diff>

<commit_message>
What is Hook and types of hook
</commit_message>
<xml_diff>
--- a/React_Interview_Question.docx
+++ b/React_Interview_Question.docx
@@ -130,6 +130,7 @@
         <w:t xml:space="preserve"> &amp; </w:t>
       </w:r>
       <w:proofErr w:type="spellStart"/>
+      <w:proofErr w:type="gramStart"/>
       <w:r>
         <w:rPr>
           <w:rFonts w:ascii="Times New Roman" w:hAnsi="Times New Roman" w:cs="Times New Roman"/>
@@ -155,6 +156,7 @@
         </w:rPr>
         <w:t xml:space="preserve"> ?</w:t>
       </w:r>
+      <w:proofErr w:type="gramEnd"/>
     </w:p>
     <w:p>
       <w:pPr>
@@ -533,7 +535,7 @@
           <w:ilvl w:val="0"/>
           <w:numId w:val="2"/>
         </w:numPr>
-        <w:spacing w:line="480" w:lineRule="auto"/>
+        <w:spacing w:line="276" w:lineRule="auto"/>
         <w:jc w:val="both"/>
         <w:rPr>
           <w:rFonts w:ascii="Times New Roman" w:hAnsi="Times New Roman" w:cs="Times New Roman"/>
@@ -577,7 +579,7 @@
           <w:p>
             <w:pPr>
               <w:pStyle w:val="ListParagraph"/>
-              <w:spacing w:line="480" w:lineRule="auto"/>
+              <w:spacing w:line="276" w:lineRule="auto"/>
               <w:ind w:left="0"/>
               <w:jc w:val="center"/>
               <w:rPr>
@@ -607,7 +609,7 @@
           <w:p>
             <w:pPr>
               <w:pStyle w:val="ListParagraph"/>
-              <w:spacing w:line="480" w:lineRule="auto"/>
+              <w:spacing w:line="276" w:lineRule="auto"/>
               <w:ind w:left="0"/>
               <w:jc w:val="center"/>
               <w:rPr>
@@ -657,6 +659,7 @@
           <w:p>
             <w:pPr>
               <w:pStyle w:val="ListParagraph"/>
+              <w:spacing w:line="276" w:lineRule="auto"/>
               <w:ind w:left="0"/>
               <w:jc w:val="both"/>
               <w:rPr>
@@ -1026,7 +1029,7 @@
     <w:p>
       <w:pPr>
         <w:pStyle w:val="ListParagraph"/>
-        <w:spacing w:line="480" w:lineRule="auto"/>
+        <w:spacing w:line="276" w:lineRule="auto"/>
         <w:jc w:val="both"/>
         <w:rPr>
           <w:rFonts w:ascii="Times New Roman" w:hAnsi="Times New Roman" w:cs="Times New Roman"/>
@@ -1046,12 +1049,300 @@
         <w:jc w:val="both"/>
         <w:rPr>
           <w:rFonts w:ascii="Times New Roman" w:hAnsi="Times New Roman" w:cs="Times New Roman"/>
-          <w:color w:val="202122"/>
-          <w:sz w:val="24"/>
-          <w:szCs w:val="24"/>
-          <w:shd w:val="clear" w:color="auto" w:fill="FFFFFF"/>
-        </w:rPr>
-      </w:pPr>
+          <w:b/>
+          <w:bCs/>
+          <w:color w:val="202122"/>
+          <w:sz w:val="24"/>
+          <w:szCs w:val="24"/>
+          <w:shd w:val="clear" w:color="auto" w:fill="FFFFFF"/>
+        </w:rPr>
+      </w:pPr>
+    </w:p>
+    <w:p>
+      <w:pPr>
+        <w:pStyle w:val="ListParagraph"/>
+        <w:numPr>
+          <w:ilvl w:val="0"/>
+          <w:numId w:val="2"/>
+        </w:numPr>
+        <w:spacing w:line="276" w:lineRule="auto"/>
+        <w:jc w:val="both"/>
+        <w:rPr>
+          <w:rFonts w:ascii="Times New Roman" w:hAnsi="Times New Roman" w:cs="Times New Roman"/>
+          <w:b/>
+          <w:bCs/>
+          <w:color w:val="202122"/>
+          <w:sz w:val="24"/>
+          <w:szCs w:val="24"/>
+          <w:shd w:val="clear" w:color="auto" w:fill="FFFFFF"/>
+        </w:rPr>
+      </w:pPr>
+      <w:r>
+        <w:rPr>
+          <w:rFonts w:ascii="Times New Roman" w:hAnsi="Times New Roman" w:cs="Times New Roman"/>
+          <w:b/>
+          <w:bCs/>
+          <w:color w:val="202122"/>
+          <w:sz w:val="24"/>
+          <w:szCs w:val="24"/>
+          <w:shd w:val="clear" w:color="auto" w:fill="FFFFFF"/>
+        </w:rPr>
+        <w:t xml:space="preserve">What </w:t>
+      </w:r>
+      <w:proofErr w:type="gramStart"/>
+      <w:r>
+        <w:rPr>
+          <w:rFonts w:ascii="Times New Roman" w:hAnsi="Times New Roman" w:cs="Times New Roman"/>
+          <w:b/>
+          <w:bCs/>
+          <w:color w:val="202122"/>
+          <w:sz w:val="24"/>
+          <w:szCs w:val="24"/>
+          <w:shd w:val="clear" w:color="auto" w:fill="FFFFFF"/>
+        </w:rPr>
+        <w:t>is</w:t>
+      </w:r>
+      <w:proofErr w:type="gramEnd"/>
+      <w:r>
+        <w:rPr>
+          <w:rFonts w:ascii="Times New Roman" w:hAnsi="Times New Roman" w:cs="Times New Roman"/>
+          <w:b/>
+          <w:bCs/>
+          <w:color w:val="202122"/>
+          <w:sz w:val="24"/>
+          <w:szCs w:val="24"/>
+          <w:shd w:val="clear" w:color="auto" w:fill="FFFFFF"/>
+        </w:rPr>
+        <w:t xml:space="preserve"> Hooks? What are different types of Hooks?</w:t>
+      </w:r>
+    </w:p>
+    <w:p>
+      <w:pPr>
+        <w:pStyle w:val="ListParagraph"/>
+        <w:spacing w:line="276" w:lineRule="auto"/>
+        <w:jc w:val="both"/>
+        <w:rPr>
+          <w:rFonts w:ascii="Times New Roman" w:hAnsi="Times New Roman" w:cs="Times New Roman"/>
+          <w:color w:val="202124"/>
+          <w:sz w:val="24"/>
+          <w:szCs w:val="24"/>
+          <w:shd w:val="clear" w:color="auto" w:fill="FFFFFF"/>
+        </w:rPr>
+      </w:pPr>
+      <w:r>
+        <w:rPr>
+          <w:rFonts w:ascii="Times New Roman" w:hAnsi="Times New Roman" w:cs="Times New Roman"/>
+          <w:color w:val="202124"/>
+          <w:sz w:val="24"/>
+          <w:szCs w:val="24"/>
+          <w:shd w:val="clear" w:color="auto" w:fill="FFFFFF"/>
+        </w:rPr>
+        <w:t xml:space="preserve">   </w:t>
+      </w:r>
+      <w:r>
+        <w:rPr>
+          <w:rFonts w:ascii="Times New Roman" w:hAnsi="Times New Roman" w:cs="Times New Roman"/>
+          <w:color w:val="202124"/>
+          <w:sz w:val="24"/>
+          <w:szCs w:val="24"/>
+          <w:shd w:val="clear" w:color="auto" w:fill="FFFFFF"/>
+        </w:rPr>
+        <w:t>Hooks are </w:t>
+      </w:r>
+      <w:r>
+        <w:rPr>
+          <w:rFonts w:ascii="Times New Roman" w:hAnsi="Times New Roman" w:cs="Times New Roman"/>
+          <w:color w:val="040C28"/>
+          <w:sz w:val="24"/>
+          <w:szCs w:val="24"/>
+        </w:rPr>
+        <w:t>functions that let you “hook into” React state and lifecycle features from function components</w:t>
+      </w:r>
+      <w:r>
+        <w:rPr>
+          <w:rFonts w:ascii="Times New Roman" w:hAnsi="Times New Roman" w:cs="Times New Roman"/>
+          <w:color w:val="202124"/>
+          <w:sz w:val="24"/>
+          <w:szCs w:val="24"/>
+          <w:shd w:val="clear" w:color="auto" w:fill="FFFFFF"/>
+        </w:rPr>
+        <w:t>. Hooks don't work inside classes — they let you use React without classes.</w:t>
+      </w:r>
+    </w:p>
+    <w:p>
+      <w:pPr>
+        <w:pStyle w:val="ListParagraph"/>
+        <w:spacing w:line="276" w:lineRule="auto"/>
+        <w:jc w:val="both"/>
+        <w:rPr>
+          <w:rFonts w:ascii="Times New Roman" w:hAnsi="Times New Roman" w:cs="Times New Roman"/>
+          <w:color w:val="202124"/>
+          <w:sz w:val="24"/>
+          <w:szCs w:val="24"/>
+          <w:shd w:val="clear" w:color="auto" w:fill="FFFFFF"/>
+        </w:rPr>
+      </w:pPr>
+      <w:r>
+        <w:rPr>
+          <w:rFonts w:ascii="Times New Roman" w:hAnsi="Times New Roman" w:cs="Times New Roman"/>
+          <w:color w:val="202124"/>
+          <w:sz w:val="24"/>
+          <w:szCs w:val="24"/>
+          <w:shd w:val="clear" w:color="auto" w:fill="FFFFFF"/>
+        </w:rPr>
+        <w:t>Types of Hooks are:</w:t>
+      </w:r>
+    </w:p>
+    <w:p>
+      <w:pPr>
+        <w:pStyle w:val="ListParagraph"/>
+        <w:numPr>
+          <w:ilvl w:val="0"/>
+          <w:numId w:val="7"/>
+        </w:numPr>
+        <w:spacing w:line="276" w:lineRule="auto"/>
+        <w:jc w:val="both"/>
+        <w:rPr>
+          <w:rFonts w:ascii="Times New Roman" w:hAnsi="Times New Roman" w:cs="Times New Roman"/>
+          <w:color w:val="202122"/>
+          <w:sz w:val="24"/>
+          <w:szCs w:val="24"/>
+          <w:shd w:val="clear" w:color="auto" w:fill="FFFFFF"/>
+        </w:rPr>
+      </w:pPr>
+      <w:r>
+        <w:rPr>
+          <w:rFonts w:ascii="Times New Roman" w:hAnsi="Times New Roman" w:cs="Times New Roman"/>
+          <w:color w:val="202122"/>
+          <w:sz w:val="24"/>
+          <w:szCs w:val="24"/>
+          <w:shd w:val="clear" w:color="auto" w:fill="FFFFFF"/>
+        </w:rPr>
+        <w:lastRenderedPageBreak/>
+        <w:t>‘</w:t>
+      </w:r>
+      <w:proofErr w:type="spellStart"/>
+      <w:r>
+        <w:rPr>
+          <w:rFonts w:ascii="Times New Roman" w:hAnsi="Times New Roman" w:cs="Times New Roman"/>
+          <w:color w:val="202122"/>
+          <w:sz w:val="24"/>
+          <w:szCs w:val="24"/>
+          <w:shd w:val="clear" w:color="auto" w:fill="FFFFFF"/>
+        </w:rPr>
+        <w:t>useState</w:t>
+      </w:r>
+      <w:proofErr w:type="spellEnd"/>
+      <w:r>
+        <w:rPr>
+          <w:rFonts w:ascii="Times New Roman" w:hAnsi="Times New Roman" w:cs="Times New Roman"/>
+          <w:color w:val="202122"/>
+          <w:sz w:val="24"/>
+          <w:szCs w:val="24"/>
+          <w:shd w:val="clear" w:color="auto" w:fill="FFFFFF"/>
+        </w:rPr>
+        <w:t>’: It is the most commonly used React Hook. It allows functional components to have state variables. It takes an initial state value as the argument and returns an array with two elements — the current state value and a function to update that state.</w:t>
+      </w:r>
+    </w:p>
+    <w:p>
+      <w:pPr>
+        <w:pStyle w:val="ListParagraph"/>
+        <w:numPr>
+          <w:ilvl w:val="0"/>
+          <w:numId w:val="7"/>
+        </w:numPr>
+        <w:spacing w:line="276" w:lineRule="auto"/>
+        <w:jc w:val="both"/>
+        <w:rPr>
+          <w:rFonts w:ascii="Times New Roman" w:hAnsi="Times New Roman" w:cs="Times New Roman"/>
+          <w:color w:val="202122"/>
+          <w:sz w:val="24"/>
+          <w:szCs w:val="24"/>
+          <w:shd w:val="clear" w:color="auto" w:fill="FFFFFF"/>
+        </w:rPr>
+      </w:pPr>
+      <w:r>
+        <w:rPr>
+          <w:rFonts w:ascii="Times New Roman" w:hAnsi="Times New Roman" w:cs="Times New Roman"/>
+          <w:color w:val="202122"/>
+          <w:sz w:val="24"/>
+          <w:szCs w:val="24"/>
+          <w:shd w:val="clear" w:color="auto" w:fill="FFFFFF"/>
+        </w:rPr>
+        <w:t>‘</w:t>
+      </w:r>
+      <w:proofErr w:type="spellStart"/>
+      <w:r>
+        <w:rPr>
+          <w:rFonts w:ascii="Times New Roman" w:hAnsi="Times New Roman" w:cs="Times New Roman"/>
+          <w:color w:val="202122"/>
+          <w:sz w:val="24"/>
+          <w:szCs w:val="24"/>
+          <w:shd w:val="clear" w:color="auto" w:fill="FFFFFF"/>
+        </w:rPr>
+        <w:t>useEffect</w:t>
+      </w:r>
+      <w:proofErr w:type="spellEnd"/>
+      <w:r>
+        <w:rPr>
+          <w:rFonts w:ascii="Times New Roman" w:hAnsi="Times New Roman" w:cs="Times New Roman"/>
+          <w:color w:val="202122"/>
+          <w:sz w:val="24"/>
+          <w:szCs w:val="24"/>
+          <w:shd w:val="clear" w:color="auto" w:fill="FFFFFF"/>
+        </w:rPr>
+        <w:t>’: It enables performing side effects, such as data fetching, subscriptions, or DOM manipulations after the component has been rendered.</w:t>
+      </w:r>
+    </w:p>
+    <w:p>
+      <w:pPr>
+        <w:pStyle w:val="ListParagraph"/>
+        <w:numPr>
+          <w:ilvl w:val="0"/>
+          <w:numId w:val="7"/>
+        </w:numPr>
+        <w:spacing w:line="276" w:lineRule="auto"/>
+        <w:jc w:val="both"/>
+        <w:rPr>
+          <w:rFonts w:ascii="Times New Roman" w:hAnsi="Times New Roman" w:cs="Times New Roman"/>
+          <w:color w:val="202122"/>
+          <w:sz w:val="24"/>
+          <w:szCs w:val="24"/>
+          <w:shd w:val="clear" w:color="auto" w:fill="FFFFFF"/>
+        </w:rPr>
+      </w:pPr>
+      <w:r>
+        <w:rPr>
+          <w:rFonts w:ascii="Times New Roman" w:hAnsi="Times New Roman" w:cs="Times New Roman"/>
+          <w:color w:val="202122"/>
+          <w:sz w:val="24"/>
+          <w:szCs w:val="24"/>
+          <w:shd w:val="clear" w:color="auto" w:fill="FFFFFF"/>
+        </w:rPr>
+        <w:t>‘</w:t>
+      </w:r>
+      <w:proofErr w:type="spellStart"/>
+      <w:r>
+        <w:rPr>
+          <w:rFonts w:ascii="Times New Roman" w:hAnsi="Times New Roman" w:cs="Times New Roman"/>
+          <w:color w:val="202122"/>
+          <w:sz w:val="24"/>
+          <w:szCs w:val="24"/>
+          <w:shd w:val="clear" w:color="auto" w:fill="FFFFFF"/>
+        </w:rPr>
+        <w:t>useRef</w:t>
+      </w:r>
+      <w:proofErr w:type="spellEnd"/>
+      <w:r>
+        <w:rPr>
+          <w:rFonts w:ascii="Times New Roman" w:hAnsi="Times New Roman" w:cs="Times New Roman"/>
+          <w:color w:val="202122"/>
+          <w:sz w:val="24"/>
+          <w:szCs w:val="24"/>
+          <w:shd w:val="clear" w:color="auto" w:fill="FFFFFF"/>
+        </w:rPr>
+        <w:t>’: Provides a way to create mutable references to values or DOM elements that persist across renders. Often used for accessing or manipulating DOM elements.</w:t>
+      </w:r>
     </w:p>
     <w:sectPr>
       <w:pgSz w:w="12240" w:h="15840"/>
@@ -1580,6 +1871,119 @@
     </w:lvl>
   </w:abstractNum>
   <w:abstractNum w:abstractNumId="5" w15:restartNumberingAfterBreak="0">
+    <w:nsid w:val="6C3738DC"/>
+    <w:multiLevelType w:val="hybridMultilevel"/>
+    <w:tmpl w:val="41F0289A"/>
+    <w:lvl w:ilvl="0" w:tplc="04090001">
+      <w:start w:val="1"/>
+      <w:numFmt w:val="bullet"/>
+      <w:lvlText w:val=""/>
+      <w:lvlJc w:val="left"/>
+      <w:pPr>
+        <w:ind w:left="1080" w:hanging="360"/>
+      </w:pPr>
+      <w:rPr>
+        <w:rFonts w:ascii="Symbol" w:hAnsi="Symbol" w:hint="default"/>
+      </w:rPr>
+    </w:lvl>
+    <w:lvl w:ilvl="1" w:tplc="04090003" w:tentative="1">
+      <w:start w:val="1"/>
+      <w:numFmt w:val="bullet"/>
+      <w:lvlText w:val="o"/>
+      <w:lvlJc w:val="left"/>
+      <w:pPr>
+        <w:ind w:left="1800" w:hanging="360"/>
+      </w:pPr>
+      <w:rPr>
+        <w:rFonts w:ascii="Courier New" w:hAnsi="Courier New" w:cs="Courier New" w:hint="default"/>
+      </w:rPr>
+    </w:lvl>
+    <w:lvl w:ilvl="2" w:tplc="04090005" w:tentative="1">
+      <w:start w:val="1"/>
+      <w:numFmt w:val="bullet"/>
+      <w:lvlText w:val=""/>
+      <w:lvlJc w:val="left"/>
+      <w:pPr>
+        <w:ind w:left="2520" w:hanging="360"/>
+      </w:pPr>
+      <w:rPr>
+        <w:rFonts w:ascii="Wingdings" w:hAnsi="Wingdings" w:hint="default"/>
+      </w:rPr>
+    </w:lvl>
+    <w:lvl w:ilvl="3" w:tplc="04090001" w:tentative="1">
+      <w:start w:val="1"/>
+      <w:numFmt w:val="bullet"/>
+      <w:lvlText w:val=""/>
+      <w:lvlJc w:val="left"/>
+      <w:pPr>
+        <w:ind w:left="3240" w:hanging="360"/>
+      </w:pPr>
+      <w:rPr>
+        <w:rFonts w:ascii="Symbol" w:hAnsi="Symbol" w:hint="default"/>
+      </w:rPr>
+    </w:lvl>
+    <w:lvl w:ilvl="4" w:tplc="04090003" w:tentative="1">
+      <w:start w:val="1"/>
+      <w:numFmt w:val="bullet"/>
+      <w:lvlText w:val="o"/>
+      <w:lvlJc w:val="left"/>
+      <w:pPr>
+        <w:ind w:left="3960" w:hanging="360"/>
+      </w:pPr>
+      <w:rPr>
+        <w:rFonts w:ascii="Courier New" w:hAnsi="Courier New" w:cs="Courier New" w:hint="default"/>
+      </w:rPr>
+    </w:lvl>
+    <w:lvl w:ilvl="5" w:tplc="04090005" w:tentative="1">
+      <w:start w:val="1"/>
+      <w:numFmt w:val="bullet"/>
+      <w:lvlText w:val=""/>
+      <w:lvlJc w:val="left"/>
+      <w:pPr>
+        <w:ind w:left="4680" w:hanging="360"/>
+      </w:pPr>
+      <w:rPr>
+        <w:rFonts w:ascii="Wingdings" w:hAnsi="Wingdings" w:hint="default"/>
+      </w:rPr>
+    </w:lvl>
+    <w:lvl w:ilvl="6" w:tplc="04090001" w:tentative="1">
+      <w:start w:val="1"/>
+      <w:numFmt w:val="bullet"/>
+      <w:lvlText w:val=""/>
+      <w:lvlJc w:val="left"/>
+      <w:pPr>
+        <w:ind w:left="5400" w:hanging="360"/>
+      </w:pPr>
+      <w:rPr>
+        <w:rFonts w:ascii="Symbol" w:hAnsi="Symbol" w:hint="default"/>
+      </w:rPr>
+    </w:lvl>
+    <w:lvl w:ilvl="7" w:tplc="04090003" w:tentative="1">
+      <w:start w:val="1"/>
+      <w:numFmt w:val="bullet"/>
+      <w:lvlText w:val="o"/>
+      <w:lvlJc w:val="left"/>
+      <w:pPr>
+        <w:ind w:left="6120" w:hanging="360"/>
+      </w:pPr>
+      <w:rPr>
+        <w:rFonts w:ascii="Courier New" w:hAnsi="Courier New" w:cs="Courier New" w:hint="default"/>
+      </w:rPr>
+    </w:lvl>
+    <w:lvl w:ilvl="8" w:tplc="04090005" w:tentative="1">
+      <w:start w:val="1"/>
+      <w:numFmt w:val="bullet"/>
+      <w:lvlText w:val=""/>
+      <w:lvlJc w:val="left"/>
+      <w:pPr>
+        <w:ind w:left="6840" w:hanging="360"/>
+      </w:pPr>
+      <w:rPr>
+        <w:rFonts w:ascii="Wingdings" w:hAnsi="Wingdings" w:hint="default"/>
+      </w:rPr>
+    </w:lvl>
+  </w:abstractNum>
+  <w:abstractNum w:abstractNumId="6" w15:restartNumberingAfterBreak="0">
     <w:nsid w:val="7B4009C8"/>
     <w:multiLevelType w:val="hybridMultilevel"/>
     <w:tmpl w:val="E208D204"/>
@@ -1699,7 +2103,7 @@
     <w:abstractNumId w:val="0"/>
   </w:num>
   <w:num w:numId="3" w16cid:durableId="1240746935">
-    <w:abstractNumId w:val="5"/>
+    <w:abstractNumId w:val="6"/>
   </w:num>
   <w:num w:numId="4" w16cid:durableId="40861365">
     <w:abstractNumId w:val="2"/>
@@ -1709,6 +2113,9 @@
   </w:num>
   <w:num w:numId="6" w16cid:durableId="1101493399">
     <w:abstractNumId w:val="1"/>
+  </w:num>
+  <w:num w:numId="7" w16cid:durableId="917909606">
+    <w:abstractNumId w:val="5"/>
   </w:num>
 </w:numbering>
 </file>

</xml_diff>

<commit_message>
What is a state in React
</commit_message>
<xml_diff>
--- a/React_Interview_Question.docx
+++ b/React_Interview_Question.docx
@@ -9,7 +9,7 @@
           <w:ilvl w:val="0"/>
           <w:numId w:val="2"/>
         </w:numPr>
-        <w:spacing w:line="276" w:lineRule="auto"/>
+        <w:spacing w:line="360" w:lineRule="auto"/>
         <w:jc w:val="both"/>
         <w:rPr>
           <w:rFonts w:ascii="Times New Roman" w:hAnsi="Times New Roman" w:cs="Times New Roman"/>
@@ -79,7 +79,7 @@
           <w:ilvl w:val="0"/>
           <w:numId w:val="2"/>
         </w:numPr>
-        <w:spacing w:line="276" w:lineRule="auto"/>
+        <w:spacing w:line="360" w:lineRule="auto"/>
         <w:jc w:val="both"/>
         <w:rPr>
           <w:rFonts w:ascii="Times New Roman" w:hAnsi="Times New Roman" w:cs="Times New Roman"/>
@@ -306,7 +306,7 @@
           <w:ilvl w:val="0"/>
           <w:numId w:val="2"/>
         </w:numPr>
-        <w:spacing w:line="276" w:lineRule="auto"/>
+        <w:spacing w:line="360" w:lineRule="auto"/>
         <w:jc w:val="both"/>
         <w:rPr>
           <w:rFonts w:ascii="Times New Roman" w:hAnsi="Times New Roman" w:cs="Times New Roman"/>
@@ -535,7 +535,7 @@
           <w:ilvl w:val="0"/>
           <w:numId w:val="2"/>
         </w:numPr>
-        <w:spacing w:line="276" w:lineRule="auto"/>
+        <w:spacing w:line="480" w:lineRule="auto"/>
         <w:jc w:val="both"/>
         <w:rPr>
           <w:rFonts w:ascii="Times New Roman" w:hAnsi="Times New Roman" w:cs="Times New Roman"/>
@@ -579,7 +579,7 @@
           <w:p>
             <w:pPr>
               <w:pStyle w:val="ListParagraph"/>
-              <w:spacing w:line="276" w:lineRule="auto"/>
+              <w:spacing w:line="480" w:lineRule="auto"/>
               <w:ind w:left="0"/>
               <w:jc w:val="center"/>
               <w:rPr>
@@ -609,7 +609,7 @@
           <w:p>
             <w:pPr>
               <w:pStyle w:val="ListParagraph"/>
-              <w:spacing w:line="276" w:lineRule="auto"/>
+              <w:spacing w:line="480" w:lineRule="auto"/>
               <w:ind w:left="0"/>
               <w:jc w:val="center"/>
               <w:rPr>
@@ -659,7 +659,6 @@
           <w:p>
             <w:pPr>
               <w:pStyle w:val="ListParagraph"/>
-              <w:spacing w:line="276" w:lineRule="auto"/>
               <w:ind w:left="0"/>
               <w:jc w:val="both"/>
               <w:rPr>
@@ -1029,7 +1028,7 @@
     <w:p>
       <w:pPr>
         <w:pStyle w:val="ListParagraph"/>
-        <w:spacing w:line="276" w:lineRule="auto"/>
+        <w:spacing w:line="480" w:lineRule="auto"/>
         <w:jc w:val="both"/>
         <w:rPr>
           <w:rFonts w:ascii="Times New Roman" w:hAnsi="Times New Roman" w:cs="Times New Roman"/>
@@ -1041,6 +1040,64 @@
           <w:shd w:val="clear" w:color="auto" w:fill="FFFFFF"/>
         </w:rPr>
       </w:pPr>
+    </w:p>
+    <w:p>
+      <w:pPr>
+        <w:pStyle w:val="ListParagraph"/>
+        <w:numPr>
+          <w:ilvl w:val="0"/>
+          <w:numId w:val="2"/>
+        </w:numPr>
+        <w:spacing w:line="360" w:lineRule="auto"/>
+        <w:jc w:val="both"/>
+        <w:rPr>
+          <w:rFonts w:ascii="Times New Roman" w:hAnsi="Times New Roman" w:cs="Times New Roman"/>
+          <w:b/>
+          <w:bCs/>
+          <w:color w:val="202122"/>
+          <w:sz w:val="24"/>
+          <w:szCs w:val="24"/>
+          <w:shd w:val="clear" w:color="auto" w:fill="FFFFFF"/>
+        </w:rPr>
+      </w:pPr>
+      <w:r>
+        <w:rPr>
+          <w:rFonts w:ascii="Times New Roman" w:hAnsi="Times New Roman" w:cs="Times New Roman"/>
+          <w:b/>
+          <w:bCs/>
+          <w:color w:val="202122"/>
+          <w:sz w:val="24"/>
+          <w:szCs w:val="24"/>
+          <w:shd w:val="clear" w:color="auto" w:fill="FFFFFF"/>
+        </w:rPr>
+        <w:t xml:space="preserve">What </w:t>
+      </w:r>
+      <w:proofErr w:type="gramStart"/>
+      <w:r>
+        <w:rPr>
+          <w:rFonts w:ascii="Times New Roman" w:hAnsi="Times New Roman" w:cs="Times New Roman"/>
+          <w:b/>
+          <w:bCs/>
+          <w:color w:val="202122"/>
+          <w:sz w:val="24"/>
+          <w:szCs w:val="24"/>
+          <w:shd w:val="clear" w:color="auto" w:fill="FFFFFF"/>
+        </w:rPr>
+        <w:t>is</w:t>
+      </w:r>
+      <w:proofErr w:type="gramEnd"/>
+      <w:r>
+        <w:rPr>
+          <w:rFonts w:ascii="Times New Roman" w:hAnsi="Times New Roman" w:cs="Times New Roman"/>
+          <w:b/>
+          <w:bCs/>
+          <w:color w:val="202122"/>
+          <w:sz w:val="24"/>
+          <w:szCs w:val="24"/>
+          <w:shd w:val="clear" w:color="auto" w:fill="FFFFFF"/>
+        </w:rPr>
+        <w:t xml:space="preserve"> Hooks? What are different types of Hooks?</w:t>
+      </w:r>
     </w:p>
     <w:p>
       <w:pPr>
@@ -1049,8 +1106,235 @@
         <w:jc w:val="both"/>
         <w:rPr>
           <w:rFonts w:ascii="Times New Roman" w:hAnsi="Times New Roman" w:cs="Times New Roman"/>
-          <w:b/>
-          <w:bCs/>
+          <w:color w:val="202124"/>
+          <w:sz w:val="24"/>
+          <w:szCs w:val="24"/>
+          <w:shd w:val="clear" w:color="auto" w:fill="FFFFFF"/>
+        </w:rPr>
+      </w:pPr>
+      <w:r>
+        <w:rPr>
+          <w:rFonts w:ascii="Times New Roman" w:hAnsi="Times New Roman" w:cs="Times New Roman"/>
+          <w:color w:val="202124"/>
+          <w:sz w:val="24"/>
+          <w:szCs w:val="24"/>
+          <w:shd w:val="clear" w:color="auto" w:fill="FFFFFF"/>
+        </w:rPr>
+        <w:lastRenderedPageBreak/>
+        <w:t xml:space="preserve">   </w:t>
+      </w:r>
+      <w:r>
+        <w:rPr>
+          <w:rFonts w:ascii="Times New Roman" w:hAnsi="Times New Roman" w:cs="Times New Roman"/>
+          <w:color w:val="202124"/>
+          <w:sz w:val="24"/>
+          <w:szCs w:val="24"/>
+          <w:shd w:val="clear" w:color="auto" w:fill="FFFFFF"/>
+        </w:rPr>
+        <w:t>Hooks are </w:t>
+      </w:r>
+      <w:r>
+        <w:rPr>
+          <w:rFonts w:ascii="Times New Roman" w:hAnsi="Times New Roman" w:cs="Times New Roman"/>
+          <w:color w:val="040C28"/>
+          <w:sz w:val="24"/>
+          <w:szCs w:val="24"/>
+        </w:rPr>
+        <w:t>functions that let you “hook into” React state and lifecycle features from function components</w:t>
+      </w:r>
+      <w:r>
+        <w:rPr>
+          <w:rFonts w:ascii="Times New Roman" w:hAnsi="Times New Roman" w:cs="Times New Roman"/>
+          <w:color w:val="202124"/>
+          <w:sz w:val="24"/>
+          <w:szCs w:val="24"/>
+          <w:shd w:val="clear" w:color="auto" w:fill="FFFFFF"/>
+        </w:rPr>
+        <w:t>. Hooks don't work inside classes — they let you use React without classes.</w:t>
+      </w:r>
+    </w:p>
+    <w:p>
+      <w:pPr>
+        <w:pStyle w:val="ListParagraph"/>
+        <w:spacing w:line="276" w:lineRule="auto"/>
+        <w:jc w:val="both"/>
+        <w:rPr>
+          <w:rFonts w:ascii="Times New Roman" w:hAnsi="Times New Roman" w:cs="Times New Roman"/>
+          <w:color w:val="202124"/>
+          <w:sz w:val="24"/>
+          <w:szCs w:val="24"/>
+          <w:shd w:val="clear" w:color="auto" w:fill="FFFFFF"/>
+        </w:rPr>
+      </w:pPr>
+      <w:r>
+        <w:rPr>
+          <w:rFonts w:ascii="Times New Roman" w:hAnsi="Times New Roman" w:cs="Times New Roman"/>
+          <w:color w:val="202124"/>
+          <w:sz w:val="24"/>
+          <w:szCs w:val="24"/>
+          <w:shd w:val="clear" w:color="auto" w:fill="FFFFFF"/>
+        </w:rPr>
+        <w:t>Types of Hooks are:</w:t>
+      </w:r>
+    </w:p>
+    <w:p>
+      <w:pPr>
+        <w:pStyle w:val="ListParagraph"/>
+        <w:numPr>
+          <w:ilvl w:val="0"/>
+          <w:numId w:val="7"/>
+        </w:numPr>
+        <w:spacing w:line="276" w:lineRule="auto"/>
+        <w:jc w:val="both"/>
+        <w:rPr>
+          <w:rFonts w:ascii="Times New Roman" w:hAnsi="Times New Roman" w:cs="Times New Roman"/>
+          <w:color w:val="202122"/>
+          <w:sz w:val="24"/>
+          <w:szCs w:val="24"/>
+          <w:shd w:val="clear" w:color="auto" w:fill="FFFFFF"/>
+        </w:rPr>
+      </w:pPr>
+      <w:r>
+        <w:rPr>
+          <w:rFonts w:ascii="Times New Roman" w:hAnsi="Times New Roman" w:cs="Times New Roman"/>
+          <w:color w:val="202122"/>
+          <w:sz w:val="24"/>
+          <w:szCs w:val="24"/>
+          <w:shd w:val="clear" w:color="auto" w:fill="FFFFFF"/>
+        </w:rPr>
+        <w:t>‘</w:t>
+      </w:r>
+      <w:proofErr w:type="spellStart"/>
+      <w:r>
+        <w:rPr>
+          <w:rFonts w:ascii="Times New Roman" w:hAnsi="Times New Roman" w:cs="Times New Roman"/>
+          <w:color w:val="202122"/>
+          <w:sz w:val="24"/>
+          <w:szCs w:val="24"/>
+          <w:shd w:val="clear" w:color="auto" w:fill="FFFFFF"/>
+        </w:rPr>
+        <w:t>useState</w:t>
+      </w:r>
+      <w:proofErr w:type="spellEnd"/>
+      <w:r>
+        <w:rPr>
+          <w:rFonts w:ascii="Times New Roman" w:hAnsi="Times New Roman" w:cs="Times New Roman"/>
+          <w:color w:val="202122"/>
+          <w:sz w:val="24"/>
+          <w:szCs w:val="24"/>
+          <w:shd w:val="clear" w:color="auto" w:fill="FFFFFF"/>
+        </w:rPr>
+        <w:t>’: It is the most commonly used React Hook. It allows functional components to have state variables. It takes an initial state value as the argument and returns an array with two elements — the current state value and a function to update that state.</w:t>
+      </w:r>
+    </w:p>
+    <w:p>
+      <w:pPr>
+        <w:pStyle w:val="ListParagraph"/>
+        <w:numPr>
+          <w:ilvl w:val="0"/>
+          <w:numId w:val="7"/>
+        </w:numPr>
+        <w:spacing w:line="276" w:lineRule="auto"/>
+        <w:jc w:val="both"/>
+        <w:rPr>
+          <w:rFonts w:ascii="Times New Roman" w:hAnsi="Times New Roman" w:cs="Times New Roman"/>
+          <w:color w:val="202122"/>
+          <w:sz w:val="24"/>
+          <w:szCs w:val="24"/>
+          <w:shd w:val="clear" w:color="auto" w:fill="FFFFFF"/>
+        </w:rPr>
+      </w:pPr>
+      <w:r>
+        <w:rPr>
+          <w:rFonts w:ascii="Times New Roman" w:hAnsi="Times New Roman" w:cs="Times New Roman"/>
+          <w:color w:val="202122"/>
+          <w:sz w:val="24"/>
+          <w:szCs w:val="24"/>
+          <w:shd w:val="clear" w:color="auto" w:fill="FFFFFF"/>
+        </w:rPr>
+        <w:t>‘</w:t>
+      </w:r>
+      <w:proofErr w:type="spellStart"/>
+      <w:r>
+        <w:rPr>
+          <w:rFonts w:ascii="Times New Roman" w:hAnsi="Times New Roman" w:cs="Times New Roman"/>
+          <w:color w:val="202122"/>
+          <w:sz w:val="24"/>
+          <w:szCs w:val="24"/>
+          <w:shd w:val="clear" w:color="auto" w:fill="FFFFFF"/>
+        </w:rPr>
+        <w:t>useEffect</w:t>
+      </w:r>
+      <w:proofErr w:type="spellEnd"/>
+      <w:r>
+        <w:rPr>
+          <w:rFonts w:ascii="Times New Roman" w:hAnsi="Times New Roman" w:cs="Times New Roman"/>
+          <w:color w:val="202122"/>
+          <w:sz w:val="24"/>
+          <w:szCs w:val="24"/>
+          <w:shd w:val="clear" w:color="auto" w:fill="FFFFFF"/>
+        </w:rPr>
+        <w:t>’: It enables performing side effects, such as data fetching, subscriptions, or DOM manipulations after the component has been rendered.</w:t>
+      </w:r>
+    </w:p>
+    <w:p>
+      <w:pPr>
+        <w:pStyle w:val="ListParagraph"/>
+        <w:numPr>
+          <w:ilvl w:val="0"/>
+          <w:numId w:val="7"/>
+        </w:numPr>
+        <w:spacing w:line="276" w:lineRule="auto"/>
+        <w:jc w:val="both"/>
+        <w:rPr>
+          <w:rFonts w:ascii="Times New Roman" w:hAnsi="Times New Roman" w:cs="Times New Roman"/>
+          <w:color w:val="202122"/>
+          <w:sz w:val="24"/>
+          <w:szCs w:val="24"/>
+          <w:shd w:val="clear" w:color="auto" w:fill="FFFFFF"/>
+        </w:rPr>
+      </w:pPr>
+      <w:r>
+        <w:rPr>
+          <w:rFonts w:ascii="Times New Roman" w:hAnsi="Times New Roman" w:cs="Times New Roman"/>
+          <w:color w:val="202122"/>
+          <w:sz w:val="24"/>
+          <w:szCs w:val="24"/>
+          <w:shd w:val="clear" w:color="auto" w:fill="FFFFFF"/>
+        </w:rPr>
+        <w:t>‘</w:t>
+      </w:r>
+      <w:proofErr w:type="spellStart"/>
+      <w:r>
+        <w:rPr>
+          <w:rFonts w:ascii="Times New Roman" w:hAnsi="Times New Roman" w:cs="Times New Roman"/>
+          <w:color w:val="202122"/>
+          <w:sz w:val="24"/>
+          <w:szCs w:val="24"/>
+          <w:shd w:val="clear" w:color="auto" w:fill="FFFFFF"/>
+        </w:rPr>
+        <w:t>useRef</w:t>
+      </w:r>
+      <w:proofErr w:type="spellEnd"/>
+      <w:r>
+        <w:rPr>
+          <w:rFonts w:ascii="Times New Roman" w:hAnsi="Times New Roman" w:cs="Times New Roman"/>
+          <w:color w:val="202122"/>
+          <w:sz w:val="24"/>
+          <w:szCs w:val="24"/>
+          <w:shd w:val="clear" w:color="auto" w:fill="FFFFFF"/>
+        </w:rPr>
+        <w:t>’: Provides a way to create mutable references to values or DOM elements that persist across renders. Often used for accessing or manipulating DOM elements.</w:t>
+      </w:r>
+    </w:p>
+    <w:p>
+      <w:pPr>
+        <w:pStyle w:val="ListParagraph"/>
+        <w:spacing w:line="276" w:lineRule="auto"/>
+        <w:ind w:left="1080"/>
+        <w:jc w:val="both"/>
+        <w:rPr>
+          <w:rFonts w:ascii="Times New Roman" w:hAnsi="Times New Roman" w:cs="Times New Roman"/>
           <w:color w:val="202122"/>
           <w:sz w:val="24"/>
           <w:szCs w:val="24"/>
@@ -1087,261 +1371,63 @@
           <w:szCs w:val="24"/>
           <w:shd w:val="clear" w:color="auto" w:fill="FFFFFF"/>
         </w:rPr>
-        <w:t xml:space="preserve">What </w:t>
-      </w:r>
-      <w:proofErr w:type="gramStart"/>
-      <w:r>
-        <w:rPr>
-          <w:rFonts w:ascii="Times New Roman" w:hAnsi="Times New Roman" w:cs="Times New Roman"/>
-          <w:b/>
-          <w:bCs/>
-          <w:color w:val="202122"/>
-          <w:sz w:val="24"/>
-          <w:szCs w:val="24"/>
-          <w:shd w:val="clear" w:color="auto" w:fill="FFFFFF"/>
-        </w:rPr>
-        <w:t>is</w:t>
-      </w:r>
-      <w:proofErr w:type="gramEnd"/>
-      <w:r>
-        <w:rPr>
-          <w:rFonts w:ascii="Times New Roman" w:hAnsi="Times New Roman" w:cs="Times New Roman"/>
-          <w:b/>
-          <w:bCs/>
-          <w:color w:val="202122"/>
-          <w:sz w:val="24"/>
-          <w:szCs w:val="24"/>
-          <w:shd w:val="clear" w:color="auto" w:fill="FFFFFF"/>
-        </w:rPr>
-        <w:t xml:space="preserve"> Hooks? What are different types of Hooks?</w:t>
+        <w:t>What is a state in React?</w:t>
       </w:r>
     </w:p>
     <w:p>
       <w:pPr>
-        <w:pStyle w:val="ListParagraph"/>
         <w:spacing w:line="276" w:lineRule="auto"/>
+        <w:ind w:left="720"/>
         <w:jc w:val="both"/>
         <w:rPr>
           <w:rFonts w:ascii="Times New Roman" w:hAnsi="Times New Roman" w:cs="Times New Roman"/>
-          <w:color w:val="202124"/>
-          <w:sz w:val="24"/>
-          <w:szCs w:val="24"/>
-          <w:shd w:val="clear" w:color="auto" w:fill="FFFFFF"/>
-        </w:rPr>
-      </w:pPr>
-      <w:r>
-        <w:rPr>
-          <w:rFonts w:ascii="Times New Roman" w:hAnsi="Times New Roman" w:cs="Times New Roman"/>
-          <w:color w:val="202124"/>
-          <w:sz w:val="24"/>
-          <w:szCs w:val="24"/>
-          <w:shd w:val="clear" w:color="auto" w:fill="FFFFFF"/>
-        </w:rPr>
-        <w:t xml:space="preserve">   </w:t>
-      </w:r>
-      <w:r>
-        <w:rPr>
-          <w:rFonts w:ascii="Times New Roman" w:hAnsi="Times New Roman" w:cs="Times New Roman"/>
-          <w:color w:val="202124"/>
-          <w:sz w:val="24"/>
-          <w:szCs w:val="24"/>
-          <w:shd w:val="clear" w:color="auto" w:fill="FFFFFF"/>
-        </w:rPr>
-        <w:t>Hooks are </w:t>
-      </w:r>
-      <w:r>
-        <w:rPr>
-          <w:rFonts w:ascii="Times New Roman" w:hAnsi="Times New Roman" w:cs="Times New Roman"/>
-          <w:color w:val="040C28"/>
-          <w:sz w:val="24"/>
-          <w:szCs w:val="24"/>
-        </w:rPr>
-        <w:t>functions that let you “hook into” React state and lifecycle features from function components</w:t>
-      </w:r>
-      <w:r>
-        <w:rPr>
-          <w:rFonts w:ascii="Times New Roman" w:hAnsi="Times New Roman" w:cs="Times New Roman"/>
-          <w:color w:val="202124"/>
-          <w:sz w:val="24"/>
-          <w:szCs w:val="24"/>
-          <w:shd w:val="clear" w:color="auto" w:fill="FFFFFF"/>
-        </w:rPr>
-        <w:t>. Hooks don't work inside classes — they let you use React without classes.</w:t>
-      </w:r>
-    </w:p>
-    <w:p>
-      <w:pPr>
-        <w:pStyle w:val="ListParagraph"/>
-        <w:spacing w:line="276" w:lineRule="auto"/>
-        <w:jc w:val="both"/>
-        <w:rPr>
-          <w:rFonts w:ascii="Times New Roman" w:hAnsi="Times New Roman" w:cs="Times New Roman"/>
-          <w:color w:val="202124"/>
-          <w:sz w:val="24"/>
-          <w:szCs w:val="24"/>
-          <w:shd w:val="clear" w:color="auto" w:fill="FFFFFF"/>
-        </w:rPr>
-      </w:pPr>
-      <w:r>
-        <w:rPr>
-          <w:rFonts w:ascii="Times New Roman" w:hAnsi="Times New Roman" w:cs="Times New Roman"/>
-          <w:color w:val="202124"/>
-          <w:sz w:val="24"/>
-          <w:szCs w:val="24"/>
-          <w:shd w:val="clear" w:color="auto" w:fill="FFFFFF"/>
-        </w:rPr>
-        <w:t>Types of Hooks are:</w:t>
-      </w:r>
-    </w:p>
-    <w:p>
-      <w:pPr>
-        <w:pStyle w:val="ListParagraph"/>
-        <w:numPr>
-          <w:ilvl w:val="0"/>
-          <w:numId w:val="7"/>
-        </w:numPr>
-        <w:spacing w:line="276" w:lineRule="auto"/>
-        <w:jc w:val="both"/>
-        <w:rPr>
-          <w:rFonts w:ascii="Times New Roman" w:hAnsi="Times New Roman" w:cs="Times New Roman"/>
-          <w:color w:val="202122"/>
-          <w:sz w:val="24"/>
-          <w:szCs w:val="24"/>
-          <w:shd w:val="clear" w:color="auto" w:fill="FFFFFF"/>
-        </w:rPr>
-      </w:pPr>
-      <w:r>
-        <w:rPr>
-          <w:rFonts w:ascii="Times New Roman" w:hAnsi="Times New Roman" w:cs="Times New Roman"/>
-          <w:color w:val="202122"/>
-          <w:sz w:val="24"/>
-          <w:szCs w:val="24"/>
-          <w:shd w:val="clear" w:color="auto" w:fill="FFFFFF"/>
-        </w:rPr>
-        <w:lastRenderedPageBreak/>
-        <w:t>‘</w:t>
-      </w:r>
-      <w:proofErr w:type="spellStart"/>
-      <w:r>
-        <w:rPr>
-          <w:rFonts w:ascii="Times New Roman" w:hAnsi="Times New Roman" w:cs="Times New Roman"/>
-          <w:color w:val="202122"/>
-          <w:sz w:val="24"/>
-          <w:szCs w:val="24"/>
-          <w:shd w:val="clear" w:color="auto" w:fill="FFFFFF"/>
-        </w:rPr>
-        <w:t>useState</w:t>
-      </w:r>
-      <w:proofErr w:type="spellEnd"/>
-      <w:r>
-        <w:rPr>
-          <w:rFonts w:ascii="Times New Roman" w:hAnsi="Times New Roman" w:cs="Times New Roman"/>
-          <w:color w:val="202122"/>
-          <w:sz w:val="24"/>
-          <w:szCs w:val="24"/>
-          <w:shd w:val="clear" w:color="auto" w:fill="FFFFFF"/>
-        </w:rPr>
-        <w:t>’: It is the most commonly used React Hook. It allows functional components to have state variables. It takes an initial state value as the argument and returns an array with two elements — the current state value and a function to update that state.</w:t>
-      </w:r>
-    </w:p>
-    <w:p>
-      <w:pPr>
-        <w:pStyle w:val="ListParagraph"/>
-        <w:numPr>
-          <w:ilvl w:val="0"/>
-          <w:numId w:val="7"/>
-        </w:numPr>
-        <w:spacing w:line="276" w:lineRule="auto"/>
-        <w:jc w:val="both"/>
-        <w:rPr>
-          <w:rFonts w:ascii="Times New Roman" w:hAnsi="Times New Roman" w:cs="Times New Roman"/>
-          <w:color w:val="202122"/>
-          <w:sz w:val="24"/>
-          <w:szCs w:val="24"/>
-          <w:shd w:val="clear" w:color="auto" w:fill="FFFFFF"/>
-        </w:rPr>
-      </w:pPr>
-      <w:r>
-        <w:rPr>
-          <w:rFonts w:ascii="Times New Roman" w:hAnsi="Times New Roman" w:cs="Times New Roman"/>
-          <w:color w:val="202122"/>
-          <w:sz w:val="24"/>
-          <w:szCs w:val="24"/>
-          <w:shd w:val="clear" w:color="auto" w:fill="FFFFFF"/>
-        </w:rPr>
-        <w:t>‘</w:t>
-      </w:r>
-      <w:proofErr w:type="spellStart"/>
-      <w:r>
-        <w:rPr>
-          <w:rFonts w:ascii="Times New Roman" w:hAnsi="Times New Roman" w:cs="Times New Roman"/>
-          <w:color w:val="202122"/>
-          <w:sz w:val="24"/>
-          <w:szCs w:val="24"/>
-          <w:shd w:val="clear" w:color="auto" w:fill="FFFFFF"/>
-        </w:rPr>
-        <w:t>useEffect</w:t>
-      </w:r>
-      <w:proofErr w:type="spellEnd"/>
-      <w:r>
-        <w:rPr>
-          <w:rFonts w:ascii="Times New Roman" w:hAnsi="Times New Roman" w:cs="Times New Roman"/>
-          <w:color w:val="202122"/>
-          <w:sz w:val="24"/>
-          <w:szCs w:val="24"/>
-          <w:shd w:val="clear" w:color="auto" w:fill="FFFFFF"/>
-        </w:rPr>
-        <w:t>’: It enables performing side effects, such as data fetching, subscriptions, or DOM manipulations after the component has been rendered.</w:t>
-      </w:r>
-    </w:p>
-    <w:p>
-      <w:pPr>
-        <w:pStyle w:val="ListParagraph"/>
-        <w:numPr>
-          <w:ilvl w:val="0"/>
-          <w:numId w:val="7"/>
-        </w:numPr>
-        <w:spacing w:line="276" w:lineRule="auto"/>
-        <w:jc w:val="both"/>
-        <w:rPr>
-          <w:rFonts w:ascii="Times New Roman" w:hAnsi="Times New Roman" w:cs="Times New Roman"/>
-          <w:color w:val="202122"/>
-          <w:sz w:val="24"/>
-          <w:szCs w:val="24"/>
-          <w:shd w:val="clear" w:color="auto" w:fill="FFFFFF"/>
-        </w:rPr>
-      </w:pPr>
-      <w:r>
-        <w:rPr>
-          <w:rFonts w:ascii="Times New Roman" w:hAnsi="Times New Roman" w:cs="Times New Roman"/>
-          <w:color w:val="202122"/>
-          <w:sz w:val="24"/>
-          <w:szCs w:val="24"/>
-          <w:shd w:val="clear" w:color="auto" w:fill="FFFFFF"/>
-        </w:rPr>
-        <w:t>‘</w:t>
-      </w:r>
-      <w:proofErr w:type="spellStart"/>
-      <w:r>
-        <w:rPr>
-          <w:rFonts w:ascii="Times New Roman" w:hAnsi="Times New Roman" w:cs="Times New Roman"/>
-          <w:color w:val="202122"/>
-          <w:sz w:val="24"/>
-          <w:szCs w:val="24"/>
-          <w:shd w:val="clear" w:color="auto" w:fill="FFFFFF"/>
-        </w:rPr>
-        <w:t>useRef</w:t>
-      </w:r>
-      <w:proofErr w:type="spellEnd"/>
-      <w:r>
-        <w:rPr>
-          <w:rFonts w:ascii="Times New Roman" w:hAnsi="Times New Roman" w:cs="Times New Roman"/>
-          <w:color w:val="202122"/>
-          <w:sz w:val="24"/>
-          <w:szCs w:val="24"/>
-          <w:shd w:val="clear" w:color="auto" w:fill="FFFFFF"/>
-        </w:rPr>
-        <w:t>’: Provides a way to create mutable references to values or DOM elements that persist across renders. Often used for accessing or manipulating DOM elements.</w:t>
+          <w:color w:val="202122"/>
+          <w:sz w:val="24"/>
+          <w:szCs w:val="24"/>
+          <w:shd w:val="clear" w:color="auto" w:fill="FFFFFF"/>
+        </w:rPr>
+      </w:pPr>
+      <w:r>
+        <w:rPr>
+          <w:rFonts w:ascii="Times New Roman" w:hAnsi="Times New Roman" w:cs="Times New Roman"/>
+          <w:color w:val="202122"/>
+          <w:sz w:val="24"/>
+          <w:szCs w:val="24"/>
+          <w:shd w:val="clear" w:color="auto" w:fill="FFFFFF"/>
+        </w:rPr>
+        <w:t>State is an Object, and we use the state to store data, that will be used by our component.</w:t>
+      </w:r>
+      <w:r>
+        <w:rPr>
+          <w:rFonts w:ascii="Times New Roman" w:hAnsi="Times New Roman" w:cs="Times New Roman"/>
+          <w:color w:val="202122"/>
+          <w:sz w:val="24"/>
+          <w:szCs w:val="24"/>
+          <w:shd w:val="clear" w:color="auto" w:fill="FFFFFF"/>
+        </w:rPr>
+        <w:t xml:space="preserve"> </w:t>
+      </w:r>
+      <w:proofErr w:type="gramStart"/>
+      <w:r>
+        <w:rPr>
+          <w:rFonts w:ascii="Times New Roman" w:hAnsi="Times New Roman" w:cs="Times New Roman"/>
+          <w:color w:val="202122"/>
+          <w:sz w:val="24"/>
+          <w:szCs w:val="24"/>
+          <w:shd w:val="clear" w:color="auto" w:fill="FFFFFF"/>
+        </w:rPr>
+        <w:t>A</w:t>
+      </w:r>
+      <w:proofErr w:type="gramEnd"/>
+      <w:r>
+        <w:rPr>
+          <w:rFonts w:ascii="Times New Roman" w:hAnsi="Times New Roman" w:cs="Times New Roman"/>
+          <w:color w:val="202122"/>
+          <w:sz w:val="24"/>
+          <w:szCs w:val="24"/>
+          <w:shd w:val="clear" w:color="auto" w:fill="FFFFFF"/>
+        </w:rPr>
+        <w:t xml:space="preserve"> component's state can change over time; whenever it changes, the component re-renders.</w:t>
       </w:r>
     </w:p>
     <w:sectPr>

</xml_diff>

<commit_message>
What does setState() method do
</commit_message>
<xml_diff>
--- a/React_Interview_Question.docx
+++ b/React_Interview_Question.docx
@@ -1407,27 +1407,193 @@
         </w:rPr>
         <w:t xml:space="preserve"> </w:t>
       </w:r>
+      <w:r>
+        <w:rPr>
+          <w:rFonts w:ascii="Times New Roman" w:hAnsi="Times New Roman" w:cs="Times New Roman"/>
+          <w:color w:val="202122"/>
+          <w:sz w:val="24"/>
+          <w:szCs w:val="24"/>
+          <w:shd w:val="clear" w:color="auto" w:fill="FFFFFF"/>
+        </w:rPr>
+        <w:t>A component's state can change over time; whenever it changes, the component re-renders.</w:t>
+      </w:r>
+    </w:p>
+    <w:p>
+      <w:pPr>
+        <w:spacing w:line="276" w:lineRule="auto"/>
+        <w:ind w:left="720"/>
+        <w:jc w:val="both"/>
+        <w:rPr>
+          <w:rFonts w:ascii="Times New Roman" w:hAnsi="Times New Roman" w:cs="Times New Roman"/>
+          <w:color w:val="202122"/>
+          <w:sz w:val="24"/>
+          <w:szCs w:val="24"/>
+          <w:shd w:val="clear" w:color="auto" w:fill="FFFFFF"/>
+        </w:rPr>
+      </w:pPr>
+    </w:p>
+    <w:p>
+      <w:pPr>
+        <w:pStyle w:val="ListParagraph"/>
+        <w:numPr>
+          <w:ilvl w:val="0"/>
+          <w:numId w:val="2"/>
+        </w:numPr>
+        <w:spacing w:line="360" w:lineRule="auto"/>
+        <w:jc w:val="both"/>
+        <w:rPr>
+          <w:rFonts w:ascii="Times New Roman" w:hAnsi="Times New Roman" w:cs="Times New Roman"/>
+          <w:b/>
+          <w:bCs/>
+          <w:color w:val="202122"/>
+          <w:sz w:val="24"/>
+          <w:szCs w:val="24"/>
+          <w:shd w:val="clear" w:color="auto" w:fill="FFFFFF"/>
+        </w:rPr>
+      </w:pPr>
+      <w:r>
+        <w:rPr>
+          <w:rFonts w:ascii="Times New Roman" w:hAnsi="Times New Roman" w:cs="Times New Roman"/>
+          <w:b/>
+          <w:bCs/>
+          <w:color w:val="202122"/>
+          <w:sz w:val="24"/>
+          <w:szCs w:val="24"/>
+          <w:shd w:val="clear" w:color="auto" w:fill="FFFFFF"/>
+        </w:rPr>
+        <w:t xml:space="preserve">What does </w:t>
+      </w:r>
+      <w:proofErr w:type="spellStart"/>
       <w:proofErr w:type="gramStart"/>
       <w:r>
         <w:rPr>
           <w:rFonts w:ascii="Times New Roman" w:hAnsi="Times New Roman" w:cs="Times New Roman"/>
-          <w:color w:val="202122"/>
-          <w:sz w:val="24"/>
-          <w:szCs w:val="24"/>
-          <w:shd w:val="clear" w:color="auto" w:fill="FFFFFF"/>
-        </w:rPr>
-        <w:t>A</w:t>
+          <w:b/>
+          <w:bCs/>
+          <w:color w:val="202122"/>
+          <w:sz w:val="24"/>
+          <w:szCs w:val="24"/>
+          <w:shd w:val="clear" w:color="auto" w:fill="FFFFFF"/>
+        </w:rPr>
+        <w:t>setState</w:t>
+      </w:r>
+      <w:proofErr w:type="spellEnd"/>
+      <w:r>
+        <w:rPr>
+          <w:rFonts w:ascii="Times New Roman" w:hAnsi="Times New Roman" w:cs="Times New Roman"/>
+          <w:b/>
+          <w:bCs/>
+          <w:color w:val="202122"/>
+          <w:sz w:val="24"/>
+          <w:szCs w:val="24"/>
+          <w:shd w:val="clear" w:color="auto" w:fill="FFFFFF"/>
+        </w:rPr>
+        <w:t>(</w:t>
       </w:r>
       <w:proofErr w:type="gramEnd"/>
       <w:r>
         <w:rPr>
           <w:rFonts w:ascii="Times New Roman" w:hAnsi="Times New Roman" w:cs="Times New Roman"/>
-          <w:color w:val="202122"/>
-          <w:sz w:val="24"/>
-          <w:szCs w:val="24"/>
-          <w:shd w:val="clear" w:color="auto" w:fill="FFFFFF"/>
-        </w:rPr>
-        <w:t xml:space="preserve"> component's state can change over time; whenever it changes, the component re-renders.</w:t>
+          <w:b/>
+          <w:bCs/>
+          <w:color w:val="202122"/>
+          <w:sz w:val="24"/>
+          <w:szCs w:val="24"/>
+          <w:shd w:val="clear" w:color="auto" w:fill="FFFFFF"/>
+        </w:rPr>
+        <w:t>) method do?</w:t>
+      </w:r>
+    </w:p>
+    <w:p>
+      <w:pPr>
+        <w:pStyle w:val="ListParagraph"/>
+        <w:numPr>
+          <w:ilvl w:val="0"/>
+          <w:numId w:val="8"/>
+        </w:numPr>
+        <w:spacing w:line="276" w:lineRule="auto"/>
+        <w:jc w:val="both"/>
+        <w:rPr>
+          <w:rFonts w:ascii="Times New Roman" w:hAnsi="Times New Roman" w:cs="Times New Roman"/>
+          <w:color w:val="202122"/>
+          <w:sz w:val="24"/>
+          <w:szCs w:val="24"/>
+          <w:shd w:val="clear" w:color="auto" w:fill="FFFFFF"/>
+        </w:rPr>
+      </w:pPr>
+      <w:proofErr w:type="spellStart"/>
+      <w:proofErr w:type="gramStart"/>
+      <w:r>
+        <w:rPr>
+          <w:rFonts w:ascii="Times New Roman" w:hAnsi="Times New Roman" w:cs="Times New Roman"/>
+          <w:b/>
+          <w:bCs/>
+          <w:color w:val="202122"/>
+          <w:sz w:val="24"/>
+          <w:szCs w:val="24"/>
+          <w:shd w:val="clear" w:color="auto" w:fill="FFFFFF"/>
+        </w:rPr>
+        <w:t>s</w:t>
+      </w:r>
+      <w:r>
+        <w:rPr>
+          <w:rFonts w:ascii="Times New Roman" w:hAnsi="Times New Roman" w:cs="Times New Roman"/>
+          <w:color w:val="202122"/>
+          <w:sz w:val="24"/>
+          <w:szCs w:val="24"/>
+          <w:shd w:val="clear" w:color="auto" w:fill="FFFFFF"/>
+        </w:rPr>
+        <w:t>etState</w:t>
+      </w:r>
+      <w:proofErr w:type="spellEnd"/>
+      <w:r>
+        <w:rPr>
+          <w:rFonts w:ascii="Times New Roman" w:hAnsi="Times New Roman" w:cs="Times New Roman"/>
+          <w:color w:val="202122"/>
+          <w:sz w:val="24"/>
+          <w:szCs w:val="24"/>
+          <w:shd w:val="clear" w:color="auto" w:fill="FFFFFF"/>
+        </w:rPr>
+        <w:t>(</w:t>
+      </w:r>
+      <w:proofErr w:type="gramEnd"/>
+      <w:r>
+        <w:rPr>
+          <w:rFonts w:ascii="Times New Roman" w:hAnsi="Times New Roman" w:cs="Times New Roman"/>
+          <w:color w:val="202122"/>
+          <w:sz w:val="24"/>
+          <w:szCs w:val="24"/>
+          <w:shd w:val="clear" w:color="auto" w:fill="FFFFFF"/>
+        </w:rPr>
+        <w:t>) method will modify value of the state.</w:t>
+      </w:r>
+    </w:p>
+    <w:p>
+      <w:pPr>
+        <w:pStyle w:val="ListParagraph"/>
+        <w:numPr>
+          <w:ilvl w:val="0"/>
+          <w:numId w:val="8"/>
+        </w:numPr>
+        <w:spacing w:line="276" w:lineRule="auto"/>
+        <w:jc w:val="both"/>
+        <w:rPr>
+          <w:rFonts w:ascii="Times New Roman" w:hAnsi="Times New Roman" w:cs="Times New Roman"/>
+          <w:color w:val="202122"/>
+          <w:sz w:val="24"/>
+          <w:szCs w:val="24"/>
+          <w:shd w:val="clear" w:color="auto" w:fill="FFFFFF"/>
+        </w:rPr>
+      </w:pPr>
+      <w:r>
+        <w:rPr>
+          <w:rFonts w:ascii="Times New Roman" w:hAnsi="Times New Roman" w:cs="Times New Roman"/>
+          <w:color w:val="202122"/>
+          <w:sz w:val="24"/>
+          <w:szCs w:val="24"/>
+          <w:shd w:val="clear" w:color="auto" w:fill="FFFFFF"/>
+        </w:rPr>
+        <w:t>Then it will Schedule a call to our render method.</w:t>
       </w:r>
     </w:p>
     <w:sectPr>
@@ -1868,6 +2034,119 @@
     </w:lvl>
   </w:abstractNum>
   <w:abstractNum w:abstractNumId="4" w15:restartNumberingAfterBreak="0">
+    <w:nsid w:val="4C287139"/>
+    <w:multiLevelType w:val="hybridMultilevel"/>
+    <w:tmpl w:val="DAD6CBB2"/>
+    <w:lvl w:ilvl="0" w:tplc="04090001">
+      <w:start w:val="1"/>
+      <w:numFmt w:val="bullet"/>
+      <w:lvlText w:val=""/>
+      <w:lvlJc w:val="left"/>
+      <w:pPr>
+        <w:ind w:left="1080" w:hanging="360"/>
+      </w:pPr>
+      <w:rPr>
+        <w:rFonts w:ascii="Symbol" w:hAnsi="Symbol" w:hint="default"/>
+      </w:rPr>
+    </w:lvl>
+    <w:lvl w:ilvl="1" w:tplc="04090003" w:tentative="1">
+      <w:start w:val="1"/>
+      <w:numFmt w:val="bullet"/>
+      <w:lvlText w:val="o"/>
+      <w:lvlJc w:val="left"/>
+      <w:pPr>
+        <w:ind w:left="1800" w:hanging="360"/>
+      </w:pPr>
+      <w:rPr>
+        <w:rFonts w:ascii="Courier New" w:hAnsi="Courier New" w:cs="Courier New" w:hint="default"/>
+      </w:rPr>
+    </w:lvl>
+    <w:lvl w:ilvl="2" w:tplc="04090005" w:tentative="1">
+      <w:start w:val="1"/>
+      <w:numFmt w:val="bullet"/>
+      <w:lvlText w:val=""/>
+      <w:lvlJc w:val="left"/>
+      <w:pPr>
+        <w:ind w:left="2520" w:hanging="360"/>
+      </w:pPr>
+      <w:rPr>
+        <w:rFonts w:ascii="Wingdings" w:hAnsi="Wingdings" w:hint="default"/>
+      </w:rPr>
+    </w:lvl>
+    <w:lvl w:ilvl="3" w:tplc="04090001" w:tentative="1">
+      <w:start w:val="1"/>
+      <w:numFmt w:val="bullet"/>
+      <w:lvlText w:val=""/>
+      <w:lvlJc w:val="left"/>
+      <w:pPr>
+        <w:ind w:left="3240" w:hanging="360"/>
+      </w:pPr>
+      <w:rPr>
+        <w:rFonts w:ascii="Symbol" w:hAnsi="Symbol" w:hint="default"/>
+      </w:rPr>
+    </w:lvl>
+    <w:lvl w:ilvl="4" w:tplc="04090003" w:tentative="1">
+      <w:start w:val="1"/>
+      <w:numFmt w:val="bullet"/>
+      <w:lvlText w:val="o"/>
+      <w:lvlJc w:val="left"/>
+      <w:pPr>
+        <w:ind w:left="3960" w:hanging="360"/>
+      </w:pPr>
+      <w:rPr>
+        <w:rFonts w:ascii="Courier New" w:hAnsi="Courier New" w:cs="Courier New" w:hint="default"/>
+      </w:rPr>
+    </w:lvl>
+    <w:lvl w:ilvl="5" w:tplc="04090005" w:tentative="1">
+      <w:start w:val="1"/>
+      <w:numFmt w:val="bullet"/>
+      <w:lvlText w:val=""/>
+      <w:lvlJc w:val="left"/>
+      <w:pPr>
+        <w:ind w:left="4680" w:hanging="360"/>
+      </w:pPr>
+      <w:rPr>
+        <w:rFonts w:ascii="Wingdings" w:hAnsi="Wingdings" w:hint="default"/>
+      </w:rPr>
+    </w:lvl>
+    <w:lvl w:ilvl="6" w:tplc="04090001" w:tentative="1">
+      <w:start w:val="1"/>
+      <w:numFmt w:val="bullet"/>
+      <w:lvlText w:val=""/>
+      <w:lvlJc w:val="left"/>
+      <w:pPr>
+        <w:ind w:left="5400" w:hanging="360"/>
+      </w:pPr>
+      <w:rPr>
+        <w:rFonts w:ascii="Symbol" w:hAnsi="Symbol" w:hint="default"/>
+      </w:rPr>
+    </w:lvl>
+    <w:lvl w:ilvl="7" w:tplc="04090003" w:tentative="1">
+      <w:start w:val="1"/>
+      <w:numFmt w:val="bullet"/>
+      <w:lvlText w:val="o"/>
+      <w:lvlJc w:val="left"/>
+      <w:pPr>
+        <w:ind w:left="6120" w:hanging="360"/>
+      </w:pPr>
+      <w:rPr>
+        <w:rFonts w:ascii="Courier New" w:hAnsi="Courier New" w:cs="Courier New" w:hint="default"/>
+      </w:rPr>
+    </w:lvl>
+    <w:lvl w:ilvl="8" w:tplc="04090005" w:tentative="1">
+      <w:start w:val="1"/>
+      <w:numFmt w:val="bullet"/>
+      <w:lvlText w:val=""/>
+      <w:lvlJc w:val="left"/>
+      <w:pPr>
+        <w:ind w:left="6840" w:hanging="360"/>
+      </w:pPr>
+      <w:rPr>
+        <w:rFonts w:ascii="Wingdings" w:hAnsi="Wingdings" w:hint="default"/>
+      </w:rPr>
+    </w:lvl>
+  </w:abstractNum>
+  <w:abstractNum w:abstractNumId="5" w15:restartNumberingAfterBreak="0">
     <w:nsid w:val="6BBF5785"/>
     <w:multiLevelType w:val="hybridMultilevel"/>
     <w:tmpl w:val="5A68B4C4"/>
@@ -1956,7 +2235,7 @@
       </w:pPr>
     </w:lvl>
   </w:abstractNum>
-  <w:abstractNum w:abstractNumId="5" w15:restartNumberingAfterBreak="0">
+  <w:abstractNum w:abstractNumId="6" w15:restartNumberingAfterBreak="0">
     <w:nsid w:val="6C3738DC"/>
     <w:multiLevelType w:val="hybridMultilevel"/>
     <w:tmpl w:val="41F0289A"/>
@@ -2069,7 +2348,7 @@
       </w:rPr>
     </w:lvl>
   </w:abstractNum>
-  <w:abstractNum w:abstractNumId="6" w15:restartNumberingAfterBreak="0">
+  <w:abstractNum w:abstractNumId="7" w15:restartNumberingAfterBreak="0">
     <w:nsid w:val="7B4009C8"/>
     <w:multiLevelType w:val="hybridMultilevel"/>
     <w:tmpl w:val="E208D204"/>
@@ -2183,13 +2462,13 @@
     </w:lvl>
   </w:abstractNum>
   <w:num w:numId="1" w16cid:durableId="471216859">
-    <w:abstractNumId w:val="4"/>
+    <w:abstractNumId w:val="5"/>
   </w:num>
   <w:num w:numId="2" w16cid:durableId="429199587">
     <w:abstractNumId w:val="0"/>
   </w:num>
   <w:num w:numId="3" w16cid:durableId="1240746935">
-    <w:abstractNumId w:val="6"/>
+    <w:abstractNumId w:val="7"/>
   </w:num>
   <w:num w:numId="4" w16cid:durableId="40861365">
     <w:abstractNumId w:val="2"/>
@@ -2201,7 +2480,10 @@
     <w:abstractNumId w:val="1"/>
   </w:num>
   <w:num w:numId="7" w16cid:durableId="917909606">
-    <w:abstractNumId w:val="5"/>
+    <w:abstractNumId w:val="6"/>
+  </w:num>
+  <w:num w:numId="8" w16cid:durableId="403112784">
+    <w:abstractNumId w:val="4"/>
   </w:num>
 </w:numbering>
 </file>

</xml_diff>

<commit_message>
What are Synthetic events
</commit_message>
<xml_diff>
--- a/React_Interview_Question.docx
+++ b/React_Interview_Question.docx
@@ -1594,6 +1594,287 @@
           <w:shd w:val="clear" w:color="auto" w:fill="FFFFFF"/>
         </w:rPr>
         <w:t>Then it will Schedule a call to our render method.</w:t>
+      </w:r>
+    </w:p>
+    <w:p>
+      <w:pPr>
+        <w:pStyle w:val="ListParagraph"/>
+        <w:spacing w:line="276" w:lineRule="auto"/>
+        <w:ind w:left="1080"/>
+        <w:jc w:val="both"/>
+        <w:rPr>
+          <w:rFonts w:ascii="Times New Roman" w:hAnsi="Times New Roman" w:cs="Times New Roman"/>
+          <w:color w:val="202122"/>
+          <w:sz w:val="24"/>
+          <w:szCs w:val="24"/>
+          <w:shd w:val="clear" w:color="auto" w:fill="FFFFFF"/>
+        </w:rPr>
+      </w:pPr>
+    </w:p>
+    <w:p>
+      <w:pPr>
+        <w:pStyle w:val="ListParagraph"/>
+        <w:numPr>
+          <w:ilvl w:val="0"/>
+          <w:numId w:val="2"/>
+        </w:numPr>
+        <w:spacing w:line="360" w:lineRule="auto"/>
+        <w:jc w:val="both"/>
+        <w:rPr>
+          <w:rFonts w:ascii="Times New Roman" w:hAnsi="Times New Roman" w:cs="Times New Roman"/>
+          <w:b/>
+          <w:bCs/>
+          <w:color w:val="202122"/>
+          <w:sz w:val="24"/>
+          <w:szCs w:val="24"/>
+          <w:shd w:val="clear" w:color="auto" w:fill="FFFFFF"/>
+        </w:rPr>
+      </w:pPr>
+      <w:r>
+        <w:rPr>
+          <w:rFonts w:ascii="Times New Roman" w:hAnsi="Times New Roman" w:cs="Times New Roman"/>
+          <w:b/>
+          <w:bCs/>
+          <w:color w:val="202122"/>
+          <w:sz w:val="24"/>
+          <w:szCs w:val="24"/>
+          <w:shd w:val="clear" w:color="auto" w:fill="FFFFFF"/>
+        </w:rPr>
+        <w:t xml:space="preserve">What is an Event Handler? </w:t>
+      </w:r>
+    </w:p>
+    <w:p>
+      <w:pPr>
+        <w:pStyle w:val="ListParagraph"/>
+        <w:spacing w:line="276" w:lineRule="auto"/>
+        <w:jc w:val="both"/>
+        <w:rPr>
+          <w:rFonts w:ascii="Times New Roman" w:hAnsi="Times New Roman" w:cs="Times New Roman"/>
+          <w:color w:val="202122"/>
+          <w:sz w:val="24"/>
+          <w:szCs w:val="24"/>
+          <w:shd w:val="clear" w:color="auto" w:fill="FFFFFF"/>
+        </w:rPr>
+      </w:pPr>
+      <w:r>
+        <w:rPr>
+          <w:rFonts w:ascii="Times New Roman" w:hAnsi="Times New Roman" w:cs="Times New Roman"/>
+          <w:color w:val="202122"/>
+          <w:sz w:val="24"/>
+          <w:szCs w:val="24"/>
+          <w:shd w:val="clear" w:color="auto" w:fill="FFFFFF"/>
+        </w:rPr>
+        <w:t>Event Handler are functions which will be called (invoked) by the browsers</w:t>
+      </w:r>
+    </w:p>
+    <w:p>
+      <w:pPr>
+        <w:pStyle w:val="ListParagraph"/>
+        <w:spacing w:line="276" w:lineRule="auto"/>
+        <w:jc w:val="both"/>
+        <w:rPr>
+          <w:rFonts w:ascii="Times New Roman" w:hAnsi="Times New Roman" w:cs="Times New Roman"/>
+          <w:color w:val="202122"/>
+          <w:sz w:val="24"/>
+          <w:szCs w:val="24"/>
+          <w:shd w:val="clear" w:color="auto" w:fill="FFFFFF"/>
+        </w:rPr>
+      </w:pPr>
+      <w:r>
+        <w:rPr>
+          <w:rFonts w:ascii="Times New Roman" w:hAnsi="Times New Roman" w:cs="Times New Roman"/>
+          <w:color w:val="202122"/>
+          <w:sz w:val="24"/>
+          <w:szCs w:val="24"/>
+          <w:shd w:val="clear" w:color="auto" w:fill="FFFFFF"/>
+        </w:rPr>
+        <w:t>when an event occurs.</w:t>
+      </w:r>
+    </w:p>
+    <w:p>
+      <w:pPr>
+        <w:pStyle w:val="ListParagraph"/>
+        <w:spacing w:line="276" w:lineRule="auto"/>
+        <w:jc w:val="both"/>
+        <w:rPr>
+          <w:rFonts w:ascii="Times New Roman" w:hAnsi="Times New Roman" w:cs="Times New Roman"/>
+          <w:color w:val="202122"/>
+          <w:sz w:val="24"/>
+          <w:szCs w:val="24"/>
+          <w:shd w:val="clear" w:color="auto" w:fill="FFFFFF"/>
+        </w:rPr>
+      </w:pPr>
+    </w:p>
+    <w:p>
+      <w:pPr>
+        <w:pStyle w:val="ListParagraph"/>
+        <w:numPr>
+          <w:ilvl w:val="0"/>
+          <w:numId w:val="2"/>
+        </w:numPr>
+        <w:spacing w:line="360" w:lineRule="auto"/>
+        <w:jc w:val="both"/>
+        <w:rPr>
+          <w:rFonts w:ascii="Times New Roman" w:hAnsi="Times New Roman" w:cs="Times New Roman"/>
+          <w:b/>
+          <w:bCs/>
+          <w:color w:val="202122"/>
+          <w:sz w:val="24"/>
+          <w:szCs w:val="24"/>
+          <w:shd w:val="clear" w:color="auto" w:fill="FFFFFF"/>
+        </w:rPr>
+      </w:pPr>
+      <w:r>
+        <w:rPr>
+          <w:rFonts w:ascii="Times New Roman" w:hAnsi="Times New Roman" w:cs="Times New Roman"/>
+          <w:b/>
+          <w:bCs/>
+          <w:color w:val="202122"/>
+          <w:sz w:val="24"/>
+          <w:szCs w:val="24"/>
+          <w:shd w:val="clear" w:color="auto" w:fill="FFFFFF"/>
+        </w:rPr>
+        <w:t xml:space="preserve">What are Synthetic events? </w:t>
+      </w:r>
+    </w:p>
+    <w:p>
+      <w:pPr>
+        <w:pStyle w:val="ListParagraph"/>
+        <w:spacing w:line="276" w:lineRule="auto"/>
+        <w:jc w:val="both"/>
+        <w:rPr>
+          <w:rFonts w:ascii="Times New Roman" w:hAnsi="Times New Roman" w:cs="Times New Roman"/>
+          <w:color w:val="202122"/>
+          <w:sz w:val="24"/>
+          <w:szCs w:val="24"/>
+          <w:shd w:val="clear" w:color="auto" w:fill="FFFFFF"/>
+        </w:rPr>
+      </w:pPr>
+      <w:r>
+        <w:rPr>
+          <w:rFonts w:ascii="Times New Roman" w:hAnsi="Times New Roman" w:cs="Times New Roman"/>
+          <w:color w:val="202122"/>
+          <w:sz w:val="24"/>
+          <w:szCs w:val="24"/>
+          <w:shd w:val="clear" w:color="auto" w:fill="FFFFFF"/>
+        </w:rPr>
+        <w:t xml:space="preserve">Synthetic events are representative of real events </w:t>
+      </w:r>
+      <w:proofErr w:type="spellStart"/>
+      <w:r>
+        <w:rPr>
+          <w:rFonts w:ascii="Times New Roman" w:hAnsi="Times New Roman" w:cs="Times New Roman"/>
+          <w:color w:val="202122"/>
+          <w:sz w:val="24"/>
+          <w:szCs w:val="24"/>
+          <w:shd w:val="clear" w:color="auto" w:fill="FFFFFF"/>
+        </w:rPr>
+        <w:t>a.k.a</w:t>
+      </w:r>
+      <w:proofErr w:type="spellEnd"/>
+      <w:r>
+        <w:rPr>
+          <w:rFonts w:ascii="Times New Roman" w:hAnsi="Times New Roman" w:cs="Times New Roman"/>
+          <w:color w:val="202122"/>
+          <w:sz w:val="24"/>
+          <w:szCs w:val="24"/>
+          <w:shd w:val="clear" w:color="auto" w:fill="FFFFFF"/>
+        </w:rPr>
+        <w:t xml:space="preserve"> wrapper around real</w:t>
+      </w:r>
+    </w:p>
+    <w:p>
+      <w:pPr>
+        <w:pStyle w:val="ListParagraph"/>
+        <w:spacing w:line="276" w:lineRule="auto"/>
+        <w:jc w:val="both"/>
+        <w:rPr>
+          <w:rFonts w:ascii="Times New Roman" w:hAnsi="Times New Roman" w:cs="Times New Roman"/>
+          <w:color w:val="202122"/>
+          <w:sz w:val="24"/>
+          <w:szCs w:val="24"/>
+          <w:shd w:val="clear" w:color="auto" w:fill="FFFFFF"/>
+        </w:rPr>
+      </w:pPr>
+      <w:r>
+        <w:rPr>
+          <w:rFonts w:ascii="Times New Roman" w:hAnsi="Times New Roman" w:cs="Times New Roman"/>
+          <w:color w:val="202122"/>
+          <w:sz w:val="24"/>
+          <w:szCs w:val="24"/>
+          <w:shd w:val="clear" w:color="auto" w:fill="FFFFFF"/>
+        </w:rPr>
+        <w:t>events. Because we have to deal with different implementation of event</w:t>
+      </w:r>
+    </w:p>
+    <w:p>
+      <w:pPr>
+        <w:pStyle w:val="ListParagraph"/>
+        <w:spacing w:line="276" w:lineRule="auto"/>
+        <w:jc w:val="both"/>
+        <w:rPr>
+          <w:rFonts w:ascii="Times New Roman" w:hAnsi="Times New Roman" w:cs="Times New Roman"/>
+          <w:color w:val="202122"/>
+          <w:sz w:val="24"/>
+          <w:szCs w:val="24"/>
+          <w:shd w:val="clear" w:color="auto" w:fill="FFFFFF"/>
+        </w:rPr>
+      </w:pPr>
+      <w:r>
+        <w:rPr>
+          <w:rFonts w:ascii="Times New Roman" w:hAnsi="Times New Roman" w:cs="Times New Roman"/>
+          <w:color w:val="202122"/>
+          <w:sz w:val="24"/>
+          <w:szCs w:val="24"/>
+          <w:shd w:val="clear" w:color="auto" w:fill="FFFFFF"/>
+        </w:rPr>
+        <w:t>functions in different browsers, a synthetic event acts as a specification for a</w:t>
+      </w:r>
+    </w:p>
+    <w:p>
+      <w:pPr>
+        <w:pStyle w:val="ListParagraph"/>
+        <w:spacing w:line="276" w:lineRule="auto"/>
+        <w:jc w:val="both"/>
+        <w:rPr>
+          <w:rFonts w:ascii="Times New Roman" w:hAnsi="Times New Roman" w:cs="Times New Roman"/>
+          <w:color w:val="202122"/>
+          <w:sz w:val="24"/>
+          <w:szCs w:val="24"/>
+          <w:shd w:val="clear" w:color="auto" w:fill="FFFFFF"/>
+        </w:rPr>
+      </w:pPr>
+      <w:r>
+        <w:rPr>
+          <w:rFonts w:ascii="Times New Roman" w:hAnsi="Times New Roman" w:cs="Times New Roman"/>
+          <w:color w:val="202122"/>
+          <w:sz w:val="24"/>
+          <w:szCs w:val="24"/>
+          <w:shd w:val="clear" w:color="auto" w:fill="FFFFFF"/>
+        </w:rPr>
+        <w:t xml:space="preserve">single event </w:t>
+      </w:r>
+      <w:proofErr w:type="gramStart"/>
+      <w:r>
+        <w:rPr>
+          <w:rFonts w:ascii="Times New Roman" w:hAnsi="Times New Roman" w:cs="Times New Roman"/>
+          <w:color w:val="202122"/>
+          <w:sz w:val="24"/>
+          <w:szCs w:val="24"/>
+          <w:shd w:val="clear" w:color="auto" w:fill="FFFFFF"/>
+        </w:rPr>
+        <w:t>access</w:t>
+      </w:r>
+      <w:proofErr w:type="gramEnd"/>
+      <w:r>
+        <w:rPr>
+          <w:rFonts w:ascii="Times New Roman" w:hAnsi="Times New Roman" w:cs="Times New Roman"/>
+          <w:color w:val="202122"/>
+          <w:sz w:val="24"/>
+          <w:szCs w:val="24"/>
+          <w:shd w:val="clear" w:color="auto" w:fill="FFFFFF"/>
+        </w:rPr>
+        <w:t xml:space="preserve"> all browsers.</w:t>
       </w:r>
     </w:p>
     <w:sectPr>

</xml_diff>

<commit_message>
Difference between state and props
</commit_message>
<xml_diff>
--- a/React_Interview_Question.docx
+++ b/React_Interview_Question.docx
@@ -130,7 +130,6 @@
         <w:t xml:space="preserve"> &amp; </w:t>
       </w:r>
       <w:proofErr w:type="spellStart"/>
-      <w:proofErr w:type="gramStart"/>
       <w:r>
         <w:rPr>
           <w:rFonts w:ascii="Times New Roman" w:hAnsi="Times New Roman" w:cs="Times New Roman"/>
@@ -156,7 +155,6 @@
         </w:rPr>
         <w:t xml:space="preserve"> ?</w:t>
       </w:r>
-      <w:proofErr w:type="gramEnd"/>
     </w:p>
     <w:p>
       <w:pPr>
@@ -1070,33 +1068,7 @@
           <w:szCs w:val="24"/>
           <w:shd w:val="clear" w:color="auto" w:fill="FFFFFF"/>
         </w:rPr>
-        <w:t xml:space="preserve">What </w:t>
-      </w:r>
-      <w:proofErr w:type="gramStart"/>
-      <w:r>
-        <w:rPr>
-          <w:rFonts w:ascii="Times New Roman" w:hAnsi="Times New Roman" w:cs="Times New Roman"/>
-          <w:b/>
-          <w:bCs/>
-          <w:color w:val="202122"/>
-          <w:sz w:val="24"/>
-          <w:szCs w:val="24"/>
-          <w:shd w:val="clear" w:color="auto" w:fill="FFFFFF"/>
-        </w:rPr>
-        <w:t>is</w:t>
-      </w:r>
-      <w:proofErr w:type="gramEnd"/>
-      <w:r>
-        <w:rPr>
-          <w:rFonts w:ascii="Times New Roman" w:hAnsi="Times New Roman" w:cs="Times New Roman"/>
-          <w:b/>
-          <w:bCs/>
-          <w:color w:val="202122"/>
-          <w:sz w:val="24"/>
-          <w:szCs w:val="24"/>
-          <w:shd w:val="clear" w:color="auto" w:fill="FFFFFF"/>
-        </w:rPr>
-        <w:t xml:space="preserve"> Hooks? What are different types of Hooks?</w:t>
+        <w:t>What is Hooks? What are different types of Hooks?</w:t>
       </w:r>
     </w:p>
     <w:p>
@@ -1464,7 +1436,6 @@
         <w:t xml:space="preserve">What does </w:t>
       </w:r>
       <w:proofErr w:type="spellStart"/>
-      <w:proofErr w:type="gramStart"/>
       <w:r>
         <w:rPr>
           <w:rFonts w:ascii="Times New Roman" w:hAnsi="Times New Roman" w:cs="Times New Roman"/>
@@ -1488,20 +1459,7 @@
           <w:szCs w:val="24"/>
           <w:shd w:val="clear" w:color="auto" w:fill="FFFFFF"/>
         </w:rPr>
-        <w:t>(</w:t>
-      </w:r>
-      <w:proofErr w:type="gramEnd"/>
-      <w:r>
-        <w:rPr>
-          <w:rFonts w:ascii="Times New Roman" w:hAnsi="Times New Roman" w:cs="Times New Roman"/>
-          <w:b/>
-          <w:bCs/>
-          <w:color w:val="202122"/>
-          <w:sz w:val="24"/>
-          <w:szCs w:val="24"/>
-          <w:shd w:val="clear" w:color="auto" w:fill="FFFFFF"/>
-        </w:rPr>
-        <w:t>) method do?</w:t>
+        <w:t>() method do?</w:t>
       </w:r>
     </w:p>
     <w:p>
@@ -1522,7 +1480,6 @@
         </w:rPr>
       </w:pPr>
       <w:proofErr w:type="spellStart"/>
-      <w:proofErr w:type="gramStart"/>
       <w:r>
         <w:rPr>
           <w:rFonts w:ascii="Times New Roman" w:hAnsi="Times New Roman" w:cs="Times New Roman"/>
@@ -1554,18 +1511,7 @@
           <w:szCs w:val="24"/>
           <w:shd w:val="clear" w:color="auto" w:fill="FFFFFF"/>
         </w:rPr>
-        <w:t>(</w:t>
-      </w:r>
-      <w:proofErr w:type="gramEnd"/>
-      <w:r>
-        <w:rPr>
-          <w:rFonts w:ascii="Times New Roman" w:hAnsi="Times New Roman" w:cs="Times New Roman"/>
-          <w:color w:val="202122"/>
-          <w:sz w:val="24"/>
-          <w:szCs w:val="24"/>
-          <w:shd w:val="clear" w:color="auto" w:fill="FFFFFF"/>
-        </w:rPr>
-        <w:t>) method will modify value of the state.</w:t>
+        <w:t>() method will modify value of the state.</w:t>
       </w:r>
     </w:p>
     <w:p>
@@ -1852,29 +1798,7 @@
           <w:szCs w:val="24"/>
           <w:shd w:val="clear" w:color="auto" w:fill="FFFFFF"/>
         </w:rPr>
-        <w:t xml:space="preserve">single event </w:t>
-      </w:r>
-      <w:proofErr w:type="gramStart"/>
-      <w:r>
-        <w:rPr>
-          <w:rFonts w:ascii="Times New Roman" w:hAnsi="Times New Roman" w:cs="Times New Roman"/>
-          <w:color w:val="202122"/>
-          <w:sz w:val="24"/>
-          <w:szCs w:val="24"/>
-          <w:shd w:val="clear" w:color="auto" w:fill="FFFFFF"/>
-        </w:rPr>
-        <w:t>access</w:t>
-      </w:r>
-      <w:proofErr w:type="gramEnd"/>
-      <w:r>
-        <w:rPr>
-          <w:rFonts w:ascii="Times New Roman" w:hAnsi="Times New Roman" w:cs="Times New Roman"/>
-          <w:color w:val="202122"/>
-          <w:sz w:val="24"/>
-          <w:szCs w:val="24"/>
-          <w:shd w:val="clear" w:color="auto" w:fill="FFFFFF"/>
-        </w:rPr>
-        <w:t xml:space="preserve"> all browsers.</w:t>
+        <w:t>single event access all browsers.</w:t>
       </w:r>
     </w:p>
     <w:p>
@@ -1979,7 +1903,6 @@
         <w:t xml:space="preserve">occurred. As we cannot use DOM functions like </w:t>
       </w:r>
       <w:proofErr w:type="spellStart"/>
-      <w:proofErr w:type="gramStart"/>
       <w:r>
         <w:rPr>
           <w:rFonts w:ascii="Times New Roman" w:hAnsi="Times New Roman" w:cs="Times New Roman"/>
@@ -1991,7 +1914,6 @@
         <w:t>document.getElementById</w:t>
       </w:r>
       <w:proofErr w:type="spellEnd"/>
-      <w:proofErr w:type="gramEnd"/>
       <w:r>
         <w:rPr>
           <w:rFonts w:ascii="Times New Roman" w:hAnsi="Times New Roman" w:cs="Times New Roman"/>
@@ -2053,6 +1975,246 @@
           <w:shd w:val="clear" w:color="auto" w:fill="FFFFFF"/>
         </w:rPr>
         <w:t>‘target variable’</w:t>
+      </w:r>
+      <w:r>
+        <w:rPr>
+          <w:rFonts w:ascii="Times New Roman" w:hAnsi="Times New Roman" w:cs="Times New Roman"/>
+          <w:color w:val="202122"/>
+          <w:sz w:val="24"/>
+          <w:szCs w:val="24"/>
+          <w:shd w:val="clear" w:color="auto" w:fill="FFFFFF"/>
+        </w:rPr>
+        <w:t>.</w:t>
+      </w:r>
+    </w:p>
+    <w:p>
+      <w:pPr>
+        <w:pStyle w:val="ListParagraph"/>
+        <w:spacing w:line="276" w:lineRule="auto"/>
+        <w:jc w:val="both"/>
+        <w:rPr>
+          <w:rFonts w:ascii="Times New Roman" w:hAnsi="Times New Roman" w:cs="Times New Roman"/>
+          <w:color w:val="202122"/>
+          <w:sz w:val="24"/>
+          <w:szCs w:val="24"/>
+          <w:shd w:val="clear" w:color="auto" w:fill="FFFFFF"/>
+        </w:rPr>
+      </w:pPr>
+    </w:p>
+    <w:p>
+      <w:pPr>
+        <w:pStyle w:val="ListParagraph"/>
+        <w:numPr>
+          <w:ilvl w:val="0"/>
+          <w:numId w:val="2"/>
+        </w:numPr>
+        <w:spacing w:line="360" w:lineRule="auto"/>
+        <w:jc w:val="both"/>
+        <w:rPr>
+          <w:rFonts w:ascii="Times New Roman" w:hAnsi="Times New Roman" w:cs="Times New Roman"/>
+          <w:b/>
+          <w:bCs/>
+          <w:color w:val="202122"/>
+          <w:sz w:val="24"/>
+          <w:szCs w:val="24"/>
+          <w:shd w:val="clear" w:color="auto" w:fill="FFFFFF"/>
+        </w:rPr>
+      </w:pPr>
+      <w:r>
+        <w:rPr>
+          <w:rFonts w:ascii="Times New Roman" w:hAnsi="Times New Roman" w:cs="Times New Roman"/>
+          <w:b/>
+          <w:bCs/>
+          <w:color w:val="202122"/>
+          <w:sz w:val="24"/>
+          <w:szCs w:val="24"/>
+          <w:shd w:val="clear" w:color="auto" w:fill="FFFFFF"/>
+        </w:rPr>
+        <w:t>What is Virtual DOM?</w:t>
+      </w:r>
+    </w:p>
+    <w:p>
+      <w:pPr>
+        <w:spacing w:line="276" w:lineRule="auto"/>
+        <w:jc w:val="both"/>
+        <w:rPr>
+          <w:rFonts w:ascii="Times New Roman" w:hAnsi="Times New Roman" w:cs="Times New Roman"/>
+          <w:color w:val="202122"/>
+          <w:sz w:val="24"/>
+          <w:szCs w:val="24"/>
+          <w:shd w:val="clear" w:color="auto" w:fill="FFFFFF"/>
+        </w:rPr>
+      </w:pPr>
+      <w:r>
+        <w:rPr>
+          <w:rFonts w:ascii="Times New Roman" w:hAnsi="Times New Roman" w:cs="Times New Roman"/>
+          <w:color w:val="202122"/>
+          <w:sz w:val="24"/>
+          <w:szCs w:val="24"/>
+          <w:shd w:val="clear" w:color="auto" w:fill="FFFFFF"/>
+        </w:rPr>
+        <w:lastRenderedPageBreak/>
+        <w:t>The virtual DOM (VDOM) is a programming concept where an ideal, or “virtual”,</w:t>
+      </w:r>
+      <w:r>
+        <w:rPr>
+          <w:rFonts w:ascii="Times New Roman" w:hAnsi="Times New Roman" w:cs="Times New Roman"/>
+          <w:color w:val="202122"/>
+          <w:sz w:val="24"/>
+          <w:szCs w:val="24"/>
+          <w:shd w:val="clear" w:color="auto" w:fill="FFFFFF"/>
+        </w:rPr>
+        <w:t xml:space="preserve"> </w:t>
+      </w:r>
+      <w:r>
+        <w:rPr>
+          <w:rFonts w:ascii="Times New Roman" w:hAnsi="Times New Roman" w:cs="Times New Roman"/>
+          <w:color w:val="202122"/>
+          <w:sz w:val="24"/>
+          <w:szCs w:val="24"/>
+          <w:shd w:val="clear" w:color="auto" w:fill="FFFFFF"/>
+        </w:rPr>
+        <w:t>representation of a UI is kept in memory and synced with the “real” DOM by a library such as</w:t>
+      </w:r>
+      <w:r>
+        <w:rPr>
+          <w:rFonts w:ascii="Times New Roman" w:hAnsi="Times New Roman" w:cs="Times New Roman"/>
+          <w:color w:val="202122"/>
+          <w:sz w:val="24"/>
+          <w:szCs w:val="24"/>
+          <w:shd w:val="clear" w:color="auto" w:fill="FFFFFF"/>
+        </w:rPr>
+        <w:t xml:space="preserve"> </w:t>
+      </w:r>
+      <w:proofErr w:type="spellStart"/>
+      <w:r>
+        <w:rPr>
+          <w:rFonts w:ascii="Times New Roman" w:hAnsi="Times New Roman" w:cs="Times New Roman"/>
+          <w:color w:val="202122"/>
+          <w:sz w:val="24"/>
+          <w:szCs w:val="24"/>
+          <w:shd w:val="clear" w:color="auto" w:fill="FFFFFF"/>
+        </w:rPr>
+        <w:t>ReactDOM</w:t>
+      </w:r>
+      <w:proofErr w:type="spellEnd"/>
+      <w:r>
+        <w:rPr>
+          <w:rFonts w:ascii="Times New Roman" w:hAnsi="Times New Roman" w:cs="Times New Roman"/>
+          <w:color w:val="202122"/>
+          <w:sz w:val="24"/>
+          <w:szCs w:val="24"/>
+          <w:shd w:val="clear" w:color="auto" w:fill="FFFFFF"/>
+        </w:rPr>
+        <w:t>. This process is called reconciliation.</w:t>
+      </w:r>
+    </w:p>
+    <w:p>
+      <w:pPr>
+        <w:pStyle w:val="ListParagraph"/>
+        <w:numPr>
+          <w:ilvl w:val="0"/>
+          <w:numId w:val="2"/>
+        </w:numPr>
+        <w:spacing w:line="360" w:lineRule="auto"/>
+        <w:jc w:val="both"/>
+        <w:rPr>
+          <w:rFonts w:ascii="Times New Roman" w:hAnsi="Times New Roman" w:cs="Times New Roman"/>
+          <w:b/>
+          <w:bCs/>
+          <w:color w:val="202122"/>
+          <w:sz w:val="24"/>
+          <w:szCs w:val="24"/>
+          <w:shd w:val="clear" w:color="auto" w:fill="FFFFFF"/>
+        </w:rPr>
+      </w:pPr>
+      <w:r>
+        <w:rPr>
+          <w:rFonts w:ascii="Times New Roman" w:hAnsi="Times New Roman" w:cs="Times New Roman"/>
+          <w:b/>
+          <w:bCs/>
+          <w:color w:val="202122"/>
+          <w:sz w:val="24"/>
+          <w:szCs w:val="24"/>
+          <w:shd w:val="clear" w:color="auto" w:fill="FFFFFF"/>
+        </w:rPr>
+        <w:t>What is the difference between state-vs-props?</w:t>
+      </w:r>
+    </w:p>
+    <w:p>
+      <w:pPr>
+        <w:pStyle w:val="ListParagraph"/>
+        <w:numPr>
+          <w:ilvl w:val="0"/>
+          <w:numId w:val="9"/>
+        </w:numPr>
+        <w:spacing w:line="360" w:lineRule="auto"/>
+        <w:jc w:val="both"/>
+        <w:rPr>
+          <w:rFonts w:ascii="Times New Roman" w:hAnsi="Times New Roman" w:cs="Times New Roman"/>
+          <w:color w:val="202122"/>
+          <w:sz w:val="24"/>
+          <w:szCs w:val="24"/>
+          <w:shd w:val="clear" w:color="auto" w:fill="FFFFFF"/>
+        </w:rPr>
+      </w:pPr>
+      <w:r>
+        <w:rPr>
+          <w:rFonts w:ascii="Times New Roman" w:hAnsi="Times New Roman" w:cs="Times New Roman"/>
+          <w:color w:val="202122"/>
+          <w:sz w:val="24"/>
+          <w:szCs w:val="24"/>
+          <w:shd w:val="clear" w:color="auto" w:fill="FFFFFF"/>
+        </w:rPr>
+        <w:t>Props are used to pass data from one component to another.</w:t>
+      </w:r>
+    </w:p>
+    <w:p>
+      <w:pPr>
+        <w:pStyle w:val="ListParagraph"/>
+        <w:numPr>
+          <w:ilvl w:val="0"/>
+          <w:numId w:val="9"/>
+        </w:numPr>
+        <w:spacing w:line="360" w:lineRule="auto"/>
+        <w:jc w:val="both"/>
+        <w:rPr>
+          <w:rFonts w:ascii="Times New Roman" w:hAnsi="Times New Roman" w:cs="Times New Roman"/>
+          <w:color w:val="202122"/>
+          <w:sz w:val="24"/>
+          <w:szCs w:val="24"/>
+          <w:shd w:val="clear" w:color="auto" w:fill="FFFFFF"/>
+        </w:rPr>
+      </w:pPr>
+      <w:r>
+        <w:rPr>
+          <w:rFonts w:ascii="Times New Roman" w:hAnsi="Times New Roman" w:cs="Times New Roman"/>
+          <w:color w:val="202122"/>
+          <w:sz w:val="24"/>
+          <w:szCs w:val="24"/>
+          <w:shd w:val="clear" w:color="auto" w:fill="FFFFFF"/>
+        </w:rPr>
+        <w:t>The state is a local data storage that is local to the component only and</w:t>
+      </w:r>
+      <w:r>
+        <w:rPr>
+          <w:rFonts w:ascii="Times New Roman" w:hAnsi="Times New Roman" w:cs="Times New Roman"/>
+          <w:color w:val="202122"/>
+          <w:sz w:val="24"/>
+          <w:szCs w:val="24"/>
+          <w:shd w:val="clear" w:color="auto" w:fill="FFFFFF"/>
+        </w:rPr>
+        <w:t xml:space="preserve"> </w:t>
+      </w:r>
+      <w:r>
+        <w:rPr>
+          <w:rFonts w:ascii="Times New Roman" w:hAnsi="Times New Roman" w:cs="Times New Roman"/>
+          <w:color w:val="202122"/>
+          <w:sz w:val="24"/>
+          <w:szCs w:val="24"/>
+          <w:shd w:val="clear" w:color="auto" w:fill="FFFFFF"/>
+        </w:rPr>
+        <w:t>cannot be passed to other components.</w:t>
       </w:r>
     </w:p>
     <w:sectPr>
@@ -2914,6 +3076,119 @@
       <w:lvlJc w:val="left"/>
       <w:pPr>
         <w:ind w:left="6840" w:hanging="360"/>
+      </w:pPr>
+      <w:rPr>
+        <w:rFonts w:ascii="Wingdings" w:hAnsi="Wingdings" w:hint="default"/>
+      </w:rPr>
+    </w:lvl>
+  </w:abstractNum>
+  <w:abstractNum w:abstractNumId="8" w15:restartNumberingAfterBreak="0">
+    <w:nsid w:val="7D4D3DA8"/>
+    <w:multiLevelType w:val="hybridMultilevel"/>
+    <w:tmpl w:val="1BE69B82"/>
+    <w:lvl w:ilvl="0" w:tplc="04090001">
+      <w:start w:val="1"/>
+      <w:numFmt w:val="bullet"/>
+      <w:lvlText w:val=""/>
+      <w:lvlJc w:val="left"/>
+      <w:pPr>
+        <w:ind w:left="360" w:hanging="360"/>
+      </w:pPr>
+      <w:rPr>
+        <w:rFonts w:ascii="Symbol" w:hAnsi="Symbol" w:hint="default"/>
+      </w:rPr>
+    </w:lvl>
+    <w:lvl w:ilvl="1" w:tplc="04090003" w:tentative="1">
+      <w:start w:val="1"/>
+      <w:numFmt w:val="bullet"/>
+      <w:lvlText w:val="o"/>
+      <w:lvlJc w:val="left"/>
+      <w:pPr>
+        <w:ind w:left="1080" w:hanging="360"/>
+      </w:pPr>
+      <w:rPr>
+        <w:rFonts w:ascii="Courier New" w:hAnsi="Courier New" w:cs="Courier New" w:hint="default"/>
+      </w:rPr>
+    </w:lvl>
+    <w:lvl w:ilvl="2" w:tplc="04090005" w:tentative="1">
+      <w:start w:val="1"/>
+      <w:numFmt w:val="bullet"/>
+      <w:lvlText w:val=""/>
+      <w:lvlJc w:val="left"/>
+      <w:pPr>
+        <w:ind w:left="1800" w:hanging="360"/>
+      </w:pPr>
+      <w:rPr>
+        <w:rFonts w:ascii="Wingdings" w:hAnsi="Wingdings" w:hint="default"/>
+      </w:rPr>
+    </w:lvl>
+    <w:lvl w:ilvl="3" w:tplc="04090001" w:tentative="1">
+      <w:start w:val="1"/>
+      <w:numFmt w:val="bullet"/>
+      <w:lvlText w:val=""/>
+      <w:lvlJc w:val="left"/>
+      <w:pPr>
+        <w:ind w:left="2520" w:hanging="360"/>
+      </w:pPr>
+      <w:rPr>
+        <w:rFonts w:ascii="Symbol" w:hAnsi="Symbol" w:hint="default"/>
+      </w:rPr>
+    </w:lvl>
+    <w:lvl w:ilvl="4" w:tplc="04090003" w:tentative="1">
+      <w:start w:val="1"/>
+      <w:numFmt w:val="bullet"/>
+      <w:lvlText w:val="o"/>
+      <w:lvlJc w:val="left"/>
+      <w:pPr>
+        <w:ind w:left="3240" w:hanging="360"/>
+      </w:pPr>
+      <w:rPr>
+        <w:rFonts w:ascii="Courier New" w:hAnsi="Courier New" w:cs="Courier New" w:hint="default"/>
+      </w:rPr>
+    </w:lvl>
+    <w:lvl w:ilvl="5" w:tplc="04090005" w:tentative="1">
+      <w:start w:val="1"/>
+      <w:numFmt w:val="bullet"/>
+      <w:lvlText w:val=""/>
+      <w:lvlJc w:val="left"/>
+      <w:pPr>
+        <w:ind w:left="3960" w:hanging="360"/>
+      </w:pPr>
+      <w:rPr>
+        <w:rFonts w:ascii="Wingdings" w:hAnsi="Wingdings" w:hint="default"/>
+      </w:rPr>
+    </w:lvl>
+    <w:lvl w:ilvl="6" w:tplc="04090001" w:tentative="1">
+      <w:start w:val="1"/>
+      <w:numFmt w:val="bullet"/>
+      <w:lvlText w:val=""/>
+      <w:lvlJc w:val="left"/>
+      <w:pPr>
+        <w:ind w:left="4680" w:hanging="360"/>
+      </w:pPr>
+      <w:rPr>
+        <w:rFonts w:ascii="Symbol" w:hAnsi="Symbol" w:hint="default"/>
+      </w:rPr>
+    </w:lvl>
+    <w:lvl w:ilvl="7" w:tplc="04090003" w:tentative="1">
+      <w:start w:val="1"/>
+      <w:numFmt w:val="bullet"/>
+      <w:lvlText w:val="o"/>
+      <w:lvlJc w:val="left"/>
+      <w:pPr>
+        <w:ind w:left="5400" w:hanging="360"/>
+      </w:pPr>
+      <w:rPr>
+        <w:rFonts w:ascii="Courier New" w:hAnsi="Courier New" w:cs="Courier New" w:hint="default"/>
+      </w:rPr>
+    </w:lvl>
+    <w:lvl w:ilvl="8" w:tplc="04090005" w:tentative="1">
+      <w:start w:val="1"/>
+      <w:numFmt w:val="bullet"/>
+      <w:lvlText w:val=""/>
+      <w:lvlJc w:val="left"/>
+      <w:pPr>
+        <w:ind w:left="6120" w:hanging="360"/>
       </w:pPr>
       <w:rPr>
         <w:rFonts w:ascii="Wingdings" w:hAnsi="Wingdings" w:hint="default"/>
@@ -2943,6 +3218,9 @@
   </w:num>
   <w:num w:numId="8" w16cid:durableId="403112784">
     <w:abstractNumId w:val="4"/>
+  </w:num>
+  <w:num w:numId="9" w16cid:durableId="345063387">
+    <w:abstractNumId w:val="8"/>
   </w:num>
 </w:numbering>
 </file>

</xml_diff>

<commit_message>
Why is event.preventDefault() used
</commit_message>
<xml_diff>
--- a/React_Interview_Question.docx
+++ b/React_Interview_Question.docx
@@ -2148,7 +2148,7 @@
           <w:ilvl w:val="0"/>
           <w:numId w:val="9"/>
         </w:numPr>
-        <w:spacing w:line="360" w:lineRule="auto"/>
+        <w:spacing w:line="276" w:lineRule="auto"/>
         <w:jc w:val="both"/>
         <w:rPr>
           <w:rFonts w:ascii="Times New Roman" w:hAnsi="Times New Roman" w:cs="Times New Roman"/>
@@ -2176,25 +2176,146 @@
           <w:ilvl w:val="0"/>
           <w:numId w:val="9"/>
         </w:numPr>
+        <w:spacing w:line="276" w:lineRule="auto"/>
+        <w:jc w:val="both"/>
+        <w:rPr>
+          <w:rFonts w:ascii="Times New Roman" w:hAnsi="Times New Roman" w:cs="Times New Roman"/>
+          <w:color w:val="202122"/>
+          <w:sz w:val="24"/>
+          <w:szCs w:val="24"/>
+          <w:shd w:val="clear" w:color="auto" w:fill="FFFFFF"/>
+        </w:rPr>
+      </w:pPr>
+      <w:r>
+        <w:rPr>
+          <w:rFonts w:ascii="Times New Roman" w:hAnsi="Times New Roman" w:cs="Times New Roman"/>
+          <w:color w:val="202122"/>
+          <w:sz w:val="24"/>
+          <w:szCs w:val="24"/>
+          <w:shd w:val="clear" w:color="auto" w:fill="FFFFFF"/>
+        </w:rPr>
+        <w:t>The state is a local data storage that is local to the component only and</w:t>
+      </w:r>
+      <w:r>
+        <w:rPr>
+          <w:rFonts w:ascii="Times New Roman" w:hAnsi="Times New Roman" w:cs="Times New Roman"/>
+          <w:color w:val="202122"/>
+          <w:sz w:val="24"/>
+          <w:szCs w:val="24"/>
+          <w:shd w:val="clear" w:color="auto" w:fill="FFFFFF"/>
+        </w:rPr>
+        <w:t xml:space="preserve"> </w:t>
+      </w:r>
+      <w:r>
+        <w:rPr>
+          <w:rFonts w:ascii="Times New Roman" w:hAnsi="Times New Roman" w:cs="Times New Roman"/>
+          <w:color w:val="202122"/>
+          <w:sz w:val="24"/>
+          <w:szCs w:val="24"/>
+          <w:shd w:val="clear" w:color="auto" w:fill="FFFFFF"/>
+        </w:rPr>
+        <w:t>cannot be passed to other components.</w:t>
+      </w:r>
+    </w:p>
+    <w:p>
+      <w:pPr>
+        <w:pStyle w:val="ListParagraph"/>
+        <w:spacing w:line="276" w:lineRule="auto"/>
+        <w:ind w:left="360"/>
+        <w:jc w:val="both"/>
+        <w:rPr>
+          <w:rFonts w:ascii="Times New Roman" w:hAnsi="Times New Roman" w:cs="Times New Roman"/>
+          <w:color w:val="202122"/>
+          <w:sz w:val="24"/>
+          <w:szCs w:val="24"/>
+          <w:shd w:val="clear" w:color="auto" w:fill="FFFFFF"/>
+        </w:rPr>
+      </w:pPr>
+    </w:p>
+    <w:p>
+      <w:pPr>
+        <w:pStyle w:val="ListParagraph"/>
+        <w:numPr>
+          <w:ilvl w:val="0"/>
+          <w:numId w:val="2"/>
+        </w:numPr>
         <w:spacing w:line="360" w:lineRule="auto"/>
         <w:jc w:val="both"/>
         <w:rPr>
           <w:rFonts w:ascii="Times New Roman" w:hAnsi="Times New Roman" w:cs="Times New Roman"/>
-          <w:color w:val="202122"/>
-          <w:sz w:val="24"/>
-          <w:szCs w:val="24"/>
-          <w:shd w:val="clear" w:color="auto" w:fill="FFFFFF"/>
-        </w:rPr>
-      </w:pPr>
-      <w:r>
-        <w:rPr>
-          <w:rFonts w:ascii="Times New Roman" w:hAnsi="Times New Roman" w:cs="Times New Roman"/>
-          <w:color w:val="202122"/>
-          <w:sz w:val="24"/>
-          <w:szCs w:val="24"/>
-          <w:shd w:val="clear" w:color="auto" w:fill="FFFFFF"/>
-        </w:rPr>
-        <w:t>The state is a local data storage that is local to the component only and</w:t>
+          <w:b/>
+          <w:bCs/>
+          <w:color w:val="202122"/>
+          <w:sz w:val="24"/>
+          <w:szCs w:val="24"/>
+          <w:shd w:val="clear" w:color="auto" w:fill="FFFFFF"/>
+        </w:rPr>
+      </w:pPr>
+      <w:r>
+        <w:rPr>
+          <w:rFonts w:ascii="Times New Roman" w:hAnsi="Times New Roman" w:cs="Times New Roman"/>
+          <w:b/>
+          <w:bCs/>
+          <w:color w:val="202122"/>
+          <w:sz w:val="24"/>
+          <w:szCs w:val="24"/>
+          <w:shd w:val="clear" w:color="auto" w:fill="FFFFFF"/>
+        </w:rPr>
+        <w:t xml:space="preserve">Why is </w:t>
+      </w:r>
+      <w:proofErr w:type="spellStart"/>
+      <w:r>
+        <w:rPr>
+          <w:rFonts w:ascii="Times New Roman" w:hAnsi="Times New Roman" w:cs="Times New Roman"/>
+          <w:b/>
+          <w:bCs/>
+          <w:color w:val="202122"/>
+          <w:sz w:val="24"/>
+          <w:szCs w:val="24"/>
+          <w:shd w:val="clear" w:color="auto" w:fill="FFFFFF"/>
+        </w:rPr>
+        <w:t>event.preventDefault</w:t>
+      </w:r>
+      <w:proofErr w:type="spellEnd"/>
+      <w:r>
+        <w:rPr>
+          <w:rFonts w:ascii="Times New Roman" w:hAnsi="Times New Roman" w:cs="Times New Roman"/>
+          <w:b/>
+          <w:bCs/>
+          <w:color w:val="202122"/>
+          <w:sz w:val="24"/>
+          <w:szCs w:val="24"/>
+          <w:shd w:val="clear" w:color="auto" w:fill="FFFFFF"/>
+        </w:rPr>
+        <w:t>() used?</w:t>
+      </w:r>
+    </w:p>
+    <w:p>
+      <w:pPr>
+        <w:pStyle w:val="ListParagraph"/>
+        <w:numPr>
+          <w:ilvl w:val="0"/>
+          <w:numId w:val="10"/>
+        </w:numPr>
+        <w:spacing w:line="276" w:lineRule="auto"/>
+        <w:jc w:val="both"/>
+        <w:rPr>
+          <w:rFonts w:ascii="Times New Roman" w:hAnsi="Times New Roman" w:cs="Times New Roman"/>
+          <w:color w:val="202122"/>
+          <w:sz w:val="24"/>
+          <w:szCs w:val="24"/>
+          <w:shd w:val="clear" w:color="auto" w:fill="FFFFFF"/>
+        </w:rPr>
+      </w:pPr>
+      <w:r>
+        <w:rPr>
+          <w:rFonts w:ascii="Times New Roman" w:hAnsi="Times New Roman" w:cs="Times New Roman"/>
+          <w:color w:val="202122"/>
+          <w:sz w:val="24"/>
+          <w:szCs w:val="24"/>
+          <w:shd w:val="clear" w:color="auto" w:fill="FFFFFF"/>
+        </w:rPr>
+        <w:t>Ideally when a form is submitted it will be taken to the next page (consecutive page).</w:t>
       </w:r>
       <w:r>
         <w:rPr>
@@ -2206,15 +2327,55 @@
         </w:rPr>
         <w:t xml:space="preserve"> </w:t>
       </w:r>
-      <w:r>
-        <w:rPr>
-          <w:rFonts w:ascii="Times New Roman" w:hAnsi="Times New Roman" w:cs="Times New Roman"/>
-          <w:color w:val="202122"/>
-          <w:sz w:val="24"/>
-          <w:szCs w:val="24"/>
-          <w:shd w:val="clear" w:color="auto" w:fill="FFFFFF"/>
-        </w:rPr>
-        <w:t>cannot be passed to other components.</w:t>
+      <w:proofErr w:type="spellStart"/>
+      <w:r>
+        <w:rPr>
+          <w:rFonts w:ascii="Times New Roman" w:hAnsi="Times New Roman" w:cs="Times New Roman"/>
+          <w:color w:val="202122"/>
+          <w:sz w:val="24"/>
+          <w:szCs w:val="24"/>
+          <w:shd w:val="clear" w:color="auto" w:fill="FFFFFF"/>
+        </w:rPr>
+        <w:t>event.preventDefault</w:t>
+      </w:r>
+      <w:proofErr w:type="spellEnd"/>
+      <w:r>
+        <w:rPr>
+          <w:rFonts w:ascii="Times New Roman" w:hAnsi="Times New Roman" w:cs="Times New Roman"/>
+          <w:color w:val="202122"/>
+          <w:sz w:val="24"/>
+          <w:szCs w:val="24"/>
+          <w:shd w:val="clear" w:color="auto" w:fill="FFFFFF"/>
+        </w:rPr>
+        <w:t>(); method when invoked avoids it from happening.</w:t>
+      </w:r>
+    </w:p>
+    <w:p>
+      <w:pPr>
+        <w:pStyle w:val="ListParagraph"/>
+        <w:numPr>
+          <w:ilvl w:val="0"/>
+          <w:numId w:val="10"/>
+        </w:numPr>
+        <w:spacing w:line="276" w:lineRule="auto"/>
+        <w:jc w:val="both"/>
+        <w:rPr>
+          <w:rFonts w:ascii="Times New Roman" w:hAnsi="Times New Roman" w:cs="Times New Roman"/>
+          <w:color w:val="202122"/>
+          <w:sz w:val="24"/>
+          <w:szCs w:val="24"/>
+          <w:shd w:val="clear" w:color="auto" w:fill="FFFFFF"/>
+        </w:rPr>
+      </w:pPr>
+      <w:r>
+        <w:rPr>
+          <w:rFonts w:ascii="Times New Roman" w:hAnsi="Times New Roman" w:cs="Times New Roman"/>
+          <w:color w:val="202122"/>
+          <w:sz w:val="24"/>
+          <w:szCs w:val="24"/>
+          <w:shd w:val="clear" w:color="auto" w:fill="FFFFFF"/>
+        </w:rPr>
+        <w:t>We do this because, we do not want to lose our current state variable values.</w:t>
       </w:r>
     </w:p>
     <w:sectPr>
@@ -2230,6 +2391,119 @@
 <file path=word/numbering.xml><?xml version="1.0" encoding="utf-8"?>
 <w:numbering xmlns:wpc="http://schemas.microsoft.com/office/word/2010/wordprocessingCanvas" xmlns:cx="http://schemas.microsoft.com/office/drawing/2014/chartex" xmlns:cx1="http://schemas.microsoft.com/office/drawing/2015/9/8/chartex" xmlns:cx2="http://schemas.microsoft.com/office/drawing/2015/10/21/chartex" xmlns:cx3="http://schemas.microsoft.com/office/drawing/2016/5/9/chartex" xmlns:cx4="http://schemas.microsoft.com/office/drawing/2016/5/10/chartex" xmlns:cx5="http://schemas.microsoft.com/office/drawing/2016/5/11/chartex" xmlns:cx6="http://schemas.microsoft.com/office/drawing/2016/5/12/chartex" xmlns:cx7="http://schemas.microsoft.com/office/drawing/2016/5/13/chartex" xmlns:cx8="http://schemas.microsoft.com/office/drawing/2016/5/14/chartex" xmlns:mc="http://schemas.openxmlformats.org/markup-compatibility/2006" xmlns:aink="http://schemas.microsoft.com/office/drawing/2016/ink" xmlns:am3d="http://schemas.microsoft.com/office/drawing/2017/model3d" xmlns:o="urn:schemas-microsoft-com:office:office" xmlns:oel="http://schemas.microsoft.com/office/2019/extlst" xmlns:r="http://schemas.openxmlformats.org/officeDocument/2006/relationships" xmlns:m="http://schemas.openxmlformats.org/officeDocument/2006/math" xmlns:v="urn:schemas-microsoft-com:vml" xmlns:wp14="http://schemas.microsoft.com/office/word/2010/wordprocessingDrawing" xmlns:wp="http://schemas.openxmlformats.org/drawingml/2006/wordprocessingDrawing" xmlns:w10="urn:schemas-microsoft-com:office:word" xmlns:w="http://schemas.openxmlformats.org/wordprocessingml/2006/main" xmlns:w14="http://schemas.microsoft.com/office/word/2010/wordml" xmlns:w15="http://schemas.microsoft.com/office/word/2012/wordml" xmlns:w16cex="http://schemas.microsoft.com/office/word/2018/wordml/cex" xmlns:w16cid="http://schemas.microsoft.com/office/word/2016/wordml/cid" xmlns:w16="http://schemas.microsoft.com/office/word/2018/wordml" xmlns:w16sdtdh="http://schemas.microsoft.com/office/word/2020/wordml/sdtdatahash" xmlns:w16se="http://schemas.microsoft.com/office/word/2015/wordml/symex" xmlns:wpg="http://schemas.microsoft.com/office/word/2010/wordprocessingGroup" xmlns:wpi="http://schemas.microsoft.com/office/word/2010/wordprocessingInk" xmlns:wne="http://schemas.microsoft.com/office/word/2006/wordml" xmlns:wps="http://schemas.microsoft.com/office/word/2010/wordprocessingShape" mc:Ignorable="w14 w15 w16se w16cid w16 w16cex w16sdtdh wp14">
   <w:abstractNum w:abstractNumId="0" w15:restartNumberingAfterBreak="0">
+    <w:nsid w:val="062B5916"/>
+    <w:multiLevelType w:val="hybridMultilevel"/>
+    <w:tmpl w:val="F17CCDB2"/>
+    <w:lvl w:ilvl="0" w:tplc="04090001">
+      <w:start w:val="1"/>
+      <w:numFmt w:val="bullet"/>
+      <w:lvlText w:val=""/>
+      <w:lvlJc w:val="left"/>
+      <w:pPr>
+        <w:ind w:left="720" w:hanging="360"/>
+      </w:pPr>
+      <w:rPr>
+        <w:rFonts w:ascii="Symbol" w:hAnsi="Symbol" w:hint="default"/>
+      </w:rPr>
+    </w:lvl>
+    <w:lvl w:ilvl="1" w:tplc="04090003" w:tentative="1">
+      <w:start w:val="1"/>
+      <w:numFmt w:val="bullet"/>
+      <w:lvlText w:val="o"/>
+      <w:lvlJc w:val="left"/>
+      <w:pPr>
+        <w:ind w:left="1440" w:hanging="360"/>
+      </w:pPr>
+      <w:rPr>
+        <w:rFonts w:ascii="Courier New" w:hAnsi="Courier New" w:cs="Courier New" w:hint="default"/>
+      </w:rPr>
+    </w:lvl>
+    <w:lvl w:ilvl="2" w:tplc="04090005" w:tentative="1">
+      <w:start w:val="1"/>
+      <w:numFmt w:val="bullet"/>
+      <w:lvlText w:val=""/>
+      <w:lvlJc w:val="left"/>
+      <w:pPr>
+        <w:ind w:left="2160" w:hanging="360"/>
+      </w:pPr>
+      <w:rPr>
+        <w:rFonts w:ascii="Wingdings" w:hAnsi="Wingdings" w:hint="default"/>
+      </w:rPr>
+    </w:lvl>
+    <w:lvl w:ilvl="3" w:tplc="04090001" w:tentative="1">
+      <w:start w:val="1"/>
+      <w:numFmt w:val="bullet"/>
+      <w:lvlText w:val=""/>
+      <w:lvlJc w:val="left"/>
+      <w:pPr>
+        <w:ind w:left="2880" w:hanging="360"/>
+      </w:pPr>
+      <w:rPr>
+        <w:rFonts w:ascii="Symbol" w:hAnsi="Symbol" w:hint="default"/>
+      </w:rPr>
+    </w:lvl>
+    <w:lvl w:ilvl="4" w:tplc="04090003" w:tentative="1">
+      <w:start w:val="1"/>
+      <w:numFmt w:val="bullet"/>
+      <w:lvlText w:val="o"/>
+      <w:lvlJc w:val="left"/>
+      <w:pPr>
+        <w:ind w:left="3600" w:hanging="360"/>
+      </w:pPr>
+      <w:rPr>
+        <w:rFonts w:ascii="Courier New" w:hAnsi="Courier New" w:cs="Courier New" w:hint="default"/>
+      </w:rPr>
+    </w:lvl>
+    <w:lvl w:ilvl="5" w:tplc="04090005" w:tentative="1">
+      <w:start w:val="1"/>
+      <w:numFmt w:val="bullet"/>
+      <w:lvlText w:val=""/>
+      <w:lvlJc w:val="left"/>
+      <w:pPr>
+        <w:ind w:left="4320" w:hanging="360"/>
+      </w:pPr>
+      <w:rPr>
+        <w:rFonts w:ascii="Wingdings" w:hAnsi="Wingdings" w:hint="default"/>
+      </w:rPr>
+    </w:lvl>
+    <w:lvl w:ilvl="6" w:tplc="04090001" w:tentative="1">
+      <w:start w:val="1"/>
+      <w:numFmt w:val="bullet"/>
+      <w:lvlText w:val=""/>
+      <w:lvlJc w:val="left"/>
+      <w:pPr>
+        <w:ind w:left="5040" w:hanging="360"/>
+      </w:pPr>
+      <w:rPr>
+        <w:rFonts w:ascii="Symbol" w:hAnsi="Symbol" w:hint="default"/>
+      </w:rPr>
+    </w:lvl>
+    <w:lvl w:ilvl="7" w:tplc="04090003" w:tentative="1">
+      <w:start w:val="1"/>
+      <w:numFmt w:val="bullet"/>
+      <w:lvlText w:val="o"/>
+      <w:lvlJc w:val="left"/>
+      <w:pPr>
+        <w:ind w:left="5760" w:hanging="360"/>
+      </w:pPr>
+      <w:rPr>
+        <w:rFonts w:ascii="Courier New" w:hAnsi="Courier New" w:cs="Courier New" w:hint="default"/>
+      </w:rPr>
+    </w:lvl>
+    <w:lvl w:ilvl="8" w:tplc="04090005" w:tentative="1">
+      <w:start w:val="1"/>
+      <w:numFmt w:val="bullet"/>
+      <w:lvlText w:val=""/>
+      <w:lvlJc w:val="left"/>
+      <w:pPr>
+        <w:ind w:left="6480" w:hanging="360"/>
+      </w:pPr>
+      <w:rPr>
+        <w:rFonts w:ascii="Wingdings" w:hAnsi="Wingdings" w:hint="default"/>
+      </w:rPr>
+    </w:lvl>
+  </w:abstractNum>
+  <w:abstractNum w:abstractNumId="1" w15:restartNumberingAfterBreak="0">
     <w:nsid w:val="12575089"/>
     <w:multiLevelType w:val="hybridMultilevel"/>
     <w:tmpl w:val="AFB0A6D4"/>
@@ -2315,7 +2589,7 @@
       </w:pPr>
     </w:lvl>
   </w:abstractNum>
-  <w:abstractNum w:abstractNumId="1" w15:restartNumberingAfterBreak="0">
+  <w:abstractNum w:abstractNumId="2" w15:restartNumberingAfterBreak="0">
     <w:nsid w:val="13DF1171"/>
     <w:multiLevelType w:val="hybridMultilevel"/>
     <w:tmpl w:val="BF92CD9A"/>
@@ -2428,7 +2702,7 @@
       </w:rPr>
     </w:lvl>
   </w:abstractNum>
-  <w:abstractNum w:abstractNumId="2" w15:restartNumberingAfterBreak="0">
+  <w:abstractNum w:abstractNumId="3" w15:restartNumberingAfterBreak="0">
     <w:nsid w:val="27B20C69"/>
     <w:multiLevelType w:val="hybridMultilevel"/>
     <w:tmpl w:val="55BECDF0"/>
@@ -2541,7 +2815,7 @@
       </w:rPr>
     </w:lvl>
   </w:abstractNum>
-  <w:abstractNum w:abstractNumId="3" w15:restartNumberingAfterBreak="0">
+  <w:abstractNum w:abstractNumId="4" w15:restartNumberingAfterBreak="0">
     <w:nsid w:val="3CEB43DB"/>
     <w:multiLevelType w:val="hybridMultilevel"/>
     <w:tmpl w:val="DDFE0806"/>
@@ -2654,7 +2928,7 @@
       </w:rPr>
     </w:lvl>
   </w:abstractNum>
-  <w:abstractNum w:abstractNumId="4" w15:restartNumberingAfterBreak="0">
+  <w:abstractNum w:abstractNumId="5" w15:restartNumberingAfterBreak="0">
     <w:nsid w:val="4C287139"/>
     <w:multiLevelType w:val="hybridMultilevel"/>
     <w:tmpl w:val="DAD6CBB2"/>
@@ -2767,7 +3041,7 @@
       </w:rPr>
     </w:lvl>
   </w:abstractNum>
-  <w:abstractNum w:abstractNumId="5" w15:restartNumberingAfterBreak="0">
+  <w:abstractNum w:abstractNumId="6" w15:restartNumberingAfterBreak="0">
     <w:nsid w:val="6BBF5785"/>
     <w:multiLevelType w:val="hybridMultilevel"/>
     <w:tmpl w:val="5A68B4C4"/>
@@ -2856,7 +3130,7 @@
       </w:pPr>
     </w:lvl>
   </w:abstractNum>
-  <w:abstractNum w:abstractNumId="6" w15:restartNumberingAfterBreak="0">
+  <w:abstractNum w:abstractNumId="7" w15:restartNumberingAfterBreak="0">
     <w:nsid w:val="6C3738DC"/>
     <w:multiLevelType w:val="hybridMultilevel"/>
     <w:tmpl w:val="41F0289A"/>
@@ -2969,7 +3243,7 @@
       </w:rPr>
     </w:lvl>
   </w:abstractNum>
-  <w:abstractNum w:abstractNumId="7" w15:restartNumberingAfterBreak="0">
+  <w:abstractNum w:abstractNumId="8" w15:restartNumberingAfterBreak="0">
     <w:nsid w:val="7B4009C8"/>
     <w:multiLevelType w:val="hybridMultilevel"/>
     <w:tmpl w:val="E208D204"/>
@@ -3082,7 +3356,7 @@
       </w:rPr>
     </w:lvl>
   </w:abstractNum>
-  <w:abstractNum w:abstractNumId="8" w15:restartNumberingAfterBreak="0">
+  <w:abstractNum w:abstractNumId="9" w15:restartNumberingAfterBreak="0">
     <w:nsid w:val="7D4D3DA8"/>
     <w:multiLevelType w:val="hybridMultilevel"/>
     <w:tmpl w:val="1BE69B82"/>
@@ -3092,7 +3366,7 @@
       <w:lvlText w:val=""/>
       <w:lvlJc w:val="left"/>
       <w:pPr>
-        <w:ind w:left="360" w:hanging="360"/>
+        <w:ind w:left="720" w:hanging="360"/>
       </w:pPr>
       <w:rPr>
         <w:rFonts w:ascii="Symbol" w:hAnsi="Symbol" w:hint="default"/>
@@ -3104,7 +3378,7 @@
       <w:lvlText w:val="o"/>
       <w:lvlJc w:val="left"/>
       <w:pPr>
-        <w:ind w:left="1080" w:hanging="360"/>
+        <w:ind w:left="1440" w:hanging="360"/>
       </w:pPr>
       <w:rPr>
         <w:rFonts w:ascii="Courier New" w:hAnsi="Courier New" w:cs="Courier New" w:hint="default"/>
@@ -3116,7 +3390,7 @@
       <w:lvlText w:val=""/>
       <w:lvlJc w:val="left"/>
       <w:pPr>
-        <w:ind w:left="1800" w:hanging="360"/>
+        <w:ind w:left="2160" w:hanging="360"/>
       </w:pPr>
       <w:rPr>
         <w:rFonts w:ascii="Wingdings" w:hAnsi="Wingdings" w:hint="default"/>
@@ -3128,7 +3402,7 @@
       <w:lvlText w:val=""/>
       <w:lvlJc w:val="left"/>
       <w:pPr>
-        <w:ind w:left="2520" w:hanging="360"/>
+        <w:ind w:left="2880" w:hanging="360"/>
       </w:pPr>
       <w:rPr>
         <w:rFonts w:ascii="Symbol" w:hAnsi="Symbol" w:hint="default"/>
@@ -3140,7 +3414,7 @@
       <w:lvlText w:val="o"/>
       <w:lvlJc w:val="left"/>
       <w:pPr>
-        <w:ind w:left="3240" w:hanging="360"/>
+        <w:ind w:left="3600" w:hanging="360"/>
       </w:pPr>
       <w:rPr>
         <w:rFonts w:ascii="Courier New" w:hAnsi="Courier New" w:cs="Courier New" w:hint="default"/>
@@ -3152,7 +3426,7 @@
       <w:lvlText w:val=""/>
       <w:lvlJc w:val="left"/>
       <w:pPr>
-        <w:ind w:left="3960" w:hanging="360"/>
+        <w:ind w:left="4320" w:hanging="360"/>
       </w:pPr>
       <w:rPr>
         <w:rFonts w:ascii="Wingdings" w:hAnsi="Wingdings" w:hint="default"/>
@@ -3164,7 +3438,7 @@
       <w:lvlText w:val=""/>
       <w:lvlJc w:val="left"/>
       <w:pPr>
-        <w:ind w:left="4680" w:hanging="360"/>
+        <w:ind w:left="5040" w:hanging="360"/>
       </w:pPr>
       <w:rPr>
         <w:rFonts w:ascii="Symbol" w:hAnsi="Symbol" w:hint="default"/>
@@ -3176,7 +3450,7 @@
       <w:lvlText w:val="o"/>
       <w:lvlJc w:val="left"/>
       <w:pPr>
-        <w:ind w:left="5400" w:hanging="360"/>
+        <w:ind w:left="5760" w:hanging="360"/>
       </w:pPr>
       <w:rPr>
         <w:rFonts w:ascii="Courier New" w:hAnsi="Courier New" w:cs="Courier New" w:hint="default"/>
@@ -3188,7 +3462,7 @@
       <w:lvlText w:val=""/>
       <w:lvlJc w:val="left"/>
       <w:pPr>
-        <w:ind w:left="6120" w:hanging="360"/>
+        <w:ind w:left="6480" w:hanging="360"/>
       </w:pPr>
       <w:rPr>
         <w:rFonts w:ascii="Wingdings" w:hAnsi="Wingdings" w:hint="default"/>
@@ -3196,31 +3470,34 @@
     </w:lvl>
   </w:abstractNum>
   <w:num w:numId="1" w16cid:durableId="471216859">
+    <w:abstractNumId w:val="6"/>
+  </w:num>
+  <w:num w:numId="2" w16cid:durableId="429199587">
+    <w:abstractNumId w:val="1"/>
+  </w:num>
+  <w:num w:numId="3" w16cid:durableId="1240746935">
+    <w:abstractNumId w:val="8"/>
+  </w:num>
+  <w:num w:numId="4" w16cid:durableId="40861365">
+    <w:abstractNumId w:val="3"/>
+  </w:num>
+  <w:num w:numId="5" w16cid:durableId="2087143770">
+    <w:abstractNumId w:val="4"/>
+  </w:num>
+  <w:num w:numId="6" w16cid:durableId="1101493399">
+    <w:abstractNumId w:val="2"/>
+  </w:num>
+  <w:num w:numId="7" w16cid:durableId="917909606">
+    <w:abstractNumId w:val="7"/>
+  </w:num>
+  <w:num w:numId="8" w16cid:durableId="403112784">
     <w:abstractNumId w:val="5"/>
   </w:num>
-  <w:num w:numId="2" w16cid:durableId="429199587">
+  <w:num w:numId="9" w16cid:durableId="345063387">
+    <w:abstractNumId w:val="9"/>
+  </w:num>
+  <w:num w:numId="10" w16cid:durableId="1580364373">
     <w:abstractNumId w:val="0"/>
-  </w:num>
-  <w:num w:numId="3" w16cid:durableId="1240746935">
-    <w:abstractNumId w:val="7"/>
-  </w:num>
-  <w:num w:numId="4" w16cid:durableId="40861365">
-    <w:abstractNumId w:val="2"/>
-  </w:num>
-  <w:num w:numId="5" w16cid:durableId="2087143770">
-    <w:abstractNumId w:val="3"/>
-  </w:num>
-  <w:num w:numId="6" w16cid:durableId="1101493399">
-    <w:abstractNumId w:val="1"/>
-  </w:num>
-  <w:num w:numId="7" w16cid:durableId="917909606">
-    <w:abstractNumId w:val="6"/>
-  </w:num>
-  <w:num w:numId="8" w16cid:durableId="403112784">
-    <w:abstractNumId w:val="4"/>
-  </w:num>
-  <w:num w:numId="9" w16cid:durableId="345063387">
-    <w:abstractNumId w:val="8"/>
   </w:num>
 </w:numbering>
 </file>

</xml_diff>

<commit_message>
Does React use HTML
</commit_message>
<xml_diff>
--- a/React_Interview_Question.docx
+++ b/React_Interview_Question.docx
@@ -101,8 +101,62 @@
           <w:szCs w:val="24"/>
           <w:shd w:val="clear" w:color="auto" w:fill="FFFFFF"/>
         </w:rPr>
-        <w:t>Difference between npm &amp; npx ?</w:t>
-      </w:r>
+        <w:t xml:space="preserve">Difference between </w:t>
+      </w:r>
+      <w:proofErr w:type="spellStart"/>
+      <w:r>
+        <w:rPr>
+          <w:rFonts w:ascii="Times New Roman" w:hAnsi="Times New Roman" w:cs="Times New Roman"/>
+          <w:b/>
+          <w:bCs/>
+          <w:color w:val="202122"/>
+          <w:sz w:val="24"/>
+          <w:szCs w:val="24"/>
+          <w:shd w:val="clear" w:color="auto" w:fill="FFFFFF"/>
+        </w:rPr>
+        <w:t>npm</w:t>
+      </w:r>
+      <w:proofErr w:type="spellEnd"/>
+      <w:r>
+        <w:rPr>
+          <w:rFonts w:ascii="Times New Roman" w:hAnsi="Times New Roman" w:cs="Times New Roman"/>
+          <w:b/>
+          <w:bCs/>
+          <w:color w:val="202122"/>
+          <w:sz w:val="24"/>
+          <w:szCs w:val="24"/>
+          <w:shd w:val="clear" w:color="auto" w:fill="FFFFFF"/>
+        </w:rPr>
+        <w:t xml:space="preserve"> &amp; </w:t>
+      </w:r>
+      <w:proofErr w:type="spellStart"/>
+      <w:proofErr w:type="gramStart"/>
+      <w:r>
+        <w:rPr>
+          <w:rFonts w:ascii="Times New Roman" w:hAnsi="Times New Roman" w:cs="Times New Roman"/>
+          <w:b/>
+          <w:bCs/>
+          <w:color w:val="202122"/>
+          <w:sz w:val="24"/>
+          <w:szCs w:val="24"/>
+          <w:shd w:val="clear" w:color="auto" w:fill="FFFFFF"/>
+        </w:rPr>
+        <w:t>npx</w:t>
+      </w:r>
+      <w:proofErr w:type="spellEnd"/>
+      <w:r>
+        <w:rPr>
+          <w:rFonts w:ascii="Times New Roman" w:hAnsi="Times New Roman" w:cs="Times New Roman"/>
+          <w:b/>
+          <w:bCs/>
+          <w:color w:val="202122"/>
+          <w:sz w:val="24"/>
+          <w:szCs w:val="24"/>
+          <w:shd w:val="clear" w:color="auto" w:fill="FFFFFF"/>
+        </w:rPr>
+        <w:t xml:space="preserve"> ?</w:t>
+      </w:r>
+      <w:proofErr w:type="gramEnd"/>
     </w:p>
     <w:p>
       <w:pPr>
@@ -129,7 +183,29 @@
           <w:szCs w:val="24"/>
           <w:shd w:val="clear" w:color="auto" w:fill="FFFFFF"/>
         </w:rPr>
-        <w:t>Node package Manager is a tool: used to install, maintain, uninstall javascript modules</w:t>
+        <w:t xml:space="preserve">Node package Manager is a tool: used to install, maintain, uninstall </w:t>
+      </w:r>
+      <w:proofErr w:type="spellStart"/>
+      <w:r>
+        <w:rPr>
+          <w:rFonts w:ascii="Times New Roman" w:hAnsi="Times New Roman" w:cs="Times New Roman"/>
+          <w:color w:val="202122"/>
+          <w:sz w:val="24"/>
+          <w:szCs w:val="24"/>
+          <w:shd w:val="clear" w:color="auto" w:fill="FFFFFF"/>
+        </w:rPr>
+        <w:t>javascript</w:t>
+      </w:r>
+      <w:proofErr w:type="spellEnd"/>
+      <w:r>
+        <w:rPr>
+          <w:rFonts w:ascii="Times New Roman" w:hAnsi="Times New Roman" w:cs="Times New Roman"/>
+          <w:color w:val="202122"/>
+          <w:sz w:val="24"/>
+          <w:szCs w:val="24"/>
+          <w:shd w:val="clear" w:color="auto" w:fill="FFFFFF"/>
+        </w:rPr>
+        <w:t xml:space="preserve"> modules</w:t>
       </w:r>
       <w:r>
         <w:rPr>
@@ -280,7 +356,29 @@
           <w:szCs w:val="24"/>
           <w:shd w:val="clear" w:color="auto" w:fill="FFFFFF"/>
         </w:rPr>
-        <w:t>Bable is a transpiler &amp; also a compiler.</w:t>
+        <w:t xml:space="preserve">Bable is a </w:t>
+      </w:r>
+      <w:proofErr w:type="spellStart"/>
+      <w:r>
+        <w:rPr>
+          <w:rFonts w:ascii="Times New Roman" w:hAnsi="Times New Roman" w:cs="Times New Roman"/>
+          <w:color w:val="202122"/>
+          <w:sz w:val="24"/>
+          <w:szCs w:val="24"/>
+          <w:shd w:val="clear" w:color="auto" w:fill="FFFFFF"/>
+        </w:rPr>
+        <w:t>transpiler</w:t>
+      </w:r>
+      <w:proofErr w:type="spellEnd"/>
+      <w:r>
+        <w:rPr>
+          <w:rFonts w:ascii="Times New Roman" w:hAnsi="Times New Roman" w:cs="Times New Roman"/>
+          <w:color w:val="202122"/>
+          <w:sz w:val="24"/>
+          <w:szCs w:val="24"/>
+          <w:shd w:val="clear" w:color="auto" w:fill="FFFFFF"/>
+        </w:rPr>
+        <w:t xml:space="preserve"> &amp; also a compiler.</w:t>
       </w:r>
     </w:p>
     <w:p>
@@ -671,7 +769,47 @@
                 <w:szCs w:val="24"/>
                 <w:shd w:val="clear" w:color="auto" w:fill="FFFFFF"/>
               </w:rPr>
-              <w:t>Class components have a state and can implement lifecycle methods like componentDidMount and componentDidUpdate.</w:t>
+              <w:t xml:space="preserve">Class components have a state and can implement lifecycle methods like </w:t>
+            </w:r>
+            <w:proofErr w:type="spellStart"/>
+            <w:r>
+              <w:rPr>
+                <w:rFonts w:ascii="Times New Roman" w:hAnsi="Times New Roman" w:cs="Times New Roman"/>
+                <w:sz w:val="24"/>
+                <w:szCs w:val="24"/>
+                <w:shd w:val="clear" w:color="auto" w:fill="FFFFFF"/>
+              </w:rPr>
+              <w:t>componentDidMount</w:t>
+            </w:r>
+            <w:proofErr w:type="spellEnd"/>
+            <w:r>
+              <w:rPr>
+                <w:rFonts w:ascii="Times New Roman" w:hAnsi="Times New Roman" w:cs="Times New Roman"/>
+                <w:sz w:val="24"/>
+                <w:szCs w:val="24"/>
+                <w:shd w:val="clear" w:color="auto" w:fill="FFFFFF"/>
+              </w:rPr>
+              <w:t xml:space="preserve"> and </w:t>
+            </w:r>
+            <w:proofErr w:type="spellStart"/>
+            <w:r>
+              <w:rPr>
+                <w:rFonts w:ascii="Times New Roman" w:hAnsi="Times New Roman" w:cs="Times New Roman"/>
+                <w:sz w:val="24"/>
+                <w:szCs w:val="24"/>
+                <w:shd w:val="clear" w:color="auto" w:fill="FFFFFF"/>
+              </w:rPr>
+              <w:t>componentDidUpdate</w:t>
+            </w:r>
+            <w:proofErr w:type="spellEnd"/>
+            <w:r>
+              <w:rPr>
+                <w:rFonts w:ascii="Times New Roman" w:hAnsi="Times New Roman" w:cs="Times New Roman"/>
+                <w:sz w:val="24"/>
+                <w:szCs w:val="24"/>
+                <w:shd w:val="clear" w:color="auto" w:fill="FFFFFF"/>
+              </w:rPr>
+              <w:t>.</w:t>
             </w:r>
           </w:p>
         </w:tc>
@@ -932,7 +1070,33 @@
           <w:szCs w:val="24"/>
           <w:shd w:val="clear" w:color="auto" w:fill="FFFFFF"/>
         </w:rPr>
-        <w:t>What is Hooks? What are different types of Hooks?</w:t>
+        <w:t xml:space="preserve">What </w:t>
+      </w:r>
+      <w:proofErr w:type="gramStart"/>
+      <w:r>
+        <w:rPr>
+          <w:rFonts w:ascii="Times New Roman" w:hAnsi="Times New Roman" w:cs="Times New Roman"/>
+          <w:b/>
+          <w:bCs/>
+          <w:color w:val="202122"/>
+          <w:sz w:val="24"/>
+          <w:szCs w:val="24"/>
+          <w:shd w:val="clear" w:color="auto" w:fill="FFFFFF"/>
+        </w:rPr>
+        <w:t>is</w:t>
+      </w:r>
+      <w:proofErr w:type="gramEnd"/>
+      <w:r>
+        <w:rPr>
+          <w:rFonts w:ascii="Times New Roman" w:hAnsi="Times New Roman" w:cs="Times New Roman"/>
+          <w:b/>
+          <w:bCs/>
+          <w:color w:val="202122"/>
+          <w:sz w:val="24"/>
+          <w:szCs w:val="24"/>
+          <w:shd w:val="clear" w:color="auto" w:fill="FFFFFF"/>
+        </w:rPr>
+        <w:t xml:space="preserve"> Hooks? What are different types of Hooks?</w:t>
       </w:r>
     </w:p>
     <w:p>
@@ -1038,7 +1202,29 @@
           <w:szCs w:val="24"/>
           <w:shd w:val="clear" w:color="auto" w:fill="FFFFFF"/>
         </w:rPr>
-        <w:t>‘useState’: It is the most commonly used React Hook. It allows functional components to have state variables. It takes an initial state value as the argument and returns an array with two elements — the current state value and a function to update that state.</w:t>
+        <w:t>‘</w:t>
+      </w:r>
+      <w:proofErr w:type="spellStart"/>
+      <w:r>
+        <w:rPr>
+          <w:rFonts w:ascii="Times New Roman" w:hAnsi="Times New Roman" w:cs="Times New Roman"/>
+          <w:color w:val="202122"/>
+          <w:sz w:val="24"/>
+          <w:szCs w:val="24"/>
+          <w:shd w:val="clear" w:color="auto" w:fill="FFFFFF"/>
+        </w:rPr>
+        <w:t>useState</w:t>
+      </w:r>
+      <w:proofErr w:type="spellEnd"/>
+      <w:r>
+        <w:rPr>
+          <w:rFonts w:ascii="Times New Roman" w:hAnsi="Times New Roman" w:cs="Times New Roman"/>
+          <w:color w:val="202122"/>
+          <w:sz w:val="24"/>
+          <w:szCs w:val="24"/>
+          <w:shd w:val="clear" w:color="auto" w:fill="FFFFFF"/>
+        </w:rPr>
+        <w:t>’: It is the most commonly used React Hook. It allows functional components to have state variables. It takes an initial state value as the argument and returns an array with two elements — the current state value and a function to update that state.</w:t>
       </w:r>
     </w:p>
     <w:p>
@@ -1066,7 +1252,29 @@
           <w:szCs w:val="24"/>
           <w:shd w:val="clear" w:color="auto" w:fill="FFFFFF"/>
         </w:rPr>
-        <w:t>‘useEffect’: It enables performing side effects, such as data fetching, subscriptions, or DOM manipulations after the component has been rendered.</w:t>
+        <w:t>‘</w:t>
+      </w:r>
+      <w:proofErr w:type="spellStart"/>
+      <w:r>
+        <w:rPr>
+          <w:rFonts w:ascii="Times New Roman" w:hAnsi="Times New Roman" w:cs="Times New Roman"/>
+          <w:color w:val="202122"/>
+          <w:sz w:val="24"/>
+          <w:szCs w:val="24"/>
+          <w:shd w:val="clear" w:color="auto" w:fill="FFFFFF"/>
+        </w:rPr>
+        <w:t>useEffect</w:t>
+      </w:r>
+      <w:proofErr w:type="spellEnd"/>
+      <w:r>
+        <w:rPr>
+          <w:rFonts w:ascii="Times New Roman" w:hAnsi="Times New Roman" w:cs="Times New Roman"/>
+          <w:color w:val="202122"/>
+          <w:sz w:val="24"/>
+          <w:szCs w:val="24"/>
+          <w:shd w:val="clear" w:color="auto" w:fill="FFFFFF"/>
+        </w:rPr>
+        <w:t>’: It enables performing side effects, such as data fetching, subscriptions, or DOM manipulations after the component has been rendered.</w:t>
       </w:r>
     </w:p>
     <w:p>
@@ -1094,7 +1302,29 @@
           <w:szCs w:val="24"/>
           <w:shd w:val="clear" w:color="auto" w:fill="FFFFFF"/>
         </w:rPr>
-        <w:t>‘useRef’: Provides a way to create mutable references to values or DOM elements that persist across renders. Often used for accessing or manipulating DOM elements.</w:t>
+        <w:t>‘</w:t>
+      </w:r>
+      <w:proofErr w:type="spellStart"/>
+      <w:r>
+        <w:rPr>
+          <w:rFonts w:ascii="Times New Roman" w:hAnsi="Times New Roman" w:cs="Times New Roman"/>
+          <w:color w:val="202122"/>
+          <w:sz w:val="24"/>
+          <w:szCs w:val="24"/>
+          <w:shd w:val="clear" w:color="auto" w:fill="FFFFFF"/>
+        </w:rPr>
+        <w:t>useRef</w:t>
+      </w:r>
+      <w:proofErr w:type="spellEnd"/>
+      <w:r>
+        <w:rPr>
+          <w:rFonts w:ascii="Times New Roman" w:hAnsi="Times New Roman" w:cs="Times New Roman"/>
+          <w:color w:val="202122"/>
+          <w:sz w:val="24"/>
+          <w:szCs w:val="24"/>
+          <w:shd w:val="clear" w:color="auto" w:fill="FFFFFF"/>
+        </w:rPr>
+        <w:t>’: Provides a way to create mutable references to values or DOM elements that persist across renders. Often used for accessing or manipulating DOM elements.</w:t>
       </w:r>
     </w:p>
     <w:p>
@@ -1231,7 +1461,47 @@
           <w:szCs w:val="24"/>
           <w:shd w:val="clear" w:color="auto" w:fill="FFFFFF"/>
         </w:rPr>
-        <w:t>What does setState() method do?</w:t>
+        <w:t xml:space="preserve">What does </w:t>
+      </w:r>
+      <w:proofErr w:type="spellStart"/>
+      <w:proofErr w:type="gramStart"/>
+      <w:r>
+        <w:rPr>
+          <w:rFonts w:ascii="Times New Roman" w:hAnsi="Times New Roman" w:cs="Times New Roman"/>
+          <w:b/>
+          <w:bCs/>
+          <w:color w:val="202122"/>
+          <w:sz w:val="24"/>
+          <w:szCs w:val="24"/>
+          <w:shd w:val="clear" w:color="auto" w:fill="FFFFFF"/>
+        </w:rPr>
+        <w:t>setState</w:t>
+      </w:r>
+      <w:proofErr w:type="spellEnd"/>
+      <w:r>
+        <w:rPr>
+          <w:rFonts w:ascii="Times New Roman" w:hAnsi="Times New Roman" w:cs="Times New Roman"/>
+          <w:b/>
+          <w:bCs/>
+          <w:color w:val="202122"/>
+          <w:sz w:val="24"/>
+          <w:szCs w:val="24"/>
+          <w:shd w:val="clear" w:color="auto" w:fill="FFFFFF"/>
+        </w:rPr>
+        <w:t>(</w:t>
+      </w:r>
+      <w:proofErr w:type="gramEnd"/>
+      <w:r>
+        <w:rPr>
+          <w:rFonts w:ascii="Times New Roman" w:hAnsi="Times New Roman" w:cs="Times New Roman"/>
+          <w:b/>
+          <w:bCs/>
+          <w:color w:val="202122"/>
+          <w:sz w:val="24"/>
+          <w:szCs w:val="24"/>
+          <w:shd w:val="clear" w:color="auto" w:fill="FFFFFF"/>
+        </w:rPr>
+        <w:t>) method do?</w:t>
       </w:r>
     </w:p>
     <w:p>
@@ -1251,6 +1521,8 @@
           <w:shd w:val="clear" w:color="auto" w:fill="FFFFFF"/>
         </w:rPr>
       </w:pPr>
+      <w:proofErr w:type="spellStart"/>
+      <w:proofErr w:type="gramStart"/>
       <w:r>
         <w:rPr>
           <w:rFonts w:ascii="Times New Roman" w:hAnsi="Times New Roman" w:cs="Times New Roman"/>
@@ -1271,7 +1543,29 @@
           <w:szCs w:val="24"/>
           <w:shd w:val="clear" w:color="auto" w:fill="FFFFFF"/>
         </w:rPr>
-        <w:t>etState() method will modify value of the state.</w:t>
+        <w:t>etState</w:t>
+      </w:r>
+      <w:proofErr w:type="spellEnd"/>
+      <w:r>
+        <w:rPr>
+          <w:rFonts w:ascii="Times New Roman" w:hAnsi="Times New Roman" w:cs="Times New Roman"/>
+          <w:color w:val="202122"/>
+          <w:sz w:val="24"/>
+          <w:szCs w:val="24"/>
+          <w:shd w:val="clear" w:color="auto" w:fill="FFFFFF"/>
+        </w:rPr>
+        <w:t>(</w:t>
+      </w:r>
+      <w:proofErr w:type="gramEnd"/>
+      <w:r>
+        <w:rPr>
+          <w:rFonts w:ascii="Times New Roman" w:hAnsi="Times New Roman" w:cs="Times New Roman"/>
+          <w:color w:val="202122"/>
+          <w:sz w:val="24"/>
+          <w:szCs w:val="24"/>
+          <w:shd w:val="clear" w:color="auto" w:fill="FFFFFF"/>
+        </w:rPr>
+        <w:t>) method will modify value of the state.</w:t>
       </w:r>
     </w:p>
     <w:p>
@@ -1464,7 +1758,29 @@
           <w:szCs w:val="24"/>
           <w:shd w:val="clear" w:color="auto" w:fill="FFFFFF"/>
         </w:rPr>
-        <w:t>Synthetic events are representative of real events a.k.a wrapper around real</w:t>
+        <w:t xml:space="preserve">Synthetic events are representative of real events </w:t>
+      </w:r>
+      <w:proofErr w:type="spellStart"/>
+      <w:r>
+        <w:rPr>
+          <w:rFonts w:ascii="Times New Roman" w:hAnsi="Times New Roman" w:cs="Times New Roman"/>
+          <w:color w:val="202122"/>
+          <w:sz w:val="24"/>
+          <w:szCs w:val="24"/>
+          <w:shd w:val="clear" w:color="auto" w:fill="FFFFFF"/>
+        </w:rPr>
+        <w:t>a.k.a</w:t>
+      </w:r>
+      <w:proofErr w:type="spellEnd"/>
+      <w:r>
+        <w:rPr>
+          <w:rFonts w:ascii="Times New Roman" w:hAnsi="Times New Roman" w:cs="Times New Roman"/>
+          <w:color w:val="202122"/>
+          <w:sz w:val="24"/>
+          <w:szCs w:val="24"/>
+          <w:shd w:val="clear" w:color="auto" w:fill="FFFFFF"/>
+        </w:rPr>
+        <w:t xml:space="preserve"> wrapper around real</w:t>
       </w:r>
     </w:p>
     <w:p>
@@ -1536,7 +1852,29 @@
           <w:szCs w:val="24"/>
           <w:shd w:val="clear" w:color="auto" w:fill="FFFFFF"/>
         </w:rPr>
-        <w:t>single event access all browsers.</w:t>
+        <w:t xml:space="preserve">single event </w:t>
+      </w:r>
+      <w:proofErr w:type="gramStart"/>
+      <w:r>
+        <w:rPr>
+          <w:rFonts w:ascii="Times New Roman" w:hAnsi="Times New Roman" w:cs="Times New Roman"/>
+          <w:color w:val="202122"/>
+          <w:sz w:val="24"/>
+          <w:szCs w:val="24"/>
+          <w:shd w:val="clear" w:color="auto" w:fill="FFFFFF"/>
+        </w:rPr>
+        <w:t>access</w:t>
+      </w:r>
+      <w:proofErr w:type="gramEnd"/>
+      <w:r>
+        <w:rPr>
+          <w:rFonts w:ascii="Times New Roman" w:hAnsi="Times New Roman" w:cs="Times New Roman"/>
+          <w:color w:val="202122"/>
+          <w:sz w:val="24"/>
+          <w:szCs w:val="24"/>
+          <w:shd w:val="clear" w:color="auto" w:fill="FFFFFF"/>
+        </w:rPr>
+        <w:t xml:space="preserve"> all browsers.</w:t>
       </w:r>
     </w:p>
     <w:p>
@@ -1638,7 +1976,31 @@
           <w:szCs w:val="24"/>
           <w:shd w:val="clear" w:color="auto" w:fill="FFFFFF"/>
         </w:rPr>
-        <w:t>occurred. As we cannot use DOM functions like document.getElementById()</w:t>
+        <w:t xml:space="preserve">occurred. As we cannot use DOM functions like </w:t>
+      </w:r>
+      <w:proofErr w:type="spellStart"/>
+      <w:proofErr w:type="gramStart"/>
+      <w:r>
+        <w:rPr>
+          <w:rFonts w:ascii="Times New Roman" w:hAnsi="Times New Roman" w:cs="Times New Roman"/>
+          <w:color w:val="202122"/>
+          <w:sz w:val="24"/>
+          <w:szCs w:val="24"/>
+          <w:shd w:val="clear" w:color="auto" w:fill="FFFFFF"/>
+        </w:rPr>
+        <w:t>document.getElementById</w:t>
+      </w:r>
+      <w:proofErr w:type="spellEnd"/>
+      <w:proofErr w:type="gramEnd"/>
+      <w:r>
+        <w:rPr>
+          <w:rFonts w:ascii="Times New Roman" w:hAnsi="Times New Roman" w:cs="Times New Roman"/>
+          <w:color w:val="202122"/>
+          <w:sz w:val="24"/>
+          <w:szCs w:val="24"/>
+          <w:shd w:val="clear" w:color="auto" w:fill="FFFFFF"/>
+        </w:rPr>
+        <w:t>()</w:t>
       </w:r>
       <w:r>
         <w:rPr>
@@ -1650,15 +2012,27 @@
         </w:rPr>
         <w:t xml:space="preserve"> </w:t>
       </w:r>
-      <w:r>
-        <w:rPr>
-          <w:rFonts w:ascii="Times New Roman" w:hAnsi="Times New Roman" w:cs="Times New Roman"/>
-          <w:color w:val="202122"/>
-          <w:sz w:val="24"/>
-          <w:szCs w:val="24"/>
-          <w:shd w:val="clear" w:color="auto" w:fill="FFFFFF"/>
-        </w:rPr>
-        <w:t>etc inside react, we use event object to fetch the element present inside</w:t>
+      <w:proofErr w:type="spellStart"/>
+      <w:r>
+        <w:rPr>
+          <w:rFonts w:ascii="Times New Roman" w:hAnsi="Times New Roman" w:cs="Times New Roman"/>
+          <w:color w:val="202122"/>
+          <w:sz w:val="24"/>
+          <w:szCs w:val="24"/>
+          <w:shd w:val="clear" w:color="auto" w:fill="FFFFFF"/>
+        </w:rPr>
+        <w:t>etc</w:t>
+      </w:r>
+      <w:proofErr w:type="spellEnd"/>
+      <w:r>
+        <w:rPr>
+          <w:rFonts w:ascii="Times New Roman" w:hAnsi="Times New Roman" w:cs="Times New Roman"/>
+          <w:color w:val="202122"/>
+          <w:sz w:val="24"/>
+          <w:szCs w:val="24"/>
+          <w:shd w:val="clear" w:color="auto" w:fill="FFFFFF"/>
+        </w:rPr>
+        <w:t xml:space="preserve"> inside react, we use event object to fetch the element present inside</w:t>
       </w:r>
       <w:r>
         <w:rPr>
@@ -1793,15 +2167,27 @@
         </w:rPr>
         <w:t xml:space="preserve"> </w:t>
       </w:r>
-      <w:r>
-        <w:rPr>
-          <w:rFonts w:ascii="Times New Roman" w:hAnsi="Times New Roman" w:cs="Times New Roman"/>
-          <w:color w:val="202122"/>
-          <w:sz w:val="24"/>
-          <w:szCs w:val="24"/>
-          <w:shd w:val="clear" w:color="auto" w:fill="FFFFFF"/>
-        </w:rPr>
-        <w:t>ReactDOM. This process is called reconciliation.</w:t>
+      <w:proofErr w:type="spellStart"/>
+      <w:r>
+        <w:rPr>
+          <w:rFonts w:ascii="Times New Roman" w:hAnsi="Times New Roman" w:cs="Times New Roman"/>
+          <w:color w:val="202122"/>
+          <w:sz w:val="24"/>
+          <w:szCs w:val="24"/>
+          <w:shd w:val="clear" w:color="auto" w:fill="FFFFFF"/>
+        </w:rPr>
+        <w:t>ReactDOM</w:t>
+      </w:r>
+      <w:proofErr w:type="spellEnd"/>
+      <w:r>
+        <w:rPr>
+          <w:rFonts w:ascii="Times New Roman" w:hAnsi="Times New Roman" w:cs="Times New Roman"/>
+          <w:color w:val="202122"/>
+          <w:sz w:val="24"/>
+          <w:szCs w:val="24"/>
+          <w:shd w:val="clear" w:color="auto" w:fill="FFFFFF"/>
+        </w:rPr>
+        <w:t>. This process is called reconciliation.</w:t>
       </w:r>
     </w:p>
     <w:p>
@@ -1956,7 +2342,35 @@
           <w:szCs w:val="24"/>
           <w:shd w:val="clear" w:color="auto" w:fill="FFFFFF"/>
         </w:rPr>
-        <w:t>Why is event.preventDefault() used?</w:t>
+        <w:t xml:space="preserve">Why is </w:t>
+      </w:r>
+      <w:proofErr w:type="spellStart"/>
+      <w:proofErr w:type="gramStart"/>
+      <w:r>
+        <w:rPr>
+          <w:rFonts w:ascii="Times New Roman" w:hAnsi="Times New Roman" w:cs="Times New Roman"/>
+          <w:b/>
+          <w:bCs/>
+          <w:color w:val="202122"/>
+          <w:sz w:val="24"/>
+          <w:szCs w:val="24"/>
+          <w:shd w:val="clear" w:color="auto" w:fill="FFFFFF"/>
+        </w:rPr>
+        <w:t>event.preventDefault</w:t>
+      </w:r>
+      <w:proofErr w:type="spellEnd"/>
+      <w:proofErr w:type="gramEnd"/>
+      <w:r>
+        <w:rPr>
+          <w:rFonts w:ascii="Times New Roman" w:hAnsi="Times New Roman" w:cs="Times New Roman"/>
+          <w:b/>
+          <w:bCs/>
+          <w:color w:val="202122"/>
+          <w:sz w:val="24"/>
+          <w:szCs w:val="24"/>
+          <w:shd w:val="clear" w:color="auto" w:fill="FFFFFF"/>
+        </w:rPr>
+        <w:t>() used?</w:t>
       </w:r>
     </w:p>
     <w:p>
@@ -1996,15 +2410,29 @@
         </w:rPr>
         <w:t xml:space="preserve"> </w:t>
       </w:r>
-      <w:r>
-        <w:rPr>
-          <w:rFonts w:ascii="Times New Roman" w:hAnsi="Times New Roman" w:cs="Times New Roman"/>
-          <w:color w:val="202122"/>
-          <w:sz w:val="24"/>
-          <w:szCs w:val="24"/>
-          <w:shd w:val="clear" w:color="auto" w:fill="FFFFFF"/>
-        </w:rPr>
-        <w:t>event.preventDefault(); method when invoked avoids it from happening.</w:t>
+      <w:proofErr w:type="spellStart"/>
+      <w:proofErr w:type="gramStart"/>
+      <w:r>
+        <w:rPr>
+          <w:rFonts w:ascii="Times New Roman" w:hAnsi="Times New Roman" w:cs="Times New Roman"/>
+          <w:color w:val="202122"/>
+          <w:sz w:val="24"/>
+          <w:szCs w:val="24"/>
+          <w:shd w:val="clear" w:color="auto" w:fill="FFFFFF"/>
+        </w:rPr>
+        <w:t>event.preventDefault</w:t>
+      </w:r>
+      <w:proofErr w:type="spellEnd"/>
+      <w:proofErr w:type="gramEnd"/>
+      <w:r>
+        <w:rPr>
+          <w:rFonts w:ascii="Times New Roman" w:hAnsi="Times New Roman" w:cs="Times New Roman"/>
+          <w:color w:val="202122"/>
+          <w:sz w:val="24"/>
+          <w:szCs w:val="24"/>
+          <w:shd w:val="clear" w:color="auto" w:fill="FFFFFF"/>
+        </w:rPr>
+        <w:t>(); method when invoked avoids it from happening.</w:t>
       </w:r>
     </w:p>
     <w:p>
@@ -2128,6 +2556,102 @@
         </w:rPr>
         <w:t>React is a JavaScript library that makes building user interfaces easy. It was developed by Facebook.</w:t>
       </w:r>
+    </w:p>
+    <w:p>
+      <w:pPr>
+        <w:pStyle w:val="ListParagraph"/>
+        <w:numPr>
+          <w:ilvl w:val="0"/>
+          <w:numId w:val="2"/>
+        </w:numPr>
+        <w:spacing w:line="360" w:lineRule="auto"/>
+        <w:jc w:val="both"/>
+        <w:rPr>
+          <w:rFonts w:ascii="Times New Roman" w:hAnsi="Times New Roman" w:cs="Times New Roman"/>
+          <w:b/>
+          <w:bCs/>
+          <w:color w:val="202122"/>
+          <w:sz w:val="24"/>
+          <w:szCs w:val="24"/>
+          <w:shd w:val="clear" w:color="auto" w:fill="FFFFFF"/>
+        </w:rPr>
+      </w:pPr>
+      <w:r>
+        <w:rPr>
+          <w:rFonts w:ascii="Times New Roman" w:hAnsi="Times New Roman" w:cs="Times New Roman"/>
+          <w:b/>
+          <w:bCs/>
+          <w:color w:val="202122"/>
+          <w:sz w:val="24"/>
+          <w:szCs w:val="24"/>
+          <w:shd w:val="clear" w:color="auto" w:fill="FFFFFF"/>
+        </w:rPr>
+        <w:t>Does React use HTML?</w:t>
+      </w:r>
+    </w:p>
+    <w:p>
+      <w:pPr>
+        <w:spacing w:line="276" w:lineRule="auto"/>
+        <w:ind w:left="360"/>
+        <w:jc w:val="both"/>
+        <w:rPr>
+          <w:rFonts w:ascii="Times New Roman" w:hAnsi="Times New Roman" w:cs="Times New Roman"/>
+          <w:color w:val="202122"/>
+          <w:sz w:val="24"/>
+          <w:szCs w:val="24"/>
+          <w:shd w:val="clear" w:color="auto" w:fill="FFFFFF"/>
+        </w:rPr>
+      </w:pPr>
+      <w:r>
+        <w:rPr>
+          <w:rFonts w:ascii="Times New Roman" w:hAnsi="Times New Roman" w:cs="Times New Roman"/>
+          <w:color w:val="202122"/>
+          <w:sz w:val="24"/>
+          <w:szCs w:val="24"/>
+          <w:shd w:val="clear" w:color="auto" w:fill="FFFFFF"/>
+        </w:rPr>
+        <w:t xml:space="preserve">No, </w:t>
+      </w:r>
+      <w:proofErr w:type="gramStart"/>
+      <w:r>
+        <w:rPr>
+          <w:rFonts w:ascii="Times New Roman" w:hAnsi="Times New Roman" w:cs="Times New Roman"/>
+          <w:color w:val="202122"/>
+          <w:sz w:val="24"/>
+          <w:szCs w:val="24"/>
+          <w:shd w:val="clear" w:color="auto" w:fill="FFFFFF"/>
+        </w:rPr>
+        <w:t>It</w:t>
+      </w:r>
+      <w:proofErr w:type="gramEnd"/>
+      <w:r>
+        <w:rPr>
+          <w:rFonts w:ascii="Times New Roman" w:hAnsi="Times New Roman" w:cs="Times New Roman"/>
+          <w:color w:val="202122"/>
+          <w:sz w:val="24"/>
+          <w:szCs w:val="24"/>
+          <w:shd w:val="clear" w:color="auto" w:fill="FFFFFF"/>
+        </w:rPr>
+        <w:t xml:space="preserve"> uses JSX, which is similar to HTML.</w:t>
+      </w:r>
+    </w:p>
+    <w:p>
+      <w:pPr>
+        <w:pStyle w:val="ListParagraph"/>
+        <w:numPr>
+          <w:ilvl w:val="0"/>
+          <w:numId w:val="2"/>
+        </w:numPr>
+        <w:spacing w:line="276" w:lineRule="auto"/>
+        <w:jc w:val="both"/>
+        <w:rPr>
+          <w:rFonts w:ascii="Times New Roman" w:hAnsi="Times New Roman" w:cs="Times New Roman"/>
+          <w:color w:val="202122"/>
+          <w:sz w:val="24"/>
+          <w:szCs w:val="24"/>
+          <w:shd w:val="clear" w:color="auto" w:fill="FFFFFF"/>
+        </w:rPr>
+      </w:pPr>
     </w:p>
     <w:sectPr>
       <w:pgSz w:w="12240" w:h="15840"/>

</xml_diff>

<commit_message>
Define the term Redux in React.
</commit_message>
<xml_diff>
--- a/React_Interview_Question.docx
+++ b/React_Interview_Question.docx
@@ -2646,12 +2646,62 @@
         <w:jc w:val="both"/>
         <w:rPr>
           <w:rFonts w:ascii="Times New Roman" w:hAnsi="Times New Roman" w:cs="Times New Roman"/>
-          <w:color w:val="202122"/>
-          <w:sz w:val="24"/>
-          <w:szCs w:val="24"/>
-          <w:shd w:val="clear" w:color="auto" w:fill="FFFFFF"/>
-        </w:rPr>
-      </w:pPr>
+          <w:b/>
+          <w:bCs/>
+          <w:color w:val="202122"/>
+          <w:sz w:val="24"/>
+          <w:szCs w:val="24"/>
+          <w:shd w:val="clear" w:color="auto" w:fill="FFFFFF"/>
+        </w:rPr>
+      </w:pPr>
+      <w:r>
+        <w:rPr>
+          <w:rFonts w:ascii="Times New Roman" w:hAnsi="Times New Roman" w:cs="Times New Roman"/>
+          <w:b/>
+          <w:bCs/>
+          <w:color w:val="202122"/>
+          <w:sz w:val="24"/>
+          <w:szCs w:val="24"/>
+          <w:shd w:val="clear" w:color="auto" w:fill="FFFFFF"/>
+        </w:rPr>
+        <w:t>Define the term Redux in React</w:t>
+      </w:r>
+      <w:r>
+        <w:rPr>
+          <w:rFonts w:ascii="Times New Roman" w:hAnsi="Times New Roman" w:cs="Times New Roman"/>
+          <w:b/>
+          <w:bCs/>
+          <w:color w:val="202122"/>
+          <w:sz w:val="24"/>
+          <w:szCs w:val="24"/>
+          <w:shd w:val="clear" w:color="auto" w:fill="FFFFFF"/>
+        </w:rPr>
+        <w:t>.</w:t>
+      </w:r>
+    </w:p>
+    <w:p>
+      <w:pPr>
+        <w:spacing w:line="276" w:lineRule="auto"/>
+        <w:ind w:left="360"/>
+        <w:jc w:val="both"/>
+        <w:rPr>
+          <w:rFonts w:ascii="Times New Roman" w:hAnsi="Times New Roman" w:cs="Times New Roman"/>
+          <w:color w:val="202122"/>
+          <w:sz w:val="24"/>
+          <w:szCs w:val="24"/>
+          <w:shd w:val="clear" w:color="auto" w:fill="FFFFFF"/>
+        </w:rPr>
+      </w:pPr>
+      <w:r>
+        <w:rPr>
+          <w:rFonts w:ascii="Times New Roman" w:hAnsi="Times New Roman" w:cs="Times New Roman"/>
+          <w:color w:val="202122"/>
+          <w:sz w:val="24"/>
+          <w:szCs w:val="24"/>
+          <w:shd w:val="clear" w:color="auto" w:fill="FFFFFF"/>
+        </w:rPr>
+        <w:t>Redux is a library used for front end development. It is a state container for JavaScript applications which should be used for the applications state management. You can test and run an application developed with Redux in different environments.</w:t>
+      </w:r>
     </w:p>
     <w:sectPr>
       <w:pgSz w:w="12240" w:h="15840"/>

</xml_diff>

<commit_message>
What is the ‘Store’ feature in Redux
</commit_message>
<xml_diff>
--- a/React_Interview_Question.docx
+++ b/React_Interview_Question.docx
@@ -2559,6 +2559,20 @@
     </w:p>
     <w:p>
       <w:pPr>
+        <w:spacing w:line="276" w:lineRule="auto"/>
+        <w:ind w:left="360"/>
+        <w:jc w:val="both"/>
+        <w:rPr>
+          <w:rFonts w:ascii="Times New Roman" w:hAnsi="Times New Roman" w:cs="Times New Roman"/>
+          <w:color w:val="202122"/>
+          <w:sz w:val="24"/>
+          <w:szCs w:val="24"/>
+          <w:shd w:val="clear" w:color="auto" w:fill="FFFFFF"/>
+        </w:rPr>
+      </w:pPr>
+    </w:p>
+    <w:p>
+      <w:pPr>
         <w:pStyle w:val="ListParagraph"/>
         <w:numPr>
           <w:ilvl w:val="0"/>
@@ -2637,6 +2651,20 @@
     </w:p>
     <w:p>
       <w:pPr>
+        <w:spacing w:line="276" w:lineRule="auto"/>
+        <w:ind w:left="360"/>
+        <w:jc w:val="both"/>
+        <w:rPr>
+          <w:rFonts w:ascii="Times New Roman" w:hAnsi="Times New Roman" w:cs="Times New Roman"/>
+          <w:color w:val="202122"/>
+          <w:sz w:val="24"/>
+          <w:szCs w:val="24"/>
+          <w:shd w:val="clear" w:color="auto" w:fill="FFFFFF"/>
+        </w:rPr>
+      </w:pPr>
+    </w:p>
+    <w:p>
+      <w:pPr>
         <w:pStyle w:val="ListParagraph"/>
         <w:numPr>
           <w:ilvl w:val="0"/>
@@ -2701,6 +2729,120 @@
           <w:shd w:val="clear" w:color="auto" w:fill="FFFFFF"/>
         </w:rPr>
         <w:t>Redux is a library used for front end development. It is a state container for JavaScript applications which should be used for the applications state management. You can test and run an application developed with Redux in different environments.</w:t>
+      </w:r>
+    </w:p>
+    <w:p>
+      <w:pPr>
+        <w:spacing w:line="276" w:lineRule="auto"/>
+        <w:ind w:left="360"/>
+        <w:jc w:val="both"/>
+        <w:rPr>
+          <w:rFonts w:ascii="Times New Roman" w:hAnsi="Times New Roman" w:cs="Times New Roman"/>
+          <w:color w:val="202122"/>
+          <w:sz w:val="24"/>
+          <w:szCs w:val="24"/>
+          <w:shd w:val="clear" w:color="auto" w:fill="FFFFFF"/>
+        </w:rPr>
+      </w:pPr>
+    </w:p>
+    <w:p>
+      <w:pPr>
+        <w:pStyle w:val="ListParagraph"/>
+        <w:numPr>
+          <w:ilvl w:val="0"/>
+          <w:numId w:val="2"/>
+        </w:numPr>
+        <w:spacing w:line="360" w:lineRule="auto"/>
+        <w:jc w:val="both"/>
+        <w:rPr>
+          <w:rFonts w:ascii="Times New Roman" w:hAnsi="Times New Roman" w:cs="Times New Roman"/>
+          <w:b/>
+          <w:bCs/>
+          <w:color w:val="202122"/>
+          <w:sz w:val="24"/>
+          <w:szCs w:val="24"/>
+          <w:shd w:val="clear" w:color="auto" w:fill="FFFFFF"/>
+        </w:rPr>
+      </w:pPr>
+      <w:r>
+        <w:rPr>
+          <w:rFonts w:ascii="Times New Roman" w:hAnsi="Times New Roman" w:cs="Times New Roman"/>
+          <w:b/>
+          <w:bCs/>
+          <w:color w:val="202122"/>
+          <w:sz w:val="24"/>
+          <w:szCs w:val="24"/>
+          <w:shd w:val="clear" w:color="auto" w:fill="FFFFFF"/>
+        </w:rPr>
+        <w:t>What is the ‘Store’ feature in Redux?</w:t>
+      </w:r>
+    </w:p>
+    <w:p>
+      <w:pPr>
+        <w:spacing w:line="276" w:lineRule="auto"/>
+        <w:ind w:left="360"/>
+        <w:jc w:val="both"/>
+        <w:rPr>
+          <w:rFonts w:ascii="Times New Roman" w:hAnsi="Times New Roman" w:cs="Times New Roman"/>
+          <w:color w:val="202122"/>
+          <w:sz w:val="24"/>
+          <w:szCs w:val="24"/>
+          <w:shd w:val="clear" w:color="auto" w:fill="FFFFFF"/>
+        </w:rPr>
+      </w:pPr>
+      <w:r>
+        <w:rPr>
+          <w:rFonts w:ascii="Times New Roman" w:hAnsi="Times New Roman" w:cs="Times New Roman"/>
+          <w:color w:val="202122"/>
+          <w:sz w:val="24"/>
+          <w:szCs w:val="24"/>
+          <w:shd w:val="clear" w:color="auto" w:fill="FFFFFF"/>
+        </w:rPr>
+        <w:t xml:space="preserve">Redux has a feature called ‘Store’ which allows you to save the application’s entire State at one place. </w:t>
+      </w:r>
+      <w:proofErr w:type="gramStart"/>
+      <w:r>
+        <w:rPr>
+          <w:rFonts w:ascii="Times New Roman" w:hAnsi="Times New Roman" w:cs="Times New Roman"/>
+          <w:color w:val="202122"/>
+          <w:sz w:val="24"/>
+          <w:szCs w:val="24"/>
+          <w:shd w:val="clear" w:color="auto" w:fill="FFFFFF"/>
+        </w:rPr>
+        <w:t>Therefore</w:t>
+      </w:r>
+      <w:proofErr w:type="gramEnd"/>
+      <w:r>
+        <w:rPr>
+          <w:rFonts w:ascii="Times New Roman" w:hAnsi="Times New Roman" w:cs="Times New Roman"/>
+          <w:color w:val="202122"/>
+          <w:sz w:val="24"/>
+          <w:szCs w:val="24"/>
+          <w:shd w:val="clear" w:color="auto" w:fill="FFFFFF"/>
+        </w:rPr>
+        <w:t xml:space="preserve"> all </w:t>
+      </w:r>
+      <w:proofErr w:type="spellStart"/>
+      <w:r>
+        <w:rPr>
+          <w:rFonts w:ascii="Times New Roman" w:hAnsi="Times New Roman" w:cs="Times New Roman"/>
+          <w:color w:val="202122"/>
+          <w:sz w:val="24"/>
+          <w:szCs w:val="24"/>
+          <w:shd w:val="clear" w:color="auto" w:fill="FFFFFF"/>
+        </w:rPr>
+        <w:t>it’s</w:t>
+      </w:r>
+      <w:proofErr w:type="spellEnd"/>
+      <w:r>
+        <w:rPr>
+          <w:rFonts w:ascii="Times New Roman" w:hAnsi="Times New Roman" w:cs="Times New Roman"/>
+          <w:color w:val="202122"/>
+          <w:sz w:val="24"/>
+          <w:szCs w:val="24"/>
+          <w:shd w:val="clear" w:color="auto" w:fill="FFFFFF"/>
+        </w:rPr>
+        <w:t xml:space="preserve"> component’s State are stored in the Store so that you will get regular updates directly from the Store.</w:t>
       </w:r>
     </w:p>
     <w:sectPr>

</xml_diff>

<commit_message>
Name the important features of React
</commit_message>
<xml_diff>
--- a/React_Interview_Question.docx
+++ b/React_Interview_Question.docx
@@ -101,62 +101,8 @@
           <w:szCs w:val="24"/>
           <w:shd w:val="clear" w:color="auto" w:fill="FFFFFF"/>
         </w:rPr>
-        <w:t xml:space="preserve">Difference between </w:t>
-      </w:r>
-      <w:proofErr w:type="spellStart"/>
-      <w:r>
-        <w:rPr>
-          <w:rFonts w:ascii="Times New Roman" w:hAnsi="Times New Roman" w:cs="Times New Roman"/>
-          <w:b/>
-          <w:bCs/>
-          <w:color w:val="202122"/>
-          <w:sz w:val="24"/>
-          <w:szCs w:val="24"/>
-          <w:shd w:val="clear" w:color="auto" w:fill="FFFFFF"/>
-        </w:rPr>
-        <w:t>npm</w:t>
-      </w:r>
-      <w:proofErr w:type="spellEnd"/>
-      <w:r>
-        <w:rPr>
-          <w:rFonts w:ascii="Times New Roman" w:hAnsi="Times New Roman" w:cs="Times New Roman"/>
-          <w:b/>
-          <w:bCs/>
-          <w:color w:val="202122"/>
-          <w:sz w:val="24"/>
-          <w:szCs w:val="24"/>
-          <w:shd w:val="clear" w:color="auto" w:fill="FFFFFF"/>
-        </w:rPr>
-        <w:t xml:space="preserve"> &amp; </w:t>
-      </w:r>
-      <w:proofErr w:type="spellStart"/>
-      <w:proofErr w:type="gramStart"/>
-      <w:r>
-        <w:rPr>
-          <w:rFonts w:ascii="Times New Roman" w:hAnsi="Times New Roman" w:cs="Times New Roman"/>
-          <w:b/>
-          <w:bCs/>
-          <w:color w:val="202122"/>
-          <w:sz w:val="24"/>
-          <w:szCs w:val="24"/>
-          <w:shd w:val="clear" w:color="auto" w:fill="FFFFFF"/>
-        </w:rPr>
-        <w:t>npx</w:t>
-      </w:r>
-      <w:proofErr w:type="spellEnd"/>
-      <w:r>
-        <w:rPr>
-          <w:rFonts w:ascii="Times New Roman" w:hAnsi="Times New Roman" w:cs="Times New Roman"/>
-          <w:b/>
-          <w:bCs/>
-          <w:color w:val="202122"/>
-          <w:sz w:val="24"/>
-          <w:szCs w:val="24"/>
-          <w:shd w:val="clear" w:color="auto" w:fill="FFFFFF"/>
-        </w:rPr>
-        <w:t xml:space="preserve"> ?</w:t>
-      </w:r>
-      <w:proofErr w:type="gramEnd"/>
+        <w:t>Difference between npm &amp; npx ?</w:t>
+      </w:r>
     </w:p>
     <w:p>
       <w:pPr>
@@ -183,29 +129,7 @@
           <w:szCs w:val="24"/>
           <w:shd w:val="clear" w:color="auto" w:fill="FFFFFF"/>
         </w:rPr>
-        <w:t xml:space="preserve">Node package Manager is a tool: used to install, maintain, uninstall </w:t>
-      </w:r>
-      <w:proofErr w:type="spellStart"/>
-      <w:r>
-        <w:rPr>
-          <w:rFonts w:ascii="Times New Roman" w:hAnsi="Times New Roman" w:cs="Times New Roman"/>
-          <w:color w:val="202122"/>
-          <w:sz w:val="24"/>
-          <w:szCs w:val="24"/>
-          <w:shd w:val="clear" w:color="auto" w:fill="FFFFFF"/>
-        </w:rPr>
-        <w:t>javascript</w:t>
-      </w:r>
-      <w:proofErr w:type="spellEnd"/>
-      <w:r>
-        <w:rPr>
-          <w:rFonts w:ascii="Times New Roman" w:hAnsi="Times New Roman" w:cs="Times New Roman"/>
-          <w:color w:val="202122"/>
-          <w:sz w:val="24"/>
-          <w:szCs w:val="24"/>
-          <w:shd w:val="clear" w:color="auto" w:fill="FFFFFF"/>
-        </w:rPr>
-        <w:t xml:space="preserve"> modules</w:t>
+        <w:t>Node package Manager is a tool: used to install, maintain, uninstall javascript modules</w:t>
       </w:r>
       <w:r>
         <w:rPr>
@@ -356,29 +280,7 @@
           <w:szCs w:val="24"/>
           <w:shd w:val="clear" w:color="auto" w:fill="FFFFFF"/>
         </w:rPr>
-        <w:t xml:space="preserve">Bable is a </w:t>
-      </w:r>
-      <w:proofErr w:type="spellStart"/>
-      <w:r>
-        <w:rPr>
-          <w:rFonts w:ascii="Times New Roman" w:hAnsi="Times New Roman" w:cs="Times New Roman"/>
-          <w:color w:val="202122"/>
-          <w:sz w:val="24"/>
-          <w:szCs w:val="24"/>
-          <w:shd w:val="clear" w:color="auto" w:fill="FFFFFF"/>
-        </w:rPr>
-        <w:t>transpiler</w:t>
-      </w:r>
-      <w:proofErr w:type="spellEnd"/>
-      <w:r>
-        <w:rPr>
-          <w:rFonts w:ascii="Times New Roman" w:hAnsi="Times New Roman" w:cs="Times New Roman"/>
-          <w:color w:val="202122"/>
-          <w:sz w:val="24"/>
-          <w:szCs w:val="24"/>
-          <w:shd w:val="clear" w:color="auto" w:fill="FFFFFF"/>
-        </w:rPr>
-        <w:t xml:space="preserve"> &amp; also a compiler.</w:t>
+        <w:t>Bable is a transpiler &amp; also a compiler.</w:t>
       </w:r>
     </w:p>
     <w:p>
@@ -769,47 +671,7 @@
                 <w:szCs w:val="24"/>
                 <w:shd w:val="clear" w:color="auto" w:fill="FFFFFF"/>
               </w:rPr>
-              <w:t xml:space="preserve">Class components have a state and can implement lifecycle methods like </w:t>
-            </w:r>
-            <w:proofErr w:type="spellStart"/>
-            <w:r>
-              <w:rPr>
-                <w:rFonts w:ascii="Times New Roman" w:hAnsi="Times New Roman" w:cs="Times New Roman"/>
-                <w:sz w:val="24"/>
-                <w:szCs w:val="24"/>
-                <w:shd w:val="clear" w:color="auto" w:fill="FFFFFF"/>
-              </w:rPr>
-              <w:t>componentDidMount</w:t>
-            </w:r>
-            <w:proofErr w:type="spellEnd"/>
-            <w:r>
-              <w:rPr>
-                <w:rFonts w:ascii="Times New Roman" w:hAnsi="Times New Roman" w:cs="Times New Roman"/>
-                <w:sz w:val="24"/>
-                <w:szCs w:val="24"/>
-                <w:shd w:val="clear" w:color="auto" w:fill="FFFFFF"/>
-              </w:rPr>
-              <w:t xml:space="preserve"> and </w:t>
-            </w:r>
-            <w:proofErr w:type="spellStart"/>
-            <w:r>
-              <w:rPr>
-                <w:rFonts w:ascii="Times New Roman" w:hAnsi="Times New Roman" w:cs="Times New Roman"/>
-                <w:sz w:val="24"/>
-                <w:szCs w:val="24"/>
-                <w:shd w:val="clear" w:color="auto" w:fill="FFFFFF"/>
-              </w:rPr>
-              <w:t>componentDidUpdate</w:t>
-            </w:r>
-            <w:proofErr w:type="spellEnd"/>
-            <w:r>
-              <w:rPr>
-                <w:rFonts w:ascii="Times New Roman" w:hAnsi="Times New Roman" w:cs="Times New Roman"/>
-                <w:sz w:val="24"/>
-                <w:szCs w:val="24"/>
-                <w:shd w:val="clear" w:color="auto" w:fill="FFFFFF"/>
-              </w:rPr>
-              <w:t>.</w:t>
+              <w:t>Class components have a state and can implement lifecycle methods like componentDidMount and componentDidUpdate.</w:t>
             </w:r>
           </w:p>
         </w:tc>
@@ -1070,33 +932,7 @@
           <w:szCs w:val="24"/>
           <w:shd w:val="clear" w:color="auto" w:fill="FFFFFF"/>
         </w:rPr>
-        <w:t xml:space="preserve">What </w:t>
-      </w:r>
-      <w:proofErr w:type="gramStart"/>
-      <w:r>
-        <w:rPr>
-          <w:rFonts w:ascii="Times New Roman" w:hAnsi="Times New Roman" w:cs="Times New Roman"/>
-          <w:b/>
-          <w:bCs/>
-          <w:color w:val="202122"/>
-          <w:sz w:val="24"/>
-          <w:szCs w:val="24"/>
-          <w:shd w:val="clear" w:color="auto" w:fill="FFFFFF"/>
-        </w:rPr>
-        <w:t>is</w:t>
-      </w:r>
-      <w:proofErr w:type="gramEnd"/>
-      <w:r>
-        <w:rPr>
-          <w:rFonts w:ascii="Times New Roman" w:hAnsi="Times New Roman" w:cs="Times New Roman"/>
-          <w:b/>
-          <w:bCs/>
-          <w:color w:val="202122"/>
-          <w:sz w:val="24"/>
-          <w:szCs w:val="24"/>
-          <w:shd w:val="clear" w:color="auto" w:fill="FFFFFF"/>
-        </w:rPr>
-        <w:t xml:space="preserve"> Hooks? What are different types of Hooks?</w:t>
+        <w:t>What is Hooks? What are different types of Hooks?</w:t>
       </w:r>
     </w:p>
     <w:p>
@@ -1202,29 +1038,7 @@
           <w:szCs w:val="24"/>
           <w:shd w:val="clear" w:color="auto" w:fill="FFFFFF"/>
         </w:rPr>
-        <w:t>‘</w:t>
-      </w:r>
-      <w:proofErr w:type="spellStart"/>
-      <w:r>
-        <w:rPr>
-          <w:rFonts w:ascii="Times New Roman" w:hAnsi="Times New Roman" w:cs="Times New Roman"/>
-          <w:color w:val="202122"/>
-          <w:sz w:val="24"/>
-          <w:szCs w:val="24"/>
-          <w:shd w:val="clear" w:color="auto" w:fill="FFFFFF"/>
-        </w:rPr>
-        <w:t>useState</w:t>
-      </w:r>
-      <w:proofErr w:type="spellEnd"/>
-      <w:r>
-        <w:rPr>
-          <w:rFonts w:ascii="Times New Roman" w:hAnsi="Times New Roman" w:cs="Times New Roman"/>
-          <w:color w:val="202122"/>
-          <w:sz w:val="24"/>
-          <w:szCs w:val="24"/>
-          <w:shd w:val="clear" w:color="auto" w:fill="FFFFFF"/>
-        </w:rPr>
-        <w:t>’: It is the most commonly used React Hook. It allows functional components to have state variables. It takes an initial state value as the argument and returns an array with two elements — the current state value and a function to update that state.</w:t>
+        <w:t>‘useState’: It is the most commonly used React Hook. It allows functional components to have state variables. It takes an initial state value as the argument and returns an array with two elements — the current state value and a function to update that state.</w:t>
       </w:r>
     </w:p>
     <w:p>
@@ -1252,29 +1066,7 @@
           <w:szCs w:val="24"/>
           <w:shd w:val="clear" w:color="auto" w:fill="FFFFFF"/>
         </w:rPr>
-        <w:t>‘</w:t>
-      </w:r>
-      <w:proofErr w:type="spellStart"/>
-      <w:r>
-        <w:rPr>
-          <w:rFonts w:ascii="Times New Roman" w:hAnsi="Times New Roman" w:cs="Times New Roman"/>
-          <w:color w:val="202122"/>
-          <w:sz w:val="24"/>
-          <w:szCs w:val="24"/>
-          <w:shd w:val="clear" w:color="auto" w:fill="FFFFFF"/>
-        </w:rPr>
-        <w:t>useEffect</w:t>
-      </w:r>
-      <w:proofErr w:type="spellEnd"/>
-      <w:r>
-        <w:rPr>
-          <w:rFonts w:ascii="Times New Roman" w:hAnsi="Times New Roman" w:cs="Times New Roman"/>
-          <w:color w:val="202122"/>
-          <w:sz w:val="24"/>
-          <w:szCs w:val="24"/>
-          <w:shd w:val="clear" w:color="auto" w:fill="FFFFFF"/>
-        </w:rPr>
-        <w:t>’: It enables performing side effects, such as data fetching, subscriptions, or DOM manipulations after the component has been rendered.</w:t>
+        <w:t>‘useEffect’: It enables performing side effects, such as data fetching, subscriptions, or DOM manipulations after the component has been rendered.</w:t>
       </w:r>
     </w:p>
     <w:p>
@@ -1302,29 +1094,7 @@
           <w:szCs w:val="24"/>
           <w:shd w:val="clear" w:color="auto" w:fill="FFFFFF"/>
         </w:rPr>
-        <w:t>‘</w:t>
-      </w:r>
-      <w:proofErr w:type="spellStart"/>
-      <w:r>
-        <w:rPr>
-          <w:rFonts w:ascii="Times New Roman" w:hAnsi="Times New Roman" w:cs="Times New Roman"/>
-          <w:color w:val="202122"/>
-          <w:sz w:val="24"/>
-          <w:szCs w:val="24"/>
-          <w:shd w:val="clear" w:color="auto" w:fill="FFFFFF"/>
-        </w:rPr>
-        <w:t>useRef</w:t>
-      </w:r>
-      <w:proofErr w:type="spellEnd"/>
-      <w:r>
-        <w:rPr>
-          <w:rFonts w:ascii="Times New Roman" w:hAnsi="Times New Roman" w:cs="Times New Roman"/>
-          <w:color w:val="202122"/>
-          <w:sz w:val="24"/>
-          <w:szCs w:val="24"/>
-          <w:shd w:val="clear" w:color="auto" w:fill="FFFFFF"/>
-        </w:rPr>
-        <w:t>’: Provides a way to create mutable references to values or DOM elements that persist across renders. Often used for accessing or manipulating DOM elements.</w:t>
+        <w:t>‘useRef’: Provides a way to create mutable references to values or DOM elements that persist across renders. Often used for accessing or manipulating DOM elements.</w:t>
       </w:r>
     </w:p>
     <w:p>
@@ -1461,47 +1231,7 @@
           <w:szCs w:val="24"/>
           <w:shd w:val="clear" w:color="auto" w:fill="FFFFFF"/>
         </w:rPr>
-        <w:t xml:space="preserve">What does </w:t>
-      </w:r>
-      <w:proofErr w:type="spellStart"/>
-      <w:proofErr w:type="gramStart"/>
-      <w:r>
-        <w:rPr>
-          <w:rFonts w:ascii="Times New Roman" w:hAnsi="Times New Roman" w:cs="Times New Roman"/>
-          <w:b/>
-          <w:bCs/>
-          <w:color w:val="202122"/>
-          <w:sz w:val="24"/>
-          <w:szCs w:val="24"/>
-          <w:shd w:val="clear" w:color="auto" w:fill="FFFFFF"/>
-        </w:rPr>
-        <w:t>setState</w:t>
-      </w:r>
-      <w:proofErr w:type="spellEnd"/>
-      <w:r>
-        <w:rPr>
-          <w:rFonts w:ascii="Times New Roman" w:hAnsi="Times New Roman" w:cs="Times New Roman"/>
-          <w:b/>
-          <w:bCs/>
-          <w:color w:val="202122"/>
-          <w:sz w:val="24"/>
-          <w:szCs w:val="24"/>
-          <w:shd w:val="clear" w:color="auto" w:fill="FFFFFF"/>
-        </w:rPr>
-        <w:t>(</w:t>
-      </w:r>
-      <w:proofErr w:type="gramEnd"/>
-      <w:r>
-        <w:rPr>
-          <w:rFonts w:ascii="Times New Roman" w:hAnsi="Times New Roman" w:cs="Times New Roman"/>
-          <w:b/>
-          <w:bCs/>
-          <w:color w:val="202122"/>
-          <w:sz w:val="24"/>
-          <w:szCs w:val="24"/>
-          <w:shd w:val="clear" w:color="auto" w:fill="FFFFFF"/>
-        </w:rPr>
-        <w:t>) method do?</w:t>
+        <w:t>What does setState() method do?</w:t>
       </w:r>
     </w:p>
     <w:p>
@@ -1521,8 +1251,6 @@
           <w:shd w:val="clear" w:color="auto" w:fill="FFFFFF"/>
         </w:rPr>
       </w:pPr>
-      <w:proofErr w:type="spellStart"/>
-      <w:proofErr w:type="gramStart"/>
       <w:r>
         <w:rPr>
           <w:rFonts w:ascii="Times New Roman" w:hAnsi="Times New Roman" w:cs="Times New Roman"/>
@@ -1543,29 +1271,7 @@
           <w:szCs w:val="24"/>
           <w:shd w:val="clear" w:color="auto" w:fill="FFFFFF"/>
         </w:rPr>
-        <w:t>etState</w:t>
-      </w:r>
-      <w:proofErr w:type="spellEnd"/>
-      <w:r>
-        <w:rPr>
-          <w:rFonts w:ascii="Times New Roman" w:hAnsi="Times New Roman" w:cs="Times New Roman"/>
-          <w:color w:val="202122"/>
-          <w:sz w:val="24"/>
-          <w:szCs w:val="24"/>
-          <w:shd w:val="clear" w:color="auto" w:fill="FFFFFF"/>
-        </w:rPr>
-        <w:t>(</w:t>
-      </w:r>
-      <w:proofErr w:type="gramEnd"/>
-      <w:r>
-        <w:rPr>
-          <w:rFonts w:ascii="Times New Roman" w:hAnsi="Times New Roman" w:cs="Times New Roman"/>
-          <w:color w:val="202122"/>
-          <w:sz w:val="24"/>
-          <w:szCs w:val="24"/>
-          <w:shd w:val="clear" w:color="auto" w:fill="FFFFFF"/>
-        </w:rPr>
-        <w:t>) method will modify value of the state.</w:t>
+        <w:t>etState() method will modify value of the state.</w:t>
       </w:r>
     </w:p>
     <w:p>
@@ -1758,29 +1464,7 @@
           <w:szCs w:val="24"/>
           <w:shd w:val="clear" w:color="auto" w:fill="FFFFFF"/>
         </w:rPr>
-        <w:t xml:space="preserve">Synthetic events are representative of real events </w:t>
-      </w:r>
-      <w:proofErr w:type="spellStart"/>
-      <w:r>
-        <w:rPr>
-          <w:rFonts w:ascii="Times New Roman" w:hAnsi="Times New Roman" w:cs="Times New Roman"/>
-          <w:color w:val="202122"/>
-          <w:sz w:val="24"/>
-          <w:szCs w:val="24"/>
-          <w:shd w:val="clear" w:color="auto" w:fill="FFFFFF"/>
-        </w:rPr>
-        <w:t>a.k.a</w:t>
-      </w:r>
-      <w:proofErr w:type="spellEnd"/>
-      <w:r>
-        <w:rPr>
-          <w:rFonts w:ascii="Times New Roman" w:hAnsi="Times New Roman" w:cs="Times New Roman"/>
-          <w:color w:val="202122"/>
-          <w:sz w:val="24"/>
-          <w:szCs w:val="24"/>
-          <w:shd w:val="clear" w:color="auto" w:fill="FFFFFF"/>
-        </w:rPr>
-        <w:t xml:space="preserve"> wrapper around real</w:t>
+        <w:t>Synthetic events are representative of real events a.k.a wrapper around real</w:t>
       </w:r>
     </w:p>
     <w:p>
@@ -1852,29 +1536,7 @@
           <w:szCs w:val="24"/>
           <w:shd w:val="clear" w:color="auto" w:fill="FFFFFF"/>
         </w:rPr>
-        <w:t xml:space="preserve">single event </w:t>
-      </w:r>
-      <w:proofErr w:type="gramStart"/>
-      <w:r>
-        <w:rPr>
-          <w:rFonts w:ascii="Times New Roman" w:hAnsi="Times New Roman" w:cs="Times New Roman"/>
-          <w:color w:val="202122"/>
-          <w:sz w:val="24"/>
-          <w:szCs w:val="24"/>
-          <w:shd w:val="clear" w:color="auto" w:fill="FFFFFF"/>
-        </w:rPr>
-        <w:t>access</w:t>
-      </w:r>
-      <w:proofErr w:type="gramEnd"/>
-      <w:r>
-        <w:rPr>
-          <w:rFonts w:ascii="Times New Roman" w:hAnsi="Times New Roman" w:cs="Times New Roman"/>
-          <w:color w:val="202122"/>
-          <w:sz w:val="24"/>
-          <w:szCs w:val="24"/>
-          <w:shd w:val="clear" w:color="auto" w:fill="FFFFFF"/>
-        </w:rPr>
-        <w:t xml:space="preserve"> all browsers.</w:t>
+        <w:t>single event access all browsers.</w:t>
       </w:r>
     </w:p>
     <w:p>
@@ -1976,31 +1638,7 @@
           <w:szCs w:val="24"/>
           <w:shd w:val="clear" w:color="auto" w:fill="FFFFFF"/>
         </w:rPr>
-        <w:t xml:space="preserve">occurred. As we cannot use DOM functions like </w:t>
-      </w:r>
-      <w:proofErr w:type="spellStart"/>
-      <w:proofErr w:type="gramStart"/>
-      <w:r>
-        <w:rPr>
-          <w:rFonts w:ascii="Times New Roman" w:hAnsi="Times New Roman" w:cs="Times New Roman"/>
-          <w:color w:val="202122"/>
-          <w:sz w:val="24"/>
-          <w:szCs w:val="24"/>
-          <w:shd w:val="clear" w:color="auto" w:fill="FFFFFF"/>
-        </w:rPr>
-        <w:t>document.getElementById</w:t>
-      </w:r>
-      <w:proofErr w:type="spellEnd"/>
-      <w:proofErr w:type="gramEnd"/>
-      <w:r>
-        <w:rPr>
-          <w:rFonts w:ascii="Times New Roman" w:hAnsi="Times New Roman" w:cs="Times New Roman"/>
-          <w:color w:val="202122"/>
-          <w:sz w:val="24"/>
-          <w:szCs w:val="24"/>
-          <w:shd w:val="clear" w:color="auto" w:fill="FFFFFF"/>
-        </w:rPr>
-        <w:t>()</w:t>
+        <w:t>occurred. As we cannot use DOM functions like document.getElementById()</w:t>
       </w:r>
       <w:r>
         <w:rPr>
@@ -2012,27 +1650,15 @@
         </w:rPr>
         <w:t xml:space="preserve"> </w:t>
       </w:r>
-      <w:proofErr w:type="spellStart"/>
-      <w:r>
-        <w:rPr>
-          <w:rFonts w:ascii="Times New Roman" w:hAnsi="Times New Roman" w:cs="Times New Roman"/>
-          <w:color w:val="202122"/>
-          <w:sz w:val="24"/>
-          <w:szCs w:val="24"/>
-          <w:shd w:val="clear" w:color="auto" w:fill="FFFFFF"/>
-        </w:rPr>
-        <w:t>etc</w:t>
-      </w:r>
-      <w:proofErr w:type="spellEnd"/>
-      <w:r>
-        <w:rPr>
-          <w:rFonts w:ascii="Times New Roman" w:hAnsi="Times New Roman" w:cs="Times New Roman"/>
-          <w:color w:val="202122"/>
-          <w:sz w:val="24"/>
-          <w:szCs w:val="24"/>
-          <w:shd w:val="clear" w:color="auto" w:fill="FFFFFF"/>
-        </w:rPr>
-        <w:t xml:space="preserve"> inside react, we use event object to fetch the element present inside</w:t>
+      <w:r>
+        <w:rPr>
+          <w:rFonts w:ascii="Times New Roman" w:hAnsi="Times New Roman" w:cs="Times New Roman"/>
+          <w:color w:val="202122"/>
+          <w:sz w:val="24"/>
+          <w:szCs w:val="24"/>
+          <w:shd w:val="clear" w:color="auto" w:fill="FFFFFF"/>
+        </w:rPr>
+        <w:t>etc inside react, we use event object to fetch the element present inside</w:t>
       </w:r>
       <w:r>
         <w:rPr>
@@ -2167,27 +1793,15 @@
         </w:rPr>
         <w:t xml:space="preserve"> </w:t>
       </w:r>
-      <w:proofErr w:type="spellStart"/>
-      <w:r>
-        <w:rPr>
-          <w:rFonts w:ascii="Times New Roman" w:hAnsi="Times New Roman" w:cs="Times New Roman"/>
-          <w:color w:val="202122"/>
-          <w:sz w:val="24"/>
-          <w:szCs w:val="24"/>
-          <w:shd w:val="clear" w:color="auto" w:fill="FFFFFF"/>
-        </w:rPr>
-        <w:t>ReactDOM</w:t>
-      </w:r>
-      <w:proofErr w:type="spellEnd"/>
-      <w:r>
-        <w:rPr>
-          <w:rFonts w:ascii="Times New Roman" w:hAnsi="Times New Roman" w:cs="Times New Roman"/>
-          <w:color w:val="202122"/>
-          <w:sz w:val="24"/>
-          <w:szCs w:val="24"/>
-          <w:shd w:val="clear" w:color="auto" w:fill="FFFFFF"/>
-        </w:rPr>
-        <w:t>. This process is called reconciliation.</w:t>
+      <w:r>
+        <w:rPr>
+          <w:rFonts w:ascii="Times New Roman" w:hAnsi="Times New Roman" w:cs="Times New Roman"/>
+          <w:color w:val="202122"/>
+          <w:sz w:val="24"/>
+          <w:szCs w:val="24"/>
+          <w:shd w:val="clear" w:color="auto" w:fill="FFFFFF"/>
+        </w:rPr>
+        <w:t>ReactDOM. This process is called reconciliation.</w:t>
       </w:r>
     </w:p>
     <w:p>
@@ -2342,35 +1956,7 @@
           <w:szCs w:val="24"/>
           <w:shd w:val="clear" w:color="auto" w:fill="FFFFFF"/>
         </w:rPr>
-        <w:t xml:space="preserve">Why is </w:t>
-      </w:r>
-      <w:proofErr w:type="spellStart"/>
-      <w:proofErr w:type="gramStart"/>
-      <w:r>
-        <w:rPr>
-          <w:rFonts w:ascii="Times New Roman" w:hAnsi="Times New Roman" w:cs="Times New Roman"/>
-          <w:b/>
-          <w:bCs/>
-          <w:color w:val="202122"/>
-          <w:sz w:val="24"/>
-          <w:szCs w:val="24"/>
-          <w:shd w:val="clear" w:color="auto" w:fill="FFFFFF"/>
-        </w:rPr>
-        <w:t>event.preventDefault</w:t>
-      </w:r>
-      <w:proofErr w:type="spellEnd"/>
-      <w:proofErr w:type="gramEnd"/>
-      <w:r>
-        <w:rPr>
-          <w:rFonts w:ascii="Times New Roman" w:hAnsi="Times New Roman" w:cs="Times New Roman"/>
-          <w:b/>
-          <w:bCs/>
-          <w:color w:val="202122"/>
-          <w:sz w:val="24"/>
-          <w:szCs w:val="24"/>
-          <w:shd w:val="clear" w:color="auto" w:fill="FFFFFF"/>
-        </w:rPr>
-        <w:t>() used?</w:t>
+        <w:t>Why is event.preventDefault() used?</w:t>
       </w:r>
     </w:p>
     <w:p>
@@ -2410,29 +1996,15 @@
         </w:rPr>
         <w:t xml:space="preserve"> </w:t>
       </w:r>
-      <w:proofErr w:type="spellStart"/>
-      <w:proofErr w:type="gramStart"/>
-      <w:r>
-        <w:rPr>
-          <w:rFonts w:ascii="Times New Roman" w:hAnsi="Times New Roman" w:cs="Times New Roman"/>
-          <w:color w:val="202122"/>
-          <w:sz w:val="24"/>
-          <w:szCs w:val="24"/>
-          <w:shd w:val="clear" w:color="auto" w:fill="FFFFFF"/>
-        </w:rPr>
-        <w:t>event.preventDefault</w:t>
-      </w:r>
-      <w:proofErr w:type="spellEnd"/>
-      <w:proofErr w:type="gramEnd"/>
-      <w:r>
-        <w:rPr>
-          <w:rFonts w:ascii="Times New Roman" w:hAnsi="Times New Roman" w:cs="Times New Roman"/>
-          <w:color w:val="202122"/>
-          <w:sz w:val="24"/>
-          <w:szCs w:val="24"/>
-          <w:shd w:val="clear" w:color="auto" w:fill="FFFFFF"/>
-        </w:rPr>
-        <w:t>(); method when invoked avoids it from happening.</w:t>
+      <w:r>
+        <w:rPr>
+          <w:rFonts w:ascii="Times New Roman" w:hAnsi="Times New Roman" w:cs="Times New Roman"/>
+          <w:color w:val="202122"/>
+          <w:sz w:val="24"/>
+          <w:szCs w:val="24"/>
+          <w:shd w:val="clear" w:color="auto" w:fill="FFFFFF"/>
+        </w:rPr>
+        <w:t>event.preventDefault(); method when invoked avoids it from happening.</w:t>
       </w:r>
     </w:p>
     <w:p>
@@ -2624,29 +2196,7 @@
           <w:szCs w:val="24"/>
           <w:shd w:val="clear" w:color="auto" w:fill="FFFFFF"/>
         </w:rPr>
-        <w:t xml:space="preserve">No, </w:t>
-      </w:r>
-      <w:proofErr w:type="gramStart"/>
-      <w:r>
-        <w:rPr>
-          <w:rFonts w:ascii="Times New Roman" w:hAnsi="Times New Roman" w:cs="Times New Roman"/>
-          <w:color w:val="202122"/>
-          <w:sz w:val="24"/>
-          <w:szCs w:val="24"/>
-          <w:shd w:val="clear" w:color="auto" w:fill="FFFFFF"/>
-        </w:rPr>
-        <w:t>It</w:t>
-      </w:r>
-      <w:proofErr w:type="gramEnd"/>
-      <w:r>
-        <w:rPr>
-          <w:rFonts w:ascii="Times New Roman" w:hAnsi="Times New Roman" w:cs="Times New Roman"/>
-          <w:color w:val="202122"/>
-          <w:sz w:val="24"/>
-          <w:szCs w:val="24"/>
-          <w:shd w:val="clear" w:color="auto" w:fill="FFFFFF"/>
-        </w:rPr>
-        <w:t xml:space="preserve"> uses JSX, which is similar to HTML.</w:t>
+        <w:t>No, It uses JSX, which is similar to HTML.</w:t>
       </w:r>
     </w:p>
     <w:p>
@@ -2798,52 +2348,277 @@
           <w:szCs w:val="24"/>
           <w:shd w:val="clear" w:color="auto" w:fill="FFFFFF"/>
         </w:rPr>
-        <w:t xml:space="preserve">Redux has a feature called ‘Store’ which allows you to save the application’s entire State at one place. </w:t>
-      </w:r>
-      <w:proofErr w:type="gramStart"/>
-      <w:r>
-        <w:rPr>
-          <w:rFonts w:ascii="Times New Roman" w:hAnsi="Times New Roman" w:cs="Times New Roman"/>
-          <w:color w:val="202122"/>
-          <w:sz w:val="24"/>
-          <w:szCs w:val="24"/>
-          <w:shd w:val="clear" w:color="auto" w:fill="FFFFFF"/>
-        </w:rPr>
-        <w:t>Therefore</w:t>
-      </w:r>
-      <w:proofErr w:type="gramEnd"/>
-      <w:r>
-        <w:rPr>
-          <w:rFonts w:ascii="Times New Roman" w:hAnsi="Times New Roman" w:cs="Times New Roman"/>
-          <w:color w:val="202122"/>
-          <w:sz w:val="24"/>
-          <w:szCs w:val="24"/>
-          <w:shd w:val="clear" w:color="auto" w:fill="FFFFFF"/>
-        </w:rPr>
-        <w:t xml:space="preserve"> all </w:t>
-      </w:r>
-      <w:proofErr w:type="spellStart"/>
-      <w:r>
-        <w:rPr>
-          <w:rFonts w:ascii="Times New Roman" w:hAnsi="Times New Roman" w:cs="Times New Roman"/>
-          <w:color w:val="202122"/>
-          <w:sz w:val="24"/>
-          <w:szCs w:val="24"/>
-          <w:shd w:val="clear" w:color="auto" w:fill="FFFFFF"/>
-        </w:rPr>
-        <w:t>it’s</w:t>
-      </w:r>
-      <w:proofErr w:type="spellEnd"/>
-      <w:r>
-        <w:rPr>
-          <w:rFonts w:ascii="Times New Roman" w:hAnsi="Times New Roman" w:cs="Times New Roman"/>
-          <w:color w:val="202122"/>
-          <w:sz w:val="24"/>
-          <w:szCs w:val="24"/>
-          <w:shd w:val="clear" w:color="auto" w:fill="FFFFFF"/>
-        </w:rPr>
-        <w:t xml:space="preserve"> component’s State are stored in the Store so that you will get regular updates directly from the Store.</w:t>
-      </w:r>
+        <w:t>Redux has a feature called ‘Store’ which allows you to save the application’s entire State at one place. Therefore all it’s component’s State are stored in the Store so that you will get regular updates directly from the Store.</w:t>
+      </w:r>
+    </w:p>
+    <w:p>
+      <w:pPr>
+        <w:spacing w:line="276" w:lineRule="auto"/>
+        <w:ind w:left="360"/>
+        <w:jc w:val="both"/>
+        <w:rPr>
+          <w:rFonts w:ascii="Times New Roman" w:hAnsi="Times New Roman" w:cs="Times New Roman"/>
+          <w:color w:val="202122"/>
+          <w:sz w:val="24"/>
+          <w:szCs w:val="24"/>
+          <w:shd w:val="clear" w:color="auto" w:fill="FFFFFF"/>
+        </w:rPr>
+      </w:pPr>
+    </w:p>
+    <w:p>
+      <w:pPr>
+        <w:pStyle w:val="ListParagraph"/>
+        <w:numPr>
+          <w:ilvl w:val="0"/>
+          <w:numId w:val="2"/>
+        </w:numPr>
+        <w:spacing w:line="276" w:lineRule="auto"/>
+        <w:jc w:val="both"/>
+        <w:rPr>
+          <w:rFonts w:ascii="Times New Roman" w:hAnsi="Times New Roman" w:cs="Times New Roman"/>
+          <w:b/>
+          <w:bCs/>
+          <w:color w:val="202122"/>
+          <w:sz w:val="24"/>
+          <w:szCs w:val="24"/>
+          <w:shd w:val="clear" w:color="auto" w:fill="FFFFFF"/>
+        </w:rPr>
+      </w:pPr>
+      <w:r>
+        <w:rPr>
+          <w:rFonts w:ascii="Times New Roman" w:hAnsi="Times New Roman" w:cs="Times New Roman"/>
+          <w:b/>
+          <w:bCs/>
+          <w:color w:val="202122"/>
+          <w:sz w:val="24"/>
+          <w:szCs w:val="24"/>
+          <w:shd w:val="clear" w:color="auto" w:fill="FFFFFF"/>
+        </w:rPr>
+        <w:t>Name the important features of React</w:t>
+      </w:r>
+      <w:r>
+        <w:rPr>
+          <w:rFonts w:ascii="Times New Roman" w:hAnsi="Times New Roman" w:cs="Times New Roman"/>
+          <w:b/>
+          <w:bCs/>
+          <w:color w:val="202122"/>
+          <w:sz w:val="24"/>
+          <w:szCs w:val="24"/>
+          <w:shd w:val="clear" w:color="auto" w:fill="FFFFFF"/>
+        </w:rPr>
+        <w:t>.</w:t>
+      </w:r>
+    </w:p>
+    <w:p>
+      <w:pPr>
+        <w:spacing w:line="276" w:lineRule="auto"/>
+        <w:ind w:left="360"/>
+        <w:jc w:val="both"/>
+        <w:rPr>
+          <w:rFonts w:ascii="Times New Roman" w:hAnsi="Times New Roman" w:cs="Times New Roman"/>
+          <w:color w:val="202122"/>
+          <w:sz w:val="24"/>
+          <w:szCs w:val="24"/>
+          <w:shd w:val="clear" w:color="auto" w:fill="FFFFFF"/>
+        </w:rPr>
+      </w:pPr>
+      <w:r>
+        <w:rPr>
+          <w:rFonts w:ascii="Times New Roman" w:hAnsi="Times New Roman" w:cs="Times New Roman"/>
+          <w:color w:val="202122"/>
+          <w:sz w:val="24"/>
+          <w:szCs w:val="24"/>
+          <w:shd w:val="clear" w:color="auto" w:fill="FFFFFF"/>
+        </w:rPr>
+        <w:t>Here, are important features of React.</w:t>
+      </w:r>
+    </w:p>
+    <w:p>
+      <w:pPr>
+        <w:pStyle w:val="ListParagraph"/>
+        <w:numPr>
+          <w:ilvl w:val="0"/>
+          <w:numId w:val="11"/>
+        </w:numPr>
+        <w:spacing w:line="276" w:lineRule="auto"/>
+        <w:jc w:val="both"/>
+        <w:rPr>
+          <w:rFonts w:ascii="Times New Roman" w:hAnsi="Times New Roman" w:cs="Times New Roman"/>
+          <w:color w:val="202122"/>
+          <w:sz w:val="24"/>
+          <w:szCs w:val="24"/>
+          <w:shd w:val="clear" w:color="auto" w:fill="FFFFFF"/>
+        </w:rPr>
+      </w:pPr>
+      <w:r>
+        <w:rPr>
+          <w:rFonts w:ascii="Times New Roman" w:hAnsi="Times New Roman" w:cs="Times New Roman"/>
+          <w:color w:val="202122"/>
+          <w:sz w:val="24"/>
+          <w:szCs w:val="24"/>
+          <w:shd w:val="clear" w:color="auto" w:fill="FFFFFF"/>
+        </w:rPr>
+        <w:lastRenderedPageBreak/>
+        <w:t>Allows you to use 3rd party libraries</w:t>
+      </w:r>
+    </w:p>
+    <w:p>
+      <w:pPr>
+        <w:pStyle w:val="ListParagraph"/>
+        <w:numPr>
+          <w:ilvl w:val="0"/>
+          <w:numId w:val="11"/>
+        </w:numPr>
+        <w:spacing w:line="276" w:lineRule="auto"/>
+        <w:jc w:val="both"/>
+        <w:rPr>
+          <w:rFonts w:ascii="Times New Roman" w:hAnsi="Times New Roman" w:cs="Times New Roman"/>
+          <w:color w:val="202122"/>
+          <w:sz w:val="24"/>
+          <w:szCs w:val="24"/>
+          <w:shd w:val="clear" w:color="auto" w:fill="FFFFFF"/>
+        </w:rPr>
+      </w:pPr>
+      <w:r>
+        <w:rPr>
+          <w:rFonts w:ascii="Times New Roman" w:hAnsi="Times New Roman" w:cs="Times New Roman"/>
+          <w:color w:val="202122"/>
+          <w:sz w:val="24"/>
+          <w:szCs w:val="24"/>
+          <w:shd w:val="clear" w:color="auto" w:fill="FFFFFF"/>
+        </w:rPr>
+        <w:t>Time-Saving</w:t>
+      </w:r>
+    </w:p>
+    <w:p>
+      <w:pPr>
+        <w:pStyle w:val="ListParagraph"/>
+        <w:numPr>
+          <w:ilvl w:val="0"/>
+          <w:numId w:val="11"/>
+        </w:numPr>
+        <w:spacing w:line="276" w:lineRule="auto"/>
+        <w:jc w:val="both"/>
+        <w:rPr>
+          <w:rFonts w:ascii="Times New Roman" w:hAnsi="Times New Roman" w:cs="Times New Roman"/>
+          <w:color w:val="202122"/>
+          <w:sz w:val="24"/>
+          <w:szCs w:val="24"/>
+          <w:shd w:val="clear" w:color="auto" w:fill="FFFFFF"/>
+        </w:rPr>
+      </w:pPr>
+      <w:r>
+        <w:rPr>
+          <w:rFonts w:ascii="Times New Roman" w:hAnsi="Times New Roman" w:cs="Times New Roman"/>
+          <w:color w:val="202122"/>
+          <w:sz w:val="24"/>
+          <w:szCs w:val="24"/>
+          <w:shd w:val="clear" w:color="auto" w:fill="FFFFFF"/>
+        </w:rPr>
+        <w:t>Faster Development</w:t>
+      </w:r>
+    </w:p>
+    <w:p>
+      <w:pPr>
+        <w:pStyle w:val="ListParagraph"/>
+        <w:numPr>
+          <w:ilvl w:val="0"/>
+          <w:numId w:val="11"/>
+        </w:numPr>
+        <w:spacing w:line="276" w:lineRule="auto"/>
+        <w:jc w:val="both"/>
+        <w:rPr>
+          <w:rFonts w:ascii="Times New Roman" w:hAnsi="Times New Roman" w:cs="Times New Roman"/>
+          <w:color w:val="202122"/>
+          <w:sz w:val="24"/>
+          <w:szCs w:val="24"/>
+          <w:shd w:val="clear" w:color="auto" w:fill="FFFFFF"/>
+        </w:rPr>
+      </w:pPr>
+      <w:r>
+        <w:rPr>
+          <w:rFonts w:ascii="Times New Roman" w:hAnsi="Times New Roman" w:cs="Times New Roman"/>
+          <w:color w:val="202122"/>
+          <w:sz w:val="24"/>
+          <w:szCs w:val="24"/>
+          <w:shd w:val="clear" w:color="auto" w:fill="FFFFFF"/>
+        </w:rPr>
+        <w:t>Simplicity and Composable</w:t>
+      </w:r>
+    </w:p>
+    <w:p>
+      <w:pPr>
+        <w:pStyle w:val="ListParagraph"/>
+        <w:numPr>
+          <w:ilvl w:val="0"/>
+          <w:numId w:val="11"/>
+        </w:numPr>
+        <w:spacing w:line="276" w:lineRule="auto"/>
+        <w:jc w:val="both"/>
+        <w:rPr>
+          <w:rFonts w:ascii="Times New Roman" w:hAnsi="Times New Roman" w:cs="Times New Roman"/>
+          <w:color w:val="202122"/>
+          <w:sz w:val="24"/>
+          <w:szCs w:val="24"/>
+          <w:shd w:val="clear" w:color="auto" w:fill="FFFFFF"/>
+        </w:rPr>
+      </w:pPr>
+      <w:r>
+        <w:rPr>
+          <w:rFonts w:ascii="Times New Roman" w:hAnsi="Times New Roman" w:cs="Times New Roman"/>
+          <w:color w:val="202122"/>
+          <w:sz w:val="24"/>
+          <w:szCs w:val="24"/>
+          <w:shd w:val="clear" w:color="auto" w:fill="FFFFFF"/>
+        </w:rPr>
+        <w:t>Fully supported by Facebook.</w:t>
+      </w:r>
+    </w:p>
+    <w:p>
+      <w:pPr>
+        <w:pStyle w:val="ListParagraph"/>
+        <w:numPr>
+          <w:ilvl w:val="0"/>
+          <w:numId w:val="11"/>
+        </w:numPr>
+        <w:spacing w:line="276" w:lineRule="auto"/>
+        <w:jc w:val="both"/>
+        <w:rPr>
+          <w:rFonts w:ascii="Times New Roman" w:hAnsi="Times New Roman" w:cs="Times New Roman"/>
+          <w:color w:val="202122"/>
+          <w:sz w:val="24"/>
+          <w:szCs w:val="24"/>
+          <w:shd w:val="clear" w:color="auto" w:fill="FFFFFF"/>
+        </w:rPr>
+      </w:pPr>
+      <w:r>
+        <w:rPr>
+          <w:rFonts w:ascii="Times New Roman" w:hAnsi="Times New Roman" w:cs="Times New Roman"/>
+          <w:color w:val="202122"/>
+          <w:sz w:val="24"/>
+          <w:szCs w:val="24"/>
+          <w:shd w:val="clear" w:color="auto" w:fill="FFFFFF"/>
+        </w:rPr>
+        <w:t>Code Stability with One-directional data binding</w:t>
+      </w:r>
+    </w:p>
+    <w:p>
+      <w:pPr>
+        <w:pStyle w:val="ListParagraph"/>
+        <w:numPr>
+          <w:ilvl w:val="0"/>
+          <w:numId w:val="2"/>
+        </w:numPr>
+        <w:spacing w:line="276" w:lineRule="auto"/>
+        <w:jc w:val="both"/>
+        <w:rPr>
+          <w:rFonts w:ascii="Times New Roman" w:hAnsi="Times New Roman" w:cs="Times New Roman"/>
+          <w:color w:val="202122"/>
+          <w:sz w:val="24"/>
+          <w:szCs w:val="24"/>
+          <w:shd w:val="clear" w:color="auto" w:fill="FFFFFF"/>
+        </w:rPr>
+      </w:pPr>
     </w:p>
     <w:sectPr>
       <w:pgSz w:w="12240" w:h="15840"/>
@@ -3057,6 +2832,119 @@
     </w:lvl>
   </w:abstractNum>
   <w:abstractNum w:abstractNumId="2" w15:restartNumberingAfterBreak="0">
+    <w:nsid w:val="1324065A"/>
+    <w:multiLevelType w:val="hybridMultilevel"/>
+    <w:tmpl w:val="A8A8C746"/>
+    <w:lvl w:ilvl="0" w:tplc="04090001">
+      <w:start w:val="1"/>
+      <w:numFmt w:val="bullet"/>
+      <w:lvlText w:val=""/>
+      <w:lvlJc w:val="left"/>
+      <w:pPr>
+        <w:ind w:left="720" w:hanging="360"/>
+      </w:pPr>
+      <w:rPr>
+        <w:rFonts w:ascii="Symbol" w:hAnsi="Symbol" w:hint="default"/>
+      </w:rPr>
+    </w:lvl>
+    <w:lvl w:ilvl="1" w:tplc="04090003" w:tentative="1">
+      <w:start w:val="1"/>
+      <w:numFmt w:val="bullet"/>
+      <w:lvlText w:val="o"/>
+      <w:lvlJc w:val="left"/>
+      <w:pPr>
+        <w:ind w:left="1440" w:hanging="360"/>
+      </w:pPr>
+      <w:rPr>
+        <w:rFonts w:ascii="Courier New" w:hAnsi="Courier New" w:cs="Courier New" w:hint="default"/>
+      </w:rPr>
+    </w:lvl>
+    <w:lvl w:ilvl="2" w:tplc="04090005" w:tentative="1">
+      <w:start w:val="1"/>
+      <w:numFmt w:val="bullet"/>
+      <w:lvlText w:val=""/>
+      <w:lvlJc w:val="left"/>
+      <w:pPr>
+        <w:ind w:left="2160" w:hanging="360"/>
+      </w:pPr>
+      <w:rPr>
+        <w:rFonts w:ascii="Wingdings" w:hAnsi="Wingdings" w:hint="default"/>
+      </w:rPr>
+    </w:lvl>
+    <w:lvl w:ilvl="3" w:tplc="04090001" w:tentative="1">
+      <w:start w:val="1"/>
+      <w:numFmt w:val="bullet"/>
+      <w:lvlText w:val=""/>
+      <w:lvlJc w:val="left"/>
+      <w:pPr>
+        <w:ind w:left="2880" w:hanging="360"/>
+      </w:pPr>
+      <w:rPr>
+        <w:rFonts w:ascii="Symbol" w:hAnsi="Symbol" w:hint="default"/>
+      </w:rPr>
+    </w:lvl>
+    <w:lvl w:ilvl="4" w:tplc="04090003" w:tentative="1">
+      <w:start w:val="1"/>
+      <w:numFmt w:val="bullet"/>
+      <w:lvlText w:val="o"/>
+      <w:lvlJc w:val="left"/>
+      <w:pPr>
+        <w:ind w:left="3600" w:hanging="360"/>
+      </w:pPr>
+      <w:rPr>
+        <w:rFonts w:ascii="Courier New" w:hAnsi="Courier New" w:cs="Courier New" w:hint="default"/>
+      </w:rPr>
+    </w:lvl>
+    <w:lvl w:ilvl="5" w:tplc="04090005" w:tentative="1">
+      <w:start w:val="1"/>
+      <w:numFmt w:val="bullet"/>
+      <w:lvlText w:val=""/>
+      <w:lvlJc w:val="left"/>
+      <w:pPr>
+        <w:ind w:left="4320" w:hanging="360"/>
+      </w:pPr>
+      <w:rPr>
+        <w:rFonts w:ascii="Wingdings" w:hAnsi="Wingdings" w:hint="default"/>
+      </w:rPr>
+    </w:lvl>
+    <w:lvl w:ilvl="6" w:tplc="04090001" w:tentative="1">
+      <w:start w:val="1"/>
+      <w:numFmt w:val="bullet"/>
+      <w:lvlText w:val=""/>
+      <w:lvlJc w:val="left"/>
+      <w:pPr>
+        <w:ind w:left="5040" w:hanging="360"/>
+      </w:pPr>
+      <w:rPr>
+        <w:rFonts w:ascii="Symbol" w:hAnsi="Symbol" w:hint="default"/>
+      </w:rPr>
+    </w:lvl>
+    <w:lvl w:ilvl="7" w:tplc="04090003" w:tentative="1">
+      <w:start w:val="1"/>
+      <w:numFmt w:val="bullet"/>
+      <w:lvlText w:val="o"/>
+      <w:lvlJc w:val="left"/>
+      <w:pPr>
+        <w:ind w:left="5760" w:hanging="360"/>
+      </w:pPr>
+      <w:rPr>
+        <w:rFonts w:ascii="Courier New" w:hAnsi="Courier New" w:cs="Courier New" w:hint="default"/>
+      </w:rPr>
+    </w:lvl>
+    <w:lvl w:ilvl="8" w:tplc="04090005" w:tentative="1">
+      <w:start w:val="1"/>
+      <w:numFmt w:val="bullet"/>
+      <w:lvlText w:val=""/>
+      <w:lvlJc w:val="left"/>
+      <w:pPr>
+        <w:ind w:left="6480" w:hanging="360"/>
+      </w:pPr>
+      <w:rPr>
+        <w:rFonts w:ascii="Wingdings" w:hAnsi="Wingdings" w:hint="default"/>
+      </w:rPr>
+    </w:lvl>
+  </w:abstractNum>
+  <w:abstractNum w:abstractNumId="3" w15:restartNumberingAfterBreak="0">
     <w:nsid w:val="13DF1171"/>
     <w:multiLevelType w:val="hybridMultilevel"/>
     <w:tmpl w:val="BF92CD9A"/>
@@ -3169,7 +3057,7 @@
       </w:rPr>
     </w:lvl>
   </w:abstractNum>
-  <w:abstractNum w:abstractNumId="3" w15:restartNumberingAfterBreak="0">
+  <w:abstractNum w:abstractNumId="4" w15:restartNumberingAfterBreak="0">
     <w:nsid w:val="27B20C69"/>
     <w:multiLevelType w:val="hybridMultilevel"/>
     <w:tmpl w:val="55BECDF0"/>
@@ -3282,7 +3170,7 @@
       </w:rPr>
     </w:lvl>
   </w:abstractNum>
-  <w:abstractNum w:abstractNumId="4" w15:restartNumberingAfterBreak="0">
+  <w:abstractNum w:abstractNumId="5" w15:restartNumberingAfterBreak="0">
     <w:nsid w:val="3CEB43DB"/>
     <w:multiLevelType w:val="hybridMultilevel"/>
     <w:tmpl w:val="DDFE0806"/>
@@ -3395,7 +3283,7 @@
       </w:rPr>
     </w:lvl>
   </w:abstractNum>
-  <w:abstractNum w:abstractNumId="5" w15:restartNumberingAfterBreak="0">
+  <w:abstractNum w:abstractNumId="6" w15:restartNumberingAfterBreak="0">
     <w:nsid w:val="4C287139"/>
     <w:multiLevelType w:val="hybridMultilevel"/>
     <w:tmpl w:val="DAD6CBB2"/>
@@ -3508,7 +3396,7 @@
       </w:rPr>
     </w:lvl>
   </w:abstractNum>
-  <w:abstractNum w:abstractNumId="6" w15:restartNumberingAfterBreak="0">
+  <w:abstractNum w:abstractNumId="7" w15:restartNumberingAfterBreak="0">
     <w:nsid w:val="6BBF5785"/>
     <w:multiLevelType w:val="hybridMultilevel"/>
     <w:tmpl w:val="5A68B4C4"/>
@@ -3597,7 +3485,7 @@
       </w:pPr>
     </w:lvl>
   </w:abstractNum>
-  <w:abstractNum w:abstractNumId="7" w15:restartNumberingAfterBreak="0">
+  <w:abstractNum w:abstractNumId="8" w15:restartNumberingAfterBreak="0">
     <w:nsid w:val="6C3738DC"/>
     <w:multiLevelType w:val="hybridMultilevel"/>
     <w:tmpl w:val="41F0289A"/>
@@ -3710,7 +3598,7 @@
       </w:rPr>
     </w:lvl>
   </w:abstractNum>
-  <w:abstractNum w:abstractNumId="8" w15:restartNumberingAfterBreak="0">
+  <w:abstractNum w:abstractNumId="9" w15:restartNumberingAfterBreak="0">
     <w:nsid w:val="7B4009C8"/>
     <w:multiLevelType w:val="hybridMultilevel"/>
     <w:tmpl w:val="E208D204"/>
@@ -3823,7 +3711,7 @@
       </w:rPr>
     </w:lvl>
   </w:abstractNum>
-  <w:abstractNum w:abstractNumId="9" w15:restartNumberingAfterBreak="0">
+  <w:abstractNum w:abstractNumId="10" w15:restartNumberingAfterBreak="0">
     <w:nsid w:val="7D4D3DA8"/>
     <w:multiLevelType w:val="hybridMultilevel"/>
     <w:tmpl w:val="1BE69B82"/>
@@ -3937,34 +3825,37 @@
     </w:lvl>
   </w:abstractNum>
   <w:num w:numId="1" w16cid:durableId="471216859">
-    <w:abstractNumId w:val="6"/>
+    <w:abstractNumId w:val="7"/>
   </w:num>
   <w:num w:numId="2" w16cid:durableId="429199587">
     <w:abstractNumId w:val="1"/>
   </w:num>
   <w:num w:numId="3" w16cid:durableId="1240746935">
+    <w:abstractNumId w:val="9"/>
+  </w:num>
+  <w:num w:numId="4" w16cid:durableId="40861365">
+    <w:abstractNumId w:val="4"/>
+  </w:num>
+  <w:num w:numId="5" w16cid:durableId="2087143770">
+    <w:abstractNumId w:val="5"/>
+  </w:num>
+  <w:num w:numId="6" w16cid:durableId="1101493399">
+    <w:abstractNumId w:val="3"/>
+  </w:num>
+  <w:num w:numId="7" w16cid:durableId="917909606">
     <w:abstractNumId w:val="8"/>
   </w:num>
-  <w:num w:numId="4" w16cid:durableId="40861365">
-    <w:abstractNumId w:val="3"/>
-  </w:num>
-  <w:num w:numId="5" w16cid:durableId="2087143770">
-    <w:abstractNumId w:val="4"/>
-  </w:num>
-  <w:num w:numId="6" w16cid:durableId="1101493399">
-    <w:abstractNumId w:val="2"/>
-  </w:num>
-  <w:num w:numId="7" w16cid:durableId="917909606">
-    <w:abstractNumId w:val="7"/>
-  </w:num>
   <w:num w:numId="8" w16cid:durableId="403112784">
-    <w:abstractNumId w:val="5"/>
+    <w:abstractNumId w:val="6"/>
   </w:num>
   <w:num w:numId="9" w16cid:durableId="345063387">
-    <w:abstractNumId w:val="9"/>
+    <w:abstractNumId w:val="10"/>
   </w:num>
   <w:num w:numId="10" w16cid:durableId="1580364373">
     <w:abstractNumId w:val="0"/>
+  </w:num>
+  <w:num w:numId="11" w16cid:durableId="1879202625">
+    <w:abstractNumId w:val="2"/>
   </w:num>
 </w:numbering>
 </file>

</xml_diff>

<commit_message>
super keyword in React
</commit_message>
<xml_diff>
--- a/React_Interview_Question.docx
+++ b/React_Interview_Question.docx
@@ -3430,6 +3430,62 @@
           <w:shd w:val="clear" w:color="auto" w:fill="FFFFFF"/>
         </w:rPr>
         <w:t xml:space="preserve"> channel between components. It is always moving from parent to child component.</w:t>
+      </w:r>
+    </w:p>
+    <w:p>
+      <w:pPr>
+        <w:pStyle w:val="ListParagraph"/>
+        <w:numPr>
+          <w:ilvl w:val="0"/>
+          <w:numId w:val="2"/>
+        </w:numPr>
+        <w:spacing w:line="276" w:lineRule="auto"/>
+        <w:jc w:val="both"/>
+        <w:rPr>
+          <w:rFonts w:ascii="Times New Roman" w:hAnsi="Times New Roman" w:cs="Times New Roman"/>
+          <w:b/>
+          <w:bCs/>
+          <w:color w:val="202122"/>
+          <w:sz w:val="24"/>
+          <w:szCs w:val="24"/>
+          <w:shd w:val="clear" w:color="auto" w:fill="FFFFFF"/>
+        </w:rPr>
+      </w:pPr>
+      <w:r>
+        <w:rPr>
+          <w:rFonts w:ascii="Times New Roman" w:hAnsi="Times New Roman" w:cs="Times New Roman"/>
+          <w:b/>
+          <w:bCs/>
+          <w:color w:val="202122"/>
+          <w:sz w:val="24"/>
+          <w:szCs w:val="24"/>
+          <w:shd w:val="clear" w:color="auto" w:fill="FFFFFF"/>
+        </w:rPr>
+        <w:t>What is the use of a super keyword in React?</w:t>
+      </w:r>
+    </w:p>
+    <w:p>
+      <w:pPr>
+        <w:spacing w:line="276" w:lineRule="auto"/>
+        <w:ind w:left="360"/>
+        <w:jc w:val="both"/>
+        <w:rPr>
+          <w:rFonts w:ascii="Times New Roman" w:hAnsi="Times New Roman" w:cs="Times New Roman"/>
+          <w:color w:val="202122"/>
+          <w:sz w:val="24"/>
+          <w:szCs w:val="24"/>
+          <w:shd w:val="clear" w:color="auto" w:fill="FFFFFF"/>
+        </w:rPr>
+      </w:pPr>
+      <w:r>
+        <w:rPr>
+          <w:rFonts w:ascii="Times New Roman" w:hAnsi="Times New Roman" w:cs="Times New Roman"/>
+          <w:color w:val="202122"/>
+          <w:sz w:val="24"/>
+          <w:szCs w:val="24"/>
+          <w:shd w:val="clear" w:color="auto" w:fill="FFFFFF"/>
+        </w:rPr>
+        <w:t>The super keyword helps you to access and call functions on an object’s parent.</w:t>
       </w:r>
     </w:p>
     <w:sectPr>

</xml_diff>

<commit_message>
Update state in React
</commit_message>
<xml_diff>
--- a/React_Interview_Question.docx
+++ b/React_Interview_Question.docx
@@ -101,62 +101,8 @@
           <w:szCs w:val="24"/>
           <w:shd w:val="clear" w:color="auto" w:fill="FFFFFF"/>
         </w:rPr>
-        <w:t xml:space="preserve">Difference between </w:t>
-      </w:r>
-      <w:proofErr w:type="spellStart"/>
-      <w:r>
-        <w:rPr>
-          <w:rFonts w:ascii="Times New Roman" w:hAnsi="Times New Roman" w:cs="Times New Roman"/>
-          <w:b/>
-          <w:bCs/>
-          <w:color w:val="202122"/>
-          <w:sz w:val="24"/>
-          <w:szCs w:val="24"/>
-          <w:shd w:val="clear" w:color="auto" w:fill="FFFFFF"/>
-        </w:rPr>
-        <w:t>npm</w:t>
-      </w:r>
-      <w:proofErr w:type="spellEnd"/>
-      <w:r>
-        <w:rPr>
-          <w:rFonts w:ascii="Times New Roman" w:hAnsi="Times New Roman" w:cs="Times New Roman"/>
-          <w:b/>
-          <w:bCs/>
-          <w:color w:val="202122"/>
-          <w:sz w:val="24"/>
-          <w:szCs w:val="24"/>
-          <w:shd w:val="clear" w:color="auto" w:fill="FFFFFF"/>
-        </w:rPr>
-        <w:t xml:space="preserve"> &amp; </w:t>
-      </w:r>
-      <w:proofErr w:type="spellStart"/>
-      <w:proofErr w:type="gramStart"/>
-      <w:r>
-        <w:rPr>
-          <w:rFonts w:ascii="Times New Roman" w:hAnsi="Times New Roman" w:cs="Times New Roman"/>
-          <w:b/>
-          <w:bCs/>
-          <w:color w:val="202122"/>
-          <w:sz w:val="24"/>
-          <w:szCs w:val="24"/>
-          <w:shd w:val="clear" w:color="auto" w:fill="FFFFFF"/>
-        </w:rPr>
-        <w:t>npx</w:t>
-      </w:r>
-      <w:proofErr w:type="spellEnd"/>
-      <w:r>
-        <w:rPr>
-          <w:rFonts w:ascii="Times New Roman" w:hAnsi="Times New Roman" w:cs="Times New Roman"/>
-          <w:b/>
-          <w:bCs/>
-          <w:color w:val="202122"/>
-          <w:sz w:val="24"/>
-          <w:szCs w:val="24"/>
-          <w:shd w:val="clear" w:color="auto" w:fill="FFFFFF"/>
-        </w:rPr>
-        <w:t xml:space="preserve"> ?</w:t>
-      </w:r>
-      <w:proofErr w:type="gramEnd"/>
+        <w:t>Difference between npm &amp; npx ?</w:t>
+      </w:r>
     </w:p>
     <w:p>
       <w:pPr>
@@ -183,29 +129,7 @@
           <w:szCs w:val="24"/>
           <w:shd w:val="clear" w:color="auto" w:fill="FFFFFF"/>
         </w:rPr>
-        <w:t xml:space="preserve">Node package Manager is a tool: used to install, maintain, uninstall </w:t>
-      </w:r>
-      <w:proofErr w:type="spellStart"/>
-      <w:r>
-        <w:rPr>
-          <w:rFonts w:ascii="Times New Roman" w:hAnsi="Times New Roman" w:cs="Times New Roman"/>
-          <w:color w:val="202122"/>
-          <w:sz w:val="24"/>
-          <w:szCs w:val="24"/>
-          <w:shd w:val="clear" w:color="auto" w:fill="FFFFFF"/>
-        </w:rPr>
-        <w:t>javascript</w:t>
-      </w:r>
-      <w:proofErr w:type="spellEnd"/>
-      <w:r>
-        <w:rPr>
-          <w:rFonts w:ascii="Times New Roman" w:hAnsi="Times New Roman" w:cs="Times New Roman"/>
-          <w:color w:val="202122"/>
-          <w:sz w:val="24"/>
-          <w:szCs w:val="24"/>
-          <w:shd w:val="clear" w:color="auto" w:fill="FFFFFF"/>
-        </w:rPr>
-        <w:t xml:space="preserve"> modules</w:t>
+        <w:t>Node package Manager is a tool: used to install, maintain, uninstall javascript modules</w:t>
       </w:r>
       <w:r>
         <w:rPr>
@@ -356,29 +280,7 @@
           <w:szCs w:val="24"/>
           <w:shd w:val="clear" w:color="auto" w:fill="FFFFFF"/>
         </w:rPr>
-        <w:t xml:space="preserve">Bable is a </w:t>
-      </w:r>
-      <w:proofErr w:type="spellStart"/>
-      <w:r>
-        <w:rPr>
-          <w:rFonts w:ascii="Times New Roman" w:hAnsi="Times New Roman" w:cs="Times New Roman"/>
-          <w:color w:val="202122"/>
-          <w:sz w:val="24"/>
-          <w:szCs w:val="24"/>
-          <w:shd w:val="clear" w:color="auto" w:fill="FFFFFF"/>
-        </w:rPr>
-        <w:t>transpiler</w:t>
-      </w:r>
-      <w:proofErr w:type="spellEnd"/>
-      <w:r>
-        <w:rPr>
-          <w:rFonts w:ascii="Times New Roman" w:hAnsi="Times New Roman" w:cs="Times New Roman"/>
-          <w:color w:val="202122"/>
-          <w:sz w:val="24"/>
-          <w:szCs w:val="24"/>
-          <w:shd w:val="clear" w:color="auto" w:fill="FFFFFF"/>
-        </w:rPr>
-        <w:t xml:space="preserve"> &amp; also a compiler.</w:t>
+        <w:t>Bable is a transpiler &amp; also a compiler.</w:t>
       </w:r>
     </w:p>
     <w:p>
@@ -769,47 +671,7 @@
                 <w:szCs w:val="24"/>
                 <w:shd w:val="clear" w:color="auto" w:fill="FFFFFF"/>
               </w:rPr>
-              <w:t xml:space="preserve">Class components have a state and can implement lifecycle methods like </w:t>
-            </w:r>
-            <w:proofErr w:type="spellStart"/>
-            <w:r>
-              <w:rPr>
-                <w:rFonts w:ascii="Times New Roman" w:hAnsi="Times New Roman" w:cs="Times New Roman"/>
-                <w:sz w:val="24"/>
-                <w:szCs w:val="24"/>
-                <w:shd w:val="clear" w:color="auto" w:fill="FFFFFF"/>
-              </w:rPr>
-              <w:t>componentDidMount</w:t>
-            </w:r>
-            <w:proofErr w:type="spellEnd"/>
-            <w:r>
-              <w:rPr>
-                <w:rFonts w:ascii="Times New Roman" w:hAnsi="Times New Roman" w:cs="Times New Roman"/>
-                <w:sz w:val="24"/>
-                <w:szCs w:val="24"/>
-                <w:shd w:val="clear" w:color="auto" w:fill="FFFFFF"/>
-              </w:rPr>
-              <w:t xml:space="preserve"> and </w:t>
-            </w:r>
-            <w:proofErr w:type="spellStart"/>
-            <w:r>
-              <w:rPr>
-                <w:rFonts w:ascii="Times New Roman" w:hAnsi="Times New Roman" w:cs="Times New Roman"/>
-                <w:sz w:val="24"/>
-                <w:szCs w:val="24"/>
-                <w:shd w:val="clear" w:color="auto" w:fill="FFFFFF"/>
-              </w:rPr>
-              <w:t>componentDidUpdate</w:t>
-            </w:r>
-            <w:proofErr w:type="spellEnd"/>
-            <w:r>
-              <w:rPr>
-                <w:rFonts w:ascii="Times New Roman" w:hAnsi="Times New Roman" w:cs="Times New Roman"/>
-                <w:sz w:val="24"/>
-                <w:szCs w:val="24"/>
-                <w:shd w:val="clear" w:color="auto" w:fill="FFFFFF"/>
-              </w:rPr>
-              <w:t>.</w:t>
+              <w:t>Class components have a state and can implement lifecycle methods like componentDidMount and componentDidUpdate.</w:t>
             </w:r>
           </w:p>
         </w:tc>
@@ -1070,33 +932,7 @@
           <w:szCs w:val="24"/>
           <w:shd w:val="clear" w:color="auto" w:fill="FFFFFF"/>
         </w:rPr>
-        <w:t xml:space="preserve">What </w:t>
-      </w:r>
-      <w:proofErr w:type="gramStart"/>
-      <w:r>
-        <w:rPr>
-          <w:rFonts w:ascii="Times New Roman" w:hAnsi="Times New Roman" w:cs="Times New Roman"/>
-          <w:b/>
-          <w:bCs/>
-          <w:color w:val="202122"/>
-          <w:sz w:val="24"/>
-          <w:szCs w:val="24"/>
-          <w:shd w:val="clear" w:color="auto" w:fill="FFFFFF"/>
-        </w:rPr>
-        <w:t>is</w:t>
-      </w:r>
-      <w:proofErr w:type="gramEnd"/>
-      <w:r>
-        <w:rPr>
-          <w:rFonts w:ascii="Times New Roman" w:hAnsi="Times New Roman" w:cs="Times New Roman"/>
-          <w:b/>
-          <w:bCs/>
-          <w:color w:val="202122"/>
-          <w:sz w:val="24"/>
-          <w:szCs w:val="24"/>
-          <w:shd w:val="clear" w:color="auto" w:fill="FFFFFF"/>
-        </w:rPr>
-        <w:t xml:space="preserve"> Hooks? What are different types of Hooks?</w:t>
+        <w:t>What is Hooks? What are different types of Hooks?</w:t>
       </w:r>
     </w:p>
     <w:p>
@@ -1202,29 +1038,7 @@
           <w:szCs w:val="24"/>
           <w:shd w:val="clear" w:color="auto" w:fill="FFFFFF"/>
         </w:rPr>
-        <w:t>‘</w:t>
-      </w:r>
-      <w:proofErr w:type="spellStart"/>
-      <w:r>
-        <w:rPr>
-          <w:rFonts w:ascii="Times New Roman" w:hAnsi="Times New Roman" w:cs="Times New Roman"/>
-          <w:color w:val="202122"/>
-          <w:sz w:val="24"/>
-          <w:szCs w:val="24"/>
-          <w:shd w:val="clear" w:color="auto" w:fill="FFFFFF"/>
-        </w:rPr>
-        <w:t>useState</w:t>
-      </w:r>
-      <w:proofErr w:type="spellEnd"/>
-      <w:r>
-        <w:rPr>
-          <w:rFonts w:ascii="Times New Roman" w:hAnsi="Times New Roman" w:cs="Times New Roman"/>
-          <w:color w:val="202122"/>
-          <w:sz w:val="24"/>
-          <w:szCs w:val="24"/>
-          <w:shd w:val="clear" w:color="auto" w:fill="FFFFFF"/>
-        </w:rPr>
-        <w:t>’: It is the most commonly used React Hook. It allows functional components to have state variables. It takes an initial state value as the argument and returns an array with two elements — the current state value and a function to update that state.</w:t>
+        <w:t>‘useState’: It is the most commonly used React Hook. It allows functional components to have state variables. It takes an initial state value as the argument and returns an array with two elements — the current state value and a function to update that state.</w:t>
       </w:r>
     </w:p>
     <w:p>
@@ -1252,29 +1066,7 @@
           <w:szCs w:val="24"/>
           <w:shd w:val="clear" w:color="auto" w:fill="FFFFFF"/>
         </w:rPr>
-        <w:t>‘</w:t>
-      </w:r>
-      <w:proofErr w:type="spellStart"/>
-      <w:r>
-        <w:rPr>
-          <w:rFonts w:ascii="Times New Roman" w:hAnsi="Times New Roman" w:cs="Times New Roman"/>
-          <w:color w:val="202122"/>
-          <w:sz w:val="24"/>
-          <w:szCs w:val="24"/>
-          <w:shd w:val="clear" w:color="auto" w:fill="FFFFFF"/>
-        </w:rPr>
-        <w:t>useEffect</w:t>
-      </w:r>
-      <w:proofErr w:type="spellEnd"/>
-      <w:r>
-        <w:rPr>
-          <w:rFonts w:ascii="Times New Roman" w:hAnsi="Times New Roman" w:cs="Times New Roman"/>
-          <w:color w:val="202122"/>
-          <w:sz w:val="24"/>
-          <w:szCs w:val="24"/>
-          <w:shd w:val="clear" w:color="auto" w:fill="FFFFFF"/>
-        </w:rPr>
-        <w:t>’: It enables performing side effects, such as data fetching, subscriptions, or DOM manipulations after the component has been rendered.</w:t>
+        <w:t>‘useEffect’: It enables performing side effects, such as data fetching, subscriptions, or DOM manipulations after the component has been rendered.</w:t>
       </w:r>
     </w:p>
     <w:p>
@@ -1302,29 +1094,7 @@
           <w:szCs w:val="24"/>
           <w:shd w:val="clear" w:color="auto" w:fill="FFFFFF"/>
         </w:rPr>
-        <w:t>‘</w:t>
-      </w:r>
-      <w:proofErr w:type="spellStart"/>
-      <w:r>
-        <w:rPr>
-          <w:rFonts w:ascii="Times New Roman" w:hAnsi="Times New Roman" w:cs="Times New Roman"/>
-          <w:color w:val="202122"/>
-          <w:sz w:val="24"/>
-          <w:szCs w:val="24"/>
-          <w:shd w:val="clear" w:color="auto" w:fill="FFFFFF"/>
-        </w:rPr>
-        <w:t>useRef</w:t>
-      </w:r>
-      <w:proofErr w:type="spellEnd"/>
-      <w:r>
-        <w:rPr>
-          <w:rFonts w:ascii="Times New Roman" w:hAnsi="Times New Roman" w:cs="Times New Roman"/>
-          <w:color w:val="202122"/>
-          <w:sz w:val="24"/>
-          <w:szCs w:val="24"/>
-          <w:shd w:val="clear" w:color="auto" w:fill="FFFFFF"/>
-        </w:rPr>
-        <w:t>’: Provides a way to create mutable references to values or DOM elements that persist across renders. Often used for accessing or manipulating DOM elements.</w:t>
+        <w:t>‘useRef’: Provides a way to create mutable references to values or DOM elements that persist across renders. Often used for accessing or manipulating DOM elements.</w:t>
       </w:r>
     </w:p>
     <w:p>
@@ -1461,47 +1231,7 @@
           <w:szCs w:val="24"/>
           <w:shd w:val="clear" w:color="auto" w:fill="FFFFFF"/>
         </w:rPr>
-        <w:t xml:space="preserve">What does </w:t>
-      </w:r>
-      <w:proofErr w:type="spellStart"/>
-      <w:proofErr w:type="gramStart"/>
-      <w:r>
-        <w:rPr>
-          <w:rFonts w:ascii="Times New Roman" w:hAnsi="Times New Roman" w:cs="Times New Roman"/>
-          <w:b/>
-          <w:bCs/>
-          <w:color w:val="202122"/>
-          <w:sz w:val="24"/>
-          <w:szCs w:val="24"/>
-          <w:shd w:val="clear" w:color="auto" w:fill="FFFFFF"/>
-        </w:rPr>
-        <w:t>setState</w:t>
-      </w:r>
-      <w:proofErr w:type="spellEnd"/>
-      <w:r>
-        <w:rPr>
-          <w:rFonts w:ascii="Times New Roman" w:hAnsi="Times New Roman" w:cs="Times New Roman"/>
-          <w:b/>
-          <w:bCs/>
-          <w:color w:val="202122"/>
-          <w:sz w:val="24"/>
-          <w:szCs w:val="24"/>
-          <w:shd w:val="clear" w:color="auto" w:fill="FFFFFF"/>
-        </w:rPr>
-        <w:t>(</w:t>
-      </w:r>
-      <w:proofErr w:type="gramEnd"/>
-      <w:r>
-        <w:rPr>
-          <w:rFonts w:ascii="Times New Roman" w:hAnsi="Times New Roman" w:cs="Times New Roman"/>
-          <w:b/>
-          <w:bCs/>
-          <w:color w:val="202122"/>
-          <w:sz w:val="24"/>
-          <w:szCs w:val="24"/>
-          <w:shd w:val="clear" w:color="auto" w:fill="FFFFFF"/>
-        </w:rPr>
-        <w:t>) method do?</w:t>
+        <w:t>What does setState() method do?</w:t>
       </w:r>
     </w:p>
     <w:p>
@@ -1521,8 +1251,6 @@
           <w:shd w:val="clear" w:color="auto" w:fill="FFFFFF"/>
         </w:rPr>
       </w:pPr>
-      <w:proofErr w:type="spellStart"/>
-      <w:proofErr w:type="gramStart"/>
       <w:r>
         <w:rPr>
           <w:rFonts w:ascii="Times New Roman" w:hAnsi="Times New Roman" w:cs="Times New Roman"/>
@@ -1543,29 +1271,7 @@
           <w:szCs w:val="24"/>
           <w:shd w:val="clear" w:color="auto" w:fill="FFFFFF"/>
         </w:rPr>
-        <w:t>etState</w:t>
-      </w:r>
-      <w:proofErr w:type="spellEnd"/>
-      <w:r>
-        <w:rPr>
-          <w:rFonts w:ascii="Times New Roman" w:hAnsi="Times New Roman" w:cs="Times New Roman"/>
-          <w:color w:val="202122"/>
-          <w:sz w:val="24"/>
-          <w:szCs w:val="24"/>
-          <w:shd w:val="clear" w:color="auto" w:fill="FFFFFF"/>
-        </w:rPr>
-        <w:t>(</w:t>
-      </w:r>
-      <w:proofErr w:type="gramEnd"/>
-      <w:r>
-        <w:rPr>
-          <w:rFonts w:ascii="Times New Roman" w:hAnsi="Times New Roman" w:cs="Times New Roman"/>
-          <w:color w:val="202122"/>
-          <w:sz w:val="24"/>
-          <w:szCs w:val="24"/>
-          <w:shd w:val="clear" w:color="auto" w:fill="FFFFFF"/>
-        </w:rPr>
-        <w:t>) method will modify value of the state.</w:t>
+        <w:t>etState() method will modify value of the state.</w:t>
       </w:r>
     </w:p>
     <w:p>
@@ -1758,29 +1464,7 @@
           <w:szCs w:val="24"/>
           <w:shd w:val="clear" w:color="auto" w:fill="FFFFFF"/>
         </w:rPr>
-        <w:t xml:space="preserve">Synthetic events are representative of real events </w:t>
-      </w:r>
-      <w:proofErr w:type="spellStart"/>
-      <w:r>
-        <w:rPr>
-          <w:rFonts w:ascii="Times New Roman" w:hAnsi="Times New Roman" w:cs="Times New Roman"/>
-          <w:color w:val="202122"/>
-          <w:sz w:val="24"/>
-          <w:szCs w:val="24"/>
-          <w:shd w:val="clear" w:color="auto" w:fill="FFFFFF"/>
-        </w:rPr>
-        <w:t>a.k.a</w:t>
-      </w:r>
-      <w:proofErr w:type="spellEnd"/>
-      <w:r>
-        <w:rPr>
-          <w:rFonts w:ascii="Times New Roman" w:hAnsi="Times New Roman" w:cs="Times New Roman"/>
-          <w:color w:val="202122"/>
-          <w:sz w:val="24"/>
-          <w:szCs w:val="24"/>
-          <w:shd w:val="clear" w:color="auto" w:fill="FFFFFF"/>
-        </w:rPr>
-        <w:t xml:space="preserve"> wrapper around real</w:t>
+        <w:t>Synthetic events are representative of real events a.k.a wrapper around real</w:t>
       </w:r>
     </w:p>
     <w:p>
@@ -1852,29 +1536,7 @@
           <w:szCs w:val="24"/>
           <w:shd w:val="clear" w:color="auto" w:fill="FFFFFF"/>
         </w:rPr>
-        <w:t xml:space="preserve">single event </w:t>
-      </w:r>
-      <w:proofErr w:type="gramStart"/>
-      <w:r>
-        <w:rPr>
-          <w:rFonts w:ascii="Times New Roman" w:hAnsi="Times New Roman" w:cs="Times New Roman"/>
-          <w:color w:val="202122"/>
-          <w:sz w:val="24"/>
-          <w:szCs w:val="24"/>
-          <w:shd w:val="clear" w:color="auto" w:fill="FFFFFF"/>
-        </w:rPr>
-        <w:t>access</w:t>
-      </w:r>
-      <w:proofErr w:type="gramEnd"/>
-      <w:r>
-        <w:rPr>
-          <w:rFonts w:ascii="Times New Roman" w:hAnsi="Times New Roman" w:cs="Times New Roman"/>
-          <w:color w:val="202122"/>
-          <w:sz w:val="24"/>
-          <w:szCs w:val="24"/>
-          <w:shd w:val="clear" w:color="auto" w:fill="FFFFFF"/>
-        </w:rPr>
-        <w:t xml:space="preserve"> all browsers.</w:t>
+        <w:t>single event access all browsers.</w:t>
       </w:r>
     </w:p>
     <w:p>
@@ -1976,31 +1638,7 @@
           <w:szCs w:val="24"/>
           <w:shd w:val="clear" w:color="auto" w:fill="FFFFFF"/>
         </w:rPr>
-        <w:t xml:space="preserve">occurred. As we cannot use DOM functions like </w:t>
-      </w:r>
-      <w:proofErr w:type="spellStart"/>
-      <w:proofErr w:type="gramStart"/>
-      <w:r>
-        <w:rPr>
-          <w:rFonts w:ascii="Times New Roman" w:hAnsi="Times New Roman" w:cs="Times New Roman"/>
-          <w:color w:val="202122"/>
-          <w:sz w:val="24"/>
-          <w:szCs w:val="24"/>
-          <w:shd w:val="clear" w:color="auto" w:fill="FFFFFF"/>
-        </w:rPr>
-        <w:t>document.getElementById</w:t>
-      </w:r>
-      <w:proofErr w:type="spellEnd"/>
-      <w:proofErr w:type="gramEnd"/>
-      <w:r>
-        <w:rPr>
-          <w:rFonts w:ascii="Times New Roman" w:hAnsi="Times New Roman" w:cs="Times New Roman"/>
-          <w:color w:val="202122"/>
-          <w:sz w:val="24"/>
-          <w:szCs w:val="24"/>
-          <w:shd w:val="clear" w:color="auto" w:fill="FFFFFF"/>
-        </w:rPr>
-        <w:t>()</w:t>
+        <w:t>occurred. As we cannot use DOM functions like document.getElementById()</w:t>
       </w:r>
       <w:r>
         <w:rPr>
@@ -2012,27 +1650,15 @@
         </w:rPr>
         <w:t xml:space="preserve"> </w:t>
       </w:r>
-      <w:proofErr w:type="spellStart"/>
-      <w:r>
-        <w:rPr>
-          <w:rFonts w:ascii="Times New Roman" w:hAnsi="Times New Roman" w:cs="Times New Roman"/>
-          <w:color w:val="202122"/>
-          <w:sz w:val="24"/>
-          <w:szCs w:val="24"/>
-          <w:shd w:val="clear" w:color="auto" w:fill="FFFFFF"/>
-        </w:rPr>
-        <w:t>etc</w:t>
-      </w:r>
-      <w:proofErr w:type="spellEnd"/>
-      <w:r>
-        <w:rPr>
-          <w:rFonts w:ascii="Times New Roman" w:hAnsi="Times New Roman" w:cs="Times New Roman"/>
-          <w:color w:val="202122"/>
-          <w:sz w:val="24"/>
-          <w:szCs w:val="24"/>
-          <w:shd w:val="clear" w:color="auto" w:fill="FFFFFF"/>
-        </w:rPr>
-        <w:t xml:space="preserve"> inside react, we use event object to fetch the element present inside</w:t>
+      <w:r>
+        <w:rPr>
+          <w:rFonts w:ascii="Times New Roman" w:hAnsi="Times New Roman" w:cs="Times New Roman"/>
+          <w:color w:val="202122"/>
+          <w:sz w:val="24"/>
+          <w:szCs w:val="24"/>
+          <w:shd w:val="clear" w:color="auto" w:fill="FFFFFF"/>
+        </w:rPr>
+        <w:t>etc inside react, we use event object to fetch the element present inside</w:t>
       </w:r>
       <w:r>
         <w:rPr>
@@ -2167,27 +1793,15 @@
         </w:rPr>
         <w:t xml:space="preserve"> </w:t>
       </w:r>
-      <w:proofErr w:type="spellStart"/>
-      <w:r>
-        <w:rPr>
-          <w:rFonts w:ascii="Times New Roman" w:hAnsi="Times New Roman" w:cs="Times New Roman"/>
-          <w:color w:val="202122"/>
-          <w:sz w:val="24"/>
-          <w:szCs w:val="24"/>
-          <w:shd w:val="clear" w:color="auto" w:fill="FFFFFF"/>
-        </w:rPr>
-        <w:t>ReactDOM</w:t>
-      </w:r>
-      <w:proofErr w:type="spellEnd"/>
-      <w:r>
-        <w:rPr>
-          <w:rFonts w:ascii="Times New Roman" w:hAnsi="Times New Roman" w:cs="Times New Roman"/>
-          <w:color w:val="202122"/>
-          <w:sz w:val="24"/>
-          <w:szCs w:val="24"/>
-          <w:shd w:val="clear" w:color="auto" w:fill="FFFFFF"/>
-        </w:rPr>
-        <w:t>. This process is called reconciliation.</w:t>
+      <w:r>
+        <w:rPr>
+          <w:rFonts w:ascii="Times New Roman" w:hAnsi="Times New Roman" w:cs="Times New Roman"/>
+          <w:color w:val="202122"/>
+          <w:sz w:val="24"/>
+          <w:szCs w:val="24"/>
+          <w:shd w:val="clear" w:color="auto" w:fill="FFFFFF"/>
+        </w:rPr>
+        <w:t>ReactDOM. This process is called reconciliation.</w:t>
       </w:r>
     </w:p>
     <w:p>
@@ -2342,35 +1956,7 @@
           <w:szCs w:val="24"/>
           <w:shd w:val="clear" w:color="auto" w:fill="FFFFFF"/>
         </w:rPr>
-        <w:t xml:space="preserve">Why is </w:t>
-      </w:r>
-      <w:proofErr w:type="spellStart"/>
-      <w:proofErr w:type="gramStart"/>
-      <w:r>
-        <w:rPr>
-          <w:rFonts w:ascii="Times New Roman" w:hAnsi="Times New Roman" w:cs="Times New Roman"/>
-          <w:b/>
-          <w:bCs/>
-          <w:color w:val="202122"/>
-          <w:sz w:val="24"/>
-          <w:szCs w:val="24"/>
-          <w:shd w:val="clear" w:color="auto" w:fill="FFFFFF"/>
-        </w:rPr>
-        <w:t>event.preventDefault</w:t>
-      </w:r>
-      <w:proofErr w:type="spellEnd"/>
-      <w:proofErr w:type="gramEnd"/>
-      <w:r>
-        <w:rPr>
-          <w:rFonts w:ascii="Times New Roman" w:hAnsi="Times New Roman" w:cs="Times New Roman"/>
-          <w:b/>
-          <w:bCs/>
-          <w:color w:val="202122"/>
-          <w:sz w:val="24"/>
-          <w:szCs w:val="24"/>
-          <w:shd w:val="clear" w:color="auto" w:fill="FFFFFF"/>
-        </w:rPr>
-        <w:t>() used?</w:t>
+        <w:t>Why is event.preventDefault() used?</w:t>
       </w:r>
     </w:p>
     <w:p>
@@ -2410,29 +1996,15 @@
         </w:rPr>
         <w:t xml:space="preserve"> </w:t>
       </w:r>
-      <w:proofErr w:type="spellStart"/>
-      <w:proofErr w:type="gramStart"/>
-      <w:r>
-        <w:rPr>
-          <w:rFonts w:ascii="Times New Roman" w:hAnsi="Times New Roman" w:cs="Times New Roman"/>
-          <w:color w:val="202122"/>
-          <w:sz w:val="24"/>
-          <w:szCs w:val="24"/>
-          <w:shd w:val="clear" w:color="auto" w:fill="FFFFFF"/>
-        </w:rPr>
-        <w:t>event.preventDefault</w:t>
-      </w:r>
-      <w:proofErr w:type="spellEnd"/>
-      <w:proofErr w:type="gramEnd"/>
-      <w:r>
-        <w:rPr>
-          <w:rFonts w:ascii="Times New Roman" w:hAnsi="Times New Roman" w:cs="Times New Roman"/>
-          <w:color w:val="202122"/>
-          <w:sz w:val="24"/>
-          <w:szCs w:val="24"/>
-          <w:shd w:val="clear" w:color="auto" w:fill="FFFFFF"/>
-        </w:rPr>
-        <w:t>(); method when invoked avoids it from happening.</w:t>
+      <w:r>
+        <w:rPr>
+          <w:rFonts w:ascii="Times New Roman" w:hAnsi="Times New Roman" w:cs="Times New Roman"/>
+          <w:color w:val="202122"/>
+          <w:sz w:val="24"/>
+          <w:szCs w:val="24"/>
+          <w:shd w:val="clear" w:color="auto" w:fill="FFFFFF"/>
+        </w:rPr>
+        <w:t>event.preventDefault(); method when invoked avoids it from happening.</w:t>
       </w:r>
     </w:p>
     <w:p>
@@ -2624,29 +2196,7 @@
           <w:szCs w:val="24"/>
           <w:shd w:val="clear" w:color="auto" w:fill="FFFFFF"/>
         </w:rPr>
-        <w:t xml:space="preserve">No, </w:t>
-      </w:r>
-      <w:proofErr w:type="gramStart"/>
-      <w:r>
-        <w:rPr>
-          <w:rFonts w:ascii="Times New Roman" w:hAnsi="Times New Roman" w:cs="Times New Roman"/>
-          <w:color w:val="202122"/>
-          <w:sz w:val="24"/>
-          <w:szCs w:val="24"/>
-          <w:shd w:val="clear" w:color="auto" w:fill="FFFFFF"/>
-        </w:rPr>
-        <w:t>It</w:t>
-      </w:r>
-      <w:proofErr w:type="gramEnd"/>
-      <w:r>
-        <w:rPr>
-          <w:rFonts w:ascii="Times New Roman" w:hAnsi="Times New Roman" w:cs="Times New Roman"/>
-          <w:color w:val="202122"/>
-          <w:sz w:val="24"/>
-          <w:szCs w:val="24"/>
-          <w:shd w:val="clear" w:color="auto" w:fill="FFFFFF"/>
-        </w:rPr>
-        <w:t xml:space="preserve"> uses JSX, which is similar to HTML.</w:t>
+        <w:t>No, It uses JSX, which is similar to HTML.</w:t>
       </w:r>
     </w:p>
     <w:p>
@@ -2798,51 +2348,7 @@
           <w:szCs w:val="24"/>
           <w:shd w:val="clear" w:color="auto" w:fill="FFFFFF"/>
         </w:rPr>
-        <w:t xml:space="preserve">Redux has a feature called ‘Store’ which allows you to save the application’s entire State at one place. </w:t>
-      </w:r>
-      <w:proofErr w:type="gramStart"/>
-      <w:r>
-        <w:rPr>
-          <w:rFonts w:ascii="Times New Roman" w:hAnsi="Times New Roman" w:cs="Times New Roman"/>
-          <w:color w:val="202122"/>
-          <w:sz w:val="24"/>
-          <w:szCs w:val="24"/>
-          <w:shd w:val="clear" w:color="auto" w:fill="FFFFFF"/>
-        </w:rPr>
-        <w:t>Therefore</w:t>
-      </w:r>
-      <w:proofErr w:type="gramEnd"/>
-      <w:r>
-        <w:rPr>
-          <w:rFonts w:ascii="Times New Roman" w:hAnsi="Times New Roman" w:cs="Times New Roman"/>
-          <w:color w:val="202122"/>
-          <w:sz w:val="24"/>
-          <w:szCs w:val="24"/>
-          <w:shd w:val="clear" w:color="auto" w:fill="FFFFFF"/>
-        </w:rPr>
-        <w:t xml:space="preserve"> all </w:t>
-      </w:r>
-      <w:proofErr w:type="spellStart"/>
-      <w:r>
-        <w:rPr>
-          <w:rFonts w:ascii="Times New Roman" w:hAnsi="Times New Roman" w:cs="Times New Roman"/>
-          <w:color w:val="202122"/>
-          <w:sz w:val="24"/>
-          <w:szCs w:val="24"/>
-          <w:shd w:val="clear" w:color="auto" w:fill="FFFFFF"/>
-        </w:rPr>
-        <w:t>it’s</w:t>
-      </w:r>
-      <w:proofErr w:type="spellEnd"/>
-      <w:r>
-        <w:rPr>
-          <w:rFonts w:ascii="Times New Roman" w:hAnsi="Times New Roman" w:cs="Times New Roman"/>
-          <w:color w:val="202122"/>
-          <w:sz w:val="24"/>
-          <w:szCs w:val="24"/>
-          <w:shd w:val="clear" w:color="auto" w:fill="FFFFFF"/>
-        </w:rPr>
-        <w:t xml:space="preserve"> component’s State are stored in the Store so that you will get regular updates directly from the Store.</w:t>
+        <w:t>Redux has a feature called ‘Store’ which allows you to save the application’s entire State at one place. Therefore all it’s component’s State are stored in the Store so that you will get regular updates directly from the Store.</w:t>
       </w:r>
     </w:p>
     <w:p>
@@ -3245,51 +2751,7 @@
           <w:szCs w:val="24"/>
           <w:shd w:val="clear" w:color="auto" w:fill="FFFFFF"/>
         </w:rPr>
-        <w:t xml:space="preserve">A callback function should be called when </w:t>
-      </w:r>
-      <w:proofErr w:type="spellStart"/>
-      <w:r>
-        <w:rPr>
-          <w:rFonts w:ascii="Times New Roman" w:hAnsi="Times New Roman" w:cs="Times New Roman"/>
-          <w:color w:val="202122"/>
-          <w:sz w:val="24"/>
-          <w:szCs w:val="24"/>
-          <w:shd w:val="clear" w:color="auto" w:fill="FFFFFF"/>
-        </w:rPr>
-        <w:t>setState</w:t>
-      </w:r>
-      <w:proofErr w:type="spellEnd"/>
-      <w:r>
-        <w:rPr>
-          <w:rFonts w:ascii="Times New Roman" w:hAnsi="Times New Roman" w:cs="Times New Roman"/>
-          <w:color w:val="202122"/>
-          <w:sz w:val="24"/>
-          <w:szCs w:val="24"/>
-          <w:shd w:val="clear" w:color="auto" w:fill="FFFFFF"/>
-        </w:rPr>
-        <w:t xml:space="preserve"> has finished, and the component is re-rendered. As the </w:t>
-      </w:r>
-      <w:proofErr w:type="spellStart"/>
-      <w:r>
-        <w:rPr>
-          <w:rFonts w:ascii="Times New Roman" w:hAnsi="Times New Roman" w:cs="Times New Roman"/>
-          <w:color w:val="202122"/>
-          <w:sz w:val="24"/>
-          <w:szCs w:val="24"/>
-          <w:shd w:val="clear" w:color="auto" w:fill="FFFFFF"/>
-        </w:rPr>
-        <w:t>setState</w:t>
-      </w:r>
-      <w:proofErr w:type="spellEnd"/>
-      <w:r>
-        <w:rPr>
-          <w:rFonts w:ascii="Times New Roman" w:hAnsi="Times New Roman" w:cs="Times New Roman"/>
-          <w:color w:val="202122"/>
-          <w:sz w:val="24"/>
-          <w:szCs w:val="24"/>
-          <w:shd w:val="clear" w:color="auto" w:fill="FFFFFF"/>
-        </w:rPr>
-        <w:t xml:space="preserve"> is asynchronous, which is why it takes in a second callback function.</w:t>
+        <w:t>A callback function should be called when setState has finished, and the component is re-rendered. As the setState is asynchronous, which is why it takes in a second callback function.</w:t>
       </w:r>
     </w:p>
     <w:p>
@@ -3407,30 +2869,22 @@
           <w:szCs w:val="24"/>
           <w:shd w:val="clear" w:color="auto" w:fill="FFFFFF"/>
         </w:rPr>
-        <w:t xml:space="preserve">Props mean properties, which is a way of passing data from parent to child. We can say that props are just </w:t>
-      </w:r>
-      <w:proofErr w:type="gramStart"/>
-      <w:r>
-        <w:rPr>
-          <w:rFonts w:ascii="Times New Roman" w:hAnsi="Times New Roman" w:cs="Times New Roman"/>
-          <w:color w:val="202122"/>
-          <w:sz w:val="24"/>
-          <w:szCs w:val="24"/>
-          <w:shd w:val="clear" w:color="auto" w:fill="FFFFFF"/>
-        </w:rPr>
-        <w:t>a  communication</w:t>
-      </w:r>
-      <w:proofErr w:type="gramEnd"/>
-      <w:r>
-        <w:rPr>
-          <w:rFonts w:ascii="Times New Roman" w:hAnsi="Times New Roman" w:cs="Times New Roman"/>
-          <w:color w:val="202122"/>
-          <w:sz w:val="24"/>
-          <w:szCs w:val="24"/>
-          <w:shd w:val="clear" w:color="auto" w:fill="FFFFFF"/>
-        </w:rPr>
-        <w:t xml:space="preserve"> channel between components. It is always moving from parent to child component.</w:t>
-      </w:r>
+        <w:t>Props mean properties, which is a way of passing data from parent to child. We can say that props are just a  communication channel between components. It is always moving from parent to child component.</w:t>
+      </w:r>
+    </w:p>
+    <w:p>
+      <w:pPr>
+        <w:spacing w:line="276" w:lineRule="auto"/>
+        <w:ind w:left="360"/>
+        <w:jc w:val="both"/>
+        <w:rPr>
+          <w:rFonts w:ascii="Times New Roman" w:hAnsi="Times New Roman" w:cs="Times New Roman"/>
+          <w:color w:val="202122"/>
+          <w:sz w:val="24"/>
+          <w:szCs w:val="24"/>
+          <w:shd w:val="clear" w:color="auto" w:fill="FFFFFF"/>
+        </w:rPr>
+      </w:pPr>
     </w:p>
     <w:p>
       <w:pPr>
@@ -3486,6 +2940,238 @@
           <w:shd w:val="clear" w:color="auto" w:fill="FFFFFF"/>
         </w:rPr>
         <w:t>The super keyword helps you to access and call functions on an object’s parent.</w:t>
+      </w:r>
+    </w:p>
+    <w:p>
+      <w:pPr>
+        <w:spacing w:line="276" w:lineRule="auto"/>
+        <w:ind w:left="360"/>
+        <w:jc w:val="both"/>
+        <w:rPr>
+          <w:rFonts w:ascii="Times New Roman" w:hAnsi="Times New Roman" w:cs="Times New Roman"/>
+          <w:color w:val="202122"/>
+          <w:sz w:val="24"/>
+          <w:szCs w:val="24"/>
+          <w:shd w:val="clear" w:color="auto" w:fill="FFFFFF"/>
+        </w:rPr>
+      </w:pPr>
+    </w:p>
+    <w:p>
+      <w:pPr>
+        <w:pStyle w:val="ListParagraph"/>
+        <w:numPr>
+          <w:ilvl w:val="0"/>
+          <w:numId w:val="2"/>
+        </w:numPr>
+        <w:spacing w:line="276" w:lineRule="auto"/>
+        <w:jc w:val="both"/>
+        <w:rPr>
+          <w:rFonts w:ascii="Times New Roman" w:hAnsi="Times New Roman" w:cs="Times New Roman"/>
+          <w:b/>
+          <w:bCs/>
+          <w:color w:val="202122"/>
+          <w:sz w:val="24"/>
+          <w:szCs w:val="24"/>
+          <w:shd w:val="clear" w:color="auto" w:fill="FFFFFF"/>
+        </w:rPr>
+      </w:pPr>
+      <w:r>
+        <w:rPr>
+          <w:rFonts w:ascii="Times New Roman" w:hAnsi="Times New Roman" w:cs="Times New Roman"/>
+          <w:b/>
+          <w:bCs/>
+          <w:color w:val="202122"/>
+          <w:sz w:val="24"/>
+          <w:szCs w:val="24"/>
+          <w:shd w:val="clear" w:color="auto" w:fill="FFFFFF"/>
+        </w:rPr>
+        <w:t>Name two types of React component</w:t>
+      </w:r>
+      <w:r>
+        <w:rPr>
+          <w:rFonts w:ascii="Times New Roman" w:hAnsi="Times New Roman" w:cs="Times New Roman"/>
+          <w:b/>
+          <w:bCs/>
+          <w:color w:val="202122"/>
+          <w:sz w:val="24"/>
+          <w:szCs w:val="24"/>
+          <w:shd w:val="clear" w:color="auto" w:fill="FFFFFF"/>
+        </w:rPr>
+        <w:t>.</w:t>
+      </w:r>
+    </w:p>
+    <w:p>
+      <w:pPr>
+        <w:spacing w:line="276" w:lineRule="auto"/>
+        <w:ind w:left="360"/>
+        <w:jc w:val="both"/>
+        <w:rPr>
+          <w:rFonts w:ascii="Times New Roman" w:hAnsi="Times New Roman" w:cs="Times New Roman"/>
+          <w:color w:val="202122"/>
+          <w:sz w:val="24"/>
+          <w:szCs w:val="24"/>
+          <w:shd w:val="clear" w:color="auto" w:fill="FFFFFF"/>
+        </w:rPr>
+      </w:pPr>
+      <w:r>
+        <w:rPr>
+          <w:rFonts w:ascii="Times New Roman" w:hAnsi="Times New Roman" w:cs="Times New Roman"/>
+          <w:color w:val="202122"/>
+          <w:sz w:val="24"/>
+          <w:szCs w:val="24"/>
+          <w:shd w:val="clear" w:color="auto" w:fill="FFFFFF"/>
+        </w:rPr>
+        <w:t>Two types of react Components are:</w:t>
+      </w:r>
+    </w:p>
+    <w:p>
+      <w:pPr>
+        <w:pStyle w:val="ListParagraph"/>
+        <w:numPr>
+          <w:ilvl w:val="0"/>
+          <w:numId w:val="12"/>
+        </w:numPr>
+        <w:spacing w:line="276" w:lineRule="auto"/>
+        <w:jc w:val="both"/>
+        <w:rPr>
+          <w:rFonts w:ascii="Times New Roman" w:hAnsi="Times New Roman" w:cs="Times New Roman"/>
+          <w:color w:val="202122"/>
+          <w:sz w:val="24"/>
+          <w:szCs w:val="24"/>
+          <w:shd w:val="clear" w:color="auto" w:fill="FFFFFF"/>
+        </w:rPr>
+      </w:pPr>
+      <w:r>
+        <w:rPr>
+          <w:rFonts w:ascii="Times New Roman" w:hAnsi="Times New Roman" w:cs="Times New Roman"/>
+          <w:color w:val="202122"/>
+          <w:sz w:val="24"/>
+          <w:szCs w:val="24"/>
+          <w:shd w:val="clear" w:color="auto" w:fill="FFFFFF"/>
+        </w:rPr>
+        <w:t>Function component</w:t>
+      </w:r>
+    </w:p>
+    <w:p>
+      <w:pPr>
+        <w:pStyle w:val="ListParagraph"/>
+        <w:numPr>
+          <w:ilvl w:val="0"/>
+          <w:numId w:val="12"/>
+        </w:numPr>
+        <w:spacing w:line="276" w:lineRule="auto"/>
+        <w:jc w:val="both"/>
+        <w:rPr>
+          <w:rFonts w:ascii="Times New Roman" w:hAnsi="Times New Roman" w:cs="Times New Roman"/>
+          <w:color w:val="202122"/>
+          <w:sz w:val="24"/>
+          <w:szCs w:val="24"/>
+          <w:shd w:val="clear" w:color="auto" w:fill="FFFFFF"/>
+        </w:rPr>
+      </w:pPr>
+      <w:r>
+        <w:rPr>
+          <w:rFonts w:ascii="Times New Roman" w:hAnsi="Times New Roman" w:cs="Times New Roman"/>
+          <w:color w:val="202122"/>
+          <w:sz w:val="24"/>
+          <w:szCs w:val="24"/>
+          <w:shd w:val="clear" w:color="auto" w:fill="FFFFFF"/>
+        </w:rPr>
+        <w:t>Class component</w:t>
+      </w:r>
+    </w:p>
+    <w:p>
+      <w:pPr>
+        <w:pStyle w:val="ListParagraph"/>
+        <w:spacing w:line="276" w:lineRule="auto"/>
+        <w:jc w:val="both"/>
+        <w:rPr>
+          <w:rFonts w:ascii="Times New Roman" w:hAnsi="Times New Roman" w:cs="Times New Roman"/>
+          <w:color w:val="202122"/>
+          <w:sz w:val="24"/>
+          <w:szCs w:val="24"/>
+          <w:shd w:val="clear" w:color="auto" w:fill="FFFFFF"/>
+        </w:rPr>
+      </w:pPr>
+    </w:p>
+    <w:p>
+      <w:pPr>
+        <w:pStyle w:val="ListParagraph"/>
+        <w:numPr>
+          <w:ilvl w:val="0"/>
+          <w:numId w:val="2"/>
+        </w:numPr>
+        <w:spacing w:line="276" w:lineRule="auto"/>
+        <w:jc w:val="both"/>
+        <w:rPr>
+          <w:rFonts w:ascii="Times New Roman" w:hAnsi="Times New Roman" w:cs="Times New Roman"/>
+          <w:b/>
+          <w:bCs/>
+          <w:color w:val="202122"/>
+          <w:sz w:val="24"/>
+          <w:szCs w:val="24"/>
+          <w:shd w:val="clear" w:color="auto" w:fill="FFFFFF"/>
+        </w:rPr>
+      </w:pPr>
+      <w:r>
+        <w:rPr>
+          <w:rFonts w:ascii="Times New Roman" w:hAnsi="Times New Roman" w:cs="Times New Roman"/>
+          <w:b/>
+          <w:bCs/>
+          <w:color w:val="202122"/>
+          <w:sz w:val="24"/>
+          <w:szCs w:val="24"/>
+          <w:shd w:val="clear" w:color="auto" w:fill="FFFFFF"/>
+        </w:rPr>
+        <w:t xml:space="preserve">How can you update state in </w:t>
+      </w:r>
+      <w:r>
+        <w:rPr>
+          <w:rFonts w:ascii="Times New Roman" w:hAnsi="Times New Roman" w:cs="Times New Roman"/>
+          <w:b/>
+          <w:bCs/>
+          <w:color w:val="202122"/>
+          <w:sz w:val="24"/>
+          <w:szCs w:val="24"/>
+          <w:shd w:val="clear" w:color="auto" w:fill="FFFFFF"/>
+        </w:rPr>
+        <w:t>React JS</w:t>
+      </w:r>
+      <w:r>
+        <w:rPr>
+          <w:rFonts w:ascii="Times New Roman" w:hAnsi="Times New Roman" w:cs="Times New Roman"/>
+          <w:b/>
+          <w:bCs/>
+          <w:color w:val="202122"/>
+          <w:sz w:val="24"/>
+          <w:szCs w:val="24"/>
+          <w:shd w:val="clear" w:color="auto" w:fill="FFFFFF"/>
+        </w:rPr>
+        <w:t>?</w:t>
+      </w:r>
+    </w:p>
+    <w:p>
+      <w:pPr>
+        <w:spacing w:line="276" w:lineRule="auto"/>
+        <w:ind w:left="360"/>
+        <w:jc w:val="both"/>
+        <w:rPr>
+          <w:rFonts w:ascii="Times New Roman" w:hAnsi="Times New Roman" w:cs="Times New Roman"/>
+          <w:color w:val="202122"/>
+          <w:sz w:val="24"/>
+          <w:szCs w:val="24"/>
+          <w:shd w:val="clear" w:color="auto" w:fill="FFFFFF"/>
+        </w:rPr>
+      </w:pPr>
+      <w:r>
+        <w:rPr>
+          <w:rFonts w:ascii="Times New Roman" w:hAnsi="Times New Roman" w:cs="Times New Roman"/>
+          <w:color w:val="202122"/>
+          <w:sz w:val="24"/>
+          <w:szCs w:val="24"/>
+          <w:shd w:val="clear" w:color="auto" w:fill="FFFFFF"/>
+        </w:rPr>
+        <w:t>A state can be updated on the component directly or indirectly.</w:t>
       </w:r>
     </w:p>
     <w:sectPr>
@@ -4467,6 +4153,119 @@
     </w:lvl>
   </w:abstractNum>
   <w:abstractNum w:abstractNumId="9" w15:restartNumberingAfterBreak="0">
+    <w:nsid w:val="758B3812"/>
+    <w:multiLevelType w:val="hybridMultilevel"/>
+    <w:tmpl w:val="8244EF6E"/>
+    <w:lvl w:ilvl="0" w:tplc="04090001">
+      <w:start w:val="1"/>
+      <w:numFmt w:val="bullet"/>
+      <w:lvlText w:val=""/>
+      <w:lvlJc w:val="left"/>
+      <w:pPr>
+        <w:ind w:left="720" w:hanging="360"/>
+      </w:pPr>
+      <w:rPr>
+        <w:rFonts w:ascii="Symbol" w:hAnsi="Symbol" w:hint="default"/>
+      </w:rPr>
+    </w:lvl>
+    <w:lvl w:ilvl="1" w:tplc="04090003" w:tentative="1">
+      <w:start w:val="1"/>
+      <w:numFmt w:val="bullet"/>
+      <w:lvlText w:val="o"/>
+      <w:lvlJc w:val="left"/>
+      <w:pPr>
+        <w:ind w:left="1440" w:hanging="360"/>
+      </w:pPr>
+      <w:rPr>
+        <w:rFonts w:ascii="Courier New" w:hAnsi="Courier New" w:cs="Courier New" w:hint="default"/>
+      </w:rPr>
+    </w:lvl>
+    <w:lvl w:ilvl="2" w:tplc="04090005" w:tentative="1">
+      <w:start w:val="1"/>
+      <w:numFmt w:val="bullet"/>
+      <w:lvlText w:val=""/>
+      <w:lvlJc w:val="left"/>
+      <w:pPr>
+        <w:ind w:left="2160" w:hanging="360"/>
+      </w:pPr>
+      <w:rPr>
+        <w:rFonts w:ascii="Wingdings" w:hAnsi="Wingdings" w:hint="default"/>
+      </w:rPr>
+    </w:lvl>
+    <w:lvl w:ilvl="3" w:tplc="04090001" w:tentative="1">
+      <w:start w:val="1"/>
+      <w:numFmt w:val="bullet"/>
+      <w:lvlText w:val=""/>
+      <w:lvlJc w:val="left"/>
+      <w:pPr>
+        <w:ind w:left="2880" w:hanging="360"/>
+      </w:pPr>
+      <w:rPr>
+        <w:rFonts w:ascii="Symbol" w:hAnsi="Symbol" w:hint="default"/>
+      </w:rPr>
+    </w:lvl>
+    <w:lvl w:ilvl="4" w:tplc="04090003" w:tentative="1">
+      <w:start w:val="1"/>
+      <w:numFmt w:val="bullet"/>
+      <w:lvlText w:val="o"/>
+      <w:lvlJc w:val="left"/>
+      <w:pPr>
+        <w:ind w:left="3600" w:hanging="360"/>
+      </w:pPr>
+      <w:rPr>
+        <w:rFonts w:ascii="Courier New" w:hAnsi="Courier New" w:cs="Courier New" w:hint="default"/>
+      </w:rPr>
+    </w:lvl>
+    <w:lvl w:ilvl="5" w:tplc="04090005" w:tentative="1">
+      <w:start w:val="1"/>
+      <w:numFmt w:val="bullet"/>
+      <w:lvlText w:val=""/>
+      <w:lvlJc w:val="left"/>
+      <w:pPr>
+        <w:ind w:left="4320" w:hanging="360"/>
+      </w:pPr>
+      <w:rPr>
+        <w:rFonts w:ascii="Wingdings" w:hAnsi="Wingdings" w:hint="default"/>
+      </w:rPr>
+    </w:lvl>
+    <w:lvl w:ilvl="6" w:tplc="04090001" w:tentative="1">
+      <w:start w:val="1"/>
+      <w:numFmt w:val="bullet"/>
+      <w:lvlText w:val=""/>
+      <w:lvlJc w:val="left"/>
+      <w:pPr>
+        <w:ind w:left="5040" w:hanging="360"/>
+      </w:pPr>
+      <w:rPr>
+        <w:rFonts w:ascii="Symbol" w:hAnsi="Symbol" w:hint="default"/>
+      </w:rPr>
+    </w:lvl>
+    <w:lvl w:ilvl="7" w:tplc="04090003" w:tentative="1">
+      <w:start w:val="1"/>
+      <w:numFmt w:val="bullet"/>
+      <w:lvlText w:val="o"/>
+      <w:lvlJc w:val="left"/>
+      <w:pPr>
+        <w:ind w:left="5760" w:hanging="360"/>
+      </w:pPr>
+      <w:rPr>
+        <w:rFonts w:ascii="Courier New" w:hAnsi="Courier New" w:cs="Courier New" w:hint="default"/>
+      </w:rPr>
+    </w:lvl>
+    <w:lvl w:ilvl="8" w:tplc="04090005" w:tentative="1">
+      <w:start w:val="1"/>
+      <w:numFmt w:val="bullet"/>
+      <w:lvlText w:val=""/>
+      <w:lvlJc w:val="left"/>
+      <w:pPr>
+        <w:ind w:left="6480" w:hanging="360"/>
+      </w:pPr>
+      <w:rPr>
+        <w:rFonts w:ascii="Wingdings" w:hAnsi="Wingdings" w:hint="default"/>
+      </w:rPr>
+    </w:lvl>
+  </w:abstractNum>
+  <w:abstractNum w:abstractNumId="10" w15:restartNumberingAfterBreak="0">
     <w:nsid w:val="7B4009C8"/>
     <w:multiLevelType w:val="hybridMultilevel"/>
     <w:tmpl w:val="E208D204"/>
@@ -4579,7 +4378,7 @@
       </w:rPr>
     </w:lvl>
   </w:abstractNum>
-  <w:abstractNum w:abstractNumId="10" w15:restartNumberingAfterBreak="0">
+  <w:abstractNum w:abstractNumId="11" w15:restartNumberingAfterBreak="0">
     <w:nsid w:val="7D4D3DA8"/>
     <w:multiLevelType w:val="hybridMultilevel"/>
     <w:tmpl w:val="1BE69B82"/>
@@ -4699,7 +4498,7 @@
     <w:abstractNumId w:val="1"/>
   </w:num>
   <w:num w:numId="3" w16cid:durableId="1240746935">
-    <w:abstractNumId w:val="9"/>
+    <w:abstractNumId w:val="10"/>
   </w:num>
   <w:num w:numId="4" w16cid:durableId="40861365">
     <w:abstractNumId w:val="4"/>
@@ -4717,13 +4516,16 @@
     <w:abstractNumId w:val="6"/>
   </w:num>
   <w:num w:numId="9" w16cid:durableId="345063387">
-    <w:abstractNumId w:val="10"/>
+    <w:abstractNumId w:val="11"/>
   </w:num>
   <w:num w:numId="10" w16cid:durableId="1580364373">
     <w:abstractNumId w:val="0"/>
   </w:num>
   <w:num w:numId="11" w16cid:durableId="1879202625">
     <w:abstractNumId w:val="2"/>
+  </w:num>
+  <w:num w:numId="12" w16cid:durableId="331683366">
+    <w:abstractNumId w:val="9"/>
   </w:num>
 </w:numbering>
 </file>

</xml_diff>

<commit_message>
Use of arrow function in react
</commit_message>
<xml_diff>
--- a/React_Interview_Question.docx
+++ b/React_Interview_Question.docx
@@ -101,8 +101,62 @@
           <w:szCs w:val="24"/>
           <w:shd w:val="clear" w:color="auto" w:fill="FFFFFF"/>
         </w:rPr>
-        <w:t>Difference between npm &amp; npx ?</w:t>
-      </w:r>
+        <w:t xml:space="preserve">Difference between </w:t>
+      </w:r>
+      <w:proofErr w:type="spellStart"/>
+      <w:r>
+        <w:rPr>
+          <w:rFonts w:ascii="Times New Roman" w:hAnsi="Times New Roman" w:cs="Times New Roman"/>
+          <w:b/>
+          <w:bCs/>
+          <w:color w:val="202122"/>
+          <w:sz w:val="24"/>
+          <w:szCs w:val="24"/>
+          <w:shd w:val="clear" w:color="auto" w:fill="FFFFFF"/>
+        </w:rPr>
+        <w:t>npm</w:t>
+      </w:r>
+      <w:proofErr w:type="spellEnd"/>
+      <w:r>
+        <w:rPr>
+          <w:rFonts w:ascii="Times New Roman" w:hAnsi="Times New Roman" w:cs="Times New Roman"/>
+          <w:b/>
+          <w:bCs/>
+          <w:color w:val="202122"/>
+          <w:sz w:val="24"/>
+          <w:szCs w:val="24"/>
+          <w:shd w:val="clear" w:color="auto" w:fill="FFFFFF"/>
+        </w:rPr>
+        <w:t xml:space="preserve"> &amp; </w:t>
+      </w:r>
+      <w:proofErr w:type="spellStart"/>
+      <w:proofErr w:type="gramStart"/>
+      <w:r>
+        <w:rPr>
+          <w:rFonts w:ascii="Times New Roman" w:hAnsi="Times New Roman" w:cs="Times New Roman"/>
+          <w:b/>
+          <w:bCs/>
+          <w:color w:val="202122"/>
+          <w:sz w:val="24"/>
+          <w:szCs w:val="24"/>
+          <w:shd w:val="clear" w:color="auto" w:fill="FFFFFF"/>
+        </w:rPr>
+        <w:t>npx</w:t>
+      </w:r>
+      <w:proofErr w:type="spellEnd"/>
+      <w:r>
+        <w:rPr>
+          <w:rFonts w:ascii="Times New Roman" w:hAnsi="Times New Roman" w:cs="Times New Roman"/>
+          <w:b/>
+          <w:bCs/>
+          <w:color w:val="202122"/>
+          <w:sz w:val="24"/>
+          <w:szCs w:val="24"/>
+          <w:shd w:val="clear" w:color="auto" w:fill="FFFFFF"/>
+        </w:rPr>
+        <w:t xml:space="preserve"> ?</w:t>
+      </w:r>
+      <w:proofErr w:type="gramEnd"/>
     </w:p>
     <w:p>
       <w:pPr>
@@ -129,7 +183,29 @@
           <w:szCs w:val="24"/>
           <w:shd w:val="clear" w:color="auto" w:fill="FFFFFF"/>
         </w:rPr>
-        <w:t>Node package Manager is a tool: used to install, maintain, uninstall javascript modules</w:t>
+        <w:t xml:space="preserve">Node package Manager is a tool: used to install, maintain, uninstall </w:t>
+      </w:r>
+      <w:proofErr w:type="spellStart"/>
+      <w:r>
+        <w:rPr>
+          <w:rFonts w:ascii="Times New Roman" w:hAnsi="Times New Roman" w:cs="Times New Roman"/>
+          <w:color w:val="202122"/>
+          <w:sz w:val="24"/>
+          <w:szCs w:val="24"/>
+          <w:shd w:val="clear" w:color="auto" w:fill="FFFFFF"/>
+        </w:rPr>
+        <w:t>javascript</w:t>
+      </w:r>
+      <w:proofErr w:type="spellEnd"/>
+      <w:r>
+        <w:rPr>
+          <w:rFonts w:ascii="Times New Roman" w:hAnsi="Times New Roman" w:cs="Times New Roman"/>
+          <w:color w:val="202122"/>
+          <w:sz w:val="24"/>
+          <w:szCs w:val="24"/>
+          <w:shd w:val="clear" w:color="auto" w:fill="FFFFFF"/>
+        </w:rPr>
+        <w:t xml:space="preserve"> modules</w:t>
       </w:r>
       <w:r>
         <w:rPr>
@@ -280,7 +356,29 @@
           <w:szCs w:val="24"/>
           <w:shd w:val="clear" w:color="auto" w:fill="FFFFFF"/>
         </w:rPr>
-        <w:t>Bable is a transpiler &amp; also a compiler.</w:t>
+        <w:t xml:space="preserve">Bable is a </w:t>
+      </w:r>
+      <w:proofErr w:type="spellStart"/>
+      <w:r>
+        <w:rPr>
+          <w:rFonts w:ascii="Times New Roman" w:hAnsi="Times New Roman" w:cs="Times New Roman"/>
+          <w:color w:val="202122"/>
+          <w:sz w:val="24"/>
+          <w:szCs w:val="24"/>
+          <w:shd w:val="clear" w:color="auto" w:fill="FFFFFF"/>
+        </w:rPr>
+        <w:t>transpiler</w:t>
+      </w:r>
+      <w:proofErr w:type="spellEnd"/>
+      <w:r>
+        <w:rPr>
+          <w:rFonts w:ascii="Times New Roman" w:hAnsi="Times New Roman" w:cs="Times New Roman"/>
+          <w:color w:val="202122"/>
+          <w:sz w:val="24"/>
+          <w:szCs w:val="24"/>
+          <w:shd w:val="clear" w:color="auto" w:fill="FFFFFF"/>
+        </w:rPr>
+        <w:t xml:space="preserve"> &amp; also a compiler.</w:t>
       </w:r>
     </w:p>
     <w:p>
@@ -671,7 +769,47 @@
                 <w:szCs w:val="24"/>
                 <w:shd w:val="clear" w:color="auto" w:fill="FFFFFF"/>
               </w:rPr>
-              <w:t>Class components have a state and can implement lifecycle methods like componentDidMount and componentDidUpdate.</w:t>
+              <w:t xml:space="preserve">Class components have a state and can implement lifecycle methods like </w:t>
+            </w:r>
+            <w:proofErr w:type="spellStart"/>
+            <w:r>
+              <w:rPr>
+                <w:rFonts w:ascii="Times New Roman" w:hAnsi="Times New Roman" w:cs="Times New Roman"/>
+                <w:sz w:val="24"/>
+                <w:szCs w:val="24"/>
+                <w:shd w:val="clear" w:color="auto" w:fill="FFFFFF"/>
+              </w:rPr>
+              <w:t>componentDidMount</w:t>
+            </w:r>
+            <w:proofErr w:type="spellEnd"/>
+            <w:r>
+              <w:rPr>
+                <w:rFonts w:ascii="Times New Roman" w:hAnsi="Times New Roman" w:cs="Times New Roman"/>
+                <w:sz w:val="24"/>
+                <w:szCs w:val="24"/>
+                <w:shd w:val="clear" w:color="auto" w:fill="FFFFFF"/>
+              </w:rPr>
+              <w:t xml:space="preserve"> and </w:t>
+            </w:r>
+            <w:proofErr w:type="spellStart"/>
+            <w:r>
+              <w:rPr>
+                <w:rFonts w:ascii="Times New Roman" w:hAnsi="Times New Roman" w:cs="Times New Roman"/>
+                <w:sz w:val="24"/>
+                <w:szCs w:val="24"/>
+                <w:shd w:val="clear" w:color="auto" w:fill="FFFFFF"/>
+              </w:rPr>
+              <w:t>componentDidUpdate</w:t>
+            </w:r>
+            <w:proofErr w:type="spellEnd"/>
+            <w:r>
+              <w:rPr>
+                <w:rFonts w:ascii="Times New Roman" w:hAnsi="Times New Roman" w:cs="Times New Roman"/>
+                <w:sz w:val="24"/>
+                <w:szCs w:val="24"/>
+                <w:shd w:val="clear" w:color="auto" w:fill="FFFFFF"/>
+              </w:rPr>
+              <w:t>.</w:t>
             </w:r>
           </w:p>
         </w:tc>
@@ -932,7 +1070,33 @@
           <w:szCs w:val="24"/>
           <w:shd w:val="clear" w:color="auto" w:fill="FFFFFF"/>
         </w:rPr>
-        <w:t>What is Hooks? What are different types of Hooks?</w:t>
+        <w:t xml:space="preserve">What </w:t>
+      </w:r>
+      <w:proofErr w:type="gramStart"/>
+      <w:r>
+        <w:rPr>
+          <w:rFonts w:ascii="Times New Roman" w:hAnsi="Times New Roman" w:cs="Times New Roman"/>
+          <w:b/>
+          <w:bCs/>
+          <w:color w:val="202122"/>
+          <w:sz w:val="24"/>
+          <w:szCs w:val="24"/>
+          <w:shd w:val="clear" w:color="auto" w:fill="FFFFFF"/>
+        </w:rPr>
+        <w:t>is</w:t>
+      </w:r>
+      <w:proofErr w:type="gramEnd"/>
+      <w:r>
+        <w:rPr>
+          <w:rFonts w:ascii="Times New Roman" w:hAnsi="Times New Roman" w:cs="Times New Roman"/>
+          <w:b/>
+          <w:bCs/>
+          <w:color w:val="202122"/>
+          <w:sz w:val="24"/>
+          <w:szCs w:val="24"/>
+          <w:shd w:val="clear" w:color="auto" w:fill="FFFFFF"/>
+        </w:rPr>
+        <w:t xml:space="preserve"> Hooks? What are different types of Hooks?</w:t>
       </w:r>
     </w:p>
     <w:p>
@@ -1038,7 +1202,29 @@
           <w:szCs w:val="24"/>
           <w:shd w:val="clear" w:color="auto" w:fill="FFFFFF"/>
         </w:rPr>
-        <w:t>‘useState’: It is the most commonly used React Hook. It allows functional components to have state variables. It takes an initial state value as the argument and returns an array with two elements — the current state value and a function to update that state.</w:t>
+        <w:t>‘</w:t>
+      </w:r>
+      <w:proofErr w:type="spellStart"/>
+      <w:r>
+        <w:rPr>
+          <w:rFonts w:ascii="Times New Roman" w:hAnsi="Times New Roman" w:cs="Times New Roman"/>
+          <w:color w:val="202122"/>
+          <w:sz w:val="24"/>
+          <w:szCs w:val="24"/>
+          <w:shd w:val="clear" w:color="auto" w:fill="FFFFFF"/>
+        </w:rPr>
+        <w:t>useState</w:t>
+      </w:r>
+      <w:proofErr w:type="spellEnd"/>
+      <w:r>
+        <w:rPr>
+          <w:rFonts w:ascii="Times New Roman" w:hAnsi="Times New Roman" w:cs="Times New Roman"/>
+          <w:color w:val="202122"/>
+          <w:sz w:val="24"/>
+          <w:szCs w:val="24"/>
+          <w:shd w:val="clear" w:color="auto" w:fill="FFFFFF"/>
+        </w:rPr>
+        <w:t>’: It is the most commonly used React Hook. It allows functional components to have state variables. It takes an initial state value as the argument and returns an array with two elements — the current state value and a function to update that state.</w:t>
       </w:r>
     </w:p>
     <w:p>
@@ -1066,7 +1252,29 @@
           <w:szCs w:val="24"/>
           <w:shd w:val="clear" w:color="auto" w:fill="FFFFFF"/>
         </w:rPr>
-        <w:t>‘useEffect’: It enables performing side effects, such as data fetching, subscriptions, or DOM manipulations after the component has been rendered.</w:t>
+        <w:t>‘</w:t>
+      </w:r>
+      <w:proofErr w:type="spellStart"/>
+      <w:r>
+        <w:rPr>
+          <w:rFonts w:ascii="Times New Roman" w:hAnsi="Times New Roman" w:cs="Times New Roman"/>
+          <w:color w:val="202122"/>
+          <w:sz w:val="24"/>
+          <w:szCs w:val="24"/>
+          <w:shd w:val="clear" w:color="auto" w:fill="FFFFFF"/>
+        </w:rPr>
+        <w:t>useEffect</w:t>
+      </w:r>
+      <w:proofErr w:type="spellEnd"/>
+      <w:r>
+        <w:rPr>
+          <w:rFonts w:ascii="Times New Roman" w:hAnsi="Times New Roman" w:cs="Times New Roman"/>
+          <w:color w:val="202122"/>
+          <w:sz w:val="24"/>
+          <w:szCs w:val="24"/>
+          <w:shd w:val="clear" w:color="auto" w:fill="FFFFFF"/>
+        </w:rPr>
+        <w:t>’: It enables performing side effects, such as data fetching, subscriptions, or DOM manipulations after the component has been rendered.</w:t>
       </w:r>
     </w:p>
     <w:p>
@@ -1094,7 +1302,29 @@
           <w:szCs w:val="24"/>
           <w:shd w:val="clear" w:color="auto" w:fill="FFFFFF"/>
         </w:rPr>
-        <w:t>‘useRef’: Provides a way to create mutable references to values or DOM elements that persist across renders. Often used for accessing or manipulating DOM elements.</w:t>
+        <w:t>‘</w:t>
+      </w:r>
+      <w:proofErr w:type="spellStart"/>
+      <w:r>
+        <w:rPr>
+          <w:rFonts w:ascii="Times New Roman" w:hAnsi="Times New Roman" w:cs="Times New Roman"/>
+          <w:color w:val="202122"/>
+          <w:sz w:val="24"/>
+          <w:szCs w:val="24"/>
+          <w:shd w:val="clear" w:color="auto" w:fill="FFFFFF"/>
+        </w:rPr>
+        <w:t>useRef</w:t>
+      </w:r>
+      <w:proofErr w:type="spellEnd"/>
+      <w:r>
+        <w:rPr>
+          <w:rFonts w:ascii="Times New Roman" w:hAnsi="Times New Roman" w:cs="Times New Roman"/>
+          <w:color w:val="202122"/>
+          <w:sz w:val="24"/>
+          <w:szCs w:val="24"/>
+          <w:shd w:val="clear" w:color="auto" w:fill="FFFFFF"/>
+        </w:rPr>
+        <w:t>’: Provides a way to create mutable references to values or DOM elements that persist across renders. Often used for accessing or manipulating DOM elements.</w:t>
       </w:r>
     </w:p>
     <w:p>
@@ -1231,7 +1461,47 @@
           <w:szCs w:val="24"/>
           <w:shd w:val="clear" w:color="auto" w:fill="FFFFFF"/>
         </w:rPr>
-        <w:t>What does setState() method do?</w:t>
+        <w:t xml:space="preserve">What does </w:t>
+      </w:r>
+      <w:proofErr w:type="spellStart"/>
+      <w:proofErr w:type="gramStart"/>
+      <w:r>
+        <w:rPr>
+          <w:rFonts w:ascii="Times New Roman" w:hAnsi="Times New Roman" w:cs="Times New Roman"/>
+          <w:b/>
+          <w:bCs/>
+          <w:color w:val="202122"/>
+          <w:sz w:val="24"/>
+          <w:szCs w:val="24"/>
+          <w:shd w:val="clear" w:color="auto" w:fill="FFFFFF"/>
+        </w:rPr>
+        <w:t>setState</w:t>
+      </w:r>
+      <w:proofErr w:type="spellEnd"/>
+      <w:r>
+        <w:rPr>
+          <w:rFonts w:ascii="Times New Roman" w:hAnsi="Times New Roman" w:cs="Times New Roman"/>
+          <w:b/>
+          <w:bCs/>
+          <w:color w:val="202122"/>
+          <w:sz w:val="24"/>
+          <w:szCs w:val="24"/>
+          <w:shd w:val="clear" w:color="auto" w:fill="FFFFFF"/>
+        </w:rPr>
+        <w:t>(</w:t>
+      </w:r>
+      <w:proofErr w:type="gramEnd"/>
+      <w:r>
+        <w:rPr>
+          <w:rFonts w:ascii="Times New Roman" w:hAnsi="Times New Roman" w:cs="Times New Roman"/>
+          <w:b/>
+          <w:bCs/>
+          <w:color w:val="202122"/>
+          <w:sz w:val="24"/>
+          <w:szCs w:val="24"/>
+          <w:shd w:val="clear" w:color="auto" w:fill="FFFFFF"/>
+        </w:rPr>
+        <w:t>) method do?</w:t>
       </w:r>
     </w:p>
     <w:p>
@@ -1251,6 +1521,8 @@
           <w:shd w:val="clear" w:color="auto" w:fill="FFFFFF"/>
         </w:rPr>
       </w:pPr>
+      <w:proofErr w:type="spellStart"/>
+      <w:proofErr w:type="gramStart"/>
       <w:r>
         <w:rPr>
           <w:rFonts w:ascii="Times New Roman" w:hAnsi="Times New Roman" w:cs="Times New Roman"/>
@@ -1271,7 +1543,29 @@
           <w:szCs w:val="24"/>
           <w:shd w:val="clear" w:color="auto" w:fill="FFFFFF"/>
         </w:rPr>
-        <w:t>etState() method will modify value of the state.</w:t>
+        <w:t>etState</w:t>
+      </w:r>
+      <w:proofErr w:type="spellEnd"/>
+      <w:r>
+        <w:rPr>
+          <w:rFonts w:ascii="Times New Roman" w:hAnsi="Times New Roman" w:cs="Times New Roman"/>
+          <w:color w:val="202122"/>
+          <w:sz w:val="24"/>
+          <w:szCs w:val="24"/>
+          <w:shd w:val="clear" w:color="auto" w:fill="FFFFFF"/>
+        </w:rPr>
+        <w:t>(</w:t>
+      </w:r>
+      <w:proofErr w:type="gramEnd"/>
+      <w:r>
+        <w:rPr>
+          <w:rFonts w:ascii="Times New Roman" w:hAnsi="Times New Roman" w:cs="Times New Roman"/>
+          <w:color w:val="202122"/>
+          <w:sz w:val="24"/>
+          <w:szCs w:val="24"/>
+          <w:shd w:val="clear" w:color="auto" w:fill="FFFFFF"/>
+        </w:rPr>
+        <w:t>) method will modify value of the state.</w:t>
       </w:r>
     </w:p>
     <w:p>
@@ -1464,7 +1758,29 @@
           <w:szCs w:val="24"/>
           <w:shd w:val="clear" w:color="auto" w:fill="FFFFFF"/>
         </w:rPr>
-        <w:t>Synthetic events are representative of real events a.k.a wrapper around real</w:t>
+        <w:t xml:space="preserve">Synthetic events are representative of real events </w:t>
+      </w:r>
+      <w:proofErr w:type="spellStart"/>
+      <w:r>
+        <w:rPr>
+          <w:rFonts w:ascii="Times New Roman" w:hAnsi="Times New Roman" w:cs="Times New Roman"/>
+          <w:color w:val="202122"/>
+          <w:sz w:val="24"/>
+          <w:szCs w:val="24"/>
+          <w:shd w:val="clear" w:color="auto" w:fill="FFFFFF"/>
+        </w:rPr>
+        <w:t>a.k.a</w:t>
+      </w:r>
+      <w:proofErr w:type="spellEnd"/>
+      <w:r>
+        <w:rPr>
+          <w:rFonts w:ascii="Times New Roman" w:hAnsi="Times New Roman" w:cs="Times New Roman"/>
+          <w:color w:val="202122"/>
+          <w:sz w:val="24"/>
+          <w:szCs w:val="24"/>
+          <w:shd w:val="clear" w:color="auto" w:fill="FFFFFF"/>
+        </w:rPr>
+        <w:t xml:space="preserve"> wrapper around real</w:t>
       </w:r>
     </w:p>
     <w:p>
@@ -1536,7 +1852,29 @@
           <w:szCs w:val="24"/>
           <w:shd w:val="clear" w:color="auto" w:fill="FFFFFF"/>
         </w:rPr>
-        <w:t>single event access all browsers.</w:t>
+        <w:t xml:space="preserve">single event </w:t>
+      </w:r>
+      <w:proofErr w:type="gramStart"/>
+      <w:r>
+        <w:rPr>
+          <w:rFonts w:ascii="Times New Roman" w:hAnsi="Times New Roman" w:cs="Times New Roman"/>
+          <w:color w:val="202122"/>
+          <w:sz w:val="24"/>
+          <w:szCs w:val="24"/>
+          <w:shd w:val="clear" w:color="auto" w:fill="FFFFFF"/>
+        </w:rPr>
+        <w:t>access</w:t>
+      </w:r>
+      <w:proofErr w:type="gramEnd"/>
+      <w:r>
+        <w:rPr>
+          <w:rFonts w:ascii="Times New Roman" w:hAnsi="Times New Roman" w:cs="Times New Roman"/>
+          <w:color w:val="202122"/>
+          <w:sz w:val="24"/>
+          <w:szCs w:val="24"/>
+          <w:shd w:val="clear" w:color="auto" w:fill="FFFFFF"/>
+        </w:rPr>
+        <w:t xml:space="preserve"> all browsers.</w:t>
       </w:r>
     </w:p>
     <w:p>
@@ -1638,7 +1976,31 @@
           <w:szCs w:val="24"/>
           <w:shd w:val="clear" w:color="auto" w:fill="FFFFFF"/>
         </w:rPr>
-        <w:t>occurred. As we cannot use DOM functions like document.getElementById()</w:t>
+        <w:t xml:space="preserve">occurred. As we cannot use DOM functions like </w:t>
+      </w:r>
+      <w:proofErr w:type="spellStart"/>
+      <w:proofErr w:type="gramStart"/>
+      <w:r>
+        <w:rPr>
+          <w:rFonts w:ascii="Times New Roman" w:hAnsi="Times New Roman" w:cs="Times New Roman"/>
+          <w:color w:val="202122"/>
+          <w:sz w:val="24"/>
+          <w:szCs w:val="24"/>
+          <w:shd w:val="clear" w:color="auto" w:fill="FFFFFF"/>
+        </w:rPr>
+        <w:t>document.getElementById</w:t>
+      </w:r>
+      <w:proofErr w:type="spellEnd"/>
+      <w:proofErr w:type="gramEnd"/>
+      <w:r>
+        <w:rPr>
+          <w:rFonts w:ascii="Times New Roman" w:hAnsi="Times New Roman" w:cs="Times New Roman"/>
+          <w:color w:val="202122"/>
+          <w:sz w:val="24"/>
+          <w:szCs w:val="24"/>
+          <w:shd w:val="clear" w:color="auto" w:fill="FFFFFF"/>
+        </w:rPr>
+        <w:t>()</w:t>
       </w:r>
       <w:r>
         <w:rPr>
@@ -1650,15 +2012,27 @@
         </w:rPr>
         <w:t xml:space="preserve"> </w:t>
       </w:r>
-      <w:r>
-        <w:rPr>
-          <w:rFonts w:ascii="Times New Roman" w:hAnsi="Times New Roman" w:cs="Times New Roman"/>
-          <w:color w:val="202122"/>
-          <w:sz w:val="24"/>
-          <w:szCs w:val="24"/>
-          <w:shd w:val="clear" w:color="auto" w:fill="FFFFFF"/>
-        </w:rPr>
-        <w:t>etc inside react, we use event object to fetch the element present inside</w:t>
+      <w:proofErr w:type="spellStart"/>
+      <w:r>
+        <w:rPr>
+          <w:rFonts w:ascii="Times New Roman" w:hAnsi="Times New Roman" w:cs="Times New Roman"/>
+          <w:color w:val="202122"/>
+          <w:sz w:val="24"/>
+          <w:szCs w:val="24"/>
+          <w:shd w:val="clear" w:color="auto" w:fill="FFFFFF"/>
+        </w:rPr>
+        <w:t>etc</w:t>
+      </w:r>
+      <w:proofErr w:type="spellEnd"/>
+      <w:r>
+        <w:rPr>
+          <w:rFonts w:ascii="Times New Roman" w:hAnsi="Times New Roman" w:cs="Times New Roman"/>
+          <w:color w:val="202122"/>
+          <w:sz w:val="24"/>
+          <w:szCs w:val="24"/>
+          <w:shd w:val="clear" w:color="auto" w:fill="FFFFFF"/>
+        </w:rPr>
+        <w:t xml:space="preserve"> inside react, we use event object to fetch the element present inside</w:t>
       </w:r>
       <w:r>
         <w:rPr>
@@ -1793,15 +2167,27 @@
         </w:rPr>
         <w:t xml:space="preserve"> </w:t>
       </w:r>
-      <w:r>
-        <w:rPr>
-          <w:rFonts w:ascii="Times New Roman" w:hAnsi="Times New Roman" w:cs="Times New Roman"/>
-          <w:color w:val="202122"/>
-          <w:sz w:val="24"/>
-          <w:szCs w:val="24"/>
-          <w:shd w:val="clear" w:color="auto" w:fill="FFFFFF"/>
-        </w:rPr>
-        <w:t>ReactDOM. This process is called reconciliation.</w:t>
+      <w:proofErr w:type="spellStart"/>
+      <w:r>
+        <w:rPr>
+          <w:rFonts w:ascii="Times New Roman" w:hAnsi="Times New Roman" w:cs="Times New Roman"/>
+          <w:color w:val="202122"/>
+          <w:sz w:val="24"/>
+          <w:szCs w:val="24"/>
+          <w:shd w:val="clear" w:color="auto" w:fill="FFFFFF"/>
+        </w:rPr>
+        <w:t>ReactDOM</w:t>
+      </w:r>
+      <w:proofErr w:type="spellEnd"/>
+      <w:r>
+        <w:rPr>
+          <w:rFonts w:ascii="Times New Roman" w:hAnsi="Times New Roman" w:cs="Times New Roman"/>
+          <w:color w:val="202122"/>
+          <w:sz w:val="24"/>
+          <w:szCs w:val="24"/>
+          <w:shd w:val="clear" w:color="auto" w:fill="FFFFFF"/>
+        </w:rPr>
+        <w:t>. This process is called reconciliation.</w:t>
       </w:r>
     </w:p>
     <w:p>
@@ -1956,7 +2342,35 @@
           <w:szCs w:val="24"/>
           <w:shd w:val="clear" w:color="auto" w:fill="FFFFFF"/>
         </w:rPr>
-        <w:t>Why is event.preventDefault() used?</w:t>
+        <w:t xml:space="preserve">Why is </w:t>
+      </w:r>
+      <w:proofErr w:type="spellStart"/>
+      <w:proofErr w:type="gramStart"/>
+      <w:r>
+        <w:rPr>
+          <w:rFonts w:ascii="Times New Roman" w:hAnsi="Times New Roman" w:cs="Times New Roman"/>
+          <w:b/>
+          <w:bCs/>
+          <w:color w:val="202122"/>
+          <w:sz w:val="24"/>
+          <w:szCs w:val="24"/>
+          <w:shd w:val="clear" w:color="auto" w:fill="FFFFFF"/>
+        </w:rPr>
+        <w:t>event.preventDefault</w:t>
+      </w:r>
+      <w:proofErr w:type="spellEnd"/>
+      <w:proofErr w:type="gramEnd"/>
+      <w:r>
+        <w:rPr>
+          <w:rFonts w:ascii="Times New Roman" w:hAnsi="Times New Roman" w:cs="Times New Roman"/>
+          <w:b/>
+          <w:bCs/>
+          <w:color w:val="202122"/>
+          <w:sz w:val="24"/>
+          <w:szCs w:val="24"/>
+          <w:shd w:val="clear" w:color="auto" w:fill="FFFFFF"/>
+        </w:rPr>
+        <w:t>() used?</w:t>
       </w:r>
     </w:p>
     <w:p>
@@ -1996,15 +2410,29 @@
         </w:rPr>
         <w:t xml:space="preserve"> </w:t>
       </w:r>
-      <w:r>
-        <w:rPr>
-          <w:rFonts w:ascii="Times New Roman" w:hAnsi="Times New Roman" w:cs="Times New Roman"/>
-          <w:color w:val="202122"/>
-          <w:sz w:val="24"/>
-          <w:szCs w:val="24"/>
-          <w:shd w:val="clear" w:color="auto" w:fill="FFFFFF"/>
-        </w:rPr>
-        <w:t>event.preventDefault(); method when invoked avoids it from happening.</w:t>
+      <w:proofErr w:type="spellStart"/>
+      <w:proofErr w:type="gramStart"/>
+      <w:r>
+        <w:rPr>
+          <w:rFonts w:ascii="Times New Roman" w:hAnsi="Times New Roman" w:cs="Times New Roman"/>
+          <w:color w:val="202122"/>
+          <w:sz w:val="24"/>
+          <w:szCs w:val="24"/>
+          <w:shd w:val="clear" w:color="auto" w:fill="FFFFFF"/>
+        </w:rPr>
+        <w:t>event.preventDefault</w:t>
+      </w:r>
+      <w:proofErr w:type="spellEnd"/>
+      <w:proofErr w:type="gramEnd"/>
+      <w:r>
+        <w:rPr>
+          <w:rFonts w:ascii="Times New Roman" w:hAnsi="Times New Roman" w:cs="Times New Roman"/>
+          <w:color w:val="202122"/>
+          <w:sz w:val="24"/>
+          <w:szCs w:val="24"/>
+          <w:shd w:val="clear" w:color="auto" w:fill="FFFFFF"/>
+        </w:rPr>
+        <w:t>(); method when invoked avoids it from happening.</w:t>
       </w:r>
     </w:p>
     <w:p>
@@ -2196,7 +2624,29 @@
           <w:szCs w:val="24"/>
           <w:shd w:val="clear" w:color="auto" w:fill="FFFFFF"/>
         </w:rPr>
-        <w:t>No, It uses JSX, which is similar to HTML.</w:t>
+        <w:t xml:space="preserve">No, </w:t>
+      </w:r>
+      <w:proofErr w:type="gramStart"/>
+      <w:r>
+        <w:rPr>
+          <w:rFonts w:ascii="Times New Roman" w:hAnsi="Times New Roman" w:cs="Times New Roman"/>
+          <w:color w:val="202122"/>
+          <w:sz w:val="24"/>
+          <w:szCs w:val="24"/>
+          <w:shd w:val="clear" w:color="auto" w:fill="FFFFFF"/>
+        </w:rPr>
+        <w:t>It</w:t>
+      </w:r>
+      <w:proofErr w:type="gramEnd"/>
+      <w:r>
+        <w:rPr>
+          <w:rFonts w:ascii="Times New Roman" w:hAnsi="Times New Roman" w:cs="Times New Roman"/>
+          <w:color w:val="202122"/>
+          <w:sz w:val="24"/>
+          <w:szCs w:val="24"/>
+          <w:shd w:val="clear" w:color="auto" w:fill="FFFFFF"/>
+        </w:rPr>
+        <w:t xml:space="preserve"> uses JSX, which is similar to HTML.</w:t>
       </w:r>
     </w:p>
     <w:p>
@@ -2348,7 +2798,51 @@
           <w:szCs w:val="24"/>
           <w:shd w:val="clear" w:color="auto" w:fill="FFFFFF"/>
         </w:rPr>
-        <w:t>Redux has a feature called ‘Store’ which allows you to save the application’s entire State at one place. Therefore all it’s component’s State are stored in the Store so that you will get regular updates directly from the Store.</w:t>
+        <w:t xml:space="preserve">Redux has a feature called ‘Store’ which allows you to save the application’s entire State at one place. </w:t>
+      </w:r>
+      <w:proofErr w:type="gramStart"/>
+      <w:r>
+        <w:rPr>
+          <w:rFonts w:ascii="Times New Roman" w:hAnsi="Times New Roman" w:cs="Times New Roman"/>
+          <w:color w:val="202122"/>
+          <w:sz w:val="24"/>
+          <w:szCs w:val="24"/>
+          <w:shd w:val="clear" w:color="auto" w:fill="FFFFFF"/>
+        </w:rPr>
+        <w:t>Therefore</w:t>
+      </w:r>
+      <w:proofErr w:type="gramEnd"/>
+      <w:r>
+        <w:rPr>
+          <w:rFonts w:ascii="Times New Roman" w:hAnsi="Times New Roman" w:cs="Times New Roman"/>
+          <w:color w:val="202122"/>
+          <w:sz w:val="24"/>
+          <w:szCs w:val="24"/>
+          <w:shd w:val="clear" w:color="auto" w:fill="FFFFFF"/>
+        </w:rPr>
+        <w:t xml:space="preserve"> all </w:t>
+      </w:r>
+      <w:proofErr w:type="spellStart"/>
+      <w:r>
+        <w:rPr>
+          <w:rFonts w:ascii="Times New Roman" w:hAnsi="Times New Roman" w:cs="Times New Roman"/>
+          <w:color w:val="202122"/>
+          <w:sz w:val="24"/>
+          <w:szCs w:val="24"/>
+          <w:shd w:val="clear" w:color="auto" w:fill="FFFFFF"/>
+        </w:rPr>
+        <w:t>it’s</w:t>
+      </w:r>
+      <w:proofErr w:type="spellEnd"/>
+      <w:r>
+        <w:rPr>
+          <w:rFonts w:ascii="Times New Roman" w:hAnsi="Times New Roman" w:cs="Times New Roman"/>
+          <w:color w:val="202122"/>
+          <w:sz w:val="24"/>
+          <w:szCs w:val="24"/>
+          <w:shd w:val="clear" w:color="auto" w:fill="FFFFFF"/>
+        </w:rPr>
+        <w:t xml:space="preserve"> component’s State are stored in the Store so that you will get regular updates directly from the Store.</w:t>
       </w:r>
     </w:p>
     <w:p>
@@ -2751,7 +3245,51 @@
           <w:szCs w:val="24"/>
           <w:shd w:val="clear" w:color="auto" w:fill="FFFFFF"/>
         </w:rPr>
-        <w:t>A callback function should be called when setState has finished, and the component is re-rendered. As the setState is asynchronous, which is why it takes in a second callback function.</w:t>
+        <w:t xml:space="preserve">A callback function should be called when </w:t>
+      </w:r>
+      <w:proofErr w:type="spellStart"/>
+      <w:r>
+        <w:rPr>
+          <w:rFonts w:ascii="Times New Roman" w:hAnsi="Times New Roman" w:cs="Times New Roman"/>
+          <w:color w:val="202122"/>
+          <w:sz w:val="24"/>
+          <w:szCs w:val="24"/>
+          <w:shd w:val="clear" w:color="auto" w:fill="FFFFFF"/>
+        </w:rPr>
+        <w:t>setState</w:t>
+      </w:r>
+      <w:proofErr w:type="spellEnd"/>
+      <w:r>
+        <w:rPr>
+          <w:rFonts w:ascii="Times New Roman" w:hAnsi="Times New Roman" w:cs="Times New Roman"/>
+          <w:color w:val="202122"/>
+          <w:sz w:val="24"/>
+          <w:szCs w:val="24"/>
+          <w:shd w:val="clear" w:color="auto" w:fill="FFFFFF"/>
+        </w:rPr>
+        <w:t xml:space="preserve"> has finished, and the component is re-rendered. As the </w:t>
+      </w:r>
+      <w:proofErr w:type="spellStart"/>
+      <w:r>
+        <w:rPr>
+          <w:rFonts w:ascii="Times New Roman" w:hAnsi="Times New Roman" w:cs="Times New Roman"/>
+          <w:color w:val="202122"/>
+          <w:sz w:val="24"/>
+          <w:szCs w:val="24"/>
+          <w:shd w:val="clear" w:color="auto" w:fill="FFFFFF"/>
+        </w:rPr>
+        <w:t>setState</w:t>
+      </w:r>
+      <w:proofErr w:type="spellEnd"/>
+      <w:r>
+        <w:rPr>
+          <w:rFonts w:ascii="Times New Roman" w:hAnsi="Times New Roman" w:cs="Times New Roman"/>
+          <w:color w:val="202122"/>
+          <w:sz w:val="24"/>
+          <w:szCs w:val="24"/>
+          <w:shd w:val="clear" w:color="auto" w:fill="FFFFFF"/>
+        </w:rPr>
+        <w:t xml:space="preserve"> is asynchronous, which is why it takes in a second callback function.</w:t>
       </w:r>
     </w:p>
     <w:p>
@@ -2869,7 +3407,29 @@
           <w:szCs w:val="24"/>
           <w:shd w:val="clear" w:color="auto" w:fill="FFFFFF"/>
         </w:rPr>
-        <w:t>Props mean properties, which is a way of passing data from parent to child. We can say that props are just a  communication channel between components. It is always moving from parent to child component.</w:t>
+        <w:t xml:space="preserve">Props mean properties, which is a way of passing data from parent to child. We can say that props are just </w:t>
+      </w:r>
+      <w:proofErr w:type="gramStart"/>
+      <w:r>
+        <w:rPr>
+          <w:rFonts w:ascii="Times New Roman" w:hAnsi="Times New Roman" w:cs="Times New Roman"/>
+          <w:color w:val="202122"/>
+          <w:sz w:val="24"/>
+          <w:szCs w:val="24"/>
+          <w:shd w:val="clear" w:color="auto" w:fill="FFFFFF"/>
+        </w:rPr>
+        <w:t>a  communication</w:t>
+      </w:r>
+      <w:proofErr w:type="gramEnd"/>
+      <w:r>
+        <w:rPr>
+          <w:rFonts w:ascii="Times New Roman" w:hAnsi="Times New Roman" w:cs="Times New Roman"/>
+          <w:color w:val="202122"/>
+          <w:sz w:val="24"/>
+          <w:szCs w:val="24"/>
+          <w:shd w:val="clear" w:color="auto" w:fill="FFFFFF"/>
+        </w:rPr>
+        <w:t xml:space="preserve"> channel between components. It is always moving from parent to child component.</w:t>
       </w:r>
     </w:p>
     <w:p>
@@ -3172,6 +3732,77 @@
           <w:shd w:val="clear" w:color="auto" w:fill="FFFFFF"/>
         </w:rPr>
         <w:t>A state can be updated on the component directly or indirectly.</w:t>
+      </w:r>
+    </w:p>
+    <w:p>
+      <w:pPr>
+        <w:spacing w:line="276" w:lineRule="auto"/>
+        <w:ind w:left="360"/>
+        <w:jc w:val="both"/>
+        <w:rPr>
+          <w:rFonts w:ascii="Times New Roman" w:hAnsi="Times New Roman" w:cs="Times New Roman"/>
+          <w:color w:val="202122"/>
+          <w:sz w:val="24"/>
+          <w:szCs w:val="24"/>
+          <w:shd w:val="clear" w:color="auto" w:fill="FFFFFF"/>
+        </w:rPr>
+      </w:pPr>
+    </w:p>
+    <w:p>
+      <w:pPr>
+        <w:pStyle w:val="ListParagraph"/>
+        <w:numPr>
+          <w:ilvl w:val="0"/>
+          <w:numId w:val="2"/>
+        </w:numPr>
+        <w:spacing w:line="276" w:lineRule="auto"/>
+        <w:jc w:val="both"/>
+        <w:rPr>
+          <w:rFonts w:ascii="Times New Roman" w:hAnsi="Times New Roman" w:cs="Times New Roman"/>
+          <w:b/>
+          <w:bCs/>
+          <w:color w:val="202122"/>
+          <w:sz w:val="24"/>
+          <w:szCs w:val="24"/>
+          <w:shd w:val="clear" w:color="auto" w:fill="FFFFFF"/>
+        </w:rPr>
+      </w:pPr>
+      <w:r>
+        <w:rPr>
+          <w:rFonts w:ascii="Times New Roman" w:hAnsi="Times New Roman" w:cs="Times New Roman"/>
+          <w:b/>
+          <w:bCs/>
+          <w:color w:val="202122"/>
+          <w:sz w:val="24"/>
+          <w:szCs w:val="24"/>
+          <w:shd w:val="clear" w:color="auto" w:fill="FFFFFF"/>
+        </w:rPr>
+        <w:lastRenderedPageBreak/>
+        <w:t>Explain the use of the arrow function in React</w:t>
+      </w:r>
+    </w:p>
+    <w:p>
+      <w:pPr>
+        <w:spacing w:line="276" w:lineRule="auto"/>
+        <w:ind w:left="360"/>
+        <w:jc w:val="both"/>
+        <w:rPr>
+          <w:rFonts w:ascii="Times New Roman" w:hAnsi="Times New Roman" w:cs="Times New Roman"/>
+          <w:color w:val="202122"/>
+          <w:sz w:val="24"/>
+          <w:szCs w:val="24"/>
+          <w:shd w:val="clear" w:color="auto" w:fill="FFFFFF"/>
+        </w:rPr>
+      </w:pPr>
+      <w:r>
+        <w:rPr>
+          <w:rFonts w:ascii="Times New Roman" w:hAnsi="Times New Roman" w:cs="Times New Roman"/>
+          <w:color w:val="202122"/>
+          <w:sz w:val="24"/>
+          <w:szCs w:val="24"/>
+          <w:shd w:val="clear" w:color="auto" w:fill="FFFFFF"/>
+        </w:rPr>
+        <w:t>The arrow function helps you to predict the behavior of bugs when passed as a callback. Therefore, it prevents bug caused by this all together.</w:t>
       </w:r>
     </w:p>
     <w:sectPr>

</xml_diff>

<commit_message>
The lifecycle steps of React
</commit_message>
<xml_diff>
--- a/React_Interview_Question.docx
+++ b/React_Interview_Question.docx
@@ -3805,6 +3805,204 @@
         <w:t>The arrow function helps you to predict the behavior of bugs when passed as a callback. Therefore, it prevents bug caused by this all together.</w:t>
       </w:r>
     </w:p>
+    <w:p>
+      <w:pPr>
+        <w:spacing w:line="276" w:lineRule="auto"/>
+        <w:ind w:left="360"/>
+        <w:jc w:val="both"/>
+        <w:rPr>
+          <w:rFonts w:ascii="Times New Roman" w:hAnsi="Times New Roman" w:cs="Times New Roman"/>
+          <w:color w:val="202122"/>
+          <w:sz w:val="24"/>
+          <w:szCs w:val="24"/>
+          <w:shd w:val="clear" w:color="auto" w:fill="FFFFFF"/>
+        </w:rPr>
+      </w:pPr>
+    </w:p>
+    <w:p>
+      <w:pPr>
+        <w:pStyle w:val="ListParagraph"/>
+        <w:numPr>
+          <w:ilvl w:val="0"/>
+          <w:numId w:val="2"/>
+        </w:numPr>
+        <w:spacing w:line="276" w:lineRule="auto"/>
+        <w:jc w:val="both"/>
+        <w:rPr>
+          <w:rFonts w:ascii="Times New Roman" w:hAnsi="Times New Roman" w:cs="Times New Roman"/>
+          <w:b/>
+          <w:bCs/>
+          <w:color w:val="202122"/>
+          <w:sz w:val="24"/>
+          <w:szCs w:val="24"/>
+          <w:shd w:val="clear" w:color="auto" w:fill="FFFFFF"/>
+        </w:rPr>
+      </w:pPr>
+      <w:r>
+        <w:rPr>
+          <w:rFonts w:ascii="Times New Roman" w:hAnsi="Times New Roman" w:cs="Times New Roman"/>
+          <w:b/>
+          <w:bCs/>
+          <w:color w:val="202122"/>
+          <w:sz w:val="24"/>
+          <w:szCs w:val="24"/>
+          <w:shd w:val="clear" w:color="auto" w:fill="FFFFFF"/>
+        </w:rPr>
+        <w:t>What are the lifecycle steps of React?</w:t>
+      </w:r>
+    </w:p>
+    <w:p>
+      <w:pPr>
+        <w:spacing w:line="276" w:lineRule="auto"/>
+        <w:ind w:left="360"/>
+        <w:jc w:val="both"/>
+        <w:rPr>
+          <w:rFonts w:ascii="Times New Roman" w:hAnsi="Times New Roman" w:cs="Times New Roman"/>
+          <w:color w:val="202122"/>
+          <w:sz w:val="24"/>
+          <w:szCs w:val="24"/>
+          <w:shd w:val="clear" w:color="auto" w:fill="FFFFFF"/>
+        </w:rPr>
+      </w:pPr>
+      <w:r>
+        <w:rPr>
+          <w:rFonts w:ascii="Times New Roman" w:hAnsi="Times New Roman" w:cs="Times New Roman"/>
+          <w:color w:val="202122"/>
+          <w:sz w:val="24"/>
+          <w:szCs w:val="24"/>
+          <w:shd w:val="clear" w:color="auto" w:fill="FFFFFF"/>
+        </w:rPr>
+        <w:t xml:space="preserve">Important lifecycle steps of React </w:t>
+      </w:r>
+      <w:proofErr w:type="spellStart"/>
+      <w:r>
+        <w:rPr>
+          <w:rFonts w:ascii="Times New Roman" w:hAnsi="Times New Roman" w:cs="Times New Roman"/>
+          <w:color w:val="202122"/>
+          <w:sz w:val="24"/>
+          <w:szCs w:val="24"/>
+          <w:shd w:val="clear" w:color="auto" w:fill="FFFFFF"/>
+        </w:rPr>
+        <w:t>js</w:t>
+      </w:r>
+      <w:proofErr w:type="spellEnd"/>
+      <w:r>
+        <w:rPr>
+          <w:rFonts w:ascii="Times New Roman" w:hAnsi="Times New Roman" w:cs="Times New Roman"/>
+          <w:color w:val="202122"/>
+          <w:sz w:val="24"/>
+          <w:szCs w:val="24"/>
+          <w:shd w:val="clear" w:color="auto" w:fill="FFFFFF"/>
+        </w:rPr>
+        <w:t xml:space="preserve"> are:</w:t>
+      </w:r>
+    </w:p>
+    <w:p>
+      <w:pPr>
+        <w:pStyle w:val="ListParagraph"/>
+        <w:numPr>
+          <w:ilvl w:val="0"/>
+          <w:numId w:val="13"/>
+        </w:numPr>
+        <w:spacing w:line="276" w:lineRule="auto"/>
+        <w:jc w:val="both"/>
+        <w:rPr>
+          <w:rFonts w:ascii="Times New Roman" w:hAnsi="Times New Roman" w:cs="Times New Roman"/>
+          <w:color w:val="202122"/>
+          <w:sz w:val="24"/>
+          <w:szCs w:val="24"/>
+          <w:shd w:val="clear" w:color="auto" w:fill="FFFFFF"/>
+        </w:rPr>
+      </w:pPr>
+      <w:r>
+        <w:rPr>
+          <w:rFonts w:ascii="Times New Roman" w:hAnsi="Times New Roman" w:cs="Times New Roman"/>
+          <w:color w:val="202122"/>
+          <w:sz w:val="24"/>
+          <w:szCs w:val="24"/>
+          <w:shd w:val="clear" w:color="auto" w:fill="FFFFFF"/>
+        </w:rPr>
+        <w:t>Initialization</w:t>
+      </w:r>
+    </w:p>
+    <w:p>
+      <w:pPr>
+        <w:pStyle w:val="ListParagraph"/>
+        <w:numPr>
+          <w:ilvl w:val="0"/>
+          <w:numId w:val="13"/>
+        </w:numPr>
+        <w:spacing w:line="276" w:lineRule="auto"/>
+        <w:jc w:val="both"/>
+        <w:rPr>
+          <w:rFonts w:ascii="Times New Roman" w:hAnsi="Times New Roman" w:cs="Times New Roman"/>
+          <w:color w:val="202122"/>
+          <w:sz w:val="24"/>
+          <w:szCs w:val="24"/>
+          <w:shd w:val="clear" w:color="auto" w:fill="FFFFFF"/>
+        </w:rPr>
+      </w:pPr>
+      <w:r>
+        <w:rPr>
+          <w:rFonts w:ascii="Times New Roman" w:hAnsi="Times New Roman" w:cs="Times New Roman"/>
+          <w:color w:val="202122"/>
+          <w:sz w:val="24"/>
+          <w:szCs w:val="24"/>
+          <w:shd w:val="clear" w:color="auto" w:fill="FFFFFF"/>
+        </w:rPr>
+        <w:t>State/Property updates</w:t>
+      </w:r>
+    </w:p>
+    <w:p>
+      <w:pPr>
+        <w:pStyle w:val="ListParagraph"/>
+        <w:numPr>
+          <w:ilvl w:val="0"/>
+          <w:numId w:val="13"/>
+        </w:numPr>
+        <w:spacing w:line="276" w:lineRule="auto"/>
+        <w:jc w:val="both"/>
+        <w:rPr>
+          <w:rFonts w:ascii="Times New Roman" w:hAnsi="Times New Roman" w:cs="Times New Roman"/>
+          <w:color w:val="202122"/>
+          <w:sz w:val="24"/>
+          <w:szCs w:val="24"/>
+          <w:shd w:val="clear" w:color="auto" w:fill="FFFFFF"/>
+        </w:rPr>
+      </w:pPr>
+      <w:r>
+        <w:rPr>
+          <w:rFonts w:ascii="Times New Roman" w:hAnsi="Times New Roman" w:cs="Times New Roman"/>
+          <w:color w:val="202122"/>
+          <w:sz w:val="24"/>
+          <w:szCs w:val="24"/>
+          <w:shd w:val="clear" w:color="auto" w:fill="FFFFFF"/>
+        </w:rPr>
+        <w:t xml:space="preserve">Destruction </w:t>
+      </w:r>
+      <w:proofErr w:type="gramStart"/>
+      <w:r>
+        <w:rPr>
+          <w:rFonts w:ascii="Times New Roman" w:hAnsi="Times New Roman" w:cs="Times New Roman"/>
+          <w:color w:val="202122"/>
+          <w:sz w:val="24"/>
+          <w:szCs w:val="24"/>
+          <w:shd w:val="clear" w:color="auto" w:fill="FFFFFF"/>
+        </w:rPr>
+        <w:t>are</w:t>
+      </w:r>
+      <w:proofErr w:type="gramEnd"/>
+      <w:r>
+        <w:rPr>
+          <w:rFonts w:ascii="Times New Roman" w:hAnsi="Times New Roman" w:cs="Times New Roman"/>
+          <w:color w:val="202122"/>
+          <w:sz w:val="24"/>
+          <w:szCs w:val="24"/>
+          <w:shd w:val="clear" w:color="auto" w:fill="FFFFFF"/>
+        </w:rPr>
+        <w:t xml:space="preserve"> the lifecycle of React</w:t>
+      </w:r>
+    </w:p>
     <w:sectPr>
       <w:pgSz w:w="12240" w:h="15840"/>
       <w:pgMar w:top="1440" w:right="1440" w:bottom="1440" w:left="1440" w:header="720" w:footer="720" w:gutter="0"/>
@@ -4897,6 +5095,119 @@
     </w:lvl>
   </w:abstractNum>
   <w:abstractNum w:abstractNumId="10" w15:restartNumberingAfterBreak="0">
+    <w:nsid w:val="767C409F"/>
+    <w:multiLevelType w:val="hybridMultilevel"/>
+    <w:tmpl w:val="ACC0C924"/>
+    <w:lvl w:ilvl="0" w:tplc="04090001">
+      <w:start w:val="1"/>
+      <w:numFmt w:val="bullet"/>
+      <w:lvlText w:val=""/>
+      <w:lvlJc w:val="left"/>
+      <w:pPr>
+        <w:ind w:left="720" w:hanging="360"/>
+      </w:pPr>
+      <w:rPr>
+        <w:rFonts w:ascii="Symbol" w:hAnsi="Symbol" w:hint="default"/>
+      </w:rPr>
+    </w:lvl>
+    <w:lvl w:ilvl="1" w:tplc="04090003" w:tentative="1">
+      <w:start w:val="1"/>
+      <w:numFmt w:val="bullet"/>
+      <w:lvlText w:val="o"/>
+      <w:lvlJc w:val="left"/>
+      <w:pPr>
+        <w:ind w:left="1440" w:hanging="360"/>
+      </w:pPr>
+      <w:rPr>
+        <w:rFonts w:ascii="Courier New" w:hAnsi="Courier New" w:cs="Courier New" w:hint="default"/>
+      </w:rPr>
+    </w:lvl>
+    <w:lvl w:ilvl="2" w:tplc="04090005" w:tentative="1">
+      <w:start w:val="1"/>
+      <w:numFmt w:val="bullet"/>
+      <w:lvlText w:val=""/>
+      <w:lvlJc w:val="left"/>
+      <w:pPr>
+        <w:ind w:left="2160" w:hanging="360"/>
+      </w:pPr>
+      <w:rPr>
+        <w:rFonts w:ascii="Wingdings" w:hAnsi="Wingdings" w:hint="default"/>
+      </w:rPr>
+    </w:lvl>
+    <w:lvl w:ilvl="3" w:tplc="04090001" w:tentative="1">
+      <w:start w:val="1"/>
+      <w:numFmt w:val="bullet"/>
+      <w:lvlText w:val=""/>
+      <w:lvlJc w:val="left"/>
+      <w:pPr>
+        <w:ind w:left="2880" w:hanging="360"/>
+      </w:pPr>
+      <w:rPr>
+        <w:rFonts w:ascii="Symbol" w:hAnsi="Symbol" w:hint="default"/>
+      </w:rPr>
+    </w:lvl>
+    <w:lvl w:ilvl="4" w:tplc="04090003" w:tentative="1">
+      <w:start w:val="1"/>
+      <w:numFmt w:val="bullet"/>
+      <w:lvlText w:val="o"/>
+      <w:lvlJc w:val="left"/>
+      <w:pPr>
+        <w:ind w:left="3600" w:hanging="360"/>
+      </w:pPr>
+      <w:rPr>
+        <w:rFonts w:ascii="Courier New" w:hAnsi="Courier New" w:cs="Courier New" w:hint="default"/>
+      </w:rPr>
+    </w:lvl>
+    <w:lvl w:ilvl="5" w:tplc="04090005" w:tentative="1">
+      <w:start w:val="1"/>
+      <w:numFmt w:val="bullet"/>
+      <w:lvlText w:val=""/>
+      <w:lvlJc w:val="left"/>
+      <w:pPr>
+        <w:ind w:left="4320" w:hanging="360"/>
+      </w:pPr>
+      <w:rPr>
+        <w:rFonts w:ascii="Wingdings" w:hAnsi="Wingdings" w:hint="default"/>
+      </w:rPr>
+    </w:lvl>
+    <w:lvl w:ilvl="6" w:tplc="04090001" w:tentative="1">
+      <w:start w:val="1"/>
+      <w:numFmt w:val="bullet"/>
+      <w:lvlText w:val=""/>
+      <w:lvlJc w:val="left"/>
+      <w:pPr>
+        <w:ind w:left="5040" w:hanging="360"/>
+      </w:pPr>
+      <w:rPr>
+        <w:rFonts w:ascii="Symbol" w:hAnsi="Symbol" w:hint="default"/>
+      </w:rPr>
+    </w:lvl>
+    <w:lvl w:ilvl="7" w:tplc="04090003" w:tentative="1">
+      <w:start w:val="1"/>
+      <w:numFmt w:val="bullet"/>
+      <w:lvlText w:val="o"/>
+      <w:lvlJc w:val="left"/>
+      <w:pPr>
+        <w:ind w:left="5760" w:hanging="360"/>
+      </w:pPr>
+      <w:rPr>
+        <w:rFonts w:ascii="Courier New" w:hAnsi="Courier New" w:cs="Courier New" w:hint="default"/>
+      </w:rPr>
+    </w:lvl>
+    <w:lvl w:ilvl="8" w:tplc="04090005" w:tentative="1">
+      <w:start w:val="1"/>
+      <w:numFmt w:val="bullet"/>
+      <w:lvlText w:val=""/>
+      <w:lvlJc w:val="left"/>
+      <w:pPr>
+        <w:ind w:left="6480" w:hanging="360"/>
+      </w:pPr>
+      <w:rPr>
+        <w:rFonts w:ascii="Wingdings" w:hAnsi="Wingdings" w:hint="default"/>
+      </w:rPr>
+    </w:lvl>
+  </w:abstractNum>
+  <w:abstractNum w:abstractNumId="11" w15:restartNumberingAfterBreak="0">
     <w:nsid w:val="7B4009C8"/>
     <w:multiLevelType w:val="hybridMultilevel"/>
     <w:tmpl w:val="E208D204"/>
@@ -5009,7 +5320,7 @@
       </w:rPr>
     </w:lvl>
   </w:abstractNum>
-  <w:abstractNum w:abstractNumId="11" w15:restartNumberingAfterBreak="0">
+  <w:abstractNum w:abstractNumId="12" w15:restartNumberingAfterBreak="0">
     <w:nsid w:val="7D4D3DA8"/>
     <w:multiLevelType w:val="hybridMultilevel"/>
     <w:tmpl w:val="1BE69B82"/>
@@ -5129,7 +5440,7 @@
     <w:abstractNumId w:val="1"/>
   </w:num>
   <w:num w:numId="3" w16cid:durableId="1240746935">
-    <w:abstractNumId w:val="10"/>
+    <w:abstractNumId w:val="11"/>
   </w:num>
   <w:num w:numId="4" w16cid:durableId="40861365">
     <w:abstractNumId w:val="4"/>
@@ -5147,7 +5458,7 @@
     <w:abstractNumId w:val="6"/>
   </w:num>
   <w:num w:numId="9" w16cid:durableId="345063387">
-    <w:abstractNumId w:val="11"/>
+    <w:abstractNumId w:val="12"/>
   </w:num>
   <w:num w:numId="10" w16cid:durableId="1580364373">
     <w:abstractNumId w:val="0"/>
@@ -5157,6 +5468,9 @@
   </w:num>
   <w:num w:numId="12" w16cid:durableId="331683366">
     <w:abstractNumId w:val="9"/>
+  </w:num>
+  <w:num w:numId="13" w16cid:durableId="1929145384">
+    <w:abstractNumId w:val="10"/>
   </w:num>
 </w:numbering>
 </file>

</xml_diff>

<commit_message>
Create react app command
</commit_message>
<xml_diff>
--- a/React_Interview_Question.docx
+++ b/React_Interview_Question.docx
@@ -4001,6 +4001,98 @@
           <w:shd w:val="clear" w:color="auto" w:fill="FFFFFF"/>
         </w:rPr>
         <w:t xml:space="preserve"> the lifecycle of React</w:t>
+      </w:r>
+    </w:p>
+    <w:p>
+      <w:pPr>
+        <w:pStyle w:val="ListParagraph"/>
+        <w:spacing w:line="276" w:lineRule="auto"/>
+        <w:jc w:val="both"/>
+        <w:rPr>
+          <w:rFonts w:ascii="Times New Roman" w:hAnsi="Times New Roman" w:cs="Times New Roman"/>
+          <w:color w:val="202122"/>
+          <w:sz w:val="24"/>
+          <w:szCs w:val="24"/>
+          <w:shd w:val="clear" w:color="auto" w:fill="FFFFFF"/>
+        </w:rPr>
+      </w:pPr>
+    </w:p>
+    <w:p>
+      <w:pPr>
+        <w:pStyle w:val="ListParagraph"/>
+        <w:numPr>
+          <w:ilvl w:val="0"/>
+          <w:numId w:val="2"/>
+        </w:numPr>
+        <w:spacing w:line="276" w:lineRule="auto"/>
+        <w:jc w:val="both"/>
+        <w:rPr>
+          <w:rFonts w:ascii="Times New Roman" w:hAnsi="Times New Roman" w:cs="Times New Roman"/>
+          <w:b/>
+          <w:bCs/>
+          <w:color w:val="202122"/>
+          <w:sz w:val="24"/>
+          <w:szCs w:val="24"/>
+          <w:shd w:val="clear" w:color="auto" w:fill="FFFFFF"/>
+        </w:rPr>
+      </w:pPr>
+      <w:r>
+        <w:rPr>
+          <w:rFonts w:ascii="Times New Roman" w:hAnsi="Times New Roman" w:cs="Times New Roman"/>
+          <w:b/>
+          <w:bCs/>
+          <w:color w:val="202122"/>
+          <w:sz w:val="24"/>
+          <w:szCs w:val="24"/>
+          <w:shd w:val="clear" w:color="auto" w:fill="FFFFFF"/>
+        </w:rPr>
+        <w:t>What is ‘create-react-app’?</w:t>
+      </w:r>
+    </w:p>
+    <w:p>
+      <w:pPr>
+        <w:spacing w:line="276" w:lineRule="auto"/>
+        <w:ind w:left="360"/>
+        <w:jc w:val="both"/>
+        <w:rPr>
+          <w:rFonts w:ascii="Times New Roman" w:hAnsi="Times New Roman" w:cs="Times New Roman"/>
+          <w:color w:val="202122"/>
+          <w:sz w:val="24"/>
+          <w:szCs w:val="24"/>
+          <w:shd w:val="clear" w:color="auto" w:fill="FFFFFF"/>
+        </w:rPr>
+      </w:pPr>
+      <w:r>
+        <w:rPr>
+          <w:rFonts w:ascii="Times New Roman" w:hAnsi="Times New Roman" w:cs="Times New Roman"/>
+          <w:color w:val="202122"/>
+          <w:sz w:val="24"/>
+          <w:szCs w:val="24"/>
+          <w:shd w:val="clear" w:color="auto" w:fill="FFFFFF"/>
+        </w:rPr>
+        <w:t>‘</w:t>
+      </w:r>
+      <w:proofErr w:type="gramStart"/>
+      <w:r>
+        <w:rPr>
+          <w:rFonts w:ascii="Times New Roman" w:hAnsi="Times New Roman" w:cs="Times New Roman"/>
+          <w:color w:val="202122"/>
+          <w:sz w:val="24"/>
+          <w:szCs w:val="24"/>
+          <w:shd w:val="clear" w:color="auto" w:fill="FFFFFF"/>
+        </w:rPr>
+        <w:t>create</w:t>
+      </w:r>
+      <w:proofErr w:type="gramEnd"/>
+      <w:r>
+        <w:rPr>
+          <w:rFonts w:ascii="Times New Roman" w:hAnsi="Times New Roman" w:cs="Times New Roman"/>
+          <w:color w:val="202122"/>
+          <w:sz w:val="24"/>
+          <w:szCs w:val="24"/>
+          <w:shd w:val="clear" w:color="auto" w:fill="FFFFFF"/>
+        </w:rPr>
+        <w:t>-react-app’ is a command-line tool which allows you to create one basic react application.</w:t>
       </w:r>
     </w:p>
     <w:sectPr>

</xml_diff>

<commit_message>
Explain the use of ‘key’ in react list
</commit_message>
<xml_diff>
--- a/React_Interview_Question.docx
+++ b/React_Interview_Question.docx
@@ -4093,6 +4093,76 @@
           <w:shd w:val="clear" w:color="auto" w:fill="FFFFFF"/>
         </w:rPr>
         <w:t>-react-app’ is a command-line tool which allows you to create one basic react application.</w:t>
+      </w:r>
+    </w:p>
+    <w:p>
+      <w:pPr>
+        <w:spacing w:line="276" w:lineRule="auto"/>
+        <w:ind w:left="360"/>
+        <w:jc w:val="both"/>
+        <w:rPr>
+          <w:rFonts w:ascii="Times New Roman" w:hAnsi="Times New Roman" w:cs="Times New Roman"/>
+          <w:color w:val="202122"/>
+          <w:sz w:val="24"/>
+          <w:szCs w:val="24"/>
+          <w:shd w:val="clear" w:color="auto" w:fill="FFFFFF"/>
+        </w:rPr>
+      </w:pPr>
+    </w:p>
+    <w:p>
+      <w:pPr>
+        <w:pStyle w:val="ListParagraph"/>
+        <w:numPr>
+          <w:ilvl w:val="0"/>
+          <w:numId w:val="2"/>
+        </w:numPr>
+        <w:spacing w:line="276" w:lineRule="auto"/>
+        <w:jc w:val="both"/>
+        <w:rPr>
+          <w:rFonts w:ascii="Times New Roman" w:hAnsi="Times New Roman" w:cs="Times New Roman"/>
+          <w:b/>
+          <w:bCs/>
+          <w:color w:val="202122"/>
+          <w:sz w:val="24"/>
+          <w:szCs w:val="24"/>
+          <w:shd w:val="clear" w:color="auto" w:fill="FFFFFF"/>
+        </w:rPr>
+      </w:pPr>
+      <w:r>
+        <w:rPr>
+          <w:rFonts w:ascii="Times New Roman" w:hAnsi="Times New Roman" w:cs="Times New Roman"/>
+          <w:b/>
+          <w:bCs/>
+          <w:color w:val="202122"/>
+          <w:sz w:val="24"/>
+          <w:szCs w:val="24"/>
+          <w:shd w:val="clear" w:color="auto" w:fill="FFFFFF"/>
+        </w:rPr>
+        <w:t>Explain the use of ‘key’ in react list</w:t>
+      </w:r>
+    </w:p>
+    <w:p>
+      <w:pPr>
+        <w:spacing w:line="276" w:lineRule="auto"/>
+        <w:ind w:left="360"/>
+        <w:jc w:val="both"/>
+        <w:rPr>
+          <w:rFonts w:ascii="Times New Roman" w:hAnsi="Times New Roman" w:cs="Times New Roman"/>
+          <w:color w:val="202122"/>
+          <w:sz w:val="24"/>
+          <w:szCs w:val="24"/>
+          <w:shd w:val="clear" w:color="auto" w:fill="FFFFFF"/>
+        </w:rPr>
+      </w:pPr>
+      <w:r>
+        <w:rPr>
+          <w:rFonts w:ascii="Times New Roman" w:hAnsi="Times New Roman" w:cs="Times New Roman"/>
+          <w:color w:val="202122"/>
+          <w:sz w:val="24"/>
+          <w:szCs w:val="24"/>
+          <w:shd w:val="clear" w:color="auto" w:fill="FFFFFF"/>
+        </w:rPr>
+        <w:t>Keys allow you to provide each list element with a stable identity. The keys should be unique.</w:t>
       </w:r>
     </w:p>
     <w:sectPr>

</xml_diff>

<commit_message>
What  is the use of empty tags
</commit_message>
<xml_diff>
--- a/React_Interview_Question.docx
+++ b/React_Interview_Question.docx
@@ -4307,6 +4307,76 @@
           <w:shd w:val="clear" w:color="auto" w:fill="FFFFFF"/>
         </w:rPr>
         <w:t>}</w:t>
+      </w:r>
+    </w:p>
+    <w:p>
+      <w:pPr>
+        <w:spacing w:line="276" w:lineRule="auto"/>
+        <w:ind w:left="360"/>
+        <w:jc w:val="both"/>
+        <w:rPr>
+          <w:rFonts w:ascii="Times New Roman" w:hAnsi="Times New Roman" w:cs="Times New Roman"/>
+          <w:color w:val="202122"/>
+          <w:sz w:val="24"/>
+          <w:szCs w:val="24"/>
+          <w:shd w:val="clear" w:color="auto" w:fill="FFFFFF"/>
+        </w:rPr>
+      </w:pPr>
+    </w:p>
+    <w:p>
+      <w:pPr>
+        <w:pStyle w:val="ListParagraph"/>
+        <w:numPr>
+          <w:ilvl w:val="0"/>
+          <w:numId w:val="2"/>
+        </w:numPr>
+        <w:spacing w:line="276" w:lineRule="auto"/>
+        <w:jc w:val="both"/>
+        <w:rPr>
+          <w:rFonts w:ascii="Times New Roman" w:hAnsi="Times New Roman" w:cs="Times New Roman"/>
+          <w:b/>
+          <w:bCs/>
+          <w:color w:val="202122"/>
+          <w:sz w:val="24"/>
+          <w:szCs w:val="24"/>
+          <w:shd w:val="clear" w:color="auto" w:fill="FFFFFF"/>
+        </w:rPr>
+      </w:pPr>
+      <w:r>
+        <w:rPr>
+          <w:rFonts w:ascii="Times New Roman" w:hAnsi="Times New Roman" w:cs="Times New Roman"/>
+          <w:b/>
+          <w:bCs/>
+          <w:color w:val="202122"/>
+          <w:sz w:val="24"/>
+          <w:szCs w:val="24"/>
+          <w:shd w:val="clear" w:color="auto" w:fill="FFFFFF"/>
+        </w:rPr>
+        <w:t>What is the use of empty tags &lt;&gt; &lt;/&gt;?</w:t>
+      </w:r>
+    </w:p>
+    <w:p>
+      <w:pPr>
+        <w:spacing w:line="276" w:lineRule="auto"/>
+        <w:ind w:left="360"/>
+        <w:jc w:val="both"/>
+        <w:rPr>
+          <w:rFonts w:ascii="Times New Roman" w:hAnsi="Times New Roman" w:cs="Times New Roman"/>
+          <w:color w:val="202122"/>
+          <w:sz w:val="24"/>
+          <w:szCs w:val="24"/>
+          <w:shd w:val="clear" w:color="auto" w:fill="FFFFFF"/>
+        </w:rPr>
+      </w:pPr>
+      <w:r>
+        <w:rPr>
+          <w:rFonts w:ascii="Times New Roman" w:hAnsi="Times New Roman" w:cs="Times New Roman"/>
+          <w:color w:val="202122"/>
+          <w:sz w:val="24"/>
+          <w:szCs w:val="24"/>
+          <w:shd w:val="clear" w:color="auto" w:fill="FFFFFF"/>
+        </w:rPr>
+        <w:t>Empty tags are used in React for declaring fragments.</w:t>
       </w:r>
     </w:p>
     <w:sectPr>

</xml_diff>

<commit_message>
Strict Mode in react
</commit_message>
<xml_diff>
--- a/React_Interview_Question.docx
+++ b/React_Interview_Question.docx
@@ -4377,6 +4377,108 @@
           <w:shd w:val="clear" w:color="auto" w:fill="FFFFFF"/>
         </w:rPr>
         <w:t>Empty tags are used in React for declaring fragments.</w:t>
+      </w:r>
+    </w:p>
+    <w:p>
+      <w:pPr>
+        <w:spacing w:line="276" w:lineRule="auto"/>
+        <w:ind w:left="360"/>
+        <w:jc w:val="both"/>
+        <w:rPr>
+          <w:rFonts w:ascii="Times New Roman" w:hAnsi="Times New Roman" w:cs="Times New Roman"/>
+          <w:color w:val="202122"/>
+          <w:sz w:val="24"/>
+          <w:szCs w:val="24"/>
+          <w:shd w:val="clear" w:color="auto" w:fill="FFFFFF"/>
+        </w:rPr>
+      </w:pPr>
+    </w:p>
+    <w:p>
+      <w:pPr>
+        <w:pStyle w:val="ListParagraph"/>
+        <w:numPr>
+          <w:ilvl w:val="0"/>
+          <w:numId w:val="2"/>
+        </w:numPr>
+        <w:spacing w:line="276" w:lineRule="auto"/>
+        <w:jc w:val="both"/>
+        <w:rPr>
+          <w:rFonts w:ascii="Times New Roman" w:hAnsi="Times New Roman" w:cs="Times New Roman"/>
+          <w:b/>
+          <w:bCs/>
+          <w:color w:val="202122"/>
+          <w:sz w:val="24"/>
+          <w:szCs w:val="24"/>
+          <w:shd w:val="clear" w:color="auto" w:fill="FFFFFF"/>
+        </w:rPr>
+      </w:pPr>
+      <w:r>
+        <w:rPr>
+          <w:rFonts w:ascii="Times New Roman" w:hAnsi="Times New Roman" w:cs="Times New Roman"/>
+          <w:b/>
+          <w:bCs/>
+          <w:color w:val="202122"/>
+          <w:sz w:val="24"/>
+          <w:szCs w:val="24"/>
+          <w:shd w:val="clear" w:color="auto" w:fill="FFFFFF"/>
+        </w:rPr>
+        <w:t>Explain strict mode</w:t>
+      </w:r>
+      <w:r>
+        <w:rPr>
+          <w:rFonts w:ascii="Times New Roman" w:hAnsi="Times New Roman" w:cs="Times New Roman"/>
+          <w:b/>
+          <w:bCs/>
+          <w:color w:val="202122"/>
+          <w:sz w:val="24"/>
+          <w:szCs w:val="24"/>
+          <w:shd w:val="clear" w:color="auto" w:fill="FFFFFF"/>
+        </w:rPr>
+        <w:t>.</w:t>
+      </w:r>
+    </w:p>
+    <w:p>
+      <w:pPr>
+        <w:spacing w:line="276" w:lineRule="auto"/>
+        <w:ind w:left="360"/>
+        <w:jc w:val="both"/>
+        <w:rPr>
+          <w:rFonts w:ascii="Times New Roman" w:hAnsi="Times New Roman" w:cs="Times New Roman"/>
+          <w:color w:val="202122"/>
+          <w:sz w:val="24"/>
+          <w:szCs w:val="24"/>
+          <w:shd w:val="clear" w:color="auto" w:fill="FFFFFF"/>
+        </w:rPr>
+      </w:pPr>
+      <w:r>
+        <w:rPr>
+          <w:rFonts w:ascii="Times New Roman" w:hAnsi="Times New Roman" w:cs="Times New Roman"/>
+          <w:color w:val="202122"/>
+          <w:sz w:val="24"/>
+          <w:szCs w:val="24"/>
+          <w:shd w:val="clear" w:color="auto" w:fill="FFFFFF"/>
+        </w:rPr>
+        <w:t>Strict</w:t>
+      </w:r>
+      <w:r>
+        <w:rPr>
+          <w:rFonts w:ascii="Times New Roman" w:hAnsi="Times New Roman" w:cs="Times New Roman"/>
+          <w:color w:val="202122"/>
+          <w:sz w:val="24"/>
+          <w:szCs w:val="24"/>
+          <w:shd w:val="clear" w:color="auto" w:fill="FFFFFF"/>
+        </w:rPr>
+        <w:t xml:space="preserve"> </w:t>
+      </w:r>
+      <w:r>
+        <w:rPr>
+          <w:rFonts w:ascii="Times New Roman" w:hAnsi="Times New Roman" w:cs="Times New Roman"/>
+          <w:color w:val="202122"/>
+          <w:sz w:val="24"/>
+          <w:szCs w:val="24"/>
+          <w:shd w:val="clear" w:color="auto" w:fill="FFFFFF"/>
+        </w:rPr>
+        <w:t>Mode allows you to run checks and warnings for react components. It runs only on development build. It helps you to highlight the issues without rendering any visible UI.</w:t>
       </w:r>
     </w:p>
     <w:sectPr>

</xml_diff>

<commit_message>
Can we update props in reac
</commit_message>
<xml_diff>
--- a/React_Interview_Question.docx
+++ b/React_Interview_Question.docx
@@ -101,62 +101,8 @@
           <w:szCs w:val="24"/>
           <w:shd w:val="clear" w:color="auto" w:fill="FFFFFF"/>
         </w:rPr>
-        <w:t xml:space="preserve">Difference between </w:t>
-      </w:r>
-      <w:proofErr w:type="spellStart"/>
-      <w:r>
-        <w:rPr>
-          <w:rFonts w:ascii="Times New Roman" w:hAnsi="Times New Roman" w:cs="Times New Roman"/>
-          <w:b/>
-          <w:bCs/>
-          <w:color w:val="202122"/>
-          <w:sz w:val="24"/>
-          <w:szCs w:val="24"/>
-          <w:shd w:val="clear" w:color="auto" w:fill="FFFFFF"/>
-        </w:rPr>
-        <w:t>npm</w:t>
-      </w:r>
-      <w:proofErr w:type="spellEnd"/>
-      <w:r>
-        <w:rPr>
-          <w:rFonts w:ascii="Times New Roman" w:hAnsi="Times New Roman" w:cs="Times New Roman"/>
-          <w:b/>
-          <w:bCs/>
-          <w:color w:val="202122"/>
-          <w:sz w:val="24"/>
-          <w:szCs w:val="24"/>
-          <w:shd w:val="clear" w:color="auto" w:fill="FFFFFF"/>
-        </w:rPr>
-        <w:t xml:space="preserve"> &amp; </w:t>
-      </w:r>
-      <w:proofErr w:type="spellStart"/>
-      <w:proofErr w:type="gramStart"/>
-      <w:r>
-        <w:rPr>
-          <w:rFonts w:ascii="Times New Roman" w:hAnsi="Times New Roman" w:cs="Times New Roman"/>
-          <w:b/>
-          <w:bCs/>
-          <w:color w:val="202122"/>
-          <w:sz w:val="24"/>
-          <w:szCs w:val="24"/>
-          <w:shd w:val="clear" w:color="auto" w:fill="FFFFFF"/>
-        </w:rPr>
-        <w:t>npx</w:t>
-      </w:r>
-      <w:proofErr w:type="spellEnd"/>
-      <w:r>
-        <w:rPr>
-          <w:rFonts w:ascii="Times New Roman" w:hAnsi="Times New Roman" w:cs="Times New Roman"/>
-          <w:b/>
-          <w:bCs/>
-          <w:color w:val="202122"/>
-          <w:sz w:val="24"/>
-          <w:szCs w:val="24"/>
-          <w:shd w:val="clear" w:color="auto" w:fill="FFFFFF"/>
-        </w:rPr>
-        <w:t xml:space="preserve"> ?</w:t>
-      </w:r>
-      <w:proofErr w:type="gramEnd"/>
+        <w:t>Difference between npm &amp; npx ?</w:t>
+      </w:r>
     </w:p>
     <w:p>
       <w:pPr>
@@ -183,29 +129,7 @@
           <w:szCs w:val="24"/>
           <w:shd w:val="clear" w:color="auto" w:fill="FFFFFF"/>
         </w:rPr>
-        <w:t xml:space="preserve">Node package Manager is a tool: used to install, maintain, uninstall </w:t>
-      </w:r>
-      <w:proofErr w:type="spellStart"/>
-      <w:r>
-        <w:rPr>
-          <w:rFonts w:ascii="Times New Roman" w:hAnsi="Times New Roman" w:cs="Times New Roman"/>
-          <w:color w:val="202122"/>
-          <w:sz w:val="24"/>
-          <w:szCs w:val="24"/>
-          <w:shd w:val="clear" w:color="auto" w:fill="FFFFFF"/>
-        </w:rPr>
-        <w:t>javascript</w:t>
-      </w:r>
-      <w:proofErr w:type="spellEnd"/>
-      <w:r>
-        <w:rPr>
-          <w:rFonts w:ascii="Times New Roman" w:hAnsi="Times New Roman" w:cs="Times New Roman"/>
-          <w:color w:val="202122"/>
-          <w:sz w:val="24"/>
-          <w:szCs w:val="24"/>
-          <w:shd w:val="clear" w:color="auto" w:fill="FFFFFF"/>
-        </w:rPr>
-        <w:t xml:space="preserve"> modules</w:t>
+        <w:t>Node package Manager is a tool: used to install, maintain, uninstall javascript modules</w:t>
       </w:r>
       <w:r>
         <w:rPr>
@@ -356,29 +280,7 @@
           <w:szCs w:val="24"/>
           <w:shd w:val="clear" w:color="auto" w:fill="FFFFFF"/>
         </w:rPr>
-        <w:t xml:space="preserve">Bable is a </w:t>
-      </w:r>
-      <w:proofErr w:type="spellStart"/>
-      <w:r>
-        <w:rPr>
-          <w:rFonts w:ascii="Times New Roman" w:hAnsi="Times New Roman" w:cs="Times New Roman"/>
-          <w:color w:val="202122"/>
-          <w:sz w:val="24"/>
-          <w:szCs w:val="24"/>
-          <w:shd w:val="clear" w:color="auto" w:fill="FFFFFF"/>
-        </w:rPr>
-        <w:t>transpiler</w:t>
-      </w:r>
-      <w:proofErr w:type="spellEnd"/>
-      <w:r>
-        <w:rPr>
-          <w:rFonts w:ascii="Times New Roman" w:hAnsi="Times New Roman" w:cs="Times New Roman"/>
-          <w:color w:val="202122"/>
-          <w:sz w:val="24"/>
-          <w:szCs w:val="24"/>
-          <w:shd w:val="clear" w:color="auto" w:fill="FFFFFF"/>
-        </w:rPr>
-        <w:t xml:space="preserve"> &amp; also a compiler.</w:t>
+        <w:t>Bable is a transpiler &amp; also a compiler.</w:t>
       </w:r>
     </w:p>
     <w:p>
@@ -769,47 +671,7 @@
                 <w:szCs w:val="24"/>
                 <w:shd w:val="clear" w:color="auto" w:fill="FFFFFF"/>
               </w:rPr>
-              <w:t xml:space="preserve">Class components have a state and can implement lifecycle methods like </w:t>
-            </w:r>
-            <w:proofErr w:type="spellStart"/>
-            <w:r>
-              <w:rPr>
-                <w:rFonts w:ascii="Times New Roman" w:hAnsi="Times New Roman" w:cs="Times New Roman"/>
-                <w:sz w:val="24"/>
-                <w:szCs w:val="24"/>
-                <w:shd w:val="clear" w:color="auto" w:fill="FFFFFF"/>
-              </w:rPr>
-              <w:t>componentDidMount</w:t>
-            </w:r>
-            <w:proofErr w:type="spellEnd"/>
-            <w:r>
-              <w:rPr>
-                <w:rFonts w:ascii="Times New Roman" w:hAnsi="Times New Roman" w:cs="Times New Roman"/>
-                <w:sz w:val="24"/>
-                <w:szCs w:val="24"/>
-                <w:shd w:val="clear" w:color="auto" w:fill="FFFFFF"/>
-              </w:rPr>
-              <w:t xml:space="preserve"> and </w:t>
-            </w:r>
-            <w:proofErr w:type="spellStart"/>
-            <w:r>
-              <w:rPr>
-                <w:rFonts w:ascii="Times New Roman" w:hAnsi="Times New Roman" w:cs="Times New Roman"/>
-                <w:sz w:val="24"/>
-                <w:szCs w:val="24"/>
-                <w:shd w:val="clear" w:color="auto" w:fill="FFFFFF"/>
-              </w:rPr>
-              <w:t>componentDidUpdate</w:t>
-            </w:r>
-            <w:proofErr w:type="spellEnd"/>
-            <w:r>
-              <w:rPr>
-                <w:rFonts w:ascii="Times New Roman" w:hAnsi="Times New Roman" w:cs="Times New Roman"/>
-                <w:sz w:val="24"/>
-                <w:szCs w:val="24"/>
-                <w:shd w:val="clear" w:color="auto" w:fill="FFFFFF"/>
-              </w:rPr>
-              <w:t>.</w:t>
+              <w:t>Class components have a state and can implement lifecycle methods like componentDidMount and componentDidUpdate.</w:t>
             </w:r>
           </w:p>
         </w:tc>
@@ -1070,33 +932,7 @@
           <w:szCs w:val="24"/>
           <w:shd w:val="clear" w:color="auto" w:fill="FFFFFF"/>
         </w:rPr>
-        <w:t xml:space="preserve">What </w:t>
-      </w:r>
-      <w:proofErr w:type="gramStart"/>
-      <w:r>
-        <w:rPr>
-          <w:rFonts w:ascii="Times New Roman" w:hAnsi="Times New Roman" w:cs="Times New Roman"/>
-          <w:b/>
-          <w:bCs/>
-          <w:color w:val="202122"/>
-          <w:sz w:val="24"/>
-          <w:szCs w:val="24"/>
-          <w:shd w:val="clear" w:color="auto" w:fill="FFFFFF"/>
-        </w:rPr>
-        <w:t>is</w:t>
-      </w:r>
-      <w:proofErr w:type="gramEnd"/>
-      <w:r>
-        <w:rPr>
-          <w:rFonts w:ascii="Times New Roman" w:hAnsi="Times New Roman" w:cs="Times New Roman"/>
-          <w:b/>
-          <w:bCs/>
-          <w:color w:val="202122"/>
-          <w:sz w:val="24"/>
-          <w:szCs w:val="24"/>
-          <w:shd w:val="clear" w:color="auto" w:fill="FFFFFF"/>
-        </w:rPr>
-        <w:t xml:space="preserve"> Hooks? What are different types of Hooks?</w:t>
+        <w:t>What is Hooks? What are different types of Hooks?</w:t>
       </w:r>
     </w:p>
     <w:p>
@@ -1202,29 +1038,7 @@
           <w:szCs w:val="24"/>
           <w:shd w:val="clear" w:color="auto" w:fill="FFFFFF"/>
         </w:rPr>
-        <w:t>‘</w:t>
-      </w:r>
-      <w:proofErr w:type="spellStart"/>
-      <w:r>
-        <w:rPr>
-          <w:rFonts w:ascii="Times New Roman" w:hAnsi="Times New Roman" w:cs="Times New Roman"/>
-          <w:color w:val="202122"/>
-          <w:sz w:val="24"/>
-          <w:szCs w:val="24"/>
-          <w:shd w:val="clear" w:color="auto" w:fill="FFFFFF"/>
-        </w:rPr>
-        <w:t>useState</w:t>
-      </w:r>
-      <w:proofErr w:type="spellEnd"/>
-      <w:r>
-        <w:rPr>
-          <w:rFonts w:ascii="Times New Roman" w:hAnsi="Times New Roman" w:cs="Times New Roman"/>
-          <w:color w:val="202122"/>
-          <w:sz w:val="24"/>
-          <w:szCs w:val="24"/>
-          <w:shd w:val="clear" w:color="auto" w:fill="FFFFFF"/>
-        </w:rPr>
-        <w:t>’: It is the most commonly used React Hook. It allows functional components to have state variables. It takes an initial state value as the argument and returns an array with two elements — the current state value and a function to update that state.</w:t>
+        <w:t>‘useState’: It is the most commonly used React Hook. It allows functional components to have state variables. It takes an initial state value as the argument and returns an array with two elements — the current state value and a function to update that state.</w:t>
       </w:r>
     </w:p>
     <w:p>
@@ -1252,29 +1066,7 @@
           <w:szCs w:val="24"/>
           <w:shd w:val="clear" w:color="auto" w:fill="FFFFFF"/>
         </w:rPr>
-        <w:t>‘</w:t>
-      </w:r>
-      <w:proofErr w:type="spellStart"/>
-      <w:r>
-        <w:rPr>
-          <w:rFonts w:ascii="Times New Roman" w:hAnsi="Times New Roman" w:cs="Times New Roman"/>
-          <w:color w:val="202122"/>
-          <w:sz w:val="24"/>
-          <w:szCs w:val="24"/>
-          <w:shd w:val="clear" w:color="auto" w:fill="FFFFFF"/>
-        </w:rPr>
-        <w:t>useEffect</w:t>
-      </w:r>
-      <w:proofErr w:type="spellEnd"/>
-      <w:r>
-        <w:rPr>
-          <w:rFonts w:ascii="Times New Roman" w:hAnsi="Times New Roman" w:cs="Times New Roman"/>
-          <w:color w:val="202122"/>
-          <w:sz w:val="24"/>
-          <w:szCs w:val="24"/>
-          <w:shd w:val="clear" w:color="auto" w:fill="FFFFFF"/>
-        </w:rPr>
-        <w:t>’: It enables performing side effects, such as data fetching, subscriptions, or DOM manipulations after the component has been rendered.</w:t>
+        <w:t>‘useEffect’: It enables performing side effects, such as data fetching, subscriptions, or DOM manipulations after the component has been rendered.</w:t>
       </w:r>
     </w:p>
     <w:p>
@@ -1302,29 +1094,7 @@
           <w:szCs w:val="24"/>
           <w:shd w:val="clear" w:color="auto" w:fill="FFFFFF"/>
         </w:rPr>
-        <w:t>‘</w:t>
-      </w:r>
-      <w:proofErr w:type="spellStart"/>
-      <w:r>
-        <w:rPr>
-          <w:rFonts w:ascii="Times New Roman" w:hAnsi="Times New Roman" w:cs="Times New Roman"/>
-          <w:color w:val="202122"/>
-          <w:sz w:val="24"/>
-          <w:szCs w:val="24"/>
-          <w:shd w:val="clear" w:color="auto" w:fill="FFFFFF"/>
-        </w:rPr>
-        <w:t>useRef</w:t>
-      </w:r>
-      <w:proofErr w:type="spellEnd"/>
-      <w:r>
-        <w:rPr>
-          <w:rFonts w:ascii="Times New Roman" w:hAnsi="Times New Roman" w:cs="Times New Roman"/>
-          <w:color w:val="202122"/>
-          <w:sz w:val="24"/>
-          <w:szCs w:val="24"/>
-          <w:shd w:val="clear" w:color="auto" w:fill="FFFFFF"/>
-        </w:rPr>
-        <w:t>’: Provides a way to create mutable references to values or DOM elements that persist across renders. Often used for accessing or manipulating DOM elements.</w:t>
+        <w:t>‘useRef’: Provides a way to create mutable references to values or DOM elements that persist across renders. Often used for accessing or manipulating DOM elements.</w:t>
       </w:r>
     </w:p>
     <w:p>
@@ -1461,47 +1231,7 @@
           <w:szCs w:val="24"/>
           <w:shd w:val="clear" w:color="auto" w:fill="FFFFFF"/>
         </w:rPr>
-        <w:t xml:space="preserve">What does </w:t>
-      </w:r>
-      <w:proofErr w:type="spellStart"/>
-      <w:proofErr w:type="gramStart"/>
-      <w:r>
-        <w:rPr>
-          <w:rFonts w:ascii="Times New Roman" w:hAnsi="Times New Roman" w:cs="Times New Roman"/>
-          <w:b/>
-          <w:bCs/>
-          <w:color w:val="202122"/>
-          <w:sz w:val="24"/>
-          <w:szCs w:val="24"/>
-          <w:shd w:val="clear" w:color="auto" w:fill="FFFFFF"/>
-        </w:rPr>
-        <w:t>setState</w:t>
-      </w:r>
-      <w:proofErr w:type="spellEnd"/>
-      <w:r>
-        <w:rPr>
-          <w:rFonts w:ascii="Times New Roman" w:hAnsi="Times New Roman" w:cs="Times New Roman"/>
-          <w:b/>
-          <w:bCs/>
-          <w:color w:val="202122"/>
-          <w:sz w:val="24"/>
-          <w:szCs w:val="24"/>
-          <w:shd w:val="clear" w:color="auto" w:fill="FFFFFF"/>
-        </w:rPr>
-        <w:t>(</w:t>
-      </w:r>
-      <w:proofErr w:type="gramEnd"/>
-      <w:r>
-        <w:rPr>
-          <w:rFonts w:ascii="Times New Roman" w:hAnsi="Times New Roman" w:cs="Times New Roman"/>
-          <w:b/>
-          <w:bCs/>
-          <w:color w:val="202122"/>
-          <w:sz w:val="24"/>
-          <w:szCs w:val="24"/>
-          <w:shd w:val="clear" w:color="auto" w:fill="FFFFFF"/>
-        </w:rPr>
-        <w:t>) method do?</w:t>
+        <w:t>What does setState() method do?</w:t>
       </w:r>
     </w:p>
     <w:p>
@@ -1521,8 +1251,6 @@
           <w:shd w:val="clear" w:color="auto" w:fill="FFFFFF"/>
         </w:rPr>
       </w:pPr>
-      <w:proofErr w:type="spellStart"/>
-      <w:proofErr w:type="gramStart"/>
       <w:r>
         <w:rPr>
           <w:rFonts w:ascii="Times New Roman" w:hAnsi="Times New Roman" w:cs="Times New Roman"/>
@@ -1543,29 +1271,7 @@
           <w:szCs w:val="24"/>
           <w:shd w:val="clear" w:color="auto" w:fill="FFFFFF"/>
         </w:rPr>
-        <w:t>etState</w:t>
-      </w:r>
-      <w:proofErr w:type="spellEnd"/>
-      <w:r>
-        <w:rPr>
-          <w:rFonts w:ascii="Times New Roman" w:hAnsi="Times New Roman" w:cs="Times New Roman"/>
-          <w:color w:val="202122"/>
-          <w:sz w:val="24"/>
-          <w:szCs w:val="24"/>
-          <w:shd w:val="clear" w:color="auto" w:fill="FFFFFF"/>
-        </w:rPr>
-        <w:t>(</w:t>
-      </w:r>
-      <w:proofErr w:type="gramEnd"/>
-      <w:r>
-        <w:rPr>
-          <w:rFonts w:ascii="Times New Roman" w:hAnsi="Times New Roman" w:cs="Times New Roman"/>
-          <w:color w:val="202122"/>
-          <w:sz w:val="24"/>
-          <w:szCs w:val="24"/>
-          <w:shd w:val="clear" w:color="auto" w:fill="FFFFFF"/>
-        </w:rPr>
-        <w:t>) method will modify value of the state.</w:t>
+        <w:t>etState() method will modify value of the state.</w:t>
       </w:r>
     </w:p>
     <w:p>
@@ -1758,29 +1464,7 @@
           <w:szCs w:val="24"/>
           <w:shd w:val="clear" w:color="auto" w:fill="FFFFFF"/>
         </w:rPr>
-        <w:t xml:space="preserve">Synthetic events are representative of real events </w:t>
-      </w:r>
-      <w:proofErr w:type="spellStart"/>
-      <w:r>
-        <w:rPr>
-          <w:rFonts w:ascii="Times New Roman" w:hAnsi="Times New Roman" w:cs="Times New Roman"/>
-          <w:color w:val="202122"/>
-          <w:sz w:val="24"/>
-          <w:szCs w:val="24"/>
-          <w:shd w:val="clear" w:color="auto" w:fill="FFFFFF"/>
-        </w:rPr>
-        <w:t>a.k.a</w:t>
-      </w:r>
-      <w:proofErr w:type="spellEnd"/>
-      <w:r>
-        <w:rPr>
-          <w:rFonts w:ascii="Times New Roman" w:hAnsi="Times New Roman" w:cs="Times New Roman"/>
-          <w:color w:val="202122"/>
-          <w:sz w:val="24"/>
-          <w:szCs w:val="24"/>
-          <w:shd w:val="clear" w:color="auto" w:fill="FFFFFF"/>
-        </w:rPr>
-        <w:t xml:space="preserve"> wrapper around real</w:t>
+        <w:t>Synthetic events are representative of real events a.k.a wrapper around real</w:t>
       </w:r>
     </w:p>
     <w:p>
@@ -1852,29 +1536,7 @@
           <w:szCs w:val="24"/>
           <w:shd w:val="clear" w:color="auto" w:fill="FFFFFF"/>
         </w:rPr>
-        <w:t xml:space="preserve">single event </w:t>
-      </w:r>
-      <w:proofErr w:type="gramStart"/>
-      <w:r>
-        <w:rPr>
-          <w:rFonts w:ascii="Times New Roman" w:hAnsi="Times New Roman" w:cs="Times New Roman"/>
-          <w:color w:val="202122"/>
-          <w:sz w:val="24"/>
-          <w:szCs w:val="24"/>
-          <w:shd w:val="clear" w:color="auto" w:fill="FFFFFF"/>
-        </w:rPr>
-        <w:t>access</w:t>
-      </w:r>
-      <w:proofErr w:type="gramEnd"/>
-      <w:r>
-        <w:rPr>
-          <w:rFonts w:ascii="Times New Roman" w:hAnsi="Times New Roman" w:cs="Times New Roman"/>
-          <w:color w:val="202122"/>
-          <w:sz w:val="24"/>
-          <w:szCs w:val="24"/>
-          <w:shd w:val="clear" w:color="auto" w:fill="FFFFFF"/>
-        </w:rPr>
-        <w:t xml:space="preserve"> all browsers.</w:t>
+        <w:t>single event access all browsers.</w:t>
       </w:r>
     </w:p>
     <w:p>
@@ -1976,31 +1638,7 @@
           <w:szCs w:val="24"/>
           <w:shd w:val="clear" w:color="auto" w:fill="FFFFFF"/>
         </w:rPr>
-        <w:t xml:space="preserve">occurred. As we cannot use DOM functions like </w:t>
-      </w:r>
-      <w:proofErr w:type="spellStart"/>
-      <w:proofErr w:type="gramStart"/>
-      <w:r>
-        <w:rPr>
-          <w:rFonts w:ascii="Times New Roman" w:hAnsi="Times New Roman" w:cs="Times New Roman"/>
-          <w:color w:val="202122"/>
-          <w:sz w:val="24"/>
-          <w:szCs w:val="24"/>
-          <w:shd w:val="clear" w:color="auto" w:fill="FFFFFF"/>
-        </w:rPr>
-        <w:t>document.getElementById</w:t>
-      </w:r>
-      <w:proofErr w:type="spellEnd"/>
-      <w:proofErr w:type="gramEnd"/>
-      <w:r>
-        <w:rPr>
-          <w:rFonts w:ascii="Times New Roman" w:hAnsi="Times New Roman" w:cs="Times New Roman"/>
-          <w:color w:val="202122"/>
-          <w:sz w:val="24"/>
-          <w:szCs w:val="24"/>
-          <w:shd w:val="clear" w:color="auto" w:fill="FFFFFF"/>
-        </w:rPr>
-        <w:t>()</w:t>
+        <w:t>occurred. As we cannot use DOM functions like document.getElementById()</w:t>
       </w:r>
       <w:r>
         <w:rPr>
@@ -2012,27 +1650,15 @@
         </w:rPr>
         <w:t xml:space="preserve"> </w:t>
       </w:r>
-      <w:proofErr w:type="spellStart"/>
-      <w:r>
-        <w:rPr>
-          <w:rFonts w:ascii="Times New Roman" w:hAnsi="Times New Roman" w:cs="Times New Roman"/>
-          <w:color w:val="202122"/>
-          <w:sz w:val="24"/>
-          <w:szCs w:val="24"/>
-          <w:shd w:val="clear" w:color="auto" w:fill="FFFFFF"/>
-        </w:rPr>
-        <w:t>etc</w:t>
-      </w:r>
-      <w:proofErr w:type="spellEnd"/>
-      <w:r>
-        <w:rPr>
-          <w:rFonts w:ascii="Times New Roman" w:hAnsi="Times New Roman" w:cs="Times New Roman"/>
-          <w:color w:val="202122"/>
-          <w:sz w:val="24"/>
-          <w:szCs w:val="24"/>
-          <w:shd w:val="clear" w:color="auto" w:fill="FFFFFF"/>
-        </w:rPr>
-        <w:t xml:space="preserve"> inside react, we use event object to fetch the element present inside</w:t>
+      <w:r>
+        <w:rPr>
+          <w:rFonts w:ascii="Times New Roman" w:hAnsi="Times New Roman" w:cs="Times New Roman"/>
+          <w:color w:val="202122"/>
+          <w:sz w:val="24"/>
+          <w:szCs w:val="24"/>
+          <w:shd w:val="clear" w:color="auto" w:fill="FFFFFF"/>
+        </w:rPr>
+        <w:t>etc inside react, we use event object to fetch the element present inside</w:t>
       </w:r>
       <w:r>
         <w:rPr>
@@ -2167,27 +1793,15 @@
         </w:rPr>
         <w:t xml:space="preserve"> </w:t>
       </w:r>
-      <w:proofErr w:type="spellStart"/>
-      <w:r>
-        <w:rPr>
-          <w:rFonts w:ascii="Times New Roman" w:hAnsi="Times New Roman" w:cs="Times New Roman"/>
-          <w:color w:val="202122"/>
-          <w:sz w:val="24"/>
-          <w:szCs w:val="24"/>
-          <w:shd w:val="clear" w:color="auto" w:fill="FFFFFF"/>
-        </w:rPr>
-        <w:t>ReactDOM</w:t>
-      </w:r>
-      <w:proofErr w:type="spellEnd"/>
-      <w:r>
-        <w:rPr>
-          <w:rFonts w:ascii="Times New Roman" w:hAnsi="Times New Roman" w:cs="Times New Roman"/>
-          <w:color w:val="202122"/>
-          <w:sz w:val="24"/>
-          <w:szCs w:val="24"/>
-          <w:shd w:val="clear" w:color="auto" w:fill="FFFFFF"/>
-        </w:rPr>
-        <w:t>. This process is called reconciliation.</w:t>
+      <w:r>
+        <w:rPr>
+          <w:rFonts w:ascii="Times New Roman" w:hAnsi="Times New Roman" w:cs="Times New Roman"/>
+          <w:color w:val="202122"/>
+          <w:sz w:val="24"/>
+          <w:szCs w:val="24"/>
+          <w:shd w:val="clear" w:color="auto" w:fill="FFFFFF"/>
+        </w:rPr>
+        <w:t>ReactDOM. This process is called reconciliation.</w:t>
       </w:r>
     </w:p>
     <w:p>
@@ -2342,35 +1956,7 @@
           <w:szCs w:val="24"/>
           <w:shd w:val="clear" w:color="auto" w:fill="FFFFFF"/>
         </w:rPr>
-        <w:t xml:space="preserve">Why is </w:t>
-      </w:r>
-      <w:proofErr w:type="spellStart"/>
-      <w:proofErr w:type="gramStart"/>
-      <w:r>
-        <w:rPr>
-          <w:rFonts w:ascii="Times New Roman" w:hAnsi="Times New Roman" w:cs="Times New Roman"/>
-          <w:b/>
-          <w:bCs/>
-          <w:color w:val="202122"/>
-          <w:sz w:val="24"/>
-          <w:szCs w:val="24"/>
-          <w:shd w:val="clear" w:color="auto" w:fill="FFFFFF"/>
-        </w:rPr>
-        <w:t>event.preventDefault</w:t>
-      </w:r>
-      <w:proofErr w:type="spellEnd"/>
-      <w:proofErr w:type="gramEnd"/>
-      <w:r>
-        <w:rPr>
-          <w:rFonts w:ascii="Times New Roman" w:hAnsi="Times New Roman" w:cs="Times New Roman"/>
-          <w:b/>
-          <w:bCs/>
-          <w:color w:val="202122"/>
-          <w:sz w:val="24"/>
-          <w:szCs w:val="24"/>
-          <w:shd w:val="clear" w:color="auto" w:fill="FFFFFF"/>
-        </w:rPr>
-        <w:t>() used?</w:t>
+        <w:t>Why is event.preventDefault() used?</w:t>
       </w:r>
     </w:p>
     <w:p>
@@ -2410,29 +1996,15 @@
         </w:rPr>
         <w:t xml:space="preserve"> </w:t>
       </w:r>
-      <w:proofErr w:type="spellStart"/>
-      <w:proofErr w:type="gramStart"/>
-      <w:r>
-        <w:rPr>
-          <w:rFonts w:ascii="Times New Roman" w:hAnsi="Times New Roman" w:cs="Times New Roman"/>
-          <w:color w:val="202122"/>
-          <w:sz w:val="24"/>
-          <w:szCs w:val="24"/>
-          <w:shd w:val="clear" w:color="auto" w:fill="FFFFFF"/>
-        </w:rPr>
-        <w:t>event.preventDefault</w:t>
-      </w:r>
-      <w:proofErr w:type="spellEnd"/>
-      <w:proofErr w:type="gramEnd"/>
-      <w:r>
-        <w:rPr>
-          <w:rFonts w:ascii="Times New Roman" w:hAnsi="Times New Roman" w:cs="Times New Roman"/>
-          <w:color w:val="202122"/>
-          <w:sz w:val="24"/>
-          <w:szCs w:val="24"/>
-          <w:shd w:val="clear" w:color="auto" w:fill="FFFFFF"/>
-        </w:rPr>
-        <w:t>(); method when invoked avoids it from happening.</w:t>
+      <w:r>
+        <w:rPr>
+          <w:rFonts w:ascii="Times New Roman" w:hAnsi="Times New Roman" w:cs="Times New Roman"/>
+          <w:color w:val="202122"/>
+          <w:sz w:val="24"/>
+          <w:szCs w:val="24"/>
+          <w:shd w:val="clear" w:color="auto" w:fill="FFFFFF"/>
+        </w:rPr>
+        <w:t>event.preventDefault(); method when invoked avoids it from happening.</w:t>
       </w:r>
     </w:p>
     <w:p>
@@ -2624,29 +2196,7 @@
           <w:szCs w:val="24"/>
           <w:shd w:val="clear" w:color="auto" w:fill="FFFFFF"/>
         </w:rPr>
-        <w:t xml:space="preserve">No, </w:t>
-      </w:r>
-      <w:proofErr w:type="gramStart"/>
-      <w:r>
-        <w:rPr>
-          <w:rFonts w:ascii="Times New Roman" w:hAnsi="Times New Roman" w:cs="Times New Roman"/>
-          <w:color w:val="202122"/>
-          <w:sz w:val="24"/>
-          <w:szCs w:val="24"/>
-          <w:shd w:val="clear" w:color="auto" w:fill="FFFFFF"/>
-        </w:rPr>
-        <w:t>It</w:t>
-      </w:r>
-      <w:proofErr w:type="gramEnd"/>
-      <w:r>
-        <w:rPr>
-          <w:rFonts w:ascii="Times New Roman" w:hAnsi="Times New Roman" w:cs="Times New Roman"/>
-          <w:color w:val="202122"/>
-          <w:sz w:val="24"/>
-          <w:szCs w:val="24"/>
-          <w:shd w:val="clear" w:color="auto" w:fill="FFFFFF"/>
-        </w:rPr>
-        <w:t xml:space="preserve"> uses JSX, which is similar to HTML.</w:t>
+        <w:t>No, It uses JSX, which is similar to HTML.</w:t>
       </w:r>
     </w:p>
     <w:p>
@@ -2798,51 +2348,7 @@
           <w:szCs w:val="24"/>
           <w:shd w:val="clear" w:color="auto" w:fill="FFFFFF"/>
         </w:rPr>
-        <w:t xml:space="preserve">Redux has a feature called ‘Store’ which allows you to save the application’s entire State at one place. </w:t>
-      </w:r>
-      <w:proofErr w:type="gramStart"/>
-      <w:r>
-        <w:rPr>
-          <w:rFonts w:ascii="Times New Roman" w:hAnsi="Times New Roman" w:cs="Times New Roman"/>
-          <w:color w:val="202122"/>
-          <w:sz w:val="24"/>
-          <w:szCs w:val="24"/>
-          <w:shd w:val="clear" w:color="auto" w:fill="FFFFFF"/>
-        </w:rPr>
-        <w:t>Therefore</w:t>
-      </w:r>
-      <w:proofErr w:type="gramEnd"/>
-      <w:r>
-        <w:rPr>
-          <w:rFonts w:ascii="Times New Roman" w:hAnsi="Times New Roman" w:cs="Times New Roman"/>
-          <w:color w:val="202122"/>
-          <w:sz w:val="24"/>
-          <w:szCs w:val="24"/>
-          <w:shd w:val="clear" w:color="auto" w:fill="FFFFFF"/>
-        </w:rPr>
-        <w:t xml:space="preserve"> all </w:t>
-      </w:r>
-      <w:proofErr w:type="spellStart"/>
-      <w:r>
-        <w:rPr>
-          <w:rFonts w:ascii="Times New Roman" w:hAnsi="Times New Roman" w:cs="Times New Roman"/>
-          <w:color w:val="202122"/>
-          <w:sz w:val="24"/>
-          <w:szCs w:val="24"/>
-          <w:shd w:val="clear" w:color="auto" w:fill="FFFFFF"/>
-        </w:rPr>
-        <w:t>it’s</w:t>
-      </w:r>
-      <w:proofErr w:type="spellEnd"/>
-      <w:r>
-        <w:rPr>
-          <w:rFonts w:ascii="Times New Roman" w:hAnsi="Times New Roman" w:cs="Times New Roman"/>
-          <w:color w:val="202122"/>
-          <w:sz w:val="24"/>
-          <w:szCs w:val="24"/>
-          <w:shd w:val="clear" w:color="auto" w:fill="FFFFFF"/>
-        </w:rPr>
-        <w:t xml:space="preserve"> component’s State are stored in the Store so that you will get regular updates directly from the Store.</w:t>
+        <w:t>Redux has a feature called ‘Store’ which allows you to save the application’s entire State at one place. Therefore all it’s component’s State are stored in the Store so that you will get regular updates directly from the Store.</w:t>
       </w:r>
     </w:p>
     <w:p>
@@ -3245,51 +2751,7 @@
           <w:szCs w:val="24"/>
           <w:shd w:val="clear" w:color="auto" w:fill="FFFFFF"/>
         </w:rPr>
-        <w:t xml:space="preserve">A callback function should be called when </w:t>
-      </w:r>
-      <w:proofErr w:type="spellStart"/>
-      <w:r>
-        <w:rPr>
-          <w:rFonts w:ascii="Times New Roman" w:hAnsi="Times New Roman" w:cs="Times New Roman"/>
-          <w:color w:val="202122"/>
-          <w:sz w:val="24"/>
-          <w:szCs w:val="24"/>
-          <w:shd w:val="clear" w:color="auto" w:fill="FFFFFF"/>
-        </w:rPr>
-        <w:t>setState</w:t>
-      </w:r>
-      <w:proofErr w:type="spellEnd"/>
-      <w:r>
-        <w:rPr>
-          <w:rFonts w:ascii="Times New Roman" w:hAnsi="Times New Roman" w:cs="Times New Roman"/>
-          <w:color w:val="202122"/>
-          <w:sz w:val="24"/>
-          <w:szCs w:val="24"/>
-          <w:shd w:val="clear" w:color="auto" w:fill="FFFFFF"/>
-        </w:rPr>
-        <w:t xml:space="preserve"> has finished, and the component is re-rendered. As the </w:t>
-      </w:r>
-      <w:proofErr w:type="spellStart"/>
-      <w:r>
-        <w:rPr>
-          <w:rFonts w:ascii="Times New Roman" w:hAnsi="Times New Roman" w:cs="Times New Roman"/>
-          <w:color w:val="202122"/>
-          <w:sz w:val="24"/>
-          <w:szCs w:val="24"/>
-          <w:shd w:val="clear" w:color="auto" w:fill="FFFFFF"/>
-        </w:rPr>
-        <w:t>setState</w:t>
-      </w:r>
-      <w:proofErr w:type="spellEnd"/>
-      <w:r>
-        <w:rPr>
-          <w:rFonts w:ascii="Times New Roman" w:hAnsi="Times New Roman" w:cs="Times New Roman"/>
-          <w:color w:val="202122"/>
-          <w:sz w:val="24"/>
-          <w:szCs w:val="24"/>
-          <w:shd w:val="clear" w:color="auto" w:fill="FFFFFF"/>
-        </w:rPr>
-        <w:t xml:space="preserve"> is asynchronous, which is why it takes in a second callback function.</w:t>
+        <w:t>A callback function should be called when setState has finished, and the component is re-rendered. As the setState is asynchronous, which is why it takes in a second callback function.</w:t>
       </w:r>
     </w:p>
     <w:p>
@@ -3407,29 +2869,7 @@
           <w:szCs w:val="24"/>
           <w:shd w:val="clear" w:color="auto" w:fill="FFFFFF"/>
         </w:rPr>
-        <w:t xml:space="preserve">Props mean properties, which is a way of passing data from parent to child. We can say that props are just </w:t>
-      </w:r>
-      <w:proofErr w:type="gramStart"/>
-      <w:r>
-        <w:rPr>
-          <w:rFonts w:ascii="Times New Roman" w:hAnsi="Times New Roman" w:cs="Times New Roman"/>
-          <w:color w:val="202122"/>
-          <w:sz w:val="24"/>
-          <w:szCs w:val="24"/>
-          <w:shd w:val="clear" w:color="auto" w:fill="FFFFFF"/>
-        </w:rPr>
-        <w:t>a  communication</w:t>
-      </w:r>
-      <w:proofErr w:type="gramEnd"/>
-      <w:r>
-        <w:rPr>
-          <w:rFonts w:ascii="Times New Roman" w:hAnsi="Times New Roman" w:cs="Times New Roman"/>
-          <w:color w:val="202122"/>
-          <w:sz w:val="24"/>
-          <w:szCs w:val="24"/>
-          <w:shd w:val="clear" w:color="auto" w:fill="FFFFFF"/>
-        </w:rPr>
-        <w:t xml:space="preserve"> channel between components. It is always moving from parent to child component.</w:t>
+        <w:t>Props mean properties, which is a way of passing data from parent to child. We can say that props are just a  communication channel between components. It is always moving from parent to child component.</w:t>
       </w:r>
     </w:p>
     <w:p>
@@ -3872,29 +3312,7 @@
           <w:szCs w:val="24"/>
           <w:shd w:val="clear" w:color="auto" w:fill="FFFFFF"/>
         </w:rPr>
-        <w:t xml:space="preserve">Important lifecycle steps of React </w:t>
-      </w:r>
-      <w:proofErr w:type="spellStart"/>
-      <w:r>
-        <w:rPr>
-          <w:rFonts w:ascii="Times New Roman" w:hAnsi="Times New Roman" w:cs="Times New Roman"/>
-          <w:color w:val="202122"/>
-          <w:sz w:val="24"/>
-          <w:szCs w:val="24"/>
-          <w:shd w:val="clear" w:color="auto" w:fill="FFFFFF"/>
-        </w:rPr>
-        <w:t>js</w:t>
-      </w:r>
-      <w:proofErr w:type="spellEnd"/>
-      <w:r>
-        <w:rPr>
-          <w:rFonts w:ascii="Times New Roman" w:hAnsi="Times New Roman" w:cs="Times New Roman"/>
-          <w:color w:val="202122"/>
-          <w:sz w:val="24"/>
-          <w:szCs w:val="24"/>
-          <w:shd w:val="clear" w:color="auto" w:fill="FFFFFF"/>
-        </w:rPr>
-        <w:t xml:space="preserve"> are:</w:t>
+        <w:t>Important lifecycle steps of React js are:</w:t>
       </w:r>
     </w:p>
     <w:p>
@@ -3978,29 +3396,7 @@
           <w:szCs w:val="24"/>
           <w:shd w:val="clear" w:color="auto" w:fill="FFFFFF"/>
         </w:rPr>
-        <w:t xml:space="preserve">Destruction </w:t>
-      </w:r>
-      <w:proofErr w:type="gramStart"/>
-      <w:r>
-        <w:rPr>
-          <w:rFonts w:ascii="Times New Roman" w:hAnsi="Times New Roman" w:cs="Times New Roman"/>
-          <w:color w:val="202122"/>
-          <w:sz w:val="24"/>
-          <w:szCs w:val="24"/>
-          <w:shd w:val="clear" w:color="auto" w:fill="FFFFFF"/>
-        </w:rPr>
-        <w:t>are</w:t>
-      </w:r>
-      <w:proofErr w:type="gramEnd"/>
-      <w:r>
-        <w:rPr>
-          <w:rFonts w:ascii="Times New Roman" w:hAnsi="Times New Roman" w:cs="Times New Roman"/>
-          <w:color w:val="202122"/>
-          <w:sz w:val="24"/>
-          <w:szCs w:val="24"/>
-          <w:shd w:val="clear" w:color="auto" w:fill="FFFFFF"/>
-        </w:rPr>
-        <w:t xml:space="preserve"> the lifecycle of React</w:t>
+        <w:t>Destruction are the lifecycle of React</w:t>
       </w:r>
     </w:p>
     <w:p>
@@ -4070,29 +3466,7 @@
           <w:szCs w:val="24"/>
           <w:shd w:val="clear" w:color="auto" w:fill="FFFFFF"/>
         </w:rPr>
-        <w:t>‘</w:t>
-      </w:r>
-      <w:proofErr w:type="gramStart"/>
-      <w:r>
-        <w:rPr>
-          <w:rFonts w:ascii="Times New Roman" w:hAnsi="Times New Roman" w:cs="Times New Roman"/>
-          <w:color w:val="202122"/>
-          <w:sz w:val="24"/>
-          <w:szCs w:val="24"/>
-          <w:shd w:val="clear" w:color="auto" w:fill="FFFFFF"/>
-        </w:rPr>
-        <w:t>create</w:t>
-      </w:r>
-      <w:proofErr w:type="gramEnd"/>
-      <w:r>
-        <w:rPr>
-          <w:rFonts w:ascii="Times New Roman" w:hAnsi="Times New Roman" w:cs="Times New Roman"/>
-          <w:color w:val="202122"/>
-          <w:sz w:val="24"/>
-          <w:szCs w:val="24"/>
-          <w:shd w:val="clear" w:color="auto" w:fill="FFFFFF"/>
-        </w:rPr>
-        <w:t>-react-app’ is a command-line tool which allows you to create one basic react application.</w:t>
+        <w:t>‘create-react-app’ is a command-line tool which allows you to create one basic react application.</w:t>
       </w:r>
     </w:p>
     <w:p>
@@ -4208,33 +3582,7 @@
           <w:szCs w:val="24"/>
           <w:shd w:val="clear" w:color="auto" w:fill="FFFFFF"/>
         </w:rPr>
-        <w:t xml:space="preserve">What </w:t>
-      </w:r>
-      <w:proofErr w:type="gramStart"/>
-      <w:r>
-        <w:rPr>
-          <w:rFonts w:ascii="Times New Roman" w:hAnsi="Times New Roman" w:cs="Times New Roman"/>
-          <w:b/>
-          <w:bCs/>
-          <w:color w:val="202122"/>
-          <w:sz w:val="24"/>
-          <w:szCs w:val="24"/>
-          <w:shd w:val="clear" w:color="auto" w:fill="FFFFFF"/>
-        </w:rPr>
-        <w:t>are</w:t>
-      </w:r>
-      <w:proofErr w:type="gramEnd"/>
-      <w:r>
-        <w:rPr>
-          <w:rFonts w:ascii="Times New Roman" w:hAnsi="Times New Roman" w:cs="Times New Roman"/>
-          <w:b/>
-          <w:bCs/>
-          <w:color w:val="202122"/>
-          <w:sz w:val="24"/>
-          <w:szCs w:val="24"/>
-          <w:shd w:val="clear" w:color="auto" w:fill="FFFFFF"/>
-        </w:rPr>
-        <w:t xml:space="preserve"> children prop?</w:t>
+        <w:t>What are children prop?</w:t>
       </w:r>
     </w:p>
     <w:p>
@@ -4282,31 +3630,7 @@
           <w:szCs w:val="24"/>
           <w:shd w:val="clear" w:color="auto" w:fill="FFFFFF"/>
         </w:rPr>
-        <w:t>{</w:t>
-      </w:r>
-      <w:proofErr w:type="spellStart"/>
-      <w:proofErr w:type="gramStart"/>
-      <w:r>
-        <w:rPr>
-          <w:rFonts w:ascii="Times New Roman" w:hAnsi="Times New Roman" w:cs="Times New Roman"/>
-          <w:color w:val="202122"/>
-          <w:sz w:val="24"/>
-          <w:szCs w:val="24"/>
-          <w:shd w:val="clear" w:color="auto" w:fill="FFFFFF"/>
-        </w:rPr>
-        <w:t>props.children</w:t>
-      </w:r>
-      <w:proofErr w:type="spellEnd"/>
-      <w:proofErr w:type="gramEnd"/>
-      <w:r>
-        <w:rPr>
-          <w:rFonts w:ascii="Times New Roman" w:hAnsi="Times New Roman" w:cs="Times New Roman"/>
-          <w:color w:val="202122"/>
-          <w:sz w:val="24"/>
-          <w:szCs w:val="24"/>
-          <w:shd w:val="clear" w:color="auto" w:fill="FFFFFF"/>
-        </w:rPr>
-        <w:t>}</w:t>
+        <w:t>{props.children}</w:t>
       </w:r>
     </w:p>
     <w:p>
@@ -4479,6 +3803,131 @@
           <w:shd w:val="clear" w:color="auto" w:fill="FFFFFF"/>
         </w:rPr>
         <w:t>Mode allows you to run checks and warnings for react components. It runs only on development build. It helps you to highlight the issues without rendering any visible UI.</w:t>
+      </w:r>
+    </w:p>
+    <w:p>
+      <w:pPr>
+        <w:spacing w:line="276" w:lineRule="auto"/>
+        <w:ind w:left="360"/>
+        <w:jc w:val="both"/>
+        <w:rPr>
+          <w:rFonts w:ascii="Times New Roman" w:hAnsi="Times New Roman" w:cs="Times New Roman"/>
+          <w:color w:val="202122"/>
+          <w:sz w:val="24"/>
+          <w:szCs w:val="24"/>
+          <w:shd w:val="clear" w:color="auto" w:fill="FFFFFF"/>
+        </w:rPr>
+      </w:pPr>
+    </w:p>
+    <w:p>
+      <w:pPr>
+        <w:pStyle w:val="ListParagraph"/>
+        <w:numPr>
+          <w:ilvl w:val="0"/>
+          <w:numId w:val="2"/>
+        </w:numPr>
+        <w:spacing w:line="276" w:lineRule="auto"/>
+        <w:jc w:val="both"/>
+        <w:rPr>
+          <w:rFonts w:ascii="Times New Roman" w:hAnsi="Times New Roman" w:cs="Times New Roman"/>
+          <w:b/>
+          <w:bCs/>
+          <w:color w:val="202122"/>
+          <w:sz w:val="24"/>
+          <w:szCs w:val="24"/>
+          <w:shd w:val="clear" w:color="auto" w:fill="FFFFFF"/>
+        </w:rPr>
+      </w:pPr>
+      <w:r>
+        <w:rPr>
+          <w:rFonts w:ascii="Times New Roman" w:hAnsi="Times New Roman" w:cs="Times New Roman"/>
+          <w:b/>
+          <w:bCs/>
+          <w:color w:val="202122"/>
+          <w:sz w:val="24"/>
+          <w:szCs w:val="24"/>
+          <w:shd w:val="clear" w:color="auto" w:fill="FFFFFF"/>
+        </w:rPr>
+        <w:t xml:space="preserve">Can </w:t>
+      </w:r>
+      <w:r>
+        <w:rPr>
+          <w:rFonts w:ascii="Times New Roman" w:hAnsi="Times New Roman" w:cs="Times New Roman"/>
+          <w:b/>
+          <w:bCs/>
+          <w:color w:val="202122"/>
+          <w:sz w:val="24"/>
+          <w:szCs w:val="24"/>
+          <w:shd w:val="clear" w:color="auto" w:fill="FFFFFF"/>
+        </w:rPr>
+        <w:t>we</w:t>
+      </w:r>
+      <w:r>
+        <w:rPr>
+          <w:rFonts w:ascii="Times New Roman" w:hAnsi="Times New Roman" w:cs="Times New Roman"/>
+          <w:b/>
+          <w:bCs/>
+          <w:color w:val="202122"/>
+          <w:sz w:val="24"/>
+          <w:szCs w:val="24"/>
+          <w:shd w:val="clear" w:color="auto" w:fill="FFFFFF"/>
+        </w:rPr>
+        <w:t xml:space="preserve"> update props in react?</w:t>
+      </w:r>
+    </w:p>
+    <w:p>
+      <w:pPr>
+        <w:spacing w:line="276" w:lineRule="auto"/>
+        <w:ind w:left="360"/>
+        <w:jc w:val="both"/>
+        <w:rPr>
+          <w:rFonts w:ascii="Times New Roman" w:hAnsi="Times New Roman" w:cs="Times New Roman"/>
+          <w:color w:val="202122"/>
+          <w:sz w:val="24"/>
+          <w:szCs w:val="24"/>
+          <w:shd w:val="clear" w:color="auto" w:fill="FFFFFF"/>
+        </w:rPr>
+      </w:pPr>
+      <w:r>
+        <w:rPr>
+          <w:rFonts w:ascii="Times New Roman" w:hAnsi="Times New Roman" w:cs="Times New Roman"/>
+          <w:color w:val="202122"/>
+          <w:sz w:val="24"/>
+          <w:szCs w:val="24"/>
+          <w:shd w:val="clear" w:color="auto" w:fill="FFFFFF"/>
+        </w:rPr>
+        <w:lastRenderedPageBreak/>
+        <w:t>We</w:t>
+      </w:r>
+      <w:r>
+        <w:rPr>
+          <w:rFonts w:ascii="Times New Roman" w:hAnsi="Times New Roman" w:cs="Times New Roman"/>
+          <w:color w:val="202122"/>
+          <w:sz w:val="24"/>
+          <w:szCs w:val="24"/>
+          <w:shd w:val="clear" w:color="auto" w:fill="FFFFFF"/>
+        </w:rPr>
+        <w:t xml:space="preserve"> can’t update props in react js because props are read-only. Moreover, </w:t>
+      </w:r>
+      <w:r>
+        <w:rPr>
+          <w:rFonts w:ascii="Times New Roman" w:hAnsi="Times New Roman" w:cs="Times New Roman"/>
+          <w:color w:val="202122"/>
+          <w:sz w:val="24"/>
+          <w:szCs w:val="24"/>
+          <w:shd w:val="clear" w:color="auto" w:fill="FFFFFF"/>
+        </w:rPr>
+        <w:t>we</w:t>
+      </w:r>
+      <w:r>
+        <w:rPr>
+          <w:rFonts w:ascii="Times New Roman" w:hAnsi="Times New Roman" w:cs="Times New Roman"/>
+          <w:color w:val="202122"/>
+          <w:sz w:val="24"/>
+          <w:szCs w:val="24"/>
+          <w:shd w:val="clear" w:color="auto" w:fill="FFFFFF"/>
+        </w:rPr>
+        <w:t xml:space="preserve"> can not modify props received from parent to child.</w:t>
       </w:r>
     </w:p>
     <w:sectPr>

</xml_diff>

<commit_message>
Can we update props in react
</commit_message>
<xml_diff>
--- a/React_Interview_Question.docx
+++ b/React_Interview_Question.docx
@@ -101,8 +101,62 @@
           <w:szCs w:val="24"/>
           <w:shd w:val="clear" w:color="auto" w:fill="FFFFFF"/>
         </w:rPr>
-        <w:t>Difference between npm &amp; npx ?</w:t>
-      </w:r>
+        <w:t xml:space="preserve">Difference between </w:t>
+      </w:r>
+      <w:proofErr w:type="spellStart"/>
+      <w:r>
+        <w:rPr>
+          <w:rFonts w:ascii="Times New Roman" w:hAnsi="Times New Roman" w:cs="Times New Roman"/>
+          <w:b/>
+          <w:bCs/>
+          <w:color w:val="202122"/>
+          <w:sz w:val="24"/>
+          <w:szCs w:val="24"/>
+          <w:shd w:val="clear" w:color="auto" w:fill="FFFFFF"/>
+        </w:rPr>
+        <w:t>npm</w:t>
+      </w:r>
+      <w:proofErr w:type="spellEnd"/>
+      <w:r>
+        <w:rPr>
+          <w:rFonts w:ascii="Times New Roman" w:hAnsi="Times New Roman" w:cs="Times New Roman"/>
+          <w:b/>
+          <w:bCs/>
+          <w:color w:val="202122"/>
+          <w:sz w:val="24"/>
+          <w:szCs w:val="24"/>
+          <w:shd w:val="clear" w:color="auto" w:fill="FFFFFF"/>
+        </w:rPr>
+        <w:t xml:space="preserve"> &amp; </w:t>
+      </w:r>
+      <w:proofErr w:type="spellStart"/>
+      <w:proofErr w:type="gramStart"/>
+      <w:r>
+        <w:rPr>
+          <w:rFonts w:ascii="Times New Roman" w:hAnsi="Times New Roman" w:cs="Times New Roman"/>
+          <w:b/>
+          <w:bCs/>
+          <w:color w:val="202122"/>
+          <w:sz w:val="24"/>
+          <w:szCs w:val="24"/>
+          <w:shd w:val="clear" w:color="auto" w:fill="FFFFFF"/>
+        </w:rPr>
+        <w:t>npx</w:t>
+      </w:r>
+      <w:proofErr w:type="spellEnd"/>
+      <w:r>
+        <w:rPr>
+          <w:rFonts w:ascii="Times New Roman" w:hAnsi="Times New Roman" w:cs="Times New Roman"/>
+          <w:b/>
+          <w:bCs/>
+          <w:color w:val="202122"/>
+          <w:sz w:val="24"/>
+          <w:szCs w:val="24"/>
+          <w:shd w:val="clear" w:color="auto" w:fill="FFFFFF"/>
+        </w:rPr>
+        <w:t xml:space="preserve"> ?</w:t>
+      </w:r>
+      <w:proofErr w:type="gramEnd"/>
     </w:p>
     <w:p>
       <w:pPr>
@@ -129,7 +183,29 @@
           <w:szCs w:val="24"/>
           <w:shd w:val="clear" w:color="auto" w:fill="FFFFFF"/>
         </w:rPr>
-        <w:t>Node package Manager is a tool: used to install, maintain, uninstall javascript modules</w:t>
+        <w:t xml:space="preserve">Node package Manager is a tool: used to install, maintain, uninstall </w:t>
+      </w:r>
+      <w:proofErr w:type="spellStart"/>
+      <w:r>
+        <w:rPr>
+          <w:rFonts w:ascii="Times New Roman" w:hAnsi="Times New Roman" w:cs="Times New Roman"/>
+          <w:color w:val="202122"/>
+          <w:sz w:val="24"/>
+          <w:szCs w:val="24"/>
+          <w:shd w:val="clear" w:color="auto" w:fill="FFFFFF"/>
+        </w:rPr>
+        <w:t>javascript</w:t>
+      </w:r>
+      <w:proofErr w:type="spellEnd"/>
+      <w:r>
+        <w:rPr>
+          <w:rFonts w:ascii="Times New Roman" w:hAnsi="Times New Roman" w:cs="Times New Roman"/>
+          <w:color w:val="202122"/>
+          <w:sz w:val="24"/>
+          <w:szCs w:val="24"/>
+          <w:shd w:val="clear" w:color="auto" w:fill="FFFFFF"/>
+        </w:rPr>
+        <w:t xml:space="preserve"> modules</w:t>
       </w:r>
       <w:r>
         <w:rPr>
@@ -280,7 +356,29 @@
           <w:szCs w:val="24"/>
           <w:shd w:val="clear" w:color="auto" w:fill="FFFFFF"/>
         </w:rPr>
-        <w:t>Bable is a transpiler &amp; also a compiler.</w:t>
+        <w:t xml:space="preserve">Bable is a </w:t>
+      </w:r>
+      <w:proofErr w:type="spellStart"/>
+      <w:r>
+        <w:rPr>
+          <w:rFonts w:ascii="Times New Roman" w:hAnsi="Times New Roman" w:cs="Times New Roman"/>
+          <w:color w:val="202122"/>
+          <w:sz w:val="24"/>
+          <w:szCs w:val="24"/>
+          <w:shd w:val="clear" w:color="auto" w:fill="FFFFFF"/>
+        </w:rPr>
+        <w:t>transpiler</w:t>
+      </w:r>
+      <w:proofErr w:type="spellEnd"/>
+      <w:r>
+        <w:rPr>
+          <w:rFonts w:ascii="Times New Roman" w:hAnsi="Times New Roman" w:cs="Times New Roman"/>
+          <w:color w:val="202122"/>
+          <w:sz w:val="24"/>
+          <w:szCs w:val="24"/>
+          <w:shd w:val="clear" w:color="auto" w:fill="FFFFFF"/>
+        </w:rPr>
+        <w:t xml:space="preserve"> &amp; also a compiler.</w:t>
       </w:r>
     </w:p>
     <w:p>
@@ -671,7 +769,47 @@
                 <w:szCs w:val="24"/>
                 <w:shd w:val="clear" w:color="auto" w:fill="FFFFFF"/>
               </w:rPr>
-              <w:t>Class components have a state and can implement lifecycle methods like componentDidMount and componentDidUpdate.</w:t>
+              <w:t xml:space="preserve">Class components have a state and can implement lifecycle methods like </w:t>
+            </w:r>
+            <w:proofErr w:type="spellStart"/>
+            <w:r>
+              <w:rPr>
+                <w:rFonts w:ascii="Times New Roman" w:hAnsi="Times New Roman" w:cs="Times New Roman"/>
+                <w:sz w:val="24"/>
+                <w:szCs w:val="24"/>
+                <w:shd w:val="clear" w:color="auto" w:fill="FFFFFF"/>
+              </w:rPr>
+              <w:t>componentDidMount</w:t>
+            </w:r>
+            <w:proofErr w:type="spellEnd"/>
+            <w:r>
+              <w:rPr>
+                <w:rFonts w:ascii="Times New Roman" w:hAnsi="Times New Roman" w:cs="Times New Roman"/>
+                <w:sz w:val="24"/>
+                <w:szCs w:val="24"/>
+                <w:shd w:val="clear" w:color="auto" w:fill="FFFFFF"/>
+              </w:rPr>
+              <w:t xml:space="preserve"> and </w:t>
+            </w:r>
+            <w:proofErr w:type="spellStart"/>
+            <w:r>
+              <w:rPr>
+                <w:rFonts w:ascii="Times New Roman" w:hAnsi="Times New Roman" w:cs="Times New Roman"/>
+                <w:sz w:val="24"/>
+                <w:szCs w:val="24"/>
+                <w:shd w:val="clear" w:color="auto" w:fill="FFFFFF"/>
+              </w:rPr>
+              <w:t>componentDidUpdate</w:t>
+            </w:r>
+            <w:proofErr w:type="spellEnd"/>
+            <w:r>
+              <w:rPr>
+                <w:rFonts w:ascii="Times New Roman" w:hAnsi="Times New Roman" w:cs="Times New Roman"/>
+                <w:sz w:val="24"/>
+                <w:szCs w:val="24"/>
+                <w:shd w:val="clear" w:color="auto" w:fill="FFFFFF"/>
+              </w:rPr>
+              <w:t>.</w:t>
             </w:r>
           </w:p>
         </w:tc>
@@ -932,7 +1070,33 @@
           <w:szCs w:val="24"/>
           <w:shd w:val="clear" w:color="auto" w:fill="FFFFFF"/>
         </w:rPr>
-        <w:t>What is Hooks? What are different types of Hooks?</w:t>
+        <w:t xml:space="preserve">What </w:t>
+      </w:r>
+      <w:proofErr w:type="gramStart"/>
+      <w:r>
+        <w:rPr>
+          <w:rFonts w:ascii="Times New Roman" w:hAnsi="Times New Roman" w:cs="Times New Roman"/>
+          <w:b/>
+          <w:bCs/>
+          <w:color w:val="202122"/>
+          <w:sz w:val="24"/>
+          <w:szCs w:val="24"/>
+          <w:shd w:val="clear" w:color="auto" w:fill="FFFFFF"/>
+        </w:rPr>
+        <w:t>is</w:t>
+      </w:r>
+      <w:proofErr w:type="gramEnd"/>
+      <w:r>
+        <w:rPr>
+          <w:rFonts w:ascii="Times New Roman" w:hAnsi="Times New Roman" w:cs="Times New Roman"/>
+          <w:b/>
+          <w:bCs/>
+          <w:color w:val="202122"/>
+          <w:sz w:val="24"/>
+          <w:szCs w:val="24"/>
+          <w:shd w:val="clear" w:color="auto" w:fill="FFFFFF"/>
+        </w:rPr>
+        <w:t xml:space="preserve"> Hooks? What are different types of Hooks?</w:t>
       </w:r>
     </w:p>
     <w:p>
@@ -1038,7 +1202,29 @@
           <w:szCs w:val="24"/>
           <w:shd w:val="clear" w:color="auto" w:fill="FFFFFF"/>
         </w:rPr>
-        <w:t>‘useState’: It is the most commonly used React Hook. It allows functional components to have state variables. It takes an initial state value as the argument and returns an array with two elements — the current state value and a function to update that state.</w:t>
+        <w:t>‘</w:t>
+      </w:r>
+      <w:proofErr w:type="spellStart"/>
+      <w:r>
+        <w:rPr>
+          <w:rFonts w:ascii="Times New Roman" w:hAnsi="Times New Roman" w:cs="Times New Roman"/>
+          <w:color w:val="202122"/>
+          <w:sz w:val="24"/>
+          <w:szCs w:val="24"/>
+          <w:shd w:val="clear" w:color="auto" w:fill="FFFFFF"/>
+        </w:rPr>
+        <w:t>useState</w:t>
+      </w:r>
+      <w:proofErr w:type="spellEnd"/>
+      <w:r>
+        <w:rPr>
+          <w:rFonts w:ascii="Times New Roman" w:hAnsi="Times New Roman" w:cs="Times New Roman"/>
+          <w:color w:val="202122"/>
+          <w:sz w:val="24"/>
+          <w:szCs w:val="24"/>
+          <w:shd w:val="clear" w:color="auto" w:fill="FFFFFF"/>
+        </w:rPr>
+        <w:t>’: It is the most commonly used React Hook. It allows functional components to have state variables. It takes an initial state value as the argument and returns an array with two elements — the current state value and a function to update that state.</w:t>
       </w:r>
     </w:p>
     <w:p>
@@ -1066,7 +1252,29 @@
           <w:szCs w:val="24"/>
           <w:shd w:val="clear" w:color="auto" w:fill="FFFFFF"/>
         </w:rPr>
-        <w:t>‘useEffect’: It enables performing side effects, such as data fetching, subscriptions, or DOM manipulations after the component has been rendered.</w:t>
+        <w:t>‘</w:t>
+      </w:r>
+      <w:proofErr w:type="spellStart"/>
+      <w:r>
+        <w:rPr>
+          <w:rFonts w:ascii="Times New Roman" w:hAnsi="Times New Roman" w:cs="Times New Roman"/>
+          <w:color w:val="202122"/>
+          <w:sz w:val="24"/>
+          <w:szCs w:val="24"/>
+          <w:shd w:val="clear" w:color="auto" w:fill="FFFFFF"/>
+        </w:rPr>
+        <w:t>useEffect</w:t>
+      </w:r>
+      <w:proofErr w:type="spellEnd"/>
+      <w:r>
+        <w:rPr>
+          <w:rFonts w:ascii="Times New Roman" w:hAnsi="Times New Roman" w:cs="Times New Roman"/>
+          <w:color w:val="202122"/>
+          <w:sz w:val="24"/>
+          <w:szCs w:val="24"/>
+          <w:shd w:val="clear" w:color="auto" w:fill="FFFFFF"/>
+        </w:rPr>
+        <w:t>’: It enables performing side effects, such as data fetching, subscriptions, or DOM manipulations after the component has been rendered.</w:t>
       </w:r>
     </w:p>
     <w:p>
@@ -1094,7 +1302,29 @@
           <w:szCs w:val="24"/>
           <w:shd w:val="clear" w:color="auto" w:fill="FFFFFF"/>
         </w:rPr>
-        <w:t>‘useRef’: Provides a way to create mutable references to values or DOM elements that persist across renders. Often used for accessing or manipulating DOM elements.</w:t>
+        <w:t>‘</w:t>
+      </w:r>
+      <w:proofErr w:type="spellStart"/>
+      <w:r>
+        <w:rPr>
+          <w:rFonts w:ascii="Times New Roman" w:hAnsi="Times New Roman" w:cs="Times New Roman"/>
+          <w:color w:val="202122"/>
+          <w:sz w:val="24"/>
+          <w:szCs w:val="24"/>
+          <w:shd w:val="clear" w:color="auto" w:fill="FFFFFF"/>
+        </w:rPr>
+        <w:t>useRef</w:t>
+      </w:r>
+      <w:proofErr w:type="spellEnd"/>
+      <w:r>
+        <w:rPr>
+          <w:rFonts w:ascii="Times New Roman" w:hAnsi="Times New Roman" w:cs="Times New Roman"/>
+          <w:color w:val="202122"/>
+          <w:sz w:val="24"/>
+          <w:szCs w:val="24"/>
+          <w:shd w:val="clear" w:color="auto" w:fill="FFFFFF"/>
+        </w:rPr>
+        <w:t>’: Provides a way to create mutable references to values or DOM elements that persist across renders. Often used for accessing or manipulating DOM elements.</w:t>
       </w:r>
     </w:p>
     <w:p>
@@ -1231,7 +1461,47 @@
           <w:szCs w:val="24"/>
           <w:shd w:val="clear" w:color="auto" w:fill="FFFFFF"/>
         </w:rPr>
-        <w:t>What does setState() method do?</w:t>
+        <w:t xml:space="preserve">What does </w:t>
+      </w:r>
+      <w:proofErr w:type="spellStart"/>
+      <w:proofErr w:type="gramStart"/>
+      <w:r>
+        <w:rPr>
+          <w:rFonts w:ascii="Times New Roman" w:hAnsi="Times New Roman" w:cs="Times New Roman"/>
+          <w:b/>
+          <w:bCs/>
+          <w:color w:val="202122"/>
+          <w:sz w:val="24"/>
+          <w:szCs w:val="24"/>
+          <w:shd w:val="clear" w:color="auto" w:fill="FFFFFF"/>
+        </w:rPr>
+        <w:t>setState</w:t>
+      </w:r>
+      <w:proofErr w:type="spellEnd"/>
+      <w:r>
+        <w:rPr>
+          <w:rFonts w:ascii="Times New Roman" w:hAnsi="Times New Roman" w:cs="Times New Roman"/>
+          <w:b/>
+          <w:bCs/>
+          <w:color w:val="202122"/>
+          <w:sz w:val="24"/>
+          <w:szCs w:val="24"/>
+          <w:shd w:val="clear" w:color="auto" w:fill="FFFFFF"/>
+        </w:rPr>
+        <w:t>(</w:t>
+      </w:r>
+      <w:proofErr w:type="gramEnd"/>
+      <w:r>
+        <w:rPr>
+          <w:rFonts w:ascii="Times New Roman" w:hAnsi="Times New Roman" w:cs="Times New Roman"/>
+          <w:b/>
+          <w:bCs/>
+          <w:color w:val="202122"/>
+          <w:sz w:val="24"/>
+          <w:szCs w:val="24"/>
+          <w:shd w:val="clear" w:color="auto" w:fill="FFFFFF"/>
+        </w:rPr>
+        <w:t>) method do?</w:t>
       </w:r>
     </w:p>
     <w:p>
@@ -1251,6 +1521,8 @@
           <w:shd w:val="clear" w:color="auto" w:fill="FFFFFF"/>
         </w:rPr>
       </w:pPr>
+      <w:proofErr w:type="spellStart"/>
+      <w:proofErr w:type="gramStart"/>
       <w:r>
         <w:rPr>
           <w:rFonts w:ascii="Times New Roman" w:hAnsi="Times New Roman" w:cs="Times New Roman"/>
@@ -1271,7 +1543,29 @@
           <w:szCs w:val="24"/>
           <w:shd w:val="clear" w:color="auto" w:fill="FFFFFF"/>
         </w:rPr>
-        <w:t>etState() method will modify value of the state.</w:t>
+        <w:t>etState</w:t>
+      </w:r>
+      <w:proofErr w:type="spellEnd"/>
+      <w:r>
+        <w:rPr>
+          <w:rFonts w:ascii="Times New Roman" w:hAnsi="Times New Roman" w:cs="Times New Roman"/>
+          <w:color w:val="202122"/>
+          <w:sz w:val="24"/>
+          <w:szCs w:val="24"/>
+          <w:shd w:val="clear" w:color="auto" w:fill="FFFFFF"/>
+        </w:rPr>
+        <w:t>(</w:t>
+      </w:r>
+      <w:proofErr w:type="gramEnd"/>
+      <w:r>
+        <w:rPr>
+          <w:rFonts w:ascii="Times New Roman" w:hAnsi="Times New Roman" w:cs="Times New Roman"/>
+          <w:color w:val="202122"/>
+          <w:sz w:val="24"/>
+          <w:szCs w:val="24"/>
+          <w:shd w:val="clear" w:color="auto" w:fill="FFFFFF"/>
+        </w:rPr>
+        <w:t>) method will modify value of the state.</w:t>
       </w:r>
     </w:p>
     <w:p>
@@ -1464,7 +1758,29 @@
           <w:szCs w:val="24"/>
           <w:shd w:val="clear" w:color="auto" w:fill="FFFFFF"/>
         </w:rPr>
-        <w:t>Synthetic events are representative of real events a.k.a wrapper around real</w:t>
+        <w:t xml:space="preserve">Synthetic events are representative of real events </w:t>
+      </w:r>
+      <w:proofErr w:type="spellStart"/>
+      <w:r>
+        <w:rPr>
+          <w:rFonts w:ascii="Times New Roman" w:hAnsi="Times New Roman" w:cs="Times New Roman"/>
+          <w:color w:val="202122"/>
+          <w:sz w:val="24"/>
+          <w:szCs w:val="24"/>
+          <w:shd w:val="clear" w:color="auto" w:fill="FFFFFF"/>
+        </w:rPr>
+        <w:t>a.k.a</w:t>
+      </w:r>
+      <w:proofErr w:type="spellEnd"/>
+      <w:r>
+        <w:rPr>
+          <w:rFonts w:ascii="Times New Roman" w:hAnsi="Times New Roman" w:cs="Times New Roman"/>
+          <w:color w:val="202122"/>
+          <w:sz w:val="24"/>
+          <w:szCs w:val="24"/>
+          <w:shd w:val="clear" w:color="auto" w:fill="FFFFFF"/>
+        </w:rPr>
+        <w:t xml:space="preserve"> wrapper around real</w:t>
       </w:r>
     </w:p>
     <w:p>
@@ -1536,7 +1852,29 @@
           <w:szCs w:val="24"/>
           <w:shd w:val="clear" w:color="auto" w:fill="FFFFFF"/>
         </w:rPr>
-        <w:t>single event access all browsers.</w:t>
+        <w:t xml:space="preserve">single event </w:t>
+      </w:r>
+      <w:proofErr w:type="gramStart"/>
+      <w:r>
+        <w:rPr>
+          <w:rFonts w:ascii="Times New Roman" w:hAnsi="Times New Roman" w:cs="Times New Roman"/>
+          <w:color w:val="202122"/>
+          <w:sz w:val="24"/>
+          <w:szCs w:val="24"/>
+          <w:shd w:val="clear" w:color="auto" w:fill="FFFFFF"/>
+        </w:rPr>
+        <w:t>access</w:t>
+      </w:r>
+      <w:proofErr w:type="gramEnd"/>
+      <w:r>
+        <w:rPr>
+          <w:rFonts w:ascii="Times New Roman" w:hAnsi="Times New Roman" w:cs="Times New Roman"/>
+          <w:color w:val="202122"/>
+          <w:sz w:val="24"/>
+          <w:szCs w:val="24"/>
+          <w:shd w:val="clear" w:color="auto" w:fill="FFFFFF"/>
+        </w:rPr>
+        <w:t xml:space="preserve"> all browsers.</w:t>
       </w:r>
     </w:p>
     <w:p>
@@ -1638,7 +1976,31 @@
           <w:szCs w:val="24"/>
           <w:shd w:val="clear" w:color="auto" w:fill="FFFFFF"/>
         </w:rPr>
-        <w:t>occurred. As we cannot use DOM functions like document.getElementById()</w:t>
+        <w:t xml:space="preserve">occurred. As we cannot use DOM functions like </w:t>
+      </w:r>
+      <w:proofErr w:type="spellStart"/>
+      <w:proofErr w:type="gramStart"/>
+      <w:r>
+        <w:rPr>
+          <w:rFonts w:ascii="Times New Roman" w:hAnsi="Times New Roman" w:cs="Times New Roman"/>
+          <w:color w:val="202122"/>
+          <w:sz w:val="24"/>
+          <w:szCs w:val="24"/>
+          <w:shd w:val="clear" w:color="auto" w:fill="FFFFFF"/>
+        </w:rPr>
+        <w:t>document.getElementById</w:t>
+      </w:r>
+      <w:proofErr w:type="spellEnd"/>
+      <w:proofErr w:type="gramEnd"/>
+      <w:r>
+        <w:rPr>
+          <w:rFonts w:ascii="Times New Roman" w:hAnsi="Times New Roman" w:cs="Times New Roman"/>
+          <w:color w:val="202122"/>
+          <w:sz w:val="24"/>
+          <w:szCs w:val="24"/>
+          <w:shd w:val="clear" w:color="auto" w:fill="FFFFFF"/>
+        </w:rPr>
+        <w:t>()</w:t>
       </w:r>
       <w:r>
         <w:rPr>
@@ -1650,15 +2012,27 @@
         </w:rPr>
         <w:t xml:space="preserve"> </w:t>
       </w:r>
-      <w:r>
-        <w:rPr>
-          <w:rFonts w:ascii="Times New Roman" w:hAnsi="Times New Roman" w:cs="Times New Roman"/>
-          <w:color w:val="202122"/>
-          <w:sz w:val="24"/>
-          <w:szCs w:val="24"/>
-          <w:shd w:val="clear" w:color="auto" w:fill="FFFFFF"/>
-        </w:rPr>
-        <w:t>etc inside react, we use event object to fetch the element present inside</w:t>
+      <w:proofErr w:type="spellStart"/>
+      <w:r>
+        <w:rPr>
+          <w:rFonts w:ascii="Times New Roman" w:hAnsi="Times New Roman" w:cs="Times New Roman"/>
+          <w:color w:val="202122"/>
+          <w:sz w:val="24"/>
+          <w:szCs w:val="24"/>
+          <w:shd w:val="clear" w:color="auto" w:fill="FFFFFF"/>
+        </w:rPr>
+        <w:t>etc</w:t>
+      </w:r>
+      <w:proofErr w:type="spellEnd"/>
+      <w:r>
+        <w:rPr>
+          <w:rFonts w:ascii="Times New Roman" w:hAnsi="Times New Roman" w:cs="Times New Roman"/>
+          <w:color w:val="202122"/>
+          <w:sz w:val="24"/>
+          <w:szCs w:val="24"/>
+          <w:shd w:val="clear" w:color="auto" w:fill="FFFFFF"/>
+        </w:rPr>
+        <w:t xml:space="preserve"> inside react, we use event object to fetch the element present inside</w:t>
       </w:r>
       <w:r>
         <w:rPr>
@@ -1793,15 +2167,27 @@
         </w:rPr>
         <w:t xml:space="preserve"> </w:t>
       </w:r>
-      <w:r>
-        <w:rPr>
-          <w:rFonts w:ascii="Times New Roman" w:hAnsi="Times New Roman" w:cs="Times New Roman"/>
-          <w:color w:val="202122"/>
-          <w:sz w:val="24"/>
-          <w:szCs w:val="24"/>
-          <w:shd w:val="clear" w:color="auto" w:fill="FFFFFF"/>
-        </w:rPr>
-        <w:t>ReactDOM. This process is called reconciliation.</w:t>
+      <w:proofErr w:type="spellStart"/>
+      <w:r>
+        <w:rPr>
+          <w:rFonts w:ascii="Times New Roman" w:hAnsi="Times New Roman" w:cs="Times New Roman"/>
+          <w:color w:val="202122"/>
+          <w:sz w:val="24"/>
+          <w:szCs w:val="24"/>
+          <w:shd w:val="clear" w:color="auto" w:fill="FFFFFF"/>
+        </w:rPr>
+        <w:t>ReactDOM</w:t>
+      </w:r>
+      <w:proofErr w:type="spellEnd"/>
+      <w:r>
+        <w:rPr>
+          <w:rFonts w:ascii="Times New Roman" w:hAnsi="Times New Roman" w:cs="Times New Roman"/>
+          <w:color w:val="202122"/>
+          <w:sz w:val="24"/>
+          <w:szCs w:val="24"/>
+          <w:shd w:val="clear" w:color="auto" w:fill="FFFFFF"/>
+        </w:rPr>
+        <w:t>. This process is called reconciliation.</w:t>
       </w:r>
     </w:p>
     <w:p>
@@ -1956,7 +2342,35 @@
           <w:szCs w:val="24"/>
           <w:shd w:val="clear" w:color="auto" w:fill="FFFFFF"/>
         </w:rPr>
-        <w:t>Why is event.preventDefault() used?</w:t>
+        <w:t xml:space="preserve">Why is </w:t>
+      </w:r>
+      <w:proofErr w:type="spellStart"/>
+      <w:proofErr w:type="gramStart"/>
+      <w:r>
+        <w:rPr>
+          <w:rFonts w:ascii="Times New Roman" w:hAnsi="Times New Roman" w:cs="Times New Roman"/>
+          <w:b/>
+          <w:bCs/>
+          <w:color w:val="202122"/>
+          <w:sz w:val="24"/>
+          <w:szCs w:val="24"/>
+          <w:shd w:val="clear" w:color="auto" w:fill="FFFFFF"/>
+        </w:rPr>
+        <w:t>event.preventDefault</w:t>
+      </w:r>
+      <w:proofErr w:type="spellEnd"/>
+      <w:proofErr w:type="gramEnd"/>
+      <w:r>
+        <w:rPr>
+          <w:rFonts w:ascii="Times New Roman" w:hAnsi="Times New Roman" w:cs="Times New Roman"/>
+          <w:b/>
+          <w:bCs/>
+          <w:color w:val="202122"/>
+          <w:sz w:val="24"/>
+          <w:szCs w:val="24"/>
+          <w:shd w:val="clear" w:color="auto" w:fill="FFFFFF"/>
+        </w:rPr>
+        <w:t>() used?</w:t>
       </w:r>
     </w:p>
     <w:p>
@@ -1996,15 +2410,29 @@
         </w:rPr>
         <w:t xml:space="preserve"> </w:t>
       </w:r>
-      <w:r>
-        <w:rPr>
-          <w:rFonts w:ascii="Times New Roman" w:hAnsi="Times New Roman" w:cs="Times New Roman"/>
-          <w:color w:val="202122"/>
-          <w:sz w:val="24"/>
-          <w:szCs w:val="24"/>
-          <w:shd w:val="clear" w:color="auto" w:fill="FFFFFF"/>
-        </w:rPr>
-        <w:t>event.preventDefault(); method when invoked avoids it from happening.</w:t>
+      <w:proofErr w:type="spellStart"/>
+      <w:proofErr w:type="gramStart"/>
+      <w:r>
+        <w:rPr>
+          <w:rFonts w:ascii="Times New Roman" w:hAnsi="Times New Roman" w:cs="Times New Roman"/>
+          <w:color w:val="202122"/>
+          <w:sz w:val="24"/>
+          <w:szCs w:val="24"/>
+          <w:shd w:val="clear" w:color="auto" w:fill="FFFFFF"/>
+        </w:rPr>
+        <w:t>event.preventDefault</w:t>
+      </w:r>
+      <w:proofErr w:type="spellEnd"/>
+      <w:proofErr w:type="gramEnd"/>
+      <w:r>
+        <w:rPr>
+          <w:rFonts w:ascii="Times New Roman" w:hAnsi="Times New Roman" w:cs="Times New Roman"/>
+          <w:color w:val="202122"/>
+          <w:sz w:val="24"/>
+          <w:szCs w:val="24"/>
+          <w:shd w:val="clear" w:color="auto" w:fill="FFFFFF"/>
+        </w:rPr>
+        <w:t>(); method when invoked avoids it from happening.</w:t>
       </w:r>
     </w:p>
     <w:p>
@@ -2196,7 +2624,29 @@
           <w:szCs w:val="24"/>
           <w:shd w:val="clear" w:color="auto" w:fill="FFFFFF"/>
         </w:rPr>
-        <w:t>No, It uses JSX, which is similar to HTML.</w:t>
+        <w:t xml:space="preserve">No, </w:t>
+      </w:r>
+      <w:proofErr w:type="gramStart"/>
+      <w:r>
+        <w:rPr>
+          <w:rFonts w:ascii="Times New Roman" w:hAnsi="Times New Roman" w:cs="Times New Roman"/>
+          <w:color w:val="202122"/>
+          <w:sz w:val="24"/>
+          <w:szCs w:val="24"/>
+          <w:shd w:val="clear" w:color="auto" w:fill="FFFFFF"/>
+        </w:rPr>
+        <w:t>It</w:t>
+      </w:r>
+      <w:proofErr w:type="gramEnd"/>
+      <w:r>
+        <w:rPr>
+          <w:rFonts w:ascii="Times New Roman" w:hAnsi="Times New Roman" w:cs="Times New Roman"/>
+          <w:color w:val="202122"/>
+          <w:sz w:val="24"/>
+          <w:szCs w:val="24"/>
+          <w:shd w:val="clear" w:color="auto" w:fill="FFFFFF"/>
+        </w:rPr>
+        <w:t xml:space="preserve"> uses JSX, which is similar to HTML.</w:t>
       </w:r>
     </w:p>
     <w:p>
@@ -2348,7 +2798,51 @@
           <w:szCs w:val="24"/>
           <w:shd w:val="clear" w:color="auto" w:fill="FFFFFF"/>
         </w:rPr>
-        <w:t>Redux has a feature called ‘Store’ which allows you to save the application’s entire State at one place. Therefore all it’s component’s State are stored in the Store so that you will get regular updates directly from the Store.</w:t>
+        <w:t xml:space="preserve">Redux has a feature called ‘Store’ which allows you to save the application’s entire State at one place. </w:t>
+      </w:r>
+      <w:proofErr w:type="gramStart"/>
+      <w:r>
+        <w:rPr>
+          <w:rFonts w:ascii="Times New Roman" w:hAnsi="Times New Roman" w:cs="Times New Roman"/>
+          <w:color w:val="202122"/>
+          <w:sz w:val="24"/>
+          <w:szCs w:val="24"/>
+          <w:shd w:val="clear" w:color="auto" w:fill="FFFFFF"/>
+        </w:rPr>
+        <w:t>Therefore</w:t>
+      </w:r>
+      <w:proofErr w:type="gramEnd"/>
+      <w:r>
+        <w:rPr>
+          <w:rFonts w:ascii="Times New Roman" w:hAnsi="Times New Roman" w:cs="Times New Roman"/>
+          <w:color w:val="202122"/>
+          <w:sz w:val="24"/>
+          <w:szCs w:val="24"/>
+          <w:shd w:val="clear" w:color="auto" w:fill="FFFFFF"/>
+        </w:rPr>
+        <w:t xml:space="preserve"> all </w:t>
+      </w:r>
+      <w:proofErr w:type="spellStart"/>
+      <w:r>
+        <w:rPr>
+          <w:rFonts w:ascii="Times New Roman" w:hAnsi="Times New Roman" w:cs="Times New Roman"/>
+          <w:color w:val="202122"/>
+          <w:sz w:val="24"/>
+          <w:szCs w:val="24"/>
+          <w:shd w:val="clear" w:color="auto" w:fill="FFFFFF"/>
+        </w:rPr>
+        <w:t>it’s</w:t>
+      </w:r>
+      <w:proofErr w:type="spellEnd"/>
+      <w:r>
+        <w:rPr>
+          <w:rFonts w:ascii="Times New Roman" w:hAnsi="Times New Roman" w:cs="Times New Roman"/>
+          <w:color w:val="202122"/>
+          <w:sz w:val="24"/>
+          <w:szCs w:val="24"/>
+          <w:shd w:val="clear" w:color="auto" w:fill="FFFFFF"/>
+        </w:rPr>
+        <w:t xml:space="preserve"> component’s State are stored in the Store so that you will get regular updates directly from the Store.</w:t>
       </w:r>
     </w:p>
     <w:p>
@@ -2751,7 +3245,51 @@
           <w:szCs w:val="24"/>
           <w:shd w:val="clear" w:color="auto" w:fill="FFFFFF"/>
         </w:rPr>
-        <w:t>A callback function should be called when setState has finished, and the component is re-rendered. As the setState is asynchronous, which is why it takes in a second callback function.</w:t>
+        <w:t xml:space="preserve">A callback function should be called when </w:t>
+      </w:r>
+      <w:proofErr w:type="spellStart"/>
+      <w:r>
+        <w:rPr>
+          <w:rFonts w:ascii="Times New Roman" w:hAnsi="Times New Roman" w:cs="Times New Roman"/>
+          <w:color w:val="202122"/>
+          <w:sz w:val="24"/>
+          <w:szCs w:val="24"/>
+          <w:shd w:val="clear" w:color="auto" w:fill="FFFFFF"/>
+        </w:rPr>
+        <w:t>setState</w:t>
+      </w:r>
+      <w:proofErr w:type="spellEnd"/>
+      <w:r>
+        <w:rPr>
+          <w:rFonts w:ascii="Times New Roman" w:hAnsi="Times New Roman" w:cs="Times New Roman"/>
+          <w:color w:val="202122"/>
+          <w:sz w:val="24"/>
+          <w:szCs w:val="24"/>
+          <w:shd w:val="clear" w:color="auto" w:fill="FFFFFF"/>
+        </w:rPr>
+        <w:t xml:space="preserve"> has finished, and the component is re-rendered. As the </w:t>
+      </w:r>
+      <w:proofErr w:type="spellStart"/>
+      <w:r>
+        <w:rPr>
+          <w:rFonts w:ascii="Times New Roman" w:hAnsi="Times New Roman" w:cs="Times New Roman"/>
+          <w:color w:val="202122"/>
+          <w:sz w:val="24"/>
+          <w:szCs w:val="24"/>
+          <w:shd w:val="clear" w:color="auto" w:fill="FFFFFF"/>
+        </w:rPr>
+        <w:t>setState</w:t>
+      </w:r>
+      <w:proofErr w:type="spellEnd"/>
+      <w:r>
+        <w:rPr>
+          <w:rFonts w:ascii="Times New Roman" w:hAnsi="Times New Roman" w:cs="Times New Roman"/>
+          <w:color w:val="202122"/>
+          <w:sz w:val="24"/>
+          <w:szCs w:val="24"/>
+          <w:shd w:val="clear" w:color="auto" w:fill="FFFFFF"/>
+        </w:rPr>
+        <w:t xml:space="preserve"> is asynchronous, which is why it takes in a second callback function.</w:t>
       </w:r>
     </w:p>
     <w:p>
@@ -2869,7 +3407,29 @@
           <w:szCs w:val="24"/>
           <w:shd w:val="clear" w:color="auto" w:fill="FFFFFF"/>
         </w:rPr>
-        <w:t>Props mean properties, which is a way of passing data from parent to child. We can say that props are just a  communication channel between components. It is always moving from parent to child component.</w:t>
+        <w:t xml:space="preserve">Props mean properties, which is a way of passing data from parent to child. We can say that props are just </w:t>
+      </w:r>
+      <w:proofErr w:type="gramStart"/>
+      <w:r>
+        <w:rPr>
+          <w:rFonts w:ascii="Times New Roman" w:hAnsi="Times New Roman" w:cs="Times New Roman"/>
+          <w:color w:val="202122"/>
+          <w:sz w:val="24"/>
+          <w:szCs w:val="24"/>
+          <w:shd w:val="clear" w:color="auto" w:fill="FFFFFF"/>
+        </w:rPr>
+        <w:t>a  communication</w:t>
+      </w:r>
+      <w:proofErr w:type="gramEnd"/>
+      <w:r>
+        <w:rPr>
+          <w:rFonts w:ascii="Times New Roman" w:hAnsi="Times New Roman" w:cs="Times New Roman"/>
+          <w:color w:val="202122"/>
+          <w:sz w:val="24"/>
+          <w:szCs w:val="24"/>
+          <w:shd w:val="clear" w:color="auto" w:fill="FFFFFF"/>
+        </w:rPr>
+        <w:t xml:space="preserve"> channel between components. It is always moving from parent to child component.</w:t>
       </w:r>
     </w:p>
     <w:p>
@@ -3312,7 +3872,29 @@
           <w:szCs w:val="24"/>
           <w:shd w:val="clear" w:color="auto" w:fill="FFFFFF"/>
         </w:rPr>
-        <w:t>Important lifecycle steps of React js are:</w:t>
+        <w:t xml:space="preserve">Important lifecycle steps of React </w:t>
+      </w:r>
+      <w:proofErr w:type="spellStart"/>
+      <w:r>
+        <w:rPr>
+          <w:rFonts w:ascii="Times New Roman" w:hAnsi="Times New Roman" w:cs="Times New Roman"/>
+          <w:color w:val="202122"/>
+          <w:sz w:val="24"/>
+          <w:szCs w:val="24"/>
+          <w:shd w:val="clear" w:color="auto" w:fill="FFFFFF"/>
+        </w:rPr>
+        <w:t>js</w:t>
+      </w:r>
+      <w:proofErr w:type="spellEnd"/>
+      <w:r>
+        <w:rPr>
+          <w:rFonts w:ascii="Times New Roman" w:hAnsi="Times New Roman" w:cs="Times New Roman"/>
+          <w:color w:val="202122"/>
+          <w:sz w:val="24"/>
+          <w:szCs w:val="24"/>
+          <w:shd w:val="clear" w:color="auto" w:fill="FFFFFF"/>
+        </w:rPr>
+        <w:t xml:space="preserve"> are:</w:t>
       </w:r>
     </w:p>
     <w:p>
@@ -3396,7 +3978,29 @@
           <w:szCs w:val="24"/>
           <w:shd w:val="clear" w:color="auto" w:fill="FFFFFF"/>
         </w:rPr>
-        <w:t>Destruction are the lifecycle of React</w:t>
+        <w:t xml:space="preserve">Destruction </w:t>
+      </w:r>
+      <w:proofErr w:type="gramStart"/>
+      <w:r>
+        <w:rPr>
+          <w:rFonts w:ascii="Times New Roman" w:hAnsi="Times New Roman" w:cs="Times New Roman"/>
+          <w:color w:val="202122"/>
+          <w:sz w:val="24"/>
+          <w:szCs w:val="24"/>
+          <w:shd w:val="clear" w:color="auto" w:fill="FFFFFF"/>
+        </w:rPr>
+        <w:t>are</w:t>
+      </w:r>
+      <w:proofErr w:type="gramEnd"/>
+      <w:r>
+        <w:rPr>
+          <w:rFonts w:ascii="Times New Roman" w:hAnsi="Times New Roman" w:cs="Times New Roman"/>
+          <w:color w:val="202122"/>
+          <w:sz w:val="24"/>
+          <w:szCs w:val="24"/>
+          <w:shd w:val="clear" w:color="auto" w:fill="FFFFFF"/>
+        </w:rPr>
+        <w:t xml:space="preserve"> the lifecycle of React</w:t>
       </w:r>
     </w:p>
     <w:p>
@@ -3466,7 +4070,29 @@
           <w:szCs w:val="24"/>
           <w:shd w:val="clear" w:color="auto" w:fill="FFFFFF"/>
         </w:rPr>
-        <w:t>‘create-react-app’ is a command-line tool which allows you to create one basic react application.</w:t>
+        <w:t>‘</w:t>
+      </w:r>
+      <w:proofErr w:type="gramStart"/>
+      <w:r>
+        <w:rPr>
+          <w:rFonts w:ascii="Times New Roman" w:hAnsi="Times New Roman" w:cs="Times New Roman"/>
+          <w:color w:val="202122"/>
+          <w:sz w:val="24"/>
+          <w:szCs w:val="24"/>
+          <w:shd w:val="clear" w:color="auto" w:fill="FFFFFF"/>
+        </w:rPr>
+        <w:t>create</w:t>
+      </w:r>
+      <w:proofErr w:type="gramEnd"/>
+      <w:r>
+        <w:rPr>
+          <w:rFonts w:ascii="Times New Roman" w:hAnsi="Times New Roman" w:cs="Times New Roman"/>
+          <w:color w:val="202122"/>
+          <w:sz w:val="24"/>
+          <w:szCs w:val="24"/>
+          <w:shd w:val="clear" w:color="auto" w:fill="FFFFFF"/>
+        </w:rPr>
+        <w:t>-react-app’ is a command-line tool which allows you to create one basic react application.</w:t>
       </w:r>
     </w:p>
     <w:p>
@@ -3582,7 +4208,33 @@
           <w:szCs w:val="24"/>
           <w:shd w:val="clear" w:color="auto" w:fill="FFFFFF"/>
         </w:rPr>
-        <w:t>What are children prop?</w:t>
+        <w:t xml:space="preserve">What </w:t>
+      </w:r>
+      <w:proofErr w:type="gramStart"/>
+      <w:r>
+        <w:rPr>
+          <w:rFonts w:ascii="Times New Roman" w:hAnsi="Times New Roman" w:cs="Times New Roman"/>
+          <w:b/>
+          <w:bCs/>
+          <w:color w:val="202122"/>
+          <w:sz w:val="24"/>
+          <w:szCs w:val="24"/>
+          <w:shd w:val="clear" w:color="auto" w:fill="FFFFFF"/>
+        </w:rPr>
+        <w:t>are</w:t>
+      </w:r>
+      <w:proofErr w:type="gramEnd"/>
+      <w:r>
+        <w:rPr>
+          <w:rFonts w:ascii="Times New Roman" w:hAnsi="Times New Roman" w:cs="Times New Roman"/>
+          <w:b/>
+          <w:bCs/>
+          <w:color w:val="202122"/>
+          <w:sz w:val="24"/>
+          <w:szCs w:val="24"/>
+          <w:shd w:val="clear" w:color="auto" w:fill="FFFFFF"/>
+        </w:rPr>
+        <w:t xml:space="preserve"> children prop?</w:t>
       </w:r>
     </w:p>
     <w:p>
@@ -3630,7 +4282,31 @@
           <w:szCs w:val="24"/>
           <w:shd w:val="clear" w:color="auto" w:fill="FFFFFF"/>
         </w:rPr>
-        <w:t>{props.children}</w:t>
+        <w:t>{</w:t>
+      </w:r>
+      <w:proofErr w:type="spellStart"/>
+      <w:proofErr w:type="gramStart"/>
+      <w:r>
+        <w:rPr>
+          <w:rFonts w:ascii="Times New Roman" w:hAnsi="Times New Roman" w:cs="Times New Roman"/>
+          <w:color w:val="202122"/>
+          <w:sz w:val="24"/>
+          <w:szCs w:val="24"/>
+          <w:shd w:val="clear" w:color="auto" w:fill="FFFFFF"/>
+        </w:rPr>
+        <w:t>props.children</w:t>
+      </w:r>
+      <w:proofErr w:type="spellEnd"/>
+      <w:proofErr w:type="gramEnd"/>
+      <w:r>
+        <w:rPr>
+          <w:rFonts w:ascii="Times New Roman" w:hAnsi="Times New Roman" w:cs="Times New Roman"/>
+          <w:color w:val="202122"/>
+          <w:sz w:val="24"/>
+          <w:szCs w:val="24"/>
+          <w:shd w:val="clear" w:color="auto" w:fill="FFFFFF"/>
+        </w:rPr>
+        <w:t>}</w:t>
       </w:r>
     </w:p>
     <w:p>
@@ -3907,7 +4583,29 @@
           <w:szCs w:val="24"/>
           <w:shd w:val="clear" w:color="auto" w:fill="FFFFFF"/>
         </w:rPr>
-        <w:t xml:space="preserve"> can’t update props in react js because props are read-only. Moreover, </w:t>
+        <w:t xml:space="preserve"> can’t update props in react </w:t>
+      </w:r>
+      <w:proofErr w:type="spellStart"/>
+      <w:r>
+        <w:rPr>
+          <w:rFonts w:ascii="Times New Roman" w:hAnsi="Times New Roman" w:cs="Times New Roman"/>
+          <w:color w:val="202122"/>
+          <w:sz w:val="24"/>
+          <w:szCs w:val="24"/>
+          <w:shd w:val="clear" w:color="auto" w:fill="FFFFFF"/>
+        </w:rPr>
+        <w:t>js</w:t>
+      </w:r>
+      <w:proofErr w:type="spellEnd"/>
+      <w:r>
+        <w:rPr>
+          <w:rFonts w:ascii="Times New Roman" w:hAnsi="Times New Roman" w:cs="Times New Roman"/>
+          <w:color w:val="202122"/>
+          <w:sz w:val="24"/>
+          <w:szCs w:val="24"/>
+          <w:shd w:val="clear" w:color="auto" w:fill="FFFFFF"/>
+        </w:rPr>
+        <w:t xml:space="preserve"> because props are read-only. Moreover, </w:t>
       </w:r>
       <w:r>
         <w:rPr>
@@ -3927,7 +4625,281 @@
           <w:szCs w:val="24"/>
           <w:shd w:val="clear" w:color="auto" w:fill="FFFFFF"/>
         </w:rPr>
-        <w:t xml:space="preserve"> can not modify props received from parent to child.</w:t>
+        <w:t xml:space="preserve"> </w:t>
+      </w:r>
+      <w:proofErr w:type="spellStart"/>
+      <w:r>
+        <w:rPr>
+          <w:rFonts w:ascii="Times New Roman" w:hAnsi="Times New Roman" w:cs="Times New Roman"/>
+          <w:color w:val="202122"/>
+          <w:sz w:val="24"/>
+          <w:szCs w:val="24"/>
+          <w:shd w:val="clear" w:color="auto" w:fill="FFFFFF"/>
+        </w:rPr>
+        <w:t>can not</w:t>
+      </w:r>
+      <w:proofErr w:type="spellEnd"/>
+      <w:r>
+        <w:rPr>
+          <w:rFonts w:ascii="Times New Roman" w:hAnsi="Times New Roman" w:cs="Times New Roman"/>
+          <w:color w:val="202122"/>
+          <w:sz w:val="24"/>
+          <w:szCs w:val="24"/>
+          <w:shd w:val="clear" w:color="auto" w:fill="FFFFFF"/>
+        </w:rPr>
+        <w:t xml:space="preserve"> modify props received from parent to child.</w:t>
+      </w:r>
+    </w:p>
+    <w:p>
+      <w:pPr>
+        <w:pStyle w:val="ListParagraph"/>
+        <w:numPr>
+          <w:ilvl w:val="0"/>
+          <w:numId w:val="2"/>
+        </w:numPr>
+        <w:spacing w:line="276" w:lineRule="auto"/>
+        <w:jc w:val="both"/>
+        <w:rPr>
+          <w:rFonts w:ascii="Times New Roman" w:hAnsi="Times New Roman" w:cs="Times New Roman"/>
+          <w:b/>
+          <w:bCs/>
+          <w:color w:val="202122"/>
+          <w:sz w:val="24"/>
+          <w:szCs w:val="24"/>
+          <w:shd w:val="clear" w:color="auto" w:fill="FFFFFF"/>
+        </w:rPr>
+      </w:pPr>
+      <w:r>
+        <w:rPr>
+          <w:rFonts w:ascii="Times New Roman" w:hAnsi="Times New Roman" w:cs="Times New Roman"/>
+          <w:b/>
+          <w:bCs/>
+          <w:color w:val="202122"/>
+          <w:sz w:val="24"/>
+          <w:szCs w:val="24"/>
+          <w:shd w:val="clear" w:color="auto" w:fill="FFFFFF"/>
+        </w:rPr>
+        <w:t>Name any five predefined prototypes used in React</w:t>
+      </w:r>
+      <w:r>
+        <w:rPr>
+          <w:rFonts w:ascii="Times New Roman" w:hAnsi="Times New Roman" w:cs="Times New Roman"/>
+          <w:b/>
+          <w:bCs/>
+          <w:color w:val="202122"/>
+          <w:sz w:val="24"/>
+          <w:szCs w:val="24"/>
+          <w:shd w:val="clear" w:color="auto" w:fill="FFFFFF"/>
+        </w:rPr>
+        <w:t>.</w:t>
+      </w:r>
+    </w:p>
+    <w:p>
+      <w:pPr>
+        <w:spacing w:line="276" w:lineRule="auto"/>
+        <w:ind w:left="360"/>
+        <w:jc w:val="both"/>
+        <w:rPr>
+          <w:rFonts w:ascii="Times New Roman" w:hAnsi="Times New Roman" w:cs="Times New Roman"/>
+          <w:color w:val="202122"/>
+          <w:sz w:val="24"/>
+          <w:szCs w:val="24"/>
+          <w:shd w:val="clear" w:color="auto" w:fill="FFFFFF"/>
+        </w:rPr>
+      </w:pPr>
+      <w:r>
+        <w:rPr>
+          <w:rFonts w:ascii="Times New Roman" w:hAnsi="Times New Roman" w:cs="Times New Roman"/>
+          <w:color w:val="202122"/>
+          <w:sz w:val="24"/>
+          <w:szCs w:val="24"/>
+          <w:shd w:val="clear" w:color="auto" w:fill="FFFFFF"/>
+        </w:rPr>
+        <w:t xml:space="preserve">Most important </w:t>
+      </w:r>
+      <w:proofErr w:type="spellStart"/>
+      <w:r>
+        <w:rPr>
+          <w:rFonts w:ascii="Times New Roman" w:hAnsi="Times New Roman" w:cs="Times New Roman"/>
+          <w:color w:val="202122"/>
+          <w:sz w:val="24"/>
+          <w:szCs w:val="24"/>
+          <w:shd w:val="clear" w:color="auto" w:fill="FFFFFF"/>
+        </w:rPr>
+        <w:t>protoype</w:t>
+      </w:r>
+      <w:proofErr w:type="spellEnd"/>
+      <w:r>
+        <w:rPr>
+          <w:rFonts w:ascii="Times New Roman" w:hAnsi="Times New Roman" w:cs="Times New Roman"/>
+          <w:color w:val="202122"/>
+          <w:sz w:val="24"/>
+          <w:szCs w:val="24"/>
+          <w:shd w:val="clear" w:color="auto" w:fill="FFFFFF"/>
+        </w:rPr>
+        <w:t xml:space="preserve"> used in React </w:t>
+      </w:r>
+      <w:proofErr w:type="spellStart"/>
+      <w:r>
+        <w:rPr>
+          <w:rFonts w:ascii="Times New Roman" w:hAnsi="Times New Roman" w:cs="Times New Roman"/>
+          <w:color w:val="202122"/>
+          <w:sz w:val="24"/>
+          <w:szCs w:val="24"/>
+          <w:shd w:val="clear" w:color="auto" w:fill="FFFFFF"/>
+        </w:rPr>
+        <w:t>js</w:t>
+      </w:r>
+      <w:proofErr w:type="spellEnd"/>
+      <w:r>
+        <w:rPr>
+          <w:rFonts w:ascii="Times New Roman" w:hAnsi="Times New Roman" w:cs="Times New Roman"/>
+          <w:color w:val="202122"/>
+          <w:sz w:val="24"/>
+          <w:szCs w:val="24"/>
+          <w:shd w:val="clear" w:color="auto" w:fill="FFFFFF"/>
+        </w:rPr>
+        <w:t xml:space="preserve"> are:</w:t>
+      </w:r>
+    </w:p>
+    <w:p>
+      <w:pPr>
+        <w:pStyle w:val="ListParagraph"/>
+        <w:numPr>
+          <w:ilvl w:val="0"/>
+          <w:numId w:val="14"/>
+        </w:numPr>
+        <w:spacing w:line="276" w:lineRule="auto"/>
+        <w:jc w:val="both"/>
+        <w:rPr>
+          <w:rFonts w:ascii="Times New Roman" w:hAnsi="Times New Roman" w:cs="Times New Roman"/>
+          <w:color w:val="202122"/>
+          <w:sz w:val="24"/>
+          <w:szCs w:val="24"/>
+          <w:shd w:val="clear" w:color="auto" w:fill="FFFFFF"/>
+        </w:rPr>
+      </w:pPr>
+      <w:r>
+        <w:rPr>
+          <w:rFonts w:ascii="Times New Roman" w:hAnsi="Times New Roman" w:cs="Times New Roman"/>
+          <w:color w:val="202122"/>
+          <w:sz w:val="24"/>
+          <w:szCs w:val="24"/>
+          <w:shd w:val="clear" w:color="auto" w:fill="FFFFFF"/>
+        </w:rPr>
+        <w:t>number</w:t>
+      </w:r>
+    </w:p>
+    <w:p>
+      <w:pPr>
+        <w:pStyle w:val="ListParagraph"/>
+        <w:numPr>
+          <w:ilvl w:val="0"/>
+          <w:numId w:val="14"/>
+        </w:numPr>
+        <w:spacing w:line="276" w:lineRule="auto"/>
+        <w:jc w:val="both"/>
+        <w:rPr>
+          <w:rFonts w:ascii="Times New Roman" w:hAnsi="Times New Roman" w:cs="Times New Roman"/>
+          <w:color w:val="202122"/>
+          <w:sz w:val="24"/>
+          <w:szCs w:val="24"/>
+          <w:shd w:val="clear" w:color="auto" w:fill="FFFFFF"/>
+        </w:rPr>
+      </w:pPr>
+      <w:r>
+        <w:rPr>
+          <w:rFonts w:ascii="Times New Roman" w:hAnsi="Times New Roman" w:cs="Times New Roman"/>
+          <w:color w:val="202122"/>
+          <w:sz w:val="24"/>
+          <w:szCs w:val="24"/>
+          <w:shd w:val="clear" w:color="auto" w:fill="FFFFFF"/>
+        </w:rPr>
+        <w:t>string</w:t>
+      </w:r>
+    </w:p>
+    <w:p>
+      <w:pPr>
+        <w:pStyle w:val="ListParagraph"/>
+        <w:numPr>
+          <w:ilvl w:val="0"/>
+          <w:numId w:val="14"/>
+        </w:numPr>
+        <w:spacing w:line="276" w:lineRule="auto"/>
+        <w:jc w:val="both"/>
+        <w:rPr>
+          <w:rFonts w:ascii="Times New Roman" w:hAnsi="Times New Roman" w:cs="Times New Roman"/>
+          <w:color w:val="202122"/>
+          <w:sz w:val="24"/>
+          <w:szCs w:val="24"/>
+          <w:shd w:val="clear" w:color="auto" w:fill="FFFFFF"/>
+        </w:rPr>
+      </w:pPr>
+      <w:r>
+        <w:rPr>
+          <w:rFonts w:ascii="Times New Roman" w:hAnsi="Times New Roman" w:cs="Times New Roman"/>
+          <w:color w:val="202122"/>
+          <w:sz w:val="24"/>
+          <w:szCs w:val="24"/>
+          <w:shd w:val="clear" w:color="auto" w:fill="FFFFFF"/>
+        </w:rPr>
+        <w:t>array</w:t>
+      </w:r>
+    </w:p>
+    <w:p>
+      <w:pPr>
+        <w:pStyle w:val="ListParagraph"/>
+        <w:numPr>
+          <w:ilvl w:val="0"/>
+          <w:numId w:val="14"/>
+        </w:numPr>
+        <w:spacing w:line="276" w:lineRule="auto"/>
+        <w:jc w:val="both"/>
+        <w:rPr>
+          <w:rFonts w:ascii="Times New Roman" w:hAnsi="Times New Roman" w:cs="Times New Roman"/>
+          <w:color w:val="202122"/>
+          <w:sz w:val="24"/>
+          <w:szCs w:val="24"/>
+          <w:shd w:val="clear" w:color="auto" w:fill="FFFFFF"/>
+        </w:rPr>
+      </w:pPr>
+      <w:r>
+        <w:rPr>
+          <w:rFonts w:ascii="Times New Roman" w:hAnsi="Times New Roman" w:cs="Times New Roman"/>
+          <w:color w:val="202122"/>
+          <w:sz w:val="24"/>
+          <w:szCs w:val="24"/>
+          <w:shd w:val="clear" w:color="auto" w:fill="FFFFFF"/>
+        </w:rPr>
+        <w:t>object</w:t>
+      </w:r>
+    </w:p>
+    <w:p>
+      <w:pPr>
+        <w:pStyle w:val="ListParagraph"/>
+        <w:numPr>
+          <w:ilvl w:val="0"/>
+          <w:numId w:val="14"/>
+        </w:numPr>
+        <w:spacing w:line="276" w:lineRule="auto"/>
+        <w:jc w:val="both"/>
+        <w:rPr>
+          <w:rFonts w:ascii="Times New Roman" w:hAnsi="Times New Roman" w:cs="Times New Roman"/>
+          <w:color w:val="202122"/>
+          <w:sz w:val="24"/>
+          <w:szCs w:val="24"/>
+          <w:shd w:val="clear" w:color="auto" w:fill="FFFFFF"/>
+        </w:rPr>
+      </w:pPr>
+      <w:r>
+        <w:rPr>
+          <w:rFonts w:ascii="Times New Roman" w:hAnsi="Times New Roman" w:cs="Times New Roman"/>
+          <w:color w:val="202122"/>
+          <w:sz w:val="24"/>
+          <w:szCs w:val="24"/>
+          <w:shd w:val="clear" w:color="auto" w:fill="FFFFFF"/>
+        </w:rPr>
+        <w:t>element</w:t>
       </w:r>
     </w:p>
     <w:sectPr>
@@ -4368,6 +5340,119 @@
     </w:lvl>
   </w:abstractNum>
   <w:abstractNum w:abstractNumId="4" w15:restartNumberingAfterBreak="0">
+    <w:nsid w:val="220965A0"/>
+    <w:multiLevelType w:val="hybridMultilevel"/>
+    <w:tmpl w:val="DFBA617C"/>
+    <w:lvl w:ilvl="0" w:tplc="04090001">
+      <w:start w:val="1"/>
+      <w:numFmt w:val="bullet"/>
+      <w:lvlText w:val=""/>
+      <w:lvlJc w:val="left"/>
+      <w:pPr>
+        <w:ind w:left="720" w:hanging="360"/>
+      </w:pPr>
+      <w:rPr>
+        <w:rFonts w:ascii="Symbol" w:hAnsi="Symbol" w:hint="default"/>
+      </w:rPr>
+    </w:lvl>
+    <w:lvl w:ilvl="1" w:tplc="04090003" w:tentative="1">
+      <w:start w:val="1"/>
+      <w:numFmt w:val="bullet"/>
+      <w:lvlText w:val="o"/>
+      <w:lvlJc w:val="left"/>
+      <w:pPr>
+        <w:ind w:left="1440" w:hanging="360"/>
+      </w:pPr>
+      <w:rPr>
+        <w:rFonts w:ascii="Courier New" w:hAnsi="Courier New" w:cs="Courier New" w:hint="default"/>
+      </w:rPr>
+    </w:lvl>
+    <w:lvl w:ilvl="2" w:tplc="04090005" w:tentative="1">
+      <w:start w:val="1"/>
+      <w:numFmt w:val="bullet"/>
+      <w:lvlText w:val=""/>
+      <w:lvlJc w:val="left"/>
+      <w:pPr>
+        <w:ind w:left="2160" w:hanging="360"/>
+      </w:pPr>
+      <w:rPr>
+        <w:rFonts w:ascii="Wingdings" w:hAnsi="Wingdings" w:hint="default"/>
+      </w:rPr>
+    </w:lvl>
+    <w:lvl w:ilvl="3" w:tplc="04090001" w:tentative="1">
+      <w:start w:val="1"/>
+      <w:numFmt w:val="bullet"/>
+      <w:lvlText w:val=""/>
+      <w:lvlJc w:val="left"/>
+      <w:pPr>
+        <w:ind w:left="2880" w:hanging="360"/>
+      </w:pPr>
+      <w:rPr>
+        <w:rFonts w:ascii="Symbol" w:hAnsi="Symbol" w:hint="default"/>
+      </w:rPr>
+    </w:lvl>
+    <w:lvl w:ilvl="4" w:tplc="04090003" w:tentative="1">
+      <w:start w:val="1"/>
+      <w:numFmt w:val="bullet"/>
+      <w:lvlText w:val="o"/>
+      <w:lvlJc w:val="left"/>
+      <w:pPr>
+        <w:ind w:left="3600" w:hanging="360"/>
+      </w:pPr>
+      <w:rPr>
+        <w:rFonts w:ascii="Courier New" w:hAnsi="Courier New" w:cs="Courier New" w:hint="default"/>
+      </w:rPr>
+    </w:lvl>
+    <w:lvl w:ilvl="5" w:tplc="04090005" w:tentative="1">
+      <w:start w:val="1"/>
+      <w:numFmt w:val="bullet"/>
+      <w:lvlText w:val=""/>
+      <w:lvlJc w:val="left"/>
+      <w:pPr>
+        <w:ind w:left="4320" w:hanging="360"/>
+      </w:pPr>
+      <w:rPr>
+        <w:rFonts w:ascii="Wingdings" w:hAnsi="Wingdings" w:hint="default"/>
+      </w:rPr>
+    </w:lvl>
+    <w:lvl w:ilvl="6" w:tplc="04090001" w:tentative="1">
+      <w:start w:val="1"/>
+      <w:numFmt w:val="bullet"/>
+      <w:lvlText w:val=""/>
+      <w:lvlJc w:val="left"/>
+      <w:pPr>
+        <w:ind w:left="5040" w:hanging="360"/>
+      </w:pPr>
+      <w:rPr>
+        <w:rFonts w:ascii="Symbol" w:hAnsi="Symbol" w:hint="default"/>
+      </w:rPr>
+    </w:lvl>
+    <w:lvl w:ilvl="7" w:tplc="04090003" w:tentative="1">
+      <w:start w:val="1"/>
+      <w:numFmt w:val="bullet"/>
+      <w:lvlText w:val="o"/>
+      <w:lvlJc w:val="left"/>
+      <w:pPr>
+        <w:ind w:left="5760" w:hanging="360"/>
+      </w:pPr>
+      <w:rPr>
+        <w:rFonts w:ascii="Courier New" w:hAnsi="Courier New" w:cs="Courier New" w:hint="default"/>
+      </w:rPr>
+    </w:lvl>
+    <w:lvl w:ilvl="8" w:tplc="04090005" w:tentative="1">
+      <w:start w:val="1"/>
+      <w:numFmt w:val="bullet"/>
+      <w:lvlText w:val=""/>
+      <w:lvlJc w:val="left"/>
+      <w:pPr>
+        <w:ind w:left="6480" w:hanging="360"/>
+      </w:pPr>
+      <w:rPr>
+        <w:rFonts w:ascii="Wingdings" w:hAnsi="Wingdings" w:hint="default"/>
+      </w:rPr>
+    </w:lvl>
+  </w:abstractNum>
+  <w:abstractNum w:abstractNumId="5" w15:restartNumberingAfterBreak="0">
     <w:nsid w:val="27B20C69"/>
     <w:multiLevelType w:val="hybridMultilevel"/>
     <w:tmpl w:val="55BECDF0"/>
@@ -4480,7 +5565,7 @@
       </w:rPr>
     </w:lvl>
   </w:abstractNum>
-  <w:abstractNum w:abstractNumId="5" w15:restartNumberingAfterBreak="0">
+  <w:abstractNum w:abstractNumId="6" w15:restartNumberingAfterBreak="0">
     <w:nsid w:val="3CEB43DB"/>
     <w:multiLevelType w:val="hybridMultilevel"/>
     <w:tmpl w:val="DDFE0806"/>
@@ -4593,7 +5678,7 @@
       </w:rPr>
     </w:lvl>
   </w:abstractNum>
-  <w:abstractNum w:abstractNumId="6" w15:restartNumberingAfterBreak="0">
+  <w:abstractNum w:abstractNumId="7" w15:restartNumberingAfterBreak="0">
     <w:nsid w:val="4C287139"/>
     <w:multiLevelType w:val="hybridMultilevel"/>
     <w:tmpl w:val="DAD6CBB2"/>
@@ -4706,7 +5791,7 @@
       </w:rPr>
     </w:lvl>
   </w:abstractNum>
-  <w:abstractNum w:abstractNumId="7" w15:restartNumberingAfterBreak="0">
+  <w:abstractNum w:abstractNumId="8" w15:restartNumberingAfterBreak="0">
     <w:nsid w:val="6BBF5785"/>
     <w:multiLevelType w:val="hybridMultilevel"/>
     <w:tmpl w:val="5A68B4C4"/>
@@ -4795,7 +5880,7 @@
       </w:pPr>
     </w:lvl>
   </w:abstractNum>
-  <w:abstractNum w:abstractNumId="8" w15:restartNumberingAfterBreak="0">
+  <w:abstractNum w:abstractNumId="9" w15:restartNumberingAfterBreak="0">
     <w:nsid w:val="6C3738DC"/>
     <w:multiLevelType w:val="hybridMultilevel"/>
     <w:tmpl w:val="41F0289A"/>
@@ -4908,7 +5993,7 @@
       </w:rPr>
     </w:lvl>
   </w:abstractNum>
-  <w:abstractNum w:abstractNumId="9" w15:restartNumberingAfterBreak="0">
+  <w:abstractNum w:abstractNumId="10" w15:restartNumberingAfterBreak="0">
     <w:nsid w:val="758B3812"/>
     <w:multiLevelType w:val="hybridMultilevel"/>
     <w:tmpl w:val="8244EF6E"/>
@@ -5021,7 +6106,7 @@
       </w:rPr>
     </w:lvl>
   </w:abstractNum>
-  <w:abstractNum w:abstractNumId="10" w15:restartNumberingAfterBreak="0">
+  <w:abstractNum w:abstractNumId="11" w15:restartNumberingAfterBreak="0">
     <w:nsid w:val="767C409F"/>
     <w:multiLevelType w:val="hybridMultilevel"/>
     <w:tmpl w:val="ACC0C924"/>
@@ -5134,7 +6219,7 @@
       </w:rPr>
     </w:lvl>
   </w:abstractNum>
-  <w:abstractNum w:abstractNumId="11" w15:restartNumberingAfterBreak="0">
+  <w:abstractNum w:abstractNumId="12" w15:restartNumberingAfterBreak="0">
     <w:nsid w:val="7B4009C8"/>
     <w:multiLevelType w:val="hybridMultilevel"/>
     <w:tmpl w:val="E208D204"/>
@@ -5247,7 +6332,7 @@
       </w:rPr>
     </w:lvl>
   </w:abstractNum>
-  <w:abstractNum w:abstractNumId="12" w15:restartNumberingAfterBreak="0">
+  <w:abstractNum w:abstractNumId="13" w15:restartNumberingAfterBreak="0">
     <w:nsid w:val="7D4D3DA8"/>
     <w:multiLevelType w:val="hybridMultilevel"/>
     <w:tmpl w:val="1BE69B82"/>
@@ -5361,31 +6446,31 @@
     </w:lvl>
   </w:abstractNum>
   <w:num w:numId="1" w16cid:durableId="471216859">
-    <w:abstractNumId w:val="7"/>
+    <w:abstractNumId w:val="8"/>
   </w:num>
   <w:num w:numId="2" w16cid:durableId="429199587">
     <w:abstractNumId w:val="1"/>
   </w:num>
   <w:num w:numId="3" w16cid:durableId="1240746935">
-    <w:abstractNumId w:val="11"/>
+    <w:abstractNumId w:val="12"/>
   </w:num>
   <w:num w:numId="4" w16cid:durableId="40861365">
-    <w:abstractNumId w:val="4"/>
+    <w:abstractNumId w:val="5"/>
   </w:num>
   <w:num w:numId="5" w16cid:durableId="2087143770">
-    <w:abstractNumId w:val="5"/>
+    <w:abstractNumId w:val="6"/>
   </w:num>
   <w:num w:numId="6" w16cid:durableId="1101493399">
     <w:abstractNumId w:val="3"/>
   </w:num>
   <w:num w:numId="7" w16cid:durableId="917909606">
-    <w:abstractNumId w:val="8"/>
+    <w:abstractNumId w:val="9"/>
   </w:num>
   <w:num w:numId="8" w16cid:durableId="403112784">
-    <w:abstractNumId w:val="6"/>
+    <w:abstractNumId w:val="7"/>
   </w:num>
   <w:num w:numId="9" w16cid:durableId="345063387">
-    <w:abstractNumId w:val="12"/>
+    <w:abstractNumId w:val="13"/>
   </w:num>
   <w:num w:numId="10" w16cid:durableId="1580364373">
     <w:abstractNumId w:val="0"/>
@@ -5394,10 +6479,13 @@
     <w:abstractNumId w:val="2"/>
   </w:num>
   <w:num w:numId="12" w16cid:durableId="331683366">
-    <w:abstractNumId w:val="9"/>
+    <w:abstractNumId w:val="10"/>
   </w:num>
   <w:num w:numId="13" w16cid:durableId="1929145384">
-    <w:abstractNumId w:val="10"/>
+    <w:abstractNumId w:val="11"/>
+  </w:num>
+  <w:num w:numId="14" w16cid:durableId="636841575">
+    <w:abstractNumId w:val="4"/>
   </w:num>
 </w:numbering>
 </file>

</xml_diff>

<commit_message>
how lists work in React
</commit_message>
<xml_diff>
--- a/React_Interview_Question.docx
+++ b/React_Interview_Question.docx
@@ -457,12 +457,6 @@
             <w:insideH w:val="single" w:color="auto" w:sz="4" w:space="0"/>
             <w:insideV w:val="single" w:color="auto" w:sz="4" w:space="0"/>
           </w:tblBorders>
-          <w:tblCellMar>
-            <w:top w:w="0" w:type="dxa"/>
-            <w:left w:w="108" w:type="dxa"/>
-            <w:bottom w:w="0" w:type="dxa"/>
-            <w:right w:w="108" w:type="dxa"/>
-          </w:tblCellMar>
         </w:tblPrEx>
         <w:tc>
           <w:tcPr>
@@ -3766,7 +3760,7 @@
         <w:ind w:left="360" w:leftChars="0"/>
         <w:jc w:val="both"/>
         <w:rPr>
-          <w:rFonts w:hint="default" w:ascii="Times New Roman" w:hAnsi="Times New Roman" w:cs="Times New Roman"/>
+          <w:rFonts w:hint="default" w:ascii="Times New Roman" w:hAnsi="Times New Roman"/>
           <w:color w:val="202122"/>
           <w:sz w:val="24"/>
           <w:szCs w:val="24"/>
@@ -3784,9 +3778,93 @@
           <w:lang w:val="en-US"/>
         </w:rPr>
         <w:t>JSX is a syntax extension of JavaScript. It is used with React to describe what the user interface should look like. By using JSX, we can write HTML structures in the same file that contains JavaScript code.</w:t>
+      </w:r>
+    </w:p>
+    <w:p>
+      <w:pPr>
+        <w:pStyle w:val="7"/>
+        <w:numPr>
+          <w:numId w:val="0"/>
+        </w:numPr>
+        <w:spacing w:line="276" w:lineRule="auto"/>
+        <w:ind w:left="360" w:leftChars="0"/>
+        <w:jc w:val="both"/>
+        <w:rPr>
+          <w:rFonts w:hint="default" w:ascii="Times New Roman" w:hAnsi="Times New Roman"/>
+          <w:color w:val="202122"/>
+          <w:sz w:val="24"/>
+          <w:szCs w:val="24"/>
+          <w:shd w:val="clear" w:color="auto" w:fill="FFFFFF"/>
+          <w:lang w:val="en-US"/>
+        </w:rPr>
+      </w:pPr>
+    </w:p>
+    <w:p>
+      <w:pPr>
+        <w:pStyle w:val="7"/>
+        <w:numPr>
+          <w:ilvl w:val="0"/>
+          <w:numId w:val="1"/>
+        </w:numPr>
+        <w:spacing w:line="360" w:lineRule="auto"/>
+        <w:ind w:left="720" w:leftChars="0" w:hanging="360" w:firstLineChars="0"/>
+        <w:jc w:val="both"/>
+        <w:rPr>
+          <w:rFonts w:hint="default" w:ascii="Times New Roman" w:hAnsi="Times New Roman"/>
+          <w:b/>
+          <w:bCs/>
+          <w:color w:val="202122"/>
+          <w:sz w:val="24"/>
+          <w:szCs w:val="24"/>
+          <w:shd w:val="clear" w:color="auto" w:fill="FFFFFF"/>
+          <w:lang w:val="en-US"/>
+        </w:rPr>
+      </w:pPr>
+      <w:r>
+        <w:rPr>
+          <w:rFonts w:hint="default" w:ascii="Times New Roman" w:hAnsi="Times New Roman"/>
+          <w:b/>
+          <w:bCs/>
+          <w:color w:val="202122"/>
+          <w:sz w:val="24"/>
+          <w:szCs w:val="24"/>
+          <w:shd w:val="clear" w:color="auto" w:fill="FFFFFF"/>
+          <w:lang w:val="en-US"/>
+        </w:rPr>
+        <w:t>Explain how lists work in React.</w:t>
       </w:r>
       <w:bookmarkStart w:id="0" w:name="_GoBack"/>
       <w:bookmarkEnd w:id="0"/>
+    </w:p>
+    <w:p>
+      <w:pPr>
+        <w:pStyle w:val="7"/>
+        <w:numPr>
+          <w:numId w:val="0"/>
+        </w:numPr>
+        <w:spacing w:line="276" w:lineRule="auto"/>
+        <w:ind w:left="360" w:leftChars="0"/>
+        <w:jc w:val="both"/>
+        <w:rPr>
+          <w:rFonts w:hint="default" w:ascii="Times New Roman" w:hAnsi="Times New Roman"/>
+          <w:color w:val="202122"/>
+          <w:sz w:val="24"/>
+          <w:szCs w:val="24"/>
+          <w:shd w:val="clear" w:color="auto" w:fill="FFFFFF"/>
+          <w:lang w:val="en-US"/>
+        </w:rPr>
+      </w:pPr>
+      <w:r>
+        <w:rPr>
+          <w:rFonts w:hint="default" w:ascii="Times New Roman" w:hAnsi="Times New Roman"/>
+          <w:color w:val="202122"/>
+          <w:sz w:val="24"/>
+          <w:szCs w:val="24"/>
+          <w:shd w:val="clear" w:color="auto" w:fill="FFFFFF"/>
+          <w:lang w:val="en-US"/>
+        </w:rPr>
+        <w:t>We create lists in React as we do in regular JavaScript. Lists display data in an ordered format. The traversal of lists is done using the map() function</w:t>
+      </w:r>
     </w:p>
     <w:sectPr>
       <w:pgSz w:w="12240" w:h="15840"/>

</xml_diff>

<commit_message>
The lifecycle methods of components
</commit_message>
<xml_diff>
--- a/React_Interview_Question.docx
+++ b/React_Interview_Question.docx
@@ -457,6 +457,12 @@
             <w:insideH w:val="single" w:color="auto" w:sz="4" w:space="0"/>
             <w:insideV w:val="single" w:color="auto" w:sz="4" w:space="0"/>
           </w:tblBorders>
+          <w:tblCellMar>
+            <w:top w:w="0" w:type="dxa"/>
+            <w:left w:w="108" w:type="dxa"/>
+            <w:bottom w:w="0" w:type="dxa"/>
+            <w:right w:w="108" w:type="dxa"/>
+          </w:tblCellMar>
         </w:tblPrEx>
         <w:tc>
           <w:tcPr>
@@ -3833,38 +3839,255 @@
         </w:rPr>
         <w:t>Explain how lists work in React.</w:t>
       </w:r>
+    </w:p>
+    <w:p>
+      <w:pPr>
+        <w:pStyle w:val="7"/>
+        <w:numPr>
+          <w:numId w:val="0"/>
+        </w:numPr>
+        <w:spacing w:line="276" w:lineRule="auto"/>
+        <w:ind w:left="360" w:leftChars="0"/>
+        <w:jc w:val="both"/>
+        <w:rPr>
+          <w:rFonts w:hint="default" w:ascii="Times New Roman" w:hAnsi="Times New Roman"/>
+          <w:color w:val="202122"/>
+          <w:sz w:val="24"/>
+          <w:szCs w:val="24"/>
+          <w:shd w:val="clear" w:color="auto" w:fill="FFFFFF"/>
+          <w:lang w:val="en-US"/>
+        </w:rPr>
+      </w:pPr>
+      <w:r>
+        <w:rPr>
+          <w:rFonts w:hint="default" w:ascii="Times New Roman" w:hAnsi="Times New Roman"/>
+          <w:color w:val="202122"/>
+          <w:sz w:val="24"/>
+          <w:szCs w:val="24"/>
+          <w:shd w:val="clear" w:color="auto" w:fill="FFFFFF"/>
+          <w:lang w:val="en-US"/>
+        </w:rPr>
+        <w:t>We create lists in React as we do in regular JavaScript. Lists display data in an ordered format. The traversal of lists is done using the map() function.</w:t>
+      </w:r>
+    </w:p>
+    <w:p>
+      <w:pPr>
+        <w:pStyle w:val="7"/>
+        <w:numPr>
+          <w:numId w:val="0"/>
+        </w:numPr>
+        <w:spacing w:line="276" w:lineRule="auto"/>
+        <w:ind w:left="360" w:leftChars="0"/>
+        <w:jc w:val="both"/>
+        <w:rPr>
+          <w:rFonts w:hint="default" w:ascii="Times New Roman" w:hAnsi="Times New Roman"/>
+          <w:color w:val="202122"/>
+          <w:sz w:val="24"/>
+          <w:szCs w:val="24"/>
+          <w:shd w:val="clear" w:color="auto" w:fill="FFFFFF"/>
+          <w:lang w:val="en-US"/>
+        </w:rPr>
+      </w:pPr>
+    </w:p>
+    <w:p>
+      <w:pPr>
+        <w:pStyle w:val="7"/>
+        <w:numPr>
+          <w:ilvl w:val="0"/>
+          <w:numId w:val="1"/>
+        </w:numPr>
+        <w:spacing w:line="360" w:lineRule="auto"/>
+        <w:ind w:left="720" w:leftChars="0" w:hanging="360" w:firstLineChars="0"/>
+        <w:jc w:val="both"/>
+        <w:rPr>
+          <w:rFonts w:hint="default" w:ascii="Times New Roman" w:hAnsi="Times New Roman"/>
+          <w:b/>
+          <w:bCs/>
+          <w:color w:val="202122"/>
+          <w:sz w:val="24"/>
+          <w:szCs w:val="24"/>
+          <w:shd w:val="clear" w:color="auto" w:fill="FFFFFF"/>
+          <w:lang w:val="en-US"/>
+        </w:rPr>
+      </w:pPr>
+      <w:r>
+        <w:rPr>
+          <w:rFonts w:hint="default" w:ascii="Times New Roman" w:hAnsi="Times New Roman"/>
+          <w:b/>
+          <w:bCs/>
+          <w:color w:val="202122"/>
+          <w:sz w:val="24"/>
+          <w:szCs w:val="24"/>
+          <w:shd w:val="clear" w:color="auto" w:fill="FFFFFF"/>
+          <w:lang w:val="en-US"/>
+        </w:rPr>
+        <w:t>Explain the lifecycle methods of components.</w:t>
+      </w:r>
+    </w:p>
+    <w:p>
+      <w:pPr>
+        <w:pStyle w:val="7"/>
+        <w:numPr>
+          <w:ilvl w:val="0"/>
+          <w:numId w:val="12"/>
+        </w:numPr>
+        <w:spacing w:line="276" w:lineRule="auto"/>
+        <w:ind w:left="840" w:leftChars="0" w:hanging="420" w:firstLineChars="0"/>
+        <w:jc w:val="both"/>
+        <w:rPr>
+          <w:rFonts w:hint="default" w:ascii="Times New Roman" w:hAnsi="Times New Roman"/>
+          <w:color w:val="202122"/>
+          <w:sz w:val="24"/>
+          <w:szCs w:val="24"/>
+          <w:shd w:val="clear" w:color="auto" w:fill="FFFFFF"/>
+          <w:lang w:val="en-US"/>
+        </w:rPr>
+      </w:pPr>
+      <w:r>
+        <w:rPr>
+          <w:rFonts w:hint="default" w:ascii="Times New Roman" w:hAnsi="Times New Roman"/>
+          <w:color w:val="202122"/>
+          <w:sz w:val="24"/>
+          <w:szCs w:val="24"/>
+          <w:shd w:val="clear" w:color="auto" w:fill="FFFFFF"/>
+          <w:lang w:val="en-US"/>
+        </w:rPr>
+        <w:t>componentDidMount(): Is executed when the component gets rendered and placed on the DOM.</w:t>
+      </w:r>
+    </w:p>
+    <w:p>
+      <w:pPr>
+        <w:pStyle w:val="7"/>
+        <w:numPr>
+          <w:ilvl w:val="0"/>
+          <w:numId w:val="12"/>
+        </w:numPr>
+        <w:spacing w:line="276" w:lineRule="auto"/>
+        <w:ind w:left="840" w:leftChars="0" w:hanging="420" w:firstLineChars="0"/>
+        <w:jc w:val="both"/>
+        <w:rPr>
+          <w:rFonts w:hint="default" w:ascii="Times New Roman" w:hAnsi="Times New Roman"/>
+          <w:color w:val="202122"/>
+          <w:sz w:val="24"/>
+          <w:szCs w:val="24"/>
+          <w:shd w:val="clear" w:color="auto" w:fill="FFFFFF"/>
+          <w:lang w:val="en-US"/>
+        </w:rPr>
+      </w:pPr>
+      <w:r>
+        <w:rPr>
+          <w:rFonts w:hint="default" w:ascii="Times New Roman" w:hAnsi="Times New Roman"/>
+          <w:color w:val="202122"/>
+          <w:sz w:val="24"/>
+          <w:szCs w:val="24"/>
+          <w:shd w:val="clear" w:color="auto" w:fill="FFFFFF"/>
+          <w:lang w:val="en-US"/>
+        </w:rPr>
+        <w:t>shouldComponentUpdate(): Is invoked when a component determines changes to the DOM and returns a “true” or “false” value based on certain conditions.</w:t>
+      </w:r>
+    </w:p>
+    <w:p>
+      <w:pPr>
+        <w:pStyle w:val="7"/>
+        <w:numPr>
+          <w:ilvl w:val="0"/>
+          <w:numId w:val="12"/>
+        </w:numPr>
+        <w:spacing w:line="276" w:lineRule="auto"/>
+        <w:ind w:left="840" w:leftChars="0" w:hanging="420" w:firstLineChars="0"/>
+        <w:jc w:val="both"/>
+        <w:rPr>
+          <w:rFonts w:hint="default" w:ascii="Times New Roman" w:hAnsi="Times New Roman"/>
+          <w:color w:val="202122"/>
+          <w:sz w:val="24"/>
+          <w:szCs w:val="24"/>
+          <w:shd w:val="clear" w:color="auto" w:fill="FFFFFF"/>
+          <w:lang w:val="en-US"/>
+        </w:rPr>
+      </w:pPr>
+      <w:r>
+        <w:rPr>
+          <w:rFonts w:hint="default" w:ascii="Times New Roman" w:hAnsi="Times New Roman"/>
+          <w:color w:val="202122"/>
+          <w:sz w:val="24"/>
+          <w:szCs w:val="24"/>
+          <w:shd w:val="clear" w:color="auto" w:fill="FFFFFF"/>
+          <w:lang w:val="en-US"/>
+        </w:rPr>
+        <w:t>componentDidUpdate(): Is invoked immediately after rendering takes place.</w:t>
+      </w:r>
+    </w:p>
+    <w:p>
+      <w:pPr>
+        <w:pStyle w:val="7"/>
+        <w:numPr>
+          <w:ilvl w:val="0"/>
+          <w:numId w:val="12"/>
+        </w:numPr>
+        <w:spacing w:line="276" w:lineRule="auto"/>
+        <w:ind w:left="840" w:leftChars="0" w:hanging="420" w:firstLineChars="0"/>
+        <w:jc w:val="both"/>
+        <w:rPr>
+          <w:rFonts w:hint="default" w:ascii="Times New Roman" w:hAnsi="Times New Roman"/>
+          <w:color w:val="202122"/>
+          <w:sz w:val="24"/>
+          <w:szCs w:val="24"/>
+          <w:shd w:val="clear" w:color="auto" w:fill="FFFFFF"/>
+          <w:lang w:val="en-US"/>
+        </w:rPr>
+      </w:pPr>
+      <w:r>
+        <w:rPr>
+          <w:rFonts w:hint="default" w:ascii="Times New Roman" w:hAnsi="Times New Roman"/>
+          <w:color w:val="202122"/>
+          <w:sz w:val="24"/>
+          <w:szCs w:val="24"/>
+          <w:shd w:val="clear" w:color="auto" w:fill="FFFFFF"/>
+          <w:lang w:val="en-US"/>
+        </w:rPr>
+        <w:t>componentWillUnmount(): Is invoked immediately before a component is destroyed and unmounted permanently.</w:t>
+      </w:r>
+    </w:p>
+    <w:p>
+      <w:pPr>
+        <w:pStyle w:val="7"/>
+        <w:numPr>
+          <w:numId w:val="0"/>
+        </w:numPr>
+        <w:spacing w:line="276" w:lineRule="auto"/>
+        <w:ind w:left="420" w:leftChars="0"/>
+        <w:jc w:val="both"/>
+        <w:rPr>
+          <w:rFonts w:hint="default" w:ascii="Times New Roman" w:hAnsi="Times New Roman"/>
+          <w:color w:val="202122"/>
+          <w:sz w:val="24"/>
+          <w:szCs w:val="24"/>
+          <w:shd w:val="clear" w:color="auto" w:fill="FFFFFF"/>
+          <w:lang w:val="en-US"/>
+        </w:rPr>
+      </w:pPr>
+    </w:p>
+    <w:p>
+      <w:pPr>
+        <w:pStyle w:val="7"/>
+        <w:numPr>
+          <w:ilvl w:val="0"/>
+          <w:numId w:val="1"/>
+        </w:numPr>
+        <w:spacing w:line="276" w:lineRule="auto"/>
+        <w:ind w:left="720" w:leftChars="0" w:hanging="360" w:firstLineChars="0"/>
+        <w:jc w:val="both"/>
+        <w:rPr>
+          <w:rFonts w:hint="default" w:ascii="Times New Roman" w:hAnsi="Times New Roman"/>
+          <w:color w:val="202122"/>
+          <w:sz w:val="24"/>
+          <w:szCs w:val="24"/>
+          <w:shd w:val="clear" w:color="auto" w:fill="FFFFFF"/>
+          <w:lang w:val="en-US"/>
+        </w:rPr>
+      </w:pPr>
       <w:bookmarkStart w:id="0" w:name="_GoBack"/>
       <w:bookmarkEnd w:id="0"/>
-    </w:p>
-    <w:p>
-      <w:pPr>
-        <w:pStyle w:val="7"/>
-        <w:numPr>
-          <w:numId w:val="0"/>
-        </w:numPr>
-        <w:spacing w:line="276" w:lineRule="auto"/>
-        <w:ind w:left="360" w:leftChars="0"/>
-        <w:jc w:val="both"/>
-        <w:rPr>
-          <w:rFonts w:hint="default" w:ascii="Times New Roman" w:hAnsi="Times New Roman"/>
-          <w:color w:val="202122"/>
-          <w:sz w:val="24"/>
-          <w:szCs w:val="24"/>
-          <w:shd w:val="clear" w:color="auto" w:fill="FFFFFF"/>
-          <w:lang w:val="en-US"/>
-        </w:rPr>
-      </w:pPr>
-      <w:r>
-        <w:rPr>
-          <w:rFonts w:hint="default" w:ascii="Times New Roman" w:hAnsi="Times New Roman"/>
-          <w:color w:val="202122"/>
-          <w:sz w:val="24"/>
-          <w:szCs w:val="24"/>
-          <w:shd w:val="clear" w:color="auto" w:fill="FFFFFF"/>
-          <w:lang w:val="en-US"/>
-        </w:rPr>
-        <w:t>We create lists in React as we do in regular JavaScript. Lists display data in an ordered format. The traversal of lists is done using the map() function</w:t>
-      </w:r>
     </w:p>
     <w:sectPr>
       <w:pgSz w:w="12240" w:h="15840"/>
@@ -4354,6 +4577,26 @@
     </w:lvl>
   </w:abstractNum>
   <w:abstractNum w:abstractNumId="4">
+    <w:nsid w:val="1B3FCBBE"/>
+    <w:multiLevelType w:val="singleLevel"/>
+    <w:tmpl w:val="1B3FCBBE"/>
+    <w:lvl w:ilvl="0" w:tentative="0">
+      <w:start w:val="1"/>
+      <w:numFmt w:val="bullet"/>
+      <w:lvlText w:val=""/>
+      <w:lvlJc w:val="left"/>
+      <w:pPr>
+        <w:tabs>
+          <w:tab w:val="left" w:pos="840"/>
+        </w:tabs>
+        <w:ind w:left="840" w:leftChars="0" w:hanging="420" w:firstLineChars="0"/>
+      </w:pPr>
+      <w:rPr>
+        <w:rFonts w:hint="default" w:ascii="Wingdings" w:hAnsi="Wingdings"/>
+      </w:rPr>
+    </w:lvl>
+  </w:abstractNum>
+  <w:abstractNum w:abstractNumId="5">
     <w:nsid w:val="220965A0"/>
     <w:multiLevelType w:val="multilevel"/>
     <w:tmpl w:val="220965A0"/>
@@ -4466,7 +4709,7 @@
       </w:rPr>
     </w:lvl>
   </w:abstractNum>
-  <w:abstractNum w:abstractNumId="5">
+  <w:abstractNum w:abstractNumId="6">
     <w:nsid w:val="3CEB43DB"/>
     <w:multiLevelType w:val="multilevel"/>
     <w:tmpl w:val="3CEB43DB"/>
@@ -4579,7 +4822,7 @@
       </w:rPr>
     </w:lvl>
   </w:abstractNum>
-  <w:abstractNum w:abstractNumId="6">
+  <w:abstractNum w:abstractNumId="7">
     <w:nsid w:val="4C287139"/>
     <w:multiLevelType w:val="multilevel"/>
     <w:tmpl w:val="4C287139"/>
@@ -4692,7 +4935,7 @@
       </w:rPr>
     </w:lvl>
   </w:abstractNum>
-  <w:abstractNum w:abstractNumId="7">
+  <w:abstractNum w:abstractNumId="8">
     <w:nsid w:val="6C3738DC"/>
     <w:multiLevelType w:val="multilevel"/>
     <w:tmpl w:val="6C3738DC"/>
@@ -4805,7 +5048,7 @@
       </w:rPr>
     </w:lvl>
   </w:abstractNum>
-  <w:abstractNum w:abstractNumId="8">
+  <w:abstractNum w:abstractNumId="9">
     <w:nsid w:val="758B3812"/>
     <w:multiLevelType w:val="multilevel"/>
     <w:tmpl w:val="758B3812"/>
@@ -4918,7 +5161,7 @@
       </w:rPr>
     </w:lvl>
   </w:abstractNum>
-  <w:abstractNum w:abstractNumId="9">
+  <w:abstractNum w:abstractNumId="10">
     <w:nsid w:val="767C409F"/>
     <w:multiLevelType w:val="multilevel"/>
     <w:tmpl w:val="767C409F"/>
@@ -5031,7 +5274,7 @@
       </w:rPr>
     </w:lvl>
   </w:abstractNum>
-  <w:abstractNum w:abstractNumId="10">
+  <w:abstractNum w:abstractNumId="11">
     <w:nsid w:val="7D4D3DA8"/>
     <w:multiLevelType w:val="multilevel"/>
     <w:tmpl w:val="7D4D3DA8"/>
@@ -5148,19 +5391,19 @@
     <w:abstractNumId w:val="1"/>
   </w:num>
   <w:num w:numId="2">
-    <w:abstractNumId w:val="5"/>
+    <w:abstractNumId w:val="6"/>
   </w:num>
   <w:num w:numId="3">
     <w:abstractNumId w:val="3"/>
   </w:num>
   <w:num w:numId="4">
+    <w:abstractNumId w:val="8"/>
+  </w:num>
+  <w:num w:numId="5">
     <w:abstractNumId w:val="7"/>
   </w:num>
-  <w:num w:numId="5">
-    <w:abstractNumId w:val="6"/>
-  </w:num>
   <w:num w:numId="6">
-    <w:abstractNumId w:val="10"/>
+    <w:abstractNumId w:val="11"/>
   </w:num>
   <w:num w:numId="7">
     <w:abstractNumId w:val="0"/>
@@ -5169,12 +5412,15 @@
     <w:abstractNumId w:val="2"/>
   </w:num>
   <w:num w:numId="9">
-    <w:abstractNumId w:val="8"/>
+    <w:abstractNumId w:val="9"/>
   </w:num>
   <w:num w:numId="10">
-    <w:abstractNumId w:val="9"/>
+    <w:abstractNumId w:val="10"/>
   </w:num>
   <w:num w:numId="11">
+    <w:abstractNumId w:val="5"/>
+  </w:num>
+  <w:num w:numId="12">
     <w:abstractNumId w:val="4"/>
   </w:num>
 </w:numbering>

</xml_diff>

<commit_message>
The components of Redux
</commit_message>
<xml_diff>
--- a/React_Interview_Question.docx
+++ b/React_Interview_Question.docx
@@ -5331,6 +5331,210 @@
         <w:t>React uses inline templating and JSX, which may be difficult and act as a barrier. It also makes the coding complex.</w:t>
       </w:r>
     </w:p>
+    <w:p>
+      <w:pPr>
+        <w:pStyle w:val="ListParagraph"/>
+        <w:spacing w:line="276" w:lineRule="auto"/>
+        <w:jc w:val="both"/>
+        <w:rPr>
+          <w:rFonts w:ascii="Times New Roman" w:hAnsi="Times New Roman"/>
+          <w:color w:val="202122"/>
+          <w:sz w:val="24"/>
+          <w:szCs w:val="24"/>
+          <w:shd w:val="clear" w:color="auto" w:fill="FFFFFF"/>
+        </w:rPr>
+      </w:pPr>
+    </w:p>
+    <w:p>
+      <w:pPr>
+        <w:pStyle w:val="ListParagraph"/>
+        <w:numPr>
+          <w:ilvl w:val="0"/>
+          <w:numId w:val="1"/>
+        </w:numPr>
+        <w:spacing w:line="276" w:lineRule="auto"/>
+        <w:jc w:val="both"/>
+        <w:rPr>
+          <w:rFonts w:ascii="Times New Roman" w:hAnsi="Times New Roman"/>
+          <w:b/>
+          <w:bCs/>
+          <w:color w:val="202122"/>
+          <w:sz w:val="24"/>
+          <w:szCs w:val="24"/>
+          <w:shd w:val="clear" w:color="auto" w:fill="FFFFFF"/>
+        </w:rPr>
+      </w:pPr>
+      <w:r>
+        <w:rPr>
+          <w:rFonts w:ascii="Times New Roman" w:hAnsi="Times New Roman"/>
+          <w:b/>
+          <w:bCs/>
+          <w:color w:val="202122"/>
+          <w:sz w:val="24"/>
+          <w:szCs w:val="24"/>
+          <w:shd w:val="clear" w:color="auto" w:fill="FFFFFF"/>
+        </w:rPr>
+        <w:t>List down the components of Redux.</w:t>
+      </w:r>
+    </w:p>
+    <w:p>
+      <w:pPr>
+        <w:spacing w:line="276" w:lineRule="auto"/>
+        <w:ind w:left="360"/>
+        <w:jc w:val="both"/>
+        <w:rPr>
+          <w:rFonts w:ascii="Times New Roman" w:hAnsi="Times New Roman"/>
+          <w:color w:val="202122"/>
+          <w:sz w:val="24"/>
+          <w:szCs w:val="24"/>
+          <w:shd w:val="clear" w:color="auto" w:fill="FFFFFF"/>
+        </w:rPr>
+      </w:pPr>
+      <w:r>
+        <w:rPr>
+          <w:rFonts w:ascii="Times New Roman" w:hAnsi="Times New Roman"/>
+          <w:color w:val="202122"/>
+          <w:sz w:val="24"/>
+          <w:szCs w:val="24"/>
+          <w:shd w:val="clear" w:color="auto" w:fill="FFFFFF"/>
+        </w:rPr>
+        <w:t>Redux is composed of the following components:</w:t>
+      </w:r>
+    </w:p>
+    <w:p>
+      <w:pPr>
+        <w:pStyle w:val="ListParagraph"/>
+        <w:numPr>
+          <w:ilvl w:val="0"/>
+          <w:numId w:val="18"/>
+        </w:numPr>
+        <w:spacing w:line="276" w:lineRule="auto"/>
+        <w:jc w:val="both"/>
+        <w:rPr>
+          <w:rFonts w:ascii="Times New Roman" w:hAnsi="Times New Roman"/>
+          <w:color w:val="202122"/>
+          <w:sz w:val="24"/>
+          <w:szCs w:val="24"/>
+          <w:shd w:val="clear" w:color="auto" w:fill="FFFFFF"/>
+        </w:rPr>
+      </w:pPr>
+      <w:r>
+        <w:rPr>
+          <w:rFonts w:ascii="Times New Roman" w:hAnsi="Times New Roman"/>
+          <w:color w:val="202122"/>
+          <w:sz w:val="24"/>
+          <w:szCs w:val="24"/>
+          <w:shd w:val="clear" w:color="auto" w:fill="FFFFFF"/>
+        </w:rPr>
+        <w:t>Action – It’s an object that describes what happened.</w:t>
+      </w:r>
+    </w:p>
+    <w:p>
+      <w:pPr>
+        <w:pStyle w:val="ListParagraph"/>
+        <w:numPr>
+          <w:ilvl w:val="0"/>
+          <w:numId w:val="18"/>
+        </w:numPr>
+        <w:spacing w:line="276" w:lineRule="auto"/>
+        <w:jc w:val="both"/>
+        <w:rPr>
+          <w:rFonts w:ascii="Times New Roman" w:hAnsi="Times New Roman"/>
+          <w:color w:val="202122"/>
+          <w:sz w:val="24"/>
+          <w:szCs w:val="24"/>
+          <w:shd w:val="clear" w:color="auto" w:fill="FFFFFF"/>
+        </w:rPr>
+      </w:pPr>
+      <w:r>
+        <w:rPr>
+          <w:rFonts w:ascii="Times New Roman" w:hAnsi="Times New Roman"/>
+          <w:color w:val="202122"/>
+          <w:sz w:val="24"/>
+          <w:szCs w:val="24"/>
+          <w:shd w:val="clear" w:color="auto" w:fill="FFFFFF"/>
+        </w:rPr>
+        <w:t xml:space="preserve">Reducer </w:t>
+      </w:r>
+      <w:proofErr w:type="gramStart"/>
+      <w:r>
+        <w:rPr>
+          <w:rFonts w:ascii="Times New Roman" w:hAnsi="Times New Roman"/>
+          <w:color w:val="202122"/>
+          <w:sz w:val="24"/>
+          <w:szCs w:val="24"/>
+          <w:shd w:val="clear" w:color="auto" w:fill="FFFFFF"/>
+        </w:rPr>
+        <w:t>–  It</w:t>
+      </w:r>
+      <w:proofErr w:type="gramEnd"/>
+      <w:r>
+        <w:rPr>
+          <w:rFonts w:ascii="Times New Roman" w:hAnsi="Times New Roman"/>
+          <w:color w:val="202122"/>
+          <w:sz w:val="24"/>
+          <w:szCs w:val="24"/>
+          <w:shd w:val="clear" w:color="auto" w:fill="FFFFFF"/>
+        </w:rPr>
+        <w:t xml:space="preserve"> is a place to determine how the state will change.</w:t>
+      </w:r>
+    </w:p>
+    <w:p>
+      <w:pPr>
+        <w:pStyle w:val="ListParagraph"/>
+        <w:numPr>
+          <w:ilvl w:val="0"/>
+          <w:numId w:val="18"/>
+        </w:numPr>
+        <w:spacing w:line="276" w:lineRule="auto"/>
+        <w:jc w:val="both"/>
+        <w:rPr>
+          <w:rFonts w:ascii="Times New Roman" w:hAnsi="Times New Roman"/>
+          <w:color w:val="202122"/>
+          <w:sz w:val="24"/>
+          <w:szCs w:val="24"/>
+          <w:shd w:val="clear" w:color="auto" w:fill="FFFFFF"/>
+        </w:rPr>
+      </w:pPr>
+      <w:r>
+        <w:rPr>
+          <w:rFonts w:ascii="Times New Roman" w:hAnsi="Times New Roman"/>
+          <w:color w:val="202122"/>
+          <w:sz w:val="24"/>
+          <w:szCs w:val="24"/>
+          <w:shd w:val="clear" w:color="auto" w:fill="FFFFFF"/>
+        </w:rPr>
+        <w:t>Store – State/ Object tree of the entire application is saved in the Store.</w:t>
+      </w:r>
+    </w:p>
+    <w:p>
+      <w:pPr>
+        <w:pStyle w:val="ListParagraph"/>
+        <w:numPr>
+          <w:ilvl w:val="0"/>
+          <w:numId w:val="18"/>
+        </w:numPr>
+        <w:spacing w:line="276" w:lineRule="auto"/>
+        <w:jc w:val="both"/>
+        <w:rPr>
+          <w:rFonts w:ascii="Times New Roman" w:hAnsi="Times New Roman"/>
+          <w:color w:val="202122"/>
+          <w:sz w:val="24"/>
+          <w:szCs w:val="24"/>
+          <w:shd w:val="clear" w:color="auto" w:fill="FFFFFF"/>
+        </w:rPr>
+      </w:pPr>
+      <w:r>
+        <w:rPr>
+          <w:rFonts w:ascii="Times New Roman" w:hAnsi="Times New Roman"/>
+          <w:color w:val="202122"/>
+          <w:sz w:val="24"/>
+          <w:szCs w:val="24"/>
+          <w:shd w:val="clear" w:color="auto" w:fill="FFFFFF"/>
+        </w:rPr>
+        <w:t>View – Simply displays the data provided by the Store.</w:t>
+      </w:r>
+    </w:p>
     <w:sectPr>
       <w:pgSz w:w="12240" w:h="15840"/>
       <w:pgMar w:top="1440" w:right="1440" w:bottom="1440" w:left="1440" w:header="720" w:footer="720" w:gutter="0"/>
@@ -6763,6 +6967,119 @@
     </w:lvl>
   </w:abstractNum>
   <w:abstractNum w:abstractNumId="14" w15:restartNumberingAfterBreak="0">
+    <w:nsid w:val="6CA41AEE"/>
+    <w:multiLevelType w:val="hybridMultilevel"/>
+    <w:tmpl w:val="A336EEB6"/>
+    <w:lvl w:ilvl="0" w:tplc="04090001">
+      <w:start w:val="1"/>
+      <w:numFmt w:val="bullet"/>
+      <w:lvlText w:val=""/>
+      <w:lvlJc w:val="left"/>
+      <w:pPr>
+        <w:ind w:left="720" w:hanging="360"/>
+      </w:pPr>
+      <w:rPr>
+        <w:rFonts w:ascii="Symbol" w:hAnsi="Symbol" w:hint="default"/>
+      </w:rPr>
+    </w:lvl>
+    <w:lvl w:ilvl="1" w:tplc="04090003" w:tentative="1">
+      <w:start w:val="1"/>
+      <w:numFmt w:val="bullet"/>
+      <w:lvlText w:val="o"/>
+      <w:lvlJc w:val="left"/>
+      <w:pPr>
+        <w:ind w:left="1440" w:hanging="360"/>
+      </w:pPr>
+      <w:rPr>
+        <w:rFonts w:ascii="Courier New" w:hAnsi="Courier New" w:cs="Courier New" w:hint="default"/>
+      </w:rPr>
+    </w:lvl>
+    <w:lvl w:ilvl="2" w:tplc="04090005" w:tentative="1">
+      <w:start w:val="1"/>
+      <w:numFmt w:val="bullet"/>
+      <w:lvlText w:val=""/>
+      <w:lvlJc w:val="left"/>
+      <w:pPr>
+        <w:ind w:left="2160" w:hanging="360"/>
+      </w:pPr>
+      <w:rPr>
+        <w:rFonts w:ascii="Wingdings" w:hAnsi="Wingdings" w:hint="default"/>
+      </w:rPr>
+    </w:lvl>
+    <w:lvl w:ilvl="3" w:tplc="04090001" w:tentative="1">
+      <w:start w:val="1"/>
+      <w:numFmt w:val="bullet"/>
+      <w:lvlText w:val=""/>
+      <w:lvlJc w:val="left"/>
+      <w:pPr>
+        <w:ind w:left="2880" w:hanging="360"/>
+      </w:pPr>
+      <w:rPr>
+        <w:rFonts w:ascii="Symbol" w:hAnsi="Symbol" w:hint="default"/>
+      </w:rPr>
+    </w:lvl>
+    <w:lvl w:ilvl="4" w:tplc="04090003" w:tentative="1">
+      <w:start w:val="1"/>
+      <w:numFmt w:val="bullet"/>
+      <w:lvlText w:val="o"/>
+      <w:lvlJc w:val="left"/>
+      <w:pPr>
+        <w:ind w:left="3600" w:hanging="360"/>
+      </w:pPr>
+      <w:rPr>
+        <w:rFonts w:ascii="Courier New" w:hAnsi="Courier New" w:cs="Courier New" w:hint="default"/>
+      </w:rPr>
+    </w:lvl>
+    <w:lvl w:ilvl="5" w:tplc="04090005" w:tentative="1">
+      <w:start w:val="1"/>
+      <w:numFmt w:val="bullet"/>
+      <w:lvlText w:val=""/>
+      <w:lvlJc w:val="left"/>
+      <w:pPr>
+        <w:ind w:left="4320" w:hanging="360"/>
+      </w:pPr>
+      <w:rPr>
+        <w:rFonts w:ascii="Wingdings" w:hAnsi="Wingdings" w:hint="default"/>
+      </w:rPr>
+    </w:lvl>
+    <w:lvl w:ilvl="6" w:tplc="04090001" w:tentative="1">
+      <w:start w:val="1"/>
+      <w:numFmt w:val="bullet"/>
+      <w:lvlText w:val=""/>
+      <w:lvlJc w:val="left"/>
+      <w:pPr>
+        <w:ind w:left="5040" w:hanging="360"/>
+      </w:pPr>
+      <w:rPr>
+        <w:rFonts w:ascii="Symbol" w:hAnsi="Symbol" w:hint="default"/>
+      </w:rPr>
+    </w:lvl>
+    <w:lvl w:ilvl="7" w:tplc="04090003" w:tentative="1">
+      <w:start w:val="1"/>
+      <w:numFmt w:val="bullet"/>
+      <w:lvlText w:val="o"/>
+      <w:lvlJc w:val="left"/>
+      <w:pPr>
+        <w:ind w:left="5760" w:hanging="360"/>
+      </w:pPr>
+      <w:rPr>
+        <w:rFonts w:ascii="Courier New" w:hAnsi="Courier New" w:cs="Courier New" w:hint="default"/>
+      </w:rPr>
+    </w:lvl>
+    <w:lvl w:ilvl="8" w:tplc="04090005" w:tentative="1">
+      <w:start w:val="1"/>
+      <w:numFmt w:val="bullet"/>
+      <w:lvlText w:val=""/>
+      <w:lvlJc w:val="left"/>
+      <w:pPr>
+        <w:ind w:left="6480" w:hanging="360"/>
+      </w:pPr>
+      <w:rPr>
+        <w:rFonts w:ascii="Wingdings" w:hAnsi="Wingdings" w:hint="default"/>
+      </w:rPr>
+    </w:lvl>
+  </w:abstractNum>
+  <w:abstractNum w:abstractNumId="15" w15:restartNumberingAfterBreak="0">
     <w:nsid w:val="758B3812"/>
     <w:multiLevelType w:val="multilevel"/>
     <w:tmpl w:val="758B3812"/>
@@ -6875,7 +7192,7 @@
       </w:rPr>
     </w:lvl>
   </w:abstractNum>
-  <w:abstractNum w:abstractNumId="15" w15:restartNumberingAfterBreak="0">
+  <w:abstractNum w:abstractNumId="16" w15:restartNumberingAfterBreak="0">
     <w:nsid w:val="767C409F"/>
     <w:multiLevelType w:val="multilevel"/>
     <w:tmpl w:val="767C409F"/>
@@ -6988,7 +7305,7 @@
       </w:rPr>
     </w:lvl>
   </w:abstractNum>
-  <w:abstractNum w:abstractNumId="16" w15:restartNumberingAfterBreak="0">
+  <w:abstractNum w:abstractNumId="17" w15:restartNumberingAfterBreak="0">
     <w:nsid w:val="7D4D3DA8"/>
     <w:multiLevelType w:val="multilevel"/>
     <w:tmpl w:val="7D4D3DA8"/>
@@ -7117,7 +7434,7 @@
     <w:abstractNumId w:val="10"/>
   </w:num>
   <w:num w:numId="6" w16cid:durableId="1532451077">
-    <w:abstractNumId w:val="16"/>
+    <w:abstractNumId w:val="17"/>
   </w:num>
   <w:num w:numId="7" w16cid:durableId="25765443">
     <w:abstractNumId w:val="2"/>
@@ -7126,10 +7443,10 @@
     <w:abstractNumId w:val="4"/>
   </w:num>
   <w:num w:numId="9" w16cid:durableId="881675172">
-    <w:abstractNumId w:val="14"/>
+    <w:abstractNumId w:val="15"/>
   </w:num>
   <w:num w:numId="10" w16cid:durableId="955873532">
-    <w:abstractNumId w:val="15"/>
+    <w:abstractNumId w:val="16"/>
   </w:num>
   <w:num w:numId="11" w16cid:durableId="2059429700">
     <w:abstractNumId w:val="8"/>
@@ -7151,6 +7468,9 @@
   </w:num>
   <w:num w:numId="17" w16cid:durableId="269819241">
     <w:abstractNumId w:val="1"/>
+  </w:num>
+  <w:num w:numId="18" w16cid:durableId="1172917772">
+    <w:abstractNumId w:val="14"/>
   </w:num>
 </w:numbering>
 </file>

</xml_diff>

<commit_message>
The Lifting State Up in React
</commit_message>
<xml_diff>
--- a/React_Interview_Question.docx
+++ b/React_Interview_Question.docx
@@ -5533,6 +5533,76 @@
           <w:shd w:val="clear" w:color="auto" w:fill="FFFFFF"/>
         </w:rPr>
         <w:t>View – Simply displays the data provided by the Store.</w:t>
+      </w:r>
+    </w:p>
+    <w:p>
+      <w:pPr>
+        <w:pStyle w:val="ListParagraph"/>
+        <w:spacing w:line="276" w:lineRule="auto"/>
+        <w:jc w:val="both"/>
+        <w:rPr>
+          <w:rFonts w:ascii="Times New Roman" w:hAnsi="Times New Roman"/>
+          <w:color w:val="202122"/>
+          <w:sz w:val="24"/>
+          <w:szCs w:val="24"/>
+          <w:shd w:val="clear" w:color="auto" w:fill="FFFFFF"/>
+        </w:rPr>
+      </w:pPr>
+    </w:p>
+    <w:p>
+      <w:pPr>
+        <w:pStyle w:val="ListParagraph"/>
+        <w:numPr>
+          <w:ilvl w:val="0"/>
+          <w:numId w:val="1"/>
+        </w:numPr>
+        <w:spacing w:line="276" w:lineRule="auto"/>
+        <w:jc w:val="both"/>
+        <w:rPr>
+          <w:rFonts w:ascii="Times New Roman" w:hAnsi="Times New Roman"/>
+          <w:b/>
+          <w:bCs/>
+          <w:color w:val="202122"/>
+          <w:sz w:val="24"/>
+          <w:szCs w:val="24"/>
+          <w:shd w:val="clear" w:color="auto" w:fill="FFFFFF"/>
+        </w:rPr>
+      </w:pPr>
+      <w:r>
+        <w:rPr>
+          <w:rFonts w:ascii="Times New Roman" w:hAnsi="Times New Roman"/>
+          <w:b/>
+          <w:bCs/>
+          <w:color w:val="202122"/>
+          <w:sz w:val="24"/>
+          <w:szCs w:val="24"/>
+          <w:shd w:val="clear" w:color="auto" w:fill="FFFFFF"/>
+        </w:rPr>
+        <w:t>What is Lifting State Up in React?</w:t>
+      </w:r>
+    </w:p>
+    <w:p>
+      <w:pPr>
+        <w:spacing w:line="276" w:lineRule="auto"/>
+        <w:ind w:left="360"/>
+        <w:jc w:val="both"/>
+        <w:rPr>
+          <w:rFonts w:ascii="Times New Roman" w:hAnsi="Times New Roman"/>
+          <w:color w:val="202122"/>
+          <w:sz w:val="24"/>
+          <w:szCs w:val="24"/>
+          <w:shd w:val="clear" w:color="auto" w:fill="FFFFFF"/>
+        </w:rPr>
+      </w:pPr>
+      <w:r>
+        <w:rPr>
+          <w:rFonts w:ascii="Times New Roman" w:hAnsi="Times New Roman"/>
+          <w:color w:val="202122"/>
+          <w:sz w:val="24"/>
+          <w:szCs w:val="24"/>
+          <w:shd w:val="clear" w:color="auto" w:fill="FFFFFF"/>
+        </w:rPr>
+        <w:t>When several components need to share the same changing data then it is recommended to lift the shared state up to their closest common ancestor. That means if two child components share the same data from its parent, then move the state to parent instead of maintaining local state in both of the child components.</w:t>
       </w:r>
     </w:p>
     <w:sectPr>

</xml_diff>

<commit_message>
React uses className over class attribute
</commit_message>
<xml_diff>
--- a/React_Interview_Question.docx
+++ b/React_Interview_Question.docx
@@ -5603,6 +5603,264 @@
           <w:shd w:val="clear" w:color="auto" w:fill="FFFFFF"/>
         </w:rPr>
         <w:t>When several components need to share the same changing data then it is recommended to lift the shared state up to their closest common ancestor. That means if two child components share the same data from its parent, then move the state to parent instead of maintaining local state in both of the child components.</w:t>
+      </w:r>
+    </w:p>
+    <w:p>
+      <w:pPr>
+        <w:spacing w:line="276" w:lineRule="auto"/>
+        <w:ind w:left="360"/>
+        <w:jc w:val="both"/>
+        <w:rPr>
+          <w:rFonts w:ascii="Times New Roman" w:hAnsi="Times New Roman"/>
+          <w:color w:val="202122"/>
+          <w:sz w:val="24"/>
+          <w:szCs w:val="24"/>
+          <w:shd w:val="clear" w:color="auto" w:fill="FFFFFF"/>
+        </w:rPr>
+      </w:pPr>
+    </w:p>
+    <w:p>
+      <w:pPr>
+        <w:pStyle w:val="ListParagraph"/>
+        <w:numPr>
+          <w:ilvl w:val="0"/>
+          <w:numId w:val="1"/>
+        </w:numPr>
+        <w:spacing w:line="276" w:lineRule="auto"/>
+        <w:jc w:val="both"/>
+        <w:rPr>
+          <w:rFonts w:ascii="Times New Roman" w:hAnsi="Times New Roman"/>
+          <w:b/>
+          <w:bCs/>
+          <w:color w:val="202122"/>
+          <w:sz w:val="24"/>
+          <w:szCs w:val="24"/>
+          <w:shd w:val="clear" w:color="auto" w:fill="FFFFFF"/>
+        </w:rPr>
+      </w:pPr>
+      <w:r>
+        <w:rPr>
+          <w:rFonts w:ascii="Times New Roman" w:hAnsi="Times New Roman"/>
+          <w:b/>
+          <w:bCs/>
+          <w:color w:val="202122"/>
+          <w:sz w:val="24"/>
+          <w:szCs w:val="24"/>
+          <w:shd w:val="clear" w:color="auto" w:fill="FFFFFF"/>
+        </w:rPr>
+        <w:t xml:space="preserve">Why React uses </w:t>
+      </w:r>
+      <w:proofErr w:type="spellStart"/>
+      <w:r>
+        <w:rPr>
+          <w:rFonts w:ascii="Times New Roman" w:hAnsi="Times New Roman"/>
+          <w:b/>
+          <w:bCs/>
+          <w:color w:val="202122"/>
+          <w:sz w:val="24"/>
+          <w:szCs w:val="24"/>
+          <w:shd w:val="clear" w:color="auto" w:fill="FFFFFF"/>
+        </w:rPr>
+        <w:t>className</w:t>
+      </w:r>
+      <w:proofErr w:type="spellEnd"/>
+      <w:r>
+        <w:rPr>
+          <w:rFonts w:ascii="Times New Roman" w:hAnsi="Times New Roman"/>
+          <w:b/>
+          <w:bCs/>
+          <w:color w:val="202122"/>
+          <w:sz w:val="24"/>
+          <w:szCs w:val="24"/>
+          <w:shd w:val="clear" w:color="auto" w:fill="FFFFFF"/>
+        </w:rPr>
+        <w:t xml:space="preserve"> over class attribute?</w:t>
+      </w:r>
+    </w:p>
+    <w:p>
+      <w:pPr>
+        <w:spacing w:line="276" w:lineRule="auto"/>
+        <w:ind w:left="360"/>
+        <w:jc w:val="both"/>
+        <w:rPr>
+          <w:rFonts w:ascii="Times New Roman" w:hAnsi="Times New Roman"/>
+          <w:color w:val="202122"/>
+          <w:sz w:val="24"/>
+          <w:szCs w:val="24"/>
+          <w:shd w:val="clear" w:color="auto" w:fill="FFFFFF"/>
+        </w:rPr>
+      </w:pPr>
+      <w:r>
+        <w:rPr>
+          <w:rFonts w:ascii="Times New Roman" w:hAnsi="Times New Roman"/>
+          <w:color w:val="202122"/>
+          <w:sz w:val="24"/>
+          <w:szCs w:val="24"/>
+          <w:shd w:val="clear" w:color="auto" w:fill="FFFFFF"/>
+        </w:rPr>
+        <w:t xml:space="preserve">The attribute class is a keyword in JavaScript, and JSX is an extension of JavaScript. That's the principal reason why React uses </w:t>
+      </w:r>
+      <w:proofErr w:type="spellStart"/>
+      <w:r>
+        <w:rPr>
+          <w:rFonts w:ascii="Times New Roman" w:hAnsi="Times New Roman"/>
+          <w:color w:val="202122"/>
+          <w:sz w:val="24"/>
+          <w:szCs w:val="24"/>
+          <w:shd w:val="clear" w:color="auto" w:fill="FFFFFF"/>
+        </w:rPr>
+        <w:t>className</w:t>
+      </w:r>
+      <w:proofErr w:type="spellEnd"/>
+      <w:r>
+        <w:rPr>
+          <w:rFonts w:ascii="Times New Roman" w:hAnsi="Times New Roman"/>
+          <w:color w:val="202122"/>
+          <w:sz w:val="24"/>
+          <w:szCs w:val="24"/>
+          <w:shd w:val="clear" w:color="auto" w:fill="FFFFFF"/>
+        </w:rPr>
+        <w:t xml:space="preserve"> instead of class. Pass a string as the </w:t>
+      </w:r>
+      <w:proofErr w:type="spellStart"/>
+      <w:r>
+        <w:rPr>
+          <w:rFonts w:ascii="Times New Roman" w:hAnsi="Times New Roman"/>
+          <w:color w:val="202122"/>
+          <w:sz w:val="24"/>
+          <w:szCs w:val="24"/>
+          <w:shd w:val="clear" w:color="auto" w:fill="FFFFFF"/>
+        </w:rPr>
+        <w:t>className</w:t>
+      </w:r>
+      <w:proofErr w:type="spellEnd"/>
+      <w:r>
+        <w:rPr>
+          <w:rFonts w:ascii="Times New Roman" w:hAnsi="Times New Roman"/>
+          <w:color w:val="202122"/>
+          <w:sz w:val="24"/>
+          <w:szCs w:val="24"/>
+          <w:shd w:val="clear" w:color="auto" w:fill="FFFFFF"/>
+        </w:rPr>
+        <w:t xml:space="preserve"> prop.</w:t>
+      </w:r>
+    </w:p>
+    <w:p>
+      <w:pPr>
+        <w:spacing w:line="276" w:lineRule="auto"/>
+        <w:ind w:left="360"/>
+        <w:jc w:val="both"/>
+        <w:rPr>
+          <w:rFonts w:ascii="Times New Roman" w:hAnsi="Times New Roman"/>
+          <w:color w:val="202122"/>
+          <w:sz w:val="24"/>
+          <w:szCs w:val="24"/>
+          <w:shd w:val="clear" w:color="auto" w:fill="FFFFFF"/>
+        </w:rPr>
+      </w:pPr>
+      <w:proofErr w:type="gramStart"/>
+      <w:r>
+        <w:rPr>
+          <w:rFonts w:ascii="Times New Roman" w:hAnsi="Times New Roman"/>
+          <w:color w:val="202122"/>
+          <w:sz w:val="24"/>
+          <w:szCs w:val="24"/>
+          <w:shd w:val="clear" w:color="auto" w:fill="FFFFFF"/>
+        </w:rPr>
+        <w:t>render(</w:t>
+      </w:r>
+      <w:proofErr w:type="gramEnd"/>
+      <w:r>
+        <w:rPr>
+          <w:rFonts w:ascii="Times New Roman" w:hAnsi="Times New Roman"/>
+          <w:color w:val="202122"/>
+          <w:sz w:val="24"/>
+          <w:szCs w:val="24"/>
+          <w:shd w:val="clear" w:color="auto" w:fill="FFFFFF"/>
+        </w:rPr>
+        <w:t>) {</w:t>
+      </w:r>
+    </w:p>
+    <w:p>
+      <w:pPr>
+        <w:spacing w:line="276" w:lineRule="auto"/>
+        <w:ind w:left="360"/>
+        <w:jc w:val="both"/>
+        <w:rPr>
+          <w:rFonts w:ascii="Times New Roman" w:hAnsi="Times New Roman"/>
+          <w:color w:val="202122"/>
+          <w:sz w:val="24"/>
+          <w:szCs w:val="24"/>
+          <w:shd w:val="clear" w:color="auto" w:fill="FFFFFF"/>
+        </w:rPr>
+      </w:pPr>
+      <w:r>
+        <w:rPr>
+          <w:rFonts w:ascii="Times New Roman" w:hAnsi="Times New Roman"/>
+          <w:color w:val="202122"/>
+          <w:sz w:val="24"/>
+          <w:szCs w:val="24"/>
+          <w:shd w:val="clear" w:color="auto" w:fill="FFFFFF"/>
+        </w:rPr>
+        <w:t xml:space="preserve">  return &lt;span </w:t>
+      </w:r>
+      <w:proofErr w:type="spellStart"/>
+      <w:r>
+        <w:rPr>
+          <w:rFonts w:ascii="Times New Roman" w:hAnsi="Times New Roman"/>
+          <w:color w:val="202122"/>
+          <w:sz w:val="24"/>
+          <w:szCs w:val="24"/>
+          <w:shd w:val="clear" w:color="auto" w:fill="FFFFFF"/>
+        </w:rPr>
+        <w:t>className</w:t>
+      </w:r>
+      <w:proofErr w:type="spellEnd"/>
+      <w:proofErr w:type="gramStart"/>
+      <w:r>
+        <w:rPr>
+          <w:rFonts w:ascii="Times New Roman" w:hAnsi="Times New Roman"/>
+          <w:color w:val="202122"/>
+          <w:sz w:val="24"/>
+          <w:szCs w:val="24"/>
+          <w:shd w:val="clear" w:color="auto" w:fill="FFFFFF"/>
+        </w:rPr>
+        <w:t>={</w:t>
+      </w:r>
+      <w:proofErr w:type="gramEnd"/>
+      <w:r>
+        <w:rPr>
+          <w:rFonts w:ascii="Times New Roman" w:hAnsi="Times New Roman"/>
+          <w:color w:val="202122"/>
+          <w:sz w:val="24"/>
+          <w:szCs w:val="24"/>
+          <w:shd w:val="clear" w:color="auto" w:fill="FFFFFF"/>
+        </w:rPr>
+        <w:t>'menu navigation-menu'}&gt;{'Menu'}&lt;/span&gt;</w:t>
+      </w:r>
+    </w:p>
+    <w:p>
+      <w:pPr>
+        <w:spacing w:line="276" w:lineRule="auto"/>
+        <w:ind w:left="360"/>
+        <w:jc w:val="both"/>
+        <w:rPr>
+          <w:rFonts w:ascii="Times New Roman" w:hAnsi="Times New Roman"/>
+          <w:color w:val="202122"/>
+          <w:sz w:val="24"/>
+          <w:szCs w:val="24"/>
+          <w:shd w:val="clear" w:color="auto" w:fill="FFFFFF"/>
+        </w:rPr>
+      </w:pPr>
+      <w:r>
+        <w:rPr>
+          <w:rFonts w:ascii="Times New Roman" w:hAnsi="Times New Roman"/>
+          <w:color w:val="202122"/>
+          <w:sz w:val="24"/>
+          <w:szCs w:val="24"/>
+          <w:shd w:val="clear" w:color="auto" w:fill="FFFFFF"/>
+        </w:rPr>
+        <w:t>}</w:t>
       </w:r>
     </w:p>
     <w:sectPr>

</xml_diff>

<commit_message>
fragments are better than container divs
</commit_message>
<xml_diff>
--- a/React_Interview_Question.docx
+++ b/React_Interview_Question.docx
@@ -5863,6 +5863,203 @@
         <w:t>}</w:t>
       </w:r>
     </w:p>
+    <w:p>
+      <w:pPr>
+        <w:spacing w:line="276" w:lineRule="auto"/>
+        <w:ind w:left="360"/>
+        <w:jc w:val="both"/>
+        <w:rPr>
+          <w:rFonts w:ascii="Times New Roman" w:hAnsi="Times New Roman"/>
+          <w:color w:val="202122"/>
+          <w:sz w:val="24"/>
+          <w:szCs w:val="24"/>
+          <w:shd w:val="clear" w:color="auto" w:fill="FFFFFF"/>
+        </w:rPr>
+      </w:pPr>
+    </w:p>
+    <w:p>
+      <w:pPr>
+        <w:pStyle w:val="ListParagraph"/>
+        <w:numPr>
+          <w:ilvl w:val="0"/>
+          <w:numId w:val="1"/>
+        </w:numPr>
+        <w:spacing w:line="276" w:lineRule="auto"/>
+        <w:jc w:val="both"/>
+        <w:rPr>
+          <w:rFonts w:ascii="Times New Roman" w:hAnsi="Times New Roman"/>
+          <w:b/>
+          <w:bCs/>
+          <w:color w:val="202122"/>
+          <w:sz w:val="24"/>
+          <w:szCs w:val="24"/>
+          <w:shd w:val="clear" w:color="auto" w:fill="FFFFFF"/>
+        </w:rPr>
+      </w:pPr>
+      <w:r>
+        <w:rPr>
+          <w:rFonts w:ascii="Times New Roman" w:hAnsi="Times New Roman"/>
+          <w:b/>
+          <w:bCs/>
+          <w:color w:val="202122"/>
+          <w:sz w:val="24"/>
+          <w:szCs w:val="24"/>
+          <w:shd w:val="clear" w:color="auto" w:fill="FFFFFF"/>
+        </w:rPr>
+        <w:lastRenderedPageBreak/>
+        <w:t xml:space="preserve">Why fragments are better than container </w:t>
+      </w:r>
+      <w:proofErr w:type="spellStart"/>
+      <w:r>
+        <w:rPr>
+          <w:rFonts w:ascii="Times New Roman" w:hAnsi="Times New Roman"/>
+          <w:b/>
+          <w:bCs/>
+          <w:color w:val="202122"/>
+          <w:sz w:val="24"/>
+          <w:szCs w:val="24"/>
+          <w:shd w:val="clear" w:color="auto" w:fill="FFFFFF"/>
+        </w:rPr>
+        <w:t>divs</w:t>
+      </w:r>
+      <w:proofErr w:type="spellEnd"/>
+      <w:r>
+        <w:rPr>
+          <w:rFonts w:ascii="Times New Roman" w:hAnsi="Times New Roman"/>
+          <w:b/>
+          <w:bCs/>
+          <w:color w:val="202122"/>
+          <w:sz w:val="24"/>
+          <w:szCs w:val="24"/>
+          <w:shd w:val="clear" w:color="auto" w:fill="FFFFFF"/>
+        </w:rPr>
+        <w:t>?</w:t>
+      </w:r>
+    </w:p>
+    <w:p>
+      <w:pPr>
+        <w:spacing w:line="276" w:lineRule="auto"/>
+        <w:ind w:left="360"/>
+        <w:jc w:val="both"/>
+        <w:rPr>
+          <w:rFonts w:ascii="Times New Roman" w:hAnsi="Times New Roman"/>
+          <w:color w:val="202122"/>
+          <w:sz w:val="24"/>
+          <w:szCs w:val="24"/>
+          <w:shd w:val="clear" w:color="auto" w:fill="FFFFFF"/>
+        </w:rPr>
+      </w:pPr>
+      <w:r>
+        <w:rPr>
+          <w:rFonts w:ascii="Times New Roman" w:hAnsi="Times New Roman"/>
+          <w:color w:val="202122"/>
+          <w:sz w:val="24"/>
+          <w:szCs w:val="24"/>
+          <w:shd w:val="clear" w:color="auto" w:fill="FFFFFF"/>
+        </w:rPr>
+        <w:t xml:space="preserve">Below </w:t>
+      </w:r>
+      <w:proofErr w:type="gramStart"/>
+      <w:r>
+        <w:rPr>
+          <w:rFonts w:ascii="Times New Roman" w:hAnsi="Times New Roman"/>
+          <w:color w:val="202122"/>
+          <w:sz w:val="24"/>
+          <w:szCs w:val="24"/>
+          <w:shd w:val="clear" w:color="auto" w:fill="FFFFFF"/>
+        </w:rPr>
+        <w:t>are</w:t>
+      </w:r>
+      <w:proofErr w:type="gramEnd"/>
+      <w:r>
+        <w:rPr>
+          <w:rFonts w:ascii="Times New Roman" w:hAnsi="Times New Roman"/>
+          <w:color w:val="202122"/>
+          <w:sz w:val="24"/>
+          <w:szCs w:val="24"/>
+          <w:shd w:val="clear" w:color="auto" w:fill="FFFFFF"/>
+        </w:rPr>
+        <w:t xml:space="preserve"> the list of reasons to prefer fragments over container DOM elements,</w:t>
+      </w:r>
+    </w:p>
+    <w:p>
+      <w:pPr>
+        <w:pStyle w:val="ListParagraph"/>
+        <w:numPr>
+          <w:ilvl w:val="0"/>
+          <w:numId w:val="19"/>
+        </w:numPr>
+        <w:spacing w:line="276" w:lineRule="auto"/>
+        <w:jc w:val="both"/>
+        <w:rPr>
+          <w:rFonts w:ascii="Times New Roman" w:hAnsi="Times New Roman"/>
+          <w:color w:val="202122"/>
+          <w:sz w:val="24"/>
+          <w:szCs w:val="24"/>
+          <w:shd w:val="clear" w:color="auto" w:fill="FFFFFF"/>
+        </w:rPr>
+      </w:pPr>
+      <w:r>
+        <w:rPr>
+          <w:rFonts w:ascii="Times New Roman" w:hAnsi="Times New Roman"/>
+          <w:color w:val="202122"/>
+          <w:sz w:val="24"/>
+          <w:szCs w:val="24"/>
+          <w:shd w:val="clear" w:color="auto" w:fill="FFFFFF"/>
+        </w:rPr>
+        <w:t>Fragments are a bit faster and use less memory by not creating an extra DOM node. This only has a real benefit on very large and deep trees.</w:t>
+      </w:r>
+    </w:p>
+    <w:p>
+      <w:pPr>
+        <w:pStyle w:val="ListParagraph"/>
+        <w:numPr>
+          <w:ilvl w:val="0"/>
+          <w:numId w:val="19"/>
+        </w:numPr>
+        <w:spacing w:line="276" w:lineRule="auto"/>
+        <w:jc w:val="both"/>
+        <w:rPr>
+          <w:rFonts w:ascii="Times New Roman" w:hAnsi="Times New Roman"/>
+          <w:color w:val="202122"/>
+          <w:sz w:val="24"/>
+          <w:szCs w:val="24"/>
+          <w:shd w:val="clear" w:color="auto" w:fill="FFFFFF"/>
+        </w:rPr>
+      </w:pPr>
+      <w:r>
+        <w:rPr>
+          <w:rFonts w:ascii="Times New Roman" w:hAnsi="Times New Roman"/>
+          <w:color w:val="202122"/>
+          <w:sz w:val="24"/>
+          <w:szCs w:val="24"/>
+          <w:shd w:val="clear" w:color="auto" w:fill="FFFFFF"/>
+        </w:rPr>
+        <w:t xml:space="preserve">Some CSS mechanisms like Flexbox and CSS Grid have a special parent-child relationships, and adding </w:t>
+      </w:r>
+      <w:proofErr w:type="spellStart"/>
+      <w:r>
+        <w:rPr>
+          <w:rFonts w:ascii="Times New Roman" w:hAnsi="Times New Roman"/>
+          <w:color w:val="202122"/>
+          <w:sz w:val="24"/>
+          <w:szCs w:val="24"/>
+          <w:shd w:val="clear" w:color="auto" w:fill="FFFFFF"/>
+        </w:rPr>
+        <w:t>divs</w:t>
+      </w:r>
+      <w:proofErr w:type="spellEnd"/>
+      <w:r>
+        <w:rPr>
+          <w:rFonts w:ascii="Times New Roman" w:hAnsi="Times New Roman"/>
+          <w:color w:val="202122"/>
+          <w:sz w:val="24"/>
+          <w:szCs w:val="24"/>
+          <w:shd w:val="clear" w:color="auto" w:fill="FFFFFF"/>
+        </w:rPr>
+        <w:t xml:space="preserve"> in the middle makes it hard to keep the desired layout.</w:t>
+      </w:r>
+    </w:p>
     <w:sectPr>
       <w:pgSz w:w="12240" w:h="15840"/>
       <w:pgMar w:top="1440" w:right="1440" w:bottom="1440" w:left="1440" w:header="720" w:footer="720" w:gutter="0"/>
@@ -7069,6 +7266,119 @@
     </w:lvl>
   </w:abstractNum>
   <w:abstractNum w:abstractNumId="12" w15:restartNumberingAfterBreak="0">
+    <w:nsid w:val="5A037D92"/>
+    <w:multiLevelType w:val="hybridMultilevel"/>
+    <w:tmpl w:val="18003010"/>
+    <w:lvl w:ilvl="0" w:tplc="04090001">
+      <w:start w:val="1"/>
+      <w:numFmt w:val="bullet"/>
+      <w:lvlText w:val=""/>
+      <w:lvlJc w:val="left"/>
+      <w:pPr>
+        <w:ind w:left="720" w:hanging="360"/>
+      </w:pPr>
+      <w:rPr>
+        <w:rFonts w:ascii="Symbol" w:hAnsi="Symbol" w:hint="default"/>
+      </w:rPr>
+    </w:lvl>
+    <w:lvl w:ilvl="1" w:tplc="04090003" w:tentative="1">
+      <w:start w:val="1"/>
+      <w:numFmt w:val="bullet"/>
+      <w:lvlText w:val="o"/>
+      <w:lvlJc w:val="left"/>
+      <w:pPr>
+        <w:ind w:left="1440" w:hanging="360"/>
+      </w:pPr>
+      <w:rPr>
+        <w:rFonts w:ascii="Courier New" w:hAnsi="Courier New" w:cs="Courier New" w:hint="default"/>
+      </w:rPr>
+    </w:lvl>
+    <w:lvl w:ilvl="2" w:tplc="04090005" w:tentative="1">
+      <w:start w:val="1"/>
+      <w:numFmt w:val="bullet"/>
+      <w:lvlText w:val=""/>
+      <w:lvlJc w:val="left"/>
+      <w:pPr>
+        <w:ind w:left="2160" w:hanging="360"/>
+      </w:pPr>
+      <w:rPr>
+        <w:rFonts w:ascii="Wingdings" w:hAnsi="Wingdings" w:hint="default"/>
+      </w:rPr>
+    </w:lvl>
+    <w:lvl w:ilvl="3" w:tplc="04090001" w:tentative="1">
+      <w:start w:val="1"/>
+      <w:numFmt w:val="bullet"/>
+      <w:lvlText w:val=""/>
+      <w:lvlJc w:val="left"/>
+      <w:pPr>
+        <w:ind w:left="2880" w:hanging="360"/>
+      </w:pPr>
+      <w:rPr>
+        <w:rFonts w:ascii="Symbol" w:hAnsi="Symbol" w:hint="default"/>
+      </w:rPr>
+    </w:lvl>
+    <w:lvl w:ilvl="4" w:tplc="04090003" w:tentative="1">
+      <w:start w:val="1"/>
+      <w:numFmt w:val="bullet"/>
+      <w:lvlText w:val="o"/>
+      <w:lvlJc w:val="left"/>
+      <w:pPr>
+        <w:ind w:left="3600" w:hanging="360"/>
+      </w:pPr>
+      <w:rPr>
+        <w:rFonts w:ascii="Courier New" w:hAnsi="Courier New" w:cs="Courier New" w:hint="default"/>
+      </w:rPr>
+    </w:lvl>
+    <w:lvl w:ilvl="5" w:tplc="04090005" w:tentative="1">
+      <w:start w:val="1"/>
+      <w:numFmt w:val="bullet"/>
+      <w:lvlText w:val=""/>
+      <w:lvlJc w:val="left"/>
+      <w:pPr>
+        <w:ind w:left="4320" w:hanging="360"/>
+      </w:pPr>
+      <w:rPr>
+        <w:rFonts w:ascii="Wingdings" w:hAnsi="Wingdings" w:hint="default"/>
+      </w:rPr>
+    </w:lvl>
+    <w:lvl w:ilvl="6" w:tplc="04090001" w:tentative="1">
+      <w:start w:val="1"/>
+      <w:numFmt w:val="bullet"/>
+      <w:lvlText w:val=""/>
+      <w:lvlJc w:val="left"/>
+      <w:pPr>
+        <w:ind w:left="5040" w:hanging="360"/>
+      </w:pPr>
+      <w:rPr>
+        <w:rFonts w:ascii="Symbol" w:hAnsi="Symbol" w:hint="default"/>
+      </w:rPr>
+    </w:lvl>
+    <w:lvl w:ilvl="7" w:tplc="04090003" w:tentative="1">
+      <w:start w:val="1"/>
+      <w:numFmt w:val="bullet"/>
+      <w:lvlText w:val="o"/>
+      <w:lvlJc w:val="left"/>
+      <w:pPr>
+        <w:ind w:left="5760" w:hanging="360"/>
+      </w:pPr>
+      <w:rPr>
+        <w:rFonts w:ascii="Courier New" w:hAnsi="Courier New" w:cs="Courier New" w:hint="default"/>
+      </w:rPr>
+    </w:lvl>
+    <w:lvl w:ilvl="8" w:tplc="04090005" w:tentative="1">
+      <w:start w:val="1"/>
+      <w:numFmt w:val="bullet"/>
+      <w:lvlText w:val=""/>
+      <w:lvlJc w:val="left"/>
+      <w:pPr>
+        <w:ind w:left="6480" w:hanging="360"/>
+      </w:pPr>
+      <w:rPr>
+        <w:rFonts w:ascii="Wingdings" w:hAnsi="Wingdings" w:hint="default"/>
+      </w:rPr>
+    </w:lvl>
+  </w:abstractNum>
+  <w:abstractNum w:abstractNumId="13" w15:restartNumberingAfterBreak="0">
     <w:nsid w:val="63DD6282"/>
     <w:multiLevelType w:val="hybridMultilevel"/>
     <w:tmpl w:val="D4320AEE"/>
@@ -7181,7 +7491,7 @@
       </w:rPr>
     </w:lvl>
   </w:abstractNum>
-  <w:abstractNum w:abstractNumId="13" w15:restartNumberingAfterBreak="0">
+  <w:abstractNum w:abstractNumId="14" w15:restartNumberingAfterBreak="0">
     <w:nsid w:val="6C3738DC"/>
     <w:multiLevelType w:val="multilevel"/>
     <w:tmpl w:val="6C3738DC"/>
@@ -7294,7 +7604,7 @@
       </w:rPr>
     </w:lvl>
   </w:abstractNum>
-  <w:abstractNum w:abstractNumId="14" w15:restartNumberingAfterBreak="0">
+  <w:abstractNum w:abstractNumId="15" w15:restartNumberingAfterBreak="0">
     <w:nsid w:val="6CA41AEE"/>
     <w:multiLevelType w:val="hybridMultilevel"/>
     <w:tmpl w:val="A336EEB6"/>
@@ -7407,7 +7717,7 @@
       </w:rPr>
     </w:lvl>
   </w:abstractNum>
-  <w:abstractNum w:abstractNumId="15" w15:restartNumberingAfterBreak="0">
+  <w:abstractNum w:abstractNumId="16" w15:restartNumberingAfterBreak="0">
     <w:nsid w:val="758B3812"/>
     <w:multiLevelType w:val="multilevel"/>
     <w:tmpl w:val="758B3812"/>
@@ -7520,7 +7830,7 @@
       </w:rPr>
     </w:lvl>
   </w:abstractNum>
-  <w:abstractNum w:abstractNumId="16" w15:restartNumberingAfterBreak="0">
+  <w:abstractNum w:abstractNumId="17" w15:restartNumberingAfterBreak="0">
     <w:nsid w:val="767C409F"/>
     <w:multiLevelType w:val="multilevel"/>
     <w:tmpl w:val="767C409F"/>
@@ -7633,7 +7943,7 @@
       </w:rPr>
     </w:lvl>
   </w:abstractNum>
-  <w:abstractNum w:abstractNumId="17" w15:restartNumberingAfterBreak="0">
+  <w:abstractNum w:abstractNumId="18" w15:restartNumberingAfterBreak="0">
     <w:nsid w:val="7D4D3DA8"/>
     <w:multiLevelType w:val="multilevel"/>
     <w:tmpl w:val="7D4D3DA8"/>
@@ -7756,13 +8066,13 @@
     <w:abstractNumId w:val="5"/>
   </w:num>
   <w:num w:numId="4" w16cid:durableId="685517733">
-    <w:abstractNumId w:val="13"/>
+    <w:abstractNumId w:val="14"/>
   </w:num>
   <w:num w:numId="5" w16cid:durableId="1211383934">
     <w:abstractNumId w:val="10"/>
   </w:num>
   <w:num w:numId="6" w16cid:durableId="1532451077">
-    <w:abstractNumId w:val="17"/>
+    <w:abstractNumId w:val="18"/>
   </w:num>
   <w:num w:numId="7" w16cid:durableId="25765443">
     <w:abstractNumId w:val="2"/>
@@ -7771,10 +8081,10 @@
     <w:abstractNumId w:val="4"/>
   </w:num>
   <w:num w:numId="9" w16cid:durableId="881675172">
-    <w:abstractNumId w:val="15"/>
+    <w:abstractNumId w:val="16"/>
   </w:num>
   <w:num w:numId="10" w16cid:durableId="955873532">
-    <w:abstractNumId w:val="16"/>
+    <w:abstractNumId w:val="17"/>
   </w:num>
   <w:num w:numId="11" w16cid:durableId="2059429700">
     <w:abstractNumId w:val="8"/>
@@ -7786,7 +8096,7 @@
     <w:abstractNumId w:val="0"/>
   </w:num>
   <w:num w:numId="14" w16cid:durableId="274093824">
-    <w:abstractNumId w:val="12"/>
+    <w:abstractNumId w:val="13"/>
   </w:num>
   <w:num w:numId="15" w16cid:durableId="800004156">
     <w:abstractNumId w:val="11"/>
@@ -7798,7 +8108,10 @@
     <w:abstractNumId w:val="1"/>
   </w:num>
   <w:num w:numId="18" w16cid:durableId="1172917772">
-    <w:abstractNumId w:val="14"/>
+    <w:abstractNumId w:val="15"/>
+  </w:num>
+  <w:num w:numId="19" w16cid:durableId="1087966841">
+    <w:abstractNumId w:val="12"/>
   </w:num>
 </w:numbering>
 </file>

</xml_diff>

<commit_message>
How to use styles in react
</commit_message>
<xml_diff>
--- a/React_Interview_Question.docx
+++ b/React_Interview_Question.docx
@@ -130,7 +130,6 @@
         <w:t xml:space="preserve"> &amp; </w:t>
       </w:r>
       <w:proofErr w:type="spellStart"/>
-      <w:proofErr w:type="gramStart"/>
       <w:r>
         <w:rPr>
           <w:rFonts w:ascii="Times New Roman" w:hAnsi="Times New Roman" w:cs="Times New Roman"/>
@@ -156,7 +155,6 @@
         </w:rPr>
         <w:t xml:space="preserve"> ?</w:t>
       </w:r>
-      <w:proofErr w:type="gramEnd"/>
     </w:p>
     <w:p>
       <w:pPr>
@@ -959,33 +957,7 @@
           <w:szCs w:val="24"/>
           <w:shd w:val="clear" w:color="auto" w:fill="FFFFFF"/>
         </w:rPr>
-        <w:t xml:space="preserve">What </w:t>
-      </w:r>
-      <w:proofErr w:type="gramStart"/>
-      <w:r>
-        <w:rPr>
-          <w:rFonts w:ascii="Times New Roman" w:hAnsi="Times New Roman" w:cs="Times New Roman"/>
-          <w:b/>
-          <w:bCs/>
-          <w:color w:val="202122"/>
-          <w:sz w:val="24"/>
-          <w:szCs w:val="24"/>
-          <w:shd w:val="clear" w:color="auto" w:fill="FFFFFF"/>
-        </w:rPr>
-        <w:t>is</w:t>
-      </w:r>
-      <w:proofErr w:type="gramEnd"/>
-      <w:r>
-        <w:rPr>
-          <w:rFonts w:ascii="Times New Roman" w:hAnsi="Times New Roman" w:cs="Times New Roman"/>
-          <w:b/>
-          <w:bCs/>
-          <w:color w:val="202122"/>
-          <w:sz w:val="24"/>
-          <w:szCs w:val="24"/>
-          <w:shd w:val="clear" w:color="auto" w:fill="FFFFFF"/>
-        </w:rPr>
-        <w:t xml:space="preserve"> Hooks? What are different types of Hooks?</w:t>
+        <w:t>What is Hooks? What are different types of Hooks?</w:t>
       </w:r>
     </w:p>
     <w:p>
@@ -1323,7 +1295,6 @@
         <w:t xml:space="preserve">What does </w:t>
       </w:r>
       <w:proofErr w:type="spellStart"/>
-      <w:proofErr w:type="gramStart"/>
       <w:r>
         <w:rPr>
           <w:rFonts w:ascii="Times New Roman" w:hAnsi="Times New Roman" w:cs="Times New Roman"/>
@@ -1347,20 +1318,7 @@
           <w:szCs w:val="24"/>
           <w:shd w:val="clear" w:color="auto" w:fill="FFFFFF"/>
         </w:rPr>
-        <w:t>(</w:t>
-      </w:r>
-      <w:proofErr w:type="gramEnd"/>
-      <w:r>
-        <w:rPr>
-          <w:rFonts w:ascii="Times New Roman" w:hAnsi="Times New Roman" w:cs="Times New Roman"/>
-          <w:b/>
-          <w:bCs/>
-          <w:color w:val="202122"/>
-          <w:sz w:val="24"/>
-          <w:szCs w:val="24"/>
-          <w:shd w:val="clear" w:color="auto" w:fill="FFFFFF"/>
-        </w:rPr>
-        <w:t>) method do?</w:t>
+        <w:t>() method do?</w:t>
       </w:r>
     </w:p>
     <w:p>
@@ -1381,7 +1339,6 @@
         </w:rPr>
       </w:pPr>
       <w:proofErr w:type="spellStart"/>
-      <w:proofErr w:type="gramStart"/>
       <w:r>
         <w:rPr>
           <w:rFonts w:ascii="Times New Roman" w:hAnsi="Times New Roman" w:cs="Times New Roman"/>
@@ -1413,18 +1370,7 @@
           <w:szCs w:val="24"/>
           <w:shd w:val="clear" w:color="auto" w:fill="FFFFFF"/>
         </w:rPr>
-        <w:t>(</w:t>
-      </w:r>
-      <w:proofErr w:type="gramEnd"/>
-      <w:r>
-        <w:rPr>
-          <w:rFonts w:ascii="Times New Roman" w:hAnsi="Times New Roman" w:cs="Times New Roman"/>
-          <w:color w:val="202122"/>
-          <w:sz w:val="24"/>
-          <w:szCs w:val="24"/>
-          <w:shd w:val="clear" w:color="auto" w:fill="FFFFFF"/>
-        </w:rPr>
-        <w:t>) method will modify value of the state.</w:t>
+        <w:t>() method will modify value of the state.</w:t>
       </w:r>
     </w:p>
     <w:p>
@@ -1711,29 +1657,7 @@
           <w:szCs w:val="24"/>
           <w:shd w:val="clear" w:color="auto" w:fill="FFFFFF"/>
         </w:rPr>
-        <w:t xml:space="preserve">single event </w:t>
-      </w:r>
-      <w:proofErr w:type="gramStart"/>
-      <w:r>
-        <w:rPr>
-          <w:rFonts w:ascii="Times New Roman" w:hAnsi="Times New Roman" w:cs="Times New Roman"/>
-          <w:color w:val="202122"/>
-          <w:sz w:val="24"/>
-          <w:szCs w:val="24"/>
-          <w:shd w:val="clear" w:color="auto" w:fill="FFFFFF"/>
-        </w:rPr>
-        <w:t>access</w:t>
-      </w:r>
-      <w:proofErr w:type="gramEnd"/>
-      <w:r>
-        <w:rPr>
-          <w:rFonts w:ascii="Times New Roman" w:hAnsi="Times New Roman" w:cs="Times New Roman"/>
-          <w:color w:val="202122"/>
-          <w:sz w:val="24"/>
-          <w:szCs w:val="24"/>
-          <w:shd w:val="clear" w:color="auto" w:fill="FFFFFF"/>
-        </w:rPr>
-        <w:t xml:space="preserve"> all browsers.</w:t>
+        <w:t>single event access all browsers.</w:t>
       </w:r>
     </w:p>
     <w:p>
@@ -1806,7 +1730,6 @@
         <w:t xml:space="preserve"> A target inside a synthetic event object is the element on which the event has occurred. As we cannot use DOM functions like </w:t>
       </w:r>
       <w:proofErr w:type="spellStart"/>
-      <w:proofErr w:type="gramStart"/>
       <w:r>
         <w:rPr>
           <w:rFonts w:ascii="Times New Roman" w:hAnsi="Times New Roman" w:cs="Times New Roman"/>
@@ -1818,7 +1741,6 @@
         <w:t>document.getElementById</w:t>
       </w:r>
       <w:proofErr w:type="spellEnd"/>
-      <w:proofErr w:type="gramEnd"/>
       <w:r>
         <w:rPr>
           <w:rFonts w:ascii="Times New Roman" w:hAnsi="Times New Roman" w:cs="Times New Roman"/>
@@ -2082,7 +2004,6 @@
         <w:t xml:space="preserve">Why is </w:t>
       </w:r>
       <w:proofErr w:type="spellStart"/>
-      <w:proofErr w:type="gramStart"/>
       <w:r>
         <w:rPr>
           <w:rFonts w:ascii="Times New Roman" w:hAnsi="Times New Roman" w:cs="Times New Roman"/>
@@ -2096,7 +2017,6 @@
         <w:t>event.preventDefault</w:t>
       </w:r>
       <w:proofErr w:type="spellEnd"/>
-      <w:proofErr w:type="gramEnd"/>
       <w:r>
         <w:rPr>
           <w:rFonts w:ascii="Times New Roman" w:hAnsi="Times New Roman" w:cs="Times New Roman"/>
@@ -2138,7 +2058,6 @@
         <w:t xml:space="preserve">Ideally when a form is submitted it will be taken to the next page (consecutive page). </w:t>
       </w:r>
       <w:proofErr w:type="spellStart"/>
-      <w:proofErr w:type="gramStart"/>
       <w:r>
         <w:rPr>
           <w:rFonts w:ascii="Times New Roman" w:hAnsi="Times New Roman" w:cs="Times New Roman"/>
@@ -2150,7 +2069,6 @@
         <w:t>event.preventDefault</w:t>
       </w:r>
       <w:proofErr w:type="spellEnd"/>
-      <w:proofErr w:type="gramEnd"/>
       <w:r>
         <w:rPr>
           <w:rFonts w:ascii="Times New Roman" w:hAnsi="Times New Roman" w:cs="Times New Roman"/>
@@ -2327,29 +2245,7 @@
           <w:szCs w:val="24"/>
           <w:shd w:val="clear" w:color="auto" w:fill="FFFFFF"/>
         </w:rPr>
-        <w:t xml:space="preserve">No, </w:t>
-      </w:r>
-      <w:proofErr w:type="gramStart"/>
-      <w:r>
-        <w:rPr>
-          <w:rFonts w:ascii="Times New Roman" w:hAnsi="Times New Roman" w:cs="Times New Roman"/>
-          <w:color w:val="202122"/>
-          <w:sz w:val="24"/>
-          <w:szCs w:val="24"/>
-          <w:shd w:val="clear" w:color="auto" w:fill="FFFFFF"/>
-        </w:rPr>
-        <w:t>It</w:t>
-      </w:r>
-      <w:proofErr w:type="gramEnd"/>
-      <w:r>
-        <w:rPr>
-          <w:rFonts w:ascii="Times New Roman" w:hAnsi="Times New Roman" w:cs="Times New Roman"/>
-          <w:color w:val="202122"/>
-          <w:sz w:val="24"/>
-          <w:szCs w:val="24"/>
-          <w:shd w:val="clear" w:color="auto" w:fill="FFFFFF"/>
-        </w:rPr>
-        <w:t xml:space="preserve"> uses JSX, which is similar to HTML.</w:t>
+        <w:t>No, It uses JSX, which is similar to HTML.</w:t>
       </w:r>
     </w:p>
     <w:p>
@@ -2489,29 +2385,7 @@
           <w:szCs w:val="24"/>
           <w:shd w:val="clear" w:color="auto" w:fill="FFFFFF"/>
         </w:rPr>
-        <w:t xml:space="preserve">Redux has a feature called ‘Store’ which allows you to save the application’s entire State at one place. </w:t>
-      </w:r>
-      <w:proofErr w:type="gramStart"/>
-      <w:r>
-        <w:rPr>
-          <w:rFonts w:ascii="Times New Roman" w:hAnsi="Times New Roman" w:cs="Times New Roman"/>
-          <w:color w:val="202122"/>
-          <w:sz w:val="24"/>
-          <w:szCs w:val="24"/>
-          <w:shd w:val="clear" w:color="auto" w:fill="FFFFFF"/>
-        </w:rPr>
-        <w:t>Therefore</w:t>
-      </w:r>
-      <w:proofErr w:type="gramEnd"/>
-      <w:r>
-        <w:rPr>
-          <w:rFonts w:ascii="Times New Roman" w:hAnsi="Times New Roman" w:cs="Times New Roman"/>
-          <w:color w:val="202122"/>
-          <w:sz w:val="24"/>
-          <w:szCs w:val="24"/>
-          <w:shd w:val="clear" w:color="auto" w:fill="FFFFFF"/>
-        </w:rPr>
-        <w:t xml:space="preserve"> all </w:t>
+        <w:t xml:space="preserve">Redux has a feature called ‘Store’ which allows you to save the application’s entire State at one place. Therefore all </w:t>
       </w:r>
       <w:proofErr w:type="spellStart"/>
       <w:r>
@@ -3026,29 +2900,7 @@
           <w:szCs w:val="24"/>
           <w:shd w:val="clear" w:color="auto" w:fill="FFFFFF"/>
         </w:rPr>
-        <w:t xml:space="preserve">Props mean properties, which is a way of passing data from parent to child. We can say that props are just </w:t>
-      </w:r>
-      <w:proofErr w:type="gramStart"/>
-      <w:r>
-        <w:rPr>
-          <w:rFonts w:ascii="Times New Roman" w:hAnsi="Times New Roman" w:cs="Times New Roman"/>
-          <w:color w:val="202122"/>
-          <w:sz w:val="24"/>
-          <w:szCs w:val="24"/>
-          <w:shd w:val="clear" w:color="auto" w:fill="FFFFFF"/>
-        </w:rPr>
-        <w:t>a  communication</w:t>
-      </w:r>
-      <w:proofErr w:type="gramEnd"/>
-      <w:r>
-        <w:rPr>
-          <w:rFonts w:ascii="Times New Roman" w:hAnsi="Times New Roman" w:cs="Times New Roman"/>
-          <w:color w:val="202122"/>
-          <w:sz w:val="24"/>
-          <w:szCs w:val="24"/>
-          <w:shd w:val="clear" w:color="auto" w:fill="FFFFFF"/>
-        </w:rPr>
-        <w:t xml:space="preserve"> channel between components. It is always moving from parent to child component.</w:t>
+        <w:t>Props mean properties, which is a way of passing data from parent to child. We can say that props are just a  communication channel between components. It is always moving from parent to child component.</w:t>
       </w:r>
     </w:p>
     <w:p>
@@ -3561,29 +3413,7 @@
           <w:szCs w:val="24"/>
           <w:shd w:val="clear" w:color="auto" w:fill="FFFFFF"/>
         </w:rPr>
-        <w:t xml:space="preserve">Destruction </w:t>
-      </w:r>
-      <w:proofErr w:type="gramStart"/>
-      <w:r>
-        <w:rPr>
-          <w:rFonts w:ascii="Times New Roman" w:hAnsi="Times New Roman" w:cs="Times New Roman"/>
-          <w:color w:val="202122"/>
-          <w:sz w:val="24"/>
-          <w:szCs w:val="24"/>
-          <w:shd w:val="clear" w:color="auto" w:fill="FFFFFF"/>
-        </w:rPr>
-        <w:t>are</w:t>
-      </w:r>
-      <w:proofErr w:type="gramEnd"/>
-      <w:r>
-        <w:rPr>
-          <w:rFonts w:ascii="Times New Roman" w:hAnsi="Times New Roman" w:cs="Times New Roman"/>
-          <w:color w:val="202122"/>
-          <w:sz w:val="24"/>
-          <w:szCs w:val="24"/>
-          <w:shd w:val="clear" w:color="auto" w:fill="FFFFFF"/>
-        </w:rPr>
-        <w:t xml:space="preserve"> the lifecycle of React</w:t>
+        <w:t>Destruction are the lifecycle of React</w:t>
       </w:r>
     </w:p>
     <w:p>
@@ -3653,29 +3483,7 @@
           <w:szCs w:val="24"/>
           <w:shd w:val="clear" w:color="auto" w:fill="FFFFFF"/>
         </w:rPr>
-        <w:t>‘</w:t>
-      </w:r>
-      <w:proofErr w:type="gramStart"/>
-      <w:r>
-        <w:rPr>
-          <w:rFonts w:ascii="Times New Roman" w:hAnsi="Times New Roman" w:cs="Times New Roman"/>
-          <w:color w:val="202122"/>
-          <w:sz w:val="24"/>
-          <w:szCs w:val="24"/>
-          <w:shd w:val="clear" w:color="auto" w:fill="FFFFFF"/>
-        </w:rPr>
-        <w:t>create</w:t>
-      </w:r>
-      <w:proofErr w:type="gramEnd"/>
-      <w:r>
-        <w:rPr>
-          <w:rFonts w:ascii="Times New Roman" w:hAnsi="Times New Roman" w:cs="Times New Roman"/>
-          <w:color w:val="202122"/>
-          <w:sz w:val="24"/>
-          <w:szCs w:val="24"/>
-          <w:shd w:val="clear" w:color="auto" w:fill="FFFFFF"/>
-        </w:rPr>
-        <w:t>-react-app’ is a command-line tool which allows you to create one basic react application.</w:t>
+        <w:t>‘create-react-app’ is a command-line tool which allows you to create one basic react application.</w:t>
       </w:r>
     </w:p>
     <w:p>
@@ -3791,33 +3599,7 @@
           <w:szCs w:val="24"/>
           <w:shd w:val="clear" w:color="auto" w:fill="FFFFFF"/>
         </w:rPr>
-        <w:t xml:space="preserve">What </w:t>
-      </w:r>
-      <w:proofErr w:type="gramStart"/>
-      <w:r>
-        <w:rPr>
-          <w:rFonts w:ascii="Times New Roman" w:hAnsi="Times New Roman" w:cs="Times New Roman"/>
-          <w:b/>
-          <w:bCs/>
-          <w:color w:val="202122"/>
-          <w:sz w:val="24"/>
-          <w:szCs w:val="24"/>
-          <w:shd w:val="clear" w:color="auto" w:fill="FFFFFF"/>
-        </w:rPr>
-        <w:t>are</w:t>
-      </w:r>
-      <w:proofErr w:type="gramEnd"/>
-      <w:r>
-        <w:rPr>
-          <w:rFonts w:ascii="Times New Roman" w:hAnsi="Times New Roman" w:cs="Times New Roman"/>
-          <w:b/>
-          <w:bCs/>
-          <w:color w:val="202122"/>
-          <w:sz w:val="24"/>
-          <w:szCs w:val="24"/>
-          <w:shd w:val="clear" w:color="auto" w:fill="FFFFFF"/>
-        </w:rPr>
-        <w:t xml:space="preserve"> children prop?</w:t>
+        <w:t>What are children prop?</w:t>
       </w:r>
     </w:p>
     <w:p>
@@ -3868,7 +3650,6 @@
         <w:t>{</w:t>
       </w:r>
       <w:proofErr w:type="spellStart"/>
-      <w:proofErr w:type="gramStart"/>
       <w:r>
         <w:rPr>
           <w:rFonts w:ascii="Times New Roman" w:hAnsi="Times New Roman" w:cs="Times New Roman"/>
@@ -3880,7 +3661,6 @@
         <w:t>props.children</w:t>
       </w:r>
       <w:proofErr w:type="spellEnd"/>
-      <w:proofErr w:type="gramEnd"/>
       <w:r>
         <w:rPr>
           <w:rFonts w:ascii="Times New Roman" w:hAnsi="Times New Roman" w:cs="Times New Roman"/>
@@ -4506,29 +4286,7 @@
           <w:szCs w:val="24"/>
           <w:shd w:val="clear" w:color="auto" w:fill="FFFFFF"/>
         </w:rPr>
-        <w:t xml:space="preserve">We create lists in React as we do in regular JavaScript. Lists display data in an ordered format. The traversal of lists is done using the </w:t>
-      </w:r>
-      <w:proofErr w:type="gramStart"/>
-      <w:r>
-        <w:rPr>
-          <w:rFonts w:ascii="Times New Roman" w:hAnsi="Times New Roman"/>
-          <w:color w:val="202122"/>
-          <w:sz w:val="24"/>
-          <w:szCs w:val="24"/>
-          <w:shd w:val="clear" w:color="auto" w:fill="FFFFFF"/>
-        </w:rPr>
-        <w:t>map(</w:t>
-      </w:r>
-      <w:proofErr w:type="gramEnd"/>
-      <w:r>
-        <w:rPr>
-          <w:rFonts w:ascii="Times New Roman" w:hAnsi="Times New Roman"/>
-          <w:color w:val="202122"/>
-          <w:sz w:val="24"/>
-          <w:szCs w:val="24"/>
-          <w:shd w:val="clear" w:color="auto" w:fill="FFFFFF"/>
-        </w:rPr>
-        <w:t>) function.</w:t>
+        <w:t>We create lists in React as we do in regular JavaScript. Lists display data in an ordered format. The traversal of lists is done using the map() function.</w:t>
       </w:r>
     </w:p>
     <w:p>
@@ -4596,7 +4354,6 @@
         </w:rPr>
       </w:pPr>
       <w:proofErr w:type="spellStart"/>
-      <w:proofErr w:type="gramStart"/>
       <w:r>
         <w:rPr>
           <w:rFonts w:ascii="Times New Roman" w:hAnsi="Times New Roman"/>
@@ -4616,18 +4373,7 @@
           <w:szCs w:val="24"/>
           <w:shd w:val="clear" w:color="auto" w:fill="FFFFFF"/>
         </w:rPr>
-        <w:t>(</w:t>
-      </w:r>
-      <w:proofErr w:type="gramEnd"/>
-      <w:r>
-        <w:rPr>
-          <w:rFonts w:ascii="Times New Roman" w:hAnsi="Times New Roman"/>
-          <w:color w:val="202122"/>
-          <w:sz w:val="24"/>
-          <w:szCs w:val="24"/>
-          <w:shd w:val="clear" w:color="auto" w:fill="FFFFFF"/>
-        </w:rPr>
-        <w:t>): Is executed when the component gets rendered and placed on the DOM.</w:t>
+        <w:t>(): Is executed when the component gets rendered and placed on the DOM.</w:t>
       </w:r>
     </w:p>
     <w:p>
@@ -4648,7 +4394,6 @@
         </w:rPr>
       </w:pPr>
       <w:proofErr w:type="spellStart"/>
-      <w:proofErr w:type="gramStart"/>
       <w:r>
         <w:rPr>
           <w:rFonts w:ascii="Times New Roman" w:hAnsi="Times New Roman"/>
@@ -4668,18 +4413,7 @@
           <w:szCs w:val="24"/>
           <w:shd w:val="clear" w:color="auto" w:fill="FFFFFF"/>
         </w:rPr>
-        <w:t>(</w:t>
-      </w:r>
-      <w:proofErr w:type="gramEnd"/>
-      <w:r>
-        <w:rPr>
-          <w:rFonts w:ascii="Times New Roman" w:hAnsi="Times New Roman"/>
-          <w:color w:val="202122"/>
-          <w:sz w:val="24"/>
-          <w:szCs w:val="24"/>
-          <w:shd w:val="clear" w:color="auto" w:fill="FFFFFF"/>
-        </w:rPr>
-        <w:t>): Is invoked when a component determines changes to the DOM and returns a “true” or “false” value based on certain conditions.</w:t>
+        <w:t>(): Is invoked when a component determines changes to the DOM and returns a “true” or “false” value based on certain conditions.</w:t>
       </w:r>
     </w:p>
     <w:p>
@@ -4700,7 +4434,6 @@
         </w:rPr>
       </w:pPr>
       <w:proofErr w:type="spellStart"/>
-      <w:proofErr w:type="gramStart"/>
       <w:r>
         <w:rPr>
           <w:rFonts w:ascii="Times New Roman" w:hAnsi="Times New Roman"/>
@@ -4720,18 +4453,7 @@
           <w:szCs w:val="24"/>
           <w:shd w:val="clear" w:color="auto" w:fill="FFFFFF"/>
         </w:rPr>
-        <w:t>(</w:t>
-      </w:r>
-      <w:proofErr w:type="gramEnd"/>
-      <w:r>
-        <w:rPr>
-          <w:rFonts w:ascii="Times New Roman" w:hAnsi="Times New Roman"/>
-          <w:color w:val="202122"/>
-          <w:sz w:val="24"/>
-          <w:szCs w:val="24"/>
-          <w:shd w:val="clear" w:color="auto" w:fill="FFFFFF"/>
-        </w:rPr>
-        <w:t>): Is invoked immediately after rendering takes place.</w:t>
+        <w:t>(): Is invoked immediately after rendering takes place.</w:t>
       </w:r>
     </w:p>
     <w:p>
@@ -4752,7 +4474,6 @@
         </w:rPr>
       </w:pPr>
       <w:proofErr w:type="spellStart"/>
-      <w:proofErr w:type="gramStart"/>
       <w:r>
         <w:rPr>
           <w:rFonts w:ascii="Times New Roman" w:hAnsi="Times New Roman"/>
@@ -4772,18 +4493,7 @@
           <w:szCs w:val="24"/>
           <w:shd w:val="clear" w:color="auto" w:fill="FFFFFF"/>
         </w:rPr>
-        <w:t>(</w:t>
-      </w:r>
-      <w:proofErr w:type="gramEnd"/>
-      <w:r>
-        <w:rPr>
-          <w:rFonts w:ascii="Times New Roman" w:hAnsi="Times New Roman"/>
-          <w:color w:val="202122"/>
-          <w:sz w:val="24"/>
-          <w:szCs w:val="24"/>
-          <w:shd w:val="clear" w:color="auto" w:fill="FFFFFF"/>
-        </w:rPr>
-        <w:t>): Is invoked immediately before a component is destroyed and unmounted permanently.</w:t>
+        <w:t>(): Is invoked immediately before a component is destroyed and unmounted permanently.</w:t>
       </w:r>
     </w:p>
     <w:p>
@@ -5454,29 +5164,7 @@
           <w:szCs w:val="24"/>
           <w:shd w:val="clear" w:color="auto" w:fill="FFFFFF"/>
         </w:rPr>
-        <w:t xml:space="preserve">Reducer </w:t>
-      </w:r>
-      <w:proofErr w:type="gramStart"/>
-      <w:r>
-        <w:rPr>
-          <w:rFonts w:ascii="Times New Roman" w:hAnsi="Times New Roman"/>
-          <w:color w:val="202122"/>
-          <w:sz w:val="24"/>
-          <w:szCs w:val="24"/>
-          <w:shd w:val="clear" w:color="auto" w:fill="FFFFFF"/>
-        </w:rPr>
-        <w:t>–  It</w:t>
-      </w:r>
-      <w:proofErr w:type="gramEnd"/>
-      <w:r>
-        <w:rPr>
-          <w:rFonts w:ascii="Times New Roman" w:hAnsi="Times New Roman"/>
-          <w:color w:val="202122"/>
-          <w:sz w:val="24"/>
-          <w:szCs w:val="24"/>
-          <w:shd w:val="clear" w:color="auto" w:fill="FFFFFF"/>
-        </w:rPr>
-        <w:t xml:space="preserve"> is a place to determine how the state will change.</w:t>
+        <w:t>Reducer –  It is a place to determine how the state will change.</w:t>
       </w:r>
     </w:p>
     <w:p>
@@ -5758,27 +5446,15 @@
           <w:shd w:val="clear" w:color="auto" w:fill="FFFFFF"/>
         </w:rPr>
       </w:pPr>
-      <w:proofErr w:type="gramStart"/>
-      <w:r>
-        <w:rPr>
-          <w:rFonts w:ascii="Times New Roman" w:hAnsi="Times New Roman"/>
-          <w:color w:val="202122"/>
-          <w:sz w:val="24"/>
-          <w:szCs w:val="24"/>
-          <w:shd w:val="clear" w:color="auto" w:fill="FFFFFF"/>
-        </w:rPr>
-        <w:t>render(</w:t>
-      </w:r>
-      <w:proofErr w:type="gramEnd"/>
-      <w:r>
-        <w:rPr>
-          <w:rFonts w:ascii="Times New Roman" w:hAnsi="Times New Roman"/>
-          <w:color w:val="202122"/>
-          <w:sz w:val="24"/>
-          <w:szCs w:val="24"/>
-          <w:shd w:val="clear" w:color="auto" w:fill="FFFFFF"/>
-        </w:rPr>
-        <w:t>) {</w:t>
+      <w:r>
+        <w:rPr>
+          <w:rFonts w:ascii="Times New Roman" w:hAnsi="Times New Roman"/>
+          <w:color w:val="202122"/>
+          <w:sz w:val="24"/>
+          <w:szCs w:val="24"/>
+          <w:shd w:val="clear" w:color="auto" w:fill="FFFFFF"/>
+        </w:rPr>
+        <w:t>render() {</w:t>
       </w:r>
     </w:p>
     <w:p>
@@ -5816,27 +5492,15 @@
         <w:t>className</w:t>
       </w:r>
       <w:proofErr w:type="spellEnd"/>
-      <w:proofErr w:type="gramStart"/>
-      <w:r>
-        <w:rPr>
-          <w:rFonts w:ascii="Times New Roman" w:hAnsi="Times New Roman"/>
-          <w:color w:val="202122"/>
-          <w:sz w:val="24"/>
-          <w:szCs w:val="24"/>
-          <w:shd w:val="clear" w:color="auto" w:fill="FFFFFF"/>
-        </w:rPr>
-        <w:t>={</w:t>
-      </w:r>
-      <w:proofErr w:type="gramEnd"/>
-      <w:r>
-        <w:rPr>
-          <w:rFonts w:ascii="Times New Roman" w:hAnsi="Times New Roman"/>
-          <w:color w:val="202122"/>
-          <w:sz w:val="24"/>
-          <w:szCs w:val="24"/>
-          <w:shd w:val="clear" w:color="auto" w:fill="FFFFFF"/>
-        </w:rPr>
-        <w:t>'menu navigation-menu'}&gt;{'Menu'}&lt;/span&gt;</w:t>
+      <w:r>
+        <w:rPr>
+          <w:rFonts w:ascii="Times New Roman" w:hAnsi="Times New Roman"/>
+          <w:color w:val="202122"/>
+          <w:sz w:val="24"/>
+          <w:szCs w:val="24"/>
+          <w:shd w:val="clear" w:color="auto" w:fill="FFFFFF"/>
+        </w:rPr>
+        <w:t>={'menu navigation-menu'}&gt;{'Menu'}&lt;/span&gt;</w:t>
       </w:r>
     </w:p>
     <w:p>
@@ -5957,29 +5621,7 @@
           <w:szCs w:val="24"/>
           <w:shd w:val="clear" w:color="auto" w:fill="FFFFFF"/>
         </w:rPr>
-        <w:t xml:space="preserve">Below </w:t>
-      </w:r>
-      <w:proofErr w:type="gramStart"/>
-      <w:r>
-        <w:rPr>
-          <w:rFonts w:ascii="Times New Roman" w:hAnsi="Times New Roman"/>
-          <w:color w:val="202122"/>
-          <w:sz w:val="24"/>
-          <w:szCs w:val="24"/>
-          <w:shd w:val="clear" w:color="auto" w:fill="FFFFFF"/>
-        </w:rPr>
-        <w:t>are</w:t>
-      </w:r>
-      <w:proofErr w:type="gramEnd"/>
-      <w:r>
-        <w:rPr>
-          <w:rFonts w:ascii="Times New Roman" w:hAnsi="Times New Roman"/>
-          <w:color w:val="202122"/>
-          <w:sz w:val="24"/>
-          <w:szCs w:val="24"/>
-          <w:shd w:val="clear" w:color="auto" w:fill="FFFFFF"/>
-        </w:rPr>
-        <w:t xml:space="preserve"> the list of reasons to prefer fragments over container DOM elements,</w:t>
+        <w:t>Below are the list of reasons to prefer fragments over container DOM elements,</w:t>
       </w:r>
     </w:p>
     <w:p>
@@ -6058,6 +5700,422 @@
           <w:shd w:val="clear" w:color="auto" w:fill="FFFFFF"/>
         </w:rPr>
         <w:t xml:space="preserve"> in the middle makes it hard to keep the desired layout.</w:t>
+      </w:r>
+    </w:p>
+    <w:p>
+      <w:pPr>
+        <w:pStyle w:val="ListParagraph"/>
+        <w:spacing w:line="276" w:lineRule="auto"/>
+        <w:jc w:val="both"/>
+        <w:rPr>
+          <w:rFonts w:ascii="Times New Roman" w:hAnsi="Times New Roman"/>
+          <w:color w:val="202122"/>
+          <w:sz w:val="24"/>
+          <w:szCs w:val="24"/>
+          <w:shd w:val="clear" w:color="auto" w:fill="FFFFFF"/>
+        </w:rPr>
+      </w:pPr>
+    </w:p>
+    <w:p>
+      <w:pPr>
+        <w:pStyle w:val="ListParagraph"/>
+        <w:numPr>
+          <w:ilvl w:val="0"/>
+          <w:numId w:val="1"/>
+        </w:numPr>
+        <w:spacing w:line="276" w:lineRule="auto"/>
+        <w:jc w:val="both"/>
+        <w:rPr>
+          <w:rFonts w:ascii="Times New Roman" w:hAnsi="Times New Roman"/>
+          <w:b/>
+          <w:bCs/>
+          <w:color w:val="202122"/>
+          <w:sz w:val="24"/>
+          <w:szCs w:val="24"/>
+          <w:shd w:val="clear" w:color="auto" w:fill="FFFFFF"/>
+        </w:rPr>
+      </w:pPr>
+      <w:r>
+        <w:rPr>
+          <w:rFonts w:ascii="Times New Roman" w:hAnsi="Times New Roman"/>
+          <w:b/>
+          <w:bCs/>
+          <w:color w:val="202122"/>
+          <w:sz w:val="24"/>
+          <w:szCs w:val="24"/>
+          <w:shd w:val="clear" w:color="auto" w:fill="FFFFFF"/>
+        </w:rPr>
+        <w:t>How to use styles in React?</w:t>
+      </w:r>
+    </w:p>
+    <w:p>
+      <w:pPr>
+        <w:spacing w:line="276" w:lineRule="auto"/>
+        <w:ind w:left="360"/>
+        <w:jc w:val="both"/>
+        <w:rPr>
+          <w:rFonts w:ascii="Times New Roman" w:hAnsi="Times New Roman"/>
+          <w:color w:val="202122"/>
+          <w:sz w:val="24"/>
+          <w:szCs w:val="24"/>
+          <w:shd w:val="clear" w:color="auto" w:fill="FFFFFF"/>
+        </w:rPr>
+      </w:pPr>
+      <w:r>
+        <w:rPr>
+          <w:rFonts w:ascii="Times New Roman" w:hAnsi="Times New Roman"/>
+          <w:color w:val="202122"/>
+          <w:sz w:val="24"/>
+          <w:szCs w:val="24"/>
+          <w:shd w:val="clear" w:color="auto" w:fill="FFFFFF"/>
+        </w:rPr>
+        <w:t xml:space="preserve">The style attribute accepts a JavaScript object with </w:t>
+      </w:r>
+      <w:proofErr w:type="spellStart"/>
+      <w:r>
+        <w:rPr>
+          <w:rFonts w:ascii="Times New Roman" w:hAnsi="Times New Roman"/>
+          <w:color w:val="202122"/>
+          <w:sz w:val="24"/>
+          <w:szCs w:val="24"/>
+          <w:shd w:val="clear" w:color="auto" w:fill="FFFFFF"/>
+        </w:rPr>
+        <w:t>camelCased</w:t>
+      </w:r>
+      <w:proofErr w:type="spellEnd"/>
+      <w:r>
+        <w:rPr>
+          <w:rFonts w:ascii="Times New Roman" w:hAnsi="Times New Roman"/>
+          <w:color w:val="202122"/>
+          <w:sz w:val="24"/>
+          <w:szCs w:val="24"/>
+          <w:shd w:val="clear" w:color="auto" w:fill="FFFFFF"/>
+        </w:rPr>
+        <w:t xml:space="preserve"> properties rather than a CSS string. This is consistent with the DOM style JavaScript property, is more efficient, and prevents XSS security holes.</w:t>
+      </w:r>
+    </w:p>
+    <w:p>
+      <w:pPr>
+        <w:spacing w:line="276" w:lineRule="auto"/>
+        <w:ind w:left="360"/>
+        <w:jc w:val="both"/>
+        <w:rPr>
+          <w:rFonts w:ascii="Times New Roman" w:hAnsi="Times New Roman"/>
+          <w:color w:val="202122"/>
+          <w:sz w:val="24"/>
+          <w:szCs w:val="24"/>
+          <w:shd w:val="clear" w:color="auto" w:fill="FFFFFF"/>
+        </w:rPr>
+      </w:pPr>
+      <w:r>
+        <w:rPr>
+          <w:rFonts w:ascii="Times New Roman" w:hAnsi="Times New Roman"/>
+          <w:color w:val="202122"/>
+          <w:sz w:val="24"/>
+          <w:szCs w:val="24"/>
+          <w:shd w:val="clear" w:color="auto" w:fill="FFFFFF"/>
+        </w:rPr>
+        <w:t>Example :</w:t>
+      </w:r>
+    </w:p>
+    <w:p>
+      <w:pPr>
+        <w:spacing w:line="276" w:lineRule="auto"/>
+        <w:ind w:left="360"/>
+        <w:jc w:val="both"/>
+        <w:rPr>
+          <w:rFonts w:ascii="Times New Roman" w:hAnsi="Times New Roman"/>
+          <w:color w:val="202122"/>
+          <w:sz w:val="24"/>
+          <w:szCs w:val="24"/>
+          <w:shd w:val="clear" w:color="auto" w:fill="FFFFFF"/>
+        </w:rPr>
+      </w:pPr>
+      <w:r>
+        <w:rPr>
+          <w:rFonts w:ascii="Times New Roman" w:hAnsi="Times New Roman"/>
+          <w:color w:val="202122"/>
+          <w:sz w:val="24"/>
+          <w:szCs w:val="24"/>
+          <w:shd w:val="clear" w:color="auto" w:fill="FFFFFF"/>
+        </w:rPr>
+        <w:t xml:space="preserve">const </w:t>
+      </w:r>
+      <w:proofErr w:type="spellStart"/>
+      <w:r>
+        <w:rPr>
+          <w:rFonts w:ascii="Times New Roman" w:hAnsi="Times New Roman"/>
+          <w:color w:val="202122"/>
+          <w:sz w:val="24"/>
+          <w:szCs w:val="24"/>
+          <w:shd w:val="clear" w:color="auto" w:fill="FFFFFF"/>
+        </w:rPr>
+        <w:t>divStyle</w:t>
+      </w:r>
+      <w:proofErr w:type="spellEnd"/>
+      <w:r>
+        <w:rPr>
+          <w:rFonts w:ascii="Times New Roman" w:hAnsi="Times New Roman"/>
+          <w:color w:val="202122"/>
+          <w:sz w:val="24"/>
+          <w:szCs w:val="24"/>
+          <w:shd w:val="clear" w:color="auto" w:fill="FFFFFF"/>
+        </w:rPr>
+        <w:t xml:space="preserve"> = {</w:t>
+      </w:r>
+    </w:p>
+    <w:p>
+      <w:pPr>
+        <w:spacing w:line="276" w:lineRule="auto"/>
+        <w:ind w:left="360"/>
+        <w:jc w:val="both"/>
+        <w:rPr>
+          <w:rFonts w:ascii="Times New Roman" w:hAnsi="Times New Roman"/>
+          <w:color w:val="202122"/>
+          <w:sz w:val="24"/>
+          <w:szCs w:val="24"/>
+          <w:shd w:val="clear" w:color="auto" w:fill="FFFFFF"/>
+        </w:rPr>
+      </w:pPr>
+      <w:r>
+        <w:rPr>
+          <w:rFonts w:ascii="Times New Roman" w:hAnsi="Times New Roman"/>
+          <w:color w:val="202122"/>
+          <w:sz w:val="24"/>
+          <w:szCs w:val="24"/>
+          <w:shd w:val="clear" w:color="auto" w:fill="FFFFFF"/>
+        </w:rPr>
+        <w:t xml:space="preserve">  color: "blue",</w:t>
+      </w:r>
+    </w:p>
+    <w:p>
+      <w:pPr>
+        <w:spacing w:line="276" w:lineRule="auto"/>
+        <w:ind w:left="360"/>
+        <w:jc w:val="both"/>
+        <w:rPr>
+          <w:rFonts w:ascii="Times New Roman" w:hAnsi="Times New Roman"/>
+          <w:color w:val="202122"/>
+          <w:sz w:val="24"/>
+          <w:szCs w:val="24"/>
+          <w:shd w:val="clear" w:color="auto" w:fill="FFFFFF"/>
+        </w:rPr>
+      </w:pPr>
+      <w:r>
+        <w:rPr>
+          <w:rFonts w:ascii="Times New Roman" w:hAnsi="Times New Roman"/>
+          <w:color w:val="202122"/>
+          <w:sz w:val="24"/>
+          <w:szCs w:val="24"/>
+          <w:shd w:val="clear" w:color="auto" w:fill="FFFFFF"/>
+        </w:rPr>
+        <w:t xml:space="preserve">  </w:t>
+      </w:r>
+      <w:proofErr w:type="spellStart"/>
+      <w:r>
+        <w:rPr>
+          <w:rFonts w:ascii="Times New Roman" w:hAnsi="Times New Roman"/>
+          <w:color w:val="202122"/>
+          <w:sz w:val="24"/>
+          <w:szCs w:val="24"/>
+          <w:shd w:val="clear" w:color="auto" w:fill="FFFFFF"/>
+        </w:rPr>
+        <w:t>backgroundImage</w:t>
+      </w:r>
+      <w:proofErr w:type="spellEnd"/>
+      <w:r>
+        <w:rPr>
+          <w:rFonts w:ascii="Times New Roman" w:hAnsi="Times New Roman"/>
+          <w:color w:val="202122"/>
+          <w:sz w:val="24"/>
+          <w:szCs w:val="24"/>
+          <w:shd w:val="clear" w:color="auto" w:fill="FFFFFF"/>
+        </w:rPr>
+        <w:t>: "</w:t>
+      </w:r>
+      <w:proofErr w:type="spellStart"/>
+      <w:r>
+        <w:rPr>
+          <w:rFonts w:ascii="Times New Roman" w:hAnsi="Times New Roman"/>
+          <w:color w:val="202122"/>
+          <w:sz w:val="24"/>
+          <w:szCs w:val="24"/>
+          <w:shd w:val="clear" w:color="auto" w:fill="FFFFFF"/>
+        </w:rPr>
+        <w:t>url</w:t>
+      </w:r>
+      <w:proofErr w:type="spellEnd"/>
+      <w:r>
+        <w:rPr>
+          <w:rFonts w:ascii="Times New Roman" w:hAnsi="Times New Roman"/>
+          <w:color w:val="202122"/>
+          <w:sz w:val="24"/>
+          <w:szCs w:val="24"/>
+          <w:shd w:val="clear" w:color="auto" w:fill="FFFFFF"/>
+        </w:rPr>
+        <w:t xml:space="preserve">(" + </w:t>
+      </w:r>
+      <w:proofErr w:type="spellStart"/>
+      <w:r>
+        <w:rPr>
+          <w:rFonts w:ascii="Times New Roman" w:hAnsi="Times New Roman"/>
+          <w:color w:val="202122"/>
+          <w:sz w:val="24"/>
+          <w:szCs w:val="24"/>
+          <w:shd w:val="clear" w:color="auto" w:fill="FFFFFF"/>
+        </w:rPr>
+        <w:t>imgUrl</w:t>
+      </w:r>
+      <w:proofErr w:type="spellEnd"/>
+      <w:r>
+        <w:rPr>
+          <w:rFonts w:ascii="Times New Roman" w:hAnsi="Times New Roman"/>
+          <w:color w:val="202122"/>
+          <w:sz w:val="24"/>
+          <w:szCs w:val="24"/>
+          <w:shd w:val="clear" w:color="auto" w:fill="FFFFFF"/>
+        </w:rPr>
+        <w:t xml:space="preserve"> + ")",</w:t>
+      </w:r>
+    </w:p>
+    <w:p>
+      <w:pPr>
+        <w:spacing w:line="276" w:lineRule="auto"/>
+        <w:ind w:left="360"/>
+        <w:jc w:val="both"/>
+        <w:rPr>
+          <w:rFonts w:ascii="Times New Roman" w:hAnsi="Times New Roman"/>
+          <w:color w:val="202122"/>
+          <w:sz w:val="24"/>
+          <w:szCs w:val="24"/>
+          <w:shd w:val="clear" w:color="auto" w:fill="FFFFFF"/>
+        </w:rPr>
+      </w:pPr>
+      <w:r>
+        <w:rPr>
+          <w:rFonts w:ascii="Times New Roman" w:hAnsi="Times New Roman"/>
+          <w:color w:val="202122"/>
+          <w:sz w:val="24"/>
+          <w:szCs w:val="24"/>
+          <w:shd w:val="clear" w:color="auto" w:fill="FFFFFF"/>
+        </w:rPr>
+        <w:t>};</w:t>
+      </w:r>
+    </w:p>
+    <w:p>
+      <w:pPr>
+        <w:spacing w:line="276" w:lineRule="auto"/>
+        <w:ind w:left="360"/>
+        <w:jc w:val="both"/>
+        <w:rPr>
+          <w:rFonts w:ascii="Times New Roman" w:hAnsi="Times New Roman"/>
+          <w:color w:val="202122"/>
+          <w:sz w:val="24"/>
+          <w:szCs w:val="24"/>
+          <w:shd w:val="clear" w:color="auto" w:fill="FFFFFF"/>
+        </w:rPr>
+      </w:pPr>
+      <w:r>
+        <w:rPr>
+          <w:rFonts w:ascii="Times New Roman" w:hAnsi="Times New Roman"/>
+          <w:color w:val="202122"/>
+          <w:sz w:val="24"/>
+          <w:szCs w:val="24"/>
+          <w:shd w:val="clear" w:color="auto" w:fill="FFFFFF"/>
+        </w:rPr>
+        <w:t xml:space="preserve">function </w:t>
+      </w:r>
+      <w:proofErr w:type="spellStart"/>
+      <w:r>
+        <w:rPr>
+          <w:rFonts w:ascii="Times New Roman" w:hAnsi="Times New Roman"/>
+          <w:color w:val="202122"/>
+          <w:sz w:val="24"/>
+          <w:szCs w:val="24"/>
+          <w:shd w:val="clear" w:color="auto" w:fill="FFFFFF"/>
+        </w:rPr>
+        <w:t>HelloWorldComponent</w:t>
+      </w:r>
+      <w:proofErr w:type="spellEnd"/>
+      <w:r>
+        <w:rPr>
+          <w:rFonts w:ascii="Times New Roman" w:hAnsi="Times New Roman"/>
+          <w:color w:val="202122"/>
+          <w:sz w:val="24"/>
+          <w:szCs w:val="24"/>
+          <w:shd w:val="clear" w:color="auto" w:fill="FFFFFF"/>
+        </w:rPr>
+        <w:t>() {</w:t>
+      </w:r>
+    </w:p>
+    <w:p>
+      <w:pPr>
+        <w:spacing w:line="276" w:lineRule="auto"/>
+        <w:ind w:left="360"/>
+        <w:jc w:val="both"/>
+        <w:rPr>
+          <w:rFonts w:ascii="Times New Roman" w:hAnsi="Times New Roman"/>
+          <w:color w:val="202122"/>
+          <w:sz w:val="24"/>
+          <w:szCs w:val="24"/>
+          <w:shd w:val="clear" w:color="auto" w:fill="FFFFFF"/>
+        </w:rPr>
+      </w:pPr>
+      <w:r>
+        <w:rPr>
+          <w:rFonts w:ascii="Times New Roman" w:hAnsi="Times New Roman"/>
+          <w:color w:val="202122"/>
+          <w:sz w:val="24"/>
+          <w:szCs w:val="24"/>
+          <w:shd w:val="clear" w:color="auto" w:fill="FFFFFF"/>
+        </w:rPr>
+        <w:t xml:space="preserve">  return &lt;div style={</w:t>
+      </w:r>
+      <w:proofErr w:type="spellStart"/>
+      <w:r>
+        <w:rPr>
+          <w:rFonts w:ascii="Times New Roman" w:hAnsi="Times New Roman"/>
+          <w:color w:val="202122"/>
+          <w:sz w:val="24"/>
+          <w:szCs w:val="24"/>
+          <w:shd w:val="clear" w:color="auto" w:fill="FFFFFF"/>
+        </w:rPr>
+        <w:t>divStyle</w:t>
+      </w:r>
+      <w:proofErr w:type="spellEnd"/>
+      <w:r>
+        <w:rPr>
+          <w:rFonts w:ascii="Times New Roman" w:hAnsi="Times New Roman"/>
+          <w:color w:val="202122"/>
+          <w:sz w:val="24"/>
+          <w:szCs w:val="24"/>
+          <w:shd w:val="clear" w:color="auto" w:fill="FFFFFF"/>
+        </w:rPr>
+        <w:t>}&gt;Hello World!&lt;/div&gt;;</w:t>
+      </w:r>
+    </w:p>
+    <w:p>
+      <w:pPr>
+        <w:spacing w:line="276" w:lineRule="auto"/>
+        <w:ind w:left="360"/>
+        <w:jc w:val="both"/>
+        <w:rPr>
+          <w:rFonts w:ascii="Times New Roman" w:hAnsi="Times New Roman"/>
+          <w:color w:val="202122"/>
+          <w:sz w:val="24"/>
+          <w:szCs w:val="24"/>
+          <w:shd w:val="clear" w:color="auto" w:fill="FFFFFF"/>
+        </w:rPr>
+      </w:pPr>
+      <w:r>
+        <w:rPr>
+          <w:rFonts w:ascii="Times New Roman" w:hAnsi="Times New Roman"/>
+          <w:color w:val="202122"/>
+          <w:sz w:val="24"/>
+          <w:szCs w:val="24"/>
+          <w:shd w:val="clear" w:color="auto" w:fill="FFFFFF"/>
+        </w:rPr>
+        <w:t>}</w:t>
       </w:r>
     </w:p>
     <w:sectPr>

</xml_diff>

<commit_message>
Difference between props and state
</commit_message>
<xml_diff>
--- a/React_Interview_Question.docx
+++ b/React_Interview_Question.docx
@@ -6896,6 +6896,90 @@
         </w:rPr>
         <w:t>In React, it is necessary to start component names with a capital letter. If we start the component name with lower case, it will throw an error as an unrecognized tag. It is because, in JSX, lower case tag names are considered as HTML tags.</w:t>
       </w:r>
+    </w:p>
+    <w:p>
+      <w:pPr>
+        <w:spacing w:line="276" w:lineRule="auto"/>
+        <w:ind w:left="360"/>
+        <w:jc w:val="both"/>
+        <w:rPr>
+          <w:rFonts w:ascii="Times New Roman" w:hAnsi="Times New Roman"/>
+          <w:color w:val="202122"/>
+          <w:sz w:val="24"/>
+          <w:szCs w:val="24"/>
+          <w:shd w:val="clear" w:color="auto" w:fill="FFFFFF"/>
+        </w:rPr>
+      </w:pPr>
+    </w:p>
+    <w:p>
+      <w:pPr>
+        <w:pStyle w:val="ListParagraph"/>
+        <w:numPr>
+          <w:ilvl w:val="0"/>
+          <w:numId w:val="1"/>
+        </w:numPr>
+        <w:spacing w:line="276" w:lineRule="auto"/>
+        <w:jc w:val="both"/>
+        <w:rPr>
+          <w:rFonts w:ascii="Times New Roman" w:hAnsi="Times New Roman"/>
+          <w:b/>
+          <w:bCs/>
+          <w:color w:val="202122"/>
+          <w:sz w:val="24"/>
+          <w:szCs w:val="24"/>
+          <w:shd w:val="clear" w:color="auto" w:fill="FFFFFF"/>
+        </w:rPr>
+      </w:pPr>
+      <w:r>
+        <w:rPr>
+          <w:rFonts w:ascii="Times New Roman" w:hAnsi="Times New Roman"/>
+          <w:b/>
+          <w:bCs/>
+          <w:color w:val="202122"/>
+          <w:sz w:val="24"/>
+          <w:szCs w:val="24"/>
+          <w:shd w:val="clear" w:color="auto" w:fill="FFFFFF"/>
+        </w:rPr>
+        <w:t>Mention one difference between Props and State.</w:t>
+      </w:r>
+    </w:p>
+    <w:p>
+      <w:pPr>
+        <w:spacing w:line="276" w:lineRule="auto"/>
+        <w:ind w:left="360"/>
+        <w:jc w:val="both"/>
+        <w:rPr>
+          <w:rFonts w:ascii="Times New Roman" w:hAnsi="Times New Roman"/>
+          <w:color w:val="202122"/>
+          <w:sz w:val="24"/>
+          <w:szCs w:val="24"/>
+          <w:shd w:val="clear" w:color="auto" w:fill="FFFFFF"/>
+        </w:rPr>
+      </w:pPr>
+      <w:r>
+        <w:rPr>
+          <w:rFonts w:ascii="Times New Roman" w:hAnsi="Times New Roman"/>
+          <w:color w:val="202122"/>
+          <w:sz w:val="24"/>
+          <w:szCs w:val="24"/>
+          <w:shd w:val="clear" w:color="auto" w:fill="FFFFFF"/>
+        </w:rPr>
+        <w:t>State is mutable while Props are immutable. This means that the state is internal and managed by the component while props are external and managed by anything that renders the component.</w:t>
+      </w:r>
+    </w:p>
+    <w:p>
+      <w:pPr>
+        <w:spacing w:line="276" w:lineRule="auto"/>
+        <w:ind w:left="360"/>
+        <w:jc w:val="both"/>
+        <w:rPr>
+          <w:rFonts w:ascii="Times New Roman" w:hAnsi="Times New Roman"/>
+          <w:color w:val="202122"/>
+          <w:sz w:val="24"/>
+          <w:szCs w:val="24"/>
+          <w:shd w:val="clear" w:color="auto" w:fill="FFFFFF"/>
+        </w:rPr>
+      </w:pPr>
     </w:p>
     <w:sectPr>
       <w:pgSz w:w="12240" w:h="15840"/>

</xml_diff>

<commit_message>
Why does ‘key’ do in React list
</commit_message>
<xml_diff>
--- a/React_Interview_Question.docx
+++ b/React_Interview_Question.docx
@@ -6965,6 +6965,76 @@
           <w:shd w:val="clear" w:color="auto" w:fill="FFFFFF"/>
         </w:rPr>
         <w:t>State is mutable while Props are immutable. This means that the state is internal and managed by the component while props are external and managed by anything that renders the component.</w:t>
+      </w:r>
+    </w:p>
+    <w:p>
+      <w:pPr>
+        <w:spacing w:line="276" w:lineRule="auto"/>
+        <w:ind w:left="360"/>
+        <w:jc w:val="both"/>
+        <w:rPr>
+          <w:rFonts w:ascii="Times New Roman" w:hAnsi="Times New Roman"/>
+          <w:color w:val="202122"/>
+          <w:sz w:val="24"/>
+          <w:szCs w:val="24"/>
+          <w:shd w:val="clear" w:color="auto" w:fill="FFFFFF"/>
+        </w:rPr>
+      </w:pPr>
+    </w:p>
+    <w:p>
+      <w:pPr>
+        <w:pStyle w:val="ListParagraph"/>
+        <w:numPr>
+          <w:ilvl w:val="0"/>
+          <w:numId w:val="1"/>
+        </w:numPr>
+        <w:spacing w:line="276" w:lineRule="auto"/>
+        <w:jc w:val="both"/>
+        <w:rPr>
+          <w:rFonts w:ascii="Times New Roman" w:hAnsi="Times New Roman"/>
+          <w:b/>
+          <w:bCs/>
+          <w:color w:val="202122"/>
+          <w:sz w:val="24"/>
+          <w:szCs w:val="24"/>
+          <w:shd w:val="clear" w:color="auto" w:fill="FFFFFF"/>
+        </w:rPr>
+      </w:pPr>
+      <w:r>
+        <w:rPr>
+          <w:rFonts w:ascii="Times New Roman" w:hAnsi="Times New Roman"/>
+          <w:b/>
+          <w:bCs/>
+          <w:color w:val="202122"/>
+          <w:sz w:val="24"/>
+          <w:szCs w:val="24"/>
+          <w:shd w:val="clear" w:color="auto" w:fill="FFFFFF"/>
+        </w:rPr>
+        <w:t>What does ‘key’ do in React list?</w:t>
+      </w:r>
+    </w:p>
+    <w:p>
+      <w:pPr>
+        <w:spacing w:line="276" w:lineRule="auto"/>
+        <w:ind w:left="360"/>
+        <w:jc w:val="both"/>
+        <w:rPr>
+          <w:rFonts w:ascii="Times New Roman" w:hAnsi="Times New Roman"/>
+          <w:color w:val="202122"/>
+          <w:sz w:val="24"/>
+          <w:szCs w:val="24"/>
+          <w:shd w:val="clear" w:color="auto" w:fill="FFFFFF"/>
+        </w:rPr>
+      </w:pPr>
+      <w:r>
+        <w:rPr>
+          <w:rFonts w:ascii="Times New Roman" w:hAnsi="Times New Roman"/>
+          <w:color w:val="202122"/>
+          <w:sz w:val="24"/>
+          <w:szCs w:val="24"/>
+          <w:shd w:val="clear" w:color="auto" w:fill="FFFFFF"/>
+        </w:rPr>
+        <w:t>Keys are used for providing identity to list elements.</w:t>
       </w:r>
     </w:p>
     <w:p>

</xml_diff>

<commit_message>
How will you update props in React
</commit_message>
<xml_diff>
--- a/React_Interview_Question.docx
+++ b/React_Interview_Question.docx
@@ -7035,6 +7035,76 @@
           <w:shd w:val="clear" w:color="auto" w:fill="FFFFFF"/>
         </w:rPr>
         <w:t>Keys are used for providing identity to list elements.</w:t>
+      </w:r>
+    </w:p>
+    <w:p>
+      <w:pPr>
+        <w:spacing w:line="276" w:lineRule="auto"/>
+        <w:ind w:left="360"/>
+        <w:jc w:val="both"/>
+        <w:rPr>
+          <w:rFonts w:ascii="Times New Roman" w:hAnsi="Times New Roman"/>
+          <w:color w:val="202122"/>
+          <w:sz w:val="24"/>
+          <w:szCs w:val="24"/>
+          <w:shd w:val="clear" w:color="auto" w:fill="FFFFFF"/>
+        </w:rPr>
+      </w:pPr>
+    </w:p>
+    <w:p>
+      <w:pPr>
+        <w:pStyle w:val="ListParagraph"/>
+        <w:numPr>
+          <w:ilvl w:val="0"/>
+          <w:numId w:val="1"/>
+        </w:numPr>
+        <w:spacing w:line="276" w:lineRule="auto"/>
+        <w:jc w:val="both"/>
+        <w:rPr>
+          <w:rFonts w:ascii="Times New Roman" w:hAnsi="Times New Roman"/>
+          <w:b/>
+          <w:bCs/>
+          <w:color w:val="202122"/>
+          <w:sz w:val="24"/>
+          <w:szCs w:val="24"/>
+          <w:shd w:val="clear" w:color="auto" w:fill="FFFFFF"/>
+        </w:rPr>
+      </w:pPr>
+      <w:r>
+        <w:rPr>
+          <w:rFonts w:ascii="Times New Roman" w:hAnsi="Times New Roman"/>
+          <w:b/>
+          <w:bCs/>
+          <w:color w:val="202122"/>
+          <w:sz w:val="24"/>
+          <w:szCs w:val="24"/>
+          <w:shd w:val="clear" w:color="auto" w:fill="FFFFFF"/>
+        </w:rPr>
+        <w:t>How will you update props in React?</w:t>
+      </w:r>
+    </w:p>
+    <w:p>
+      <w:pPr>
+        <w:spacing w:line="276" w:lineRule="auto"/>
+        <w:ind w:left="360"/>
+        <w:jc w:val="both"/>
+        <w:rPr>
+          <w:rFonts w:ascii="Times New Roman" w:hAnsi="Times New Roman"/>
+          <w:color w:val="202122"/>
+          <w:sz w:val="24"/>
+          <w:szCs w:val="24"/>
+          <w:shd w:val="clear" w:color="auto" w:fill="FFFFFF"/>
+        </w:rPr>
+      </w:pPr>
+      <w:r>
+        <w:rPr>
+          <w:rFonts w:ascii="Times New Roman" w:hAnsi="Times New Roman"/>
+          <w:color w:val="202122"/>
+          <w:sz w:val="24"/>
+          <w:szCs w:val="24"/>
+          <w:shd w:val="clear" w:color="auto" w:fill="FFFFFF"/>
+        </w:rPr>
+        <w:t>It is not possible as we can’t update props in ReactJS as they are read-only.</w:t>
       </w:r>
     </w:p>
     <w:p>

</xml_diff>

<commit_message>
Can  JavaScript urls be used in React 16.9
</commit_message>
<xml_diff>
--- a/React_Interview_Question.docx
+++ b/React_Interview_Question.docx
@@ -7120,6 +7120,88 @@
           <w:shd w:val="clear" w:color="auto" w:fill="FFFFFF"/>
         </w:rPr>
       </w:pPr>
+    </w:p>
+    <w:p>
+      <w:pPr>
+        <w:pStyle w:val="ListParagraph"/>
+        <w:numPr>
+          <w:ilvl w:val="0"/>
+          <w:numId w:val="1"/>
+        </w:numPr>
+        <w:spacing w:line="276" w:lineRule="auto"/>
+        <w:jc w:val="both"/>
+        <w:rPr>
+          <w:rFonts w:ascii="Times New Roman" w:hAnsi="Times New Roman"/>
+          <w:b/>
+          <w:bCs/>
+          <w:color w:val="202122"/>
+          <w:sz w:val="24"/>
+          <w:szCs w:val="24"/>
+          <w:shd w:val="clear" w:color="auto" w:fill="FFFFFF"/>
+        </w:rPr>
+      </w:pPr>
+      <w:r>
+        <w:rPr>
+          <w:rFonts w:ascii="Times New Roman" w:hAnsi="Times New Roman"/>
+          <w:b/>
+          <w:bCs/>
+          <w:color w:val="202122"/>
+          <w:sz w:val="24"/>
+          <w:szCs w:val="24"/>
+          <w:shd w:val="clear" w:color="auto" w:fill="FFFFFF"/>
+        </w:rPr>
+        <w:t xml:space="preserve">Can JavaScript </w:t>
+      </w:r>
+      <w:proofErr w:type="spellStart"/>
+      <w:r>
+        <w:rPr>
+          <w:rFonts w:ascii="Times New Roman" w:hAnsi="Times New Roman"/>
+          <w:b/>
+          <w:bCs/>
+          <w:color w:val="202122"/>
+          <w:sz w:val="24"/>
+          <w:szCs w:val="24"/>
+          <w:shd w:val="clear" w:color="auto" w:fill="FFFFFF"/>
+        </w:rPr>
+        <w:t>urls</w:t>
+      </w:r>
+      <w:proofErr w:type="spellEnd"/>
+      <w:r>
+        <w:rPr>
+          <w:rFonts w:ascii="Times New Roman" w:hAnsi="Times New Roman"/>
+          <w:b/>
+          <w:bCs/>
+          <w:color w:val="202122"/>
+          <w:sz w:val="24"/>
+          <w:szCs w:val="24"/>
+          <w:shd w:val="clear" w:color="auto" w:fill="FFFFFF"/>
+        </w:rPr>
+        <w:t xml:space="preserve"> be used in React 16.9?</w:t>
+      </w:r>
+    </w:p>
+    <w:p>
+      <w:pPr>
+        <w:spacing w:line="276" w:lineRule="auto"/>
+        <w:ind w:left="360"/>
+        <w:jc w:val="both"/>
+        <w:rPr>
+          <w:rFonts w:ascii="Times New Roman" w:hAnsi="Times New Roman"/>
+          <w:color w:val="202122"/>
+          <w:sz w:val="24"/>
+          <w:szCs w:val="24"/>
+          <w:shd w:val="clear" w:color="auto" w:fill="FFFFFF"/>
+        </w:rPr>
+      </w:pPr>
+      <w:r>
+        <w:rPr>
+          <w:rFonts w:ascii="Times New Roman" w:hAnsi="Times New Roman"/>
+          <w:color w:val="202122"/>
+          <w:sz w:val="24"/>
+          <w:szCs w:val="24"/>
+          <w:shd w:val="clear" w:color="auto" w:fill="FFFFFF"/>
+        </w:rPr>
+        <w:t>Yes, but it will give a warning in the console.</w:t>
+      </w:r>
     </w:p>
     <w:sectPr>
       <w:pgSz w:w="12240" w:h="15840"/>

</xml_diff>

<commit_message>
Whatis the Presentational segment
</commit_message>
<xml_diff>
--- a/React_Interview_Question.docx
+++ b/React_Interview_Question.docx
@@ -1,6 +1,6 @@
 
 <file path=word/document.xml><?xml version="1.0" encoding="utf-8"?>
-<w:document xmlns:ve="http://schemas.openxmlformats.org/markup-compatibility/2006" xmlns:o="urn:schemas-microsoft-com:office:office" xmlns:r="http://schemas.openxmlformats.org/officeDocument/2006/relationships" xmlns:m="http://schemas.openxmlformats.org/officeDocument/2006/math" xmlns:v="urn:schemas-microsoft-com:vml" xmlns:wp="http://schemas.openxmlformats.org/drawingml/2006/wordprocessingDrawing" xmlns:w10="urn:schemas-microsoft-com:office:word" xmlns:w="http://schemas.openxmlformats.org/wordprocessingml/2006/main" xmlns:wne="http://schemas.microsoft.com/office/word/2006/wordml">
+<w:document xmlns:wpc="http://schemas.microsoft.com/office/word/2010/wordprocessingCanvas" xmlns:cx="http://schemas.microsoft.com/office/drawing/2014/chartex" xmlns:cx1="http://schemas.microsoft.com/office/drawing/2015/9/8/chartex" xmlns:cx2="http://schemas.microsoft.com/office/drawing/2015/10/21/chartex" xmlns:cx3="http://schemas.microsoft.com/office/drawing/2016/5/9/chartex" xmlns:cx4="http://schemas.microsoft.com/office/drawing/2016/5/10/chartex" xmlns:cx5="http://schemas.microsoft.com/office/drawing/2016/5/11/chartex" xmlns:cx6="http://schemas.microsoft.com/office/drawing/2016/5/12/chartex" xmlns:cx7="http://schemas.microsoft.com/office/drawing/2016/5/13/chartex" xmlns:cx8="http://schemas.microsoft.com/office/drawing/2016/5/14/chartex" xmlns:mc="http://schemas.openxmlformats.org/markup-compatibility/2006" xmlns:aink="http://schemas.microsoft.com/office/drawing/2016/ink" xmlns:am3d="http://schemas.microsoft.com/office/drawing/2017/model3d" xmlns:o="urn:schemas-microsoft-com:office:office" xmlns:oel="http://schemas.microsoft.com/office/2019/extlst" xmlns:r="http://schemas.openxmlformats.org/officeDocument/2006/relationships" xmlns:m="http://schemas.openxmlformats.org/officeDocument/2006/math" xmlns:v="urn:schemas-microsoft-com:vml" xmlns:wp14="http://schemas.microsoft.com/office/word/2010/wordprocessingDrawing" xmlns:wp="http://schemas.openxmlformats.org/drawingml/2006/wordprocessingDrawing" xmlns:w10="urn:schemas-microsoft-com:office:word" xmlns:w="http://schemas.openxmlformats.org/wordprocessingml/2006/main" xmlns:w14="http://schemas.microsoft.com/office/word/2010/wordml" xmlns:w15="http://schemas.microsoft.com/office/word/2012/wordml" xmlns:w16cex="http://schemas.microsoft.com/office/word/2018/wordml/cex" xmlns:w16cid="http://schemas.microsoft.com/office/word/2016/wordml/cid" xmlns:w16="http://schemas.microsoft.com/office/word/2018/wordml" xmlns:w16sdtdh="http://schemas.microsoft.com/office/word/2020/wordml/sdtdatahash" xmlns:w16se="http://schemas.microsoft.com/office/word/2015/wordml/symex" xmlns:wpg="http://schemas.microsoft.com/office/word/2010/wordprocessingGroup" xmlns:wpi="http://schemas.microsoft.com/office/word/2010/wordprocessingInk" xmlns:wne="http://schemas.microsoft.com/office/word/2006/wordml" xmlns:wps="http://schemas.microsoft.com/office/word/2010/wordprocessingShape" mc:Ignorable="w14 w15 w16se w16cid w16 w16cex w16sdtdh wp14">
   <w:body>
     <w:p>
       <w:pPr>
@@ -260,17 +260,7 @@
           <w:szCs w:val="24"/>
           <w:shd w:val="clear" w:color="auto" w:fill="FFFFFF"/>
         </w:rPr>
-        <w:t>Babl</w:t>
-      </w:r>
-      <w:r>
-        <w:rPr>
-          <w:rFonts w:ascii="Times New Roman" w:hAnsi="Times New Roman" w:cs="Times New Roman"/>
-          <w:color w:val="202122"/>
-          <w:sz w:val="24"/>
-          <w:szCs w:val="24"/>
-          <w:shd w:val="clear" w:color="auto" w:fill="FFFFFF"/>
-        </w:rPr>
-        <w:t>e is a transpiler&amp; also a compiler.</w:t>
+        <w:t>Bable is a transpiler&amp; also a compiler.</w:t>
       </w:r>
     </w:p>
     <w:p>
@@ -382,17 +372,7 @@
           <w:szCs w:val="24"/>
           <w:shd w:val="clear" w:color="auto" w:fill="FFFFFF"/>
         </w:rPr>
-        <w:t xml:space="preserve">It will bundle all the CSS &amp; html </w:t>
-      </w:r>
-      <w:r>
-        <w:rPr>
-          <w:rFonts w:ascii="Times New Roman" w:hAnsi="Times New Roman" w:cs="Times New Roman"/>
-          <w:color w:val="202122"/>
-          <w:sz w:val="24"/>
-          <w:szCs w:val="24"/>
-          <w:shd w:val="clear" w:color="auto" w:fill="FFFFFF"/>
-        </w:rPr>
-        <w:t>files &amp; will add to Index.html file. (Using &lt;link&gt; tags)</w:t>
+        <w:t>It will bundle all the CSS &amp; html files &amp; will add to Index.html file. (Using &lt;link&gt; tags)</w:t>
       </w:r>
     </w:p>
     <w:p>
@@ -447,7 +427,7 @@
         <w:tblStyle w:val="TableGrid"/>
         <w:tblW w:w="9000" w:type="dxa"/>
         <w:tblInd w:w="535" w:type="dxa"/>
-        <w:tblLook w:val="04A0"/>
+        <w:tblLook w:val="04A0" w:firstRow="1" w:lastRow="0" w:firstColumn="1" w:lastColumn="0" w:noHBand="0" w:noVBand="1"/>
       </w:tblPr>
       <w:tblGrid>
         <w:gridCol w:w="4423"/>
@@ -591,16 +571,7 @@
                 <w:szCs w:val="24"/>
                 <w:shd w:val="clear" w:color="auto" w:fill="FFFFFF"/>
               </w:rPr>
-              <w:t xml:space="preserve">Class components are written as a </w:t>
-            </w:r>
-            <w:r>
-              <w:rPr>
-                <w:rFonts w:ascii="Times New Roman" w:hAnsi="Times New Roman" w:cs="Times New Roman"/>
-                <w:sz w:val="24"/>
-                <w:szCs w:val="24"/>
-                <w:shd w:val="clear" w:color="auto" w:fill="FFFFFF"/>
-              </w:rPr>
-              <w:t>JavaScript class.</w:t>
+              <w:t>Class components are written as a JavaScript class.</w:t>
             </w:r>
           </w:p>
         </w:tc>
@@ -703,16 +674,7 @@
                 <w:szCs w:val="24"/>
                 <w:shd w:val="clear" w:color="auto" w:fill="FFFFFF"/>
               </w:rPr>
-              <w:t xml:space="preserve"> is Faster as they do not have state and lifecyc</w:t>
-            </w:r>
-            <w:r>
-              <w:rPr>
-                <w:rFonts w:ascii="Times New Roman" w:hAnsi="Times New Roman" w:cs="Times New Roman"/>
-                <w:sz w:val="24"/>
-                <w:szCs w:val="24"/>
-                <w:shd w:val="clear" w:color="auto" w:fill="FFFFFF"/>
-              </w:rPr>
-              <w:t>le, react needs to do less work to render these components.</w:t>
+              <w:t xml:space="preserve"> is Faster as they do not have state and lifecycle, react needs to do less work to render these components.</w:t>
             </w:r>
           </w:p>
         </w:tc>
@@ -808,16 +770,7 @@
                 <w:szCs w:val="24"/>
                 <w:shd w:val="clear" w:color="auto" w:fill="FFFFFF"/>
               </w:rPr>
-              <w:t>Class</w:t>
-            </w:r>
-            <w:r>
-              <w:rPr>
-                <w:rFonts w:ascii="Times New Roman" w:hAnsi="Times New Roman" w:cs="Times New Roman"/>
-                <w:sz w:val="24"/>
-                <w:szCs w:val="24"/>
-                <w:shd w:val="clear" w:color="auto" w:fill="FFFFFF"/>
-              </w:rPr>
-              <w:t xml:space="preserve"> components code require the boilerplate code, such as a constructor method and the use of “this” to access props and state.</w:t>
+              <w:t>Class components code require the boilerplate code, such as a constructor method and the use of “this” to access props and state.</w:t>
             </w:r>
           </w:p>
         </w:tc>
@@ -902,16 +855,7 @@
           <w:sz w:val="24"/>
           <w:szCs w:val="24"/>
         </w:rPr>
-        <w:t>functions that let you “hook into” React state and lifecycle features</w:t>
-      </w:r>
-      <w:r>
-        <w:rPr>
-          <w:rFonts w:ascii="Times New Roman" w:hAnsi="Times New Roman" w:cs="Times New Roman"/>
-          <w:color w:val="040C28"/>
-          <w:sz w:val="24"/>
-          <w:szCs w:val="24"/>
-        </w:rPr>
-        <w:t xml:space="preserve"> from function components</w:t>
+        <w:t>functions that let you “hook into” React state and lifecycle features from function components</w:t>
       </w:r>
       <w:r>
         <w:rPr>
@@ -973,17 +917,7 @@
           <w:szCs w:val="24"/>
           <w:shd w:val="clear" w:color="auto" w:fill="FFFFFF"/>
         </w:rPr>
-        <w:t>‘useState’: It is the most commonly used React Hook. It allows functional components to have state variables. It takes an initial state</w:t>
-      </w:r>
-      <w:r>
-        <w:rPr>
-          <w:rFonts w:ascii="Times New Roman" w:hAnsi="Times New Roman" w:cs="Times New Roman"/>
-          <w:color w:val="202122"/>
-          <w:sz w:val="24"/>
-          <w:szCs w:val="24"/>
-          <w:shd w:val="clear" w:color="auto" w:fill="FFFFFF"/>
-        </w:rPr>
-        <w:t xml:space="preserve"> value as the argument and returns an array with two elements — the current state value and a function to update that state.</w:t>
+        <w:t>‘useState’: It is the most commonly used React Hook. It allows functional components to have state variables. It takes an initial state value as the argument and returns an array with two elements — the current state value and a function to update that state.</w:t>
       </w:r>
     </w:p>
     <w:p>
@@ -1011,17 +945,7 @@
           <w:szCs w:val="24"/>
           <w:shd w:val="clear" w:color="auto" w:fill="FFFFFF"/>
         </w:rPr>
-        <w:t>‘useEffect’: It enables performing side effects, such as data fetching, subscriptions, or DOM manipulations after the component has</w:t>
-      </w:r>
-      <w:r>
-        <w:rPr>
-          <w:rFonts w:ascii="Times New Roman" w:hAnsi="Times New Roman" w:cs="Times New Roman"/>
-          <w:color w:val="202122"/>
-          <w:sz w:val="24"/>
-          <w:szCs w:val="24"/>
-          <w:shd w:val="clear" w:color="auto" w:fill="FFFFFF"/>
-        </w:rPr>
-        <w:t xml:space="preserve"> been rendered.</w:t>
+        <w:t>‘useEffect’: It enables performing side effects, such as data fetching, subscriptions, or DOM manipulations after the component has been rendered.</w:t>
       </w:r>
     </w:p>
     <w:p>
@@ -1120,17 +1044,7 @@
           <w:szCs w:val="24"/>
           <w:shd w:val="clear" w:color="auto" w:fill="FFFFFF"/>
         </w:rPr>
-        <w:t>State is an Object, and we use the state to store</w:t>
-      </w:r>
-      <w:r>
-        <w:rPr>
-          <w:rFonts w:ascii="Times New Roman" w:hAnsi="Times New Roman" w:cs="Times New Roman"/>
-          <w:color w:val="202122"/>
-          <w:sz w:val="24"/>
-          <w:szCs w:val="24"/>
-          <w:shd w:val="clear" w:color="auto" w:fill="FFFFFF"/>
-        </w:rPr>
-        <w:t xml:space="preserve"> data, that will be used by our component. A component's state can change over time; whenever it changes, the component re-renders.</w:t>
+        <w:t>State is an Object, and we use the state to store data, that will be used by our component. A component's state can change over time; whenever it changes, the component re-renders.</w:t>
       </w:r>
     </w:p>
     <w:p>
@@ -1244,17 +1158,7 @@
           <w:szCs w:val="24"/>
           <w:shd w:val="clear" w:color="auto" w:fill="FFFFFF"/>
         </w:rPr>
-        <w:t xml:space="preserve">Then it will Schedule a call to our </w:t>
-      </w:r>
-      <w:r>
-        <w:rPr>
-          <w:rFonts w:ascii="Times New Roman" w:hAnsi="Times New Roman" w:cs="Times New Roman"/>
-          <w:color w:val="202122"/>
-          <w:sz w:val="24"/>
-          <w:szCs w:val="24"/>
-          <w:shd w:val="clear" w:color="auto" w:fill="FFFFFF"/>
-        </w:rPr>
-        <w:t>render method.</w:t>
+        <w:t>Then it will Schedule a call to our render method.</w:t>
       </w:r>
     </w:p>
     <w:p>
@@ -1395,17 +1299,7 @@
           <w:szCs w:val="24"/>
           <w:shd w:val="clear" w:color="auto" w:fill="FFFFFF"/>
         </w:rPr>
-        <w:t>Synthetic events are representative of real events a.k.a wrapper around realevents. Beca</w:t>
-      </w:r>
-      <w:r>
-        <w:rPr>
-          <w:rFonts w:ascii="Times New Roman" w:hAnsi="Times New Roman" w:cs="Times New Roman"/>
-          <w:color w:val="202122"/>
-          <w:sz w:val="24"/>
-          <w:szCs w:val="24"/>
-          <w:shd w:val="clear" w:color="auto" w:fill="FFFFFF"/>
-        </w:rPr>
-        <w:t>use we have to deal with different implementation of eventfunctions in different browsers, a synthetic event acts as a specification for asingle event access all browsers.</w:t>
+        <w:t>Synthetic events are representative of real events a.k.a wrapper around realevents. Because we have to deal with different implementation of eventfunctions in different browsers, a synthetic event acts as a specification for asingle event access all browsers.</w:t>
       </w:r>
     </w:p>
     <w:p>
@@ -1475,17 +1369,7 @@
           <w:szCs w:val="24"/>
           <w:shd w:val="clear" w:color="auto" w:fill="FFFFFF"/>
         </w:rPr>
-        <w:t>A target inside a synthetic event object is the element on whic</w:t>
-      </w:r>
-      <w:r>
-        <w:rPr>
-          <w:rFonts w:ascii="Times New Roman" w:hAnsi="Times New Roman" w:cs="Times New Roman"/>
-          <w:color w:val="202122"/>
-          <w:sz w:val="24"/>
-          <w:szCs w:val="24"/>
-          <w:shd w:val="clear" w:color="auto" w:fill="FFFFFF"/>
-        </w:rPr>
-        <w:t>h the event has occurred. As we cannot use DOM functions like document.getElementById() etc inside react, we use event object to fetch the element present inside ‘target variable’.</w:t>
+        <w:t>A target inside a synthetic event object is the element on which the event has occurred. As we cannot use DOM functions like document.getElementById() etc inside react, we use event object to fetch the element present inside ‘target variable’.</w:t>
       </w:r>
     </w:p>
     <w:p>
@@ -1556,17 +1440,7 @@
           <w:szCs w:val="24"/>
           <w:shd w:val="clear" w:color="auto" w:fill="FFFFFF"/>
         </w:rPr>
-        <w:t>The virtual DOM (VDOM) is a programming concept where</w:t>
-      </w:r>
-      <w:r>
-        <w:rPr>
-          <w:rFonts w:ascii="Times New Roman" w:hAnsi="Times New Roman" w:cs="Times New Roman"/>
-          <w:color w:val="202122"/>
-          <w:sz w:val="24"/>
-          <w:szCs w:val="24"/>
-          <w:shd w:val="clear" w:color="auto" w:fill="FFFFFF"/>
-        </w:rPr>
-        <w:t xml:space="preserve"> an ideal, or “virtual”, representation of a UI is kept in memory and synced with the “real” DOM by a library such as ReactDOM. This process is called reconciliation.</w:t>
+        <w:t>The virtual DOM (VDOM) is a programming concept where an ideal, or “virtual”, representation of a UI is kept in memory and synced with the “real” DOM by a library such as ReactDOM. This process is called reconciliation.</w:t>
       </w:r>
     </w:p>
     <w:p>
@@ -1642,17 +1516,7 @@
           <w:szCs w:val="24"/>
           <w:shd w:val="clear" w:color="auto" w:fill="FFFFFF"/>
         </w:rPr>
-        <w:t xml:space="preserve">Props are used to pass data from one </w:t>
-      </w:r>
-      <w:r>
-        <w:rPr>
-          <w:rFonts w:ascii="Times New Roman" w:hAnsi="Times New Roman" w:cs="Times New Roman"/>
-          <w:color w:val="202122"/>
-          <w:sz w:val="24"/>
-          <w:szCs w:val="24"/>
-          <w:shd w:val="clear" w:color="auto" w:fill="FFFFFF"/>
-        </w:rPr>
-        <w:t>component to another.</w:t>
+        <w:t>Props are used to pass data from one component to another.</w:t>
       </w:r>
     </w:p>
     <w:p>
@@ -1853,17 +1717,7 @@
           <w:szCs w:val="24"/>
           <w:shd w:val="clear" w:color="auto" w:fill="FFFFFF"/>
         </w:rPr>
-        <w:t>Rea</w:t>
-      </w:r>
-      <w:r>
-        <w:rPr>
-          <w:rFonts w:ascii="Times New Roman" w:hAnsi="Times New Roman" w:cs="Times New Roman"/>
-          <w:color w:val="202122"/>
-          <w:sz w:val="24"/>
-          <w:szCs w:val="24"/>
-          <w:shd w:val="clear" w:color="auto" w:fill="FFFFFF"/>
-        </w:rPr>
-        <w:t>ct is a JavaScript library that makes building user interfaces easy. It was developed by Facebook.</w:t>
+        <w:t>React is a JavaScript library that makes building user interfaces easy. It was developed by Facebook.</w:t>
       </w:r>
     </w:p>
     <w:p>
@@ -2003,17 +1857,7 @@
           <w:szCs w:val="24"/>
           <w:shd w:val="clear" w:color="auto" w:fill="FFFFFF"/>
         </w:rPr>
-        <w:t xml:space="preserve">Redux is a library used for front end development. It is a </w:t>
-      </w:r>
-      <w:r>
-        <w:rPr>
-          <w:rFonts w:ascii="Times New Roman" w:hAnsi="Times New Roman" w:cs="Times New Roman"/>
-          <w:color w:val="202122"/>
-          <w:sz w:val="24"/>
-          <w:szCs w:val="24"/>
-          <w:shd w:val="clear" w:color="auto" w:fill="FFFFFF"/>
-        </w:rPr>
-        <w:t>state container for JavaScript applications which should be used for the applications state management. You can test and run an application developed with Redux in different environments.</w:t>
+        <w:t>Redux is a library used for front end development. It is a state container for JavaScript applications which should be used for the applications state management. You can test and run an application developed with Redux in different environments.</w:t>
       </w:r>
     </w:p>
     <w:p>
@@ -2083,17 +1927,7 @@
           <w:szCs w:val="24"/>
           <w:shd w:val="clear" w:color="auto" w:fill="FFFFFF"/>
         </w:rPr>
-        <w:t>Redux has a feature called ‘S</w:t>
-      </w:r>
-      <w:r>
-        <w:rPr>
-          <w:rFonts w:ascii="Times New Roman" w:hAnsi="Times New Roman" w:cs="Times New Roman"/>
-          <w:color w:val="202122"/>
-          <w:sz w:val="24"/>
-          <w:szCs w:val="24"/>
-          <w:shd w:val="clear" w:color="auto" w:fill="FFFFFF"/>
-        </w:rPr>
-        <w:t>tore’ which allows you to save the application’s entire State at one place. Therefore all it’s component’s State are stored in the Store so that you will get regular updates directly from the Store.</w:t>
+        <w:t>Redux has a feature called ‘Store’ which allows you to save the application’s entire State at one place. Therefore all it’s component’s State are stored in the Store so that you will get regular updates directly from the Store.</w:t>
       </w:r>
     </w:p>
     <w:p>
@@ -2163,17 +1997,7 @@
           <w:szCs w:val="24"/>
           <w:shd w:val="clear" w:color="auto" w:fill="FFFFFF"/>
         </w:rPr>
-        <w:t>Here, are importan</w:t>
-      </w:r>
-      <w:r>
-        <w:rPr>
-          <w:rFonts w:ascii="Times New Roman" w:hAnsi="Times New Roman" w:cs="Times New Roman"/>
-          <w:color w:val="202122"/>
-          <w:sz w:val="24"/>
-          <w:szCs w:val="24"/>
-          <w:shd w:val="clear" w:color="auto" w:fill="FFFFFF"/>
-        </w:rPr>
-        <w:t>t features of React.</w:t>
+        <w:t>Here, are important features of React.</w:t>
       </w:r>
     </w:p>
     <w:p>
@@ -2411,17 +2235,7 @@
           <w:szCs w:val="24"/>
           <w:shd w:val="clear" w:color="auto" w:fill="FFFFFF"/>
         </w:rPr>
-        <w:t>React Router is a routing library which</w:t>
-      </w:r>
-      <w:r>
-        <w:rPr>
-          <w:rFonts w:ascii="Times New Roman" w:hAnsi="Times New Roman" w:cs="Times New Roman"/>
-          <w:color w:val="202122"/>
-          <w:sz w:val="24"/>
-          <w:szCs w:val="24"/>
-          <w:shd w:val="clear" w:color="auto" w:fill="FFFFFF"/>
-        </w:rPr>
-        <w:t xml:space="preserve"> allows you to add new screen flows to your application, and it also keeps URL in sync with what’s being shown on the page.</w:t>
+        <w:t>React Router is a routing library which allows you to add new screen flows to your application, and it also keeps URL in sync with what’s being shown on the page.</w:t>
       </w:r>
     </w:p>
     <w:p>
@@ -2491,17 +2305,7 @@
           <w:szCs w:val="24"/>
           <w:shd w:val="clear" w:color="auto" w:fill="FFFFFF"/>
         </w:rPr>
-        <w:t>A callback function should be called when setState has finished, and the c</w:t>
-      </w:r>
-      <w:r>
-        <w:rPr>
-          <w:rFonts w:ascii="Times New Roman" w:hAnsi="Times New Roman" w:cs="Times New Roman"/>
-          <w:color w:val="202122"/>
-          <w:sz w:val="24"/>
-          <w:szCs w:val="24"/>
-          <w:shd w:val="clear" w:color="auto" w:fill="FFFFFF"/>
-        </w:rPr>
-        <w:t>omponent is re-rendered. As the setState is asynchronous, which is why it takes in a second callback function.</w:t>
+        <w:t>A callback function should be called when setState has finished, and the component is re-rendered. As the setState is asynchronous, which is why it takes in a second callback function.</w:t>
       </w:r>
     </w:p>
     <w:p>
@@ -2571,17 +2375,7 @@
           <w:szCs w:val="24"/>
           <w:shd w:val="clear" w:color="auto" w:fill="FFFFFF"/>
         </w:rPr>
-        <w:t>Props mean properties, which is a way of passing data from parent to child. We can say that props are just a  commun</w:t>
-      </w:r>
-      <w:r>
-        <w:rPr>
-          <w:rFonts w:ascii="Times New Roman" w:hAnsi="Times New Roman" w:cs="Times New Roman"/>
-          <w:color w:val="202122"/>
-          <w:sz w:val="24"/>
-          <w:szCs w:val="24"/>
-          <w:shd w:val="clear" w:color="auto" w:fill="FFFFFF"/>
-        </w:rPr>
-        <w:t>ication channel between components. It is always moving from parent to child component.</w:t>
+        <w:t>Props mean properties, which is a way of passing data from parent to child. We can say that props are just a  communication channel between components. It is always moving from parent to child component.</w:t>
       </w:r>
     </w:p>
     <w:p>
@@ -2721,17 +2515,7 @@
           <w:szCs w:val="24"/>
           <w:shd w:val="clear" w:color="auto" w:fill="FFFFFF"/>
         </w:rPr>
-        <w:t>Two ty</w:t>
-      </w:r>
-      <w:r>
-        <w:rPr>
-          <w:rFonts w:ascii="Times New Roman" w:hAnsi="Times New Roman" w:cs="Times New Roman"/>
-          <w:color w:val="202122"/>
-          <w:sz w:val="24"/>
-          <w:szCs w:val="24"/>
-          <w:shd w:val="clear" w:color="auto" w:fill="FFFFFF"/>
-        </w:rPr>
-        <w:t>pes of react Components are:</w:t>
+        <w:t>Two types of react Components are:</w:t>
       </w:r>
     </w:p>
     <w:p>
@@ -2927,17 +2711,7 @@
           <w:szCs w:val="24"/>
           <w:shd w:val="clear" w:color="auto" w:fill="FFFFFF"/>
         </w:rPr>
-        <w:t xml:space="preserve">The arrow function helps you to predict </w:t>
-      </w:r>
-      <w:r>
-        <w:rPr>
-          <w:rFonts w:ascii="Times New Roman" w:hAnsi="Times New Roman" w:cs="Times New Roman"/>
-          <w:color w:val="202122"/>
-          <w:sz w:val="24"/>
-          <w:szCs w:val="24"/>
-          <w:shd w:val="clear" w:color="auto" w:fill="FFFFFF"/>
-        </w:rPr>
-        <w:t>the behavior of bugs when passed as a callback. Therefore, it prevents bug caused by this all together.</w:t>
+        <w:t>The arrow function helps you to predict the behavior of bugs when passed as a callback. Therefore, it prevents bug caused by this all together.</w:t>
       </w:r>
     </w:p>
     <w:p>
@@ -3091,17 +2865,7 @@
           <w:szCs w:val="24"/>
           <w:shd w:val="clear" w:color="auto" w:fill="FFFFFF"/>
         </w:rPr>
-        <w:t>Destruction are the lifecycle o</w:t>
-      </w:r>
-      <w:r>
-        <w:rPr>
-          <w:rFonts w:ascii="Times New Roman" w:hAnsi="Times New Roman" w:cs="Times New Roman"/>
-          <w:color w:val="202122"/>
-          <w:sz w:val="24"/>
-          <w:szCs w:val="24"/>
-          <w:shd w:val="clear" w:color="auto" w:fill="FFFFFF"/>
-        </w:rPr>
-        <w:t>f React</w:t>
+        <w:t>Destruction are the lifecycle of React</w:t>
       </w:r>
     </w:p>
     <w:p>
@@ -3241,17 +3005,7 @@
           <w:szCs w:val="24"/>
           <w:shd w:val="clear" w:color="auto" w:fill="FFFFFF"/>
         </w:rPr>
-        <w:t xml:space="preserve">Keys allow you to provide each list element with a stable identity. The keys </w:t>
-      </w:r>
-      <w:r>
-        <w:rPr>
-          <w:rFonts w:ascii="Times New Roman" w:hAnsi="Times New Roman" w:cs="Times New Roman"/>
-          <w:color w:val="202122"/>
-          <w:sz w:val="24"/>
-          <w:szCs w:val="24"/>
-          <w:shd w:val="clear" w:color="auto" w:fill="FFFFFF"/>
-        </w:rPr>
-        <w:t>should be unique.</w:t>
+        <w:t>Keys allow you to provide each list element with a stable identity. The keys should be unique.</w:t>
       </w:r>
     </w:p>
     <w:p>
@@ -3556,17 +3310,7 @@
           <w:szCs w:val="24"/>
           <w:shd w:val="clear" w:color="auto" w:fill="FFFFFF"/>
         </w:rPr>
-        <w:t xml:space="preserve">We can’t update props in </w:t>
-      </w:r>
-      <w:r>
-        <w:rPr>
-          <w:rFonts w:ascii="Times New Roman" w:hAnsi="Times New Roman" w:cs="Times New Roman"/>
-          <w:color w:val="202122"/>
-          <w:sz w:val="24"/>
-          <w:szCs w:val="24"/>
-          <w:shd w:val="clear" w:color="auto" w:fill="FFFFFF"/>
-        </w:rPr>
-        <w:t>react js because props are read-only. Moreover, we can not modify props received from parent to child.</w:t>
+        <w:t>We can’t update props in react js because props are read-only. Moreover, we can not modify props received from parent to child.</w:t>
       </w:r>
     </w:p>
     <w:p>
@@ -3834,17 +3578,7 @@
           <w:szCs w:val="24"/>
           <w:shd w:val="clear" w:color="auto" w:fill="FFFFFF"/>
         </w:rPr>
-        <w:t>JSX is</w:t>
-      </w:r>
-      <w:r>
-        <w:rPr>
-          <w:rFonts w:ascii="Times New Roman" w:hAnsi="Times New Roman"/>
-          <w:color w:val="202122"/>
-          <w:sz w:val="24"/>
-          <w:szCs w:val="24"/>
-          <w:shd w:val="clear" w:color="auto" w:fill="FFFFFF"/>
-        </w:rPr>
-        <w:t xml:space="preserve"> a syntax extension of JavaScript. It is used with React to describe what the user interface should look like. By using JSX, we can write HTML structures in the same file that contains JavaScript code.</w:t>
+        <w:t>JSX is a syntax extension of JavaScript. It is used with React to describe what the user interface should look like. By using JSX, we can write HTML structures in the same file that contains JavaScript code.</w:t>
       </w:r>
     </w:p>
     <w:p>
@@ -3916,17 +3650,7 @@
           <w:szCs w:val="24"/>
           <w:shd w:val="clear" w:color="auto" w:fill="FFFFFF"/>
         </w:rPr>
-        <w:t>We create lists in R</w:t>
-      </w:r>
-      <w:r>
-        <w:rPr>
-          <w:rFonts w:ascii="Times New Roman" w:hAnsi="Times New Roman"/>
-          <w:color w:val="202122"/>
-          <w:sz w:val="24"/>
-          <w:szCs w:val="24"/>
-          <w:shd w:val="clear" w:color="auto" w:fill="FFFFFF"/>
-        </w:rPr>
-        <w:t>eact as we do in regular JavaScript. Lists display data in an ordered format. The traversal of lists is done using the map() function.</w:t>
+        <w:t>We create lists in React as we do in regular JavaScript. Lists display data in an ordered format. The traversal of lists is done using the map() function.</w:t>
       </w:r>
     </w:p>
     <w:p>
@@ -4001,17 +3725,7 @@
           <w:szCs w:val="24"/>
           <w:shd w:val="clear" w:color="auto" w:fill="FFFFFF"/>
         </w:rPr>
-        <w:t xml:space="preserve">componentDidMount(): Is executed when the component gets rendered and </w:t>
-      </w:r>
-      <w:r>
-        <w:rPr>
-          <w:rFonts w:ascii="Times New Roman" w:hAnsi="Times New Roman"/>
-          <w:color w:val="202122"/>
-          <w:sz w:val="24"/>
-          <w:szCs w:val="24"/>
-          <w:shd w:val="clear" w:color="auto" w:fill="FFFFFF"/>
-        </w:rPr>
-        <w:t>placed on the DOM.</w:t>
+        <w:t>componentDidMount(): Is executed when the component gets rendered and placed on the DOM.</w:t>
       </w:r>
     </w:p>
     <w:p>
@@ -4095,17 +3809,7 @@
           <w:szCs w:val="24"/>
           <w:shd w:val="clear" w:color="auto" w:fill="FFFFFF"/>
         </w:rPr>
-        <w:t>componentWill</w:t>
-      </w:r>
-      <w:r>
-        <w:rPr>
-          <w:rFonts w:ascii="Times New Roman" w:hAnsi="Times New Roman"/>
-          <w:color w:val="202122"/>
-          <w:sz w:val="24"/>
-          <w:szCs w:val="24"/>
-          <w:shd w:val="clear" w:color="auto" w:fill="FFFFFF"/>
-        </w:rPr>
-        <w:t>Unmount(): Is invoked immediately before a component is destroyed and unmounted permanently.</w:t>
+        <w:t>componentWillUnmount(): Is invoked immediately before a component is destroyed and unmounted permanently.</w:t>
       </w:r>
     </w:p>
     <w:p>
@@ -6029,12 +5733,107 @@
         <w:jc w:val="both"/>
         <w:rPr>
           <w:rFonts w:ascii="Times New Roman" w:hAnsi="Times New Roman"/>
-          <w:color w:val="202122"/>
-          <w:sz w:val="24"/>
-          <w:szCs w:val="24"/>
-          <w:shd w:val="clear" w:color="auto" w:fill="FFFFFF"/>
-        </w:rPr>
-      </w:pPr>
+          <w:b/>
+          <w:bCs/>
+          <w:color w:val="202122"/>
+          <w:sz w:val="24"/>
+          <w:szCs w:val="24"/>
+          <w:shd w:val="clear" w:color="auto" w:fill="FFFFFF"/>
+        </w:rPr>
+      </w:pPr>
+      <w:r>
+        <w:rPr>
+          <w:rFonts w:ascii="Times New Roman" w:hAnsi="Times New Roman"/>
+          <w:b/>
+          <w:bCs/>
+          <w:color w:val="202122"/>
+          <w:sz w:val="24"/>
+          <w:szCs w:val="24"/>
+          <w:shd w:val="clear" w:color="auto" w:fill="FFFFFF"/>
+        </w:rPr>
+        <w:t>Explain the ‘Store’ feature.</w:t>
+      </w:r>
+    </w:p>
+    <w:p>
+      <w:pPr>
+        <w:spacing w:line="276" w:lineRule="auto"/>
+        <w:ind w:left="360"/>
+        <w:jc w:val="both"/>
+        <w:rPr>
+          <w:rFonts w:ascii="Times New Roman" w:hAnsi="Times New Roman"/>
+          <w:color w:val="202122"/>
+          <w:sz w:val="24"/>
+          <w:szCs w:val="24"/>
+          <w:shd w:val="clear" w:color="auto" w:fill="FFFFFF"/>
+        </w:rPr>
+      </w:pPr>
+      <w:r>
+        <w:rPr>
+          <w:rFonts w:ascii="Times New Roman" w:hAnsi="Times New Roman"/>
+          <w:color w:val="202122"/>
+          <w:sz w:val="24"/>
+          <w:szCs w:val="24"/>
+          <w:shd w:val="clear" w:color="auto" w:fill="FFFFFF"/>
+        </w:rPr>
+        <w:t>It is a feature of Redux that allows the application to save the entire State at one place. This allows you to get regular updates from the store directly.</w:t>
+      </w:r>
+    </w:p>
+    <w:p>
+      <w:pPr>
+        <w:pStyle w:val="ListParagraph"/>
+        <w:numPr>
+          <w:ilvl w:val="0"/>
+          <w:numId w:val="1"/>
+        </w:numPr>
+        <w:spacing w:line="276" w:lineRule="auto"/>
+        <w:jc w:val="both"/>
+        <w:rPr>
+          <w:rFonts w:ascii="Times New Roman" w:hAnsi="Times New Roman"/>
+          <w:b/>
+          <w:bCs/>
+          <w:color w:val="202122"/>
+          <w:sz w:val="24"/>
+          <w:szCs w:val="24"/>
+          <w:shd w:val="clear" w:color="auto" w:fill="FFFFFF"/>
+        </w:rPr>
+      </w:pPr>
+      <w:r>
+        <w:rPr>
+          <w:rFonts w:ascii="Times New Roman" w:hAnsi="Times New Roman"/>
+          <w:b/>
+          <w:bCs/>
+          <w:color w:val="202122"/>
+          <w:sz w:val="24"/>
+          <w:szCs w:val="24"/>
+          <w:shd w:val="clear" w:color="auto" w:fill="FFFFFF"/>
+        </w:rPr>
+        <w:lastRenderedPageBreak/>
+        <w:t>What is the Presentational segment?</w:t>
+      </w:r>
+    </w:p>
+    <w:p>
+      <w:pPr>
+        <w:spacing w:line="276" w:lineRule="auto"/>
+        <w:ind w:left="360"/>
+        <w:jc w:val="both"/>
+        <w:rPr>
+          <w:rFonts w:ascii="Times New Roman" w:hAnsi="Times New Roman"/>
+          <w:color w:val="202122"/>
+          <w:sz w:val="24"/>
+          <w:szCs w:val="24"/>
+          <w:shd w:val="clear" w:color="auto" w:fill="FFFFFF"/>
+        </w:rPr>
+      </w:pPr>
+      <w:r>
+        <w:rPr>
+          <w:rFonts w:ascii="Times New Roman" w:hAnsi="Times New Roman"/>
+          <w:color w:val="202122"/>
+          <w:sz w:val="24"/>
+          <w:szCs w:val="24"/>
+          <w:shd w:val="clear" w:color="auto" w:fill="FFFFFF"/>
+        </w:rPr>
+        <w:t>It is a component in React that just renders HTML and its only function is presentation markup.</w:t>
+      </w:r>
     </w:p>
     <w:sectPr>
       <w:pgSz w:w="12240" w:h="15840"/>
@@ -6047,8 +5846,8 @@
 </file>
 
 <file path=word/endnotes.xml><?xml version="1.0" encoding="utf-8"?>
-<w:endnotes xmlns:ve="http://schemas.openxmlformats.org/markup-compatibility/2006" xmlns:o="urn:schemas-microsoft-com:office:office" xmlns:r="http://schemas.openxmlformats.org/officeDocument/2006/relationships" xmlns:m="http://schemas.openxmlformats.org/officeDocument/2006/math" xmlns:v="urn:schemas-microsoft-com:vml" xmlns:wp="http://schemas.openxmlformats.org/drawingml/2006/wordprocessingDrawing" xmlns:w10="urn:schemas-microsoft-com:office:word" xmlns:w="http://schemas.openxmlformats.org/wordprocessingml/2006/main" xmlns:wne="http://schemas.microsoft.com/office/word/2006/wordml">
-  <w:endnote w:type="separator" w:id="0">
+<w:endnotes xmlns:wpc="http://schemas.microsoft.com/office/word/2010/wordprocessingCanvas" xmlns:cx="http://schemas.microsoft.com/office/drawing/2014/chartex" xmlns:cx1="http://schemas.microsoft.com/office/drawing/2015/9/8/chartex" xmlns:cx2="http://schemas.microsoft.com/office/drawing/2015/10/21/chartex" xmlns:cx3="http://schemas.microsoft.com/office/drawing/2016/5/9/chartex" xmlns:cx4="http://schemas.microsoft.com/office/drawing/2016/5/10/chartex" xmlns:cx5="http://schemas.microsoft.com/office/drawing/2016/5/11/chartex" xmlns:cx6="http://schemas.microsoft.com/office/drawing/2016/5/12/chartex" xmlns:cx7="http://schemas.microsoft.com/office/drawing/2016/5/13/chartex" xmlns:cx8="http://schemas.microsoft.com/office/drawing/2016/5/14/chartex" xmlns:mc="http://schemas.openxmlformats.org/markup-compatibility/2006" xmlns:aink="http://schemas.microsoft.com/office/drawing/2016/ink" xmlns:am3d="http://schemas.microsoft.com/office/drawing/2017/model3d" xmlns:o="urn:schemas-microsoft-com:office:office" xmlns:oel="http://schemas.microsoft.com/office/2019/extlst" xmlns:r="http://schemas.openxmlformats.org/officeDocument/2006/relationships" xmlns:m="http://schemas.openxmlformats.org/officeDocument/2006/math" xmlns:v="urn:schemas-microsoft-com:vml" xmlns:wp14="http://schemas.microsoft.com/office/word/2010/wordprocessingDrawing" xmlns:wp="http://schemas.openxmlformats.org/drawingml/2006/wordprocessingDrawing" xmlns:w10="urn:schemas-microsoft-com:office:word" xmlns:w="http://schemas.openxmlformats.org/wordprocessingml/2006/main" xmlns:w14="http://schemas.microsoft.com/office/word/2010/wordml" xmlns:w15="http://schemas.microsoft.com/office/word/2012/wordml" xmlns:w16cex="http://schemas.microsoft.com/office/word/2018/wordml/cex" xmlns:w16cid="http://schemas.microsoft.com/office/word/2016/wordml/cid" xmlns:w16="http://schemas.microsoft.com/office/word/2018/wordml" xmlns:w16sdtdh="http://schemas.microsoft.com/office/word/2020/wordml/sdtdatahash" xmlns:w16se="http://schemas.microsoft.com/office/word/2015/wordml/symex" xmlns:wpg="http://schemas.microsoft.com/office/word/2010/wordprocessingGroup" xmlns:wpi="http://schemas.microsoft.com/office/word/2010/wordprocessingInk" xmlns:wne="http://schemas.microsoft.com/office/word/2006/wordml" xmlns:wps="http://schemas.microsoft.com/office/word/2010/wordprocessingShape" mc:Ignorable="w14 w15 w16se w16cid w16 w16cex w16sdtdh wp14">
+  <w:endnote w:type="separator" w:id="-1">
     <w:p>
       <w:pPr>
         <w:spacing w:line="240" w:lineRule="auto"/>
@@ -6058,7 +5857,7 @@
       </w:r>
     </w:p>
   </w:endnote>
-  <w:endnote w:type="continuationSeparator" w:id="1">
+  <w:endnote w:type="continuationSeparator" w:id="0">
     <w:p>
       <w:pPr>
         <w:spacing w:line="240" w:lineRule="auto"/>
@@ -6072,8 +5871,8 @@
 </file>
 
 <file path=word/footnotes.xml><?xml version="1.0" encoding="utf-8"?>
-<w:footnotes xmlns:ve="http://schemas.openxmlformats.org/markup-compatibility/2006" xmlns:o="urn:schemas-microsoft-com:office:office" xmlns:r="http://schemas.openxmlformats.org/officeDocument/2006/relationships" xmlns:m="http://schemas.openxmlformats.org/officeDocument/2006/math" xmlns:v="urn:schemas-microsoft-com:vml" xmlns:wp="http://schemas.openxmlformats.org/drawingml/2006/wordprocessingDrawing" xmlns:w10="urn:schemas-microsoft-com:office:word" xmlns:w="http://schemas.openxmlformats.org/wordprocessingml/2006/main" xmlns:wne="http://schemas.microsoft.com/office/word/2006/wordml">
-  <w:footnote w:type="separator" w:id="0">
+<w:footnotes xmlns:wpc="http://schemas.microsoft.com/office/word/2010/wordprocessingCanvas" xmlns:cx="http://schemas.microsoft.com/office/drawing/2014/chartex" xmlns:cx1="http://schemas.microsoft.com/office/drawing/2015/9/8/chartex" xmlns:cx2="http://schemas.microsoft.com/office/drawing/2015/10/21/chartex" xmlns:cx3="http://schemas.microsoft.com/office/drawing/2016/5/9/chartex" xmlns:cx4="http://schemas.microsoft.com/office/drawing/2016/5/10/chartex" xmlns:cx5="http://schemas.microsoft.com/office/drawing/2016/5/11/chartex" xmlns:cx6="http://schemas.microsoft.com/office/drawing/2016/5/12/chartex" xmlns:cx7="http://schemas.microsoft.com/office/drawing/2016/5/13/chartex" xmlns:cx8="http://schemas.microsoft.com/office/drawing/2016/5/14/chartex" xmlns:mc="http://schemas.openxmlformats.org/markup-compatibility/2006" xmlns:aink="http://schemas.microsoft.com/office/drawing/2016/ink" xmlns:am3d="http://schemas.microsoft.com/office/drawing/2017/model3d" xmlns:o="urn:schemas-microsoft-com:office:office" xmlns:oel="http://schemas.microsoft.com/office/2019/extlst" xmlns:r="http://schemas.openxmlformats.org/officeDocument/2006/relationships" xmlns:m="http://schemas.openxmlformats.org/officeDocument/2006/math" xmlns:v="urn:schemas-microsoft-com:vml" xmlns:wp14="http://schemas.microsoft.com/office/word/2010/wordprocessingDrawing" xmlns:wp="http://schemas.openxmlformats.org/drawingml/2006/wordprocessingDrawing" xmlns:w10="urn:schemas-microsoft-com:office:word" xmlns:w="http://schemas.openxmlformats.org/wordprocessingml/2006/main" xmlns:w14="http://schemas.microsoft.com/office/word/2010/wordml" xmlns:w15="http://schemas.microsoft.com/office/word/2012/wordml" xmlns:w16cex="http://schemas.microsoft.com/office/word/2018/wordml/cex" xmlns:w16cid="http://schemas.microsoft.com/office/word/2016/wordml/cid" xmlns:w16="http://schemas.microsoft.com/office/word/2018/wordml" xmlns:w16sdtdh="http://schemas.microsoft.com/office/word/2020/wordml/sdtdatahash" xmlns:w16se="http://schemas.microsoft.com/office/word/2015/wordml/symex" xmlns:wpg="http://schemas.microsoft.com/office/word/2010/wordprocessingGroup" xmlns:wpi="http://schemas.microsoft.com/office/word/2010/wordprocessingInk" xmlns:wne="http://schemas.microsoft.com/office/word/2006/wordml" xmlns:wps="http://schemas.microsoft.com/office/word/2010/wordprocessingShape" mc:Ignorable="w14 w15 w16se w16cid w16 w16cex w16sdtdh wp14">
+  <w:footnote w:type="separator" w:id="-1">
     <w:p>
       <w:pPr>
         <w:spacing w:after="0"/>
@@ -6083,7 +5882,7 @@
       </w:r>
     </w:p>
   </w:footnote>
-  <w:footnote w:type="continuationSeparator" w:id="1">
+  <w:footnote w:type="continuationSeparator" w:id="0">
     <w:p>
       <w:pPr>
         <w:spacing w:after="0"/>
@@ -6097,8 +5896,8 @@
 </file>
 
 <file path=word/numbering.xml><?xml version="1.0" encoding="utf-8"?>
-<w:numbering xmlns:ve="http://schemas.openxmlformats.org/markup-compatibility/2006" xmlns:o="urn:schemas-microsoft-com:office:office" xmlns:r="http://schemas.openxmlformats.org/officeDocument/2006/relationships" xmlns:m="http://schemas.openxmlformats.org/officeDocument/2006/math" xmlns:v="urn:schemas-microsoft-com:vml" xmlns:wp="http://schemas.openxmlformats.org/drawingml/2006/wordprocessingDrawing" xmlns:w10="urn:schemas-microsoft-com:office:word" xmlns:w="http://schemas.openxmlformats.org/wordprocessingml/2006/main" xmlns:wne="http://schemas.microsoft.com/office/word/2006/wordml">
-  <w:abstractNum w:abstractNumId="0">
+<w:numbering xmlns:wpc="http://schemas.microsoft.com/office/word/2010/wordprocessingCanvas" xmlns:cx="http://schemas.microsoft.com/office/drawing/2014/chartex" xmlns:cx1="http://schemas.microsoft.com/office/drawing/2015/9/8/chartex" xmlns:cx2="http://schemas.microsoft.com/office/drawing/2015/10/21/chartex" xmlns:cx3="http://schemas.microsoft.com/office/drawing/2016/5/9/chartex" xmlns:cx4="http://schemas.microsoft.com/office/drawing/2016/5/10/chartex" xmlns:cx5="http://schemas.microsoft.com/office/drawing/2016/5/11/chartex" xmlns:cx6="http://schemas.microsoft.com/office/drawing/2016/5/12/chartex" xmlns:cx7="http://schemas.microsoft.com/office/drawing/2016/5/13/chartex" xmlns:cx8="http://schemas.microsoft.com/office/drawing/2016/5/14/chartex" xmlns:mc="http://schemas.openxmlformats.org/markup-compatibility/2006" xmlns:aink="http://schemas.microsoft.com/office/drawing/2016/ink" xmlns:am3d="http://schemas.microsoft.com/office/drawing/2017/model3d" xmlns:o="urn:schemas-microsoft-com:office:office" xmlns:oel="http://schemas.microsoft.com/office/2019/extlst" xmlns:r="http://schemas.openxmlformats.org/officeDocument/2006/relationships" xmlns:m="http://schemas.openxmlformats.org/officeDocument/2006/math" xmlns:v="urn:schemas-microsoft-com:vml" xmlns:wp14="http://schemas.microsoft.com/office/word/2010/wordprocessingDrawing" xmlns:wp="http://schemas.openxmlformats.org/drawingml/2006/wordprocessingDrawing" xmlns:w10="urn:schemas-microsoft-com:office:word" xmlns:w="http://schemas.openxmlformats.org/wordprocessingml/2006/main" xmlns:w14="http://schemas.microsoft.com/office/word/2010/wordml" xmlns:w15="http://schemas.microsoft.com/office/word/2012/wordml" xmlns:w16cex="http://schemas.microsoft.com/office/word/2018/wordml/cex" xmlns:w16cid="http://schemas.microsoft.com/office/word/2016/wordml/cid" xmlns:w16="http://schemas.microsoft.com/office/word/2018/wordml" xmlns:w16sdtdh="http://schemas.microsoft.com/office/word/2020/wordml/sdtdatahash" xmlns:w16se="http://schemas.microsoft.com/office/word/2015/wordml/symex" xmlns:wpg="http://schemas.microsoft.com/office/word/2010/wordprocessingGroup" xmlns:wpi="http://schemas.microsoft.com/office/word/2010/wordprocessingInk" xmlns:wne="http://schemas.microsoft.com/office/word/2006/wordml" xmlns:wps="http://schemas.microsoft.com/office/word/2010/wordprocessingShape" mc:Ignorable="w14 w15 w16se w16cid w16 w16cex w16sdtdh wp14">
+  <w:abstractNum w:abstractNumId="0" w15:restartNumberingAfterBreak="0">
     <w:nsid w:val="D3EF4993"/>
     <w:multiLevelType w:val="singleLevel"/>
     <w:tmpl w:val="D3EF4993"/>
@@ -6118,7 +5917,7 @@
       </w:rPr>
     </w:lvl>
   </w:abstractNum>
-  <w:abstractNum w:abstractNumId="1">
+  <w:abstractNum w:abstractNumId="1" w15:restartNumberingAfterBreak="0">
     <w:nsid w:val="034E0481"/>
     <w:multiLevelType w:val="hybridMultilevel"/>
     <w:tmpl w:val="07A6EAFA"/>
@@ -6231,7 +6030,7 @@
       </w:rPr>
     </w:lvl>
   </w:abstractNum>
-  <w:abstractNum w:abstractNumId="2">
+  <w:abstractNum w:abstractNumId="2" w15:restartNumberingAfterBreak="0">
     <w:nsid w:val="062B5916"/>
     <w:multiLevelType w:val="multilevel"/>
     <w:tmpl w:val="062B5916"/>
@@ -6344,7 +6143,7 @@
       </w:rPr>
     </w:lvl>
   </w:abstractNum>
-  <w:abstractNum w:abstractNumId="3">
+  <w:abstractNum w:abstractNumId="3" w15:restartNumberingAfterBreak="0">
     <w:nsid w:val="12575089"/>
     <w:multiLevelType w:val="multilevel"/>
     <w:tmpl w:val="12575089"/>
@@ -6430,7 +6229,7 @@
       </w:pPr>
     </w:lvl>
   </w:abstractNum>
-  <w:abstractNum w:abstractNumId="4">
+  <w:abstractNum w:abstractNumId="4" w15:restartNumberingAfterBreak="0">
     <w:nsid w:val="1324065A"/>
     <w:multiLevelType w:val="multilevel"/>
     <w:tmpl w:val="1324065A"/>
@@ -6543,7 +6342,7 @@
       </w:rPr>
     </w:lvl>
   </w:abstractNum>
-  <w:abstractNum w:abstractNumId="5">
+  <w:abstractNum w:abstractNumId="5" w15:restartNumberingAfterBreak="0">
     <w:nsid w:val="13DF1171"/>
     <w:multiLevelType w:val="multilevel"/>
     <w:tmpl w:val="13DF1171"/>
@@ -6656,7 +6455,7 @@
       </w:rPr>
     </w:lvl>
   </w:abstractNum>
-  <w:abstractNum w:abstractNumId="6">
+  <w:abstractNum w:abstractNumId="6" w15:restartNumberingAfterBreak="0">
     <w:nsid w:val="17B07EB6"/>
     <w:multiLevelType w:val="hybridMultilevel"/>
     <w:tmpl w:val="A22E6602"/>
@@ -6769,7 +6568,7 @@
       </w:rPr>
     </w:lvl>
   </w:abstractNum>
-  <w:abstractNum w:abstractNumId="7">
+  <w:abstractNum w:abstractNumId="7" w15:restartNumberingAfterBreak="0">
     <w:nsid w:val="17CB7135"/>
     <w:multiLevelType w:val="hybridMultilevel"/>
     <w:tmpl w:val="9E1C1C60"/>
@@ -6882,7 +6681,7 @@
       </w:rPr>
     </w:lvl>
   </w:abstractNum>
-  <w:abstractNum w:abstractNumId="8">
+  <w:abstractNum w:abstractNumId="8" w15:restartNumberingAfterBreak="0">
     <w:nsid w:val="1B3FCBBE"/>
     <w:multiLevelType w:val="singleLevel"/>
     <w:tmpl w:val="1B3FCBBE"/>
@@ -6902,7 +6701,7 @@
       </w:rPr>
     </w:lvl>
   </w:abstractNum>
-  <w:abstractNum w:abstractNumId="9">
+  <w:abstractNum w:abstractNumId="9" w15:restartNumberingAfterBreak="0">
     <w:nsid w:val="220965A0"/>
     <w:multiLevelType w:val="multilevel"/>
     <w:tmpl w:val="220965A0"/>
@@ -7015,7 +6814,7 @@
       </w:rPr>
     </w:lvl>
   </w:abstractNum>
-  <w:abstractNum w:abstractNumId="10">
+  <w:abstractNum w:abstractNumId="10" w15:restartNumberingAfterBreak="0">
     <w:nsid w:val="3CEB43DB"/>
     <w:multiLevelType w:val="multilevel"/>
     <w:tmpl w:val="3CEB43DB"/>
@@ -7128,7 +6927,7 @@
       </w:rPr>
     </w:lvl>
   </w:abstractNum>
-  <w:abstractNum w:abstractNumId="11">
+  <w:abstractNum w:abstractNumId="11" w15:restartNumberingAfterBreak="0">
     <w:nsid w:val="4C287139"/>
     <w:multiLevelType w:val="multilevel"/>
     <w:tmpl w:val="4C287139"/>
@@ -7241,7 +7040,7 @@
       </w:rPr>
     </w:lvl>
   </w:abstractNum>
-  <w:abstractNum w:abstractNumId="12">
+  <w:abstractNum w:abstractNumId="12" w15:restartNumberingAfterBreak="0">
     <w:nsid w:val="59414D44"/>
     <w:multiLevelType w:val="hybridMultilevel"/>
     <w:tmpl w:val="CAA49C7C"/>
@@ -7354,7 +7153,7 @@
       </w:rPr>
     </w:lvl>
   </w:abstractNum>
-  <w:abstractNum w:abstractNumId="13">
+  <w:abstractNum w:abstractNumId="13" w15:restartNumberingAfterBreak="0">
     <w:nsid w:val="5A037D92"/>
     <w:multiLevelType w:val="hybridMultilevel"/>
     <w:tmpl w:val="18003010"/>
@@ -7467,7 +7266,7 @@
       </w:rPr>
     </w:lvl>
   </w:abstractNum>
-  <w:abstractNum w:abstractNumId="14">
+  <w:abstractNum w:abstractNumId="14" w15:restartNumberingAfterBreak="0">
     <w:nsid w:val="63DD6282"/>
     <w:multiLevelType w:val="hybridMultilevel"/>
     <w:tmpl w:val="D4320AEE"/>
@@ -7580,7 +7379,7 @@
       </w:rPr>
     </w:lvl>
   </w:abstractNum>
-  <w:abstractNum w:abstractNumId="15">
+  <w:abstractNum w:abstractNumId="15" w15:restartNumberingAfterBreak="0">
     <w:nsid w:val="6C3738DC"/>
     <w:multiLevelType w:val="multilevel"/>
     <w:tmpl w:val="6C3738DC"/>
@@ -7693,7 +7492,7 @@
       </w:rPr>
     </w:lvl>
   </w:abstractNum>
-  <w:abstractNum w:abstractNumId="16">
+  <w:abstractNum w:abstractNumId="16" w15:restartNumberingAfterBreak="0">
     <w:nsid w:val="6CA41AEE"/>
     <w:multiLevelType w:val="hybridMultilevel"/>
     <w:tmpl w:val="A336EEB6"/>
@@ -7806,7 +7605,7 @@
       </w:rPr>
     </w:lvl>
   </w:abstractNum>
-  <w:abstractNum w:abstractNumId="17">
+  <w:abstractNum w:abstractNumId="17" w15:restartNumberingAfterBreak="0">
     <w:nsid w:val="758B3812"/>
     <w:multiLevelType w:val="multilevel"/>
     <w:tmpl w:val="758B3812"/>
@@ -7919,7 +7718,7 @@
       </w:rPr>
     </w:lvl>
   </w:abstractNum>
-  <w:abstractNum w:abstractNumId="18">
+  <w:abstractNum w:abstractNumId="18" w15:restartNumberingAfterBreak="0">
     <w:nsid w:val="767C409F"/>
     <w:multiLevelType w:val="multilevel"/>
     <w:tmpl w:val="767C409F"/>
@@ -8032,7 +7831,7 @@
       </w:rPr>
     </w:lvl>
   </w:abstractNum>
-  <w:abstractNum w:abstractNumId="19">
+  <w:abstractNum w:abstractNumId="19" w15:restartNumberingAfterBreak="0">
     <w:nsid w:val="7D4D3DA8"/>
     <w:multiLevelType w:val="multilevel"/>
     <w:tmpl w:val="7D4D3DA8"/>
@@ -8145,71 +7944,71 @@
       </w:rPr>
     </w:lvl>
   </w:abstractNum>
-  <w:num w:numId="1">
+  <w:num w:numId="1" w16cid:durableId="303659851">
     <w:abstractNumId w:val="3"/>
   </w:num>
-  <w:num w:numId="2">
+  <w:num w:numId="2" w16cid:durableId="1265963241">
     <w:abstractNumId w:val="10"/>
   </w:num>
-  <w:num w:numId="3">
+  <w:num w:numId="3" w16cid:durableId="1287933938">
     <w:abstractNumId w:val="5"/>
   </w:num>
-  <w:num w:numId="4">
+  <w:num w:numId="4" w16cid:durableId="1698432993">
     <w:abstractNumId w:val="15"/>
   </w:num>
-  <w:num w:numId="5">
+  <w:num w:numId="5" w16cid:durableId="995574401">
     <w:abstractNumId w:val="11"/>
   </w:num>
-  <w:num w:numId="6">
+  <w:num w:numId="6" w16cid:durableId="686953289">
     <w:abstractNumId w:val="19"/>
   </w:num>
-  <w:num w:numId="7">
+  <w:num w:numId="7" w16cid:durableId="325209185">
     <w:abstractNumId w:val="2"/>
   </w:num>
-  <w:num w:numId="8">
+  <w:num w:numId="8" w16cid:durableId="1218856430">
     <w:abstractNumId w:val="4"/>
   </w:num>
-  <w:num w:numId="9">
+  <w:num w:numId="9" w16cid:durableId="1523204295">
     <w:abstractNumId w:val="17"/>
   </w:num>
-  <w:num w:numId="10">
+  <w:num w:numId="10" w16cid:durableId="1369451037">
     <w:abstractNumId w:val="18"/>
   </w:num>
-  <w:num w:numId="11">
+  <w:num w:numId="11" w16cid:durableId="403528275">
     <w:abstractNumId w:val="9"/>
   </w:num>
-  <w:num w:numId="12">
+  <w:num w:numId="12" w16cid:durableId="1045644939">
     <w:abstractNumId w:val="8"/>
   </w:num>
-  <w:num w:numId="13">
+  <w:num w:numId="13" w16cid:durableId="1994916874">
     <w:abstractNumId w:val="0"/>
   </w:num>
-  <w:num w:numId="14">
+  <w:num w:numId="14" w16cid:durableId="369261772">
     <w:abstractNumId w:val="14"/>
   </w:num>
-  <w:num w:numId="15">
+  <w:num w:numId="15" w16cid:durableId="1308438505">
     <w:abstractNumId w:val="12"/>
   </w:num>
-  <w:num w:numId="16">
+  <w:num w:numId="16" w16cid:durableId="1102651469">
     <w:abstractNumId w:val="6"/>
   </w:num>
-  <w:num w:numId="17">
+  <w:num w:numId="17" w16cid:durableId="1725905355">
     <w:abstractNumId w:val="1"/>
   </w:num>
-  <w:num w:numId="18">
+  <w:num w:numId="18" w16cid:durableId="393696779">
     <w:abstractNumId w:val="16"/>
   </w:num>
-  <w:num w:numId="19">
+  <w:num w:numId="19" w16cid:durableId="637878595">
     <w:abstractNumId w:val="13"/>
   </w:num>
-  <w:num w:numId="20">
+  <w:num w:numId="20" w16cid:durableId="1836919855">
     <w:abstractNumId w:val="7"/>
   </w:num>
 </w:numbering>
 </file>
 
 <file path=word/styles.xml><?xml version="1.0" encoding="utf-8"?>
-<w:styles xmlns:r="http://schemas.openxmlformats.org/officeDocument/2006/relationships" xmlns:w="http://schemas.openxmlformats.org/wordprocessingml/2006/main">
+<w:styles xmlns:mc="http://schemas.openxmlformats.org/markup-compatibility/2006" xmlns:r="http://schemas.openxmlformats.org/officeDocument/2006/relationships" xmlns:w="http://schemas.openxmlformats.org/wordprocessingml/2006/main" xmlns:w14="http://schemas.microsoft.com/office/word/2010/wordml" xmlns:w15="http://schemas.microsoft.com/office/word/2012/wordml" xmlns:w16cex="http://schemas.microsoft.com/office/word/2018/wordml/cex" xmlns:w16cid="http://schemas.microsoft.com/office/word/2016/wordml/cid" xmlns:w16="http://schemas.microsoft.com/office/word/2018/wordml" xmlns:w16sdtdh="http://schemas.microsoft.com/office/word/2020/wordml/sdtdatahash" xmlns:w16se="http://schemas.microsoft.com/office/word/2015/wordml/symex" mc:Ignorable="w14 w15 w16se w16cid w16 w16cex w16sdtdh">
   <w:docDefaults>
     <w:rPrDefault>
       <w:rPr>
@@ -8219,141 +8018,383 @@
     </w:rPrDefault>
     <w:pPrDefault/>
   </w:docDefaults>
-  <w:latentStyles w:defLockedState="0" w:defUIPriority="99" w:defSemiHidden="1" w:defUnhideWhenUsed="1" w:defQFormat="0" w:count="267">
-    <w:lsdException w:name="Normal" w:semiHidden="0" w:uiPriority="0" w:unhideWhenUsed="0" w:qFormat="1"/>
-    <w:lsdException w:name="heading 1" w:semiHidden="0" w:uiPriority="9" w:unhideWhenUsed="0" w:qFormat="1"/>
-    <w:lsdException w:name="heading 2" w:uiPriority="9" w:qFormat="1"/>
-    <w:lsdException w:name="heading 3" w:uiPriority="9" w:qFormat="1"/>
-    <w:lsdException w:name="heading 4" w:uiPriority="9" w:qFormat="1"/>
-    <w:lsdException w:name="heading 5" w:uiPriority="9" w:qFormat="1"/>
-    <w:lsdException w:name="heading 6" w:uiPriority="9" w:qFormat="1"/>
-    <w:lsdException w:name="heading 7" w:uiPriority="9" w:qFormat="1"/>
-    <w:lsdException w:name="heading 8" w:uiPriority="9" w:qFormat="1"/>
-    <w:lsdException w:name="heading 9" w:uiPriority="9" w:qFormat="1"/>
-    <w:lsdException w:name="toc 1" w:uiPriority="39"/>
-    <w:lsdException w:name="toc 2" w:uiPriority="39"/>
-    <w:lsdException w:name="toc 3" w:uiPriority="39"/>
-    <w:lsdException w:name="toc 4" w:uiPriority="39"/>
-    <w:lsdException w:name="toc 5" w:uiPriority="39"/>
-    <w:lsdException w:name="toc 6" w:uiPriority="39"/>
-    <w:lsdException w:name="toc 7" w:uiPriority="39"/>
-    <w:lsdException w:name="toc 8" w:uiPriority="39"/>
-    <w:lsdException w:name="toc 9" w:uiPriority="39"/>
-    <w:lsdException w:name="caption" w:uiPriority="35" w:qFormat="1"/>
-    <w:lsdException w:name="Title" w:semiHidden="0" w:uiPriority="10" w:unhideWhenUsed="0" w:qFormat="1"/>
-    <w:lsdException w:name="Default Paragraph Font" w:uiPriority="1"/>
-    <w:lsdException w:name="Subtitle" w:semiHidden="0" w:uiPriority="11" w:unhideWhenUsed="0" w:qFormat="1"/>
-    <w:lsdException w:name="Hyperlink" w:qFormat="1"/>
-    <w:lsdException w:name="Strong" w:semiHidden="0" w:uiPriority="22" w:unhideWhenUsed="0" w:qFormat="1"/>
-    <w:lsdException w:name="Emphasis" w:semiHidden="0" w:uiPriority="20" w:unhideWhenUsed="0" w:qFormat="1"/>
-    <w:lsdException w:name="Normal Table" w:qFormat="1"/>
-    <w:lsdException w:name="Table Grid" w:semiHidden="0" w:uiPriority="39" w:unhideWhenUsed="0" w:qFormat="1"/>
-    <w:lsdException w:name="Light Shading" w:semiHidden="0" w:uiPriority="60" w:unhideWhenUsed="0"/>
-    <w:lsdException w:name="Light List" w:semiHidden="0" w:uiPriority="61" w:unhideWhenUsed="0"/>
-    <w:lsdException w:name="Light Grid" w:semiHidden="0" w:uiPriority="62" w:unhideWhenUsed="0"/>
-    <w:lsdException w:name="Medium Shading 1" w:semiHidden="0" w:uiPriority="63" w:unhideWhenUsed="0"/>
-    <w:lsdException w:name="Medium Shading 2" w:semiHidden="0" w:uiPriority="64" w:unhideWhenUsed="0"/>
-    <w:lsdException w:name="Medium List 1" w:semiHidden="0" w:uiPriority="65" w:unhideWhenUsed="0"/>
-    <w:lsdException w:name="Medium List 2" w:semiHidden="0" w:uiPriority="66" w:unhideWhenUsed="0"/>
-    <w:lsdException w:name="Medium Grid 1" w:semiHidden="0" w:uiPriority="67" w:unhideWhenUsed="0"/>
-    <w:lsdException w:name="Medium Grid 2" w:semiHidden="0" w:uiPriority="68" w:unhideWhenUsed="0"/>
-    <w:lsdException w:name="Medium Grid 3" w:semiHidden="0" w:uiPriority="69" w:unhideWhenUsed="0"/>
-    <w:lsdException w:name="Dark List" w:semiHidden="0" w:uiPriority="70" w:unhideWhenUsed="0"/>
-    <w:lsdException w:name="Colorful Shading" w:semiHidden="0" w:uiPriority="71" w:unhideWhenUsed="0"/>
-    <w:lsdException w:name="Colorful List" w:semiHidden="0" w:uiPriority="72" w:unhideWhenUsed="0"/>
-    <w:lsdException w:name="Colorful Grid" w:semiHidden="0" w:uiPriority="73" w:unhideWhenUsed="0"/>
-    <w:lsdException w:name="Light Shading Accent 1" w:semiHidden="0" w:uiPriority="60" w:unhideWhenUsed="0"/>
-    <w:lsdException w:name="Light List Accent 1" w:semiHidden="0" w:uiPriority="61" w:unhideWhenUsed="0"/>
-    <w:lsdException w:name="Light Grid Accent 1" w:semiHidden="0" w:uiPriority="62" w:unhideWhenUsed="0"/>
-    <w:lsdException w:name="Medium Shading 1 Accent 1" w:semiHidden="0" w:uiPriority="63" w:unhideWhenUsed="0"/>
-    <w:lsdException w:name="Medium Shading 2 Accent 1" w:semiHidden="0" w:uiPriority="64" w:unhideWhenUsed="0"/>
-    <w:lsdException w:name="Medium List 1 Accent 1" w:semiHidden="0" w:uiPriority="65" w:unhideWhenUsed="0"/>
-    <w:lsdException w:name="List Paragraph" w:semiHidden="0" w:uiPriority="34" w:unhideWhenUsed="0" w:qFormat="1"/>
-    <w:lsdException w:name="Medium List 2 Accent 1" w:semiHidden="0" w:uiPriority="66" w:unhideWhenUsed="0"/>
-    <w:lsdException w:name="Medium Grid 1 Accent 1" w:semiHidden="0" w:uiPriority="67" w:unhideWhenUsed="0"/>
-    <w:lsdException w:name="Medium Grid 2 Accent 1" w:semiHidden="0" w:uiPriority="68" w:unhideWhenUsed="0"/>
-    <w:lsdException w:name="Medium Grid 3 Accent 1" w:semiHidden="0" w:uiPriority="69" w:unhideWhenUsed="0"/>
-    <w:lsdException w:name="Dark List Accent 1" w:semiHidden="0" w:uiPriority="70" w:unhideWhenUsed="0"/>
-    <w:lsdException w:name="Colorful Shading Accent 1" w:semiHidden="0" w:uiPriority="71" w:unhideWhenUsed="0"/>
-    <w:lsdException w:name="Colorful List Accent 1" w:semiHidden="0" w:uiPriority="72" w:unhideWhenUsed="0"/>
-    <w:lsdException w:name="Colorful Grid Accent 1" w:semiHidden="0" w:uiPriority="73" w:unhideWhenUsed="0"/>
-    <w:lsdException w:name="Light Shading Accent 2" w:semiHidden="0" w:uiPriority="60" w:unhideWhenUsed="0"/>
-    <w:lsdException w:name="Light List Accent 2" w:semiHidden="0" w:uiPriority="61" w:unhideWhenUsed="0"/>
-    <w:lsdException w:name="Light Grid Accent 2" w:semiHidden="0" w:uiPriority="62" w:unhideWhenUsed="0"/>
-    <w:lsdException w:name="Medium Shading 1 Accent 2" w:semiHidden="0" w:uiPriority="63" w:unhideWhenUsed="0"/>
-    <w:lsdException w:name="Medium Shading 2 Accent 2" w:semiHidden="0" w:uiPriority="64" w:unhideWhenUsed="0"/>
-    <w:lsdException w:name="Medium List 1 Accent 2" w:semiHidden="0" w:uiPriority="65" w:unhideWhenUsed="0"/>
-    <w:lsdException w:name="Medium List 2 Accent 2" w:semiHidden="0" w:uiPriority="66" w:unhideWhenUsed="0"/>
-    <w:lsdException w:name="Medium Grid 1 Accent 2" w:semiHidden="0" w:uiPriority="67" w:unhideWhenUsed="0"/>
-    <w:lsdException w:name="Medium Grid 2 Accent 2" w:semiHidden="0" w:uiPriority="68" w:unhideWhenUsed="0"/>
-    <w:lsdException w:name="Medium Grid 3 Accent 2" w:semiHidden="0" w:uiPriority="69" w:unhideWhenUsed="0"/>
-    <w:lsdException w:name="Dark List Accent 2" w:semiHidden="0" w:uiPriority="70" w:unhideWhenUsed="0"/>
-    <w:lsdException w:name="Colorful Shading Accent 2" w:semiHidden="0" w:uiPriority="71" w:unhideWhenUsed="0"/>
-    <w:lsdException w:name="Colorful List Accent 2" w:semiHidden="0" w:uiPriority="72" w:unhideWhenUsed="0"/>
-    <w:lsdException w:name="Colorful Grid Accent 2" w:semiHidden="0" w:uiPriority="73" w:unhideWhenUsed="0"/>
-    <w:lsdException w:name="Light Shading Accent 3" w:semiHidden="0" w:uiPriority="60" w:unhideWhenUsed="0"/>
-    <w:lsdException w:name="Light List Accent 3" w:semiHidden="0" w:uiPriority="61" w:unhideWhenUsed="0"/>
-    <w:lsdException w:name="Light Grid Accent 3" w:semiHidden="0" w:uiPriority="62" w:unhideWhenUsed="0"/>
-    <w:lsdException w:name="Medium Shading 1 Accent 3" w:semiHidden="0" w:uiPriority="63" w:unhideWhenUsed="0"/>
-    <w:lsdException w:name="Medium Shading 2 Accent 3" w:semiHidden="0" w:uiPriority="64" w:unhideWhenUsed="0"/>
-    <w:lsdException w:name="Medium List 1 Accent 3" w:semiHidden="0" w:uiPriority="65" w:unhideWhenUsed="0"/>
-    <w:lsdException w:name="Medium List 2 Accent 3" w:semiHidden="0" w:uiPriority="66" w:unhideWhenUsed="0"/>
-    <w:lsdException w:name="Medium Grid 1 Accent 3" w:semiHidden="0" w:uiPriority="67" w:unhideWhenUsed="0"/>
-    <w:lsdException w:name="Medium Grid 2 Accent 3" w:semiHidden="0" w:uiPriority="68" w:unhideWhenUsed="0"/>
-    <w:lsdException w:name="Medium Grid 3 Accent 3" w:semiHidden="0" w:uiPriority="69" w:unhideWhenUsed="0"/>
-    <w:lsdException w:name="Dark List Accent 3" w:semiHidden="0" w:uiPriority="70" w:unhideWhenUsed="0"/>
-    <w:lsdException w:name="Colorful Shading Accent 3" w:semiHidden="0" w:uiPriority="71" w:unhideWhenUsed="0"/>
-    <w:lsdException w:name="Colorful List Accent 3" w:semiHidden="0" w:uiPriority="72" w:unhideWhenUsed="0"/>
-    <w:lsdException w:name="Colorful Grid Accent 3" w:semiHidden="0" w:uiPriority="73" w:unhideWhenUsed="0"/>
-    <w:lsdException w:name="Light Shading Accent 4" w:semiHidden="0" w:uiPriority="60" w:unhideWhenUsed="0"/>
-    <w:lsdException w:name="Light List Accent 4" w:semiHidden="0" w:uiPriority="61" w:unhideWhenUsed="0"/>
-    <w:lsdException w:name="Light Grid Accent 4" w:semiHidden="0" w:uiPriority="62" w:unhideWhenUsed="0"/>
-    <w:lsdException w:name="Medium Shading 1 Accent 4" w:semiHidden="0" w:uiPriority="63" w:unhideWhenUsed="0"/>
-    <w:lsdException w:name="Medium Shading 2 Accent 4" w:semiHidden="0" w:uiPriority="64" w:unhideWhenUsed="0"/>
-    <w:lsdException w:name="Medium List 1 Accent 4" w:semiHidden="0" w:uiPriority="65" w:unhideWhenUsed="0"/>
-    <w:lsdException w:name="Medium List 2 Accent 4" w:semiHidden="0" w:uiPriority="66" w:unhideWhenUsed="0"/>
-    <w:lsdException w:name="Medium Grid 1 Accent 4" w:semiHidden="0" w:uiPriority="67" w:unhideWhenUsed="0"/>
-    <w:lsdException w:name="Medium Grid 2 Accent 4" w:semiHidden="0" w:uiPriority="68" w:unhideWhenUsed="0"/>
-    <w:lsdException w:name="Medium Grid 3 Accent 4" w:semiHidden="0" w:uiPriority="69" w:unhideWhenUsed="0"/>
-    <w:lsdException w:name="Dark List Accent 4" w:semiHidden="0" w:uiPriority="70" w:unhideWhenUsed="0"/>
-    <w:lsdException w:name="Colorful Shading Accent 4" w:semiHidden="0" w:uiPriority="71" w:unhideWhenUsed="0"/>
-    <w:lsdException w:name="Colorful List Accent 4" w:semiHidden="0" w:uiPriority="72" w:unhideWhenUsed="0"/>
-    <w:lsdException w:name="Colorful Grid Accent 4" w:semiHidden="0" w:uiPriority="73" w:unhideWhenUsed="0"/>
-    <w:lsdException w:name="Light Shading Accent 5" w:semiHidden="0" w:uiPriority="60" w:unhideWhenUsed="0"/>
-    <w:lsdException w:name="Light List Accent 5" w:semiHidden="0" w:uiPriority="61" w:unhideWhenUsed="0"/>
-    <w:lsdException w:name="Light Grid Accent 5" w:semiHidden="0" w:uiPriority="62" w:unhideWhenUsed="0"/>
-    <w:lsdException w:name="Medium Shading 1 Accent 5" w:semiHidden="0" w:uiPriority="63" w:unhideWhenUsed="0"/>
-    <w:lsdException w:name="Medium Shading 2 Accent 5" w:semiHidden="0" w:uiPriority="64" w:unhideWhenUsed="0"/>
-    <w:lsdException w:name="Medium List 1 Accent 5" w:semiHidden="0" w:uiPriority="65" w:unhideWhenUsed="0"/>
-    <w:lsdException w:name="Medium List 2 Accent 5" w:semiHidden="0" w:uiPriority="66" w:unhideWhenUsed="0"/>
-    <w:lsdException w:name="Medium Grid 1 Accent 5" w:semiHidden="0" w:uiPriority="67" w:unhideWhenUsed="0"/>
-    <w:lsdException w:name="Medium Grid 2 Accent 5" w:semiHidden="0" w:uiPriority="68" w:unhideWhenUsed="0"/>
-    <w:lsdException w:name="Medium Grid 3 Accent 5" w:semiHidden="0" w:uiPriority="69" w:unhideWhenUsed="0"/>
-    <w:lsdException w:name="Dark List Accent 5" w:semiHidden="0" w:uiPriority="70" w:unhideWhenUsed="0"/>
-    <w:lsdException w:name="Colorful Shading Accent 5" w:semiHidden="0" w:uiPriority="71" w:unhideWhenUsed="0"/>
-    <w:lsdException w:name="Colorful List Accent 5" w:semiHidden="0" w:uiPriority="72" w:unhideWhenUsed="0"/>
-    <w:lsdException w:name="Colorful Grid Accent 5" w:semiHidden="0" w:uiPriority="73" w:unhideWhenUsed="0"/>
-    <w:lsdException w:name="Light Shading Accent 6" w:semiHidden="0" w:uiPriority="60" w:unhideWhenUsed="0"/>
-    <w:lsdException w:name="Light List Accent 6" w:semiHidden="0" w:uiPriority="61" w:unhideWhenUsed="0"/>
-    <w:lsdException w:name="Light Grid Accent 6" w:semiHidden="0" w:uiPriority="62" w:unhideWhenUsed="0"/>
-    <w:lsdException w:name="Medium Shading 1 Accent 6" w:semiHidden="0" w:uiPriority="63" w:unhideWhenUsed="0"/>
-    <w:lsdException w:name="Medium Shading 2 Accent 6" w:semiHidden="0" w:uiPriority="64" w:unhideWhenUsed="0"/>
-    <w:lsdException w:name="Medium List 1 Accent 6" w:semiHidden="0" w:uiPriority="65" w:unhideWhenUsed="0"/>
-    <w:lsdException w:name="Medium List 2 Accent 6" w:semiHidden="0" w:uiPriority="66" w:unhideWhenUsed="0"/>
-    <w:lsdException w:name="Medium Grid 1 Accent 6" w:semiHidden="0" w:uiPriority="67" w:unhideWhenUsed="0"/>
-    <w:lsdException w:name="Medium Grid 2 Accent 6" w:semiHidden="0" w:uiPriority="68" w:unhideWhenUsed="0"/>
-    <w:lsdException w:name="Medium Grid 3 Accent 6" w:semiHidden="0" w:uiPriority="69" w:unhideWhenUsed="0"/>
-    <w:lsdException w:name="Dark List Accent 6" w:semiHidden="0" w:uiPriority="70" w:unhideWhenUsed="0"/>
-    <w:lsdException w:name="Colorful Shading Accent 6" w:semiHidden="0" w:uiPriority="71" w:unhideWhenUsed="0"/>
-    <w:lsdException w:name="Colorful List Accent 6" w:semiHidden="0" w:uiPriority="72" w:unhideWhenUsed="0"/>
-    <w:lsdException w:name="Colorful Grid Accent 6" w:semiHidden="0" w:uiPriority="73" w:unhideWhenUsed="0"/>
-    <w:lsdException w:name="Subtle Emphasis" w:semiHidden="0" w:uiPriority="19" w:unhideWhenUsed="0" w:qFormat="1"/>
-    <w:lsdException w:name="Intense Emphasis" w:semiHidden="0" w:uiPriority="21" w:unhideWhenUsed="0" w:qFormat="1"/>
-    <w:lsdException w:name="Subtle Reference" w:semiHidden="0" w:uiPriority="31" w:unhideWhenUsed="0" w:qFormat="1"/>
-    <w:lsdException w:name="Intense Reference" w:semiHidden="0" w:uiPriority="32" w:unhideWhenUsed="0" w:qFormat="1"/>
-    <w:lsdException w:name="Book Title" w:semiHidden="0" w:uiPriority="33" w:unhideWhenUsed="0" w:qFormat="1"/>
-    <w:lsdException w:name="Bibliography" w:uiPriority="37"/>
-    <w:lsdException w:name="TOC Heading" w:uiPriority="39" w:qFormat="1"/>
+  <w:latentStyles w:defLockedState="0" w:defUIPriority="99" w:defSemiHidden="0" w:defUnhideWhenUsed="0" w:defQFormat="0" w:count="376">
+    <w:lsdException w:name="Normal" w:uiPriority="0" w:qFormat="1"/>
+    <w:lsdException w:name="heading 1" w:uiPriority="9" w:qFormat="1"/>
+    <w:lsdException w:name="heading 2" w:semiHidden="1" w:uiPriority="9" w:unhideWhenUsed="1" w:qFormat="1"/>
+    <w:lsdException w:name="heading 3" w:semiHidden="1" w:uiPriority="9" w:unhideWhenUsed="1" w:qFormat="1"/>
+    <w:lsdException w:name="heading 4" w:semiHidden="1" w:uiPriority="9" w:unhideWhenUsed="1" w:qFormat="1"/>
+    <w:lsdException w:name="heading 5" w:semiHidden="1" w:uiPriority="9" w:unhideWhenUsed="1" w:qFormat="1"/>
+    <w:lsdException w:name="heading 6" w:semiHidden="1" w:uiPriority="9" w:unhideWhenUsed="1" w:qFormat="1"/>
+    <w:lsdException w:name="heading 7" w:semiHidden="1" w:uiPriority="9" w:unhideWhenUsed="1" w:qFormat="1"/>
+    <w:lsdException w:name="heading 8" w:semiHidden="1" w:uiPriority="9" w:unhideWhenUsed="1" w:qFormat="1"/>
+    <w:lsdException w:name="heading 9" w:semiHidden="1" w:uiPriority="9" w:unhideWhenUsed="1" w:qFormat="1"/>
+    <w:lsdException w:name="index 1" w:semiHidden="1" w:unhideWhenUsed="1"/>
+    <w:lsdException w:name="index 2" w:semiHidden="1" w:unhideWhenUsed="1"/>
+    <w:lsdException w:name="index 3" w:semiHidden="1" w:unhideWhenUsed="1"/>
+    <w:lsdException w:name="index 4" w:semiHidden="1" w:unhideWhenUsed="1"/>
+    <w:lsdException w:name="index 5" w:semiHidden="1" w:unhideWhenUsed="1"/>
+    <w:lsdException w:name="index 6" w:semiHidden="1" w:unhideWhenUsed="1"/>
+    <w:lsdException w:name="index 7" w:semiHidden="1" w:unhideWhenUsed="1"/>
+    <w:lsdException w:name="index 8" w:semiHidden="1" w:unhideWhenUsed="1"/>
+    <w:lsdException w:name="index 9" w:semiHidden="1" w:unhideWhenUsed="1"/>
+    <w:lsdException w:name="toc 1" w:semiHidden="1" w:uiPriority="39" w:unhideWhenUsed="1"/>
+    <w:lsdException w:name="toc 2" w:semiHidden="1" w:uiPriority="39" w:unhideWhenUsed="1"/>
+    <w:lsdException w:name="toc 3" w:semiHidden="1" w:uiPriority="39" w:unhideWhenUsed="1"/>
+    <w:lsdException w:name="toc 4" w:semiHidden="1" w:uiPriority="39" w:unhideWhenUsed="1"/>
+    <w:lsdException w:name="toc 5" w:semiHidden="1" w:uiPriority="39" w:unhideWhenUsed="1"/>
+    <w:lsdException w:name="toc 6" w:semiHidden="1" w:uiPriority="39" w:unhideWhenUsed="1"/>
+    <w:lsdException w:name="toc 7" w:semiHidden="1" w:uiPriority="39" w:unhideWhenUsed="1"/>
+    <w:lsdException w:name="toc 8" w:semiHidden="1" w:uiPriority="39" w:unhideWhenUsed="1"/>
+    <w:lsdException w:name="toc 9" w:semiHidden="1" w:uiPriority="39" w:unhideWhenUsed="1"/>
+    <w:lsdException w:name="Normal Indent" w:semiHidden="1" w:unhideWhenUsed="1"/>
+    <w:lsdException w:name="footnote text" w:semiHidden="1" w:unhideWhenUsed="1"/>
+    <w:lsdException w:name="annotation text" w:semiHidden="1" w:unhideWhenUsed="1"/>
+    <w:lsdException w:name="header" w:semiHidden="1" w:unhideWhenUsed="1"/>
+    <w:lsdException w:name="footer" w:semiHidden="1" w:unhideWhenUsed="1"/>
+    <w:lsdException w:name="index heading" w:semiHidden="1" w:unhideWhenUsed="1"/>
+    <w:lsdException w:name="caption" w:semiHidden="1" w:uiPriority="35" w:unhideWhenUsed="1" w:qFormat="1"/>
+    <w:lsdException w:name="table of figures" w:semiHidden="1" w:unhideWhenUsed="1"/>
+    <w:lsdException w:name="envelope address" w:semiHidden="1" w:unhideWhenUsed="1"/>
+    <w:lsdException w:name="envelope return" w:semiHidden="1" w:unhideWhenUsed="1"/>
+    <w:lsdException w:name="footnote reference" w:semiHidden="1" w:unhideWhenUsed="1"/>
+    <w:lsdException w:name="annotation reference" w:semiHidden="1" w:unhideWhenUsed="1"/>
+    <w:lsdException w:name="line number" w:semiHidden="1" w:unhideWhenUsed="1"/>
+    <w:lsdException w:name="page number" w:semiHidden="1" w:unhideWhenUsed="1"/>
+    <w:lsdException w:name="endnote reference" w:semiHidden="1" w:unhideWhenUsed="1"/>
+    <w:lsdException w:name="endnote text" w:semiHidden="1" w:unhideWhenUsed="1"/>
+    <w:lsdException w:name="table of authorities" w:semiHidden="1" w:unhideWhenUsed="1"/>
+    <w:lsdException w:name="macro" w:semiHidden="1" w:unhideWhenUsed="1"/>
+    <w:lsdException w:name="toa heading" w:semiHidden="1" w:unhideWhenUsed="1"/>
+    <w:lsdException w:name="List" w:semiHidden="1" w:unhideWhenUsed="1"/>
+    <w:lsdException w:name="List Bullet" w:semiHidden="1" w:unhideWhenUsed="1"/>
+    <w:lsdException w:name="List Number" w:semiHidden="1" w:unhideWhenUsed="1"/>
+    <w:lsdException w:name="List 2" w:semiHidden="1" w:unhideWhenUsed="1"/>
+    <w:lsdException w:name="List 3" w:semiHidden="1" w:unhideWhenUsed="1"/>
+    <w:lsdException w:name="List 4" w:semiHidden="1" w:unhideWhenUsed="1"/>
+    <w:lsdException w:name="List 5" w:semiHidden="1" w:unhideWhenUsed="1"/>
+    <w:lsdException w:name="List Bullet 2" w:semiHidden="1" w:unhideWhenUsed="1"/>
+    <w:lsdException w:name="List Bullet 3" w:semiHidden="1" w:unhideWhenUsed="1"/>
+    <w:lsdException w:name="List Bullet 4" w:semiHidden="1" w:unhideWhenUsed="1"/>
+    <w:lsdException w:name="List Bullet 5" w:semiHidden="1" w:unhideWhenUsed="1"/>
+    <w:lsdException w:name="List Number 2" w:semiHidden="1" w:unhideWhenUsed="1"/>
+    <w:lsdException w:name="List Number 3" w:semiHidden="1" w:unhideWhenUsed="1"/>
+    <w:lsdException w:name="List Number 4" w:semiHidden="1" w:unhideWhenUsed="1"/>
+    <w:lsdException w:name="List Number 5" w:semiHidden="1" w:unhideWhenUsed="1"/>
+    <w:lsdException w:name="Title" w:uiPriority="10" w:qFormat="1"/>
+    <w:lsdException w:name="Closing" w:semiHidden="1" w:unhideWhenUsed="1"/>
+    <w:lsdException w:name="Signature" w:semiHidden="1" w:unhideWhenUsed="1"/>
+    <w:lsdException w:name="Default Paragraph Font" w:semiHidden="1" w:uiPriority="1" w:unhideWhenUsed="1"/>
+    <w:lsdException w:name="Body Text" w:semiHidden="1" w:unhideWhenUsed="1"/>
+    <w:lsdException w:name="Body Text Indent" w:semiHidden="1" w:unhideWhenUsed="1"/>
+    <w:lsdException w:name="List Continue" w:semiHidden="1" w:unhideWhenUsed="1"/>
+    <w:lsdException w:name="List Continue 2" w:semiHidden="1" w:unhideWhenUsed="1"/>
+    <w:lsdException w:name="List Continue 3" w:semiHidden="1" w:unhideWhenUsed="1"/>
+    <w:lsdException w:name="List Continue 4" w:semiHidden="1" w:unhideWhenUsed="1"/>
+    <w:lsdException w:name="List Continue 5" w:semiHidden="1" w:unhideWhenUsed="1"/>
+    <w:lsdException w:name="Message Header" w:semiHidden="1" w:unhideWhenUsed="1"/>
+    <w:lsdException w:name="Subtitle" w:uiPriority="11" w:qFormat="1"/>
+    <w:lsdException w:name="Salutation" w:semiHidden="1" w:unhideWhenUsed="1"/>
+    <w:lsdException w:name="Date" w:semiHidden="1" w:unhideWhenUsed="1"/>
+    <w:lsdException w:name="Body Text First Indent" w:semiHidden="1" w:unhideWhenUsed="1"/>
+    <w:lsdException w:name="Body Text First Indent 2" w:semiHidden="1" w:unhideWhenUsed="1"/>
+    <w:lsdException w:name="Note Heading" w:semiHidden="1" w:unhideWhenUsed="1"/>
+    <w:lsdException w:name="Body Text 2" w:semiHidden="1" w:unhideWhenUsed="1"/>
+    <w:lsdException w:name="Body Text 3" w:semiHidden="1" w:unhideWhenUsed="1"/>
+    <w:lsdException w:name="Body Text Indent 2" w:semiHidden="1" w:unhideWhenUsed="1"/>
+    <w:lsdException w:name="Body Text Indent 3" w:semiHidden="1" w:unhideWhenUsed="1"/>
+    <w:lsdException w:name="Block Text" w:semiHidden="1" w:unhideWhenUsed="1"/>
+    <w:lsdException w:name="Hyperlink" w:semiHidden="1" w:unhideWhenUsed="1" w:qFormat="1"/>
+    <w:lsdException w:name="FollowedHyperlink" w:semiHidden="1" w:unhideWhenUsed="1"/>
+    <w:lsdException w:name="Strong" w:uiPriority="22" w:qFormat="1"/>
+    <w:lsdException w:name="Emphasis" w:uiPriority="20" w:qFormat="1"/>
+    <w:lsdException w:name="Document Map" w:semiHidden="1" w:unhideWhenUsed="1"/>
+    <w:lsdException w:name="Plain Text" w:semiHidden="1" w:unhideWhenUsed="1"/>
+    <w:lsdException w:name="E-mail Signature" w:semiHidden="1" w:unhideWhenUsed="1"/>
+    <w:lsdException w:name="HTML Top of Form" w:semiHidden="1" w:unhideWhenUsed="1"/>
+    <w:lsdException w:name="HTML Bottom of Form" w:semiHidden="1" w:unhideWhenUsed="1"/>
+    <w:lsdException w:name="Normal (Web)" w:semiHidden="1" w:unhideWhenUsed="1"/>
+    <w:lsdException w:name="HTML Acronym" w:semiHidden="1" w:unhideWhenUsed="1"/>
+    <w:lsdException w:name="HTML Address" w:semiHidden="1" w:unhideWhenUsed="1"/>
+    <w:lsdException w:name="HTML Cite" w:semiHidden="1" w:unhideWhenUsed="1"/>
+    <w:lsdException w:name="HTML Code" w:semiHidden="1" w:unhideWhenUsed="1"/>
+    <w:lsdException w:name="HTML Definition" w:semiHidden="1" w:unhideWhenUsed="1"/>
+    <w:lsdException w:name="HTML Keyboard" w:semiHidden="1" w:unhideWhenUsed="1"/>
+    <w:lsdException w:name="HTML Preformatted" w:semiHidden="1" w:unhideWhenUsed="1"/>
+    <w:lsdException w:name="HTML Sample" w:semiHidden="1" w:unhideWhenUsed="1"/>
+    <w:lsdException w:name="HTML Typewriter" w:semiHidden="1" w:unhideWhenUsed="1"/>
+    <w:lsdException w:name="HTML Variable" w:semiHidden="1" w:unhideWhenUsed="1"/>
+    <w:lsdException w:name="Normal Table" w:semiHidden="1" w:unhideWhenUsed="1" w:qFormat="1"/>
+    <w:lsdException w:name="annotation subject" w:semiHidden="1" w:unhideWhenUsed="1"/>
+    <w:lsdException w:name="No List" w:semiHidden="1" w:unhideWhenUsed="1"/>
+    <w:lsdException w:name="Outline List 1" w:semiHidden="1" w:unhideWhenUsed="1"/>
+    <w:lsdException w:name="Outline List 2" w:semiHidden="1" w:unhideWhenUsed="1"/>
+    <w:lsdException w:name="Outline List 3" w:semiHidden="1" w:unhideWhenUsed="1"/>
+    <w:lsdException w:name="Table Simple 1" w:semiHidden="1" w:unhideWhenUsed="1"/>
+    <w:lsdException w:name="Table Simple 2" w:semiHidden="1" w:unhideWhenUsed="1"/>
+    <w:lsdException w:name="Table Simple 3" w:semiHidden="1" w:unhideWhenUsed="1"/>
+    <w:lsdException w:name="Table Classic 1" w:semiHidden="1" w:unhideWhenUsed="1"/>
+    <w:lsdException w:name="Table Classic 2" w:semiHidden="1" w:unhideWhenUsed="1"/>
+    <w:lsdException w:name="Table Classic 3" w:semiHidden="1" w:unhideWhenUsed="1"/>
+    <w:lsdException w:name="Table Classic 4" w:semiHidden="1" w:unhideWhenUsed="1"/>
+    <w:lsdException w:name="Table Colorful 1" w:semiHidden="1" w:unhideWhenUsed="1"/>
+    <w:lsdException w:name="Table Colorful 2" w:semiHidden="1" w:unhideWhenUsed="1"/>
+    <w:lsdException w:name="Table Colorful 3" w:semiHidden="1" w:unhideWhenUsed="1"/>
+    <w:lsdException w:name="Table Columns 1" w:semiHidden="1" w:unhideWhenUsed="1"/>
+    <w:lsdException w:name="Table Columns 2" w:semiHidden="1" w:unhideWhenUsed="1"/>
+    <w:lsdException w:name="Table Columns 3" w:semiHidden="1" w:unhideWhenUsed="1"/>
+    <w:lsdException w:name="Table Columns 4" w:semiHidden="1" w:unhideWhenUsed="1"/>
+    <w:lsdException w:name="Table Columns 5" w:semiHidden="1" w:unhideWhenUsed="1"/>
+    <w:lsdException w:name="Table Grid 1" w:semiHidden="1" w:unhideWhenUsed="1"/>
+    <w:lsdException w:name="Table Grid 2" w:semiHidden="1" w:unhideWhenUsed="1"/>
+    <w:lsdException w:name="Table Grid 3" w:semiHidden="1" w:unhideWhenUsed="1"/>
+    <w:lsdException w:name="Table Grid 4" w:semiHidden="1" w:unhideWhenUsed="1"/>
+    <w:lsdException w:name="Table Grid 5" w:semiHidden="1" w:unhideWhenUsed="1"/>
+    <w:lsdException w:name="Table Grid 6" w:semiHidden="1" w:unhideWhenUsed="1"/>
+    <w:lsdException w:name="Table Grid 7" w:semiHidden="1" w:unhideWhenUsed="1"/>
+    <w:lsdException w:name="Table Grid 8" w:semiHidden="1" w:unhideWhenUsed="1"/>
+    <w:lsdException w:name="Table List 1" w:semiHidden="1" w:unhideWhenUsed="1"/>
+    <w:lsdException w:name="Table List 2" w:semiHidden="1" w:unhideWhenUsed="1"/>
+    <w:lsdException w:name="Table List 3" w:semiHidden="1" w:unhideWhenUsed="1"/>
+    <w:lsdException w:name="Table List 4" w:semiHidden="1" w:unhideWhenUsed="1"/>
+    <w:lsdException w:name="Table List 5" w:semiHidden="1" w:unhideWhenUsed="1"/>
+    <w:lsdException w:name="Table List 6" w:semiHidden="1" w:unhideWhenUsed="1"/>
+    <w:lsdException w:name="Table List 7" w:semiHidden="1" w:unhideWhenUsed="1"/>
+    <w:lsdException w:name="Table List 8" w:semiHidden="1" w:unhideWhenUsed="1"/>
+    <w:lsdException w:name="Table 3D effects 1" w:semiHidden="1" w:unhideWhenUsed="1"/>
+    <w:lsdException w:name="Table 3D effects 2" w:semiHidden="1" w:unhideWhenUsed="1"/>
+    <w:lsdException w:name="Table 3D effects 3" w:semiHidden="1" w:unhideWhenUsed="1"/>
+    <w:lsdException w:name="Table Contemporary" w:semiHidden="1" w:unhideWhenUsed="1"/>
+    <w:lsdException w:name="Table Elegant" w:semiHidden="1" w:unhideWhenUsed="1"/>
+    <w:lsdException w:name="Table Professional" w:semiHidden="1" w:unhideWhenUsed="1"/>
+    <w:lsdException w:name="Table Subtle 1" w:semiHidden="1" w:unhideWhenUsed="1"/>
+    <w:lsdException w:name="Table Subtle 2" w:semiHidden="1" w:unhideWhenUsed="1"/>
+    <w:lsdException w:name="Table Web 1" w:semiHidden="1" w:unhideWhenUsed="1"/>
+    <w:lsdException w:name="Table Web 2" w:semiHidden="1" w:unhideWhenUsed="1"/>
+    <w:lsdException w:name="Table Web 3" w:semiHidden="1" w:unhideWhenUsed="1"/>
+    <w:lsdException w:name="Balloon Text" w:semiHidden="1" w:unhideWhenUsed="1"/>
+    <w:lsdException w:name="Table Grid" w:uiPriority="39" w:qFormat="1"/>
+    <w:lsdException w:name="Table Theme" w:semiHidden="1" w:unhideWhenUsed="1"/>
+    <w:lsdException w:name="Placeholder Text" w:semiHidden="1" w:unhideWhenUsed="1"/>
+    <w:lsdException w:name="No Spacing" w:semiHidden="1" w:unhideWhenUsed="1"/>
+    <w:lsdException w:name="Light Shading" w:uiPriority="60"/>
+    <w:lsdException w:name="Light List" w:uiPriority="61"/>
+    <w:lsdException w:name="Light Grid" w:uiPriority="62"/>
+    <w:lsdException w:name="Medium Shading 1" w:uiPriority="63"/>
+    <w:lsdException w:name="Medium Shading 2" w:uiPriority="64"/>
+    <w:lsdException w:name="Medium List 1" w:uiPriority="65"/>
+    <w:lsdException w:name="Medium List 2" w:uiPriority="66"/>
+    <w:lsdException w:name="Medium Grid 1" w:uiPriority="67"/>
+    <w:lsdException w:name="Medium Grid 2" w:uiPriority="68"/>
+    <w:lsdException w:name="Medium Grid 3" w:uiPriority="69"/>
+    <w:lsdException w:name="Dark List" w:uiPriority="70"/>
+    <w:lsdException w:name="Colorful Shading" w:uiPriority="71"/>
+    <w:lsdException w:name="Colorful List" w:uiPriority="72"/>
+    <w:lsdException w:name="Colorful Grid" w:uiPriority="73"/>
+    <w:lsdException w:name="Light Shading Accent 1" w:uiPriority="60"/>
+    <w:lsdException w:name="Light List Accent 1" w:uiPriority="61"/>
+    <w:lsdException w:name="Light Grid Accent 1" w:uiPriority="62"/>
+    <w:lsdException w:name="Medium Shading 1 Accent 1" w:uiPriority="63"/>
+    <w:lsdException w:name="Medium Shading 2 Accent 1" w:uiPriority="64"/>
+    <w:lsdException w:name="Medium List 1 Accent 1" w:uiPriority="65"/>
+    <w:lsdException w:name="Revision" w:semiHidden="1" w:unhideWhenUsed="1"/>
+    <w:lsdException w:name="List Paragraph" w:uiPriority="34" w:qFormat="1"/>
+    <w:lsdException w:name="Quote" w:semiHidden="1" w:unhideWhenUsed="1"/>
+    <w:lsdException w:name="Intense Quote" w:semiHidden="1" w:unhideWhenUsed="1"/>
+    <w:lsdException w:name="Medium List 2 Accent 1" w:uiPriority="66"/>
+    <w:lsdException w:name="Medium Grid 1 Accent 1" w:uiPriority="67"/>
+    <w:lsdException w:name="Medium Grid 2 Accent 1" w:uiPriority="68"/>
+    <w:lsdException w:name="Medium Grid 3 Accent 1" w:uiPriority="69"/>
+    <w:lsdException w:name="Dark List Accent 1" w:uiPriority="70"/>
+    <w:lsdException w:name="Colorful Shading Accent 1" w:uiPriority="71"/>
+    <w:lsdException w:name="Colorful List Accent 1" w:uiPriority="72"/>
+    <w:lsdException w:name="Colorful Grid Accent 1" w:uiPriority="73"/>
+    <w:lsdException w:name="Light Shading Accent 2" w:uiPriority="60"/>
+    <w:lsdException w:name="Light List Accent 2" w:uiPriority="61"/>
+    <w:lsdException w:name="Light Grid Accent 2" w:uiPriority="62"/>
+    <w:lsdException w:name="Medium Shading 1 Accent 2" w:uiPriority="63"/>
+    <w:lsdException w:name="Medium Shading 2 Accent 2" w:uiPriority="64"/>
+    <w:lsdException w:name="Medium List 1 Accent 2" w:uiPriority="65"/>
+    <w:lsdException w:name="Medium List 2 Accent 2" w:uiPriority="66"/>
+    <w:lsdException w:name="Medium Grid 1 Accent 2" w:uiPriority="67"/>
+    <w:lsdException w:name="Medium Grid 2 Accent 2" w:uiPriority="68"/>
+    <w:lsdException w:name="Medium Grid 3 Accent 2" w:uiPriority="69"/>
+    <w:lsdException w:name="Dark List Accent 2" w:uiPriority="70"/>
+    <w:lsdException w:name="Colorful Shading Accent 2" w:uiPriority="71"/>
+    <w:lsdException w:name="Colorful List Accent 2" w:uiPriority="72"/>
+    <w:lsdException w:name="Colorful Grid Accent 2" w:uiPriority="73"/>
+    <w:lsdException w:name="Light Shading Accent 3" w:uiPriority="60"/>
+    <w:lsdException w:name="Light List Accent 3" w:uiPriority="61"/>
+    <w:lsdException w:name="Light Grid Accent 3" w:uiPriority="62"/>
+    <w:lsdException w:name="Medium Shading 1 Accent 3" w:uiPriority="63"/>
+    <w:lsdException w:name="Medium Shading 2 Accent 3" w:uiPriority="64"/>
+    <w:lsdException w:name="Medium List 1 Accent 3" w:uiPriority="65"/>
+    <w:lsdException w:name="Medium List 2 Accent 3" w:uiPriority="66"/>
+    <w:lsdException w:name="Medium Grid 1 Accent 3" w:uiPriority="67"/>
+    <w:lsdException w:name="Medium Grid 2 Accent 3" w:uiPriority="68"/>
+    <w:lsdException w:name="Medium Grid 3 Accent 3" w:uiPriority="69"/>
+    <w:lsdException w:name="Dark List Accent 3" w:uiPriority="70"/>
+    <w:lsdException w:name="Colorful Shading Accent 3" w:uiPriority="71"/>
+    <w:lsdException w:name="Colorful List Accent 3" w:uiPriority="72"/>
+    <w:lsdException w:name="Colorful Grid Accent 3" w:uiPriority="73"/>
+    <w:lsdException w:name="Light Shading Accent 4" w:uiPriority="60"/>
+    <w:lsdException w:name="Light List Accent 4" w:uiPriority="61"/>
+    <w:lsdException w:name="Light Grid Accent 4" w:uiPriority="62"/>
+    <w:lsdException w:name="Medium Shading 1 Accent 4" w:uiPriority="63"/>
+    <w:lsdException w:name="Medium Shading 2 Accent 4" w:uiPriority="64"/>
+    <w:lsdException w:name="Medium List 1 Accent 4" w:uiPriority="65"/>
+    <w:lsdException w:name="Medium List 2 Accent 4" w:uiPriority="66"/>
+    <w:lsdException w:name="Medium Grid 1 Accent 4" w:uiPriority="67"/>
+    <w:lsdException w:name="Medium Grid 2 Accent 4" w:uiPriority="68"/>
+    <w:lsdException w:name="Medium Grid 3 Accent 4" w:uiPriority="69"/>
+    <w:lsdException w:name="Dark List Accent 4" w:uiPriority="70"/>
+    <w:lsdException w:name="Colorful Shading Accent 4" w:uiPriority="71"/>
+    <w:lsdException w:name="Colorful List Accent 4" w:uiPriority="72"/>
+    <w:lsdException w:name="Colorful Grid Accent 4" w:uiPriority="73"/>
+    <w:lsdException w:name="Light Shading Accent 5" w:uiPriority="60"/>
+    <w:lsdException w:name="Light List Accent 5" w:uiPriority="61"/>
+    <w:lsdException w:name="Light Grid Accent 5" w:uiPriority="62"/>
+    <w:lsdException w:name="Medium Shading 1 Accent 5" w:uiPriority="63"/>
+    <w:lsdException w:name="Medium Shading 2 Accent 5" w:uiPriority="64"/>
+    <w:lsdException w:name="Medium List 1 Accent 5" w:uiPriority="65"/>
+    <w:lsdException w:name="Medium List 2 Accent 5" w:uiPriority="66"/>
+    <w:lsdException w:name="Medium Grid 1 Accent 5" w:uiPriority="67"/>
+    <w:lsdException w:name="Medium Grid 2 Accent 5" w:uiPriority="68"/>
+    <w:lsdException w:name="Medium Grid 3 Accent 5" w:uiPriority="69"/>
+    <w:lsdException w:name="Dark List Accent 5" w:uiPriority="70"/>
+    <w:lsdException w:name="Colorful Shading Accent 5" w:uiPriority="71"/>
+    <w:lsdException w:name="Colorful List Accent 5" w:uiPriority="72"/>
+    <w:lsdException w:name="Colorful Grid Accent 5" w:uiPriority="73"/>
+    <w:lsdException w:name="Light Shading Accent 6" w:uiPriority="60"/>
+    <w:lsdException w:name="Light List Accent 6" w:uiPriority="61"/>
+    <w:lsdException w:name="Light Grid Accent 6" w:uiPriority="62"/>
+    <w:lsdException w:name="Medium Shading 1 Accent 6" w:uiPriority="63"/>
+    <w:lsdException w:name="Medium Shading 2 Accent 6" w:uiPriority="64"/>
+    <w:lsdException w:name="Medium List 1 Accent 6" w:uiPriority="65"/>
+    <w:lsdException w:name="Medium List 2 Accent 6" w:uiPriority="66"/>
+    <w:lsdException w:name="Medium Grid 1 Accent 6" w:uiPriority="67"/>
+    <w:lsdException w:name="Medium Grid 2 Accent 6" w:uiPriority="68"/>
+    <w:lsdException w:name="Medium Grid 3 Accent 6" w:uiPriority="69"/>
+    <w:lsdException w:name="Dark List Accent 6" w:uiPriority="70"/>
+    <w:lsdException w:name="Colorful Shading Accent 6" w:uiPriority="71"/>
+    <w:lsdException w:name="Colorful List Accent 6" w:uiPriority="72"/>
+    <w:lsdException w:name="Colorful Grid Accent 6" w:uiPriority="73"/>
+    <w:lsdException w:name="Subtle Emphasis" w:uiPriority="19" w:qFormat="1"/>
+    <w:lsdException w:name="Intense Emphasis" w:uiPriority="21" w:qFormat="1"/>
+    <w:lsdException w:name="Subtle Reference" w:uiPriority="31" w:qFormat="1"/>
+    <w:lsdException w:name="Intense Reference" w:uiPriority="32" w:qFormat="1"/>
+    <w:lsdException w:name="Book Title" w:uiPriority="33" w:qFormat="1"/>
+    <w:lsdException w:name="Bibliography" w:semiHidden="1" w:uiPriority="37" w:unhideWhenUsed="1"/>
+    <w:lsdException w:name="TOC Heading" w:semiHidden="1" w:uiPriority="39" w:unhideWhenUsed="1" w:qFormat="1"/>
+    <w:lsdException w:name="Plain Table 1" w:uiPriority="41"/>
+    <w:lsdException w:name="Plain Table 2" w:uiPriority="42"/>
+    <w:lsdException w:name="Plain Table 3" w:uiPriority="43"/>
+    <w:lsdException w:name="Plain Table 4" w:uiPriority="44"/>
+    <w:lsdException w:name="Plain Table 5" w:uiPriority="45"/>
+    <w:lsdException w:name="Grid Table Light" w:uiPriority="40"/>
+    <w:lsdException w:name="Grid Table 1 Light" w:uiPriority="46"/>
+    <w:lsdException w:name="Grid Table 2" w:uiPriority="47"/>
+    <w:lsdException w:name="Grid Table 3" w:uiPriority="48"/>
+    <w:lsdException w:name="Grid Table 4" w:uiPriority="49"/>
+    <w:lsdException w:name="Grid Table 5 Dark" w:uiPriority="50"/>
+    <w:lsdException w:name="Grid Table 6 Colorful" w:uiPriority="51"/>
+    <w:lsdException w:name="Grid Table 7 Colorful" w:uiPriority="52"/>
+    <w:lsdException w:name="Grid Table 1 Light Accent 1" w:uiPriority="46"/>
+    <w:lsdException w:name="Grid Table 2 Accent 1" w:uiPriority="47"/>
+    <w:lsdException w:name="Grid Table 3 Accent 1" w:uiPriority="48"/>
+    <w:lsdException w:name="Grid Table 4 Accent 1" w:uiPriority="49"/>
+    <w:lsdException w:name="Grid Table 5 Dark Accent 1" w:uiPriority="50"/>
+    <w:lsdException w:name="Grid Table 6 Colorful Accent 1" w:uiPriority="51"/>
+    <w:lsdException w:name="Grid Table 7 Colorful Accent 1" w:uiPriority="52"/>
+    <w:lsdException w:name="Grid Table 1 Light Accent 2" w:uiPriority="46"/>
+    <w:lsdException w:name="Grid Table 2 Accent 2" w:uiPriority="47"/>
+    <w:lsdException w:name="Grid Table 3 Accent 2" w:uiPriority="48"/>
+    <w:lsdException w:name="Grid Table 4 Accent 2" w:uiPriority="49"/>
+    <w:lsdException w:name="Grid Table 5 Dark Accent 2" w:uiPriority="50"/>
+    <w:lsdException w:name="Grid Table 6 Colorful Accent 2" w:uiPriority="51"/>
+    <w:lsdException w:name="Grid Table 7 Colorful Accent 2" w:uiPriority="52"/>
+    <w:lsdException w:name="Grid Table 1 Light Accent 3" w:uiPriority="46"/>
+    <w:lsdException w:name="Grid Table 2 Accent 3" w:uiPriority="47"/>
+    <w:lsdException w:name="Grid Table 3 Accent 3" w:uiPriority="48"/>
+    <w:lsdException w:name="Grid Table 4 Accent 3" w:uiPriority="49"/>
+    <w:lsdException w:name="Grid Table 5 Dark Accent 3" w:uiPriority="50"/>
+    <w:lsdException w:name="Grid Table 6 Colorful Accent 3" w:uiPriority="51"/>
+    <w:lsdException w:name="Grid Table 7 Colorful Accent 3" w:uiPriority="52"/>
+    <w:lsdException w:name="Grid Table 1 Light Accent 4" w:uiPriority="46"/>
+    <w:lsdException w:name="Grid Table 2 Accent 4" w:uiPriority="47"/>
+    <w:lsdException w:name="Grid Table 3 Accent 4" w:uiPriority="48"/>
+    <w:lsdException w:name="Grid Table 4 Accent 4" w:uiPriority="49"/>
+    <w:lsdException w:name="Grid Table 5 Dark Accent 4" w:uiPriority="50"/>
+    <w:lsdException w:name="Grid Table 6 Colorful Accent 4" w:uiPriority="51"/>
+    <w:lsdException w:name="Grid Table 7 Colorful Accent 4" w:uiPriority="52"/>
+    <w:lsdException w:name="Grid Table 1 Light Accent 5" w:uiPriority="46"/>
+    <w:lsdException w:name="Grid Table 2 Accent 5" w:uiPriority="47"/>
+    <w:lsdException w:name="Grid Table 3 Accent 5" w:uiPriority="48"/>
+    <w:lsdException w:name="Grid Table 4 Accent 5" w:uiPriority="49"/>
+    <w:lsdException w:name="Grid Table 5 Dark Accent 5" w:uiPriority="50"/>
+    <w:lsdException w:name="Grid Table 6 Colorful Accent 5" w:uiPriority="51"/>
+    <w:lsdException w:name="Grid Table 7 Colorful Accent 5" w:uiPriority="52"/>
+    <w:lsdException w:name="Grid Table 1 Light Accent 6" w:uiPriority="46"/>
+    <w:lsdException w:name="Grid Table 2 Accent 6" w:uiPriority="47"/>
+    <w:lsdException w:name="Grid Table 3 Accent 6" w:uiPriority="48"/>
+    <w:lsdException w:name="Grid Table 4 Accent 6" w:uiPriority="49"/>
+    <w:lsdException w:name="Grid Table 5 Dark Accent 6" w:uiPriority="50"/>
+    <w:lsdException w:name="Grid Table 6 Colorful Accent 6" w:uiPriority="51"/>
+    <w:lsdException w:name="Grid Table 7 Colorful Accent 6" w:uiPriority="52"/>
+    <w:lsdException w:name="List Table 1 Light" w:uiPriority="46"/>
+    <w:lsdException w:name="List Table 2" w:uiPriority="47"/>
+    <w:lsdException w:name="List Table 3" w:uiPriority="48"/>
+    <w:lsdException w:name="List Table 4" w:uiPriority="49"/>
+    <w:lsdException w:name="List Table 5 Dark" w:uiPriority="50"/>
+    <w:lsdException w:name="List Table 6 Colorful" w:uiPriority="51"/>
+    <w:lsdException w:name="List Table 7 Colorful" w:uiPriority="52"/>
+    <w:lsdException w:name="List Table 1 Light Accent 1" w:uiPriority="46"/>
+    <w:lsdException w:name="List Table 2 Accent 1" w:uiPriority="47"/>
+    <w:lsdException w:name="List Table 3 Accent 1" w:uiPriority="48"/>
+    <w:lsdException w:name="List Table 4 Accent 1" w:uiPriority="49"/>
+    <w:lsdException w:name="List Table 5 Dark Accent 1" w:uiPriority="50"/>
+    <w:lsdException w:name="List Table 6 Colorful Accent 1" w:uiPriority="51"/>
+    <w:lsdException w:name="List Table 7 Colorful Accent 1" w:uiPriority="52"/>
+    <w:lsdException w:name="List Table 1 Light Accent 2" w:uiPriority="46"/>
+    <w:lsdException w:name="List Table 2 Accent 2" w:uiPriority="47"/>
+    <w:lsdException w:name="List Table 3 Accent 2" w:uiPriority="48"/>
+    <w:lsdException w:name="List Table 4 Accent 2" w:uiPriority="49"/>
+    <w:lsdException w:name="List Table 5 Dark Accent 2" w:uiPriority="50"/>
+    <w:lsdException w:name="List Table 6 Colorful Accent 2" w:uiPriority="51"/>
+    <w:lsdException w:name="List Table 7 Colorful Accent 2" w:uiPriority="52"/>
+    <w:lsdException w:name="List Table 1 Light Accent 3" w:uiPriority="46"/>
+    <w:lsdException w:name="List Table 2 Accent 3" w:uiPriority="47"/>
+    <w:lsdException w:name="List Table 3 Accent 3" w:uiPriority="48"/>
+    <w:lsdException w:name="List Table 4 Accent 3" w:uiPriority="49"/>
+    <w:lsdException w:name="List Table 5 Dark Accent 3" w:uiPriority="50"/>
+    <w:lsdException w:name="List Table 6 Colorful Accent 3" w:uiPriority="51"/>
+    <w:lsdException w:name="List Table 7 Colorful Accent 3" w:uiPriority="52"/>
+    <w:lsdException w:name="List Table 1 Light Accent 4" w:uiPriority="46"/>
+    <w:lsdException w:name="List Table 2 Accent 4" w:uiPriority="47"/>
+    <w:lsdException w:name="List Table 3 Accent 4" w:uiPriority="48"/>
+    <w:lsdException w:name="List Table 4 Accent 4" w:uiPriority="49"/>
+    <w:lsdException w:name="List Table 5 Dark Accent 4" w:uiPriority="50"/>
+    <w:lsdException w:name="List Table 6 Colorful Accent 4" w:uiPriority="51"/>
+    <w:lsdException w:name="List Table 7 Colorful Accent 4" w:uiPriority="52"/>
+    <w:lsdException w:name="List Table 1 Light Accent 5" w:uiPriority="46"/>
+    <w:lsdException w:name="List Table 2 Accent 5" w:uiPriority="47"/>
+    <w:lsdException w:name="List Table 3 Accent 5" w:uiPriority="48"/>
+    <w:lsdException w:name="List Table 4 Accent 5" w:uiPriority="49"/>
+    <w:lsdException w:name="List Table 5 Dark Accent 5" w:uiPriority="50"/>
+    <w:lsdException w:name="List Table 6 Colorful Accent 5" w:uiPriority="51"/>
+    <w:lsdException w:name="List Table 7 Colorful Accent 5" w:uiPriority="52"/>
+    <w:lsdException w:name="List Table 1 Light Accent 6" w:uiPriority="46"/>
+    <w:lsdException w:name="List Table 2 Accent 6" w:uiPriority="47"/>
+    <w:lsdException w:name="List Table 3 Accent 6" w:uiPriority="48"/>
+    <w:lsdException w:name="List Table 4 Accent 6" w:uiPriority="49"/>
+    <w:lsdException w:name="List Table 5 Dark Accent 6" w:uiPriority="50"/>
+    <w:lsdException w:name="List Table 6 Colorful Accent 6" w:uiPriority="51"/>
+    <w:lsdException w:name="List Table 7 Colorful Accent 6" w:uiPriority="52"/>
+    <w:lsdException w:name="Mention" w:semiHidden="1" w:unhideWhenUsed="1"/>
+    <w:lsdException w:name="Smart Hyperlink" w:semiHidden="1" w:unhideWhenUsed="1"/>
+    <w:lsdException w:name="Hashtag" w:semiHidden="1" w:unhideWhenUsed="1"/>
+    <w:lsdException w:name="Unresolved Mention" w:semiHidden="1" w:unhideWhenUsed="1"/>
+    <w:lsdException w:name="Smart Link" w:semiHidden="1" w:unhideWhenUsed="1"/>
   </w:latentStyles>
   <w:style w:type="paragraph" w:default="1" w:styleId="Normal">
     <w:name w:val="Normal"/>
@@ -8379,7 +8420,6 @@
     <w:uiPriority w:val="99"/>
     <w:semiHidden/>
     <w:unhideWhenUsed/>
-    <w:qFormat/>
     <w:tblPr>
       <w:tblInd w:w="0" w:type="dxa"/>
       <w:tblCellMar>
@@ -8427,7 +8467,6 @@
     <w:qFormat/>
     <w:rsid w:val="00EB1631"/>
     <w:tblPr>
-      <w:tblInd w:w="0" w:type="dxa"/>
       <w:tblBorders>
         <w:top w:val="single" w:sz="4" w:space="0" w:color="auto"/>
         <w:left w:val="single" w:sz="4" w:space="0" w:color="auto"/>
@@ -8436,12 +8475,6 @@
         <w:insideH w:val="single" w:sz="4" w:space="0" w:color="auto"/>
         <w:insideV w:val="single" w:sz="4" w:space="0" w:color="auto"/>
       </w:tblBorders>
-      <w:tblCellMar>
-        <w:top w:w="0" w:type="dxa"/>
-        <w:left w:w="108" w:type="dxa"/>
-        <w:bottom w:w="0" w:type="dxa"/>
-        <w:right w:w="108" w:type="dxa"/>
-      </w:tblCellMar>
     </w:tblPr>
   </w:style>
   <w:style w:type="paragraph" w:styleId="ListParagraph">

</xml_diff>

<commit_message>
In Redux, what is an action?
</commit_message>
<xml_diff>
--- a/React_Interview_Question.docx
+++ b/React_Interview_Question.docx
@@ -101,8 +101,48 @@
           <w:szCs w:val="24"/>
           <w:shd w:val="clear" w:color="auto" w:fill="FFFFFF"/>
         </w:rPr>
-        <w:t>Difference between npm&amp;npx ?</w:t>
-      </w:r>
+        <w:t xml:space="preserve">Difference between </w:t>
+      </w:r>
+      <w:proofErr w:type="spellStart"/>
+      <w:r>
+        <w:rPr>
+          <w:rFonts w:ascii="Times New Roman" w:hAnsi="Times New Roman" w:cs="Times New Roman"/>
+          <w:b/>
+          <w:bCs/>
+          <w:color w:val="202122"/>
+          <w:sz w:val="24"/>
+          <w:szCs w:val="24"/>
+          <w:shd w:val="clear" w:color="auto" w:fill="FFFFFF"/>
+        </w:rPr>
+        <w:t>npm&amp;</w:t>
+      </w:r>
+      <w:proofErr w:type="gramStart"/>
+      <w:r>
+        <w:rPr>
+          <w:rFonts w:ascii="Times New Roman" w:hAnsi="Times New Roman" w:cs="Times New Roman"/>
+          <w:b/>
+          <w:bCs/>
+          <w:color w:val="202122"/>
+          <w:sz w:val="24"/>
+          <w:szCs w:val="24"/>
+          <w:shd w:val="clear" w:color="auto" w:fill="FFFFFF"/>
+        </w:rPr>
+        <w:t>npx</w:t>
+      </w:r>
+      <w:proofErr w:type="spellEnd"/>
+      <w:r>
+        <w:rPr>
+          <w:rFonts w:ascii="Times New Roman" w:hAnsi="Times New Roman" w:cs="Times New Roman"/>
+          <w:b/>
+          <w:bCs/>
+          <w:color w:val="202122"/>
+          <w:sz w:val="24"/>
+          <w:szCs w:val="24"/>
+          <w:shd w:val="clear" w:color="auto" w:fill="FFFFFF"/>
+        </w:rPr>
+        <w:t xml:space="preserve"> ?</w:t>
+      </w:r>
+      <w:proofErr w:type="gramEnd"/>
     </w:p>
     <w:p>
       <w:pPr>
@@ -129,7 +169,29 @@
           <w:szCs w:val="24"/>
           <w:shd w:val="clear" w:color="auto" w:fill="FFFFFF"/>
         </w:rPr>
-        <w:t>Node package Manager is a tool: used to install, maintain, uninstall javascript modules (packages)</w:t>
+        <w:t xml:space="preserve">Node package Manager is a tool: used to install, maintain, uninstall </w:t>
+      </w:r>
+      <w:proofErr w:type="spellStart"/>
+      <w:r>
+        <w:rPr>
+          <w:rFonts w:ascii="Times New Roman" w:hAnsi="Times New Roman" w:cs="Times New Roman"/>
+          <w:color w:val="202122"/>
+          <w:sz w:val="24"/>
+          <w:szCs w:val="24"/>
+          <w:shd w:val="clear" w:color="auto" w:fill="FFFFFF"/>
+        </w:rPr>
+        <w:t>javascript</w:t>
+      </w:r>
+      <w:proofErr w:type="spellEnd"/>
+      <w:r>
+        <w:rPr>
+          <w:rFonts w:ascii="Times New Roman" w:hAnsi="Times New Roman" w:cs="Times New Roman"/>
+          <w:color w:val="202122"/>
+          <w:sz w:val="24"/>
+          <w:szCs w:val="24"/>
+          <w:shd w:val="clear" w:color="auto" w:fill="FFFFFF"/>
+        </w:rPr>
+        <w:t xml:space="preserve"> modules (packages)</w:t>
       </w:r>
     </w:p>
     <w:p>
@@ -260,7 +322,29 @@
           <w:szCs w:val="24"/>
           <w:shd w:val="clear" w:color="auto" w:fill="FFFFFF"/>
         </w:rPr>
-        <w:t>Bable is a transpiler&amp; also a compiler.</w:t>
+        <w:t xml:space="preserve">Bable is a </w:t>
+      </w:r>
+      <w:proofErr w:type="spellStart"/>
+      <w:r>
+        <w:rPr>
+          <w:rFonts w:ascii="Times New Roman" w:hAnsi="Times New Roman" w:cs="Times New Roman"/>
+          <w:color w:val="202122"/>
+          <w:sz w:val="24"/>
+          <w:szCs w:val="24"/>
+          <w:shd w:val="clear" w:color="auto" w:fill="FFFFFF"/>
+        </w:rPr>
+        <w:t>transpiler</w:t>
+      </w:r>
+      <w:proofErr w:type="spellEnd"/>
+      <w:r>
+        <w:rPr>
+          <w:rFonts w:ascii="Times New Roman" w:hAnsi="Times New Roman" w:cs="Times New Roman"/>
+          <w:color w:val="202122"/>
+          <w:sz w:val="24"/>
+          <w:szCs w:val="24"/>
+          <w:shd w:val="clear" w:color="auto" w:fill="FFFFFF"/>
+        </w:rPr>
+        <w:t>&amp; also a compiler.</w:t>
       </w:r>
     </w:p>
     <w:p>
@@ -632,7 +716,47 @@
                 <w:szCs w:val="24"/>
                 <w:shd w:val="clear" w:color="auto" w:fill="FFFFFF"/>
               </w:rPr>
-              <w:t>Class components have a state and can implement lifecycle methods like componentDidMount and componentDidUpdate.</w:t>
+              <w:t xml:space="preserve">Class components have a state and can implement lifecycle methods like </w:t>
+            </w:r>
+            <w:proofErr w:type="spellStart"/>
+            <w:r>
+              <w:rPr>
+                <w:rFonts w:ascii="Times New Roman" w:hAnsi="Times New Roman" w:cs="Times New Roman"/>
+                <w:sz w:val="24"/>
+                <w:szCs w:val="24"/>
+                <w:shd w:val="clear" w:color="auto" w:fill="FFFFFF"/>
+              </w:rPr>
+              <w:t>componentDidMount</w:t>
+            </w:r>
+            <w:proofErr w:type="spellEnd"/>
+            <w:r>
+              <w:rPr>
+                <w:rFonts w:ascii="Times New Roman" w:hAnsi="Times New Roman" w:cs="Times New Roman"/>
+                <w:sz w:val="24"/>
+                <w:szCs w:val="24"/>
+                <w:shd w:val="clear" w:color="auto" w:fill="FFFFFF"/>
+              </w:rPr>
+              <w:t xml:space="preserve"> and </w:t>
+            </w:r>
+            <w:proofErr w:type="spellStart"/>
+            <w:r>
+              <w:rPr>
+                <w:rFonts w:ascii="Times New Roman" w:hAnsi="Times New Roman" w:cs="Times New Roman"/>
+                <w:sz w:val="24"/>
+                <w:szCs w:val="24"/>
+                <w:shd w:val="clear" w:color="auto" w:fill="FFFFFF"/>
+              </w:rPr>
+              <w:t>componentDidUpdate</w:t>
+            </w:r>
+            <w:proofErr w:type="spellEnd"/>
+            <w:r>
+              <w:rPr>
+                <w:rFonts w:ascii="Times New Roman" w:hAnsi="Times New Roman" w:cs="Times New Roman"/>
+                <w:sz w:val="24"/>
+                <w:szCs w:val="24"/>
+                <w:shd w:val="clear" w:color="auto" w:fill="FFFFFF"/>
+              </w:rPr>
+              <w:t>.</w:t>
             </w:r>
           </w:p>
         </w:tc>
@@ -821,7 +945,33 @@
           <w:szCs w:val="24"/>
           <w:shd w:val="clear" w:color="auto" w:fill="FFFFFF"/>
         </w:rPr>
-        <w:t>What is Hooks? What are different types of Hooks?</w:t>
+        <w:t xml:space="preserve">What </w:t>
+      </w:r>
+      <w:proofErr w:type="gramStart"/>
+      <w:r>
+        <w:rPr>
+          <w:rFonts w:ascii="Times New Roman" w:hAnsi="Times New Roman" w:cs="Times New Roman"/>
+          <w:b/>
+          <w:bCs/>
+          <w:color w:val="202122"/>
+          <w:sz w:val="24"/>
+          <w:szCs w:val="24"/>
+          <w:shd w:val="clear" w:color="auto" w:fill="FFFFFF"/>
+        </w:rPr>
+        <w:t>is</w:t>
+      </w:r>
+      <w:proofErr w:type="gramEnd"/>
+      <w:r>
+        <w:rPr>
+          <w:rFonts w:ascii="Times New Roman" w:hAnsi="Times New Roman" w:cs="Times New Roman"/>
+          <w:b/>
+          <w:bCs/>
+          <w:color w:val="202122"/>
+          <w:sz w:val="24"/>
+          <w:szCs w:val="24"/>
+          <w:shd w:val="clear" w:color="auto" w:fill="FFFFFF"/>
+        </w:rPr>
+        <w:t xml:space="preserve"> Hooks? What are different types of Hooks?</w:t>
       </w:r>
     </w:p>
     <w:p>
@@ -917,7 +1067,29 @@
           <w:szCs w:val="24"/>
           <w:shd w:val="clear" w:color="auto" w:fill="FFFFFF"/>
         </w:rPr>
-        <w:t>‘useState’: It is the most commonly used React Hook. It allows functional components to have state variables. It takes an initial state value as the argument and returns an array with two elements — the current state value and a function to update that state.</w:t>
+        <w:t>‘</w:t>
+      </w:r>
+      <w:proofErr w:type="spellStart"/>
+      <w:r>
+        <w:rPr>
+          <w:rFonts w:ascii="Times New Roman" w:hAnsi="Times New Roman" w:cs="Times New Roman"/>
+          <w:color w:val="202122"/>
+          <w:sz w:val="24"/>
+          <w:szCs w:val="24"/>
+          <w:shd w:val="clear" w:color="auto" w:fill="FFFFFF"/>
+        </w:rPr>
+        <w:t>useState</w:t>
+      </w:r>
+      <w:proofErr w:type="spellEnd"/>
+      <w:r>
+        <w:rPr>
+          <w:rFonts w:ascii="Times New Roman" w:hAnsi="Times New Roman" w:cs="Times New Roman"/>
+          <w:color w:val="202122"/>
+          <w:sz w:val="24"/>
+          <w:szCs w:val="24"/>
+          <w:shd w:val="clear" w:color="auto" w:fill="FFFFFF"/>
+        </w:rPr>
+        <w:t>’: It is the most commonly used React Hook. It allows functional components to have state variables. It takes an initial state value as the argument and returns an array with two elements — the current state value and a function to update that state.</w:t>
       </w:r>
     </w:p>
     <w:p>
@@ -945,7 +1117,29 @@
           <w:szCs w:val="24"/>
           <w:shd w:val="clear" w:color="auto" w:fill="FFFFFF"/>
         </w:rPr>
-        <w:t>‘useEffect’: It enables performing side effects, such as data fetching, subscriptions, or DOM manipulations after the component has been rendered.</w:t>
+        <w:t>‘</w:t>
+      </w:r>
+      <w:proofErr w:type="spellStart"/>
+      <w:r>
+        <w:rPr>
+          <w:rFonts w:ascii="Times New Roman" w:hAnsi="Times New Roman" w:cs="Times New Roman"/>
+          <w:color w:val="202122"/>
+          <w:sz w:val="24"/>
+          <w:szCs w:val="24"/>
+          <w:shd w:val="clear" w:color="auto" w:fill="FFFFFF"/>
+        </w:rPr>
+        <w:t>useEffect</w:t>
+      </w:r>
+      <w:proofErr w:type="spellEnd"/>
+      <w:r>
+        <w:rPr>
+          <w:rFonts w:ascii="Times New Roman" w:hAnsi="Times New Roman" w:cs="Times New Roman"/>
+          <w:color w:val="202122"/>
+          <w:sz w:val="24"/>
+          <w:szCs w:val="24"/>
+          <w:shd w:val="clear" w:color="auto" w:fill="FFFFFF"/>
+        </w:rPr>
+        <w:t>’: It enables performing side effects, such as data fetching, subscriptions, or DOM manipulations after the component has been rendered.</w:t>
       </w:r>
     </w:p>
     <w:p>
@@ -973,7 +1167,29 @@
           <w:szCs w:val="24"/>
           <w:shd w:val="clear" w:color="auto" w:fill="FFFFFF"/>
         </w:rPr>
-        <w:t>‘useRef’: Provides a way to create mutable references to values or DOM elements that persist across renders. Often used for accessing or manipulating DOM elements.</w:t>
+        <w:t>‘</w:t>
+      </w:r>
+      <w:proofErr w:type="spellStart"/>
+      <w:r>
+        <w:rPr>
+          <w:rFonts w:ascii="Times New Roman" w:hAnsi="Times New Roman" w:cs="Times New Roman"/>
+          <w:color w:val="202122"/>
+          <w:sz w:val="24"/>
+          <w:szCs w:val="24"/>
+          <w:shd w:val="clear" w:color="auto" w:fill="FFFFFF"/>
+        </w:rPr>
+        <w:t>useRef</w:t>
+      </w:r>
+      <w:proofErr w:type="spellEnd"/>
+      <w:r>
+        <w:rPr>
+          <w:rFonts w:ascii="Times New Roman" w:hAnsi="Times New Roman" w:cs="Times New Roman"/>
+          <w:color w:val="202122"/>
+          <w:sz w:val="24"/>
+          <w:szCs w:val="24"/>
+          <w:shd w:val="clear" w:color="auto" w:fill="FFFFFF"/>
+        </w:rPr>
+        <w:t>’: Provides a way to create mutable references to values or DOM elements that persist across renders. Often used for accessing or manipulating DOM elements.</w:t>
       </w:r>
     </w:p>
     <w:p>
@@ -1090,7 +1306,47 @@
           <w:szCs w:val="24"/>
           <w:shd w:val="clear" w:color="auto" w:fill="FFFFFF"/>
         </w:rPr>
-        <w:t>What does setState() method do?</w:t>
+        <w:t xml:space="preserve">What does </w:t>
+      </w:r>
+      <w:proofErr w:type="spellStart"/>
+      <w:proofErr w:type="gramStart"/>
+      <w:r>
+        <w:rPr>
+          <w:rFonts w:ascii="Times New Roman" w:hAnsi="Times New Roman" w:cs="Times New Roman"/>
+          <w:b/>
+          <w:bCs/>
+          <w:color w:val="202122"/>
+          <w:sz w:val="24"/>
+          <w:szCs w:val="24"/>
+          <w:shd w:val="clear" w:color="auto" w:fill="FFFFFF"/>
+        </w:rPr>
+        <w:t>setState</w:t>
+      </w:r>
+      <w:proofErr w:type="spellEnd"/>
+      <w:r>
+        <w:rPr>
+          <w:rFonts w:ascii="Times New Roman" w:hAnsi="Times New Roman" w:cs="Times New Roman"/>
+          <w:b/>
+          <w:bCs/>
+          <w:color w:val="202122"/>
+          <w:sz w:val="24"/>
+          <w:szCs w:val="24"/>
+          <w:shd w:val="clear" w:color="auto" w:fill="FFFFFF"/>
+        </w:rPr>
+        <w:t>(</w:t>
+      </w:r>
+      <w:proofErr w:type="gramEnd"/>
+      <w:r>
+        <w:rPr>
+          <w:rFonts w:ascii="Times New Roman" w:hAnsi="Times New Roman" w:cs="Times New Roman"/>
+          <w:b/>
+          <w:bCs/>
+          <w:color w:val="202122"/>
+          <w:sz w:val="24"/>
+          <w:szCs w:val="24"/>
+          <w:shd w:val="clear" w:color="auto" w:fill="FFFFFF"/>
+        </w:rPr>
+        <w:t>) method do?</w:t>
       </w:r>
     </w:p>
     <w:p>
@@ -1110,6 +1366,8 @@
           <w:shd w:val="clear" w:color="auto" w:fill="FFFFFF"/>
         </w:rPr>
       </w:pPr>
+      <w:proofErr w:type="spellStart"/>
+      <w:proofErr w:type="gramStart"/>
       <w:r>
         <w:rPr>
           <w:rFonts w:ascii="Times New Roman" w:hAnsi="Times New Roman" w:cs="Times New Roman"/>
@@ -1130,7 +1388,29 @@
           <w:szCs w:val="24"/>
           <w:shd w:val="clear" w:color="auto" w:fill="FFFFFF"/>
         </w:rPr>
-        <w:t>etState() method will modify value of the state.</w:t>
+        <w:t>etState</w:t>
+      </w:r>
+      <w:proofErr w:type="spellEnd"/>
+      <w:r>
+        <w:rPr>
+          <w:rFonts w:ascii="Times New Roman" w:hAnsi="Times New Roman" w:cs="Times New Roman"/>
+          <w:color w:val="202122"/>
+          <w:sz w:val="24"/>
+          <w:szCs w:val="24"/>
+          <w:shd w:val="clear" w:color="auto" w:fill="FFFFFF"/>
+        </w:rPr>
+        <w:t>(</w:t>
+      </w:r>
+      <w:proofErr w:type="gramEnd"/>
+      <w:r>
+        <w:rPr>
+          <w:rFonts w:ascii="Times New Roman" w:hAnsi="Times New Roman" w:cs="Times New Roman"/>
+          <w:color w:val="202122"/>
+          <w:sz w:val="24"/>
+          <w:szCs w:val="24"/>
+          <w:shd w:val="clear" w:color="auto" w:fill="FFFFFF"/>
+        </w:rPr>
+        <w:t>) method will modify value of the state.</w:t>
       </w:r>
     </w:p>
     <w:p>
@@ -1229,7 +1509,29 @@
           <w:szCs w:val="24"/>
           <w:shd w:val="clear" w:color="auto" w:fill="FFFFFF"/>
         </w:rPr>
-        <w:t>Event Handler are functions which will be called (invoked) by the browserswhen an event occurs.</w:t>
+        <w:t xml:space="preserve">Event Handler are functions which will be called (invoked) by the </w:t>
+      </w:r>
+      <w:proofErr w:type="spellStart"/>
+      <w:r>
+        <w:rPr>
+          <w:rFonts w:ascii="Times New Roman" w:hAnsi="Times New Roman" w:cs="Times New Roman"/>
+          <w:color w:val="202122"/>
+          <w:sz w:val="24"/>
+          <w:szCs w:val="24"/>
+          <w:shd w:val="clear" w:color="auto" w:fill="FFFFFF"/>
+        </w:rPr>
+        <w:t>browserswhen</w:t>
+      </w:r>
+      <w:proofErr w:type="spellEnd"/>
+      <w:r>
+        <w:rPr>
+          <w:rFonts w:ascii="Times New Roman" w:hAnsi="Times New Roman" w:cs="Times New Roman"/>
+          <w:color w:val="202122"/>
+          <w:sz w:val="24"/>
+          <w:szCs w:val="24"/>
+          <w:shd w:val="clear" w:color="auto" w:fill="FFFFFF"/>
+        </w:rPr>
+        <w:t xml:space="preserve"> an event occurs.</w:t>
       </w:r>
     </w:p>
     <w:p>
@@ -1299,7 +1601,95 @@
           <w:szCs w:val="24"/>
           <w:shd w:val="clear" w:color="auto" w:fill="FFFFFF"/>
         </w:rPr>
-        <w:t>Synthetic events are representative of real events a.k.a wrapper around realevents. Because we have to deal with different implementation of eventfunctions in different browsers, a synthetic event acts as a specification for asingle event access all browsers.</w:t>
+        <w:t xml:space="preserve">Synthetic events are representative of real events </w:t>
+      </w:r>
+      <w:proofErr w:type="spellStart"/>
+      <w:r>
+        <w:rPr>
+          <w:rFonts w:ascii="Times New Roman" w:hAnsi="Times New Roman" w:cs="Times New Roman"/>
+          <w:color w:val="202122"/>
+          <w:sz w:val="24"/>
+          <w:szCs w:val="24"/>
+          <w:shd w:val="clear" w:color="auto" w:fill="FFFFFF"/>
+        </w:rPr>
+        <w:t>a.k.a</w:t>
+      </w:r>
+      <w:proofErr w:type="spellEnd"/>
+      <w:r>
+        <w:rPr>
+          <w:rFonts w:ascii="Times New Roman" w:hAnsi="Times New Roman" w:cs="Times New Roman"/>
+          <w:color w:val="202122"/>
+          <w:sz w:val="24"/>
+          <w:szCs w:val="24"/>
+          <w:shd w:val="clear" w:color="auto" w:fill="FFFFFF"/>
+        </w:rPr>
+        <w:t xml:space="preserve"> wrapper around </w:t>
+      </w:r>
+      <w:proofErr w:type="spellStart"/>
+      <w:r>
+        <w:rPr>
+          <w:rFonts w:ascii="Times New Roman" w:hAnsi="Times New Roman" w:cs="Times New Roman"/>
+          <w:color w:val="202122"/>
+          <w:sz w:val="24"/>
+          <w:szCs w:val="24"/>
+          <w:shd w:val="clear" w:color="auto" w:fill="FFFFFF"/>
+        </w:rPr>
+        <w:t>realevents</w:t>
+      </w:r>
+      <w:proofErr w:type="spellEnd"/>
+      <w:r>
+        <w:rPr>
+          <w:rFonts w:ascii="Times New Roman" w:hAnsi="Times New Roman" w:cs="Times New Roman"/>
+          <w:color w:val="202122"/>
+          <w:sz w:val="24"/>
+          <w:szCs w:val="24"/>
+          <w:shd w:val="clear" w:color="auto" w:fill="FFFFFF"/>
+        </w:rPr>
+        <w:t xml:space="preserve">. Because we have to deal with different implementation of </w:t>
+      </w:r>
+      <w:proofErr w:type="spellStart"/>
+      <w:r>
+        <w:rPr>
+          <w:rFonts w:ascii="Times New Roman" w:hAnsi="Times New Roman" w:cs="Times New Roman"/>
+          <w:color w:val="202122"/>
+          <w:sz w:val="24"/>
+          <w:szCs w:val="24"/>
+          <w:shd w:val="clear" w:color="auto" w:fill="FFFFFF"/>
+        </w:rPr>
+        <w:t>eventfunctions</w:t>
+      </w:r>
+      <w:proofErr w:type="spellEnd"/>
+      <w:r>
+        <w:rPr>
+          <w:rFonts w:ascii="Times New Roman" w:hAnsi="Times New Roman" w:cs="Times New Roman"/>
+          <w:color w:val="202122"/>
+          <w:sz w:val="24"/>
+          <w:szCs w:val="24"/>
+          <w:shd w:val="clear" w:color="auto" w:fill="FFFFFF"/>
+        </w:rPr>
+        <w:t xml:space="preserve"> in different browsers, a synthetic event acts as a specification for </w:t>
+      </w:r>
+      <w:proofErr w:type="spellStart"/>
+      <w:r>
+        <w:rPr>
+          <w:rFonts w:ascii="Times New Roman" w:hAnsi="Times New Roman" w:cs="Times New Roman"/>
+          <w:color w:val="202122"/>
+          <w:sz w:val="24"/>
+          <w:szCs w:val="24"/>
+          <w:shd w:val="clear" w:color="auto" w:fill="FFFFFF"/>
+        </w:rPr>
+        <w:t>asingle</w:t>
+      </w:r>
+      <w:proofErr w:type="spellEnd"/>
+      <w:r>
+        <w:rPr>
+          <w:rFonts w:ascii="Times New Roman" w:hAnsi="Times New Roman" w:cs="Times New Roman"/>
+          <w:color w:val="202122"/>
+          <w:sz w:val="24"/>
+          <w:szCs w:val="24"/>
+          <w:shd w:val="clear" w:color="auto" w:fill="FFFFFF"/>
+        </w:rPr>
+        <w:t xml:space="preserve"> event access all browsers.</w:t>
       </w:r>
     </w:p>
     <w:p>
@@ -1369,7 +1759,53 @@
           <w:szCs w:val="24"/>
           <w:shd w:val="clear" w:color="auto" w:fill="FFFFFF"/>
         </w:rPr>
-        <w:t>A target inside a synthetic event object is the element on which the event has occurred. As we cannot use DOM functions like document.getElementById() etc inside react, we use event object to fetch the element present inside ‘target variable’.</w:t>
+        <w:t xml:space="preserve">A target inside a synthetic event object is the element on which the event has occurred. As we cannot use DOM functions like </w:t>
+      </w:r>
+      <w:proofErr w:type="spellStart"/>
+      <w:proofErr w:type="gramStart"/>
+      <w:r>
+        <w:rPr>
+          <w:rFonts w:ascii="Times New Roman" w:hAnsi="Times New Roman" w:cs="Times New Roman"/>
+          <w:color w:val="202122"/>
+          <w:sz w:val="24"/>
+          <w:szCs w:val="24"/>
+          <w:shd w:val="clear" w:color="auto" w:fill="FFFFFF"/>
+        </w:rPr>
+        <w:t>document.getElementById</w:t>
+      </w:r>
+      <w:proofErr w:type="spellEnd"/>
+      <w:proofErr w:type="gramEnd"/>
+      <w:r>
+        <w:rPr>
+          <w:rFonts w:ascii="Times New Roman" w:hAnsi="Times New Roman" w:cs="Times New Roman"/>
+          <w:color w:val="202122"/>
+          <w:sz w:val="24"/>
+          <w:szCs w:val="24"/>
+          <w:shd w:val="clear" w:color="auto" w:fill="FFFFFF"/>
+        </w:rPr>
+        <w:t xml:space="preserve">() </w:t>
+      </w:r>
+      <w:proofErr w:type="spellStart"/>
+      <w:r>
+        <w:rPr>
+          <w:rFonts w:ascii="Times New Roman" w:hAnsi="Times New Roman" w:cs="Times New Roman"/>
+          <w:color w:val="202122"/>
+          <w:sz w:val="24"/>
+          <w:szCs w:val="24"/>
+          <w:shd w:val="clear" w:color="auto" w:fill="FFFFFF"/>
+        </w:rPr>
+        <w:t>etc</w:t>
+      </w:r>
+      <w:proofErr w:type="spellEnd"/>
+      <w:r>
+        <w:rPr>
+          <w:rFonts w:ascii="Times New Roman" w:hAnsi="Times New Roman" w:cs="Times New Roman"/>
+          <w:color w:val="202122"/>
+          <w:sz w:val="24"/>
+          <w:szCs w:val="24"/>
+          <w:shd w:val="clear" w:color="auto" w:fill="FFFFFF"/>
+        </w:rPr>
+        <w:t xml:space="preserve"> inside react, we use event object to fetch the element present inside ‘target variable’.</w:t>
       </w:r>
     </w:p>
     <w:p>
@@ -1440,7 +1876,29 @@
           <w:szCs w:val="24"/>
           <w:shd w:val="clear" w:color="auto" w:fill="FFFFFF"/>
         </w:rPr>
-        <w:t>The virtual DOM (VDOM) is a programming concept where an ideal, or “virtual”, representation of a UI is kept in memory and synced with the “real” DOM by a library such as ReactDOM. This process is called reconciliation.</w:t>
+        <w:t xml:space="preserve">The virtual DOM (VDOM) is a programming concept where an ideal, or “virtual”, representation of a UI is kept in memory and synced with the “real” DOM by a library such as </w:t>
+      </w:r>
+      <w:proofErr w:type="spellStart"/>
+      <w:r>
+        <w:rPr>
+          <w:rFonts w:ascii="Times New Roman" w:hAnsi="Times New Roman" w:cs="Times New Roman"/>
+          <w:color w:val="202122"/>
+          <w:sz w:val="24"/>
+          <w:szCs w:val="24"/>
+          <w:shd w:val="clear" w:color="auto" w:fill="FFFFFF"/>
+        </w:rPr>
+        <w:t>ReactDOM</w:t>
+      </w:r>
+      <w:proofErr w:type="spellEnd"/>
+      <w:r>
+        <w:rPr>
+          <w:rFonts w:ascii="Times New Roman" w:hAnsi="Times New Roman" w:cs="Times New Roman"/>
+          <w:color w:val="202122"/>
+          <w:sz w:val="24"/>
+          <w:szCs w:val="24"/>
+          <w:shd w:val="clear" w:color="auto" w:fill="FFFFFF"/>
+        </w:rPr>
+        <w:t>. This process is called reconciliation.</w:t>
       </w:r>
     </w:p>
     <w:p>
@@ -1591,7 +2049,35 @@
           <w:szCs w:val="24"/>
           <w:shd w:val="clear" w:color="auto" w:fill="FFFFFF"/>
         </w:rPr>
-        <w:t>Why is event.preventDefault() used?</w:t>
+        <w:t xml:space="preserve">Why is </w:t>
+      </w:r>
+      <w:proofErr w:type="spellStart"/>
+      <w:proofErr w:type="gramStart"/>
+      <w:r>
+        <w:rPr>
+          <w:rFonts w:ascii="Times New Roman" w:hAnsi="Times New Roman" w:cs="Times New Roman"/>
+          <w:b/>
+          <w:bCs/>
+          <w:color w:val="202122"/>
+          <w:sz w:val="24"/>
+          <w:szCs w:val="24"/>
+          <w:shd w:val="clear" w:color="auto" w:fill="FFFFFF"/>
+        </w:rPr>
+        <w:t>event.preventDefault</w:t>
+      </w:r>
+      <w:proofErr w:type="spellEnd"/>
+      <w:proofErr w:type="gramEnd"/>
+      <w:r>
+        <w:rPr>
+          <w:rFonts w:ascii="Times New Roman" w:hAnsi="Times New Roman" w:cs="Times New Roman"/>
+          <w:b/>
+          <w:bCs/>
+          <w:color w:val="202122"/>
+          <w:sz w:val="24"/>
+          <w:szCs w:val="24"/>
+          <w:shd w:val="clear" w:color="auto" w:fill="FFFFFF"/>
+        </w:rPr>
+        <w:t>() used?</w:t>
       </w:r>
     </w:p>
     <w:p>
@@ -1619,7 +2105,31 @@
           <w:szCs w:val="24"/>
           <w:shd w:val="clear" w:color="auto" w:fill="FFFFFF"/>
         </w:rPr>
-        <w:t>Ideally when a form is submitted it will be taken to the next page (consecutive page). event.preventDefault(); method when invoked avoids it from happening.</w:t>
+        <w:t xml:space="preserve">Ideally when a form is submitted it will be taken to the next page (consecutive page). </w:t>
+      </w:r>
+      <w:proofErr w:type="spellStart"/>
+      <w:proofErr w:type="gramStart"/>
+      <w:r>
+        <w:rPr>
+          <w:rFonts w:ascii="Times New Roman" w:hAnsi="Times New Roman" w:cs="Times New Roman"/>
+          <w:color w:val="202122"/>
+          <w:sz w:val="24"/>
+          <w:szCs w:val="24"/>
+          <w:shd w:val="clear" w:color="auto" w:fill="FFFFFF"/>
+        </w:rPr>
+        <w:t>event.preventDefault</w:t>
+      </w:r>
+      <w:proofErr w:type="spellEnd"/>
+      <w:proofErr w:type="gramEnd"/>
+      <w:r>
+        <w:rPr>
+          <w:rFonts w:ascii="Times New Roman" w:hAnsi="Times New Roman" w:cs="Times New Roman"/>
+          <w:color w:val="202122"/>
+          <w:sz w:val="24"/>
+          <w:szCs w:val="24"/>
+          <w:shd w:val="clear" w:color="auto" w:fill="FFFFFF"/>
+        </w:rPr>
+        <w:t>(); method when invoked avoids it from happening.</w:t>
       </w:r>
     </w:p>
     <w:p>
@@ -1787,7 +2297,29 @@
           <w:szCs w:val="24"/>
           <w:shd w:val="clear" w:color="auto" w:fill="FFFFFF"/>
         </w:rPr>
-        <w:t>No, It uses JSX, which is similar to HTML.</w:t>
+        <w:t xml:space="preserve">No, </w:t>
+      </w:r>
+      <w:proofErr w:type="gramStart"/>
+      <w:r>
+        <w:rPr>
+          <w:rFonts w:ascii="Times New Roman" w:hAnsi="Times New Roman" w:cs="Times New Roman"/>
+          <w:color w:val="202122"/>
+          <w:sz w:val="24"/>
+          <w:szCs w:val="24"/>
+          <w:shd w:val="clear" w:color="auto" w:fill="FFFFFF"/>
+        </w:rPr>
+        <w:t>It</w:t>
+      </w:r>
+      <w:proofErr w:type="gramEnd"/>
+      <w:r>
+        <w:rPr>
+          <w:rFonts w:ascii="Times New Roman" w:hAnsi="Times New Roman" w:cs="Times New Roman"/>
+          <w:color w:val="202122"/>
+          <w:sz w:val="24"/>
+          <w:szCs w:val="24"/>
+          <w:shd w:val="clear" w:color="auto" w:fill="FFFFFF"/>
+        </w:rPr>
+        <w:t xml:space="preserve"> uses JSX, which is similar to HTML.</w:t>
       </w:r>
     </w:p>
     <w:p>
@@ -1927,7 +2459,51 @@
           <w:szCs w:val="24"/>
           <w:shd w:val="clear" w:color="auto" w:fill="FFFFFF"/>
         </w:rPr>
-        <w:t>Redux has a feature called ‘Store’ which allows you to save the application’s entire State at one place. Therefore all it’s component’s State are stored in the Store so that you will get regular updates directly from the Store.</w:t>
+        <w:t xml:space="preserve">Redux has a feature called ‘Store’ which allows you to save the application’s entire State at one place. </w:t>
+      </w:r>
+      <w:proofErr w:type="gramStart"/>
+      <w:r>
+        <w:rPr>
+          <w:rFonts w:ascii="Times New Roman" w:hAnsi="Times New Roman" w:cs="Times New Roman"/>
+          <w:color w:val="202122"/>
+          <w:sz w:val="24"/>
+          <w:szCs w:val="24"/>
+          <w:shd w:val="clear" w:color="auto" w:fill="FFFFFF"/>
+        </w:rPr>
+        <w:t>Therefore</w:t>
+      </w:r>
+      <w:proofErr w:type="gramEnd"/>
+      <w:r>
+        <w:rPr>
+          <w:rFonts w:ascii="Times New Roman" w:hAnsi="Times New Roman" w:cs="Times New Roman"/>
+          <w:color w:val="202122"/>
+          <w:sz w:val="24"/>
+          <w:szCs w:val="24"/>
+          <w:shd w:val="clear" w:color="auto" w:fill="FFFFFF"/>
+        </w:rPr>
+        <w:t xml:space="preserve"> all </w:t>
+      </w:r>
+      <w:proofErr w:type="spellStart"/>
+      <w:r>
+        <w:rPr>
+          <w:rFonts w:ascii="Times New Roman" w:hAnsi="Times New Roman" w:cs="Times New Roman"/>
+          <w:color w:val="202122"/>
+          <w:sz w:val="24"/>
+          <w:szCs w:val="24"/>
+          <w:shd w:val="clear" w:color="auto" w:fill="FFFFFF"/>
+        </w:rPr>
+        <w:t>it’s</w:t>
+      </w:r>
+      <w:proofErr w:type="spellEnd"/>
+      <w:r>
+        <w:rPr>
+          <w:rFonts w:ascii="Times New Roman" w:hAnsi="Times New Roman" w:cs="Times New Roman"/>
+          <w:color w:val="202122"/>
+          <w:sz w:val="24"/>
+          <w:szCs w:val="24"/>
+          <w:shd w:val="clear" w:color="auto" w:fill="FFFFFF"/>
+        </w:rPr>
+        <w:t xml:space="preserve"> component’s State are stored in the Store so that you will get regular updates directly from the Store.</w:t>
       </w:r>
     </w:p>
     <w:p>
@@ -2305,7 +2881,51 @@
           <w:szCs w:val="24"/>
           <w:shd w:val="clear" w:color="auto" w:fill="FFFFFF"/>
         </w:rPr>
-        <w:t>A callback function should be called when setState has finished, and the component is re-rendered. As the setState is asynchronous, which is why it takes in a second callback function.</w:t>
+        <w:t xml:space="preserve">A callback function should be called when </w:t>
+      </w:r>
+      <w:proofErr w:type="spellStart"/>
+      <w:r>
+        <w:rPr>
+          <w:rFonts w:ascii="Times New Roman" w:hAnsi="Times New Roman" w:cs="Times New Roman"/>
+          <w:color w:val="202122"/>
+          <w:sz w:val="24"/>
+          <w:szCs w:val="24"/>
+          <w:shd w:val="clear" w:color="auto" w:fill="FFFFFF"/>
+        </w:rPr>
+        <w:t>setState</w:t>
+      </w:r>
+      <w:proofErr w:type="spellEnd"/>
+      <w:r>
+        <w:rPr>
+          <w:rFonts w:ascii="Times New Roman" w:hAnsi="Times New Roman" w:cs="Times New Roman"/>
+          <w:color w:val="202122"/>
+          <w:sz w:val="24"/>
+          <w:szCs w:val="24"/>
+          <w:shd w:val="clear" w:color="auto" w:fill="FFFFFF"/>
+        </w:rPr>
+        <w:t xml:space="preserve"> has finished, and the component is re-rendered. As the </w:t>
+      </w:r>
+      <w:proofErr w:type="spellStart"/>
+      <w:r>
+        <w:rPr>
+          <w:rFonts w:ascii="Times New Roman" w:hAnsi="Times New Roman" w:cs="Times New Roman"/>
+          <w:color w:val="202122"/>
+          <w:sz w:val="24"/>
+          <w:szCs w:val="24"/>
+          <w:shd w:val="clear" w:color="auto" w:fill="FFFFFF"/>
+        </w:rPr>
+        <w:t>setState</w:t>
+      </w:r>
+      <w:proofErr w:type="spellEnd"/>
+      <w:r>
+        <w:rPr>
+          <w:rFonts w:ascii="Times New Roman" w:hAnsi="Times New Roman" w:cs="Times New Roman"/>
+          <w:color w:val="202122"/>
+          <w:sz w:val="24"/>
+          <w:szCs w:val="24"/>
+          <w:shd w:val="clear" w:color="auto" w:fill="FFFFFF"/>
+        </w:rPr>
+        <w:t xml:space="preserve"> is asynchronous, which is why it takes in a second callback function.</w:t>
       </w:r>
     </w:p>
     <w:p>
@@ -2375,7 +2995,29 @@
           <w:szCs w:val="24"/>
           <w:shd w:val="clear" w:color="auto" w:fill="FFFFFF"/>
         </w:rPr>
-        <w:t>Props mean properties, which is a way of passing data from parent to child. We can say that props are just a  communication channel between components. It is always moving from parent to child component.</w:t>
+        <w:t xml:space="preserve">Props mean properties, which is a way of passing data from parent to child. We can say that props are just </w:t>
+      </w:r>
+      <w:proofErr w:type="gramStart"/>
+      <w:r>
+        <w:rPr>
+          <w:rFonts w:ascii="Times New Roman" w:hAnsi="Times New Roman" w:cs="Times New Roman"/>
+          <w:color w:val="202122"/>
+          <w:sz w:val="24"/>
+          <w:szCs w:val="24"/>
+          <w:shd w:val="clear" w:color="auto" w:fill="FFFFFF"/>
+        </w:rPr>
+        <w:t>a  communication</w:t>
+      </w:r>
+      <w:proofErr w:type="gramEnd"/>
+      <w:r>
+        <w:rPr>
+          <w:rFonts w:ascii="Times New Roman" w:hAnsi="Times New Roman" w:cs="Times New Roman"/>
+          <w:color w:val="202122"/>
+          <w:sz w:val="24"/>
+          <w:szCs w:val="24"/>
+          <w:shd w:val="clear" w:color="auto" w:fill="FFFFFF"/>
+        </w:rPr>
+        <w:t xml:space="preserve"> channel between components. It is always moving from parent to child component.</w:t>
       </w:r>
     </w:p>
     <w:p>
@@ -2781,7 +3423,29 @@
           <w:szCs w:val="24"/>
           <w:shd w:val="clear" w:color="auto" w:fill="FFFFFF"/>
         </w:rPr>
-        <w:t>Important lifecycle steps of React js are:</w:t>
+        <w:t xml:space="preserve">Important lifecycle steps of React </w:t>
+      </w:r>
+      <w:proofErr w:type="spellStart"/>
+      <w:r>
+        <w:rPr>
+          <w:rFonts w:ascii="Times New Roman" w:hAnsi="Times New Roman" w:cs="Times New Roman"/>
+          <w:color w:val="202122"/>
+          <w:sz w:val="24"/>
+          <w:szCs w:val="24"/>
+          <w:shd w:val="clear" w:color="auto" w:fill="FFFFFF"/>
+        </w:rPr>
+        <w:t>js</w:t>
+      </w:r>
+      <w:proofErr w:type="spellEnd"/>
+      <w:r>
+        <w:rPr>
+          <w:rFonts w:ascii="Times New Roman" w:hAnsi="Times New Roman" w:cs="Times New Roman"/>
+          <w:color w:val="202122"/>
+          <w:sz w:val="24"/>
+          <w:szCs w:val="24"/>
+          <w:shd w:val="clear" w:color="auto" w:fill="FFFFFF"/>
+        </w:rPr>
+        <w:t xml:space="preserve"> are:</w:t>
       </w:r>
     </w:p>
     <w:p>
@@ -2865,7 +3529,29 @@
           <w:szCs w:val="24"/>
           <w:shd w:val="clear" w:color="auto" w:fill="FFFFFF"/>
         </w:rPr>
-        <w:t>Destruction are the lifecycle of React</w:t>
+        <w:t xml:space="preserve">Destruction </w:t>
+      </w:r>
+      <w:proofErr w:type="gramStart"/>
+      <w:r>
+        <w:rPr>
+          <w:rFonts w:ascii="Times New Roman" w:hAnsi="Times New Roman" w:cs="Times New Roman"/>
+          <w:color w:val="202122"/>
+          <w:sz w:val="24"/>
+          <w:szCs w:val="24"/>
+          <w:shd w:val="clear" w:color="auto" w:fill="FFFFFF"/>
+        </w:rPr>
+        <w:t>are</w:t>
+      </w:r>
+      <w:proofErr w:type="gramEnd"/>
+      <w:r>
+        <w:rPr>
+          <w:rFonts w:ascii="Times New Roman" w:hAnsi="Times New Roman" w:cs="Times New Roman"/>
+          <w:color w:val="202122"/>
+          <w:sz w:val="24"/>
+          <w:szCs w:val="24"/>
+          <w:shd w:val="clear" w:color="auto" w:fill="FFFFFF"/>
+        </w:rPr>
+        <w:t xml:space="preserve"> the lifecycle of React</w:t>
       </w:r>
     </w:p>
     <w:p>
@@ -2935,7 +3621,29 @@
           <w:szCs w:val="24"/>
           <w:shd w:val="clear" w:color="auto" w:fill="FFFFFF"/>
         </w:rPr>
-        <w:t>‘create-react-app’ is a command-line tool which allows you to create one basic react application.</w:t>
+        <w:t>‘</w:t>
+      </w:r>
+      <w:proofErr w:type="gramStart"/>
+      <w:r>
+        <w:rPr>
+          <w:rFonts w:ascii="Times New Roman" w:hAnsi="Times New Roman" w:cs="Times New Roman"/>
+          <w:color w:val="202122"/>
+          <w:sz w:val="24"/>
+          <w:szCs w:val="24"/>
+          <w:shd w:val="clear" w:color="auto" w:fill="FFFFFF"/>
+        </w:rPr>
+        <w:t>create</w:t>
+      </w:r>
+      <w:proofErr w:type="gramEnd"/>
+      <w:r>
+        <w:rPr>
+          <w:rFonts w:ascii="Times New Roman" w:hAnsi="Times New Roman" w:cs="Times New Roman"/>
+          <w:color w:val="202122"/>
+          <w:sz w:val="24"/>
+          <w:szCs w:val="24"/>
+          <w:shd w:val="clear" w:color="auto" w:fill="FFFFFF"/>
+        </w:rPr>
+        <w:t>-react-app’ is a command-line tool which allows you to create one basic react application.</w:t>
       </w:r>
     </w:p>
     <w:p>
@@ -3051,7 +3759,33 @@
           <w:szCs w:val="24"/>
           <w:shd w:val="clear" w:color="auto" w:fill="FFFFFF"/>
         </w:rPr>
-        <w:t>What are children prop?</w:t>
+        <w:t xml:space="preserve">What </w:t>
+      </w:r>
+      <w:proofErr w:type="gramStart"/>
+      <w:r>
+        <w:rPr>
+          <w:rFonts w:ascii="Times New Roman" w:hAnsi="Times New Roman" w:cs="Times New Roman"/>
+          <w:b/>
+          <w:bCs/>
+          <w:color w:val="202122"/>
+          <w:sz w:val="24"/>
+          <w:szCs w:val="24"/>
+          <w:shd w:val="clear" w:color="auto" w:fill="FFFFFF"/>
+        </w:rPr>
+        <w:t>are</w:t>
+      </w:r>
+      <w:proofErr w:type="gramEnd"/>
+      <w:r>
+        <w:rPr>
+          <w:rFonts w:ascii="Times New Roman" w:hAnsi="Times New Roman" w:cs="Times New Roman"/>
+          <w:b/>
+          <w:bCs/>
+          <w:color w:val="202122"/>
+          <w:sz w:val="24"/>
+          <w:szCs w:val="24"/>
+          <w:shd w:val="clear" w:color="auto" w:fill="FFFFFF"/>
+        </w:rPr>
+        <w:t xml:space="preserve"> children prop?</w:t>
       </w:r>
     </w:p>
     <w:p>
@@ -3099,7 +3833,31 @@
           <w:szCs w:val="24"/>
           <w:shd w:val="clear" w:color="auto" w:fill="FFFFFF"/>
         </w:rPr>
-        <w:t>{props.children}</w:t>
+        <w:t>{</w:t>
+      </w:r>
+      <w:proofErr w:type="spellStart"/>
+      <w:proofErr w:type="gramStart"/>
+      <w:r>
+        <w:rPr>
+          <w:rFonts w:ascii="Times New Roman" w:hAnsi="Times New Roman" w:cs="Times New Roman"/>
+          <w:color w:val="202122"/>
+          <w:sz w:val="24"/>
+          <w:szCs w:val="24"/>
+          <w:shd w:val="clear" w:color="auto" w:fill="FFFFFF"/>
+        </w:rPr>
+        <w:t>props.children</w:t>
+      </w:r>
+      <w:proofErr w:type="spellEnd"/>
+      <w:proofErr w:type="gramEnd"/>
+      <w:r>
+        <w:rPr>
+          <w:rFonts w:ascii="Times New Roman" w:hAnsi="Times New Roman" w:cs="Times New Roman"/>
+          <w:color w:val="202122"/>
+          <w:sz w:val="24"/>
+          <w:szCs w:val="24"/>
+          <w:shd w:val="clear" w:color="auto" w:fill="FFFFFF"/>
+        </w:rPr>
+        <w:t>}</w:t>
       </w:r>
     </w:p>
     <w:p>
@@ -3310,7 +4068,51 @@
           <w:szCs w:val="24"/>
           <w:shd w:val="clear" w:color="auto" w:fill="FFFFFF"/>
         </w:rPr>
-        <w:t>We can’t update props in react js because props are read-only. Moreover, we can not modify props received from parent to child.</w:t>
+        <w:t xml:space="preserve">We can’t update props in react </w:t>
+      </w:r>
+      <w:proofErr w:type="spellStart"/>
+      <w:r>
+        <w:rPr>
+          <w:rFonts w:ascii="Times New Roman" w:hAnsi="Times New Roman" w:cs="Times New Roman"/>
+          <w:color w:val="202122"/>
+          <w:sz w:val="24"/>
+          <w:szCs w:val="24"/>
+          <w:shd w:val="clear" w:color="auto" w:fill="FFFFFF"/>
+        </w:rPr>
+        <w:t>js</w:t>
+      </w:r>
+      <w:proofErr w:type="spellEnd"/>
+      <w:r>
+        <w:rPr>
+          <w:rFonts w:ascii="Times New Roman" w:hAnsi="Times New Roman" w:cs="Times New Roman"/>
+          <w:color w:val="202122"/>
+          <w:sz w:val="24"/>
+          <w:szCs w:val="24"/>
+          <w:shd w:val="clear" w:color="auto" w:fill="FFFFFF"/>
+        </w:rPr>
+        <w:t xml:space="preserve"> because props are read-only. Moreover, we </w:t>
+      </w:r>
+      <w:proofErr w:type="spellStart"/>
+      <w:r>
+        <w:rPr>
+          <w:rFonts w:ascii="Times New Roman" w:hAnsi="Times New Roman" w:cs="Times New Roman"/>
+          <w:color w:val="202122"/>
+          <w:sz w:val="24"/>
+          <w:szCs w:val="24"/>
+          <w:shd w:val="clear" w:color="auto" w:fill="FFFFFF"/>
+        </w:rPr>
+        <w:t>can not</w:t>
+      </w:r>
+      <w:proofErr w:type="spellEnd"/>
+      <w:r>
+        <w:rPr>
+          <w:rFonts w:ascii="Times New Roman" w:hAnsi="Times New Roman" w:cs="Times New Roman"/>
+          <w:color w:val="202122"/>
+          <w:sz w:val="24"/>
+          <w:szCs w:val="24"/>
+          <w:shd w:val="clear" w:color="auto" w:fill="FFFFFF"/>
+        </w:rPr>
+        <w:t xml:space="preserve"> modify props received from parent to child.</w:t>
       </w:r>
     </w:p>
     <w:p>
@@ -3366,7 +4168,29 @@
           <w:szCs w:val="24"/>
           <w:shd w:val="clear" w:color="auto" w:fill="FFFFFF"/>
         </w:rPr>
-        <w:t>Most important prototype used in React js are:</w:t>
+        <w:t xml:space="preserve">Most important prototype used in React </w:t>
+      </w:r>
+      <w:proofErr w:type="spellStart"/>
+      <w:r>
+        <w:rPr>
+          <w:rFonts w:ascii="Times New Roman" w:hAnsi="Times New Roman" w:cs="Times New Roman"/>
+          <w:color w:val="202122"/>
+          <w:sz w:val="24"/>
+          <w:szCs w:val="24"/>
+          <w:shd w:val="clear" w:color="auto" w:fill="FFFFFF"/>
+        </w:rPr>
+        <w:t>js</w:t>
+      </w:r>
+      <w:proofErr w:type="spellEnd"/>
+      <w:r>
+        <w:rPr>
+          <w:rFonts w:ascii="Times New Roman" w:hAnsi="Times New Roman" w:cs="Times New Roman"/>
+          <w:color w:val="202122"/>
+          <w:sz w:val="24"/>
+          <w:szCs w:val="24"/>
+          <w:shd w:val="clear" w:color="auto" w:fill="FFFFFF"/>
+        </w:rPr>
+        <w:t xml:space="preserve"> are:</w:t>
       </w:r>
     </w:p>
     <w:p>
@@ -3650,7 +4474,29 @@
           <w:szCs w:val="24"/>
           <w:shd w:val="clear" w:color="auto" w:fill="FFFFFF"/>
         </w:rPr>
-        <w:t>We create lists in React as we do in regular JavaScript. Lists display data in an ordered format. The traversal of lists is done using the map() function.</w:t>
+        <w:t xml:space="preserve">We create lists in React as we do in regular JavaScript. Lists display data in an ordered format. The traversal of lists is done using the </w:t>
+      </w:r>
+      <w:proofErr w:type="gramStart"/>
+      <w:r>
+        <w:rPr>
+          <w:rFonts w:ascii="Times New Roman" w:hAnsi="Times New Roman"/>
+          <w:color w:val="202122"/>
+          <w:sz w:val="24"/>
+          <w:szCs w:val="24"/>
+          <w:shd w:val="clear" w:color="auto" w:fill="FFFFFF"/>
+        </w:rPr>
+        <w:t>map(</w:t>
+      </w:r>
+      <w:proofErr w:type="gramEnd"/>
+      <w:r>
+        <w:rPr>
+          <w:rFonts w:ascii="Times New Roman" w:hAnsi="Times New Roman"/>
+          <w:color w:val="202122"/>
+          <w:sz w:val="24"/>
+          <w:szCs w:val="24"/>
+          <w:shd w:val="clear" w:color="auto" w:fill="FFFFFF"/>
+        </w:rPr>
+        <w:t>) function.</w:t>
       </w:r>
     </w:p>
     <w:p>
@@ -3717,15 +4563,39 @@
           <w:shd w:val="clear" w:color="auto" w:fill="FFFFFF"/>
         </w:rPr>
       </w:pPr>
-      <w:r>
-        <w:rPr>
-          <w:rFonts w:ascii="Times New Roman" w:hAnsi="Times New Roman"/>
-          <w:color w:val="202122"/>
-          <w:sz w:val="24"/>
-          <w:szCs w:val="24"/>
-          <w:shd w:val="clear" w:color="auto" w:fill="FFFFFF"/>
-        </w:rPr>
-        <w:t>componentDidMount(): Is executed when the component gets rendered and placed on the DOM.</w:t>
+      <w:proofErr w:type="spellStart"/>
+      <w:proofErr w:type="gramStart"/>
+      <w:r>
+        <w:rPr>
+          <w:rFonts w:ascii="Times New Roman" w:hAnsi="Times New Roman"/>
+          <w:color w:val="202122"/>
+          <w:sz w:val="24"/>
+          <w:szCs w:val="24"/>
+          <w:shd w:val="clear" w:color="auto" w:fill="FFFFFF"/>
+        </w:rPr>
+        <w:t>componentDidMount</w:t>
+      </w:r>
+      <w:proofErr w:type="spellEnd"/>
+      <w:r>
+        <w:rPr>
+          <w:rFonts w:ascii="Times New Roman" w:hAnsi="Times New Roman"/>
+          <w:color w:val="202122"/>
+          <w:sz w:val="24"/>
+          <w:szCs w:val="24"/>
+          <w:shd w:val="clear" w:color="auto" w:fill="FFFFFF"/>
+        </w:rPr>
+        <w:t>(</w:t>
+      </w:r>
+      <w:proofErr w:type="gramEnd"/>
+      <w:r>
+        <w:rPr>
+          <w:rFonts w:ascii="Times New Roman" w:hAnsi="Times New Roman"/>
+          <w:color w:val="202122"/>
+          <w:sz w:val="24"/>
+          <w:szCs w:val="24"/>
+          <w:shd w:val="clear" w:color="auto" w:fill="FFFFFF"/>
+        </w:rPr>
+        <w:t>): Is executed when the component gets rendered and placed on the DOM.</w:t>
       </w:r>
     </w:p>
     <w:p>
@@ -3745,15 +4615,39 @@
           <w:shd w:val="clear" w:color="auto" w:fill="FFFFFF"/>
         </w:rPr>
       </w:pPr>
-      <w:r>
-        <w:rPr>
-          <w:rFonts w:ascii="Times New Roman" w:hAnsi="Times New Roman"/>
-          <w:color w:val="202122"/>
-          <w:sz w:val="24"/>
-          <w:szCs w:val="24"/>
-          <w:shd w:val="clear" w:color="auto" w:fill="FFFFFF"/>
-        </w:rPr>
-        <w:t>shouldComponentUpdate(): Is invoked when a component determines changes to the DOM and returns a “true” or “false” value based on certain conditions.</w:t>
+      <w:proofErr w:type="spellStart"/>
+      <w:proofErr w:type="gramStart"/>
+      <w:r>
+        <w:rPr>
+          <w:rFonts w:ascii="Times New Roman" w:hAnsi="Times New Roman"/>
+          <w:color w:val="202122"/>
+          <w:sz w:val="24"/>
+          <w:szCs w:val="24"/>
+          <w:shd w:val="clear" w:color="auto" w:fill="FFFFFF"/>
+        </w:rPr>
+        <w:t>shouldComponentUpdate</w:t>
+      </w:r>
+      <w:proofErr w:type="spellEnd"/>
+      <w:r>
+        <w:rPr>
+          <w:rFonts w:ascii="Times New Roman" w:hAnsi="Times New Roman"/>
+          <w:color w:val="202122"/>
+          <w:sz w:val="24"/>
+          <w:szCs w:val="24"/>
+          <w:shd w:val="clear" w:color="auto" w:fill="FFFFFF"/>
+        </w:rPr>
+        <w:t>(</w:t>
+      </w:r>
+      <w:proofErr w:type="gramEnd"/>
+      <w:r>
+        <w:rPr>
+          <w:rFonts w:ascii="Times New Roman" w:hAnsi="Times New Roman"/>
+          <w:color w:val="202122"/>
+          <w:sz w:val="24"/>
+          <w:szCs w:val="24"/>
+          <w:shd w:val="clear" w:color="auto" w:fill="FFFFFF"/>
+        </w:rPr>
+        <w:t>): Is invoked when a component determines changes to the DOM and returns a “true” or “false” value based on certain conditions.</w:t>
       </w:r>
     </w:p>
     <w:p>
@@ -3773,15 +4667,39 @@
           <w:shd w:val="clear" w:color="auto" w:fill="FFFFFF"/>
         </w:rPr>
       </w:pPr>
-      <w:r>
-        <w:rPr>
-          <w:rFonts w:ascii="Times New Roman" w:hAnsi="Times New Roman"/>
-          <w:color w:val="202122"/>
-          <w:sz w:val="24"/>
-          <w:szCs w:val="24"/>
-          <w:shd w:val="clear" w:color="auto" w:fill="FFFFFF"/>
-        </w:rPr>
-        <w:t>componentDidUpdate(): Is invoked immediately after rendering takes place.</w:t>
+      <w:proofErr w:type="spellStart"/>
+      <w:proofErr w:type="gramStart"/>
+      <w:r>
+        <w:rPr>
+          <w:rFonts w:ascii="Times New Roman" w:hAnsi="Times New Roman"/>
+          <w:color w:val="202122"/>
+          <w:sz w:val="24"/>
+          <w:szCs w:val="24"/>
+          <w:shd w:val="clear" w:color="auto" w:fill="FFFFFF"/>
+        </w:rPr>
+        <w:t>componentDidUpdate</w:t>
+      </w:r>
+      <w:proofErr w:type="spellEnd"/>
+      <w:r>
+        <w:rPr>
+          <w:rFonts w:ascii="Times New Roman" w:hAnsi="Times New Roman"/>
+          <w:color w:val="202122"/>
+          <w:sz w:val="24"/>
+          <w:szCs w:val="24"/>
+          <w:shd w:val="clear" w:color="auto" w:fill="FFFFFF"/>
+        </w:rPr>
+        <w:t>(</w:t>
+      </w:r>
+      <w:proofErr w:type="gramEnd"/>
+      <w:r>
+        <w:rPr>
+          <w:rFonts w:ascii="Times New Roman" w:hAnsi="Times New Roman"/>
+          <w:color w:val="202122"/>
+          <w:sz w:val="24"/>
+          <w:szCs w:val="24"/>
+          <w:shd w:val="clear" w:color="auto" w:fill="FFFFFF"/>
+        </w:rPr>
+        <w:t>): Is invoked immediately after rendering takes place.</w:t>
       </w:r>
     </w:p>
     <w:p>
@@ -3801,15 +4719,39 @@
           <w:shd w:val="clear" w:color="auto" w:fill="FFFFFF"/>
         </w:rPr>
       </w:pPr>
-      <w:r>
-        <w:rPr>
-          <w:rFonts w:ascii="Times New Roman" w:hAnsi="Times New Roman"/>
-          <w:color w:val="202122"/>
-          <w:sz w:val="24"/>
-          <w:szCs w:val="24"/>
-          <w:shd w:val="clear" w:color="auto" w:fill="FFFFFF"/>
-        </w:rPr>
-        <w:t>componentWillUnmount(): Is invoked immediately before a component is destroyed and unmounted permanently.</w:t>
+      <w:proofErr w:type="spellStart"/>
+      <w:proofErr w:type="gramStart"/>
+      <w:r>
+        <w:rPr>
+          <w:rFonts w:ascii="Times New Roman" w:hAnsi="Times New Roman"/>
+          <w:color w:val="202122"/>
+          <w:sz w:val="24"/>
+          <w:szCs w:val="24"/>
+          <w:shd w:val="clear" w:color="auto" w:fill="FFFFFF"/>
+        </w:rPr>
+        <w:t>componentWillUnmount</w:t>
+      </w:r>
+      <w:proofErr w:type="spellEnd"/>
+      <w:r>
+        <w:rPr>
+          <w:rFonts w:ascii="Times New Roman" w:hAnsi="Times New Roman"/>
+          <w:color w:val="202122"/>
+          <w:sz w:val="24"/>
+          <w:szCs w:val="24"/>
+          <w:shd w:val="clear" w:color="auto" w:fill="FFFFFF"/>
+        </w:rPr>
+        <w:t>(</w:t>
+      </w:r>
+      <w:proofErr w:type="gramEnd"/>
+      <w:r>
+        <w:rPr>
+          <w:rFonts w:ascii="Times New Roman" w:hAnsi="Times New Roman"/>
+          <w:color w:val="202122"/>
+          <w:sz w:val="24"/>
+          <w:szCs w:val="24"/>
+          <w:shd w:val="clear" w:color="auto" w:fill="FFFFFF"/>
+        </w:rPr>
+        <w:t>): Is invoked immediately before a component is destroyed and unmounted permanently.</w:t>
       </w:r>
     </w:p>
     <w:p>
@@ -3966,7 +4908,29 @@
           <w:szCs w:val="24"/>
           <w:shd w:val="clear" w:color="auto" w:fill="FFFFFF"/>
         </w:rPr>
-        <w:t>It follows uni-directional data flow or data binding.</w:t>
+        <w:t xml:space="preserve">It follows </w:t>
+      </w:r>
+      <w:proofErr w:type="spellStart"/>
+      <w:r>
+        <w:rPr>
+          <w:rFonts w:ascii="Times New Roman" w:hAnsi="Times New Roman"/>
+          <w:color w:val="202122"/>
+          <w:sz w:val="24"/>
+          <w:szCs w:val="24"/>
+          <w:shd w:val="clear" w:color="auto" w:fill="FFFFFF"/>
+        </w:rPr>
+        <w:t>uni</w:t>
+      </w:r>
+      <w:proofErr w:type="spellEnd"/>
+      <w:r>
+        <w:rPr>
+          <w:rFonts w:ascii="Times New Roman" w:hAnsi="Times New Roman"/>
+          <w:color w:val="202122"/>
+          <w:sz w:val="24"/>
+          <w:szCs w:val="24"/>
+          <w:shd w:val="clear" w:color="auto" w:fill="FFFFFF"/>
+        </w:rPr>
+        <w:t>-directional data flow or data binding.</w:t>
       </w:r>
     </w:p>
     <w:p>
@@ -4273,7 +5237,29 @@
           <w:szCs w:val="24"/>
           <w:shd w:val="clear" w:color="auto" w:fill="FFFFFF"/>
         </w:rPr>
-        <w:t>Reducer –  It is a place to determine how the state will change.</w:t>
+        <w:t xml:space="preserve">Reducer </w:t>
+      </w:r>
+      <w:proofErr w:type="gramStart"/>
+      <w:r>
+        <w:rPr>
+          <w:rFonts w:ascii="Times New Roman" w:hAnsi="Times New Roman"/>
+          <w:color w:val="202122"/>
+          <w:sz w:val="24"/>
+          <w:szCs w:val="24"/>
+          <w:shd w:val="clear" w:color="auto" w:fill="FFFFFF"/>
+        </w:rPr>
+        <w:t>–  It</w:t>
+      </w:r>
+      <w:proofErr w:type="gramEnd"/>
+      <w:r>
+        <w:rPr>
+          <w:rFonts w:ascii="Times New Roman" w:hAnsi="Times New Roman"/>
+          <w:color w:val="202122"/>
+          <w:sz w:val="24"/>
+          <w:szCs w:val="24"/>
+          <w:shd w:val="clear" w:color="auto" w:fill="FFFFFF"/>
+        </w:rPr>
+        <w:t xml:space="preserve"> is a place to determine how the state will change.</w:t>
       </w:r>
     </w:p>
     <w:p>
@@ -4445,7 +5431,33 @@
           <w:szCs w:val="24"/>
           <w:shd w:val="clear" w:color="auto" w:fill="FFFFFF"/>
         </w:rPr>
-        <w:t>Why React uses className over class attribute?</w:t>
+        <w:t xml:space="preserve">Why React uses </w:t>
+      </w:r>
+      <w:proofErr w:type="spellStart"/>
+      <w:r>
+        <w:rPr>
+          <w:rFonts w:ascii="Times New Roman" w:hAnsi="Times New Roman"/>
+          <w:b/>
+          <w:bCs/>
+          <w:color w:val="202122"/>
+          <w:sz w:val="24"/>
+          <w:szCs w:val="24"/>
+          <w:shd w:val="clear" w:color="auto" w:fill="FFFFFF"/>
+        </w:rPr>
+        <w:t>className</w:t>
+      </w:r>
+      <w:proofErr w:type="spellEnd"/>
+      <w:r>
+        <w:rPr>
+          <w:rFonts w:ascii="Times New Roman" w:hAnsi="Times New Roman"/>
+          <w:b/>
+          <w:bCs/>
+          <w:color w:val="202122"/>
+          <w:sz w:val="24"/>
+          <w:szCs w:val="24"/>
+          <w:shd w:val="clear" w:color="auto" w:fill="FFFFFF"/>
+        </w:rPr>
+        <w:t xml:space="preserve"> over class attribute?</w:t>
       </w:r>
     </w:p>
     <w:p>
@@ -4469,7 +5481,51 @@
           <w:szCs w:val="24"/>
           <w:shd w:val="clear" w:color="auto" w:fill="FFFFFF"/>
         </w:rPr>
-        <w:t>The attribute class is a keyword in JavaScript, and JSX is an extension of JavaScript. That's the principal reason why React uses className instead of class. Pass a string as the className prop.</w:t>
+        <w:t xml:space="preserve">The attribute class is a keyword in JavaScript, and JSX is an extension of JavaScript. That's the principal reason why React uses </w:t>
+      </w:r>
+      <w:proofErr w:type="spellStart"/>
+      <w:r>
+        <w:rPr>
+          <w:rFonts w:ascii="Times New Roman" w:hAnsi="Times New Roman"/>
+          <w:color w:val="202122"/>
+          <w:sz w:val="24"/>
+          <w:szCs w:val="24"/>
+          <w:shd w:val="clear" w:color="auto" w:fill="FFFFFF"/>
+        </w:rPr>
+        <w:t>className</w:t>
+      </w:r>
+      <w:proofErr w:type="spellEnd"/>
+      <w:r>
+        <w:rPr>
+          <w:rFonts w:ascii="Times New Roman" w:hAnsi="Times New Roman"/>
+          <w:color w:val="202122"/>
+          <w:sz w:val="24"/>
+          <w:szCs w:val="24"/>
+          <w:shd w:val="clear" w:color="auto" w:fill="FFFFFF"/>
+        </w:rPr>
+        <w:t xml:space="preserve"> instead of class. Pass a string as the </w:t>
+      </w:r>
+      <w:proofErr w:type="spellStart"/>
+      <w:r>
+        <w:rPr>
+          <w:rFonts w:ascii="Times New Roman" w:hAnsi="Times New Roman"/>
+          <w:color w:val="202122"/>
+          <w:sz w:val="24"/>
+          <w:szCs w:val="24"/>
+          <w:shd w:val="clear" w:color="auto" w:fill="FFFFFF"/>
+        </w:rPr>
+        <w:t>className</w:t>
+      </w:r>
+      <w:proofErr w:type="spellEnd"/>
+      <w:r>
+        <w:rPr>
+          <w:rFonts w:ascii="Times New Roman" w:hAnsi="Times New Roman"/>
+          <w:color w:val="202122"/>
+          <w:sz w:val="24"/>
+          <w:szCs w:val="24"/>
+          <w:shd w:val="clear" w:color="auto" w:fill="FFFFFF"/>
+        </w:rPr>
+        <w:t xml:space="preserve"> prop.</w:t>
       </w:r>
     </w:p>
     <w:p>
@@ -4485,15 +5541,27 @@
           <w:shd w:val="clear" w:color="auto" w:fill="FFFFFF"/>
         </w:rPr>
       </w:pPr>
-      <w:r>
-        <w:rPr>
-          <w:rFonts w:ascii="Times New Roman" w:hAnsi="Times New Roman"/>
-          <w:color w:val="202122"/>
-          <w:sz w:val="24"/>
-          <w:szCs w:val="24"/>
-          <w:shd w:val="clear" w:color="auto" w:fill="FFFFFF"/>
-        </w:rPr>
-        <w:t>render() {</w:t>
+      <w:proofErr w:type="gramStart"/>
+      <w:r>
+        <w:rPr>
+          <w:rFonts w:ascii="Times New Roman" w:hAnsi="Times New Roman"/>
+          <w:color w:val="202122"/>
+          <w:sz w:val="24"/>
+          <w:szCs w:val="24"/>
+          <w:shd w:val="clear" w:color="auto" w:fill="FFFFFF"/>
+        </w:rPr>
+        <w:t>render(</w:t>
+      </w:r>
+      <w:proofErr w:type="gramEnd"/>
+      <w:r>
+        <w:rPr>
+          <w:rFonts w:ascii="Times New Roman" w:hAnsi="Times New Roman"/>
+          <w:color w:val="202122"/>
+          <w:sz w:val="24"/>
+          <w:szCs w:val="24"/>
+          <w:shd w:val="clear" w:color="auto" w:fill="FFFFFF"/>
+        </w:rPr>
+        <w:t>) {</w:t>
       </w:r>
     </w:p>
     <w:p>
@@ -4517,7 +5585,41 @@
           <w:szCs w:val="24"/>
           <w:shd w:val="clear" w:color="auto" w:fill="FFFFFF"/>
         </w:rPr>
-        <w:t xml:space="preserve">  return &lt;span className={'menu navigation-menu'}&gt;{'Menu'}&lt;/span&gt;</w:t>
+        <w:t xml:space="preserve">  return &lt;span </w:t>
+      </w:r>
+      <w:proofErr w:type="spellStart"/>
+      <w:r>
+        <w:rPr>
+          <w:rFonts w:ascii="Times New Roman" w:hAnsi="Times New Roman"/>
+          <w:color w:val="202122"/>
+          <w:sz w:val="24"/>
+          <w:szCs w:val="24"/>
+          <w:shd w:val="clear" w:color="auto" w:fill="FFFFFF"/>
+        </w:rPr>
+        <w:t>className</w:t>
+      </w:r>
+      <w:proofErr w:type="spellEnd"/>
+      <w:proofErr w:type="gramStart"/>
+      <w:r>
+        <w:rPr>
+          <w:rFonts w:ascii="Times New Roman" w:hAnsi="Times New Roman"/>
+          <w:color w:val="202122"/>
+          <w:sz w:val="24"/>
+          <w:szCs w:val="24"/>
+          <w:shd w:val="clear" w:color="auto" w:fill="FFFFFF"/>
+        </w:rPr>
+        <w:t>={</w:t>
+      </w:r>
+      <w:proofErr w:type="gramEnd"/>
+      <w:r>
+        <w:rPr>
+          <w:rFonts w:ascii="Times New Roman" w:hAnsi="Times New Roman"/>
+          <w:color w:val="202122"/>
+          <w:sz w:val="24"/>
+          <w:szCs w:val="24"/>
+          <w:shd w:val="clear" w:color="auto" w:fill="FFFFFF"/>
+        </w:rPr>
+        <w:t>'menu navigation-menu'}&gt;{'Menu'}&lt;/span&gt;</w:t>
       </w:r>
     </w:p>
     <w:p>
@@ -4588,7 +5690,33 @@
           <w:shd w:val="clear" w:color="auto" w:fill="FFFFFF"/>
         </w:rPr>
         <w:lastRenderedPageBreak/>
-        <w:t>Why fragments are better than container divs?</w:t>
+        <w:t xml:space="preserve">Why fragments are better than container </w:t>
+      </w:r>
+      <w:proofErr w:type="spellStart"/>
+      <w:r>
+        <w:rPr>
+          <w:rFonts w:ascii="Times New Roman" w:hAnsi="Times New Roman"/>
+          <w:b/>
+          <w:bCs/>
+          <w:color w:val="202122"/>
+          <w:sz w:val="24"/>
+          <w:szCs w:val="24"/>
+          <w:shd w:val="clear" w:color="auto" w:fill="FFFFFF"/>
+        </w:rPr>
+        <w:t>divs</w:t>
+      </w:r>
+      <w:proofErr w:type="spellEnd"/>
+      <w:r>
+        <w:rPr>
+          <w:rFonts w:ascii="Times New Roman" w:hAnsi="Times New Roman"/>
+          <w:b/>
+          <w:bCs/>
+          <w:color w:val="202122"/>
+          <w:sz w:val="24"/>
+          <w:szCs w:val="24"/>
+          <w:shd w:val="clear" w:color="auto" w:fill="FFFFFF"/>
+        </w:rPr>
+        <w:t>?</w:t>
       </w:r>
     </w:p>
     <w:p>
@@ -4612,7 +5740,29 @@
           <w:szCs w:val="24"/>
           <w:shd w:val="clear" w:color="auto" w:fill="FFFFFF"/>
         </w:rPr>
-        <w:t>Below are the list of reasons to prefer fragments over container DOM elements,</w:t>
+        <w:t xml:space="preserve">Below </w:t>
+      </w:r>
+      <w:proofErr w:type="gramStart"/>
+      <w:r>
+        <w:rPr>
+          <w:rFonts w:ascii="Times New Roman" w:hAnsi="Times New Roman"/>
+          <w:color w:val="202122"/>
+          <w:sz w:val="24"/>
+          <w:szCs w:val="24"/>
+          <w:shd w:val="clear" w:color="auto" w:fill="FFFFFF"/>
+        </w:rPr>
+        <w:t>are</w:t>
+      </w:r>
+      <w:proofErr w:type="gramEnd"/>
+      <w:r>
+        <w:rPr>
+          <w:rFonts w:ascii="Times New Roman" w:hAnsi="Times New Roman"/>
+          <w:color w:val="202122"/>
+          <w:sz w:val="24"/>
+          <w:szCs w:val="24"/>
+          <w:shd w:val="clear" w:color="auto" w:fill="FFFFFF"/>
+        </w:rPr>
+        <w:t xml:space="preserve"> the list of reasons to prefer fragments over container DOM elements,</w:t>
       </w:r>
     </w:p>
     <w:p>
@@ -4668,7 +5818,29 @@
           <w:szCs w:val="24"/>
           <w:shd w:val="clear" w:color="auto" w:fill="FFFFFF"/>
         </w:rPr>
-        <w:t>Some CSS mechanisms like Flexbox and CSS Grid have a special parent-child relationships, and adding divs in the middle makes it hard to keep the desired layout.</w:t>
+        <w:t xml:space="preserve">Some CSS mechanisms like Flexbox and CSS Grid have a special parent-child relationships, and adding </w:t>
+      </w:r>
+      <w:proofErr w:type="spellStart"/>
+      <w:r>
+        <w:rPr>
+          <w:rFonts w:ascii="Times New Roman" w:hAnsi="Times New Roman"/>
+          <w:color w:val="202122"/>
+          <w:sz w:val="24"/>
+          <w:szCs w:val="24"/>
+          <w:shd w:val="clear" w:color="auto" w:fill="FFFFFF"/>
+        </w:rPr>
+        <w:t>divs</w:t>
+      </w:r>
+      <w:proofErr w:type="spellEnd"/>
+      <w:r>
+        <w:rPr>
+          <w:rFonts w:ascii="Times New Roman" w:hAnsi="Times New Roman"/>
+          <w:color w:val="202122"/>
+          <w:sz w:val="24"/>
+          <w:szCs w:val="24"/>
+          <w:shd w:val="clear" w:color="auto" w:fill="FFFFFF"/>
+        </w:rPr>
+        <w:t xml:space="preserve"> in the middle makes it hard to keep the desired layout.</w:t>
       </w:r>
     </w:p>
     <w:p>
@@ -4738,7 +5910,29 @@
           <w:szCs w:val="24"/>
           <w:shd w:val="clear" w:color="auto" w:fill="FFFFFF"/>
         </w:rPr>
-        <w:t>The style attribute accepts a JavaScript object with camelCased properties rather than a CSS string. This is consistent with the DOM style JavaScript property, is more efficient, and prevents XSS security holes.</w:t>
+        <w:t xml:space="preserve">The style attribute accepts a JavaScript object with </w:t>
+      </w:r>
+      <w:proofErr w:type="spellStart"/>
+      <w:r>
+        <w:rPr>
+          <w:rFonts w:ascii="Times New Roman" w:hAnsi="Times New Roman"/>
+          <w:color w:val="202122"/>
+          <w:sz w:val="24"/>
+          <w:szCs w:val="24"/>
+          <w:shd w:val="clear" w:color="auto" w:fill="FFFFFF"/>
+        </w:rPr>
+        <w:t>camelCased</w:t>
+      </w:r>
+      <w:proofErr w:type="spellEnd"/>
+      <w:r>
+        <w:rPr>
+          <w:rFonts w:ascii="Times New Roman" w:hAnsi="Times New Roman"/>
+          <w:color w:val="202122"/>
+          <w:sz w:val="24"/>
+          <w:szCs w:val="24"/>
+          <w:shd w:val="clear" w:color="auto" w:fill="FFFFFF"/>
+        </w:rPr>
+        <w:t xml:space="preserve"> properties rather than a CSS string. This is consistent with the DOM style JavaScript property, is more efficient, and prevents XSS security holes.</w:t>
       </w:r>
     </w:p>
     <w:p>
@@ -4754,6 +5948,7 @@
           <w:shd w:val="clear" w:color="auto" w:fill="FFFFFF"/>
         </w:rPr>
       </w:pPr>
+      <w:proofErr w:type="gramStart"/>
       <w:r>
         <w:rPr>
           <w:rFonts w:ascii="Times New Roman" w:hAnsi="Times New Roman"/>
@@ -4764,6 +5959,7 @@
         </w:rPr>
         <w:t>Example :</w:t>
       </w:r>
+      <w:proofErr w:type="gramEnd"/>
     </w:p>
     <w:p>
       <w:pPr>
@@ -4786,7 +5982,29 @@
           <w:szCs w:val="24"/>
           <w:shd w:val="clear" w:color="auto" w:fill="FFFFFF"/>
         </w:rPr>
-        <w:t>const divStyle = {</w:t>
+        <w:t xml:space="preserve">const </w:t>
+      </w:r>
+      <w:proofErr w:type="spellStart"/>
+      <w:r>
+        <w:rPr>
+          <w:rFonts w:ascii="Times New Roman" w:hAnsi="Times New Roman"/>
+          <w:color w:val="202122"/>
+          <w:sz w:val="24"/>
+          <w:szCs w:val="24"/>
+          <w:shd w:val="clear" w:color="auto" w:fill="FFFFFF"/>
+        </w:rPr>
+        <w:t>divStyle</w:t>
+      </w:r>
+      <w:proofErr w:type="spellEnd"/>
+      <w:r>
+        <w:rPr>
+          <w:rFonts w:ascii="Times New Roman" w:hAnsi="Times New Roman"/>
+          <w:color w:val="202122"/>
+          <w:sz w:val="24"/>
+          <w:szCs w:val="24"/>
+          <w:shd w:val="clear" w:color="auto" w:fill="FFFFFF"/>
+        </w:rPr>
+        <w:t xml:space="preserve"> = {</w:t>
       </w:r>
     </w:p>
     <w:p>
@@ -4826,15 +6044,83 @@
           <w:shd w:val="clear" w:color="auto" w:fill="FFFFFF"/>
         </w:rPr>
       </w:pPr>
-      <w:r>
-        <w:rPr>
-          <w:rFonts w:ascii="Times New Roman" w:hAnsi="Times New Roman"/>
-          <w:color w:val="202122"/>
-          <w:sz w:val="24"/>
-          <w:szCs w:val="24"/>
-          <w:shd w:val="clear" w:color="auto" w:fill="FFFFFF"/>
-        </w:rPr>
-        <w:t>backgroundImage: "url(" + imgUrl + ")",</w:t>
+      <w:proofErr w:type="spellStart"/>
+      <w:r>
+        <w:rPr>
+          <w:rFonts w:ascii="Times New Roman" w:hAnsi="Times New Roman"/>
+          <w:color w:val="202122"/>
+          <w:sz w:val="24"/>
+          <w:szCs w:val="24"/>
+          <w:shd w:val="clear" w:color="auto" w:fill="FFFFFF"/>
+        </w:rPr>
+        <w:t>backgroundImage</w:t>
+      </w:r>
+      <w:proofErr w:type="spellEnd"/>
+      <w:r>
+        <w:rPr>
+          <w:rFonts w:ascii="Times New Roman" w:hAnsi="Times New Roman"/>
+          <w:color w:val="202122"/>
+          <w:sz w:val="24"/>
+          <w:szCs w:val="24"/>
+          <w:shd w:val="clear" w:color="auto" w:fill="FFFFFF"/>
+        </w:rPr>
+        <w:t>: "</w:t>
+      </w:r>
+      <w:proofErr w:type="spellStart"/>
+      <w:proofErr w:type="gramStart"/>
+      <w:r>
+        <w:rPr>
+          <w:rFonts w:ascii="Times New Roman" w:hAnsi="Times New Roman"/>
+          <w:color w:val="202122"/>
+          <w:sz w:val="24"/>
+          <w:szCs w:val="24"/>
+          <w:shd w:val="clear" w:color="auto" w:fill="FFFFFF"/>
+        </w:rPr>
+        <w:t>url</w:t>
+      </w:r>
+      <w:proofErr w:type="spellEnd"/>
+      <w:r>
+        <w:rPr>
+          <w:rFonts w:ascii="Times New Roman" w:hAnsi="Times New Roman"/>
+          <w:color w:val="202122"/>
+          <w:sz w:val="24"/>
+          <w:szCs w:val="24"/>
+          <w:shd w:val="clear" w:color="auto" w:fill="FFFFFF"/>
+        </w:rPr>
+        <w:t>(</w:t>
+      </w:r>
+      <w:proofErr w:type="gramEnd"/>
+      <w:r>
+        <w:rPr>
+          <w:rFonts w:ascii="Times New Roman" w:hAnsi="Times New Roman"/>
+          <w:color w:val="202122"/>
+          <w:sz w:val="24"/>
+          <w:szCs w:val="24"/>
+          <w:shd w:val="clear" w:color="auto" w:fill="FFFFFF"/>
+        </w:rPr>
+        <w:t xml:space="preserve">" + </w:t>
+      </w:r>
+      <w:proofErr w:type="spellStart"/>
+      <w:r>
+        <w:rPr>
+          <w:rFonts w:ascii="Times New Roman" w:hAnsi="Times New Roman"/>
+          <w:color w:val="202122"/>
+          <w:sz w:val="24"/>
+          <w:szCs w:val="24"/>
+          <w:shd w:val="clear" w:color="auto" w:fill="FFFFFF"/>
+        </w:rPr>
+        <w:t>imgUrl</w:t>
+      </w:r>
+      <w:proofErr w:type="spellEnd"/>
+      <w:r>
+        <w:rPr>
+          <w:rFonts w:ascii="Times New Roman" w:hAnsi="Times New Roman"/>
+          <w:color w:val="202122"/>
+          <w:sz w:val="24"/>
+          <w:szCs w:val="24"/>
+          <w:shd w:val="clear" w:color="auto" w:fill="FFFFFF"/>
+        </w:rPr>
+        <w:t xml:space="preserve"> + ")",</w:t>
       </w:r>
     </w:p>
     <w:p>
@@ -4882,7 +6168,41 @@
           <w:szCs w:val="24"/>
           <w:shd w:val="clear" w:color="auto" w:fill="FFFFFF"/>
         </w:rPr>
-        <w:t>function HelloWorldComponent() {</w:t>
+        <w:t xml:space="preserve">function </w:t>
+      </w:r>
+      <w:proofErr w:type="spellStart"/>
+      <w:proofErr w:type="gramStart"/>
+      <w:r>
+        <w:rPr>
+          <w:rFonts w:ascii="Times New Roman" w:hAnsi="Times New Roman"/>
+          <w:color w:val="202122"/>
+          <w:sz w:val="24"/>
+          <w:szCs w:val="24"/>
+          <w:shd w:val="clear" w:color="auto" w:fill="FFFFFF"/>
+        </w:rPr>
+        <w:t>HelloWorldComponent</w:t>
+      </w:r>
+      <w:proofErr w:type="spellEnd"/>
+      <w:r>
+        <w:rPr>
+          <w:rFonts w:ascii="Times New Roman" w:hAnsi="Times New Roman"/>
+          <w:color w:val="202122"/>
+          <w:sz w:val="24"/>
+          <w:szCs w:val="24"/>
+          <w:shd w:val="clear" w:color="auto" w:fill="FFFFFF"/>
+        </w:rPr>
+        <w:t>(</w:t>
+      </w:r>
+      <w:proofErr w:type="gramEnd"/>
+      <w:r>
+        <w:rPr>
+          <w:rFonts w:ascii="Times New Roman" w:hAnsi="Times New Roman"/>
+          <w:color w:val="202122"/>
+          <w:sz w:val="24"/>
+          <w:szCs w:val="24"/>
+          <w:shd w:val="clear" w:color="auto" w:fill="FFFFFF"/>
+        </w:rPr>
+        <w:t>) {</w:t>
       </w:r>
     </w:p>
     <w:p>
@@ -4906,7 +6226,51 @@
           <w:szCs w:val="24"/>
           <w:shd w:val="clear" w:color="auto" w:fill="FFFFFF"/>
         </w:rPr>
-        <w:t xml:space="preserve">  return &lt;div style={divStyle}&gt;Hello World!&lt;/div&gt;;</w:t>
+        <w:t xml:space="preserve">  return &lt;div style={</w:t>
+      </w:r>
+      <w:proofErr w:type="spellStart"/>
+      <w:r>
+        <w:rPr>
+          <w:rFonts w:ascii="Times New Roman" w:hAnsi="Times New Roman"/>
+          <w:color w:val="202122"/>
+          <w:sz w:val="24"/>
+          <w:szCs w:val="24"/>
+          <w:shd w:val="clear" w:color="auto" w:fill="FFFFFF"/>
+        </w:rPr>
+        <w:t>divStyle</w:t>
+      </w:r>
+      <w:proofErr w:type="spellEnd"/>
+      <w:r>
+        <w:rPr>
+          <w:rFonts w:ascii="Times New Roman" w:hAnsi="Times New Roman"/>
+          <w:color w:val="202122"/>
+          <w:sz w:val="24"/>
+          <w:szCs w:val="24"/>
+          <w:shd w:val="clear" w:color="auto" w:fill="FFFFFF"/>
+        </w:rPr>
+        <w:t xml:space="preserve">}&gt;Hello </w:t>
+      </w:r>
+      <w:proofErr w:type="gramStart"/>
+      <w:r>
+        <w:rPr>
+          <w:rFonts w:ascii="Times New Roman" w:hAnsi="Times New Roman"/>
+          <w:color w:val="202122"/>
+          <w:sz w:val="24"/>
+          <w:szCs w:val="24"/>
+          <w:shd w:val="clear" w:color="auto" w:fill="FFFFFF"/>
+        </w:rPr>
+        <w:t>World!&lt;</w:t>
+      </w:r>
+      <w:proofErr w:type="gramEnd"/>
+      <w:r>
+        <w:rPr>
+          <w:rFonts w:ascii="Times New Roman" w:hAnsi="Times New Roman"/>
+          <w:color w:val="202122"/>
+          <w:sz w:val="24"/>
+          <w:szCs w:val="24"/>
+          <w:shd w:val="clear" w:color="auto" w:fill="FFFFFF"/>
+        </w:rPr>
+        <w:t>/div&gt;;</w:t>
       </w:r>
     </w:p>
     <w:p>
@@ -5000,7 +6364,29 @@
           <w:szCs w:val="24"/>
           <w:shd w:val="clear" w:color="auto" w:fill="FFFFFF"/>
         </w:rPr>
-        <w:t>You can simply use Array.prototype.map with ES6 arrow function syntax.</w:t>
+        <w:t xml:space="preserve">You can simply use </w:t>
+      </w:r>
+      <w:proofErr w:type="spellStart"/>
+      <w:r>
+        <w:rPr>
+          <w:rFonts w:ascii="Times New Roman" w:hAnsi="Times New Roman"/>
+          <w:color w:val="202122"/>
+          <w:sz w:val="24"/>
+          <w:szCs w:val="24"/>
+          <w:shd w:val="clear" w:color="auto" w:fill="FFFFFF"/>
+        </w:rPr>
+        <w:t>Array.prototype.map</w:t>
+      </w:r>
+      <w:proofErr w:type="spellEnd"/>
+      <w:r>
+        <w:rPr>
+          <w:rFonts w:ascii="Times New Roman" w:hAnsi="Times New Roman"/>
+          <w:color w:val="202122"/>
+          <w:sz w:val="24"/>
+          <w:szCs w:val="24"/>
+          <w:shd w:val="clear" w:color="auto" w:fill="FFFFFF"/>
+        </w:rPr>
+        <w:t xml:space="preserve"> with ES6 arrow function syntax.</w:t>
       </w:r>
     </w:p>
     <w:p>
@@ -5072,7 +6458,29 @@
           <w:szCs w:val="24"/>
           <w:shd w:val="clear" w:color="auto" w:fill="FFFFFF"/>
         </w:rPr>
-        <w:t xml:space="preserve">  {items.map((item) =&gt; (</w:t>
+        <w:t xml:space="preserve">  {</w:t>
+      </w:r>
+      <w:proofErr w:type="spellStart"/>
+      <w:r>
+        <w:rPr>
+          <w:rFonts w:ascii="Times New Roman" w:hAnsi="Times New Roman"/>
+          <w:color w:val="202122"/>
+          <w:sz w:val="24"/>
+          <w:szCs w:val="24"/>
+          <w:shd w:val="clear" w:color="auto" w:fill="FFFFFF"/>
+        </w:rPr>
+        <w:t>items.map</w:t>
+      </w:r>
+      <w:proofErr w:type="spellEnd"/>
+      <w:r>
+        <w:rPr>
+          <w:rFonts w:ascii="Times New Roman" w:hAnsi="Times New Roman"/>
+          <w:color w:val="202122"/>
+          <w:sz w:val="24"/>
+          <w:szCs w:val="24"/>
+          <w:shd w:val="clear" w:color="auto" w:fill="FFFFFF"/>
+        </w:rPr>
+        <w:t>((item) =&gt; (</w:t>
       </w:r>
     </w:p>
     <w:p>
@@ -5096,7 +6504,29 @@
           <w:szCs w:val="24"/>
           <w:shd w:val="clear" w:color="auto" w:fill="FFFFFF"/>
         </w:rPr>
-        <w:t>&lt;SomeComponent key={item.id} name={item.name} /&gt;</w:t>
+        <w:t>&lt;</w:t>
+      </w:r>
+      <w:proofErr w:type="spellStart"/>
+      <w:r>
+        <w:rPr>
+          <w:rFonts w:ascii="Times New Roman" w:hAnsi="Times New Roman"/>
+          <w:color w:val="202122"/>
+          <w:sz w:val="24"/>
+          <w:szCs w:val="24"/>
+          <w:shd w:val="clear" w:color="auto" w:fill="FFFFFF"/>
+        </w:rPr>
+        <w:t>SomeComponent</w:t>
+      </w:r>
+      <w:proofErr w:type="spellEnd"/>
+      <w:r>
+        <w:rPr>
+          <w:rFonts w:ascii="Times New Roman" w:hAnsi="Times New Roman"/>
+          <w:color w:val="202122"/>
+          <w:sz w:val="24"/>
+          <w:szCs w:val="24"/>
+          <w:shd w:val="clear" w:color="auto" w:fill="FFFFFF"/>
+        </w:rPr>
+        <w:t xml:space="preserve"> key={item.id} name={item.name} /&gt;</w:t>
       </w:r>
     </w:p>
     <w:p>
@@ -5681,7 +7111,33 @@
           <w:szCs w:val="24"/>
           <w:shd w:val="clear" w:color="auto" w:fill="FFFFFF"/>
         </w:rPr>
-        <w:t>Can JavaScript urls be used in React 16.9?</w:t>
+        <w:t xml:space="preserve">Can JavaScript </w:t>
+      </w:r>
+      <w:proofErr w:type="spellStart"/>
+      <w:r>
+        <w:rPr>
+          <w:rFonts w:ascii="Times New Roman" w:hAnsi="Times New Roman"/>
+          <w:b/>
+          <w:bCs/>
+          <w:color w:val="202122"/>
+          <w:sz w:val="24"/>
+          <w:szCs w:val="24"/>
+          <w:shd w:val="clear" w:color="auto" w:fill="FFFFFF"/>
+        </w:rPr>
+        <w:t>urls</w:t>
+      </w:r>
+      <w:proofErr w:type="spellEnd"/>
+      <w:r>
+        <w:rPr>
+          <w:rFonts w:ascii="Times New Roman" w:hAnsi="Times New Roman"/>
+          <w:b/>
+          <w:bCs/>
+          <w:color w:val="202122"/>
+          <w:sz w:val="24"/>
+          <w:szCs w:val="24"/>
+          <w:shd w:val="clear" w:color="auto" w:fill="FFFFFF"/>
+        </w:rPr>
+        <w:t xml:space="preserve"> be used in React 16.9?</w:t>
       </w:r>
     </w:p>
     <w:p>
@@ -5833,6 +7289,156 @@
           <w:shd w:val="clear" w:color="auto" w:fill="FFFFFF"/>
         </w:rPr>
         <w:t>It is a component in React that just renders HTML and its only function is presentation markup.</w:t>
+      </w:r>
+    </w:p>
+    <w:p>
+      <w:pPr>
+        <w:spacing w:line="276" w:lineRule="auto"/>
+        <w:ind w:left="360"/>
+        <w:jc w:val="both"/>
+        <w:rPr>
+          <w:rFonts w:ascii="Times New Roman" w:hAnsi="Times New Roman"/>
+          <w:color w:val="202122"/>
+          <w:sz w:val="24"/>
+          <w:szCs w:val="24"/>
+          <w:shd w:val="clear" w:color="auto" w:fill="FFFFFF"/>
+        </w:rPr>
+      </w:pPr>
+    </w:p>
+    <w:p>
+      <w:pPr>
+        <w:pStyle w:val="ListParagraph"/>
+        <w:numPr>
+          <w:ilvl w:val="0"/>
+          <w:numId w:val="1"/>
+        </w:numPr>
+        <w:spacing w:line="276" w:lineRule="auto"/>
+        <w:jc w:val="both"/>
+        <w:rPr>
+          <w:rFonts w:ascii="Times New Roman" w:hAnsi="Times New Roman"/>
+          <w:b/>
+          <w:bCs/>
+          <w:color w:val="202122"/>
+          <w:sz w:val="24"/>
+          <w:szCs w:val="24"/>
+          <w:shd w:val="clear" w:color="auto" w:fill="FFFFFF"/>
+        </w:rPr>
+      </w:pPr>
+      <w:r>
+        <w:rPr>
+          <w:rFonts w:ascii="Times New Roman" w:hAnsi="Times New Roman"/>
+          <w:b/>
+          <w:bCs/>
+          <w:color w:val="202122"/>
+          <w:sz w:val="24"/>
+          <w:szCs w:val="24"/>
+          <w:shd w:val="clear" w:color="auto" w:fill="FFFFFF"/>
+        </w:rPr>
+        <w:t>Explain Props in ReactJS.</w:t>
+      </w:r>
+    </w:p>
+    <w:p>
+      <w:pPr>
+        <w:spacing w:line="276" w:lineRule="auto"/>
+        <w:ind w:left="360"/>
+        <w:jc w:val="both"/>
+        <w:rPr>
+          <w:rFonts w:ascii="Times New Roman" w:hAnsi="Times New Roman"/>
+          <w:color w:val="202122"/>
+          <w:sz w:val="24"/>
+          <w:szCs w:val="24"/>
+          <w:shd w:val="clear" w:color="auto" w:fill="FFFFFF"/>
+        </w:rPr>
+      </w:pPr>
+      <w:r>
+        <w:rPr>
+          <w:rFonts w:ascii="Times New Roman" w:hAnsi="Times New Roman"/>
+          <w:color w:val="202122"/>
+          <w:sz w:val="24"/>
+          <w:szCs w:val="24"/>
+          <w:shd w:val="clear" w:color="auto" w:fill="FFFFFF"/>
+        </w:rPr>
+        <w:t>Props in React mean properties. They act as a communication channel from parent to child</w:t>
+      </w:r>
+      <w:r>
+        <w:rPr>
+          <w:rFonts w:ascii="Times New Roman" w:hAnsi="Times New Roman"/>
+          <w:color w:val="202122"/>
+          <w:sz w:val="24"/>
+          <w:szCs w:val="24"/>
+          <w:shd w:val="clear" w:color="auto" w:fill="FFFFFF"/>
+        </w:rPr>
+        <w:t>.</w:t>
+      </w:r>
+    </w:p>
+    <w:p>
+      <w:pPr>
+        <w:spacing w:line="276" w:lineRule="auto"/>
+        <w:ind w:left="360"/>
+        <w:jc w:val="both"/>
+        <w:rPr>
+          <w:rFonts w:ascii="Times New Roman" w:hAnsi="Times New Roman"/>
+          <w:color w:val="202122"/>
+          <w:sz w:val="24"/>
+          <w:szCs w:val="24"/>
+          <w:shd w:val="clear" w:color="auto" w:fill="FFFFFF"/>
+        </w:rPr>
+      </w:pPr>
+    </w:p>
+    <w:p>
+      <w:pPr>
+        <w:pStyle w:val="ListParagraph"/>
+        <w:numPr>
+          <w:ilvl w:val="0"/>
+          <w:numId w:val="1"/>
+        </w:numPr>
+        <w:spacing w:line="276" w:lineRule="auto"/>
+        <w:jc w:val="both"/>
+        <w:rPr>
+          <w:rFonts w:ascii="Times New Roman" w:hAnsi="Times New Roman"/>
+          <w:b/>
+          <w:bCs/>
+          <w:color w:val="202122"/>
+          <w:sz w:val="24"/>
+          <w:szCs w:val="24"/>
+          <w:shd w:val="clear" w:color="auto" w:fill="FFFFFF"/>
+        </w:rPr>
+      </w:pPr>
+      <w:r>
+        <w:rPr>
+          <w:rFonts w:ascii="Times New Roman" w:hAnsi="Times New Roman"/>
+          <w:b/>
+          <w:bCs/>
+          <w:color w:val="202122"/>
+          <w:sz w:val="24"/>
+          <w:szCs w:val="24"/>
+          <w:shd w:val="clear" w:color="auto" w:fill="FFFFFF"/>
+        </w:rPr>
+        <w:t>In Redux, what is an action?</w:t>
+      </w:r>
+    </w:p>
+    <w:p>
+      <w:pPr>
+        <w:spacing w:line="276" w:lineRule="auto"/>
+        <w:ind w:left="360"/>
+        <w:jc w:val="both"/>
+        <w:rPr>
+          <w:rFonts w:ascii="Times New Roman" w:hAnsi="Times New Roman"/>
+          <w:color w:val="202122"/>
+          <w:sz w:val="24"/>
+          <w:szCs w:val="24"/>
+          <w:shd w:val="clear" w:color="auto" w:fill="FFFFFF"/>
+        </w:rPr>
+      </w:pPr>
+      <w:r>
+        <w:rPr>
+          <w:rFonts w:ascii="Times New Roman" w:hAnsi="Times New Roman"/>
+          <w:color w:val="202122"/>
+          <w:sz w:val="24"/>
+          <w:szCs w:val="24"/>
+          <w:shd w:val="clear" w:color="auto" w:fill="FFFFFF"/>
+        </w:rPr>
+        <w:t>In Redux, an action is an object that contains information about an event that has occurred in an application.</w:t>
       </w:r>
     </w:p>
     <w:sectPr>

</xml_diff>

<commit_message>
What is React Router
</commit_message>
<xml_diff>
--- a/React_Interview_Question.docx
+++ b/React_Interview_Question.docx
@@ -7439,6 +7439,76 @@
           <w:shd w:val="clear" w:color="auto" w:fill="FFFFFF"/>
         </w:rPr>
         <w:t>In Redux, an action is an object that contains information about an event that has occurred in an application.</w:t>
+      </w:r>
+    </w:p>
+    <w:p>
+      <w:pPr>
+        <w:spacing w:line="276" w:lineRule="auto"/>
+        <w:ind w:left="360"/>
+        <w:jc w:val="both"/>
+        <w:rPr>
+          <w:rFonts w:ascii="Times New Roman" w:hAnsi="Times New Roman"/>
+          <w:color w:val="202122"/>
+          <w:sz w:val="24"/>
+          <w:szCs w:val="24"/>
+          <w:shd w:val="clear" w:color="auto" w:fill="FFFFFF"/>
+        </w:rPr>
+      </w:pPr>
+    </w:p>
+    <w:p>
+      <w:pPr>
+        <w:pStyle w:val="ListParagraph"/>
+        <w:numPr>
+          <w:ilvl w:val="0"/>
+          <w:numId w:val="1"/>
+        </w:numPr>
+        <w:spacing w:line="276" w:lineRule="auto"/>
+        <w:jc w:val="both"/>
+        <w:rPr>
+          <w:rFonts w:ascii="Times New Roman" w:hAnsi="Times New Roman"/>
+          <w:b/>
+          <w:bCs/>
+          <w:color w:val="202122"/>
+          <w:sz w:val="24"/>
+          <w:szCs w:val="24"/>
+          <w:shd w:val="clear" w:color="auto" w:fill="FFFFFF"/>
+        </w:rPr>
+      </w:pPr>
+      <w:r>
+        <w:rPr>
+          <w:rFonts w:ascii="Times New Roman" w:hAnsi="Times New Roman"/>
+          <w:b/>
+          <w:bCs/>
+          <w:color w:val="202122"/>
+          <w:sz w:val="24"/>
+          <w:szCs w:val="24"/>
+          <w:shd w:val="clear" w:color="auto" w:fill="FFFFFF"/>
+        </w:rPr>
+        <w:t>What is React Router?</w:t>
+      </w:r>
+    </w:p>
+    <w:p>
+      <w:pPr>
+        <w:spacing w:line="276" w:lineRule="auto"/>
+        <w:ind w:left="360"/>
+        <w:jc w:val="both"/>
+        <w:rPr>
+          <w:rFonts w:ascii="Times New Roman" w:hAnsi="Times New Roman"/>
+          <w:color w:val="202122"/>
+          <w:sz w:val="24"/>
+          <w:szCs w:val="24"/>
+          <w:shd w:val="clear" w:color="auto" w:fill="FFFFFF"/>
+        </w:rPr>
+      </w:pPr>
+      <w:r>
+        <w:rPr>
+          <w:rFonts w:ascii="Times New Roman" w:hAnsi="Times New Roman"/>
+          <w:color w:val="202122"/>
+          <w:sz w:val="24"/>
+          <w:szCs w:val="24"/>
+          <w:shd w:val="clear" w:color="auto" w:fill="FFFFFF"/>
+        </w:rPr>
+        <w:t>It is a library for routing in React.</w:t>
       </w:r>
     </w:p>
     <w:sectPr>

</xml_diff>

<commit_message>
list some animation packages in React
</commit_message>
<xml_diff>
--- a/React_Interview_Question.docx
+++ b/React_Interview_Question.docx
@@ -7511,6 +7511,160 @@
         <w:t>It is a library for routing in React.</w:t>
       </w:r>
     </w:p>
+    <w:p>
+      <w:pPr>
+        <w:spacing w:line="276" w:lineRule="auto"/>
+        <w:ind w:left="360"/>
+        <w:jc w:val="both"/>
+        <w:rPr>
+          <w:rFonts w:ascii="Times New Roman" w:hAnsi="Times New Roman"/>
+          <w:color w:val="202122"/>
+          <w:sz w:val="24"/>
+          <w:szCs w:val="24"/>
+          <w:shd w:val="clear" w:color="auto" w:fill="FFFFFF"/>
+        </w:rPr>
+      </w:pPr>
+    </w:p>
+    <w:p>
+      <w:pPr>
+        <w:pStyle w:val="ListParagraph"/>
+        <w:numPr>
+          <w:ilvl w:val="0"/>
+          <w:numId w:val="1"/>
+        </w:numPr>
+        <w:spacing w:line="276" w:lineRule="auto"/>
+        <w:jc w:val="both"/>
+        <w:rPr>
+          <w:rFonts w:ascii="Times New Roman" w:hAnsi="Times New Roman"/>
+          <w:b/>
+          <w:bCs/>
+          <w:color w:val="202122"/>
+          <w:sz w:val="24"/>
+          <w:szCs w:val="24"/>
+          <w:shd w:val="clear" w:color="auto" w:fill="FFFFFF"/>
+        </w:rPr>
+      </w:pPr>
+      <w:r>
+        <w:rPr>
+          <w:rFonts w:ascii="Times New Roman" w:hAnsi="Times New Roman"/>
+          <w:b/>
+          <w:bCs/>
+          <w:color w:val="202122"/>
+          <w:sz w:val="24"/>
+          <w:szCs w:val="24"/>
+          <w:shd w:val="clear" w:color="auto" w:fill="FFFFFF"/>
+        </w:rPr>
+        <w:t>Can you list some animation packages in React?</w:t>
+      </w:r>
+    </w:p>
+    <w:p>
+      <w:pPr>
+        <w:spacing w:line="276" w:lineRule="auto"/>
+        <w:ind w:left="360"/>
+        <w:jc w:val="both"/>
+        <w:rPr>
+          <w:rFonts w:ascii="Times New Roman" w:hAnsi="Times New Roman"/>
+          <w:color w:val="202122"/>
+          <w:sz w:val="24"/>
+          <w:szCs w:val="24"/>
+          <w:shd w:val="clear" w:color="auto" w:fill="FFFFFF"/>
+        </w:rPr>
+      </w:pPr>
+      <w:r>
+        <w:rPr>
+          <w:rFonts w:ascii="Times New Roman" w:hAnsi="Times New Roman"/>
+          <w:color w:val="202122"/>
+          <w:sz w:val="24"/>
+          <w:szCs w:val="24"/>
+          <w:shd w:val="clear" w:color="auto" w:fill="FFFFFF"/>
+        </w:rPr>
+        <w:t>Some animation packages are as follows:</w:t>
+      </w:r>
+    </w:p>
+    <w:p>
+      <w:pPr>
+        <w:pStyle w:val="ListParagraph"/>
+        <w:numPr>
+          <w:ilvl w:val="0"/>
+          <w:numId w:val="21"/>
+        </w:numPr>
+        <w:spacing w:line="276" w:lineRule="auto"/>
+        <w:jc w:val="both"/>
+        <w:rPr>
+          <w:rFonts w:ascii="Times New Roman" w:hAnsi="Times New Roman"/>
+          <w:color w:val="202122"/>
+          <w:sz w:val="24"/>
+          <w:szCs w:val="24"/>
+          <w:shd w:val="clear" w:color="auto" w:fill="FFFFFF"/>
+        </w:rPr>
+      </w:pPr>
+      <w:r>
+        <w:rPr>
+          <w:rFonts w:ascii="Times New Roman" w:hAnsi="Times New Roman"/>
+          <w:color w:val="202122"/>
+          <w:sz w:val="24"/>
+          <w:szCs w:val="24"/>
+          <w:shd w:val="clear" w:color="auto" w:fill="FFFFFF"/>
+        </w:rPr>
+        <w:t>React Motion</w:t>
+      </w:r>
+    </w:p>
+    <w:p>
+      <w:pPr>
+        <w:pStyle w:val="ListParagraph"/>
+        <w:numPr>
+          <w:ilvl w:val="0"/>
+          <w:numId w:val="21"/>
+        </w:numPr>
+        <w:spacing w:line="276" w:lineRule="auto"/>
+        <w:jc w:val="both"/>
+        <w:rPr>
+          <w:rFonts w:ascii="Times New Roman" w:hAnsi="Times New Roman"/>
+          <w:color w:val="202122"/>
+          <w:sz w:val="24"/>
+          <w:szCs w:val="24"/>
+          <w:shd w:val="clear" w:color="auto" w:fill="FFFFFF"/>
+        </w:rPr>
+      </w:pPr>
+      <w:r>
+        <w:rPr>
+          <w:rFonts w:ascii="Times New Roman" w:hAnsi="Times New Roman"/>
+          <w:color w:val="202122"/>
+          <w:sz w:val="24"/>
+          <w:szCs w:val="24"/>
+          <w:shd w:val="clear" w:color="auto" w:fill="FFFFFF"/>
+        </w:rPr>
+        <w:t>React Transition Group</w:t>
+      </w:r>
+    </w:p>
+    <w:p>
+      <w:pPr>
+        <w:pStyle w:val="ListParagraph"/>
+        <w:numPr>
+          <w:ilvl w:val="0"/>
+          <w:numId w:val="21"/>
+        </w:numPr>
+        <w:spacing w:line="276" w:lineRule="auto"/>
+        <w:jc w:val="both"/>
+        <w:rPr>
+          <w:rFonts w:ascii="Times New Roman" w:hAnsi="Times New Roman"/>
+          <w:color w:val="202122"/>
+          <w:sz w:val="24"/>
+          <w:szCs w:val="24"/>
+          <w:shd w:val="clear" w:color="auto" w:fill="FFFFFF"/>
+        </w:rPr>
+      </w:pPr>
+      <w:r>
+        <w:rPr>
+          <w:rFonts w:ascii="Times New Roman" w:hAnsi="Times New Roman"/>
+          <w:color w:val="202122"/>
+          <w:sz w:val="24"/>
+          <w:szCs w:val="24"/>
+          <w:shd w:val="clear" w:color="auto" w:fill="FFFFFF"/>
+        </w:rPr>
+        <w:t>React Spring</w:t>
+      </w:r>
+    </w:p>
     <w:sectPr>
       <w:pgSz w:w="12240" w:h="15840"/>
       <w:pgMar w:top="1440" w:right="1440" w:bottom="1440" w:left="1440" w:header="720" w:footer="720" w:gutter="0"/>
@@ -9395,6 +9549,119 @@
     </w:lvl>
   </w:abstractNum>
   <w:abstractNum w:abstractNumId="18" w15:restartNumberingAfterBreak="0">
+    <w:nsid w:val="758D76C2"/>
+    <w:multiLevelType w:val="hybridMultilevel"/>
+    <w:tmpl w:val="87C87972"/>
+    <w:lvl w:ilvl="0" w:tplc="04090001">
+      <w:start w:val="1"/>
+      <w:numFmt w:val="bullet"/>
+      <w:lvlText w:val=""/>
+      <w:lvlJc w:val="left"/>
+      <w:pPr>
+        <w:ind w:left="720" w:hanging="360"/>
+      </w:pPr>
+      <w:rPr>
+        <w:rFonts w:ascii="Symbol" w:hAnsi="Symbol" w:hint="default"/>
+      </w:rPr>
+    </w:lvl>
+    <w:lvl w:ilvl="1" w:tplc="04090003" w:tentative="1">
+      <w:start w:val="1"/>
+      <w:numFmt w:val="bullet"/>
+      <w:lvlText w:val="o"/>
+      <w:lvlJc w:val="left"/>
+      <w:pPr>
+        <w:ind w:left="1440" w:hanging="360"/>
+      </w:pPr>
+      <w:rPr>
+        <w:rFonts w:ascii="Courier New" w:hAnsi="Courier New" w:cs="Courier New" w:hint="default"/>
+      </w:rPr>
+    </w:lvl>
+    <w:lvl w:ilvl="2" w:tplc="04090005" w:tentative="1">
+      <w:start w:val="1"/>
+      <w:numFmt w:val="bullet"/>
+      <w:lvlText w:val=""/>
+      <w:lvlJc w:val="left"/>
+      <w:pPr>
+        <w:ind w:left="2160" w:hanging="360"/>
+      </w:pPr>
+      <w:rPr>
+        <w:rFonts w:ascii="Wingdings" w:hAnsi="Wingdings" w:hint="default"/>
+      </w:rPr>
+    </w:lvl>
+    <w:lvl w:ilvl="3" w:tplc="04090001" w:tentative="1">
+      <w:start w:val="1"/>
+      <w:numFmt w:val="bullet"/>
+      <w:lvlText w:val=""/>
+      <w:lvlJc w:val="left"/>
+      <w:pPr>
+        <w:ind w:left="2880" w:hanging="360"/>
+      </w:pPr>
+      <w:rPr>
+        <w:rFonts w:ascii="Symbol" w:hAnsi="Symbol" w:hint="default"/>
+      </w:rPr>
+    </w:lvl>
+    <w:lvl w:ilvl="4" w:tplc="04090003" w:tentative="1">
+      <w:start w:val="1"/>
+      <w:numFmt w:val="bullet"/>
+      <w:lvlText w:val="o"/>
+      <w:lvlJc w:val="left"/>
+      <w:pPr>
+        <w:ind w:left="3600" w:hanging="360"/>
+      </w:pPr>
+      <w:rPr>
+        <w:rFonts w:ascii="Courier New" w:hAnsi="Courier New" w:cs="Courier New" w:hint="default"/>
+      </w:rPr>
+    </w:lvl>
+    <w:lvl w:ilvl="5" w:tplc="04090005" w:tentative="1">
+      <w:start w:val="1"/>
+      <w:numFmt w:val="bullet"/>
+      <w:lvlText w:val=""/>
+      <w:lvlJc w:val="left"/>
+      <w:pPr>
+        <w:ind w:left="4320" w:hanging="360"/>
+      </w:pPr>
+      <w:rPr>
+        <w:rFonts w:ascii="Wingdings" w:hAnsi="Wingdings" w:hint="default"/>
+      </w:rPr>
+    </w:lvl>
+    <w:lvl w:ilvl="6" w:tplc="04090001" w:tentative="1">
+      <w:start w:val="1"/>
+      <w:numFmt w:val="bullet"/>
+      <w:lvlText w:val=""/>
+      <w:lvlJc w:val="left"/>
+      <w:pPr>
+        <w:ind w:left="5040" w:hanging="360"/>
+      </w:pPr>
+      <w:rPr>
+        <w:rFonts w:ascii="Symbol" w:hAnsi="Symbol" w:hint="default"/>
+      </w:rPr>
+    </w:lvl>
+    <w:lvl w:ilvl="7" w:tplc="04090003" w:tentative="1">
+      <w:start w:val="1"/>
+      <w:numFmt w:val="bullet"/>
+      <w:lvlText w:val="o"/>
+      <w:lvlJc w:val="left"/>
+      <w:pPr>
+        <w:ind w:left="5760" w:hanging="360"/>
+      </w:pPr>
+      <w:rPr>
+        <w:rFonts w:ascii="Courier New" w:hAnsi="Courier New" w:cs="Courier New" w:hint="default"/>
+      </w:rPr>
+    </w:lvl>
+    <w:lvl w:ilvl="8" w:tplc="04090005" w:tentative="1">
+      <w:start w:val="1"/>
+      <w:numFmt w:val="bullet"/>
+      <w:lvlText w:val=""/>
+      <w:lvlJc w:val="left"/>
+      <w:pPr>
+        <w:ind w:left="6480" w:hanging="360"/>
+      </w:pPr>
+      <w:rPr>
+        <w:rFonts w:ascii="Wingdings" w:hAnsi="Wingdings" w:hint="default"/>
+      </w:rPr>
+    </w:lvl>
+  </w:abstractNum>
+  <w:abstractNum w:abstractNumId="19" w15:restartNumberingAfterBreak="0">
     <w:nsid w:val="767C409F"/>
     <w:multiLevelType w:val="multilevel"/>
     <w:tmpl w:val="767C409F"/>
@@ -9507,7 +9774,7 @@
       </w:rPr>
     </w:lvl>
   </w:abstractNum>
-  <w:abstractNum w:abstractNumId="19" w15:restartNumberingAfterBreak="0">
+  <w:abstractNum w:abstractNumId="20" w15:restartNumberingAfterBreak="0">
     <w:nsid w:val="7D4D3DA8"/>
     <w:multiLevelType w:val="multilevel"/>
     <w:tmpl w:val="7D4D3DA8"/>
@@ -9636,7 +9903,7 @@
     <w:abstractNumId w:val="11"/>
   </w:num>
   <w:num w:numId="6" w16cid:durableId="686953289">
-    <w:abstractNumId w:val="19"/>
+    <w:abstractNumId w:val="20"/>
   </w:num>
   <w:num w:numId="7" w16cid:durableId="325209185">
     <w:abstractNumId w:val="2"/>
@@ -9648,7 +9915,7 @@
     <w:abstractNumId w:val="17"/>
   </w:num>
   <w:num w:numId="10" w16cid:durableId="1369451037">
-    <w:abstractNumId w:val="18"/>
+    <w:abstractNumId w:val="19"/>
   </w:num>
   <w:num w:numId="11" w16cid:durableId="403528275">
     <w:abstractNumId w:val="9"/>
@@ -9679,6 +9946,9 @@
   </w:num>
   <w:num w:numId="20" w16cid:durableId="1836919855">
     <w:abstractNumId w:val="7"/>
+  </w:num>
+  <w:num w:numId="21" w16cid:durableId="1423913512">
+    <w:abstractNumId w:val="18"/>
   </w:num>
 </w:numbering>
 </file>

</xml_diff>

<commit_message>
The most advised way for naming components
</commit_message>
<xml_diff>
--- a/React_Interview_Question.docx
+++ b/React_Interview_Question.docx
@@ -7663,6 +7663,98 @@
           <w:shd w:val="clear" w:color="auto" w:fill="FFFFFF"/>
         </w:rPr>
         <w:t>React Spring</w:t>
+      </w:r>
+    </w:p>
+    <w:p>
+      <w:pPr>
+        <w:pStyle w:val="ListParagraph"/>
+        <w:spacing w:line="276" w:lineRule="auto"/>
+        <w:jc w:val="both"/>
+        <w:rPr>
+          <w:rFonts w:ascii="Times New Roman" w:hAnsi="Times New Roman"/>
+          <w:color w:val="202122"/>
+          <w:sz w:val="24"/>
+          <w:szCs w:val="24"/>
+          <w:shd w:val="clear" w:color="auto" w:fill="FFFFFF"/>
+        </w:rPr>
+      </w:pPr>
+    </w:p>
+    <w:p>
+      <w:pPr>
+        <w:pStyle w:val="ListParagraph"/>
+        <w:numPr>
+          <w:ilvl w:val="0"/>
+          <w:numId w:val="1"/>
+        </w:numPr>
+        <w:spacing w:line="276" w:lineRule="auto"/>
+        <w:jc w:val="both"/>
+        <w:rPr>
+          <w:rFonts w:ascii="Times New Roman" w:hAnsi="Times New Roman"/>
+          <w:b/>
+          <w:bCs/>
+          <w:color w:val="202122"/>
+          <w:sz w:val="24"/>
+          <w:szCs w:val="24"/>
+          <w:shd w:val="clear" w:color="auto" w:fill="FFFFFF"/>
+        </w:rPr>
+      </w:pPr>
+      <w:r>
+        <w:rPr>
+          <w:rFonts w:ascii="Times New Roman" w:hAnsi="Times New Roman"/>
+          <w:b/>
+          <w:bCs/>
+          <w:color w:val="202122"/>
+          <w:sz w:val="24"/>
+          <w:szCs w:val="24"/>
+          <w:shd w:val="clear" w:color="auto" w:fill="FFFFFF"/>
+        </w:rPr>
+        <w:t>What is the most advised way for naming components?</w:t>
+      </w:r>
+    </w:p>
+    <w:p>
+      <w:pPr>
+        <w:spacing w:line="276" w:lineRule="auto"/>
+        <w:ind w:left="360"/>
+        <w:jc w:val="both"/>
+        <w:rPr>
+          <w:rFonts w:ascii="Times New Roman" w:hAnsi="Times New Roman"/>
+          <w:color w:val="202122"/>
+          <w:sz w:val="24"/>
+          <w:szCs w:val="24"/>
+          <w:shd w:val="clear" w:color="auto" w:fill="FFFFFF"/>
+        </w:rPr>
+      </w:pPr>
+      <w:r>
+        <w:rPr>
+          <w:rFonts w:ascii="Times New Roman" w:hAnsi="Times New Roman"/>
+          <w:color w:val="202122"/>
+          <w:sz w:val="24"/>
+          <w:szCs w:val="24"/>
+          <w:shd w:val="clear" w:color="auto" w:fill="FFFFFF"/>
+        </w:rPr>
+        <w:t xml:space="preserve">By using reference rather than using </w:t>
+      </w:r>
+      <w:proofErr w:type="spellStart"/>
+      <w:r>
+        <w:rPr>
+          <w:rFonts w:ascii="Times New Roman" w:hAnsi="Times New Roman"/>
+          <w:color w:val="202122"/>
+          <w:sz w:val="24"/>
+          <w:szCs w:val="24"/>
+          <w:shd w:val="clear" w:color="auto" w:fill="FFFFFF"/>
+        </w:rPr>
+        <w:t>displayName</w:t>
+      </w:r>
+      <w:proofErr w:type="spellEnd"/>
+      <w:r>
+        <w:rPr>
+          <w:rFonts w:ascii="Times New Roman" w:hAnsi="Times New Roman"/>
+          <w:color w:val="202122"/>
+          <w:sz w:val="24"/>
+          <w:szCs w:val="24"/>
+          <w:shd w:val="clear" w:color="auto" w:fill="FFFFFF"/>
+        </w:rPr>
+        <w:t xml:space="preserve"> because it provides a clear and concise name for the component.</w:t>
       </w:r>
     </w:p>
     <w:sectPr>

</xml_diff>

<commit_message>
The pure components in ReactJS
</commit_message>
<xml_diff>
--- a/React_Interview_Question.docx
+++ b/React_Interview_Question.docx
@@ -7755,6 +7755,76 @@
           <w:shd w:val="clear" w:color="auto" w:fill="FFFFFF"/>
         </w:rPr>
         <w:t xml:space="preserve"> because it provides a clear and concise name for the component.</w:t>
+      </w:r>
+    </w:p>
+    <w:p>
+      <w:pPr>
+        <w:spacing w:line="276" w:lineRule="auto"/>
+        <w:ind w:left="360"/>
+        <w:jc w:val="both"/>
+        <w:rPr>
+          <w:rFonts w:ascii="Times New Roman" w:hAnsi="Times New Roman"/>
+          <w:color w:val="202122"/>
+          <w:sz w:val="24"/>
+          <w:szCs w:val="24"/>
+          <w:shd w:val="clear" w:color="auto" w:fill="FFFFFF"/>
+        </w:rPr>
+      </w:pPr>
+    </w:p>
+    <w:p>
+      <w:pPr>
+        <w:pStyle w:val="ListParagraph"/>
+        <w:numPr>
+          <w:ilvl w:val="0"/>
+          <w:numId w:val="1"/>
+        </w:numPr>
+        <w:spacing w:line="276" w:lineRule="auto"/>
+        <w:jc w:val="both"/>
+        <w:rPr>
+          <w:rFonts w:ascii="Times New Roman" w:hAnsi="Times New Roman"/>
+          <w:b/>
+          <w:bCs/>
+          <w:color w:val="202122"/>
+          <w:sz w:val="24"/>
+          <w:szCs w:val="24"/>
+          <w:shd w:val="clear" w:color="auto" w:fill="FFFFFF"/>
+        </w:rPr>
+      </w:pPr>
+      <w:r>
+        <w:rPr>
+          <w:rFonts w:ascii="Times New Roman" w:hAnsi="Times New Roman"/>
+          <w:b/>
+          <w:bCs/>
+          <w:color w:val="202122"/>
+          <w:sz w:val="24"/>
+          <w:szCs w:val="24"/>
+          <w:shd w:val="clear" w:color="auto" w:fill="FFFFFF"/>
+        </w:rPr>
+        <w:t>What are pure components in ReactJS?</w:t>
+      </w:r>
+    </w:p>
+    <w:p>
+      <w:pPr>
+        <w:spacing w:line="276" w:lineRule="auto"/>
+        <w:ind w:left="360"/>
+        <w:jc w:val="both"/>
+        <w:rPr>
+          <w:rFonts w:ascii="Times New Roman" w:hAnsi="Times New Roman"/>
+          <w:color w:val="202122"/>
+          <w:sz w:val="24"/>
+          <w:szCs w:val="24"/>
+          <w:shd w:val="clear" w:color="auto" w:fill="FFFFFF"/>
+        </w:rPr>
+      </w:pPr>
+      <w:r>
+        <w:rPr>
+          <w:rFonts w:ascii="Times New Roman" w:hAnsi="Times New Roman"/>
+          <w:color w:val="202122"/>
+          <w:sz w:val="24"/>
+          <w:szCs w:val="24"/>
+          <w:shd w:val="clear" w:color="auto" w:fill="FFFFFF"/>
+        </w:rPr>
+        <w:t>A React component is considered to be pure if it produces the same output when given the same set of state and props.</w:t>
       </w:r>
     </w:p>
     <w:sectPr>

</xml_diff>

<commit_message>
What is React Fiber
</commit_message>
<xml_diff>
--- a/React_Interview_Question.docx
+++ b/React_Interview_Question.docx
@@ -7917,6 +7917,63 @@
           <w:shd w:val="clear" w:color="auto" w:fill="FFFFFF"/>
         </w:rPr>
         <w:t xml:space="preserve"> used to pass data from the parent component to the children component.</w:t>
+      </w:r>
+    </w:p>
+    <w:p>
+      <w:pPr>
+        <w:pStyle w:val="ListParagraph"/>
+        <w:numPr>
+          <w:ilvl w:val="0"/>
+          <w:numId w:val="1"/>
+        </w:numPr>
+        <w:spacing w:line="276" w:lineRule="auto"/>
+        <w:jc w:val="both"/>
+        <w:rPr>
+          <w:rFonts w:ascii="Times New Roman" w:hAnsi="Times New Roman"/>
+          <w:b/>
+          <w:bCs/>
+          <w:color w:val="202122"/>
+          <w:sz w:val="24"/>
+          <w:szCs w:val="24"/>
+          <w:shd w:val="clear" w:color="auto" w:fill="FFFFFF"/>
+        </w:rPr>
+      </w:pPr>
+      <w:r>
+        <w:rPr>
+          <w:rFonts w:ascii="Times New Roman" w:hAnsi="Times New Roman"/>
+          <w:b/>
+          <w:bCs/>
+          <w:color w:val="202122"/>
+          <w:sz w:val="24"/>
+          <w:szCs w:val="24"/>
+          <w:shd w:val="clear" w:color="auto" w:fill="FFFFFF"/>
+        </w:rPr>
+        <w:lastRenderedPageBreak/>
+        <w:t>What is React Fiber?</w:t>
+      </w:r>
+    </w:p>
+    <w:p>
+      <w:pPr>
+        <w:spacing w:line="276" w:lineRule="auto"/>
+        <w:ind w:left="360"/>
+        <w:jc w:val="both"/>
+        <w:rPr>
+          <w:rFonts w:ascii="Times New Roman" w:hAnsi="Times New Roman"/>
+          <w:color w:val="202122"/>
+          <w:sz w:val="24"/>
+          <w:szCs w:val="24"/>
+          <w:shd w:val="clear" w:color="auto" w:fill="FFFFFF"/>
+        </w:rPr>
+      </w:pPr>
+      <w:r>
+        <w:rPr>
+          <w:rFonts w:ascii="Times New Roman" w:hAnsi="Times New Roman"/>
+          <w:color w:val="202122"/>
+          <w:sz w:val="24"/>
+          <w:szCs w:val="24"/>
+          <w:shd w:val="clear" w:color="auto" w:fill="FFFFFF"/>
+        </w:rPr>
+        <w:t>It is the new reconciliation engine in React 16 and is used to enable incremental rendering of virtual DOM.</w:t>
       </w:r>
     </w:p>
     <w:sectPr>

</xml_diff>

<commit_message>
What can you do to spill the reducers
</commit_message>
<xml_diff>
--- a/React_Interview_Question.docx
+++ b/React_Interview_Question.docx
@@ -7974,6 +7974,76 @@
           <w:shd w:val="clear" w:color="auto" w:fill="FFFFFF"/>
         </w:rPr>
         <w:t>It is the new reconciliation engine in React 16 and is used to enable incremental rendering of virtual DOM.</w:t>
+      </w:r>
+    </w:p>
+    <w:p>
+      <w:pPr>
+        <w:spacing w:line="276" w:lineRule="auto"/>
+        <w:ind w:left="360"/>
+        <w:jc w:val="both"/>
+        <w:rPr>
+          <w:rFonts w:ascii="Times New Roman" w:hAnsi="Times New Roman"/>
+          <w:color w:val="202122"/>
+          <w:sz w:val="24"/>
+          <w:szCs w:val="24"/>
+          <w:shd w:val="clear" w:color="auto" w:fill="FFFFFF"/>
+        </w:rPr>
+      </w:pPr>
+    </w:p>
+    <w:p>
+      <w:pPr>
+        <w:pStyle w:val="ListParagraph"/>
+        <w:numPr>
+          <w:ilvl w:val="0"/>
+          <w:numId w:val="1"/>
+        </w:numPr>
+        <w:spacing w:line="276" w:lineRule="auto"/>
+        <w:jc w:val="both"/>
+        <w:rPr>
+          <w:rFonts w:ascii="Times New Roman" w:hAnsi="Times New Roman"/>
+          <w:b/>
+          <w:bCs/>
+          <w:color w:val="202122"/>
+          <w:sz w:val="24"/>
+          <w:szCs w:val="24"/>
+          <w:shd w:val="clear" w:color="auto" w:fill="FFFFFF"/>
+        </w:rPr>
+      </w:pPr>
+      <w:r>
+        <w:rPr>
+          <w:rFonts w:ascii="Times New Roman" w:hAnsi="Times New Roman"/>
+          <w:b/>
+          <w:bCs/>
+          <w:color w:val="202122"/>
+          <w:sz w:val="24"/>
+          <w:szCs w:val="24"/>
+          <w:shd w:val="clear" w:color="auto" w:fill="FFFFFF"/>
+        </w:rPr>
+        <w:t>What can you do to spill the reducers?</w:t>
+      </w:r>
+    </w:p>
+    <w:p>
+      <w:pPr>
+        <w:spacing w:line="276" w:lineRule="auto"/>
+        <w:ind w:left="360"/>
+        <w:jc w:val="both"/>
+        <w:rPr>
+          <w:rFonts w:ascii="Times New Roman" w:hAnsi="Times New Roman"/>
+          <w:color w:val="202122"/>
+          <w:sz w:val="24"/>
+          <w:szCs w:val="24"/>
+          <w:shd w:val="clear" w:color="auto" w:fill="FFFFFF"/>
+        </w:rPr>
+      </w:pPr>
+      <w:r>
+        <w:rPr>
+          <w:rFonts w:ascii="Times New Roman" w:hAnsi="Times New Roman"/>
+          <w:color w:val="202122"/>
+          <w:sz w:val="24"/>
+          <w:szCs w:val="24"/>
+          <w:shd w:val="clear" w:color="auto" w:fill="FFFFFF"/>
+        </w:rPr>
+        <w:t>We can use event actions.</w:t>
       </w:r>
     </w:p>
     <w:sectPr>

</xml_diff>

<commit_message>
How do you implement routing in ReactJS
</commit_message>
<xml_diff>
--- a/React_Interview_Question.docx
+++ b/React_Interview_Question.docx
@@ -101,48 +101,8 @@
           <w:szCs w:val="24"/>
           <w:shd w:val="clear" w:color="auto" w:fill="FFFFFF"/>
         </w:rPr>
-        <w:t xml:space="preserve">Difference between </w:t>
-      </w:r>
-      <w:proofErr w:type="spellStart"/>
-      <w:r>
-        <w:rPr>
-          <w:rFonts w:ascii="Times New Roman" w:hAnsi="Times New Roman" w:cs="Times New Roman"/>
-          <w:b/>
-          <w:bCs/>
-          <w:color w:val="202122"/>
-          <w:sz w:val="24"/>
-          <w:szCs w:val="24"/>
-          <w:shd w:val="clear" w:color="auto" w:fill="FFFFFF"/>
-        </w:rPr>
-        <w:t>npm&amp;</w:t>
-      </w:r>
-      <w:proofErr w:type="gramStart"/>
-      <w:r>
-        <w:rPr>
-          <w:rFonts w:ascii="Times New Roman" w:hAnsi="Times New Roman" w:cs="Times New Roman"/>
-          <w:b/>
-          <w:bCs/>
-          <w:color w:val="202122"/>
-          <w:sz w:val="24"/>
-          <w:szCs w:val="24"/>
-          <w:shd w:val="clear" w:color="auto" w:fill="FFFFFF"/>
-        </w:rPr>
-        <w:t>npx</w:t>
-      </w:r>
-      <w:proofErr w:type="spellEnd"/>
-      <w:r>
-        <w:rPr>
-          <w:rFonts w:ascii="Times New Roman" w:hAnsi="Times New Roman" w:cs="Times New Roman"/>
-          <w:b/>
-          <w:bCs/>
-          <w:color w:val="202122"/>
-          <w:sz w:val="24"/>
-          <w:szCs w:val="24"/>
-          <w:shd w:val="clear" w:color="auto" w:fill="FFFFFF"/>
-        </w:rPr>
-        <w:t xml:space="preserve"> ?</w:t>
-      </w:r>
-      <w:proofErr w:type="gramEnd"/>
+        <w:t>Difference between npm&amp;npx ?</w:t>
+      </w:r>
     </w:p>
     <w:p>
       <w:pPr>
@@ -169,29 +129,7 @@
           <w:szCs w:val="24"/>
           <w:shd w:val="clear" w:color="auto" w:fill="FFFFFF"/>
         </w:rPr>
-        <w:t xml:space="preserve">Node package Manager is a tool: used to install, maintain, uninstall </w:t>
-      </w:r>
-      <w:proofErr w:type="spellStart"/>
-      <w:r>
-        <w:rPr>
-          <w:rFonts w:ascii="Times New Roman" w:hAnsi="Times New Roman" w:cs="Times New Roman"/>
-          <w:color w:val="202122"/>
-          <w:sz w:val="24"/>
-          <w:szCs w:val="24"/>
-          <w:shd w:val="clear" w:color="auto" w:fill="FFFFFF"/>
-        </w:rPr>
-        <w:t>javascript</w:t>
-      </w:r>
-      <w:proofErr w:type="spellEnd"/>
-      <w:r>
-        <w:rPr>
-          <w:rFonts w:ascii="Times New Roman" w:hAnsi="Times New Roman" w:cs="Times New Roman"/>
-          <w:color w:val="202122"/>
-          <w:sz w:val="24"/>
-          <w:szCs w:val="24"/>
-          <w:shd w:val="clear" w:color="auto" w:fill="FFFFFF"/>
-        </w:rPr>
-        <w:t xml:space="preserve"> modules (packages)</w:t>
+        <w:t>Node package Manager is a tool: used to install, maintain, uninstall javascript modules (packages)</w:t>
       </w:r>
     </w:p>
     <w:p>
@@ -322,29 +260,7 @@
           <w:szCs w:val="24"/>
           <w:shd w:val="clear" w:color="auto" w:fill="FFFFFF"/>
         </w:rPr>
-        <w:t xml:space="preserve">Bable is a </w:t>
-      </w:r>
-      <w:proofErr w:type="spellStart"/>
-      <w:r>
-        <w:rPr>
-          <w:rFonts w:ascii="Times New Roman" w:hAnsi="Times New Roman" w:cs="Times New Roman"/>
-          <w:color w:val="202122"/>
-          <w:sz w:val="24"/>
-          <w:szCs w:val="24"/>
-          <w:shd w:val="clear" w:color="auto" w:fill="FFFFFF"/>
-        </w:rPr>
-        <w:t>transpiler</w:t>
-      </w:r>
-      <w:proofErr w:type="spellEnd"/>
-      <w:r>
-        <w:rPr>
-          <w:rFonts w:ascii="Times New Roman" w:hAnsi="Times New Roman" w:cs="Times New Roman"/>
-          <w:color w:val="202122"/>
-          <w:sz w:val="24"/>
-          <w:szCs w:val="24"/>
-          <w:shd w:val="clear" w:color="auto" w:fill="FFFFFF"/>
-        </w:rPr>
-        <w:t>&amp; also a compiler.</w:t>
+        <w:t>Bable is a transpiler&amp; also a compiler.</w:t>
       </w:r>
     </w:p>
     <w:p>
@@ -716,47 +632,7 @@
                 <w:szCs w:val="24"/>
                 <w:shd w:val="clear" w:color="auto" w:fill="FFFFFF"/>
               </w:rPr>
-              <w:t xml:space="preserve">Class components have a state and can implement lifecycle methods like </w:t>
-            </w:r>
-            <w:proofErr w:type="spellStart"/>
-            <w:r>
-              <w:rPr>
-                <w:rFonts w:ascii="Times New Roman" w:hAnsi="Times New Roman" w:cs="Times New Roman"/>
-                <w:sz w:val="24"/>
-                <w:szCs w:val="24"/>
-                <w:shd w:val="clear" w:color="auto" w:fill="FFFFFF"/>
-              </w:rPr>
-              <w:t>componentDidMount</w:t>
-            </w:r>
-            <w:proofErr w:type="spellEnd"/>
-            <w:r>
-              <w:rPr>
-                <w:rFonts w:ascii="Times New Roman" w:hAnsi="Times New Roman" w:cs="Times New Roman"/>
-                <w:sz w:val="24"/>
-                <w:szCs w:val="24"/>
-                <w:shd w:val="clear" w:color="auto" w:fill="FFFFFF"/>
-              </w:rPr>
-              <w:t xml:space="preserve"> and </w:t>
-            </w:r>
-            <w:proofErr w:type="spellStart"/>
-            <w:r>
-              <w:rPr>
-                <w:rFonts w:ascii="Times New Roman" w:hAnsi="Times New Roman" w:cs="Times New Roman"/>
-                <w:sz w:val="24"/>
-                <w:szCs w:val="24"/>
-                <w:shd w:val="clear" w:color="auto" w:fill="FFFFFF"/>
-              </w:rPr>
-              <w:t>componentDidUpdate</w:t>
-            </w:r>
-            <w:proofErr w:type="spellEnd"/>
-            <w:r>
-              <w:rPr>
-                <w:rFonts w:ascii="Times New Roman" w:hAnsi="Times New Roman" w:cs="Times New Roman"/>
-                <w:sz w:val="24"/>
-                <w:szCs w:val="24"/>
-                <w:shd w:val="clear" w:color="auto" w:fill="FFFFFF"/>
-              </w:rPr>
-              <w:t>.</w:t>
+              <w:t>Class components have a state and can implement lifecycle methods like componentDidMount and componentDidUpdate.</w:t>
             </w:r>
           </w:p>
         </w:tc>
@@ -945,33 +821,7 @@
           <w:szCs w:val="24"/>
           <w:shd w:val="clear" w:color="auto" w:fill="FFFFFF"/>
         </w:rPr>
-        <w:t xml:space="preserve">What </w:t>
-      </w:r>
-      <w:proofErr w:type="gramStart"/>
-      <w:r>
-        <w:rPr>
-          <w:rFonts w:ascii="Times New Roman" w:hAnsi="Times New Roman" w:cs="Times New Roman"/>
-          <w:b/>
-          <w:bCs/>
-          <w:color w:val="202122"/>
-          <w:sz w:val="24"/>
-          <w:szCs w:val="24"/>
-          <w:shd w:val="clear" w:color="auto" w:fill="FFFFFF"/>
-        </w:rPr>
-        <w:t>is</w:t>
-      </w:r>
-      <w:proofErr w:type="gramEnd"/>
-      <w:r>
-        <w:rPr>
-          <w:rFonts w:ascii="Times New Roman" w:hAnsi="Times New Roman" w:cs="Times New Roman"/>
-          <w:b/>
-          <w:bCs/>
-          <w:color w:val="202122"/>
-          <w:sz w:val="24"/>
-          <w:szCs w:val="24"/>
-          <w:shd w:val="clear" w:color="auto" w:fill="FFFFFF"/>
-        </w:rPr>
-        <w:t xml:space="preserve"> Hooks? What are different types of Hooks?</w:t>
+        <w:t>What is Hooks? What are different types of Hooks?</w:t>
       </w:r>
     </w:p>
     <w:p>
@@ -1067,29 +917,7 @@
           <w:szCs w:val="24"/>
           <w:shd w:val="clear" w:color="auto" w:fill="FFFFFF"/>
         </w:rPr>
-        <w:t>‘</w:t>
-      </w:r>
-      <w:proofErr w:type="spellStart"/>
-      <w:r>
-        <w:rPr>
-          <w:rFonts w:ascii="Times New Roman" w:hAnsi="Times New Roman" w:cs="Times New Roman"/>
-          <w:color w:val="202122"/>
-          <w:sz w:val="24"/>
-          <w:szCs w:val="24"/>
-          <w:shd w:val="clear" w:color="auto" w:fill="FFFFFF"/>
-        </w:rPr>
-        <w:t>useState</w:t>
-      </w:r>
-      <w:proofErr w:type="spellEnd"/>
-      <w:r>
-        <w:rPr>
-          <w:rFonts w:ascii="Times New Roman" w:hAnsi="Times New Roman" w:cs="Times New Roman"/>
-          <w:color w:val="202122"/>
-          <w:sz w:val="24"/>
-          <w:szCs w:val="24"/>
-          <w:shd w:val="clear" w:color="auto" w:fill="FFFFFF"/>
-        </w:rPr>
-        <w:t>’: It is the most commonly used React Hook. It allows functional components to have state variables. It takes an initial state value as the argument and returns an array with two elements — the current state value and a function to update that state.</w:t>
+        <w:t>‘useState’: It is the most commonly used React Hook. It allows functional components to have state variables. It takes an initial state value as the argument and returns an array with two elements — the current state value and a function to update that state.</w:t>
       </w:r>
     </w:p>
     <w:p>
@@ -1117,29 +945,7 @@
           <w:szCs w:val="24"/>
           <w:shd w:val="clear" w:color="auto" w:fill="FFFFFF"/>
         </w:rPr>
-        <w:t>‘</w:t>
-      </w:r>
-      <w:proofErr w:type="spellStart"/>
-      <w:r>
-        <w:rPr>
-          <w:rFonts w:ascii="Times New Roman" w:hAnsi="Times New Roman" w:cs="Times New Roman"/>
-          <w:color w:val="202122"/>
-          <w:sz w:val="24"/>
-          <w:szCs w:val="24"/>
-          <w:shd w:val="clear" w:color="auto" w:fill="FFFFFF"/>
-        </w:rPr>
-        <w:t>useEffect</w:t>
-      </w:r>
-      <w:proofErr w:type="spellEnd"/>
-      <w:r>
-        <w:rPr>
-          <w:rFonts w:ascii="Times New Roman" w:hAnsi="Times New Roman" w:cs="Times New Roman"/>
-          <w:color w:val="202122"/>
-          <w:sz w:val="24"/>
-          <w:szCs w:val="24"/>
-          <w:shd w:val="clear" w:color="auto" w:fill="FFFFFF"/>
-        </w:rPr>
-        <w:t>’: It enables performing side effects, such as data fetching, subscriptions, or DOM manipulations after the component has been rendered.</w:t>
+        <w:t>‘useEffect’: It enables performing side effects, such as data fetching, subscriptions, or DOM manipulations after the component has been rendered.</w:t>
       </w:r>
     </w:p>
     <w:p>
@@ -1167,29 +973,7 @@
           <w:szCs w:val="24"/>
           <w:shd w:val="clear" w:color="auto" w:fill="FFFFFF"/>
         </w:rPr>
-        <w:t>‘</w:t>
-      </w:r>
-      <w:proofErr w:type="spellStart"/>
-      <w:r>
-        <w:rPr>
-          <w:rFonts w:ascii="Times New Roman" w:hAnsi="Times New Roman" w:cs="Times New Roman"/>
-          <w:color w:val="202122"/>
-          <w:sz w:val="24"/>
-          <w:szCs w:val="24"/>
-          <w:shd w:val="clear" w:color="auto" w:fill="FFFFFF"/>
-        </w:rPr>
-        <w:t>useRef</w:t>
-      </w:r>
-      <w:proofErr w:type="spellEnd"/>
-      <w:r>
-        <w:rPr>
-          <w:rFonts w:ascii="Times New Roman" w:hAnsi="Times New Roman" w:cs="Times New Roman"/>
-          <w:color w:val="202122"/>
-          <w:sz w:val="24"/>
-          <w:szCs w:val="24"/>
-          <w:shd w:val="clear" w:color="auto" w:fill="FFFFFF"/>
-        </w:rPr>
-        <w:t>’: Provides a way to create mutable references to values or DOM elements that persist across renders. Often used for accessing or manipulating DOM elements.</w:t>
+        <w:t>‘useRef’: Provides a way to create mutable references to values or DOM elements that persist across renders. Often used for accessing or manipulating DOM elements.</w:t>
       </w:r>
     </w:p>
     <w:p>
@@ -1306,47 +1090,7 @@
           <w:szCs w:val="24"/>
           <w:shd w:val="clear" w:color="auto" w:fill="FFFFFF"/>
         </w:rPr>
-        <w:t xml:space="preserve">What does </w:t>
-      </w:r>
-      <w:proofErr w:type="spellStart"/>
-      <w:proofErr w:type="gramStart"/>
-      <w:r>
-        <w:rPr>
-          <w:rFonts w:ascii="Times New Roman" w:hAnsi="Times New Roman" w:cs="Times New Roman"/>
-          <w:b/>
-          <w:bCs/>
-          <w:color w:val="202122"/>
-          <w:sz w:val="24"/>
-          <w:szCs w:val="24"/>
-          <w:shd w:val="clear" w:color="auto" w:fill="FFFFFF"/>
-        </w:rPr>
-        <w:t>setState</w:t>
-      </w:r>
-      <w:proofErr w:type="spellEnd"/>
-      <w:r>
-        <w:rPr>
-          <w:rFonts w:ascii="Times New Roman" w:hAnsi="Times New Roman" w:cs="Times New Roman"/>
-          <w:b/>
-          <w:bCs/>
-          <w:color w:val="202122"/>
-          <w:sz w:val="24"/>
-          <w:szCs w:val="24"/>
-          <w:shd w:val="clear" w:color="auto" w:fill="FFFFFF"/>
-        </w:rPr>
-        <w:t>(</w:t>
-      </w:r>
-      <w:proofErr w:type="gramEnd"/>
-      <w:r>
-        <w:rPr>
-          <w:rFonts w:ascii="Times New Roman" w:hAnsi="Times New Roman" w:cs="Times New Roman"/>
-          <w:b/>
-          <w:bCs/>
-          <w:color w:val="202122"/>
-          <w:sz w:val="24"/>
-          <w:szCs w:val="24"/>
-          <w:shd w:val="clear" w:color="auto" w:fill="FFFFFF"/>
-        </w:rPr>
-        <w:t>) method do?</w:t>
+        <w:t>What does setState() method do?</w:t>
       </w:r>
     </w:p>
     <w:p>
@@ -1366,8 +1110,6 @@
           <w:shd w:val="clear" w:color="auto" w:fill="FFFFFF"/>
         </w:rPr>
       </w:pPr>
-      <w:proofErr w:type="spellStart"/>
-      <w:proofErr w:type="gramStart"/>
       <w:r>
         <w:rPr>
           <w:rFonts w:ascii="Times New Roman" w:hAnsi="Times New Roman" w:cs="Times New Roman"/>
@@ -1388,29 +1130,7 @@
           <w:szCs w:val="24"/>
           <w:shd w:val="clear" w:color="auto" w:fill="FFFFFF"/>
         </w:rPr>
-        <w:t>etState</w:t>
-      </w:r>
-      <w:proofErr w:type="spellEnd"/>
-      <w:r>
-        <w:rPr>
-          <w:rFonts w:ascii="Times New Roman" w:hAnsi="Times New Roman" w:cs="Times New Roman"/>
-          <w:color w:val="202122"/>
-          <w:sz w:val="24"/>
-          <w:szCs w:val="24"/>
-          <w:shd w:val="clear" w:color="auto" w:fill="FFFFFF"/>
-        </w:rPr>
-        <w:t>(</w:t>
-      </w:r>
-      <w:proofErr w:type="gramEnd"/>
-      <w:r>
-        <w:rPr>
-          <w:rFonts w:ascii="Times New Roman" w:hAnsi="Times New Roman" w:cs="Times New Roman"/>
-          <w:color w:val="202122"/>
-          <w:sz w:val="24"/>
-          <w:szCs w:val="24"/>
-          <w:shd w:val="clear" w:color="auto" w:fill="FFFFFF"/>
-        </w:rPr>
-        <w:t>) method will modify value of the state.</w:t>
+        <w:t>etState() method will modify value of the state.</w:t>
       </w:r>
     </w:p>
     <w:p>
@@ -1509,29 +1229,7 @@
           <w:szCs w:val="24"/>
           <w:shd w:val="clear" w:color="auto" w:fill="FFFFFF"/>
         </w:rPr>
-        <w:t xml:space="preserve">Event Handler are functions which will be called (invoked) by the </w:t>
-      </w:r>
-      <w:proofErr w:type="spellStart"/>
-      <w:r>
-        <w:rPr>
-          <w:rFonts w:ascii="Times New Roman" w:hAnsi="Times New Roman" w:cs="Times New Roman"/>
-          <w:color w:val="202122"/>
-          <w:sz w:val="24"/>
-          <w:szCs w:val="24"/>
-          <w:shd w:val="clear" w:color="auto" w:fill="FFFFFF"/>
-        </w:rPr>
-        <w:t>browserswhen</w:t>
-      </w:r>
-      <w:proofErr w:type="spellEnd"/>
-      <w:r>
-        <w:rPr>
-          <w:rFonts w:ascii="Times New Roman" w:hAnsi="Times New Roman" w:cs="Times New Roman"/>
-          <w:color w:val="202122"/>
-          <w:sz w:val="24"/>
-          <w:szCs w:val="24"/>
-          <w:shd w:val="clear" w:color="auto" w:fill="FFFFFF"/>
-        </w:rPr>
-        <w:t xml:space="preserve"> an event occurs.</w:t>
+        <w:t>Event Handler are functions which will be called (invoked) by the browserswhen an event occurs.</w:t>
       </w:r>
     </w:p>
     <w:p>
@@ -1601,95 +1299,7 @@
           <w:szCs w:val="24"/>
           <w:shd w:val="clear" w:color="auto" w:fill="FFFFFF"/>
         </w:rPr>
-        <w:t xml:space="preserve">Synthetic events are representative of real events </w:t>
-      </w:r>
-      <w:proofErr w:type="spellStart"/>
-      <w:r>
-        <w:rPr>
-          <w:rFonts w:ascii="Times New Roman" w:hAnsi="Times New Roman" w:cs="Times New Roman"/>
-          <w:color w:val="202122"/>
-          <w:sz w:val="24"/>
-          <w:szCs w:val="24"/>
-          <w:shd w:val="clear" w:color="auto" w:fill="FFFFFF"/>
-        </w:rPr>
-        <w:t>a.k.a</w:t>
-      </w:r>
-      <w:proofErr w:type="spellEnd"/>
-      <w:r>
-        <w:rPr>
-          <w:rFonts w:ascii="Times New Roman" w:hAnsi="Times New Roman" w:cs="Times New Roman"/>
-          <w:color w:val="202122"/>
-          <w:sz w:val="24"/>
-          <w:szCs w:val="24"/>
-          <w:shd w:val="clear" w:color="auto" w:fill="FFFFFF"/>
-        </w:rPr>
-        <w:t xml:space="preserve"> wrapper around </w:t>
-      </w:r>
-      <w:proofErr w:type="spellStart"/>
-      <w:r>
-        <w:rPr>
-          <w:rFonts w:ascii="Times New Roman" w:hAnsi="Times New Roman" w:cs="Times New Roman"/>
-          <w:color w:val="202122"/>
-          <w:sz w:val="24"/>
-          <w:szCs w:val="24"/>
-          <w:shd w:val="clear" w:color="auto" w:fill="FFFFFF"/>
-        </w:rPr>
-        <w:t>realevents</w:t>
-      </w:r>
-      <w:proofErr w:type="spellEnd"/>
-      <w:r>
-        <w:rPr>
-          <w:rFonts w:ascii="Times New Roman" w:hAnsi="Times New Roman" w:cs="Times New Roman"/>
-          <w:color w:val="202122"/>
-          <w:sz w:val="24"/>
-          <w:szCs w:val="24"/>
-          <w:shd w:val="clear" w:color="auto" w:fill="FFFFFF"/>
-        </w:rPr>
-        <w:t xml:space="preserve">. Because we have to deal with different implementation of </w:t>
-      </w:r>
-      <w:proofErr w:type="spellStart"/>
-      <w:r>
-        <w:rPr>
-          <w:rFonts w:ascii="Times New Roman" w:hAnsi="Times New Roman" w:cs="Times New Roman"/>
-          <w:color w:val="202122"/>
-          <w:sz w:val="24"/>
-          <w:szCs w:val="24"/>
-          <w:shd w:val="clear" w:color="auto" w:fill="FFFFFF"/>
-        </w:rPr>
-        <w:t>eventfunctions</w:t>
-      </w:r>
-      <w:proofErr w:type="spellEnd"/>
-      <w:r>
-        <w:rPr>
-          <w:rFonts w:ascii="Times New Roman" w:hAnsi="Times New Roman" w:cs="Times New Roman"/>
-          <w:color w:val="202122"/>
-          <w:sz w:val="24"/>
-          <w:szCs w:val="24"/>
-          <w:shd w:val="clear" w:color="auto" w:fill="FFFFFF"/>
-        </w:rPr>
-        <w:t xml:space="preserve"> in different browsers, a synthetic event acts as a specification for </w:t>
-      </w:r>
-      <w:proofErr w:type="spellStart"/>
-      <w:r>
-        <w:rPr>
-          <w:rFonts w:ascii="Times New Roman" w:hAnsi="Times New Roman" w:cs="Times New Roman"/>
-          <w:color w:val="202122"/>
-          <w:sz w:val="24"/>
-          <w:szCs w:val="24"/>
-          <w:shd w:val="clear" w:color="auto" w:fill="FFFFFF"/>
-        </w:rPr>
-        <w:t>asingle</w:t>
-      </w:r>
-      <w:proofErr w:type="spellEnd"/>
-      <w:r>
-        <w:rPr>
-          <w:rFonts w:ascii="Times New Roman" w:hAnsi="Times New Roman" w:cs="Times New Roman"/>
-          <w:color w:val="202122"/>
-          <w:sz w:val="24"/>
-          <w:szCs w:val="24"/>
-          <w:shd w:val="clear" w:color="auto" w:fill="FFFFFF"/>
-        </w:rPr>
-        <w:t xml:space="preserve"> event access all browsers.</w:t>
+        <w:t>Synthetic events are representative of real events a.k.a wrapper around realevents. Because we have to deal with different implementation of eventfunctions in different browsers, a synthetic event acts as a specification for asingle event access all browsers.</w:t>
       </w:r>
     </w:p>
     <w:p>
@@ -1759,53 +1369,7 @@
           <w:szCs w:val="24"/>
           <w:shd w:val="clear" w:color="auto" w:fill="FFFFFF"/>
         </w:rPr>
-        <w:t xml:space="preserve">A target inside a synthetic event object is the element on which the event has occurred. As we cannot use DOM functions like </w:t>
-      </w:r>
-      <w:proofErr w:type="spellStart"/>
-      <w:proofErr w:type="gramStart"/>
-      <w:r>
-        <w:rPr>
-          <w:rFonts w:ascii="Times New Roman" w:hAnsi="Times New Roman" w:cs="Times New Roman"/>
-          <w:color w:val="202122"/>
-          <w:sz w:val="24"/>
-          <w:szCs w:val="24"/>
-          <w:shd w:val="clear" w:color="auto" w:fill="FFFFFF"/>
-        </w:rPr>
-        <w:t>document.getElementById</w:t>
-      </w:r>
-      <w:proofErr w:type="spellEnd"/>
-      <w:proofErr w:type="gramEnd"/>
-      <w:r>
-        <w:rPr>
-          <w:rFonts w:ascii="Times New Roman" w:hAnsi="Times New Roman" w:cs="Times New Roman"/>
-          <w:color w:val="202122"/>
-          <w:sz w:val="24"/>
-          <w:szCs w:val="24"/>
-          <w:shd w:val="clear" w:color="auto" w:fill="FFFFFF"/>
-        </w:rPr>
-        <w:t xml:space="preserve">() </w:t>
-      </w:r>
-      <w:proofErr w:type="spellStart"/>
-      <w:r>
-        <w:rPr>
-          <w:rFonts w:ascii="Times New Roman" w:hAnsi="Times New Roman" w:cs="Times New Roman"/>
-          <w:color w:val="202122"/>
-          <w:sz w:val="24"/>
-          <w:szCs w:val="24"/>
-          <w:shd w:val="clear" w:color="auto" w:fill="FFFFFF"/>
-        </w:rPr>
-        <w:t>etc</w:t>
-      </w:r>
-      <w:proofErr w:type="spellEnd"/>
-      <w:r>
-        <w:rPr>
-          <w:rFonts w:ascii="Times New Roman" w:hAnsi="Times New Roman" w:cs="Times New Roman"/>
-          <w:color w:val="202122"/>
-          <w:sz w:val="24"/>
-          <w:szCs w:val="24"/>
-          <w:shd w:val="clear" w:color="auto" w:fill="FFFFFF"/>
-        </w:rPr>
-        <w:t xml:space="preserve"> inside react, we use event object to fetch the element present inside ‘target variable’.</w:t>
+        <w:t>A target inside a synthetic event object is the element on which the event has occurred. As we cannot use DOM functions like document.getElementById() etc inside react, we use event object to fetch the element present inside ‘target variable’.</w:t>
       </w:r>
     </w:p>
     <w:p>
@@ -1876,29 +1440,7 @@
           <w:szCs w:val="24"/>
           <w:shd w:val="clear" w:color="auto" w:fill="FFFFFF"/>
         </w:rPr>
-        <w:t xml:space="preserve">The virtual DOM (VDOM) is a programming concept where an ideal, or “virtual”, representation of a UI is kept in memory and synced with the “real” DOM by a library such as </w:t>
-      </w:r>
-      <w:proofErr w:type="spellStart"/>
-      <w:r>
-        <w:rPr>
-          <w:rFonts w:ascii="Times New Roman" w:hAnsi="Times New Roman" w:cs="Times New Roman"/>
-          <w:color w:val="202122"/>
-          <w:sz w:val="24"/>
-          <w:szCs w:val="24"/>
-          <w:shd w:val="clear" w:color="auto" w:fill="FFFFFF"/>
-        </w:rPr>
-        <w:t>ReactDOM</w:t>
-      </w:r>
-      <w:proofErr w:type="spellEnd"/>
-      <w:r>
-        <w:rPr>
-          <w:rFonts w:ascii="Times New Roman" w:hAnsi="Times New Roman" w:cs="Times New Roman"/>
-          <w:color w:val="202122"/>
-          <w:sz w:val="24"/>
-          <w:szCs w:val="24"/>
-          <w:shd w:val="clear" w:color="auto" w:fill="FFFFFF"/>
-        </w:rPr>
-        <w:t>. This process is called reconciliation.</w:t>
+        <w:t>The virtual DOM (VDOM) is a programming concept where an ideal, or “virtual”, representation of a UI is kept in memory and synced with the “real” DOM by a library such as ReactDOM. This process is called reconciliation.</w:t>
       </w:r>
     </w:p>
     <w:p>
@@ -2049,35 +1591,7 @@
           <w:szCs w:val="24"/>
           <w:shd w:val="clear" w:color="auto" w:fill="FFFFFF"/>
         </w:rPr>
-        <w:t xml:space="preserve">Why is </w:t>
-      </w:r>
-      <w:proofErr w:type="spellStart"/>
-      <w:proofErr w:type="gramStart"/>
-      <w:r>
-        <w:rPr>
-          <w:rFonts w:ascii="Times New Roman" w:hAnsi="Times New Roman" w:cs="Times New Roman"/>
-          <w:b/>
-          <w:bCs/>
-          <w:color w:val="202122"/>
-          <w:sz w:val="24"/>
-          <w:szCs w:val="24"/>
-          <w:shd w:val="clear" w:color="auto" w:fill="FFFFFF"/>
-        </w:rPr>
-        <w:t>event.preventDefault</w:t>
-      </w:r>
-      <w:proofErr w:type="spellEnd"/>
-      <w:proofErr w:type="gramEnd"/>
-      <w:r>
-        <w:rPr>
-          <w:rFonts w:ascii="Times New Roman" w:hAnsi="Times New Roman" w:cs="Times New Roman"/>
-          <w:b/>
-          <w:bCs/>
-          <w:color w:val="202122"/>
-          <w:sz w:val="24"/>
-          <w:szCs w:val="24"/>
-          <w:shd w:val="clear" w:color="auto" w:fill="FFFFFF"/>
-        </w:rPr>
-        <w:t>() used?</w:t>
+        <w:t>Why is event.preventDefault() used?</w:t>
       </w:r>
     </w:p>
     <w:p>
@@ -2105,31 +1619,7 @@
           <w:szCs w:val="24"/>
           <w:shd w:val="clear" w:color="auto" w:fill="FFFFFF"/>
         </w:rPr>
-        <w:t xml:space="preserve">Ideally when a form is submitted it will be taken to the next page (consecutive page). </w:t>
-      </w:r>
-      <w:proofErr w:type="spellStart"/>
-      <w:proofErr w:type="gramStart"/>
-      <w:r>
-        <w:rPr>
-          <w:rFonts w:ascii="Times New Roman" w:hAnsi="Times New Roman" w:cs="Times New Roman"/>
-          <w:color w:val="202122"/>
-          <w:sz w:val="24"/>
-          <w:szCs w:val="24"/>
-          <w:shd w:val="clear" w:color="auto" w:fill="FFFFFF"/>
-        </w:rPr>
-        <w:t>event.preventDefault</w:t>
-      </w:r>
-      <w:proofErr w:type="spellEnd"/>
-      <w:proofErr w:type="gramEnd"/>
-      <w:r>
-        <w:rPr>
-          <w:rFonts w:ascii="Times New Roman" w:hAnsi="Times New Roman" w:cs="Times New Roman"/>
-          <w:color w:val="202122"/>
-          <w:sz w:val="24"/>
-          <w:szCs w:val="24"/>
-          <w:shd w:val="clear" w:color="auto" w:fill="FFFFFF"/>
-        </w:rPr>
-        <w:t>(); method when invoked avoids it from happening.</w:t>
+        <w:t>Ideally when a form is submitted it will be taken to the next page (consecutive page). event.preventDefault(); method when invoked avoids it from happening.</w:t>
       </w:r>
     </w:p>
     <w:p>
@@ -2297,29 +1787,7 @@
           <w:szCs w:val="24"/>
           <w:shd w:val="clear" w:color="auto" w:fill="FFFFFF"/>
         </w:rPr>
-        <w:t xml:space="preserve">No, </w:t>
-      </w:r>
-      <w:proofErr w:type="gramStart"/>
-      <w:r>
-        <w:rPr>
-          <w:rFonts w:ascii="Times New Roman" w:hAnsi="Times New Roman" w:cs="Times New Roman"/>
-          <w:color w:val="202122"/>
-          <w:sz w:val="24"/>
-          <w:szCs w:val="24"/>
-          <w:shd w:val="clear" w:color="auto" w:fill="FFFFFF"/>
-        </w:rPr>
-        <w:t>It</w:t>
-      </w:r>
-      <w:proofErr w:type="gramEnd"/>
-      <w:r>
-        <w:rPr>
-          <w:rFonts w:ascii="Times New Roman" w:hAnsi="Times New Roman" w:cs="Times New Roman"/>
-          <w:color w:val="202122"/>
-          <w:sz w:val="24"/>
-          <w:szCs w:val="24"/>
-          <w:shd w:val="clear" w:color="auto" w:fill="FFFFFF"/>
-        </w:rPr>
-        <w:t xml:space="preserve"> uses JSX, which is similar to HTML.</w:t>
+        <w:t>No, It uses JSX, which is similar to HTML.</w:t>
       </w:r>
     </w:p>
     <w:p>
@@ -2459,51 +1927,7 @@
           <w:szCs w:val="24"/>
           <w:shd w:val="clear" w:color="auto" w:fill="FFFFFF"/>
         </w:rPr>
-        <w:t xml:space="preserve">Redux has a feature called ‘Store’ which allows you to save the application’s entire State at one place. </w:t>
-      </w:r>
-      <w:proofErr w:type="gramStart"/>
-      <w:r>
-        <w:rPr>
-          <w:rFonts w:ascii="Times New Roman" w:hAnsi="Times New Roman" w:cs="Times New Roman"/>
-          <w:color w:val="202122"/>
-          <w:sz w:val="24"/>
-          <w:szCs w:val="24"/>
-          <w:shd w:val="clear" w:color="auto" w:fill="FFFFFF"/>
-        </w:rPr>
-        <w:t>Therefore</w:t>
-      </w:r>
-      <w:proofErr w:type="gramEnd"/>
-      <w:r>
-        <w:rPr>
-          <w:rFonts w:ascii="Times New Roman" w:hAnsi="Times New Roman" w:cs="Times New Roman"/>
-          <w:color w:val="202122"/>
-          <w:sz w:val="24"/>
-          <w:szCs w:val="24"/>
-          <w:shd w:val="clear" w:color="auto" w:fill="FFFFFF"/>
-        </w:rPr>
-        <w:t xml:space="preserve"> all </w:t>
-      </w:r>
-      <w:proofErr w:type="spellStart"/>
-      <w:r>
-        <w:rPr>
-          <w:rFonts w:ascii="Times New Roman" w:hAnsi="Times New Roman" w:cs="Times New Roman"/>
-          <w:color w:val="202122"/>
-          <w:sz w:val="24"/>
-          <w:szCs w:val="24"/>
-          <w:shd w:val="clear" w:color="auto" w:fill="FFFFFF"/>
-        </w:rPr>
-        <w:t>it’s</w:t>
-      </w:r>
-      <w:proofErr w:type="spellEnd"/>
-      <w:r>
-        <w:rPr>
-          <w:rFonts w:ascii="Times New Roman" w:hAnsi="Times New Roman" w:cs="Times New Roman"/>
-          <w:color w:val="202122"/>
-          <w:sz w:val="24"/>
-          <w:szCs w:val="24"/>
-          <w:shd w:val="clear" w:color="auto" w:fill="FFFFFF"/>
-        </w:rPr>
-        <w:t xml:space="preserve"> component’s State are stored in the Store so that you will get regular updates directly from the Store.</w:t>
+        <w:t>Redux has a feature called ‘Store’ which allows you to save the application’s entire State at one place. Therefore all it’s component’s State are stored in the Store so that you will get regular updates directly from the Store.</w:t>
       </w:r>
     </w:p>
     <w:p>
@@ -2881,51 +2305,7 @@
           <w:szCs w:val="24"/>
           <w:shd w:val="clear" w:color="auto" w:fill="FFFFFF"/>
         </w:rPr>
-        <w:t xml:space="preserve">A callback function should be called when </w:t>
-      </w:r>
-      <w:proofErr w:type="spellStart"/>
-      <w:r>
-        <w:rPr>
-          <w:rFonts w:ascii="Times New Roman" w:hAnsi="Times New Roman" w:cs="Times New Roman"/>
-          <w:color w:val="202122"/>
-          <w:sz w:val="24"/>
-          <w:szCs w:val="24"/>
-          <w:shd w:val="clear" w:color="auto" w:fill="FFFFFF"/>
-        </w:rPr>
-        <w:t>setState</w:t>
-      </w:r>
-      <w:proofErr w:type="spellEnd"/>
-      <w:r>
-        <w:rPr>
-          <w:rFonts w:ascii="Times New Roman" w:hAnsi="Times New Roman" w:cs="Times New Roman"/>
-          <w:color w:val="202122"/>
-          <w:sz w:val="24"/>
-          <w:szCs w:val="24"/>
-          <w:shd w:val="clear" w:color="auto" w:fill="FFFFFF"/>
-        </w:rPr>
-        <w:t xml:space="preserve"> has finished, and the component is re-rendered. As the </w:t>
-      </w:r>
-      <w:proofErr w:type="spellStart"/>
-      <w:r>
-        <w:rPr>
-          <w:rFonts w:ascii="Times New Roman" w:hAnsi="Times New Roman" w:cs="Times New Roman"/>
-          <w:color w:val="202122"/>
-          <w:sz w:val="24"/>
-          <w:szCs w:val="24"/>
-          <w:shd w:val="clear" w:color="auto" w:fill="FFFFFF"/>
-        </w:rPr>
-        <w:t>setState</w:t>
-      </w:r>
-      <w:proofErr w:type="spellEnd"/>
-      <w:r>
-        <w:rPr>
-          <w:rFonts w:ascii="Times New Roman" w:hAnsi="Times New Roman" w:cs="Times New Roman"/>
-          <w:color w:val="202122"/>
-          <w:sz w:val="24"/>
-          <w:szCs w:val="24"/>
-          <w:shd w:val="clear" w:color="auto" w:fill="FFFFFF"/>
-        </w:rPr>
-        <w:t xml:space="preserve"> is asynchronous, which is why it takes in a second callback function.</w:t>
+        <w:t>A callback function should be called when setState has finished, and the component is re-rendered. As the setState is asynchronous, which is why it takes in a second callback function.</w:t>
       </w:r>
     </w:p>
     <w:p>
@@ -2995,29 +2375,7 @@
           <w:szCs w:val="24"/>
           <w:shd w:val="clear" w:color="auto" w:fill="FFFFFF"/>
         </w:rPr>
-        <w:t xml:space="preserve">Props mean properties, which is a way of passing data from parent to child. We can say that props are just </w:t>
-      </w:r>
-      <w:proofErr w:type="gramStart"/>
-      <w:r>
-        <w:rPr>
-          <w:rFonts w:ascii="Times New Roman" w:hAnsi="Times New Roman" w:cs="Times New Roman"/>
-          <w:color w:val="202122"/>
-          <w:sz w:val="24"/>
-          <w:szCs w:val="24"/>
-          <w:shd w:val="clear" w:color="auto" w:fill="FFFFFF"/>
-        </w:rPr>
-        <w:t>a  communication</w:t>
-      </w:r>
-      <w:proofErr w:type="gramEnd"/>
-      <w:r>
-        <w:rPr>
-          <w:rFonts w:ascii="Times New Roman" w:hAnsi="Times New Roman" w:cs="Times New Roman"/>
-          <w:color w:val="202122"/>
-          <w:sz w:val="24"/>
-          <w:szCs w:val="24"/>
-          <w:shd w:val="clear" w:color="auto" w:fill="FFFFFF"/>
-        </w:rPr>
-        <w:t xml:space="preserve"> channel between components. It is always moving from parent to child component.</w:t>
+        <w:t>Props mean properties, which is a way of passing data from parent to child. We can say that props are just a  communication channel between components. It is always moving from parent to child component.</w:t>
       </w:r>
     </w:p>
     <w:p>
@@ -3423,29 +2781,7 @@
           <w:szCs w:val="24"/>
           <w:shd w:val="clear" w:color="auto" w:fill="FFFFFF"/>
         </w:rPr>
-        <w:t xml:space="preserve">Important lifecycle steps of React </w:t>
-      </w:r>
-      <w:proofErr w:type="spellStart"/>
-      <w:r>
-        <w:rPr>
-          <w:rFonts w:ascii="Times New Roman" w:hAnsi="Times New Roman" w:cs="Times New Roman"/>
-          <w:color w:val="202122"/>
-          <w:sz w:val="24"/>
-          <w:szCs w:val="24"/>
-          <w:shd w:val="clear" w:color="auto" w:fill="FFFFFF"/>
-        </w:rPr>
-        <w:t>js</w:t>
-      </w:r>
-      <w:proofErr w:type="spellEnd"/>
-      <w:r>
-        <w:rPr>
-          <w:rFonts w:ascii="Times New Roman" w:hAnsi="Times New Roman" w:cs="Times New Roman"/>
-          <w:color w:val="202122"/>
-          <w:sz w:val="24"/>
-          <w:szCs w:val="24"/>
-          <w:shd w:val="clear" w:color="auto" w:fill="FFFFFF"/>
-        </w:rPr>
-        <w:t xml:space="preserve"> are:</w:t>
+        <w:t>Important lifecycle steps of React js are:</w:t>
       </w:r>
     </w:p>
     <w:p>
@@ -3529,29 +2865,7 @@
           <w:szCs w:val="24"/>
           <w:shd w:val="clear" w:color="auto" w:fill="FFFFFF"/>
         </w:rPr>
-        <w:t xml:space="preserve">Destruction </w:t>
-      </w:r>
-      <w:proofErr w:type="gramStart"/>
-      <w:r>
-        <w:rPr>
-          <w:rFonts w:ascii="Times New Roman" w:hAnsi="Times New Roman" w:cs="Times New Roman"/>
-          <w:color w:val="202122"/>
-          <w:sz w:val="24"/>
-          <w:szCs w:val="24"/>
-          <w:shd w:val="clear" w:color="auto" w:fill="FFFFFF"/>
-        </w:rPr>
-        <w:t>are</w:t>
-      </w:r>
-      <w:proofErr w:type="gramEnd"/>
-      <w:r>
-        <w:rPr>
-          <w:rFonts w:ascii="Times New Roman" w:hAnsi="Times New Roman" w:cs="Times New Roman"/>
-          <w:color w:val="202122"/>
-          <w:sz w:val="24"/>
-          <w:szCs w:val="24"/>
-          <w:shd w:val="clear" w:color="auto" w:fill="FFFFFF"/>
-        </w:rPr>
-        <w:t xml:space="preserve"> the lifecycle of React</w:t>
+        <w:t>Destruction are the lifecycle of React</w:t>
       </w:r>
     </w:p>
     <w:p>
@@ -3621,29 +2935,7 @@
           <w:szCs w:val="24"/>
           <w:shd w:val="clear" w:color="auto" w:fill="FFFFFF"/>
         </w:rPr>
-        <w:t>‘</w:t>
-      </w:r>
-      <w:proofErr w:type="gramStart"/>
-      <w:r>
-        <w:rPr>
-          <w:rFonts w:ascii="Times New Roman" w:hAnsi="Times New Roman" w:cs="Times New Roman"/>
-          <w:color w:val="202122"/>
-          <w:sz w:val="24"/>
-          <w:szCs w:val="24"/>
-          <w:shd w:val="clear" w:color="auto" w:fill="FFFFFF"/>
-        </w:rPr>
-        <w:t>create</w:t>
-      </w:r>
-      <w:proofErr w:type="gramEnd"/>
-      <w:r>
-        <w:rPr>
-          <w:rFonts w:ascii="Times New Roman" w:hAnsi="Times New Roman" w:cs="Times New Roman"/>
-          <w:color w:val="202122"/>
-          <w:sz w:val="24"/>
-          <w:szCs w:val="24"/>
-          <w:shd w:val="clear" w:color="auto" w:fill="FFFFFF"/>
-        </w:rPr>
-        <w:t>-react-app’ is a command-line tool which allows you to create one basic react application.</w:t>
+        <w:t>‘create-react-app’ is a command-line tool which allows you to create one basic react application.</w:t>
       </w:r>
     </w:p>
     <w:p>
@@ -3759,33 +3051,7 @@
           <w:szCs w:val="24"/>
           <w:shd w:val="clear" w:color="auto" w:fill="FFFFFF"/>
         </w:rPr>
-        <w:t xml:space="preserve">What </w:t>
-      </w:r>
-      <w:proofErr w:type="gramStart"/>
-      <w:r>
-        <w:rPr>
-          <w:rFonts w:ascii="Times New Roman" w:hAnsi="Times New Roman" w:cs="Times New Roman"/>
-          <w:b/>
-          <w:bCs/>
-          <w:color w:val="202122"/>
-          <w:sz w:val="24"/>
-          <w:szCs w:val="24"/>
-          <w:shd w:val="clear" w:color="auto" w:fill="FFFFFF"/>
-        </w:rPr>
-        <w:t>are</w:t>
-      </w:r>
-      <w:proofErr w:type="gramEnd"/>
-      <w:r>
-        <w:rPr>
-          <w:rFonts w:ascii="Times New Roman" w:hAnsi="Times New Roman" w:cs="Times New Roman"/>
-          <w:b/>
-          <w:bCs/>
-          <w:color w:val="202122"/>
-          <w:sz w:val="24"/>
-          <w:szCs w:val="24"/>
-          <w:shd w:val="clear" w:color="auto" w:fill="FFFFFF"/>
-        </w:rPr>
-        <w:t xml:space="preserve"> children prop?</w:t>
+        <w:t>What are children prop?</w:t>
       </w:r>
     </w:p>
     <w:p>
@@ -3833,31 +3099,7 @@
           <w:szCs w:val="24"/>
           <w:shd w:val="clear" w:color="auto" w:fill="FFFFFF"/>
         </w:rPr>
-        <w:t>{</w:t>
-      </w:r>
-      <w:proofErr w:type="spellStart"/>
-      <w:proofErr w:type="gramStart"/>
-      <w:r>
-        <w:rPr>
-          <w:rFonts w:ascii="Times New Roman" w:hAnsi="Times New Roman" w:cs="Times New Roman"/>
-          <w:color w:val="202122"/>
-          <w:sz w:val="24"/>
-          <w:szCs w:val="24"/>
-          <w:shd w:val="clear" w:color="auto" w:fill="FFFFFF"/>
-        </w:rPr>
-        <w:t>props.children</w:t>
-      </w:r>
-      <w:proofErr w:type="spellEnd"/>
-      <w:proofErr w:type="gramEnd"/>
-      <w:r>
-        <w:rPr>
-          <w:rFonts w:ascii="Times New Roman" w:hAnsi="Times New Roman" w:cs="Times New Roman"/>
-          <w:color w:val="202122"/>
-          <w:sz w:val="24"/>
-          <w:szCs w:val="24"/>
-          <w:shd w:val="clear" w:color="auto" w:fill="FFFFFF"/>
-        </w:rPr>
-        <w:t>}</w:t>
+        <w:t>{props.children}</w:t>
       </w:r>
     </w:p>
     <w:p>
@@ -4068,51 +3310,7 @@
           <w:szCs w:val="24"/>
           <w:shd w:val="clear" w:color="auto" w:fill="FFFFFF"/>
         </w:rPr>
-        <w:t xml:space="preserve">We can’t update props in react </w:t>
-      </w:r>
-      <w:proofErr w:type="spellStart"/>
-      <w:r>
-        <w:rPr>
-          <w:rFonts w:ascii="Times New Roman" w:hAnsi="Times New Roman" w:cs="Times New Roman"/>
-          <w:color w:val="202122"/>
-          <w:sz w:val="24"/>
-          <w:szCs w:val="24"/>
-          <w:shd w:val="clear" w:color="auto" w:fill="FFFFFF"/>
-        </w:rPr>
-        <w:t>js</w:t>
-      </w:r>
-      <w:proofErr w:type="spellEnd"/>
-      <w:r>
-        <w:rPr>
-          <w:rFonts w:ascii="Times New Roman" w:hAnsi="Times New Roman" w:cs="Times New Roman"/>
-          <w:color w:val="202122"/>
-          <w:sz w:val="24"/>
-          <w:szCs w:val="24"/>
-          <w:shd w:val="clear" w:color="auto" w:fill="FFFFFF"/>
-        </w:rPr>
-        <w:t xml:space="preserve"> because props are read-only. Moreover, we </w:t>
-      </w:r>
-      <w:proofErr w:type="spellStart"/>
-      <w:r>
-        <w:rPr>
-          <w:rFonts w:ascii="Times New Roman" w:hAnsi="Times New Roman" w:cs="Times New Roman"/>
-          <w:color w:val="202122"/>
-          <w:sz w:val="24"/>
-          <w:szCs w:val="24"/>
-          <w:shd w:val="clear" w:color="auto" w:fill="FFFFFF"/>
-        </w:rPr>
-        <w:t>can not</w:t>
-      </w:r>
-      <w:proofErr w:type="spellEnd"/>
-      <w:r>
-        <w:rPr>
-          <w:rFonts w:ascii="Times New Roman" w:hAnsi="Times New Roman" w:cs="Times New Roman"/>
-          <w:color w:val="202122"/>
-          <w:sz w:val="24"/>
-          <w:szCs w:val="24"/>
-          <w:shd w:val="clear" w:color="auto" w:fill="FFFFFF"/>
-        </w:rPr>
-        <w:t xml:space="preserve"> modify props received from parent to child.</w:t>
+        <w:t>We can’t update props in react js because props are read-only. Moreover, we can not modify props received from parent to child.</w:t>
       </w:r>
     </w:p>
     <w:p>
@@ -4168,29 +3366,7 @@
           <w:szCs w:val="24"/>
           <w:shd w:val="clear" w:color="auto" w:fill="FFFFFF"/>
         </w:rPr>
-        <w:t xml:space="preserve">Most important prototype used in React </w:t>
-      </w:r>
-      <w:proofErr w:type="spellStart"/>
-      <w:r>
-        <w:rPr>
-          <w:rFonts w:ascii="Times New Roman" w:hAnsi="Times New Roman" w:cs="Times New Roman"/>
-          <w:color w:val="202122"/>
-          <w:sz w:val="24"/>
-          <w:szCs w:val="24"/>
-          <w:shd w:val="clear" w:color="auto" w:fill="FFFFFF"/>
-        </w:rPr>
-        <w:t>js</w:t>
-      </w:r>
-      <w:proofErr w:type="spellEnd"/>
-      <w:r>
-        <w:rPr>
-          <w:rFonts w:ascii="Times New Roman" w:hAnsi="Times New Roman" w:cs="Times New Roman"/>
-          <w:color w:val="202122"/>
-          <w:sz w:val="24"/>
-          <w:szCs w:val="24"/>
-          <w:shd w:val="clear" w:color="auto" w:fill="FFFFFF"/>
-        </w:rPr>
-        <w:t xml:space="preserve"> are:</w:t>
+        <w:t>Most important prototype used in React js are:</w:t>
       </w:r>
     </w:p>
     <w:p>
@@ -4474,29 +3650,7 @@
           <w:szCs w:val="24"/>
           <w:shd w:val="clear" w:color="auto" w:fill="FFFFFF"/>
         </w:rPr>
-        <w:t xml:space="preserve">We create lists in React as we do in regular JavaScript. Lists display data in an ordered format. The traversal of lists is done using the </w:t>
-      </w:r>
-      <w:proofErr w:type="gramStart"/>
-      <w:r>
-        <w:rPr>
-          <w:rFonts w:ascii="Times New Roman" w:hAnsi="Times New Roman"/>
-          <w:color w:val="202122"/>
-          <w:sz w:val="24"/>
-          <w:szCs w:val="24"/>
-          <w:shd w:val="clear" w:color="auto" w:fill="FFFFFF"/>
-        </w:rPr>
-        <w:t>map(</w:t>
-      </w:r>
-      <w:proofErr w:type="gramEnd"/>
-      <w:r>
-        <w:rPr>
-          <w:rFonts w:ascii="Times New Roman" w:hAnsi="Times New Roman"/>
-          <w:color w:val="202122"/>
-          <w:sz w:val="24"/>
-          <w:szCs w:val="24"/>
-          <w:shd w:val="clear" w:color="auto" w:fill="FFFFFF"/>
-        </w:rPr>
-        <w:t>) function.</w:t>
+        <w:t>We create lists in React as we do in regular JavaScript. Lists display data in an ordered format. The traversal of lists is done using the map() function.</w:t>
       </w:r>
     </w:p>
     <w:p>
@@ -4563,39 +3717,15 @@
           <w:shd w:val="clear" w:color="auto" w:fill="FFFFFF"/>
         </w:rPr>
       </w:pPr>
-      <w:proofErr w:type="spellStart"/>
-      <w:proofErr w:type="gramStart"/>
-      <w:r>
-        <w:rPr>
-          <w:rFonts w:ascii="Times New Roman" w:hAnsi="Times New Roman"/>
-          <w:color w:val="202122"/>
-          <w:sz w:val="24"/>
-          <w:szCs w:val="24"/>
-          <w:shd w:val="clear" w:color="auto" w:fill="FFFFFF"/>
-        </w:rPr>
-        <w:t>componentDidMount</w:t>
-      </w:r>
-      <w:proofErr w:type="spellEnd"/>
-      <w:r>
-        <w:rPr>
-          <w:rFonts w:ascii="Times New Roman" w:hAnsi="Times New Roman"/>
-          <w:color w:val="202122"/>
-          <w:sz w:val="24"/>
-          <w:szCs w:val="24"/>
-          <w:shd w:val="clear" w:color="auto" w:fill="FFFFFF"/>
-        </w:rPr>
-        <w:t>(</w:t>
-      </w:r>
-      <w:proofErr w:type="gramEnd"/>
-      <w:r>
-        <w:rPr>
-          <w:rFonts w:ascii="Times New Roman" w:hAnsi="Times New Roman"/>
-          <w:color w:val="202122"/>
-          <w:sz w:val="24"/>
-          <w:szCs w:val="24"/>
-          <w:shd w:val="clear" w:color="auto" w:fill="FFFFFF"/>
-        </w:rPr>
-        <w:t>): Is executed when the component gets rendered and placed on the DOM.</w:t>
+      <w:r>
+        <w:rPr>
+          <w:rFonts w:ascii="Times New Roman" w:hAnsi="Times New Roman"/>
+          <w:color w:val="202122"/>
+          <w:sz w:val="24"/>
+          <w:szCs w:val="24"/>
+          <w:shd w:val="clear" w:color="auto" w:fill="FFFFFF"/>
+        </w:rPr>
+        <w:t>componentDidMount(): Is executed when the component gets rendered and placed on the DOM.</w:t>
       </w:r>
     </w:p>
     <w:p>
@@ -4615,39 +3745,15 @@
           <w:shd w:val="clear" w:color="auto" w:fill="FFFFFF"/>
         </w:rPr>
       </w:pPr>
-      <w:proofErr w:type="spellStart"/>
-      <w:proofErr w:type="gramStart"/>
-      <w:r>
-        <w:rPr>
-          <w:rFonts w:ascii="Times New Roman" w:hAnsi="Times New Roman"/>
-          <w:color w:val="202122"/>
-          <w:sz w:val="24"/>
-          <w:szCs w:val="24"/>
-          <w:shd w:val="clear" w:color="auto" w:fill="FFFFFF"/>
-        </w:rPr>
-        <w:t>shouldComponentUpdate</w:t>
-      </w:r>
-      <w:proofErr w:type="spellEnd"/>
-      <w:r>
-        <w:rPr>
-          <w:rFonts w:ascii="Times New Roman" w:hAnsi="Times New Roman"/>
-          <w:color w:val="202122"/>
-          <w:sz w:val="24"/>
-          <w:szCs w:val="24"/>
-          <w:shd w:val="clear" w:color="auto" w:fill="FFFFFF"/>
-        </w:rPr>
-        <w:t>(</w:t>
-      </w:r>
-      <w:proofErr w:type="gramEnd"/>
-      <w:r>
-        <w:rPr>
-          <w:rFonts w:ascii="Times New Roman" w:hAnsi="Times New Roman"/>
-          <w:color w:val="202122"/>
-          <w:sz w:val="24"/>
-          <w:szCs w:val="24"/>
-          <w:shd w:val="clear" w:color="auto" w:fill="FFFFFF"/>
-        </w:rPr>
-        <w:t>): Is invoked when a component determines changes to the DOM and returns a “true” or “false” value based on certain conditions.</w:t>
+      <w:r>
+        <w:rPr>
+          <w:rFonts w:ascii="Times New Roman" w:hAnsi="Times New Roman"/>
+          <w:color w:val="202122"/>
+          <w:sz w:val="24"/>
+          <w:szCs w:val="24"/>
+          <w:shd w:val="clear" w:color="auto" w:fill="FFFFFF"/>
+        </w:rPr>
+        <w:t>shouldComponentUpdate(): Is invoked when a component determines changes to the DOM and returns a “true” or “false” value based on certain conditions.</w:t>
       </w:r>
     </w:p>
     <w:p>
@@ -4667,39 +3773,15 @@
           <w:shd w:val="clear" w:color="auto" w:fill="FFFFFF"/>
         </w:rPr>
       </w:pPr>
-      <w:proofErr w:type="spellStart"/>
-      <w:proofErr w:type="gramStart"/>
-      <w:r>
-        <w:rPr>
-          <w:rFonts w:ascii="Times New Roman" w:hAnsi="Times New Roman"/>
-          <w:color w:val="202122"/>
-          <w:sz w:val="24"/>
-          <w:szCs w:val="24"/>
-          <w:shd w:val="clear" w:color="auto" w:fill="FFFFFF"/>
-        </w:rPr>
-        <w:t>componentDidUpdate</w:t>
-      </w:r>
-      <w:proofErr w:type="spellEnd"/>
-      <w:r>
-        <w:rPr>
-          <w:rFonts w:ascii="Times New Roman" w:hAnsi="Times New Roman"/>
-          <w:color w:val="202122"/>
-          <w:sz w:val="24"/>
-          <w:szCs w:val="24"/>
-          <w:shd w:val="clear" w:color="auto" w:fill="FFFFFF"/>
-        </w:rPr>
-        <w:t>(</w:t>
-      </w:r>
-      <w:proofErr w:type="gramEnd"/>
-      <w:r>
-        <w:rPr>
-          <w:rFonts w:ascii="Times New Roman" w:hAnsi="Times New Roman"/>
-          <w:color w:val="202122"/>
-          <w:sz w:val="24"/>
-          <w:szCs w:val="24"/>
-          <w:shd w:val="clear" w:color="auto" w:fill="FFFFFF"/>
-        </w:rPr>
-        <w:t>): Is invoked immediately after rendering takes place.</w:t>
+      <w:r>
+        <w:rPr>
+          <w:rFonts w:ascii="Times New Roman" w:hAnsi="Times New Roman"/>
+          <w:color w:val="202122"/>
+          <w:sz w:val="24"/>
+          <w:szCs w:val="24"/>
+          <w:shd w:val="clear" w:color="auto" w:fill="FFFFFF"/>
+        </w:rPr>
+        <w:t>componentDidUpdate(): Is invoked immediately after rendering takes place.</w:t>
       </w:r>
     </w:p>
     <w:p>
@@ -4719,39 +3801,15 @@
           <w:shd w:val="clear" w:color="auto" w:fill="FFFFFF"/>
         </w:rPr>
       </w:pPr>
-      <w:proofErr w:type="spellStart"/>
-      <w:proofErr w:type="gramStart"/>
-      <w:r>
-        <w:rPr>
-          <w:rFonts w:ascii="Times New Roman" w:hAnsi="Times New Roman"/>
-          <w:color w:val="202122"/>
-          <w:sz w:val="24"/>
-          <w:szCs w:val="24"/>
-          <w:shd w:val="clear" w:color="auto" w:fill="FFFFFF"/>
-        </w:rPr>
-        <w:t>componentWillUnmount</w:t>
-      </w:r>
-      <w:proofErr w:type="spellEnd"/>
-      <w:r>
-        <w:rPr>
-          <w:rFonts w:ascii="Times New Roman" w:hAnsi="Times New Roman"/>
-          <w:color w:val="202122"/>
-          <w:sz w:val="24"/>
-          <w:szCs w:val="24"/>
-          <w:shd w:val="clear" w:color="auto" w:fill="FFFFFF"/>
-        </w:rPr>
-        <w:t>(</w:t>
-      </w:r>
-      <w:proofErr w:type="gramEnd"/>
-      <w:r>
-        <w:rPr>
-          <w:rFonts w:ascii="Times New Roman" w:hAnsi="Times New Roman"/>
-          <w:color w:val="202122"/>
-          <w:sz w:val="24"/>
-          <w:szCs w:val="24"/>
-          <w:shd w:val="clear" w:color="auto" w:fill="FFFFFF"/>
-        </w:rPr>
-        <w:t>): Is invoked immediately before a component is destroyed and unmounted permanently.</w:t>
+      <w:r>
+        <w:rPr>
+          <w:rFonts w:ascii="Times New Roman" w:hAnsi="Times New Roman"/>
+          <w:color w:val="202122"/>
+          <w:sz w:val="24"/>
+          <w:szCs w:val="24"/>
+          <w:shd w:val="clear" w:color="auto" w:fill="FFFFFF"/>
+        </w:rPr>
+        <w:t>componentWillUnmount(): Is invoked immediately before a component is destroyed and unmounted permanently.</w:t>
       </w:r>
     </w:p>
     <w:p>
@@ -4908,29 +3966,7 @@
           <w:szCs w:val="24"/>
           <w:shd w:val="clear" w:color="auto" w:fill="FFFFFF"/>
         </w:rPr>
-        <w:t xml:space="preserve">It follows </w:t>
-      </w:r>
-      <w:proofErr w:type="spellStart"/>
-      <w:r>
-        <w:rPr>
-          <w:rFonts w:ascii="Times New Roman" w:hAnsi="Times New Roman"/>
-          <w:color w:val="202122"/>
-          <w:sz w:val="24"/>
-          <w:szCs w:val="24"/>
-          <w:shd w:val="clear" w:color="auto" w:fill="FFFFFF"/>
-        </w:rPr>
-        <w:t>uni</w:t>
-      </w:r>
-      <w:proofErr w:type="spellEnd"/>
-      <w:r>
-        <w:rPr>
-          <w:rFonts w:ascii="Times New Roman" w:hAnsi="Times New Roman"/>
-          <w:color w:val="202122"/>
-          <w:sz w:val="24"/>
-          <w:szCs w:val="24"/>
-          <w:shd w:val="clear" w:color="auto" w:fill="FFFFFF"/>
-        </w:rPr>
-        <w:t>-directional data flow or data binding.</w:t>
+        <w:t>It follows uni-directional data flow or data binding.</w:t>
       </w:r>
     </w:p>
     <w:p>
@@ -5237,29 +4273,7 @@
           <w:szCs w:val="24"/>
           <w:shd w:val="clear" w:color="auto" w:fill="FFFFFF"/>
         </w:rPr>
-        <w:t xml:space="preserve">Reducer </w:t>
-      </w:r>
-      <w:proofErr w:type="gramStart"/>
-      <w:r>
-        <w:rPr>
-          <w:rFonts w:ascii="Times New Roman" w:hAnsi="Times New Roman"/>
-          <w:color w:val="202122"/>
-          <w:sz w:val="24"/>
-          <w:szCs w:val="24"/>
-          <w:shd w:val="clear" w:color="auto" w:fill="FFFFFF"/>
-        </w:rPr>
-        <w:t>–  It</w:t>
-      </w:r>
-      <w:proofErr w:type="gramEnd"/>
-      <w:r>
-        <w:rPr>
-          <w:rFonts w:ascii="Times New Roman" w:hAnsi="Times New Roman"/>
-          <w:color w:val="202122"/>
-          <w:sz w:val="24"/>
-          <w:szCs w:val="24"/>
-          <w:shd w:val="clear" w:color="auto" w:fill="FFFFFF"/>
-        </w:rPr>
-        <w:t xml:space="preserve"> is a place to determine how the state will change.</w:t>
+        <w:t>Reducer –  It is a place to determine how the state will change.</w:t>
       </w:r>
     </w:p>
     <w:p>
@@ -5431,195 +4445,79 @@
           <w:szCs w:val="24"/>
           <w:shd w:val="clear" w:color="auto" w:fill="FFFFFF"/>
         </w:rPr>
-        <w:t xml:space="preserve">Why React uses </w:t>
-      </w:r>
-      <w:proofErr w:type="spellStart"/>
-      <w:r>
-        <w:rPr>
-          <w:rFonts w:ascii="Times New Roman" w:hAnsi="Times New Roman"/>
-          <w:b/>
-          <w:bCs/>
-          <w:color w:val="202122"/>
-          <w:sz w:val="24"/>
-          <w:szCs w:val="24"/>
-          <w:shd w:val="clear" w:color="auto" w:fill="FFFFFF"/>
-        </w:rPr>
-        <w:t>className</w:t>
-      </w:r>
-      <w:proofErr w:type="spellEnd"/>
-      <w:r>
-        <w:rPr>
-          <w:rFonts w:ascii="Times New Roman" w:hAnsi="Times New Roman"/>
-          <w:b/>
-          <w:bCs/>
-          <w:color w:val="202122"/>
-          <w:sz w:val="24"/>
-          <w:szCs w:val="24"/>
-          <w:shd w:val="clear" w:color="auto" w:fill="FFFFFF"/>
-        </w:rPr>
-        <w:t xml:space="preserve"> over class attribute?</w:t>
-      </w:r>
-    </w:p>
-    <w:p>
-      <w:pPr>
-        <w:spacing w:line="276" w:lineRule="auto"/>
-        <w:ind w:left="360"/>
-        <w:jc w:val="both"/>
-        <w:rPr>
-          <w:rFonts w:ascii="Times New Roman" w:hAnsi="Times New Roman"/>
-          <w:color w:val="202122"/>
-          <w:sz w:val="24"/>
-          <w:szCs w:val="24"/>
-          <w:shd w:val="clear" w:color="auto" w:fill="FFFFFF"/>
-        </w:rPr>
-      </w:pPr>
-      <w:r>
-        <w:rPr>
-          <w:rFonts w:ascii="Times New Roman" w:hAnsi="Times New Roman"/>
-          <w:color w:val="202122"/>
-          <w:sz w:val="24"/>
-          <w:szCs w:val="24"/>
-          <w:shd w:val="clear" w:color="auto" w:fill="FFFFFF"/>
-        </w:rPr>
-        <w:t xml:space="preserve">The attribute class is a keyword in JavaScript, and JSX is an extension of JavaScript. That's the principal reason why React uses </w:t>
-      </w:r>
-      <w:proofErr w:type="spellStart"/>
-      <w:r>
-        <w:rPr>
-          <w:rFonts w:ascii="Times New Roman" w:hAnsi="Times New Roman"/>
-          <w:color w:val="202122"/>
-          <w:sz w:val="24"/>
-          <w:szCs w:val="24"/>
-          <w:shd w:val="clear" w:color="auto" w:fill="FFFFFF"/>
-        </w:rPr>
-        <w:t>className</w:t>
-      </w:r>
-      <w:proofErr w:type="spellEnd"/>
-      <w:r>
-        <w:rPr>
-          <w:rFonts w:ascii="Times New Roman" w:hAnsi="Times New Roman"/>
-          <w:color w:val="202122"/>
-          <w:sz w:val="24"/>
-          <w:szCs w:val="24"/>
-          <w:shd w:val="clear" w:color="auto" w:fill="FFFFFF"/>
-        </w:rPr>
-        <w:t xml:space="preserve"> instead of class. Pass a string as the </w:t>
-      </w:r>
-      <w:proofErr w:type="spellStart"/>
-      <w:r>
-        <w:rPr>
-          <w:rFonts w:ascii="Times New Roman" w:hAnsi="Times New Roman"/>
-          <w:color w:val="202122"/>
-          <w:sz w:val="24"/>
-          <w:szCs w:val="24"/>
-          <w:shd w:val="clear" w:color="auto" w:fill="FFFFFF"/>
-        </w:rPr>
-        <w:t>className</w:t>
-      </w:r>
-      <w:proofErr w:type="spellEnd"/>
-      <w:r>
-        <w:rPr>
-          <w:rFonts w:ascii="Times New Roman" w:hAnsi="Times New Roman"/>
-          <w:color w:val="202122"/>
-          <w:sz w:val="24"/>
-          <w:szCs w:val="24"/>
-          <w:shd w:val="clear" w:color="auto" w:fill="FFFFFF"/>
-        </w:rPr>
-        <w:t xml:space="preserve"> prop.</w:t>
-      </w:r>
-    </w:p>
-    <w:p>
-      <w:pPr>
-        <w:spacing w:line="276" w:lineRule="auto"/>
-        <w:ind w:left="360"/>
-        <w:jc w:val="both"/>
-        <w:rPr>
-          <w:rFonts w:ascii="Times New Roman" w:hAnsi="Times New Roman"/>
-          <w:color w:val="202122"/>
-          <w:sz w:val="24"/>
-          <w:szCs w:val="24"/>
-          <w:shd w:val="clear" w:color="auto" w:fill="FFFFFF"/>
-        </w:rPr>
-      </w:pPr>
-      <w:proofErr w:type="gramStart"/>
-      <w:r>
-        <w:rPr>
-          <w:rFonts w:ascii="Times New Roman" w:hAnsi="Times New Roman"/>
-          <w:color w:val="202122"/>
-          <w:sz w:val="24"/>
-          <w:szCs w:val="24"/>
-          <w:shd w:val="clear" w:color="auto" w:fill="FFFFFF"/>
-        </w:rPr>
-        <w:t>render(</w:t>
-      </w:r>
-      <w:proofErr w:type="gramEnd"/>
-      <w:r>
-        <w:rPr>
-          <w:rFonts w:ascii="Times New Roman" w:hAnsi="Times New Roman"/>
-          <w:color w:val="202122"/>
-          <w:sz w:val="24"/>
-          <w:szCs w:val="24"/>
-          <w:shd w:val="clear" w:color="auto" w:fill="FFFFFF"/>
-        </w:rPr>
-        <w:t>) {</w:t>
-      </w:r>
-    </w:p>
-    <w:p>
-      <w:pPr>
-        <w:spacing w:line="276" w:lineRule="auto"/>
-        <w:ind w:left="360"/>
-        <w:jc w:val="both"/>
-        <w:rPr>
-          <w:rFonts w:ascii="Times New Roman" w:hAnsi="Times New Roman"/>
-          <w:color w:val="202122"/>
-          <w:sz w:val="24"/>
-          <w:szCs w:val="24"/>
-          <w:shd w:val="clear" w:color="auto" w:fill="FFFFFF"/>
-        </w:rPr>
-      </w:pPr>
-      <w:r>
-        <w:rPr>
-          <w:rFonts w:ascii="Times New Roman" w:hAnsi="Times New Roman"/>
-          <w:color w:val="202122"/>
-          <w:sz w:val="24"/>
-          <w:szCs w:val="24"/>
-          <w:shd w:val="clear" w:color="auto" w:fill="FFFFFF"/>
-        </w:rPr>
-        <w:t xml:space="preserve">  return &lt;span </w:t>
-      </w:r>
-      <w:proofErr w:type="spellStart"/>
-      <w:r>
-        <w:rPr>
-          <w:rFonts w:ascii="Times New Roman" w:hAnsi="Times New Roman"/>
-          <w:color w:val="202122"/>
-          <w:sz w:val="24"/>
-          <w:szCs w:val="24"/>
-          <w:shd w:val="clear" w:color="auto" w:fill="FFFFFF"/>
-        </w:rPr>
-        <w:t>className</w:t>
-      </w:r>
-      <w:proofErr w:type="spellEnd"/>
-      <w:proofErr w:type="gramStart"/>
-      <w:r>
-        <w:rPr>
-          <w:rFonts w:ascii="Times New Roman" w:hAnsi="Times New Roman"/>
-          <w:color w:val="202122"/>
-          <w:sz w:val="24"/>
-          <w:szCs w:val="24"/>
-          <w:shd w:val="clear" w:color="auto" w:fill="FFFFFF"/>
-        </w:rPr>
-        <w:t>={</w:t>
-      </w:r>
-      <w:proofErr w:type="gramEnd"/>
-      <w:r>
-        <w:rPr>
-          <w:rFonts w:ascii="Times New Roman" w:hAnsi="Times New Roman"/>
-          <w:color w:val="202122"/>
-          <w:sz w:val="24"/>
-          <w:szCs w:val="24"/>
-          <w:shd w:val="clear" w:color="auto" w:fill="FFFFFF"/>
-        </w:rPr>
-        <w:t>'menu navigation-menu'}&gt;{'Menu'}&lt;/span&gt;</w:t>
+        <w:t>Why React uses className over class attribute?</w:t>
+      </w:r>
+    </w:p>
+    <w:p>
+      <w:pPr>
+        <w:spacing w:line="276" w:lineRule="auto"/>
+        <w:ind w:left="360"/>
+        <w:jc w:val="both"/>
+        <w:rPr>
+          <w:rFonts w:ascii="Times New Roman" w:hAnsi="Times New Roman"/>
+          <w:color w:val="202122"/>
+          <w:sz w:val="24"/>
+          <w:szCs w:val="24"/>
+          <w:shd w:val="clear" w:color="auto" w:fill="FFFFFF"/>
+        </w:rPr>
+      </w:pPr>
+      <w:r>
+        <w:rPr>
+          <w:rFonts w:ascii="Times New Roman" w:hAnsi="Times New Roman"/>
+          <w:color w:val="202122"/>
+          <w:sz w:val="24"/>
+          <w:szCs w:val="24"/>
+          <w:shd w:val="clear" w:color="auto" w:fill="FFFFFF"/>
+        </w:rPr>
+        <w:t>The attribute class is a keyword in JavaScript, and JSX is an extension of JavaScript. That's the principal reason why React uses className instead of class. Pass a string as the className prop.</w:t>
+      </w:r>
+    </w:p>
+    <w:p>
+      <w:pPr>
+        <w:spacing w:line="276" w:lineRule="auto"/>
+        <w:ind w:left="360"/>
+        <w:jc w:val="both"/>
+        <w:rPr>
+          <w:rFonts w:ascii="Times New Roman" w:hAnsi="Times New Roman"/>
+          <w:color w:val="202122"/>
+          <w:sz w:val="24"/>
+          <w:szCs w:val="24"/>
+          <w:shd w:val="clear" w:color="auto" w:fill="FFFFFF"/>
+        </w:rPr>
+      </w:pPr>
+      <w:r>
+        <w:rPr>
+          <w:rFonts w:ascii="Times New Roman" w:hAnsi="Times New Roman"/>
+          <w:color w:val="202122"/>
+          <w:sz w:val="24"/>
+          <w:szCs w:val="24"/>
+          <w:shd w:val="clear" w:color="auto" w:fill="FFFFFF"/>
+        </w:rPr>
+        <w:t>render() {</w:t>
+      </w:r>
+    </w:p>
+    <w:p>
+      <w:pPr>
+        <w:spacing w:line="276" w:lineRule="auto"/>
+        <w:ind w:left="360"/>
+        <w:jc w:val="both"/>
+        <w:rPr>
+          <w:rFonts w:ascii="Times New Roman" w:hAnsi="Times New Roman"/>
+          <w:color w:val="202122"/>
+          <w:sz w:val="24"/>
+          <w:szCs w:val="24"/>
+          <w:shd w:val="clear" w:color="auto" w:fill="FFFFFF"/>
+        </w:rPr>
+      </w:pPr>
+      <w:r>
+        <w:rPr>
+          <w:rFonts w:ascii="Times New Roman" w:hAnsi="Times New Roman"/>
+          <w:color w:val="202122"/>
+          <w:sz w:val="24"/>
+          <w:szCs w:val="24"/>
+          <w:shd w:val="clear" w:color="auto" w:fill="FFFFFF"/>
+        </w:rPr>
+        <w:t xml:space="preserve">  return &lt;span className={'menu navigation-menu'}&gt;{'Menu'}&lt;/span&gt;</w:t>
       </w:r>
     </w:p>
     <w:p>
@@ -5690,79 +4588,31 @@
           <w:shd w:val="clear" w:color="auto" w:fill="FFFFFF"/>
         </w:rPr>
         <w:lastRenderedPageBreak/>
-        <w:t xml:space="preserve">Why fragments are better than container </w:t>
-      </w:r>
-      <w:proofErr w:type="spellStart"/>
-      <w:r>
-        <w:rPr>
-          <w:rFonts w:ascii="Times New Roman" w:hAnsi="Times New Roman"/>
-          <w:b/>
-          <w:bCs/>
-          <w:color w:val="202122"/>
-          <w:sz w:val="24"/>
-          <w:szCs w:val="24"/>
-          <w:shd w:val="clear" w:color="auto" w:fill="FFFFFF"/>
-        </w:rPr>
-        <w:t>divs</w:t>
-      </w:r>
-      <w:proofErr w:type="spellEnd"/>
-      <w:r>
-        <w:rPr>
-          <w:rFonts w:ascii="Times New Roman" w:hAnsi="Times New Roman"/>
-          <w:b/>
-          <w:bCs/>
-          <w:color w:val="202122"/>
-          <w:sz w:val="24"/>
-          <w:szCs w:val="24"/>
-          <w:shd w:val="clear" w:color="auto" w:fill="FFFFFF"/>
-        </w:rPr>
-        <w:t>?</w:t>
-      </w:r>
-    </w:p>
-    <w:p>
-      <w:pPr>
-        <w:spacing w:line="276" w:lineRule="auto"/>
-        <w:ind w:left="360"/>
-        <w:jc w:val="both"/>
-        <w:rPr>
-          <w:rFonts w:ascii="Times New Roman" w:hAnsi="Times New Roman"/>
-          <w:color w:val="202122"/>
-          <w:sz w:val="24"/>
-          <w:szCs w:val="24"/>
-          <w:shd w:val="clear" w:color="auto" w:fill="FFFFFF"/>
-        </w:rPr>
-      </w:pPr>
-      <w:r>
-        <w:rPr>
-          <w:rFonts w:ascii="Times New Roman" w:hAnsi="Times New Roman"/>
-          <w:color w:val="202122"/>
-          <w:sz w:val="24"/>
-          <w:szCs w:val="24"/>
-          <w:shd w:val="clear" w:color="auto" w:fill="FFFFFF"/>
-        </w:rPr>
-        <w:t xml:space="preserve">Below </w:t>
-      </w:r>
-      <w:proofErr w:type="gramStart"/>
-      <w:r>
-        <w:rPr>
-          <w:rFonts w:ascii="Times New Roman" w:hAnsi="Times New Roman"/>
-          <w:color w:val="202122"/>
-          <w:sz w:val="24"/>
-          <w:szCs w:val="24"/>
-          <w:shd w:val="clear" w:color="auto" w:fill="FFFFFF"/>
-        </w:rPr>
-        <w:t>are</w:t>
-      </w:r>
-      <w:proofErr w:type="gramEnd"/>
-      <w:r>
-        <w:rPr>
-          <w:rFonts w:ascii="Times New Roman" w:hAnsi="Times New Roman"/>
-          <w:color w:val="202122"/>
-          <w:sz w:val="24"/>
-          <w:szCs w:val="24"/>
-          <w:shd w:val="clear" w:color="auto" w:fill="FFFFFF"/>
-        </w:rPr>
-        <w:t xml:space="preserve"> the list of reasons to prefer fragments over container DOM elements,</w:t>
+        <w:t>Why fragments are better than container divs?</w:t>
+      </w:r>
+    </w:p>
+    <w:p>
+      <w:pPr>
+        <w:spacing w:line="276" w:lineRule="auto"/>
+        <w:ind w:left="360"/>
+        <w:jc w:val="both"/>
+        <w:rPr>
+          <w:rFonts w:ascii="Times New Roman" w:hAnsi="Times New Roman"/>
+          <w:color w:val="202122"/>
+          <w:sz w:val="24"/>
+          <w:szCs w:val="24"/>
+          <w:shd w:val="clear" w:color="auto" w:fill="FFFFFF"/>
+        </w:rPr>
+      </w:pPr>
+      <w:r>
+        <w:rPr>
+          <w:rFonts w:ascii="Times New Roman" w:hAnsi="Times New Roman"/>
+          <w:color w:val="202122"/>
+          <w:sz w:val="24"/>
+          <w:szCs w:val="24"/>
+          <w:shd w:val="clear" w:color="auto" w:fill="FFFFFF"/>
+        </w:rPr>
+        <w:t>Below are the list of reasons to prefer fragments over container DOM elements,</w:t>
       </w:r>
     </w:p>
     <w:p>
@@ -5818,29 +4668,7 @@
           <w:szCs w:val="24"/>
           <w:shd w:val="clear" w:color="auto" w:fill="FFFFFF"/>
         </w:rPr>
-        <w:t xml:space="preserve">Some CSS mechanisms like Flexbox and CSS Grid have a special parent-child relationships, and adding </w:t>
-      </w:r>
-      <w:proofErr w:type="spellStart"/>
-      <w:r>
-        <w:rPr>
-          <w:rFonts w:ascii="Times New Roman" w:hAnsi="Times New Roman"/>
-          <w:color w:val="202122"/>
-          <w:sz w:val="24"/>
-          <w:szCs w:val="24"/>
-          <w:shd w:val="clear" w:color="auto" w:fill="FFFFFF"/>
-        </w:rPr>
-        <w:t>divs</w:t>
-      </w:r>
-      <w:proofErr w:type="spellEnd"/>
-      <w:r>
-        <w:rPr>
-          <w:rFonts w:ascii="Times New Roman" w:hAnsi="Times New Roman"/>
-          <w:color w:val="202122"/>
-          <w:sz w:val="24"/>
-          <w:szCs w:val="24"/>
-          <w:shd w:val="clear" w:color="auto" w:fill="FFFFFF"/>
-        </w:rPr>
-        <w:t xml:space="preserve"> in the middle makes it hard to keep the desired layout.</w:t>
+        <w:t>Some CSS mechanisms like Flexbox and CSS Grid have a special parent-child relationships, and adding divs in the middle makes it hard to keep the desired layout.</w:t>
       </w:r>
     </w:p>
     <w:p>
@@ -5910,45 +4738,22 @@
           <w:szCs w:val="24"/>
           <w:shd w:val="clear" w:color="auto" w:fill="FFFFFF"/>
         </w:rPr>
-        <w:t xml:space="preserve">The style attribute accepts a JavaScript object with </w:t>
-      </w:r>
-      <w:proofErr w:type="spellStart"/>
-      <w:r>
-        <w:rPr>
-          <w:rFonts w:ascii="Times New Roman" w:hAnsi="Times New Roman"/>
-          <w:color w:val="202122"/>
-          <w:sz w:val="24"/>
-          <w:szCs w:val="24"/>
-          <w:shd w:val="clear" w:color="auto" w:fill="FFFFFF"/>
-        </w:rPr>
-        <w:t>camelCased</w:t>
-      </w:r>
-      <w:proofErr w:type="spellEnd"/>
-      <w:r>
-        <w:rPr>
-          <w:rFonts w:ascii="Times New Roman" w:hAnsi="Times New Roman"/>
-          <w:color w:val="202122"/>
-          <w:sz w:val="24"/>
-          <w:szCs w:val="24"/>
-          <w:shd w:val="clear" w:color="auto" w:fill="FFFFFF"/>
-        </w:rPr>
-        <w:t xml:space="preserve"> properties rather than a CSS string. This is consistent with the DOM style JavaScript property, is more efficient, and prevents XSS security holes.</w:t>
-      </w:r>
-    </w:p>
-    <w:p>
-      <w:pPr>
-        <w:spacing w:line="276" w:lineRule="auto"/>
-        <w:ind w:left="360"/>
-        <w:jc w:val="both"/>
-        <w:rPr>
-          <w:rFonts w:ascii="Times New Roman" w:hAnsi="Times New Roman"/>
-          <w:color w:val="202122"/>
-          <w:sz w:val="24"/>
-          <w:szCs w:val="24"/>
-          <w:shd w:val="clear" w:color="auto" w:fill="FFFFFF"/>
-        </w:rPr>
-      </w:pPr>
-      <w:proofErr w:type="gramStart"/>
+        <w:t>The style attribute accepts a JavaScript object with camelCased properties rather than a CSS string. This is consistent with the DOM style JavaScript property, is more efficient, and prevents XSS security holes.</w:t>
+      </w:r>
+    </w:p>
+    <w:p>
+      <w:pPr>
+        <w:spacing w:line="276" w:lineRule="auto"/>
+        <w:ind w:left="360"/>
+        <w:jc w:val="both"/>
+        <w:rPr>
+          <w:rFonts w:ascii="Times New Roman" w:hAnsi="Times New Roman"/>
+          <w:color w:val="202122"/>
+          <w:sz w:val="24"/>
+          <w:szCs w:val="24"/>
+          <w:shd w:val="clear" w:color="auto" w:fill="FFFFFF"/>
+        </w:rPr>
+      </w:pPr>
       <w:r>
         <w:rPr>
           <w:rFonts w:ascii="Times New Roman" w:hAnsi="Times New Roman"/>
@@ -5959,52 +4764,29 @@
         </w:rPr>
         <w:t>Example :</w:t>
       </w:r>
-      <w:proofErr w:type="gramEnd"/>
-    </w:p>
-    <w:p>
-      <w:pPr>
-        <w:spacing w:line="276" w:lineRule="auto"/>
-        <w:ind w:left="360"/>
-        <w:jc w:val="both"/>
-        <w:rPr>
-          <w:rFonts w:ascii="Times New Roman" w:hAnsi="Times New Roman"/>
-          <w:color w:val="202122"/>
-          <w:sz w:val="24"/>
-          <w:szCs w:val="24"/>
-          <w:shd w:val="clear" w:color="auto" w:fill="FFFFFF"/>
-        </w:rPr>
-      </w:pPr>
-      <w:r>
-        <w:rPr>
-          <w:rFonts w:ascii="Times New Roman" w:hAnsi="Times New Roman"/>
-          <w:color w:val="202122"/>
-          <w:sz w:val="24"/>
-          <w:szCs w:val="24"/>
-          <w:shd w:val="clear" w:color="auto" w:fill="FFFFFF"/>
-        </w:rPr>
-        <w:t xml:space="preserve">const </w:t>
-      </w:r>
-      <w:proofErr w:type="spellStart"/>
-      <w:r>
-        <w:rPr>
-          <w:rFonts w:ascii="Times New Roman" w:hAnsi="Times New Roman"/>
-          <w:color w:val="202122"/>
-          <w:sz w:val="24"/>
-          <w:szCs w:val="24"/>
-          <w:shd w:val="clear" w:color="auto" w:fill="FFFFFF"/>
-        </w:rPr>
-        <w:t>divStyle</w:t>
-      </w:r>
-      <w:proofErr w:type="spellEnd"/>
-      <w:r>
-        <w:rPr>
-          <w:rFonts w:ascii="Times New Roman" w:hAnsi="Times New Roman"/>
-          <w:color w:val="202122"/>
-          <w:sz w:val="24"/>
-          <w:szCs w:val="24"/>
-          <w:shd w:val="clear" w:color="auto" w:fill="FFFFFF"/>
-        </w:rPr>
-        <w:t xml:space="preserve"> = {</w:t>
+    </w:p>
+    <w:p>
+      <w:pPr>
+        <w:spacing w:line="276" w:lineRule="auto"/>
+        <w:ind w:left="360"/>
+        <w:jc w:val="both"/>
+        <w:rPr>
+          <w:rFonts w:ascii="Times New Roman" w:hAnsi="Times New Roman"/>
+          <w:color w:val="202122"/>
+          <w:sz w:val="24"/>
+          <w:szCs w:val="24"/>
+          <w:shd w:val="clear" w:color="auto" w:fill="FFFFFF"/>
+        </w:rPr>
+      </w:pPr>
+      <w:r>
+        <w:rPr>
+          <w:rFonts w:ascii="Times New Roman" w:hAnsi="Times New Roman"/>
+          <w:color w:val="202122"/>
+          <w:sz w:val="24"/>
+          <w:szCs w:val="24"/>
+          <w:shd w:val="clear" w:color="auto" w:fill="FFFFFF"/>
+        </w:rPr>
+        <w:t>const divStyle = {</w:t>
       </w:r>
     </w:p>
     <w:p>
@@ -6044,83 +4826,15 @@
           <w:shd w:val="clear" w:color="auto" w:fill="FFFFFF"/>
         </w:rPr>
       </w:pPr>
-      <w:proofErr w:type="spellStart"/>
-      <w:r>
-        <w:rPr>
-          <w:rFonts w:ascii="Times New Roman" w:hAnsi="Times New Roman"/>
-          <w:color w:val="202122"/>
-          <w:sz w:val="24"/>
-          <w:szCs w:val="24"/>
-          <w:shd w:val="clear" w:color="auto" w:fill="FFFFFF"/>
-        </w:rPr>
-        <w:t>backgroundImage</w:t>
-      </w:r>
-      <w:proofErr w:type="spellEnd"/>
-      <w:r>
-        <w:rPr>
-          <w:rFonts w:ascii="Times New Roman" w:hAnsi="Times New Roman"/>
-          <w:color w:val="202122"/>
-          <w:sz w:val="24"/>
-          <w:szCs w:val="24"/>
-          <w:shd w:val="clear" w:color="auto" w:fill="FFFFFF"/>
-        </w:rPr>
-        <w:t>: "</w:t>
-      </w:r>
-      <w:proofErr w:type="spellStart"/>
-      <w:proofErr w:type="gramStart"/>
-      <w:r>
-        <w:rPr>
-          <w:rFonts w:ascii="Times New Roman" w:hAnsi="Times New Roman"/>
-          <w:color w:val="202122"/>
-          <w:sz w:val="24"/>
-          <w:szCs w:val="24"/>
-          <w:shd w:val="clear" w:color="auto" w:fill="FFFFFF"/>
-        </w:rPr>
-        <w:t>url</w:t>
-      </w:r>
-      <w:proofErr w:type="spellEnd"/>
-      <w:r>
-        <w:rPr>
-          <w:rFonts w:ascii="Times New Roman" w:hAnsi="Times New Roman"/>
-          <w:color w:val="202122"/>
-          <w:sz w:val="24"/>
-          <w:szCs w:val="24"/>
-          <w:shd w:val="clear" w:color="auto" w:fill="FFFFFF"/>
-        </w:rPr>
-        <w:t>(</w:t>
-      </w:r>
-      <w:proofErr w:type="gramEnd"/>
-      <w:r>
-        <w:rPr>
-          <w:rFonts w:ascii="Times New Roman" w:hAnsi="Times New Roman"/>
-          <w:color w:val="202122"/>
-          <w:sz w:val="24"/>
-          <w:szCs w:val="24"/>
-          <w:shd w:val="clear" w:color="auto" w:fill="FFFFFF"/>
-        </w:rPr>
-        <w:t xml:space="preserve">" + </w:t>
-      </w:r>
-      <w:proofErr w:type="spellStart"/>
-      <w:r>
-        <w:rPr>
-          <w:rFonts w:ascii="Times New Roman" w:hAnsi="Times New Roman"/>
-          <w:color w:val="202122"/>
-          <w:sz w:val="24"/>
-          <w:szCs w:val="24"/>
-          <w:shd w:val="clear" w:color="auto" w:fill="FFFFFF"/>
-        </w:rPr>
-        <w:t>imgUrl</w:t>
-      </w:r>
-      <w:proofErr w:type="spellEnd"/>
-      <w:r>
-        <w:rPr>
-          <w:rFonts w:ascii="Times New Roman" w:hAnsi="Times New Roman"/>
-          <w:color w:val="202122"/>
-          <w:sz w:val="24"/>
-          <w:szCs w:val="24"/>
-          <w:shd w:val="clear" w:color="auto" w:fill="FFFFFF"/>
-        </w:rPr>
-        <w:t xml:space="preserve"> + ")",</w:t>
+      <w:r>
+        <w:rPr>
+          <w:rFonts w:ascii="Times New Roman" w:hAnsi="Times New Roman"/>
+          <w:color w:val="202122"/>
+          <w:sz w:val="24"/>
+          <w:szCs w:val="24"/>
+          <w:shd w:val="clear" w:color="auto" w:fill="FFFFFF"/>
+        </w:rPr>
+        <w:t>backgroundImage: "url(" + imgUrl + ")",</w:t>
       </w:r>
     </w:p>
     <w:p>
@@ -6168,109 +4882,31 @@
           <w:szCs w:val="24"/>
           <w:shd w:val="clear" w:color="auto" w:fill="FFFFFF"/>
         </w:rPr>
-        <w:t xml:space="preserve">function </w:t>
-      </w:r>
-      <w:proofErr w:type="spellStart"/>
-      <w:proofErr w:type="gramStart"/>
-      <w:r>
-        <w:rPr>
-          <w:rFonts w:ascii="Times New Roman" w:hAnsi="Times New Roman"/>
-          <w:color w:val="202122"/>
-          <w:sz w:val="24"/>
-          <w:szCs w:val="24"/>
-          <w:shd w:val="clear" w:color="auto" w:fill="FFFFFF"/>
-        </w:rPr>
-        <w:t>HelloWorldComponent</w:t>
-      </w:r>
-      <w:proofErr w:type="spellEnd"/>
-      <w:r>
-        <w:rPr>
-          <w:rFonts w:ascii="Times New Roman" w:hAnsi="Times New Roman"/>
-          <w:color w:val="202122"/>
-          <w:sz w:val="24"/>
-          <w:szCs w:val="24"/>
-          <w:shd w:val="clear" w:color="auto" w:fill="FFFFFF"/>
-        </w:rPr>
-        <w:t>(</w:t>
-      </w:r>
-      <w:proofErr w:type="gramEnd"/>
-      <w:r>
-        <w:rPr>
-          <w:rFonts w:ascii="Times New Roman" w:hAnsi="Times New Roman"/>
-          <w:color w:val="202122"/>
-          <w:sz w:val="24"/>
-          <w:szCs w:val="24"/>
-          <w:shd w:val="clear" w:color="auto" w:fill="FFFFFF"/>
-        </w:rPr>
-        <w:t>) {</w:t>
-      </w:r>
-    </w:p>
-    <w:p>
-      <w:pPr>
-        <w:spacing w:line="276" w:lineRule="auto"/>
-        <w:ind w:left="360"/>
-        <w:jc w:val="both"/>
-        <w:rPr>
-          <w:rFonts w:ascii="Times New Roman" w:hAnsi="Times New Roman"/>
-          <w:color w:val="202122"/>
-          <w:sz w:val="24"/>
-          <w:szCs w:val="24"/>
-          <w:shd w:val="clear" w:color="auto" w:fill="FFFFFF"/>
-        </w:rPr>
-      </w:pPr>
-      <w:r>
-        <w:rPr>
-          <w:rFonts w:ascii="Times New Roman" w:hAnsi="Times New Roman"/>
-          <w:color w:val="202122"/>
-          <w:sz w:val="24"/>
-          <w:szCs w:val="24"/>
-          <w:shd w:val="clear" w:color="auto" w:fill="FFFFFF"/>
-        </w:rPr>
-        <w:t xml:space="preserve">  return &lt;div style={</w:t>
-      </w:r>
-      <w:proofErr w:type="spellStart"/>
-      <w:r>
-        <w:rPr>
-          <w:rFonts w:ascii="Times New Roman" w:hAnsi="Times New Roman"/>
-          <w:color w:val="202122"/>
-          <w:sz w:val="24"/>
-          <w:szCs w:val="24"/>
-          <w:shd w:val="clear" w:color="auto" w:fill="FFFFFF"/>
-        </w:rPr>
-        <w:t>divStyle</w:t>
-      </w:r>
-      <w:proofErr w:type="spellEnd"/>
-      <w:r>
-        <w:rPr>
-          <w:rFonts w:ascii="Times New Roman" w:hAnsi="Times New Roman"/>
-          <w:color w:val="202122"/>
-          <w:sz w:val="24"/>
-          <w:szCs w:val="24"/>
-          <w:shd w:val="clear" w:color="auto" w:fill="FFFFFF"/>
-        </w:rPr>
-        <w:t xml:space="preserve">}&gt;Hello </w:t>
-      </w:r>
-      <w:proofErr w:type="gramStart"/>
-      <w:r>
-        <w:rPr>
-          <w:rFonts w:ascii="Times New Roman" w:hAnsi="Times New Roman"/>
-          <w:color w:val="202122"/>
-          <w:sz w:val="24"/>
-          <w:szCs w:val="24"/>
-          <w:shd w:val="clear" w:color="auto" w:fill="FFFFFF"/>
-        </w:rPr>
-        <w:t>World!&lt;</w:t>
-      </w:r>
-      <w:proofErr w:type="gramEnd"/>
-      <w:r>
-        <w:rPr>
-          <w:rFonts w:ascii="Times New Roman" w:hAnsi="Times New Roman"/>
-          <w:color w:val="202122"/>
-          <w:sz w:val="24"/>
-          <w:szCs w:val="24"/>
-          <w:shd w:val="clear" w:color="auto" w:fill="FFFFFF"/>
-        </w:rPr>
-        <w:t>/div&gt;;</w:t>
+        <w:t>function HelloWorldComponent() {</w:t>
+      </w:r>
+    </w:p>
+    <w:p>
+      <w:pPr>
+        <w:spacing w:line="276" w:lineRule="auto"/>
+        <w:ind w:left="360"/>
+        <w:jc w:val="both"/>
+        <w:rPr>
+          <w:rFonts w:ascii="Times New Roman" w:hAnsi="Times New Roman"/>
+          <w:color w:val="202122"/>
+          <w:sz w:val="24"/>
+          <w:szCs w:val="24"/>
+          <w:shd w:val="clear" w:color="auto" w:fill="FFFFFF"/>
+        </w:rPr>
+      </w:pPr>
+      <w:r>
+        <w:rPr>
+          <w:rFonts w:ascii="Times New Roman" w:hAnsi="Times New Roman"/>
+          <w:color w:val="202122"/>
+          <w:sz w:val="24"/>
+          <w:szCs w:val="24"/>
+          <w:shd w:val="clear" w:color="auto" w:fill="FFFFFF"/>
+        </w:rPr>
+        <w:t xml:space="preserve">  return &lt;div style={divStyle}&gt;Hello World!&lt;/div&gt;;</w:t>
       </w:r>
     </w:p>
     <w:p>
@@ -6364,29 +5000,7 @@
           <w:szCs w:val="24"/>
           <w:shd w:val="clear" w:color="auto" w:fill="FFFFFF"/>
         </w:rPr>
-        <w:t xml:space="preserve">You can simply use </w:t>
-      </w:r>
-      <w:proofErr w:type="spellStart"/>
-      <w:r>
-        <w:rPr>
-          <w:rFonts w:ascii="Times New Roman" w:hAnsi="Times New Roman"/>
-          <w:color w:val="202122"/>
-          <w:sz w:val="24"/>
-          <w:szCs w:val="24"/>
-          <w:shd w:val="clear" w:color="auto" w:fill="FFFFFF"/>
-        </w:rPr>
-        <w:t>Array.prototype.map</w:t>
-      </w:r>
-      <w:proofErr w:type="spellEnd"/>
-      <w:r>
-        <w:rPr>
-          <w:rFonts w:ascii="Times New Roman" w:hAnsi="Times New Roman"/>
-          <w:color w:val="202122"/>
-          <w:sz w:val="24"/>
-          <w:szCs w:val="24"/>
-          <w:shd w:val="clear" w:color="auto" w:fill="FFFFFF"/>
-        </w:rPr>
-        <w:t xml:space="preserve"> with ES6 arrow function syntax.</w:t>
+        <w:t>You can simply use Array.prototype.map with ES6 arrow function syntax.</w:t>
       </w:r>
     </w:p>
     <w:p>
@@ -6458,75 +5072,31 @@
           <w:szCs w:val="24"/>
           <w:shd w:val="clear" w:color="auto" w:fill="FFFFFF"/>
         </w:rPr>
-        <w:t xml:space="preserve">  {</w:t>
-      </w:r>
-      <w:proofErr w:type="spellStart"/>
-      <w:r>
-        <w:rPr>
-          <w:rFonts w:ascii="Times New Roman" w:hAnsi="Times New Roman"/>
-          <w:color w:val="202122"/>
-          <w:sz w:val="24"/>
-          <w:szCs w:val="24"/>
-          <w:shd w:val="clear" w:color="auto" w:fill="FFFFFF"/>
-        </w:rPr>
-        <w:t>items.map</w:t>
-      </w:r>
-      <w:proofErr w:type="spellEnd"/>
-      <w:r>
-        <w:rPr>
-          <w:rFonts w:ascii="Times New Roman" w:hAnsi="Times New Roman"/>
-          <w:color w:val="202122"/>
-          <w:sz w:val="24"/>
-          <w:szCs w:val="24"/>
-          <w:shd w:val="clear" w:color="auto" w:fill="FFFFFF"/>
-        </w:rPr>
-        <w:t>((item) =&gt; (</w:t>
-      </w:r>
-    </w:p>
-    <w:p>
-      <w:pPr>
-        <w:spacing w:line="276" w:lineRule="auto"/>
-        <w:ind w:left="360"/>
-        <w:jc w:val="both"/>
-        <w:rPr>
-          <w:rFonts w:ascii="Times New Roman" w:hAnsi="Times New Roman"/>
-          <w:color w:val="202122"/>
-          <w:sz w:val="24"/>
-          <w:szCs w:val="24"/>
-          <w:shd w:val="clear" w:color="auto" w:fill="FFFFFF"/>
-        </w:rPr>
-      </w:pPr>
-      <w:r>
-        <w:rPr>
-          <w:rFonts w:ascii="Times New Roman" w:hAnsi="Times New Roman"/>
-          <w:color w:val="202122"/>
-          <w:sz w:val="24"/>
-          <w:szCs w:val="24"/>
-          <w:shd w:val="clear" w:color="auto" w:fill="FFFFFF"/>
-        </w:rPr>
-        <w:t>&lt;</w:t>
-      </w:r>
-      <w:proofErr w:type="spellStart"/>
-      <w:r>
-        <w:rPr>
-          <w:rFonts w:ascii="Times New Roman" w:hAnsi="Times New Roman"/>
-          <w:color w:val="202122"/>
-          <w:sz w:val="24"/>
-          <w:szCs w:val="24"/>
-          <w:shd w:val="clear" w:color="auto" w:fill="FFFFFF"/>
-        </w:rPr>
-        <w:t>SomeComponent</w:t>
-      </w:r>
-      <w:proofErr w:type="spellEnd"/>
-      <w:r>
-        <w:rPr>
-          <w:rFonts w:ascii="Times New Roman" w:hAnsi="Times New Roman"/>
-          <w:color w:val="202122"/>
-          <w:sz w:val="24"/>
-          <w:szCs w:val="24"/>
-          <w:shd w:val="clear" w:color="auto" w:fill="FFFFFF"/>
-        </w:rPr>
-        <w:t xml:space="preserve"> key={item.id} name={item.name} /&gt;</w:t>
+        <w:t xml:space="preserve">  {items.map((item) =&gt; (</w:t>
+      </w:r>
+    </w:p>
+    <w:p>
+      <w:pPr>
+        <w:spacing w:line="276" w:lineRule="auto"/>
+        <w:ind w:left="360"/>
+        <w:jc w:val="both"/>
+        <w:rPr>
+          <w:rFonts w:ascii="Times New Roman" w:hAnsi="Times New Roman"/>
+          <w:color w:val="202122"/>
+          <w:sz w:val="24"/>
+          <w:szCs w:val="24"/>
+          <w:shd w:val="clear" w:color="auto" w:fill="FFFFFF"/>
+        </w:rPr>
+      </w:pPr>
+      <w:r>
+        <w:rPr>
+          <w:rFonts w:ascii="Times New Roman" w:hAnsi="Times New Roman"/>
+          <w:color w:val="202122"/>
+          <w:sz w:val="24"/>
+          <w:szCs w:val="24"/>
+          <w:shd w:val="clear" w:color="auto" w:fill="FFFFFF"/>
+        </w:rPr>
+        <w:t>&lt;SomeComponent key={item.id} name={item.name} /&gt;</w:t>
       </w:r>
     </w:p>
     <w:p>
@@ -7111,33 +5681,7 @@
           <w:szCs w:val="24"/>
           <w:shd w:val="clear" w:color="auto" w:fill="FFFFFF"/>
         </w:rPr>
-        <w:t xml:space="preserve">Can JavaScript </w:t>
-      </w:r>
-      <w:proofErr w:type="spellStart"/>
-      <w:r>
-        <w:rPr>
-          <w:rFonts w:ascii="Times New Roman" w:hAnsi="Times New Roman"/>
-          <w:b/>
-          <w:bCs/>
-          <w:color w:val="202122"/>
-          <w:sz w:val="24"/>
-          <w:szCs w:val="24"/>
-          <w:shd w:val="clear" w:color="auto" w:fill="FFFFFF"/>
-        </w:rPr>
-        <w:t>urls</w:t>
-      </w:r>
-      <w:proofErr w:type="spellEnd"/>
-      <w:r>
-        <w:rPr>
-          <w:rFonts w:ascii="Times New Roman" w:hAnsi="Times New Roman"/>
-          <w:b/>
-          <w:bCs/>
-          <w:color w:val="202122"/>
-          <w:sz w:val="24"/>
-          <w:szCs w:val="24"/>
-          <w:shd w:val="clear" w:color="auto" w:fill="FFFFFF"/>
-        </w:rPr>
-        <w:t xml:space="preserve"> be used in React 16.9?</w:t>
+        <w:t>Can JavaScript urls be used in React 16.9?</w:t>
       </w:r>
     </w:p>
     <w:p>
@@ -7732,29 +6276,7 @@
           <w:szCs w:val="24"/>
           <w:shd w:val="clear" w:color="auto" w:fill="FFFFFF"/>
         </w:rPr>
-        <w:t xml:space="preserve">By using reference rather than using </w:t>
-      </w:r>
-      <w:proofErr w:type="spellStart"/>
-      <w:r>
-        <w:rPr>
-          <w:rFonts w:ascii="Times New Roman" w:hAnsi="Times New Roman"/>
-          <w:color w:val="202122"/>
-          <w:sz w:val="24"/>
-          <w:szCs w:val="24"/>
-          <w:shd w:val="clear" w:color="auto" w:fill="FFFFFF"/>
-        </w:rPr>
-        <w:t>displayName</w:t>
-      </w:r>
-      <w:proofErr w:type="spellEnd"/>
-      <w:r>
-        <w:rPr>
-          <w:rFonts w:ascii="Times New Roman" w:hAnsi="Times New Roman"/>
-          <w:color w:val="202122"/>
-          <w:sz w:val="24"/>
-          <w:szCs w:val="24"/>
-          <w:shd w:val="clear" w:color="auto" w:fill="FFFFFF"/>
-        </w:rPr>
-        <w:t xml:space="preserve"> because it provides a clear and concise name for the component.</w:t>
+        <w:t>By using reference rather than using displayName because it provides a clear and concise name for the component.</w:t>
       </w:r>
     </w:p>
     <w:p>
@@ -7894,29 +6416,7 @@
           <w:szCs w:val="24"/>
           <w:shd w:val="clear" w:color="auto" w:fill="FFFFFF"/>
         </w:rPr>
-        <w:t xml:space="preserve">Children prop </w:t>
-      </w:r>
-      <w:proofErr w:type="gramStart"/>
-      <w:r>
-        <w:rPr>
-          <w:rFonts w:ascii="Times New Roman" w:hAnsi="Times New Roman"/>
-          <w:color w:val="202122"/>
-          <w:sz w:val="24"/>
-          <w:szCs w:val="24"/>
-          <w:shd w:val="clear" w:color="auto" w:fill="FFFFFF"/>
-        </w:rPr>
-        <w:t>are</w:t>
-      </w:r>
-      <w:proofErr w:type="gramEnd"/>
-      <w:r>
-        <w:rPr>
-          <w:rFonts w:ascii="Times New Roman" w:hAnsi="Times New Roman"/>
-          <w:color w:val="202122"/>
-          <w:sz w:val="24"/>
-          <w:szCs w:val="24"/>
-          <w:shd w:val="clear" w:color="auto" w:fill="FFFFFF"/>
-        </w:rPr>
-        <w:t xml:space="preserve"> used to pass data from the parent component to the children component.</w:t>
+        <w:t>Children prop are used to pass data from the parent component to the children component.</w:t>
       </w:r>
     </w:p>
     <w:p>
@@ -8044,6 +6544,72 @@
           <w:shd w:val="clear" w:color="auto" w:fill="FFFFFF"/>
         </w:rPr>
         <w:t>We can use event actions.</w:t>
+      </w:r>
+    </w:p>
+    <w:p>
+      <w:pPr>
+        <w:spacing w:line="276" w:lineRule="auto"/>
+        <w:ind w:left="360"/>
+        <w:jc w:val="both"/>
+        <w:rPr>
+          <w:rFonts w:ascii="Times New Roman" w:hAnsi="Times New Roman"/>
+          <w:color w:val="202122"/>
+          <w:sz w:val="24"/>
+          <w:szCs w:val="24"/>
+          <w:shd w:val="clear" w:color="auto" w:fill="FFFFFF"/>
+        </w:rPr>
+      </w:pPr>
+    </w:p>
+    <w:p>
+      <w:pPr>
+        <w:pStyle w:val="ListParagraph"/>
+        <w:numPr>
+          <w:ilvl w:val="0"/>
+          <w:numId w:val="1"/>
+        </w:numPr>
+        <w:spacing w:line="276" w:lineRule="auto"/>
+        <w:jc w:val="both"/>
+        <w:rPr>
+          <w:rFonts w:ascii="Times New Roman" w:hAnsi="Times New Roman"/>
+          <w:color w:val="202122"/>
+          <w:sz w:val="24"/>
+          <w:szCs w:val="24"/>
+          <w:shd w:val="clear" w:color="auto" w:fill="FFFFFF"/>
+        </w:rPr>
+      </w:pPr>
+      <w:r>
+        <w:rPr>
+          <w:rFonts w:ascii="Times New Roman" w:hAnsi="Times New Roman"/>
+          <w:color w:val="202122"/>
+          <w:sz w:val="24"/>
+          <w:szCs w:val="24"/>
+          <w:shd w:val="clear" w:color="auto" w:fill="FFFFFF"/>
+        </w:rPr>
+        <w:t>How do you implement routing in ReactJS?</w:t>
+      </w:r>
+    </w:p>
+    <w:p>
+      <w:pPr>
+        <w:spacing w:line="276" w:lineRule="auto"/>
+        <w:ind w:left="360"/>
+        <w:jc w:val="both"/>
+        <w:rPr>
+          <w:rFonts w:ascii="Times New Roman" w:hAnsi="Times New Roman"/>
+          <w:color w:val="202122"/>
+          <w:sz w:val="24"/>
+          <w:szCs w:val="24"/>
+          <w:shd w:val="clear" w:color="auto" w:fill="FFFFFF"/>
+        </w:rPr>
+      </w:pPr>
+      <w:r>
+        <w:rPr>
+          <w:rFonts w:ascii="Times New Roman" w:hAnsi="Times New Roman"/>
+          <w:color w:val="202122"/>
+          <w:sz w:val="24"/>
+          <w:szCs w:val="24"/>
+          <w:shd w:val="clear" w:color="auto" w:fill="FFFFFF"/>
+        </w:rPr>
+        <w:t>React Router is available as an npm package, and can be added to your application with a single line of code. Once installed, you can define your routes in your application and use the component to link between them.</w:t>
       </w:r>
     </w:p>
     <w:sectPr>

</xml_diff>

<commit_message>
Can you attach a JSX element to other JSX components
</commit_message>
<xml_diff>
--- a/React_Interview_Question.docx
+++ b/React_Interview_Question.docx
@@ -6610,6 +6610,72 @@
           <w:shd w:val="clear" w:color="auto" w:fill="FFFFFF"/>
         </w:rPr>
         <w:t>React Router is available as an npm package, and can be added to your application with a single line of code. Once installed, you can define your routes in your application and use the component to link between them.</w:t>
+      </w:r>
+    </w:p>
+    <w:p>
+      <w:pPr>
+        <w:spacing w:line="276" w:lineRule="auto"/>
+        <w:ind w:left="360"/>
+        <w:jc w:val="both"/>
+        <w:rPr>
+          <w:rFonts w:ascii="Times New Roman" w:hAnsi="Times New Roman"/>
+          <w:color w:val="202122"/>
+          <w:sz w:val="24"/>
+          <w:szCs w:val="24"/>
+          <w:shd w:val="clear" w:color="auto" w:fill="FFFFFF"/>
+        </w:rPr>
+      </w:pPr>
+    </w:p>
+    <w:p>
+      <w:pPr>
+        <w:pStyle w:val="ListParagraph"/>
+        <w:numPr>
+          <w:ilvl w:val="0"/>
+          <w:numId w:val="1"/>
+        </w:numPr>
+        <w:spacing w:line="276" w:lineRule="auto"/>
+        <w:jc w:val="both"/>
+        <w:rPr>
+          <w:rFonts w:ascii="Times New Roman" w:hAnsi="Times New Roman"/>
+          <w:color w:val="202122"/>
+          <w:sz w:val="24"/>
+          <w:szCs w:val="24"/>
+          <w:shd w:val="clear" w:color="auto" w:fill="FFFFFF"/>
+        </w:rPr>
+      </w:pPr>
+      <w:r>
+        <w:rPr>
+          <w:rFonts w:ascii="Times New Roman" w:hAnsi="Times New Roman"/>
+          <w:color w:val="202122"/>
+          <w:sz w:val="24"/>
+          <w:szCs w:val="24"/>
+          <w:shd w:val="clear" w:color="auto" w:fill="FFFFFF"/>
+        </w:rPr>
+        <w:t>Can you attach a JSX element to other JSX components?</w:t>
+      </w:r>
+    </w:p>
+    <w:p>
+      <w:pPr>
+        <w:spacing w:line="276" w:lineRule="auto"/>
+        <w:ind w:left="360"/>
+        <w:jc w:val="both"/>
+        <w:rPr>
+          <w:rFonts w:ascii="Times New Roman" w:hAnsi="Times New Roman"/>
+          <w:color w:val="202122"/>
+          <w:sz w:val="24"/>
+          <w:szCs w:val="24"/>
+          <w:shd w:val="clear" w:color="auto" w:fill="FFFFFF"/>
+        </w:rPr>
+      </w:pPr>
+      <w:r>
+        <w:rPr>
+          <w:rFonts w:ascii="Times New Roman" w:hAnsi="Times New Roman"/>
+          <w:color w:val="202122"/>
+          <w:sz w:val="24"/>
+          <w:szCs w:val="24"/>
+          <w:shd w:val="clear" w:color="auto" w:fill="FFFFFF"/>
+        </w:rPr>
+        <w:t>Yes, you can add JSX elements to other JSX components</w:t>
       </w:r>
     </w:p>
     <w:sectPr>

</xml_diff>

<commit_message>
Can you fetch data with React Hooks
</commit_message>
<xml_diff>
--- a/React_Interview_Question.docx
+++ b/React_Interview_Question.docx
@@ -6571,15 +6571,19 @@
         <w:jc w:val="both"/>
         <w:rPr>
           <w:rFonts w:ascii="Times New Roman" w:hAnsi="Times New Roman"/>
-          <w:color w:val="202122"/>
-          <w:sz w:val="24"/>
-          <w:szCs w:val="24"/>
-          <w:shd w:val="clear" w:color="auto" w:fill="FFFFFF"/>
-        </w:rPr>
-      </w:pPr>
-      <w:r>
-        <w:rPr>
-          <w:rFonts w:ascii="Times New Roman" w:hAnsi="Times New Roman"/>
+          <w:b/>
+          <w:bCs/>
+          <w:color w:val="202122"/>
+          <w:sz w:val="24"/>
+          <w:szCs w:val="24"/>
+          <w:shd w:val="clear" w:color="auto" w:fill="FFFFFF"/>
+        </w:rPr>
+      </w:pPr>
+      <w:r>
+        <w:rPr>
+          <w:rFonts w:ascii="Times New Roman" w:hAnsi="Times New Roman"/>
+          <w:b/>
+          <w:bCs/>
           <w:color w:val="202122"/>
           <w:sz w:val="24"/>
           <w:szCs w:val="24"/>
@@ -6637,15 +6641,19 @@
         <w:jc w:val="both"/>
         <w:rPr>
           <w:rFonts w:ascii="Times New Roman" w:hAnsi="Times New Roman"/>
-          <w:color w:val="202122"/>
-          <w:sz w:val="24"/>
-          <w:szCs w:val="24"/>
-          <w:shd w:val="clear" w:color="auto" w:fill="FFFFFF"/>
-        </w:rPr>
-      </w:pPr>
-      <w:r>
-        <w:rPr>
-          <w:rFonts w:ascii="Times New Roman" w:hAnsi="Times New Roman"/>
+          <w:b/>
+          <w:bCs/>
+          <w:color w:val="202122"/>
+          <w:sz w:val="24"/>
+          <w:szCs w:val="24"/>
+          <w:shd w:val="clear" w:color="auto" w:fill="FFFFFF"/>
+        </w:rPr>
+      </w:pPr>
+      <w:r>
+        <w:rPr>
+          <w:rFonts w:ascii="Times New Roman" w:hAnsi="Times New Roman"/>
+          <w:b/>
+          <w:bCs/>
           <w:color w:val="202122"/>
           <w:sz w:val="24"/>
           <w:szCs w:val="24"/>
@@ -6676,6 +6684,96 @@
           <w:shd w:val="clear" w:color="auto" w:fill="FFFFFF"/>
         </w:rPr>
         <w:t>Yes, you can add JSX elements to other JSX components</w:t>
+      </w:r>
+      <w:r>
+        <w:rPr>
+          <w:rFonts w:ascii="Times New Roman" w:hAnsi="Times New Roman"/>
+          <w:color w:val="202122"/>
+          <w:sz w:val="24"/>
+          <w:szCs w:val="24"/>
+          <w:shd w:val="clear" w:color="auto" w:fill="FFFFFF"/>
+        </w:rPr>
+        <w:t>.</w:t>
+      </w:r>
+    </w:p>
+    <w:p>
+      <w:pPr>
+        <w:spacing w:line="276" w:lineRule="auto"/>
+        <w:ind w:left="360"/>
+        <w:jc w:val="both"/>
+        <w:rPr>
+          <w:rFonts w:ascii="Times New Roman" w:hAnsi="Times New Roman"/>
+          <w:color w:val="202122"/>
+          <w:sz w:val="24"/>
+          <w:szCs w:val="24"/>
+          <w:shd w:val="clear" w:color="auto" w:fill="FFFFFF"/>
+        </w:rPr>
+      </w:pPr>
+    </w:p>
+    <w:p>
+      <w:pPr>
+        <w:pStyle w:val="ListParagraph"/>
+        <w:numPr>
+          <w:ilvl w:val="0"/>
+          <w:numId w:val="1"/>
+        </w:numPr>
+        <w:spacing w:line="276" w:lineRule="auto"/>
+        <w:jc w:val="both"/>
+        <w:rPr>
+          <w:rFonts w:ascii="Times New Roman" w:hAnsi="Times New Roman"/>
+          <w:b/>
+          <w:bCs/>
+          <w:color w:val="202122"/>
+          <w:sz w:val="24"/>
+          <w:szCs w:val="24"/>
+          <w:shd w:val="clear" w:color="auto" w:fill="FFFFFF"/>
+        </w:rPr>
+      </w:pPr>
+      <w:r>
+        <w:rPr>
+          <w:rFonts w:ascii="Times New Roman" w:hAnsi="Times New Roman"/>
+          <w:b/>
+          <w:bCs/>
+          <w:color w:val="202122"/>
+          <w:sz w:val="24"/>
+          <w:szCs w:val="24"/>
+          <w:shd w:val="clear" w:color="auto" w:fill="FFFFFF"/>
+        </w:rPr>
+        <w:t>How can you fetch data with React Hooks?</w:t>
+      </w:r>
+    </w:p>
+    <w:p>
+      <w:pPr>
+        <w:spacing w:line="276" w:lineRule="auto"/>
+        <w:ind w:left="360"/>
+        <w:jc w:val="both"/>
+        <w:rPr>
+          <w:rFonts w:ascii="Times New Roman" w:hAnsi="Times New Roman"/>
+          <w:color w:val="202122"/>
+          <w:sz w:val="24"/>
+          <w:szCs w:val="24"/>
+          <w:shd w:val="clear" w:color="auto" w:fill="FFFFFF"/>
+        </w:rPr>
+      </w:pPr>
+      <w:r>
+        <w:rPr>
+          <w:rFonts w:ascii="Times New Roman" w:hAnsi="Times New Roman"/>
+          <w:color w:val="202122"/>
+          <w:sz w:val="24"/>
+          <w:szCs w:val="24"/>
+          <w:shd w:val="clear" w:color="auto" w:fill="FFFFFF"/>
+        </w:rPr>
+        <w:t>We can use useEffect that fetches the data through axios from the API</w:t>
+      </w:r>
+      <w:r>
+        <w:rPr>
+          <w:rFonts w:ascii="Times New Roman" w:hAnsi="Times New Roman"/>
+          <w:color w:val="202122"/>
+          <w:sz w:val="24"/>
+          <w:szCs w:val="24"/>
+          <w:shd w:val="clear" w:color="auto" w:fill="FFFFFF"/>
+        </w:rPr>
+        <w:t>.</w:t>
       </w:r>
     </w:p>
     <w:sectPr>

</xml_diff>

<commit_message>
What is one-way data flow in React?
</commit_message>
<xml_diff>
--- a/React_Interview_Question.docx
+++ b/React_Interview_Question.docx
@@ -101,8 +101,48 @@
           <w:szCs w:val="24"/>
           <w:shd w:val="clear" w:color="auto" w:fill="FFFFFF"/>
         </w:rPr>
-        <w:t>Difference between npm&amp;npx ?</w:t>
-      </w:r>
+        <w:t xml:space="preserve">Difference between </w:t>
+      </w:r>
+      <w:proofErr w:type="spellStart"/>
+      <w:r>
+        <w:rPr>
+          <w:rFonts w:ascii="Times New Roman" w:hAnsi="Times New Roman" w:cs="Times New Roman"/>
+          <w:b/>
+          <w:bCs/>
+          <w:color w:val="202122"/>
+          <w:sz w:val="24"/>
+          <w:szCs w:val="24"/>
+          <w:shd w:val="clear" w:color="auto" w:fill="FFFFFF"/>
+        </w:rPr>
+        <w:t>npm&amp;</w:t>
+      </w:r>
+      <w:proofErr w:type="gramStart"/>
+      <w:r>
+        <w:rPr>
+          <w:rFonts w:ascii="Times New Roman" w:hAnsi="Times New Roman" w:cs="Times New Roman"/>
+          <w:b/>
+          <w:bCs/>
+          <w:color w:val="202122"/>
+          <w:sz w:val="24"/>
+          <w:szCs w:val="24"/>
+          <w:shd w:val="clear" w:color="auto" w:fill="FFFFFF"/>
+        </w:rPr>
+        <w:t>npx</w:t>
+      </w:r>
+      <w:proofErr w:type="spellEnd"/>
+      <w:r>
+        <w:rPr>
+          <w:rFonts w:ascii="Times New Roman" w:hAnsi="Times New Roman" w:cs="Times New Roman"/>
+          <w:b/>
+          <w:bCs/>
+          <w:color w:val="202122"/>
+          <w:sz w:val="24"/>
+          <w:szCs w:val="24"/>
+          <w:shd w:val="clear" w:color="auto" w:fill="FFFFFF"/>
+        </w:rPr>
+        <w:t xml:space="preserve"> ?</w:t>
+      </w:r>
+      <w:proofErr w:type="gramEnd"/>
     </w:p>
     <w:p>
       <w:pPr>
@@ -129,7 +169,29 @@
           <w:szCs w:val="24"/>
           <w:shd w:val="clear" w:color="auto" w:fill="FFFFFF"/>
         </w:rPr>
-        <w:t>Node package Manager is a tool: used to install, maintain, uninstall javascript modules (packages)</w:t>
+        <w:t xml:space="preserve">Node package Manager is a tool: used to install, maintain, uninstall </w:t>
+      </w:r>
+      <w:proofErr w:type="spellStart"/>
+      <w:r>
+        <w:rPr>
+          <w:rFonts w:ascii="Times New Roman" w:hAnsi="Times New Roman" w:cs="Times New Roman"/>
+          <w:color w:val="202122"/>
+          <w:sz w:val="24"/>
+          <w:szCs w:val="24"/>
+          <w:shd w:val="clear" w:color="auto" w:fill="FFFFFF"/>
+        </w:rPr>
+        <w:t>javascript</w:t>
+      </w:r>
+      <w:proofErr w:type="spellEnd"/>
+      <w:r>
+        <w:rPr>
+          <w:rFonts w:ascii="Times New Roman" w:hAnsi="Times New Roman" w:cs="Times New Roman"/>
+          <w:color w:val="202122"/>
+          <w:sz w:val="24"/>
+          <w:szCs w:val="24"/>
+          <w:shd w:val="clear" w:color="auto" w:fill="FFFFFF"/>
+        </w:rPr>
+        <w:t xml:space="preserve"> modules (packages)</w:t>
       </w:r>
     </w:p>
     <w:p>
@@ -260,7 +322,29 @@
           <w:szCs w:val="24"/>
           <w:shd w:val="clear" w:color="auto" w:fill="FFFFFF"/>
         </w:rPr>
-        <w:t>Bable is a transpiler&amp; also a compiler.</w:t>
+        <w:t xml:space="preserve">Bable is a </w:t>
+      </w:r>
+      <w:proofErr w:type="spellStart"/>
+      <w:r>
+        <w:rPr>
+          <w:rFonts w:ascii="Times New Roman" w:hAnsi="Times New Roman" w:cs="Times New Roman"/>
+          <w:color w:val="202122"/>
+          <w:sz w:val="24"/>
+          <w:szCs w:val="24"/>
+          <w:shd w:val="clear" w:color="auto" w:fill="FFFFFF"/>
+        </w:rPr>
+        <w:t>transpiler</w:t>
+      </w:r>
+      <w:proofErr w:type="spellEnd"/>
+      <w:r>
+        <w:rPr>
+          <w:rFonts w:ascii="Times New Roman" w:hAnsi="Times New Roman" w:cs="Times New Roman"/>
+          <w:color w:val="202122"/>
+          <w:sz w:val="24"/>
+          <w:szCs w:val="24"/>
+          <w:shd w:val="clear" w:color="auto" w:fill="FFFFFF"/>
+        </w:rPr>
+        <w:t>&amp; also a compiler.</w:t>
       </w:r>
     </w:p>
     <w:p>
@@ -632,7 +716,47 @@
                 <w:szCs w:val="24"/>
                 <w:shd w:val="clear" w:color="auto" w:fill="FFFFFF"/>
               </w:rPr>
-              <w:t>Class components have a state and can implement lifecycle methods like componentDidMount and componentDidUpdate.</w:t>
+              <w:t xml:space="preserve">Class components have a state and can implement lifecycle methods like </w:t>
+            </w:r>
+            <w:proofErr w:type="spellStart"/>
+            <w:r>
+              <w:rPr>
+                <w:rFonts w:ascii="Times New Roman" w:hAnsi="Times New Roman" w:cs="Times New Roman"/>
+                <w:sz w:val="24"/>
+                <w:szCs w:val="24"/>
+                <w:shd w:val="clear" w:color="auto" w:fill="FFFFFF"/>
+              </w:rPr>
+              <w:t>componentDidMount</w:t>
+            </w:r>
+            <w:proofErr w:type="spellEnd"/>
+            <w:r>
+              <w:rPr>
+                <w:rFonts w:ascii="Times New Roman" w:hAnsi="Times New Roman" w:cs="Times New Roman"/>
+                <w:sz w:val="24"/>
+                <w:szCs w:val="24"/>
+                <w:shd w:val="clear" w:color="auto" w:fill="FFFFFF"/>
+              </w:rPr>
+              <w:t xml:space="preserve"> and </w:t>
+            </w:r>
+            <w:proofErr w:type="spellStart"/>
+            <w:r>
+              <w:rPr>
+                <w:rFonts w:ascii="Times New Roman" w:hAnsi="Times New Roman" w:cs="Times New Roman"/>
+                <w:sz w:val="24"/>
+                <w:szCs w:val="24"/>
+                <w:shd w:val="clear" w:color="auto" w:fill="FFFFFF"/>
+              </w:rPr>
+              <w:t>componentDidUpdate</w:t>
+            </w:r>
+            <w:proofErr w:type="spellEnd"/>
+            <w:r>
+              <w:rPr>
+                <w:rFonts w:ascii="Times New Roman" w:hAnsi="Times New Roman" w:cs="Times New Roman"/>
+                <w:sz w:val="24"/>
+                <w:szCs w:val="24"/>
+                <w:shd w:val="clear" w:color="auto" w:fill="FFFFFF"/>
+              </w:rPr>
+              <w:t>.</w:t>
             </w:r>
           </w:p>
         </w:tc>
@@ -821,7 +945,33 @@
           <w:szCs w:val="24"/>
           <w:shd w:val="clear" w:color="auto" w:fill="FFFFFF"/>
         </w:rPr>
-        <w:t>What is Hooks? What are different types of Hooks?</w:t>
+        <w:t xml:space="preserve">What </w:t>
+      </w:r>
+      <w:proofErr w:type="gramStart"/>
+      <w:r>
+        <w:rPr>
+          <w:rFonts w:ascii="Times New Roman" w:hAnsi="Times New Roman" w:cs="Times New Roman"/>
+          <w:b/>
+          <w:bCs/>
+          <w:color w:val="202122"/>
+          <w:sz w:val="24"/>
+          <w:szCs w:val="24"/>
+          <w:shd w:val="clear" w:color="auto" w:fill="FFFFFF"/>
+        </w:rPr>
+        <w:t>is</w:t>
+      </w:r>
+      <w:proofErr w:type="gramEnd"/>
+      <w:r>
+        <w:rPr>
+          <w:rFonts w:ascii="Times New Roman" w:hAnsi="Times New Roman" w:cs="Times New Roman"/>
+          <w:b/>
+          <w:bCs/>
+          <w:color w:val="202122"/>
+          <w:sz w:val="24"/>
+          <w:szCs w:val="24"/>
+          <w:shd w:val="clear" w:color="auto" w:fill="FFFFFF"/>
+        </w:rPr>
+        <w:t xml:space="preserve"> Hooks? What are different types of Hooks?</w:t>
       </w:r>
     </w:p>
     <w:p>
@@ -917,7 +1067,29 @@
           <w:szCs w:val="24"/>
           <w:shd w:val="clear" w:color="auto" w:fill="FFFFFF"/>
         </w:rPr>
-        <w:t>‘useState’: It is the most commonly used React Hook. It allows functional components to have state variables. It takes an initial state value as the argument and returns an array with two elements — the current state value and a function to update that state.</w:t>
+        <w:t>‘</w:t>
+      </w:r>
+      <w:proofErr w:type="spellStart"/>
+      <w:r>
+        <w:rPr>
+          <w:rFonts w:ascii="Times New Roman" w:hAnsi="Times New Roman" w:cs="Times New Roman"/>
+          <w:color w:val="202122"/>
+          <w:sz w:val="24"/>
+          <w:szCs w:val="24"/>
+          <w:shd w:val="clear" w:color="auto" w:fill="FFFFFF"/>
+        </w:rPr>
+        <w:t>useState</w:t>
+      </w:r>
+      <w:proofErr w:type="spellEnd"/>
+      <w:r>
+        <w:rPr>
+          <w:rFonts w:ascii="Times New Roman" w:hAnsi="Times New Roman" w:cs="Times New Roman"/>
+          <w:color w:val="202122"/>
+          <w:sz w:val="24"/>
+          <w:szCs w:val="24"/>
+          <w:shd w:val="clear" w:color="auto" w:fill="FFFFFF"/>
+        </w:rPr>
+        <w:t>’: It is the most commonly used React Hook. It allows functional components to have state variables. It takes an initial state value as the argument and returns an array with two elements — the current state value and a function to update that state.</w:t>
       </w:r>
     </w:p>
     <w:p>
@@ -945,7 +1117,29 @@
           <w:szCs w:val="24"/>
           <w:shd w:val="clear" w:color="auto" w:fill="FFFFFF"/>
         </w:rPr>
-        <w:t>‘useEffect’: It enables performing side effects, such as data fetching, subscriptions, or DOM manipulations after the component has been rendered.</w:t>
+        <w:t>‘</w:t>
+      </w:r>
+      <w:proofErr w:type="spellStart"/>
+      <w:r>
+        <w:rPr>
+          <w:rFonts w:ascii="Times New Roman" w:hAnsi="Times New Roman" w:cs="Times New Roman"/>
+          <w:color w:val="202122"/>
+          <w:sz w:val="24"/>
+          <w:szCs w:val="24"/>
+          <w:shd w:val="clear" w:color="auto" w:fill="FFFFFF"/>
+        </w:rPr>
+        <w:t>useEffect</w:t>
+      </w:r>
+      <w:proofErr w:type="spellEnd"/>
+      <w:r>
+        <w:rPr>
+          <w:rFonts w:ascii="Times New Roman" w:hAnsi="Times New Roman" w:cs="Times New Roman"/>
+          <w:color w:val="202122"/>
+          <w:sz w:val="24"/>
+          <w:szCs w:val="24"/>
+          <w:shd w:val="clear" w:color="auto" w:fill="FFFFFF"/>
+        </w:rPr>
+        <w:t>’: It enables performing side effects, such as data fetching, subscriptions, or DOM manipulations after the component has been rendered.</w:t>
       </w:r>
     </w:p>
     <w:p>
@@ -973,7 +1167,29 @@
           <w:szCs w:val="24"/>
           <w:shd w:val="clear" w:color="auto" w:fill="FFFFFF"/>
         </w:rPr>
-        <w:t>‘useRef’: Provides a way to create mutable references to values or DOM elements that persist across renders. Often used for accessing or manipulating DOM elements.</w:t>
+        <w:t>‘</w:t>
+      </w:r>
+      <w:proofErr w:type="spellStart"/>
+      <w:r>
+        <w:rPr>
+          <w:rFonts w:ascii="Times New Roman" w:hAnsi="Times New Roman" w:cs="Times New Roman"/>
+          <w:color w:val="202122"/>
+          <w:sz w:val="24"/>
+          <w:szCs w:val="24"/>
+          <w:shd w:val="clear" w:color="auto" w:fill="FFFFFF"/>
+        </w:rPr>
+        <w:t>useRef</w:t>
+      </w:r>
+      <w:proofErr w:type="spellEnd"/>
+      <w:r>
+        <w:rPr>
+          <w:rFonts w:ascii="Times New Roman" w:hAnsi="Times New Roman" w:cs="Times New Roman"/>
+          <w:color w:val="202122"/>
+          <w:sz w:val="24"/>
+          <w:szCs w:val="24"/>
+          <w:shd w:val="clear" w:color="auto" w:fill="FFFFFF"/>
+        </w:rPr>
+        <w:t>’: Provides a way to create mutable references to values or DOM elements that persist across renders. Often used for accessing or manipulating DOM elements.</w:t>
       </w:r>
     </w:p>
     <w:p>
@@ -1090,7 +1306,47 @@
           <w:szCs w:val="24"/>
           <w:shd w:val="clear" w:color="auto" w:fill="FFFFFF"/>
         </w:rPr>
-        <w:t>What does setState() method do?</w:t>
+        <w:t xml:space="preserve">What does </w:t>
+      </w:r>
+      <w:proofErr w:type="spellStart"/>
+      <w:proofErr w:type="gramStart"/>
+      <w:r>
+        <w:rPr>
+          <w:rFonts w:ascii="Times New Roman" w:hAnsi="Times New Roman" w:cs="Times New Roman"/>
+          <w:b/>
+          <w:bCs/>
+          <w:color w:val="202122"/>
+          <w:sz w:val="24"/>
+          <w:szCs w:val="24"/>
+          <w:shd w:val="clear" w:color="auto" w:fill="FFFFFF"/>
+        </w:rPr>
+        <w:t>setState</w:t>
+      </w:r>
+      <w:proofErr w:type="spellEnd"/>
+      <w:r>
+        <w:rPr>
+          <w:rFonts w:ascii="Times New Roman" w:hAnsi="Times New Roman" w:cs="Times New Roman"/>
+          <w:b/>
+          <w:bCs/>
+          <w:color w:val="202122"/>
+          <w:sz w:val="24"/>
+          <w:szCs w:val="24"/>
+          <w:shd w:val="clear" w:color="auto" w:fill="FFFFFF"/>
+        </w:rPr>
+        <w:t>(</w:t>
+      </w:r>
+      <w:proofErr w:type="gramEnd"/>
+      <w:r>
+        <w:rPr>
+          <w:rFonts w:ascii="Times New Roman" w:hAnsi="Times New Roman" w:cs="Times New Roman"/>
+          <w:b/>
+          <w:bCs/>
+          <w:color w:val="202122"/>
+          <w:sz w:val="24"/>
+          <w:szCs w:val="24"/>
+          <w:shd w:val="clear" w:color="auto" w:fill="FFFFFF"/>
+        </w:rPr>
+        <w:t>) method do?</w:t>
       </w:r>
     </w:p>
     <w:p>
@@ -1110,6 +1366,8 @@
           <w:shd w:val="clear" w:color="auto" w:fill="FFFFFF"/>
         </w:rPr>
       </w:pPr>
+      <w:proofErr w:type="spellStart"/>
+      <w:proofErr w:type="gramStart"/>
       <w:r>
         <w:rPr>
           <w:rFonts w:ascii="Times New Roman" w:hAnsi="Times New Roman" w:cs="Times New Roman"/>
@@ -1130,7 +1388,29 @@
           <w:szCs w:val="24"/>
           <w:shd w:val="clear" w:color="auto" w:fill="FFFFFF"/>
         </w:rPr>
-        <w:t>etState() method will modify value of the state.</w:t>
+        <w:t>etState</w:t>
+      </w:r>
+      <w:proofErr w:type="spellEnd"/>
+      <w:r>
+        <w:rPr>
+          <w:rFonts w:ascii="Times New Roman" w:hAnsi="Times New Roman" w:cs="Times New Roman"/>
+          <w:color w:val="202122"/>
+          <w:sz w:val="24"/>
+          <w:szCs w:val="24"/>
+          <w:shd w:val="clear" w:color="auto" w:fill="FFFFFF"/>
+        </w:rPr>
+        <w:t>(</w:t>
+      </w:r>
+      <w:proofErr w:type="gramEnd"/>
+      <w:r>
+        <w:rPr>
+          <w:rFonts w:ascii="Times New Roman" w:hAnsi="Times New Roman" w:cs="Times New Roman"/>
+          <w:color w:val="202122"/>
+          <w:sz w:val="24"/>
+          <w:szCs w:val="24"/>
+          <w:shd w:val="clear" w:color="auto" w:fill="FFFFFF"/>
+        </w:rPr>
+        <w:t>) method will modify value of the state.</w:t>
       </w:r>
     </w:p>
     <w:p>
@@ -1229,7 +1509,29 @@
           <w:szCs w:val="24"/>
           <w:shd w:val="clear" w:color="auto" w:fill="FFFFFF"/>
         </w:rPr>
-        <w:t>Event Handler are functions which will be called (invoked) by the browserswhen an event occurs.</w:t>
+        <w:t xml:space="preserve">Event Handler are functions which will be called (invoked) by the </w:t>
+      </w:r>
+      <w:proofErr w:type="spellStart"/>
+      <w:r>
+        <w:rPr>
+          <w:rFonts w:ascii="Times New Roman" w:hAnsi="Times New Roman" w:cs="Times New Roman"/>
+          <w:color w:val="202122"/>
+          <w:sz w:val="24"/>
+          <w:szCs w:val="24"/>
+          <w:shd w:val="clear" w:color="auto" w:fill="FFFFFF"/>
+        </w:rPr>
+        <w:t>browserswhen</w:t>
+      </w:r>
+      <w:proofErr w:type="spellEnd"/>
+      <w:r>
+        <w:rPr>
+          <w:rFonts w:ascii="Times New Roman" w:hAnsi="Times New Roman" w:cs="Times New Roman"/>
+          <w:color w:val="202122"/>
+          <w:sz w:val="24"/>
+          <w:szCs w:val="24"/>
+          <w:shd w:val="clear" w:color="auto" w:fill="FFFFFF"/>
+        </w:rPr>
+        <w:t xml:space="preserve"> an event occurs.</w:t>
       </w:r>
     </w:p>
     <w:p>
@@ -1299,7 +1601,95 @@
           <w:szCs w:val="24"/>
           <w:shd w:val="clear" w:color="auto" w:fill="FFFFFF"/>
         </w:rPr>
-        <w:t>Synthetic events are representative of real events a.k.a wrapper around realevents. Because we have to deal with different implementation of eventfunctions in different browsers, a synthetic event acts as a specification for asingle event access all browsers.</w:t>
+        <w:t xml:space="preserve">Synthetic events are representative of real events </w:t>
+      </w:r>
+      <w:proofErr w:type="spellStart"/>
+      <w:r>
+        <w:rPr>
+          <w:rFonts w:ascii="Times New Roman" w:hAnsi="Times New Roman" w:cs="Times New Roman"/>
+          <w:color w:val="202122"/>
+          <w:sz w:val="24"/>
+          <w:szCs w:val="24"/>
+          <w:shd w:val="clear" w:color="auto" w:fill="FFFFFF"/>
+        </w:rPr>
+        <w:t>a.k.a</w:t>
+      </w:r>
+      <w:proofErr w:type="spellEnd"/>
+      <w:r>
+        <w:rPr>
+          <w:rFonts w:ascii="Times New Roman" w:hAnsi="Times New Roman" w:cs="Times New Roman"/>
+          <w:color w:val="202122"/>
+          <w:sz w:val="24"/>
+          <w:szCs w:val="24"/>
+          <w:shd w:val="clear" w:color="auto" w:fill="FFFFFF"/>
+        </w:rPr>
+        <w:t xml:space="preserve"> wrapper around </w:t>
+      </w:r>
+      <w:proofErr w:type="spellStart"/>
+      <w:r>
+        <w:rPr>
+          <w:rFonts w:ascii="Times New Roman" w:hAnsi="Times New Roman" w:cs="Times New Roman"/>
+          <w:color w:val="202122"/>
+          <w:sz w:val="24"/>
+          <w:szCs w:val="24"/>
+          <w:shd w:val="clear" w:color="auto" w:fill="FFFFFF"/>
+        </w:rPr>
+        <w:t>realevents</w:t>
+      </w:r>
+      <w:proofErr w:type="spellEnd"/>
+      <w:r>
+        <w:rPr>
+          <w:rFonts w:ascii="Times New Roman" w:hAnsi="Times New Roman" w:cs="Times New Roman"/>
+          <w:color w:val="202122"/>
+          <w:sz w:val="24"/>
+          <w:szCs w:val="24"/>
+          <w:shd w:val="clear" w:color="auto" w:fill="FFFFFF"/>
+        </w:rPr>
+        <w:t xml:space="preserve">. Because we have to deal with different implementation of </w:t>
+      </w:r>
+      <w:proofErr w:type="spellStart"/>
+      <w:r>
+        <w:rPr>
+          <w:rFonts w:ascii="Times New Roman" w:hAnsi="Times New Roman" w:cs="Times New Roman"/>
+          <w:color w:val="202122"/>
+          <w:sz w:val="24"/>
+          <w:szCs w:val="24"/>
+          <w:shd w:val="clear" w:color="auto" w:fill="FFFFFF"/>
+        </w:rPr>
+        <w:t>eventfunctions</w:t>
+      </w:r>
+      <w:proofErr w:type="spellEnd"/>
+      <w:r>
+        <w:rPr>
+          <w:rFonts w:ascii="Times New Roman" w:hAnsi="Times New Roman" w:cs="Times New Roman"/>
+          <w:color w:val="202122"/>
+          <w:sz w:val="24"/>
+          <w:szCs w:val="24"/>
+          <w:shd w:val="clear" w:color="auto" w:fill="FFFFFF"/>
+        </w:rPr>
+        <w:t xml:space="preserve"> in different browsers, a synthetic event acts as a specification for </w:t>
+      </w:r>
+      <w:proofErr w:type="spellStart"/>
+      <w:r>
+        <w:rPr>
+          <w:rFonts w:ascii="Times New Roman" w:hAnsi="Times New Roman" w:cs="Times New Roman"/>
+          <w:color w:val="202122"/>
+          <w:sz w:val="24"/>
+          <w:szCs w:val="24"/>
+          <w:shd w:val="clear" w:color="auto" w:fill="FFFFFF"/>
+        </w:rPr>
+        <w:t>asingle</w:t>
+      </w:r>
+      <w:proofErr w:type="spellEnd"/>
+      <w:r>
+        <w:rPr>
+          <w:rFonts w:ascii="Times New Roman" w:hAnsi="Times New Roman" w:cs="Times New Roman"/>
+          <w:color w:val="202122"/>
+          <w:sz w:val="24"/>
+          <w:szCs w:val="24"/>
+          <w:shd w:val="clear" w:color="auto" w:fill="FFFFFF"/>
+        </w:rPr>
+        <w:t xml:space="preserve"> event access all browsers.</w:t>
       </w:r>
     </w:p>
     <w:p>
@@ -1369,7 +1759,53 @@
           <w:szCs w:val="24"/>
           <w:shd w:val="clear" w:color="auto" w:fill="FFFFFF"/>
         </w:rPr>
-        <w:t>A target inside a synthetic event object is the element on which the event has occurred. As we cannot use DOM functions like document.getElementById() etc inside react, we use event object to fetch the element present inside ‘target variable’.</w:t>
+        <w:t xml:space="preserve">A target inside a synthetic event object is the element on which the event has occurred. As we cannot use DOM functions like </w:t>
+      </w:r>
+      <w:proofErr w:type="spellStart"/>
+      <w:proofErr w:type="gramStart"/>
+      <w:r>
+        <w:rPr>
+          <w:rFonts w:ascii="Times New Roman" w:hAnsi="Times New Roman" w:cs="Times New Roman"/>
+          <w:color w:val="202122"/>
+          <w:sz w:val="24"/>
+          <w:szCs w:val="24"/>
+          <w:shd w:val="clear" w:color="auto" w:fill="FFFFFF"/>
+        </w:rPr>
+        <w:t>document.getElementById</w:t>
+      </w:r>
+      <w:proofErr w:type="spellEnd"/>
+      <w:proofErr w:type="gramEnd"/>
+      <w:r>
+        <w:rPr>
+          <w:rFonts w:ascii="Times New Roman" w:hAnsi="Times New Roman" w:cs="Times New Roman"/>
+          <w:color w:val="202122"/>
+          <w:sz w:val="24"/>
+          <w:szCs w:val="24"/>
+          <w:shd w:val="clear" w:color="auto" w:fill="FFFFFF"/>
+        </w:rPr>
+        <w:t xml:space="preserve">() </w:t>
+      </w:r>
+      <w:proofErr w:type="spellStart"/>
+      <w:r>
+        <w:rPr>
+          <w:rFonts w:ascii="Times New Roman" w:hAnsi="Times New Roman" w:cs="Times New Roman"/>
+          <w:color w:val="202122"/>
+          <w:sz w:val="24"/>
+          <w:szCs w:val="24"/>
+          <w:shd w:val="clear" w:color="auto" w:fill="FFFFFF"/>
+        </w:rPr>
+        <w:t>etc</w:t>
+      </w:r>
+      <w:proofErr w:type="spellEnd"/>
+      <w:r>
+        <w:rPr>
+          <w:rFonts w:ascii="Times New Roman" w:hAnsi="Times New Roman" w:cs="Times New Roman"/>
+          <w:color w:val="202122"/>
+          <w:sz w:val="24"/>
+          <w:szCs w:val="24"/>
+          <w:shd w:val="clear" w:color="auto" w:fill="FFFFFF"/>
+        </w:rPr>
+        <w:t xml:space="preserve"> inside react, we use event object to fetch the element present inside ‘target variable’.</w:t>
       </w:r>
     </w:p>
     <w:p>
@@ -1440,7 +1876,29 @@
           <w:szCs w:val="24"/>
           <w:shd w:val="clear" w:color="auto" w:fill="FFFFFF"/>
         </w:rPr>
-        <w:t>The virtual DOM (VDOM) is a programming concept where an ideal, or “virtual”, representation of a UI is kept in memory and synced with the “real” DOM by a library such as ReactDOM. This process is called reconciliation.</w:t>
+        <w:t xml:space="preserve">The virtual DOM (VDOM) is a programming concept where an ideal, or “virtual”, representation of a UI is kept in memory and synced with the “real” DOM by a library such as </w:t>
+      </w:r>
+      <w:proofErr w:type="spellStart"/>
+      <w:r>
+        <w:rPr>
+          <w:rFonts w:ascii="Times New Roman" w:hAnsi="Times New Roman" w:cs="Times New Roman"/>
+          <w:color w:val="202122"/>
+          <w:sz w:val="24"/>
+          <w:szCs w:val="24"/>
+          <w:shd w:val="clear" w:color="auto" w:fill="FFFFFF"/>
+        </w:rPr>
+        <w:t>ReactDOM</w:t>
+      </w:r>
+      <w:proofErr w:type="spellEnd"/>
+      <w:r>
+        <w:rPr>
+          <w:rFonts w:ascii="Times New Roman" w:hAnsi="Times New Roman" w:cs="Times New Roman"/>
+          <w:color w:val="202122"/>
+          <w:sz w:val="24"/>
+          <w:szCs w:val="24"/>
+          <w:shd w:val="clear" w:color="auto" w:fill="FFFFFF"/>
+        </w:rPr>
+        <w:t>. This process is called reconciliation.</w:t>
       </w:r>
     </w:p>
     <w:p>
@@ -1591,7 +2049,35 @@
           <w:szCs w:val="24"/>
           <w:shd w:val="clear" w:color="auto" w:fill="FFFFFF"/>
         </w:rPr>
-        <w:t>Why is event.preventDefault() used?</w:t>
+        <w:t xml:space="preserve">Why is </w:t>
+      </w:r>
+      <w:proofErr w:type="spellStart"/>
+      <w:proofErr w:type="gramStart"/>
+      <w:r>
+        <w:rPr>
+          <w:rFonts w:ascii="Times New Roman" w:hAnsi="Times New Roman" w:cs="Times New Roman"/>
+          <w:b/>
+          <w:bCs/>
+          <w:color w:val="202122"/>
+          <w:sz w:val="24"/>
+          <w:szCs w:val="24"/>
+          <w:shd w:val="clear" w:color="auto" w:fill="FFFFFF"/>
+        </w:rPr>
+        <w:t>event.preventDefault</w:t>
+      </w:r>
+      <w:proofErr w:type="spellEnd"/>
+      <w:proofErr w:type="gramEnd"/>
+      <w:r>
+        <w:rPr>
+          <w:rFonts w:ascii="Times New Roman" w:hAnsi="Times New Roman" w:cs="Times New Roman"/>
+          <w:b/>
+          <w:bCs/>
+          <w:color w:val="202122"/>
+          <w:sz w:val="24"/>
+          <w:szCs w:val="24"/>
+          <w:shd w:val="clear" w:color="auto" w:fill="FFFFFF"/>
+        </w:rPr>
+        <w:t>() used?</w:t>
       </w:r>
     </w:p>
     <w:p>
@@ -1619,7 +2105,31 @@
           <w:szCs w:val="24"/>
           <w:shd w:val="clear" w:color="auto" w:fill="FFFFFF"/>
         </w:rPr>
-        <w:t>Ideally when a form is submitted it will be taken to the next page (consecutive page). event.preventDefault(); method when invoked avoids it from happening.</w:t>
+        <w:t xml:space="preserve">Ideally when a form is submitted it will be taken to the next page (consecutive page). </w:t>
+      </w:r>
+      <w:proofErr w:type="spellStart"/>
+      <w:proofErr w:type="gramStart"/>
+      <w:r>
+        <w:rPr>
+          <w:rFonts w:ascii="Times New Roman" w:hAnsi="Times New Roman" w:cs="Times New Roman"/>
+          <w:color w:val="202122"/>
+          <w:sz w:val="24"/>
+          <w:szCs w:val="24"/>
+          <w:shd w:val="clear" w:color="auto" w:fill="FFFFFF"/>
+        </w:rPr>
+        <w:t>event.preventDefault</w:t>
+      </w:r>
+      <w:proofErr w:type="spellEnd"/>
+      <w:proofErr w:type="gramEnd"/>
+      <w:r>
+        <w:rPr>
+          <w:rFonts w:ascii="Times New Roman" w:hAnsi="Times New Roman" w:cs="Times New Roman"/>
+          <w:color w:val="202122"/>
+          <w:sz w:val="24"/>
+          <w:szCs w:val="24"/>
+          <w:shd w:val="clear" w:color="auto" w:fill="FFFFFF"/>
+        </w:rPr>
+        <w:t>(); method when invoked avoids it from happening.</w:t>
       </w:r>
     </w:p>
     <w:p>
@@ -1787,7 +2297,29 @@
           <w:szCs w:val="24"/>
           <w:shd w:val="clear" w:color="auto" w:fill="FFFFFF"/>
         </w:rPr>
-        <w:t>No, It uses JSX, which is similar to HTML.</w:t>
+        <w:t xml:space="preserve">No, </w:t>
+      </w:r>
+      <w:proofErr w:type="gramStart"/>
+      <w:r>
+        <w:rPr>
+          <w:rFonts w:ascii="Times New Roman" w:hAnsi="Times New Roman" w:cs="Times New Roman"/>
+          <w:color w:val="202122"/>
+          <w:sz w:val="24"/>
+          <w:szCs w:val="24"/>
+          <w:shd w:val="clear" w:color="auto" w:fill="FFFFFF"/>
+        </w:rPr>
+        <w:t>It</w:t>
+      </w:r>
+      <w:proofErr w:type="gramEnd"/>
+      <w:r>
+        <w:rPr>
+          <w:rFonts w:ascii="Times New Roman" w:hAnsi="Times New Roman" w:cs="Times New Roman"/>
+          <w:color w:val="202122"/>
+          <w:sz w:val="24"/>
+          <w:szCs w:val="24"/>
+          <w:shd w:val="clear" w:color="auto" w:fill="FFFFFF"/>
+        </w:rPr>
+        <w:t xml:space="preserve"> uses JSX, which is similar to HTML.</w:t>
       </w:r>
     </w:p>
     <w:p>
@@ -1927,7 +2459,51 @@
           <w:szCs w:val="24"/>
           <w:shd w:val="clear" w:color="auto" w:fill="FFFFFF"/>
         </w:rPr>
-        <w:t>Redux has a feature called ‘Store’ which allows you to save the application’s entire State at one place. Therefore all it’s component’s State are stored in the Store so that you will get regular updates directly from the Store.</w:t>
+        <w:t xml:space="preserve">Redux has a feature called ‘Store’ which allows you to save the application’s entire State at one place. </w:t>
+      </w:r>
+      <w:proofErr w:type="gramStart"/>
+      <w:r>
+        <w:rPr>
+          <w:rFonts w:ascii="Times New Roman" w:hAnsi="Times New Roman" w:cs="Times New Roman"/>
+          <w:color w:val="202122"/>
+          <w:sz w:val="24"/>
+          <w:szCs w:val="24"/>
+          <w:shd w:val="clear" w:color="auto" w:fill="FFFFFF"/>
+        </w:rPr>
+        <w:t>Therefore</w:t>
+      </w:r>
+      <w:proofErr w:type="gramEnd"/>
+      <w:r>
+        <w:rPr>
+          <w:rFonts w:ascii="Times New Roman" w:hAnsi="Times New Roman" w:cs="Times New Roman"/>
+          <w:color w:val="202122"/>
+          <w:sz w:val="24"/>
+          <w:szCs w:val="24"/>
+          <w:shd w:val="clear" w:color="auto" w:fill="FFFFFF"/>
+        </w:rPr>
+        <w:t xml:space="preserve"> all </w:t>
+      </w:r>
+      <w:proofErr w:type="spellStart"/>
+      <w:r>
+        <w:rPr>
+          <w:rFonts w:ascii="Times New Roman" w:hAnsi="Times New Roman" w:cs="Times New Roman"/>
+          <w:color w:val="202122"/>
+          <w:sz w:val="24"/>
+          <w:szCs w:val="24"/>
+          <w:shd w:val="clear" w:color="auto" w:fill="FFFFFF"/>
+        </w:rPr>
+        <w:t>it’s</w:t>
+      </w:r>
+      <w:proofErr w:type="spellEnd"/>
+      <w:r>
+        <w:rPr>
+          <w:rFonts w:ascii="Times New Roman" w:hAnsi="Times New Roman" w:cs="Times New Roman"/>
+          <w:color w:val="202122"/>
+          <w:sz w:val="24"/>
+          <w:szCs w:val="24"/>
+          <w:shd w:val="clear" w:color="auto" w:fill="FFFFFF"/>
+        </w:rPr>
+        <w:t xml:space="preserve"> component’s State are stored in the Store so that you will get regular updates directly from the Store.</w:t>
       </w:r>
     </w:p>
     <w:p>
@@ -2305,7 +2881,51 @@
           <w:szCs w:val="24"/>
           <w:shd w:val="clear" w:color="auto" w:fill="FFFFFF"/>
         </w:rPr>
-        <w:t>A callback function should be called when setState has finished, and the component is re-rendered. As the setState is asynchronous, which is why it takes in a second callback function.</w:t>
+        <w:t xml:space="preserve">A callback function should be called when </w:t>
+      </w:r>
+      <w:proofErr w:type="spellStart"/>
+      <w:r>
+        <w:rPr>
+          <w:rFonts w:ascii="Times New Roman" w:hAnsi="Times New Roman" w:cs="Times New Roman"/>
+          <w:color w:val="202122"/>
+          <w:sz w:val="24"/>
+          <w:szCs w:val="24"/>
+          <w:shd w:val="clear" w:color="auto" w:fill="FFFFFF"/>
+        </w:rPr>
+        <w:t>setState</w:t>
+      </w:r>
+      <w:proofErr w:type="spellEnd"/>
+      <w:r>
+        <w:rPr>
+          <w:rFonts w:ascii="Times New Roman" w:hAnsi="Times New Roman" w:cs="Times New Roman"/>
+          <w:color w:val="202122"/>
+          <w:sz w:val="24"/>
+          <w:szCs w:val="24"/>
+          <w:shd w:val="clear" w:color="auto" w:fill="FFFFFF"/>
+        </w:rPr>
+        <w:t xml:space="preserve"> has finished, and the component is re-rendered. As the </w:t>
+      </w:r>
+      <w:proofErr w:type="spellStart"/>
+      <w:r>
+        <w:rPr>
+          <w:rFonts w:ascii="Times New Roman" w:hAnsi="Times New Roman" w:cs="Times New Roman"/>
+          <w:color w:val="202122"/>
+          <w:sz w:val="24"/>
+          <w:szCs w:val="24"/>
+          <w:shd w:val="clear" w:color="auto" w:fill="FFFFFF"/>
+        </w:rPr>
+        <w:t>setState</w:t>
+      </w:r>
+      <w:proofErr w:type="spellEnd"/>
+      <w:r>
+        <w:rPr>
+          <w:rFonts w:ascii="Times New Roman" w:hAnsi="Times New Roman" w:cs="Times New Roman"/>
+          <w:color w:val="202122"/>
+          <w:sz w:val="24"/>
+          <w:szCs w:val="24"/>
+          <w:shd w:val="clear" w:color="auto" w:fill="FFFFFF"/>
+        </w:rPr>
+        <w:t xml:space="preserve"> is asynchronous, which is why it takes in a second callback function.</w:t>
       </w:r>
     </w:p>
     <w:p>
@@ -2375,7 +2995,29 @@
           <w:szCs w:val="24"/>
           <w:shd w:val="clear" w:color="auto" w:fill="FFFFFF"/>
         </w:rPr>
-        <w:t>Props mean properties, which is a way of passing data from parent to child. We can say that props are just a  communication channel between components. It is always moving from parent to child component.</w:t>
+        <w:t xml:space="preserve">Props mean properties, which is a way of passing data from parent to child. We can say that props are just </w:t>
+      </w:r>
+      <w:proofErr w:type="gramStart"/>
+      <w:r>
+        <w:rPr>
+          <w:rFonts w:ascii="Times New Roman" w:hAnsi="Times New Roman" w:cs="Times New Roman"/>
+          <w:color w:val="202122"/>
+          <w:sz w:val="24"/>
+          <w:szCs w:val="24"/>
+          <w:shd w:val="clear" w:color="auto" w:fill="FFFFFF"/>
+        </w:rPr>
+        <w:t>a  communication</w:t>
+      </w:r>
+      <w:proofErr w:type="gramEnd"/>
+      <w:r>
+        <w:rPr>
+          <w:rFonts w:ascii="Times New Roman" w:hAnsi="Times New Roman" w:cs="Times New Roman"/>
+          <w:color w:val="202122"/>
+          <w:sz w:val="24"/>
+          <w:szCs w:val="24"/>
+          <w:shd w:val="clear" w:color="auto" w:fill="FFFFFF"/>
+        </w:rPr>
+        <w:t xml:space="preserve"> channel between components. It is always moving from parent to child component.</w:t>
       </w:r>
     </w:p>
     <w:p>
@@ -2781,7 +3423,29 @@
           <w:szCs w:val="24"/>
           <w:shd w:val="clear" w:color="auto" w:fill="FFFFFF"/>
         </w:rPr>
-        <w:t>Important lifecycle steps of React js are:</w:t>
+        <w:t xml:space="preserve">Important lifecycle steps of React </w:t>
+      </w:r>
+      <w:proofErr w:type="spellStart"/>
+      <w:r>
+        <w:rPr>
+          <w:rFonts w:ascii="Times New Roman" w:hAnsi="Times New Roman" w:cs="Times New Roman"/>
+          <w:color w:val="202122"/>
+          <w:sz w:val="24"/>
+          <w:szCs w:val="24"/>
+          <w:shd w:val="clear" w:color="auto" w:fill="FFFFFF"/>
+        </w:rPr>
+        <w:t>js</w:t>
+      </w:r>
+      <w:proofErr w:type="spellEnd"/>
+      <w:r>
+        <w:rPr>
+          <w:rFonts w:ascii="Times New Roman" w:hAnsi="Times New Roman" w:cs="Times New Roman"/>
+          <w:color w:val="202122"/>
+          <w:sz w:val="24"/>
+          <w:szCs w:val="24"/>
+          <w:shd w:val="clear" w:color="auto" w:fill="FFFFFF"/>
+        </w:rPr>
+        <w:t xml:space="preserve"> are:</w:t>
       </w:r>
     </w:p>
     <w:p>
@@ -2865,7 +3529,29 @@
           <w:szCs w:val="24"/>
           <w:shd w:val="clear" w:color="auto" w:fill="FFFFFF"/>
         </w:rPr>
-        <w:t>Destruction are the lifecycle of React</w:t>
+        <w:t xml:space="preserve">Destruction </w:t>
+      </w:r>
+      <w:proofErr w:type="gramStart"/>
+      <w:r>
+        <w:rPr>
+          <w:rFonts w:ascii="Times New Roman" w:hAnsi="Times New Roman" w:cs="Times New Roman"/>
+          <w:color w:val="202122"/>
+          <w:sz w:val="24"/>
+          <w:szCs w:val="24"/>
+          <w:shd w:val="clear" w:color="auto" w:fill="FFFFFF"/>
+        </w:rPr>
+        <w:t>are</w:t>
+      </w:r>
+      <w:proofErr w:type="gramEnd"/>
+      <w:r>
+        <w:rPr>
+          <w:rFonts w:ascii="Times New Roman" w:hAnsi="Times New Roman" w:cs="Times New Roman"/>
+          <w:color w:val="202122"/>
+          <w:sz w:val="24"/>
+          <w:szCs w:val="24"/>
+          <w:shd w:val="clear" w:color="auto" w:fill="FFFFFF"/>
+        </w:rPr>
+        <w:t xml:space="preserve"> the lifecycle of React</w:t>
       </w:r>
     </w:p>
     <w:p>
@@ -2935,7 +3621,29 @@
           <w:szCs w:val="24"/>
           <w:shd w:val="clear" w:color="auto" w:fill="FFFFFF"/>
         </w:rPr>
-        <w:t>‘create-react-app’ is a command-line tool which allows you to create one basic react application.</w:t>
+        <w:t>‘</w:t>
+      </w:r>
+      <w:proofErr w:type="gramStart"/>
+      <w:r>
+        <w:rPr>
+          <w:rFonts w:ascii="Times New Roman" w:hAnsi="Times New Roman" w:cs="Times New Roman"/>
+          <w:color w:val="202122"/>
+          <w:sz w:val="24"/>
+          <w:szCs w:val="24"/>
+          <w:shd w:val="clear" w:color="auto" w:fill="FFFFFF"/>
+        </w:rPr>
+        <w:t>create</w:t>
+      </w:r>
+      <w:proofErr w:type="gramEnd"/>
+      <w:r>
+        <w:rPr>
+          <w:rFonts w:ascii="Times New Roman" w:hAnsi="Times New Roman" w:cs="Times New Roman"/>
+          <w:color w:val="202122"/>
+          <w:sz w:val="24"/>
+          <w:szCs w:val="24"/>
+          <w:shd w:val="clear" w:color="auto" w:fill="FFFFFF"/>
+        </w:rPr>
+        <w:t>-react-app’ is a command-line tool which allows you to create one basic react application.</w:t>
       </w:r>
     </w:p>
     <w:p>
@@ -3051,7 +3759,33 @@
           <w:szCs w:val="24"/>
           <w:shd w:val="clear" w:color="auto" w:fill="FFFFFF"/>
         </w:rPr>
-        <w:t>What are children prop?</w:t>
+        <w:t xml:space="preserve">What </w:t>
+      </w:r>
+      <w:proofErr w:type="gramStart"/>
+      <w:r>
+        <w:rPr>
+          <w:rFonts w:ascii="Times New Roman" w:hAnsi="Times New Roman" w:cs="Times New Roman"/>
+          <w:b/>
+          <w:bCs/>
+          <w:color w:val="202122"/>
+          <w:sz w:val="24"/>
+          <w:szCs w:val="24"/>
+          <w:shd w:val="clear" w:color="auto" w:fill="FFFFFF"/>
+        </w:rPr>
+        <w:t>are</w:t>
+      </w:r>
+      <w:proofErr w:type="gramEnd"/>
+      <w:r>
+        <w:rPr>
+          <w:rFonts w:ascii="Times New Roman" w:hAnsi="Times New Roman" w:cs="Times New Roman"/>
+          <w:b/>
+          <w:bCs/>
+          <w:color w:val="202122"/>
+          <w:sz w:val="24"/>
+          <w:szCs w:val="24"/>
+          <w:shd w:val="clear" w:color="auto" w:fill="FFFFFF"/>
+        </w:rPr>
+        <w:t xml:space="preserve"> children prop?</w:t>
       </w:r>
     </w:p>
     <w:p>
@@ -3099,7 +3833,31 @@
           <w:szCs w:val="24"/>
           <w:shd w:val="clear" w:color="auto" w:fill="FFFFFF"/>
         </w:rPr>
-        <w:t>{props.children}</w:t>
+        <w:t>{</w:t>
+      </w:r>
+      <w:proofErr w:type="spellStart"/>
+      <w:proofErr w:type="gramStart"/>
+      <w:r>
+        <w:rPr>
+          <w:rFonts w:ascii="Times New Roman" w:hAnsi="Times New Roman" w:cs="Times New Roman"/>
+          <w:color w:val="202122"/>
+          <w:sz w:val="24"/>
+          <w:szCs w:val="24"/>
+          <w:shd w:val="clear" w:color="auto" w:fill="FFFFFF"/>
+        </w:rPr>
+        <w:t>props.children</w:t>
+      </w:r>
+      <w:proofErr w:type="spellEnd"/>
+      <w:proofErr w:type="gramEnd"/>
+      <w:r>
+        <w:rPr>
+          <w:rFonts w:ascii="Times New Roman" w:hAnsi="Times New Roman" w:cs="Times New Roman"/>
+          <w:color w:val="202122"/>
+          <w:sz w:val="24"/>
+          <w:szCs w:val="24"/>
+          <w:shd w:val="clear" w:color="auto" w:fill="FFFFFF"/>
+        </w:rPr>
+        <w:t>}</w:t>
       </w:r>
     </w:p>
     <w:p>
@@ -3310,7 +4068,51 @@
           <w:szCs w:val="24"/>
           <w:shd w:val="clear" w:color="auto" w:fill="FFFFFF"/>
         </w:rPr>
-        <w:t>We can’t update props in react js because props are read-only. Moreover, we can not modify props received from parent to child.</w:t>
+        <w:t xml:space="preserve">We can’t update props in react </w:t>
+      </w:r>
+      <w:proofErr w:type="spellStart"/>
+      <w:r>
+        <w:rPr>
+          <w:rFonts w:ascii="Times New Roman" w:hAnsi="Times New Roman" w:cs="Times New Roman"/>
+          <w:color w:val="202122"/>
+          <w:sz w:val="24"/>
+          <w:szCs w:val="24"/>
+          <w:shd w:val="clear" w:color="auto" w:fill="FFFFFF"/>
+        </w:rPr>
+        <w:t>js</w:t>
+      </w:r>
+      <w:proofErr w:type="spellEnd"/>
+      <w:r>
+        <w:rPr>
+          <w:rFonts w:ascii="Times New Roman" w:hAnsi="Times New Roman" w:cs="Times New Roman"/>
+          <w:color w:val="202122"/>
+          <w:sz w:val="24"/>
+          <w:szCs w:val="24"/>
+          <w:shd w:val="clear" w:color="auto" w:fill="FFFFFF"/>
+        </w:rPr>
+        <w:t xml:space="preserve"> because props are read-only. Moreover, we </w:t>
+      </w:r>
+      <w:proofErr w:type="spellStart"/>
+      <w:r>
+        <w:rPr>
+          <w:rFonts w:ascii="Times New Roman" w:hAnsi="Times New Roman" w:cs="Times New Roman"/>
+          <w:color w:val="202122"/>
+          <w:sz w:val="24"/>
+          <w:szCs w:val="24"/>
+          <w:shd w:val="clear" w:color="auto" w:fill="FFFFFF"/>
+        </w:rPr>
+        <w:t>can not</w:t>
+      </w:r>
+      <w:proofErr w:type="spellEnd"/>
+      <w:r>
+        <w:rPr>
+          <w:rFonts w:ascii="Times New Roman" w:hAnsi="Times New Roman" w:cs="Times New Roman"/>
+          <w:color w:val="202122"/>
+          <w:sz w:val="24"/>
+          <w:szCs w:val="24"/>
+          <w:shd w:val="clear" w:color="auto" w:fill="FFFFFF"/>
+        </w:rPr>
+        <w:t xml:space="preserve"> modify props received from parent to child.</w:t>
       </w:r>
     </w:p>
     <w:p>
@@ -3366,7 +4168,29 @@
           <w:szCs w:val="24"/>
           <w:shd w:val="clear" w:color="auto" w:fill="FFFFFF"/>
         </w:rPr>
-        <w:t>Most important prototype used in React js are:</w:t>
+        <w:t xml:space="preserve">Most important prototype used in React </w:t>
+      </w:r>
+      <w:proofErr w:type="spellStart"/>
+      <w:r>
+        <w:rPr>
+          <w:rFonts w:ascii="Times New Roman" w:hAnsi="Times New Roman" w:cs="Times New Roman"/>
+          <w:color w:val="202122"/>
+          <w:sz w:val="24"/>
+          <w:szCs w:val="24"/>
+          <w:shd w:val="clear" w:color="auto" w:fill="FFFFFF"/>
+        </w:rPr>
+        <w:t>js</w:t>
+      </w:r>
+      <w:proofErr w:type="spellEnd"/>
+      <w:r>
+        <w:rPr>
+          <w:rFonts w:ascii="Times New Roman" w:hAnsi="Times New Roman" w:cs="Times New Roman"/>
+          <w:color w:val="202122"/>
+          <w:sz w:val="24"/>
+          <w:szCs w:val="24"/>
+          <w:shd w:val="clear" w:color="auto" w:fill="FFFFFF"/>
+        </w:rPr>
+        <w:t xml:space="preserve"> are:</w:t>
       </w:r>
     </w:p>
     <w:p>
@@ -3650,7 +4474,29 @@
           <w:szCs w:val="24"/>
           <w:shd w:val="clear" w:color="auto" w:fill="FFFFFF"/>
         </w:rPr>
-        <w:t>We create lists in React as we do in regular JavaScript. Lists display data in an ordered format. The traversal of lists is done using the map() function.</w:t>
+        <w:t xml:space="preserve">We create lists in React as we do in regular JavaScript. Lists display data in an ordered format. The traversal of lists is done using the </w:t>
+      </w:r>
+      <w:proofErr w:type="gramStart"/>
+      <w:r>
+        <w:rPr>
+          <w:rFonts w:ascii="Times New Roman" w:hAnsi="Times New Roman"/>
+          <w:color w:val="202122"/>
+          <w:sz w:val="24"/>
+          <w:szCs w:val="24"/>
+          <w:shd w:val="clear" w:color="auto" w:fill="FFFFFF"/>
+        </w:rPr>
+        <w:t>map(</w:t>
+      </w:r>
+      <w:proofErr w:type="gramEnd"/>
+      <w:r>
+        <w:rPr>
+          <w:rFonts w:ascii="Times New Roman" w:hAnsi="Times New Roman"/>
+          <w:color w:val="202122"/>
+          <w:sz w:val="24"/>
+          <w:szCs w:val="24"/>
+          <w:shd w:val="clear" w:color="auto" w:fill="FFFFFF"/>
+        </w:rPr>
+        <w:t>) function.</w:t>
       </w:r>
     </w:p>
     <w:p>
@@ -3717,15 +4563,39 @@
           <w:shd w:val="clear" w:color="auto" w:fill="FFFFFF"/>
         </w:rPr>
       </w:pPr>
-      <w:r>
-        <w:rPr>
-          <w:rFonts w:ascii="Times New Roman" w:hAnsi="Times New Roman"/>
-          <w:color w:val="202122"/>
-          <w:sz w:val="24"/>
-          <w:szCs w:val="24"/>
-          <w:shd w:val="clear" w:color="auto" w:fill="FFFFFF"/>
-        </w:rPr>
-        <w:t>componentDidMount(): Is executed when the component gets rendered and placed on the DOM.</w:t>
+      <w:proofErr w:type="spellStart"/>
+      <w:proofErr w:type="gramStart"/>
+      <w:r>
+        <w:rPr>
+          <w:rFonts w:ascii="Times New Roman" w:hAnsi="Times New Roman"/>
+          <w:color w:val="202122"/>
+          <w:sz w:val="24"/>
+          <w:szCs w:val="24"/>
+          <w:shd w:val="clear" w:color="auto" w:fill="FFFFFF"/>
+        </w:rPr>
+        <w:t>componentDidMount</w:t>
+      </w:r>
+      <w:proofErr w:type="spellEnd"/>
+      <w:r>
+        <w:rPr>
+          <w:rFonts w:ascii="Times New Roman" w:hAnsi="Times New Roman"/>
+          <w:color w:val="202122"/>
+          <w:sz w:val="24"/>
+          <w:szCs w:val="24"/>
+          <w:shd w:val="clear" w:color="auto" w:fill="FFFFFF"/>
+        </w:rPr>
+        <w:t>(</w:t>
+      </w:r>
+      <w:proofErr w:type="gramEnd"/>
+      <w:r>
+        <w:rPr>
+          <w:rFonts w:ascii="Times New Roman" w:hAnsi="Times New Roman"/>
+          <w:color w:val="202122"/>
+          <w:sz w:val="24"/>
+          <w:szCs w:val="24"/>
+          <w:shd w:val="clear" w:color="auto" w:fill="FFFFFF"/>
+        </w:rPr>
+        <w:t>): Is executed when the component gets rendered and placed on the DOM.</w:t>
       </w:r>
     </w:p>
     <w:p>
@@ -3745,15 +4615,39 @@
           <w:shd w:val="clear" w:color="auto" w:fill="FFFFFF"/>
         </w:rPr>
       </w:pPr>
-      <w:r>
-        <w:rPr>
-          <w:rFonts w:ascii="Times New Roman" w:hAnsi="Times New Roman"/>
-          <w:color w:val="202122"/>
-          <w:sz w:val="24"/>
-          <w:szCs w:val="24"/>
-          <w:shd w:val="clear" w:color="auto" w:fill="FFFFFF"/>
-        </w:rPr>
-        <w:t>shouldComponentUpdate(): Is invoked when a component determines changes to the DOM and returns a “true” or “false” value based on certain conditions.</w:t>
+      <w:proofErr w:type="spellStart"/>
+      <w:proofErr w:type="gramStart"/>
+      <w:r>
+        <w:rPr>
+          <w:rFonts w:ascii="Times New Roman" w:hAnsi="Times New Roman"/>
+          <w:color w:val="202122"/>
+          <w:sz w:val="24"/>
+          <w:szCs w:val="24"/>
+          <w:shd w:val="clear" w:color="auto" w:fill="FFFFFF"/>
+        </w:rPr>
+        <w:t>shouldComponentUpdate</w:t>
+      </w:r>
+      <w:proofErr w:type="spellEnd"/>
+      <w:r>
+        <w:rPr>
+          <w:rFonts w:ascii="Times New Roman" w:hAnsi="Times New Roman"/>
+          <w:color w:val="202122"/>
+          <w:sz w:val="24"/>
+          <w:szCs w:val="24"/>
+          <w:shd w:val="clear" w:color="auto" w:fill="FFFFFF"/>
+        </w:rPr>
+        <w:t>(</w:t>
+      </w:r>
+      <w:proofErr w:type="gramEnd"/>
+      <w:r>
+        <w:rPr>
+          <w:rFonts w:ascii="Times New Roman" w:hAnsi="Times New Roman"/>
+          <w:color w:val="202122"/>
+          <w:sz w:val="24"/>
+          <w:szCs w:val="24"/>
+          <w:shd w:val="clear" w:color="auto" w:fill="FFFFFF"/>
+        </w:rPr>
+        <w:t>): Is invoked when a component determines changes to the DOM and returns a “true” or “false” value based on certain conditions.</w:t>
       </w:r>
     </w:p>
     <w:p>
@@ -3773,15 +4667,39 @@
           <w:shd w:val="clear" w:color="auto" w:fill="FFFFFF"/>
         </w:rPr>
       </w:pPr>
-      <w:r>
-        <w:rPr>
-          <w:rFonts w:ascii="Times New Roman" w:hAnsi="Times New Roman"/>
-          <w:color w:val="202122"/>
-          <w:sz w:val="24"/>
-          <w:szCs w:val="24"/>
-          <w:shd w:val="clear" w:color="auto" w:fill="FFFFFF"/>
-        </w:rPr>
-        <w:t>componentDidUpdate(): Is invoked immediately after rendering takes place.</w:t>
+      <w:proofErr w:type="spellStart"/>
+      <w:proofErr w:type="gramStart"/>
+      <w:r>
+        <w:rPr>
+          <w:rFonts w:ascii="Times New Roman" w:hAnsi="Times New Roman"/>
+          <w:color w:val="202122"/>
+          <w:sz w:val="24"/>
+          <w:szCs w:val="24"/>
+          <w:shd w:val="clear" w:color="auto" w:fill="FFFFFF"/>
+        </w:rPr>
+        <w:t>componentDidUpdate</w:t>
+      </w:r>
+      <w:proofErr w:type="spellEnd"/>
+      <w:r>
+        <w:rPr>
+          <w:rFonts w:ascii="Times New Roman" w:hAnsi="Times New Roman"/>
+          <w:color w:val="202122"/>
+          <w:sz w:val="24"/>
+          <w:szCs w:val="24"/>
+          <w:shd w:val="clear" w:color="auto" w:fill="FFFFFF"/>
+        </w:rPr>
+        <w:t>(</w:t>
+      </w:r>
+      <w:proofErr w:type="gramEnd"/>
+      <w:r>
+        <w:rPr>
+          <w:rFonts w:ascii="Times New Roman" w:hAnsi="Times New Roman"/>
+          <w:color w:val="202122"/>
+          <w:sz w:val="24"/>
+          <w:szCs w:val="24"/>
+          <w:shd w:val="clear" w:color="auto" w:fill="FFFFFF"/>
+        </w:rPr>
+        <w:t>): Is invoked immediately after rendering takes place.</w:t>
       </w:r>
     </w:p>
     <w:p>
@@ -3801,15 +4719,39 @@
           <w:shd w:val="clear" w:color="auto" w:fill="FFFFFF"/>
         </w:rPr>
       </w:pPr>
-      <w:r>
-        <w:rPr>
-          <w:rFonts w:ascii="Times New Roman" w:hAnsi="Times New Roman"/>
-          <w:color w:val="202122"/>
-          <w:sz w:val="24"/>
-          <w:szCs w:val="24"/>
-          <w:shd w:val="clear" w:color="auto" w:fill="FFFFFF"/>
-        </w:rPr>
-        <w:t>componentWillUnmount(): Is invoked immediately before a component is destroyed and unmounted permanently.</w:t>
+      <w:proofErr w:type="spellStart"/>
+      <w:proofErr w:type="gramStart"/>
+      <w:r>
+        <w:rPr>
+          <w:rFonts w:ascii="Times New Roman" w:hAnsi="Times New Roman"/>
+          <w:color w:val="202122"/>
+          <w:sz w:val="24"/>
+          <w:szCs w:val="24"/>
+          <w:shd w:val="clear" w:color="auto" w:fill="FFFFFF"/>
+        </w:rPr>
+        <w:t>componentWillUnmount</w:t>
+      </w:r>
+      <w:proofErr w:type="spellEnd"/>
+      <w:r>
+        <w:rPr>
+          <w:rFonts w:ascii="Times New Roman" w:hAnsi="Times New Roman"/>
+          <w:color w:val="202122"/>
+          <w:sz w:val="24"/>
+          <w:szCs w:val="24"/>
+          <w:shd w:val="clear" w:color="auto" w:fill="FFFFFF"/>
+        </w:rPr>
+        <w:t>(</w:t>
+      </w:r>
+      <w:proofErr w:type="gramEnd"/>
+      <w:r>
+        <w:rPr>
+          <w:rFonts w:ascii="Times New Roman" w:hAnsi="Times New Roman"/>
+          <w:color w:val="202122"/>
+          <w:sz w:val="24"/>
+          <w:szCs w:val="24"/>
+          <w:shd w:val="clear" w:color="auto" w:fill="FFFFFF"/>
+        </w:rPr>
+        <w:t>): Is invoked immediately before a component is destroyed and unmounted permanently.</w:t>
       </w:r>
     </w:p>
     <w:p>
@@ -3966,7 +4908,29 @@
           <w:szCs w:val="24"/>
           <w:shd w:val="clear" w:color="auto" w:fill="FFFFFF"/>
         </w:rPr>
-        <w:t>It follows uni-directional data flow or data binding.</w:t>
+        <w:t xml:space="preserve">It follows </w:t>
+      </w:r>
+      <w:proofErr w:type="spellStart"/>
+      <w:r>
+        <w:rPr>
+          <w:rFonts w:ascii="Times New Roman" w:hAnsi="Times New Roman"/>
+          <w:color w:val="202122"/>
+          <w:sz w:val="24"/>
+          <w:szCs w:val="24"/>
+          <w:shd w:val="clear" w:color="auto" w:fill="FFFFFF"/>
+        </w:rPr>
+        <w:t>uni</w:t>
+      </w:r>
+      <w:proofErr w:type="spellEnd"/>
+      <w:r>
+        <w:rPr>
+          <w:rFonts w:ascii="Times New Roman" w:hAnsi="Times New Roman"/>
+          <w:color w:val="202122"/>
+          <w:sz w:val="24"/>
+          <w:szCs w:val="24"/>
+          <w:shd w:val="clear" w:color="auto" w:fill="FFFFFF"/>
+        </w:rPr>
+        <w:t>-directional data flow or data binding.</w:t>
       </w:r>
     </w:p>
     <w:p>
@@ -4273,7 +5237,29 @@
           <w:szCs w:val="24"/>
           <w:shd w:val="clear" w:color="auto" w:fill="FFFFFF"/>
         </w:rPr>
-        <w:t>Reducer –  It is a place to determine how the state will change.</w:t>
+        <w:t xml:space="preserve">Reducer </w:t>
+      </w:r>
+      <w:proofErr w:type="gramStart"/>
+      <w:r>
+        <w:rPr>
+          <w:rFonts w:ascii="Times New Roman" w:hAnsi="Times New Roman"/>
+          <w:color w:val="202122"/>
+          <w:sz w:val="24"/>
+          <w:szCs w:val="24"/>
+          <w:shd w:val="clear" w:color="auto" w:fill="FFFFFF"/>
+        </w:rPr>
+        <w:t>–  It</w:t>
+      </w:r>
+      <w:proofErr w:type="gramEnd"/>
+      <w:r>
+        <w:rPr>
+          <w:rFonts w:ascii="Times New Roman" w:hAnsi="Times New Roman"/>
+          <w:color w:val="202122"/>
+          <w:sz w:val="24"/>
+          <w:szCs w:val="24"/>
+          <w:shd w:val="clear" w:color="auto" w:fill="FFFFFF"/>
+        </w:rPr>
+        <w:t xml:space="preserve"> is a place to determine how the state will change.</w:t>
       </w:r>
     </w:p>
     <w:p>
@@ -4445,7 +5431,33 @@
           <w:szCs w:val="24"/>
           <w:shd w:val="clear" w:color="auto" w:fill="FFFFFF"/>
         </w:rPr>
-        <w:t>Why React uses className over class attribute?</w:t>
+        <w:t xml:space="preserve">Why React uses </w:t>
+      </w:r>
+      <w:proofErr w:type="spellStart"/>
+      <w:r>
+        <w:rPr>
+          <w:rFonts w:ascii="Times New Roman" w:hAnsi="Times New Roman"/>
+          <w:b/>
+          <w:bCs/>
+          <w:color w:val="202122"/>
+          <w:sz w:val="24"/>
+          <w:szCs w:val="24"/>
+          <w:shd w:val="clear" w:color="auto" w:fill="FFFFFF"/>
+        </w:rPr>
+        <w:t>className</w:t>
+      </w:r>
+      <w:proofErr w:type="spellEnd"/>
+      <w:r>
+        <w:rPr>
+          <w:rFonts w:ascii="Times New Roman" w:hAnsi="Times New Roman"/>
+          <w:b/>
+          <w:bCs/>
+          <w:color w:val="202122"/>
+          <w:sz w:val="24"/>
+          <w:szCs w:val="24"/>
+          <w:shd w:val="clear" w:color="auto" w:fill="FFFFFF"/>
+        </w:rPr>
+        <w:t xml:space="preserve"> over class attribute?</w:t>
       </w:r>
     </w:p>
     <w:p>
@@ -4469,7 +5481,51 @@
           <w:szCs w:val="24"/>
           <w:shd w:val="clear" w:color="auto" w:fill="FFFFFF"/>
         </w:rPr>
-        <w:t>The attribute class is a keyword in JavaScript, and JSX is an extension of JavaScript. That's the principal reason why React uses className instead of class. Pass a string as the className prop.</w:t>
+        <w:t xml:space="preserve">The attribute class is a keyword in JavaScript, and JSX is an extension of JavaScript. That's the principal reason why React uses </w:t>
+      </w:r>
+      <w:proofErr w:type="spellStart"/>
+      <w:r>
+        <w:rPr>
+          <w:rFonts w:ascii="Times New Roman" w:hAnsi="Times New Roman"/>
+          <w:color w:val="202122"/>
+          <w:sz w:val="24"/>
+          <w:szCs w:val="24"/>
+          <w:shd w:val="clear" w:color="auto" w:fill="FFFFFF"/>
+        </w:rPr>
+        <w:t>className</w:t>
+      </w:r>
+      <w:proofErr w:type="spellEnd"/>
+      <w:r>
+        <w:rPr>
+          <w:rFonts w:ascii="Times New Roman" w:hAnsi="Times New Roman"/>
+          <w:color w:val="202122"/>
+          <w:sz w:val="24"/>
+          <w:szCs w:val="24"/>
+          <w:shd w:val="clear" w:color="auto" w:fill="FFFFFF"/>
+        </w:rPr>
+        <w:t xml:space="preserve"> instead of class. Pass a string as the </w:t>
+      </w:r>
+      <w:proofErr w:type="spellStart"/>
+      <w:r>
+        <w:rPr>
+          <w:rFonts w:ascii="Times New Roman" w:hAnsi="Times New Roman"/>
+          <w:color w:val="202122"/>
+          <w:sz w:val="24"/>
+          <w:szCs w:val="24"/>
+          <w:shd w:val="clear" w:color="auto" w:fill="FFFFFF"/>
+        </w:rPr>
+        <w:t>className</w:t>
+      </w:r>
+      <w:proofErr w:type="spellEnd"/>
+      <w:r>
+        <w:rPr>
+          <w:rFonts w:ascii="Times New Roman" w:hAnsi="Times New Roman"/>
+          <w:color w:val="202122"/>
+          <w:sz w:val="24"/>
+          <w:szCs w:val="24"/>
+          <w:shd w:val="clear" w:color="auto" w:fill="FFFFFF"/>
+        </w:rPr>
+        <w:t xml:space="preserve"> prop.</w:t>
       </w:r>
     </w:p>
     <w:p>
@@ -4485,15 +5541,27 @@
           <w:shd w:val="clear" w:color="auto" w:fill="FFFFFF"/>
         </w:rPr>
       </w:pPr>
-      <w:r>
-        <w:rPr>
-          <w:rFonts w:ascii="Times New Roman" w:hAnsi="Times New Roman"/>
-          <w:color w:val="202122"/>
-          <w:sz w:val="24"/>
-          <w:szCs w:val="24"/>
-          <w:shd w:val="clear" w:color="auto" w:fill="FFFFFF"/>
-        </w:rPr>
-        <w:t>render() {</w:t>
+      <w:proofErr w:type="gramStart"/>
+      <w:r>
+        <w:rPr>
+          <w:rFonts w:ascii="Times New Roman" w:hAnsi="Times New Roman"/>
+          <w:color w:val="202122"/>
+          <w:sz w:val="24"/>
+          <w:szCs w:val="24"/>
+          <w:shd w:val="clear" w:color="auto" w:fill="FFFFFF"/>
+        </w:rPr>
+        <w:t>render(</w:t>
+      </w:r>
+      <w:proofErr w:type="gramEnd"/>
+      <w:r>
+        <w:rPr>
+          <w:rFonts w:ascii="Times New Roman" w:hAnsi="Times New Roman"/>
+          <w:color w:val="202122"/>
+          <w:sz w:val="24"/>
+          <w:szCs w:val="24"/>
+          <w:shd w:val="clear" w:color="auto" w:fill="FFFFFF"/>
+        </w:rPr>
+        <w:t>) {</w:t>
       </w:r>
     </w:p>
     <w:p>
@@ -4517,7 +5585,41 @@
           <w:szCs w:val="24"/>
           <w:shd w:val="clear" w:color="auto" w:fill="FFFFFF"/>
         </w:rPr>
-        <w:t xml:space="preserve">  return &lt;span className={'menu navigation-menu'}&gt;{'Menu'}&lt;/span&gt;</w:t>
+        <w:t xml:space="preserve">  return &lt;span </w:t>
+      </w:r>
+      <w:proofErr w:type="spellStart"/>
+      <w:r>
+        <w:rPr>
+          <w:rFonts w:ascii="Times New Roman" w:hAnsi="Times New Roman"/>
+          <w:color w:val="202122"/>
+          <w:sz w:val="24"/>
+          <w:szCs w:val="24"/>
+          <w:shd w:val="clear" w:color="auto" w:fill="FFFFFF"/>
+        </w:rPr>
+        <w:t>className</w:t>
+      </w:r>
+      <w:proofErr w:type="spellEnd"/>
+      <w:proofErr w:type="gramStart"/>
+      <w:r>
+        <w:rPr>
+          <w:rFonts w:ascii="Times New Roman" w:hAnsi="Times New Roman"/>
+          <w:color w:val="202122"/>
+          <w:sz w:val="24"/>
+          <w:szCs w:val="24"/>
+          <w:shd w:val="clear" w:color="auto" w:fill="FFFFFF"/>
+        </w:rPr>
+        <w:t>={</w:t>
+      </w:r>
+      <w:proofErr w:type="gramEnd"/>
+      <w:r>
+        <w:rPr>
+          <w:rFonts w:ascii="Times New Roman" w:hAnsi="Times New Roman"/>
+          <w:color w:val="202122"/>
+          <w:sz w:val="24"/>
+          <w:szCs w:val="24"/>
+          <w:shd w:val="clear" w:color="auto" w:fill="FFFFFF"/>
+        </w:rPr>
+        <w:t>'menu navigation-menu'}&gt;{'Menu'}&lt;/span&gt;</w:t>
       </w:r>
     </w:p>
     <w:p>
@@ -4588,7 +5690,33 @@
           <w:shd w:val="clear" w:color="auto" w:fill="FFFFFF"/>
         </w:rPr>
         <w:lastRenderedPageBreak/>
-        <w:t>Why fragments are better than container divs?</w:t>
+        <w:t xml:space="preserve">Why fragments are better than container </w:t>
+      </w:r>
+      <w:proofErr w:type="spellStart"/>
+      <w:r>
+        <w:rPr>
+          <w:rFonts w:ascii="Times New Roman" w:hAnsi="Times New Roman"/>
+          <w:b/>
+          <w:bCs/>
+          <w:color w:val="202122"/>
+          <w:sz w:val="24"/>
+          <w:szCs w:val="24"/>
+          <w:shd w:val="clear" w:color="auto" w:fill="FFFFFF"/>
+        </w:rPr>
+        <w:t>divs</w:t>
+      </w:r>
+      <w:proofErr w:type="spellEnd"/>
+      <w:r>
+        <w:rPr>
+          <w:rFonts w:ascii="Times New Roman" w:hAnsi="Times New Roman"/>
+          <w:b/>
+          <w:bCs/>
+          <w:color w:val="202122"/>
+          <w:sz w:val="24"/>
+          <w:szCs w:val="24"/>
+          <w:shd w:val="clear" w:color="auto" w:fill="FFFFFF"/>
+        </w:rPr>
+        <w:t>?</w:t>
       </w:r>
     </w:p>
     <w:p>
@@ -4612,7 +5740,29 @@
           <w:szCs w:val="24"/>
           <w:shd w:val="clear" w:color="auto" w:fill="FFFFFF"/>
         </w:rPr>
-        <w:t>Below are the list of reasons to prefer fragments over container DOM elements,</w:t>
+        <w:t xml:space="preserve">Below </w:t>
+      </w:r>
+      <w:proofErr w:type="gramStart"/>
+      <w:r>
+        <w:rPr>
+          <w:rFonts w:ascii="Times New Roman" w:hAnsi="Times New Roman"/>
+          <w:color w:val="202122"/>
+          <w:sz w:val="24"/>
+          <w:szCs w:val="24"/>
+          <w:shd w:val="clear" w:color="auto" w:fill="FFFFFF"/>
+        </w:rPr>
+        <w:t>are</w:t>
+      </w:r>
+      <w:proofErr w:type="gramEnd"/>
+      <w:r>
+        <w:rPr>
+          <w:rFonts w:ascii="Times New Roman" w:hAnsi="Times New Roman"/>
+          <w:color w:val="202122"/>
+          <w:sz w:val="24"/>
+          <w:szCs w:val="24"/>
+          <w:shd w:val="clear" w:color="auto" w:fill="FFFFFF"/>
+        </w:rPr>
+        <w:t xml:space="preserve"> the list of reasons to prefer fragments over container DOM elements,</w:t>
       </w:r>
     </w:p>
     <w:p>
@@ -4668,7 +5818,29 @@
           <w:szCs w:val="24"/>
           <w:shd w:val="clear" w:color="auto" w:fill="FFFFFF"/>
         </w:rPr>
-        <w:t>Some CSS mechanisms like Flexbox and CSS Grid have a special parent-child relationships, and adding divs in the middle makes it hard to keep the desired layout.</w:t>
+        <w:t xml:space="preserve">Some CSS mechanisms like Flexbox and CSS Grid have a special parent-child relationships, and adding </w:t>
+      </w:r>
+      <w:proofErr w:type="spellStart"/>
+      <w:r>
+        <w:rPr>
+          <w:rFonts w:ascii="Times New Roman" w:hAnsi="Times New Roman"/>
+          <w:color w:val="202122"/>
+          <w:sz w:val="24"/>
+          <w:szCs w:val="24"/>
+          <w:shd w:val="clear" w:color="auto" w:fill="FFFFFF"/>
+        </w:rPr>
+        <w:t>divs</w:t>
+      </w:r>
+      <w:proofErr w:type="spellEnd"/>
+      <w:r>
+        <w:rPr>
+          <w:rFonts w:ascii="Times New Roman" w:hAnsi="Times New Roman"/>
+          <w:color w:val="202122"/>
+          <w:sz w:val="24"/>
+          <w:szCs w:val="24"/>
+          <w:shd w:val="clear" w:color="auto" w:fill="FFFFFF"/>
+        </w:rPr>
+        <w:t xml:space="preserve"> in the middle makes it hard to keep the desired layout.</w:t>
       </w:r>
     </w:p>
     <w:p>
@@ -4738,7 +5910,29 @@
           <w:szCs w:val="24"/>
           <w:shd w:val="clear" w:color="auto" w:fill="FFFFFF"/>
         </w:rPr>
-        <w:t>The style attribute accepts a JavaScript object with camelCased properties rather than a CSS string. This is consistent with the DOM style JavaScript property, is more efficient, and prevents XSS security holes.</w:t>
+        <w:t xml:space="preserve">The style attribute accepts a JavaScript object with </w:t>
+      </w:r>
+      <w:proofErr w:type="spellStart"/>
+      <w:r>
+        <w:rPr>
+          <w:rFonts w:ascii="Times New Roman" w:hAnsi="Times New Roman"/>
+          <w:color w:val="202122"/>
+          <w:sz w:val="24"/>
+          <w:szCs w:val="24"/>
+          <w:shd w:val="clear" w:color="auto" w:fill="FFFFFF"/>
+        </w:rPr>
+        <w:t>camelCased</w:t>
+      </w:r>
+      <w:proofErr w:type="spellEnd"/>
+      <w:r>
+        <w:rPr>
+          <w:rFonts w:ascii="Times New Roman" w:hAnsi="Times New Roman"/>
+          <w:color w:val="202122"/>
+          <w:sz w:val="24"/>
+          <w:szCs w:val="24"/>
+          <w:shd w:val="clear" w:color="auto" w:fill="FFFFFF"/>
+        </w:rPr>
+        <w:t xml:space="preserve"> properties rather than a CSS string. This is consistent with the DOM style JavaScript property, is more efficient, and prevents XSS security holes.</w:t>
       </w:r>
     </w:p>
     <w:p>
@@ -4754,6 +5948,7 @@
           <w:shd w:val="clear" w:color="auto" w:fill="FFFFFF"/>
         </w:rPr>
       </w:pPr>
+      <w:proofErr w:type="gramStart"/>
       <w:r>
         <w:rPr>
           <w:rFonts w:ascii="Times New Roman" w:hAnsi="Times New Roman"/>
@@ -4764,6 +5959,7 @@
         </w:rPr>
         <w:t>Example :</w:t>
       </w:r>
+      <w:proofErr w:type="gramEnd"/>
     </w:p>
     <w:p>
       <w:pPr>
@@ -4786,7 +5982,29 @@
           <w:szCs w:val="24"/>
           <w:shd w:val="clear" w:color="auto" w:fill="FFFFFF"/>
         </w:rPr>
-        <w:t>const divStyle = {</w:t>
+        <w:t xml:space="preserve">const </w:t>
+      </w:r>
+      <w:proofErr w:type="spellStart"/>
+      <w:r>
+        <w:rPr>
+          <w:rFonts w:ascii="Times New Roman" w:hAnsi="Times New Roman"/>
+          <w:color w:val="202122"/>
+          <w:sz w:val="24"/>
+          <w:szCs w:val="24"/>
+          <w:shd w:val="clear" w:color="auto" w:fill="FFFFFF"/>
+        </w:rPr>
+        <w:t>divStyle</w:t>
+      </w:r>
+      <w:proofErr w:type="spellEnd"/>
+      <w:r>
+        <w:rPr>
+          <w:rFonts w:ascii="Times New Roman" w:hAnsi="Times New Roman"/>
+          <w:color w:val="202122"/>
+          <w:sz w:val="24"/>
+          <w:szCs w:val="24"/>
+          <w:shd w:val="clear" w:color="auto" w:fill="FFFFFF"/>
+        </w:rPr>
+        <w:t xml:space="preserve"> = {</w:t>
       </w:r>
     </w:p>
     <w:p>
@@ -4826,15 +6044,83 @@
           <w:shd w:val="clear" w:color="auto" w:fill="FFFFFF"/>
         </w:rPr>
       </w:pPr>
-      <w:r>
-        <w:rPr>
-          <w:rFonts w:ascii="Times New Roman" w:hAnsi="Times New Roman"/>
-          <w:color w:val="202122"/>
-          <w:sz w:val="24"/>
-          <w:szCs w:val="24"/>
-          <w:shd w:val="clear" w:color="auto" w:fill="FFFFFF"/>
-        </w:rPr>
-        <w:t>backgroundImage: "url(" + imgUrl + ")",</w:t>
+      <w:proofErr w:type="spellStart"/>
+      <w:r>
+        <w:rPr>
+          <w:rFonts w:ascii="Times New Roman" w:hAnsi="Times New Roman"/>
+          <w:color w:val="202122"/>
+          <w:sz w:val="24"/>
+          <w:szCs w:val="24"/>
+          <w:shd w:val="clear" w:color="auto" w:fill="FFFFFF"/>
+        </w:rPr>
+        <w:t>backgroundImage</w:t>
+      </w:r>
+      <w:proofErr w:type="spellEnd"/>
+      <w:r>
+        <w:rPr>
+          <w:rFonts w:ascii="Times New Roman" w:hAnsi="Times New Roman"/>
+          <w:color w:val="202122"/>
+          <w:sz w:val="24"/>
+          <w:szCs w:val="24"/>
+          <w:shd w:val="clear" w:color="auto" w:fill="FFFFFF"/>
+        </w:rPr>
+        <w:t>: "</w:t>
+      </w:r>
+      <w:proofErr w:type="spellStart"/>
+      <w:proofErr w:type="gramStart"/>
+      <w:r>
+        <w:rPr>
+          <w:rFonts w:ascii="Times New Roman" w:hAnsi="Times New Roman"/>
+          <w:color w:val="202122"/>
+          <w:sz w:val="24"/>
+          <w:szCs w:val="24"/>
+          <w:shd w:val="clear" w:color="auto" w:fill="FFFFFF"/>
+        </w:rPr>
+        <w:t>url</w:t>
+      </w:r>
+      <w:proofErr w:type="spellEnd"/>
+      <w:r>
+        <w:rPr>
+          <w:rFonts w:ascii="Times New Roman" w:hAnsi="Times New Roman"/>
+          <w:color w:val="202122"/>
+          <w:sz w:val="24"/>
+          <w:szCs w:val="24"/>
+          <w:shd w:val="clear" w:color="auto" w:fill="FFFFFF"/>
+        </w:rPr>
+        <w:t>(</w:t>
+      </w:r>
+      <w:proofErr w:type="gramEnd"/>
+      <w:r>
+        <w:rPr>
+          <w:rFonts w:ascii="Times New Roman" w:hAnsi="Times New Roman"/>
+          <w:color w:val="202122"/>
+          <w:sz w:val="24"/>
+          <w:szCs w:val="24"/>
+          <w:shd w:val="clear" w:color="auto" w:fill="FFFFFF"/>
+        </w:rPr>
+        <w:t xml:space="preserve">" + </w:t>
+      </w:r>
+      <w:proofErr w:type="spellStart"/>
+      <w:r>
+        <w:rPr>
+          <w:rFonts w:ascii="Times New Roman" w:hAnsi="Times New Roman"/>
+          <w:color w:val="202122"/>
+          <w:sz w:val="24"/>
+          <w:szCs w:val="24"/>
+          <w:shd w:val="clear" w:color="auto" w:fill="FFFFFF"/>
+        </w:rPr>
+        <w:t>imgUrl</w:t>
+      </w:r>
+      <w:proofErr w:type="spellEnd"/>
+      <w:r>
+        <w:rPr>
+          <w:rFonts w:ascii="Times New Roman" w:hAnsi="Times New Roman"/>
+          <w:color w:val="202122"/>
+          <w:sz w:val="24"/>
+          <w:szCs w:val="24"/>
+          <w:shd w:val="clear" w:color="auto" w:fill="FFFFFF"/>
+        </w:rPr>
+        <w:t xml:space="preserve"> + ")",</w:t>
       </w:r>
     </w:p>
     <w:p>
@@ -4882,7 +6168,41 @@
           <w:szCs w:val="24"/>
           <w:shd w:val="clear" w:color="auto" w:fill="FFFFFF"/>
         </w:rPr>
-        <w:t>function HelloWorldComponent() {</w:t>
+        <w:t xml:space="preserve">function </w:t>
+      </w:r>
+      <w:proofErr w:type="spellStart"/>
+      <w:proofErr w:type="gramStart"/>
+      <w:r>
+        <w:rPr>
+          <w:rFonts w:ascii="Times New Roman" w:hAnsi="Times New Roman"/>
+          <w:color w:val="202122"/>
+          <w:sz w:val="24"/>
+          <w:szCs w:val="24"/>
+          <w:shd w:val="clear" w:color="auto" w:fill="FFFFFF"/>
+        </w:rPr>
+        <w:t>HelloWorldComponent</w:t>
+      </w:r>
+      <w:proofErr w:type="spellEnd"/>
+      <w:r>
+        <w:rPr>
+          <w:rFonts w:ascii="Times New Roman" w:hAnsi="Times New Roman"/>
+          <w:color w:val="202122"/>
+          <w:sz w:val="24"/>
+          <w:szCs w:val="24"/>
+          <w:shd w:val="clear" w:color="auto" w:fill="FFFFFF"/>
+        </w:rPr>
+        <w:t>(</w:t>
+      </w:r>
+      <w:proofErr w:type="gramEnd"/>
+      <w:r>
+        <w:rPr>
+          <w:rFonts w:ascii="Times New Roman" w:hAnsi="Times New Roman"/>
+          <w:color w:val="202122"/>
+          <w:sz w:val="24"/>
+          <w:szCs w:val="24"/>
+          <w:shd w:val="clear" w:color="auto" w:fill="FFFFFF"/>
+        </w:rPr>
+        <w:t>) {</w:t>
       </w:r>
     </w:p>
     <w:p>
@@ -4906,7 +6226,51 @@
           <w:szCs w:val="24"/>
           <w:shd w:val="clear" w:color="auto" w:fill="FFFFFF"/>
         </w:rPr>
-        <w:t xml:space="preserve">  return &lt;div style={divStyle}&gt;Hello World!&lt;/div&gt;;</w:t>
+        <w:t xml:space="preserve">  return &lt;div style={</w:t>
+      </w:r>
+      <w:proofErr w:type="spellStart"/>
+      <w:r>
+        <w:rPr>
+          <w:rFonts w:ascii="Times New Roman" w:hAnsi="Times New Roman"/>
+          <w:color w:val="202122"/>
+          <w:sz w:val="24"/>
+          <w:szCs w:val="24"/>
+          <w:shd w:val="clear" w:color="auto" w:fill="FFFFFF"/>
+        </w:rPr>
+        <w:t>divStyle</w:t>
+      </w:r>
+      <w:proofErr w:type="spellEnd"/>
+      <w:r>
+        <w:rPr>
+          <w:rFonts w:ascii="Times New Roman" w:hAnsi="Times New Roman"/>
+          <w:color w:val="202122"/>
+          <w:sz w:val="24"/>
+          <w:szCs w:val="24"/>
+          <w:shd w:val="clear" w:color="auto" w:fill="FFFFFF"/>
+        </w:rPr>
+        <w:t xml:space="preserve">}&gt;Hello </w:t>
+      </w:r>
+      <w:proofErr w:type="gramStart"/>
+      <w:r>
+        <w:rPr>
+          <w:rFonts w:ascii="Times New Roman" w:hAnsi="Times New Roman"/>
+          <w:color w:val="202122"/>
+          <w:sz w:val="24"/>
+          <w:szCs w:val="24"/>
+          <w:shd w:val="clear" w:color="auto" w:fill="FFFFFF"/>
+        </w:rPr>
+        <w:t>World!&lt;</w:t>
+      </w:r>
+      <w:proofErr w:type="gramEnd"/>
+      <w:r>
+        <w:rPr>
+          <w:rFonts w:ascii="Times New Roman" w:hAnsi="Times New Roman"/>
+          <w:color w:val="202122"/>
+          <w:sz w:val="24"/>
+          <w:szCs w:val="24"/>
+          <w:shd w:val="clear" w:color="auto" w:fill="FFFFFF"/>
+        </w:rPr>
+        <w:t>/div&gt;;</w:t>
       </w:r>
     </w:p>
     <w:p>
@@ -5000,7 +6364,29 @@
           <w:szCs w:val="24"/>
           <w:shd w:val="clear" w:color="auto" w:fill="FFFFFF"/>
         </w:rPr>
-        <w:t>You can simply use Array.prototype.map with ES6 arrow function syntax.</w:t>
+        <w:t xml:space="preserve">You can simply use </w:t>
+      </w:r>
+      <w:proofErr w:type="spellStart"/>
+      <w:r>
+        <w:rPr>
+          <w:rFonts w:ascii="Times New Roman" w:hAnsi="Times New Roman"/>
+          <w:color w:val="202122"/>
+          <w:sz w:val="24"/>
+          <w:szCs w:val="24"/>
+          <w:shd w:val="clear" w:color="auto" w:fill="FFFFFF"/>
+        </w:rPr>
+        <w:t>Array.prototype.map</w:t>
+      </w:r>
+      <w:proofErr w:type="spellEnd"/>
+      <w:r>
+        <w:rPr>
+          <w:rFonts w:ascii="Times New Roman" w:hAnsi="Times New Roman"/>
+          <w:color w:val="202122"/>
+          <w:sz w:val="24"/>
+          <w:szCs w:val="24"/>
+          <w:shd w:val="clear" w:color="auto" w:fill="FFFFFF"/>
+        </w:rPr>
+        <w:t xml:space="preserve"> with ES6 arrow function syntax.</w:t>
       </w:r>
     </w:p>
     <w:p>
@@ -5072,7 +6458,29 @@
           <w:szCs w:val="24"/>
           <w:shd w:val="clear" w:color="auto" w:fill="FFFFFF"/>
         </w:rPr>
-        <w:t xml:space="preserve">  {items.map((item) =&gt; (</w:t>
+        <w:t xml:space="preserve">  {</w:t>
+      </w:r>
+      <w:proofErr w:type="spellStart"/>
+      <w:r>
+        <w:rPr>
+          <w:rFonts w:ascii="Times New Roman" w:hAnsi="Times New Roman"/>
+          <w:color w:val="202122"/>
+          <w:sz w:val="24"/>
+          <w:szCs w:val="24"/>
+          <w:shd w:val="clear" w:color="auto" w:fill="FFFFFF"/>
+        </w:rPr>
+        <w:t>items.map</w:t>
+      </w:r>
+      <w:proofErr w:type="spellEnd"/>
+      <w:r>
+        <w:rPr>
+          <w:rFonts w:ascii="Times New Roman" w:hAnsi="Times New Roman"/>
+          <w:color w:val="202122"/>
+          <w:sz w:val="24"/>
+          <w:szCs w:val="24"/>
+          <w:shd w:val="clear" w:color="auto" w:fill="FFFFFF"/>
+        </w:rPr>
+        <w:t>((item) =&gt; (</w:t>
       </w:r>
     </w:p>
     <w:p>
@@ -5096,7 +6504,29 @@
           <w:szCs w:val="24"/>
           <w:shd w:val="clear" w:color="auto" w:fill="FFFFFF"/>
         </w:rPr>
-        <w:t>&lt;SomeComponent key={item.id} name={item.name} /&gt;</w:t>
+        <w:t>&lt;</w:t>
+      </w:r>
+      <w:proofErr w:type="spellStart"/>
+      <w:r>
+        <w:rPr>
+          <w:rFonts w:ascii="Times New Roman" w:hAnsi="Times New Roman"/>
+          <w:color w:val="202122"/>
+          <w:sz w:val="24"/>
+          <w:szCs w:val="24"/>
+          <w:shd w:val="clear" w:color="auto" w:fill="FFFFFF"/>
+        </w:rPr>
+        <w:t>SomeComponent</w:t>
+      </w:r>
+      <w:proofErr w:type="spellEnd"/>
+      <w:r>
+        <w:rPr>
+          <w:rFonts w:ascii="Times New Roman" w:hAnsi="Times New Roman"/>
+          <w:color w:val="202122"/>
+          <w:sz w:val="24"/>
+          <w:szCs w:val="24"/>
+          <w:shd w:val="clear" w:color="auto" w:fill="FFFFFF"/>
+        </w:rPr>
+        <w:t xml:space="preserve"> key={item.id} name={item.name} /&gt;</w:t>
       </w:r>
     </w:p>
     <w:p>
@@ -5681,7 +7111,33 @@
           <w:szCs w:val="24"/>
           <w:shd w:val="clear" w:color="auto" w:fill="FFFFFF"/>
         </w:rPr>
-        <w:t>Can JavaScript urls be used in React 16.9?</w:t>
+        <w:t xml:space="preserve">Can JavaScript </w:t>
+      </w:r>
+      <w:proofErr w:type="spellStart"/>
+      <w:r>
+        <w:rPr>
+          <w:rFonts w:ascii="Times New Roman" w:hAnsi="Times New Roman"/>
+          <w:b/>
+          <w:bCs/>
+          <w:color w:val="202122"/>
+          <w:sz w:val="24"/>
+          <w:szCs w:val="24"/>
+          <w:shd w:val="clear" w:color="auto" w:fill="FFFFFF"/>
+        </w:rPr>
+        <w:t>urls</w:t>
+      </w:r>
+      <w:proofErr w:type="spellEnd"/>
+      <w:r>
+        <w:rPr>
+          <w:rFonts w:ascii="Times New Roman" w:hAnsi="Times New Roman"/>
+          <w:b/>
+          <w:bCs/>
+          <w:color w:val="202122"/>
+          <w:sz w:val="24"/>
+          <w:szCs w:val="24"/>
+          <w:shd w:val="clear" w:color="auto" w:fill="FFFFFF"/>
+        </w:rPr>
+        <w:t xml:space="preserve"> be used in React 16.9?</w:t>
       </w:r>
     </w:p>
     <w:p>
@@ -6276,7 +7732,29 @@
           <w:szCs w:val="24"/>
           <w:shd w:val="clear" w:color="auto" w:fill="FFFFFF"/>
         </w:rPr>
-        <w:t>By using reference rather than using displayName because it provides a clear and concise name for the component.</w:t>
+        <w:t xml:space="preserve">By using reference rather than using </w:t>
+      </w:r>
+      <w:proofErr w:type="spellStart"/>
+      <w:r>
+        <w:rPr>
+          <w:rFonts w:ascii="Times New Roman" w:hAnsi="Times New Roman"/>
+          <w:color w:val="202122"/>
+          <w:sz w:val="24"/>
+          <w:szCs w:val="24"/>
+          <w:shd w:val="clear" w:color="auto" w:fill="FFFFFF"/>
+        </w:rPr>
+        <w:t>displayName</w:t>
+      </w:r>
+      <w:proofErr w:type="spellEnd"/>
+      <w:r>
+        <w:rPr>
+          <w:rFonts w:ascii="Times New Roman" w:hAnsi="Times New Roman"/>
+          <w:color w:val="202122"/>
+          <w:sz w:val="24"/>
+          <w:szCs w:val="24"/>
+          <w:shd w:val="clear" w:color="auto" w:fill="FFFFFF"/>
+        </w:rPr>
+        <w:t xml:space="preserve"> because it provides a clear and concise name for the component.</w:t>
       </w:r>
     </w:p>
     <w:p>
@@ -6416,7 +7894,29 @@
           <w:szCs w:val="24"/>
           <w:shd w:val="clear" w:color="auto" w:fill="FFFFFF"/>
         </w:rPr>
-        <w:t>Children prop are used to pass data from the parent component to the children component.</w:t>
+        <w:t xml:space="preserve">Children prop </w:t>
+      </w:r>
+      <w:proofErr w:type="gramStart"/>
+      <w:r>
+        <w:rPr>
+          <w:rFonts w:ascii="Times New Roman" w:hAnsi="Times New Roman"/>
+          <w:color w:val="202122"/>
+          <w:sz w:val="24"/>
+          <w:szCs w:val="24"/>
+          <w:shd w:val="clear" w:color="auto" w:fill="FFFFFF"/>
+        </w:rPr>
+        <w:t>are</w:t>
+      </w:r>
+      <w:proofErr w:type="gramEnd"/>
+      <w:r>
+        <w:rPr>
+          <w:rFonts w:ascii="Times New Roman" w:hAnsi="Times New Roman"/>
+          <w:color w:val="202122"/>
+          <w:sz w:val="24"/>
+          <w:szCs w:val="24"/>
+          <w:shd w:val="clear" w:color="auto" w:fill="FFFFFF"/>
+        </w:rPr>
+        <w:t xml:space="preserve"> used to pass data from the parent component to the children component.</w:t>
       </w:r>
     </w:p>
     <w:p>
@@ -6613,7 +8113,51 @@
           <w:szCs w:val="24"/>
           <w:shd w:val="clear" w:color="auto" w:fill="FFFFFF"/>
         </w:rPr>
-        <w:t>React Router is available as an npm package, and can be added to your application with a single line of code. Once installed, you can define your routes in your application and use the component to link between them.</w:t>
+        <w:t xml:space="preserve">React Router is available as </w:t>
+      </w:r>
+      <w:proofErr w:type="gramStart"/>
+      <w:r>
+        <w:rPr>
+          <w:rFonts w:ascii="Times New Roman" w:hAnsi="Times New Roman"/>
+          <w:color w:val="202122"/>
+          <w:sz w:val="24"/>
+          <w:szCs w:val="24"/>
+          <w:shd w:val="clear" w:color="auto" w:fill="FFFFFF"/>
+        </w:rPr>
+        <w:t>an</w:t>
+      </w:r>
+      <w:proofErr w:type="gramEnd"/>
+      <w:r>
+        <w:rPr>
+          <w:rFonts w:ascii="Times New Roman" w:hAnsi="Times New Roman"/>
+          <w:color w:val="202122"/>
+          <w:sz w:val="24"/>
+          <w:szCs w:val="24"/>
+          <w:shd w:val="clear" w:color="auto" w:fill="FFFFFF"/>
+        </w:rPr>
+        <w:t xml:space="preserve"> </w:t>
+      </w:r>
+      <w:proofErr w:type="spellStart"/>
+      <w:r>
+        <w:rPr>
+          <w:rFonts w:ascii="Times New Roman" w:hAnsi="Times New Roman"/>
+          <w:color w:val="202122"/>
+          <w:sz w:val="24"/>
+          <w:szCs w:val="24"/>
+          <w:shd w:val="clear" w:color="auto" w:fill="FFFFFF"/>
+        </w:rPr>
+        <w:t>npm</w:t>
+      </w:r>
+      <w:proofErr w:type="spellEnd"/>
+      <w:r>
+        <w:rPr>
+          <w:rFonts w:ascii="Times New Roman" w:hAnsi="Times New Roman"/>
+          <w:color w:val="202122"/>
+          <w:sz w:val="24"/>
+          <w:szCs w:val="24"/>
+          <w:shd w:val="clear" w:color="auto" w:fill="FFFFFF"/>
+        </w:rPr>
+        <w:t xml:space="preserve"> package, and can be added to your application with a single line of code. Once installed, you can define your routes in your application and use the component to link between them.</w:t>
       </w:r>
     </w:p>
     <w:p>
@@ -6763,7 +8307,51 @@
           <w:szCs w:val="24"/>
           <w:shd w:val="clear" w:color="auto" w:fill="FFFFFF"/>
         </w:rPr>
-        <w:t>We can use useEffect that fetches the data through axios from the API</w:t>
+        <w:t xml:space="preserve">We can use </w:t>
+      </w:r>
+      <w:proofErr w:type="spellStart"/>
+      <w:r>
+        <w:rPr>
+          <w:rFonts w:ascii="Times New Roman" w:hAnsi="Times New Roman"/>
+          <w:color w:val="202122"/>
+          <w:sz w:val="24"/>
+          <w:szCs w:val="24"/>
+          <w:shd w:val="clear" w:color="auto" w:fill="FFFFFF"/>
+        </w:rPr>
+        <w:t>useEffect</w:t>
+      </w:r>
+      <w:proofErr w:type="spellEnd"/>
+      <w:r>
+        <w:rPr>
+          <w:rFonts w:ascii="Times New Roman" w:hAnsi="Times New Roman"/>
+          <w:color w:val="202122"/>
+          <w:sz w:val="24"/>
+          <w:szCs w:val="24"/>
+          <w:shd w:val="clear" w:color="auto" w:fill="FFFFFF"/>
+        </w:rPr>
+        <w:t xml:space="preserve"> that fetches the data through </w:t>
+      </w:r>
+      <w:proofErr w:type="spellStart"/>
+      <w:r>
+        <w:rPr>
+          <w:rFonts w:ascii="Times New Roman" w:hAnsi="Times New Roman"/>
+          <w:color w:val="202122"/>
+          <w:sz w:val="24"/>
+          <w:szCs w:val="24"/>
+          <w:shd w:val="clear" w:color="auto" w:fill="FFFFFF"/>
+        </w:rPr>
+        <w:t>axios</w:t>
+      </w:r>
+      <w:proofErr w:type="spellEnd"/>
+      <w:r>
+        <w:rPr>
+          <w:rFonts w:ascii="Times New Roman" w:hAnsi="Times New Roman"/>
+          <w:color w:val="202122"/>
+          <w:sz w:val="24"/>
+          <w:szCs w:val="24"/>
+          <w:shd w:val="clear" w:color="auto" w:fill="FFFFFF"/>
+        </w:rPr>
+        <w:t xml:space="preserve"> from the API</w:t>
       </w:r>
       <w:r>
         <w:rPr>
@@ -6774,6 +8362,76 @@
           <w:shd w:val="clear" w:color="auto" w:fill="FFFFFF"/>
         </w:rPr>
         <w:t>.</w:t>
+      </w:r>
+    </w:p>
+    <w:p>
+      <w:pPr>
+        <w:spacing w:line="276" w:lineRule="auto"/>
+        <w:ind w:left="360"/>
+        <w:jc w:val="both"/>
+        <w:rPr>
+          <w:rFonts w:ascii="Times New Roman" w:hAnsi="Times New Roman"/>
+          <w:color w:val="202122"/>
+          <w:sz w:val="24"/>
+          <w:szCs w:val="24"/>
+          <w:shd w:val="clear" w:color="auto" w:fill="FFFFFF"/>
+        </w:rPr>
+      </w:pPr>
+    </w:p>
+    <w:p>
+      <w:pPr>
+        <w:pStyle w:val="ListParagraph"/>
+        <w:numPr>
+          <w:ilvl w:val="0"/>
+          <w:numId w:val="1"/>
+        </w:numPr>
+        <w:spacing w:line="276" w:lineRule="auto"/>
+        <w:jc w:val="both"/>
+        <w:rPr>
+          <w:rFonts w:ascii="Times New Roman" w:hAnsi="Times New Roman"/>
+          <w:b/>
+          <w:bCs/>
+          <w:color w:val="202122"/>
+          <w:sz w:val="24"/>
+          <w:szCs w:val="24"/>
+          <w:shd w:val="clear" w:color="auto" w:fill="FFFFFF"/>
+        </w:rPr>
+      </w:pPr>
+      <w:r>
+        <w:rPr>
+          <w:rFonts w:ascii="Times New Roman" w:hAnsi="Times New Roman"/>
+          <w:b/>
+          <w:bCs/>
+          <w:color w:val="202122"/>
+          <w:sz w:val="24"/>
+          <w:szCs w:val="24"/>
+          <w:shd w:val="clear" w:color="auto" w:fill="FFFFFF"/>
+        </w:rPr>
+        <w:t>What is one-way data flow in React?</w:t>
+      </w:r>
+    </w:p>
+    <w:p>
+      <w:pPr>
+        <w:spacing w:line="276" w:lineRule="auto"/>
+        <w:ind w:left="360"/>
+        <w:jc w:val="both"/>
+        <w:rPr>
+          <w:rFonts w:ascii="Times New Roman" w:hAnsi="Times New Roman"/>
+          <w:color w:val="202122"/>
+          <w:sz w:val="24"/>
+          <w:szCs w:val="24"/>
+          <w:shd w:val="clear" w:color="auto" w:fill="FFFFFF"/>
+        </w:rPr>
+      </w:pPr>
+      <w:r>
+        <w:rPr>
+          <w:rFonts w:ascii="Times New Roman" w:hAnsi="Times New Roman"/>
+          <w:color w:val="202122"/>
+          <w:sz w:val="24"/>
+          <w:szCs w:val="24"/>
+          <w:shd w:val="clear" w:color="auto" w:fill="FFFFFF"/>
+        </w:rPr>
+        <w:t>React uses unidirectional data flow which means you can transfer data from parent to child and not the other way around.</w:t>
       </w:r>
     </w:p>
     <w:sectPr>

</xml_diff>

<commit_message>
What is virtual DOM
</commit_message>
<xml_diff>
--- a/React_Interview_Question.docx
+++ b/React_Interview_Question.docx
@@ -8432,6 +8432,76 @@
           <w:shd w:val="clear" w:color="auto" w:fill="FFFFFF"/>
         </w:rPr>
         <w:t>React uses unidirectional data flow which means you can transfer data from parent to child and not the other way around.</w:t>
+      </w:r>
+    </w:p>
+    <w:p>
+      <w:pPr>
+        <w:spacing w:line="276" w:lineRule="auto"/>
+        <w:ind w:left="360"/>
+        <w:jc w:val="both"/>
+        <w:rPr>
+          <w:rFonts w:ascii="Times New Roman" w:hAnsi="Times New Roman"/>
+          <w:color w:val="202122"/>
+          <w:sz w:val="24"/>
+          <w:szCs w:val="24"/>
+          <w:shd w:val="clear" w:color="auto" w:fill="FFFFFF"/>
+        </w:rPr>
+      </w:pPr>
+    </w:p>
+    <w:p>
+      <w:pPr>
+        <w:pStyle w:val="ListParagraph"/>
+        <w:numPr>
+          <w:ilvl w:val="0"/>
+          <w:numId w:val="1"/>
+        </w:numPr>
+        <w:spacing w:line="276" w:lineRule="auto"/>
+        <w:jc w:val="both"/>
+        <w:rPr>
+          <w:rFonts w:ascii="Times New Roman" w:hAnsi="Times New Roman"/>
+          <w:b/>
+          <w:bCs/>
+          <w:color w:val="202122"/>
+          <w:sz w:val="24"/>
+          <w:szCs w:val="24"/>
+          <w:shd w:val="clear" w:color="auto" w:fill="FFFFFF"/>
+        </w:rPr>
+      </w:pPr>
+      <w:r>
+        <w:rPr>
+          <w:rFonts w:ascii="Times New Roman" w:hAnsi="Times New Roman"/>
+          <w:b/>
+          <w:bCs/>
+          <w:color w:val="202122"/>
+          <w:sz w:val="24"/>
+          <w:szCs w:val="24"/>
+          <w:shd w:val="clear" w:color="auto" w:fill="FFFFFF"/>
+        </w:rPr>
+        <w:t>What is virtual DOM?</w:t>
+      </w:r>
+    </w:p>
+    <w:p>
+      <w:pPr>
+        <w:spacing w:line="276" w:lineRule="auto"/>
+        <w:ind w:left="360"/>
+        <w:jc w:val="both"/>
+        <w:rPr>
+          <w:rFonts w:ascii="Times New Roman" w:hAnsi="Times New Roman"/>
+          <w:color w:val="202122"/>
+          <w:sz w:val="24"/>
+          <w:szCs w:val="24"/>
+          <w:shd w:val="clear" w:color="auto" w:fill="FFFFFF"/>
+        </w:rPr>
+      </w:pPr>
+      <w:r>
+        <w:rPr>
+          <w:rFonts w:ascii="Times New Roman" w:hAnsi="Times New Roman"/>
+          <w:color w:val="202122"/>
+          <w:sz w:val="24"/>
+          <w:szCs w:val="24"/>
+          <w:shd w:val="clear" w:color="auto" w:fill="FFFFFF"/>
+        </w:rPr>
+        <w:t>DOM is the abbreviated version of the Document Object Model. The DOM shows the logical tree structure for an HTML document. There is a node at the end of each tree branch, with every tree node containing one or more objects.</w:t>
       </w:r>
     </w:p>
     <w:sectPr>

</xml_diff>

<commit_message>
We use keys in Lists
</commit_message>
<xml_diff>
--- a/React_Interview_Question.docx
+++ b/React_Interview_Question.docx
@@ -101,48 +101,8 @@
           <w:szCs w:val="24"/>
           <w:shd w:val="clear" w:color="auto" w:fill="FFFFFF"/>
         </w:rPr>
-        <w:t xml:space="preserve">Difference between </w:t>
-      </w:r>
-      <w:proofErr w:type="spellStart"/>
-      <w:r>
-        <w:rPr>
-          <w:rFonts w:ascii="Times New Roman" w:hAnsi="Times New Roman" w:cs="Times New Roman"/>
-          <w:b/>
-          <w:bCs/>
-          <w:color w:val="202122"/>
-          <w:sz w:val="24"/>
-          <w:szCs w:val="24"/>
-          <w:shd w:val="clear" w:color="auto" w:fill="FFFFFF"/>
-        </w:rPr>
-        <w:t>npm&amp;</w:t>
-      </w:r>
-      <w:proofErr w:type="gramStart"/>
-      <w:r>
-        <w:rPr>
-          <w:rFonts w:ascii="Times New Roman" w:hAnsi="Times New Roman" w:cs="Times New Roman"/>
-          <w:b/>
-          <w:bCs/>
-          <w:color w:val="202122"/>
-          <w:sz w:val="24"/>
-          <w:szCs w:val="24"/>
-          <w:shd w:val="clear" w:color="auto" w:fill="FFFFFF"/>
-        </w:rPr>
-        <w:t>npx</w:t>
-      </w:r>
-      <w:proofErr w:type="spellEnd"/>
-      <w:r>
-        <w:rPr>
-          <w:rFonts w:ascii="Times New Roman" w:hAnsi="Times New Roman" w:cs="Times New Roman"/>
-          <w:b/>
-          <w:bCs/>
-          <w:color w:val="202122"/>
-          <w:sz w:val="24"/>
-          <w:szCs w:val="24"/>
-          <w:shd w:val="clear" w:color="auto" w:fill="FFFFFF"/>
-        </w:rPr>
-        <w:t xml:space="preserve"> ?</w:t>
-      </w:r>
-      <w:proofErr w:type="gramEnd"/>
+        <w:t>Difference between npm&amp;npx ?</w:t>
+      </w:r>
     </w:p>
     <w:p>
       <w:pPr>
@@ -169,29 +129,7 @@
           <w:szCs w:val="24"/>
           <w:shd w:val="clear" w:color="auto" w:fill="FFFFFF"/>
         </w:rPr>
-        <w:t xml:space="preserve">Node package Manager is a tool: used to install, maintain, uninstall </w:t>
-      </w:r>
-      <w:proofErr w:type="spellStart"/>
-      <w:r>
-        <w:rPr>
-          <w:rFonts w:ascii="Times New Roman" w:hAnsi="Times New Roman" w:cs="Times New Roman"/>
-          <w:color w:val="202122"/>
-          <w:sz w:val="24"/>
-          <w:szCs w:val="24"/>
-          <w:shd w:val="clear" w:color="auto" w:fill="FFFFFF"/>
-        </w:rPr>
-        <w:t>javascript</w:t>
-      </w:r>
-      <w:proofErr w:type="spellEnd"/>
-      <w:r>
-        <w:rPr>
-          <w:rFonts w:ascii="Times New Roman" w:hAnsi="Times New Roman" w:cs="Times New Roman"/>
-          <w:color w:val="202122"/>
-          <w:sz w:val="24"/>
-          <w:szCs w:val="24"/>
-          <w:shd w:val="clear" w:color="auto" w:fill="FFFFFF"/>
-        </w:rPr>
-        <w:t xml:space="preserve"> modules (packages)</w:t>
+        <w:t>Node package Manager is a tool: used to install, maintain, uninstall javascript modules (packages)</w:t>
       </w:r>
     </w:p>
     <w:p>
@@ -322,29 +260,7 @@
           <w:szCs w:val="24"/>
           <w:shd w:val="clear" w:color="auto" w:fill="FFFFFF"/>
         </w:rPr>
-        <w:t xml:space="preserve">Bable is a </w:t>
-      </w:r>
-      <w:proofErr w:type="spellStart"/>
-      <w:r>
-        <w:rPr>
-          <w:rFonts w:ascii="Times New Roman" w:hAnsi="Times New Roman" w:cs="Times New Roman"/>
-          <w:color w:val="202122"/>
-          <w:sz w:val="24"/>
-          <w:szCs w:val="24"/>
-          <w:shd w:val="clear" w:color="auto" w:fill="FFFFFF"/>
-        </w:rPr>
-        <w:t>transpiler</w:t>
-      </w:r>
-      <w:proofErr w:type="spellEnd"/>
-      <w:r>
-        <w:rPr>
-          <w:rFonts w:ascii="Times New Roman" w:hAnsi="Times New Roman" w:cs="Times New Roman"/>
-          <w:color w:val="202122"/>
-          <w:sz w:val="24"/>
-          <w:szCs w:val="24"/>
-          <w:shd w:val="clear" w:color="auto" w:fill="FFFFFF"/>
-        </w:rPr>
-        <w:t>&amp; also a compiler.</w:t>
+        <w:t>Bable is a transpiler&amp; also a compiler.</w:t>
       </w:r>
     </w:p>
     <w:p>
@@ -716,47 +632,7 @@
                 <w:szCs w:val="24"/>
                 <w:shd w:val="clear" w:color="auto" w:fill="FFFFFF"/>
               </w:rPr>
-              <w:t xml:space="preserve">Class components have a state and can implement lifecycle methods like </w:t>
-            </w:r>
-            <w:proofErr w:type="spellStart"/>
-            <w:r>
-              <w:rPr>
-                <w:rFonts w:ascii="Times New Roman" w:hAnsi="Times New Roman" w:cs="Times New Roman"/>
-                <w:sz w:val="24"/>
-                <w:szCs w:val="24"/>
-                <w:shd w:val="clear" w:color="auto" w:fill="FFFFFF"/>
-              </w:rPr>
-              <w:t>componentDidMount</w:t>
-            </w:r>
-            <w:proofErr w:type="spellEnd"/>
-            <w:r>
-              <w:rPr>
-                <w:rFonts w:ascii="Times New Roman" w:hAnsi="Times New Roman" w:cs="Times New Roman"/>
-                <w:sz w:val="24"/>
-                <w:szCs w:val="24"/>
-                <w:shd w:val="clear" w:color="auto" w:fill="FFFFFF"/>
-              </w:rPr>
-              <w:t xml:space="preserve"> and </w:t>
-            </w:r>
-            <w:proofErr w:type="spellStart"/>
-            <w:r>
-              <w:rPr>
-                <w:rFonts w:ascii="Times New Roman" w:hAnsi="Times New Roman" w:cs="Times New Roman"/>
-                <w:sz w:val="24"/>
-                <w:szCs w:val="24"/>
-                <w:shd w:val="clear" w:color="auto" w:fill="FFFFFF"/>
-              </w:rPr>
-              <w:t>componentDidUpdate</w:t>
-            </w:r>
-            <w:proofErr w:type="spellEnd"/>
-            <w:r>
-              <w:rPr>
-                <w:rFonts w:ascii="Times New Roman" w:hAnsi="Times New Roman" w:cs="Times New Roman"/>
-                <w:sz w:val="24"/>
-                <w:szCs w:val="24"/>
-                <w:shd w:val="clear" w:color="auto" w:fill="FFFFFF"/>
-              </w:rPr>
-              <w:t>.</w:t>
+              <w:t>Class components have a state and can implement lifecycle methods like componentDidMount and componentDidUpdate.</w:t>
             </w:r>
           </w:p>
         </w:tc>
@@ -945,33 +821,7 @@
           <w:szCs w:val="24"/>
           <w:shd w:val="clear" w:color="auto" w:fill="FFFFFF"/>
         </w:rPr>
-        <w:t xml:space="preserve">What </w:t>
-      </w:r>
-      <w:proofErr w:type="gramStart"/>
-      <w:r>
-        <w:rPr>
-          <w:rFonts w:ascii="Times New Roman" w:hAnsi="Times New Roman" w:cs="Times New Roman"/>
-          <w:b/>
-          <w:bCs/>
-          <w:color w:val="202122"/>
-          <w:sz w:val="24"/>
-          <w:szCs w:val="24"/>
-          <w:shd w:val="clear" w:color="auto" w:fill="FFFFFF"/>
-        </w:rPr>
-        <w:t>is</w:t>
-      </w:r>
-      <w:proofErr w:type="gramEnd"/>
-      <w:r>
-        <w:rPr>
-          <w:rFonts w:ascii="Times New Roman" w:hAnsi="Times New Roman" w:cs="Times New Roman"/>
-          <w:b/>
-          <w:bCs/>
-          <w:color w:val="202122"/>
-          <w:sz w:val="24"/>
-          <w:szCs w:val="24"/>
-          <w:shd w:val="clear" w:color="auto" w:fill="FFFFFF"/>
-        </w:rPr>
-        <w:t xml:space="preserve"> Hooks? What are different types of Hooks?</w:t>
+        <w:t>What is Hooks? What are different types of Hooks?</w:t>
       </w:r>
     </w:p>
     <w:p>
@@ -1067,29 +917,7 @@
           <w:szCs w:val="24"/>
           <w:shd w:val="clear" w:color="auto" w:fill="FFFFFF"/>
         </w:rPr>
-        <w:t>‘</w:t>
-      </w:r>
-      <w:proofErr w:type="spellStart"/>
-      <w:r>
-        <w:rPr>
-          <w:rFonts w:ascii="Times New Roman" w:hAnsi="Times New Roman" w:cs="Times New Roman"/>
-          <w:color w:val="202122"/>
-          <w:sz w:val="24"/>
-          <w:szCs w:val="24"/>
-          <w:shd w:val="clear" w:color="auto" w:fill="FFFFFF"/>
-        </w:rPr>
-        <w:t>useState</w:t>
-      </w:r>
-      <w:proofErr w:type="spellEnd"/>
-      <w:r>
-        <w:rPr>
-          <w:rFonts w:ascii="Times New Roman" w:hAnsi="Times New Roman" w:cs="Times New Roman"/>
-          <w:color w:val="202122"/>
-          <w:sz w:val="24"/>
-          <w:szCs w:val="24"/>
-          <w:shd w:val="clear" w:color="auto" w:fill="FFFFFF"/>
-        </w:rPr>
-        <w:t>’: It is the most commonly used React Hook. It allows functional components to have state variables. It takes an initial state value as the argument and returns an array with two elements — the current state value and a function to update that state.</w:t>
+        <w:t>‘useState’: It is the most commonly used React Hook. It allows functional components to have state variables. It takes an initial state value as the argument and returns an array with two elements — the current state value and a function to update that state.</w:t>
       </w:r>
     </w:p>
     <w:p>
@@ -1117,29 +945,7 @@
           <w:szCs w:val="24"/>
           <w:shd w:val="clear" w:color="auto" w:fill="FFFFFF"/>
         </w:rPr>
-        <w:t>‘</w:t>
-      </w:r>
-      <w:proofErr w:type="spellStart"/>
-      <w:r>
-        <w:rPr>
-          <w:rFonts w:ascii="Times New Roman" w:hAnsi="Times New Roman" w:cs="Times New Roman"/>
-          <w:color w:val="202122"/>
-          <w:sz w:val="24"/>
-          <w:szCs w:val="24"/>
-          <w:shd w:val="clear" w:color="auto" w:fill="FFFFFF"/>
-        </w:rPr>
-        <w:t>useEffect</w:t>
-      </w:r>
-      <w:proofErr w:type="spellEnd"/>
-      <w:r>
-        <w:rPr>
-          <w:rFonts w:ascii="Times New Roman" w:hAnsi="Times New Roman" w:cs="Times New Roman"/>
-          <w:color w:val="202122"/>
-          <w:sz w:val="24"/>
-          <w:szCs w:val="24"/>
-          <w:shd w:val="clear" w:color="auto" w:fill="FFFFFF"/>
-        </w:rPr>
-        <w:t>’: It enables performing side effects, such as data fetching, subscriptions, or DOM manipulations after the component has been rendered.</w:t>
+        <w:t>‘useEffect’: It enables performing side effects, such as data fetching, subscriptions, or DOM manipulations after the component has been rendered.</w:t>
       </w:r>
     </w:p>
     <w:p>
@@ -1167,29 +973,7 @@
           <w:szCs w:val="24"/>
           <w:shd w:val="clear" w:color="auto" w:fill="FFFFFF"/>
         </w:rPr>
-        <w:t>‘</w:t>
-      </w:r>
-      <w:proofErr w:type="spellStart"/>
-      <w:r>
-        <w:rPr>
-          <w:rFonts w:ascii="Times New Roman" w:hAnsi="Times New Roman" w:cs="Times New Roman"/>
-          <w:color w:val="202122"/>
-          <w:sz w:val="24"/>
-          <w:szCs w:val="24"/>
-          <w:shd w:val="clear" w:color="auto" w:fill="FFFFFF"/>
-        </w:rPr>
-        <w:t>useRef</w:t>
-      </w:r>
-      <w:proofErr w:type="spellEnd"/>
-      <w:r>
-        <w:rPr>
-          <w:rFonts w:ascii="Times New Roman" w:hAnsi="Times New Roman" w:cs="Times New Roman"/>
-          <w:color w:val="202122"/>
-          <w:sz w:val="24"/>
-          <w:szCs w:val="24"/>
-          <w:shd w:val="clear" w:color="auto" w:fill="FFFFFF"/>
-        </w:rPr>
-        <w:t>’: Provides a way to create mutable references to values or DOM elements that persist across renders. Often used for accessing or manipulating DOM elements.</w:t>
+        <w:t>‘useRef’: Provides a way to create mutable references to values or DOM elements that persist across renders. Often used for accessing or manipulating DOM elements.</w:t>
       </w:r>
     </w:p>
     <w:p>
@@ -1306,47 +1090,7 @@
           <w:szCs w:val="24"/>
           <w:shd w:val="clear" w:color="auto" w:fill="FFFFFF"/>
         </w:rPr>
-        <w:t xml:space="preserve">What does </w:t>
-      </w:r>
-      <w:proofErr w:type="spellStart"/>
-      <w:proofErr w:type="gramStart"/>
-      <w:r>
-        <w:rPr>
-          <w:rFonts w:ascii="Times New Roman" w:hAnsi="Times New Roman" w:cs="Times New Roman"/>
-          <w:b/>
-          <w:bCs/>
-          <w:color w:val="202122"/>
-          <w:sz w:val="24"/>
-          <w:szCs w:val="24"/>
-          <w:shd w:val="clear" w:color="auto" w:fill="FFFFFF"/>
-        </w:rPr>
-        <w:t>setState</w:t>
-      </w:r>
-      <w:proofErr w:type="spellEnd"/>
-      <w:r>
-        <w:rPr>
-          <w:rFonts w:ascii="Times New Roman" w:hAnsi="Times New Roman" w:cs="Times New Roman"/>
-          <w:b/>
-          <w:bCs/>
-          <w:color w:val="202122"/>
-          <w:sz w:val="24"/>
-          <w:szCs w:val="24"/>
-          <w:shd w:val="clear" w:color="auto" w:fill="FFFFFF"/>
-        </w:rPr>
-        <w:t>(</w:t>
-      </w:r>
-      <w:proofErr w:type="gramEnd"/>
-      <w:r>
-        <w:rPr>
-          <w:rFonts w:ascii="Times New Roman" w:hAnsi="Times New Roman" w:cs="Times New Roman"/>
-          <w:b/>
-          <w:bCs/>
-          <w:color w:val="202122"/>
-          <w:sz w:val="24"/>
-          <w:szCs w:val="24"/>
-          <w:shd w:val="clear" w:color="auto" w:fill="FFFFFF"/>
-        </w:rPr>
-        <w:t>) method do?</w:t>
+        <w:t>What does setState() method do?</w:t>
       </w:r>
     </w:p>
     <w:p>
@@ -1366,8 +1110,6 @@
           <w:shd w:val="clear" w:color="auto" w:fill="FFFFFF"/>
         </w:rPr>
       </w:pPr>
-      <w:proofErr w:type="spellStart"/>
-      <w:proofErr w:type="gramStart"/>
       <w:r>
         <w:rPr>
           <w:rFonts w:ascii="Times New Roman" w:hAnsi="Times New Roman" w:cs="Times New Roman"/>
@@ -1388,29 +1130,7 @@
           <w:szCs w:val="24"/>
           <w:shd w:val="clear" w:color="auto" w:fill="FFFFFF"/>
         </w:rPr>
-        <w:t>etState</w:t>
-      </w:r>
-      <w:proofErr w:type="spellEnd"/>
-      <w:r>
-        <w:rPr>
-          <w:rFonts w:ascii="Times New Roman" w:hAnsi="Times New Roman" w:cs="Times New Roman"/>
-          <w:color w:val="202122"/>
-          <w:sz w:val="24"/>
-          <w:szCs w:val="24"/>
-          <w:shd w:val="clear" w:color="auto" w:fill="FFFFFF"/>
-        </w:rPr>
-        <w:t>(</w:t>
-      </w:r>
-      <w:proofErr w:type="gramEnd"/>
-      <w:r>
-        <w:rPr>
-          <w:rFonts w:ascii="Times New Roman" w:hAnsi="Times New Roman" w:cs="Times New Roman"/>
-          <w:color w:val="202122"/>
-          <w:sz w:val="24"/>
-          <w:szCs w:val="24"/>
-          <w:shd w:val="clear" w:color="auto" w:fill="FFFFFF"/>
-        </w:rPr>
-        <w:t>) method will modify value of the state.</w:t>
+        <w:t>etState() method will modify value of the state.</w:t>
       </w:r>
     </w:p>
     <w:p>
@@ -1509,29 +1229,7 @@
           <w:szCs w:val="24"/>
           <w:shd w:val="clear" w:color="auto" w:fill="FFFFFF"/>
         </w:rPr>
-        <w:t xml:space="preserve">Event Handler are functions which will be called (invoked) by the </w:t>
-      </w:r>
-      <w:proofErr w:type="spellStart"/>
-      <w:r>
-        <w:rPr>
-          <w:rFonts w:ascii="Times New Roman" w:hAnsi="Times New Roman" w:cs="Times New Roman"/>
-          <w:color w:val="202122"/>
-          <w:sz w:val="24"/>
-          <w:szCs w:val="24"/>
-          <w:shd w:val="clear" w:color="auto" w:fill="FFFFFF"/>
-        </w:rPr>
-        <w:t>browserswhen</w:t>
-      </w:r>
-      <w:proofErr w:type="spellEnd"/>
-      <w:r>
-        <w:rPr>
-          <w:rFonts w:ascii="Times New Roman" w:hAnsi="Times New Roman" w:cs="Times New Roman"/>
-          <w:color w:val="202122"/>
-          <w:sz w:val="24"/>
-          <w:szCs w:val="24"/>
-          <w:shd w:val="clear" w:color="auto" w:fill="FFFFFF"/>
-        </w:rPr>
-        <w:t xml:space="preserve"> an event occurs.</w:t>
+        <w:t>Event Handler are functions which will be called (invoked) by the browserswhen an event occurs.</w:t>
       </w:r>
     </w:p>
     <w:p>
@@ -1601,95 +1299,7 @@
           <w:szCs w:val="24"/>
           <w:shd w:val="clear" w:color="auto" w:fill="FFFFFF"/>
         </w:rPr>
-        <w:t xml:space="preserve">Synthetic events are representative of real events </w:t>
-      </w:r>
-      <w:proofErr w:type="spellStart"/>
-      <w:r>
-        <w:rPr>
-          <w:rFonts w:ascii="Times New Roman" w:hAnsi="Times New Roman" w:cs="Times New Roman"/>
-          <w:color w:val="202122"/>
-          <w:sz w:val="24"/>
-          <w:szCs w:val="24"/>
-          <w:shd w:val="clear" w:color="auto" w:fill="FFFFFF"/>
-        </w:rPr>
-        <w:t>a.k.a</w:t>
-      </w:r>
-      <w:proofErr w:type="spellEnd"/>
-      <w:r>
-        <w:rPr>
-          <w:rFonts w:ascii="Times New Roman" w:hAnsi="Times New Roman" w:cs="Times New Roman"/>
-          <w:color w:val="202122"/>
-          <w:sz w:val="24"/>
-          <w:szCs w:val="24"/>
-          <w:shd w:val="clear" w:color="auto" w:fill="FFFFFF"/>
-        </w:rPr>
-        <w:t xml:space="preserve"> wrapper around </w:t>
-      </w:r>
-      <w:proofErr w:type="spellStart"/>
-      <w:r>
-        <w:rPr>
-          <w:rFonts w:ascii="Times New Roman" w:hAnsi="Times New Roman" w:cs="Times New Roman"/>
-          <w:color w:val="202122"/>
-          <w:sz w:val="24"/>
-          <w:szCs w:val="24"/>
-          <w:shd w:val="clear" w:color="auto" w:fill="FFFFFF"/>
-        </w:rPr>
-        <w:t>realevents</w:t>
-      </w:r>
-      <w:proofErr w:type="spellEnd"/>
-      <w:r>
-        <w:rPr>
-          <w:rFonts w:ascii="Times New Roman" w:hAnsi="Times New Roman" w:cs="Times New Roman"/>
-          <w:color w:val="202122"/>
-          <w:sz w:val="24"/>
-          <w:szCs w:val="24"/>
-          <w:shd w:val="clear" w:color="auto" w:fill="FFFFFF"/>
-        </w:rPr>
-        <w:t xml:space="preserve">. Because we have to deal with different implementation of </w:t>
-      </w:r>
-      <w:proofErr w:type="spellStart"/>
-      <w:r>
-        <w:rPr>
-          <w:rFonts w:ascii="Times New Roman" w:hAnsi="Times New Roman" w:cs="Times New Roman"/>
-          <w:color w:val="202122"/>
-          <w:sz w:val="24"/>
-          <w:szCs w:val="24"/>
-          <w:shd w:val="clear" w:color="auto" w:fill="FFFFFF"/>
-        </w:rPr>
-        <w:t>eventfunctions</w:t>
-      </w:r>
-      <w:proofErr w:type="spellEnd"/>
-      <w:r>
-        <w:rPr>
-          <w:rFonts w:ascii="Times New Roman" w:hAnsi="Times New Roman" w:cs="Times New Roman"/>
-          <w:color w:val="202122"/>
-          <w:sz w:val="24"/>
-          <w:szCs w:val="24"/>
-          <w:shd w:val="clear" w:color="auto" w:fill="FFFFFF"/>
-        </w:rPr>
-        <w:t xml:space="preserve"> in different browsers, a synthetic event acts as a specification for </w:t>
-      </w:r>
-      <w:proofErr w:type="spellStart"/>
-      <w:r>
-        <w:rPr>
-          <w:rFonts w:ascii="Times New Roman" w:hAnsi="Times New Roman" w:cs="Times New Roman"/>
-          <w:color w:val="202122"/>
-          <w:sz w:val="24"/>
-          <w:szCs w:val="24"/>
-          <w:shd w:val="clear" w:color="auto" w:fill="FFFFFF"/>
-        </w:rPr>
-        <w:t>asingle</w:t>
-      </w:r>
-      <w:proofErr w:type="spellEnd"/>
-      <w:r>
-        <w:rPr>
-          <w:rFonts w:ascii="Times New Roman" w:hAnsi="Times New Roman" w:cs="Times New Roman"/>
-          <w:color w:val="202122"/>
-          <w:sz w:val="24"/>
-          <w:szCs w:val="24"/>
-          <w:shd w:val="clear" w:color="auto" w:fill="FFFFFF"/>
-        </w:rPr>
-        <w:t xml:space="preserve"> event access all browsers.</w:t>
+        <w:t>Synthetic events are representative of real events a.k.a wrapper around realevents. Because we have to deal with different implementation of eventfunctions in different browsers, a synthetic event acts as a specification for asingle event access all browsers.</w:t>
       </w:r>
     </w:p>
     <w:p>
@@ -1759,53 +1369,7 @@
           <w:szCs w:val="24"/>
           <w:shd w:val="clear" w:color="auto" w:fill="FFFFFF"/>
         </w:rPr>
-        <w:t xml:space="preserve">A target inside a synthetic event object is the element on which the event has occurred. As we cannot use DOM functions like </w:t>
-      </w:r>
-      <w:proofErr w:type="spellStart"/>
-      <w:proofErr w:type="gramStart"/>
-      <w:r>
-        <w:rPr>
-          <w:rFonts w:ascii="Times New Roman" w:hAnsi="Times New Roman" w:cs="Times New Roman"/>
-          <w:color w:val="202122"/>
-          <w:sz w:val="24"/>
-          <w:szCs w:val="24"/>
-          <w:shd w:val="clear" w:color="auto" w:fill="FFFFFF"/>
-        </w:rPr>
-        <w:t>document.getElementById</w:t>
-      </w:r>
-      <w:proofErr w:type="spellEnd"/>
-      <w:proofErr w:type="gramEnd"/>
-      <w:r>
-        <w:rPr>
-          <w:rFonts w:ascii="Times New Roman" w:hAnsi="Times New Roman" w:cs="Times New Roman"/>
-          <w:color w:val="202122"/>
-          <w:sz w:val="24"/>
-          <w:szCs w:val="24"/>
-          <w:shd w:val="clear" w:color="auto" w:fill="FFFFFF"/>
-        </w:rPr>
-        <w:t xml:space="preserve">() </w:t>
-      </w:r>
-      <w:proofErr w:type="spellStart"/>
-      <w:r>
-        <w:rPr>
-          <w:rFonts w:ascii="Times New Roman" w:hAnsi="Times New Roman" w:cs="Times New Roman"/>
-          <w:color w:val="202122"/>
-          <w:sz w:val="24"/>
-          <w:szCs w:val="24"/>
-          <w:shd w:val="clear" w:color="auto" w:fill="FFFFFF"/>
-        </w:rPr>
-        <w:t>etc</w:t>
-      </w:r>
-      <w:proofErr w:type="spellEnd"/>
-      <w:r>
-        <w:rPr>
-          <w:rFonts w:ascii="Times New Roman" w:hAnsi="Times New Roman" w:cs="Times New Roman"/>
-          <w:color w:val="202122"/>
-          <w:sz w:val="24"/>
-          <w:szCs w:val="24"/>
-          <w:shd w:val="clear" w:color="auto" w:fill="FFFFFF"/>
-        </w:rPr>
-        <w:t xml:space="preserve"> inside react, we use event object to fetch the element present inside ‘target variable’.</w:t>
+        <w:t>A target inside a synthetic event object is the element on which the event has occurred. As we cannot use DOM functions like document.getElementById() etc inside react, we use event object to fetch the element present inside ‘target variable’.</w:t>
       </w:r>
     </w:p>
     <w:p>
@@ -1876,29 +1440,7 @@
           <w:szCs w:val="24"/>
           <w:shd w:val="clear" w:color="auto" w:fill="FFFFFF"/>
         </w:rPr>
-        <w:t xml:space="preserve">The virtual DOM (VDOM) is a programming concept where an ideal, or “virtual”, representation of a UI is kept in memory and synced with the “real” DOM by a library such as </w:t>
-      </w:r>
-      <w:proofErr w:type="spellStart"/>
-      <w:r>
-        <w:rPr>
-          <w:rFonts w:ascii="Times New Roman" w:hAnsi="Times New Roman" w:cs="Times New Roman"/>
-          <w:color w:val="202122"/>
-          <w:sz w:val="24"/>
-          <w:szCs w:val="24"/>
-          <w:shd w:val="clear" w:color="auto" w:fill="FFFFFF"/>
-        </w:rPr>
-        <w:t>ReactDOM</w:t>
-      </w:r>
-      <w:proofErr w:type="spellEnd"/>
-      <w:r>
-        <w:rPr>
-          <w:rFonts w:ascii="Times New Roman" w:hAnsi="Times New Roman" w:cs="Times New Roman"/>
-          <w:color w:val="202122"/>
-          <w:sz w:val="24"/>
-          <w:szCs w:val="24"/>
-          <w:shd w:val="clear" w:color="auto" w:fill="FFFFFF"/>
-        </w:rPr>
-        <w:t>. This process is called reconciliation.</w:t>
+        <w:t>The virtual DOM (VDOM) is a programming concept where an ideal, or “virtual”, representation of a UI is kept in memory and synced with the “real” DOM by a library such as ReactDOM. This process is called reconciliation.</w:t>
       </w:r>
     </w:p>
     <w:p>
@@ -2049,35 +1591,7 @@
           <w:szCs w:val="24"/>
           <w:shd w:val="clear" w:color="auto" w:fill="FFFFFF"/>
         </w:rPr>
-        <w:t xml:space="preserve">Why is </w:t>
-      </w:r>
-      <w:proofErr w:type="spellStart"/>
-      <w:proofErr w:type="gramStart"/>
-      <w:r>
-        <w:rPr>
-          <w:rFonts w:ascii="Times New Roman" w:hAnsi="Times New Roman" w:cs="Times New Roman"/>
-          <w:b/>
-          <w:bCs/>
-          <w:color w:val="202122"/>
-          <w:sz w:val="24"/>
-          <w:szCs w:val="24"/>
-          <w:shd w:val="clear" w:color="auto" w:fill="FFFFFF"/>
-        </w:rPr>
-        <w:t>event.preventDefault</w:t>
-      </w:r>
-      <w:proofErr w:type="spellEnd"/>
-      <w:proofErr w:type="gramEnd"/>
-      <w:r>
-        <w:rPr>
-          <w:rFonts w:ascii="Times New Roman" w:hAnsi="Times New Roman" w:cs="Times New Roman"/>
-          <w:b/>
-          <w:bCs/>
-          <w:color w:val="202122"/>
-          <w:sz w:val="24"/>
-          <w:szCs w:val="24"/>
-          <w:shd w:val="clear" w:color="auto" w:fill="FFFFFF"/>
-        </w:rPr>
-        <w:t>() used?</w:t>
+        <w:t>Why is event.preventDefault() used?</w:t>
       </w:r>
     </w:p>
     <w:p>
@@ -2105,31 +1619,7 @@
           <w:szCs w:val="24"/>
           <w:shd w:val="clear" w:color="auto" w:fill="FFFFFF"/>
         </w:rPr>
-        <w:t xml:space="preserve">Ideally when a form is submitted it will be taken to the next page (consecutive page). </w:t>
-      </w:r>
-      <w:proofErr w:type="spellStart"/>
-      <w:proofErr w:type="gramStart"/>
-      <w:r>
-        <w:rPr>
-          <w:rFonts w:ascii="Times New Roman" w:hAnsi="Times New Roman" w:cs="Times New Roman"/>
-          <w:color w:val="202122"/>
-          <w:sz w:val="24"/>
-          <w:szCs w:val="24"/>
-          <w:shd w:val="clear" w:color="auto" w:fill="FFFFFF"/>
-        </w:rPr>
-        <w:t>event.preventDefault</w:t>
-      </w:r>
-      <w:proofErr w:type="spellEnd"/>
-      <w:proofErr w:type="gramEnd"/>
-      <w:r>
-        <w:rPr>
-          <w:rFonts w:ascii="Times New Roman" w:hAnsi="Times New Roman" w:cs="Times New Roman"/>
-          <w:color w:val="202122"/>
-          <w:sz w:val="24"/>
-          <w:szCs w:val="24"/>
-          <w:shd w:val="clear" w:color="auto" w:fill="FFFFFF"/>
-        </w:rPr>
-        <w:t>(); method when invoked avoids it from happening.</w:t>
+        <w:t>Ideally when a form is submitted it will be taken to the next page (consecutive page). event.preventDefault(); method when invoked avoids it from happening.</w:t>
       </w:r>
     </w:p>
     <w:p>
@@ -2297,29 +1787,7 @@
           <w:szCs w:val="24"/>
           <w:shd w:val="clear" w:color="auto" w:fill="FFFFFF"/>
         </w:rPr>
-        <w:t xml:space="preserve">No, </w:t>
-      </w:r>
-      <w:proofErr w:type="gramStart"/>
-      <w:r>
-        <w:rPr>
-          <w:rFonts w:ascii="Times New Roman" w:hAnsi="Times New Roman" w:cs="Times New Roman"/>
-          <w:color w:val="202122"/>
-          <w:sz w:val="24"/>
-          <w:szCs w:val="24"/>
-          <w:shd w:val="clear" w:color="auto" w:fill="FFFFFF"/>
-        </w:rPr>
-        <w:t>It</w:t>
-      </w:r>
-      <w:proofErr w:type="gramEnd"/>
-      <w:r>
-        <w:rPr>
-          <w:rFonts w:ascii="Times New Roman" w:hAnsi="Times New Roman" w:cs="Times New Roman"/>
-          <w:color w:val="202122"/>
-          <w:sz w:val="24"/>
-          <w:szCs w:val="24"/>
-          <w:shd w:val="clear" w:color="auto" w:fill="FFFFFF"/>
-        </w:rPr>
-        <w:t xml:space="preserve"> uses JSX, which is similar to HTML.</w:t>
+        <w:t>No, It uses JSX, which is similar to HTML.</w:t>
       </w:r>
     </w:p>
     <w:p>
@@ -2459,51 +1927,7 @@
           <w:szCs w:val="24"/>
           <w:shd w:val="clear" w:color="auto" w:fill="FFFFFF"/>
         </w:rPr>
-        <w:t xml:space="preserve">Redux has a feature called ‘Store’ which allows you to save the application’s entire State at one place. </w:t>
-      </w:r>
-      <w:proofErr w:type="gramStart"/>
-      <w:r>
-        <w:rPr>
-          <w:rFonts w:ascii="Times New Roman" w:hAnsi="Times New Roman" w:cs="Times New Roman"/>
-          <w:color w:val="202122"/>
-          <w:sz w:val="24"/>
-          <w:szCs w:val="24"/>
-          <w:shd w:val="clear" w:color="auto" w:fill="FFFFFF"/>
-        </w:rPr>
-        <w:t>Therefore</w:t>
-      </w:r>
-      <w:proofErr w:type="gramEnd"/>
-      <w:r>
-        <w:rPr>
-          <w:rFonts w:ascii="Times New Roman" w:hAnsi="Times New Roman" w:cs="Times New Roman"/>
-          <w:color w:val="202122"/>
-          <w:sz w:val="24"/>
-          <w:szCs w:val="24"/>
-          <w:shd w:val="clear" w:color="auto" w:fill="FFFFFF"/>
-        </w:rPr>
-        <w:t xml:space="preserve"> all </w:t>
-      </w:r>
-      <w:proofErr w:type="spellStart"/>
-      <w:r>
-        <w:rPr>
-          <w:rFonts w:ascii="Times New Roman" w:hAnsi="Times New Roman" w:cs="Times New Roman"/>
-          <w:color w:val="202122"/>
-          <w:sz w:val="24"/>
-          <w:szCs w:val="24"/>
-          <w:shd w:val="clear" w:color="auto" w:fill="FFFFFF"/>
-        </w:rPr>
-        <w:t>it’s</w:t>
-      </w:r>
-      <w:proofErr w:type="spellEnd"/>
-      <w:r>
-        <w:rPr>
-          <w:rFonts w:ascii="Times New Roman" w:hAnsi="Times New Roman" w:cs="Times New Roman"/>
-          <w:color w:val="202122"/>
-          <w:sz w:val="24"/>
-          <w:szCs w:val="24"/>
-          <w:shd w:val="clear" w:color="auto" w:fill="FFFFFF"/>
-        </w:rPr>
-        <w:t xml:space="preserve"> component’s State are stored in the Store so that you will get regular updates directly from the Store.</w:t>
+        <w:t>Redux has a feature called ‘Store’ which allows you to save the application’s entire State at one place. Therefore all it’s component’s State are stored in the Store so that you will get regular updates directly from the Store.</w:t>
       </w:r>
     </w:p>
     <w:p>
@@ -2881,51 +2305,7 @@
           <w:szCs w:val="24"/>
           <w:shd w:val="clear" w:color="auto" w:fill="FFFFFF"/>
         </w:rPr>
-        <w:t xml:space="preserve">A callback function should be called when </w:t>
-      </w:r>
-      <w:proofErr w:type="spellStart"/>
-      <w:r>
-        <w:rPr>
-          <w:rFonts w:ascii="Times New Roman" w:hAnsi="Times New Roman" w:cs="Times New Roman"/>
-          <w:color w:val="202122"/>
-          <w:sz w:val="24"/>
-          <w:szCs w:val="24"/>
-          <w:shd w:val="clear" w:color="auto" w:fill="FFFFFF"/>
-        </w:rPr>
-        <w:t>setState</w:t>
-      </w:r>
-      <w:proofErr w:type="spellEnd"/>
-      <w:r>
-        <w:rPr>
-          <w:rFonts w:ascii="Times New Roman" w:hAnsi="Times New Roman" w:cs="Times New Roman"/>
-          <w:color w:val="202122"/>
-          <w:sz w:val="24"/>
-          <w:szCs w:val="24"/>
-          <w:shd w:val="clear" w:color="auto" w:fill="FFFFFF"/>
-        </w:rPr>
-        <w:t xml:space="preserve"> has finished, and the component is re-rendered. As the </w:t>
-      </w:r>
-      <w:proofErr w:type="spellStart"/>
-      <w:r>
-        <w:rPr>
-          <w:rFonts w:ascii="Times New Roman" w:hAnsi="Times New Roman" w:cs="Times New Roman"/>
-          <w:color w:val="202122"/>
-          <w:sz w:val="24"/>
-          <w:szCs w:val="24"/>
-          <w:shd w:val="clear" w:color="auto" w:fill="FFFFFF"/>
-        </w:rPr>
-        <w:t>setState</w:t>
-      </w:r>
-      <w:proofErr w:type="spellEnd"/>
-      <w:r>
-        <w:rPr>
-          <w:rFonts w:ascii="Times New Roman" w:hAnsi="Times New Roman" w:cs="Times New Roman"/>
-          <w:color w:val="202122"/>
-          <w:sz w:val="24"/>
-          <w:szCs w:val="24"/>
-          <w:shd w:val="clear" w:color="auto" w:fill="FFFFFF"/>
-        </w:rPr>
-        <w:t xml:space="preserve"> is asynchronous, which is why it takes in a second callback function.</w:t>
+        <w:t>A callback function should be called when setState has finished, and the component is re-rendered. As the setState is asynchronous, which is why it takes in a second callback function.</w:t>
       </w:r>
     </w:p>
     <w:p>
@@ -2995,29 +2375,7 @@
           <w:szCs w:val="24"/>
           <w:shd w:val="clear" w:color="auto" w:fill="FFFFFF"/>
         </w:rPr>
-        <w:t xml:space="preserve">Props mean properties, which is a way of passing data from parent to child. We can say that props are just </w:t>
-      </w:r>
-      <w:proofErr w:type="gramStart"/>
-      <w:r>
-        <w:rPr>
-          <w:rFonts w:ascii="Times New Roman" w:hAnsi="Times New Roman" w:cs="Times New Roman"/>
-          <w:color w:val="202122"/>
-          <w:sz w:val="24"/>
-          <w:szCs w:val="24"/>
-          <w:shd w:val="clear" w:color="auto" w:fill="FFFFFF"/>
-        </w:rPr>
-        <w:t>a  communication</w:t>
-      </w:r>
-      <w:proofErr w:type="gramEnd"/>
-      <w:r>
-        <w:rPr>
-          <w:rFonts w:ascii="Times New Roman" w:hAnsi="Times New Roman" w:cs="Times New Roman"/>
-          <w:color w:val="202122"/>
-          <w:sz w:val="24"/>
-          <w:szCs w:val="24"/>
-          <w:shd w:val="clear" w:color="auto" w:fill="FFFFFF"/>
-        </w:rPr>
-        <w:t xml:space="preserve"> channel between components. It is always moving from parent to child component.</w:t>
+        <w:t>Props mean properties, which is a way of passing data from parent to child. We can say that props are just a  communication channel between components. It is always moving from parent to child component.</w:t>
       </w:r>
     </w:p>
     <w:p>
@@ -3423,29 +2781,7 @@
           <w:szCs w:val="24"/>
           <w:shd w:val="clear" w:color="auto" w:fill="FFFFFF"/>
         </w:rPr>
-        <w:t xml:space="preserve">Important lifecycle steps of React </w:t>
-      </w:r>
-      <w:proofErr w:type="spellStart"/>
-      <w:r>
-        <w:rPr>
-          <w:rFonts w:ascii="Times New Roman" w:hAnsi="Times New Roman" w:cs="Times New Roman"/>
-          <w:color w:val="202122"/>
-          <w:sz w:val="24"/>
-          <w:szCs w:val="24"/>
-          <w:shd w:val="clear" w:color="auto" w:fill="FFFFFF"/>
-        </w:rPr>
-        <w:t>js</w:t>
-      </w:r>
-      <w:proofErr w:type="spellEnd"/>
-      <w:r>
-        <w:rPr>
-          <w:rFonts w:ascii="Times New Roman" w:hAnsi="Times New Roman" w:cs="Times New Roman"/>
-          <w:color w:val="202122"/>
-          <w:sz w:val="24"/>
-          <w:szCs w:val="24"/>
-          <w:shd w:val="clear" w:color="auto" w:fill="FFFFFF"/>
-        </w:rPr>
-        <w:t xml:space="preserve"> are:</w:t>
+        <w:t>Important lifecycle steps of React js are:</w:t>
       </w:r>
     </w:p>
     <w:p>
@@ -3529,29 +2865,7 @@
           <w:szCs w:val="24"/>
           <w:shd w:val="clear" w:color="auto" w:fill="FFFFFF"/>
         </w:rPr>
-        <w:t xml:space="preserve">Destruction </w:t>
-      </w:r>
-      <w:proofErr w:type="gramStart"/>
-      <w:r>
-        <w:rPr>
-          <w:rFonts w:ascii="Times New Roman" w:hAnsi="Times New Roman" w:cs="Times New Roman"/>
-          <w:color w:val="202122"/>
-          <w:sz w:val="24"/>
-          <w:szCs w:val="24"/>
-          <w:shd w:val="clear" w:color="auto" w:fill="FFFFFF"/>
-        </w:rPr>
-        <w:t>are</w:t>
-      </w:r>
-      <w:proofErr w:type="gramEnd"/>
-      <w:r>
-        <w:rPr>
-          <w:rFonts w:ascii="Times New Roman" w:hAnsi="Times New Roman" w:cs="Times New Roman"/>
-          <w:color w:val="202122"/>
-          <w:sz w:val="24"/>
-          <w:szCs w:val="24"/>
-          <w:shd w:val="clear" w:color="auto" w:fill="FFFFFF"/>
-        </w:rPr>
-        <w:t xml:space="preserve"> the lifecycle of React</w:t>
+        <w:t>Destruction are the lifecycle of React</w:t>
       </w:r>
     </w:p>
     <w:p>
@@ -3621,29 +2935,7 @@
           <w:szCs w:val="24"/>
           <w:shd w:val="clear" w:color="auto" w:fill="FFFFFF"/>
         </w:rPr>
-        <w:t>‘</w:t>
-      </w:r>
-      <w:proofErr w:type="gramStart"/>
-      <w:r>
-        <w:rPr>
-          <w:rFonts w:ascii="Times New Roman" w:hAnsi="Times New Roman" w:cs="Times New Roman"/>
-          <w:color w:val="202122"/>
-          <w:sz w:val="24"/>
-          <w:szCs w:val="24"/>
-          <w:shd w:val="clear" w:color="auto" w:fill="FFFFFF"/>
-        </w:rPr>
-        <w:t>create</w:t>
-      </w:r>
-      <w:proofErr w:type="gramEnd"/>
-      <w:r>
-        <w:rPr>
-          <w:rFonts w:ascii="Times New Roman" w:hAnsi="Times New Roman" w:cs="Times New Roman"/>
-          <w:color w:val="202122"/>
-          <w:sz w:val="24"/>
-          <w:szCs w:val="24"/>
-          <w:shd w:val="clear" w:color="auto" w:fill="FFFFFF"/>
-        </w:rPr>
-        <w:t>-react-app’ is a command-line tool which allows you to create one basic react application.</w:t>
+        <w:t>‘create-react-app’ is a command-line tool which allows you to create one basic react application.</w:t>
       </w:r>
     </w:p>
     <w:p>
@@ -3759,33 +3051,7 @@
           <w:szCs w:val="24"/>
           <w:shd w:val="clear" w:color="auto" w:fill="FFFFFF"/>
         </w:rPr>
-        <w:t xml:space="preserve">What </w:t>
-      </w:r>
-      <w:proofErr w:type="gramStart"/>
-      <w:r>
-        <w:rPr>
-          <w:rFonts w:ascii="Times New Roman" w:hAnsi="Times New Roman" w:cs="Times New Roman"/>
-          <w:b/>
-          <w:bCs/>
-          <w:color w:val="202122"/>
-          <w:sz w:val="24"/>
-          <w:szCs w:val="24"/>
-          <w:shd w:val="clear" w:color="auto" w:fill="FFFFFF"/>
-        </w:rPr>
-        <w:t>are</w:t>
-      </w:r>
-      <w:proofErr w:type="gramEnd"/>
-      <w:r>
-        <w:rPr>
-          <w:rFonts w:ascii="Times New Roman" w:hAnsi="Times New Roman" w:cs="Times New Roman"/>
-          <w:b/>
-          <w:bCs/>
-          <w:color w:val="202122"/>
-          <w:sz w:val="24"/>
-          <w:szCs w:val="24"/>
-          <w:shd w:val="clear" w:color="auto" w:fill="FFFFFF"/>
-        </w:rPr>
-        <w:t xml:space="preserve"> children prop?</w:t>
+        <w:t>What are children prop?</w:t>
       </w:r>
     </w:p>
     <w:p>
@@ -3833,31 +3099,7 @@
           <w:szCs w:val="24"/>
           <w:shd w:val="clear" w:color="auto" w:fill="FFFFFF"/>
         </w:rPr>
-        <w:t>{</w:t>
-      </w:r>
-      <w:proofErr w:type="spellStart"/>
-      <w:proofErr w:type="gramStart"/>
-      <w:r>
-        <w:rPr>
-          <w:rFonts w:ascii="Times New Roman" w:hAnsi="Times New Roman" w:cs="Times New Roman"/>
-          <w:color w:val="202122"/>
-          <w:sz w:val="24"/>
-          <w:szCs w:val="24"/>
-          <w:shd w:val="clear" w:color="auto" w:fill="FFFFFF"/>
-        </w:rPr>
-        <w:t>props.children</w:t>
-      </w:r>
-      <w:proofErr w:type="spellEnd"/>
-      <w:proofErr w:type="gramEnd"/>
-      <w:r>
-        <w:rPr>
-          <w:rFonts w:ascii="Times New Roman" w:hAnsi="Times New Roman" w:cs="Times New Roman"/>
-          <w:color w:val="202122"/>
-          <w:sz w:val="24"/>
-          <w:szCs w:val="24"/>
-          <w:shd w:val="clear" w:color="auto" w:fill="FFFFFF"/>
-        </w:rPr>
-        <w:t>}</w:t>
+        <w:t>{props.children}</w:t>
       </w:r>
     </w:p>
     <w:p>
@@ -4068,51 +3310,7 @@
           <w:szCs w:val="24"/>
           <w:shd w:val="clear" w:color="auto" w:fill="FFFFFF"/>
         </w:rPr>
-        <w:t xml:space="preserve">We can’t update props in react </w:t>
-      </w:r>
-      <w:proofErr w:type="spellStart"/>
-      <w:r>
-        <w:rPr>
-          <w:rFonts w:ascii="Times New Roman" w:hAnsi="Times New Roman" w:cs="Times New Roman"/>
-          <w:color w:val="202122"/>
-          <w:sz w:val="24"/>
-          <w:szCs w:val="24"/>
-          <w:shd w:val="clear" w:color="auto" w:fill="FFFFFF"/>
-        </w:rPr>
-        <w:t>js</w:t>
-      </w:r>
-      <w:proofErr w:type="spellEnd"/>
-      <w:r>
-        <w:rPr>
-          <w:rFonts w:ascii="Times New Roman" w:hAnsi="Times New Roman" w:cs="Times New Roman"/>
-          <w:color w:val="202122"/>
-          <w:sz w:val="24"/>
-          <w:szCs w:val="24"/>
-          <w:shd w:val="clear" w:color="auto" w:fill="FFFFFF"/>
-        </w:rPr>
-        <w:t xml:space="preserve"> because props are read-only. Moreover, we </w:t>
-      </w:r>
-      <w:proofErr w:type="spellStart"/>
-      <w:r>
-        <w:rPr>
-          <w:rFonts w:ascii="Times New Roman" w:hAnsi="Times New Roman" w:cs="Times New Roman"/>
-          <w:color w:val="202122"/>
-          <w:sz w:val="24"/>
-          <w:szCs w:val="24"/>
-          <w:shd w:val="clear" w:color="auto" w:fill="FFFFFF"/>
-        </w:rPr>
-        <w:t>can not</w:t>
-      </w:r>
-      <w:proofErr w:type="spellEnd"/>
-      <w:r>
-        <w:rPr>
-          <w:rFonts w:ascii="Times New Roman" w:hAnsi="Times New Roman" w:cs="Times New Roman"/>
-          <w:color w:val="202122"/>
-          <w:sz w:val="24"/>
-          <w:szCs w:val="24"/>
-          <w:shd w:val="clear" w:color="auto" w:fill="FFFFFF"/>
-        </w:rPr>
-        <w:t xml:space="preserve"> modify props received from parent to child.</w:t>
+        <w:t>We can’t update props in react js because props are read-only. Moreover, we can not modify props received from parent to child.</w:t>
       </w:r>
     </w:p>
     <w:p>
@@ -4168,29 +3366,7 @@
           <w:szCs w:val="24"/>
           <w:shd w:val="clear" w:color="auto" w:fill="FFFFFF"/>
         </w:rPr>
-        <w:t xml:space="preserve">Most important prototype used in React </w:t>
-      </w:r>
-      <w:proofErr w:type="spellStart"/>
-      <w:r>
-        <w:rPr>
-          <w:rFonts w:ascii="Times New Roman" w:hAnsi="Times New Roman" w:cs="Times New Roman"/>
-          <w:color w:val="202122"/>
-          <w:sz w:val="24"/>
-          <w:szCs w:val="24"/>
-          <w:shd w:val="clear" w:color="auto" w:fill="FFFFFF"/>
-        </w:rPr>
-        <w:t>js</w:t>
-      </w:r>
-      <w:proofErr w:type="spellEnd"/>
-      <w:r>
-        <w:rPr>
-          <w:rFonts w:ascii="Times New Roman" w:hAnsi="Times New Roman" w:cs="Times New Roman"/>
-          <w:color w:val="202122"/>
-          <w:sz w:val="24"/>
-          <w:szCs w:val="24"/>
-          <w:shd w:val="clear" w:color="auto" w:fill="FFFFFF"/>
-        </w:rPr>
-        <w:t xml:space="preserve"> are:</w:t>
+        <w:t>Most important prototype used in React js are:</w:t>
       </w:r>
     </w:p>
     <w:p>
@@ -4474,29 +3650,7 @@
           <w:szCs w:val="24"/>
           <w:shd w:val="clear" w:color="auto" w:fill="FFFFFF"/>
         </w:rPr>
-        <w:t xml:space="preserve">We create lists in React as we do in regular JavaScript. Lists display data in an ordered format. The traversal of lists is done using the </w:t>
-      </w:r>
-      <w:proofErr w:type="gramStart"/>
-      <w:r>
-        <w:rPr>
-          <w:rFonts w:ascii="Times New Roman" w:hAnsi="Times New Roman"/>
-          <w:color w:val="202122"/>
-          <w:sz w:val="24"/>
-          <w:szCs w:val="24"/>
-          <w:shd w:val="clear" w:color="auto" w:fill="FFFFFF"/>
-        </w:rPr>
-        <w:t>map(</w:t>
-      </w:r>
-      <w:proofErr w:type="gramEnd"/>
-      <w:r>
-        <w:rPr>
-          <w:rFonts w:ascii="Times New Roman" w:hAnsi="Times New Roman"/>
-          <w:color w:val="202122"/>
-          <w:sz w:val="24"/>
-          <w:szCs w:val="24"/>
-          <w:shd w:val="clear" w:color="auto" w:fill="FFFFFF"/>
-        </w:rPr>
-        <w:t>) function.</w:t>
+        <w:t>We create lists in React as we do in regular JavaScript. Lists display data in an ordered format. The traversal of lists is done using the map() function.</w:t>
       </w:r>
     </w:p>
     <w:p>
@@ -4563,39 +3717,15 @@
           <w:shd w:val="clear" w:color="auto" w:fill="FFFFFF"/>
         </w:rPr>
       </w:pPr>
-      <w:proofErr w:type="spellStart"/>
-      <w:proofErr w:type="gramStart"/>
-      <w:r>
-        <w:rPr>
-          <w:rFonts w:ascii="Times New Roman" w:hAnsi="Times New Roman"/>
-          <w:color w:val="202122"/>
-          <w:sz w:val="24"/>
-          <w:szCs w:val="24"/>
-          <w:shd w:val="clear" w:color="auto" w:fill="FFFFFF"/>
-        </w:rPr>
-        <w:t>componentDidMount</w:t>
-      </w:r>
-      <w:proofErr w:type="spellEnd"/>
-      <w:r>
-        <w:rPr>
-          <w:rFonts w:ascii="Times New Roman" w:hAnsi="Times New Roman"/>
-          <w:color w:val="202122"/>
-          <w:sz w:val="24"/>
-          <w:szCs w:val="24"/>
-          <w:shd w:val="clear" w:color="auto" w:fill="FFFFFF"/>
-        </w:rPr>
-        <w:t>(</w:t>
-      </w:r>
-      <w:proofErr w:type="gramEnd"/>
-      <w:r>
-        <w:rPr>
-          <w:rFonts w:ascii="Times New Roman" w:hAnsi="Times New Roman"/>
-          <w:color w:val="202122"/>
-          <w:sz w:val="24"/>
-          <w:szCs w:val="24"/>
-          <w:shd w:val="clear" w:color="auto" w:fill="FFFFFF"/>
-        </w:rPr>
-        <w:t>): Is executed when the component gets rendered and placed on the DOM.</w:t>
+      <w:r>
+        <w:rPr>
+          <w:rFonts w:ascii="Times New Roman" w:hAnsi="Times New Roman"/>
+          <w:color w:val="202122"/>
+          <w:sz w:val="24"/>
+          <w:szCs w:val="24"/>
+          <w:shd w:val="clear" w:color="auto" w:fill="FFFFFF"/>
+        </w:rPr>
+        <w:t>componentDidMount(): Is executed when the component gets rendered and placed on the DOM.</w:t>
       </w:r>
     </w:p>
     <w:p>
@@ -4615,39 +3745,15 @@
           <w:shd w:val="clear" w:color="auto" w:fill="FFFFFF"/>
         </w:rPr>
       </w:pPr>
-      <w:proofErr w:type="spellStart"/>
-      <w:proofErr w:type="gramStart"/>
-      <w:r>
-        <w:rPr>
-          <w:rFonts w:ascii="Times New Roman" w:hAnsi="Times New Roman"/>
-          <w:color w:val="202122"/>
-          <w:sz w:val="24"/>
-          <w:szCs w:val="24"/>
-          <w:shd w:val="clear" w:color="auto" w:fill="FFFFFF"/>
-        </w:rPr>
-        <w:t>shouldComponentUpdate</w:t>
-      </w:r>
-      <w:proofErr w:type="spellEnd"/>
-      <w:r>
-        <w:rPr>
-          <w:rFonts w:ascii="Times New Roman" w:hAnsi="Times New Roman"/>
-          <w:color w:val="202122"/>
-          <w:sz w:val="24"/>
-          <w:szCs w:val="24"/>
-          <w:shd w:val="clear" w:color="auto" w:fill="FFFFFF"/>
-        </w:rPr>
-        <w:t>(</w:t>
-      </w:r>
-      <w:proofErr w:type="gramEnd"/>
-      <w:r>
-        <w:rPr>
-          <w:rFonts w:ascii="Times New Roman" w:hAnsi="Times New Roman"/>
-          <w:color w:val="202122"/>
-          <w:sz w:val="24"/>
-          <w:szCs w:val="24"/>
-          <w:shd w:val="clear" w:color="auto" w:fill="FFFFFF"/>
-        </w:rPr>
-        <w:t>): Is invoked when a component determines changes to the DOM and returns a “true” or “false” value based on certain conditions.</w:t>
+      <w:r>
+        <w:rPr>
+          <w:rFonts w:ascii="Times New Roman" w:hAnsi="Times New Roman"/>
+          <w:color w:val="202122"/>
+          <w:sz w:val="24"/>
+          <w:szCs w:val="24"/>
+          <w:shd w:val="clear" w:color="auto" w:fill="FFFFFF"/>
+        </w:rPr>
+        <w:t>shouldComponentUpdate(): Is invoked when a component determines changes to the DOM and returns a “true” or “false” value based on certain conditions.</w:t>
       </w:r>
     </w:p>
     <w:p>
@@ -4667,39 +3773,15 @@
           <w:shd w:val="clear" w:color="auto" w:fill="FFFFFF"/>
         </w:rPr>
       </w:pPr>
-      <w:proofErr w:type="spellStart"/>
-      <w:proofErr w:type="gramStart"/>
-      <w:r>
-        <w:rPr>
-          <w:rFonts w:ascii="Times New Roman" w:hAnsi="Times New Roman"/>
-          <w:color w:val="202122"/>
-          <w:sz w:val="24"/>
-          <w:szCs w:val="24"/>
-          <w:shd w:val="clear" w:color="auto" w:fill="FFFFFF"/>
-        </w:rPr>
-        <w:t>componentDidUpdate</w:t>
-      </w:r>
-      <w:proofErr w:type="spellEnd"/>
-      <w:r>
-        <w:rPr>
-          <w:rFonts w:ascii="Times New Roman" w:hAnsi="Times New Roman"/>
-          <w:color w:val="202122"/>
-          <w:sz w:val="24"/>
-          <w:szCs w:val="24"/>
-          <w:shd w:val="clear" w:color="auto" w:fill="FFFFFF"/>
-        </w:rPr>
-        <w:t>(</w:t>
-      </w:r>
-      <w:proofErr w:type="gramEnd"/>
-      <w:r>
-        <w:rPr>
-          <w:rFonts w:ascii="Times New Roman" w:hAnsi="Times New Roman"/>
-          <w:color w:val="202122"/>
-          <w:sz w:val="24"/>
-          <w:szCs w:val="24"/>
-          <w:shd w:val="clear" w:color="auto" w:fill="FFFFFF"/>
-        </w:rPr>
-        <w:t>): Is invoked immediately after rendering takes place.</w:t>
+      <w:r>
+        <w:rPr>
+          <w:rFonts w:ascii="Times New Roman" w:hAnsi="Times New Roman"/>
+          <w:color w:val="202122"/>
+          <w:sz w:val="24"/>
+          <w:szCs w:val="24"/>
+          <w:shd w:val="clear" w:color="auto" w:fill="FFFFFF"/>
+        </w:rPr>
+        <w:t>componentDidUpdate(): Is invoked immediately after rendering takes place.</w:t>
       </w:r>
     </w:p>
     <w:p>
@@ -4719,39 +3801,15 @@
           <w:shd w:val="clear" w:color="auto" w:fill="FFFFFF"/>
         </w:rPr>
       </w:pPr>
-      <w:proofErr w:type="spellStart"/>
-      <w:proofErr w:type="gramStart"/>
-      <w:r>
-        <w:rPr>
-          <w:rFonts w:ascii="Times New Roman" w:hAnsi="Times New Roman"/>
-          <w:color w:val="202122"/>
-          <w:sz w:val="24"/>
-          <w:szCs w:val="24"/>
-          <w:shd w:val="clear" w:color="auto" w:fill="FFFFFF"/>
-        </w:rPr>
-        <w:t>componentWillUnmount</w:t>
-      </w:r>
-      <w:proofErr w:type="spellEnd"/>
-      <w:r>
-        <w:rPr>
-          <w:rFonts w:ascii="Times New Roman" w:hAnsi="Times New Roman"/>
-          <w:color w:val="202122"/>
-          <w:sz w:val="24"/>
-          <w:szCs w:val="24"/>
-          <w:shd w:val="clear" w:color="auto" w:fill="FFFFFF"/>
-        </w:rPr>
-        <w:t>(</w:t>
-      </w:r>
-      <w:proofErr w:type="gramEnd"/>
-      <w:r>
-        <w:rPr>
-          <w:rFonts w:ascii="Times New Roman" w:hAnsi="Times New Roman"/>
-          <w:color w:val="202122"/>
-          <w:sz w:val="24"/>
-          <w:szCs w:val="24"/>
-          <w:shd w:val="clear" w:color="auto" w:fill="FFFFFF"/>
-        </w:rPr>
-        <w:t>): Is invoked immediately before a component is destroyed and unmounted permanently.</w:t>
+      <w:r>
+        <w:rPr>
+          <w:rFonts w:ascii="Times New Roman" w:hAnsi="Times New Roman"/>
+          <w:color w:val="202122"/>
+          <w:sz w:val="24"/>
+          <w:szCs w:val="24"/>
+          <w:shd w:val="clear" w:color="auto" w:fill="FFFFFF"/>
+        </w:rPr>
+        <w:t>componentWillUnmount(): Is invoked immediately before a component is destroyed and unmounted permanently.</w:t>
       </w:r>
     </w:p>
     <w:p>
@@ -4908,29 +3966,7 @@
           <w:szCs w:val="24"/>
           <w:shd w:val="clear" w:color="auto" w:fill="FFFFFF"/>
         </w:rPr>
-        <w:t xml:space="preserve">It follows </w:t>
-      </w:r>
-      <w:proofErr w:type="spellStart"/>
-      <w:r>
-        <w:rPr>
-          <w:rFonts w:ascii="Times New Roman" w:hAnsi="Times New Roman"/>
-          <w:color w:val="202122"/>
-          <w:sz w:val="24"/>
-          <w:szCs w:val="24"/>
-          <w:shd w:val="clear" w:color="auto" w:fill="FFFFFF"/>
-        </w:rPr>
-        <w:t>uni</w:t>
-      </w:r>
-      <w:proofErr w:type="spellEnd"/>
-      <w:r>
-        <w:rPr>
-          <w:rFonts w:ascii="Times New Roman" w:hAnsi="Times New Roman"/>
-          <w:color w:val="202122"/>
-          <w:sz w:val="24"/>
-          <w:szCs w:val="24"/>
-          <w:shd w:val="clear" w:color="auto" w:fill="FFFFFF"/>
-        </w:rPr>
-        <w:t>-directional data flow or data binding.</w:t>
+        <w:t>It follows uni-directional data flow or data binding.</w:t>
       </w:r>
     </w:p>
     <w:p>
@@ -5237,29 +4273,7 @@
           <w:szCs w:val="24"/>
           <w:shd w:val="clear" w:color="auto" w:fill="FFFFFF"/>
         </w:rPr>
-        <w:t xml:space="preserve">Reducer </w:t>
-      </w:r>
-      <w:proofErr w:type="gramStart"/>
-      <w:r>
-        <w:rPr>
-          <w:rFonts w:ascii="Times New Roman" w:hAnsi="Times New Roman"/>
-          <w:color w:val="202122"/>
-          <w:sz w:val="24"/>
-          <w:szCs w:val="24"/>
-          <w:shd w:val="clear" w:color="auto" w:fill="FFFFFF"/>
-        </w:rPr>
-        <w:t>–  It</w:t>
-      </w:r>
-      <w:proofErr w:type="gramEnd"/>
-      <w:r>
-        <w:rPr>
-          <w:rFonts w:ascii="Times New Roman" w:hAnsi="Times New Roman"/>
-          <w:color w:val="202122"/>
-          <w:sz w:val="24"/>
-          <w:szCs w:val="24"/>
-          <w:shd w:val="clear" w:color="auto" w:fill="FFFFFF"/>
-        </w:rPr>
-        <w:t xml:space="preserve"> is a place to determine how the state will change.</w:t>
+        <w:t>Reducer –  It is a place to determine how the state will change.</w:t>
       </w:r>
     </w:p>
     <w:p>
@@ -5431,195 +4445,79 @@
           <w:szCs w:val="24"/>
           <w:shd w:val="clear" w:color="auto" w:fill="FFFFFF"/>
         </w:rPr>
-        <w:t xml:space="preserve">Why React uses </w:t>
-      </w:r>
-      <w:proofErr w:type="spellStart"/>
-      <w:r>
-        <w:rPr>
-          <w:rFonts w:ascii="Times New Roman" w:hAnsi="Times New Roman"/>
-          <w:b/>
-          <w:bCs/>
-          <w:color w:val="202122"/>
-          <w:sz w:val="24"/>
-          <w:szCs w:val="24"/>
-          <w:shd w:val="clear" w:color="auto" w:fill="FFFFFF"/>
-        </w:rPr>
-        <w:t>className</w:t>
-      </w:r>
-      <w:proofErr w:type="spellEnd"/>
-      <w:r>
-        <w:rPr>
-          <w:rFonts w:ascii="Times New Roman" w:hAnsi="Times New Roman"/>
-          <w:b/>
-          <w:bCs/>
-          <w:color w:val="202122"/>
-          <w:sz w:val="24"/>
-          <w:szCs w:val="24"/>
-          <w:shd w:val="clear" w:color="auto" w:fill="FFFFFF"/>
-        </w:rPr>
-        <w:t xml:space="preserve"> over class attribute?</w:t>
-      </w:r>
-    </w:p>
-    <w:p>
-      <w:pPr>
-        <w:spacing w:line="276" w:lineRule="auto"/>
-        <w:ind w:left="360"/>
-        <w:jc w:val="both"/>
-        <w:rPr>
-          <w:rFonts w:ascii="Times New Roman" w:hAnsi="Times New Roman"/>
-          <w:color w:val="202122"/>
-          <w:sz w:val="24"/>
-          <w:szCs w:val="24"/>
-          <w:shd w:val="clear" w:color="auto" w:fill="FFFFFF"/>
-        </w:rPr>
-      </w:pPr>
-      <w:r>
-        <w:rPr>
-          <w:rFonts w:ascii="Times New Roman" w:hAnsi="Times New Roman"/>
-          <w:color w:val="202122"/>
-          <w:sz w:val="24"/>
-          <w:szCs w:val="24"/>
-          <w:shd w:val="clear" w:color="auto" w:fill="FFFFFF"/>
-        </w:rPr>
-        <w:t xml:space="preserve">The attribute class is a keyword in JavaScript, and JSX is an extension of JavaScript. That's the principal reason why React uses </w:t>
-      </w:r>
-      <w:proofErr w:type="spellStart"/>
-      <w:r>
-        <w:rPr>
-          <w:rFonts w:ascii="Times New Roman" w:hAnsi="Times New Roman"/>
-          <w:color w:val="202122"/>
-          <w:sz w:val="24"/>
-          <w:szCs w:val="24"/>
-          <w:shd w:val="clear" w:color="auto" w:fill="FFFFFF"/>
-        </w:rPr>
-        <w:t>className</w:t>
-      </w:r>
-      <w:proofErr w:type="spellEnd"/>
-      <w:r>
-        <w:rPr>
-          <w:rFonts w:ascii="Times New Roman" w:hAnsi="Times New Roman"/>
-          <w:color w:val="202122"/>
-          <w:sz w:val="24"/>
-          <w:szCs w:val="24"/>
-          <w:shd w:val="clear" w:color="auto" w:fill="FFFFFF"/>
-        </w:rPr>
-        <w:t xml:space="preserve"> instead of class. Pass a string as the </w:t>
-      </w:r>
-      <w:proofErr w:type="spellStart"/>
-      <w:r>
-        <w:rPr>
-          <w:rFonts w:ascii="Times New Roman" w:hAnsi="Times New Roman"/>
-          <w:color w:val="202122"/>
-          <w:sz w:val="24"/>
-          <w:szCs w:val="24"/>
-          <w:shd w:val="clear" w:color="auto" w:fill="FFFFFF"/>
-        </w:rPr>
-        <w:t>className</w:t>
-      </w:r>
-      <w:proofErr w:type="spellEnd"/>
-      <w:r>
-        <w:rPr>
-          <w:rFonts w:ascii="Times New Roman" w:hAnsi="Times New Roman"/>
-          <w:color w:val="202122"/>
-          <w:sz w:val="24"/>
-          <w:szCs w:val="24"/>
-          <w:shd w:val="clear" w:color="auto" w:fill="FFFFFF"/>
-        </w:rPr>
-        <w:t xml:space="preserve"> prop.</w:t>
-      </w:r>
-    </w:p>
-    <w:p>
-      <w:pPr>
-        <w:spacing w:line="276" w:lineRule="auto"/>
-        <w:ind w:left="360"/>
-        <w:jc w:val="both"/>
-        <w:rPr>
-          <w:rFonts w:ascii="Times New Roman" w:hAnsi="Times New Roman"/>
-          <w:color w:val="202122"/>
-          <w:sz w:val="24"/>
-          <w:szCs w:val="24"/>
-          <w:shd w:val="clear" w:color="auto" w:fill="FFFFFF"/>
-        </w:rPr>
-      </w:pPr>
-      <w:proofErr w:type="gramStart"/>
-      <w:r>
-        <w:rPr>
-          <w:rFonts w:ascii="Times New Roman" w:hAnsi="Times New Roman"/>
-          <w:color w:val="202122"/>
-          <w:sz w:val="24"/>
-          <w:szCs w:val="24"/>
-          <w:shd w:val="clear" w:color="auto" w:fill="FFFFFF"/>
-        </w:rPr>
-        <w:t>render(</w:t>
-      </w:r>
-      <w:proofErr w:type="gramEnd"/>
-      <w:r>
-        <w:rPr>
-          <w:rFonts w:ascii="Times New Roman" w:hAnsi="Times New Roman"/>
-          <w:color w:val="202122"/>
-          <w:sz w:val="24"/>
-          <w:szCs w:val="24"/>
-          <w:shd w:val="clear" w:color="auto" w:fill="FFFFFF"/>
-        </w:rPr>
-        <w:t>) {</w:t>
-      </w:r>
-    </w:p>
-    <w:p>
-      <w:pPr>
-        <w:spacing w:line="276" w:lineRule="auto"/>
-        <w:ind w:left="360"/>
-        <w:jc w:val="both"/>
-        <w:rPr>
-          <w:rFonts w:ascii="Times New Roman" w:hAnsi="Times New Roman"/>
-          <w:color w:val="202122"/>
-          <w:sz w:val="24"/>
-          <w:szCs w:val="24"/>
-          <w:shd w:val="clear" w:color="auto" w:fill="FFFFFF"/>
-        </w:rPr>
-      </w:pPr>
-      <w:r>
-        <w:rPr>
-          <w:rFonts w:ascii="Times New Roman" w:hAnsi="Times New Roman"/>
-          <w:color w:val="202122"/>
-          <w:sz w:val="24"/>
-          <w:szCs w:val="24"/>
-          <w:shd w:val="clear" w:color="auto" w:fill="FFFFFF"/>
-        </w:rPr>
-        <w:t xml:space="preserve">  return &lt;span </w:t>
-      </w:r>
-      <w:proofErr w:type="spellStart"/>
-      <w:r>
-        <w:rPr>
-          <w:rFonts w:ascii="Times New Roman" w:hAnsi="Times New Roman"/>
-          <w:color w:val="202122"/>
-          <w:sz w:val="24"/>
-          <w:szCs w:val="24"/>
-          <w:shd w:val="clear" w:color="auto" w:fill="FFFFFF"/>
-        </w:rPr>
-        <w:t>className</w:t>
-      </w:r>
-      <w:proofErr w:type="spellEnd"/>
-      <w:proofErr w:type="gramStart"/>
-      <w:r>
-        <w:rPr>
-          <w:rFonts w:ascii="Times New Roman" w:hAnsi="Times New Roman"/>
-          <w:color w:val="202122"/>
-          <w:sz w:val="24"/>
-          <w:szCs w:val="24"/>
-          <w:shd w:val="clear" w:color="auto" w:fill="FFFFFF"/>
-        </w:rPr>
-        <w:t>={</w:t>
-      </w:r>
-      <w:proofErr w:type="gramEnd"/>
-      <w:r>
-        <w:rPr>
-          <w:rFonts w:ascii="Times New Roman" w:hAnsi="Times New Roman"/>
-          <w:color w:val="202122"/>
-          <w:sz w:val="24"/>
-          <w:szCs w:val="24"/>
-          <w:shd w:val="clear" w:color="auto" w:fill="FFFFFF"/>
-        </w:rPr>
-        <w:t>'menu navigation-menu'}&gt;{'Menu'}&lt;/span&gt;</w:t>
+        <w:t>Why React uses className over class attribute?</w:t>
+      </w:r>
+    </w:p>
+    <w:p>
+      <w:pPr>
+        <w:spacing w:line="276" w:lineRule="auto"/>
+        <w:ind w:left="360"/>
+        <w:jc w:val="both"/>
+        <w:rPr>
+          <w:rFonts w:ascii="Times New Roman" w:hAnsi="Times New Roman"/>
+          <w:color w:val="202122"/>
+          <w:sz w:val="24"/>
+          <w:szCs w:val="24"/>
+          <w:shd w:val="clear" w:color="auto" w:fill="FFFFFF"/>
+        </w:rPr>
+      </w:pPr>
+      <w:r>
+        <w:rPr>
+          <w:rFonts w:ascii="Times New Roman" w:hAnsi="Times New Roman"/>
+          <w:color w:val="202122"/>
+          <w:sz w:val="24"/>
+          <w:szCs w:val="24"/>
+          <w:shd w:val="clear" w:color="auto" w:fill="FFFFFF"/>
+        </w:rPr>
+        <w:t>The attribute class is a keyword in JavaScript, and JSX is an extension of JavaScript. That's the principal reason why React uses className instead of class. Pass a string as the className prop.</w:t>
+      </w:r>
+    </w:p>
+    <w:p>
+      <w:pPr>
+        <w:spacing w:line="276" w:lineRule="auto"/>
+        <w:ind w:left="360"/>
+        <w:jc w:val="both"/>
+        <w:rPr>
+          <w:rFonts w:ascii="Times New Roman" w:hAnsi="Times New Roman"/>
+          <w:color w:val="202122"/>
+          <w:sz w:val="24"/>
+          <w:szCs w:val="24"/>
+          <w:shd w:val="clear" w:color="auto" w:fill="FFFFFF"/>
+        </w:rPr>
+      </w:pPr>
+      <w:r>
+        <w:rPr>
+          <w:rFonts w:ascii="Times New Roman" w:hAnsi="Times New Roman"/>
+          <w:color w:val="202122"/>
+          <w:sz w:val="24"/>
+          <w:szCs w:val="24"/>
+          <w:shd w:val="clear" w:color="auto" w:fill="FFFFFF"/>
+        </w:rPr>
+        <w:t>render() {</w:t>
+      </w:r>
+    </w:p>
+    <w:p>
+      <w:pPr>
+        <w:spacing w:line="276" w:lineRule="auto"/>
+        <w:ind w:left="360"/>
+        <w:jc w:val="both"/>
+        <w:rPr>
+          <w:rFonts w:ascii="Times New Roman" w:hAnsi="Times New Roman"/>
+          <w:color w:val="202122"/>
+          <w:sz w:val="24"/>
+          <w:szCs w:val="24"/>
+          <w:shd w:val="clear" w:color="auto" w:fill="FFFFFF"/>
+        </w:rPr>
+      </w:pPr>
+      <w:r>
+        <w:rPr>
+          <w:rFonts w:ascii="Times New Roman" w:hAnsi="Times New Roman"/>
+          <w:color w:val="202122"/>
+          <w:sz w:val="24"/>
+          <w:szCs w:val="24"/>
+          <w:shd w:val="clear" w:color="auto" w:fill="FFFFFF"/>
+        </w:rPr>
+        <w:t xml:space="preserve">  return &lt;span className={'menu navigation-menu'}&gt;{'Menu'}&lt;/span&gt;</w:t>
       </w:r>
     </w:p>
     <w:p>
@@ -5690,79 +4588,31 @@
           <w:shd w:val="clear" w:color="auto" w:fill="FFFFFF"/>
         </w:rPr>
         <w:lastRenderedPageBreak/>
-        <w:t xml:space="preserve">Why fragments are better than container </w:t>
-      </w:r>
-      <w:proofErr w:type="spellStart"/>
-      <w:r>
-        <w:rPr>
-          <w:rFonts w:ascii="Times New Roman" w:hAnsi="Times New Roman"/>
-          <w:b/>
-          <w:bCs/>
-          <w:color w:val="202122"/>
-          <w:sz w:val="24"/>
-          <w:szCs w:val="24"/>
-          <w:shd w:val="clear" w:color="auto" w:fill="FFFFFF"/>
-        </w:rPr>
-        <w:t>divs</w:t>
-      </w:r>
-      <w:proofErr w:type="spellEnd"/>
-      <w:r>
-        <w:rPr>
-          <w:rFonts w:ascii="Times New Roman" w:hAnsi="Times New Roman"/>
-          <w:b/>
-          <w:bCs/>
-          <w:color w:val="202122"/>
-          <w:sz w:val="24"/>
-          <w:szCs w:val="24"/>
-          <w:shd w:val="clear" w:color="auto" w:fill="FFFFFF"/>
-        </w:rPr>
-        <w:t>?</w:t>
-      </w:r>
-    </w:p>
-    <w:p>
-      <w:pPr>
-        <w:spacing w:line="276" w:lineRule="auto"/>
-        <w:ind w:left="360"/>
-        <w:jc w:val="both"/>
-        <w:rPr>
-          <w:rFonts w:ascii="Times New Roman" w:hAnsi="Times New Roman"/>
-          <w:color w:val="202122"/>
-          <w:sz w:val="24"/>
-          <w:szCs w:val="24"/>
-          <w:shd w:val="clear" w:color="auto" w:fill="FFFFFF"/>
-        </w:rPr>
-      </w:pPr>
-      <w:r>
-        <w:rPr>
-          <w:rFonts w:ascii="Times New Roman" w:hAnsi="Times New Roman"/>
-          <w:color w:val="202122"/>
-          <w:sz w:val="24"/>
-          <w:szCs w:val="24"/>
-          <w:shd w:val="clear" w:color="auto" w:fill="FFFFFF"/>
-        </w:rPr>
-        <w:t xml:space="preserve">Below </w:t>
-      </w:r>
-      <w:proofErr w:type="gramStart"/>
-      <w:r>
-        <w:rPr>
-          <w:rFonts w:ascii="Times New Roman" w:hAnsi="Times New Roman"/>
-          <w:color w:val="202122"/>
-          <w:sz w:val="24"/>
-          <w:szCs w:val="24"/>
-          <w:shd w:val="clear" w:color="auto" w:fill="FFFFFF"/>
-        </w:rPr>
-        <w:t>are</w:t>
-      </w:r>
-      <w:proofErr w:type="gramEnd"/>
-      <w:r>
-        <w:rPr>
-          <w:rFonts w:ascii="Times New Roman" w:hAnsi="Times New Roman"/>
-          <w:color w:val="202122"/>
-          <w:sz w:val="24"/>
-          <w:szCs w:val="24"/>
-          <w:shd w:val="clear" w:color="auto" w:fill="FFFFFF"/>
-        </w:rPr>
-        <w:t xml:space="preserve"> the list of reasons to prefer fragments over container DOM elements,</w:t>
+        <w:t>Why fragments are better than container divs?</w:t>
+      </w:r>
+    </w:p>
+    <w:p>
+      <w:pPr>
+        <w:spacing w:line="276" w:lineRule="auto"/>
+        <w:ind w:left="360"/>
+        <w:jc w:val="both"/>
+        <w:rPr>
+          <w:rFonts w:ascii="Times New Roman" w:hAnsi="Times New Roman"/>
+          <w:color w:val="202122"/>
+          <w:sz w:val="24"/>
+          <w:szCs w:val="24"/>
+          <w:shd w:val="clear" w:color="auto" w:fill="FFFFFF"/>
+        </w:rPr>
+      </w:pPr>
+      <w:r>
+        <w:rPr>
+          <w:rFonts w:ascii="Times New Roman" w:hAnsi="Times New Roman"/>
+          <w:color w:val="202122"/>
+          <w:sz w:val="24"/>
+          <w:szCs w:val="24"/>
+          <w:shd w:val="clear" w:color="auto" w:fill="FFFFFF"/>
+        </w:rPr>
+        <w:t>Below are the list of reasons to prefer fragments over container DOM elements,</w:t>
       </w:r>
     </w:p>
     <w:p>
@@ -5818,29 +4668,7 @@
           <w:szCs w:val="24"/>
           <w:shd w:val="clear" w:color="auto" w:fill="FFFFFF"/>
         </w:rPr>
-        <w:t xml:space="preserve">Some CSS mechanisms like Flexbox and CSS Grid have a special parent-child relationships, and adding </w:t>
-      </w:r>
-      <w:proofErr w:type="spellStart"/>
-      <w:r>
-        <w:rPr>
-          <w:rFonts w:ascii="Times New Roman" w:hAnsi="Times New Roman"/>
-          <w:color w:val="202122"/>
-          <w:sz w:val="24"/>
-          <w:szCs w:val="24"/>
-          <w:shd w:val="clear" w:color="auto" w:fill="FFFFFF"/>
-        </w:rPr>
-        <w:t>divs</w:t>
-      </w:r>
-      <w:proofErr w:type="spellEnd"/>
-      <w:r>
-        <w:rPr>
-          <w:rFonts w:ascii="Times New Roman" w:hAnsi="Times New Roman"/>
-          <w:color w:val="202122"/>
-          <w:sz w:val="24"/>
-          <w:szCs w:val="24"/>
-          <w:shd w:val="clear" w:color="auto" w:fill="FFFFFF"/>
-        </w:rPr>
-        <w:t xml:space="preserve"> in the middle makes it hard to keep the desired layout.</w:t>
+        <w:t>Some CSS mechanisms like Flexbox and CSS Grid have a special parent-child relationships, and adding divs in the middle makes it hard to keep the desired layout.</w:t>
       </w:r>
     </w:p>
     <w:p>
@@ -5910,45 +4738,22 @@
           <w:szCs w:val="24"/>
           <w:shd w:val="clear" w:color="auto" w:fill="FFFFFF"/>
         </w:rPr>
-        <w:t xml:space="preserve">The style attribute accepts a JavaScript object with </w:t>
-      </w:r>
-      <w:proofErr w:type="spellStart"/>
-      <w:r>
-        <w:rPr>
-          <w:rFonts w:ascii="Times New Roman" w:hAnsi="Times New Roman"/>
-          <w:color w:val="202122"/>
-          <w:sz w:val="24"/>
-          <w:szCs w:val="24"/>
-          <w:shd w:val="clear" w:color="auto" w:fill="FFFFFF"/>
-        </w:rPr>
-        <w:t>camelCased</w:t>
-      </w:r>
-      <w:proofErr w:type="spellEnd"/>
-      <w:r>
-        <w:rPr>
-          <w:rFonts w:ascii="Times New Roman" w:hAnsi="Times New Roman"/>
-          <w:color w:val="202122"/>
-          <w:sz w:val="24"/>
-          <w:szCs w:val="24"/>
-          <w:shd w:val="clear" w:color="auto" w:fill="FFFFFF"/>
-        </w:rPr>
-        <w:t xml:space="preserve"> properties rather than a CSS string. This is consistent with the DOM style JavaScript property, is more efficient, and prevents XSS security holes.</w:t>
-      </w:r>
-    </w:p>
-    <w:p>
-      <w:pPr>
-        <w:spacing w:line="276" w:lineRule="auto"/>
-        <w:ind w:left="360"/>
-        <w:jc w:val="both"/>
-        <w:rPr>
-          <w:rFonts w:ascii="Times New Roman" w:hAnsi="Times New Roman"/>
-          <w:color w:val="202122"/>
-          <w:sz w:val="24"/>
-          <w:szCs w:val="24"/>
-          <w:shd w:val="clear" w:color="auto" w:fill="FFFFFF"/>
-        </w:rPr>
-      </w:pPr>
-      <w:proofErr w:type="gramStart"/>
+        <w:t>The style attribute accepts a JavaScript object with camelCased properties rather than a CSS string. This is consistent with the DOM style JavaScript property, is more efficient, and prevents XSS security holes.</w:t>
+      </w:r>
+    </w:p>
+    <w:p>
+      <w:pPr>
+        <w:spacing w:line="276" w:lineRule="auto"/>
+        <w:ind w:left="360"/>
+        <w:jc w:val="both"/>
+        <w:rPr>
+          <w:rFonts w:ascii="Times New Roman" w:hAnsi="Times New Roman"/>
+          <w:color w:val="202122"/>
+          <w:sz w:val="24"/>
+          <w:szCs w:val="24"/>
+          <w:shd w:val="clear" w:color="auto" w:fill="FFFFFF"/>
+        </w:rPr>
+      </w:pPr>
       <w:r>
         <w:rPr>
           <w:rFonts w:ascii="Times New Roman" w:hAnsi="Times New Roman"/>
@@ -5959,52 +4764,29 @@
         </w:rPr>
         <w:t>Example :</w:t>
       </w:r>
-      <w:proofErr w:type="gramEnd"/>
-    </w:p>
-    <w:p>
-      <w:pPr>
-        <w:spacing w:line="276" w:lineRule="auto"/>
-        <w:ind w:left="360"/>
-        <w:jc w:val="both"/>
-        <w:rPr>
-          <w:rFonts w:ascii="Times New Roman" w:hAnsi="Times New Roman"/>
-          <w:color w:val="202122"/>
-          <w:sz w:val="24"/>
-          <w:szCs w:val="24"/>
-          <w:shd w:val="clear" w:color="auto" w:fill="FFFFFF"/>
-        </w:rPr>
-      </w:pPr>
-      <w:r>
-        <w:rPr>
-          <w:rFonts w:ascii="Times New Roman" w:hAnsi="Times New Roman"/>
-          <w:color w:val="202122"/>
-          <w:sz w:val="24"/>
-          <w:szCs w:val="24"/>
-          <w:shd w:val="clear" w:color="auto" w:fill="FFFFFF"/>
-        </w:rPr>
-        <w:t xml:space="preserve">const </w:t>
-      </w:r>
-      <w:proofErr w:type="spellStart"/>
-      <w:r>
-        <w:rPr>
-          <w:rFonts w:ascii="Times New Roman" w:hAnsi="Times New Roman"/>
-          <w:color w:val="202122"/>
-          <w:sz w:val="24"/>
-          <w:szCs w:val="24"/>
-          <w:shd w:val="clear" w:color="auto" w:fill="FFFFFF"/>
-        </w:rPr>
-        <w:t>divStyle</w:t>
-      </w:r>
-      <w:proofErr w:type="spellEnd"/>
-      <w:r>
-        <w:rPr>
-          <w:rFonts w:ascii="Times New Roman" w:hAnsi="Times New Roman"/>
-          <w:color w:val="202122"/>
-          <w:sz w:val="24"/>
-          <w:szCs w:val="24"/>
-          <w:shd w:val="clear" w:color="auto" w:fill="FFFFFF"/>
-        </w:rPr>
-        <w:t xml:space="preserve"> = {</w:t>
+    </w:p>
+    <w:p>
+      <w:pPr>
+        <w:spacing w:line="276" w:lineRule="auto"/>
+        <w:ind w:left="360"/>
+        <w:jc w:val="both"/>
+        <w:rPr>
+          <w:rFonts w:ascii="Times New Roman" w:hAnsi="Times New Roman"/>
+          <w:color w:val="202122"/>
+          <w:sz w:val="24"/>
+          <w:szCs w:val="24"/>
+          <w:shd w:val="clear" w:color="auto" w:fill="FFFFFF"/>
+        </w:rPr>
+      </w:pPr>
+      <w:r>
+        <w:rPr>
+          <w:rFonts w:ascii="Times New Roman" w:hAnsi="Times New Roman"/>
+          <w:color w:val="202122"/>
+          <w:sz w:val="24"/>
+          <w:szCs w:val="24"/>
+          <w:shd w:val="clear" w:color="auto" w:fill="FFFFFF"/>
+        </w:rPr>
+        <w:t>const divStyle = {</w:t>
       </w:r>
     </w:p>
     <w:p>
@@ -6044,83 +4826,15 @@
           <w:shd w:val="clear" w:color="auto" w:fill="FFFFFF"/>
         </w:rPr>
       </w:pPr>
-      <w:proofErr w:type="spellStart"/>
-      <w:r>
-        <w:rPr>
-          <w:rFonts w:ascii="Times New Roman" w:hAnsi="Times New Roman"/>
-          <w:color w:val="202122"/>
-          <w:sz w:val="24"/>
-          <w:szCs w:val="24"/>
-          <w:shd w:val="clear" w:color="auto" w:fill="FFFFFF"/>
-        </w:rPr>
-        <w:t>backgroundImage</w:t>
-      </w:r>
-      <w:proofErr w:type="spellEnd"/>
-      <w:r>
-        <w:rPr>
-          <w:rFonts w:ascii="Times New Roman" w:hAnsi="Times New Roman"/>
-          <w:color w:val="202122"/>
-          <w:sz w:val="24"/>
-          <w:szCs w:val="24"/>
-          <w:shd w:val="clear" w:color="auto" w:fill="FFFFFF"/>
-        </w:rPr>
-        <w:t>: "</w:t>
-      </w:r>
-      <w:proofErr w:type="spellStart"/>
-      <w:proofErr w:type="gramStart"/>
-      <w:r>
-        <w:rPr>
-          <w:rFonts w:ascii="Times New Roman" w:hAnsi="Times New Roman"/>
-          <w:color w:val="202122"/>
-          <w:sz w:val="24"/>
-          <w:szCs w:val="24"/>
-          <w:shd w:val="clear" w:color="auto" w:fill="FFFFFF"/>
-        </w:rPr>
-        <w:t>url</w:t>
-      </w:r>
-      <w:proofErr w:type="spellEnd"/>
-      <w:r>
-        <w:rPr>
-          <w:rFonts w:ascii="Times New Roman" w:hAnsi="Times New Roman"/>
-          <w:color w:val="202122"/>
-          <w:sz w:val="24"/>
-          <w:szCs w:val="24"/>
-          <w:shd w:val="clear" w:color="auto" w:fill="FFFFFF"/>
-        </w:rPr>
-        <w:t>(</w:t>
-      </w:r>
-      <w:proofErr w:type="gramEnd"/>
-      <w:r>
-        <w:rPr>
-          <w:rFonts w:ascii="Times New Roman" w:hAnsi="Times New Roman"/>
-          <w:color w:val="202122"/>
-          <w:sz w:val="24"/>
-          <w:szCs w:val="24"/>
-          <w:shd w:val="clear" w:color="auto" w:fill="FFFFFF"/>
-        </w:rPr>
-        <w:t xml:space="preserve">" + </w:t>
-      </w:r>
-      <w:proofErr w:type="spellStart"/>
-      <w:r>
-        <w:rPr>
-          <w:rFonts w:ascii="Times New Roman" w:hAnsi="Times New Roman"/>
-          <w:color w:val="202122"/>
-          <w:sz w:val="24"/>
-          <w:szCs w:val="24"/>
-          <w:shd w:val="clear" w:color="auto" w:fill="FFFFFF"/>
-        </w:rPr>
-        <w:t>imgUrl</w:t>
-      </w:r>
-      <w:proofErr w:type="spellEnd"/>
-      <w:r>
-        <w:rPr>
-          <w:rFonts w:ascii="Times New Roman" w:hAnsi="Times New Roman"/>
-          <w:color w:val="202122"/>
-          <w:sz w:val="24"/>
-          <w:szCs w:val="24"/>
-          <w:shd w:val="clear" w:color="auto" w:fill="FFFFFF"/>
-        </w:rPr>
-        <w:t xml:space="preserve"> + ")",</w:t>
+      <w:r>
+        <w:rPr>
+          <w:rFonts w:ascii="Times New Roman" w:hAnsi="Times New Roman"/>
+          <w:color w:val="202122"/>
+          <w:sz w:val="24"/>
+          <w:szCs w:val="24"/>
+          <w:shd w:val="clear" w:color="auto" w:fill="FFFFFF"/>
+        </w:rPr>
+        <w:t>backgroundImage: "url(" + imgUrl + ")",</w:t>
       </w:r>
     </w:p>
     <w:p>
@@ -6168,109 +4882,31 @@
           <w:szCs w:val="24"/>
           <w:shd w:val="clear" w:color="auto" w:fill="FFFFFF"/>
         </w:rPr>
-        <w:t xml:space="preserve">function </w:t>
-      </w:r>
-      <w:proofErr w:type="spellStart"/>
-      <w:proofErr w:type="gramStart"/>
-      <w:r>
-        <w:rPr>
-          <w:rFonts w:ascii="Times New Roman" w:hAnsi="Times New Roman"/>
-          <w:color w:val="202122"/>
-          <w:sz w:val="24"/>
-          <w:szCs w:val="24"/>
-          <w:shd w:val="clear" w:color="auto" w:fill="FFFFFF"/>
-        </w:rPr>
-        <w:t>HelloWorldComponent</w:t>
-      </w:r>
-      <w:proofErr w:type="spellEnd"/>
-      <w:r>
-        <w:rPr>
-          <w:rFonts w:ascii="Times New Roman" w:hAnsi="Times New Roman"/>
-          <w:color w:val="202122"/>
-          <w:sz w:val="24"/>
-          <w:szCs w:val="24"/>
-          <w:shd w:val="clear" w:color="auto" w:fill="FFFFFF"/>
-        </w:rPr>
-        <w:t>(</w:t>
-      </w:r>
-      <w:proofErr w:type="gramEnd"/>
-      <w:r>
-        <w:rPr>
-          <w:rFonts w:ascii="Times New Roman" w:hAnsi="Times New Roman"/>
-          <w:color w:val="202122"/>
-          <w:sz w:val="24"/>
-          <w:szCs w:val="24"/>
-          <w:shd w:val="clear" w:color="auto" w:fill="FFFFFF"/>
-        </w:rPr>
-        <w:t>) {</w:t>
-      </w:r>
-    </w:p>
-    <w:p>
-      <w:pPr>
-        <w:spacing w:line="276" w:lineRule="auto"/>
-        <w:ind w:left="360"/>
-        <w:jc w:val="both"/>
-        <w:rPr>
-          <w:rFonts w:ascii="Times New Roman" w:hAnsi="Times New Roman"/>
-          <w:color w:val="202122"/>
-          <w:sz w:val="24"/>
-          <w:szCs w:val="24"/>
-          <w:shd w:val="clear" w:color="auto" w:fill="FFFFFF"/>
-        </w:rPr>
-      </w:pPr>
-      <w:r>
-        <w:rPr>
-          <w:rFonts w:ascii="Times New Roman" w:hAnsi="Times New Roman"/>
-          <w:color w:val="202122"/>
-          <w:sz w:val="24"/>
-          <w:szCs w:val="24"/>
-          <w:shd w:val="clear" w:color="auto" w:fill="FFFFFF"/>
-        </w:rPr>
-        <w:t xml:space="preserve">  return &lt;div style={</w:t>
-      </w:r>
-      <w:proofErr w:type="spellStart"/>
-      <w:r>
-        <w:rPr>
-          <w:rFonts w:ascii="Times New Roman" w:hAnsi="Times New Roman"/>
-          <w:color w:val="202122"/>
-          <w:sz w:val="24"/>
-          <w:szCs w:val="24"/>
-          <w:shd w:val="clear" w:color="auto" w:fill="FFFFFF"/>
-        </w:rPr>
-        <w:t>divStyle</w:t>
-      </w:r>
-      <w:proofErr w:type="spellEnd"/>
-      <w:r>
-        <w:rPr>
-          <w:rFonts w:ascii="Times New Roman" w:hAnsi="Times New Roman"/>
-          <w:color w:val="202122"/>
-          <w:sz w:val="24"/>
-          <w:szCs w:val="24"/>
-          <w:shd w:val="clear" w:color="auto" w:fill="FFFFFF"/>
-        </w:rPr>
-        <w:t xml:space="preserve">}&gt;Hello </w:t>
-      </w:r>
-      <w:proofErr w:type="gramStart"/>
-      <w:r>
-        <w:rPr>
-          <w:rFonts w:ascii="Times New Roman" w:hAnsi="Times New Roman"/>
-          <w:color w:val="202122"/>
-          <w:sz w:val="24"/>
-          <w:szCs w:val="24"/>
-          <w:shd w:val="clear" w:color="auto" w:fill="FFFFFF"/>
-        </w:rPr>
-        <w:t>World!&lt;</w:t>
-      </w:r>
-      <w:proofErr w:type="gramEnd"/>
-      <w:r>
-        <w:rPr>
-          <w:rFonts w:ascii="Times New Roman" w:hAnsi="Times New Roman"/>
-          <w:color w:val="202122"/>
-          <w:sz w:val="24"/>
-          <w:szCs w:val="24"/>
-          <w:shd w:val="clear" w:color="auto" w:fill="FFFFFF"/>
-        </w:rPr>
-        <w:t>/div&gt;;</w:t>
+        <w:t>function HelloWorldComponent() {</w:t>
+      </w:r>
+    </w:p>
+    <w:p>
+      <w:pPr>
+        <w:spacing w:line="276" w:lineRule="auto"/>
+        <w:ind w:left="360"/>
+        <w:jc w:val="both"/>
+        <w:rPr>
+          <w:rFonts w:ascii="Times New Roman" w:hAnsi="Times New Roman"/>
+          <w:color w:val="202122"/>
+          <w:sz w:val="24"/>
+          <w:szCs w:val="24"/>
+          <w:shd w:val="clear" w:color="auto" w:fill="FFFFFF"/>
+        </w:rPr>
+      </w:pPr>
+      <w:r>
+        <w:rPr>
+          <w:rFonts w:ascii="Times New Roman" w:hAnsi="Times New Roman"/>
+          <w:color w:val="202122"/>
+          <w:sz w:val="24"/>
+          <w:szCs w:val="24"/>
+          <w:shd w:val="clear" w:color="auto" w:fill="FFFFFF"/>
+        </w:rPr>
+        <w:t xml:space="preserve">  return &lt;div style={divStyle}&gt;Hello World!&lt;/div&gt;;</w:t>
       </w:r>
     </w:p>
     <w:p>
@@ -6364,29 +5000,7 @@
           <w:szCs w:val="24"/>
           <w:shd w:val="clear" w:color="auto" w:fill="FFFFFF"/>
         </w:rPr>
-        <w:t xml:space="preserve">You can simply use </w:t>
-      </w:r>
-      <w:proofErr w:type="spellStart"/>
-      <w:r>
-        <w:rPr>
-          <w:rFonts w:ascii="Times New Roman" w:hAnsi="Times New Roman"/>
-          <w:color w:val="202122"/>
-          <w:sz w:val="24"/>
-          <w:szCs w:val="24"/>
-          <w:shd w:val="clear" w:color="auto" w:fill="FFFFFF"/>
-        </w:rPr>
-        <w:t>Array.prototype.map</w:t>
-      </w:r>
-      <w:proofErr w:type="spellEnd"/>
-      <w:r>
-        <w:rPr>
-          <w:rFonts w:ascii="Times New Roman" w:hAnsi="Times New Roman"/>
-          <w:color w:val="202122"/>
-          <w:sz w:val="24"/>
-          <w:szCs w:val="24"/>
-          <w:shd w:val="clear" w:color="auto" w:fill="FFFFFF"/>
-        </w:rPr>
-        <w:t xml:space="preserve"> with ES6 arrow function syntax.</w:t>
+        <w:t>You can simply use Array.prototype.map with ES6 arrow function syntax.</w:t>
       </w:r>
     </w:p>
     <w:p>
@@ -6458,75 +5072,31 @@
           <w:szCs w:val="24"/>
           <w:shd w:val="clear" w:color="auto" w:fill="FFFFFF"/>
         </w:rPr>
-        <w:t xml:space="preserve">  {</w:t>
-      </w:r>
-      <w:proofErr w:type="spellStart"/>
-      <w:r>
-        <w:rPr>
-          <w:rFonts w:ascii="Times New Roman" w:hAnsi="Times New Roman"/>
-          <w:color w:val="202122"/>
-          <w:sz w:val="24"/>
-          <w:szCs w:val="24"/>
-          <w:shd w:val="clear" w:color="auto" w:fill="FFFFFF"/>
-        </w:rPr>
-        <w:t>items.map</w:t>
-      </w:r>
-      <w:proofErr w:type="spellEnd"/>
-      <w:r>
-        <w:rPr>
-          <w:rFonts w:ascii="Times New Roman" w:hAnsi="Times New Roman"/>
-          <w:color w:val="202122"/>
-          <w:sz w:val="24"/>
-          <w:szCs w:val="24"/>
-          <w:shd w:val="clear" w:color="auto" w:fill="FFFFFF"/>
-        </w:rPr>
-        <w:t>((item) =&gt; (</w:t>
-      </w:r>
-    </w:p>
-    <w:p>
-      <w:pPr>
-        <w:spacing w:line="276" w:lineRule="auto"/>
-        <w:ind w:left="360"/>
-        <w:jc w:val="both"/>
-        <w:rPr>
-          <w:rFonts w:ascii="Times New Roman" w:hAnsi="Times New Roman"/>
-          <w:color w:val="202122"/>
-          <w:sz w:val="24"/>
-          <w:szCs w:val="24"/>
-          <w:shd w:val="clear" w:color="auto" w:fill="FFFFFF"/>
-        </w:rPr>
-      </w:pPr>
-      <w:r>
-        <w:rPr>
-          <w:rFonts w:ascii="Times New Roman" w:hAnsi="Times New Roman"/>
-          <w:color w:val="202122"/>
-          <w:sz w:val="24"/>
-          <w:szCs w:val="24"/>
-          <w:shd w:val="clear" w:color="auto" w:fill="FFFFFF"/>
-        </w:rPr>
-        <w:t>&lt;</w:t>
-      </w:r>
-      <w:proofErr w:type="spellStart"/>
-      <w:r>
-        <w:rPr>
-          <w:rFonts w:ascii="Times New Roman" w:hAnsi="Times New Roman"/>
-          <w:color w:val="202122"/>
-          <w:sz w:val="24"/>
-          <w:szCs w:val="24"/>
-          <w:shd w:val="clear" w:color="auto" w:fill="FFFFFF"/>
-        </w:rPr>
-        <w:t>SomeComponent</w:t>
-      </w:r>
-      <w:proofErr w:type="spellEnd"/>
-      <w:r>
-        <w:rPr>
-          <w:rFonts w:ascii="Times New Roman" w:hAnsi="Times New Roman"/>
-          <w:color w:val="202122"/>
-          <w:sz w:val="24"/>
-          <w:szCs w:val="24"/>
-          <w:shd w:val="clear" w:color="auto" w:fill="FFFFFF"/>
-        </w:rPr>
-        <w:t xml:space="preserve"> key={item.id} name={item.name} /&gt;</w:t>
+        <w:t xml:space="preserve">  {items.map((item) =&gt; (</w:t>
+      </w:r>
+    </w:p>
+    <w:p>
+      <w:pPr>
+        <w:spacing w:line="276" w:lineRule="auto"/>
+        <w:ind w:left="360"/>
+        <w:jc w:val="both"/>
+        <w:rPr>
+          <w:rFonts w:ascii="Times New Roman" w:hAnsi="Times New Roman"/>
+          <w:color w:val="202122"/>
+          <w:sz w:val="24"/>
+          <w:szCs w:val="24"/>
+          <w:shd w:val="clear" w:color="auto" w:fill="FFFFFF"/>
+        </w:rPr>
+      </w:pPr>
+      <w:r>
+        <w:rPr>
+          <w:rFonts w:ascii="Times New Roman" w:hAnsi="Times New Roman"/>
+          <w:color w:val="202122"/>
+          <w:sz w:val="24"/>
+          <w:szCs w:val="24"/>
+          <w:shd w:val="clear" w:color="auto" w:fill="FFFFFF"/>
+        </w:rPr>
+        <w:t>&lt;SomeComponent key={item.id} name={item.name} /&gt;</w:t>
       </w:r>
     </w:p>
     <w:p>
@@ -7111,33 +5681,7 @@
           <w:szCs w:val="24"/>
           <w:shd w:val="clear" w:color="auto" w:fill="FFFFFF"/>
         </w:rPr>
-        <w:t xml:space="preserve">Can JavaScript </w:t>
-      </w:r>
-      <w:proofErr w:type="spellStart"/>
-      <w:r>
-        <w:rPr>
-          <w:rFonts w:ascii="Times New Roman" w:hAnsi="Times New Roman"/>
-          <w:b/>
-          <w:bCs/>
-          <w:color w:val="202122"/>
-          <w:sz w:val="24"/>
-          <w:szCs w:val="24"/>
-          <w:shd w:val="clear" w:color="auto" w:fill="FFFFFF"/>
-        </w:rPr>
-        <w:t>urls</w:t>
-      </w:r>
-      <w:proofErr w:type="spellEnd"/>
-      <w:r>
-        <w:rPr>
-          <w:rFonts w:ascii="Times New Roman" w:hAnsi="Times New Roman"/>
-          <w:b/>
-          <w:bCs/>
-          <w:color w:val="202122"/>
-          <w:sz w:val="24"/>
-          <w:szCs w:val="24"/>
-          <w:shd w:val="clear" w:color="auto" w:fill="FFFFFF"/>
-        </w:rPr>
-        <w:t xml:space="preserve"> be used in React 16.9?</w:t>
+        <w:t>Can JavaScript urls be used in React 16.9?</w:t>
       </w:r>
     </w:p>
     <w:p>
@@ -7732,29 +6276,7 @@
           <w:szCs w:val="24"/>
           <w:shd w:val="clear" w:color="auto" w:fill="FFFFFF"/>
         </w:rPr>
-        <w:t xml:space="preserve">By using reference rather than using </w:t>
-      </w:r>
-      <w:proofErr w:type="spellStart"/>
-      <w:r>
-        <w:rPr>
-          <w:rFonts w:ascii="Times New Roman" w:hAnsi="Times New Roman"/>
-          <w:color w:val="202122"/>
-          <w:sz w:val="24"/>
-          <w:szCs w:val="24"/>
-          <w:shd w:val="clear" w:color="auto" w:fill="FFFFFF"/>
-        </w:rPr>
-        <w:t>displayName</w:t>
-      </w:r>
-      <w:proofErr w:type="spellEnd"/>
-      <w:r>
-        <w:rPr>
-          <w:rFonts w:ascii="Times New Roman" w:hAnsi="Times New Roman"/>
-          <w:color w:val="202122"/>
-          <w:sz w:val="24"/>
-          <w:szCs w:val="24"/>
-          <w:shd w:val="clear" w:color="auto" w:fill="FFFFFF"/>
-        </w:rPr>
-        <w:t xml:space="preserve"> because it provides a clear and concise name for the component.</w:t>
+        <w:t>By using reference rather than using displayName because it provides a clear and concise name for the component.</w:t>
       </w:r>
     </w:p>
     <w:p>
@@ -7894,29 +6416,7 @@
           <w:szCs w:val="24"/>
           <w:shd w:val="clear" w:color="auto" w:fill="FFFFFF"/>
         </w:rPr>
-        <w:t xml:space="preserve">Children prop </w:t>
-      </w:r>
-      <w:proofErr w:type="gramStart"/>
-      <w:r>
-        <w:rPr>
-          <w:rFonts w:ascii="Times New Roman" w:hAnsi="Times New Roman"/>
-          <w:color w:val="202122"/>
-          <w:sz w:val="24"/>
-          <w:szCs w:val="24"/>
-          <w:shd w:val="clear" w:color="auto" w:fill="FFFFFF"/>
-        </w:rPr>
-        <w:t>are</w:t>
-      </w:r>
-      <w:proofErr w:type="gramEnd"/>
-      <w:r>
-        <w:rPr>
-          <w:rFonts w:ascii="Times New Roman" w:hAnsi="Times New Roman"/>
-          <w:color w:val="202122"/>
-          <w:sz w:val="24"/>
-          <w:szCs w:val="24"/>
-          <w:shd w:val="clear" w:color="auto" w:fill="FFFFFF"/>
-        </w:rPr>
-        <w:t xml:space="preserve"> used to pass data from the parent component to the children component.</w:t>
+        <w:t>Children prop are used to pass data from the parent component to the children component.</w:t>
       </w:r>
     </w:p>
     <w:p>
@@ -8113,51 +6613,7 @@
           <w:szCs w:val="24"/>
           <w:shd w:val="clear" w:color="auto" w:fill="FFFFFF"/>
         </w:rPr>
-        <w:t xml:space="preserve">React Router is available as </w:t>
-      </w:r>
-      <w:proofErr w:type="gramStart"/>
-      <w:r>
-        <w:rPr>
-          <w:rFonts w:ascii="Times New Roman" w:hAnsi="Times New Roman"/>
-          <w:color w:val="202122"/>
-          <w:sz w:val="24"/>
-          <w:szCs w:val="24"/>
-          <w:shd w:val="clear" w:color="auto" w:fill="FFFFFF"/>
-        </w:rPr>
-        <w:t>an</w:t>
-      </w:r>
-      <w:proofErr w:type="gramEnd"/>
-      <w:r>
-        <w:rPr>
-          <w:rFonts w:ascii="Times New Roman" w:hAnsi="Times New Roman"/>
-          <w:color w:val="202122"/>
-          <w:sz w:val="24"/>
-          <w:szCs w:val="24"/>
-          <w:shd w:val="clear" w:color="auto" w:fill="FFFFFF"/>
-        </w:rPr>
-        <w:t xml:space="preserve"> </w:t>
-      </w:r>
-      <w:proofErr w:type="spellStart"/>
-      <w:r>
-        <w:rPr>
-          <w:rFonts w:ascii="Times New Roman" w:hAnsi="Times New Roman"/>
-          <w:color w:val="202122"/>
-          <w:sz w:val="24"/>
-          <w:szCs w:val="24"/>
-          <w:shd w:val="clear" w:color="auto" w:fill="FFFFFF"/>
-        </w:rPr>
-        <w:t>npm</w:t>
-      </w:r>
-      <w:proofErr w:type="spellEnd"/>
-      <w:r>
-        <w:rPr>
-          <w:rFonts w:ascii="Times New Roman" w:hAnsi="Times New Roman"/>
-          <w:color w:val="202122"/>
-          <w:sz w:val="24"/>
-          <w:szCs w:val="24"/>
-          <w:shd w:val="clear" w:color="auto" w:fill="FFFFFF"/>
-        </w:rPr>
-        <w:t xml:space="preserve"> package, and can be added to your application with a single line of code. Once installed, you can define your routes in your application and use the component to link between them.</w:t>
+        <w:t>React Router is available as an npm package, and can be added to your application with a single line of code. Once installed, you can define your routes in your application and use the component to link between them.</w:t>
       </w:r>
     </w:p>
     <w:p>
@@ -8307,51 +6763,7 @@
           <w:szCs w:val="24"/>
           <w:shd w:val="clear" w:color="auto" w:fill="FFFFFF"/>
         </w:rPr>
-        <w:t xml:space="preserve">We can use </w:t>
-      </w:r>
-      <w:proofErr w:type="spellStart"/>
-      <w:r>
-        <w:rPr>
-          <w:rFonts w:ascii="Times New Roman" w:hAnsi="Times New Roman"/>
-          <w:color w:val="202122"/>
-          <w:sz w:val="24"/>
-          <w:szCs w:val="24"/>
-          <w:shd w:val="clear" w:color="auto" w:fill="FFFFFF"/>
-        </w:rPr>
-        <w:t>useEffect</w:t>
-      </w:r>
-      <w:proofErr w:type="spellEnd"/>
-      <w:r>
-        <w:rPr>
-          <w:rFonts w:ascii="Times New Roman" w:hAnsi="Times New Roman"/>
-          <w:color w:val="202122"/>
-          <w:sz w:val="24"/>
-          <w:szCs w:val="24"/>
-          <w:shd w:val="clear" w:color="auto" w:fill="FFFFFF"/>
-        </w:rPr>
-        <w:t xml:space="preserve"> that fetches the data through </w:t>
-      </w:r>
-      <w:proofErr w:type="spellStart"/>
-      <w:r>
-        <w:rPr>
-          <w:rFonts w:ascii="Times New Roman" w:hAnsi="Times New Roman"/>
-          <w:color w:val="202122"/>
-          <w:sz w:val="24"/>
-          <w:szCs w:val="24"/>
-          <w:shd w:val="clear" w:color="auto" w:fill="FFFFFF"/>
-        </w:rPr>
-        <w:t>axios</w:t>
-      </w:r>
-      <w:proofErr w:type="spellEnd"/>
-      <w:r>
-        <w:rPr>
-          <w:rFonts w:ascii="Times New Roman" w:hAnsi="Times New Roman"/>
-          <w:color w:val="202122"/>
-          <w:sz w:val="24"/>
-          <w:szCs w:val="24"/>
-          <w:shd w:val="clear" w:color="auto" w:fill="FFFFFF"/>
-        </w:rPr>
-        <w:t xml:space="preserve"> from the API</w:t>
+        <w:t>We can use useEffect that fetches the data through axios from the API</w:t>
       </w:r>
       <w:r>
         <w:rPr>
@@ -8502,6 +6914,149 @@
           <w:shd w:val="clear" w:color="auto" w:fill="FFFFFF"/>
         </w:rPr>
         <w:t>DOM is the abbreviated version of the Document Object Model. The DOM shows the logical tree structure for an HTML document. There is a node at the end of each tree branch, with every tree node containing one or more objects.</w:t>
+      </w:r>
+    </w:p>
+    <w:p>
+      <w:pPr>
+        <w:spacing w:line="276" w:lineRule="auto"/>
+        <w:ind w:left="360"/>
+        <w:jc w:val="both"/>
+        <w:rPr>
+          <w:rFonts w:ascii="Times New Roman" w:hAnsi="Times New Roman"/>
+          <w:color w:val="202122"/>
+          <w:sz w:val="24"/>
+          <w:szCs w:val="24"/>
+          <w:shd w:val="clear" w:color="auto" w:fill="FFFFFF"/>
+        </w:rPr>
+      </w:pPr>
+    </w:p>
+    <w:p>
+      <w:pPr>
+        <w:pStyle w:val="ListParagraph"/>
+        <w:numPr>
+          <w:ilvl w:val="0"/>
+          <w:numId w:val="1"/>
+        </w:numPr>
+        <w:spacing w:line="276" w:lineRule="auto"/>
+        <w:jc w:val="both"/>
+        <w:rPr>
+          <w:rFonts w:ascii="Times New Roman" w:hAnsi="Times New Roman"/>
+          <w:color w:val="202122"/>
+          <w:sz w:val="24"/>
+          <w:szCs w:val="24"/>
+          <w:shd w:val="clear" w:color="auto" w:fill="FFFFFF"/>
+        </w:rPr>
+      </w:pPr>
+      <w:r>
+        <w:rPr>
+          <w:rFonts w:ascii="Times New Roman" w:hAnsi="Times New Roman"/>
+          <w:color w:val="202122"/>
+          <w:sz w:val="24"/>
+          <w:szCs w:val="24"/>
+          <w:shd w:val="clear" w:color="auto" w:fill="FFFFFF"/>
+        </w:rPr>
+        <w:t>Why do we use keys in Lists?</w:t>
+      </w:r>
+    </w:p>
+    <w:p>
+      <w:pPr>
+        <w:spacing w:line="276" w:lineRule="auto"/>
+        <w:ind w:left="360"/>
+        <w:jc w:val="both"/>
+        <w:rPr>
+          <w:rFonts w:ascii="Times New Roman" w:hAnsi="Times New Roman"/>
+          <w:color w:val="202122"/>
+          <w:sz w:val="24"/>
+          <w:szCs w:val="24"/>
+          <w:shd w:val="clear" w:color="auto" w:fill="FFFFFF"/>
+        </w:rPr>
+      </w:pPr>
+      <w:r>
+        <w:rPr>
+          <w:rFonts w:ascii="Times New Roman" w:hAnsi="Times New Roman"/>
+          <w:color w:val="202122"/>
+          <w:sz w:val="24"/>
+          <w:szCs w:val="24"/>
+          <w:shd w:val="clear" w:color="auto" w:fill="FFFFFF"/>
+        </w:rPr>
+        <w:t>The main reason why we use keys in lists are as follows</w:t>
+      </w:r>
+      <w:r>
+        <w:rPr>
+          <w:rFonts w:ascii="Times New Roman" w:hAnsi="Times New Roman"/>
+          <w:color w:val="202122"/>
+          <w:sz w:val="24"/>
+          <w:szCs w:val="24"/>
+          <w:shd w:val="clear" w:color="auto" w:fill="FFFFFF"/>
+        </w:rPr>
+        <w:t>:</w:t>
+      </w:r>
+    </w:p>
+    <w:p>
+      <w:pPr>
+        <w:pStyle w:val="ListParagraph"/>
+        <w:numPr>
+          <w:ilvl w:val="0"/>
+          <w:numId w:val="22"/>
+        </w:numPr>
+        <w:spacing w:line="276" w:lineRule="auto"/>
+        <w:jc w:val="both"/>
+        <w:rPr>
+          <w:rFonts w:ascii="Times New Roman" w:hAnsi="Times New Roman"/>
+          <w:color w:val="202122"/>
+          <w:sz w:val="24"/>
+          <w:szCs w:val="24"/>
+          <w:shd w:val="clear" w:color="auto" w:fill="FFFFFF"/>
+        </w:rPr>
+      </w:pPr>
+      <w:r>
+        <w:rPr>
+          <w:rFonts w:ascii="Times New Roman" w:hAnsi="Times New Roman"/>
+          <w:color w:val="202122"/>
+          <w:sz w:val="24"/>
+          <w:szCs w:val="24"/>
+          <w:shd w:val="clear" w:color="auto" w:fill="FFFFFF"/>
+        </w:rPr>
+        <w:lastRenderedPageBreak/>
+        <w:t>It is an identifier to find which items have changed, updated, or deleted from lists</w:t>
+      </w:r>
+    </w:p>
+    <w:p>
+      <w:pPr>
+        <w:pStyle w:val="ListParagraph"/>
+        <w:numPr>
+          <w:ilvl w:val="0"/>
+          <w:numId w:val="22"/>
+        </w:numPr>
+        <w:spacing w:line="276" w:lineRule="auto"/>
+        <w:jc w:val="both"/>
+        <w:rPr>
+          <w:rFonts w:ascii="Times New Roman" w:hAnsi="Times New Roman"/>
+          <w:color w:val="202122"/>
+          <w:sz w:val="24"/>
+          <w:szCs w:val="24"/>
+          <w:shd w:val="clear" w:color="auto" w:fill="FFFFFF"/>
+        </w:rPr>
+      </w:pPr>
+      <w:r>
+        <w:rPr>
+          <w:rFonts w:ascii="Times New Roman" w:hAnsi="Times New Roman"/>
+          <w:color w:val="202122"/>
+          <w:sz w:val="24"/>
+          <w:szCs w:val="24"/>
+          <w:shd w:val="clear" w:color="auto" w:fill="FFFFFF"/>
+        </w:rPr>
+        <w:t>Find out which items need to be re-rendered</w:t>
+      </w:r>
+      <w:r>
+        <w:rPr>
+          <w:rFonts w:ascii="Times New Roman" w:hAnsi="Times New Roman"/>
+          <w:color w:val="202122"/>
+          <w:sz w:val="24"/>
+          <w:szCs w:val="24"/>
+          <w:shd w:val="clear" w:color="auto" w:fill="FFFFFF"/>
+        </w:rPr>
+        <w:t>.</w:t>
       </w:r>
     </w:p>
     <w:sectPr>
@@ -9936,6 +8491,119 @@
     </w:lvl>
   </w:abstractNum>
   <w:abstractNum w:abstractNumId="14" w15:restartNumberingAfterBreak="0">
+    <w:nsid w:val="5B4E7794"/>
+    <w:multiLevelType w:val="hybridMultilevel"/>
+    <w:tmpl w:val="9BF0C260"/>
+    <w:lvl w:ilvl="0" w:tplc="04090001">
+      <w:start w:val="1"/>
+      <w:numFmt w:val="bullet"/>
+      <w:lvlText w:val=""/>
+      <w:lvlJc w:val="left"/>
+      <w:pPr>
+        <w:ind w:left="720" w:hanging="360"/>
+      </w:pPr>
+      <w:rPr>
+        <w:rFonts w:ascii="Symbol" w:hAnsi="Symbol" w:hint="default"/>
+      </w:rPr>
+    </w:lvl>
+    <w:lvl w:ilvl="1" w:tplc="04090003" w:tentative="1">
+      <w:start w:val="1"/>
+      <w:numFmt w:val="bullet"/>
+      <w:lvlText w:val="o"/>
+      <w:lvlJc w:val="left"/>
+      <w:pPr>
+        <w:ind w:left="1440" w:hanging="360"/>
+      </w:pPr>
+      <w:rPr>
+        <w:rFonts w:ascii="Courier New" w:hAnsi="Courier New" w:cs="Courier New" w:hint="default"/>
+      </w:rPr>
+    </w:lvl>
+    <w:lvl w:ilvl="2" w:tplc="04090005" w:tentative="1">
+      <w:start w:val="1"/>
+      <w:numFmt w:val="bullet"/>
+      <w:lvlText w:val=""/>
+      <w:lvlJc w:val="left"/>
+      <w:pPr>
+        <w:ind w:left="2160" w:hanging="360"/>
+      </w:pPr>
+      <w:rPr>
+        <w:rFonts w:ascii="Wingdings" w:hAnsi="Wingdings" w:hint="default"/>
+      </w:rPr>
+    </w:lvl>
+    <w:lvl w:ilvl="3" w:tplc="04090001" w:tentative="1">
+      <w:start w:val="1"/>
+      <w:numFmt w:val="bullet"/>
+      <w:lvlText w:val=""/>
+      <w:lvlJc w:val="left"/>
+      <w:pPr>
+        <w:ind w:left="2880" w:hanging="360"/>
+      </w:pPr>
+      <w:rPr>
+        <w:rFonts w:ascii="Symbol" w:hAnsi="Symbol" w:hint="default"/>
+      </w:rPr>
+    </w:lvl>
+    <w:lvl w:ilvl="4" w:tplc="04090003" w:tentative="1">
+      <w:start w:val="1"/>
+      <w:numFmt w:val="bullet"/>
+      <w:lvlText w:val="o"/>
+      <w:lvlJc w:val="left"/>
+      <w:pPr>
+        <w:ind w:left="3600" w:hanging="360"/>
+      </w:pPr>
+      <w:rPr>
+        <w:rFonts w:ascii="Courier New" w:hAnsi="Courier New" w:cs="Courier New" w:hint="default"/>
+      </w:rPr>
+    </w:lvl>
+    <w:lvl w:ilvl="5" w:tplc="04090005" w:tentative="1">
+      <w:start w:val="1"/>
+      <w:numFmt w:val="bullet"/>
+      <w:lvlText w:val=""/>
+      <w:lvlJc w:val="left"/>
+      <w:pPr>
+        <w:ind w:left="4320" w:hanging="360"/>
+      </w:pPr>
+      <w:rPr>
+        <w:rFonts w:ascii="Wingdings" w:hAnsi="Wingdings" w:hint="default"/>
+      </w:rPr>
+    </w:lvl>
+    <w:lvl w:ilvl="6" w:tplc="04090001" w:tentative="1">
+      <w:start w:val="1"/>
+      <w:numFmt w:val="bullet"/>
+      <w:lvlText w:val=""/>
+      <w:lvlJc w:val="left"/>
+      <w:pPr>
+        <w:ind w:left="5040" w:hanging="360"/>
+      </w:pPr>
+      <w:rPr>
+        <w:rFonts w:ascii="Symbol" w:hAnsi="Symbol" w:hint="default"/>
+      </w:rPr>
+    </w:lvl>
+    <w:lvl w:ilvl="7" w:tplc="04090003" w:tentative="1">
+      <w:start w:val="1"/>
+      <w:numFmt w:val="bullet"/>
+      <w:lvlText w:val="o"/>
+      <w:lvlJc w:val="left"/>
+      <w:pPr>
+        <w:ind w:left="5760" w:hanging="360"/>
+      </w:pPr>
+      <w:rPr>
+        <w:rFonts w:ascii="Courier New" w:hAnsi="Courier New" w:cs="Courier New" w:hint="default"/>
+      </w:rPr>
+    </w:lvl>
+    <w:lvl w:ilvl="8" w:tplc="04090005" w:tentative="1">
+      <w:start w:val="1"/>
+      <w:numFmt w:val="bullet"/>
+      <w:lvlText w:val=""/>
+      <w:lvlJc w:val="left"/>
+      <w:pPr>
+        <w:ind w:left="6480" w:hanging="360"/>
+      </w:pPr>
+      <w:rPr>
+        <w:rFonts w:ascii="Wingdings" w:hAnsi="Wingdings" w:hint="default"/>
+      </w:rPr>
+    </w:lvl>
+  </w:abstractNum>
+  <w:abstractNum w:abstractNumId="15" w15:restartNumberingAfterBreak="0">
     <w:nsid w:val="63DD6282"/>
     <w:multiLevelType w:val="hybridMultilevel"/>
     <w:tmpl w:val="D4320AEE"/>
@@ -10048,7 +8716,7 @@
       </w:rPr>
     </w:lvl>
   </w:abstractNum>
-  <w:abstractNum w:abstractNumId="15" w15:restartNumberingAfterBreak="0">
+  <w:abstractNum w:abstractNumId="16" w15:restartNumberingAfterBreak="0">
     <w:nsid w:val="6C3738DC"/>
     <w:multiLevelType w:val="multilevel"/>
     <w:tmpl w:val="6C3738DC"/>
@@ -10161,7 +8829,7 @@
       </w:rPr>
     </w:lvl>
   </w:abstractNum>
-  <w:abstractNum w:abstractNumId="16" w15:restartNumberingAfterBreak="0">
+  <w:abstractNum w:abstractNumId="17" w15:restartNumberingAfterBreak="0">
     <w:nsid w:val="6CA41AEE"/>
     <w:multiLevelType w:val="hybridMultilevel"/>
     <w:tmpl w:val="A336EEB6"/>
@@ -10274,7 +8942,7 @@
       </w:rPr>
     </w:lvl>
   </w:abstractNum>
-  <w:abstractNum w:abstractNumId="17" w15:restartNumberingAfterBreak="0">
+  <w:abstractNum w:abstractNumId="18" w15:restartNumberingAfterBreak="0">
     <w:nsid w:val="758B3812"/>
     <w:multiLevelType w:val="multilevel"/>
     <w:tmpl w:val="758B3812"/>
@@ -10387,7 +9055,7 @@
       </w:rPr>
     </w:lvl>
   </w:abstractNum>
-  <w:abstractNum w:abstractNumId="18" w15:restartNumberingAfterBreak="0">
+  <w:abstractNum w:abstractNumId="19" w15:restartNumberingAfterBreak="0">
     <w:nsid w:val="758D76C2"/>
     <w:multiLevelType w:val="hybridMultilevel"/>
     <w:tmpl w:val="87C87972"/>
@@ -10500,7 +9168,7 @@
       </w:rPr>
     </w:lvl>
   </w:abstractNum>
-  <w:abstractNum w:abstractNumId="19" w15:restartNumberingAfterBreak="0">
+  <w:abstractNum w:abstractNumId="20" w15:restartNumberingAfterBreak="0">
     <w:nsid w:val="767C409F"/>
     <w:multiLevelType w:val="multilevel"/>
     <w:tmpl w:val="767C409F"/>
@@ -10613,7 +9281,7 @@
       </w:rPr>
     </w:lvl>
   </w:abstractNum>
-  <w:abstractNum w:abstractNumId="20" w15:restartNumberingAfterBreak="0">
+  <w:abstractNum w:abstractNumId="21" w15:restartNumberingAfterBreak="0">
     <w:nsid w:val="7D4D3DA8"/>
     <w:multiLevelType w:val="multilevel"/>
     <w:tmpl w:val="7D4D3DA8"/>
@@ -10736,13 +9404,13 @@
     <w:abstractNumId w:val="5"/>
   </w:num>
   <w:num w:numId="4" w16cid:durableId="1698432993">
-    <w:abstractNumId w:val="15"/>
+    <w:abstractNumId w:val="16"/>
   </w:num>
   <w:num w:numId="5" w16cid:durableId="995574401">
     <w:abstractNumId w:val="11"/>
   </w:num>
   <w:num w:numId="6" w16cid:durableId="686953289">
-    <w:abstractNumId w:val="20"/>
+    <w:abstractNumId w:val="21"/>
   </w:num>
   <w:num w:numId="7" w16cid:durableId="325209185">
     <w:abstractNumId w:val="2"/>
@@ -10751,10 +9419,10 @@
     <w:abstractNumId w:val="4"/>
   </w:num>
   <w:num w:numId="9" w16cid:durableId="1523204295">
-    <w:abstractNumId w:val="17"/>
+    <w:abstractNumId w:val="18"/>
   </w:num>
   <w:num w:numId="10" w16cid:durableId="1369451037">
-    <w:abstractNumId w:val="19"/>
+    <w:abstractNumId w:val="20"/>
   </w:num>
   <w:num w:numId="11" w16cid:durableId="403528275">
     <w:abstractNumId w:val="9"/>
@@ -10766,7 +9434,7 @@
     <w:abstractNumId w:val="0"/>
   </w:num>
   <w:num w:numId="14" w16cid:durableId="369261772">
-    <w:abstractNumId w:val="14"/>
+    <w:abstractNumId w:val="15"/>
   </w:num>
   <w:num w:numId="15" w16cid:durableId="1308438505">
     <w:abstractNumId w:val="12"/>
@@ -10778,7 +9446,7 @@
     <w:abstractNumId w:val="1"/>
   </w:num>
   <w:num w:numId="18" w16cid:durableId="393696779">
-    <w:abstractNumId w:val="16"/>
+    <w:abstractNumId w:val="17"/>
   </w:num>
   <w:num w:numId="19" w16cid:durableId="637878595">
     <w:abstractNumId w:val="13"/>
@@ -10787,7 +9455,10 @@
     <w:abstractNumId w:val="7"/>
   </w:num>
   <w:num w:numId="21" w16cid:durableId="1423913512">
-    <w:abstractNumId w:val="18"/>
+    <w:abstractNumId w:val="19"/>
+  </w:num>
+  <w:num w:numId="22" w16cid:durableId="1110472533">
+    <w:abstractNumId w:val="14"/>
   </w:num>
 </w:numbering>
 </file>

</xml_diff>

<commit_message>
What methods are invoked during error handling
</commit_message>
<xml_diff>
--- a/React_Interview_Question.docx
+++ b/React_Interview_Question.docx
@@ -8719,6 +8719,100 @@
           <w:shd w:val="clear" w:color="auto" w:fill="FFFFFF"/>
         </w:rPr>
         <w:t>React forms allow users to interact with web applications. They help users to enter the information when required. They contain buttons, text fields, checkboxes, etc.</w:t>
+      </w:r>
+    </w:p>
+    <w:p>
+      <w:pPr>
+        <w:spacing w:line="276" w:lineRule="auto"/>
+        <w:ind w:left="360"/>
+        <w:jc w:val="both"/>
+        <w:rPr>
+          <w:rFonts w:ascii="Times New Roman" w:hAnsi="Times New Roman"/>
+          <w:color w:val="202122"/>
+          <w:sz w:val="24"/>
+          <w:szCs w:val="24"/>
+          <w:shd w:val="clear" w:color="auto" w:fill="FFFFFF"/>
+        </w:rPr>
+      </w:pPr>
+    </w:p>
+    <w:p>
+      <w:pPr>
+        <w:pStyle w:val="ListParagraph"/>
+        <w:numPr>
+          <w:ilvl w:val="0"/>
+          <w:numId w:val="1"/>
+        </w:numPr>
+        <w:spacing w:line="276" w:lineRule="auto"/>
+        <w:jc w:val="both"/>
+        <w:rPr>
+          <w:rFonts w:ascii="Times New Roman" w:hAnsi="Times New Roman"/>
+          <w:b/>
+          <w:bCs/>
+          <w:color w:val="202122"/>
+          <w:sz w:val="24"/>
+          <w:szCs w:val="24"/>
+          <w:shd w:val="clear" w:color="auto" w:fill="FFFFFF"/>
+        </w:rPr>
+      </w:pPr>
+      <w:r>
+        <w:rPr>
+          <w:rFonts w:ascii="Times New Roman" w:hAnsi="Times New Roman"/>
+          <w:b/>
+          <w:bCs/>
+          <w:color w:val="202122"/>
+          <w:sz w:val="24"/>
+          <w:szCs w:val="24"/>
+          <w:shd w:val="clear" w:color="auto" w:fill="FFFFFF"/>
+        </w:rPr>
+        <w:t>What methods are invoked during error handling?</w:t>
+      </w:r>
+    </w:p>
+    <w:p>
+      <w:pPr>
+        <w:spacing w:line="276" w:lineRule="auto"/>
+        <w:ind w:left="360"/>
+        <w:jc w:val="both"/>
+        <w:rPr>
+          <w:rFonts w:ascii="Times New Roman" w:hAnsi="Times New Roman"/>
+          <w:color w:val="202122"/>
+          <w:sz w:val="24"/>
+          <w:szCs w:val="24"/>
+          <w:shd w:val="clear" w:color="auto" w:fill="FFFFFF"/>
+        </w:rPr>
+      </w:pPr>
+      <w:proofErr w:type="spellStart"/>
+      <w:proofErr w:type="gramStart"/>
+      <w:r>
+        <w:rPr>
+          <w:rFonts w:ascii="Times New Roman" w:hAnsi="Times New Roman"/>
+          <w:color w:val="202122"/>
+          <w:sz w:val="24"/>
+          <w:szCs w:val="24"/>
+          <w:shd w:val="clear" w:color="auto" w:fill="FFFFFF"/>
+        </w:rPr>
+        <w:t>componentDidCatch</w:t>
+      </w:r>
+      <w:proofErr w:type="spellEnd"/>
+      <w:r>
+        <w:rPr>
+          <w:rFonts w:ascii="Times New Roman" w:hAnsi="Times New Roman"/>
+          <w:color w:val="202122"/>
+          <w:sz w:val="24"/>
+          <w:szCs w:val="24"/>
+          <w:shd w:val="clear" w:color="auto" w:fill="FFFFFF"/>
+        </w:rPr>
+        <w:t>(</w:t>
+      </w:r>
+      <w:proofErr w:type="gramEnd"/>
+      <w:r>
+        <w:rPr>
+          <w:rFonts w:ascii="Times New Roman" w:hAnsi="Times New Roman"/>
+          <w:color w:val="202122"/>
+          <w:sz w:val="24"/>
+          <w:szCs w:val="24"/>
+          <w:shd w:val="clear" w:color="auto" w:fill="FFFFFF"/>
+        </w:rPr>
+        <w:t>)</w:t>
       </w:r>
     </w:p>
     <w:sectPr>

</xml_diff>

<commit_message>
To pass a parameter to an event handler or callback
</commit_message>
<xml_diff>
--- a/React_Interview_Question.docx
+++ b/React_Interview_Question.docx
@@ -8477,76 +8477,6 @@
           <w:szCs w:val="24"/>
           <w:shd w:val="clear" w:color="auto" w:fill="FFFFFF"/>
         </w:rPr>
-        <w:t>What is virtual DOM?</w:t>
-      </w:r>
-    </w:p>
-    <w:p>
-      <w:pPr>
-        <w:spacing w:line="276" w:lineRule="auto"/>
-        <w:ind w:left="360"/>
-        <w:jc w:val="both"/>
-        <w:rPr>
-          <w:rFonts w:ascii="Times New Roman" w:hAnsi="Times New Roman"/>
-          <w:color w:val="202122"/>
-          <w:sz w:val="24"/>
-          <w:szCs w:val="24"/>
-          <w:shd w:val="clear" w:color="auto" w:fill="FFFFFF"/>
-        </w:rPr>
-      </w:pPr>
-      <w:r>
-        <w:rPr>
-          <w:rFonts w:ascii="Times New Roman" w:hAnsi="Times New Roman"/>
-          <w:color w:val="202122"/>
-          <w:sz w:val="24"/>
-          <w:szCs w:val="24"/>
-          <w:shd w:val="clear" w:color="auto" w:fill="FFFFFF"/>
-        </w:rPr>
-        <w:t>DOM is the abbreviated version of the Document Object Model. The DOM shows the logical tree structure for an HTML document. There is a node at the end of each tree branch, with every tree node containing one or more objects.</w:t>
-      </w:r>
-    </w:p>
-    <w:p>
-      <w:pPr>
-        <w:spacing w:line="276" w:lineRule="auto"/>
-        <w:ind w:left="360"/>
-        <w:jc w:val="both"/>
-        <w:rPr>
-          <w:rFonts w:ascii="Times New Roman" w:hAnsi="Times New Roman"/>
-          <w:color w:val="202122"/>
-          <w:sz w:val="24"/>
-          <w:szCs w:val="24"/>
-          <w:shd w:val="clear" w:color="auto" w:fill="FFFFFF"/>
-        </w:rPr>
-      </w:pPr>
-    </w:p>
-    <w:p>
-      <w:pPr>
-        <w:pStyle w:val="ListParagraph"/>
-        <w:numPr>
-          <w:ilvl w:val="0"/>
-          <w:numId w:val="1"/>
-        </w:numPr>
-        <w:spacing w:line="276" w:lineRule="auto"/>
-        <w:jc w:val="both"/>
-        <w:rPr>
-          <w:rFonts w:ascii="Times New Roman" w:hAnsi="Times New Roman"/>
-          <w:b/>
-          <w:bCs/>
-          <w:color w:val="202122"/>
-          <w:sz w:val="24"/>
-          <w:szCs w:val="24"/>
-          <w:shd w:val="clear" w:color="auto" w:fill="FFFFFF"/>
-        </w:rPr>
-      </w:pPr>
-      <w:r>
-        <w:rPr>
-          <w:rFonts w:ascii="Times New Roman" w:hAnsi="Times New Roman"/>
-          <w:b/>
-          <w:bCs/>
-          <w:color w:val="202122"/>
-          <w:sz w:val="24"/>
-          <w:szCs w:val="24"/>
-          <w:shd w:val="clear" w:color="auto" w:fill="FFFFFF"/>
-        </w:rPr>
         <w:t>Why do we use keys in Lists?</w:t>
       </w:r>
     </w:p>
@@ -8609,7 +8539,6 @@
           <w:szCs w:val="24"/>
           <w:shd w:val="clear" w:color="auto" w:fill="FFFFFF"/>
         </w:rPr>
-        <w:lastRenderedPageBreak/>
         <w:t>It is an identifier to find which items have changed, updated, or deleted from lists</w:t>
       </w:r>
     </w:p>
@@ -8813,6 +8742,440 @@
           <w:shd w:val="clear" w:color="auto" w:fill="FFFFFF"/>
         </w:rPr>
         <w:t>)</w:t>
+      </w:r>
+    </w:p>
+    <w:p>
+      <w:pPr>
+        <w:spacing w:line="276" w:lineRule="auto"/>
+        <w:ind w:left="360"/>
+        <w:jc w:val="both"/>
+        <w:rPr>
+          <w:rFonts w:ascii="Times New Roman" w:hAnsi="Times New Roman"/>
+          <w:b/>
+          <w:bCs/>
+          <w:color w:val="202122"/>
+          <w:sz w:val="24"/>
+          <w:szCs w:val="24"/>
+          <w:shd w:val="clear" w:color="auto" w:fill="FFFFFF"/>
+        </w:rPr>
+      </w:pPr>
+    </w:p>
+    <w:p>
+      <w:pPr>
+        <w:pStyle w:val="ListParagraph"/>
+        <w:numPr>
+          <w:ilvl w:val="0"/>
+          <w:numId w:val="1"/>
+        </w:numPr>
+        <w:spacing w:line="276" w:lineRule="auto"/>
+        <w:jc w:val="both"/>
+        <w:rPr>
+          <w:rFonts w:ascii="Times New Roman" w:hAnsi="Times New Roman"/>
+          <w:b/>
+          <w:bCs/>
+          <w:color w:val="202122"/>
+          <w:sz w:val="24"/>
+          <w:szCs w:val="24"/>
+          <w:shd w:val="clear" w:color="auto" w:fill="FFFFFF"/>
+        </w:rPr>
+      </w:pPr>
+      <w:r>
+        <w:rPr>
+          <w:rFonts w:ascii="Times New Roman" w:hAnsi="Times New Roman"/>
+          <w:b/>
+          <w:bCs/>
+          <w:color w:val="202122"/>
+          <w:sz w:val="24"/>
+          <w:szCs w:val="24"/>
+          <w:shd w:val="clear" w:color="auto" w:fill="FFFFFF"/>
+        </w:rPr>
+        <w:t xml:space="preserve">What is the purpose of callback function as an argument of </w:t>
+      </w:r>
+      <w:proofErr w:type="spellStart"/>
+      <w:proofErr w:type="gramStart"/>
+      <w:r>
+        <w:rPr>
+          <w:rFonts w:ascii="Times New Roman" w:hAnsi="Times New Roman"/>
+          <w:b/>
+          <w:bCs/>
+          <w:color w:val="202122"/>
+          <w:sz w:val="24"/>
+          <w:szCs w:val="24"/>
+          <w:shd w:val="clear" w:color="auto" w:fill="FFFFFF"/>
+        </w:rPr>
+        <w:t>setState</w:t>
+      </w:r>
+      <w:proofErr w:type="spellEnd"/>
+      <w:r>
+        <w:rPr>
+          <w:rFonts w:ascii="Times New Roman" w:hAnsi="Times New Roman"/>
+          <w:b/>
+          <w:bCs/>
+          <w:color w:val="202122"/>
+          <w:sz w:val="24"/>
+          <w:szCs w:val="24"/>
+          <w:shd w:val="clear" w:color="auto" w:fill="FFFFFF"/>
+        </w:rPr>
+        <w:t>(</w:t>
+      </w:r>
+      <w:proofErr w:type="gramEnd"/>
+      <w:r>
+        <w:rPr>
+          <w:rFonts w:ascii="Times New Roman" w:hAnsi="Times New Roman"/>
+          <w:b/>
+          <w:bCs/>
+          <w:color w:val="202122"/>
+          <w:sz w:val="24"/>
+          <w:szCs w:val="24"/>
+          <w:shd w:val="clear" w:color="auto" w:fill="FFFFFF"/>
+        </w:rPr>
+        <w:t>)?</w:t>
+      </w:r>
+    </w:p>
+    <w:p>
+      <w:pPr>
+        <w:spacing w:line="276" w:lineRule="auto"/>
+        <w:ind w:left="360"/>
+        <w:jc w:val="both"/>
+        <w:rPr>
+          <w:rFonts w:ascii="Times New Roman" w:hAnsi="Times New Roman"/>
+          <w:color w:val="202122"/>
+          <w:sz w:val="24"/>
+          <w:szCs w:val="24"/>
+          <w:shd w:val="clear" w:color="auto" w:fill="FFFFFF"/>
+        </w:rPr>
+      </w:pPr>
+      <w:r>
+        <w:rPr>
+          <w:rFonts w:ascii="Times New Roman" w:hAnsi="Times New Roman"/>
+          <w:color w:val="202122"/>
+          <w:sz w:val="24"/>
+          <w:szCs w:val="24"/>
+          <w:shd w:val="clear" w:color="auto" w:fill="FFFFFF"/>
+        </w:rPr>
+        <w:t xml:space="preserve">The callback function is invoked when </w:t>
+      </w:r>
+      <w:proofErr w:type="spellStart"/>
+      <w:r>
+        <w:rPr>
+          <w:rFonts w:ascii="Times New Roman" w:hAnsi="Times New Roman"/>
+          <w:color w:val="202122"/>
+          <w:sz w:val="24"/>
+          <w:szCs w:val="24"/>
+          <w:shd w:val="clear" w:color="auto" w:fill="FFFFFF"/>
+        </w:rPr>
+        <w:t>setState</w:t>
+      </w:r>
+      <w:proofErr w:type="spellEnd"/>
+      <w:r>
+        <w:rPr>
+          <w:rFonts w:ascii="Times New Roman" w:hAnsi="Times New Roman"/>
+          <w:color w:val="202122"/>
+          <w:sz w:val="24"/>
+          <w:szCs w:val="24"/>
+          <w:shd w:val="clear" w:color="auto" w:fill="FFFFFF"/>
+        </w:rPr>
+        <w:t xml:space="preserve"> finished and the component gets rendered. Since </w:t>
+      </w:r>
+      <w:proofErr w:type="spellStart"/>
+      <w:proofErr w:type="gramStart"/>
+      <w:r>
+        <w:rPr>
+          <w:rFonts w:ascii="Times New Roman" w:hAnsi="Times New Roman"/>
+          <w:color w:val="202122"/>
+          <w:sz w:val="24"/>
+          <w:szCs w:val="24"/>
+          <w:shd w:val="clear" w:color="auto" w:fill="FFFFFF"/>
+        </w:rPr>
+        <w:t>setState</w:t>
+      </w:r>
+      <w:proofErr w:type="spellEnd"/>
+      <w:r>
+        <w:rPr>
+          <w:rFonts w:ascii="Times New Roman" w:hAnsi="Times New Roman"/>
+          <w:color w:val="202122"/>
+          <w:sz w:val="24"/>
+          <w:szCs w:val="24"/>
+          <w:shd w:val="clear" w:color="auto" w:fill="FFFFFF"/>
+        </w:rPr>
+        <w:t>(</w:t>
+      </w:r>
+      <w:proofErr w:type="gramEnd"/>
+      <w:r>
+        <w:rPr>
+          <w:rFonts w:ascii="Times New Roman" w:hAnsi="Times New Roman"/>
+          <w:color w:val="202122"/>
+          <w:sz w:val="24"/>
+          <w:szCs w:val="24"/>
+          <w:shd w:val="clear" w:color="auto" w:fill="FFFFFF"/>
+        </w:rPr>
+        <w:t>) is asynchronous the callback function is used for any post action.</w:t>
+      </w:r>
+    </w:p>
+    <w:p>
+      <w:pPr>
+        <w:spacing w:line="276" w:lineRule="auto"/>
+        <w:ind w:left="360"/>
+        <w:jc w:val="both"/>
+        <w:rPr>
+          <w:rFonts w:ascii="Times New Roman" w:hAnsi="Times New Roman"/>
+          <w:color w:val="202122"/>
+          <w:sz w:val="24"/>
+          <w:szCs w:val="24"/>
+          <w:shd w:val="clear" w:color="auto" w:fill="FFFFFF"/>
+        </w:rPr>
+      </w:pPr>
+    </w:p>
+    <w:p>
+      <w:pPr>
+        <w:pStyle w:val="ListParagraph"/>
+        <w:numPr>
+          <w:ilvl w:val="0"/>
+          <w:numId w:val="1"/>
+        </w:numPr>
+        <w:spacing w:line="276" w:lineRule="auto"/>
+        <w:jc w:val="both"/>
+        <w:rPr>
+          <w:rFonts w:ascii="Times New Roman" w:hAnsi="Times New Roman"/>
+          <w:b/>
+          <w:bCs/>
+          <w:color w:val="202122"/>
+          <w:sz w:val="24"/>
+          <w:szCs w:val="24"/>
+          <w:shd w:val="clear" w:color="auto" w:fill="FFFFFF"/>
+        </w:rPr>
+      </w:pPr>
+      <w:r>
+        <w:rPr>
+          <w:rFonts w:ascii="Times New Roman" w:hAnsi="Times New Roman"/>
+          <w:b/>
+          <w:bCs/>
+          <w:color w:val="202122"/>
+          <w:sz w:val="24"/>
+          <w:szCs w:val="24"/>
+          <w:shd w:val="clear" w:color="auto" w:fill="FFFFFF"/>
+        </w:rPr>
+        <w:t>How to pass a parameter to an event handler or callback?</w:t>
+      </w:r>
+    </w:p>
+    <w:p>
+      <w:pPr>
+        <w:spacing w:line="276" w:lineRule="auto"/>
+        <w:ind w:left="360"/>
+        <w:jc w:val="both"/>
+        <w:rPr>
+          <w:rFonts w:ascii="Times New Roman" w:hAnsi="Times New Roman"/>
+          <w:color w:val="202122"/>
+          <w:sz w:val="24"/>
+          <w:szCs w:val="24"/>
+          <w:shd w:val="clear" w:color="auto" w:fill="FFFFFF"/>
+        </w:rPr>
+      </w:pPr>
+      <w:r>
+        <w:rPr>
+          <w:rFonts w:ascii="Times New Roman" w:hAnsi="Times New Roman"/>
+          <w:color w:val="202122"/>
+          <w:sz w:val="24"/>
+          <w:szCs w:val="24"/>
+          <w:shd w:val="clear" w:color="auto" w:fill="FFFFFF"/>
+        </w:rPr>
+        <w:t>You can use an arrow function to wrap around an event handler and pass parameters:</w:t>
+      </w:r>
+    </w:p>
+    <w:p>
+      <w:pPr>
+        <w:spacing w:line="276" w:lineRule="auto"/>
+        <w:ind w:left="360"/>
+        <w:jc w:val="both"/>
+        <w:rPr>
+          <w:rFonts w:ascii="Times New Roman" w:hAnsi="Times New Roman"/>
+          <w:color w:val="202122"/>
+          <w:sz w:val="24"/>
+          <w:szCs w:val="24"/>
+          <w:shd w:val="clear" w:color="auto" w:fill="FFFFFF"/>
+        </w:rPr>
+      </w:pPr>
+      <w:r>
+        <w:rPr>
+          <w:rFonts w:ascii="Times New Roman" w:hAnsi="Times New Roman"/>
+          <w:color w:val="202122"/>
+          <w:sz w:val="24"/>
+          <w:szCs w:val="24"/>
+          <w:shd w:val="clear" w:color="auto" w:fill="FFFFFF"/>
+        </w:rPr>
+        <w:t xml:space="preserve">&lt;button </w:t>
+      </w:r>
+      <w:proofErr w:type="spellStart"/>
+      <w:r>
+        <w:rPr>
+          <w:rFonts w:ascii="Times New Roman" w:hAnsi="Times New Roman"/>
+          <w:color w:val="202122"/>
+          <w:sz w:val="24"/>
+          <w:szCs w:val="24"/>
+          <w:shd w:val="clear" w:color="auto" w:fill="FFFFFF"/>
+        </w:rPr>
+        <w:t>onClick</w:t>
+      </w:r>
+      <w:proofErr w:type="spellEnd"/>
+      <w:proofErr w:type="gramStart"/>
+      <w:r>
+        <w:rPr>
+          <w:rFonts w:ascii="Times New Roman" w:hAnsi="Times New Roman"/>
+          <w:color w:val="202122"/>
+          <w:sz w:val="24"/>
+          <w:szCs w:val="24"/>
+          <w:shd w:val="clear" w:color="auto" w:fill="FFFFFF"/>
+        </w:rPr>
+        <w:t>={</w:t>
+      </w:r>
+      <w:proofErr w:type="gramEnd"/>
+      <w:r>
+        <w:rPr>
+          <w:rFonts w:ascii="Times New Roman" w:hAnsi="Times New Roman"/>
+          <w:color w:val="202122"/>
+          <w:sz w:val="24"/>
+          <w:szCs w:val="24"/>
+          <w:shd w:val="clear" w:color="auto" w:fill="FFFFFF"/>
+        </w:rPr>
+        <w:t xml:space="preserve">() =&gt; </w:t>
+      </w:r>
+      <w:proofErr w:type="spellStart"/>
+      <w:r>
+        <w:rPr>
+          <w:rFonts w:ascii="Times New Roman" w:hAnsi="Times New Roman"/>
+          <w:color w:val="202122"/>
+          <w:sz w:val="24"/>
+          <w:szCs w:val="24"/>
+          <w:shd w:val="clear" w:color="auto" w:fill="FFFFFF"/>
+        </w:rPr>
+        <w:t>this.handleClick</w:t>
+      </w:r>
+      <w:proofErr w:type="spellEnd"/>
+      <w:r>
+        <w:rPr>
+          <w:rFonts w:ascii="Times New Roman" w:hAnsi="Times New Roman"/>
+          <w:color w:val="202122"/>
+          <w:sz w:val="24"/>
+          <w:szCs w:val="24"/>
+          <w:shd w:val="clear" w:color="auto" w:fill="FFFFFF"/>
+        </w:rPr>
+        <w:t>(id)} /&gt;</w:t>
+      </w:r>
+    </w:p>
+    <w:p>
+      <w:pPr>
+        <w:spacing w:line="276" w:lineRule="auto"/>
+        <w:ind w:left="360"/>
+        <w:jc w:val="both"/>
+        <w:rPr>
+          <w:rFonts w:ascii="Times New Roman" w:hAnsi="Times New Roman"/>
+          <w:color w:val="202122"/>
+          <w:sz w:val="24"/>
+          <w:szCs w:val="24"/>
+          <w:shd w:val="clear" w:color="auto" w:fill="FFFFFF"/>
+        </w:rPr>
+      </w:pPr>
+      <w:r>
+        <w:rPr>
+          <w:rFonts w:ascii="Times New Roman" w:hAnsi="Times New Roman"/>
+          <w:color w:val="202122"/>
+          <w:sz w:val="24"/>
+          <w:szCs w:val="24"/>
+          <w:shd w:val="clear" w:color="auto" w:fill="FFFFFF"/>
+        </w:rPr>
+        <w:t xml:space="preserve">This is an equivalent to </w:t>
+      </w:r>
+      <w:proofErr w:type="gramStart"/>
+      <w:r>
+        <w:rPr>
+          <w:rFonts w:ascii="Times New Roman" w:hAnsi="Times New Roman"/>
+          <w:color w:val="202122"/>
+          <w:sz w:val="24"/>
+          <w:szCs w:val="24"/>
+          <w:shd w:val="clear" w:color="auto" w:fill="FFFFFF"/>
+        </w:rPr>
+        <w:t>calling .bind</w:t>
+      </w:r>
+      <w:proofErr w:type="gramEnd"/>
+      <w:r>
+        <w:rPr>
+          <w:rFonts w:ascii="Times New Roman" w:hAnsi="Times New Roman"/>
+          <w:color w:val="202122"/>
+          <w:sz w:val="24"/>
+          <w:szCs w:val="24"/>
+          <w:shd w:val="clear" w:color="auto" w:fill="FFFFFF"/>
+        </w:rPr>
+        <w:t>:</w:t>
+      </w:r>
+    </w:p>
+    <w:p>
+      <w:pPr>
+        <w:spacing w:line="276" w:lineRule="auto"/>
+        <w:ind w:left="360"/>
+        <w:jc w:val="both"/>
+        <w:rPr>
+          <w:rFonts w:ascii="Times New Roman" w:hAnsi="Times New Roman"/>
+          <w:color w:val="202122"/>
+          <w:sz w:val="24"/>
+          <w:szCs w:val="24"/>
+          <w:shd w:val="clear" w:color="auto" w:fill="FFFFFF"/>
+        </w:rPr>
+      </w:pPr>
+      <w:r>
+        <w:rPr>
+          <w:rFonts w:ascii="Times New Roman" w:hAnsi="Times New Roman"/>
+          <w:color w:val="202122"/>
+          <w:sz w:val="24"/>
+          <w:szCs w:val="24"/>
+          <w:shd w:val="clear" w:color="auto" w:fill="FFFFFF"/>
+        </w:rPr>
+        <w:t xml:space="preserve">&lt;button </w:t>
+      </w:r>
+      <w:proofErr w:type="spellStart"/>
+      <w:r>
+        <w:rPr>
+          <w:rFonts w:ascii="Times New Roman" w:hAnsi="Times New Roman"/>
+          <w:color w:val="202122"/>
+          <w:sz w:val="24"/>
+          <w:szCs w:val="24"/>
+          <w:shd w:val="clear" w:color="auto" w:fill="FFFFFF"/>
+        </w:rPr>
+        <w:t>onClick</w:t>
+      </w:r>
+      <w:proofErr w:type="spellEnd"/>
+      <w:proofErr w:type="gramStart"/>
+      <w:r>
+        <w:rPr>
+          <w:rFonts w:ascii="Times New Roman" w:hAnsi="Times New Roman"/>
+          <w:color w:val="202122"/>
+          <w:sz w:val="24"/>
+          <w:szCs w:val="24"/>
+          <w:shd w:val="clear" w:color="auto" w:fill="FFFFFF"/>
+        </w:rPr>
+        <w:t>={</w:t>
+      </w:r>
+      <w:proofErr w:type="spellStart"/>
+      <w:proofErr w:type="gramEnd"/>
+      <w:r>
+        <w:rPr>
+          <w:rFonts w:ascii="Times New Roman" w:hAnsi="Times New Roman"/>
+          <w:color w:val="202122"/>
+          <w:sz w:val="24"/>
+          <w:szCs w:val="24"/>
+          <w:shd w:val="clear" w:color="auto" w:fill="FFFFFF"/>
+        </w:rPr>
+        <w:t>this.handleClick.bind</w:t>
+      </w:r>
+      <w:proofErr w:type="spellEnd"/>
+      <w:r>
+        <w:rPr>
+          <w:rFonts w:ascii="Times New Roman" w:hAnsi="Times New Roman"/>
+          <w:color w:val="202122"/>
+          <w:sz w:val="24"/>
+          <w:szCs w:val="24"/>
+          <w:shd w:val="clear" w:color="auto" w:fill="FFFFFF"/>
+        </w:rPr>
+        <w:t>(this, id)} /&gt;</w:t>
       </w:r>
     </w:p>
     <w:sectPr>

</xml_diff>

<commit_message>
The inline conditional expressions
</commit_message>
<xml_diff>
--- a/React_Interview_Question.docx
+++ b/React_Interview_Question.docx
@@ -9176,6 +9176,76 @@
           <w:shd w:val="clear" w:color="auto" w:fill="FFFFFF"/>
         </w:rPr>
         <w:t>(this, id)} /&gt;</w:t>
+      </w:r>
+    </w:p>
+    <w:p>
+      <w:pPr>
+        <w:spacing w:line="276" w:lineRule="auto"/>
+        <w:ind w:left="360"/>
+        <w:jc w:val="both"/>
+        <w:rPr>
+          <w:rFonts w:ascii="Times New Roman" w:hAnsi="Times New Roman"/>
+          <w:color w:val="202122"/>
+          <w:sz w:val="24"/>
+          <w:szCs w:val="24"/>
+          <w:shd w:val="clear" w:color="auto" w:fill="FFFFFF"/>
+        </w:rPr>
+      </w:pPr>
+    </w:p>
+    <w:p>
+      <w:pPr>
+        <w:pStyle w:val="ListParagraph"/>
+        <w:numPr>
+          <w:ilvl w:val="0"/>
+          <w:numId w:val="1"/>
+        </w:numPr>
+        <w:spacing w:line="276" w:lineRule="auto"/>
+        <w:jc w:val="both"/>
+        <w:rPr>
+          <w:rFonts w:ascii="Times New Roman" w:hAnsi="Times New Roman"/>
+          <w:b/>
+          <w:bCs/>
+          <w:color w:val="202122"/>
+          <w:sz w:val="24"/>
+          <w:szCs w:val="24"/>
+          <w:shd w:val="clear" w:color="auto" w:fill="FFFFFF"/>
+        </w:rPr>
+      </w:pPr>
+      <w:r>
+        <w:rPr>
+          <w:rFonts w:ascii="Times New Roman" w:hAnsi="Times New Roman"/>
+          <w:b/>
+          <w:bCs/>
+          <w:color w:val="202122"/>
+          <w:sz w:val="24"/>
+          <w:szCs w:val="24"/>
+          <w:shd w:val="clear" w:color="auto" w:fill="FFFFFF"/>
+        </w:rPr>
+        <w:t>What are inline conditional expressions?</w:t>
+      </w:r>
+    </w:p>
+    <w:p>
+      <w:pPr>
+        <w:spacing w:line="276" w:lineRule="auto"/>
+        <w:ind w:left="360"/>
+        <w:jc w:val="both"/>
+        <w:rPr>
+          <w:rFonts w:ascii="Times New Roman" w:hAnsi="Times New Roman"/>
+          <w:color w:val="202122"/>
+          <w:sz w:val="24"/>
+          <w:szCs w:val="24"/>
+          <w:shd w:val="clear" w:color="auto" w:fill="FFFFFF"/>
+        </w:rPr>
+      </w:pPr>
+      <w:r>
+        <w:rPr>
+          <w:rFonts w:ascii="Times New Roman" w:hAnsi="Times New Roman"/>
+          <w:color w:val="202122"/>
+          <w:sz w:val="24"/>
+          <w:szCs w:val="24"/>
+          <w:shd w:val="clear" w:color="auto" w:fill="FFFFFF"/>
+        </w:rPr>
+        <w:t>You can use either if statements or ternary expressions which are available from JS to conditionally render expressions. Apart from these approaches, you can also embed any expressions in JSX by wrapping them in curly braces and then followed by JS logical operator &amp;&amp;.</w:t>
       </w:r>
     </w:p>
     <w:sectPr>

</xml_diff>

<commit_message>
The inline conditional expressions Example
</commit_message>
<xml_diff>
--- a/React_Interview_Question.docx
+++ b/React_Interview_Question.docx
@@ -9246,6 +9246,298 @@
           <w:shd w:val="clear" w:color="auto" w:fill="FFFFFF"/>
         </w:rPr>
         <w:t>You can use either if statements or ternary expressions which are available from JS to conditionally render expressions. Apart from these approaches, you can also embed any expressions in JSX by wrapping them in curly braces and then followed by JS logical operator &amp;&amp;.</w:t>
+      </w:r>
+    </w:p>
+    <w:p>
+      <w:pPr>
+        <w:spacing w:line="276" w:lineRule="auto"/>
+        <w:ind w:left="360"/>
+        <w:jc w:val="both"/>
+        <w:rPr>
+          <w:rFonts w:ascii="Times New Roman" w:hAnsi="Times New Roman"/>
+          <w:color w:val="202122"/>
+          <w:sz w:val="24"/>
+          <w:szCs w:val="24"/>
+          <w:shd w:val="clear" w:color="auto" w:fill="FFFFFF"/>
+        </w:rPr>
+      </w:pPr>
+      <w:r>
+        <w:rPr>
+          <w:rFonts w:ascii="Times New Roman" w:hAnsi="Times New Roman"/>
+          <w:color w:val="202122"/>
+          <w:sz w:val="24"/>
+          <w:szCs w:val="24"/>
+          <w:shd w:val="clear" w:color="auto" w:fill="FFFFFF"/>
+        </w:rPr>
+        <w:t xml:space="preserve">Example: </w:t>
+      </w:r>
+      <w:r>
+        <w:rPr>
+          <w:rFonts w:ascii="Times New Roman" w:hAnsi="Times New Roman"/>
+          <w:color w:val="202122"/>
+          <w:sz w:val="24"/>
+          <w:szCs w:val="24"/>
+          <w:shd w:val="clear" w:color="auto" w:fill="FFFFFF"/>
+        </w:rPr>
+        <w:t>&lt;h1&gt;</w:t>
+      </w:r>
+      <w:proofErr w:type="gramStart"/>
+      <w:r>
+        <w:rPr>
+          <w:rFonts w:ascii="Times New Roman" w:hAnsi="Times New Roman"/>
+          <w:color w:val="202122"/>
+          <w:sz w:val="24"/>
+          <w:szCs w:val="24"/>
+          <w:shd w:val="clear" w:color="auto" w:fill="FFFFFF"/>
+        </w:rPr>
+        <w:t>Hello!&lt;</w:t>
+      </w:r>
+      <w:proofErr w:type="gramEnd"/>
+      <w:r>
+        <w:rPr>
+          <w:rFonts w:ascii="Times New Roman" w:hAnsi="Times New Roman"/>
+          <w:color w:val="202122"/>
+          <w:sz w:val="24"/>
+          <w:szCs w:val="24"/>
+          <w:shd w:val="clear" w:color="auto" w:fill="FFFFFF"/>
+        </w:rPr>
+        <w:t>/h1&gt;</w:t>
+      </w:r>
+    </w:p>
+    <w:p>
+      <w:pPr>
+        <w:spacing w:line="276" w:lineRule="auto"/>
+        <w:ind w:left="360"/>
+        <w:jc w:val="both"/>
+        <w:rPr>
+          <w:rFonts w:ascii="Times New Roman" w:hAnsi="Times New Roman"/>
+          <w:color w:val="202122"/>
+          <w:sz w:val="24"/>
+          <w:szCs w:val="24"/>
+          <w:shd w:val="clear" w:color="auto" w:fill="FFFFFF"/>
+        </w:rPr>
+      </w:pPr>
+      <w:r>
+        <w:rPr>
+          <w:rFonts w:ascii="Times New Roman" w:hAnsi="Times New Roman"/>
+          <w:color w:val="202122"/>
+          <w:sz w:val="24"/>
+          <w:szCs w:val="24"/>
+          <w:shd w:val="clear" w:color="auto" w:fill="FFFFFF"/>
+        </w:rPr>
+        <w:t>{</w:t>
+      </w:r>
+      <w:proofErr w:type="spellStart"/>
+      <w:proofErr w:type="gramStart"/>
+      <w:r>
+        <w:rPr>
+          <w:rFonts w:ascii="Times New Roman" w:hAnsi="Times New Roman"/>
+          <w:color w:val="202122"/>
+          <w:sz w:val="24"/>
+          <w:szCs w:val="24"/>
+          <w:shd w:val="clear" w:color="auto" w:fill="FFFFFF"/>
+        </w:rPr>
+        <w:t>messages.length</w:t>
+      </w:r>
+      <w:proofErr w:type="spellEnd"/>
+      <w:proofErr w:type="gramEnd"/>
+      <w:r>
+        <w:rPr>
+          <w:rFonts w:ascii="Times New Roman" w:hAnsi="Times New Roman"/>
+          <w:color w:val="202122"/>
+          <w:sz w:val="24"/>
+          <w:szCs w:val="24"/>
+          <w:shd w:val="clear" w:color="auto" w:fill="FFFFFF"/>
+        </w:rPr>
+        <w:t xml:space="preserve"> &gt; 0 &amp;&amp; !</w:t>
+      </w:r>
+      <w:proofErr w:type="spellStart"/>
+      <w:r>
+        <w:rPr>
+          <w:rFonts w:ascii="Times New Roman" w:hAnsi="Times New Roman"/>
+          <w:color w:val="202122"/>
+          <w:sz w:val="24"/>
+          <w:szCs w:val="24"/>
+          <w:shd w:val="clear" w:color="auto" w:fill="FFFFFF"/>
+        </w:rPr>
+        <w:t>isLogin</w:t>
+      </w:r>
+      <w:proofErr w:type="spellEnd"/>
+      <w:r>
+        <w:rPr>
+          <w:rFonts w:ascii="Times New Roman" w:hAnsi="Times New Roman"/>
+          <w:color w:val="202122"/>
+          <w:sz w:val="24"/>
+          <w:szCs w:val="24"/>
+          <w:shd w:val="clear" w:color="auto" w:fill="FFFFFF"/>
+        </w:rPr>
+        <w:t>?</w:t>
+      </w:r>
+    </w:p>
+    <w:p>
+      <w:pPr>
+        <w:spacing w:line="276" w:lineRule="auto"/>
+        <w:ind w:left="360"/>
+        <w:jc w:val="both"/>
+        <w:rPr>
+          <w:rFonts w:ascii="Times New Roman" w:hAnsi="Times New Roman"/>
+          <w:color w:val="202122"/>
+          <w:sz w:val="24"/>
+          <w:szCs w:val="24"/>
+          <w:shd w:val="clear" w:color="auto" w:fill="FFFFFF"/>
+        </w:rPr>
+      </w:pPr>
+      <w:r>
+        <w:rPr>
+          <w:rFonts w:ascii="Times New Roman" w:hAnsi="Times New Roman"/>
+          <w:color w:val="202122"/>
+          <w:sz w:val="24"/>
+          <w:szCs w:val="24"/>
+          <w:shd w:val="clear" w:color="auto" w:fill="FFFFFF"/>
+        </w:rPr>
+        <w:tab/>
+      </w:r>
+      <w:r>
+        <w:rPr>
+          <w:rFonts w:ascii="Times New Roman" w:hAnsi="Times New Roman"/>
+          <w:color w:val="202122"/>
+          <w:sz w:val="24"/>
+          <w:szCs w:val="24"/>
+          <w:shd w:val="clear" w:color="auto" w:fill="FFFFFF"/>
+        </w:rPr>
+        <w:tab/>
+        <w:t xml:space="preserve"> &lt;h2&gt;</w:t>
+      </w:r>
+      <w:r>
+        <w:rPr>
+          <w:rFonts w:ascii="Times New Roman" w:hAnsi="Times New Roman"/>
+          <w:color w:val="202122"/>
+          <w:sz w:val="24"/>
+          <w:szCs w:val="24"/>
+          <w:shd w:val="clear" w:color="auto" w:fill="FFFFFF"/>
+        </w:rPr>
+        <w:t xml:space="preserve"> </w:t>
+      </w:r>
+      <w:r>
+        <w:rPr>
+          <w:rFonts w:ascii="Times New Roman" w:hAnsi="Times New Roman"/>
+          <w:color w:val="202122"/>
+          <w:sz w:val="24"/>
+          <w:szCs w:val="24"/>
+          <w:shd w:val="clear" w:color="auto" w:fill="FFFFFF"/>
+        </w:rPr>
+        <w:t>You have {</w:t>
+      </w:r>
+      <w:proofErr w:type="spellStart"/>
+      <w:proofErr w:type="gramStart"/>
+      <w:r>
+        <w:rPr>
+          <w:rFonts w:ascii="Times New Roman" w:hAnsi="Times New Roman"/>
+          <w:color w:val="202122"/>
+          <w:sz w:val="24"/>
+          <w:szCs w:val="24"/>
+          <w:shd w:val="clear" w:color="auto" w:fill="FFFFFF"/>
+        </w:rPr>
+        <w:t>messages.length</w:t>
+      </w:r>
+      <w:proofErr w:type="spellEnd"/>
+      <w:proofErr w:type="gramEnd"/>
+      <w:r>
+        <w:rPr>
+          <w:rFonts w:ascii="Times New Roman" w:hAnsi="Times New Roman"/>
+          <w:color w:val="202122"/>
+          <w:sz w:val="24"/>
+          <w:szCs w:val="24"/>
+          <w:shd w:val="clear" w:color="auto" w:fill="FFFFFF"/>
+        </w:rPr>
+        <w:t>} unread messages.&lt;/h2&gt;</w:t>
+      </w:r>
+      <w:r>
+        <w:rPr>
+          <w:rFonts w:ascii="Times New Roman" w:hAnsi="Times New Roman"/>
+          <w:color w:val="202122"/>
+          <w:sz w:val="24"/>
+          <w:szCs w:val="24"/>
+          <w:shd w:val="clear" w:color="auto" w:fill="FFFFFF"/>
+        </w:rPr>
+        <w:t xml:space="preserve"> </w:t>
+      </w:r>
+      <w:r>
+        <w:rPr>
+          <w:rFonts w:ascii="Times New Roman" w:hAnsi="Times New Roman"/>
+          <w:color w:val="202122"/>
+          <w:sz w:val="24"/>
+          <w:szCs w:val="24"/>
+          <w:shd w:val="clear" w:color="auto" w:fill="FFFFFF"/>
+        </w:rPr>
+        <w:t>:</w:t>
+      </w:r>
+    </w:p>
+    <w:p>
+      <w:pPr>
+        <w:spacing w:line="276" w:lineRule="auto"/>
+        <w:ind w:left="360"/>
+        <w:jc w:val="both"/>
+        <w:rPr>
+          <w:rFonts w:ascii="Times New Roman" w:hAnsi="Times New Roman"/>
+          <w:color w:val="202122"/>
+          <w:sz w:val="24"/>
+          <w:szCs w:val="24"/>
+          <w:shd w:val="clear" w:color="auto" w:fill="FFFFFF"/>
+        </w:rPr>
+      </w:pPr>
+      <w:r>
+        <w:rPr>
+          <w:rFonts w:ascii="Times New Roman" w:hAnsi="Times New Roman"/>
+          <w:color w:val="202122"/>
+          <w:sz w:val="24"/>
+          <w:szCs w:val="24"/>
+          <w:shd w:val="clear" w:color="auto" w:fill="FFFFFF"/>
+        </w:rPr>
+        <w:tab/>
+        <w:t xml:space="preserve">&lt;h2&gt;You don't have unread </w:t>
+      </w:r>
+      <w:proofErr w:type="gramStart"/>
+      <w:r>
+        <w:rPr>
+          <w:rFonts w:ascii="Times New Roman" w:hAnsi="Times New Roman"/>
+          <w:color w:val="202122"/>
+          <w:sz w:val="24"/>
+          <w:szCs w:val="24"/>
+          <w:shd w:val="clear" w:color="auto" w:fill="FFFFFF"/>
+        </w:rPr>
+        <w:t>messages.&lt;</w:t>
+      </w:r>
+      <w:proofErr w:type="gramEnd"/>
+      <w:r>
+        <w:rPr>
+          <w:rFonts w:ascii="Times New Roman" w:hAnsi="Times New Roman"/>
+          <w:color w:val="202122"/>
+          <w:sz w:val="24"/>
+          <w:szCs w:val="24"/>
+          <w:shd w:val="clear" w:color="auto" w:fill="FFFFFF"/>
+        </w:rPr>
+        <w:t>/h2</w:t>
+      </w:r>
+      <w:r>
+        <w:rPr>
+          <w:rFonts w:ascii="Times New Roman" w:hAnsi="Times New Roman"/>
+          <w:color w:val="202122"/>
+          <w:sz w:val="24"/>
+          <w:szCs w:val="24"/>
+          <w:shd w:val="clear" w:color="auto" w:fill="FFFFFF"/>
+        </w:rPr>
+        <w:t>&gt;</w:t>
+      </w:r>
+      <w:r>
+        <w:rPr>
+          <w:rFonts w:ascii="Times New Roman" w:hAnsi="Times New Roman"/>
+          <w:color w:val="202122"/>
+          <w:sz w:val="24"/>
+          <w:szCs w:val="24"/>
+          <w:shd w:val="clear" w:color="auto" w:fill="FFFFFF"/>
+        </w:rPr>
+        <w:t>}</w:t>
       </w:r>
     </w:p>
     <w:sectPr>

</xml_diff>

<commit_message>
What are stateless components
</commit_message>
<xml_diff>
--- a/React_Interview_Question.docx
+++ b/React_Interview_Question.docx
@@ -10094,6 +10094,234 @@
           <w:shd w:val="clear" w:color="auto" w:fill="FFFFFF"/>
         </w:rPr>
         <w:t>Context provides a way to pass data through the component tree without having to pass props down manually at every level.</w:t>
+      </w:r>
+    </w:p>
+    <w:p>
+      <w:pPr>
+        <w:spacing w:line="276" w:lineRule="auto"/>
+        <w:ind w:left="360"/>
+        <w:jc w:val="both"/>
+        <w:rPr>
+          <w:rFonts w:ascii="Times New Roman" w:hAnsi="Times New Roman"/>
+          <w:color w:val="202122"/>
+          <w:sz w:val="24"/>
+          <w:szCs w:val="24"/>
+          <w:shd w:val="clear" w:color="auto" w:fill="FFFFFF"/>
+        </w:rPr>
+      </w:pPr>
+    </w:p>
+    <w:p>
+      <w:pPr>
+        <w:pStyle w:val="ListParagraph"/>
+        <w:numPr>
+          <w:ilvl w:val="0"/>
+          <w:numId w:val="1"/>
+        </w:numPr>
+        <w:spacing w:line="276" w:lineRule="auto"/>
+        <w:jc w:val="both"/>
+        <w:rPr>
+          <w:rFonts w:ascii="Times New Roman" w:hAnsi="Times New Roman"/>
+          <w:b/>
+          <w:bCs/>
+          <w:color w:val="202122"/>
+          <w:sz w:val="24"/>
+          <w:szCs w:val="24"/>
+          <w:shd w:val="clear" w:color="auto" w:fill="FFFFFF"/>
+        </w:rPr>
+      </w:pPr>
+      <w:r>
+        <w:rPr>
+          <w:rFonts w:ascii="Times New Roman" w:hAnsi="Times New Roman"/>
+          <w:b/>
+          <w:bCs/>
+          <w:color w:val="202122"/>
+          <w:sz w:val="24"/>
+          <w:szCs w:val="24"/>
+          <w:shd w:val="clear" w:color="auto" w:fill="FFFFFF"/>
+        </w:rPr>
+        <w:t>What is reconciliation?</w:t>
+      </w:r>
+    </w:p>
+    <w:p>
+      <w:pPr>
+        <w:spacing w:line="276" w:lineRule="auto"/>
+        <w:ind w:left="360"/>
+        <w:jc w:val="both"/>
+        <w:rPr>
+          <w:rFonts w:ascii="Times New Roman" w:hAnsi="Times New Roman"/>
+          <w:color w:val="202122"/>
+          <w:sz w:val="24"/>
+          <w:szCs w:val="24"/>
+          <w:shd w:val="clear" w:color="auto" w:fill="FFFFFF"/>
+        </w:rPr>
+      </w:pPr>
+      <w:r>
+        <w:rPr>
+          <w:rFonts w:ascii="Times New Roman" w:hAnsi="Times New Roman"/>
+          <w:color w:val="202122"/>
+          <w:sz w:val="24"/>
+          <w:szCs w:val="24"/>
+          <w:shd w:val="clear" w:color="auto" w:fill="FFFFFF"/>
+        </w:rPr>
+        <w:t xml:space="preserve">When a component's props or state change, </w:t>
+      </w:r>
+      <w:proofErr w:type="gramStart"/>
+      <w:r>
+        <w:rPr>
+          <w:rFonts w:ascii="Times New Roman" w:hAnsi="Times New Roman"/>
+          <w:color w:val="202122"/>
+          <w:sz w:val="24"/>
+          <w:szCs w:val="24"/>
+          <w:shd w:val="clear" w:color="auto" w:fill="FFFFFF"/>
+        </w:rPr>
+        <w:t>React</w:t>
+      </w:r>
+      <w:proofErr w:type="gramEnd"/>
+      <w:r>
+        <w:rPr>
+          <w:rFonts w:ascii="Times New Roman" w:hAnsi="Times New Roman"/>
+          <w:color w:val="202122"/>
+          <w:sz w:val="24"/>
+          <w:szCs w:val="24"/>
+          <w:shd w:val="clear" w:color="auto" w:fill="FFFFFF"/>
+        </w:rPr>
+        <w:t xml:space="preserve"> decides whether an actual DOM update is necessary by comparing the newly returned element with the previously rendered one. When they are not equal, </w:t>
+      </w:r>
+      <w:proofErr w:type="gramStart"/>
+      <w:r>
+        <w:rPr>
+          <w:rFonts w:ascii="Times New Roman" w:hAnsi="Times New Roman"/>
+          <w:color w:val="202122"/>
+          <w:sz w:val="24"/>
+          <w:szCs w:val="24"/>
+          <w:shd w:val="clear" w:color="auto" w:fill="FFFFFF"/>
+        </w:rPr>
+        <w:t>React</w:t>
+      </w:r>
+      <w:proofErr w:type="gramEnd"/>
+      <w:r>
+        <w:rPr>
+          <w:rFonts w:ascii="Times New Roman" w:hAnsi="Times New Roman"/>
+          <w:color w:val="202122"/>
+          <w:sz w:val="24"/>
+          <w:szCs w:val="24"/>
+          <w:shd w:val="clear" w:color="auto" w:fill="FFFFFF"/>
+        </w:rPr>
+        <w:t xml:space="preserve"> will update the DOM. This process is called reconciliation.</w:t>
+      </w:r>
+    </w:p>
+    <w:p>
+      <w:pPr>
+        <w:spacing w:line="276" w:lineRule="auto"/>
+        <w:ind w:left="360"/>
+        <w:jc w:val="both"/>
+        <w:rPr>
+          <w:rFonts w:ascii="Times New Roman" w:hAnsi="Times New Roman"/>
+          <w:color w:val="202122"/>
+          <w:sz w:val="24"/>
+          <w:szCs w:val="24"/>
+          <w:shd w:val="clear" w:color="auto" w:fill="FFFFFF"/>
+        </w:rPr>
+      </w:pPr>
+    </w:p>
+    <w:p>
+      <w:pPr>
+        <w:pStyle w:val="ListParagraph"/>
+        <w:numPr>
+          <w:ilvl w:val="0"/>
+          <w:numId w:val="1"/>
+        </w:numPr>
+        <w:spacing w:line="276" w:lineRule="auto"/>
+        <w:jc w:val="both"/>
+        <w:rPr>
+          <w:rFonts w:ascii="Times New Roman" w:hAnsi="Times New Roman"/>
+          <w:b/>
+          <w:bCs/>
+          <w:color w:val="202122"/>
+          <w:sz w:val="24"/>
+          <w:szCs w:val="24"/>
+          <w:shd w:val="clear" w:color="auto" w:fill="FFFFFF"/>
+        </w:rPr>
+      </w:pPr>
+      <w:r>
+        <w:rPr>
+          <w:rFonts w:ascii="Times New Roman" w:hAnsi="Times New Roman"/>
+          <w:b/>
+          <w:bCs/>
+          <w:color w:val="202122"/>
+          <w:sz w:val="24"/>
+          <w:szCs w:val="24"/>
+          <w:shd w:val="clear" w:color="auto" w:fill="FFFFFF"/>
+        </w:rPr>
+        <w:t>What are stateless components?</w:t>
+      </w:r>
+    </w:p>
+    <w:p>
+      <w:pPr>
+        <w:spacing w:line="276" w:lineRule="auto"/>
+        <w:ind w:left="360"/>
+        <w:jc w:val="both"/>
+        <w:rPr>
+          <w:rFonts w:ascii="Times New Roman" w:hAnsi="Times New Roman"/>
+          <w:color w:val="202122"/>
+          <w:sz w:val="24"/>
+          <w:szCs w:val="24"/>
+          <w:shd w:val="clear" w:color="auto" w:fill="FFFFFF"/>
+        </w:rPr>
+      </w:pPr>
+      <w:r>
+        <w:rPr>
+          <w:rFonts w:ascii="Times New Roman" w:hAnsi="Times New Roman"/>
+          <w:color w:val="202122"/>
+          <w:sz w:val="24"/>
+          <w:szCs w:val="24"/>
+          <w:shd w:val="clear" w:color="auto" w:fill="FFFFFF"/>
+        </w:rPr>
+        <w:t xml:space="preserve">If the </w:t>
+      </w:r>
+      <w:proofErr w:type="spellStart"/>
+      <w:r>
+        <w:rPr>
+          <w:rFonts w:ascii="Times New Roman" w:hAnsi="Times New Roman"/>
+          <w:color w:val="202122"/>
+          <w:sz w:val="24"/>
+          <w:szCs w:val="24"/>
+          <w:shd w:val="clear" w:color="auto" w:fill="FFFFFF"/>
+        </w:rPr>
+        <w:t>behaviour</w:t>
+      </w:r>
+      <w:proofErr w:type="spellEnd"/>
+      <w:r>
+        <w:rPr>
+          <w:rFonts w:ascii="Times New Roman" w:hAnsi="Times New Roman"/>
+          <w:color w:val="202122"/>
+          <w:sz w:val="24"/>
+          <w:szCs w:val="24"/>
+          <w:shd w:val="clear" w:color="auto" w:fill="FFFFFF"/>
+        </w:rPr>
+        <w:t xml:space="preserve"> of a component is independent of its </w:t>
+      </w:r>
+      <w:proofErr w:type="gramStart"/>
+      <w:r>
+        <w:rPr>
+          <w:rFonts w:ascii="Times New Roman" w:hAnsi="Times New Roman"/>
+          <w:color w:val="202122"/>
+          <w:sz w:val="24"/>
+          <w:szCs w:val="24"/>
+          <w:shd w:val="clear" w:color="auto" w:fill="FFFFFF"/>
+        </w:rPr>
+        <w:t>state</w:t>
+      </w:r>
+      <w:proofErr w:type="gramEnd"/>
+      <w:r>
+        <w:rPr>
+          <w:rFonts w:ascii="Times New Roman" w:hAnsi="Times New Roman"/>
+          <w:color w:val="202122"/>
+          <w:sz w:val="24"/>
+          <w:szCs w:val="24"/>
+          <w:shd w:val="clear" w:color="auto" w:fill="FFFFFF"/>
+        </w:rPr>
+        <w:t xml:space="preserve"> then it can be a stateless component. You can use either a function or a class for creating stateless components. But unless you need to use a lifecycle hook in your components, you should go for function components.</w:t>
       </w:r>
     </w:p>
     <w:sectPr>

</xml_diff>

<commit_message>
What are statefull components
</commit_message>
<xml_diff>
--- a/React_Interview_Question.docx
+++ b/React_Interview_Question.docx
@@ -10322,6 +10322,120 @@
           <w:shd w:val="clear" w:color="auto" w:fill="FFFFFF"/>
         </w:rPr>
         <w:t xml:space="preserve"> then it can be a stateless component. You can use either a function or a class for creating stateless components. But unless you need to use a lifecycle hook in your components, you should go for function components.</w:t>
+      </w:r>
+    </w:p>
+    <w:p>
+      <w:pPr>
+        <w:spacing w:line="276" w:lineRule="auto"/>
+        <w:ind w:left="360"/>
+        <w:jc w:val="both"/>
+        <w:rPr>
+          <w:rFonts w:ascii="Times New Roman" w:hAnsi="Times New Roman"/>
+          <w:color w:val="202122"/>
+          <w:sz w:val="24"/>
+          <w:szCs w:val="24"/>
+          <w:shd w:val="clear" w:color="auto" w:fill="FFFFFF"/>
+        </w:rPr>
+      </w:pPr>
+    </w:p>
+    <w:p>
+      <w:pPr>
+        <w:pStyle w:val="ListParagraph"/>
+        <w:numPr>
+          <w:ilvl w:val="0"/>
+          <w:numId w:val="1"/>
+        </w:numPr>
+        <w:spacing w:line="276" w:lineRule="auto"/>
+        <w:jc w:val="both"/>
+        <w:rPr>
+          <w:rFonts w:ascii="Times New Roman" w:hAnsi="Times New Roman"/>
+          <w:b/>
+          <w:bCs/>
+          <w:color w:val="202122"/>
+          <w:sz w:val="24"/>
+          <w:szCs w:val="24"/>
+          <w:shd w:val="clear" w:color="auto" w:fill="FFFFFF"/>
+        </w:rPr>
+      </w:pPr>
+      <w:r>
+        <w:rPr>
+          <w:rFonts w:ascii="Times New Roman" w:hAnsi="Times New Roman"/>
+          <w:b/>
+          <w:bCs/>
+          <w:color w:val="202122"/>
+          <w:sz w:val="24"/>
+          <w:szCs w:val="24"/>
+          <w:shd w:val="clear" w:color="auto" w:fill="FFFFFF"/>
+        </w:rPr>
+        <w:t>What are stateful components?</w:t>
+      </w:r>
+    </w:p>
+    <w:p>
+      <w:pPr>
+        <w:spacing w:line="276" w:lineRule="auto"/>
+        <w:ind w:left="360"/>
+        <w:jc w:val="both"/>
+        <w:rPr>
+          <w:rFonts w:ascii="Times New Roman" w:hAnsi="Times New Roman"/>
+          <w:color w:val="202122"/>
+          <w:sz w:val="24"/>
+          <w:szCs w:val="24"/>
+          <w:shd w:val="clear" w:color="auto" w:fill="FFFFFF"/>
+        </w:rPr>
+      </w:pPr>
+      <w:r>
+        <w:rPr>
+          <w:rFonts w:ascii="Times New Roman" w:hAnsi="Times New Roman"/>
+          <w:color w:val="202122"/>
+          <w:sz w:val="24"/>
+          <w:szCs w:val="24"/>
+          <w:shd w:val="clear" w:color="auto" w:fill="FFFFFF"/>
+        </w:rPr>
+        <w:t xml:space="preserve">If the </w:t>
+      </w:r>
+      <w:proofErr w:type="spellStart"/>
+      <w:r>
+        <w:rPr>
+          <w:rFonts w:ascii="Times New Roman" w:hAnsi="Times New Roman"/>
+          <w:color w:val="202122"/>
+          <w:sz w:val="24"/>
+          <w:szCs w:val="24"/>
+          <w:shd w:val="clear" w:color="auto" w:fill="FFFFFF"/>
+        </w:rPr>
+        <w:t>behaviour</w:t>
+      </w:r>
+      <w:proofErr w:type="spellEnd"/>
+      <w:r>
+        <w:rPr>
+          <w:rFonts w:ascii="Times New Roman" w:hAnsi="Times New Roman"/>
+          <w:color w:val="202122"/>
+          <w:sz w:val="24"/>
+          <w:szCs w:val="24"/>
+          <w:shd w:val="clear" w:color="auto" w:fill="FFFFFF"/>
+        </w:rPr>
+        <w:t xml:space="preserve"> of a component is dependent on the state of the </w:t>
+      </w:r>
+      <w:proofErr w:type="gramStart"/>
+      <w:r>
+        <w:rPr>
+          <w:rFonts w:ascii="Times New Roman" w:hAnsi="Times New Roman"/>
+          <w:color w:val="202122"/>
+          <w:sz w:val="24"/>
+          <w:szCs w:val="24"/>
+          <w:shd w:val="clear" w:color="auto" w:fill="FFFFFF"/>
+        </w:rPr>
+        <w:t>component</w:t>
+      </w:r>
+      <w:proofErr w:type="gramEnd"/>
+      <w:r>
+        <w:rPr>
+          <w:rFonts w:ascii="Times New Roman" w:hAnsi="Times New Roman"/>
+          <w:color w:val="202122"/>
+          <w:sz w:val="24"/>
+          <w:szCs w:val="24"/>
+          <w:shd w:val="clear" w:color="auto" w:fill="FFFFFF"/>
+        </w:rPr>
+        <w:t xml:space="preserve"> then it can be termed as stateful component. These stateful components are always class components and have a state that gets initialized in the constructor.</w:t>
       </w:r>
     </w:p>
     <w:sectPr>

</xml_diff>

<commit_message>
How to fetch data with React Hooks
</commit_message>
<xml_diff>
--- a/React_Interview_Question.docx
+++ b/React_Interview_Question.docx
@@ -114,20 +114,7 @@
           <w:szCs w:val="24"/>
           <w:shd w:val="clear" w:color="auto" w:fill="FFFFFF"/>
         </w:rPr>
-        <w:t>npm&amp;</w:t>
-      </w:r>
-      <w:proofErr w:type="gramStart"/>
-      <w:r>
-        <w:rPr>
-          <w:rFonts w:ascii="Times New Roman" w:hAnsi="Times New Roman" w:cs="Times New Roman"/>
-          <w:b/>
-          <w:bCs/>
-          <w:color w:val="202122"/>
-          <w:sz w:val="24"/>
-          <w:szCs w:val="24"/>
-          <w:shd w:val="clear" w:color="auto" w:fill="FFFFFF"/>
-        </w:rPr>
-        <w:t>npx</w:t>
+        <w:t>npm&amp;npx</w:t>
       </w:r>
       <w:proofErr w:type="spellEnd"/>
       <w:r>
@@ -142,7 +129,6 @@
         </w:rPr>
         <w:t xml:space="preserve"> ?</w:t>
       </w:r>
-      <w:proofErr w:type="gramEnd"/>
     </w:p>
     <w:p>
       <w:pPr>
@@ -945,33 +931,7 @@
           <w:szCs w:val="24"/>
           <w:shd w:val="clear" w:color="auto" w:fill="FFFFFF"/>
         </w:rPr>
-        <w:t xml:space="preserve">What </w:t>
-      </w:r>
-      <w:proofErr w:type="gramStart"/>
-      <w:r>
-        <w:rPr>
-          <w:rFonts w:ascii="Times New Roman" w:hAnsi="Times New Roman" w:cs="Times New Roman"/>
-          <w:b/>
-          <w:bCs/>
-          <w:color w:val="202122"/>
-          <w:sz w:val="24"/>
-          <w:szCs w:val="24"/>
-          <w:shd w:val="clear" w:color="auto" w:fill="FFFFFF"/>
-        </w:rPr>
-        <w:t>is</w:t>
-      </w:r>
-      <w:proofErr w:type="gramEnd"/>
-      <w:r>
-        <w:rPr>
-          <w:rFonts w:ascii="Times New Roman" w:hAnsi="Times New Roman" w:cs="Times New Roman"/>
-          <w:b/>
-          <w:bCs/>
-          <w:color w:val="202122"/>
-          <w:sz w:val="24"/>
-          <w:szCs w:val="24"/>
-          <w:shd w:val="clear" w:color="auto" w:fill="FFFFFF"/>
-        </w:rPr>
-        <w:t xml:space="preserve"> Hooks? What are different types of Hooks?</w:t>
+        <w:t>What is Hooks? What are different types of Hooks?</w:t>
       </w:r>
     </w:p>
     <w:p>
@@ -1309,7 +1269,6 @@
         <w:t xml:space="preserve">What does </w:t>
       </w:r>
       <w:proofErr w:type="spellStart"/>
-      <w:proofErr w:type="gramStart"/>
       <w:r>
         <w:rPr>
           <w:rFonts w:ascii="Times New Roman" w:hAnsi="Times New Roman" w:cs="Times New Roman"/>
@@ -1333,20 +1292,7 @@
           <w:szCs w:val="24"/>
           <w:shd w:val="clear" w:color="auto" w:fill="FFFFFF"/>
         </w:rPr>
-        <w:t>(</w:t>
-      </w:r>
-      <w:proofErr w:type="gramEnd"/>
-      <w:r>
-        <w:rPr>
-          <w:rFonts w:ascii="Times New Roman" w:hAnsi="Times New Roman" w:cs="Times New Roman"/>
-          <w:b/>
-          <w:bCs/>
-          <w:color w:val="202122"/>
-          <w:sz w:val="24"/>
-          <w:szCs w:val="24"/>
-          <w:shd w:val="clear" w:color="auto" w:fill="FFFFFF"/>
-        </w:rPr>
-        <w:t>) method do?</w:t>
+        <w:t>() method do?</w:t>
       </w:r>
     </w:p>
     <w:p>
@@ -1367,7 +1313,6 @@
         </w:rPr>
       </w:pPr>
       <w:proofErr w:type="spellStart"/>
-      <w:proofErr w:type="gramStart"/>
       <w:r>
         <w:rPr>
           <w:rFonts w:ascii="Times New Roman" w:hAnsi="Times New Roman" w:cs="Times New Roman"/>
@@ -1399,18 +1344,7 @@
           <w:szCs w:val="24"/>
           <w:shd w:val="clear" w:color="auto" w:fill="FFFFFF"/>
         </w:rPr>
-        <w:t>(</w:t>
-      </w:r>
-      <w:proofErr w:type="gramEnd"/>
-      <w:r>
-        <w:rPr>
-          <w:rFonts w:ascii="Times New Roman" w:hAnsi="Times New Roman" w:cs="Times New Roman"/>
-          <w:color w:val="202122"/>
-          <w:sz w:val="24"/>
-          <w:szCs w:val="24"/>
-          <w:shd w:val="clear" w:color="auto" w:fill="FFFFFF"/>
-        </w:rPr>
-        <w:t>) method will modify value of the state.</w:t>
+        <w:t>() method will modify value of the state.</w:t>
       </w:r>
     </w:p>
     <w:p>
@@ -1762,7 +1696,6 @@
         <w:t xml:space="preserve">A target inside a synthetic event object is the element on which the event has occurred. As we cannot use DOM functions like </w:t>
       </w:r>
       <w:proofErr w:type="spellStart"/>
-      <w:proofErr w:type="gramStart"/>
       <w:r>
         <w:rPr>
           <w:rFonts w:ascii="Times New Roman" w:hAnsi="Times New Roman" w:cs="Times New Roman"/>
@@ -1774,7 +1707,6 @@
         <w:t>document.getElementById</w:t>
       </w:r>
       <w:proofErr w:type="spellEnd"/>
-      <w:proofErr w:type="gramEnd"/>
       <w:r>
         <w:rPr>
           <w:rFonts w:ascii="Times New Roman" w:hAnsi="Times New Roman" w:cs="Times New Roman"/>
@@ -2052,7 +1984,6 @@
         <w:t xml:space="preserve">Why is </w:t>
       </w:r>
       <w:proofErr w:type="spellStart"/>
-      <w:proofErr w:type="gramStart"/>
       <w:r>
         <w:rPr>
           <w:rFonts w:ascii="Times New Roman" w:hAnsi="Times New Roman" w:cs="Times New Roman"/>
@@ -2066,7 +1997,6 @@
         <w:t>event.preventDefault</w:t>
       </w:r>
       <w:proofErr w:type="spellEnd"/>
-      <w:proofErr w:type="gramEnd"/>
       <w:r>
         <w:rPr>
           <w:rFonts w:ascii="Times New Roman" w:hAnsi="Times New Roman" w:cs="Times New Roman"/>
@@ -2108,7 +2038,6 @@
         <w:t xml:space="preserve">Ideally when a form is submitted it will be taken to the next page (consecutive page). </w:t>
       </w:r>
       <w:proofErr w:type="spellStart"/>
-      <w:proofErr w:type="gramStart"/>
       <w:r>
         <w:rPr>
           <w:rFonts w:ascii="Times New Roman" w:hAnsi="Times New Roman" w:cs="Times New Roman"/>
@@ -2120,7 +2049,6 @@
         <w:t>event.preventDefault</w:t>
       </w:r>
       <w:proofErr w:type="spellEnd"/>
-      <w:proofErr w:type="gramEnd"/>
       <w:r>
         <w:rPr>
           <w:rFonts w:ascii="Times New Roman" w:hAnsi="Times New Roman" w:cs="Times New Roman"/>
@@ -2297,29 +2225,7 @@
           <w:szCs w:val="24"/>
           <w:shd w:val="clear" w:color="auto" w:fill="FFFFFF"/>
         </w:rPr>
-        <w:t xml:space="preserve">No, </w:t>
-      </w:r>
-      <w:proofErr w:type="gramStart"/>
-      <w:r>
-        <w:rPr>
-          <w:rFonts w:ascii="Times New Roman" w:hAnsi="Times New Roman" w:cs="Times New Roman"/>
-          <w:color w:val="202122"/>
-          <w:sz w:val="24"/>
-          <w:szCs w:val="24"/>
-          <w:shd w:val="clear" w:color="auto" w:fill="FFFFFF"/>
-        </w:rPr>
-        <w:t>It</w:t>
-      </w:r>
-      <w:proofErr w:type="gramEnd"/>
-      <w:r>
-        <w:rPr>
-          <w:rFonts w:ascii="Times New Roman" w:hAnsi="Times New Roman" w:cs="Times New Roman"/>
-          <w:color w:val="202122"/>
-          <w:sz w:val="24"/>
-          <w:szCs w:val="24"/>
-          <w:shd w:val="clear" w:color="auto" w:fill="FFFFFF"/>
-        </w:rPr>
-        <w:t xml:space="preserve"> uses JSX, which is similar to HTML.</w:t>
+        <w:t>No, It uses JSX, which is similar to HTML.</w:t>
       </w:r>
     </w:p>
     <w:p>
@@ -2459,29 +2365,7 @@
           <w:szCs w:val="24"/>
           <w:shd w:val="clear" w:color="auto" w:fill="FFFFFF"/>
         </w:rPr>
-        <w:t xml:space="preserve">Redux has a feature called ‘Store’ which allows you to save the application’s entire State at one place. </w:t>
-      </w:r>
-      <w:proofErr w:type="gramStart"/>
-      <w:r>
-        <w:rPr>
-          <w:rFonts w:ascii="Times New Roman" w:hAnsi="Times New Roman" w:cs="Times New Roman"/>
-          <w:color w:val="202122"/>
-          <w:sz w:val="24"/>
-          <w:szCs w:val="24"/>
-          <w:shd w:val="clear" w:color="auto" w:fill="FFFFFF"/>
-        </w:rPr>
-        <w:t>Therefore</w:t>
-      </w:r>
-      <w:proofErr w:type="gramEnd"/>
-      <w:r>
-        <w:rPr>
-          <w:rFonts w:ascii="Times New Roman" w:hAnsi="Times New Roman" w:cs="Times New Roman"/>
-          <w:color w:val="202122"/>
-          <w:sz w:val="24"/>
-          <w:szCs w:val="24"/>
-          <w:shd w:val="clear" w:color="auto" w:fill="FFFFFF"/>
-        </w:rPr>
-        <w:t xml:space="preserve"> all </w:t>
+        <w:t xml:space="preserve">Redux has a feature called ‘Store’ which allows you to save the application’s entire State at one place. Therefore all </w:t>
       </w:r>
       <w:proofErr w:type="spellStart"/>
       <w:r>
@@ -2995,29 +2879,7 @@
           <w:szCs w:val="24"/>
           <w:shd w:val="clear" w:color="auto" w:fill="FFFFFF"/>
         </w:rPr>
-        <w:t xml:space="preserve">Props mean properties, which is a way of passing data from parent to child. We can say that props are just </w:t>
-      </w:r>
-      <w:proofErr w:type="gramStart"/>
-      <w:r>
-        <w:rPr>
-          <w:rFonts w:ascii="Times New Roman" w:hAnsi="Times New Roman" w:cs="Times New Roman"/>
-          <w:color w:val="202122"/>
-          <w:sz w:val="24"/>
-          <w:szCs w:val="24"/>
-          <w:shd w:val="clear" w:color="auto" w:fill="FFFFFF"/>
-        </w:rPr>
-        <w:t>a  communication</w:t>
-      </w:r>
-      <w:proofErr w:type="gramEnd"/>
-      <w:r>
-        <w:rPr>
-          <w:rFonts w:ascii="Times New Roman" w:hAnsi="Times New Roman" w:cs="Times New Roman"/>
-          <w:color w:val="202122"/>
-          <w:sz w:val="24"/>
-          <w:szCs w:val="24"/>
-          <w:shd w:val="clear" w:color="auto" w:fill="FFFFFF"/>
-        </w:rPr>
-        <w:t xml:space="preserve"> channel between components. It is always moving from parent to child component.</w:t>
+        <w:t>Props mean properties, which is a way of passing data from parent to child. We can say that props are just a  communication channel between components. It is always moving from parent to child component.</w:t>
       </w:r>
     </w:p>
     <w:p>
@@ -3529,29 +3391,7 @@
           <w:szCs w:val="24"/>
           <w:shd w:val="clear" w:color="auto" w:fill="FFFFFF"/>
         </w:rPr>
-        <w:t xml:space="preserve">Destruction </w:t>
-      </w:r>
-      <w:proofErr w:type="gramStart"/>
-      <w:r>
-        <w:rPr>
-          <w:rFonts w:ascii="Times New Roman" w:hAnsi="Times New Roman" w:cs="Times New Roman"/>
-          <w:color w:val="202122"/>
-          <w:sz w:val="24"/>
-          <w:szCs w:val="24"/>
-          <w:shd w:val="clear" w:color="auto" w:fill="FFFFFF"/>
-        </w:rPr>
-        <w:t>are</w:t>
-      </w:r>
-      <w:proofErr w:type="gramEnd"/>
-      <w:r>
-        <w:rPr>
-          <w:rFonts w:ascii="Times New Roman" w:hAnsi="Times New Roman" w:cs="Times New Roman"/>
-          <w:color w:val="202122"/>
-          <w:sz w:val="24"/>
-          <w:szCs w:val="24"/>
-          <w:shd w:val="clear" w:color="auto" w:fill="FFFFFF"/>
-        </w:rPr>
-        <w:t xml:space="preserve"> the lifecycle of React</w:t>
+        <w:t>Destruction are the lifecycle of React</w:t>
       </w:r>
     </w:p>
     <w:p>
@@ -3621,29 +3461,7 @@
           <w:szCs w:val="24"/>
           <w:shd w:val="clear" w:color="auto" w:fill="FFFFFF"/>
         </w:rPr>
-        <w:t>‘</w:t>
-      </w:r>
-      <w:proofErr w:type="gramStart"/>
-      <w:r>
-        <w:rPr>
-          <w:rFonts w:ascii="Times New Roman" w:hAnsi="Times New Roman" w:cs="Times New Roman"/>
-          <w:color w:val="202122"/>
-          <w:sz w:val="24"/>
-          <w:szCs w:val="24"/>
-          <w:shd w:val="clear" w:color="auto" w:fill="FFFFFF"/>
-        </w:rPr>
-        <w:t>create</w:t>
-      </w:r>
-      <w:proofErr w:type="gramEnd"/>
-      <w:r>
-        <w:rPr>
-          <w:rFonts w:ascii="Times New Roman" w:hAnsi="Times New Roman" w:cs="Times New Roman"/>
-          <w:color w:val="202122"/>
-          <w:sz w:val="24"/>
-          <w:szCs w:val="24"/>
-          <w:shd w:val="clear" w:color="auto" w:fill="FFFFFF"/>
-        </w:rPr>
-        <w:t>-react-app’ is a command-line tool which allows you to create one basic react application.</w:t>
+        <w:t>‘create-react-app’ is a command-line tool which allows you to create one basic react application.</w:t>
       </w:r>
     </w:p>
     <w:p>
@@ -3759,33 +3577,7 @@
           <w:szCs w:val="24"/>
           <w:shd w:val="clear" w:color="auto" w:fill="FFFFFF"/>
         </w:rPr>
-        <w:t xml:space="preserve">What </w:t>
-      </w:r>
-      <w:proofErr w:type="gramStart"/>
-      <w:r>
-        <w:rPr>
-          <w:rFonts w:ascii="Times New Roman" w:hAnsi="Times New Roman" w:cs="Times New Roman"/>
-          <w:b/>
-          <w:bCs/>
-          <w:color w:val="202122"/>
-          <w:sz w:val="24"/>
-          <w:szCs w:val="24"/>
-          <w:shd w:val="clear" w:color="auto" w:fill="FFFFFF"/>
-        </w:rPr>
-        <w:t>are</w:t>
-      </w:r>
-      <w:proofErr w:type="gramEnd"/>
-      <w:r>
-        <w:rPr>
-          <w:rFonts w:ascii="Times New Roman" w:hAnsi="Times New Roman" w:cs="Times New Roman"/>
-          <w:b/>
-          <w:bCs/>
-          <w:color w:val="202122"/>
-          <w:sz w:val="24"/>
-          <w:szCs w:val="24"/>
-          <w:shd w:val="clear" w:color="auto" w:fill="FFFFFF"/>
-        </w:rPr>
-        <w:t xml:space="preserve"> children prop?</w:t>
+        <w:t>What are children prop?</w:t>
       </w:r>
     </w:p>
     <w:p>
@@ -3836,7 +3628,6 @@
         <w:t>{</w:t>
       </w:r>
       <w:proofErr w:type="spellStart"/>
-      <w:proofErr w:type="gramStart"/>
       <w:r>
         <w:rPr>
           <w:rFonts w:ascii="Times New Roman" w:hAnsi="Times New Roman" w:cs="Times New Roman"/>
@@ -3848,7 +3639,6 @@
         <w:t>props.children</w:t>
       </w:r>
       <w:proofErr w:type="spellEnd"/>
-      <w:proofErr w:type="gramEnd"/>
       <w:r>
         <w:rPr>
           <w:rFonts w:ascii="Times New Roman" w:hAnsi="Times New Roman" w:cs="Times New Roman"/>
@@ -4474,29 +4264,7 @@
           <w:szCs w:val="24"/>
           <w:shd w:val="clear" w:color="auto" w:fill="FFFFFF"/>
         </w:rPr>
-        <w:t xml:space="preserve">We create lists in React as we do in regular JavaScript. Lists display data in an ordered format. The traversal of lists is done using the </w:t>
-      </w:r>
-      <w:proofErr w:type="gramStart"/>
-      <w:r>
-        <w:rPr>
-          <w:rFonts w:ascii="Times New Roman" w:hAnsi="Times New Roman"/>
-          <w:color w:val="202122"/>
-          <w:sz w:val="24"/>
-          <w:szCs w:val="24"/>
-          <w:shd w:val="clear" w:color="auto" w:fill="FFFFFF"/>
-        </w:rPr>
-        <w:t>map(</w:t>
-      </w:r>
-      <w:proofErr w:type="gramEnd"/>
-      <w:r>
-        <w:rPr>
-          <w:rFonts w:ascii="Times New Roman" w:hAnsi="Times New Roman"/>
-          <w:color w:val="202122"/>
-          <w:sz w:val="24"/>
-          <w:szCs w:val="24"/>
-          <w:shd w:val="clear" w:color="auto" w:fill="FFFFFF"/>
-        </w:rPr>
-        <w:t>) function.</w:t>
+        <w:t>We create lists in React as we do in regular JavaScript. Lists display data in an ordered format. The traversal of lists is done using the map() function.</w:t>
       </w:r>
     </w:p>
     <w:p>
@@ -4564,7 +4332,6 @@
         </w:rPr>
       </w:pPr>
       <w:proofErr w:type="spellStart"/>
-      <w:proofErr w:type="gramStart"/>
       <w:r>
         <w:rPr>
           <w:rFonts w:ascii="Times New Roman" w:hAnsi="Times New Roman"/>
@@ -4584,18 +4351,7 @@
           <w:szCs w:val="24"/>
           <w:shd w:val="clear" w:color="auto" w:fill="FFFFFF"/>
         </w:rPr>
-        <w:t>(</w:t>
-      </w:r>
-      <w:proofErr w:type="gramEnd"/>
-      <w:r>
-        <w:rPr>
-          <w:rFonts w:ascii="Times New Roman" w:hAnsi="Times New Roman"/>
-          <w:color w:val="202122"/>
-          <w:sz w:val="24"/>
-          <w:szCs w:val="24"/>
-          <w:shd w:val="clear" w:color="auto" w:fill="FFFFFF"/>
-        </w:rPr>
-        <w:t>): Is executed when the component gets rendered and placed on the DOM.</w:t>
+        <w:t>(): Is executed when the component gets rendered and placed on the DOM.</w:t>
       </w:r>
     </w:p>
     <w:p>
@@ -4616,7 +4372,6 @@
         </w:rPr>
       </w:pPr>
       <w:proofErr w:type="spellStart"/>
-      <w:proofErr w:type="gramStart"/>
       <w:r>
         <w:rPr>
           <w:rFonts w:ascii="Times New Roman" w:hAnsi="Times New Roman"/>
@@ -4636,18 +4391,7 @@
           <w:szCs w:val="24"/>
           <w:shd w:val="clear" w:color="auto" w:fill="FFFFFF"/>
         </w:rPr>
-        <w:t>(</w:t>
-      </w:r>
-      <w:proofErr w:type="gramEnd"/>
-      <w:r>
-        <w:rPr>
-          <w:rFonts w:ascii="Times New Roman" w:hAnsi="Times New Roman"/>
-          <w:color w:val="202122"/>
-          <w:sz w:val="24"/>
-          <w:szCs w:val="24"/>
-          <w:shd w:val="clear" w:color="auto" w:fill="FFFFFF"/>
-        </w:rPr>
-        <w:t>): Is invoked when a component determines changes to the DOM and returns a “true” or “false” value based on certain conditions.</w:t>
+        <w:t>(): Is invoked when a component determines changes to the DOM and returns a “true” or “false” value based on certain conditions.</w:t>
       </w:r>
     </w:p>
     <w:p>
@@ -4668,7 +4412,6 @@
         </w:rPr>
       </w:pPr>
       <w:proofErr w:type="spellStart"/>
-      <w:proofErr w:type="gramStart"/>
       <w:r>
         <w:rPr>
           <w:rFonts w:ascii="Times New Roman" w:hAnsi="Times New Roman"/>
@@ -4688,18 +4431,7 @@
           <w:szCs w:val="24"/>
           <w:shd w:val="clear" w:color="auto" w:fill="FFFFFF"/>
         </w:rPr>
-        <w:t>(</w:t>
-      </w:r>
-      <w:proofErr w:type="gramEnd"/>
-      <w:r>
-        <w:rPr>
-          <w:rFonts w:ascii="Times New Roman" w:hAnsi="Times New Roman"/>
-          <w:color w:val="202122"/>
-          <w:sz w:val="24"/>
-          <w:szCs w:val="24"/>
-          <w:shd w:val="clear" w:color="auto" w:fill="FFFFFF"/>
-        </w:rPr>
-        <w:t>): Is invoked immediately after rendering takes place.</w:t>
+        <w:t>(): Is invoked immediately after rendering takes place.</w:t>
       </w:r>
     </w:p>
     <w:p>
@@ -4720,7 +4452,6 @@
         </w:rPr>
       </w:pPr>
       <w:proofErr w:type="spellStart"/>
-      <w:proofErr w:type="gramStart"/>
       <w:r>
         <w:rPr>
           <w:rFonts w:ascii="Times New Roman" w:hAnsi="Times New Roman"/>
@@ -4740,18 +4471,7 @@
           <w:szCs w:val="24"/>
           <w:shd w:val="clear" w:color="auto" w:fill="FFFFFF"/>
         </w:rPr>
-        <w:t>(</w:t>
-      </w:r>
-      <w:proofErr w:type="gramEnd"/>
-      <w:r>
-        <w:rPr>
-          <w:rFonts w:ascii="Times New Roman" w:hAnsi="Times New Roman"/>
-          <w:color w:val="202122"/>
-          <w:sz w:val="24"/>
-          <w:szCs w:val="24"/>
-          <w:shd w:val="clear" w:color="auto" w:fill="FFFFFF"/>
-        </w:rPr>
-        <w:t>): Is invoked immediately before a component is destroyed and unmounted permanently.</w:t>
+        <w:t>(): Is invoked immediately before a component is destroyed and unmounted permanently.</w:t>
       </w:r>
     </w:p>
     <w:p>
@@ -5237,29 +4957,7 @@
           <w:szCs w:val="24"/>
           <w:shd w:val="clear" w:color="auto" w:fill="FFFFFF"/>
         </w:rPr>
-        <w:t xml:space="preserve">Reducer </w:t>
-      </w:r>
-      <w:proofErr w:type="gramStart"/>
-      <w:r>
-        <w:rPr>
-          <w:rFonts w:ascii="Times New Roman" w:hAnsi="Times New Roman"/>
-          <w:color w:val="202122"/>
-          <w:sz w:val="24"/>
-          <w:szCs w:val="24"/>
-          <w:shd w:val="clear" w:color="auto" w:fill="FFFFFF"/>
-        </w:rPr>
-        <w:t>–  It</w:t>
-      </w:r>
-      <w:proofErr w:type="gramEnd"/>
-      <w:r>
-        <w:rPr>
-          <w:rFonts w:ascii="Times New Roman" w:hAnsi="Times New Roman"/>
-          <w:color w:val="202122"/>
-          <w:sz w:val="24"/>
-          <w:szCs w:val="24"/>
-          <w:shd w:val="clear" w:color="auto" w:fill="FFFFFF"/>
-        </w:rPr>
-        <w:t xml:space="preserve"> is a place to determine how the state will change.</w:t>
+        <w:t>Reducer –  It is a place to determine how the state will change.</w:t>
       </w:r>
     </w:p>
     <w:p>
@@ -5541,27 +5239,15 @@
           <w:shd w:val="clear" w:color="auto" w:fill="FFFFFF"/>
         </w:rPr>
       </w:pPr>
-      <w:proofErr w:type="gramStart"/>
-      <w:r>
-        <w:rPr>
-          <w:rFonts w:ascii="Times New Roman" w:hAnsi="Times New Roman"/>
-          <w:color w:val="202122"/>
-          <w:sz w:val="24"/>
-          <w:szCs w:val="24"/>
-          <w:shd w:val="clear" w:color="auto" w:fill="FFFFFF"/>
-        </w:rPr>
-        <w:t>render(</w:t>
-      </w:r>
-      <w:proofErr w:type="gramEnd"/>
-      <w:r>
-        <w:rPr>
-          <w:rFonts w:ascii="Times New Roman" w:hAnsi="Times New Roman"/>
-          <w:color w:val="202122"/>
-          <w:sz w:val="24"/>
-          <w:szCs w:val="24"/>
-          <w:shd w:val="clear" w:color="auto" w:fill="FFFFFF"/>
-        </w:rPr>
-        <w:t>) {</w:t>
+      <w:r>
+        <w:rPr>
+          <w:rFonts w:ascii="Times New Roman" w:hAnsi="Times New Roman"/>
+          <w:color w:val="202122"/>
+          <w:sz w:val="24"/>
+          <w:szCs w:val="24"/>
+          <w:shd w:val="clear" w:color="auto" w:fill="FFFFFF"/>
+        </w:rPr>
+        <w:t>render() {</w:t>
       </w:r>
     </w:p>
     <w:p>
@@ -5599,27 +5285,15 @@
         <w:t>className</w:t>
       </w:r>
       <w:proofErr w:type="spellEnd"/>
-      <w:proofErr w:type="gramStart"/>
-      <w:r>
-        <w:rPr>
-          <w:rFonts w:ascii="Times New Roman" w:hAnsi="Times New Roman"/>
-          <w:color w:val="202122"/>
-          <w:sz w:val="24"/>
-          <w:szCs w:val="24"/>
-          <w:shd w:val="clear" w:color="auto" w:fill="FFFFFF"/>
-        </w:rPr>
-        <w:t>={</w:t>
-      </w:r>
-      <w:proofErr w:type="gramEnd"/>
-      <w:r>
-        <w:rPr>
-          <w:rFonts w:ascii="Times New Roman" w:hAnsi="Times New Roman"/>
-          <w:color w:val="202122"/>
-          <w:sz w:val="24"/>
-          <w:szCs w:val="24"/>
-          <w:shd w:val="clear" w:color="auto" w:fill="FFFFFF"/>
-        </w:rPr>
-        <w:t>'menu navigation-menu'}&gt;{'Menu'}&lt;/span&gt;</w:t>
+      <w:r>
+        <w:rPr>
+          <w:rFonts w:ascii="Times New Roman" w:hAnsi="Times New Roman"/>
+          <w:color w:val="202122"/>
+          <w:sz w:val="24"/>
+          <w:szCs w:val="24"/>
+          <w:shd w:val="clear" w:color="auto" w:fill="FFFFFF"/>
+        </w:rPr>
+        <w:t>={'menu navigation-menu'}&gt;{'Menu'}&lt;/span&gt;</w:t>
       </w:r>
     </w:p>
     <w:p>
@@ -5740,29 +5414,7 @@
           <w:szCs w:val="24"/>
           <w:shd w:val="clear" w:color="auto" w:fill="FFFFFF"/>
         </w:rPr>
-        <w:t xml:space="preserve">Below </w:t>
-      </w:r>
-      <w:proofErr w:type="gramStart"/>
-      <w:r>
-        <w:rPr>
-          <w:rFonts w:ascii="Times New Roman" w:hAnsi="Times New Roman"/>
-          <w:color w:val="202122"/>
-          <w:sz w:val="24"/>
-          <w:szCs w:val="24"/>
-          <w:shd w:val="clear" w:color="auto" w:fill="FFFFFF"/>
-        </w:rPr>
-        <w:t>are</w:t>
-      </w:r>
-      <w:proofErr w:type="gramEnd"/>
-      <w:r>
-        <w:rPr>
-          <w:rFonts w:ascii="Times New Roman" w:hAnsi="Times New Roman"/>
-          <w:color w:val="202122"/>
-          <w:sz w:val="24"/>
-          <w:szCs w:val="24"/>
-          <w:shd w:val="clear" w:color="auto" w:fill="FFFFFF"/>
-        </w:rPr>
-        <w:t xml:space="preserve"> the list of reasons to prefer fragments over container DOM elements,</w:t>
+        <w:t>Below are the list of reasons to prefer fragments over container DOM elements,</w:t>
       </w:r>
     </w:p>
     <w:p>
@@ -5948,7 +5600,6 @@
           <w:shd w:val="clear" w:color="auto" w:fill="FFFFFF"/>
         </w:rPr>
       </w:pPr>
-      <w:proofErr w:type="gramStart"/>
       <w:r>
         <w:rPr>
           <w:rFonts w:ascii="Times New Roman" w:hAnsi="Times New Roman"/>
@@ -5959,7 +5610,6 @@
         </w:rPr>
         <w:t>Example :</w:t>
       </w:r>
-      <w:proofErr w:type="gramEnd"/>
     </w:p>
     <w:p>
       <w:pPr>
@@ -6067,7 +5717,6 @@
         <w:t>: "</w:t>
       </w:r>
       <w:proofErr w:type="spellStart"/>
-      <w:proofErr w:type="gramStart"/>
       <w:r>
         <w:rPr>
           <w:rFonts w:ascii="Times New Roman" w:hAnsi="Times New Roman"/>
@@ -6087,18 +5736,7 @@
           <w:szCs w:val="24"/>
           <w:shd w:val="clear" w:color="auto" w:fill="FFFFFF"/>
         </w:rPr>
-        <w:t>(</w:t>
-      </w:r>
-      <w:proofErr w:type="gramEnd"/>
-      <w:r>
-        <w:rPr>
-          <w:rFonts w:ascii="Times New Roman" w:hAnsi="Times New Roman"/>
-          <w:color w:val="202122"/>
-          <w:sz w:val="24"/>
-          <w:szCs w:val="24"/>
-          <w:shd w:val="clear" w:color="auto" w:fill="FFFFFF"/>
-        </w:rPr>
-        <w:t xml:space="preserve">" + </w:t>
+        <w:t xml:space="preserve">(" + </w:t>
       </w:r>
       <w:proofErr w:type="spellStart"/>
       <w:r>
@@ -6171,7 +5809,6 @@
         <w:t xml:space="preserve">function </w:t>
       </w:r>
       <w:proofErr w:type="spellStart"/>
-      <w:proofErr w:type="gramStart"/>
       <w:r>
         <w:rPr>
           <w:rFonts w:ascii="Times New Roman" w:hAnsi="Times New Roman"/>
@@ -6191,18 +5828,7 @@
           <w:szCs w:val="24"/>
           <w:shd w:val="clear" w:color="auto" w:fill="FFFFFF"/>
         </w:rPr>
-        <w:t>(</w:t>
-      </w:r>
-      <w:proofErr w:type="gramEnd"/>
-      <w:r>
-        <w:rPr>
-          <w:rFonts w:ascii="Times New Roman" w:hAnsi="Times New Roman"/>
-          <w:color w:val="202122"/>
-          <w:sz w:val="24"/>
-          <w:szCs w:val="24"/>
-          <w:shd w:val="clear" w:color="auto" w:fill="FFFFFF"/>
-        </w:rPr>
-        <w:t>) {</w:t>
+        <w:t>() {</w:t>
       </w:r>
     </w:p>
     <w:p>
@@ -6248,29 +5874,7 @@
           <w:szCs w:val="24"/>
           <w:shd w:val="clear" w:color="auto" w:fill="FFFFFF"/>
         </w:rPr>
-        <w:t xml:space="preserve">}&gt;Hello </w:t>
-      </w:r>
-      <w:proofErr w:type="gramStart"/>
-      <w:r>
-        <w:rPr>
-          <w:rFonts w:ascii="Times New Roman" w:hAnsi="Times New Roman"/>
-          <w:color w:val="202122"/>
-          <w:sz w:val="24"/>
-          <w:szCs w:val="24"/>
-          <w:shd w:val="clear" w:color="auto" w:fill="FFFFFF"/>
-        </w:rPr>
-        <w:t>World!&lt;</w:t>
-      </w:r>
-      <w:proofErr w:type="gramEnd"/>
-      <w:r>
-        <w:rPr>
-          <w:rFonts w:ascii="Times New Roman" w:hAnsi="Times New Roman"/>
-          <w:color w:val="202122"/>
-          <w:sz w:val="24"/>
-          <w:szCs w:val="24"/>
-          <w:shd w:val="clear" w:color="auto" w:fill="FFFFFF"/>
-        </w:rPr>
-        <w:t>/div&gt;;</w:t>
+        <w:t>}&gt;Hello World!&lt;/div&gt;;</w:t>
       </w:r>
     </w:p>
     <w:p>
@@ -7894,29 +7498,7 @@
           <w:szCs w:val="24"/>
           <w:shd w:val="clear" w:color="auto" w:fill="FFFFFF"/>
         </w:rPr>
-        <w:t xml:space="preserve">Children prop </w:t>
-      </w:r>
-      <w:proofErr w:type="gramStart"/>
-      <w:r>
-        <w:rPr>
-          <w:rFonts w:ascii="Times New Roman" w:hAnsi="Times New Roman"/>
-          <w:color w:val="202122"/>
-          <w:sz w:val="24"/>
-          <w:szCs w:val="24"/>
-          <w:shd w:val="clear" w:color="auto" w:fill="FFFFFF"/>
-        </w:rPr>
-        <w:t>are</w:t>
-      </w:r>
-      <w:proofErr w:type="gramEnd"/>
-      <w:r>
-        <w:rPr>
-          <w:rFonts w:ascii="Times New Roman" w:hAnsi="Times New Roman"/>
-          <w:color w:val="202122"/>
-          <w:sz w:val="24"/>
-          <w:szCs w:val="24"/>
-          <w:shd w:val="clear" w:color="auto" w:fill="FFFFFF"/>
-        </w:rPr>
-        <w:t xml:space="preserve"> used to pass data from the parent component to the children component.</w:t>
+        <w:t>Children prop are used to pass data from the parent component to the children component.</w:t>
       </w:r>
     </w:p>
     <w:p>
@@ -8113,29 +7695,7 @@
           <w:szCs w:val="24"/>
           <w:shd w:val="clear" w:color="auto" w:fill="FFFFFF"/>
         </w:rPr>
-        <w:t xml:space="preserve">React Router is available as </w:t>
-      </w:r>
-      <w:proofErr w:type="gramStart"/>
-      <w:r>
-        <w:rPr>
-          <w:rFonts w:ascii="Times New Roman" w:hAnsi="Times New Roman"/>
-          <w:color w:val="202122"/>
-          <w:sz w:val="24"/>
-          <w:szCs w:val="24"/>
-          <w:shd w:val="clear" w:color="auto" w:fill="FFFFFF"/>
-        </w:rPr>
-        <w:t>an</w:t>
-      </w:r>
-      <w:proofErr w:type="gramEnd"/>
-      <w:r>
-        <w:rPr>
-          <w:rFonts w:ascii="Times New Roman" w:hAnsi="Times New Roman"/>
-          <w:color w:val="202122"/>
-          <w:sz w:val="24"/>
-          <w:szCs w:val="24"/>
-          <w:shd w:val="clear" w:color="auto" w:fill="FFFFFF"/>
-        </w:rPr>
-        <w:t xml:space="preserve"> </w:t>
+        <w:t xml:space="preserve">React Router is available as an </w:t>
       </w:r>
       <w:proofErr w:type="spellStart"/>
       <w:r>
@@ -8710,7 +8270,6 @@
         </w:rPr>
       </w:pPr>
       <w:proofErr w:type="spellStart"/>
-      <w:proofErr w:type="gramStart"/>
       <w:r>
         <w:rPr>
           <w:rFonts w:ascii="Times New Roman" w:hAnsi="Times New Roman"/>
@@ -8730,18 +8289,7 @@
           <w:szCs w:val="24"/>
           <w:shd w:val="clear" w:color="auto" w:fill="FFFFFF"/>
         </w:rPr>
-        <w:t>(</w:t>
-      </w:r>
-      <w:proofErr w:type="gramEnd"/>
-      <w:r>
-        <w:rPr>
-          <w:rFonts w:ascii="Times New Roman" w:hAnsi="Times New Roman"/>
-          <w:color w:val="202122"/>
-          <w:sz w:val="24"/>
-          <w:szCs w:val="24"/>
-          <w:shd w:val="clear" w:color="auto" w:fill="FFFFFF"/>
-        </w:rPr>
-        <w:t>)</w:t>
+        <w:t>()</w:t>
       </w:r>
     </w:p>
     <w:p>
@@ -8792,7 +8340,6 @@
         <w:t xml:space="preserve">What is the purpose of callback function as an argument of </w:t>
       </w:r>
       <w:proofErr w:type="spellStart"/>
-      <w:proofErr w:type="gramStart"/>
       <w:r>
         <w:rPr>
           <w:rFonts w:ascii="Times New Roman" w:hAnsi="Times New Roman"/>
@@ -8816,20 +8363,7 @@
           <w:szCs w:val="24"/>
           <w:shd w:val="clear" w:color="auto" w:fill="FFFFFF"/>
         </w:rPr>
-        <w:t>(</w:t>
-      </w:r>
-      <w:proofErr w:type="gramEnd"/>
-      <w:r>
-        <w:rPr>
-          <w:rFonts w:ascii="Times New Roman" w:hAnsi="Times New Roman"/>
-          <w:b/>
-          <w:bCs/>
-          <w:color w:val="202122"/>
-          <w:sz w:val="24"/>
-          <w:szCs w:val="24"/>
-          <w:shd w:val="clear" w:color="auto" w:fill="FFFFFF"/>
-        </w:rPr>
-        <w:t>)?</w:t>
+        <w:t>()?</w:t>
       </w:r>
     </w:p>
     <w:p>
@@ -8878,7 +8412,6 @@
         <w:t xml:space="preserve"> finished and the component gets rendered. Since </w:t>
       </w:r>
       <w:proofErr w:type="spellStart"/>
-      <w:proofErr w:type="gramStart"/>
       <w:r>
         <w:rPr>
           <w:rFonts w:ascii="Times New Roman" w:hAnsi="Times New Roman"/>
@@ -8898,18 +8431,7 @@
           <w:szCs w:val="24"/>
           <w:shd w:val="clear" w:color="auto" w:fill="FFFFFF"/>
         </w:rPr>
-        <w:t>(</w:t>
-      </w:r>
-      <w:proofErr w:type="gramEnd"/>
-      <w:r>
-        <w:rPr>
-          <w:rFonts w:ascii="Times New Roman" w:hAnsi="Times New Roman"/>
-          <w:color w:val="202122"/>
-          <w:sz w:val="24"/>
-          <w:szCs w:val="24"/>
-          <w:shd w:val="clear" w:color="auto" w:fill="FFFFFF"/>
-        </w:rPr>
-        <w:t>) is asynchronous the callback function is used for any post action.</w:t>
+        <w:t>() is asynchronous the callback function is used for any post action.</w:t>
       </w:r>
     </w:p>
     <w:p>
@@ -9017,7 +8539,98 @@
         <w:t>onClick</w:t>
       </w:r>
       <w:proofErr w:type="spellEnd"/>
-      <w:proofErr w:type="gramStart"/>
+      <w:r>
+        <w:rPr>
+          <w:rFonts w:ascii="Times New Roman" w:hAnsi="Times New Roman"/>
+          <w:color w:val="202122"/>
+          <w:sz w:val="24"/>
+          <w:szCs w:val="24"/>
+          <w:shd w:val="clear" w:color="auto" w:fill="FFFFFF"/>
+        </w:rPr>
+        <w:t xml:space="preserve">={() =&gt; </w:t>
+      </w:r>
+      <w:proofErr w:type="spellStart"/>
+      <w:r>
+        <w:rPr>
+          <w:rFonts w:ascii="Times New Roman" w:hAnsi="Times New Roman"/>
+          <w:color w:val="202122"/>
+          <w:sz w:val="24"/>
+          <w:szCs w:val="24"/>
+          <w:shd w:val="clear" w:color="auto" w:fill="FFFFFF"/>
+        </w:rPr>
+        <w:t>this.handleClick</w:t>
+      </w:r>
+      <w:proofErr w:type="spellEnd"/>
+      <w:r>
+        <w:rPr>
+          <w:rFonts w:ascii="Times New Roman" w:hAnsi="Times New Roman"/>
+          <w:color w:val="202122"/>
+          <w:sz w:val="24"/>
+          <w:szCs w:val="24"/>
+          <w:shd w:val="clear" w:color="auto" w:fill="FFFFFF"/>
+        </w:rPr>
+        <w:t>(id)} /&gt;</w:t>
+      </w:r>
+    </w:p>
+    <w:p>
+      <w:pPr>
+        <w:spacing w:line="276" w:lineRule="auto"/>
+        <w:ind w:left="360"/>
+        <w:jc w:val="both"/>
+        <w:rPr>
+          <w:rFonts w:ascii="Times New Roman" w:hAnsi="Times New Roman"/>
+          <w:color w:val="202122"/>
+          <w:sz w:val="24"/>
+          <w:szCs w:val="24"/>
+          <w:shd w:val="clear" w:color="auto" w:fill="FFFFFF"/>
+        </w:rPr>
+      </w:pPr>
+      <w:r>
+        <w:rPr>
+          <w:rFonts w:ascii="Times New Roman" w:hAnsi="Times New Roman"/>
+          <w:color w:val="202122"/>
+          <w:sz w:val="24"/>
+          <w:szCs w:val="24"/>
+          <w:shd w:val="clear" w:color="auto" w:fill="FFFFFF"/>
+        </w:rPr>
+        <w:t>This is an equivalent to calling .bind:</w:t>
+      </w:r>
+    </w:p>
+    <w:p>
+      <w:pPr>
+        <w:spacing w:line="276" w:lineRule="auto"/>
+        <w:ind w:left="360"/>
+        <w:jc w:val="both"/>
+        <w:rPr>
+          <w:rFonts w:ascii="Times New Roman" w:hAnsi="Times New Roman"/>
+          <w:color w:val="202122"/>
+          <w:sz w:val="24"/>
+          <w:szCs w:val="24"/>
+          <w:shd w:val="clear" w:color="auto" w:fill="FFFFFF"/>
+        </w:rPr>
+      </w:pPr>
+      <w:r>
+        <w:rPr>
+          <w:rFonts w:ascii="Times New Roman" w:hAnsi="Times New Roman"/>
+          <w:color w:val="202122"/>
+          <w:sz w:val="24"/>
+          <w:szCs w:val="24"/>
+          <w:shd w:val="clear" w:color="auto" w:fill="FFFFFF"/>
+        </w:rPr>
+        <w:t xml:space="preserve">&lt;button </w:t>
+      </w:r>
+      <w:proofErr w:type="spellStart"/>
+      <w:r>
+        <w:rPr>
+          <w:rFonts w:ascii="Times New Roman" w:hAnsi="Times New Roman"/>
+          <w:color w:val="202122"/>
+          <w:sz w:val="24"/>
+          <w:szCs w:val="24"/>
+          <w:shd w:val="clear" w:color="auto" w:fill="FFFFFF"/>
+        </w:rPr>
+        <w:t>onClick</w:t>
+      </w:r>
+      <w:proofErr w:type="spellEnd"/>
       <w:r>
         <w:rPr>
           <w:rFonts w:ascii="Times New Roman" w:hAnsi="Times New Roman"/>
@@ -9028,17 +8641,6 @@
         </w:rPr>
         <w:t>={</w:t>
       </w:r>
-      <w:proofErr w:type="gramEnd"/>
-      <w:r>
-        <w:rPr>
-          <w:rFonts w:ascii="Times New Roman" w:hAnsi="Times New Roman"/>
-          <w:color w:val="202122"/>
-          <w:sz w:val="24"/>
-          <w:szCs w:val="24"/>
-          <w:shd w:val="clear" w:color="auto" w:fill="FFFFFF"/>
-        </w:rPr>
-        <w:t xml:space="preserve">() =&gt; </w:t>
-      </w:r>
       <w:proofErr w:type="spellStart"/>
       <w:r>
         <w:rPr>
@@ -9048,7 +8650,7 @@
           <w:szCs w:val="24"/>
           <w:shd w:val="clear" w:color="auto" w:fill="FFFFFF"/>
         </w:rPr>
-        <w:t>this.handleClick</w:t>
+        <w:t>this.handleClick.bind</w:t>
       </w:r>
       <w:proofErr w:type="spellEnd"/>
       <w:r>
@@ -9059,77 +8661,135 @@
           <w:szCs w:val="24"/>
           <w:shd w:val="clear" w:color="auto" w:fill="FFFFFF"/>
         </w:rPr>
-        <w:t>(id)} /&gt;</w:t>
-      </w:r>
-    </w:p>
-    <w:p>
-      <w:pPr>
-        <w:spacing w:line="276" w:lineRule="auto"/>
-        <w:ind w:left="360"/>
-        <w:jc w:val="both"/>
-        <w:rPr>
-          <w:rFonts w:ascii="Times New Roman" w:hAnsi="Times New Roman"/>
-          <w:color w:val="202122"/>
-          <w:sz w:val="24"/>
-          <w:szCs w:val="24"/>
-          <w:shd w:val="clear" w:color="auto" w:fill="FFFFFF"/>
-        </w:rPr>
-      </w:pPr>
-      <w:r>
-        <w:rPr>
-          <w:rFonts w:ascii="Times New Roman" w:hAnsi="Times New Roman"/>
-          <w:color w:val="202122"/>
-          <w:sz w:val="24"/>
-          <w:szCs w:val="24"/>
-          <w:shd w:val="clear" w:color="auto" w:fill="FFFFFF"/>
-        </w:rPr>
-        <w:t xml:space="preserve">This is an equivalent to </w:t>
-      </w:r>
-      <w:proofErr w:type="gramStart"/>
-      <w:r>
-        <w:rPr>
-          <w:rFonts w:ascii="Times New Roman" w:hAnsi="Times New Roman"/>
-          <w:color w:val="202122"/>
-          <w:sz w:val="24"/>
-          <w:szCs w:val="24"/>
-          <w:shd w:val="clear" w:color="auto" w:fill="FFFFFF"/>
-        </w:rPr>
-        <w:t>calling .bind</w:t>
-      </w:r>
-      <w:proofErr w:type="gramEnd"/>
-      <w:r>
-        <w:rPr>
-          <w:rFonts w:ascii="Times New Roman" w:hAnsi="Times New Roman"/>
-          <w:color w:val="202122"/>
-          <w:sz w:val="24"/>
-          <w:szCs w:val="24"/>
-          <w:shd w:val="clear" w:color="auto" w:fill="FFFFFF"/>
-        </w:rPr>
-        <w:t>:</w:t>
-      </w:r>
-    </w:p>
-    <w:p>
-      <w:pPr>
-        <w:spacing w:line="276" w:lineRule="auto"/>
-        <w:ind w:left="360"/>
-        <w:jc w:val="both"/>
-        <w:rPr>
-          <w:rFonts w:ascii="Times New Roman" w:hAnsi="Times New Roman"/>
-          <w:color w:val="202122"/>
-          <w:sz w:val="24"/>
-          <w:szCs w:val="24"/>
-          <w:shd w:val="clear" w:color="auto" w:fill="FFFFFF"/>
-        </w:rPr>
-      </w:pPr>
-      <w:r>
-        <w:rPr>
-          <w:rFonts w:ascii="Times New Roman" w:hAnsi="Times New Roman"/>
-          <w:color w:val="202122"/>
-          <w:sz w:val="24"/>
-          <w:szCs w:val="24"/>
-          <w:shd w:val="clear" w:color="auto" w:fill="FFFFFF"/>
-        </w:rPr>
-        <w:t xml:space="preserve">&lt;button </w:t>
+        <w:t>(this, id)} /&gt;</w:t>
+      </w:r>
+    </w:p>
+    <w:p>
+      <w:pPr>
+        <w:spacing w:line="276" w:lineRule="auto"/>
+        <w:ind w:left="360"/>
+        <w:jc w:val="both"/>
+        <w:rPr>
+          <w:rFonts w:ascii="Times New Roman" w:hAnsi="Times New Roman"/>
+          <w:color w:val="202122"/>
+          <w:sz w:val="24"/>
+          <w:szCs w:val="24"/>
+          <w:shd w:val="clear" w:color="auto" w:fill="FFFFFF"/>
+        </w:rPr>
+      </w:pPr>
+    </w:p>
+    <w:p>
+      <w:pPr>
+        <w:pStyle w:val="ListParagraph"/>
+        <w:numPr>
+          <w:ilvl w:val="0"/>
+          <w:numId w:val="1"/>
+        </w:numPr>
+        <w:spacing w:line="276" w:lineRule="auto"/>
+        <w:jc w:val="both"/>
+        <w:rPr>
+          <w:rFonts w:ascii="Times New Roman" w:hAnsi="Times New Roman"/>
+          <w:b/>
+          <w:bCs/>
+          <w:color w:val="202122"/>
+          <w:sz w:val="24"/>
+          <w:szCs w:val="24"/>
+          <w:shd w:val="clear" w:color="auto" w:fill="FFFFFF"/>
+        </w:rPr>
+      </w:pPr>
+      <w:r>
+        <w:rPr>
+          <w:rFonts w:ascii="Times New Roman" w:hAnsi="Times New Roman"/>
+          <w:b/>
+          <w:bCs/>
+          <w:color w:val="202122"/>
+          <w:sz w:val="24"/>
+          <w:szCs w:val="24"/>
+          <w:shd w:val="clear" w:color="auto" w:fill="FFFFFF"/>
+        </w:rPr>
+        <w:t>What are inline conditional expressions?</w:t>
+      </w:r>
+    </w:p>
+    <w:p>
+      <w:pPr>
+        <w:spacing w:line="276" w:lineRule="auto"/>
+        <w:ind w:left="360"/>
+        <w:jc w:val="both"/>
+        <w:rPr>
+          <w:rFonts w:ascii="Times New Roman" w:hAnsi="Times New Roman"/>
+          <w:color w:val="202122"/>
+          <w:sz w:val="24"/>
+          <w:szCs w:val="24"/>
+          <w:shd w:val="clear" w:color="auto" w:fill="FFFFFF"/>
+        </w:rPr>
+      </w:pPr>
+      <w:r>
+        <w:rPr>
+          <w:rFonts w:ascii="Times New Roman" w:hAnsi="Times New Roman"/>
+          <w:color w:val="202122"/>
+          <w:sz w:val="24"/>
+          <w:szCs w:val="24"/>
+          <w:shd w:val="clear" w:color="auto" w:fill="FFFFFF"/>
+        </w:rPr>
+        <w:t>You can use either if statements or ternary expressions which are available from JS to conditionally render expressions. Apart from these approaches, you can also embed any expressions in JSX by wrapping them in curly braces and then followed by JS logical operator &amp;&amp;.</w:t>
+      </w:r>
+    </w:p>
+    <w:p>
+      <w:pPr>
+        <w:spacing w:line="276" w:lineRule="auto"/>
+        <w:ind w:left="360"/>
+        <w:jc w:val="both"/>
+        <w:rPr>
+          <w:rFonts w:ascii="Times New Roman" w:hAnsi="Times New Roman"/>
+          <w:color w:val="202122"/>
+          <w:sz w:val="24"/>
+          <w:szCs w:val="24"/>
+          <w:shd w:val="clear" w:color="auto" w:fill="FFFFFF"/>
+        </w:rPr>
+      </w:pPr>
+      <w:r>
+        <w:rPr>
+          <w:rFonts w:ascii="Times New Roman" w:hAnsi="Times New Roman"/>
+          <w:color w:val="202122"/>
+          <w:sz w:val="24"/>
+          <w:szCs w:val="24"/>
+          <w:shd w:val="clear" w:color="auto" w:fill="FFFFFF"/>
+        </w:rPr>
+        <w:t xml:space="preserve">Example: </w:t>
+      </w:r>
+      <w:r>
+        <w:rPr>
+          <w:rFonts w:ascii="Times New Roman" w:hAnsi="Times New Roman"/>
+          <w:color w:val="202122"/>
+          <w:sz w:val="24"/>
+          <w:szCs w:val="24"/>
+          <w:shd w:val="clear" w:color="auto" w:fill="FFFFFF"/>
+        </w:rPr>
+        <w:t>&lt;h1&gt;Hello!&lt;/h1&gt;</w:t>
+      </w:r>
+    </w:p>
+    <w:p>
+      <w:pPr>
+        <w:spacing w:line="276" w:lineRule="auto"/>
+        <w:ind w:left="360"/>
+        <w:jc w:val="both"/>
+        <w:rPr>
+          <w:rFonts w:ascii="Times New Roman" w:hAnsi="Times New Roman"/>
+          <w:color w:val="202122"/>
+          <w:sz w:val="24"/>
+          <w:szCs w:val="24"/>
+          <w:shd w:val="clear" w:color="auto" w:fill="FFFFFF"/>
+        </w:rPr>
+      </w:pPr>
+      <w:r>
+        <w:rPr>
+          <w:rFonts w:ascii="Times New Roman" w:hAnsi="Times New Roman"/>
+          <w:color w:val="202122"/>
+          <w:sz w:val="24"/>
+          <w:szCs w:val="24"/>
+          <w:shd w:val="clear" w:color="auto" w:fill="FFFFFF"/>
+        </w:rPr>
+        <w:t>{</w:t>
       </w:r>
       <w:proofErr w:type="spellStart"/>
       <w:r>
@@ -9140,207 +8800,9 @@
           <w:szCs w:val="24"/>
           <w:shd w:val="clear" w:color="auto" w:fill="FFFFFF"/>
         </w:rPr>
-        <w:t>onClick</w:t>
+        <w:t>messages.length</w:t>
       </w:r>
       <w:proofErr w:type="spellEnd"/>
-      <w:proofErr w:type="gramStart"/>
-      <w:r>
-        <w:rPr>
-          <w:rFonts w:ascii="Times New Roman" w:hAnsi="Times New Roman"/>
-          <w:color w:val="202122"/>
-          <w:sz w:val="24"/>
-          <w:szCs w:val="24"/>
-          <w:shd w:val="clear" w:color="auto" w:fill="FFFFFF"/>
-        </w:rPr>
-        <w:t>={</w:t>
-      </w:r>
-      <w:proofErr w:type="spellStart"/>
-      <w:proofErr w:type="gramEnd"/>
-      <w:r>
-        <w:rPr>
-          <w:rFonts w:ascii="Times New Roman" w:hAnsi="Times New Roman"/>
-          <w:color w:val="202122"/>
-          <w:sz w:val="24"/>
-          <w:szCs w:val="24"/>
-          <w:shd w:val="clear" w:color="auto" w:fill="FFFFFF"/>
-        </w:rPr>
-        <w:t>this.handleClick.bind</w:t>
-      </w:r>
-      <w:proofErr w:type="spellEnd"/>
-      <w:r>
-        <w:rPr>
-          <w:rFonts w:ascii="Times New Roman" w:hAnsi="Times New Roman"/>
-          <w:color w:val="202122"/>
-          <w:sz w:val="24"/>
-          <w:szCs w:val="24"/>
-          <w:shd w:val="clear" w:color="auto" w:fill="FFFFFF"/>
-        </w:rPr>
-        <w:t>(this, id)} /&gt;</w:t>
-      </w:r>
-    </w:p>
-    <w:p>
-      <w:pPr>
-        <w:spacing w:line="276" w:lineRule="auto"/>
-        <w:ind w:left="360"/>
-        <w:jc w:val="both"/>
-        <w:rPr>
-          <w:rFonts w:ascii="Times New Roman" w:hAnsi="Times New Roman"/>
-          <w:color w:val="202122"/>
-          <w:sz w:val="24"/>
-          <w:szCs w:val="24"/>
-          <w:shd w:val="clear" w:color="auto" w:fill="FFFFFF"/>
-        </w:rPr>
-      </w:pPr>
-    </w:p>
-    <w:p>
-      <w:pPr>
-        <w:pStyle w:val="ListParagraph"/>
-        <w:numPr>
-          <w:ilvl w:val="0"/>
-          <w:numId w:val="1"/>
-        </w:numPr>
-        <w:spacing w:line="276" w:lineRule="auto"/>
-        <w:jc w:val="both"/>
-        <w:rPr>
-          <w:rFonts w:ascii="Times New Roman" w:hAnsi="Times New Roman"/>
-          <w:b/>
-          <w:bCs/>
-          <w:color w:val="202122"/>
-          <w:sz w:val="24"/>
-          <w:szCs w:val="24"/>
-          <w:shd w:val="clear" w:color="auto" w:fill="FFFFFF"/>
-        </w:rPr>
-      </w:pPr>
-      <w:r>
-        <w:rPr>
-          <w:rFonts w:ascii="Times New Roman" w:hAnsi="Times New Roman"/>
-          <w:b/>
-          <w:bCs/>
-          <w:color w:val="202122"/>
-          <w:sz w:val="24"/>
-          <w:szCs w:val="24"/>
-          <w:shd w:val="clear" w:color="auto" w:fill="FFFFFF"/>
-        </w:rPr>
-        <w:t>What are inline conditional expressions?</w:t>
-      </w:r>
-    </w:p>
-    <w:p>
-      <w:pPr>
-        <w:spacing w:line="276" w:lineRule="auto"/>
-        <w:ind w:left="360"/>
-        <w:jc w:val="both"/>
-        <w:rPr>
-          <w:rFonts w:ascii="Times New Roman" w:hAnsi="Times New Roman"/>
-          <w:color w:val="202122"/>
-          <w:sz w:val="24"/>
-          <w:szCs w:val="24"/>
-          <w:shd w:val="clear" w:color="auto" w:fill="FFFFFF"/>
-        </w:rPr>
-      </w:pPr>
-      <w:r>
-        <w:rPr>
-          <w:rFonts w:ascii="Times New Roman" w:hAnsi="Times New Roman"/>
-          <w:color w:val="202122"/>
-          <w:sz w:val="24"/>
-          <w:szCs w:val="24"/>
-          <w:shd w:val="clear" w:color="auto" w:fill="FFFFFF"/>
-        </w:rPr>
-        <w:t>You can use either if statements or ternary expressions which are available from JS to conditionally render expressions. Apart from these approaches, you can also embed any expressions in JSX by wrapping them in curly braces and then followed by JS logical operator &amp;&amp;.</w:t>
-      </w:r>
-    </w:p>
-    <w:p>
-      <w:pPr>
-        <w:spacing w:line="276" w:lineRule="auto"/>
-        <w:ind w:left="360"/>
-        <w:jc w:val="both"/>
-        <w:rPr>
-          <w:rFonts w:ascii="Times New Roman" w:hAnsi="Times New Roman"/>
-          <w:color w:val="202122"/>
-          <w:sz w:val="24"/>
-          <w:szCs w:val="24"/>
-          <w:shd w:val="clear" w:color="auto" w:fill="FFFFFF"/>
-        </w:rPr>
-      </w:pPr>
-      <w:r>
-        <w:rPr>
-          <w:rFonts w:ascii="Times New Roman" w:hAnsi="Times New Roman"/>
-          <w:color w:val="202122"/>
-          <w:sz w:val="24"/>
-          <w:szCs w:val="24"/>
-          <w:shd w:val="clear" w:color="auto" w:fill="FFFFFF"/>
-        </w:rPr>
-        <w:t xml:space="preserve">Example: </w:t>
-      </w:r>
-      <w:r>
-        <w:rPr>
-          <w:rFonts w:ascii="Times New Roman" w:hAnsi="Times New Roman"/>
-          <w:color w:val="202122"/>
-          <w:sz w:val="24"/>
-          <w:szCs w:val="24"/>
-          <w:shd w:val="clear" w:color="auto" w:fill="FFFFFF"/>
-        </w:rPr>
-        <w:t>&lt;h1&gt;</w:t>
-      </w:r>
-      <w:proofErr w:type="gramStart"/>
-      <w:r>
-        <w:rPr>
-          <w:rFonts w:ascii="Times New Roman" w:hAnsi="Times New Roman"/>
-          <w:color w:val="202122"/>
-          <w:sz w:val="24"/>
-          <w:szCs w:val="24"/>
-          <w:shd w:val="clear" w:color="auto" w:fill="FFFFFF"/>
-        </w:rPr>
-        <w:t>Hello!&lt;</w:t>
-      </w:r>
-      <w:proofErr w:type="gramEnd"/>
-      <w:r>
-        <w:rPr>
-          <w:rFonts w:ascii="Times New Roman" w:hAnsi="Times New Roman"/>
-          <w:color w:val="202122"/>
-          <w:sz w:val="24"/>
-          <w:szCs w:val="24"/>
-          <w:shd w:val="clear" w:color="auto" w:fill="FFFFFF"/>
-        </w:rPr>
-        <w:t>/h1&gt;</w:t>
-      </w:r>
-    </w:p>
-    <w:p>
-      <w:pPr>
-        <w:spacing w:line="276" w:lineRule="auto"/>
-        <w:ind w:left="360"/>
-        <w:jc w:val="both"/>
-        <w:rPr>
-          <w:rFonts w:ascii="Times New Roman" w:hAnsi="Times New Roman"/>
-          <w:color w:val="202122"/>
-          <w:sz w:val="24"/>
-          <w:szCs w:val="24"/>
-          <w:shd w:val="clear" w:color="auto" w:fill="FFFFFF"/>
-        </w:rPr>
-      </w:pPr>
-      <w:r>
-        <w:rPr>
-          <w:rFonts w:ascii="Times New Roman" w:hAnsi="Times New Roman"/>
-          <w:color w:val="202122"/>
-          <w:sz w:val="24"/>
-          <w:szCs w:val="24"/>
-          <w:shd w:val="clear" w:color="auto" w:fill="FFFFFF"/>
-        </w:rPr>
-        <w:t>{</w:t>
-      </w:r>
-      <w:proofErr w:type="spellStart"/>
-      <w:proofErr w:type="gramStart"/>
-      <w:r>
-        <w:rPr>
-          <w:rFonts w:ascii="Times New Roman" w:hAnsi="Times New Roman"/>
-          <w:color w:val="202122"/>
-          <w:sz w:val="24"/>
-          <w:szCs w:val="24"/>
-          <w:shd w:val="clear" w:color="auto" w:fill="FFFFFF"/>
-        </w:rPr>
-        <w:t>messages.length</w:t>
-      </w:r>
-      <w:proofErr w:type="spellEnd"/>
-      <w:proofErr w:type="gramEnd"/>
       <w:r>
         <w:rPr>
           <w:rFonts w:ascii="Times New Roman" w:hAnsi="Times New Roman"/>
@@ -9429,7 +8891,6 @@
         <w:t>You have {</w:t>
       </w:r>
       <w:proofErr w:type="spellStart"/>
-      <w:proofErr w:type="gramStart"/>
       <w:r>
         <w:rPr>
           <w:rFonts w:ascii="Times New Roman" w:hAnsi="Times New Roman"/>
@@ -9441,7 +8902,6 @@
         <w:t>messages.length</w:t>
       </w:r>
       <w:proofErr w:type="spellEnd"/>
-      <w:proofErr w:type="gramEnd"/>
       <w:r>
         <w:rPr>
           <w:rFonts w:ascii="Times New Roman" w:hAnsi="Times New Roman"/>
@@ -9495,29 +8955,7 @@
           <w:shd w:val="clear" w:color="auto" w:fill="FFFFFF"/>
         </w:rPr>
         <w:tab/>
-        <w:t xml:space="preserve">&lt;h2&gt;You don't have unread </w:t>
-      </w:r>
-      <w:proofErr w:type="gramStart"/>
-      <w:r>
-        <w:rPr>
-          <w:rFonts w:ascii="Times New Roman" w:hAnsi="Times New Roman"/>
-          <w:color w:val="202122"/>
-          <w:sz w:val="24"/>
-          <w:szCs w:val="24"/>
-          <w:shd w:val="clear" w:color="auto" w:fill="FFFFFF"/>
-        </w:rPr>
-        <w:t>messages.&lt;</w:t>
-      </w:r>
-      <w:proofErr w:type="gramEnd"/>
-      <w:r>
-        <w:rPr>
-          <w:rFonts w:ascii="Times New Roman" w:hAnsi="Times New Roman"/>
-          <w:color w:val="202122"/>
-          <w:sz w:val="24"/>
-          <w:szCs w:val="24"/>
-          <w:shd w:val="clear" w:color="auto" w:fill="FFFFFF"/>
-        </w:rPr>
-        <w:t>/h2</w:t>
+        <w:t>&lt;h2&gt;You don't have unread messages.&lt;/h2</w:t>
       </w:r>
       <w:r>
         <w:rPr>
@@ -9748,7 +9186,6 @@
         <w:tab/>
       </w:r>
       <w:proofErr w:type="spellStart"/>
-      <w:proofErr w:type="gramStart"/>
       <w:r>
         <w:rPr>
           <w:rFonts w:ascii="Times New Roman" w:hAnsi="Times New Roman"/>
@@ -9760,7 +9197,6 @@
         <w:t>this.setState</w:t>
       </w:r>
       <w:proofErr w:type="spellEnd"/>
-      <w:proofErr w:type="gramEnd"/>
       <w:r>
         <w:rPr>
           <w:rFonts w:ascii="Times New Roman" w:hAnsi="Times New Roman"/>
@@ -9910,7 +9346,6 @@
         <w:t xml:space="preserve"> compositional </w:t>
       </w:r>
       <w:proofErr w:type="spellStart"/>
-      <w:proofErr w:type="gramStart"/>
       <w:r>
         <w:rPr>
           <w:rFonts w:ascii="Times New Roman" w:hAnsi="Times New Roman"/>
@@ -9922,7 +9357,6 @@
         <w:t>nature.We</w:t>
       </w:r>
       <w:proofErr w:type="spellEnd"/>
-      <w:proofErr w:type="gramEnd"/>
       <w:r>
         <w:rPr>
           <w:rFonts w:ascii="Times New Roman" w:hAnsi="Times New Roman"/>
@@ -9980,7 +9414,6 @@
         <w:t xml:space="preserve"> = </w:t>
       </w:r>
       <w:proofErr w:type="spellStart"/>
-      <w:proofErr w:type="gramStart"/>
       <w:r>
         <w:rPr>
           <w:rFonts w:ascii="Times New Roman" w:hAnsi="Times New Roman"/>
@@ -10003,7 +9436,6 @@
         <w:t>(</w:t>
       </w:r>
       <w:proofErr w:type="spellStart"/>
-      <w:proofErr w:type="gramEnd"/>
       <w:r>
         <w:rPr>
           <w:rFonts w:ascii="Times New Roman" w:hAnsi="Times New Roman"/>
@@ -10163,51 +9595,7 @@
           <w:szCs w:val="24"/>
           <w:shd w:val="clear" w:color="auto" w:fill="FFFFFF"/>
         </w:rPr>
-        <w:t xml:space="preserve">When a component's props or state change, </w:t>
-      </w:r>
-      <w:proofErr w:type="gramStart"/>
-      <w:r>
-        <w:rPr>
-          <w:rFonts w:ascii="Times New Roman" w:hAnsi="Times New Roman"/>
-          <w:color w:val="202122"/>
-          <w:sz w:val="24"/>
-          <w:szCs w:val="24"/>
-          <w:shd w:val="clear" w:color="auto" w:fill="FFFFFF"/>
-        </w:rPr>
-        <w:t>React</w:t>
-      </w:r>
-      <w:proofErr w:type="gramEnd"/>
-      <w:r>
-        <w:rPr>
-          <w:rFonts w:ascii="Times New Roman" w:hAnsi="Times New Roman"/>
-          <w:color w:val="202122"/>
-          <w:sz w:val="24"/>
-          <w:szCs w:val="24"/>
-          <w:shd w:val="clear" w:color="auto" w:fill="FFFFFF"/>
-        </w:rPr>
-        <w:t xml:space="preserve"> decides whether an actual DOM update is necessary by comparing the newly returned element with the previously rendered one. When they are not equal, </w:t>
-      </w:r>
-      <w:proofErr w:type="gramStart"/>
-      <w:r>
-        <w:rPr>
-          <w:rFonts w:ascii="Times New Roman" w:hAnsi="Times New Roman"/>
-          <w:color w:val="202122"/>
-          <w:sz w:val="24"/>
-          <w:szCs w:val="24"/>
-          <w:shd w:val="clear" w:color="auto" w:fill="FFFFFF"/>
-        </w:rPr>
-        <w:t>React</w:t>
-      </w:r>
-      <w:proofErr w:type="gramEnd"/>
-      <w:r>
-        <w:rPr>
-          <w:rFonts w:ascii="Times New Roman" w:hAnsi="Times New Roman"/>
-          <w:color w:val="202122"/>
-          <w:sz w:val="24"/>
-          <w:szCs w:val="24"/>
-          <w:shd w:val="clear" w:color="auto" w:fill="FFFFFF"/>
-        </w:rPr>
-        <w:t xml:space="preserve"> will update the DOM. This process is called reconciliation.</w:t>
+        <w:t>When a component's props or state change, React decides whether an actual DOM update is necessary by comparing the newly returned element with the previously rendered one. When they are not equal, React will update the DOM. This process is called reconciliation.</w:t>
       </w:r>
     </w:p>
     <w:p>
@@ -10299,29 +9687,7 @@
           <w:szCs w:val="24"/>
           <w:shd w:val="clear" w:color="auto" w:fill="FFFFFF"/>
         </w:rPr>
-        <w:t xml:space="preserve"> of a component is independent of its </w:t>
-      </w:r>
-      <w:proofErr w:type="gramStart"/>
-      <w:r>
-        <w:rPr>
-          <w:rFonts w:ascii="Times New Roman" w:hAnsi="Times New Roman"/>
-          <w:color w:val="202122"/>
-          <w:sz w:val="24"/>
-          <w:szCs w:val="24"/>
-          <w:shd w:val="clear" w:color="auto" w:fill="FFFFFF"/>
-        </w:rPr>
-        <w:t>state</w:t>
-      </w:r>
-      <w:proofErr w:type="gramEnd"/>
-      <w:r>
-        <w:rPr>
-          <w:rFonts w:ascii="Times New Roman" w:hAnsi="Times New Roman"/>
-          <w:color w:val="202122"/>
-          <w:sz w:val="24"/>
-          <w:szCs w:val="24"/>
-          <w:shd w:val="clear" w:color="auto" w:fill="FFFFFF"/>
-        </w:rPr>
-        <w:t xml:space="preserve"> then it can be a stateless component. You can use either a function or a class for creating stateless components. But unless you need to use a lifecycle hook in your components, you should go for function components.</w:t>
+        <w:t xml:space="preserve"> of a component is independent of its state then it can be a stateless component. You can use either a function or a class for creating stateless components. But unless you need to use a lifecycle hook in your components, you should go for function components.</w:t>
       </w:r>
     </w:p>
     <w:p>
@@ -10413,29 +9779,118 @@
           <w:szCs w:val="24"/>
           <w:shd w:val="clear" w:color="auto" w:fill="FFFFFF"/>
         </w:rPr>
-        <w:t xml:space="preserve"> of a component is dependent on the state of the </w:t>
-      </w:r>
-      <w:proofErr w:type="gramStart"/>
-      <w:r>
-        <w:rPr>
-          <w:rFonts w:ascii="Times New Roman" w:hAnsi="Times New Roman"/>
-          <w:color w:val="202122"/>
-          <w:sz w:val="24"/>
-          <w:szCs w:val="24"/>
-          <w:shd w:val="clear" w:color="auto" w:fill="FFFFFF"/>
-        </w:rPr>
-        <w:t>component</w:t>
-      </w:r>
-      <w:proofErr w:type="gramEnd"/>
-      <w:r>
-        <w:rPr>
-          <w:rFonts w:ascii="Times New Roman" w:hAnsi="Times New Roman"/>
-          <w:color w:val="202122"/>
-          <w:sz w:val="24"/>
-          <w:szCs w:val="24"/>
-          <w:shd w:val="clear" w:color="auto" w:fill="FFFFFF"/>
-        </w:rPr>
-        <w:t xml:space="preserve"> then it can be termed as stateful component. These stateful components are always class components and have a state that gets initialized in the constructor.</w:t>
+        <w:t xml:space="preserve"> of a component is dependent on the state of the component then it can be termed as stateful component. These stateful components are always class components and have a state that gets initialized in the constructor.</w:t>
+      </w:r>
+    </w:p>
+    <w:p>
+      <w:pPr>
+        <w:spacing w:line="276" w:lineRule="auto"/>
+        <w:ind w:left="360"/>
+        <w:jc w:val="both"/>
+        <w:rPr>
+          <w:rFonts w:ascii="Times New Roman" w:hAnsi="Times New Roman"/>
+          <w:color w:val="202122"/>
+          <w:sz w:val="24"/>
+          <w:szCs w:val="24"/>
+          <w:shd w:val="clear" w:color="auto" w:fill="FFFFFF"/>
+        </w:rPr>
+      </w:pPr>
+    </w:p>
+    <w:p>
+      <w:pPr>
+        <w:pStyle w:val="ListParagraph"/>
+        <w:numPr>
+          <w:ilvl w:val="0"/>
+          <w:numId w:val="1"/>
+        </w:numPr>
+        <w:spacing w:line="276" w:lineRule="auto"/>
+        <w:jc w:val="both"/>
+        <w:rPr>
+          <w:rFonts w:ascii="Times New Roman" w:hAnsi="Times New Roman"/>
+          <w:color w:val="202122"/>
+          <w:sz w:val="24"/>
+          <w:szCs w:val="24"/>
+          <w:shd w:val="clear" w:color="auto" w:fill="FFFFFF"/>
+        </w:rPr>
+      </w:pPr>
+      <w:r>
+        <w:rPr>
+          <w:rFonts w:ascii="Times New Roman" w:hAnsi="Times New Roman"/>
+          <w:color w:val="202122"/>
+          <w:sz w:val="24"/>
+          <w:szCs w:val="24"/>
+          <w:shd w:val="clear" w:color="auto" w:fill="FFFFFF"/>
+        </w:rPr>
+        <w:lastRenderedPageBreak/>
+        <w:t>How to fetch data with React Hooks?</w:t>
+      </w:r>
+    </w:p>
+    <w:p>
+      <w:pPr>
+        <w:spacing w:line="276" w:lineRule="auto"/>
+        <w:ind w:left="360"/>
+        <w:jc w:val="both"/>
+        <w:rPr>
+          <w:rFonts w:ascii="Times New Roman" w:hAnsi="Times New Roman"/>
+          <w:color w:val="202122"/>
+          <w:sz w:val="24"/>
+          <w:szCs w:val="24"/>
+          <w:shd w:val="clear" w:color="auto" w:fill="FFFFFF"/>
+        </w:rPr>
+      </w:pPr>
+      <w:r>
+        <w:rPr>
+          <w:rFonts w:ascii="Times New Roman" w:hAnsi="Times New Roman"/>
+          <w:color w:val="202122"/>
+          <w:sz w:val="24"/>
+          <w:szCs w:val="24"/>
+          <w:shd w:val="clear" w:color="auto" w:fill="FFFFFF"/>
+        </w:rPr>
+        <w:t xml:space="preserve">The effect hook called </w:t>
+      </w:r>
+      <w:proofErr w:type="spellStart"/>
+      <w:r>
+        <w:rPr>
+          <w:rFonts w:ascii="Times New Roman" w:hAnsi="Times New Roman"/>
+          <w:color w:val="202122"/>
+          <w:sz w:val="24"/>
+          <w:szCs w:val="24"/>
+          <w:shd w:val="clear" w:color="auto" w:fill="FFFFFF"/>
+        </w:rPr>
+        <w:t>useEffect</w:t>
+      </w:r>
+      <w:proofErr w:type="spellEnd"/>
+      <w:r>
+        <w:rPr>
+          <w:rFonts w:ascii="Times New Roman" w:hAnsi="Times New Roman"/>
+          <w:color w:val="202122"/>
+          <w:sz w:val="24"/>
+          <w:szCs w:val="24"/>
+          <w:shd w:val="clear" w:color="auto" w:fill="FFFFFF"/>
+        </w:rPr>
+        <w:t xml:space="preserve"> is used to fetch the data with </w:t>
+      </w:r>
+      <w:proofErr w:type="spellStart"/>
+      <w:r>
+        <w:rPr>
+          <w:rFonts w:ascii="Times New Roman" w:hAnsi="Times New Roman"/>
+          <w:color w:val="202122"/>
+          <w:sz w:val="24"/>
+          <w:szCs w:val="24"/>
+          <w:shd w:val="clear" w:color="auto" w:fill="FFFFFF"/>
+        </w:rPr>
+        <w:t>axios</w:t>
+      </w:r>
+      <w:proofErr w:type="spellEnd"/>
+      <w:r>
+        <w:rPr>
+          <w:rFonts w:ascii="Times New Roman" w:hAnsi="Times New Roman"/>
+          <w:color w:val="202122"/>
+          <w:sz w:val="24"/>
+          <w:szCs w:val="24"/>
+          <w:shd w:val="clear" w:color="auto" w:fill="FFFFFF"/>
+        </w:rPr>
+        <w:t xml:space="preserve"> from the API and to set the data in the local state of the component with the state hook’s update function.</w:t>
       </w:r>
     </w:p>
     <w:sectPr>

</xml_diff>

<commit_message>
What is a switching component
</commit_message>
<xml_diff>
--- a/React_Interview_Question.docx
+++ b/React_Interview_Question.docx
@@ -114,7 +114,20 @@
           <w:szCs w:val="24"/>
           <w:shd w:val="clear" w:color="auto" w:fill="FFFFFF"/>
         </w:rPr>
-        <w:t>npm&amp;npx</w:t>
+        <w:t>npm&amp;</w:t>
+      </w:r>
+      <w:proofErr w:type="gramStart"/>
+      <w:r>
+        <w:rPr>
+          <w:rFonts w:ascii="Times New Roman" w:hAnsi="Times New Roman" w:cs="Times New Roman"/>
+          <w:b/>
+          <w:bCs/>
+          <w:color w:val="202122"/>
+          <w:sz w:val="24"/>
+          <w:szCs w:val="24"/>
+          <w:shd w:val="clear" w:color="auto" w:fill="FFFFFF"/>
+        </w:rPr>
+        <w:t>npx</w:t>
       </w:r>
       <w:proofErr w:type="spellEnd"/>
       <w:r>
@@ -129,6 +142,7 @@
         </w:rPr>
         <w:t xml:space="preserve"> ?</w:t>
       </w:r>
+      <w:proofErr w:type="gramEnd"/>
     </w:p>
     <w:p>
       <w:pPr>
@@ -931,7 +945,33 @@
           <w:szCs w:val="24"/>
           <w:shd w:val="clear" w:color="auto" w:fill="FFFFFF"/>
         </w:rPr>
-        <w:t>What is Hooks? What are different types of Hooks?</w:t>
+        <w:t xml:space="preserve">What </w:t>
+      </w:r>
+      <w:proofErr w:type="gramStart"/>
+      <w:r>
+        <w:rPr>
+          <w:rFonts w:ascii="Times New Roman" w:hAnsi="Times New Roman" w:cs="Times New Roman"/>
+          <w:b/>
+          <w:bCs/>
+          <w:color w:val="202122"/>
+          <w:sz w:val="24"/>
+          <w:szCs w:val="24"/>
+          <w:shd w:val="clear" w:color="auto" w:fill="FFFFFF"/>
+        </w:rPr>
+        <w:t>is</w:t>
+      </w:r>
+      <w:proofErr w:type="gramEnd"/>
+      <w:r>
+        <w:rPr>
+          <w:rFonts w:ascii="Times New Roman" w:hAnsi="Times New Roman" w:cs="Times New Roman"/>
+          <w:b/>
+          <w:bCs/>
+          <w:color w:val="202122"/>
+          <w:sz w:val="24"/>
+          <w:szCs w:val="24"/>
+          <w:shd w:val="clear" w:color="auto" w:fill="FFFFFF"/>
+        </w:rPr>
+        <w:t xml:space="preserve"> Hooks? What are different types of Hooks?</w:t>
       </w:r>
     </w:p>
     <w:p>
@@ -1269,6 +1309,7 @@
         <w:t xml:space="preserve">What does </w:t>
       </w:r>
       <w:proofErr w:type="spellStart"/>
+      <w:proofErr w:type="gramStart"/>
       <w:r>
         <w:rPr>
           <w:rFonts w:ascii="Times New Roman" w:hAnsi="Times New Roman" w:cs="Times New Roman"/>
@@ -1292,7 +1333,20 @@
           <w:szCs w:val="24"/>
           <w:shd w:val="clear" w:color="auto" w:fill="FFFFFF"/>
         </w:rPr>
-        <w:t>() method do?</w:t>
+        <w:t>(</w:t>
+      </w:r>
+      <w:proofErr w:type="gramEnd"/>
+      <w:r>
+        <w:rPr>
+          <w:rFonts w:ascii="Times New Roman" w:hAnsi="Times New Roman" w:cs="Times New Roman"/>
+          <w:b/>
+          <w:bCs/>
+          <w:color w:val="202122"/>
+          <w:sz w:val="24"/>
+          <w:szCs w:val="24"/>
+          <w:shd w:val="clear" w:color="auto" w:fill="FFFFFF"/>
+        </w:rPr>
+        <w:t>) method do?</w:t>
       </w:r>
     </w:p>
     <w:p>
@@ -1313,6 +1367,7 @@
         </w:rPr>
       </w:pPr>
       <w:proofErr w:type="spellStart"/>
+      <w:proofErr w:type="gramStart"/>
       <w:r>
         <w:rPr>
           <w:rFonts w:ascii="Times New Roman" w:hAnsi="Times New Roman" w:cs="Times New Roman"/>
@@ -1344,7 +1399,18 @@
           <w:szCs w:val="24"/>
           <w:shd w:val="clear" w:color="auto" w:fill="FFFFFF"/>
         </w:rPr>
-        <w:t>() method will modify value of the state.</w:t>
+        <w:t>(</w:t>
+      </w:r>
+      <w:proofErr w:type="gramEnd"/>
+      <w:r>
+        <w:rPr>
+          <w:rFonts w:ascii="Times New Roman" w:hAnsi="Times New Roman" w:cs="Times New Roman"/>
+          <w:color w:val="202122"/>
+          <w:sz w:val="24"/>
+          <w:szCs w:val="24"/>
+          <w:shd w:val="clear" w:color="auto" w:fill="FFFFFF"/>
+        </w:rPr>
+        <w:t>) method will modify value of the state.</w:t>
       </w:r>
     </w:p>
     <w:p>
@@ -1696,6 +1762,7 @@
         <w:t xml:space="preserve">A target inside a synthetic event object is the element on which the event has occurred. As we cannot use DOM functions like </w:t>
       </w:r>
       <w:proofErr w:type="spellStart"/>
+      <w:proofErr w:type="gramStart"/>
       <w:r>
         <w:rPr>
           <w:rFonts w:ascii="Times New Roman" w:hAnsi="Times New Roman" w:cs="Times New Roman"/>
@@ -1707,6 +1774,7 @@
         <w:t>document.getElementById</w:t>
       </w:r>
       <w:proofErr w:type="spellEnd"/>
+      <w:proofErr w:type="gramEnd"/>
       <w:r>
         <w:rPr>
           <w:rFonts w:ascii="Times New Roman" w:hAnsi="Times New Roman" w:cs="Times New Roman"/>
@@ -1984,6 +2052,7 @@
         <w:t xml:space="preserve">Why is </w:t>
       </w:r>
       <w:proofErr w:type="spellStart"/>
+      <w:proofErr w:type="gramStart"/>
       <w:r>
         <w:rPr>
           <w:rFonts w:ascii="Times New Roman" w:hAnsi="Times New Roman" w:cs="Times New Roman"/>
@@ -1997,6 +2066,7 @@
         <w:t>event.preventDefault</w:t>
       </w:r>
       <w:proofErr w:type="spellEnd"/>
+      <w:proofErr w:type="gramEnd"/>
       <w:r>
         <w:rPr>
           <w:rFonts w:ascii="Times New Roman" w:hAnsi="Times New Roman" w:cs="Times New Roman"/>
@@ -2038,6 +2108,7 @@
         <w:t xml:space="preserve">Ideally when a form is submitted it will be taken to the next page (consecutive page). </w:t>
       </w:r>
       <w:proofErr w:type="spellStart"/>
+      <w:proofErr w:type="gramStart"/>
       <w:r>
         <w:rPr>
           <w:rFonts w:ascii="Times New Roman" w:hAnsi="Times New Roman" w:cs="Times New Roman"/>
@@ -2049,6 +2120,7 @@
         <w:t>event.preventDefault</w:t>
       </w:r>
       <w:proofErr w:type="spellEnd"/>
+      <w:proofErr w:type="gramEnd"/>
       <w:r>
         <w:rPr>
           <w:rFonts w:ascii="Times New Roman" w:hAnsi="Times New Roman" w:cs="Times New Roman"/>
@@ -2225,7 +2297,29 @@
           <w:szCs w:val="24"/>
           <w:shd w:val="clear" w:color="auto" w:fill="FFFFFF"/>
         </w:rPr>
-        <w:t>No, It uses JSX, which is similar to HTML.</w:t>
+        <w:t xml:space="preserve">No, </w:t>
+      </w:r>
+      <w:proofErr w:type="gramStart"/>
+      <w:r>
+        <w:rPr>
+          <w:rFonts w:ascii="Times New Roman" w:hAnsi="Times New Roman" w:cs="Times New Roman"/>
+          <w:color w:val="202122"/>
+          <w:sz w:val="24"/>
+          <w:szCs w:val="24"/>
+          <w:shd w:val="clear" w:color="auto" w:fill="FFFFFF"/>
+        </w:rPr>
+        <w:t>It</w:t>
+      </w:r>
+      <w:proofErr w:type="gramEnd"/>
+      <w:r>
+        <w:rPr>
+          <w:rFonts w:ascii="Times New Roman" w:hAnsi="Times New Roman" w:cs="Times New Roman"/>
+          <w:color w:val="202122"/>
+          <w:sz w:val="24"/>
+          <w:szCs w:val="24"/>
+          <w:shd w:val="clear" w:color="auto" w:fill="FFFFFF"/>
+        </w:rPr>
+        <w:t xml:space="preserve"> uses JSX, which is similar to HTML.</w:t>
       </w:r>
     </w:p>
     <w:p>
@@ -2365,7 +2459,29 @@
           <w:szCs w:val="24"/>
           <w:shd w:val="clear" w:color="auto" w:fill="FFFFFF"/>
         </w:rPr>
-        <w:t xml:space="preserve">Redux has a feature called ‘Store’ which allows you to save the application’s entire State at one place. Therefore all </w:t>
+        <w:t xml:space="preserve">Redux has a feature called ‘Store’ which allows you to save the application’s entire State at one place. </w:t>
+      </w:r>
+      <w:proofErr w:type="gramStart"/>
+      <w:r>
+        <w:rPr>
+          <w:rFonts w:ascii="Times New Roman" w:hAnsi="Times New Roman" w:cs="Times New Roman"/>
+          <w:color w:val="202122"/>
+          <w:sz w:val="24"/>
+          <w:szCs w:val="24"/>
+          <w:shd w:val="clear" w:color="auto" w:fill="FFFFFF"/>
+        </w:rPr>
+        <w:t>Therefore</w:t>
+      </w:r>
+      <w:proofErr w:type="gramEnd"/>
+      <w:r>
+        <w:rPr>
+          <w:rFonts w:ascii="Times New Roman" w:hAnsi="Times New Roman" w:cs="Times New Roman"/>
+          <w:color w:val="202122"/>
+          <w:sz w:val="24"/>
+          <w:szCs w:val="24"/>
+          <w:shd w:val="clear" w:color="auto" w:fill="FFFFFF"/>
+        </w:rPr>
+        <w:t xml:space="preserve"> all </w:t>
       </w:r>
       <w:proofErr w:type="spellStart"/>
       <w:r>
@@ -2879,7 +2995,29 @@
           <w:szCs w:val="24"/>
           <w:shd w:val="clear" w:color="auto" w:fill="FFFFFF"/>
         </w:rPr>
-        <w:t>Props mean properties, which is a way of passing data from parent to child. We can say that props are just a  communication channel between components. It is always moving from parent to child component.</w:t>
+        <w:t xml:space="preserve">Props mean properties, which is a way of passing data from parent to child. We can say that props are just </w:t>
+      </w:r>
+      <w:proofErr w:type="gramStart"/>
+      <w:r>
+        <w:rPr>
+          <w:rFonts w:ascii="Times New Roman" w:hAnsi="Times New Roman" w:cs="Times New Roman"/>
+          <w:color w:val="202122"/>
+          <w:sz w:val="24"/>
+          <w:szCs w:val="24"/>
+          <w:shd w:val="clear" w:color="auto" w:fill="FFFFFF"/>
+        </w:rPr>
+        <w:t>a  communication</w:t>
+      </w:r>
+      <w:proofErr w:type="gramEnd"/>
+      <w:r>
+        <w:rPr>
+          <w:rFonts w:ascii="Times New Roman" w:hAnsi="Times New Roman" w:cs="Times New Roman"/>
+          <w:color w:val="202122"/>
+          <w:sz w:val="24"/>
+          <w:szCs w:val="24"/>
+          <w:shd w:val="clear" w:color="auto" w:fill="FFFFFF"/>
+        </w:rPr>
+        <w:t xml:space="preserve"> channel between components. It is always moving from parent to child component.</w:t>
       </w:r>
     </w:p>
     <w:p>
@@ -3391,7 +3529,29 @@
           <w:szCs w:val="24"/>
           <w:shd w:val="clear" w:color="auto" w:fill="FFFFFF"/>
         </w:rPr>
-        <w:t>Destruction are the lifecycle of React</w:t>
+        <w:t xml:space="preserve">Destruction </w:t>
+      </w:r>
+      <w:proofErr w:type="gramStart"/>
+      <w:r>
+        <w:rPr>
+          <w:rFonts w:ascii="Times New Roman" w:hAnsi="Times New Roman" w:cs="Times New Roman"/>
+          <w:color w:val="202122"/>
+          <w:sz w:val="24"/>
+          <w:szCs w:val="24"/>
+          <w:shd w:val="clear" w:color="auto" w:fill="FFFFFF"/>
+        </w:rPr>
+        <w:t>are</w:t>
+      </w:r>
+      <w:proofErr w:type="gramEnd"/>
+      <w:r>
+        <w:rPr>
+          <w:rFonts w:ascii="Times New Roman" w:hAnsi="Times New Roman" w:cs="Times New Roman"/>
+          <w:color w:val="202122"/>
+          <w:sz w:val="24"/>
+          <w:szCs w:val="24"/>
+          <w:shd w:val="clear" w:color="auto" w:fill="FFFFFF"/>
+        </w:rPr>
+        <w:t xml:space="preserve"> the lifecycle of React</w:t>
       </w:r>
     </w:p>
     <w:p>
@@ -3461,7 +3621,29 @@
           <w:szCs w:val="24"/>
           <w:shd w:val="clear" w:color="auto" w:fill="FFFFFF"/>
         </w:rPr>
-        <w:t>‘create-react-app’ is a command-line tool which allows you to create one basic react application.</w:t>
+        <w:t>‘</w:t>
+      </w:r>
+      <w:proofErr w:type="gramStart"/>
+      <w:r>
+        <w:rPr>
+          <w:rFonts w:ascii="Times New Roman" w:hAnsi="Times New Roman" w:cs="Times New Roman"/>
+          <w:color w:val="202122"/>
+          <w:sz w:val="24"/>
+          <w:szCs w:val="24"/>
+          <w:shd w:val="clear" w:color="auto" w:fill="FFFFFF"/>
+        </w:rPr>
+        <w:t>create</w:t>
+      </w:r>
+      <w:proofErr w:type="gramEnd"/>
+      <w:r>
+        <w:rPr>
+          <w:rFonts w:ascii="Times New Roman" w:hAnsi="Times New Roman" w:cs="Times New Roman"/>
+          <w:color w:val="202122"/>
+          <w:sz w:val="24"/>
+          <w:szCs w:val="24"/>
+          <w:shd w:val="clear" w:color="auto" w:fill="FFFFFF"/>
+        </w:rPr>
+        <w:t>-react-app’ is a command-line tool which allows you to create one basic react application.</w:t>
       </w:r>
     </w:p>
     <w:p>
@@ -3577,7 +3759,33 @@
           <w:szCs w:val="24"/>
           <w:shd w:val="clear" w:color="auto" w:fill="FFFFFF"/>
         </w:rPr>
-        <w:t>What are children prop?</w:t>
+        <w:t xml:space="preserve">What </w:t>
+      </w:r>
+      <w:proofErr w:type="gramStart"/>
+      <w:r>
+        <w:rPr>
+          <w:rFonts w:ascii="Times New Roman" w:hAnsi="Times New Roman" w:cs="Times New Roman"/>
+          <w:b/>
+          <w:bCs/>
+          <w:color w:val="202122"/>
+          <w:sz w:val="24"/>
+          <w:szCs w:val="24"/>
+          <w:shd w:val="clear" w:color="auto" w:fill="FFFFFF"/>
+        </w:rPr>
+        <w:t>are</w:t>
+      </w:r>
+      <w:proofErr w:type="gramEnd"/>
+      <w:r>
+        <w:rPr>
+          <w:rFonts w:ascii="Times New Roman" w:hAnsi="Times New Roman" w:cs="Times New Roman"/>
+          <w:b/>
+          <w:bCs/>
+          <w:color w:val="202122"/>
+          <w:sz w:val="24"/>
+          <w:szCs w:val="24"/>
+          <w:shd w:val="clear" w:color="auto" w:fill="FFFFFF"/>
+        </w:rPr>
+        <w:t xml:space="preserve"> children prop?</w:t>
       </w:r>
     </w:p>
     <w:p>
@@ -3628,6 +3836,7 @@
         <w:t>{</w:t>
       </w:r>
       <w:proofErr w:type="spellStart"/>
+      <w:proofErr w:type="gramStart"/>
       <w:r>
         <w:rPr>
           <w:rFonts w:ascii="Times New Roman" w:hAnsi="Times New Roman" w:cs="Times New Roman"/>
@@ -3639,6 +3848,7 @@
         <w:t>props.children</w:t>
       </w:r>
       <w:proofErr w:type="spellEnd"/>
+      <w:proofErr w:type="gramEnd"/>
       <w:r>
         <w:rPr>
           <w:rFonts w:ascii="Times New Roman" w:hAnsi="Times New Roman" w:cs="Times New Roman"/>
@@ -4264,7 +4474,29 @@
           <w:szCs w:val="24"/>
           <w:shd w:val="clear" w:color="auto" w:fill="FFFFFF"/>
         </w:rPr>
-        <w:t>We create lists in React as we do in regular JavaScript. Lists display data in an ordered format. The traversal of lists is done using the map() function.</w:t>
+        <w:t xml:space="preserve">We create lists in React as we do in regular JavaScript. Lists display data in an ordered format. The traversal of lists is done using the </w:t>
+      </w:r>
+      <w:proofErr w:type="gramStart"/>
+      <w:r>
+        <w:rPr>
+          <w:rFonts w:ascii="Times New Roman" w:hAnsi="Times New Roman"/>
+          <w:color w:val="202122"/>
+          <w:sz w:val="24"/>
+          <w:szCs w:val="24"/>
+          <w:shd w:val="clear" w:color="auto" w:fill="FFFFFF"/>
+        </w:rPr>
+        <w:t>map(</w:t>
+      </w:r>
+      <w:proofErr w:type="gramEnd"/>
+      <w:r>
+        <w:rPr>
+          <w:rFonts w:ascii="Times New Roman" w:hAnsi="Times New Roman"/>
+          <w:color w:val="202122"/>
+          <w:sz w:val="24"/>
+          <w:szCs w:val="24"/>
+          <w:shd w:val="clear" w:color="auto" w:fill="FFFFFF"/>
+        </w:rPr>
+        <w:t>) function.</w:t>
       </w:r>
     </w:p>
     <w:p>
@@ -4332,6 +4564,7 @@
         </w:rPr>
       </w:pPr>
       <w:proofErr w:type="spellStart"/>
+      <w:proofErr w:type="gramStart"/>
       <w:r>
         <w:rPr>
           <w:rFonts w:ascii="Times New Roman" w:hAnsi="Times New Roman"/>
@@ -4351,7 +4584,18 @@
           <w:szCs w:val="24"/>
           <w:shd w:val="clear" w:color="auto" w:fill="FFFFFF"/>
         </w:rPr>
-        <w:t>(): Is executed when the component gets rendered and placed on the DOM.</w:t>
+        <w:t>(</w:t>
+      </w:r>
+      <w:proofErr w:type="gramEnd"/>
+      <w:r>
+        <w:rPr>
+          <w:rFonts w:ascii="Times New Roman" w:hAnsi="Times New Roman"/>
+          <w:color w:val="202122"/>
+          <w:sz w:val="24"/>
+          <w:szCs w:val="24"/>
+          <w:shd w:val="clear" w:color="auto" w:fill="FFFFFF"/>
+        </w:rPr>
+        <w:t>): Is executed when the component gets rendered and placed on the DOM.</w:t>
       </w:r>
     </w:p>
     <w:p>
@@ -4372,6 +4616,7 @@
         </w:rPr>
       </w:pPr>
       <w:proofErr w:type="spellStart"/>
+      <w:proofErr w:type="gramStart"/>
       <w:r>
         <w:rPr>
           <w:rFonts w:ascii="Times New Roman" w:hAnsi="Times New Roman"/>
@@ -4391,7 +4636,18 @@
           <w:szCs w:val="24"/>
           <w:shd w:val="clear" w:color="auto" w:fill="FFFFFF"/>
         </w:rPr>
-        <w:t>(): Is invoked when a component determines changes to the DOM and returns a “true” or “false” value based on certain conditions.</w:t>
+        <w:t>(</w:t>
+      </w:r>
+      <w:proofErr w:type="gramEnd"/>
+      <w:r>
+        <w:rPr>
+          <w:rFonts w:ascii="Times New Roman" w:hAnsi="Times New Roman"/>
+          <w:color w:val="202122"/>
+          <w:sz w:val="24"/>
+          <w:szCs w:val="24"/>
+          <w:shd w:val="clear" w:color="auto" w:fill="FFFFFF"/>
+        </w:rPr>
+        <w:t>): Is invoked when a component determines changes to the DOM and returns a “true” or “false” value based on certain conditions.</w:t>
       </w:r>
     </w:p>
     <w:p>
@@ -4412,6 +4668,7 @@
         </w:rPr>
       </w:pPr>
       <w:proofErr w:type="spellStart"/>
+      <w:proofErr w:type="gramStart"/>
       <w:r>
         <w:rPr>
           <w:rFonts w:ascii="Times New Roman" w:hAnsi="Times New Roman"/>
@@ -4431,7 +4688,18 @@
           <w:szCs w:val="24"/>
           <w:shd w:val="clear" w:color="auto" w:fill="FFFFFF"/>
         </w:rPr>
-        <w:t>(): Is invoked immediately after rendering takes place.</w:t>
+        <w:t>(</w:t>
+      </w:r>
+      <w:proofErr w:type="gramEnd"/>
+      <w:r>
+        <w:rPr>
+          <w:rFonts w:ascii="Times New Roman" w:hAnsi="Times New Roman"/>
+          <w:color w:val="202122"/>
+          <w:sz w:val="24"/>
+          <w:szCs w:val="24"/>
+          <w:shd w:val="clear" w:color="auto" w:fill="FFFFFF"/>
+        </w:rPr>
+        <w:t>): Is invoked immediately after rendering takes place.</w:t>
       </w:r>
     </w:p>
     <w:p>
@@ -4452,6 +4720,7 @@
         </w:rPr>
       </w:pPr>
       <w:proofErr w:type="spellStart"/>
+      <w:proofErr w:type="gramStart"/>
       <w:r>
         <w:rPr>
           <w:rFonts w:ascii="Times New Roman" w:hAnsi="Times New Roman"/>
@@ -4471,7 +4740,18 @@
           <w:szCs w:val="24"/>
           <w:shd w:val="clear" w:color="auto" w:fill="FFFFFF"/>
         </w:rPr>
-        <w:t>(): Is invoked immediately before a component is destroyed and unmounted permanently.</w:t>
+        <w:t>(</w:t>
+      </w:r>
+      <w:proofErr w:type="gramEnd"/>
+      <w:r>
+        <w:rPr>
+          <w:rFonts w:ascii="Times New Roman" w:hAnsi="Times New Roman"/>
+          <w:color w:val="202122"/>
+          <w:sz w:val="24"/>
+          <w:szCs w:val="24"/>
+          <w:shd w:val="clear" w:color="auto" w:fill="FFFFFF"/>
+        </w:rPr>
+        <w:t>): Is invoked immediately before a component is destroyed and unmounted permanently.</w:t>
       </w:r>
     </w:p>
     <w:p>
@@ -4957,7 +5237,29 @@
           <w:szCs w:val="24"/>
           <w:shd w:val="clear" w:color="auto" w:fill="FFFFFF"/>
         </w:rPr>
-        <w:t>Reducer –  It is a place to determine how the state will change.</w:t>
+        <w:t xml:space="preserve">Reducer </w:t>
+      </w:r>
+      <w:proofErr w:type="gramStart"/>
+      <w:r>
+        <w:rPr>
+          <w:rFonts w:ascii="Times New Roman" w:hAnsi="Times New Roman"/>
+          <w:color w:val="202122"/>
+          <w:sz w:val="24"/>
+          <w:szCs w:val="24"/>
+          <w:shd w:val="clear" w:color="auto" w:fill="FFFFFF"/>
+        </w:rPr>
+        <w:t>–  It</w:t>
+      </w:r>
+      <w:proofErr w:type="gramEnd"/>
+      <w:r>
+        <w:rPr>
+          <w:rFonts w:ascii="Times New Roman" w:hAnsi="Times New Roman"/>
+          <w:color w:val="202122"/>
+          <w:sz w:val="24"/>
+          <w:szCs w:val="24"/>
+          <w:shd w:val="clear" w:color="auto" w:fill="FFFFFF"/>
+        </w:rPr>
+        <w:t xml:space="preserve"> is a place to determine how the state will change.</w:t>
       </w:r>
     </w:p>
     <w:p>
@@ -5239,15 +5541,27 @@
           <w:shd w:val="clear" w:color="auto" w:fill="FFFFFF"/>
         </w:rPr>
       </w:pPr>
-      <w:r>
-        <w:rPr>
-          <w:rFonts w:ascii="Times New Roman" w:hAnsi="Times New Roman"/>
-          <w:color w:val="202122"/>
-          <w:sz w:val="24"/>
-          <w:szCs w:val="24"/>
-          <w:shd w:val="clear" w:color="auto" w:fill="FFFFFF"/>
-        </w:rPr>
-        <w:t>render() {</w:t>
+      <w:proofErr w:type="gramStart"/>
+      <w:r>
+        <w:rPr>
+          <w:rFonts w:ascii="Times New Roman" w:hAnsi="Times New Roman"/>
+          <w:color w:val="202122"/>
+          <w:sz w:val="24"/>
+          <w:szCs w:val="24"/>
+          <w:shd w:val="clear" w:color="auto" w:fill="FFFFFF"/>
+        </w:rPr>
+        <w:t>render(</w:t>
+      </w:r>
+      <w:proofErr w:type="gramEnd"/>
+      <w:r>
+        <w:rPr>
+          <w:rFonts w:ascii="Times New Roman" w:hAnsi="Times New Roman"/>
+          <w:color w:val="202122"/>
+          <w:sz w:val="24"/>
+          <w:szCs w:val="24"/>
+          <w:shd w:val="clear" w:color="auto" w:fill="FFFFFF"/>
+        </w:rPr>
+        <w:t>) {</w:t>
       </w:r>
     </w:p>
     <w:p>
@@ -5285,15 +5599,27 @@
         <w:t>className</w:t>
       </w:r>
       <w:proofErr w:type="spellEnd"/>
-      <w:r>
-        <w:rPr>
-          <w:rFonts w:ascii="Times New Roman" w:hAnsi="Times New Roman"/>
-          <w:color w:val="202122"/>
-          <w:sz w:val="24"/>
-          <w:szCs w:val="24"/>
-          <w:shd w:val="clear" w:color="auto" w:fill="FFFFFF"/>
-        </w:rPr>
-        <w:t>={'menu navigation-menu'}&gt;{'Menu'}&lt;/span&gt;</w:t>
+      <w:proofErr w:type="gramStart"/>
+      <w:r>
+        <w:rPr>
+          <w:rFonts w:ascii="Times New Roman" w:hAnsi="Times New Roman"/>
+          <w:color w:val="202122"/>
+          <w:sz w:val="24"/>
+          <w:szCs w:val="24"/>
+          <w:shd w:val="clear" w:color="auto" w:fill="FFFFFF"/>
+        </w:rPr>
+        <w:t>={</w:t>
+      </w:r>
+      <w:proofErr w:type="gramEnd"/>
+      <w:r>
+        <w:rPr>
+          <w:rFonts w:ascii="Times New Roman" w:hAnsi="Times New Roman"/>
+          <w:color w:val="202122"/>
+          <w:sz w:val="24"/>
+          <w:szCs w:val="24"/>
+          <w:shd w:val="clear" w:color="auto" w:fill="FFFFFF"/>
+        </w:rPr>
+        <w:t>'menu navigation-menu'}&gt;{'Menu'}&lt;/span&gt;</w:t>
       </w:r>
     </w:p>
     <w:p>
@@ -5414,7 +5740,29 @@
           <w:szCs w:val="24"/>
           <w:shd w:val="clear" w:color="auto" w:fill="FFFFFF"/>
         </w:rPr>
-        <w:t>Below are the list of reasons to prefer fragments over container DOM elements,</w:t>
+        <w:t xml:space="preserve">Below </w:t>
+      </w:r>
+      <w:proofErr w:type="gramStart"/>
+      <w:r>
+        <w:rPr>
+          <w:rFonts w:ascii="Times New Roman" w:hAnsi="Times New Roman"/>
+          <w:color w:val="202122"/>
+          <w:sz w:val="24"/>
+          <w:szCs w:val="24"/>
+          <w:shd w:val="clear" w:color="auto" w:fill="FFFFFF"/>
+        </w:rPr>
+        <w:t>are</w:t>
+      </w:r>
+      <w:proofErr w:type="gramEnd"/>
+      <w:r>
+        <w:rPr>
+          <w:rFonts w:ascii="Times New Roman" w:hAnsi="Times New Roman"/>
+          <w:color w:val="202122"/>
+          <w:sz w:val="24"/>
+          <w:szCs w:val="24"/>
+          <w:shd w:val="clear" w:color="auto" w:fill="FFFFFF"/>
+        </w:rPr>
+        <w:t xml:space="preserve"> the list of reasons to prefer fragments over container DOM elements,</w:t>
       </w:r>
     </w:p>
     <w:p>
@@ -5600,6 +5948,7 @@
           <w:shd w:val="clear" w:color="auto" w:fill="FFFFFF"/>
         </w:rPr>
       </w:pPr>
+      <w:proofErr w:type="gramStart"/>
       <w:r>
         <w:rPr>
           <w:rFonts w:ascii="Times New Roman" w:hAnsi="Times New Roman"/>
@@ -5610,6 +5959,7 @@
         </w:rPr>
         <w:t>Example :</w:t>
       </w:r>
+      <w:proofErr w:type="gramEnd"/>
     </w:p>
     <w:p>
       <w:pPr>
@@ -5717,6 +6067,7 @@
         <w:t>: "</w:t>
       </w:r>
       <w:proofErr w:type="spellStart"/>
+      <w:proofErr w:type="gramStart"/>
       <w:r>
         <w:rPr>
           <w:rFonts w:ascii="Times New Roman" w:hAnsi="Times New Roman"/>
@@ -5736,7 +6087,18 @@
           <w:szCs w:val="24"/>
           <w:shd w:val="clear" w:color="auto" w:fill="FFFFFF"/>
         </w:rPr>
-        <w:t xml:space="preserve">(" + </w:t>
+        <w:t>(</w:t>
+      </w:r>
+      <w:proofErr w:type="gramEnd"/>
+      <w:r>
+        <w:rPr>
+          <w:rFonts w:ascii="Times New Roman" w:hAnsi="Times New Roman"/>
+          <w:color w:val="202122"/>
+          <w:sz w:val="24"/>
+          <w:szCs w:val="24"/>
+          <w:shd w:val="clear" w:color="auto" w:fill="FFFFFF"/>
+        </w:rPr>
+        <w:t xml:space="preserve">" + </w:t>
       </w:r>
       <w:proofErr w:type="spellStart"/>
       <w:r>
@@ -5809,6 +6171,7 @@
         <w:t xml:space="preserve">function </w:t>
       </w:r>
       <w:proofErr w:type="spellStart"/>
+      <w:proofErr w:type="gramStart"/>
       <w:r>
         <w:rPr>
           <w:rFonts w:ascii="Times New Roman" w:hAnsi="Times New Roman"/>
@@ -5828,7 +6191,18 @@
           <w:szCs w:val="24"/>
           <w:shd w:val="clear" w:color="auto" w:fill="FFFFFF"/>
         </w:rPr>
-        <w:t>() {</w:t>
+        <w:t>(</w:t>
+      </w:r>
+      <w:proofErr w:type="gramEnd"/>
+      <w:r>
+        <w:rPr>
+          <w:rFonts w:ascii="Times New Roman" w:hAnsi="Times New Roman"/>
+          <w:color w:val="202122"/>
+          <w:sz w:val="24"/>
+          <w:szCs w:val="24"/>
+          <w:shd w:val="clear" w:color="auto" w:fill="FFFFFF"/>
+        </w:rPr>
+        <w:t>) {</w:t>
       </w:r>
     </w:p>
     <w:p>
@@ -5874,7 +6248,29 @@
           <w:szCs w:val="24"/>
           <w:shd w:val="clear" w:color="auto" w:fill="FFFFFF"/>
         </w:rPr>
-        <w:t>}&gt;Hello World!&lt;/div&gt;;</w:t>
+        <w:t xml:space="preserve">}&gt;Hello </w:t>
+      </w:r>
+      <w:proofErr w:type="gramStart"/>
+      <w:r>
+        <w:rPr>
+          <w:rFonts w:ascii="Times New Roman" w:hAnsi="Times New Roman"/>
+          <w:color w:val="202122"/>
+          <w:sz w:val="24"/>
+          <w:szCs w:val="24"/>
+          <w:shd w:val="clear" w:color="auto" w:fill="FFFFFF"/>
+        </w:rPr>
+        <w:t>World!&lt;</w:t>
+      </w:r>
+      <w:proofErr w:type="gramEnd"/>
+      <w:r>
+        <w:rPr>
+          <w:rFonts w:ascii="Times New Roman" w:hAnsi="Times New Roman"/>
+          <w:color w:val="202122"/>
+          <w:sz w:val="24"/>
+          <w:szCs w:val="24"/>
+          <w:shd w:val="clear" w:color="auto" w:fill="FFFFFF"/>
+        </w:rPr>
+        <w:t>/div&gt;;</w:t>
       </w:r>
     </w:p>
     <w:p>
@@ -7498,7 +7894,29 @@
           <w:szCs w:val="24"/>
           <w:shd w:val="clear" w:color="auto" w:fill="FFFFFF"/>
         </w:rPr>
-        <w:t>Children prop are used to pass data from the parent component to the children component.</w:t>
+        <w:t xml:space="preserve">Children prop </w:t>
+      </w:r>
+      <w:proofErr w:type="gramStart"/>
+      <w:r>
+        <w:rPr>
+          <w:rFonts w:ascii="Times New Roman" w:hAnsi="Times New Roman"/>
+          <w:color w:val="202122"/>
+          <w:sz w:val="24"/>
+          <w:szCs w:val="24"/>
+          <w:shd w:val="clear" w:color="auto" w:fill="FFFFFF"/>
+        </w:rPr>
+        <w:t>are</w:t>
+      </w:r>
+      <w:proofErr w:type="gramEnd"/>
+      <w:r>
+        <w:rPr>
+          <w:rFonts w:ascii="Times New Roman" w:hAnsi="Times New Roman"/>
+          <w:color w:val="202122"/>
+          <w:sz w:val="24"/>
+          <w:szCs w:val="24"/>
+          <w:shd w:val="clear" w:color="auto" w:fill="FFFFFF"/>
+        </w:rPr>
+        <w:t xml:space="preserve"> used to pass data from the parent component to the children component.</w:t>
       </w:r>
     </w:p>
     <w:p>
@@ -7695,7 +8113,29 @@
           <w:szCs w:val="24"/>
           <w:shd w:val="clear" w:color="auto" w:fill="FFFFFF"/>
         </w:rPr>
-        <w:t xml:space="preserve">React Router is available as an </w:t>
+        <w:t xml:space="preserve">React Router is available as </w:t>
+      </w:r>
+      <w:proofErr w:type="gramStart"/>
+      <w:r>
+        <w:rPr>
+          <w:rFonts w:ascii="Times New Roman" w:hAnsi="Times New Roman"/>
+          <w:color w:val="202122"/>
+          <w:sz w:val="24"/>
+          <w:szCs w:val="24"/>
+          <w:shd w:val="clear" w:color="auto" w:fill="FFFFFF"/>
+        </w:rPr>
+        <w:t>an</w:t>
+      </w:r>
+      <w:proofErr w:type="gramEnd"/>
+      <w:r>
+        <w:rPr>
+          <w:rFonts w:ascii="Times New Roman" w:hAnsi="Times New Roman"/>
+          <w:color w:val="202122"/>
+          <w:sz w:val="24"/>
+          <w:szCs w:val="24"/>
+          <w:shd w:val="clear" w:color="auto" w:fill="FFFFFF"/>
+        </w:rPr>
+        <w:t xml:space="preserve"> </w:t>
       </w:r>
       <w:proofErr w:type="spellStart"/>
       <w:r>
@@ -8270,6 +8710,7 @@
         </w:rPr>
       </w:pPr>
       <w:proofErr w:type="spellStart"/>
+      <w:proofErr w:type="gramStart"/>
       <w:r>
         <w:rPr>
           <w:rFonts w:ascii="Times New Roman" w:hAnsi="Times New Roman"/>
@@ -8289,7 +8730,18 @@
           <w:szCs w:val="24"/>
           <w:shd w:val="clear" w:color="auto" w:fill="FFFFFF"/>
         </w:rPr>
-        <w:t>()</w:t>
+        <w:t>(</w:t>
+      </w:r>
+      <w:proofErr w:type="gramEnd"/>
+      <w:r>
+        <w:rPr>
+          <w:rFonts w:ascii="Times New Roman" w:hAnsi="Times New Roman"/>
+          <w:color w:val="202122"/>
+          <w:sz w:val="24"/>
+          <w:szCs w:val="24"/>
+          <w:shd w:val="clear" w:color="auto" w:fill="FFFFFF"/>
+        </w:rPr>
+        <w:t>)</w:t>
       </w:r>
     </w:p>
     <w:p>
@@ -8340,6 +8792,7 @@
         <w:t xml:space="preserve">What is the purpose of callback function as an argument of </w:t>
       </w:r>
       <w:proofErr w:type="spellStart"/>
+      <w:proofErr w:type="gramStart"/>
       <w:r>
         <w:rPr>
           <w:rFonts w:ascii="Times New Roman" w:hAnsi="Times New Roman"/>
@@ -8363,7 +8816,20 @@
           <w:szCs w:val="24"/>
           <w:shd w:val="clear" w:color="auto" w:fill="FFFFFF"/>
         </w:rPr>
-        <w:t>()?</w:t>
+        <w:t>(</w:t>
+      </w:r>
+      <w:proofErr w:type="gramEnd"/>
+      <w:r>
+        <w:rPr>
+          <w:rFonts w:ascii="Times New Roman" w:hAnsi="Times New Roman"/>
+          <w:b/>
+          <w:bCs/>
+          <w:color w:val="202122"/>
+          <w:sz w:val="24"/>
+          <w:szCs w:val="24"/>
+          <w:shd w:val="clear" w:color="auto" w:fill="FFFFFF"/>
+        </w:rPr>
+        <w:t>)?</w:t>
       </w:r>
     </w:p>
     <w:p>
@@ -8412,6 +8878,7 @@
         <w:t xml:space="preserve"> finished and the component gets rendered. Since </w:t>
       </w:r>
       <w:proofErr w:type="spellStart"/>
+      <w:proofErr w:type="gramStart"/>
       <w:r>
         <w:rPr>
           <w:rFonts w:ascii="Times New Roman" w:hAnsi="Times New Roman"/>
@@ -8431,7 +8898,18 @@
           <w:szCs w:val="24"/>
           <w:shd w:val="clear" w:color="auto" w:fill="FFFFFF"/>
         </w:rPr>
-        <w:t>() is asynchronous the callback function is used for any post action.</w:t>
+        <w:t>(</w:t>
+      </w:r>
+      <w:proofErr w:type="gramEnd"/>
+      <w:r>
+        <w:rPr>
+          <w:rFonts w:ascii="Times New Roman" w:hAnsi="Times New Roman"/>
+          <w:color w:val="202122"/>
+          <w:sz w:val="24"/>
+          <w:szCs w:val="24"/>
+          <w:shd w:val="clear" w:color="auto" w:fill="FFFFFF"/>
+        </w:rPr>
+        <w:t>) is asynchronous the callback function is used for any post action.</w:t>
       </w:r>
     </w:p>
     <w:p>
@@ -8539,15 +9017,27 @@
         <w:t>onClick</w:t>
       </w:r>
       <w:proofErr w:type="spellEnd"/>
-      <w:r>
-        <w:rPr>
-          <w:rFonts w:ascii="Times New Roman" w:hAnsi="Times New Roman"/>
-          <w:color w:val="202122"/>
-          <w:sz w:val="24"/>
-          <w:szCs w:val="24"/>
-          <w:shd w:val="clear" w:color="auto" w:fill="FFFFFF"/>
-        </w:rPr>
-        <w:t xml:space="preserve">={() =&gt; </w:t>
+      <w:proofErr w:type="gramStart"/>
+      <w:r>
+        <w:rPr>
+          <w:rFonts w:ascii="Times New Roman" w:hAnsi="Times New Roman"/>
+          <w:color w:val="202122"/>
+          <w:sz w:val="24"/>
+          <w:szCs w:val="24"/>
+          <w:shd w:val="clear" w:color="auto" w:fill="FFFFFF"/>
+        </w:rPr>
+        <w:t>={</w:t>
+      </w:r>
+      <w:proofErr w:type="gramEnd"/>
+      <w:r>
+        <w:rPr>
+          <w:rFonts w:ascii="Times New Roman" w:hAnsi="Times New Roman"/>
+          <w:color w:val="202122"/>
+          <w:sz w:val="24"/>
+          <w:szCs w:val="24"/>
+          <w:shd w:val="clear" w:color="auto" w:fill="FFFFFF"/>
+        </w:rPr>
+        <w:t xml:space="preserve">() =&gt; </w:t>
       </w:r>
       <w:proofErr w:type="spellStart"/>
       <w:r>
@@ -8593,7 +9083,29 @@
           <w:szCs w:val="24"/>
           <w:shd w:val="clear" w:color="auto" w:fill="FFFFFF"/>
         </w:rPr>
-        <w:t>This is an equivalent to calling .bind:</w:t>
+        <w:t xml:space="preserve">This is an equivalent to </w:t>
+      </w:r>
+      <w:proofErr w:type="gramStart"/>
+      <w:r>
+        <w:rPr>
+          <w:rFonts w:ascii="Times New Roman" w:hAnsi="Times New Roman"/>
+          <w:color w:val="202122"/>
+          <w:sz w:val="24"/>
+          <w:szCs w:val="24"/>
+          <w:shd w:val="clear" w:color="auto" w:fill="FFFFFF"/>
+        </w:rPr>
+        <w:t>calling .bind</w:t>
+      </w:r>
+      <w:proofErr w:type="gramEnd"/>
+      <w:r>
+        <w:rPr>
+          <w:rFonts w:ascii="Times New Roman" w:hAnsi="Times New Roman"/>
+          <w:color w:val="202122"/>
+          <w:sz w:val="24"/>
+          <w:szCs w:val="24"/>
+          <w:shd w:val="clear" w:color="auto" w:fill="FFFFFF"/>
+        </w:rPr>
+        <w:t>:</w:t>
       </w:r>
     </w:p>
     <w:p>
@@ -8631,6 +9143,7 @@
         <w:t>onClick</w:t>
       </w:r>
       <w:proofErr w:type="spellEnd"/>
+      <w:proofErr w:type="gramStart"/>
       <w:r>
         <w:rPr>
           <w:rFonts w:ascii="Times New Roman" w:hAnsi="Times New Roman"/>
@@ -8642,6 +9155,7 @@
         <w:t>={</w:t>
       </w:r>
       <w:proofErr w:type="spellStart"/>
+      <w:proofErr w:type="gramEnd"/>
       <w:r>
         <w:rPr>
           <w:rFonts w:ascii="Times New Roman" w:hAnsi="Times New Roman"/>
@@ -8765,7 +9279,29 @@
           <w:szCs w:val="24"/>
           <w:shd w:val="clear" w:color="auto" w:fill="FFFFFF"/>
         </w:rPr>
-        <w:t>&lt;h1&gt;Hello!&lt;/h1&gt;</w:t>
+        <w:t>&lt;h1&gt;</w:t>
+      </w:r>
+      <w:proofErr w:type="gramStart"/>
+      <w:r>
+        <w:rPr>
+          <w:rFonts w:ascii="Times New Roman" w:hAnsi="Times New Roman"/>
+          <w:color w:val="202122"/>
+          <w:sz w:val="24"/>
+          <w:szCs w:val="24"/>
+          <w:shd w:val="clear" w:color="auto" w:fill="FFFFFF"/>
+        </w:rPr>
+        <w:t>Hello!&lt;</w:t>
+      </w:r>
+      <w:proofErr w:type="gramEnd"/>
+      <w:r>
+        <w:rPr>
+          <w:rFonts w:ascii="Times New Roman" w:hAnsi="Times New Roman"/>
+          <w:color w:val="202122"/>
+          <w:sz w:val="24"/>
+          <w:szCs w:val="24"/>
+          <w:shd w:val="clear" w:color="auto" w:fill="FFFFFF"/>
+        </w:rPr>
+        <w:t>/h1&gt;</w:t>
       </w:r>
     </w:p>
     <w:p>
@@ -8792,6 +9328,7 @@
         <w:t>{</w:t>
       </w:r>
       <w:proofErr w:type="spellStart"/>
+      <w:proofErr w:type="gramStart"/>
       <w:r>
         <w:rPr>
           <w:rFonts w:ascii="Times New Roman" w:hAnsi="Times New Roman"/>
@@ -8803,6 +9340,7 @@
         <w:t>messages.length</w:t>
       </w:r>
       <w:proofErr w:type="spellEnd"/>
+      <w:proofErr w:type="gramEnd"/>
       <w:r>
         <w:rPr>
           <w:rFonts w:ascii="Times New Roman" w:hAnsi="Times New Roman"/>
@@ -8891,6 +9429,7 @@
         <w:t>You have {</w:t>
       </w:r>
       <w:proofErr w:type="spellStart"/>
+      <w:proofErr w:type="gramStart"/>
       <w:r>
         <w:rPr>
           <w:rFonts w:ascii="Times New Roman" w:hAnsi="Times New Roman"/>
@@ -8902,6 +9441,7 @@
         <w:t>messages.length</w:t>
       </w:r>
       <w:proofErr w:type="spellEnd"/>
+      <w:proofErr w:type="gramEnd"/>
       <w:r>
         <w:rPr>
           <w:rFonts w:ascii="Times New Roman" w:hAnsi="Times New Roman"/>
@@ -8955,7 +9495,29 @@
           <w:shd w:val="clear" w:color="auto" w:fill="FFFFFF"/>
         </w:rPr>
         <w:tab/>
-        <w:t>&lt;h2&gt;You don't have unread messages.&lt;/h2</w:t>
+        <w:t xml:space="preserve">&lt;h2&gt;You don't have unread </w:t>
+      </w:r>
+      <w:proofErr w:type="gramStart"/>
+      <w:r>
+        <w:rPr>
+          <w:rFonts w:ascii="Times New Roman" w:hAnsi="Times New Roman"/>
+          <w:color w:val="202122"/>
+          <w:sz w:val="24"/>
+          <w:szCs w:val="24"/>
+          <w:shd w:val="clear" w:color="auto" w:fill="FFFFFF"/>
+        </w:rPr>
+        <w:t>messages.&lt;</w:t>
+      </w:r>
+      <w:proofErr w:type="gramEnd"/>
+      <w:r>
+        <w:rPr>
+          <w:rFonts w:ascii="Times New Roman" w:hAnsi="Times New Roman"/>
+          <w:color w:val="202122"/>
+          <w:sz w:val="24"/>
+          <w:szCs w:val="24"/>
+          <w:shd w:val="clear" w:color="auto" w:fill="FFFFFF"/>
+        </w:rPr>
+        <w:t>/h2</w:t>
       </w:r>
       <w:r>
         <w:rPr>
@@ -9186,6 +9748,7 @@
         <w:tab/>
       </w:r>
       <w:proofErr w:type="spellStart"/>
+      <w:proofErr w:type="gramStart"/>
       <w:r>
         <w:rPr>
           <w:rFonts w:ascii="Times New Roman" w:hAnsi="Times New Roman"/>
@@ -9197,6 +9760,7 @@
         <w:t>this.setState</w:t>
       </w:r>
       <w:proofErr w:type="spellEnd"/>
+      <w:proofErr w:type="gramEnd"/>
       <w:r>
         <w:rPr>
           <w:rFonts w:ascii="Times New Roman" w:hAnsi="Times New Roman"/>
@@ -9346,6 +9910,7 @@
         <w:t xml:space="preserve"> compositional </w:t>
       </w:r>
       <w:proofErr w:type="spellStart"/>
+      <w:proofErr w:type="gramStart"/>
       <w:r>
         <w:rPr>
           <w:rFonts w:ascii="Times New Roman" w:hAnsi="Times New Roman"/>
@@ -9357,6 +9922,7 @@
         <w:t>nature.We</w:t>
       </w:r>
       <w:proofErr w:type="spellEnd"/>
+      <w:proofErr w:type="gramEnd"/>
       <w:r>
         <w:rPr>
           <w:rFonts w:ascii="Times New Roman" w:hAnsi="Times New Roman"/>
@@ -9414,6 +9980,7 @@
         <w:t xml:space="preserve"> = </w:t>
       </w:r>
       <w:proofErr w:type="spellStart"/>
+      <w:proofErr w:type="gramStart"/>
       <w:r>
         <w:rPr>
           <w:rFonts w:ascii="Times New Roman" w:hAnsi="Times New Roman"/>
@@ -9436,6 +10003,7 @@
         <w:t>(</w:t>
       </w:r>
       <w:proofErr w:type="spellStart"/>
+      <w:proofErr w:type="gramEnd"/>
       <w:r>
         <w:rPr>
           <w:rFonts w:ascii="Times New Roman" w:hAnsi="Times New Roman"/>
@@ -9595,7 +10163,51 @@
           <w:szCs w:val="24"/>
           <w:shd w:val="clear" w:color="auto" w:fill="FFFFFF"/>
         </w:rPr>
-        <w:t>When a component's props or state change, React decides whether an actual DOM update is necessary by comparing the newly returned element with the previously rendered one. When they are not equal, React will update the DOM. This process is called reconciliation.</w:t>
+        <w:t xml:space="preserve">When a component's props or state change, </w:t>
+      </w:r>
+      <w:proofErr w:type="gramStart"/>
+      <w:r>
+        <w:rPr>
+          <w:rFonts w:ascii="Times New Roman" w:hAnsi="Times New Roman"/>
+          <w:color w:val="202122"/>
+          <w:sz w:val="24"/>
+          <w:szCs w:val="24"/>
+          <w:shd w:val="clear" w:color="auto" w:fill="FFFFFF"/>
+        </w:rPr>
+        <w:t>React</w:t>
+      </w:r>
+      <w:proofErr w:type="gramEnd"/>
+      <w:r>
+        <w:rPr>
+          <w:rFonts w:ascii="Times New Roman" w:hAnsi="Times New Roman"/>
+          <w:color w:val="202122"/>
+          <w:sz w:val="24"/>
+          <w:szCs w:val="24"/>
+          <w:shd w:val="clear" w:color="auto" w:fill="FFFFFF"/>
+        </w:rPr>
+        <w:t xml:space="preserve"> decides whether an actual DOM update is necessary by comparing the newly returned element with the previously rendered one. When they are not equal, </w:t>
+      </w:r>
+      <w:proofErr w:type="gramStart"/>
+      <w:r>
+        <w:rPr>
+          <w:rFonts w:ascii="Times New Roman" w:hAnsi="Times New Roman"/>
+          <w:color w:val="202122"/>
+          <w:sz w:val="24"/>
+          <w:szCs w:val="24"/>
+          <w:shd w:val="clear" w:color="auto" w:fill="FFFFFF"/>
+        </w:rPr>
+        <w:t>React</w:t>
+      </w:r>
+      <w:proofErr w:type="gramEnd"/>
+      <w:r>
+        <w:rPr>
+          <w:rFonts w:ascii="Times New Roman" w:hAnsi="Times New Roman"/>
+          <w:color w:val="202122"/>
+          <w:sz w:val="24"/>
+          <w:szCs w:val="24"/>
+          <w:shd w:val="clear" w:color="auto" w:fill="FFFFFF"/>
+        </w:rPr>
+        <w:t xml:space="preserve"> will update the DOM. This process is called reconciliation.</w:t>
       </w:r>
     </w:p>
     <w:p>
@@ -9687,7 +10299,29 @@
           <w:szCs w:val="24"/>
           <w:shd w:val="clear" w:color="auto" w:fill="FFFFFF"/>
         </w:rPr>
-        <w:t xml:space="preserve"> of a component is independent of its state then it can be a stateless component. You can use either a function or a class for creating stateless components. But unless you need to use a lifecycle hook in your components, you should go for function components.</w:t>
+        <w:t xml:space="preserve"> of a component is independent of its </w:t>
+      </w:r>
+      <w:proofErr w:type="gramStart"/>
+      <w:r>
+        <w:rPr>
+          <w:rFonts w:ascii="Times New Roman" w:hAnsi="Times New Roman"/>
+          <w:color w:val="202122"/>
+          <w:sz w:val="24"/>
+          <w:szCs w:val="24"/>
+          <w:shd w:val="clear" w:color="auto" w:fill="FFFFFF"/>
+        </w:rPr>
+        <w:t>state</w:t>
+      </w:r>
+      <w:proofErr w:type="gramEnd"/>
+      <w:r>
+        <w:rPr>
+          <w:rFonts w:ascii="Times New Roman" w:hAnsi="Times New Roman"/>
+          <w:color w:val="202122"/>
+          <w:sz w:val="24"/>
+          <w:szCs w:val="24"/>
+          <w:shd w:val="clear" w:color="auto" w:fill="FFFFFF"/>
+        </w:rPr>
+        <w:t xml:space="preserve"> then it can be a stateless component. You can use either a function or a class for creating stateless components. But unless you need to use a lifecycle hook in your components, you should go for function components.</w:t>
       </w:r>
     </w:p>
     <w:p>
@@ -9779,7 +10413,29 @@
           <w:szCs w:val="24"/>
           <w:shd w:val="clear" w:color="auto" w:fill="FFFFFF"/>
         </w:rPr>
-        <w:t xml:space="preserve"> of a component is dependent on the state of the component then it can be termed as stateful component. These stateful components are always class components and have a state that gets initialized in the constructor.</w:t>
+        <w:t xml:space="preserve"> of a component is dependent on the state of the </w:t>
+      </w:r>
+      <w:proofErr w:type="gramStart"/>
+      <w:r>
+        <w:rPr>
+          <w:rFonts w:ascii="Times New Roman" w:hAnsi="Times New Roman"/>
+          <w:color w:val="202122"/>
+          <w:sz w:val="24"/>
+          <w:szCs w:val="24"/>
+          <w:shd w:val="clear" w:color="auto" w:fill="FFFFFF"/>
+        </w:rPr>
+        <w:t>component</w:t>
+      </w:r>
+      <w:proofErr w:type="gramEnd"/>
+      <w:r>
+        <w:rPr>
+          <w:rFonts w:ascii="Times New Roman" w:hAnsi="Times New Roman"/>
+          <w:color w:val="202122"/>
+          <w:sz w:val="24"/>
+          <w:szCs w:val="24"/>
+          <w:shd w:val="clear" w:color="auto" w:fill="FFFFFF"/>
+        </w:rPr>
+        <w:t xml:space="preserve"> then it can be termed as stateful component. These stateful components are always class components and have a state that gets initialized in the constructor.</w:t>
       </w:r>
     </w:p>
     <w:p>
@@ -9891,6 +10547,76 @@
           <w:shd w:val="clear" w:color="auto" w:fill="FFFFFF"/>
         </w:rPr>
         <w:t xml:space="preserve"> from the API and to set the data in the local state of the component with the state hook’s update function.</w:t>
+      </w:r>
+    </w:p>
+    <w:p>
+      <w:pPr>
+        <w:spacing w:line="276" w:lineRule="auto"/>
+        <w:ind w:left="360"/>
+        <w:jc w:val="both"/>
+        <w:rPr>
+          <w:rFonts w:ascii="Times New Roman" w:hAnsi="Times New Roman"/>
+          <w:color w:val="202122"/>
+          <w:sz w:val="24"/>
+          <w:szCs w:val="24"/>
+          <w:shd w:val="clear" w:color="auto" w:fill="FFFFFF"/>
+        </w:rPr>
+      </w:pPr>
+    </w:p>
+    <w:p>
+      <w:pPr>
+        <w:pStyle w:val="ListParagraph"/>
+        <w:numPr>
+          <w:ilvl w:val="0"/>
+          <w:numId w:val="1"/>
+        </w:numPr>
+        <w:spacing w:line="276" w:lineRule="auto"/>
+        <w:jc w:val="both"/>
+        <w:rPr>
+          <w:rFonts w:ascii="Times New Roman" w:hAnsi="Times New Roman"/>
+          <w:b/>
+          <w:bCs/>
+          <w:color w:val="202122"/>
+          <w:sz w:val="24"/>
+          <w:szCs w:val="24"/>
+          <w:shd w:val="clear" w:color="auto" w:fill="FFFFFF"/>
+        </w:rPr>
+      </w:pPr>
+      <w:r>
+        <w:rPr>
+          <w:rFonts w:ascii="Times New Roman" w:hAnsi="Times New Roman"/>
+          <w:b/>
+          <w:bCs/>
+          <w:color w:val="202122"/>
+          <w:sz w:val="24"/>
+          <w:szCs w:val="24"/>
+          <w:shd w:val="clear" w:color="auto" w:fill="FFFFFF"/>
+        </w:rPr>
+        <w:t>What is a switching component?</w:t>
+      </w:r>
+    </w:p>
+    <w:p>
+      <w:pPr>
+        <w:spacing w:line="276" w:lineRule="auto"/>
+        <w:ind w:left="360"/>
+        <w:jc w:val="both"/>
+        <w:rPr>
+          <w:rFonts w:ascii="Times New Roman" w:hAnsi="Times New Roman"/>
+          <w:color w:val="202122"/>
+          <w:sz w:val="24"/>
+          <w:szCs w:val="24"/>
+          <w:shd w:val="clear" w:color="auto" w:fill="FFFFFF"/>
+        </w:rPr>
+      </w:pPr>
+      <w:r>
+        <w:rPr>
+          <w:rFonts w:ascii="Times New Roman" w:hAnsi="Times New Roman"/>
+          <w:color w:val="202122"/>
+          <w:sz w:val="24"/>
+          <w:szCs w:val="24"/>
+          <w:shd w:val="clear" w:color="auto" w:fill="FFFFFF"/>
+        </w:rPr>
+        <w:t>A switching component is a component that renders one of many components. We need to use object to map prop values to components.</w:t>
       </w:r>
     </w:p>
     <w:sectPr>

</xml_diff>

<commit_message>
Is it possible to use async/await in plain React
</commit_message>
<xml_diff>
--- a/React_Interview_Question.docx
+++ b/React_Interview_Question.docx
@@ -10617,6 +10617,76 @@
           <w:shd w:val="clear" w:color="auto" w:fill="FFFFFF"/>
         </w:rPr>
         <w:t>A switching component is a component that renders one of many components. We need to use object to map prop values to components.</w:t>
+      </w:r>
+    </w:p>
+    <w:p>
+      <w:pPr>
+        <w:spacing w:line="276" w:lineRule="auto"/>
+        <w:ind w:left="360"/>
+        <w:jc w:val="both"/>
+        <w:rPr>
+          <w:rFonts w:ascii="Times New Roman" w:hAnsi="Times New Roman"/>
+          <w:color w:val="202122"/>
+          <w:sz w:val="24"/>
+          <w:szCs w:val="24"/>
+          <w:shd w:val="clear" w:color="auto" w:fill="FFFFFF"/>
+        </w:rPr>
+      </w:pPr>
+    </w:p>
+    <w:p>
+      <w:pPr>
+        <w:pStyle w:val="ListParagraph"/>
+        <w:numPr>
+          <w:ilvl w:val="0"/>
+          <w:numId w:val="1"/>
+        </w:numPr>
+        <w:spacing w:line="276" w:lineRule="auto"/>
+        <w:jc w:val="both"/>
+        <w:rPr>
+          <w:rFonts w:ascii="Times New Roman" w:hAnsi="Times New Roman"/>
+          <w:b/>
+          <w:bCs/>
+          <w:color w:val="202122"/>
+          <w:sz w:val="24"/>
+          <w:szCs w:val="24"/>
+          <w:shd w:val="clear" w:color="auto" w:fill="FFFFFF"/>
+        </w:rPr>
+      </w:pPr>
+      <w:r>
+        <w:rPr>
+          <w:rFonts w:ascii="Times New Roman" w:hAnsi="Times New Roman"/>
+          <w:b/>
+          <w:bCs/>
+          <w:color w:val="202122"/>
+          <w:sz w:val="24"/>
+          <w:szCs w:val="24"/>
+          <w:shd w:val="clear" w:color="auto" w:fill="FFFFFF"/>
+        </w:rPr>
+        <w:t>Is it possible to use async/await in plain React?</w:t>
+      </w:r>
+    </w:p>
+    <w:p>
+      <w:pPr>
+        <w:spacing w:line="276" w:lineRule="auto"/>
+        <w:ind w:left="360"/>
+        <w:jc w:val="both"/>
+        <w:rPr>
+          <w:rFonts w:ascii="Times New Roman" w:hAnsi="Times New Roman"/>
+          <w:color w:val="202122"/>
+          <w:sz w:val="24"/>
+          <w:szCs w:val="24"/>
+          <w:shd w:val="clear" w:color="auto" w:fill="FFFFFF"/>
+        </w:rPr>
+      </w:pPr>
+      <w:r>
+        <w:rPr>
+          <w:rFonts w:ascii="Times New Roman" w:hAnsi="Times New Roman"/>
+          <w:color w:val="202122"/>
+          <w:sz w:val="24"/>
+          <w:szCs w:val="24"/>
+          <w:shd w:val="clear" w:color="auto" w:fill="FFFFFF"/>
+        </w:rPr>
+        <w:t>If you want to use async/await in React, you will need Babel and transform-async-to-generator plugin. React Native ships with Babel and a set of transforms.</w:t>
       </w:r>
     </w:p>
     <w:sectPr>

</xml_diff>

<commit_message>
What are render props
</commit_message>
<xml_diff>
--- a/React_Interview_Question.docx
+++ b/React_Interview_Question.docx
@@ -10687,6 +10687,76 @@
           <w:shd w:val="clear" w:color="auto" w:fill="FFFFFF"/>
         </w:rPr>
         <w:t>If you want to use async/await in React, you will need Babel and transform-async-to-generator plugin. React Native ships with Babel and a set of transforms.</w:t>
+      </w:r>
+    </w:p>
+    <w:p>
+      <w:pPr>
+        <w:spacing w:line="276" w:lineRule="auto"/>
+        <w:ind w:left="360"/>
+        <w:jc w:val="both"/>
+        <w:rPr>
+          <w:rFonts w:ascii="Times New Roman" w:hAnsi="Times New Roman"/>
+          <w:color w:val="202122"/>
+          <w:sz w:val="24"/>
+          <w:szCs w:val="24"/>
+          <w:shd w:val="clear" w:color="auto" w:fill="FFFFFF"/>
+        </w:rPr>
+      </w:pPr>
+    </w:p>
+    <w:p>
+      <w:pPr>
+        <w:pStyle w:val="ListParagraph"/>
+        <w:numPr>
+          <w:ilvl w:val="0"/>
+          <w:numId w:val="1"/>
+        </w:numPr>
+        <w:spacing w:line="276" w:lineRule="auto"/>
+        <w:jc w:val="both"/>
+        <w:rPr>
+          <w:rFonts w:ascii="Times New Roman" w:hAnsi="Times New Roman"/>
+          <w:b/>
+          <w:bCs/>
+          <w:color w:val="202122"/>
+          <w:sz w:val="24"/>
+          <w:szCs w:val="24"/>
+          <w:shd w:val="clear" w:color="auto" w:fill="FFFFFF"/>
+        </w:rPr>
+      </w:pPr>
+      <w:r>
+        <w:rPr>
+          <w:rFonts w:ascii="Times New Roman" w:hAnsi="Times New Roman"/>
+          <w:b/>
+          <w:bCs/>
+          <w:color w:val="202122"/>
+          <w:sz w:val="24"/>
+          <w:szCs w:val="24"/>
+          <w:shd w:val="clear" w:color="auto" w:fill="FFFFFF"/>
+        </w:rPr>
+        <w:t>What are render props?</w:t>
+      </w:r>
+    </w:p>
+    <w:p>
+      <w:pPr>
+        <w:spacing w:line="276" w:lineRule="auto"/>
+        <w:ind w:left="360"/>
+        <w:jc w:val="both"/>
+        <w:rPr>
+          <w:rFonts w:ascii="Times New Roman" w:hAnsi="Times New Roman"/>
+          <w:color w:val="202122"/>
+          <w:sz w:val="24"/>
+          <w:szCs w:val="24"/>
+          <w:shd w:val="clear" w:color="auto" w:fill="FFFFFF"/>
+        </w:rPr>
+      </w:pPr>
+      <w:r>
+        <w:rPr>
+          <w:rFonts w:ascii="Times New Roman" w:hAnsi="Times New Roman"/>
+          <w:color w:val="202122"/>
+          <w:sz w:val="24"/>
+          <w:szCs w:val="24"/>
+          <w:shd w:val="clear" w:color="auto" w:fill="FFFFFF"/>
+        </w:rPr>
+        <w:t>Render Props is a simple technique for sharing code between components using a prop whose value is a function. The below component uses render prop which returns a React element.</w:t>
       </w:r>
     </w:p>
     <w:sectPr>

</xml_diff>

<commit_message>
The difference between React context and React Redux
</commit_message>
<xml_diff>
--- a/React_Interview_Question.docx
+++ b/React_Interview_Question.docx
@@ -10827,6 +10827,76 @@
           <w:shd w:val="clear" w:color="auto" w:fill="FFFFFF"/>
         </w:rPr>
         <w:t>Flux is an application design paradigm used as a replacement for the more traditional MVC pattern. It is not a framework or a library but a new kind of architecture that complements React and the concept of Unidirectional Data Flow. Facebook uses this pattern internally when working with React.</w:t>
+      </w:r>
+    </w:p>
+    <w:p>
+      <w:pPr>
+        <w:spacing w:line="276" w:lineRule="auto"/>
+        <w:ind w:left="360"/>
+        <w:jc w:val="both"/>
+        <w:rPr>
+          <w:rFonts w:ascii="Times New Roman" w:hAnsi="Times New Roman"/>
+          <w:color w:val="202122"/>
+          <w:sz w:val="24"/>
+          <w:szCs w:val="24"/>
+          <w:shd w:val="clear" w:color="auto" w:fill="FFFFFF"/>
+        </w:rPr>
+      </w:pPr>
+    </w:p>
+    <w:p>
+      <w:pPr>
+        <w:pStyle w:val="ListParagraph"/>
+        <w:numPr>
+          <w:ilvl w:val="0"/>
+          <w:numId w:val="1"/>
+        </w:numPr>
+        <w:spacing w:line="276" w:lineRule="auto"/>
+        <w:jc w:val="both"/>
+        <w:rPr>
+          <w:rFonts w:ascii="Times New Roman" w:hAnsi="Times New Roman"/>
+          <w:b/>
+          <w:bCs/>
+          <w:color w:val="202122"/>
+          <w:sz w:val="24"/>
+          <w:szCs w:val="24"/>
+          <w:shd w:val="clear" w:color="auto" w:fill="FFFFFF"/>
+        </w:rPr>
+      </w:pPr>
+      <w:r>
+        <w:rPr>
+          <w:rFonts w:ascii="Times New Roman" w:hAnsi="Times New Roman"/>
+          <w:b/>
+          <w:bCs/>
+          <w:color w:val="202122"/>
+          <w:sz w:val="24"/>
+          <w:szCs w:val="24"/>
+          <w:shd w:val="clear" w:color="auto" w:fill="FFFFFF"/>
+        </w:rPr>
+        <w:t>What is the difference between React context and React Redux?</w:t>
+      </w:r>
+    </w:p>
+    <w:p>
+      <w:pPr>
+        <w:spacing w:line="276" w:lineRule="auto"/>
+        <w:ind w:left="360"/>
+        <w:jc w:val="both"/>
+        <w:rPr>
+          <w:rFonts w:ascii="Times New Roman" w:hAnsi="Times New Roman"/>
+          <w:color w:val="202122"/>
+          <w:sz w:val="24"/>
+          <w:szCs w:val="24"/>
+          <w:shd w:val="clear" w:color="auto" w:fill="FFFFFF"/>
+        </w:rPr>
+      </w:pPr>
+      <w:r>
+        <w:rPr>
+          <w:rFonts w:ascii="Times New Roman" w:hAnsi="Times New Roman"/>
+          <w:color w:val="202122"/>
+          <w:sz w:val="24"/>
+          <w:szCs w:val="24"/>
+          <w:shd w:val="clear" w:color="auto" w:fill="FFFFFF"/>
+        </w:rPr>
+        <w:t>You can use Context in your application directly and is going to be great for passing down data to deeply nested components which what it was designed for. Whereas Redux is much more powerful and provides a large number of features that the Context API doesn't provide. Also, React Redux uses context internally but it doesn't expose this fact in the public API.</w:t>
       </w:r>
     </w:p>
     <w:sectPr>

</xml_diff>

<commit_message>
How to re-render the view when the browser is resized
</commit_message>
<xml_diff>
--- a/React_Interview_Question.docx
+++ b/React_Interview_Question.docx
@@ -10897,6 +10897,145 @@
           <w:shd w:val="clear" w:color="auto" w:fill="FFFFFF"/>
         </w:rPr>
         <w:t>You can use Context in your application directly and is going to be great for passing down data to deeply nested components which what it was designed for. Whereas Redux is much more powerful and provides a large number of features that the Context API doesn't provide. Also, React Redux uses context internally but it doesn't expose this fact in the public API.</w:t>
+      </w:r>
+    </w:p>
+    <w:p>
+      <w:pPr>
+        <w:spacing w:line="276" w:lineRule="auto"/>
+        <w:ind w:left="360"/>
+        <w:jc w:val="both"/>
+        <w:rPr>
+          <w:rFonts w:ascii="Times New Roman" w:hAnsi="Times New Roman"/>
+          <w:color w:val="202122"/>
+          <w:sz w:val="24"/>
+          <w:szCs w:val="24"/>
+          <w:shd w:val="clear" w:color="auto" w:fill="FFFFFF"/>
+        </w:rPr>
+      </w:pPr>
+    </w:p>
+    <w:p>
+      <w:pPr>
+        <w:pStyle w:val="ListParagraph"/>
+        <w:numPr>
+          <w:ilvl w:val="0"/>
+          <w:numId w:val="1"/>
+        </w:numPr>
+        <w:spacing w:line="276" w:lineRule="auto"/>
+        <w:jc w:val="both"/>
+        <w:rPr>
+          <w:rFonts w:ascii="Times New Roman" w:hAnsi="Times New Roman"/>
+          <w:b/>
+          <w:bCs/>
+          <w:color w:val="202122"/>
+          <w:sz w:val="24"/>
+          <w:szCs w:val="24"/>
+          <w:shd w:val="clear" w:color="auto" w:fill="FFFFFF"/>
+        </w:rPr>
+      </w:pPr>
+      <w:r>
+        <w:rPr>
+          <w:rFonts w:ascii="Times New Roman" w:hAnsi="Times New Roman"/>
+          <w:b/>
+          <w:bCs/>
+          <w:color w:val="202122"/>
+          <w:sz w:val="24"/>
+          <w:szCs w:val="24"/>
+          <w:shd w:val="clear" w:color="auto" w:fill="FFFFFF"/>
+        </w:rPr>
+        <w:t>How to re-render the view when the browser is resized?</w:t>
+      </w:r>
+    </w:p>
+    <w:p>
+      <w:pPr>
+        <w:spacing w:line="276" w:lineRule="auto"/>
+        <w:ind w:left="360"/>
+        <w:jc w:val="both"/>
+        <w:rPr>
+          <w:rFonts w:ascii="Times New Roman" w:hAnsi="Times New Roman"/>
+          <w:color w:val="202122"/>
+          <w:sz w:val="24"/>
+          <w:szCs w:val="24"/>
+          <w:shd w:val="clear" w:color="auto" w:fill="FFFFFF"/>
+        </w:rPr>
+      </w:pPr>
+      <w:r>
+        <w:rPr>
+          <w:rFonts w:ascii="Times New Roman" w:hAnsi="Times New Roman"/>
+          <w:color w:val="202122"/>
+          <w:sz w:val="24"/>
+          <w:szCs w:val="24"/>
+          <w:shd w:val="clear" w:color="auto" w:fill="FFFFFF"/>
+        </w:rPr>
+        <w:lastRenderedPageBreak/>
+        <w:t xml:space="preserve">It is possible to listen to the resize event in </w:t>
+      </w:r>
+      <w:proofErr w:type="spellStart"/>
+      <w:proofErr w:type="gramStart"/>
+      <w:r>
+        <w:rPr>
+          <w:rFonts w:ascii="Times New Roman" w:hAnsi="Times New Roman"/>
+          <w:color w:val="202122"/>
+          <w:sz w:val="24"/>
+          <w:szCs w:val="24"/>
+          <w:shd w:val="clear" w:color="auto" w:fill="FFFFFF"/>
+        </w:rPr>
+        <w:t>componentDidMount</w:t>
+      </w:r>
+      <w:proofErr w:type="spellEnd"/>
+      <w:r>
+        <w:rPr>
+          <w:rFonts w:ascii="Times New Roman" w:hAnsi="Times New Roman"/>
+          <w:color w:val="202122"/>
+          <w:sz w:val="24"/>
+          <w:szCs w:val="24"/>
+          <w:shd w:val="clear" w:color="auto" w:fill="FFFFFF"/>
+        </w:rPr>
+        <w:t>(</w:t>
+      </w:r>
+      <w:proofErr w:type="gramEnd"/>
+      <w:r>
+        <w:rPr>
+          <w:rFonts w:ascii="Times New Roman" w:hAnsi="Times New Roman"/>
+          <w:color w:val="202122"/>
+          <w:sz w:val="24"/>
+          <w:szCs w:val="24"/>
+          <w:shd w:val="clear" w:color="auto" w:fill="FFFFFF"/>
+        </w:rPr>
+        <w:t xml:space="preserve">) and then update the width and height dimensions. It requires the removal of the event listener in the </w:t>
+      </w:r>
+      <w:proofErr w:type="spellStart"/>
+      <w:proofErr w:type="gramStart"/>
+      <w:r>
+        <w:rPr>
+          <w:rFonts w:ascii="Times New Roman" w:hAnsi="Times New Roman"/>
+          <w:color w:val="202122"/>
+          <w:sz w:val="24"/>
+          <w:szCs w:val="24"/>
+          <w:shd w:val="clear" w:color="auto" w:fill="FFFFFF"/>
+        </w:rPr>
+        <w:t>componentWillUnmount</w:t>
+      </w:r>
+      <w:proofErr w:type="spellEnd"/>
+      <w:r>
+        <w:rPr>
+          <w:rFonts w:ascii="Times New Roman" w:hAnsi="Times New Roman"/>
+          <w:color w:val="202122"/>
+          <w:sz w:val="24"/>
+          <w:szCs w:val="24"/>
+          <w:shd w:val="clear" w:color="auto" w:fill="FFFFFF"/>
+        </w:rPr>
+        <w:t>(</w:t>
+      </w:r>
+      <w:proofErr w:type="gramEnd"/>
+      <w:r>
+        <w:rPr>
+          <w:rFonts w:ascii="Times New Roman" w:hAnsi="Times New Roman"/>
+          <w:color w:val="202122"/>
+          <w:sz w:val="24"/>
+          <w:szCs w:val="24"/>
+          <w:shd w:val="clear" w:color="auto" w:fill="FFFFFF"/>
+        </w:rPr>
+        <w:t>) method.</w:t>
       </w:r>
     </w:p>
     <w:sectPr>

</xml_diff>

<commit_message>
What is the main purpose of constructor
</commit_message>
<xml_diff>
--- a/React_Interview_Question.docx
+++ b/React_Interview_Question.docx
@@ -11038,6 +11038,408 @@
         <w:t>) method.</w:t>
       </w:r>
     </w:p>
+    <w:p>
+      <w:pPr>
+        <w:spacing w:line="276" w:lineRule="auto"/>
+        <w:ind w:left="360"/>
+        <w:jc w:val="both"/>
+        <w:rPr>
+          <w:rFonts w:ascii="Times New Roman" w:hAnsi="Times New Roman"/>
+          <w:color w:val="202122"/>
+          <w:sz w:val="24"/>
+          <w:szCs w:val="24"/>
+          <w:shd w:val="clear" w:color="auto" w:fill="FFFFFF"/>
+        </w:rPr>
+      </w:pPr>
+    </w:p>
+    <w:p>
+      <w:pPr>
+        <w:pStyle w:val="ListParagraph"/>
+        <w:numPr>
+          <w:ilvl w:val="0"/>
+          <w:numId w:val="1"/>
+        </w:numPr>
+        <w:spacing w:line="276" w:lineRule="auto"/>
+        <w:jc w:val="both"/>
+        <w:rPr>
+          <w:rFonts w:ascii="Times New Roman" w:hAnsi="Times New Roman"/>
+          <w:b/>
+          <w:bCs/>
+          <w:color w:val="202122"/>
+          <w:sz w:val="24"/>
+          <w:szCs w:val="24"/>
+          <w:shd w:val="clear" w:color="auto" w:fill="FFFFFF"/>
+        </w:rPr>
+      </w:pPr>
+      <w:r>
+        <w:rPr>
+          <w:rFonts w:ascii="Times New Roman" w:hAnsi="Times New Roman"/>
+          <w:b/>
+          <w:bCs/>
+          <w:color w:val="202122"/>
+          <w:sz w:val="24"/>
+          <w:szCs w:val="24"/>
+          <w:shd w:val="clear" w:color="auto" w:fill="FFFFFF"/>
+        </w:rPr>
+        <w:t>What is the main purpose of constructor?</w:t>
+      </w:r>
+    </w:p>
+    <w:p>
+      <w:pPr>
+        <w:spacing w:line="276" w:lineRule="auto"/>
+        <w:ind w:left="360"/>
+        <w:jc w:val="both"/>
+        <w:rPr>
+          <w:rFonts w:ascii="Times New Roman" w:hAnsi="Times New Roman"/>
+          <w:color w:val="202122"/>
+          <w:sz w:val="24"/>
+          <w:szCs w:val="24"/>
+          <w:shd w:val="clear" w:color="auto" w:fill="FFFFFF"/>
+        </w:rPr>
+      </w:pPr>
+      <w:r>
+        <w:rPr>
+          <w:rFonts w:ascii="Times New Roman" w:hAnsi="Times New Roman"/>
+          <w:color w:val="202122"/>
+          <w:sz w:val="24"/>
+          <w:szCs w:val="24"/>
+          <w:shd w:val="clear" w:color="auto" w:fill="FFFFFF"/>
+        </w:rPr>
+        <w:t>The constructor is mainly used for two purposes,</w:t>
+      </w:r>
+    </w:p>
+    <w:p>
+      <w:pPr>
+        <w:pStyle w:val="ListParagraph"/>
+        <w:numPr>
+          <w:ilvl w:val="0"/>
+          <w:numId w:val="23"/>
+        </w:numPr>
+        <w:spacing w:line="276" w:lineRule="auto"/>
+        <w:jc w:val="both"/>
+        <w:rPr>
+          <w:rFonts w:ascii="Times New Roman" w:hAnsi="Times New Roman"/>
+          <w:color w:val="202122"/>
+          <w:sz w:val="24"/>
+          <w:szCs w:val="24"/>
+          <w:shd w:val="clear" w:color="auto" w:fill="FFFFFF"/>
+        </w:rPr>
+      </w:pPr>
+      <w:r>
+        <w:rPr>
+          <w:rFonts w:ascii="Times New Roman" w:hAnsi="Times New Roman"/>
+          <w:color w:val="202122"/>
+          <w:sz w:val="24"/>
+          <w:szCs w:val="24"/>
+          <w:shd w:val="clear" w:color="auto" w:fill="FFFFFF"/>
+        </w:rPr>
+        <w:t xml:space="preserve">To initialize local state by assigning object to </w:t>
+      </w:r>
+      <w:proofErr w:type="spellStart"/>
+      <w:proofErr w:type="gramStart"/>
+      <w:r>
+        <w:rPr>
+          <w:rFonts w:ascii="Times New Roman" w:hAnsi="Times New Roman"/>
+          <w:color w:val="202122"/>
+          <w:sz w:val="24"/>
+          <w:szCs w:val="24"/>
+          <w:shd w:val="clear" w:color="auto" w:fill="FFFFFF"/>
+        </w:rPr>
+        <w:t>this.state</w:t>
+      </w:r>
+      <w:proofErr w:type="spellEnd"/>
+      <w:proofErr w:type="gramEnd"/>
+    </w:p>
+    <w:p>
+      <w:pPr>
+        <w:pStyle w:val="ListParagraph"/>
+        <w:numPr>
+          <w:ilvl w:val="0"/>
+          <w:numId w:val="23"/>
+        </w:numPr>
+        <w:spacing w:line="276" w:lineRule="auto"/>
+        <w:jc w:val="both"/>
+        <w:rPr>
+          <w:rFonts w:ascii="Times New Roman" w:hAnsi="Times New Roman"/>
+          <w:color w:val="202122"/>
+          <w:sz w:val="24"/>
+          <w:szCs w:val="24"/>
+          <w:shd w:val="clear" w:color="auto" w:fill="FFFFFF"/>
+        </w:rPr>
+      </w:pPr>
+      <w:r>
+        <w:rPr>
+          <w:rFonts w:ascii="Times New Roman" w:hAnsi="Times New Roman"/>
+          <w:color w:val="202122"/>
+          <w:sz w:val="24"/>
+          <w:szCs w:val="24"/>
+          <w:shd w:val="clear" w:color="auto" w:fill="FFFFFF"/>
+        </w:rPr>
+        <w:t xml:space="preserve">For binding event handler methods to the instance </w:t>
+      </w:r>
+      <w:proofErr w:type="gramStart"/>
+      <w:r>
+        <w:rPr>
+          <w:rFonts w:ascii="Times New Roman" w:hAnsi="Times New Roman"/>
+          <w:color w:val="202122"/>
+          <w:sz w:val="24"/>
+          <w:szCs w:val="24"/>
+          <w:shd w:val="clear" w:color="auto" w:fill="FFFFFF"/>
+        </w:rPr>
+        <w:t>For</w:t>
+      </w:r>
+      <w:proofErr w:type="gramEnd"/>
+      <w:r>
+        <w:rPr>
+          <w:rFonts w:ascii="Times New Roman" w:hAnsi="Times New Roman"/>
+          <w:color w:val="202122"/>
+          <w:sz w:val="24"/>
+          <w:szCs w:val="24"/>
+          <w:shd w:val="clear" w:color="auto" w:fill="FFFFFF"/>
+        </w:rPr>
+        <w:t xml:space="preserve"> example, the below code covers both the above cases</w:t>
+      </w:r>
+    </w:p>
+    <w:p>
+      <w:pPr>
+        <w:spacing w:line="276" w:lineRule="auto"/>
+        <w:ind w:left="360"/>
+        <w:jc w:val="both"/>
+        <w:rPr>
+          <w:rFonts w:ascii="Times New Roman" w:hAnsi="Times New Roman"/>
+          <w:color w:val="202122"/>
+          <w:sz w:val="24"/>
+          <w:szCs w:val="24"/>
+          <w:shd w:val="clear" w:color="auto" w:fill="FFFFFF"/>
+        </w:rPr>
+      </w:pPr>
+      <w:r>
+        <w:rPr>
+          <w:rFonts w:ascii="Times New Roman" w:hAnsi="Times New Roman"/>
+          <w:color w:val="202122"/>
+          <w:sz w:val="24"/>
+          <w:szCs w:val="24"/>
+          <w:shd w:val="clear" w:color="auto" w:fill="FFFFFF"/>
+        </w:rPr>
+        <w:t>constructor(props) {</w:t>
+      </w:r>
+    </w:p>
+    <w:p>
+      <w:pPr>
+        <w:spacing w:line="276" w:lineRule="auto"/>
+        <w:ind w:left="360"/>
+        <w:jc w:val="both"/>
+        <w:rPr>
+          <w:rFonts w:ascii="Times New Roman" w:hAnsi="Times New Roman"/>
+          <w:color w:val="202122"/>
+          <w:sz w:val="24"/>
+          <w:szCs w:val="24"/>
+          <w:shd w:val="clear" w:color="auto" w:fill="FFFFFF"/>
+        </w:rPr>
+      </w:pPr>
+      <w:r>
+        <w:rPr>
+          <w:rFonts w:ascii="Times New Roman" w:hAnsi="Times New Roman"/>
+          <w:color w:val="202122"/>
+          <w:sz w:val="24"/>
+          <w:szCs w:val="24"/>
+          <w:shd w:val="clear" w:color="auto" w:fill="FFFFFF"/>
+        </w:rPr>
+        <w:tab/>
+        <w:t>super(props);</w:t>
+      </w:r>
+    </w:p>
+    <w:p>
+      <w:pPr>
+        <w:spacing w:line="276" w:lineRule="auto"/>
+        <w:ind w:left="360"/>
+        <w:jc w:val="both"/>
+        <w:rPr>
+          <w:rFonts w:ascii="Times New Roman" w:hAnsi="Times New Roman"/>
+          <w:color w:val="202122"/>
+          <w:sz w:val="24"/>
+          <w:szCs w:val="24"/>
+          <w:shd w:val="clear" w:color="auto" w:fill="FFFFFF"/>
+        </w:rPr>
+      </w:pPr>
+      <w:r>
+        <w:rPr>
+          <w:rFonts w:ascii="Times New Roman" w:hAnsi="Times New Roman"/>
+          <w:color w:val="202122"/>
+          <w:sz w:val="24"/>
+          <w:szCs w:val="24"/>
+          <w:shd w:val="clear" w:color="auto" w:fill="FFFFFF"/>
+        </w:rPr>
+        <w:tab/>
+        <w:t xml:space="preserve">// Don't call </w:t>
+      </w:r>
+      <w:proofErr w:type="spellStart"/>
+      <w:proofErr w:type="gramStart"/>
+      <w:r>
+        <w:rPr>
+          <w:rFonts w:ascii="Times New Roman" w:hAnsi="Times New Roman"/>
+          <w:color w:val="202122"/>
+          <w:sz w:val="24"/>
+          <w:szCs w:val="24"/>
+          <w:shd w:val="clear" w:color="auto" w:fill="FFFFFF"/>
+        </w:rPr>
+        <w:t>this.setState</w:t>
+      </w:r>
+      <w:proofErr w:type="spellEnd"/>
+      <w:proofErr w:type="gramEnd"/>
+      <w:r>
+        <w:rPr>
+          <w:rFonts w:ascii="Times New Roman" w:hAnsi="Times New Roman"/>
+          <w:color w:val="202122"/>
+          <w:sz w:val="24"/>
+          <w:szCs w:val="24"/>
+          <w:shd w:val="clear" w:color="auto" w:fill="FFFFFF"/>
+        </w:rPr>
+        <w:t>() here!</w:t>
+      </w:r>
+    </w:p>
+    <w:p>
+      <w:pPr>
+        <w:spacing w:line="276" w:lineRule="auto"/>
+        <w:ind w:left="360"/>
+        <w:jc w:val="both"/>
+        <w:rPr>
+          <w:rFonts w:ascii="Times New Roman" w:hAnsi="Times New Roman"/>
+          <w:color w:val="202122"/>
+          <w:sz w:val="24"/>
+          <w:szCs w:val="24"/>
+          <w:shd w:val="clear" w:color="auto" w:fill="FFFFFF"/>
+        </w:rPr>
+      </w:pPr>
+      <w:r>
+        <w:rPr>
+          <w:rFonts w:ascii="Times New Roman" w:hAnsi="Times New Roman"/>
+          <w:color w:val="202122"/>
+          <w:sz w:val="24"/>
+          <w:szCs w:val="24"/>
+          <w:shd w:val="clear" w:color="auto" w:fill="FFFFFF"/>
+        </w:rPr>
+        <w:tab/>
+      </w:r>
+      <w:proofErr w:type="spellStart"/>
+      <w:proofErr w:type="gramStart"/>
+      <w:r>
+        <w:rPr>
+          <w:rFonts w:ascii="Times New Roman" w:hAnsi="Times New Roman"/>
+          <w:color w:val="202122"/>
+          <w:sz w:val="24"/>
+          <w:szCs w:val="24"/>
+          <w:shd w:val="clear" w:color="auto" w:fill="FFFFFF"/>
+        </w:rPr>
+        <w:t>this.state</w:t>
+      </w:r>
+      <w:proofErr w:type="spellEnd"/>
+      <w:proofErr w:type="gramEnd"/>
+      <w:r>
+        <w:rPr>
+          <w:rFonts w:ascii="Times New Roman" w:hAnsi="Times New Roman"/>
+          <w:color w:val="202122"/>
+          <w:sz w:val="24"/>
+          <w:szCs w:val="24"/>
+          <w:shd w:val="clear" w:color="auto" w:fill="FFFFFF"/>
+        </w:rPr>
+        <w:t xml:space="preserve"> = { counter: 0 };</w:t>
+      </w:r>
+    </w:p>
+    <w:p>
+      <w:pPr>
+        <w:spacing w:line="276" w:lineRule="auto"/>
+        <w:ind w:left="360"/>
+        <w:jc w:val="both"/>
+        <w:rPr>
+          <w:rFonts w:ascii="Times New Roman" w:hAnsi="Times New Roman"/>
+          <w:color w:val="202122"/>
+          <w:sz w:val="24"/>
+          <w:szCs w:val="24"/>
+          <w:shd w:val="clear" w:color="auto" w:fill="FFFFFF"/>
+        </w:rPr>
+      </w:pPr>
+      <w:r>
+        <w:rPr>
+          <w:rFonts w:ascii="Times New Roman" w:hAnsi="Times New Roman"/>
+          <w:color w:val="202122"/>
+          <w:sz w:val="24"/>
+          <w:szCs w:val="24"/>
+          <w:shd w:val="clear" w:color="auto" w:fill="FFFFFF"/>
+        </w:rPr>
+        <w:tab/>
+      </w:r>
+      <w:proofErr w:type="spellStart"/>
+      <w:proofErr w:type="gramStart"/>
+      <w:r>
+        <w:rPr>
+          <w:rFonts w:ascii="Times New Roman" w:hAnsi="Times New Roman"/>
+          <w:color w:val="202122"/>
+          <w:sz w:val="24"/>
+          <w:szCs w:val="24"/>
+          <w:shd w:val="clear" w:color="auto" w:fill="FFFFFF"/>
+        </w:rPr>
+        <w:t>this.handleClick</w:t>
+      </w:r>
+      <w:proofErr w:type="spellEnd"/>
+      <w:proofErr w:type="gramEnd"/>
+      <w:r>
+        <w:rPr>
+          <w:rFonts w:ascii="Times New Roman" w:hAnsi="Times New Roman"/>
+          <w:color w:val="202122"/>
+          <w:sz w:val="24"/>
+          <w:szCs w:val="24"/>
+          <w:shd w:val="clear" w:color="auto" w:fill="FFFFFF"/>
+        </w:rPr>
+        <w:t xml:space="preserve"> = </w:t>
+      </w:r>
+      <w:proofErr w:type="spellStart"/>
+      <w:r>
+        <w:rPr>
+          <w:rFonts w:ascii="Times New Roman" w:hAnsi="Times New Roman"/>
+          <w:color w:val="202122"/>
+          <w:sz w:val="24"/>
+          <w:szCs w:val="24"/>
+          <w:shd w:val="clear" w:color="auto" w:fill="FFFFFF"/>
+        </w:rPr>
+        <w:t>this.handleClick.bind</w:t>
+      </w:r>
+      <w:proofErr w:type="spellEnd"/>
+      <w:r>
+        <w:rPr>
+          <w:rFonts w:ascii="Times New Roman" w:hAnsi="Times New Roman"/>
+          <w:color w:val="202122"/>
+          <w:sz w:val="24"/>
+          <w:szCs w:val="24"/>
+          <w:shd w:val="clear" w:color="auto" w:fill="FFFFFF"/>
+        </w:rPr>
+        <w:t>(this);</w:t>
+      </w:r>
+    </w:p>
+    <w:p>
+      <w:pPr>
+        <w:spacing w:line="276" w:lineRule="auto"/>
+        <w:ind w:left="360"/>
+        <w:jc w:val="both"/>
+        <w:rPr>
+          <w:rFonts w:ascii="Times New Roman" w:hAnsi="Times New Roman"/>
+          <w:color w:val="202122"/>
+          <w:sz w:val="24"/>
+          <w:szCs w:val="24"/>
+          <w:shd w:val="clear" w:color="auto" w:fill="FFFFFF"/>
+        </w:rPr>
+      </w:pPr>
+      <w:r>
+        <w:rPr>
+          <w:rFonts w:ascii="Times New Roman" w:hAnsi="Times New Roman"/>
+          <w:color w:val="202122"/>
+          <w:sz w:val="24"/>
+          <w:szCs w:val="24"/>
+          <w:shd w:val="clear" w:color="auto" w:fill="FFFFFF"/>
+        </w:rPr>
+        <w:t>}</w:t>
+      </w:r>
+    </w:p>
     <w:sectPr>
       <w:pgSz w:w="12240" w:h="15840"/>
       <w:pgMar w:top="1440" w:right="1440" w:bottom="1440" w:left="1440" w:header="720" w:footer="720" w:gutter="0"/>
@@ -12131,6 +12533,119 @@
     </w:lvl>
   </w:abstractNum>
   <w:abstractNum w:abstractNumId="11" w15:restartNumberingAfterBreak="0">
+    <w:nsid w:val="45F03E12"/>
+    <w:multiLevelType w:val="hybridMultilevel"/>
+    <w:tmpl w:val="12780588"/>
+    <w:lvl w:ilvl="0" w:tplc="04090001">
+      <w:start w:val="1"/>
+      <w:numFmt w:val="bullet"/>
+      <w:lvlText w:val=""/>
+      <w:lvlJc w:val="left"/>
+      <w:pPr>
+        <w:ind w:left="720" w:hanging="360"/>
+      </w:pPr>
+      <w:rPr>
+        <w:rFonts w:ascii="Symbol" w:hAnsi="Symbol" w:hint="default"/>
+      </w:rPr>
+    </w:lvl>
+    <w:lvl w:ilvl="1" w:tplc="04090003" w:tentative="1">
+      <w:start w:val="1"/>
+      <w:numFmt w:val="bullet"/>
+      <w:lvlText w:val="o"/>
+      <w:lvlJc w:val="left"/>
+      <w:pPr>
+        <w:ind w:left="1440" w:hanging="360"/>
+      </w:pPr>
+      <w:rPr>
+        <w:rFonts w:ascii="Courier New" w:hAnsi="Courier New" w:cs="Courier New" w:hint="default"/>
+      </w:rPr>
+    </w:lvl>
+    <w:lvl w:ilvl="2" w:tplc="04090005" w:tentative="1">
+      <w:start w:val="1"/>
+      <w:numFmt w:val="bullet"/>
+      <w:lvlText w:val=""/>
+      <w:lvlJc w:val="left"/>
+      <w:pPr>
+        <w:ind w:left="2160" w:hanging="360"/>
+      </w:pPr>
+      <w:rPr>
+        <w:rFonts w:ascii="Wingdings" w:hAnsi="Wingdings" w:hint="default"/>
+      </w:rPr>
+    </w:lvl>
+    <w:lvl w:ilvl="3" w:tplc="04090001" w:tentative="1">
+      <w:start w:val="1"/>
+      <w:numFmt w:val="bullet"/>
+      <w:lvlText w:val=""/>
+      <w:lvlJc w:val="left"/>
+      <w:pPr>
+        <w:ind w:left="2880" w:hanging="360"/>
+      </w:pPr>
+      <w:rPr>
+        <w:rFonts w:ascii="Symbol" w:hAnsi="Symbol" w:hint="default"/>
+      </w:rPr>
+    </w:lvl>
+    <w:lvl w:ilvl="4" w:tplc="04090003" w:tentative="1">
+      <w:start w:val="1"/>
+      <w:numFmt w:val="bullet"/>
+      <w:lvlText w:val="o"/>
+      <w:lvlJc w:val="left"/>
+      <w:pPr>
+        <w:ind w:left="3600" w:hanging="360"/>
+      </w:pPr>
+      <w:rPr>
+        <w:rFonts w:ascii="Courier New" w:hAnsi="Courier New" w:cs="Courier New" w:hint="default"/>
+      </w:rPr>
+    </w:lvl>
+    <w:lvl w:ilvl="5" w:tplc="04090005" w:tentative="1">
+      <w:start w:val="1"/>
+      <w:numFmt w:val="bullet"/>
+      <w:lvlText w:val=""/>
+      <w:lvlJc w:val="left"/>
+      <w:pPr>
+        <w:ind w:left="4320" w:hanging="360"/>
+      </w:pPr>
+      <w:rPr>
+        <w:rFonts w:ascii="Wingdings" w:hAnsi="Wingdings" w:hint="default"/>
+      </w:rPr>
+    </w:lvl>
+    <w:lvl w:ilvl="6" w:tplc="04090001" w:tentative="1">
+      <w:start w:val="1"/>
+      <w:numFmt w:val="bullet"/>
+      <w:lvlText w:val=""/>
+      <w:lvlJc w:val="left"/>
+      <w:pPr>
+        <w:ind w:left="5040" w:hanging="360"/>
+      </w:pPr>
+      <w:rPr>
+        <w:rFonts w:ascii="Symbol" w:hAnsi="Symbol" w:hint="default"/>
+      </w:rPr>
+    </w:lvl>
+    <w:lvl w:ilvl="7" w:tplc="04090003" w:tentative="1">
+      <w:start w:val="1"/>
+      <w:numFmt w:val="bullet"/>
+      <w:lvlText w:val="o"/>
+      <w:lvlJc w:val="left"/>
+      <w:pPr>
+        <w:ind w:left="5760" w:hanging="360"/>
+      </w:pPr>
+      <w:rPr>
+        <w:rFonts w:ascii="Courier New" w:hAnsi="Courier New" w:cs="Courier New" w:hint="default"/>
+      </w:rPr>
+    </w:lvl>
+    <w:lvl w:ilvl="8" w:tplc="04090005" w:tentative="1">
+      <w:start w:val="1"/>
+      <w:numFmt w:val="bullet"/>
+      <w:lvlText w:val=""/>
+      <w:lvlJc w:val="left"/>
+      <w:pPr>
+        <w:ind w:left="6480" w:hanging="360"/>
+      </w:pPr>
+      <w:rPr>
+        <w:rFonts w:ascii="Wingdings" w:hAnsi="Wingdings" w:hint="default"/>
+      </w:rPr>
+    </w:lvl>
+  </w:abstractNum>
+  <w:abstractNum w:abstractNumId="12" w15:restartNumberingAfterBreak="0">
     <w:nsid w:val="4C287139"/>
     <w:multiLevelType w:val="multilevel"/>
     <w:tmpl w:val="4C287139"/>
@@ -12243,7 +12758,7 @@
       </w:rPr>
     </w:lvl>
   </w:abstractNum>
-  <w:abstractNum w:abstractNumId="12" w15:restartNumberingAfterBreak="0">
+  <w:abstractNum w:abstractNumId="13" w15:restartNumberingAfterBreak="0">
     <w:nsid w:val="59414D44"/>
     <w:multiLevelType w:val="hybridMultilevel"/>
     <w:tmpl w:val="CAA49C7C"/>
@@ -12356,7 +12871,7 @@
       </w:rPr>
     </w:lvl>
   </w:abstractNum>
-  <w:abstractNum w:abstractNumId="13" w15:restartNumberingAfterBreak="0">
+  <w:abstractNum w:abstractNumId="14" w15:restartNumberingAfterBreak="0">
     <w:nsid w:val="5A037D92"/>
     <w:multiLevelType w:val="hybridMultilevel"/>
     <w:tmpl w:val="18003010"/>
@@ -12469,7 +12984,7 @@
       </w:rPr>
     </w:lvl>
   </w:abstractNum>
-  <w:abstractNum w:abstractNumId="14" w15:restartNumberingAfterBreak="0">
+  <w:abstractNum w:abstractNumId="15" w15:restartNumberingAfterBreak="0">
     <w:nsid w:val="5B4E7794"/>
     <w:multiLevelType w:val="hybridMultilevel"/>
     <w:tmpl w:val="9BF0C260"/>
@@ -12582,7 +13097,7 @@
       </w:rPr>
     </w:lvl>
   </w:abstractNum>
-  <w:abstractNum w:abstractNumId="15" w15:restartNumberingAfterBreak="0">
+  <w:abstractNum w:abstractNumId="16" w15:restartNumberingAfterBreak="0">
     <w:nsid w:val="63DD6282"/>
     <w:multiLevelType w:val="hybridMultilevel"/>
     <w:tmpl w:val="D4320AEE"/>
@@ -12695,7 +13210,7 @@
       </w:rPr>
     </w:lvl>
   </w:abstractNum>
-  <w:abstractNum w:abstractNumId="16" w15:restartNumberingAfterBreak="0">
+  <w:abstractNum w:abstractNumId="17" w15:restartNumberingAfterBreak="0">
     <w:nsid w:val="6C3738DC"/>
     <w:multiLevelType w:val="multilevel"/>
     <w:tmpl w:val="6C3738DC"/>
@@ -12808,7 +13323,7 @@
       </w:rPr>
     </w:lvl>
   </w:abstractNum>
-  <w:abstractNum w:abstractNumId="17" w15:restartNumberingAfterBreak="0">
+  <w:abstractNum w:abstractNumId="18" w15:restartNumberingAfterBreak="0">
     <w:nsid w:val="6CA41AEE"/>
     <w:multiLevelType w:val="hybridMultilevel"/>
     <w:tmpl w:val="A336EEB6"/>
@@ -12921,7 +13436,7 @@
       </w:rPr>
     </w:lvl>
   </w:abstractNum>
-  <w:abstractNum w:abstractNumId="18" w15:restartNumberingAfterBreak="0">
+  <w:abstractNum w:abstractNumId="19" w15:restartNumberingAfterBreak="0">
     <w:nsid w:val="758B3812"/>
     <w:multiLevelType w:val="multilevel"/>
     <w:tmpl w:val="758B3812"/>
@@ -13034,7 +13549,7 @@
       </w:rPr>
     </w:lvl>
   </w:abstractNum>
-  <w:abstractNum w:abstractNumId="19" w15:restartNumberingAfterBreak="0">
+  <w:abstractNum w:abstractNumId="20" w15:restartNumberingAfterBreak="0">
     <w:nsid w:val="758D76C2"/>
     <w:multiLevelType w:val="hybridMultilevel"/>
     <w:tmpl w:val="87C87972"/>
@@ -13147,7 +13662,7 @@
       </w:rPr>
     </w:lvl>
   </w:abstractNum>
-  <w:abstractNum w:abstractNumId="20" w15:restartNumberingAfterBreak="0">
+  <w:abstractNum w:abstractNumId="21" w15:restartNumberingAfterBreak="0">
     <w:nsid w:val="767C409F"/>
     <w:multiLevelType w:val="multilevel"/>
     <w:tmpl w:val="767C409F"/>
@@ -13260,7 +13775,7 @@
       </w:rPr>
     </w:lvl>
   </w:abstractNum>
-  <w:abstractNum w:abstractNumId="21" w15:restartNumberingAfterBreak="0">
+  <w:abstractNum w:abstractNumId="22" w15:restartNumberingAfterBreak="0">
     <w:nsid w:val="7D4D3DA8"/>
     <w:multiLevelType w:val="multilevel"/>
     <w:tmpl w:val="7D4D3DA8"/>
@@ -13383,13 +13898,13 @@
     <w:abstractNumId w:val="5"/>
   </w:num>
   <w:num w:numId="4" w16cid:durableId="1698432993">
-    <w:abstractNumId w:val="16"/>
+    <w:abstractNumId w:val="17"/>
   </w:num>
   <w:num w:numId="5" w16cid:durableId="995574401">
-    <w:abstractNumId w:val="11"/>
+    <w:abstractNumId w:val="12"/>
   </w:num>
   <w:num w:numId="6" w16cid:durableId="686953289">
-    <w:abstractNumId w:val="21"/>
+    <w:abstractNumId w:val="22"/>
   </w:num>
   <w:num w:numId="7" w16cid:durableId="325209185">
     <w:abstractNumId w:val="2"/>
@@ -13398,10 +13913,10 @@
     <w:abstractNumId w:val="4"/>
   </w:num>
   <w:num w:numId="9" w16cid:durableId="1523204295">
-    <w:abstractNumId w:val="18"/>
+    <w:abstractNumId w:val="19"/>
   </w:num>
   <w:num w:numId="10" w16cid:durableId="1369451037">
-    <w:abstractNumId w:val="20"/>
+    <w:abstractNumId w:val="21"/>
   </w:num>
   <w:num w:numId="11" w16cid:durableId="403528275">
     <w:abstractNumId w:val="9"/>
@@ -13413,10 +13928,10 @@
     <w:abstractNumId w:val="0"/>
   </w:num>
   <w:num w:numId="14" w16cid:durableId="369261772">
-    <w:abstractNumId w:val="15"/>
+    <w:abstractNumId w:val="16"/>
   </w:num>
   <w:num w:numId="15" w16cid:durableId="1308438505">
-    <w:abstractNumId w:val="12"/>
+    <w:abstractNumId w:val="13"/>
   </w:num>
   <w:num w:numId="16" w16cid:durableId="1102651469">
     <w:abstractNumId w:val="6"/>
@@ -13425,19 +13940,22 @@
     <w:abstractNumId w:val="1"/>
   </w:num>
   <w:num w:numId="18" w16cid:durableId="393696779">
-    <w:abstractNumId w:val="17"/>
+    <w:abstractNumId w:val="18"/>
   </w:num>
   <w:num w:numId="19" w16cid:durableId="637878595">
-    <w:abstractNumId w:val="13"/>
+    <w:abstractNumId w:val="14"/>
   </w:num>
   <w:num w:numId="20" w16cid:durableId="1836919855">
     <w:abstractNumId w:val="7"/>
   </w:num>
   <w:num w:numId="21" w16cid:durableId="1423913512">
-    <w:abstractNumId w:val="19"/>
+    <w:abstractNumId w:val="20"/>
   </w:num>
   <w:num w:numId="22" w16cid:durableId="1110472533">
-    <w:abstractNumId w:val="14"/>
+    <w:abstractNumId w:val="15"/>
+  </w:num>
+  <w:num w:numId="23" w16cid:durableId="2058117845">
+    <w:abstractNumId w:val="11"/>
   </w:num>
 </w:numbering>
 </file>

</xml_diff>

<commit_message>
React interview questions for learning
</commit_message>
<xml_diff>
--- a/React_Interview_Question.docx
+++ b/React_Interview_Question.docx
@@ -10463,15 +10463,19 @@
         <w:jc w:val="both"/>
         <w:rPr>
           <w:rFonts w:ascii="Times New Roman" w:hAnsi="Times New Roman"/>
-          <w:color w:val="202122"/>
-          <w:sz w:val="24"/>
-          <w:szCs w:val="24"/>
-          <w:shd w:val="clear" w:color="auto" w:fill="FFFFFF"/>
-        </w:rPr>
-      </w:pPr>
-      <w:r>
-        <w:rPr>
-          <w:rFonts w:ascii="Times New Roman" w:hAnsi="Times New Roman"/>
+          <w:b/>
+          <w:bCs/>
+          <w:color w:val="202122"/>
+          <w:sz w:val="24"/>
+          <w:szCs w:val="24"/>
+          <w:shd w:val="clear" w:color="auto" w:fill="FFFFFF"/>
+        </w:rPr>
+      </w:pPr>
+      <w:r>
+        <w:rPr>
+          <w:rFonts w:ascii="Times New Roman" w:hAnsi="Times New Roman"/>
+          <w:b/>
+          <w:bCs/>
           <w:color w:val="202122"/>
           <w:sz w:val="24"/>
           <w:szCs w:val="24"/>

</xml_diff>

<commit_message>
The basic rules of hooks
</commit_message>
<xml_diff>
--- a/React_Interview_Question.docx
+++ b/React_Interview_Question.docx
@@ -11442,6 +11442,138 @@
           <w:shd w:val="clear" w:color="auto" w:fill="FFFFFF"/>
         </w:rPr>
         <w:t>}</w:t>
+      </w:r>
+    </w:p>
+    <w:p>
+      <w:pPr>
+        <w:spacing w:line="276" w:lineRule="auto"/>
+        <w:ind w:left="360"/>
+        <w:jc w:val="both"/>
+        <w:rPr>
+          <w:rFonts w:ascii="Times New Roman" w:hAnsi="Times New Roman"/>
+          <w:color w:val="202122"/>
+          <w:sz w:val="24"/>
+          <w:szCs w:val="24"/>
+          <w:shd w:val="clear" w:color="auto" w:fill="FFFFFF"/>
+        </w:rPr>
+      </w:pPr>
+    </w:p>
+    <w:p>
+      <w:pPr>
+        <w:pStyle w:val="ListParagraph"/>
+        <w:numPr>
+          <w:ilvl w:val="0"/>
+          <w:numId w:val="1"/>
+        </w:numPr>
+        <w:spacing w:line="276" w:lineRule="auto"/>
+        <w:jc w:val="both"/>
+        <w:rPr>
+          <w:rFonts w:ascii="Times New Roman" w:hAnsi="Times New Roman"/>
+          <w:b/>
+          <w:bCs/>
+          <w:color w:val="202122"/>
+          <w:sz w:val="24"/>
+          <w:szCs w:val="24"/>
+          <w:shd w:val="clear" w:color="auto" w:fill="FFFFFF"/>
+        </w:rPr>
+      </w:pPr>
+      <w:r>
+        <w:rPr>
+          <w:rFonts w:ascii="Times New Roman" w:hAnsi="Times New Roman"/>
+          <w:b/>
+          <w:bCs/>
+          <w:color w:val="202122"/>
+          <w:sz w:val="24"/>
+          <w:szCs w:val="24"/>
+          <w:shd w:val="clear" w:color="auto" w:fill="FFFFFF"/>
+        </w:rPr>
+        <w:t>What are the basic rules of hooks?</w:t>
+      </w:r>
+    </w:p>
+    <w:p>
+      <w:pPr>
+        <w:spacing w:line="276" w:lineRule="auto"/>
+        <w:ind w:left="360"/>
+        <w:jc w:val="both"/>
+        <w:rPr>
+          <w:rFonts w:ascii="Times New Roman" w:hAnsi="Times New Roman"/>
+          <w:color w:val="202122"/>
+          <w:sz w:val="24"/>
+          <w:szCs w:val="24"/>
+          <w:shd w:val="clear" w:color="auto" w:fill="FFFFFF"/>
+        </w:rPr>
+      </w:pPr>
+      <w:r>
+        <w:rPr>
+          <w:rFonts w:ascii="Times New Roman" w:hAnsi="Times New Roman"/>
+          <w:color w:val="202122"/>
+          <w:sz w:val="24"/>
+          <w:szCs w:val="24"/>
+          <w:shd w:val="clear" w:color="auto" w:fill="FFFFFF"/>
+        </w:rPr>
+        <w:t>Hooks have some rules: They must be used only at the top level of a function</w:t>
+      </w:r>
+      <w:r>
+        <w:rPr>
+          <w:rFonts w:ascii="Times New Roman" w:hAnsi="Times New Roman"/>
+          <w:color w:val="202122"/>
+          <w:sz w:val="24"/>
+          <w:szCs w:val="24"/>
+          <w:shd w:val="clear" w:color="auto" w:fill="FFFFFF"/>
+        </w:rPr>
+        <w:t xml:space="preserve"> </w:t>
+      </w:r>
+      <w:r>
+        <w:rPr>
+          <w:rFonts w:ascii="Times New Roman" w:hAnsi="Times New Roman"/>
+          <w:color w:val="202122"/>
+          <w:sz w:val="24"/>
+          <w:szCs w:val="24"/>
+          <w:shd w:val="clear" w:color="auto" w:fill="FFFFFF"/>
+        </w:rPr>
+        <w:t xml:space="preserve">component, hooks </w:t>
+      </w:r>
+      <w:proofErr w:type="spellStart"/>
+      <w:r>
+        <w:rPr>
+          <w:rFonts w:ascii="Times New Roman" w:hAnsi="Times New Roman"/>
+          <w:color w:val="202122"/>
+          <w:sz w:val="24"/>
+          <w:szCs w:val="24"/>
+          <w:shd w:val="clear" w:color="auto" w:fill="FFFFFF"/>
+        </w:rPr>
+        <w:t>mustbe</w:t>
+      </w:r>
+      <w:proofErr w:type="spellEnd"/>
+      <w:r>
+        <w:rPr>
+          <w:rFonts w:ascii="Times New Roman" w:hAnsi="Times New Roman"/>
+          <w:color w:val="202122"/>
+          <w:sz w:val="24"/>
+          <w:szCs w:val="24"/>
+          <w:shd w:val="clear" w:color="auto" w:fill="FFFFFF"/>
+        </w:rPr>
+        <w:t xml:space="preserve"> called in the same order every time the component</w:t>
+      </w:r>
+      <w:r>
+        <w:rPr>
+          <w:rFonts w:ascii="Times New Roman" w:hAnsi="Times New Roman"/>
+          <w:color w:val="202122"/>
+          <w:sz w:val="24"/>
+          <w:szCs w:val="24"/>
+          <w:shd w:val="clear" w:color="auto" w:fill="FFFFFF"/>
+        </w:rPr>
+        <w:t xml:space="preserve"> </w:t>
+      </w:r>
+      <w:r>
+        <w:rPr>
+          <w:rFonts w:ascii="Times New Roman" w:hAnsi="Times New Roman"/>
+          <w:color w:val="202122"/>
+          <w:sz w:val="24"/>
+          <w:szCs w:val="24"/>
+          <w:shd w:val="clear" w:color="auto" w:fill="FFFFFF"/>
+        </w:rPr>
+        <w:t>renders, and they cannot be called conditionally.</w:t>
       </w:r>
     </w:p>
     <w:sectPr>

</xml_diff>

<commit_message>
What are reducers in Redux
</commit_message>
<xml_diff>
--- a/React_Interview_Question.docx
+++ b/React_Interview_Question.docx
@@ -11574,6 +11574,116 @@
           <w:shd w:val="clear" w:color="auto" w:fill="FFFFFF"/>
         </w:rPr>
         <w:t>renders, and they cannot be called conditionally.</w:t>
+      </w:r>
+    </w:p>
+    <w:p>
+      <w:pPr>
+        <w:spacing w:line="276" w:lineRule="auto"/>
+        <w:ind w:left="360"/>
+        <w:jc w:val="both"/>
+        <w:rPr>
+          <w:rFonts w:ascii="Times New Roman" w:hAnsi="Times New Roman"/>
+          <w:color w:val="202122"/>
+          <w:sz w:val="24"/>
+          <w:szCs w:val="24"/>
+          <w:shd w:val="clear" w:color="auto" w:fill="FFFFFF"/>
+        </w:rPr>
+      </w:pPr>
+    </w:p>
+    <w:p>
+      <w:pPr>
+        <w:pStyle w:val="ListParagraph"/>
+        <w:numPr>
+          <w:ilvl w:val="0"/>
+          <w:numId w:val="1"/>
+        </w:numPr>
+        <w:spacing w:line="276" w:lineRule="auto"/>
+        <w:jc w:val="both"/>
+        <w:rPr>
+          <w:rFonts w:ascii="Times New Roman" w:hAnsi="Times New Roman"/>
+          <w:b/>
+          <w:bCs/>
+          <w:color w:val="202122"/>
+          <w:sz w:val="24"/>
+          <w:szCs w:val="24"/>
+          <w:shd w:val="clear" w:color="auto" w:fill="FFFFFF"/>
+        </w:rPr>
+      </w:pPr>
+      <w:r>
+        <w:rPr>
+          <w:rFonts w:ascii="Times New Roman" w:hAnsi="Times New Roman"/>
+          <w:b/>
+          <w:bCs/>
+          <w:color w:val="202122"/>
+          <w:sz w:val="24"/>
+          <w:szCs w:val="24"/>
+          <w:shd w:val="clear" w:color="auto" w:fill="FFFFFF"/>
+        </w:rPr>
+        <w:t>What are reducers in Redux?</w:t>
+      </w:r>
+    </w:p>
+    <w:p>
+      <w:pPr>
+        <w:spacing w:line="276" w:lineRule="auto"/>
+        <w:ind w:left="360"/>
+        <w:jc w:val="both"/>
+        <w:rPr>
+          <w:rFonts w:ascii="Times New Roman" w:hAnsi="Times New Roman"/>
+          <w:color w:val="202122"/>
+          <w:sz w:val="24"/>
+          <w:szCs w:val="24"/>
+          <w:shd w:val="clear" w:color="auto" w:fill="FFFFFF"/>
+        </w:rPr>
+      </w:pPr>
+      <w:r>
+        <w:rPr>
+          <w:rFonts w:ascii="Times New Roman" w:hAnsi="Times New Roman"/>
+          <w:color w:val="202122"/>
+          <w:sz w:val="24"/>
+          <w:szCs w:val="24"/>
+          <w:shd w:val="clear" w:color="auto" w:fill="FFFFFF"/>
+        </w:rPr>
+        <w:t>Reducers in Redux are pure functions that specify how the application's state</w:t>
+      </w:r>
+      <w:r>
+        <w:rPr>
+          <w:rFonts w:ascii="Times New Roman" w:hAnsi="Times New Roman"/>
+          <w:color w:val="202122"/>
+          <w:sz w:val="24"/>
+          <w:szCs w:val="24"/>
+          <w:shd w:val="clear" w:color="auto" w:fill="FFFFFF"/>
+        </w:rPr>
+        <w:t xml:space="preserve"> </w:t>
+      </w:r>
+      <w:r>
+        <w:rPr>
+          <w:rFonts w:ascii="Times New Roman" w:hAnsi="Times New Roman"/>
+          <w:color w:val="202122"/>
+          <w:sz w:val="24"/>
+          <w:szCs w:val="24"/>
+          <w:shd w:val="clear" w:color="auto" w:fill="FFFFFF"/>
+        </w:rPr>
+        <w:t>changes in response to actions. They take the current state and an action as input</w:t>
+      </w:r>
+      <w:r>
+        <w:rPr>
+          <w:rFonts w:ascii="Times New Roman" w:hAnsi="Times New Roman"/>
+          <w:color w:val="202122"/>
+          <w:sz w:val="24"/>
+          <w:szCs w:val="24"/>
+          <w:shd w:val="clear" w:color="auto" w:fill="FFFFFF"/>
+        </w:rPr>
+        <w:t xml:space="preserve"> </w:t>
+      </w:r>
+      <w:r>
+        <w:rPr>
+          <w:rFonts w:ascii="Times New Roman" w:hAnsi="Times New Roman"/>
+          <w:color w:val="202122"/>
+          <w:sz w:val="24"/>
+          <w:szCs w:val="24"/>
+          <w:shd w:val="clear" w:color="auto" w:fill="FFFFFF"/>
+        </w:rPr>
+        <w:t>and return a new state based on that action.</w:t>
       </w:r>
     </w:p>
     <w:sectPr>

</xml_diff>

<commit_message>
What is React Native
</commit_message>
<xml_diff>
--- a/React_Interview_Question.docx
+++ b/React_Interview_Question.docx
@@ -101,48 +101,8 @@
           <w:szCs w:val="24"/>
           <w:shd w:val="clear" w:color="auto" w:fill="FFFFFF"/>
         </w:rPr>
-        <w:t xml:space="preserve">Difference between </w:t>
-      </w:r>
-      <w:proofErr w:type="spellStart"/>
-      <w:r>
-        <w:rPr>
-          <w:rFonts w:ascii="Times New Roman" w:hAnsi="Times New Roman" w:cs="Times New Roman"/>
-          <w:b/>
-          <w:bCs/>
-          <w:color w:val="202122"/>
-          <w:sz w:val="24"/>
-          <w:szCs w:val="24"/>
-          <w:shd w:val="clear" w:color="auto" w:fill="FFFFFF"/>
-        </w:rPr>
-        <w:t>npm&amp;</w:t>
-      </w:r>
-      <w:proofErr w:type="gramStart"/>
-      <w:r>
-        <w:rPr>
-          <w:rFonts w:ascii="Times New Roman" w:hAnsi="Times New Roman" w:cs="Times New Roman"/>
-          <w:b/>
-          <w:bCs/>
-          <w:color w:val="202122"/>
-          <w:sz w:val="24"/>
-          <w:szCs w:val="24"/>
-          <w:shd w:val="clear" w:color="auto" w:fill="FFFFFF"/>
-        </w:rPr>
-        <w:t>npx</w:t>
-      </w:r>
-      <w:proofErr w:type="spellEnd"/>
-      <w:r>
-        <w:rPr>
-          <w:rFonts w:ascii="Times New Roman" w:hAnsi="Times New Roman" w:cs="Times New Roman"/>
-          <w:b/>
-          <w:bCs/>
-          <w:color w:val="202122"/>
-          <w:sz w:val="24"/>
-          <w:szCs w:val="24"/>
-          <w:shd w:val="clear" w:color="auto" w:fill="FFFFFF"/>
-        </w:rPr>
-        <w:t xml:space="preserve"> ?</w:t>
-      </w:r>
-      <w:proofErr w:type="gramEnd"/>
+        <w:t>Difference between npm&amp;npx ?</w:t>
+      </w:r>
     </w:p>
     <w:p>
       <w:pPr>
@@ -169,29 +129,7 @@
           <w:szCs w:val="24"/>
           <w:shd w:val="clear" w:color="auto" w:fill="FFFFFF"/>
         </w:rPr>
-        <w:t xml:space="preserve">Node package Manager is a tool: used to install, maintain, uninstall </w:t>
-      </w:r>
-      <w:proofErr w:type="spellStart"/>
-      <w:r>
-        <w:rPr>
-          <w:rFonts w:ascii="Times New Roman" w:hAnsi="Times New Roman" w:cs="Times New Roman"/>
-          <w:color w:val="202122"/>
-          <w:sz w:val="24"/>
-          <w:szCs w:val="24"/>
-          <w:shd w:val="clear" w:color="auto" w:fill="FFFFFF"/>
-        </w:rPr>
-        <w:t>javascript</w:t>
-      </w:r>
-      <w:proofErr w:type="spellEnd"/>
-      <w:r>
-        <w:rPr>
-          <w:rFonts w:ascii="Times New Roman" w:hAnsi="Times New Roman" w:cs="Times New Roman"/>
-          <w:color w:val="202122"/>
-          <w:sz w:val="24"/>
-          <w:szCs w:val="24"/>
-          <w:shd w:val="clear" w:color="auto" w:fill="FFFFFF"/>
-        </w:rPr>
-        <w:t xml:space="preserve"> modules (packages)</w:t>
+        <w:t>Node package Manager is a tool: used to install, maintain, uninstall javascript modules (packages)</w:t>
       </w:r>
     </w:p>
     <w:p>
@@ -322,29 +260,7 @@
           <w:szCs w:val="24"/>
           <w:shd w:val="clear" w:color="auto" w:fill="FFFFFF"/>
         </w:rPr>
-        <w:t xml:space="preserve">Bable is a </w:t>
-      </w:r>
-      <w:proofErr w:type="spellStart"/>
-      <w:r>
-        <w:rPr>
-          <w:rFonts w:ascii="Times New Roman" w:hAnsi="Times New Roman" w:cs="Times New Roman"/>
-          <w:color w:val="202122"/>
-          <w:sz w:val="24"/>
-          <w:szCs w:val="24"/>
-          <w:shd w:val="clear" w:color="auto" w:fill="FFFFFF"/>
-        </w:rPr>
-        <w:t>transpiler</w:t>
-      </w:r>
-      <w:proofErr w:type="spellEnd"/>
-      <w:r>
-        <w:rPr>
-          <w:rFonts w:ascii="Times New Roman" w:hAnsi="Times New Roman" w:cs="Times New Roman"/>
-          <w:color w:val="202122"/>
-          <w:sz w:val="24"/>
-          <w:szCs w:val="24"/>
-          <w:shd w:val="clear" w:color="auto" w:fill="FFFFFF"/>
-        </w:rPr>
-        <w:t>&amp; also a compiler.</w:t>
+        <w:t>Bable is a transpiler&amp; also a compiler.</w:t>
       </w:r>
     </w:p>
     <w:p>
@@ -716,47 +632,7 @@
                 <w:szCs w:val="24"/>
                 <w:shd w:val="clear" w:color="auto" w:fill="FFFFFF"/>
               </w:rPr>
-              <w:t xml:space="preserve">Class components have a state and can implement lifecycle methods like </w:t>
-            </w:r>
-            <w:proofErr w:type="spellStart"/>
-            <w:r>
-              <w:rPr>
-                <w:rFonts w:ascii="Times New Roman" w:hAnsi="Times New Roman" w:cs="Times New Roman"/>
-                <w:sz w:val="24"/>
-                <w:szCs w:val="24"/>
-                <w:shd w:val="clear" w:color="auto" w:fill="FFFFFF"/>
-              </w:rPr>
-              <w:t>componentDidMount</w:t>
-            </w:r>
-            <w:proofErr w:type="spellEnd"/>
-            <w:r>
-              <w:rPr>
-                <w:rFonts w:ascii="Times New Roman" w:hAnsi="Times New Roman" w:cs="Times New Roman"/>
-                <w:sz w:val="24"/>
-                <w:szCs w:val="24"/>
-                <w:shd w:val="clear" w:color="auto" w:fill="FFFFFF"/>
-              </w:rPr>
-              <w:t xml:space="preserve"> and </w:t>
-            </w:r>
-            <w:proofErr w:type="spellStart"/>
-            <w:r>
-              <w:rPr>
-                <w:rFonts w:ascii="Times New Roman" w:hAnsi="Times New Roman" w:cs="Times New Roman"/>
-                <w:sz w:val="24"/>
-                <w:szCs w:val="24"/>
-                <w:shd w:val="clear" w:color="auto" w:fill="FFFFFF"/>
-              </w:rPr>
-              <w:t>componentDidUpdate</w:t>
-            </w:r>
-            <w:proofErr w:type="spellEnd"/>
-            <w:r>
-              <w:rPr>
-                <w:rFonts w:ascii="Times New Roman" w:hAnsi="Times New Roman" w:cs="Times New Roman"/>
-                <w:sz w:val="24"/>
-                <w:szCs w:val="24"/>
-                <w:shd w:val="clear" w:color="auto" w:fill="FFFFFF"/>
-              </w:rPr>
-              <w:t>.</w:t>
+              <w:t>Class components have a state and can implement lifecycle methods like componentDidMount and componentDidUpdate.</w:t>
             </w:r>
           </w:p>
         </w:tc>
@@ -945,33 +821,7 @@
           <w:szCs w:val="24"/>
           <w:shd w:val="clear" w:color="auto" w:fill="FFFFFF"/>
         </w:rPr>
-        <w:t xml:space="preserve">What </w:t>
-      </w:r>
-      <w:proofErr w:type="gramStart"/>
-      <w:r>
-        <w:rPr>
-          <w:rFonts w:ascii="Times New Roman" w:hAnsi="Times New Roman" w:cs="Times New Roman"/>
-          <w:b/>
-          <w:bCs/>
-          <w:color w:val="202122"/>
-          <w:sz w:val="24"/>
-          <w:szCs w:val="24"/>
-          <w:shd w:val="clear" w:color="auto" w:fill="FFFFFF"/>
-        </w:rPr>
-        <w:t>is</w:t>
-      </w:r>
-      <w:proofErr w:type="gramEnd"/>
-      <w:r>
-        <w:rPr>
-          <w:rFonts w:ascii="Times New Roman" w:hAnsi="Times New Roman" w:cs="Times New Roman"/>
-          <w:b/>
-          <w:bCs/>
-          <w:color w:val="202122"/>
-          <w:sz w:val="24"/>
-          <w:szCs w:val="24"/>
-          <w:shd w:val="clear" w:color="auto" w:fill="FFFFFF"/>
-        </w:rPr>
-        <w:t xml:space="preserve"> Hooks? What are different types of Hooks?</w:t>
+        <w:t>What is Hooks? What are different types of Hooks?</w:t>
       </w:r>
     </w:p>
     <w:p>
@@ -1067,29 +917,7 @@
           <w:szCs w:val="24"/>
           <w:shd w:val="clear" w:color="auto" w:fill="FFFFFF"/>
         </w:rPr>
-        <w:t>‘</w:t>
-      </w:r>
-      <w:proofErr w:type="spellStart"/>
-      <w:r>
-        <w:rPr>
-          <w:rFonts w:ascii="Times New Roman" w:hAnsi="Times New Roman" w:cs="Times New Roman"/>
-          <w:color w:val="202122"/>
-          <w:sz w:val="24"/>
-          <w:szCs w:val="24"/>
-          <w:shd w:val="clear" w:color="auto" w:fill="FFFFFF"/>
-        </w:rPr>
-        <w:t>useState</w:t>
-      </w:r>
-      <w:proofErr w:type="spellEnd"/>
-      <w:r>
-        <w:rPr>
-          <w:rFonts w:ascii="Times New Roman" w:hAnsi="Times New Roman" w:cs="Times New Roman"/>
-          <w:color w:val="202122"/>
-          <w:sz w:val="24"/>
-          <w:szCs w:val="24"/>
-          <w:shd w:val="clear" w:color="auto" w:fill="FFFFFF"/>
-        </w:rPr>
-        <w:t>’: It is the most commonly used React Hook. It allows functional components to have state variables. It takes an initial state value as the argument and returns an array with two elements — the current state value and a function to update that state.</w:t>
+        <w:t>‘useState’: It is the most commonly used React Hook. It allows functional components to have state variables. It takes an initial state value as the argument and returns an array with two elements — the current state value and a function to update that state.</w:t>
       </w:r>
     </w:p>
     <w:p>
@@ -1117,29 +945,7 @@
           <w:szCs w:val="24"/>
           <w:shd w:val="clear" w:color="auto" w:fill="FFFFFF"/>
         </w:rPr>
-        <w:t>‘</w:t>
-      </w:r>
-      <w:proofErr w:type="spellStart"/>
-      <w:r>
-        <w:rPr>
-          <w:rFonts w:ascii="Times New Roman" w:hAnsi="Times New Roman" w:cs="Times New Roman"/>
-          <w:color w:val="202122"/>
-          <w:sz w:val="24"/>
-          <w:szCs w:val="24"/>
-          <w:shd w:val="clear" w:color="auto" w:fill="FFFFFF"/>
-        </w:rPr>
-        <w:t>useEffect</w:t>
-      </w:r>
-      <w:proofErr w:type="spellEnd"/>
-      <w:r>
-        <w:rPr>
-          <w:rFonts w:ascii="Times New Roman" w:hAnsi="Times New Roman" w:cs="Times New Roman"/>
-          <w:color w:val="202122"/>
-          <w:sz w:val="24"/>
-          <w:szCs w:val="24"/>
-          <w:shd w:val="clear" w:color="auto" w:fill="FFFFFF"/>
-        </w:rPr>
-        <w:t>’: It enables performing side effects, such as data fetching, subscriptions, or DOM manipulations after the component has been rendered.</w:t>
+        <w:t>‘useEffect’: It enables performing side effects, such as data fetching, subscriptions, or DOM manipulations after the component has been rendered.</w:t>
       </w:r>
     </w:p>
     <w:p>
@@ -1167,29 +973,7 @@
           <w:szCs w:val="24"/>
           <w:shd w:val="clear" w:color="auto" w:fill="FFFFFF"/>
         </w:rPr>
-        <w:t>‘</w:t>
-      </w:r>
-      <w:proofErr w:type="spellStart"/>
-      <w:r>
-        <w:rPr>
-          <w:rFonts w:ascii="Times New Roman" w:hAnsi="Times New Roman" w:cs="Times New Roman"/>
-          <w:color w:val="202122"/>
-          <w:sz w:val="24"/>
-          <w:szCs w:val="24"/>
-          <w:shd w:val="clear" w:color="auto" w:fill="FFFFFF"/>
-        </w:rPr>
-        <w:t>useRef</w:t>
-      </w:r>
-      <w:proofErr w:type="spellEnd"/>
-      <w:r>
-        <w:rPr>
-          <w:rFonts w:ascii="Times New Roman" w:hAnsi="Times New Roman" w:cs="Times New Roman"/>
-          <w:color w:val="202122"/>
-          <w:sz w:val="24"/>
-          <w:szCs w:val="24"/>
-          <w:shd w:val="clear" w:color="auto" w:fill="FFFFFF"/>
-        </w:rPr>
-        <w:t>’: Provides a way to create mutable references to values or DOM elements that persist across renders. Often used for accessing or manipulating DOM elements.</w:t>
+        <w:t>‘useRef’: Provides a way to create mutable references to values or DOM elements that persist across renders. Often used for accessing or manipulating DOM elements.</w:t>
       </w:r>
     </w:p>
     <w:p>
@@ -1306,47 +1090,7 @@
           <w:szCs w:val="24"/>
           <w:shd w:val="clear" w:color="auto" w:fill="FFFFFF"/>
         </w:rPr>
-        <w:t xml:space="preserve">What does </w:t>
-      </w:r>
-      <w:proofErr w:type="spellStart"/>
-      <w:proofErr w:type="gramStart"/>
-      <w:r>
-        <w:rPr>
-          <w:rFonts w:ascii="Times New Roman" w:hAnsi="Times New Roman" w:cs="Times New Roman"/>
-          <w:b/>
-          <w:bCs/>
-          <w:color w:val="202122"/>
-          <w:sz w:val="24"/>
-          <w:szCs w:val="24"/>
-          <w:shd w:val="clear" w:color="auto" w:fill="FFFFFF"/>
-        </w:rPr>
-        <w:t>setState</w:t>
-      </w:r>
-      <w:proofErr w:type="spellEnd"/>
-      <w:r>
-        <w:rPr>
-          <w:rFonts w:ascii="Times New Roman" w:hAnsi="Times New Roman" w:cs="Times New Roman"/>
-          <w:b/>
-          <w:bCs/>
-          <w:color w:val="202122"/>
-          <w:sz w:val="24"/>
-          <w:szCs w:val="24"/>
-          <w:shd w:val="clear" w:color="auto" w:fill="FFFFFF"/>
-        </w:rPr>
-        <w:t>(</w:t>
-      </w:r>
-      <w:proofErr w:type="gramEnd"/>
-      <w:r>
-        <w:rPr>
-          <w:rFonts w:ascii="Times New Roman" w:hAnsi="Times New Roman" w:cs="Times New Roman"/>
-          <w:b/>
-          <w:bCs/>
-          <w:color w:val="202122"/>
-          <w:sz w:val="24"/>
-          <w:szCs w:val="24"/>
-          <w:shd w:val="clear" w:color="auto" w:fill="FFFFFF"/>
-        </w:rPr>
-        <w:t>) method do?</w:t>
+        <w:t>What does setState() method do?</w:t>
       </w:r>
     </w:p>
     <w:p>
@@ -1366,8 +1110,6 @@
           <w:shd w:val="clear" w:color="auto" w:fill="FFFFFF"/>
         </w:rPr>
       </w:pPr>
-      <w:proofErr w:type="spellStart"/>
-      <w:proofErr w:type="gramStart"/>
       <w:r>
         <w:rPr>
           <w:rFonts w:ascii="Times New Roman" w:hAnsi="Times New Roman" w:cs="Times New Roman"/>
@@ -1388,29 +1130,7 @@
           <w:szCs w:val="24"/>
           <w:shd w:val="clear" w:color="auto" w:fill="FFFFFF"/>
         </w:rPr>
-        <w:t>etState</w:t>
-      </w:r>
-      <w:proofErr w:type="spellEnd"/>
-      <w:r>
-        <w:rPr>
-          <w:rFonts w:ascii="Times New Roman" w:hAnsi="Times New Roman" w:cs="Times New Roman"/>
-          <w:color w:val="202122"/>
-          <w:sz w:val="24"/>
-          <w:szCs w:val="24"/>
-          <w:shd w:val="clear" w:color="auto" w:fill="FFFFFF"/>
-        </w:rPr>
-        <w:t>(</w:t>
-      </w:r>
-      <w:proofErr w:type="gramEnd"/>
-      <w:r>
-        <w:rPr>
-          <w:rFonts w:ascii="Times New Roman" w:hAnsi="Times New Roman" w:cs="Times New Roman"/>
-          <w:color w:val="202122"/>
-          <w:sz w:val="24"/>
-          <w:szCs w:val="24"/>
-          <w:shd w:val="clear" w:color="auto" w:fill="FFFFFF"/>
-        </w:rPr>
-        <w:t>) method will modify value of the state.</w:t>
+        <w:t>etState() method will modify value of the state.</w:t>
       </w:r>
     </w:p>
     <w:p>
@@ -1509,29 +1229,7 @@
           <w:szCs w:val="24"/>
           <w:shd w:val="clear" w:color="auto" w:fill="FFFFFF"/>
         </w:rPr>
-        <w:t xml:space="preserve">Event Handler are functions which will be called (invoked) by the </w:t>
-      </w:r>
-      <w:proofErr w:type="spellStart"/>
-      <w:r>
-        <w:rPr>
-          <w:rFonts w:ascii="Times New Roman" w:hAnsi="Times New Roman" w:cs="Times New Roman"/>
-          <w:color w:val="202122"/>
-          <w:sz w:val="24"/>
-          <w:szCs w:val="24"/>
-          <w:shd w:val="clear" w:color="auto" w:fill="FFFFFF"/>
-        </w:rPr>
-        <w:t>browserswhen</w:t>
-      </w:r>
-      <w:proofErr w:type="spellEnd"/>
-      <w:r>
-        <w:rPr>
-          <w:rFonts w:ascii="Times New Roman" w:hAnsi="Times New Roman" w:cs="Times New Roman"/>
-          <w:color w:val="202122"/>
-          <w:sz w:val="24"/>
-          <w:szCs w:val="24"/>
-          <w:shd w:val="clear" w:color="auto" w:fill="FFFFFF"/>
-        </w:rPr>
-        <w:t xml:space="preserve"> an event occurs.</w:t>
+        <w:t>Event Handler are functions which will be called (invoked) by the browserswhen an event occurs.</w:t>
       </w:r>
     </w:p>
     <w:p>
@@ -1601,95 +1299,7 @@
           <w:szCs w:val="24"/>
           <w:shd w:val="clear" w:color="auto" w:fill="FFFFFF"/>
         </w:rPr>
-        <w:t xml:space="preserve">Synthetic events are representative of real events </w:t>
-      </w:r>
-      <w:proofErr w:type="spellStart"/>
-      <w:r>
-        <w:rPr>
-          <w:rFonts w:ascii="Times New Roman" w:hAnsi="Times New Roman" w:cs="Times New Roman"/>
-          <w:color w:val="202122"/>
-          <w:sz w:val="24"/>
-          <w:szCs w:val="24"/>
-          <w:shd w:val="clear" w:color="auto" w:fill="FFFFFF"/>
-        </w:rPr>
-        <w:t>a.k.a</w:t>
-      </w:r>
-      <w:proofErr w:type="spellEnd"/>
-      <w:r>
-        <w:rPr>
-          <w:rFonts w:ascii="Times New Roman" w:hAnsi="Times New Roman" w:cs="Times New Roman"/>
-          <w:color w:val="202122"/>
-          <w:sz w:val="24"/>
-          <w:szCs w:val="24"/>
-          <w:shd w:val="clear" w:color="auto" w:fill="FFFFFF"/>
-        </w:rPr>
-        <w:t xml:space="preserve"> wrapper around </w:t>
-      </w:r>
-      <w:proofErr w:type="spellStart"/>
-      <w:r>
-        <w:rPr>
-          <w:rFonts w:ascii="Times New Roman" w:hAnsi="Times New Roman" w:cs="Times New Roman"/>
-          <w:color w:val="202122"/>
-          <w:sz w:val="24"/>
-          <w:szCs w:val="24"/>
-          <w:shd w:val="clear" w:color="auto" w:fill="FFFFFF"/>
-        </w:rPr>
-        <w:t>realevents</w:t>
-      </w:r>
-      <w:proofErr w:type="spellEnd"/>
-      <w:r>
-        <w:rPr>
-          <w:rFonts w:ascii="Times New Roman" w:hAnsi="Times New Roman" w:cs="Times New Roman"/>
-          <w:color w:val="202122"/>
-          <w:sz w:val="24"/>
-          <w:szCs w:val="24"/>
-          <w:shd w:val="clear" w:color="auto" w:fill="FFFFFF"/>
-        </w:rPr>
-        <w:t xml:space="preserve">. Because we have to deal with different implementation of </w:t>
-      </w:r>
-      <w:proofErr w:type="spellStart"/>
-      <w:r>
-        <w:rPr>
-          <w:rFonts w:ascii="Times New Roman" w:hAnsi="Times New Roman" w:cs="Times New Roman"/>
-          <w:color w:val="202122"/>
-          <w:sz w:val="24"/>
-          <w:szCs w:val="24"/>
-          <w:shd w:val="clear" w:color="auto" w:fill="FFFFFF"/>
-        </w:rPr>
-        <w:t>eventfunctions</w:t>
-      </w:r>
-      <w:proofErr w:type="spellEnd"/>
-      <w:r>
-        <w:rPr>
-          <w:rFonts w:ascii="Times New Roman" w:hAnsi="Times New Roman" w:cs="Times New Roman"/>
-          <w:color w:val="202122"/>
-          <w:sz w:val="24"/>
-          <w:szCs w:val="24"/>
-          <w:shd w:val="clear" w:color="auto" w:fill="FFFFFF"/>
-        </w:rPr>
-        <w:t xml:space="preserve"> in different browsers, a synthetic event acts as a specification for </w:t>
-      </w:r>
-      <w:proofErr w:type="spellStart"/>
-      <w:r>
-        <w:rPr>
-          <w:rFonts w:ascii="Times New Roman" w:hAnsi="Times New Roman" w:cs="Times New Roman"/>
-          <w:color w:val="202122"/>
-          <w:sz w:val="24"/>
-          <w:szCs w:val="24"/>
-          <w:shd w:val="clear" w:color="auto" w:fill="FFFFFF"/>
-        </w:rPr>
-        <w:t>asingle</w:t>
-      </w:r>
-      <w:proofErr w:type="spellEnd"/>
-      <w:r>
-        <w:rPr>
-          <w:rFonts w:ascii="Times New Roman" w:hAnsi="Times New Roman" w:cs="Times New Roman"/>
-          <w:color w:val="202122"/>
-          <w:sz w:val="24"/>
-          <w:szCs w:val="24"/>
-          <w:shd w:val="clear" w:color="auto" w:fill="FFFFFF"/>
-        </w:rPr>
-        <w:t xml:space="preserve"> event access all browsers.</w:t>
+        <w:t>Synthetic events are representative of real events a.k.a wrapper around realevents. Because we have to deal with different implementation of eventfunctions in different browsers, a synthetic event acts as a specification for asingle event access all browsers.</w:t>
       </w:r>
     </w:p>
     <w:p>
@@ -1759,53 +1369,7 @@
           <w:szCs w:val="24"/>
           <w:shd w:val="clear" w:color="auto" w:fill="FFFFFF"/>
         </w:rPr>
-        <w:t xml:space="preserve">A target inside a synthetic event object is the element on which the event has occurred. As we cannot use DOM functions like </w:t>
-      </w:r>
-      <w:proofErr w:type="spellStart"/>
-      <w:proofErr w:type="gramStart"/>
-      <w:r>
-        <w:rPr>
-          <w:rFonts w:ascii="Times New Roman" w:hAnsi="Times New Roman" w:cs="Times New Roman"/>
-          <w:color w:val="202122"/>
-          <w:sz w:val="24"/>
-          <w:szCs w:val="24"/>
-          <w:shd w:val="clear" w:color="auto" w:fill="FFFFFF"/>
-        </w:rPr>
-        <w:t>document.getElementById</w:t>
-      </w:r>
-      <w:proofErr w:type="spellEnd"/>
-      <w:proofErr w:type="gramEnd"/>
-      <w:r>
-        <w:rPr>
-          <w:rFonts w:ascii="Times New Roman" w:hAnsi="Times New Roman" w:cs="Times New Roman"/>
-          <w:color w:val="202122"/>
-          <w:sz w:val="24"/>
-          <w:szCs w:val="24"/>
-          <w:shd w:val="clear" w:color="auto" w:fill="FFFFFF"/>
-        </w:rPr>
-        <w:t xml:space="preserve">() </w:t>
-      </w:r>
-      <w:proofErr w:type="spellStart"/>
-      <w:r>
-        <w:rPr>
-          <w:rFonts w:ascii="Times New Roman" w:hAnsi="Times New Roman" w:cs="Times New Roman"/>
-          <w:color w:val="202122"/>
-          <w:sz w:val="24"/>
-          <w:szCs w:val="24"/>
-          <w:shd w:val="clear" w:color="auto" w:fill="FFFFFF"/>
-        </w:rPr>
-        <w:t>etc</w:t>
-      </w:r>
-      <w:proofErr w:type="spellEnd"/>
-      <w:r>
-        <w:rPr>
-          <w:rFonts w:ascii="Times New Roman" w:hAnsi="Times New Roman" w:cs="Times New Roman"/>
-          <w:color w:val="202122"/>
-          <w:sz w:val="24"/>
-          <w:szCs w:val="24"/>
-          <w:shd w:val="clear" w:color="auto" w:fill="FFFFFF"/>
-        </w:rPr>
-        <w:t xml:space="preserve"> inside react, we use event object to fetch the element present inside ‘target variable’.</w:t>
+        <w:t>A target inside a synthetic event object is the element on which the event has occurred. As we cannot use DOM functions like document.getElementById() etc inside react, we use event object to fetch the element present inside ‘target variable’.</w:t>
       </w:r>
     </w:p>
     <w:p>
@@ -1876,29 +1440,7 @@
           <w:szCs w:val="24"/>
           <w:shd w:val="clear" w:color="auto" w:fill="FFFFFF"/>
         </w:rPr>
-        <w:t xml:space="preserve">The virtual DOM (VDOM) is a programming concept where an ideal, or “virtual”, representation of a UI is kept in memory and synced with the “real” DOM by a library such as </w:t>
-      </w:r>
-      <w:proofErr w:type="spellStart"/>
-      <w:r>
-        <w:rPr>
-          <w:rFonts w:ascii="Times New Roman" w:hAnsi="Times New Roman" w:cs="Times New Roman"/>
-          <w:color w:val="202122"/>
-          <w:sz w:val="24"/>
-          <w:szCs w:val="24"/>
-          <w:shd w:val="clear" w:color="auto" w:fill="FFFFFF"/>
-        </w:rPr>
-        <w:t>ReactDOM</w:t>
-      </w:r>
-      <w:proofErr w:type="spellEnd"/>
-      <w:r>
-        <w:rPr>
-          <w:rFonts w:ascii="Times New Roman" w:hAnsi="Times New Roman" w:cs="Times New Roman"/>
-          <w:color w:val="202122"/>
-          <w:sz w:val="24"/>
-          <w:szCs w:val="24"/>
-          <w:shd w:val="clear" w:color="auto" w:fill="FFFFFF"/>
-        </w:rPr>
-        <w:t>. This process is called reconciliation.</w:t>
+        <w:t>The virtual DOM (VDOM) is a programming concept where an ideal, or “virtual”, representation of a UI is kept in memory and synced with the “real” DOM by a library such as ReactDOM. This process is called reconciliation.</w:t>
       </w:r>
     </w:p>
     <w:p>
@@ -2049,35 +1591,7 @@
           <w:szCs w:val="24"/>
           <w:shd w:val="clear" w:color="auto" w:fill="FFFFFF"/>
         </w:rPr>
-        <w:t xml:space="preserve">Why is </w:t>
-      </w:r>
-      <w:proofErr w:type="spellStart"/>
-      <w:proofErr w:type="gramStart"/>
-      <w:r>
-        <w:rPr>
-          <w:rFonts w:ascii="Times New Roman" w:hAnsi="Times New Roman" w:cs="Times New Roman"/>
-          <w:b/>
-          <w:bCs/>
-          <w:color w:val="202122"/>
-          <w:sz w:val="24"/>
-          <w:szCs w:val="24"/>
-          <w:shd w:val="clear" w:color="auto" w:fill="FFFFFF"/>
-        </w:rPr>
-        <w:t>event.preventDefault</w:t>
-      </w:r>
-      <w:proofErr w:type="spellEnd"/>
-      <w:proofErr w:type="gramEnd"/>
-      <w:r>
-        <w:rPr>
-          <w:rFonts w:ascii="Times New Roman" w:hAnsi="Times New Roman" w:cs="Times New Roman"/>
-          <w:b/>
-          <w:bCs/>
-          <w:color w:val="202122"/>
-          <w:sz w:val="24"/>
-          <w:szCs w:val="24"/>
-          <w:shd w:val="clear" w:color="auto" w:fill="FFFFFF"/>
-        </w:rPr>
-        <w:t>() used?</w:t>
+        <w:t>Why is event.preventDefault() used?</w:t>
       </w:r>
     </w:p>
     <w:p>
@@ -2105,31 +1619,7 @@
           <w:szCs w:val="24"/>
           <w:shd w:val="clear" w:color="auto" w:fill="FFFFFF"/>
         </w:rPr>
-        <w:t xml:space="preserve">Ideally when a form is submitted it will be taken to the next page (consecutive page). </w:t>
-      </w:r>
-      <w:proofErr w:type="spellStart"/>
-      <w:proofErr w:type="gramStart"/>
-      <w:r>
-        <w:rPr>
-          <w:rFonts w:ascii="Times New Roman" w:hAnsi="Times New Roman" w:cs="Times New Roman"/>
-          <w:color w:val="202122"/>
-          <w:sz w:val="24"/>
-          <w:szCs w:val="24"/>
-          <w:shd w:val="clear" w:color="auto" w:fill="FFFFFF"/>
-        </w:rPr>
-        <w:t>event.preventDefault</w:t>
-      </w:r>
-      <w:proofErr w:type="spellEnd"/>
-      <w:proofErr w:type="gramEnd"/>
-      <w:r>
-        <w:rPr>
-          <w:rFonts w:ascii="Times New Roman" w:hAnsi="Times New Roman" w:cs="Times New Roman"/>
-          <w:color w:val="202122"/>
-          <w:sz w:val="24"/>
-          <w:szCs w:val="24"/>
-          <w:shd w:val="clear" w:color="auto" w:fill="FFFFFF"/>
-        </w:rPr>
-        <w:t>(); method when invoked avoids it from happening.</w:t>
+        <w:t>Ideally when a form is submitted it will be taken to the next page (consecutive page). event.preventDefault(); method when invoked avoids it from happening.</w:t>
       </w:r>
     </w:p>
     <w:p>
@@ -2297,29 +1787,7 @@
           <w:szCs w:val="24"/>
           <w:shd w:val="clear" w:color="auto" w:fill="FFFFFF"/>
         </w:rPr>
-        <w:t xml:space="preserve">No, </w:t>
-      </w:r>
-      <w:proofErr w:type="gramStart"/>
-      <w:r>
-        <w:rPr>
-          <w:rFonts w:ascii="Times New Roman" w:hAnsi="Times New Roman" w:cs="Times New Roman"/>
-          <w:color w:val="202122"/>
-          <w:sz w:val="24"/>
-          <w:szCs w:val="24"/>
-          <w:shd w:val="clear" w:color="auto" w:fill="FFFFFF"/>
-        </w:rPr>
-        <w:t>It</w:t>
-      </w:r>
-      <w:proofErr w:type="gramEnd"/>
-      <w:r>
-        <w:rPr>
-          <w:rFonts w:ascii="Times New Roman" w:hAnsi="Times New Roman" w:cs="Times New Roman"/>
-          <w:color w:val="202122"/>
-          <w:sz w:val="24"/>
-          <w:szCs w:val="24"/>
-          <w:shd w:val="clear" w:color="auto" w:fill="FFFFFF"/>
-        </w:rPr>
-        <w:t xml:space="preserve"> uses JSX, which is similar to HTML.</w:t>
+        <w:t>No, It uses JSX, which is similar to HTML.</w:t>
       </w:r>
     </w:p>
     <w:p>
@@ -2459,51 +1927,7 @@
           <w:szCs w:val="24"/>
           <w:shd w:val="clear" w:color="auto" w:fill="FFFFFF"/>
         </w:rPr>
-        <w:t xml:space="preserve">Redux has a feature called ‘Store’ which allows you to save the application’s entire State at one place. </w:t>
-      </w:r>
-      <w:proofErr w:type="gramStart"/>
-      <w:r>
-        <w:rPr>
-          <w:rFonts w:ascii="Times New Roman" w:hAnsi="Times New Roman" w:cs="Times New Roman"/>
-          <w:color w:val="202122"/>
-          <w:sz w:val="24"/>
-          <w:szCs w:val="24"/>
-          <w:shd w:val="clear" w:color="auto" w:fill="FFFFFF"/>
-        </w:rPr>
-        <w:t>Therefore</w:t>
-      </w:r>
-      <w:proofErr w:type="gramEnd"/>
-      <w:r>
-        <w:rPr>
-          <w:rFonts w:ascii="Times New Roman" w:hAnsi="Times New Roman" w:cs="Times New Roman"/>
-          <w:color w:val="202122"/>
-          <w:sz w:val="24"/>
-          <w:szCs w:val="24"/>
-          <w:shd w:val="clear" w:color="auto" w:fill="FFFFFF"/>
-        </w:rPr>
-        <w:t xml:space="preserve"> all </w:t>
-      </w:r>
-      <w:proofErr w:type="spellStart"/>
-      <w:r>
-        <w:rPr>
-          <w:rFonts w:ascii="Times New Roman" w:hAnsi="Times New Roman" w:cs="Times New Roman"/>
-          <w:color w:val="202122"/>
-          <w:sz w:val="24"/>
-          <w:szCs w:val="24"/>
-          <w:shd w:val="clear" w:color="auto" w:fill="FFFFFF"/>
-        </w:rPr>
-        <w:t>it’s</w:t>
-      </w:r>
-      <w:proofErr w:type="spellEnd"/>
-      <w:r>
-        <w:rPr>
-          <w:rFonts w:ascii="Times New Roman" w:hAnsi="Times New Roman" w:cs="Times New Roman"/>
-          <w:color w:val="202122"/>
-          <w:sz w:val="24"/>
-          <w:szCs w:val="24"/>
-          <w:shd w:val="clear" w:color="auto" w:fill="FFFFFF"/>
-        </w:rPr>
-        <w:t xml:space="preserve"> component’s State are stored in the Store so that you will get regular updates directly from the Store.</w:t>
+        <w:t>Redux has a feature called ‘Store’ which allows you to save the application’s entire State at one place. Therefore all it’s component’s State are stored in the Store so that you will get regular updates directly from the Store.</w:t>
       </w:r>
     </w:p>
     <w:p>
@@ -2881,51 +2305,7 @@
           <w:szCs w:val="24"/>
           <w:shd w:val="clear" w:color="auto" w:fill="FFFFFF"/>
         </w:rPr>
-        <w:t xml:space="preserve">A callback function should be called when </w:t>
-      </w:r>
-      <w:proofErr w:type="spellStart"/>
-      <w:r>
-        <w:rPr>
-          <w:rFonts w:ascii="Times New Roman" w:hAnsi="Times New Roman" w:cs="Times New Roman"/>
-          <w:color w:val="202122"/>
-          <w:sz w:val="24"/>
-          <w:szCs w:val="24"/>
-          <w:shd w:val="clear" w:color="auto" w:fill="FFFFFF"/>
-        </w:rPr>
-        <w:t>setState</w:t>
-      </w:r>
-      <w:proofErr w:type="spellEnd"/>
-      <w:r>
-        <w:rPr>
-          <w:rFonts w:ascii="Times New Roman" w:hAnsi="Times New Roman" w:cs="Times New Roman"/>
-          <w:color w:val="202122"/>
-          <w:sz w:val="24"/>
-          <w:szCs w:val="24"/>
-          <w:shd w:val="clear" w:color="auto" w:fill="FFFFFF"/>
-        </w:rPr>
-        <w:t xml:space="preserve"> has finished, and the component is re-rendered. As the </w:t>
-      </w:r>
-      <w:proofErr w:type="spellStart"/>
-      <w:r>
-        <w:rPr>
-          <w:rFonts w:ascii="Times New Roman" w:hAnsi="Times New Roman" w:cs="Times New Roman"/>
-          <w:color w:val="202122"/>
-          <w:sz w:val="24"/>
-          <w:szCs w:val="24"/>
-          <w:shd w:val="clear" w:color="auto" w:fill="FFFFFF"/>
-        </w:rPr>
-        <w:t>setState</w:t>
-      </w:r>
-      <w:proofErr w:type="spellEnd"/>
-      <w:r>
-        <w:rPr>
-          <w:rFonts w:ascii="Times New Roman" w:hAnsi="Times New Roman" w:cs="Times New Roman"/>
-          <w:color w:val="202122"/>
-          <w:sz w:val="24"/>
-          <w:szCs w:val="24"/>
-          <w:shd w:val="clear" w:color="auto" w:fill="FFFFFF"/>
-        </w:rPr>
-        <w:t xml:space="preserve"> is asynchronous, which is why it takes in a second callback function.</w:t>
+        <w:t>A callback function should be called when setState has finished, and the component is re-rendered. As the setState is asynchronous, which is why it takes in a second callback function.</w:t>
       </w:r>
     </w:p>
     <w:p>
@@ -2995,29 +2375,7 @@
           <w:szCs w:val="24"/>
           <w:shd w:val="clear" w:color="auto" w:fill="FFFFFF"/>
         </w:rPr>
-        <w:t xml:space="preserve">Props mean properties, which is a way of passing data from parent to child. We can say that props are just </w:t>
-      </w:r>
-      <w:proofErr w:type="gramStart"/>
-      <w:r>
-        <w:rPr>
-          <w:rFonts w:ascii="Times New Roman" w:hAnsi="Times New Roman" w:cs="Times New Roman"/>
-          <w:color w:val="202122"/>
-          <w:sz w:val="24"/>
-          <w:szCs w:val="24"/>
-          <w:shd w:val="clear" w:color="auto" w:fill="FFFFFF"/>
-        </w:rPr>
-        <w:t>a  communication</w:t>
-      </w:r>
-      <w:proofErr w:type="gramEnd"/>
-      <w:r>
-        <w:rPr>
-          <w:rFonts w:ascii="Times New Roman" w:hAnsi="Times New Roman" w:cs="Times New Roman"/>
-          <w:color w:val="202122"/>
-          <w:sz w:val="24"/>
-          <w:szCs w:val="24"/>
-          <w:shd w:val="clear" w:color="auto" w:fill="FFFFFF"/>
-        </w:rPr>
-        <w:t xml:space="preserve"> channel between components. It is always moving from parent to child component.</w:t>
+        <w:t>Props mean properties, which is a way of passing data from parent to child. We can say that props are just a  communication channel between components. It is always moving from parent to child component.</w:t>
       </w:r>
     </w:p>
     <w:p>
@@ -3423,29 +2781,7 @@
           <w:szCs w:val="24"/>
           <w:shd w:val="clear" w:color="auto" w:fill="FFFFFF"/>
         </w:rPr>
-        <w:t xml:space="preserve">Important lifecycle steps of React </w:t>
-      </w:r>
-      <w:proofErr w:type="spellStart"/>
-      <w:r>
-        <w:rPr>
-          <w:rFonts w:ascii="Times New Roman" w:hAnsi="Times New Roman" w:cs="Times New Roman"/>
-          <w:color w:val="202122"/>
-          <w:sz w:val="24"/>
-          <w:szCs w:val="24"/>
-          <w:shd w:val="clear" w:color="auto" w:fill="FFFFFF"/>
-        </w:rPr>
-        <w:t>js</w:t>
-      </w:r>
-      <w:proofErr w:type="spellEnd"/>
-      <w:r>
-        <w:rPr>
-          <w:rFonts w:ascii="Times New Roman" w:hAnsi="Times New Roman" w:cs="Times New Roman"/>
-          <w:color w:val="202122"/>
-          <w:sz w:val="24"/>
-          <w:szCs w:val="24"/>
-          <w:shd w:val="clear" w:color="auto" w:fill="FFFFFF"/>
-        </w:rPr>
-        <w:t xml:space="preserve"> are:</w:t>
+        <w:t>Important lifecycle steps of React js are:</w:t>
       </w:r>
     </w:p>
     <w:p>
@@ -3529,29 +2865,7 @@
           <w:szCs w:val="24"/>
           <w:shd w:val="clear" w:color="auto" w:fill="FFFFFF"/>
         </w:rPr>
-        <w:t xml:space="preserve">Destruction </w:t>
-      </w:r>
-      <w:proofErr w:type="gramStart"/>
-      <w:r>
-        <w:rPr>
-          <w:rFonts w:ascii="Times New Roman" w:hAnsi="Times New Roman" w:cs="Times New Roman"/>
-          <w:color w:val="202122"/>
-          <w:sz w:val="24"/>
-          <w:szCs w:val="24"/>
-          <w:shd w:val="clear" w:color="auto" w:fill="FFFFFF"/>
-        </w:rPr>
-        <w:t>are</w:t>
-      </w:r>
-      <w:proofErr w:type="gramEnd"/>
-      <w:r>
-        <w:rPr>
-          <w:rFonts w:ascii="Times New Roman" w:hAnsi="Times New Roman" w:cs="Times New Roman"/>
-          <w:color w:val="202122"/>
-          <w:sz w:val="24"/>
-          <w:szCs w:val="24"/>
-          <w:shd w:val="clear" w:color="auto" w:fill="FFFFFF"/>
-        </w:rPr>
-        <w:t xml:space="preserve"> the lifecycle of React</w:t>
+        <w:t>Destruction are the lifecycle of React</w:t>
       </w:r>
     </w:p>
     <w:p>
@@ -3621,29 +2935,7 @@
           <w:szCs w:val="24"/>
           <w:shd w:val="clear" w:color="auto" w:fill="FFFFFF"/>
         </w:rPr>
-        <w:t>‘</w:t>
-      </w:r>
-      <w:proofErr w:type="gramStart"/>
-      <w:r>
-        <w:rPr>
-          <w:rFonts w:ascii="Times New Roman" w:hAnsi="Times New Roman" w:cs="Times New Roman"/>
-          <w:color w:val="202122"/>
-          <w:sz w:val="24"/>
-          <w:szCs w:val="24"/>
-          <w:shd w:val="clear" w:color="auto" w:fill="FFFFFF"/>
-        </w:rPr>
-        <w:t>create</w:t>
-      </w:r>
-      <w:proofErr w:type="gramEnd"/>
-      <w:r>
-        <w:rPr>
-          <w:rFonts w:ascii="Times New Roman" w:hAnsi="Times New Roman" w:cs="Times New Roman"/>
-          <w:color w:val="202122"/>
-          <w:sz w:val="24"/>
-          <w:szCs w:val="24"/>
-          <w:shd w:val="clear" w:color="auto" w:fill="FFFFFF"/>
-        </w:rPr>
-        <w:t>-react-app’ is a command-line tool which allows you to create one basic react application.</w:t>
+        <w:t>‘create-react-app’ is a command-line tool which allows you to create one basic react application.</w:t>
       </w:r>
     </w:p>
     <w:p>
@@ -3759,33 +3051,7 @@
           <w:szCs w:val="24"/>
           <w:shd w:val="clear" w:color="auto" w:fill="FFFFFF"/>
         </w:rPr>
-        <w:t xml:space="preserve">What </w:t>
-      </w:r>
-      <w:proofErr w:type="gramStart"/>
-      <w:r>
-        <w:rPr>
-          <w:rFonts w:ascii="Times New Roman" w:hAnsi="Times New Roman" w:cs="Times New Roman"/>
-          <w:b/>
-          <w:bCs/>
-          <w:color w:val="202122"/>
-          <w:sz w:val="24"/>
-          <w:szCs w:val="24"/>
-          <w:shd w:val="clear" w:color="auto" w:fill="FFFFFF"/>
-        </w:rPr>
-        <w:t>are</w:t>
-      </w:r>
-      <w:proofErr w:type="gramEnd"/>
-      <w:r>
-        <w:rPr>
-          <w:rFonts w:ascii="Times New Roman" w:hAnsi="Times New Roman" w:cs="Times New Roman"/>
-          <w:b/>
-          <w:bCs/>
-          <w:color w:val="202122"/>
-          <w:sz w:val="24"/>
-          <w:szCs w:val="24"/>
-          <w:shd w:val="clear" w:color="auto" w:fill="FFFFFF"/>
-        </w:rPr>
-        <w:t xml:space="preserve"> children prop?</w:t>
+        <w:t>What are children prop?</w:t>
       </w:r>
     </w:p>
     <w:p>
@@ -3833,31 +3099,7 @@
           <w:szCs w:val="24"/>
           <w:shd w:val="clear" w:color="auto" w:fill="FFFFFF"/>
         </w:rPr>
-        <w:t>{</w:t>
-      </w:r>
-      <w:proofErr w:type="spellStart"/>
-      <w:proofErr w:type="gramStart"/>
-      <w:r>
-        <w:rPr>
-          <w:rFonts w:ascii="Times New Roman" w:hAnsi="Times New Roman" w:cs="Times New Roman"/>
-          <w:color w:val="202122"/>
-          <w:sz w:val="24"/>
-          <w:szCs w:val="24"/>
-          <w:shd w:val="clear" w:color="auto" w:fill="FFFFFF"/>
-        </w:rPr>
-        <w:t>props.children</w:t>
-      </w:r>
-      <w:proofErr w:type="spellEnd"/>
-      <w:proofErr w:type="gramEnd"/>
-      <w:r>
-        <w:rPr>
-          <w:rFonts w:ascii="Times New Roman" w:hAnsi="Times New Roman" w:cs="Times New Roman"/>
-          <w:color w:val="202122"/>
-          <w:sz w:val="24"/>
-          <w:szCs w:val="24"/>
-          <w:shd w:val="clear" w:color="auto" w:fill="FFFFFF"/>
-        </w:rPr>
-        <w:t>}</w:t>
+        <w:t>{props.children}</w:t>
       </w:r>
     </w:p>
     <w:p>
@@ -4068,51 +3310,7 @@
           <w:szCs w:val="24"/>
           <w:shd w:val="clear" w:color="auto" w:fill="FFFFFF"/>
         </w:rPr>
-        <w:t xml:space="preserve">We can’t update props in react </w:t>
-      </w:r>
-      <w:proofErr w:type="spellStart"/>
-      <w:r>
-        <w:rPr>
-          <w:rFonts w:ascii="Times New Roman" w:hAnsi="Times New Roman" w:cs="Times New Roman"/>
-          <w:color w:val="202122"/>
-          <w:sz w:val="24"/>
-          <w:szCs w:val="24"/>
-          <w:shd w:val="clear" w:color="auto" w:fill="FFFFFF"/>
-        </w:rPr>
-        <w:t>js</w:t>
-      </w:r>
-      <w:proofErr w:type="spellEnd"/>
-      <w:r>
-        <w:rPr>
-          <w:rFonts w:ascii="Times New Roman" w:hAnsi="Times New Roman" w:cs="Times New Roman"/>
-          <w:color w:val="202122"/>
-          <w:sz w:val="24"/>
-          <w:szCs w:val="24"/>
-          <w:shd w:val="clear" w:color="auto" w:fill="FFFFFF"/>
-        </w:rPr>
-        <w:t xml:space="preserve"> because props are read-only. Moreover, we </w:t>
-      </w:r>
-      <w:proofErr w:type="spellStart"/>
-      <w:r>
-        <w:rPr>
-          <w:rFonts w:ascii="Times New Roman" w:hAnsi="Times New Roman" w:cs="Times New Roman"/>
-          <w:color w:val="202122"/>
-          <w:sz w:val="24"/>
-          <w:szCs w:val="24"/>
-          <w:shd w:val="clear" w:color="auto" w:fill="FFFFFF"/>
-        </w:rPr>
-        <w:t>can not</w:t>
-      </w:r>
-      <w:proofErr w:type="spellEnd"/>
-      <w:r>
-        <w:rPr>
-          <w:rFonts w:ascii="Times New Roman" w:hAnsi="Times New Roman" w:cs="Times New Roman"/>
-          <w:color w:val="202122"/>
-          <w:sz w:val="24"/>
-          <w:szCs w:val="24"/>
-          <w:shd w:val="clear" w:color="auto" w:fill="FFFFFF"/>
-        </w:rPr>
-        <w:t xml:space="preserve"> modify props received from parent to child.</w:t>
+        <w:t>We can’t update props in react js because props are read-only. Moreover, we can not modify props received from parent to child.</w:t>
       </w:r>
     </w:p>
     <w:p>
@@ -4168,29 +3366,7 @@
           <w:szCs w:val="24"/>
           <w:shd w:val="clear" w:color="auto" w:fill="FFFFFF"/>
         </w:rPr>
-        <w:t xml:space="preserve">Most important prototype used in React </w:t>
-      </w:r>
-      <w:proofErr w:type="spellStart"/>
-      <w:r>
-        <w:rPr>
-          <w:rFonts w:ascii="Times New Roman" w:hAnsi="Times New Roman" w:cs="Times New Roman"/>
-          <w:color w:val="202122"/>
-          <w:sz w:val="24"/>
-          <w:szCs w:val="24"/>
-          <w:shd w:val="clear" w:color="auto" w:fill="FFFFFF"/>
-        </w:rPr>
-        <w:t>js</w:t>
-      </w:r>
-      <w:proofErr w:type="spellEnd"/>
-      <w:r>
-        <w:rPr>
-          <w:rFonts w:ascii="Times New Roman" w:hAnsi="Times New Roman" w:cs="Times New Roman"/>
-          <w:color w:val="202122"/>
-          <w:sz w:val="24"/>
-          <w:szCs w:val="24"/>
-          <w:shd w:val="clear" w:color="auto" w:fill="FFFFFF"/>
-        </w:rPr>
-        <w:t xml:space="preserve"> are:</w:t>
+        <w:t>Most important prototype used in React js are:</w:t>
       </w:r>
     </w:p>
     <w:p>
@@ -4474,29 +3650,7 @@
           <w:szCs w:val="24"/>
           <w:shd w:val="clear" w:color="auto" w:fill="FFFFFF"/>
         </w:rPr>
-        <w:t xml:space="preserve">We create lists in React as we do in regular JavaScript. Lists display data in an ordered format. The traversal of lists is done using the </w:t>
-      </w:r>
-      <w:proofErr w:type="gramStart"/>
-      <w:r>
-        <w:rPr>
-          <w:rFonts w:ascii="Times New Roman" w:hAnsi="Times New Roman"/>
-          <w:color w:val="202122"/>
-          <w:sz w:val="24"/>
-          <w:szCs w:val="24"/>
-          <w:shd w:val="clear" w:color="auto" w:fill="FFFFFF"/>
-        </w:rPr>
-        <w:t>map(</w:t>
-      </w:r>
-      <w:proofErr w:type="gramEnd"/>
-      <w:r>
-        <w:rPr>
-          <w:rFonts w:ascii="Times New Roman" w:hAnsi="Times New Roman"/>
-          <w:color w:val="202122"/>
-          <w:sz w:val="24"/>
-          <w:szCs w:val="24"/>
-          <w:shd w:val="clear" w:color="auto" w:fill="FFFFFF"/>
-        </w:rPr>
-        <w:t>) function.</w:t>
+        <w:t>We create lists in React as we do in regular JavaScript. Lists display data in an ordered format. The traversal of lists is done using the map() function.</w:t>
       </w:r>
     </w:p>
     <w:p>
@@ -4563,39 +3717,15 @@
           <w:shd w:val="clear" w:color="auto" w:fill="FFFFFF"/>
         </w:rPr>
       </w:pPr>
-      <w:proofErr w:type="spellStart"/>
-      <w:proofErr w:type="gramStart"/>
-      <w:r>
-        <w:rPr>
-          <w:rFonts w:ascii="Times New Roman" w:hAnsi="Times New Roman"/>
-          <w:color w:val="202122"/>
-          <w:sz w:val="24"/>
-          <w:szCs w:val="24"/>
-          <w:shd w:val="clear" w:color="auto" w:fill="FFFFFF"/>
-        </w:rPr>
-        <w:t>componentDidMount</w:t>
-      </w:r>
-      <w:proofErr w:type="spellEnd"/>
-      <w:r>
-        <w:rPr>
-          <w:rFonts w:ascii="Times New Roman" w:hAnsi="Times New Roman"/>
-          <w:color w:val="202122"/>
-          <w:sz w:val="24"/>
-          <w:szCs w:val="24"/>
-          <w:shd w:val="clear" w:color="auto" w:fill="FFFFFF"/>
-        </w:rPr>
-        <w:t>(</w:t>
-      </w:r>
-      <w:proofErr w:type="gramEnd"/>
-      <w:r>
-        <w:rPr>
-          <w:rFonts w:ascii="Times New Roman" w:hAnsi="Times New Roman"/>
-          <w:color w:val="202122"/>
-          <w:sz w:val="24"/>
-          <w:szCs w:val="24"/>
-          <w:shd w:val="clear" w:color="auto" w:fill="FFFFFF"/>
-        </w:rPr>
-        <w:t>): Is executed when the component gets rendered and placed on the DOM.</w:t>
+      <w:r>
+        <w:rPr>
+          <w:rFonts w:ascii="Times New Roman" w:hAnsi="Times New Roman"/>
+          <w:color w:val="202122"/>
+          <w:sz w:val="24"/>
+          <w:szCs w:val="24"/>
+          <w:shd w:val="clear" w:color="auto" w:fill="FFFFFF"/>
+        </w:rPr>
+        <w:t>componentDidMount(): Is executed when the component gets rendered and placed on the DOM.</w:t>
       </w:r>
     </w:p>
     <w:p>
@@ -4615,39 +3745,15 @@
           <w:shd w:val="clear" w:color="auto" w:fill="FFFFFF"/>
         </w:rPr>
       </w:pPr>
-      <w:proofErr w:type="spellStart"/>
-      <w:proofErr w:type="gramStart"/>
-      <w:r>
-        <w:rPr>
-          <w:rFonts w:ascii="Times New Roman" w:hAnsi="Times New Roman"/>
-          <w:color w:val="202122"/>
-          <w:sz w:val="24"/>
-          <w:szCs w:val="24"/>
-          <w:shd w:val="clear" w:color="auto" w:fill="FFFFFF"/>
-        </w:rPr>
-        <w:t>shouldComponentUpdate</w:t>
-      </w:r>
-      <w:proofErr w:type="spellEnd"/>
-      <w:r>
-        <w:rPr>
-          <w:rFonts w:ascii="Times New Roman" w:hAnsi="Times New Roman"/>
-          <w:color w:val="202122"/>
-          <w:sz w:val="24"/>
-          <w:szCs w:val="24"/>
-          <w:shd w:val="clear" w:color="auto" w:fill="FFFFFF"/>
-        </w:rPr>
-        <w:t>(</w:t>
-      </w:r>
-      <w:proofErr w:type="gramEnd"/>
-      <w:r>
-        <w:rPr>
-          <w:rFonts w:ascii="Times New Roman" w:hAnsi="Times New Roman"/>
-          <w:color w:val="202122"/>
-          <w:sz w:val="24"/>
-          <w:szCs w:val="24"/>
-          <w:shd w:val="clear" w:color="auto" w:fill="FFFFFF"/>
-        </w:rPr>
-        <w:t>): Is invoked when a component determines changes to the DOM and returns a “true” or “false” value based on certain conditions.</w:t>
+      <w:r>
+        <w:rPr>
+          <w:rFonts w:ascii="Times New Roman" w:hAnsi="Times New Roman"/>
+          <w:color w:val="202122"/>
+          <w:sz w:val="24"/>
+          <w:szCs w:val="24"/>
+          <w:shd w:val="clear" w:color="auto" w:fill="FFFFFF"/>
+        </w:rPr>
+        <w:t>shouldComponentUpdate(): Is invoked when a component determines changes to the DOM and returns a “true” or “false” value based on certain conditions.</w:t>
       </w:r>
     </w:p>
     <w:p>
@@ -4667,39 +3773,15 @@
           <w:shd w:val="clear" w:color="auto" w:fill="FFFFFF"/>
         </w:rPr>
       </w:pPr>
-      <w:proofErr w:type="spellStart"/>
-      <w:proofErr w:type="gramStart"/>
-      <w:r>
-        <w:rPr>
-          <w:rFonts w:ascii="Times New Roman" w:hAnsi="Times New Roman"/>
-          <w:color w:val="202122"/>
-          <w:sz w:val="24"/>
-          <w:szCs w:val="24"/>
-          <w:shd w:val="clear" w:color="auto" w:fill="FFFFFF"/>
-        </w:rPr>
-        <w:t>componentDidUpdate</w:t>
-      </w:r>
-      <w:proofErr w:type="spellEnd"/>
-      <w:r>
-        <w:rPr>
-          <w:rFonts w:ascii="Times New Roman" w:hAnsi="Times New Roman"/>
-          <w:color w:val="202122"/>
-          <w:sz w:val="24"/>
-          <w:szCs w:val="24"/>
-          <w:shd w:val="clear" w:color="auto" w:fill="FFFFFF"/>
-        </w:rPr>
-        <w:t>(</w:t>
-      </w:r>
-      <w:proofErr w:type="gramEnd"/>
-      <w:r>
-        <w:rPr>
-          <w:rFonts w:ascii="Times New Roman" w:hAnsi="Times New Roman"/>
-          <w:color w:val="202122"/>
-          <w:sz w:val="24"/>
-          <w:szCs w:val="24"/>
-          <w:shd w:val="clear" w:color="auto" w:fill="FFFFFF"/>
-        </w:rPr>
-        <w:t>): Is invoked immediately after rendering takes place.</w:t>
+      <w:r>
+        <w:rPr>
+          <w:rFonts w:ascii="Times New Roman" w:hAnsi="Times New Roman"/>
+          <w:color w:val="202122"/>
+          <w:sz w:val="24"/>
+          <w:szCs w:val="24"/>
+          <w:shd w:val="clear" w:color="auto" w:fill="FFFFFF"/>
+        </w:rPr>
+        <w:t>componentDidUpdate(): Is invoked immediately after rendering takes place.</w:t>
       </w:r>
     </w:p>
     <w:p>
@@ -4719,39 +3801,15 @@
           <w:shd w:val="clear" w:color="auto" w:fill="FFFFFF"/>
         </w:rPr>
       </w:pPr>
-      <w:proofErr w:type="spellStart"/>
-      <w:proofErr w:type="gramStart"/>
-      <w:r>
-        <w:rPr>
-          <w:rFonts w:ascii="Times New Roman" w:hAnsi="Times New Roman"/>
-          <w:color w:val="202122"/>
-          <w:sz w:val="24"/>
-          <w:szCs w:val="24"/>
-          <w:shd w:val="clear" w:color="auto" w:fill="FFFFFF"/>
-        </w:rPr>
-        <w:t>componentWillUnmount</w:t>
-      </w:r>
-      <w:proofErr w:type="spellEnd"/>
-      <w:r>
-        <w:rPr>
-          <w:rFonts w:ascii="Times New Roman" w:hAnsi="Times New Roman"/>
-          <w:color w:val="202122"/>
-          <w:sz w:val="24"/>
-          <w:szCs w:val="24"/>
-          <w:shd w:val="clear" w:color="auto" w:fill="FFFFFF"/>
-        </w:rPr>
-        <w:t>(</w:t>
-      </w:r>
-      <w:proofErr w:type="gramEnd"/>
-      <w:r>
-        <w:rPr>
-          <w:rFonts w:ascii="Times New Roman" w:hAnsi="Times New Roman"/>
-          <w:color w:val="202122"/>
-          <w:sz w:val="24"/>
-          <w:szCs w:val="24"/>
-          <w:shd w:val="clear" w:color="auto" w:fill="FFFFFF"/>
-        </w:rPr>
-        <w:t>): Is invoked immediately before a component is destroyed and unmounted permanently.</w:t>
+      <w:r>
+        <w:rPr>
+          <w:rFonts w:ascii="Times New Roman" w:hAnsi="Times New Roman"/>
+          <w:color w:val="202122"/>
+          <w:sz w:val="24"/>
+          <w:szCs w:val="24"/>
+          <w:shd w:val="clear" w:color="auto" w:fill="FFFFFF"/>
+        </w:rPr>
+        <w:t>componentWillUnmount(): Is invoked immediately before a component is destroyed and unmounted permanently.</w:t>
       </w:r>
     </w:p>
     <w:p>
@@ -4908,29 +3966,7 @@
           <w:szCs w:val="24"/>
           <w:shd w:val="clear" w:color="auto" w:fill="FFFFFF"/>
         </w:rPr>
-        <w:t xml:space="preserve">It follows </w:t>
-      </w:r>
-      <w:proofErr w:type="spellStart"/>
-      <w:r>
-        <w:rPr>
-          <w:rFonts w:ascii="Times New Roman" w:hAnsi="Times New Roman"/>
-          <w:color w:val="202122"/>
-          <w:sz w:val="24"/>
-          <w:szCs w:val="24"/>
-          <w:shd w:val="clear" w:color="auto" w:fill="FFFFFF"/>
-        </w:rPr>
-        <w:t>uni</w:t>
-      </w:r>
-      <w:proofErr w:type="spellEnd"/>
-      <w:r>
-        <w:rPr>
-          <w:rFonts w:ascii="Times New Roman" w:hAnsi="Times New Roman"/>
-          <w:color w:val="202122"/>
-          <w:sz w:val="24"/>
-          <w:szCs w:val="24"/>
-          <w:shd w:val="clear" w:color="auto" w:fill="FFFFFF"/>
-        </w:rPr>
-        <w:t>-directional data flow or data binding.</w:t>
+        <w:t>It follows uni-directional data flow or data binding.</w:t>
       </w:r>
     </w:p>
     <w:p>
@@ -5237,29 +4273,7 @@
           <w:szCs w:val="24"/>
           <w:shd w:val="clear" w:color="auto" w:fill="FFFFFF"/>
         </w:rPr>
-        <w:t xml:space="preserve">Reducer </w:t>
-      </w:r>
-      <w:proofErr w:type="gramStart"/>
-      <w:r>
-        <w:rPr>
-          <w:rFonts w:ascii="Times New Roman" w:hAnsi="Times New Roman"/>
-          <w:color w:val="202122"/>
-          <w:sz w:val="24"/>
-          <w:szCs w:val="24"/>
-          <w:shd w:val="clear" w:color="auto" w:fill="FFFFFF"/>
-        </w:rPr>
-        <w:t>–  It</w:t>
-      </w:r>
-      <w:proofErr w:type="gramEnd"/>
-      <w:r>
-        <w:rPr>
-          <w:rFonts w:ascii="Times New Roman" w:hAnsi="Times New Roman"/>
-          <w:color w:val="202122"/>
-          <w:sz w:val="24"/>
-          <w:szCs w:val="24"/>
-          <w:shd w:val="clear" w:color="auto" w:fill="FFFFFF"/>
-        </w:rPr>
-        <w:t xml:space="preserve"> is a place to determine how the state will change.</w:t>
+        <w:t>Reducer –  It is a place to determine how the state will change.</w:t>
       </w:r>
     </w:p>
     <w:p>
@@ -5431,195 +4445,79 @@
           <w:szCs w:val="24"/>
           <w:shd w:val="clear" w:color="auto" w:fill="FFFFFF"/>
         </w:rPr>
-        <w:t xml:space="preserve">Why React uses </w:t>
-      </w:r>
-      <w:proofErr w:type="spellStart"/>
-      <w:r>
-        <w:rPr>
-          <w:rFonts w:ascii="Times New Roman" w:hAnsi="Times New Roman"/>
-          <w:b/>
-          <w:bCs/>
-          <w:color w:val="202122"/>
-          <w:sz w:val="24"/>
-          <w:szCs w:val="24"/>
-          <w:shd w:val="clear" w:color="auto" w:fill="FFFFFF"/>
-        </w:rPr>
-        <w:t>className</w:t>
-      </w:r>
-      <w:proofErr w:type="spellEnd"/>
-      <w:r>
-        <w:rPr>
-          <w:rFonts w:ascii="Times New Roman" w:hAnsi="Times New Roman"/>
-          <w:b/>
-          <w:bCs/>
-          <w:color w:val="202122"/>
-          <w:sz w:val="24"/>
-          <w:szCs w:val="24"/>
-          <w:shd w:val="clear" w:color="auto" w:fill="FFFFFF"/>
-        </w:rPr>
-        <w:t xml:space="preserve"> over class attribute?</w:t>
-      </w:r>
-    </w:p>
-    <w:p>
-      <w:pPr>
-        <w:spacing w:line="276" w:lineRule="auto"/>
-        <w:ind w:left="360"/>
-        <w:jc w:val="both"/>
-        <w:rPr>
-          <w:rFonts w:ascii="Times New Roman" w:hAnsi="Times New Roman"/>
-          <w:color w:val="202122"/>
-          <w:sz w:val="24"/>
-          <w:szCs w:val="24"/>
-          <w:shd w:val="clear" w:color="auto" w:fill="FFFFFF"/>
-        </w:rPr>
-      </w:pPr>
-      <w:r>
-        <w:rPr>
-          <w:rFonts w:ascii="Times New Roman" w:hAnsi="Times New Roman"/>
-          <w:color w:val="202122"/>
-          <w:sz w:val="24"/>
-          <w:szCs w:val="24"/>
-          <w:shd w:val="clear" w:color="auto" w:fill="FFFFFF"/>
-        </w:rPr>
-        <w:t xml:space="preserve">The attribute class is a keyword in JavaScript, and JSX is an extension of JavaScript. That's the principal reason why React uses </w:t>
-      </w:r>
-      <w:proofErr w:type="spellStart"/>
-      <w:r>
-        <w:rPr>
-          <w:rFonts w:ascii="Times New Roman" w:hAnsi="Times New Roman"/>
-          <w:color w:val="202122"/>
-          <w:sz w:val="24"/>
-          <w:szCs w:val="24"/>
-          <w:shd w:val="clear" w:color="auto" w:fill="FFFFFF"/>
-        </w:rPr>
-        <w:t>className</w:t>
-      </w:r>
-      <w:proofErr w:type="spellEnd"/>
-      <w:r>
-        <w:rPr>
-          <w:rFonts w:ascii="Times New Roman" w:hAnsi="Times New Roman"/>
-          <w:color w:val="202122"/>
-          <w:sz w:val="24"/>
-          <w:szCs w:val="24"/>
-          <w:shd w:val="clear" w:color="auto" w:fill="FFFFFF"/>
-        </w:rPr>
-        <w:t xml:space="preserve"> instead of class. Pass a string as the </w:t>
-      </w:r>
-      <w:proofErr w:type="spellStart"/>
-      <w:r>
-        <w:rPr>
-          <w:rFonts w:ascii="Times New Roman" w:hAnsi="Times New Roman"/>
-          <w:color w:val="202122"/>
-          <w:sz w:val="24"/>
-          <w:szCs w:val="24"/>
-          <w:shd w:val="clear" w:color="auto" w:fill="FFFFFF"/>
-        </w:rPr>
-        <w:t>className</w:t>
-      </w:r>
-      <w:proofErr w:type="spellEnd"/>
-      <w:r>
-        <w:rPr>
-          <w:rFonts w:ascii="Times New Roman" w:hAnsi="Times New Roman"/>
-          <w:color w:val="202122"/>
-          <w:sz w:val="24"/>
-          <w:szCs w:val="24"/>
-          <w:shd w:val="clear" w:color="auto" w:fill="FFFFFF"/>
-        </w:rPr>
-        <w:t xml:space="preserve"> prop.</w:t>
-      </w:r>
-    </w:p>
-    <w:p>
-      <w:pPr>
-        <w:spacing w:line="276" w:lineRule="auto"/>
-        <w:ind w:left="360"/>
-        <w:jc w:val="both"/>
-        <w:rPr>
-          <w:rFonts w:ascii="Times New Roman" w:hAnsi="Times New Roman"/>
-          <w:color w:val="202122"/>
-          <w:sz w:val="24"/>
-          <w:szCs w:val="24"/>
-          <w:shd w:val="clear" w:color="auto" w:fill="FFFFFF"/>
-        </w:rPr>
-      </w:pPr>
-      <w:proofErr w:type="gramStart"/>
-      <w:r>
-        <w:rPr>
-          <w:rFonts w:ascii="Times New Roman" w:hAnsi="Times New Roman"/>
-          <w:color w:val="202122"/>
-          <w:sz w:val="24"/>
-          <w:szCs w:val="24"/>
-          <w:shd w:val="clear" w:color="auto" w:fill="FFFFFF"/>
-        </w:rPr>
-        <w:t>render(</w:t>
-      </w:r>
-      <w:proofErr w:type="gramEnd"/>
-      <w:r>
-        <w:rPr>
-          <w:rFonts w:ascii="Times New Roman" w:hAnsi="Times New Roman"/>
-          <w:color w:val="202122"/>
-          <w:sz w:val="24"/>
-          <w:szCs w:val="24"/>
-          <w:shd w:val="clear" w:color="auto" w:fill="FFFFFF"/>
-        </w:rPr>
-        <w:t>) {</w:t>
-      </w:r>
-    </w:p>
-    <w:p>
-      <w:pPr>
-        <w:spacing w:line="276" w:lineRule="auto"/>
-        <w:ind w:left="360"/>
-        <w:jc w:val="both"/>
-        <w:rPr>
-          <w:rFonts w:ascii="Times New Roman" w:hAnsi="Times New Roman"/>
-          <w:color w:val="202122"/>
-          <w:sz w:val="24"/>
-          <w:szCs w:val="24"/>
-          <w:shd w:val="clear" w:color="auto" w:fill="FFFFFF"/>
-        </w:rPr>
-      </w:pPr>
-      <w:r>
-        <w:rPr>
-          <w:rFonts w:ascii="Times New Roman" w:hAnsi="Times New Roman"/>
-          <w:color w:val="202122"/>
-          <w:sz w:val="24"/>
-          <w:szCs w:val="24"/>
-          <w:shd w:val="clear" w:color="auto" w:fill="FFFFFF"/>
-        </w:rPr>
-        <w:t xml:space="preserve">  return &lt;span </w:t>
-      </w:r>
-      <w:proofErr w:type="spellStart"/>
-      <w:r>
-        <w:rPr>
-          <w:rFonts w:ascii="Times New Roman" w:hAnsi="Times New Roman"/>
-          <w:color w:val="202122"/>
-          <w:sz w:val="24"/>
-          <w:szCs w:val="24"/>
-          <w:shd w:val="clear" w:color="auto" w:fill="FFFFFF"/>
-        </w:rPr>
-        <w:t>className</w:t>
-      </w:r>
-      <w:proofErr w:type="spellEnd"/>
-      <w:proofErr w:type="gramStart"/>
-      <w:r>
-        <w:rPr>
-          <w:rFonts w:ascii="Times New Roman" w:hAnsi="Times New Roman"/>
-          <w:color w:val="202122"/>
-          <w:sz w:val="24"/>
-          <w:szCs w:val="24"/>
-          <w:shd w:val="clear" w:color="auto" w:fill="FFFFFF"/>
-        </w:rPr>
-        <w:t>={</w:t>
-      </w:r>
-      <w:proofErr w:type="gramEnd"/>
-      <w:r>
-        <w:rPr>
-          <w:rFonts w:ascii="Times New Roman" w:hAnsi="Times New Roman"/>
-          <w:color w:val="202122"/>
-          <w:sz w:val="24"/>
-          <w:szCs w:val="24"/>
-          <w:shd w:val="clear" w:color="auto" w:fill="FFFFFF"/>
-        </w:rPr>
-        <w:t>'menu navigation-menu'}&gt;{'Menu'}&lt;/span&gt;</w:t>
+        <w:t>Why React uses className over class attribute?</w:t>
+      </w:r>
+    </w:p>
+    <w:p>
+      <w:pPr>
+        <w:spacing w:line="276" w:lineRule="auto"/>
+        <w:ind w:left="360"/>
+        <w:jc w:val="both"/>
+        <w:rPr>
+          <w:rFonts w:ascii="Times New Roman" w:hAnsi="Times New Roman"/>
+          <w:color w:val="202122"/>
+          <w:sz w:val="24"/>
+          <w:szCs w:val="24"/>
+          <w:shd w:val="clear" w:color="auto" w:fill="FFFFFF"/>
+        </w:rPr>
+      </w:pPr>
+      <w:r>
+        <w:rPr>
+          <w:rFonts w:ascii="Times New Roman" w:hAnsi="Times New Roman"/>
+          <w:color w:val="202122"/>
+          <w:sz w:val="24"/>
+          <w:szCs w:val="24"/>
+          <w:shd w:val="clear" w:color="auto" w:fill="FFFFFF"/>
+        </w:rPr>
+        <w:t>The attribute class is a keyword in JavaScript, and JSX is an extension of JavaScript. That's the principal reason why React uses className instead of class. Pass a string as the className prop.</w:t>
+      </w:r>
+    </w:p>
+    <w:p>
+      <w:pPr>
+        <w:spacing w:line="276" w:lineRule="auto"/>
+        <w:ind w:left="360"/>
+        <w:jc w:val="both"/>
+        <w:rPr>
+          <w:rFonts w:ascii="Times New Roman" w:hAnsi="Times New Roman"/>
+          <w:color w:val="202122"/>
+          <w:sz w:val="24"/>
+          <w:szCs w:val="24"/>
+          <w:shd w:val="clear" w:color="auto" w:fill="FFFFFF"/>
+        </w:rPr>
+      </w:pPr>
+      <w:r>
+        <w:rPr>
+          <w:rFonts w:ascii="Times New Roman" w:hAnsi="Times New Roman"/>
+          <w:color w:val="202122"/>
+          <w:sz w:val="24"/>
+          <w:szCs w:val="24"/>
+          <w:shd w:val="clear" w:color="auto" w:fill="FFFFFF"/>
+        </w:rPr>
+        <w:t>render() {</w:t>
+      </w:r>
+    </w:p>
+    <w:p>
+      <w:pPr>
+        <w:spacing w:line="276" w:lineRule="auto"/>
+        <w:ind w:left="360"/>
+        <w:jc w:val="both"/>
+        <w:rPr>
+          <w:rFonts w:ascii="Times New Roman" w:hAnsi="Times New Roman"/>
+          <w:color w:val="202122"/>
+          <w:sz w:val="24"/>
+          <w:szCs w:val="24"/>
+          <w:shd w:val="clear" w:color="auto" w:fill="FFFFFF"/>
+        </w:rPr>
+      </w:pPr>
+      <w:r>
+        <w:rPr>
+          <w:rFonts w:ascii="Times New Roman" w:hAnsi="Times New Roman"/>
+          <w:color w:val="202122"/>
+          <w:sz w:val="24"/>
+          <w:szCs w:val="24"/>
+          <w:shd w:val="clear" w:color="auto" w:fill="FFFFFF"/>
+        </w:rPr>
+        <w:t xml:space="preserve">  return &lt;span className={'menu navigation-menu'}&gt;{'Menu'}&lt;/span&gt;</w:t>
       </w:r>
     </w:p>
     <w:p>
@@ -5690,79 +4588,31 @@
           <w:shd w:val="clear" w:color="auto" w:fill="FFFFFF"/>
         </w:rPr>
         <w:lastRenderedPageBreak/>
-        <w:t xml:space="preserve">Why fragments are better than container </w:t>
-      </w:r>
-      <w:proofErr w:type="spellStart"/>
-      <w:r>
-        <w:rPr>
-          <w:rFonts w:ascii="Times New Roman" w:hAnsi="Times New Roman"/>
-          <w:b/>
-          <w:bCs/>
-          <w:color w:val="202122"/>
-          <w:sz w:val="24"/>
-          <w:szCs w:val="24"/>
-          <w:shd w:val="clear" w:color="auto" w:fill="FFFFFF"/>
-        </w:rPr>
-        <w:t>divs</w:t>
-      </w:r>
-      <w:proofErr w:type="spellEnd"/>
-      <w:r>
-        <w:rPr>
-          <w:rFonts w:ascii="Times New Roman" w:hAnsi="Times New Roman"/>
-          <w:b/>
-          <w:bCs/>
-          <w:color w:val="202122"/>
-          <w:sz w:val="24"/>
-          <w:szCs w:val="24"/>
-          <w:shd w:val="clear" w:color="auto" w:fill="FFFFFF"/>
-        </w:rPr>
-        <w:t>?</w:t>
-      </w:r>
-    </w:p>
-    <w:p>
-      <w:pPr>
-        <w:spacing w:line="276" w:lineRule="auto"/>
-        <w:ind w:left="360"/>
-        <w:jc w:val="both"/>
-        <w:rPr>
-          <w:rFonts w:ascii="Times New Roman" w:hAnsi="Times New Roman"/>
-          <w:color w:val="202122"/>
-          <w:sz w:val="24"/>
-          <w:szCs w:val="24"/>
-          <w:shd w:val="clear" w:color="auto" w:fill="FFFFFF"/>
-        </w:rPr>
-      </w:pPr>
-      <w:r>
-        <w:rPr>
-          <w:rFonts w:ascii="Times New Roman" w:hAnsi="Times New Roman"/>
-          <w:color w:val="202122"/>
-          <w:sz w:val="24"/>
-          <w:szCs w:val="24"/>
-          <w:shd w:val="clear" w:color="auto" w:fill="FFFFFF"/>
-        </w:rPr>
-        <w:t xml:space="preserve">Below </w:t>
-      </w:r>
-      <w:proofErr w:type="gramStart"/>
-      <w:r>
-        <w:rPr>
-          <w:rFonts w:ascii="Times New Roman" w:hAnsi="Times New Roman"/>
-          <w:color w:val="202122"/>
-          <w:sz w:val="24"/>
-          <w:szCs w:val="24"/>
-          <w:shd w:val="clear" w:color="auto" w:fill="FFFFFF"/>
-        </w:rPr>
-        <w:t>are</w:t>
-      </w:r>
-      <w:proofErr w:type="gramEnd"/>
-      <w:r>
-        <w:rPr>
-          <w:rFonts w:ascii="Times New Roman" w:hAnsi="Times New Roman"/>
-          <w:color w:val="202122"/>
-          <w:sz w:val="24"/>
-          <w:szCs w:val="24"/>
-          <w:shd w:val="clear" w:color="auto" w:fill="FFFFFF"/>
-        </w:rPr>
-        <w:t xml:space="preserve"> the list of reasons to prefer fragments over container DOM elements,</w:t>
+        <w:t>Why fragments are better than container divs?</w:t>
+      </w:r>
+    </w:p>
+    <w:p>
+      <w:pPr>
+        <w:spacing w:line="276" w:lineRule="auto"/>
+        <w:ind w:left="360"/>
+        <w:jc w:val="both"/>
+        <w:rPr>
+          <w:rFonts w:ascii="Times New Roman" w:hAnsi="Times New Roman"/>
+          <w:color w:val="202122"/>
+          <w:sz w:val="24"/>
+          <w:szCs w:val="24"/>
+          <w:shd w:val="clear" w:color="auto" w:fill="FFFFFF"/>
+        </w:rPr>
+      </w:pPr>
+      <w:r>
+        <w:rPr>
+          <w:rFonts w:ascii="Times New Roman" w:hAnsi="Times New Roman"/>
+          <w:color w:val="202122"/>
+          <w:sz w:val="24"/>
+          <w:szCs w:val="24"/>
+          <w:shd w:val="clear" w:color="auto" w:fill="FFFFFF"/>
+        </w:rPr>
+        <w:t>Below are the list of reasons to prefer fragments over container DOM elements,</w:t>
       </w:r>
     </w:p>
     <w:p>
@@ -5818,29 +4668,7 @@
           <w:szCs w:val="24"/>
           <w:shd w:val="clear" w:color="auto" w:fill="FFFFFF"/>
         </w:rPr>
-        <w:t xml:space="preserve">Some CSS mechanisms like Flexbox and CSS Grid have a special parent-child relationships, and adding </w:t>
-      </w:r>
-      <w:proofErr w:type="spellStart"/>
-      <w:r>
-        <w:rPr>
-          <w:rFonts w:ascii="Times New Roman" w:hAnsi="Times New Roman"/>
-          <w:color w:val="202122"/>
-          <w:sz w:val="24"/>
-          <w:szCs w:val="24"/>
-          <w:shd w:val="clear" w:color="auto" w:fill="FFFFFF"/>
-        </w:rPr>
-        <w:t>divs</w:t>
-      </w:r>
-      <w:proofErr w:type="spellEnd"/>
-      <w:r>
-        <w:rPr>
-          <w:rFonts w:ascii="Times New Roman" w:hAnsi="Times New Roman"/>
-          <w:color w:val="202122"/>
-          <w:sz w:val="24"/>
-          <w:szCs w:val="24"/>
-          <w:shd w:val="clear" w:color="auto" w:fill="FFFFFF"/>
-        </w:rPr>
-        <w:t xml:space="preserve"> in the middle makes it hard to keep the desired layout.</w:t>
+        <w:t>Some CSS mechanisms like Flexbox and CSS Grid have a special parent-child relationships, and adding divs in the middle makes it hard to keep the desired layout.</w:t>
       </w:r>
     </w:p>
     <w:p>
@@ -5910,45 +4738,22 @@
           <w:szCs w:val="24"/>
           <w:shd w:val="clear" w:color="auto" w:fill="FFFFFF"/>
         </w:rPr>
-        <w:t xml:space="preserve">The style attribute accepts a JavaScript object with </w:t>
-      </w:r>
-      <w:proofErr w:type="spellStart"/>
-      <w:r>
-        <w:rPr>
-          <w:rFonts w:ascii="Times New Roman" w:hAnsi="Times New Roman"/>
-          <w:color w:val="202122"/>
-          <w:sz w:val="24"/>
-          <w:szCs w:val="24"/>
-          <w:shd w:val="clear" w:color="auto" w:fill="FFFFFF"/>
-        </w:rPr>
-        <w:t>camelCased</w:t>
-      </w:r>
-      <w:proofErr w:type="spellEnd"/>
-      <w:r>
-        <w:rPr>
-          <w:rFonts w:ascii="Times New Roman" w:hAnsi="Times New Roman"/>
-          <w:color w:val="202122"/>
-          <w:sz w:val="24"/>
-          <w:szCs w:val="24"/>
-          <w:shd w:val="clear" w:color="auto" w:fill="FFFFFF"/>
-        </w:rPr>
-        <w:t xml:space="preserve"> properties rather than a CSS string. This is consistent with the DOM style JavaScript property, is more efficient, and prevents XSS security holes.</w:t>
-      </w:r>
-    </w:p>
-    <w:p>
-      <w:pPr>
-        <w:spacing w:line="276" w:lineRule="auto"/>
-        <w:ind w:left="360"/>
-        <w:jc w:val="both"/>
-        <w:rPr>
-          <w:rFonts w:ascii="Times New Roman" w:hAnsi="Times New Roman"/>
-          <w:color w:val="202122"/>
-          <w:sz w:val="24"/>
-          <w:szCs w:val="24"/>
-          <w:shd w:val="clear" w:color="auto" w:fill="FFFFFF"/>
-        </w:rPr>
-      </w:pPr>
-      <w:proofErr w:type="gramStart"/>
+        <w:t>The style attribute accepts a JavaScript object with camelCased properties rather than a CSS string. This is consistent with the DOM style JavaScript property, is more efficient, and prevents XSS security holes.</w:t>
+      </w:r>
+    </w:p>
+    <w:p>
+      <w:pPr>
+        <w:spacing w:line="276" w:lineRule="auto"/>
+        <w:ind w:left="360"/>
+        <w:jc w:val="both"/>
+        <w:rPr>
+          <w:rFonts w:ascii="Times New Roman" w:hAnsi="Times New Roman"/>
+          <w:color w:val="202122"/>
+          <w:sz w:val="24"/>
+          <w:szCs w:val="24"/>
+          <w:shd w:val="clear" w:color="auto" w:fill="FFFFFF"/>
+        </w:rPr>
+      </w:pPr>
       <w:r>
         <w:rPr>
           <w:rFonts w:ascii="Times New Roman" w:hAnsi="Times New Roman"/>
@@ -5959,52 +4764,29 @@
         </w:rPr>
         <w:t>Example :</w:t>
       </w:r>
-      <w:proofErr w:type="gramEnd"/>
-    </w:p>
-    <w:p>
-      <w:pPr>
-        <w:spacing w:line="276" w:lineRule="auto"/>
-        <w:ind w:left="360"/>
-        <w:jc w:val="both"/>
-        <w:rPr>
-          <w:rFonts w:ascii="Times New Roman" w:hAnsi="Times New Roman"/>
-          <w:color w:val="202122"/>
-          <w:sz w:val="24"/>
-          <w:szCs w:val="24"/>
-          <w:shd w:val="clear" w:color="auto" w:fill="FFFFFF"/>
-        </w:rPr>
-      </w:pPr>
-      <w:r>
-        <w:rPr>
-          <w:rFonts w:ascii="Times New Roman" w:hAnsi="Times New Roman"/>
-          <w:color w:val="202122"/>
-          <w:sz w:val="24"/>
-          <w:szCs w:val="24"/>
-          <w:shd w:val="clear" w:color="auto" w:fill="FFFFFF"/>
-        </w:rPr>
-        <w:t xml:space="preserve">const </w:t>
-      </w:r>
-      <w:proofErr w:type="spellStart"/>
-      <w:r>
-        <w:rPr>
-          <w:rFonts w:ascii="Times New Roman" w:hAnsi="Times New Roman"/>
-          <w:color w:val="202122"/>
-          <w:sz w:val="24"/>
-          <w:szCs w:val="24"/>
-          <w:shd w:val="clear" w:color="auto" w:fill="FFFFFF"/>
-        </w:rPr>
-        <w:t>divStyle</w:t>
-      </w:r>
-      <w:proofErr w:type="spellEnd"/>
-      <w:r>
-        <w:rPr>
-          <w:rFonts w:ascii="Times New Roman" w:hAnsi="Times New Roman"/>
-          <w:color w:val="202122"/>
-          <w:sz w:val="24"/>
-          <w:szCs w:val="24"/>
-          <w:shd w:val="clear" w:color="auto" w:fill="FFFFFF"/>
-        </w:rPr>
-        <w:t xml:space="preserve"> = {</w:t>
+    </w:p>
+    <w:p>
+      <w:pPr>
+        <w:spacing w:line="276" w:lineRule="auto"/>
+        <w:ind w:left="360"/>
+        <w:jc w:val="both"/>
+        <w:rPr>
+          <w:rFonts w:ascii="Times New Roman" w:hAnsi="Times New Roman"/>
+          <w:color w:val="202122"/>
+          <w:sz w:val="24"/>
+          <w:szCs w:val="24"/>
+          <w:shd w:val="clear" w:color="auto" w:fill="FFFFFF"/>
+        </w:rPr>
+      </w:pPr>
+      <w:r>
+        <w:rPr>
+          <w:rFonts w:ascii="Times New Roman" w:hAnsi="Times New Roman"/>
+          <w:color w:val="202122"/>
+          <w:sz w:val="24"/>
+          <w:szCs w:val="24"/>
+          <w:shd w:val="clear" w:color="auto" w:fill="FFFFFF"/>
+        </w:rPr>
+        <w:t>const divStyle = {</w:t>
       </w:r>
     </w:p>
     <w:p>
@@ -6044,83 +4826,15 @@
           <w:shd w:val="clear" w:color="auto" w:fill="FFFFFF"/>
         </w:rPr>
       </w:pPr>
-      <w:proofErr w:type="spellStart"/>
-      <w:r>
-        <w:rPr>
-          <w:rFonts w:ascii="Times New Roman" w:hAnsi="Times New Roman"/>
-          <w:color w:val="202122"/>
-          <w:sz w:val="24"/>
-          <w:szCs w:val="24"/>
-          <w:shd w:val="clear" w:color="auto" w:fill="FFFFFF"/>
-        </w:rPr>
-        <w:t>backgroundImage</w:t>
-      </w:r>
-      <w:proofErr w:type="spellEnd"/>
-      <w:r>
-        <w:rPr>
-          <w:rFonts w:ascii="Times New Roman" w:hAnsi="Times New Roman"/>
-          <w:color w:val="202122"/>
-          <w:sz w:val="24"/>
-          <w:szCs w:val="24"/>
-          <w:shd w:val="clear" w:color="auto" w:fill="FFFFFF"/>
-        </w:rPr>
-        <w:t>: "</w:t>
-      </w:r>
-      <w:proofErr w:type="spellStart"/>
-      <w:proofErr w:type="gramStart"/>
-      <w:r>
-        <w:rPr>
-          <w:rFonts w:ascii="Times New Roman" w:hAnsi="Times New Roman"/>
-          <w:color w:val="202122"/>
-          <w:sz w:val="24"/>
-          <w:szCs w:val="24"/>
-          <w:shd w:val="clear" w:color="auto" w:fill="FFFFFF"/>
-        </w:rPr>
-        <w:t>url</w:t>
-      </w:r>
-      <w:proofErr w:type="spellEnd"/>
-      <w:r>
-        <w:rPr>
-          <w:rFonts w:ascii="Times New Roman" w:hAnsi="Times New Roman"/>
-          <w:color w:val="202122"/>
-          <w:sz w:val="24"/>
-          <w:szCs w:val="24"/>
-          <w:shd w:val="clear" w:color="auto" w:fill="FFFFFF"/>
-        </w:rPr>
-        <w:t>(</w:t>
-      </w:r>
-      <w:proofErr w:type="gramEnd"/>
-      <w:r>
-        <w:rPr>
-          <w:rFonts w:ascii="Times New Roman" w:hAnsi="Times New Roman"/>
-          <w:color w:val="202122"/>
-          <w:sz w:val="24"/>
-          <w:szCs w:val="24"/>
-          <w:shd w:val="clear" w:color="auto" w:fill="FFFFFF"/>
-        </w:rPr>
-        <w:t xml:space="preserve">" + </w:t>
-      </w:r>
-      <w:proofErr w:type="spellStart"/>
-      <w:r>
-        <w:rPr>
-          <w:rFonts w:ascii="Times New Roman" w:hAnsi="Times New Roman"/>
-          <w:color w:val="202122"/>
-          <w:sz w:val="24"/>
-          <w:szCs w:val="24"/>
-          <w:shd w:val="clear" w:color="auto" w:fill="FFFFFF"/>
-        </w:rPr>
-        <w:t>imgUrl</w:t>
-      </w:r>
-      <w:proofErr w:type="spellEnd"/>
-      <w:r>
-        <w:rPr>
-          <w:rFonts w:ascii="Times New Roman" w:hAnsi="Times New Roman"/>
-          <w:color w:val="202122"/>
-          <w:sz w:val="24"/>
-          <w:szCs w:val="24"/>
-          <w:shd w:val="clear" w:color="auto" w:fill="FFFFFF"/>
-        </w:rPr>
-        <w:t xml:space="preserve"> + ")",</w:t>
+      <w:r>
+        <w:rPr>
+          <w:rFonts w:ascii="Times New Roman" w:hAnsi="Times New Roman"/>
+          <w:color w:val="202122"/>
+          <w:sz w:val="24"/>
+          <w:szCs w:val="24"/>
+          <w:shd w:val="clear" w:color="auto" w:fill="FFFFFF"/>
+        </w:rPr>
+        <w:t>backgroundImage: "url(" + imgUrl + ")",</w:t>
       </w:r>
     </w:p>
     <w:p>
@@ -6168,109 +4882,31 @@
           <w:szCs w:val="24"/>
           <w:shd w:val="clear" w:color="auto" w:fill="FFFFFF"/>
         </w:rPr>
-        <w:t xml:space="preserve">function </w:t>
-      </w:r>
-      <w:proofErr w:type="spellStart"/>
-      <w:proofErr w:type="gramStart"/>
-      <w:r>
-        <w:rPr>
-          <w:rFonts w:ascii="Times New Roman" w:hAnsi="Times New Roman"/>
-          <w:color w:val="202122"/>
-          <w:sz w:val="24"/>
-          <w:szCs w:val="24"/>
-          <w:shd w:val="clear" w:color="auto" w:fill="FFFFFF"/>
-        </w:rPr>
-        <w:t>HelloWorldComponent</w:t>
-      </w:r>
-      <w:proofErr w:type="spellEnd"/>
-      <w:r>
-        <w:rPr>
-          <w:rFonts w:ascii="Times New Roman" w:hAnsi="Times New Roman"/>
-          <w:color w:val="202122"/>
-          <w:sz w:val="24"/>
-          <w:szCs w:val="24"/>
-          <w:shd w:val="clear" w:color="auto" w:fill="FFFFFF"/>
-        </w:rPr>
-        <w:t>(</w:t>
-      </w:r>
-      <w:proofErr w:type="gramEnd"/>
-      <w:r>
-        <w:rPr>
-          <w:rFonts w:ascii="Times New Roman" w:hAnsi="Times New Roman"/>
-          <w:color w:val="202122"/>
-          <w:sz w:val="24"/>
-          <w:szCs w:val="24"/>
-          <w:shd w:val="clear" w:color="auto" w:fill="FFFFFF"/>
-        </w:rPr>
-        <w:t>) {</w:t>
-      </w:r>
-    </w:p>
-    <w:p>
-      <w:pPr>
-        <w:spacing w:line="276" w:lineRule="auto"/>
-        <w:ind w:left="360"/>
-        <w:jc w:val="both"/>
-        <w:rPr>
-          <w:rFonts w:ascii="Times New Roman" w:hAnsi="Times New Roman"/>
-          <w:color w:val="202122"/>
-          <w:sz w:val="24"/>
-          <w:szCs w:val="24"/>
-          <w:shd w:val="clear" w:color="auto" w:fill="FFFFFF"/>
-        </w:rPr>
-      </w:pPr>
-      <w:r>
-        <w:rPr>
-          <w:rFonts w:ascii="Times New Roman" w:hAnsi="Times New Roman"/>
-          <w:color w:val="202122"/>
-          <w:sz w:val="24"/>
-          <w:szCs w:val="24"/>
-          <w:shd w:val="clear" w:color="auto" w:fill="FFFFFF"/>
-        </w:rPr>
-        <w:t xml:space="preserve">  return &lt;div style={</w:t>
-      </w:r>
-      <w:proofErr w:type="spellStart"/>
-      <w:r>
-        <w:rPr>
-          <w:rFonts w:ascii="Times New Roman" w:hAnsi="Times New Roman"/>
-          <w:color w:val="202122"/>
-          <w:sz w:val="24"/>
-          <w:szCs w:val="24"/>
-          <w:shd w:val="clear" w:color="auto" w:fill="FFFFFF"/>
-        </w:rPr>
-        <w:t>divStyle</w:t>
-      </w:r>
-      <w:proofErr w:type="spellEnd"/>
-      <w:r>
-        <w:rPr>
-          <w:rFonts w:ascii="Times New Roman" w:hAnsi="Times New Roman"/>
-          <w:color w:val="202122"/>
-          <w:sz w:val="24"/>
-          <w:szCs w:val="24"/>
-          <w:shd w:val="clear" w:color="auto" w:fill="FFFFFF"/>
-        </w:rPr>
-        <w:t xml:space="preserve">}&gt;Hello </w:t>
-      </w:r>
-      <w:proofErr w:type="gramStart"/>
-      <w:r>
-        <w:rPr>
-          <w:rFonts w:ascii="Times New Roman" w:hAnsi="Times New Roman"/>
-          <w:color w:val="202122"/>
-          <w:sz w:val="24"/>
-          <w:szCs w:val="24"/>
-          <w:shd w:val="clear" w:color="auto" w:fill="FFFFFF"/>
-        </w:rPr>
-        <w:t>World!&lt;</w:t>
-      </w:r>
-      <w:proofErr w:type="gramEnd"/>
-      <w:r>
-        <w:rPr>
-          <w:rFonts w:ascii="Times New Roman" w:hAnsi="Times New Roman"/>
-          <w:color w:val="202122"/>
-          <w:sz w:val="24"/>
-          <w:szCs w:val="24"/>
-          <w:shd w:val="clear" w:color="auto" w:fill="FFFFFF"/>
-        </w:rPr>
-        <w:t>/div&gt;;</w:t>
+        <w:t>function HelloWorldComponent() {</w:t>
+      </w:r>
+    </w:p>
+    <w:p>
+      <w:pPr>
+        <w:spacing w:line="276" w:lineRule="auto"/>
+        <w:ind w:left="360"/>
+        <w:jc w:val="both"/>
+        <w:rPr>
+          <w:rFonts w:ascii="Times New Roman" w:hAnsi="Times New Roman"/>
+          <w:color w:val="202122"/>
+          <w:sz w:val="24"/>
+          <w:szCs w:val="24"/>
+          <w:shd w:val="clear" w:color="auto" w:fill="FFFFFF"/>
+        </w:rPr>
+      </w:pPr>
+      <w:r>
+        <w:rPr>
+          <w:rFonts w:ascii="Times New Roman" w:hAnsi="Times New Roman"/>
+          <w:color w:val="202122"/>
+          <w:sz w:val="24"/>
+          <w:szCs w:val="24"/>
+          <w:shd w:val="clear" w:color="auto" w:fill="FFFFFF"/>
+        </w:rPr>
+        <w:t xml:space="preserve">  return &lt;div style={divStyle}&gt;Hello World!&lt;/div&gt;;</w:t>
       </w:r>
     </w:p>
     <w:p>
@@ -6364,29 +5000,7 @@
           <w:szCs w:val="24"/>
           <w:shd w:val="clear" w:color="auto" w:fill="FFFFFF"/>
         </w:rPr>
-        <w:t xml:space="preserve">You can simply use </w:t>
-      </w:r>
-      <w:proofErr w:type="spellStart"/>
-      <w:r>
-        <w:rPr>
-          <w:rFonts w:ascii="Times New Roman" w:hAnsi="Times New Roman"/>
-          <w:color w:val="202122"/>
-          <w:sz w:val="24"/>
-          <w:szCs w:val="24"/>
-          <w:shd w:val="clear" w:color="auto" w:fill="FFFFFF"/>
-        </w:rPr>
-        <w:t>Array.prototype.map</w:t>
-      </w:r>
-      <w:proofErr w:type="spellEnd"/>
-      <w:r>
-        <w:rPr>
-          <w:rFonts w:ascii="Times New Roman" w:hAnsi="Times New Roman"/>
-          <w:color w:val="202122"/>
-          <w:sz w:val="24"/>
-          <w:szCs w:val="24"/>
-          <w:shd w:val="clear" w:color="auto" w:fill="FFFFFF"/>
-        </w:rPr>
-        <w:t xml:space="preserve"> with ES6 arrow function syntax.</w:t>
+        <w:t>You can simply use Array.prototype.map with ES6 arrow function syntax.</w:t>
       </w:r>
     </w:p>
     <w:p>
@@ -6458,75 +5072,31 @@
           <w:szCs w:val="24"/>
           <w:shd w:val="clear" w:color="auto" w:fill="FFFFFF"/>
         </w:rPr>
-        <w:t xml:space="preserve">  {</w:t>
-      </w:r>
-      <w:proofErr w:type="spellStart"/>
-      <w:r>
-        <w:rPr>
-          <w:rFonts w:ascii="Times New Roman" w:hAnsi="Times New Roman"/>
-          <w:color w:val="202122"/>
-          <w:sz w:val="24"/>
-          <w:szCs w:val="24"/>
-          <w:shd w:val="clear" w:color="auto" w:fill="FFFFFF"/>
-        </w:rPr>
-        <w:t>items.map</w:t>
-      </w:r>
-      <w:proofErr w:type="spellEnd"/>
-      <w:r>
-        <w:rPr>
-          <w:rFonts w:ascii="Times New Roman" w:hAnsi="Times New Roman"/>
-          <w:color w:val="202122"/>
-          <w:sz w:val="24"/>
-          <w:szCs w:val="24"/>
-          <w:shd w:val="clear" w:color="auto" w:fill="FFFFFF"/>
-        </w:rPr>
-        <w:t>((item) =&gt; (</w:t>
-      </w:r>
-    </w:p>
-    <w:p>
-      <w:pPr>
-        <w:spacing w:line="276" w:lineRule="auto"/>
-        <w:ind w:left="360"/>
-        <w:jc w:val="both"/>
-        <w:rPr>
-          <w:rFonts w:ascii="Times New Roman" w:hAnsi="Times New Roman"/>
-          <w:color w:val="202122"/>
-          <w:sz w:val="24"/>
-          <w:szCs w:val="24"/>
-          <w:shd w:val="clear" w:color="auto" w:fill="FFFFFF"/>
-        </w:rPr>
-      </w:pPr>
-      <w:r>
-        <w:rPr>
-          <w:rFonts w:ascii="Times New Roman" w:hAnsi="Times New Roman"/>
-          <w:color w:val="202122"/>
-          <w:sz w:val="24"/>
-          <w:szCs w:val="24"/>
-          <w:shd w:val="clear" w:color="auto" w:fill="FFFFFF"/>
-        </w:rPr>
-        <w:t>&lt;</w:t>
-      </w:r>
-      <w:proofErr w:type="spellStart"/>
-      <w:r>
-        <w:rPr>
-          <w:rFonts w:ascii="Times New Roman" w:hAnsi="Times New Roman"/>
-          <w:color w:val="202122"/>
-          <w:sz w:val="24"/>
-          <w:szCs w:val="24"/>
-          <w:shd w:val="clear" w:color="auto" w:fill="FFFFFF"/>
-        </w:rPr>
-        <w:t>SomeComponent</w:t>
-      </w:r>
-      <w:proofErr w:type="spellEnd"/>
-      <w:r>
-        <w:rPr>
-          <w:rFonts w:ascii="Times New Roman" w:hAnsi="Times New Roman"/>
-          <w:color w:val="202122"/>
-          <w:sz w:val="24"/>
-          <w:szCs w:val="24"/>
-          <w:shd w:val="clear" w:color="auto" w:fill="FFFFFF"/>
-        </w:rPr>
-        <w:t xml:space="preserve"> key={item.id} name={item.name} /&gt;</w:t>
+        <w:t xml:space="preserve">  {items.map((item) =&gt; (</w:t>
+      </w:r>
+    </w:p>
+    <w:p>
+      <w:pPr>
+        <w:spacing w:line="276" w:lineRule="auto"/>
+        <w:ind w:left="360"/>
+        <w:jc w:val="both"/>
+        <w:rPr>
+          <w:rFonts w:ascii="Times New Roman" w:hAnsi="Times New Roman"/>
+          <w:color w:val="202122"/>
+          <w:sz w:val="24"/>
+          <w:szCs w:val="24"/>
+          <w:shd w:val="clear" w:color="auto" w:fill="FFFFFF"/>
+        </w:rPr>
+      </w:pPr>
+      <w:r>
+        <w:rPr>
+          <w:rFonts w:ascii="Times New Roman" w:hAnsi="Times New Roman"/>
+          <w:color w:val="202122"/>
+          <w:sz w:val="24"/>
+          <w:szCs w:val="24"/>
+          <w:shd w:val="clear" w:color="auto" w:fill="FFFFFF"/>
+        </w:rPr>
+        <w:t>&lt;SomeComponent key={item.id} name={item.name} /&gt;</w:t>
       </w:r>
     </w:p>
     <w:p>
@@ -7111,33 +5681,7 @@
           <w:szCs w:val="24"/>
           <w:shd w:val="clear" w:color="auto" w:fill="FFFFFF"/>
         </w:rPr>
-        <w:t xml:space="preserve">Can JavaScript </w:t>
-      </w:r>
-      <w:proofErr w:type="spellStart"/>
-      <w:r>
-        <w:rPr>
-          <w:rFonts w:ascii="Times New Roman" w:hAnsi="Times New Roman"/>
-          <w:b/>
-          <w:bCs/>
-          <w:color w:val="202122"/>
-          <w:sz w:val="24"/>
-          <w:szCs w:val="24"/>
-          <w:shd w:val="clear" w:color="auto" w:fill="FFFFFF"/>
-        </w:rPr>
-        <w:t>urls</w:t>
-      </w:r>
-      <w:proofErr w:type="spellEnd"/>
-      <w:r>
-        <w:rPr>
-          <w:rFonts w:ascii="Times New Roman" w:hAnsi="Times New Roman"/>
-          <w:b/>
-          <w:bCs/>
-          <w:color w:val="202122"/>
-          <w:sz w:val="24"/>
-          <w:szCs w:val="24"/>
-          <w:shd w:val="clear" w:color="auto" w:fill="FFFFFF"/>
-        </w:rPr>
-        <w:t xml:space="preserve"> be used in React 16.9?</w:t>
+        <w:t>Can JavaScript urls be used in React 16.9?</w:t>
       </w:r>
     </w:p>
     <w:p>
@@ -7732,29 +6276,7 @@
           <w:szCs w:val="24"/>
           <w:shd w:val="clear" w:color="auto" w:fill="FFFFFF"/>
         </w:rPr>
-        <w:t xml:space="preserve">By using reference rather than using </w:t>
-      </w:r>
-      <w:proofErr w:type="spellStart"/>
-      <w:r>
-        <w:rPr>
-          <w:rFonts w:ascii="Times New Roman" w:hAnsi="Times New Roman"/>
-          <w:color w:val="202122"/>
-          <w:sz w:val="24"/>
-          <w:szCs w:val="24"/>
-          <w:shd w:val="clear" w:color="auto" w:fill="FFFFFF"/>
-        </w:rPr>
-        <w:t>displayName</w:t>
-      </w:r>
-      <w:proofErr w:type="spellEnd"/>
-      <w:r>
-        <w:rPr>
-          <w:rFonts w:ascii="Times New Roman" w:hAnsi="Times New Roman"/>
-          <w:color w:val="202122"/>
-          <w:sz w:val="24"/>
-          <w:szCs w:val="24"/>
-          <w:shd w:val="clear" w:color="auto" w:fill="FFFFFF"/>
-        </w:rPr>
-        <w:t xml:space="preserve"> because it provides a clear and concise name for the component.</w:t>
+        <w:t>By using reference rather than using displayName because it provides a clear and concise name for the component.</w:t>
       </w:r>
     </w:p>
     <w:p>
@@ -7894,29 +6416,7 @@
           <w:szCs w:val="24"/>
           <w:shd w:val="clear" w:color="auto" w:fill="FFFFFF"/>
         </w:rPr>
-        <w:t xml:space="preserve">Children prop </w:t>
-      </w:r>
-      <w:proofErr w:type="gramStart"/>
-      <w:r>
-        <w:rPr>
-          <w:rFonts w:ascii="Times New Roman" w:hAnsi="Times New Roman"/>
-          <w:color w:val="202122"/>
-          <w:sz w:val="24"/>
-          <w:szCs w:val="24"/>
-          <w:shd w:val="clear" w:color="auto" w:fill="FFFFFF"/>
-        </w:rPr>
-        <w:t>are</w:t>
-      </w:r>
-      <w:proofErr w:type="gramEnd"/>
-      <w:r>
-        <w:rPr>
-          <w:rFonts w:ascii="Times New Roman" w:hAnsi="Times New Roman"/>
-          <w:color w:val="202122"/>
-          <w:sz w:val="24"/>
-          <w:szCs w:val="24"/>
-          <w:shd w:val="clear" w:color="auto" w:fill="FFFFFF"/>
-        </w:rPr>
-        <w:t xml:space="preserve"> used to pass data from the parent component to the children component.</w:t>
+        <w:t>Children prop are used to pass data from the parent component to the children component.</w:t>
       </w:r>
     </w:p>
     <w:p>
@@ -8113,51 +6613,7 @@
           <w:szCs w:val="24"/>
           <w:shd w:val="clear" w:color="auto" w:fill="FFFFFF"/>
         </w:rPr>
-        <w:t xml:space="preserve">React Router is available as </w:t>
-      </w:r>
-      <w:proofErr w:type="gramStart"/>
-      <w:r>
-        <w:rPr>
-          <w:rFonts w:ascii="Times New Roman" w:hAnsi="Times New Roman"/>
-          <w:color w:val="202122"/>
-          <w:sz w:val="24"/>
-          <w:szCs w:val="24"/>
-          <w:shd w:val="clear" w:color="auto" w:fill="FFFFFF"/>
-        </w:rPr>
-        <w:t>an</w:t>
-      </w:r>
-      <w:proofErr w:type="gramEnd"/>
-      <w:r>
-        <w:rPr>
-          <w:rFonts w:ascii="Times New Roman" w:hAnsi="Times New Roman"/>
-          <w:color w:val="202122"/>
-          <w:sz w:val="24"/>
-          <w:szCs w:val="24"/>
-          <w:shd w:val="clear" w:color="auto" w:fill="FFFFFF"/>
-        </w:rPr>
-        <w:t xml:space="preserve"> </w:t>
-      </w:r>
-      <w:proofErr w:type="spellStart"/>
-      <w:r>
-        <w:rPr>
-          <w:rFonts w:ascii="Times New Roman" w:hAnsi="Times New Roman"/>
-          <w:color w:val="202122"/>
-          <w:sz w:val="24"/>
-          <w:szCs w:val="24"/>
-          <w:shd w:val="clear" w:color="auto" w:fill="FFFFFF"/>
-        </w:rPr>
-        <w:t>npm</w:t>
-      </w:r>
-      <w:proofErr w:type="spellEnd"/>
-      <w:r>
-        <w:rPr>
-          <w:rFonts w:ascii="Times New Roman" w:hAnsi="Times New Roman"/>
-          <w:color w:val="202122"/>
-          <w:sz w:val="24"/>
-          <w:szCs w:val="24"/>
-          <w:shd w:val="clear" w:color="auto" w:fill="FFFFFF"/>
-        </w:rPr>
-        <w:t xml:space="preserve"> package, and can be added to your application with a single line of code. Once installed, you can define your routes in your application and use the component to link between them.</w:t>
+        <w:t>React Router is available as an npm package, and can be added to your application with a single line of code. Once installed, you can define your routes in your application and use the component to link between them.</w:t>
       </w:r>
     </w:p>
     <w:p>
@@ -8307,51 +6763,7 @@
           <w:szCs w:val="24"/>
           <w:shd w:val="clear" w:color="auto" w:fill="FFFFFF"/>
         </w:rPr>
-        <w:t xml:space="preserve">We can use </w:t>
-      </w:r>
-      <w:proofErr w:type="spellStart"/>
-      <w:r>
-        <w:rPr>
-          <w:rFonts w:ascii="Times New Roman" w:hAnsi="Times New Roman"/>
-          <w:color w:val="202122"/>
-          <w:sz w:val="24"/>
-          <w:szCs w:val="24"/>
-          <w:shd w:val="clear" w:color="auto" w:fill="FFFFFF"/>
-        </w:rPr>
-        <w:t>useEffect</w:t>
-      </w:r>
-      <w:proofErr w:type="spellEnd"/>
-      <w:r>
-        <w:rPr>
-          <w:rFonts w:ascii="Times New Roman" w:hAnsi="Times New Roman"/>
-          <w:color w:val="202122"/>
-          <w:sz w:val="24"/>
-          <w:szCs w:val="24"/>
-          <w:shd w:val="clear" w:color="auto" w:fill="FFFFFF"/>
-        </w:rPr>
-        <w:t xml:space="preserve"> that fetches the data through </w:t>
-      </w:r>
-      <w:proofErr w:type="spellStart"/>
-      <w:r>
-        <w:rPr>
-          <w:rFonts w:ascii="Times New Roman" w:hAnsi="Times New Roman"/>
-          <w:color w:val="202122"/>
-          <w:sz w:val="24"/>
-          <w:szCs w:val="24"/>
-          <w:shd w:val="clear" w:color="auto" w:fill="FFFFFF"/>
-        </w:rPr>
-        <w:t>axios</w:t>
-      </w:r>
-      <w:proofErr w:type="spellEnd"/>
-      <w:r>
-        <w:rPr>
-          <w:rFonts w:ascii="Times New Roman" w:hAnsi="Times New Roman"/>
-          <w:color w:val="202122"/>
-          <w:sz w:val="24"/>
-          <w:szCs w:val="24"/>
-          <w:shd w:val="clear" w:color="auto" w:fill="FFFFFF"/>
-        </w:rPr>
-        <w:t xml:space="preserve"> from the API</w:t>
+        <w:t>We can use useEffect that fetches the data through axios from the API</w:t>
       </w:r>
       <w:r>
         <w:rPr>
@@ -8709,39 +7121,15 @@
           <w:shd w:val="clear" w:color="auto" w:fill="FFFFFF"/>
         </w:rPr>
       </w:pPr>
-      <w:proofErr w:type="spellStart"/>
-      <w:proofErr w:type="gramStart"/>
-      <w:r>
-        <w:rPr>
-          <w:rFonts w:ascii="Times New Roman" w:hAnsi="Times New Roman"/>
-          <w:color w:val="202122"/>
-          <w:sz w:val="24"/>
-          <w:szCs w:val="24"/>
-          <w:shd w:val="clear" w:color="auto" w:fill="FFFFFF"/>
-        </w:rPr>
-        <w:t>componentDidCatch</w:t>
-      </w:r>
-      <w:proofErr w:type="spellEnd"/>
-      <w:r>
-        <w:rPr>
-          <w:rFonts w:ascii="Times New Roman" w:hAnsi="Times New Roman"/>
-          <w:color w:val="202122"/>
-          <w:sz w:val="24"/>
-          <w:szCs w:val="24"/>
-          <w:shd w:val="clear" w:color="auto" w:fill="FFFFFF"/>
-        </w:rPr>
-        <w:t>(</w:t>
-      </w:r>
-      <w:proofErr w:type="gramEnd"/>
-      <w:r>
-        <w:rPr>
-          <w:rFonts w:ascii="Times New Roman" w:hAnsi="Times New Roman"/>
-          <w:color w:val="202122"/>
-          <w:sz w:val="24"/>
-          <w:szCs w:val="24"/>
-          <w:shd w:val="clear" w:color="auto" w:fill="FFFFFF"/>
-        </w:rPr>
-        <w:t>)</w:t>
+      <w:r>
+        <w:rPr>
+          <w:rFonts w:ascii="Times New Roman" w:hAnsi="Times New Roman"/>
+          <w:color w:val="202122"/>
+          <w:sz w:val="24"/>
+          <w:szCs w:val="24"/>
+          <w:shd w:val="clear" w:color="auto" w:fill="FFFFFF"/>
+        </w:rPr>
+        <w:t>componentDidCatch()</w:t>
       </w:r>
     </w:p>
     <w:p>
@@ -8789,127 +7177,31 @@
           <w:szCs w:val="24"/>
           <w:shd w:val="clear" w:color="auto" w:fill="FFFFFF"/>
         </w:rPr>
-        <w:t xml:space="preserve">What is the purpose of callback function as an argument of </w:t>
-      </w:r>
-      <w:proofErr w:type="spellStart"/>
-      <w:proofErr w:type="gramStart"/>
-      <w:r>
-        <w:rPr>
-          <w:rFonts w:ascii="Times New Roman" w:hAnsi="Times New Roman"/>
-          <w:b/>
-          <w:bCs/>
-          <w:color w:val="202122"/>
-          <w:sz w:val="24"/>
-          <w:szCs w:val="24"/>
-          <w:shd w:val="clear" w:color="auto" w:fill="FFFFFF"/>
-        </w:rPr>
-        <w:t>setState</w:t>
-      </w:r>
-      <w:proofErr w:type="spellEnd"/>
-      <w:r>
-        <w:rPr>
-          <w:rFonts w:ascii="Times New Roman" w:hAnsi="Times New Roman"/>
-          <w:b/>
-          <w:bCs/>
-          <w:color w:val="202122"/>
-          <w:sz w:val="24"/>
-          <w:szCs w:val="24"/>
-          <w:shd w:val="clear" w:color="auto" w:fill="FFFFFF"/>
-        </w:rPr>
-        <w:t>(</w:t>
-      </w:r>
-      <w:proofErr w:type="gramEnd"/>
-      <w:r>
-        <w:rPr>
-          <w:rFonts w:ascii="Times New Roman" w:hAnsi="Times New Roman"/>
-          <w:b/>
-          <w:bCs/>
-          <w:color w:val="202122"/>
-          <w:sz w:val="24"/>
-          <w:szCs w:val="24"/>
-          <w:shd w:val="clear" w:color="auto" w:fill="FFFFFF"/>
-        </w:rPr>
-        <w:t>)?</w:t>
-      </w:r>
-    </w:p>
-    <w:p>
-      <w:pPr>
-        <w:spacing w:line="276" w:lineRule="auto"/>
-        <w:ind w:left="360"/>
-        <w:jc w:val="both"/>
-        <w:rPr>
-          <w:rFonts w:ascii="Times New Roman" w:hAnsi="Times New Roman"/>
-          <w:color w:val="202122"/>
-          <w:sz w:val="24"/>
-          <w:szCs w:val="24"/>
-          <w:shd w:val="clear" w:color="auto" w:fill="FFFFFF"/>
-        </w:rPr>
-      </w:pPr>
-      <w:r>
-        <w:rPr>
-          <w:rFonts w:ascii="Times New Roman" w:hAnsi="Times New Roman"/>
-          <w:color w:val="202122"/>
-          <w:sz w:val="24"/>
-          <w:szCs w:val="24"/>
-          <w:shd w:val="clear" w:color="auto" w:fill="FFFFFF"/>
-        </w:rPr>
-        <w:t xml:space="preserve">The callback function is invoked when </w:t>
-      </w:r>
-      <w:proofErr w:type="spellStart"/>
-      <w:r>
-        <w:rPr>
-          <w:rFonts w:ascii="Times New Roman" w:hAnsi="Times New Roman"/>
-          <w:color w:val="202122"/>
-          <w:sz w:val="24"/>
-          <w:szCs w:val="24"/>
-          <w:shd w:val="clear" w:color="auto" w:fill="FFFFFF"/>
-        </w:rPr>
-        <w:t>setState</w:t>
-      </w:r>
-      <w:proofErr w:type="spellEnd"/>
-      <w:r>
-        <w:rPr>
-          <w:rFonts w:ascii="Times New Roman" w:hAnsi="Times New Roman"/>
-          <w:color w:val="202122"/>
-          <w:sz w:val="24"/>
-          <w:szCs w:val="24"/>
-          <w:shd w:val="clear" w:color="auto" w:fill="FFFFFF"/>
-        </w:rPr>
-        <w:t xml:space="preserve"> finished and the component gets rendered. Since </w:t>
-      </w:r>
-      <w:proofErr w:type="spellStart"/>
-      <w:proofErr w:type="gramStart"/>
-      <w:r>
-        <w:rPr>
-          <w:rFonts w:ascii="Times New Roman" w:hAnsi="Times New Roman"/>
-          <w:color w:val="202122"/>
-          <w:sz w:val="24"/>
-          <w:szCs w:val="24"/>
-          <w:shd w:val="clear" w:color="auto" w:fill="FFFFFF"/>
-        </w:rPr>
-        <w:t>setState</w:t>
-      </w:r>
-      <w:proofErr w:type="spellEnd"/>
-      <w:r>
-        <w:rPr>
-          <w:rFonts w:ascii="Times New Roman" w:hAnsi="Times New Roman"/>
-          <w:color w:val="202122"/>
-          <w:sz w:val="24"/>
-          <w:szCs w:val="24"/>
-          <w:shd w:val="clear" w:color="auto" w:fill="FFFFFF"/>
-        </w:rPr>
-        <w:t>(</w:t>
-      </w:r>
-      <w:proofErr w:type="gramEnd"/>
-      <w:r>
-        <w:rPr>
-          <w:rFonts w:ascii="Times New Roman" w:hAnsi="Times New Roman"/>
-          <w:color w:val="202122"/>
-          <w:sz w:val="24"/>
-          <w:szCs w:val="24"/>
-          <w:shd w:val="clear" w:color="auto" w:fill="FFFFFF"/>
-        </w:rPr>
-        <w:t>) is asynchronous the callback function is used for any post action.</w:t>
+        <w:t>What is the purpose of callback function as an argument of setState()?</w:t>
+      </w:r>
+    </w:p>
+    <w:p>
+      <w:pPr>
+        <w:spacing w:line="276" w:lineRule="auto"/>
+        <w:ind w:left="360"/>
+        <w:jc w:val="both"/>
+        <w:rPr>
+          <w:rFonts w:ascii="Times New Roman" w:hAnsi="Times New Roman"/>
+          <w:color w:val="202122"/>
+          <w:sz w:val="24"/>
+          <w:szCs w:val="24"/>
+          <w:shd w:val="clear" w:color="auto" w:fill="FFFFFF"/>
+        </w:rPr>
+      </w:pPr>
+      <w:r>
+        <w:rPr>
+          <w:rFonts w:ascii="Times New Roman" w:hAnsi="Times New Roman"/>
+          <w:color w:val="202122"/>
+          <w:sz w:val="24"/>
+          <w:szCs w:val="24"/>
+          <w:shd w:val="clear" w:color="auto" w:fill="FFFFFF"/>
+        </w:rPr>
+        <w:t>The callback function is invoked when setState finished and the component gets rendered. Since setState() is asynchronous the callback function is used for any post action.</w:t>
       </w:r>
     </w:p>
     <w:p>
@@ -9003,179 +7295,55 @@
           <w:szCs w:val="24"/>
           <w:shd w:val="clear" w:color="auto" w:fill="FFFFFF"/>
         </w:rPr>
-        <w:t xml:space="preserve">&lt;button </w:t>
-      </w:r>
-      <w:proofErr w:type="spellStart"/>
-      <w:r>
-        <w:rPr>
-          <w:rFonts w:ascii="Times New Roman" w:hAnsi="Times New Roman"/>
-          <w:color w:val="202122"/>
-          <w:sz w:val="24"/>
-          <w:szCs w:val="24"/>
-          <w:shd w:val="clear" w:color="auto" w:fill="FFFFFF"/>
-        </w:rPr>
-        <w:t>onClick</w:t>
-      </w:r>
-      <w:proofErr w:type="spellEnd"/>
-      <w:proofErr w:type="gramStart"/>
-      <w:r>
-        <w:rPr>
-          <w:rFonts w:ascii="Times New Roman" w:hAnsi="Times New Roman"/>
-          <w:color w:val="202122"/>
-          <w:sz w:val="24"/>
-          <w:szCs w:val="24"/>
-          <w:shd w:val="clear" w:color="auto" w:fill="FFFFFF"/>
-        </w:rPr>
-        <w:t>={</w:t>
-      </w:r>
-      <w:proofErr w:type="gramEnd"/>
-      <w:r>
-        <w:rPr>
-          <w:rFonts w:ascii="Times New Roman" w:hAnsi="Times New Roman"/>
-          <w:color w:val="202122"/>
-          <w:sz w:val="24"/>
-          <w:szCs w:val="24"/>
-          <w:shd w:val="clear" w:color="auto" w:fill="FFFFFF"/>
-        </w:rPr>
-        <w:t xml:space="preserve">() =&gt; </w:t>
-      </w:r>
-      <w:proofErr w:type="spellStart"/>
-      <w:r>
-        <w:rPr>
-          <w:rFonts w:ascii="Times New Roman" w:hAnsi="Times New Roman"/>
-          <w:color w:val="202122"/>
-          <w:sz w:val="24"/>
-          <w:szCs w:val="24"/>
-          <w:shd w:val="clear" w:color="auto" w:fill="FFFFFF"/>
-        </w:rPr>
-        <w:t>this.handleClick</w:t>
-      </w:r>
-      <w:proofErr w:type="spellEnd"/>
-      <w:r>
-        <w:rPr>
-          <w:rFonts w:ascii="Times New Roman" w:hAnsi="Times New Roman"/>
-          <w:color w:val="202122"/>
-          <w:sz w:val="24"/>
-          <w:szCs w:val="24"/>
-          <w:shd w:val="clear" w:color="auto" w:fill="FFFFFF"/>
-        </w:rPr>
-        <w:t>(id)} /&gt;</w:t>
-      </w:r>
-    </w:p>
-    <w:p>
-      <w:pPr>
-        <w:spacing w:line="276" w:lineRule="auto"/>
-        <w:ind w:left="360"/>
-        <w:jc w:val="both"/>
-        <w:rPr>
-          <w:rFonts w:ascii="Times New Roman" w:hAnsi="Times New Roman"/>
-          <w:color w:val="202122"/>
-          <w:sz w:val="24"/>
-          <w:szCs w:val="24"/>
-          <w:shd w:val="clear" w:color="auto" w:fill="FFFFFF"/>
-        </w:rPr>
-      </w:pPr>
-      <w:r>
-        <w:rPr>
-          <w:rFonts w:ascii="Times New Roman" w:hAnsi="Times New Roman"/>
-          <w:color w:val="202122"/>
-          <w:sz w:val="24"/>
-          <w:szCs w:val="24"/>
-          <w:shd w:val="clear" w:color="auto" w:fill="FFFFFF"/>
-        </w:rPr>
-        <w:t xml:space="preserve">This is an equivalent to </w:t>
-      </w:r>
-      <w:proofErr w:type="gramStart"/>
-      <w:r>
-        <w:rPr>
-          <w:rFonts w:ascii="Times New Roman" w:hAnsi="Times New Roman"/>
-          <w:color w:val="202122"/>
-          <w:sz w:val="24"/>
-          <w:szCs w:val="24"/>
-          <w:shd w:val="clear" w:color="auto" w:fill="FFFFFF"/>
-        </w:rPr>
-        <w:t>calling .bind</w:t>
-      </w:r>
-      <w:proofErr w:type="gramEnd"/>
-      <w:r>
-        <w:rPr>
-          <w:rFonts w:ascii="Times New Roman" w:hAnsi="Times New Roman"/>
-          <w:color w:val="202122"/>
-          <w:sz w:val="24"/>
-          <w:szCs w:val="24"/>
-          <w:shd w:val="clear" w:color="auto" w:fill="FFFFFF"/>
-        </w:rPr>
-        <w:t>:</w:t>
-      </w:r>
-    </w:p>
-    <w:p>
-      <w:pPr>
-        <w:spacing w:line="276" w:lineRule="auto"/>
-        <w:ind w:left="360"/>
-        <w:jc w:val="both"/>
-        <w:rPr>
-          <w:rFonts w:ascii="Times New Roman" w:hAnsi="Times New Roman"/>
-          <w:color w:val="202122"/>
-          <w:sz w:val="24"/>
-          <w:szCs w:val="24"/>
-          <w:shd w:val="clear" w:color="auto" w:fill="FFFFFF"/>
-        </w:rPr>
-      </w:pPr>
-      <w:r>
-        <w:rPr>
-          <w:rFonts w:ascii="Times New Roman" w:hAnsi="Times New Roman"/>
-          <w:color w:val="202122"/>
-          <w:sz w:val="24"/>
-          <w:szCs w:val="24"/>
-          <w:shd w:val="clear" w:color="auto" w:fill="FFFFFF"/>
-        </w:rPr>
-        <w:t xml:space="preserve">&lt;button </w:t>
-      </w:r>
-      <w:proofErr w:type="spellStart"/>
-      <w:r>
-        <w:rPr>
-          <w:rFonts w:ascii="Times New Roman" w:hAnsi="Times New Roman"/>
-          <w:color w:val="202122"/>
-          <w:sz w:val="24"/>
-          <w:szCs w:val="24"/>
-          <w:shd w:val="clear" w:color="auto" w:fill="FFFFFF"/>
-        </w:rPr>
-        <w:t>onClick</w:t>
-      </w:r>
-      <w:proofErr w:type="spellEnd"/>
-      <w:proofErr w:type="gramStart"/>
-      <w:r>
-        <w:rPr>
-          <w:rFonts w:ascii="Times New Roman" w:hAnsi="Times New Roman"/>
-          <w:color w:val="202122"/>
-          <w:sz w:val="24"/>
-          <w:szCs w:val="24"/>
-          <w:shd w:val="clear" w:color="auto" w:fill="FFFFFF"/>
-        </w:rPr>
-        <w:t>={</w:t>
-      </w:r>
-      <w:proofErr w:type="spellStart"/>
-      <w:proofErr w:type="gramEnd"/>
-      <w:r>
-        <w:rPr>
-          <w:rFonts w:ascii="Times New Roman" w:hAnsi="Times New Roman"/>
-          <w:color w:val="202122"/>
-          <w:sz w:val="24"/>
-          <w:szCs w:val="24"/>
-          <w:shd w:val="clear" w:color="auto" w:fill="FFFFFF"/>
-        </w:rPr>
-        <w:t>this.handleClick.bind</w:t>
-      </w:r>
-      <w:proofErr w:type="spellEnd"/>
-      <w:r>
-        <w:rPr>
-          <w:rFonts w:ascii="Times New Roman" w:hAnsi="Times New Roman"/>
-          <w:color w:val="202122"/>
-          <w:sz w:val="24"/>
-          <w:szCs w:val="24"/>
-          <w:shd w:val="clear" w:color="auto" w:fill="FFFFFF"/>
-        </w:rPr>
-        <w:t>(this, id)} /&gt;</w:t>
+        <w:t>&lt;button onClick={() =&gt; this.handleClick(id)} /&gt;</w:t>
+      </w:r>
+    </w:p>
+    <w:p>
+      <w:pPr>
+        <w:spacing w:line="276" w:lineRule="auto"/>
+        <w:ind w:left="360"/>
+        <w:jc w:val="both"/>
+        <w:rPr>
+          <w:rFonts w:ascii="Times New Roman" w:hAnsi="Times New Roman"/>
+          <w:color w:val="202122"/>
+          <w:sz w:val="24"/>
+          <w:szCs w:val="24"/>
+          <w:shd w:val="clear" w:color="auto" w:fill="FFFFFF"/>
+        </w:rPr>
+      </w:pPr>
+      <w:r>
+        <w:rPr>
+          <w:rFonts w:ascii="Times New Roman" w:hAnsi="Times New Roman"/>
+          <w:color w:val="202122"/>
+          <w:sz w:val="24"/>
+          <w:szCs w:val="24"/>
+          <w:shd w:val="clear" w:color="auto" w:fill="FFFFFF"/>
+        </w:rPr>
+        <w:t>This is an equivalent to calling .bind:</w:t>
+      </w:r>
+    </w:p>
+    <w:p>
+      <w:pPr>
+        <w:spacing w:line="276" w:lineRule="auto"/>
+        <w:ind w:left="360"/>
+        <w:jc w:val="both"/>
+        <w:rPr>
+          <w:rFonts w:ascii="Times New Roman" w:hAnsi="Times New Roman"/>
+          <w:color w:val="202122"/>
+          <w:sz w:val="24"/>
+          <w:szCs w:val="24"/>
+          <w:shd w:val="clear" w:color="auto" w:fill="FFFFFF"/>
+        </w:rPr>
+      </w:pPr>
+      <w:r>
+        <w:rPr>
+          <w:rFonts w:ascii="Times New Roman" w:hAnsi="Times New Roman"/>
+          <w:color w:val="202122"/>
+          <w:sz w:val="24"/>
+          <w:szCs w:val="24"/>
+          <w:shd w:val="clear" w:color="auto" w:fill="FFFFFF"/>
+        </w:rPr>
+        <w:t>&lt;button onClick={this.handleClick.bind(this, id)} /&gt;</w:t>
       </w:r>
     </w:p>
     <w:p>
@@ -9279,99 +7447,31 @@
           <w:szCs w:val="24"/>
           <w:shd w:val="clear" w:color="auto" w:fill="FFFFFF"/>
         </w:rPr>
-        <w:t>&lt;h1&gt;</w:t>
-      </w:r>
-      <w:proofErr w:type="gramStart"/>
-      <w:r>
-        <w:rPr>
-          <w:rFonts w:ascii="Times New Roman" w:hAnsi="Times New Roman"/>
-          <w:color w:val="202122"/>
-          <w:sz w:val="24"/>
-          <w:szCs w:val="24"/>
-          <w:shd w:val="clear" w:color="auto" w:fill="FFFFFF"/>
-        </w:rPr>
-        <w:t>Hello!&lt;</w:t>
-      </w:r>
-      <w:proofErr w:type="gramEnd"/>
-      <w:r>
-        <w:rPr>
-          <w:rFonts w:ascii="Times New Roman" w:hAnsi="Times New Roman"/>
-          <w:color w:val="202122"/>
-          <w:sz w:val="24"/>
-          <w:szCs w:val="24"/>
-          <w:shd w:val="clear" w:color="auto" w:fill="FFFFFF"/>
-        </w:rPr>
-        <w:t>/h1&gt;</w:t>
-      </w:r>
-    </w:p>
-    <w:p>
-      <w:pPr>
-        <w:spacing w:line="276" w:lineRule="auto"/>
-        <w:ind w:left="360"/>
-        <w:jc w:val="both"/>
-        <w:rPr>
-          <w:rFonts w:ascii="Times New Roman" w:hAnsi="Times New Roman"/>
-          <w:color w:val="202122"/>
-          <w:sz w:val="24"/>
-          <w:szCs w:val="24"/>
-          <w:shd w:val="clear" w:color="auto" w:fill="FFFFFF"/>
-        </w:rPr>
-      </w:pPr>
-      <w:r>
-        <w:rPr>
-          <w:rFonts w:ascii="Times New Roman" w:hAnsi="Times New Roman"/>
-          <w:color w:val="202122"/>
-          <w:sz w:val="24"/>
-          <w:szCs w:val="24"/>
-          <w:shd w:val="clear" w:color="auto" w:fill="FFFFFF"/>
-        </w:rPr>
-        <w:t>{</w:t>
-      </w:r>
-      <w:proofErr w:type="spellStart"/>
-      <w:proofErr w:type="gramStart"/>
-      <w:r>
-        <w:rPr>
-          <w:rFonts w:ascii="Times New Roman" w:hAnsi="Times New Roman"/>
-          <w:color w:val="202122"/>
-          <w:sz w:val="24"/>
-          <w:szCs w:val="24"/>
-          <w:shd w:val="clear" w:color="auto" w:fill="FFFFFF"/>
-        </w:rPr>
-        <w:t>messages.length</w:t>
-      </w:r>
-      <w:proofErr w:type="spellEnd"/>
-      <w:proofErr w:type="gramEnd"/>
-      <w:r>
-        <w:rPr>
-          <w:rFonts w:ascii="Times New Roman" w:hAnsi="Times New Roman"/>
-          <w:color w:val="202122"/>
-          <w:sz w:val="24"/>
-          <w:szCs w:val="24"/>
-          <w:shd w:val="clear" w:color="auto" w:fill="FFFFFF"/>
-        </w:rPr>
-        <w:t xml:space="preserve"> &gt; 0 &amp;&amp; !</w:t>
-      </w:r>
-      <w:proofErr w:type="spellStart"/>
-      <w:r>
-        <w:rPr>
-          <w:rFonts w:ascii="Times New Roman" w:hAnsi="Times New Roman"/>
-          <w:color w:val="202122"/>
-          <w:sz w:val="24"/>
-          <w:szCs w:val="24"/>
-          <w:shd w:val="clear" w:color="auto" w:fill="FFFFFF"/>
-        </w:rPr>
-        <w:t>isLogin</w:t>
-      </w:r>
-      <w:proofErr w:type="spellEnd"/>
-      <w:r>
-        <w:rPr>
-          <w:rFonts w:ascii="Times New Roman" w:hAnsi="Times New Roman"/>
-          <w:color w:val="202122"/>
-          <w:sz w:val="24"/>
-          <w:szCs w:val="24"/>
-          <w:shd w:val="clear" w:color="auto" w:fill="FFFFFF"/>
-        </w:rPr>
-        <w:t>?</w:t>
+        <w:t>&lt;h1&gt;Hello!&lt;/h1&gt;</w:t>
+      </w:r>
+    </w:p>
+    <w:p>
+      <w:pPr>
+        <w:spacing w:line="276" w:lineRule="auto"/>
+        <w:ind w:left="360"/>
+        <w:jc w:val="both"/>
+        <w:rPr>
+          <w:rFonts w:ascii="Times New Roman" w:hAnsi="Times New Roman"/>
+          <w:color w:val="202122"/>
+          <w:sz w:val="24"/>
+          <w:szCs w:val="24"/>
+          <w:shd w:val="clear" w:color="auto" w:fill="FFFFFF"/>
+        </w:rPr>
+      </w:pPr>
+      <w:r>
+        <w:rPr>
+          <w:rFonts w:ascii="Times New Roman" w:hAnsi="Times New Roman"/>
+          <w:color w:val="202122"/>
+          <w:sz w:val="24"/>
+          <w:szCs w:val="24"/>
+          <w:shd w:val="clear" w:color="auto" w:fill="FFFFFF"/>
+        </w:rPr>
+        <w:t>{messages.length &gt; 0 &amp;&amp; !isLogin?</w:t>
       </w:r>
     </w:p>
     <w:p>
@@ -9426,31 +7526,7 @@
           <w:szCs w:val="24"/>
           <w:shd w:val="clear" w:color="auto" w:fill="FFFFFF"/>
         </w:rPr>
-        <w:t>You have {</w:t>
-      </w:r>
-      <w:proofErr w:type="spellStart"/>
-      <w:proofErr w:type="gramStart"/>
-      <w:r>
-        <w:rPr>
-          <w:rFonts w:ascii="Times New Roman" w:hAnsi="Times New Roman"/>
-          <w:color w:val="202122"/>
-          <w:sz w:val="24"/>
-          <w:szCs w:val="24"/>
-          <w:shd w:val="clear" w:color="auto" w:fill="FFFFFF"/>
-        </w:rPr>
-        <w:t>messages.length</w:t>
-      </w:r>
-      <w:proofErr w:type="spellEnd"/>
-      <w:proofErr w:type="gramEnd"/>
-      <w:r>
-        <w:rPr>
-          <w:rFonts w:ascii="Times New Roman" w:hAnsi="Times New Roman"/>
-          <w:color w:val="202122"/>
-          <w:sz w:val="24"/>
-          <w:szCs w:val="24"/>
-          <w:shd w:val="clear" w:color="auto" w:fill="FFFFFF"/>
-        </w:rPr>
-        <w:t>} unread messages.&lt;/h2&gt;</w:t>
+        <w:t>You have {messages.length} unread messages.&lt;/h2&gt;</w:t>
       </w:r>
       <w:r>
         <w:rPr>
@@ -9495,29 +7571,7 @@
           <w:shd w:val="clear" w:color="auto" w:fill="FFFFFF"/>
         </w:rPr>
         <w:tab/>
-        <w:t xml:space="preserve">&lt;h2&gt;You don't have unread </w:t>
-      </w:r>
-      <w:proofErr w:type="gramStart"/>
-      <w:r>
-        <w:rPr>
-          <w:rFonts w:ascii="Times New Roman" w:hAnsi="Times New Roman"/>
-          <w:color w:val="202122"/>
-          <w:sz w:val="24"/>
-          <w:szCs w:val="24"/>
-          <w:shd w:val="clear" w:color="auto" w:fill="FFFFFF"/>
-        </w:rPr>
-        <w:t>messages.&lt;</w:t>
-      </w:r>
-      <w:proofErr w:type="gramEnd"/>
-      <w:r>
-        <w:rPr>
-          <w:rFonts w:ascii="Times New Roman" w:hAnsi="Times New Roman"/>
-          <w:color w:val="202122"/>
-          <w:sz w:val="24"/>
-          <w:szCs w:val="24"/>
-          <w:shd w:val="clear" w:color="auto" w:fill="FFFFFF"/>
-        </w:rPr>
-        <w:t>/h2</w:t>
+        <w:t>&lt;h2&gt;You don't have unread messages.&lt;/h2</w:t>
       </w:r>
       <w:r>
         <w:rPr>
@@ -9607,29 +7661,7 @@
           <w:szCs w:val="24"/>
           <w:shd w:val="clear" w:color="auto" w:fill="FFFFFF"/>
         </w:rPr>
-        <w:t xml:space="preserve">A component that controls the input elements within the forms on subsequent user input is called Controlled Component, </w:t>
-      </w:r>
-      <w:proofErr w:type="spellStart"/>
-      <w:r>
-        <w:rPr>
-          <w:rFonts w:ascii="Times New Roman" w:hAnsi="Times New Roman"/>
-          <w:color w:val="202122"/>
-          <w:sz w:val="24"/>
-          <w:szCs w:val="24"/>
-          <w:shd w:val="clear" w:color="auto" w:fill="FFFFFF"/>
-        </w:rPr>
-        <w:t>i.e</w:t>
-      </w:r>
-      <w:proofErr w:type="spellEnd"/>
-      <w:r>
-        <w:rPr>
-          <w:rFonts w:ascii="Times New Roman" w:hAnsi="Times New Roman"/>
-          <w:color w:val="202122"/>
-          <w:sz w:val="24"/>
-          <w:szCs w:val="24"/>
-          <w:shd w:val="clear" w:color="auto" w:fill="FFFFFF"/>
-        </w:rPr>
-        <w:t>, every state mutation will have an associated handler function.</w:t>
+        <w:t>A component that controls the input elements within the forms on subsequent user input is called Controlled Component, i.e, every state mutation will have an associated handler function.</w:t>
       </w:r>
     </w:p>
     <w:p>
@@ -9662,45 +7694,22 @@
           <w:szCs w:val="24"/>
           <w:shd w:val="clear" w:color="auto" w:fill="FFFFFF"/>
         </w:rPr>
-        <w:t xml:space="preserve">For example, to write all the names in uppercase letters, we use </w:t>
-      </w:r>
-      <w:proofErr w:type="spellStart"/>
-      <w:r>
-        <w:rPr>
-          <w:rFonts w:ascii="Times New Roman" w:hAnsi="Times New Roman"/>
-          <w:color w:val="202122"/>
-          <w:sz w:val="24"/>
-          <w:szCs w:val="24"/>
-          <w:shd w:val="clear" w:color="auto" w:fill="FFFFFF"/>
-        </w:rPr>
-        <w:t>handleChange</w:t>
-      </w:r>
-      <w:proofErr w:type="spellEnd"/>
-      <w:r>
-        <w:rPr>
-          <w:rFonts w:ascii="Times New Roman" w:hAnsi="Times New Roman"/>
-          <w:color w:val="202122"/>
-          <w:sz w:val="24"/>
-          <w:szCs w:val="24"/>
-          <w:shd w:val="clear" w:color="auto" w:fill="FFFFFF"/>
-        </w:rPr>
-        <w:t xml:space="preserve"> as below,</w:t>
-      </w:r>
-    </w:p>
-    <w:p>
-      <w:pPr>
-        <w:spacing w:line="276" w:lineRule="auto"/>
-        <w:ind w:left="360"/>
-        <w:jc w:val="both"/>
-        <w:rPr>
-          <w:rFonts w:ascii="Times New Roman" w:hAnsi="Times New Roman"/>
-          <w:color w:val="202122"/>
-          <w:sz w:val="24"/>
-          <w:szCs w:val="24"/>
-          <w:shd w:val="clear" w:color="auto" w:fill="FFFFFF"/>
-        </w:rPr>
-      </w:pPr>
-      <w:proofErr w:type="spellStart"/>
+        <w:t>For example, to write all the names in uppercase letters, we use handleChange as below,</w:t>
+      </w:r>
+    </w:p>
+    <w:p>
+      <w:pPr>
+        <w:spacing w:line="276" w:lineRule="auto"/>
+        <w:ind w:left="360"/>
+        <w:jc w:val="both"/>
+        <w:rPr>
+          <w:rFonts w:ascii="Times New Roman" w:hAnsi="Times New Roman"/>
+          <w:color w:val="202122"/>
+          <w:sz w:val="24"/>
+          <w:szCs w:val="24"/>
+          <w:shd w:val="clear" w:color="auto" w:fill="FFFFFF"/>
+        </w:rPr>
+      </w:pPr>
       <w:r>
         <w:rPr>
           <w:rFonts w:ascii="Times New Roman" w:hAnsi="Times New Roman"/>
@@ -9710,18 +7719,7 @@
           <w:shd w:val="clear" w:color="auto" w:fill="FFFFFF"/>
         </w:rPr>
         <w:lastRenderedPageBreak/>
-        <w:t>handleChange</w:t>
-      </w:r>
-      <w:proofErr w:type="spellEnd"/>
-      <w:r>
-        <w:rPr>
-          <w:rFonts w:ascii="Times New Roman" w:hAnsi="Times New Roman"/>
-          <w:color w:val="202122"/>
-          <w:sz w:val="24"/>
-          <w:szCs w:val="24"/>
-          <w:shd w:val="clear" w:color="auto" w:fill="FFFFFF"/>
-        </w:rPr>
-        <w:t>(event) {</w:t>
+        <w:t>handleChange(event) {</w:t>
       </w:r>
     </w:p>
     <w:p>
@@ -9746,52 +7744,7 @@
           <w:shd w:val="clear" w:color="auto" w:fill="FFFFFF"/>
         </w:rPr>
         <w:tab/>
-      </w:r>
-      <w:proofErr w:type="spellStart"/>
-      <w:proofErr w:type="gramStart"/>
-      <w:r>
-        <w:rPr>
-          <w:rFonts w:ascii="Times New Roman" w:hAnsi="Times New Roman"/>
-          <w:color w:val="202122"/>
-          <w:sz w:val="24"/>
-          <w:szCs w:val="24"/>
-          <w:shd w:val="clear" w:color="auto" w:fill="FFFFFF"/>
-        </w:rPr>
-        <w:t>this.setState</w:t>
-      </w:r>
-      <w:proofErr w:type="spellEnd"/>
-      <w:proofErr w:type="gramEnd"/>
-      <w:r>
-        <w:rPr>
-          <w:rFonts w:ascii="Times New Roman" w:hAnsi="Times New Roman"/>
-          <w:color w:val="202122"/>
-          <w:sz w:val="24"/>
-          <w:szCs w:val="24"/>
-          <w:shd w:val="clear" w:color="auto" w:fill="FFFFFF"/>
-        </w:rPr>
-        <w:t xml:space="preserve">({value: </w:t>
-      </w:r>
-      <w:proofErr w:type="spellStart"/>
-      <w:r>
-        <w:rPr>
-          <w:rFonts w:ascii="Times New Roman" w:hAnsi="Times New Roman"/>
-          <w:color w:val="202122"/>
-          <w:sz w:val="24"/>
-          <w:szCs w:val="24"/>
-          <w:shd w:val="clear" w:color="auto" w:fill="FFFFFF"/>
-        </w:rPr>
-        <w:t>event.target.value.toUpperCase</w:t>
-      </w:r>
-      <w:proofErr w:type="spellEnd"/>
-      <w:r>
-        <w:rPr>
-          <w:rFonts w:ascii="Times New Roman" w:hAnsi="Times New Roman"/>
-          <w:color w:val="202122"/>
-          <w:sz w:val="24"/>
-          <w:szCs w:val="24"/>
-          <w:shd w:val="clear" w:color="auto" w:fill="FFFFFF"/>
-        </w:rPr>
-        <w:t>()})</w:t>
+        <w:t>this.setState({value: event.target.value.toUpperCase()})</w:t>
       </w:r>
     </w:p>
     <w:p>
@@ -9885,145 +7838,31 @@
           <w:szCs w:val="24"/>
           <w:shd w:val="clear" w:color="auto" w:fill="FFFFFF"/>
         </w:rPr>
-        <w:t xml:space="preserve">A higher-order component (HOC) is a function that takes a component and returns a new component. Basically, it's a pattern that is derived from </w:t>
-      </w:r>
-      <w:proofErr w:type="spellStart"/>
-      <w:r>
-        <w:rPr>
-          <w:rFonts w:ascii="Times New Roman" w:hAnsi="Times New Roman"/>
-          <w:color w:val="202122"/>
-          <w:sz w:val="24"/>
-          <w:szCs w:val="24"/>
-          <w:shd w:val="clear" w:color="auto" w:fill="FFFFFF"/>
-        </w:rPr>
-        <w:t>React's</w:t>
-      </w:r>
-      <w:proofErr w:type="spellEnd"/>
-      <w:r>
-        <w:rPr>
-          <w:rFonts w:ascii="Times New Roman" w:hAnsi="Times New Roman"/>
-          <w:color w:val="202122"/>
-          <w:sz w:val="24"/>
-          <w:szCs w:val="24"/>
-          <w:shd w:val="clear" w:color="auto" w:fill="FFFFFF"/>
-        </w:rPr>
-        <w:t xml:space="preserve"> compositional </w:t>
-      </w:r>
-      <w:proofErr w:type="spellStart"/>
-      <w:proofErr w:type="gramStart"/>
-      <w:r>
-        <w:rPr>
-          <w:rFonts w:ascii="Times New Roman" w:hAnsi="Times New Roman"/>
-          <w:color w:val="202122"/>
-          <w:sz w:val="24"/>
-          <w:szCs w:val="24"/>
-          <w:shd w:val="clear" w:color="auto" w:fill="FFFFFF"/>
-        </w:rPr>
-        <w:t>nature.We</w:t>
-      </w:r>
-      <w:proofErr w:type="spellEnd"/>
-      <w:proofErr w:type="gramEnd"/>
-      <w:r>
-        <w:rPr>
-          <w:rFonts w:ascii="Times New Roman" w:hAnsi="Times New Roman"/>
-          <w:color w:val="202122"/>
-          <w:sz w:val="24"/>
-          <w:szCs w:val="24"/>
-          <w:shd w:val="clear" w:color="auto" w:fill="FFFFFF"/>
-        </w:rPr>
-        <w:t xml:space="preserve"> call them pure components because they can accept any dynamically provided child component but they won't modify or copy any behavior from their input components.</w:t>
-      </w:r>
-    </w:p>
-    <w:p>
-      <w:pPr>
-        <w:spacing w:line="276" w:lineRule="auto"/>
-        <w:ind w:left="360"/>
-        <w:jc w:val="both"/>
-        <w:rPr>
-          <w:rFonts w:ascii="Times New Roman" w:hAnsi="Times New Roman"/>
-          <w:color w:val="202122"/>
-          <w:sz w:val="24"/>
-          <w:szCs w:val="24"/>
-          <w:shd w:val="clear" w:color="auto" w:fill="FFFFFF"/>
-        </w:rPr>
-      </w:pPr>
-      <w:r>
-        <w:rPr>
-          <w:rFonts w:ascii="Times New Roman" w:hAnsi="Times New Roman"/>
-          <w:color w:val="202122"/>
-          <w:sz w:val="24"/>
-          <w:szCs w:val="24"/>
-          <w:shd w:val="clear" w:color="auto" w:fill="FFFFFF"/>
-        </w:rPr>
-        <w:t xml:space="preserve">const </w:t>
-      </w:r>
-      <w:proofErr w:type="spellStart"/>
-      <w:r>
-        <w:rPr>
-          <w:rFonts w:ascii="Times New Roman" w:hAnsi="Times New Roman"/>
-          <w:color w:val="202122"/>
-          <w:sz w:val="24"/>
-          <w:szCs w:val="24"/>
-          <w:shd w:val="clear" w:color="auto" w:fill="FFFFFF"/>
-        </w:rPr>
-        <w:t>EnhancedComponent</w:t>
-      </w:r>
-      <w:proofErr w:type="spellEnd"/>
-      <w:r>
-        <w:rPr>
-          <w:rFonts w:ascii="Times New Roman" w:hAnsi="Times New Roman"/>
-          <w:color w:val="202122"/>
-          <w:sz w:val="24"/>
-          <w:szCs w:val="24"/>
-          <w:shd w:val="clear" w:color="auto" w:fill="FFFFFF"/>
-        </w:rPr>
-        <w:t xml:space="preserve"> = </w:t>
-      </w:r>
-      <w:proofErr w:type="spellStart"/>
-      <w:proofErr w:type="gramStart"/>
-      <w:r>
-        <w:rPr>
-          <w:rFonts w:ascii="Times New Roman" w:hAnsi="Times New Roman"/>
-          <w:color w:val="202122"/>
-          <w:sz w:val="24"/>
-          <w:szCs w:val="24"/>
-          <w:shd w:val="clear" w:color="auto" w:fill="FFFFFF"/>
-        </w:rPr>
-        <w:t>higherOrderComponent</w:t>
-      </w:r>
-      <w:proofErr w:type="spellEnd"/>
-      <w:r>
-        <w:rPr>
-          <w:rFonts w:ascii="Times New Roman" w:hAnsi="Times New Roman"/>
-          <w:color w:val="202122"/>
-          <w:sz w:val="24"/>
-          <w:szCs w:val="24"/>
-          <w:shd w:val="clear" w:color="auto" w:fill="FFFFFF"/>
-        </w:rPr>
-        <w:t>(</w:t>
-      </w:r>
-      <w:proofErr w:type="spellStart"/>
-      <w:proofErr w:type="gramEnd"/>
-      <w:r>
-        <w:rPr>
-          <w:rFonts w:ascii="Times New Roman" w:hAnsi="Times New Roman"/>
-          <w:color w:val="202122"/>
-          <w:sz w:val="24"/>
-          <w:szCs w:val="24"/>
-          <w:shd w:val="clear" w:color="auto" w:fill="FFFFFF"/>
-        </w:rPr>
-        <w:t>WrappedComponent</w:t>
-      </w:r>
-      <w:proofErr w:type="spellEnd"/>
-      <w:r>
-        <w:rPr>
-          <w:rFonts w:ascii="Times New Roman" w:hAnsi="Times New Roman"/>
-          <w:color w:val="202122"/>
-          <w:sz w:val="24"/>
-          <w:szCs w:val="24"/>
-          <w:shd w:val="clear" w:color="auto" w:fill="FFFFFF"/>
-        </w:rPr>
-        <w:t>)</w:t>
+        <w:t>A higher-order component (HOC) is a function that takes a component and returns a new component. Basically, it's a pattern that is derived from React's compositional nature.We call them pure components because they can accept any dynamically provided child component but they won't modify or copy any behavior from their input components.</w:t>
+      </w:r>
+    </w:p>
+    <w:p>
+      <w:pPr>
+        <w:spacing w:line="276" w:lineRule="auto"/>
+        <w:ind w:left="360"/>
+        <w:jc w:val="both"/>
+        <w:rPr>
+          <w:rFonts w:ascii="Times New Roman" w:hAnsi="Times New Roman"/>
+          <w:color w:val="202122"/>
+          <w:sz w:val="24"/>
+          <w:szCs w:val="24"/>
+          <w:shd w:val="clear" w:color="auto" w:fill="FFFFFF"/>
+        </w:rPr>
+      </w:pPr>
+      <w:r>
+        <w:rPr>
+          <w:rFonts w:ascii="Times New Roman" w:hAnsi="Times New Roman"/>
+          <w:color w:val="202122"/>
+          <w:sz w:val="24"/>
+          <w:szCs w:val="24"/>
+          <w:shd w:val="clear" w:color="auto" w:fill="FFFFFF"/>
+        </w:rPr>
+        <w:t>const EnhancedComponent = higherOrderComponent(WrappedComponent)</w:t>
       </w:r>
     </w:p>
     <w:p>
@@ -10163,51 +8002,7 @@
           <w:szCs w:val="24"/>
           <w:shd w:val="clear" w:color="auto" w:fill="FFFFFF"/>
         </w:rPr>
-        <w:t xml:space="preserve">When a component's props or state change, </w:t>
-      </w:r>
-      <w:proofErr w:type="gramStart"/>
-      <w:r>
-        <w:rPr>
-          <w:rFonts w:ascii="Times New Roman" w:hAnsi="Times New Roman"/>
-          <w:color w:val="202122"/>
-          <w:sz w:val="24"/>
-          <w:szCs w:val="24"/>
-          <w:shd w:val="clear" w:color="auto" w:fill="FFFFFF"/>
-        </w:rPr>
-        <w:t>React</w:t>
-      </w:r>
-      <w:proofErr w:type="gramEnd"/>
-      <w:r>
-        <w:rPr>
-          <w:rFonts w:ascii="Times New Roman" w:hAnsi="Times New Roman"/>
-          <w:color w:val="202122"/>
-          <w:sz w:val="24"/>
-          <w:szCs w:val="24"/>
-          <w:shd w:val="clear" w:color="auto" w:fill="FFFFFF"/>
-        </w:rPr>
-        <w:t xml:space="preserve"> decides whether an actual DOM update is necessary by comparing the newly returned element with the previously rendered one. When they are not equal, </w:t>
-      </w:r>
-      <w:proofErr w:type="gramStart"/>
-      <w:r>
-        <w:rPr>
-          <w:rFonts w:ascii="Times New Roman" w:hAnsi="Times New Roman"/>
-          <w:color w:val="202122"/>
-          <w:sz w:val="24"/>
-          <w:szCs w:val="24"/>
-          <w:shd w:val="clear" w:color="auto" w:fill="FFFFFF"/>
-        </w:rPr>
-        <w:t>React</w:t>
-      </w:r>
-      <w:proofErr w:type="gramEnd"/>
-      <w:r>
-        <w:rPr>
-          <w:rFonts w:ascii="Times New Roman" w:hAnsi="Times New Roman"/>
-          <w:color w:val="202122"/>
-          <w:sz w:val="24"/>
-          <w:szCs w:val="24"/>
-          <w:shd w:val="clear" w:color="auto" w:fill="FFFFFF"/>
-        </w:rPr>
-        <w:t xml:space="preserve"> will update the DOM. This process is called reconciliation.</w:t>
+        <w:t>When a component's props or state change, React decides whether an actual DOM update is necessary by comparing the newly returned element with the previously rendered one. When they are not equal, React will update the DOM. This process is called reconciliation.</w:t>
       </w:r>
     </w:p>
     <w:p>
@@ -10277,51 +8072,7 @@
           <w:szCs w:val="24"/>
           <w:shd w:val="clear" w:color="auto" w:fill="FFFFFF"/>
         </w:rPr>
-        <w:t xml:space="preserve">If the </w:t>
-      </w:r>
-      <w:proofErr w:type="spellStart"/>
-      <w:r>
-        <w:rPr>
-          <w:rFonts w:ascii="Times New Roman" w:hAnsi="Times New Roman"/>
-          <w:color w:val="202122"/>
-          <w:sz w:val="24"/>
-          <w:szCs w:val="24"/>
-          <w:shd w:val="clear" w:color="auto" w:fill="FFFFFF"/>
-        </w:rPr>
-        <w:t>behaviour</w:t>
-      </w:r>
-      <w:proofErr w:type="spellEnd"/>
-      <w:r>
-        <w:rPr>
-          <w:rFonts w:ascii="Times New Roman" w:hAnsi="Times New Roman"/>
-          <w:color w:val="202122"/>
-          <w:sz w:val="24"/>
-          <w:szCs w:val="24"/>
-          <w:shd w:val="clear" w:color="auto" w:fill="FFFFFF"/>
-        </w:rPr>
-        <w:t xml:space="preserve"> of a component is independent of its </w:t>
-      </w:r>
-      <w:proofErr w:type="gramStart"/>
-      <w:r>
-        <w:rPr>
-          <w:rFonts w:ascii="Times New Roman" w:hAnsi="Times New Roman"/>
-          <w:color w:val="202122"/>
-          <w:sz w:val="24"/>
-          <w:szCs w:val="24"/>
-          <w:shd w:val="clear" w:color="auto" w:fill="FFFFFF"/>
-        </w:rPr>
-        <w:t>state</w:t>
-      </w:r>
-      <w:proofErr w:type="gramEnd"/>
-      <w:r>
-        <w:rPr>
-          <w:rFonts w:ascii="Times New Roman" w:hAnsi="Times New Roman"/>
-          <w:color w:val="202122"/>
-          <w:sz w:val="24"/>
-          <w:szCs w:val="24"/>
-          <w:shd w:val="clear" w:color="auto" w:fill="FFFFFF"/>
-        </w:rPr>
-        <w:t xml:space="preserve"> then it can be a stateless component. You can use either a function or a class for creating stateless components. But unless you need to use a lifecycle hook in your components, you should go for function components.</w:t>
+        <w:t>If the behaviour of a component is independent of its state then it can be a stateless component. You can use either a function or a class for creating stateless components. But unless you need to use a lifecycle hook in your components, you should go for function components.</w:t>
       </w:r>
     </w:p>
     <w:p>
@@ -10391,51 +8142,7 @@
           <w:szCs w:val="24"/>
           <w:shd w:val="clear" w:color="auto" w:fill="FFFFFF"/>
         </w:rPr>
-        <w:t xml:space="preserve">If the </w:t>
-      </w:r>
-      <w:proofErr w:type="spellStart"/>
-      <w:r>
-        <w:rPr>
-          <w:rFonts w:ascii="Times New Roman" w:hAnsi="Times New Roman"/>
-          <w:color w:val="202122"/>
-          <w:sz w:val="24"/>
-          <w:szCs w:val="24"/>
-          <w:shd w:val="clear" w:color="auto" w:fill="FFFFFF"/>
-        </w:rPr>
-        <w:t>behaviour</w:t>
-      </w:r>
-      <w:proofErr w:type="spellEnd"/>
-      <w:r>
-        <w:rPr>
-          <w:rFonts w:ascii="Times New Roman" w:hAnsi="Times New Roman"/>
-          <w:color w:val="202122"/>
-          <w:sz w:val="24"/>
-          <w:szCs w:val="24"/>
-          <w:shd w:val="clear" w:color="auto" w:fill="FFFFFF"/>
-        </w:rPr>
-        <w:t xml:space="preserve"> of a component is dependent on the state of the </w:t>
-      </w:r>
-      <w:proofErr w:type="gramStart"/>
-      <w:r>
-        <w:rPr>
-          <w:rFonts w:ascii="Times New Roman" w:hAnsi="Times New Roman"/>
-          <w:color w:val="202122"/>
-          <w:sz w:val="24"/>
-          <w:szCs w:val="24"/>
-          <w:shd w:val="clear" w:color="auto" w:fill="FFFFFF"/>
-        </w:rPr>
-        <w:t>component</w:t>
-      </w:r>
-      <w:proofErr w:type="gramEnd"/>
-      <w:r>
-        <w:rPr>
-          <w:rFonts w:ascii="Times New Roman" w:hAnsi="Times New Roman"/>
-          <w:color w:val="202122"/>
-          <w:sz w:val="24"/>
-          <w:szCs w:val="24"/>
-          <w:shd w:val="clear" w:color="auto" w:fill="FFFFFF"/>
-        </w:rPr>
-        <w:t xml:space="preserve"> then it can be termed as stateful component. These stateful components are always class components and have a state that gets initialized in the constructor.</w:t>
+        <w:t>If the behaviour of a component is dependent on the state of the component then it can be termed as stateful component. These stateful components are always class components and have a state that gets initialized in the constructor.</w:t>
       </w:r>
     </w:p>
     <w:p>
@@ -10506,51 +8213,7 @@
           <w:szCs w:val="24"/>
           <w:shd w:val="clear" w:color="auto" w:fill="FFFFFF"/>
         </w:rPr>
-        <w:t xml:space="preserve">The effect hook called </w:t>
-      </w:r>
-      <w:proofErr w:type="spellStart"/>
-      <w:r>
-        <w:rPr>
-          <w:rFonts w:ascii="Times New Roman" w:hAnsi="Times New Roman"/>
-          <w:color w:val="202122"/>
-          <w:sz w:val="24"/>
-          <w:szCs w:val="24"/>
-          <w:shd w:val="clear" w:color="auto" w:fill="FFFFFF"/>
-        </w:rPr>
-        <w:t>useEffect</w:t>
-      </w:r>
-      <w:proofErr w:type="spellEnd"/>
-      <w:r>
-        <w:rPr>
-          <w:rFonts w:ascii="Times New Roman" w:hAnsi="Times New Roman"/>
-          <w:color w:val="202122"/>
-          <w:sz w:val="24"/>
-          <w:szCs w:val="24"/>
-          <w:shd w:val="clear" w:color="auto" w:fill="FFFFFF"/>
-        </w:rPr>
-        <w:t xml:space="preserve"> is used to fetch the data with </w:t>
-      </w:r>
-      <w:proofErr w:type="spellStart"/>
-      <w:r>
-        <w:rPr>
-          <w:rFonts w:ascii="Times New Roman" w:hAnsi="Times New Roman"/>
-          <w:color w:val="202122"/>
-          <w:sz w:val="24"/>
-          <w:szCs w:val="24"/>
-          <w:shd w:val="clear" w:color="auto" w:fill="FFFFFF"/>
-        </w:rPr>
-        <w:t>axios</w:t>
-      </w:r>
-      <w:proofErr w:type="spellEnd"/>
-      <w:r>
-        <w:rPr>
-          <w:rFonts w:ascii="Times New Roman" w:hAnsi="Times New Roman"/>
-          <w:color w:val="202122"/>
-          <w:sz w:val="24"/>
-          <w:szCs w:val="24"/>
-          <w:shd w:val="clear" w:color="auto" w:fill="FFFFFF"/>
-        </w:rPr>
-        <w:t xml:space="preserve"> from the API and to set the data in the local state of the component with the state hook’s update function.</w:t>
+        <w:t>The effect hook called useEffect is used to fetch the data with axios from the API and to set the data in the local state of the component with the state hook’s update function.</w:t>
       </w:r>
     </w:p>
     <w:p>
@@ -10971,75 +8634,7 @@
           <w:shd w:val="clear" w:color="auto" w:fill="FFFFFF"/>
         </w:rPr>
         <w:lastRenderedPageBreak/>
-        <w:t xml:space="preserve">It is possible to listen to the resize event in </w:t>
-      </w:r>
-      <w:proofErr w:type="spellStart"/>
-      <w:proofErr w:type="gramStart"/>
-      <w:r>
-        <w:rPr>
-          <w:rFonts w:ascii="Times New Roman" w:hAnsi="Times New Roman"/>
-          <w:color w:val="202122"/>
-          <w:sz w:val="24"/>
-          <w:szCs w:val="24"/>
-          <w:shd w:val="clear" w:color="auto" w:fill="FFFFFF"/>
-        </w:rPr>
-        <w:t>componentDidMount</w:t>
-      </w:r>
-      <w:proofErr w:type="spellEnd"/>
-      <w:r>
-        <w:rPr>
-          <w:rFonts w:ascii="Times New Roman" w:hAnsi="Times New Roman"/>
-          <w:color w:val="202122"/>
-          <w:sz w:val="24"/>
-          <w:szCs w:val="24"/>
-          <w:shd w:val="clear" w:color="auto" w:fill="FFFFFF"/>
-        </w:rPr>
-        <w:t>(</w:t>
-      </w:r>
-      <w:proofErr w:type="gramEnd"/>
-      <w:r>
-        <w:rPr>
-          <w:rFonts w:ascii="Times New Roman" w:hAnsi="Times New Roman"/>
-          <w:color w:val="202122"/>
-          <w:sz w:val="24"/>
-          <w:szCs w:val="24"/>
-          <w:shd w:val="clear" w:color="auto" w:fill="FFFFFF"/>
-        </w:rPr>
-        <w:t xml:space="preserve">) and then update the width and height dimensions. It requires the removal of the event listener in the </w:t>
-      </w:r>
-      <w:proofErr w:type="spellStart"/>
-      <w:proofErr w:type="gramStart"/>
-      <w:r>
-        <w:rPr>
-          <w:rFonts w:ascii="Times New Roman" w:hAnsi="Times New Roman"/>
-          <w:color w:val="202122"/>
-          <w:sz w:val="24"/>
-          <w:szCs w:val="24"/>
-          <w:shd w:val="clear" w:color="auto" w:fill="FFFFFF"/>
-        </w:rPr>
-        <w:t>componentWillUnmount</w:t>
-      </w:r>
-      <w:proofErr w:type="spellEnd"/>
-      <w:r>
-        <w:rPr>
-          <w:rFonts w:ascii="Times New Roman" w:hAnsi="Times New Roman"/>
-          <w:color w:val="202122"/>
-          <w:sz w:val="24"/>
-          <w:szCs w:val="24"/>
-          <w:shd w:val="clear" w:color="auto" w:fill="FFFFFF"/>
-        </w:rPr>
-        <w:t>(</w:t>
-      </w:r>
-      <w:proofErr w:type="gramEnd"/>
-      <w:r>
-        <w:rPr>
-          <w:rFonts w:ascii="Times New Roman" w:hAnsi="Times New Roman"/>
-          <w:color w:val="202122"/>
-          <w:sz w:val="24"/>
-          <w:szCs w:val="24"/>
-          <w:shd w:val="clear" w:color="auto" w:fill="FFFFFF"/>
-        </w:rPr>
-        <w:t>) method.</w:t>
+        <w:t>It is possible to listen to the resize event in componentDidMount() and then update the width and height dimensions. It requires the removal of the event listener in the componentWillUnmount() method.</w:t>
       </w:r>
     </w:p>
     <w:p>
@@ -11137,22 +8732,8 @@
           <w:szCs w:val="24"/>
           <w:shd w:val="clear" w:color="auto" w:fill="FFFFFF"/>
         </w:rPr>
-        <w:t xml:space="preserve">To initialize local state by assigning object to </w:t>
-      </w:r>
-      <w:proofErr w:type="spellStart"/>
-      <w:proofErr w:type="gramStart"/>
-      <w:r>
-        <w:rPr>
-          <w:rFonts w:ascii="Times New Roman" w:hAnsi="Times New Roman"/>
-          <w:color w:val="202122"/>
-          <w:sz w:val="24"/>
-          <w:szCs w:val="24"/>
-          <w:shd w:val="clear" w:color="auto" w:fill="FFFFFF"/>
-        </w:rPr>
-        <w:t>this.state</w:t>
-      </w:r>
-      <w:proofErr w:type="spellEnd"/>
-      <w:proofErr w:type="gramEnd"/>
+        <w:t>To initialize local state by assigning object to this.state</w:t>
+      </w:r>
     </w:p>
     <w:p>
       <w:pPr>
@@ -11179,29 +8760,7 @@
           <w:szCs w:val="24"/>
           <w:shd w:val="clear" w:color="auto" w:fill="FFFFFF"/>
         </w:rPr>
-        <w:t xml:space="preserve">For binding event handler methods to the instance </w:t>
-      </w:r>
-      <w:proofErr w:type="gramStart"/>
-      <w:r>
-        <w:rPr>
-          <w:rFonts w:ascii="Times New Roman" w:hAnsi="Times New Roman"/>
-          <w:color w:val="202122"/>
-          <w:sz w:val="24"/>
-          <w:szCs w:val="24"/>
-          <w:shd w:val="clear" w:color="auto" w:fill="FFFFFF"/>
-        </w:rPr>
-        <w:t>For</w:t>
-      </w:r>
-      <w:proofErr w:type="gramEnd"/>
-      <w:r>
-        <w:rPr>
-          <w:rFonts w:ascii="Times New Roman" w:hAnsi="Times New Roman"/>
-          <w:color w:val="202122"/>
-          <w:sz w:val="24"/>
-          <w:szCs w:val="24"/>
-          <w:shd w:val="clear" w:color="auto" w:fill="FFFFFF"/>
-        </w:rPr>
-        <w:t xml:space="preserve"> example, the below code covers both the above cases</w:t>
+        <w:t>For binding event handler methods to the instance For example, the below code covers both the above cases</w:t>
       </w:r>
     </w:p>
     <w:p>
@@ -11275,31 +8834,7 @@
           <w:shd w:val="clear" w:color="auto" w:fill="FFFFFF"/>
         </w:rPr>
         <w:tab/>
-        <w:t xml:space="preserve">// Don't call </w:t>
-      </w:r>
-      <w:proofErr w:type="spellStart"/>
-      <w:proofErr w:type="gramStart"/>
-      <w:r>
-        <w:rPr>
-          <w:rFonts w:ascii="Times New Roman" w:hAnsi="Times New Roman"/>
-          <w:color w:val="202122"/>
-          <w:sz w:val="24"/>
-          <w:szCs w:val="24"/>
-          <w:shd w:val="clear" w:color="auto" w:fill="FFFFFF"/>
-        </w:rPr>
-        <w:t>this.setState</w:t>
-      </w:r>
-      <w:proofErr w:type="spellEnd"/>
-      <w:proofErr w:type="gramEnd"/>
-      <w:r>
-        <w:rPr>
-          <w:rFonts w:ascii="Times New Roman" w:hAnsi="Times New Roman"/>
-          <w:color w:val="202122"/>
-          <w:sz w:val="24"/>
-          <w:szCs w:val="24"/>
-          <w:shd w:val="clear" w:color="auto" w:fill="FFFFFF"/>
-        </w:rPr>
-        <w:t>() here!</w:t>
+        <w:t>// Don't call this.setState() here!</w:t>
       </w:r>
     </w:p>
     <w:p>
@@ -11324,30 +8859,7 @@
           <w:shd w:val="clear" w:color="auto" w:fill="FFFFFF"/>
         </w:rPr>
         <w:tab/>
-      </w:r>
-      <w:proofErr w:type="spellStart"/>
-      <w:proofErr w:type="gramStart"/>
-      <w:r>
-        <w:rPr>
-          <w:rFonts w:ascii="Times New Roman" w:hAnsi="Times New Roman"/>
-          <w:color w:val="202122"/>
-          <w:sz w:val="24"/>
-          <w:szCs w:val="24"/>
-          <w:shd w:val="clear" w:color="auto" w:fill="FFFFFF"/>
-        </w:rPr>
-        <w:t>this.state</w:t>
-      </w:r>
-      <w:proofErr w:type="spellEnd"/>
-      <w:proofErr w:type="gramEnd"/>
-      <w:r>
-        <w:rPr>
-          <w:rFonts w:ascii="Times New Roman" w:hAnsi="Times New Roman"/>
-          <w:color w:val="202122"/>
-          <w:sz w:val="24"/>
-          <w:szCs w:val="24"/>
-          <w:shd w:val="clear" w:color="auto" w:fill="FFFFFF"/>
-        </w:rPr>
-        <w:t xml:space="preserve"> = { counter: 0 };</w:t>
+        <w:t>this.state = { counter: 0 };</w:t>
       </w:r>
     </w:p>
     <w:p>
@@ -11372,52 +8884,7 @@
           <w:shd w:val="clear" w:color="auto" w:fill="FFFFFF"/>
         </w:rPr>
         <w:tab/>
-      </w:r>
-      <w:proofErr w:type="spellStart"/>
-      <w:proofErr w:type="gramStart"/>
-      <w:r>
-        <w:rPr>
-          <w:rFonts w:ascii="Times New Roman" w:hAnsi="Times New Roman"/>
-          <w:color w:val="202122"/>
-          <w:sz w:val="24"/>
-          <w:szCs w:val="24"/>
-          <w:shd w:val="clear" w:color="auto" w:fill="FFFFFF"/>
-        </w:rPr>
-        <w:t>this.handleClick</w:t>
-      </w:r>
-      <w:proofErr w:type="spellEnd"/>
-      <w:proofErr w:type="gramEnd"/>
-      <w:r>
-        <w:rPr>
-          <w:rFonts w:ascii="Times New Roman" w:hAnsi="Times New Roman"/>
-          <w:color w:val="202122"/>
-          <w:sz w:val="24"/>
-          <w:szCs w:val="24"/>
-          <w:shd w:val="clear" w:color="auto" w:fill="FFFFFF"/>
-        </w:rPr>
-        <w:t xml:space="preserve"> = </w:t>
-      </w:r>
-      <w:proofErr w:type="spellStart"/>
-      <w:r>
-        <w:rPr>
-          <w:rFonts w:ascii="Times New Roman" w:hAnsi="Times New Roman"/>
-          <w:color w:val="202122"/>
-          <w:sz w:val="24"/>
-          <w:szCs w:val="24"/>
-          <w:shd w:val="clear" w:color="auto" w:fill="FFFFFF"/>
-        </w:rPr>
-        <w:t>this.handleClick.bind</w:t>
-      </w:r>
-      <w:proofErr w:type="spellEnd"/>
-      <w:r>
-        <w:rPr>
-          <w:rFonts w:ascii="Times New Roman" w:hAnsi="Times New Roman"/>
-          <w:color w:val="202122"/>
-          <w:sz w:val="24"/>
-          <w:szCs w:val="24"/>
-          <w:shd w:val="clear" w:color="auto" w:fill="FFFFFF"/>
-        </w:rPr>
-        <w:t>(this);</w:t>
+        <w:t>this.handleClick = this.handleClick.bind(this);</w:t>
       </w:r>
     </w:p>
     <w:p>
@@ -11531,29 +8998,7 @@
           <w:szCs w:val="24"/>
           <w:shd w:val="clear" w:color="auto" w:fill="FFFFFF"/>
         </w:rPr>
-        <w:t xml:space="preserve">component, hooks </w:t>
-      </w:r>
-      <w:proofErr w:type="spellStart"/>
-      <w:r>
-        <w:rPr>
-          <w:rFonts w:ascii="Times New Roman" w:hAnsi="Times New Roman"/>
-          <w:color w:val="202122"/>
-          <w:sz w:val="24"/>
-          <w:szCs w:val="24"/>
-          <w:shd w:val="clear" w:color="auto" w:fill="FFFFFF"/>
-        </w:rPr>
-        <w:t>mustbe</w:t>
-      </w:r>
-      <w:proofErr w:type="spellEnd"/>
-      <w:r>
-        <w:rPr>
-          <w:rFonts w:ascii="Times New Roman" w:hAnsi="Times New Roman"/>
-          <w:color w:val="202122"/>
-          <w:sz w:val="24"/>
-          <w:szCs w:val="24"/>
-          <w:shd w:val="clear" w:color="auto" w:fill="FFFFFF"/>
-        </w:rPr>
-        <w:t xml:space="preserve"> called in the same order every time the component</w:t>
+        <w:t>component, hooks mustbe called in the same order every time the component</w:t>
       </w:r>
       <w:r>
         <w:rPr>
@@ -11684,6 +9129,106 @@
           <w:shd w:val="clear" w:color="auto" w:fill="FFFFFF"/>
         </w:rPr>
         <w:t>and return a new state based on that action.</w:t>
+      </w:r>
+    </w:p>
+    <w:p>
+      <w:pPr>
+        <w:spacing w:line="276" w:lineRule="auto"/>
+        <w:ind w:left="360"/>
+        <w:jc w:val="both"/>
+        <w:rPr>
+          <w:rFonts w:ascii="Times New Roman" w:hAnsi="Times New Roman"/>
+          <w:color w:val="202122"/>
+          <w:sz w:val="24"/>
+          <w:szCs w:val="24"/>
+          <w:shd w:val="clear" w:color="auto" w:fill="FFFFFF"/>
+        </w:rPr>
+      </w:pPr>
+    </w:p>
+    <w:p>
+      <w:pPr>
+        <w:pStyle w:val="ListParagraph"/>
+        <w:numPr>
+          <w:ilvl w:val="0"/>
+          <w:numId w:val="1"/>
+        </w:numPr>
+        <w:spacing w:line="276" w:lineRule="auto"/>
+        <w:jc w:val="both"/>
+        <w:rPr>
+          <w:rFonts w:ascii="Times New Roman" w:hAnsi="Times New Roman"/>
+          <w:b/>
+          <w:bCs/>
+          <w:color w:val="202122"/>
+          <w:sz w:val="24"/>
+          <w:szCs w:val="24"/>
+          <w:shd w:val="clear" w:color="auto" w:fill="FFFFFF"/>
+        </w:rPr>
+      </w:pPr>
+      <w:r>
+        <w:rPr>
+          <w:rFonts w:ascii="Times New Roman" w:hAnsi="Times New Roman"/>
+          <w:b/>
+          <w:bCs/>
+          <w:color w:val="202122"/>
+          <w:sz w:val="24"/>
+          <w:szCs w:val="24"/>
+          <w:shd w:val="clear" w:color="auto" w:fill="FFFFFF"/>
+        </w:rPr>
+        <w:t>What is React Native?</w:t>
+      </w:r>
+    </w:p>
+    <w:p>
+      <w:pPr>
+        <w:spacing w:line="276" w:lineRule="auto"/>
+        <w:ind w:left="360"/>
+        <w:jc w:val="both"/>
+        <w:rPr>
+          <w:rFonts w:ascii="Times New Roman" w:hAnsi="Times New Roman"/>
+          <w:color w:val="202122"/>
+          <w:sz w:val="24"/>
+          <w:szCs w:val="24"/>
+          <w:shd w:val="clear" w:color="auto" w:fill="FFFFFF"/>
+        </w:rPr>
+      </w:pPr>
+      <w:r>
+        <w:rPr>
+          <w:rFonts w:ascii="Times New Roman" w:hAnsi="Times New Roman"/>
+          <w:color w:val="202122"/>
+          <w:sz w:val="24"/>
+          <w:szCs w:val="24"/>
+          <w:shd w:val="clear" w:color="auto" w:fill="FFFFFF"/>
+        </w:rPr>
+        <w:t>React Native is a framework for building native mobile applications using React. It</w:t>
+      </w:r>
+      <w:r>
+        <w:rPr>
+          <w:rFonts w:ascii="Times New Roman" w:hAnsi="Times New Roman"/>
+          <w:color w:val="202122"/>
+          <w:sz w:val="24"/>
+          <w:szCs w:val="24"/>
+          <w:shd w:val="clear" w:color="auto" w:fill="FFFFFF"/>
+        </w:rPr>
+        <w:t xml:space="preserve"> </w:t>
+      </w:r>
+      <w:r>
+        <w:rPr>
+          <w:rFonts w:ascii="Times New Roman" w:hAnsi="Times New Roman"/>
+          <w:color w:val="202122"/>
+          <w:sz w:val="24"/>
+          <w:szCs w:val="24"/>
+          <w:shd w:val="clear" w:color="auto" w:fill="FFFFFF"/>
+        </w:rPr>
+        <w:t>allows developers to write mobile apps using JavaScript</w:t>
+      </w:r>
+      <w:r>
+        <w:rPr>
+          <w:rFonts w:ascii="Times New Roman" w:hAnsi="Times New Roman"/>
+          <w:color w:val="202122"/>
+          <w:sz w:val="24"/>
+          <w:szCs w:val="24"/>
+          <w:shd w:val="clear" w:color="auto" w:fill="FFFFFF"/>
+        </w:rPr>
+        <w:t>.</w:t>
       </w:r>
     </w:p>
     <w:sectPr>

</xml_diff>

<commit_message>
What is the purpose of the React.Fragment component?
</commit_message>
<xml_diff>
--- a/React_Interview_Question.docx
+++ b/React_Interview_Question.docx
@@ -101,7 +101,33 @@
           <w:szCs w:val="24"/>
           <w:shd w:val="clear" w:color="auto" w:fill="FFFFFF"/>
         </w:rPr>
-        <w:t>Difference between npm&amp;npx ?</w:t>
+        <w:t xml:space="preserve">Difference between </w:t>
+      </w:r>
+      <w:proofErr w:type="spellStart"/>
+      <w:r>
+        <w:rPr>
+          <w:rFonts w:ascii="Times New Roman" w:hAnsi="Times New Roman" w:cs="Times New Roman"/>
+          <w:b/>
+          <w:bCs/>
+          <w:color w:val="202122"/>
+          <w:sz w:val="24"/>
+          <w:szCs w:val="24"/>
+          <w:shd w:val="clear" w:color="auto" w:fill="FFFFFF"/>
+        </w:rPr>
+        <w:t>npm&amp;npx</w:t>
+      </w:r>
+      <w:proofErr w:type="spellEnd"/>
+      <w:r>
+        <w:rPr>
+          <w:rFonts w:ascii="Times New Roman" w:hAnsi="Times New Roman" w:cs="Times New Roman"/>
+          <w:b/>
+          <w:bCs/>
+          <w:color w:val="202122"/>
+          <w:sz w:val="24"/>
+          <w:szCs w:val="24"/>
+          <w:shd w:val="clear" w:color="auto" w:fill="FFFFFF"/>
+        </w:rPr>
+        <w:t xml:space="preserve"> ?</w:t>
       </w:r>
     </w:p>
     <w:p>
@@ -129,7 +155,29 @@
           <w:szCs w:val="24"/>
           <w:shd w:val="clear" w:color="auto" w:fill="FFFFFF"/>
         </w:rPr>
-        <w:t>Node package Manager is a tool: used to install, maintain, uninstall javascript modules (packages)</w:t>
+        <w:t xml:space="preserve">Node package Manager is a tool: used to install, maintain, uninstall </w:t>
+      </w:r>
+      <w:proofErr w:type="spellStart"/>
+      <w:r>
+        <w:rPr>
+          <w:rFonts w:ascii="Times New Roman" w:hAnsi="Times New Roman" w:cs="Times New Roman"/>
+          <w:color w:val="202122"/>
+          <w:sz w:val="24"/>
+          <w:szCs w:val="24"/>
+          <w:shd w:val="clear" w:color="auto" w:fill="FFFFFF"/>
+        </w:rPr>
+        <w:t>javascript</w:t>
+      </w:r>
+      <w:proofErr w:type="spellEnd"/>
+      <w:r>
+        <w:rPr>
+          <w:rFonts w:ascii="Times New Roman" w:hAnsi="Times New Roman" w:cs="Times New Roman"/>
+          <w:color w:val="202122"/>
+          <w:sz w:val="24"/>
+          <w:szCs w:val="24"/>
+          <w:shd w:val="clear" w:color="auto" w:fill="FFFFFF"/>
+        </w:rPr>
+        <w:t xml:space="preserve"> modules (packages)</w:t>
       </w:r>
     </w:p>
     <w:p>
@@ -260,7 +308,29 @@
           <w:szCs w:val="24"/>
           <w:shd w:val="clear" w:color="auto" w:fill="FFFFFF"/>
         </w:rPr>
-        <w:t>Bable is a transpiler&amp; also a compiler.</w:t>
+        <w:t xml:space="preserve">Bable is a </w:t>
+      </w:r>
+      <w:proofErr w:type="spellStart"/>
+      <w:r>
+        <w:rPr>
+          <w:rFonts w:ascii="Times New Roman" w:hAnsi="Times New Roman" w:cs="Times New Roman"/>
+          <w:color w:val="202122"/>
+          <w:sz w:val="24"/>
+          <w:szCs w:val="24"/>
+          <w:shd w:val="clear" w:color="auto" w:fill="FFFFFF"/>
+        </w:rPr>
+        <w:t>transpiler</w:t>
+      </w:r>
+      <w:proofErr w:type="spellEnd"/>
+      <w:r>
+        <w:rPr>
+          <w:rFonts w:ascii="Times New Roman" w:hAnsi="Times New Roman" w:cs="Times New Roman"/>
+          <w:color w:val="202122"/>
+          <w:sz w:val="24"/>
+          <w:szCs w:val="24"/>
+          <w:shd w:val="clear" w:color="auto" w:fill="FFFFFF"/>
+        </w:rPr>
+        <w:t>&amp; also a compiler.</w:t>
       </w:r>
     </w:p>
     <w:p>
@@ -632,7 +702,47 @@
                 <w:szCs w:val="24"/>
                 <w:shd w:val="clear" w:color="auto" w:fill="FFFFFF"/>
               </w:rPr>
-              <w:t>Class components have a state and can implement lifecycle methods like componentDidMount and componentDidUpdate.</w:t>
+              <w:t xml:space="preserve">Class components have a state and can implement lifecycle methods like </w:t>
+            </w:r>
+            <w:proofErr w:type="spellStart"/>
+            <w:r>
+              <w:rPr>
+                <w:rFonts w:ascii="Times New Roman" w:hAnsi="Times New Roman" w:cs="Times New Roman"/>
+                <w:sz w:val="24"/>
+                <w:szCs w:val="24"/>
+                <w:shd w:val="clear" w:color="auto" w:fill="FFFFFF"/>
+              </w:rPr>
+              <w:t>componentDidMount</w:t>
+            </w:r>
+            <w:proofErr w:type="spellEnd"/>
+            <w:r>
+              <w:rPr>
+                <w:rFonts w:ascii="Times New Roman" w:hAnsi="Times New Roman" w:cs="Times New Roman"/>
+                <w:sz w:val="24"/>
+                <w:szCs w:val="24"/>
+                <w:shd w:val="clear" w:color="auto" w:fill="FFFFFF"/>
+              </w:rPr>
+              <w:t xml:space="preserve"> and </w:t>
+            </w:r>
+            <w:proofErr w:type="spellStart"/>
+            <w:r>
+              <w:rPr>
+                <w:rFonts w:ascii="Times New Roman" w:hAnsi="Times New Roman" w:cs="Times New Roman"/>
+                <w:sz w:val="24"/>
+                <w:szCs w:val="24"/>
+                <w:shd w:val="clear" w:color="auto" w:fill="FFFFFF"/>
+              </w:rPr>
+              <w:t>componentDidUpdate</w:t>
+            </w:r>
+            <w:proofErr w:type="spellEnd"/>
+            <w:r>
+              <w:rPr>
+                <w:rFonts w:ascii="Times New Roman" w:hAnsi="Times New Roman" w:cs="Times New Roman"/>
+                <w:sz w:val="24"/>
+                <w:szCs w:val="24"/>
+                <w:shd w:val="clear" w:color="auto" w:fill="FFFFFF"/>
+              </w:rPr>
+              <w:t>.</w:t>
             </w:r>
           </w:p>
         </w:tc>
@@ -917,7 +1027,29 @@
           <w:szCs w:val="24"/>
           <w:shd w:val="clear" w:color="auto" w:fill="FFFFFF"/>
         </w:rPr>
-        <w:t>‘useState’: It is the most commonly used React Hook. It allows functional components to have state variables. It takes an initial state value as the argument and returns an array with two elements — the current state value and a function to update that state.</w:t>
+        <w:t>‘</w:t>
+      </w:r>
+      <w:proofErr w:type="spellStart"/>
+      <w:r>
+        <w:rPr>
+          <w:rFonts w:ascii="Times New Roman" w:hAnsi="Times New Roman" w:cs="Times New Roman"/>
+          <w:color w:val="202122"/>
+          <w:sz w:val="24"/>
+          <w:szCs w:val="24"/>
+          <w:shd w:val="clear" w:color="auto" w:fill="FFFFFF"/>
+        </w:rPr>
+        <w:t>useState</w:t>
+      </w:r>
+      <w:proofErr w:type="spellEnd"/>
+      <w:r>
+        <w:rPr>
+          <w:rFonts w:ascii="Times New Roman" w:hAnsi="Times New Roman" w:cs="Times New Roman"/>
+          <w:color w:val="202122"/>
+          <w:sz w:val="24"/>
+          <w:szCs w:val="24"/>
+          <w:shd w:val="clear" w:color="auto" w:fill="FFFFFF"/>
+        </w:rPr>
+        <w:t>’: It is the most commonly used React Hook. It allows functional components to have state variables. It takes an initial state value as the argument and returns an array with two elements — the current state value and a function to update that state.</w:t>
       </w:r>
     </w:p>
     <w:p>
@@ -945,7 +1077,29 @@
           <w:szCs w:val="24"/>
           <w:shd w:val="clear" w:color="auto" w:fill="FFFFFF"/>
         </w:rPr>
-        <w:t>‘useEffect’: It enables performing side effects, such as data fetching, subscriptions, or DOM manipulations after the component has been rendered.</w:t>
+        <w:t>‘</w:t>
+      </w:r>
+      <w:proofErr w:type="spellStart"/>
+      <w:r>
+        <w:rPr>
+          <w:rFonts w:ascii="Times New Roman" w:hAnsi="Times New Roman" w:cs="Times New Roman"/>
+          <w:color w:val="202122"/>
+          <w:sz w:val="24"/>
+          <w:szCs w:val="24"/>
+          <w:shd w:val="clear" w:color="auto" w:fill="FFFFFF"/>
+        </w:rPr>
+        <w:t>useEffect</w:t>
+      </w:r>
+      <w:proofErr w:type="spellEnd"/>
+      <w:r>
+        <w:rPr>
+          <w:rFonts w:ascii="Times New Roman" w:hAnsi="Times New Roman" w:cs="Times New Roman"/>
+          <w:color w:val="202122"/>
+          <w:sz w:val="24"/>
+          <w:szCs w:val="24"/>
+          <w:shd w:val="clear" w:color="auto" w:fill="FFFFFF"/>
+        </w:rPr>
+        <w:t>’: It enables performing side effects, such as data fetching, subscriptions, or DOM manipulations after the component has been rendered.</w:t>
       </w:r>
     </w:p>
     <w:p>
@@ -973,7 +1127,29 @@
           <w:szCs w:val="24"/>
           <w:shd w:val="clear" w:color="auto" w:fill="FFFFFF"/>
         </w:rPr>
-        <w:t>‘useRef’: Provides a way to create mutable references to values or DOM elements that persist across renders. Often used for accessing or manipulating DOM elements.</w:t>
+        <w:t>‘</w:t>
+      </w:r>
+      <w:proofErr w:type="spellStart"/>
+      <w:r>
+        <w:rPr>
+          <w:rFonts w:ascii="Times New Roman" w:hAnsi="Times New Roman" w:cs="Times New Roman"/>
+          <w:color w:val="202122"/>
+          <w:sz w:val="24"/>
+          <w:szCs w:val="24"/>
+          <w:shd w:val="clear" w:color="auto" w:fill="FFFFFF"/>
+        </w:rPr>
+        <w:t>useRef</w:t>
+      </w:r>
+      <w:proofErr w:type="spellEnd"/>
+      <w:r>
+        <w:rPr>
+          <w:rFonts w:ascii="Times New Roman" w:hAnsi="Times New Roman" w:cs="Times New Roman"/>
+          <w:color w:val="202122"/>
+          <w:sz w:val="24"/>
+          <w:szCs w:val="24"/>
+          <w:shd w:val="clear" w:color="auto" w:fill="FFFFFF"/>
+        </w:rPr>
+        <w:t>’: Provides a way to create mutable references to values or DOM elements that persist across renders. Often used for accessing or manipulating DOM elements.</w:t>
       </w:r>
     </w:p>
     <w:p>
@@ -1090,7 +1266,33 @@
           <w:szCs w:val="24"/>
           <w:shd w:val="clear" w:color="auto" w:fill="FFFFFF"/>
         </w:rPr>
-        <w:t>What does setState() method do?</w:t>
+        <w:t xml:space="preserve">What does </w:t>
+      </w:r>
+      <w:proofErr w:type="spellStart"/>
+      <w:r>
+        <w:rPr>
+          <w:rFonts w:ascii="Times New Roman" w:hAnsi="Times New Roman" w:cs="Times New Roman"/>
+          <w:b/>
+          <w:bCs/>
+          <w:color w:val="202122"/>
+          <w:sz w:val="24"/>
+          <w:szCs w:val="24"/>
+          <w:shd w:val="clear" w:color="auto" w:fill="FFFFFF"/>
+        </w:rPr>
+        <w:t>setState</w:t>
+      </w:r>
+      <w:proofErr w:type="spellEnd"/>
+      <w:r>
+        <w:rPr>
+          <w:rFonts w:ascii="Times New Roman" w:hAnsi="Times New Roman" w:cs="Times New Roman"/>
+          <w:b/>
+          <w:bCs/>
+          <w:color w:val="202122"/>
+          <w:sz w:val="24"/>
+          <w:szCs w:val="24"/>
+          <w:shd w:val="clear" w:color="auto" w:fill="FFFFFF"/>
+        </w:rPr>
+        <w:t>() method do?</w:t>
       </w:r>
     </w:p>
     <w:p>
@@ -1110,6 +1312,7 @@
           <w:shd w:val="clear" w:color="auto" w:fill="FFFFFF"/>
         </w:rPr>
       </w:pPr>
+      <w:proofErr w:type="spellStart"/>
       <w:r>
         <w:rPr>
           <w:rFonts w:ascii="Times New Roman" w:hAnsi="Times New Roman" w:cs="Times New Roman"/>
@@ -1130,7 +1333,18 @@
           <w:szCs w:val="24"/>
           <w:shd w:val="clear" w:color="auto" w:fill="FFFFFF"/>
         </w:rPr>
-        <w:t>etState() method will modify value of the state.</w:t>
+        <w:t>etState</w:t>
+      </w:r>
+      <w:proofErr w:type="spellEnd"/>
+      <w:r>
+        <w:rPr>
+          <w:rFonts w:ascii="Times New Roman" w:hAnsi="Times New Roman" w:cs="Times New Roman"/>
+          <w:color w:val="202122"/>
+          <w:sz w:val="24"/>
+          <w:szCs w:val="24"/>
+          <w:shd w:val="clear" w:color="auto" w:fill="FFFFFF"/>
+        </w:rPr>
+        <w:t>() method will modify value of the state.</w:t>
       </w:r>
     </w:p>
     <w:p>
@@ -1229,7 +1443,29 @@
           <w:szCs w:val="24"/>
           <w:shd w:val="clear" w:color="auto" w:fill="FFFFFF"/>
         </w:rPr>
-        <w:t>Event Handler are functions which will be called (invoked) by the browserswhen an event occurs.</w:t>
+        <w:t xml:space="preserve">Event Handler are functions which will be called (invoked) by the </w:t>
+      </w:r>
+      <w:proofErr w:type="spellStart"/>
+      <w:r>
+        <w:rPr>
+          <w:rFonts w:ascii="Times New Roman" w:hAnsi="Times New Roman" w:cs="Times New Roman"/>
+          <w:color w:val="202122"/>
+          <w:sz w:val="24"/>
+          <w:szCs w:val="24"/>
+          <w:shd w:val="clear" w:color="auto" w:fill="FFFFFF"/>
+        </w:rPr>
+        <w:t>browserswhen</w:t>
+      </w:r>
+      <w:proofErr w:type="spellEnd"/>
+      <w:r>
+        <w:rPr>
+          <w:rFonts w:ascii="Times New Roman" w:hAnsi="Times New Roman" w:cs="Times New Roman"/>
+          <w:color w:val="202122"/>
+          <w:sz w:val="24"/>
+          <w:szCs w:val="24"/>
+          <w:shd w:val="clear" w:color="auto" w:fill="FFFFFF"/>
+        </w:rPr>
+        <w:t xml:space="preserve"> an event occurs.</w:t>
       </w:r>
     </w:p>
     <w:p>
@@ -1299,7 +1535,95 @@
           <w:szCs w:val="24"/>
           <w:shd w:val="clear" w:color="auto" w:fill="FFFFFF"/>
         </w:rPr>
-        <w:t>Synthetic events are representative of real events a.k.a wrapper around realevents. Because we have to deal with different implementation of eventfunctions in different browsers, a synthetic event acts as a specification for asingle event access all browsers.</w:t>
+        <w:t xml:space="preserve">Synthetic events are representative of real events </w:t>
+      </w:r>
+      <w:proofErr w:type="spellStart"/>
+      <w:r>
+        <w:rPr>
+          <w:rFonts w:ascii="Times New Roman" w:hAnsi="Times New Roman" w:cs="Times New Roman"/>
+          <w:color w:val="202122"/>
+          <w:sz w:val="24"/>
+          <w:szCs w:val="24"/>
+          <w:shd w:val="clear" w:color="auto" w:fill="FFFFFF"/>
+        </w:rPr>
+        <w:t>a.k.a</w:t>
+      </w:r>
+      <w:proofErr w:type="spellEnd"/>
+      <w:r>
+        <w:rPr>
+          <w:rFonts w:ascii="Times New Roman" w:hAnsi="Times New Roman" w:cs="Times New Roman"/>
+          <w:color w:val="202122"/>
+          <w:sz w:val="24"/>
+          <w:szCs w:val="24"/>
+          <w:shd w:val="clear" w:color="auto" w:fill="FFFFFF"/>
+        </w:rPr>
+        <w:t xml:space="preserve"> wrapper around </w:t>
+      </w:r>
+      <w:proofErr w:type="spellStart"/>
+      <w:r>
+        <w:rPr>
+          <w:rFonts w:ascii="Times New Roman" w:hAnsi="Times New Roman" w:cs="Times New Roman"/>
+          <w:color w:val="202122"/>
+          <w:sz w:val="24"/>
+          <w:szCs w:val="24"/>
+          <w:shd w:val="clear" w:color="auto" w:fill="FFFFFF"/>
+        </w:rPr>
+        <w:t>realevents</w:t>
+      </w:r>
+      <w:proofErr w:type="spellEnd"/>
+      <w:r>
+        <w:rPr>
+          <w:rFonts w:ascii="Times New Roman" w:hAnsi="Times New Roman" w:cs="Times New Roman"/>
+          <w:color w:val="202122"/>
+          <w:sz w:val="24"/>
+          <w:szCs w:val="24"/>
+          <w:shd w:val="clear" w:color="auto" w:fill="FFFFFF"/>
+        </w:rPr>
+        <w:t xml:space="preserve">. Because we have to deal with different implementation of </w:t>
+      </w:r>
+      <w:proofErr w:type="spellStart"/>
+      <w:r>
+        <w:rPr>
+          <w:rFonts w:ascii="Times New Roman" w:hAnsi="Times New Roman" w:cs="Times New Roman"/>
+          <w:color w:val="202122"/>
+          <w:sz w:val="24"/>
+          <w:szCs w:val="24"/>
+          <w:shd w:val="clear" w:color="auto" w:fill="FFFFFF"/>
+        </w:rPr>
+        <w:t>eventfunctions</w:t>
+      </w:r>
+      <w:proofErr w:type="spellEnd"/>
+      <w:r>
+        <w:rPr>
+          <w:rFonts w:ascii="Times New Roman" w:hAnsi="Times New Roman" w:cs="Times New Roman"/>
+          <w:color w:val="202122"/>
+          <w:sz w:val="24"/>
+          <w:szCs w:val="24"/>
+          <w:shd w:val="clear" w:color="auto" w:fill="FFFFFF"/>
+        </w:rPr>
+        <w:t xml:space="preserve"> in different browsers, a synthetic event acts as a specification for </w:t>
+      </w:r>
+      <w:proofErr w:type="spellStart"/>
+      <w:r>
+        <w:rPr>
+          <w:rFonts w:ascii="Times New Roman" w:hAnsi="Times New Roman" w:cs="Times New Roman"/>
+          <w:color w:val="202122"/>
+          <w:sz w:val="24"/>
+          <w:szCs w:val="24"/>
+          <w:shd w:val="clear" w:color="auto" w:fill="FFFFFF"/>
+        </w:rPr>
+        <w:t>asingle</w:t>
+      </w:r>
+      <w:proofErr w:type="spellEnd"/>
+      <w:r>
+        <w:rPr>
+          <w:rFonts w:ascii="Times New Roman" w:hAnsi="Times New Roman" w:cs="Times New Roman"/>
+          <w:color w:val="202122"/>
+          <w:sz w:val="24"/>
+          <w:szCs w:val="24"/>
+          <w:shd w:val="clear" w:color="auto" w:fill="FFFFFF"/>
+        </w:rPr>
+        <w:t xml:space="preserve"> event access all browsers.</w:t>
       </w:r>
     </w:p>
     <w:p>
@@ -1369,7 +1693,51 @@
           <w:szCs w:val="24"/>
           <w:shd w:val="clear" w:color="auto" w:fill="FFFFFF"/>
         </w:rPr>
-        <w:t>A target inside a synthetic event object is the element on which the event has occurred. As we cannot use DOM functions like document.getElementById() etc inside react, we use event object to fetch the element present inside ‘target variable’.</w:t>
+        <w:t xml:space="preserve">A target inside a synthetic event object is the element on which the event has occurred. As we cannot use DOM functions like </w:t>
+      </w:r>
+      <w:proofErr w:type="spellStart"/>
+      <w:r>
+        <w:rPr>
+          <w:rFonts w:ascii="Times New Roman" w:hAnsi="Times New Roman" w:cs="Times New Roman"/>
+          <w:color w:val="202122"/>
+          <w:sz w:val="24"/>
+          <w:szCs w:val="24"/>
+          <w:shd w:val="clear" w:color="auto" w:fill="FFFFFF"/>
+        </w:rPr>
+        <w:t>document.getElementById</w:t>
+      </w:r>
+      <w:proofErr w:type="spellEnd"/>
+      <w:r>
+        <w:rPr>
+          <w:rFonts w:ascii="Times New Roman" w:hAnsi="Times New Roman" w:cs="Times New Roman"/>
+          <w:color w:val="202122"/>
+          <w:sz w:val="24"/>
+          <w:szCs w:val="24"/>
+          <w:shd w:val="clear" w:color="auto" w:fill="FFFFFF"/>
+        </w:rPr>
+        <w:t xml:space="preserve">() </w:t>
+      </w:r>
+      <w:proofErr w:type="spellStart"/>
+      <w:r>
+        <w:rPr>
+          <w:rFonts w:ascii="Times New Roman" w:hAnsi="Times New Roman" w:cs="Times New Roman"/>
+          <w:color w:val="202122"/>
+          <w:sz w:val="24"/>
+          <w:szCs w:val="24"/>
+          <w:shd w:val="clear" w:color="auto" w:fill="FFFFFF"/>
+        </w:rPr>
+        <w:t>etc</w:t>
+      </w:r>
+      <w:proofErr w:type="spellEnd"/>
+      <w:r>
+        <w:rPr>
+          <w:rFonts w:ascii="Times New Roman" w:hAnsi="Times New Roman" w:cs="Times New Roman"/>
+          <w:color w:val="202122"/>
+          <w:sz w:val="24"/>
+          <w:szCs w:val="24"/>
+          <w:shd w:val="clear" w:color="auto" w:fill="FFFFFF"/>
+        </w:rPr>
+        <w:t xml:space="preserve"> inside react, we use event object to fetch the element present inside ‘target variable’.</w:t>
       </w:r>
     </w:p>
     <w:p>
@@ -1440,7 +1808,29 @@
           <w:szCs w:val="24"/>
           <w:shd w:val="clear" w:color="auto" w:fill="FFFFFF"/>
         </w:rPr>
-        <w:t>The virtual DOM (VDOM) is a programming concept where an ideal, or “virtual”, representation of a UI is kept in memory and synced with the “real” DOM by a library such as ReactDOM. This process is called reconciliation.</w:t>
+        <w:t xml:space="preserve">The virtual DOM (VDOM) is a programming concept where an ideal, or “virtual”, representation of a UI is kept in memory and synced with the “real” DOM by a library such as </w:t>
+      </w:r>
+      <w:proofErr w:type="spellStart"/>
+      <w:r>
+        <w:rPr>
+          <w:rFonts w:ascii="Times New Roman" w:hAnsi="Times New Roman" w:cs="Times New Roman"/>
+          <w:color w:val="202122"/>
+          <w:sz w:val="24"/>
+          <w:szCs w:val="24"/>
+          <w:shd w:val="clear" w:color="auto" w:fill="FFFFFF"/>
+        </w:rPr>
+        <w:t>ReactDOM</w:t>
+      </w:r>
+      <w:proofErr w:type="spellEnd"/>
+      <w:r>
+        <w:rPr>
+          <w:rFonts w:ascii="Times New Roman" w:hAnsi="Times New Roman" w:cs="Times New Roman"/>
+          <w:color w:val="202122"/>
+          <w:sz w:val="24"/>
+          <w:szCs w:val="24"/>
+          <w:shd w:val="clear" w:color="auto" w:fill="FFFFFF"/>
+        </w:rPr>
+        <w:t>. This process is called reconciliation.</w:t>
       </w:r>
     </w:p>
     <w:p>
@@ -1591,7 +1981,33 @@
           <w:szCs w:val="24"/>
           <w:shd w:val="clear" w:color="auto" w:fill="FFFFFF"/>
         </w:rPr>
-        <w:t>Why is event.preventDefault() used?</w:t>
+        <w:t xml:space="preserve">Why is </w:t>
+      </w:r>
+      <w:proofErr w:type="spellStart"/>
+      <w:r>
+        <w:rPr>
+          <w:rFonts w:ascii="Times New Roman" w:hAnsi="Times New Roman" w:cs="Times New Roman"/>
+          <w:b/>
+          <w:bCs/>
+          <w:color w:val="202122"/>
+          <w:sz w:val="24"/>
+          <w:szCs w:val="24"/>
+          <w:shd w:val="clear" w:color="auto" w:fill="FFFFFF"/>
+        </w:rPr>
+        <w:t>event.preventDefault</w:t>
+      </w:r>
+      <w:proofErr w:type="spellEnd"/>
+      <w:r>
+        <w:rPr>
+          <w:rFonts w:ascii="Times New Roman" w:hAnsi="Times New Roman" w:cs="Times New Roman"/>
+          <w:b/>
+          <w:bCs/>
+          <w:color w:val="202122"/>
+          <w:sz w:val="24"/>
+          <w:szCs w:val="24"/>
+          <w:shd w:val="clear" w:color="auto" w:fill="FFFFFF"/>
+        </w:rPr>
+        <w:t>() used?</w:t>
       </w:r>
     </w:p>
     <w:p>
@@ -1619,7 +2035,29 @@
           <w:szCs w:val="24"/>
           <w:shd w:val="clear" w:color="auto" w:fill="FFFFFF"/>
         </w:rPr>
-        <w:t>Ideally when a form is submitted it will be taken to the next page (consecutive page). event.preventDefault(); method when invoked avoids it from happening.</w:t>
+        <w:t xml:space="preserve">Ideally when a form is submitted it will be taken to the next page (consecutive page). </w:t>
+      </w:r>
+      <w:proofErr w:type="spellStart"/>
+      <w:r>
+        <w:rPr>
+          <w:rFonts w:ascii="Times New Roman" w:hAnsi="Times New Roman" w:cs="Times New Roman"/>
+          <w:color w:val="202122"/>
+          <w:sz w:val="24"/>
+          <w:szCs w:val="24"/>
+          <w:shd w:val="clear" w:color="auto" w:fill="FFFFFF"/>
+        </w:rPr>
+        <w:t>event.preventDefault</w:t>
+      </w:r>
+      <w:proofErr w:type="spellEnd"/>
+      <w:r>
+        <w:rPr>
+          <w:rFonts w:ascii="Times New Roman" w:hAnsi="Times New Roman" w:cs="Times New Roman"/>
+          <w:color w:val="202122"/>
+          <w:sz w:val="24"/>
+          <w:szCs w:val="24"/>
+          <w:shd w:val="clear" w:color="auto" w:fill="FFFFFF"/>
+        </w:rPr>
+        <w:t>(); method when invoked avoids it from happening.</w:t>
       </w:r>
     </w:p>
     <w:p>
@@ -1927,7 +2365,29 @@
           <w:szCs w:val="24"/>
           <w:shd w:val="clear" w:color="auto" w:fill="FFFFFF"/>
         </w:rPr>
-        <w:t>Redux has a feature called ‘Store’ which allows you to save the application’s entire State at one place. Therefore all it’s component’s State are stored in the Store so that you will get regular updates directly from the Store.</w:t>
+        <w:t xml:space="preserve">Redux has a feature called ‘Store’ which allows you to save the application’s entire State at one place. Therefore all </w:t>
+      </w:r>
+      <w:proofErr w:type="spellStart"/>
+      <w:r>
+        <w:rPr>
+          <w:rFonts w:ascii="Times New Roman" w:hAnsi="Times New Roman" w:cs="Times New Roman"/>
+          <w:color w:val="202122"/>
+          <w:sz w:val="24"/>
+          <w:szCs w:val="24"/>
+          <w:shd w:val="clear" w:color="auto" w:fill="FFFFFF"/>
+        </w:rPr>
+        <w:t>it’s</w:t>
+      </w:r>
+      <w:proofErr w:type="spellEnd"/>
+      <w:r>
+        <w:rPr>
+          <w:rFonts w:ascii="Times New Roman" w:hAnsi="Times New Roman" w:cs="Times New Roman"/>
+          <w:color w:val="202122"/>
+          <w:sz w:val="24"/>
+          <w:szCs w:val="24"/>
+          <w:shd w:val="clear" w:color="auto" w:fill="FFFFFF"/>
+        </w:rPr>
+        <w:t xml:space="preserve"> component’s State are stored in the Store so that you will get regular updates directly from the Store.</w:t>
       </w:r>
     </w:p>
     <w:p>
@@ -2305,7 +2765,51 @@
           <w:szCs w:val="24"/>
           <w:shd w:val="clear" w:color="auto" w:fill="FFFFFF"/>
         </w:rPr>
-        <w:t>A callback function should be called when setState has finished, and the component is re-rendered. As the setState is asynchronous, which is why it takes in a second callback function.</w:t>
+        <w:t xml:space="preserve">A callback function should be called when </w:t>
+      </w:r>
+      <w:proofErr w:type="spellStart"/>
+      <w:r>
+        <w:rPr>
+          <w:rFonts w:ascii="Times New Roman" w:hAnsi="Times New Roman" w:cs="Times New Roman"/>
+          <w:color w:val="202122"/>
+          <w:sz w:val="24"/>
+          <w:szCs w:val="24"/>
+          <w:shd w:val="clear" w:color="auto" w:fill="FFFFFF"/>
+        </w:rPr>
+        <w:t>setState</w:t>
+      </w:r>
+      <w:proofErr w:type="spellEnd"/>
+      <w:r>
+        <w:rPr>
+          <w:rFonts w:ascii="Times New Roman" w:hAnsi="Times New Roman" w:cs="Times New Roman"/>
+          <w:color w:val="202122"/>
+          <w:sz w:val="24"/>
+          <w:szCs w:val="24"/>
+          <w:shd w:val="clear" w:color="auto" w:fill="FFFFFF"/>
+        </w:rPr>
+        <w:t xml:space="preserve"> has finished, and the component is re-rendered. As the </w:t>
+      </w:r>
+      <w:proofErr w:type="spellStart"/>
+      <w:r>
+        <w:rPr>
+          <w:rFonts w:ascii="Times New Roman" w:hAnsi="Times New Roman" w:cs="Times New Roman"/>
+          <w:color w:val="202122"/>
+          <w:sz w:val="24"/>
+          <w:szCs w:val="24"/>
+          <w:shd w:val="clear" w:color="auto" w:fill="FFFFFF"/>
+        </w:rPr>
+        <w:t>setState</w:t>
+      </w:r>
+      <w:proofErr w:type="spellEnd"/>
+      <w:r>
+        <w:rPr>
+          <w:rFonts w:ascii="Times New Roman" w:hAnsi="Times New Roman" w:cs="Times New Roman"/>
+          <w:color w:val="202122"/>
+          <w:sz w:val="24"/>
+          <w:szCs w:val="24"/>
+          <w:shd w:val="clear" w:color="auto" w:fill="FFFFFF"/>
+        </w:rPr>
+        <w:t xml:space="preserve"> is asynchronous, which is why it takes in a second callback function.</w:t>
       </w:r>
     </w:p>
     <w:p>
@@ -2781,7 +3285,29 @@
           <w:szCs w:val="24"/>
           <w:shd w:val="clear" w:color="auto" w:fill="FFFFFF"/>
         </w:rPr>
-        <w:t>Important lifecycle steps of React js are:</w:t>
+        <w:t xml:space="preserve">Important lifecycle steps of React </w:t>
+      </w:r>
+      <w:proofErr w:type="spellStart"/>
+      <w:r>
+        <w:rPr>
+          <w:rFonts w:ascii="Times New Roman" w:hAnsi="Times New Roman" w:cs="Times New Roman"/>
+          <w:color w:val="202122"/>
+          <w:sz w:val="24"/>
+          <w:szCs w:val="24"/>
+          <w:shd w:val="clear" w:color="auto" w:fill="FFFFFF"/>
+        </w:rPr>
+        <w:t>js</w:t>
+      </w:r>
+      <w:proofErr w:type="spellEnd"/>
+      <w:r>
+        <w:rPr>
+          <w:rFonts w:ascii="Times New Roman" w:hAnsi="Times New Roman" w:cs="Times New Roman"/>
+          <w:color w:val="202122"/>
+          <w:sz w:val="24"/>
+          <w:szCs w:val="24"/>
+          <w:shd w:val="clear" w:color="auto" w:fill="FFFFFF"/>
+        </w:rPr>
+        <w:t xml:space="preserve"> are:</w:t>
       </w:r>
     </w:p>
     <w:p>
@@ -3099,7 +3625,29 @@
           <w:szCs w:val="24"/>
           <w:shd w:val="clear" w:color="auto" w:fill="FFFFFF"/>
         </w:rPr>
-        <w:t>{props.children}</w:t>
+        <w:t>{</w:t>
+      </w:r>
+      <w:proofErr w:type="spellStart"/>
+      <w:r>
+        <w:rPr>
+          <w:rFonts w:ascii="Times New Roman" w:hAnsi="Times New Roman" w:cs="Times New Roman"/>
+          <w:color w:val="202122"/>
+          <w:sz w:val="24"/>
+          <w:szCs w:val="24"/>
+          <w:shd w:val="clear" w:color="auto" w:fill="FFFFFF"/>
+        </w:rPr>
+        <w:t>props.children</w:t>
+      </w:r>
+      <w:proofErr w:type="spellEnd"/>
+      <w:r>
+        <w:rPr>
+          <w:rFonts w:ascii="Times New Roman" w:hAnsi="Times New Roman" w:cs="Times New Roman"/>
+          <w:color w:val="202122"/>
+          <w:sz w:val="24"/>
+          <w:szCs w:val="24"/>
+          <w:shd w:val="clear" w:color="auto" w:fill="FFFFFF"/>
+        </w:rPr>
+        <w:t>}</w:t>
       </w:r>
     </w:p>
     <w:p>
@@ -3310,7 +3858,51 @@
           <w:szCs w:val="24"/>
           <w:shd w:val="clear" w:color="auto" w:fill="FFFFFF"/>
         </w:rPr>
-        <w:t>We can’t update props in react js because props are read-only. Moreover, we can not modify props received from parent to child.</w:t>
+        <w:t xml:space="preserve">We can’t update props in react </w:t>
+      </w:r>
+      <w:proofErr w:type="spellStart"/>
+      <w:r>
+        <w:rPr>
+          <w:rFonts w:ascii="Times New Roman" w:hAnsi="Times New Roman" w:cs="Times New Roman"/>
+          <w:color w:val="202122"/>
+          <w:sz w:val="24"/>
+          <w:szCs w:val="24"/>
+          <w:shd w:val="clear" w:color="auto" w:fill="FFFFFF"/>
+        </w:rPr>
+        <w:t>js</w:t>
+      </w:r>
+      <w:proofErr w:type="spellEnd"/>
+      <w:r>
+        <w:rPr>
+          <w:rFonts w:ascii="Times New Roman" w:hAnsi="Times New Roman" w:cs="Times New Roman"/>
+          <w:color w:val="202122"/>
+          <w:sz w:val="24"/>
+          <w:szCs w:val="24"/>
+          <w:shd w:val="clear" w:color="auto" w:fill="FFFFFF"/>
+        </w:rPr>
+        <w:t xml:space="preserve"> because props are read-only. Moreover, we </w:t>
+      </w:r>
+      <w:proofErr w:type="spellStart"/>
+      <w:r>
+        <w:rPr>
+          <w:rFonts w:ascii="Times New Roman" w:hAnsi="Times New Roman" w:cs="Times New Roman"/>
+          <w:color w:val="202122"/>
+          <w:sz w:val="24"/>
+          <w:szCs w:val="24"/>
+          <w:shd w:val="clear" w:color="auto" w:fill="FFFFFF"/>
+        </w:rPr>
+        <w:t>can not</w:t>
+      </w:r>
+      <w:proofErr w:type="spellEnd"/>
+      <w:r>
+        <w:rPr>
+          <w:rFonts w:ascii="Times New Roman" w:hAnsi="Times New Roman" w:cs="Times New Roman"/>
+          <w:color w:val="202122"/>
+          <w:sz w:val="24"/>
+          <w:szCs w:val="24"/>
+          <w:shd w:val="clear" w:color="auto" w:fill="FFFFFF"/>
+        </w:rPr>
+        <w:t xml:space="preserve"> modify props received from parent to child.</w:t>
       </w:r>
     </w:p>
     <w:p>
@@ -3366,7 +3958,29 @@
           <w:szCs w:val="24"/>
           <w:shd w:val="clear" w:color="auto" w:fill="FFFFFF"/>
         </w:rPr>
-        <w:t>Most important prototype used in React js are:</w:t>
+        <w:t xml:space="preserve">Most important prototype used in React </w:t>
+      </w:r>
+      <w:proofErr w:type="spellStart"/>
+      <w:r>
+        <w:rPr>
+          <w:rFonts w:ascii="Times New Roman" w:hAnsi="Times New Roman" w:cs="Times New Roman"/>
+          <w:color w:val="202122"/>
+          <w:sz w:val="24"/>
+          <w:szCs w:val="24"/>
+          <w:shd w:val="clear" w:color="auto" w:fill="FFFFFF"/>
+        </w:rPr>
+        <w:t>js</w:t>
+      </w:r>
+      <w:proofErr w:type="spellEnd"/>
+      <w:r>
+        <w:rPr>
+          <w:rFonts w:ascii="Times New Roman" w:hAnsi="Times New Roman" w:cs="Times New Roman"/>
+          <w:color w:val="202122"/>
+          <w:sz w:val="24"/>
+          <w:szCs w:val="24"/>
+          <w:shd w:val="clear" w:color="auto" w:fill="FFFFFF"/>
+        </w:rPr>
+        <w:t xml:space="preserve"> are:</w:t>
       </w:r>
     </w:p>
     <w:p>
@@ -3717,15 +4331,27 @@
           <w:shd w:val="clear" w:color="auto" w:fill="FFFFFF"/>
         </w:rPr>
       </w:pPr>
-      <w:r>
-        <w:rPr>
-          <w:rFonts w:ascii="Times New Roman" w:hAnsi="Times New Roman"/>
-          <w:color w:val="202122"/>
-          <w:sz w:val="24"/>
-          <w:szCs w:val="24"/>
-          <w:shd w:val="clear" w:color="auto" w:fill="FFFFFF"/>
-        </w:rPr>
-        <w:t>componentDidMount(): Is executed when the component gets rendered and placed on the DOM.</w:t>
+      <w:proofErr w:type="spellStart"/>
+      <w:r>
+        <w:rPr>
+          <w:rFonts w:ascii="Times New Roman" w:hAnsi="Times New Roman"/>
+          <w:color w:val="202122"/>
+          <w:sz w:val="24"/>
+          <w:szCs w:val="24"/>
+          <w:shd w:val="clear" w:color="auto" w:fill="FFFFFF"/>
+        </w:rPr>
+        <w:t>componentDidMount</w:t>
+      </w:r>
+      <w:proofErr w:type="spellEnd"/>
+      <w:r>
+        <w:rPr>
+          <w:rFonts w:ascii="Times New Roman" w:hAnsi="Times New Roman"/>
+          <w:color w:val="202122"/>
+          <w:sz w:val="24"/>
+          <w:szCs w:val="24"/>
+          <w:shd w:val="clear" w:color="auto" w:fill="FFFFFF"/>
+        </w:rPr>
+        <w:t>(): Is executed when the component gets rendered and placed on the DOM.</w:t>
       </w:r>
     </w:p>
     <w:p>
@@ -3745,15 +4371,27 @@
           <w:shd w:val="clear" w:color="auto" w:fill="FFFFFF"/>
         </w:rPr>
       </w:pPr>
-      <w:r>
-        <w:rPr>
-          <w:rFonts w:ascii="Times New Roman" w:hAnsi="Times New Roman"/>
-          <w:color w:val="202122"/>
-          <w:sz w:val="24"/>
-          <w:szCs w:val="24"/>
-          <w:shd w:val="clear" w:color="auto" w:fill="FFFFFF"/>
-        </w:rPr>
-        <w:t>shouldComponentUpdate(): Is invoked when a component determines changes to the DOM and returns a “true” or “false” value based on certain conditions.</w:t>
+      <w:proofErr w:type="spellStart"/>
+      <w:r>
+        <w:rPr>
+          <w:rFonts w:ascii="Times New Roman" w:hAnsi="Times New Roman"/>
+          <w:color w:val="202122"/>
+          <w:sz w:val="24"/>
+          <w:szCs w:val="24"/>
+          <w:shd w:val="clear" w:color="auto" w:fill="FFFFFF"/>
+        </w:rPr>
+        <w:t>shouldComponentUpdate</w:t>
+      </w:r>
+      <w:proofErr w:type="spellEnd"/>
+      <w:r>
+        <w:rPr>
+          <w:rFonts w:ascii="Times New Roman" w:hAnsi="Times New Roman"/>
+          <w:color w:val="202122"/>
+          <w:sz w:val="24"/>
+          <w:szCs w:val="24"/>
+          <w:shd w:val="clear" w:color="auto" w:fill="FFFFFF"/>
+        </w:rPr>
+        <w:t>(): Is invoked when a component determines changes to the DOM and returns a “true” or “false” value based on certain conditions.</w:t>
       </w:r>
     </w:p>
     <w:p>
@@ -3773,15 +4411,27 @@
           <w:shd w:val="clear" w:color="auto" w:fill="FFFFFF"/>
         </w:rPr>
       </w:pPr>
-      <w:r>
-        <w:rPr>
-          <w:rFonts w:ascii="Times New Roman" w:hAnsi="Times New Roman"/>
-          <w:color w:val="202122"/>
-          <w:sz w:val="24"/>
-          <w:szCs w:val="24"/>
-          <w:shd w:val="clear" w:color="auto" w:fill="FFFFFF"/>
-        </w:rPr>
-        <w:t>componentDidUpdate(): Is invoked immediately after rendering takes place.</w:t>
+      <w:proofErr w:type="spellStart"/>
+      <w:r>
+        <w:rPr>
+          <w:rFonts w:ascii="Times New Roman" w:hAnsi="Times New Roman"/>
+          <w:color w:val="202122"/>
+          <w:sz w:val="24"/>
+          <w:szCs w:val="24"/>
+          <w:shd w:val="clear" w:color="auto" w:fill="FFFFFF"/>
+        </w:rPr>
+        <w:t>componentDidUpdate</w:t>
+      </w:r>
+      <w:proofErr w:type="spellEnd"/>
+      <w:r>
+        <w:rPr>
+          <w:rFonts w:ascii="Times New Roman" w:hAnsi="Times New Roman"/>
+          <w:color w:val="202122"/>
+          <w:sz w:val="24"/>
+          <w:szCs w:val="24"/>
+          <w:shd w:val="clear" w:color="auto" w:fill="FFFFFF"/>
+        </w:rPr>
+        <w:t>(): Is invoked immediately after rendering takes place.</w:t>
       </w:r>
     </w:p>
     <w:p>
@@ -3801,15 +4451,27 @@
           <w:shd w:val="clear" w:color="auto" w:fill="FFFFFF"/>
         </w:rPr>
       </w:pPr>
-      <w:r>
-        <w:rPr>
-          <w:rFonts w:ascii="Times New Roman" w:hAnsi="Times New Roman"/>
-          <w:color w:val="202122"/>
-          <w:sz w:val="24"/>
-          <w:szCs w:val="24"/>
-          <w:shd w:val="clear" w:color="auto" w:fill="FFFFFF"/>
-        </w:rPr>
-        <w:t>componentWillUnmount(): Is invoked immediately before a component is destroyed and unmounted permanently.</w:t>
+      <w:proofErr w:type="spellStart"/>
+      <w:r>
+        <w:rPr>
+          <w:rFonts w:ascii="Times New Roman" w:hAnsi="Times New Roman"/>
+          <w:color w:val="202122"/>
+          <w:sz w:val="24"/>
+          <w:szCs w:val="24"/>
+          <w:shd w:val="clear" w:color="auto" w:fill="FFFFFF"/>
+        </w:rPr>
+        <w:t>componentWillUnmount</w:t>
+      </w:r>
+      <w:proofErr w:type="spellEnd"/>
+      <w:r>
+        <w:rPr>
+          <w:rFonts w:ascii="Times New Roman" w:hAnsi="Times New Roman"/>
+          <w:color w:val="202122"/>
+          <w:sz w:val="24"/>
+          <w:szCs w:val="24"/>
+          <w:shd w:val="clear" w:color="auto" w:fill="FFFFFF"/>
+        </w:rPr>
+        <w:t>(): Is invoked immediately before a component is destroyed and unmounted permanently.</w:t>
       </w:r>
     </w:p>
     <w:p>
@@ -3966,7 +4628,29 @@
           <w:szCs w:val="24"/>
           <w:shd w:val="clear" w:color="auto" w:fill="FFFFFF"/>
         </w:rPr>
-        <w:t>It follows uni-directional data flow or data binding.</w:t>
+        <w:t xml:space="preserve">It follows </w:t>
+      </w:r>
+      <w:proofErr w:type="spellStart"/>
+      <w:r>
+        <w:rPr>
+          <w:rFonts w:ascii="Times New Roman" w:hAnsi="Times New Roman"/>
+          <w:color w:val="202122"/>
+          <w:sz w:val="24"/>
+          <w:szCs w:val="24"/>
+          <w:shd w:val="clear" w:color="auto" w:fill="FFFFFF"/>
+        </w:rPr>
+        <w:t>uni</w:t>
+      </w:r>
+      <w:proofErr w:type="spellEnd"/>
+      <w:r>
+        <w:rPr>
+          <w:rFonts w:ascii="Times New Roman" w:hAnsi="Times New Roman"/>
+          <w:color w:val="202122"/>
+          <w:sz w:val="24"/>
+          <w:szCs w:val="24"/>
+          <w:shd w:val="clear" w:color="auto" w:fill="FFFFFF"/>
+        </w:rPr>
+        <w:t>-directional data flow or data binding.</w:t>
       </w:r>
     </w:p>
     <w:p>
@@ -4445,31 +5129,101 @@
           <w:szCs w:val="24"/>
           <w:shd w:val="clear" w:color="auto" w:fill="FFFFFF"/>
         </w:rPr>
-        <w:t>Why React uses className over class attribute?</w:t>
-      </w:r>
-    </w:p>
-    <w:p>
-      <w:pPr>
-        <w:spacing w:line="276" w:lineRule="auto"/>
-        <w:ind w:left="360"/>
-        <w:jc w:val="both"/>
-        <w:rPr>
-          <w:rFonts w:ascii="Times New Roman" w:hAnsi="Times New Roman"/>
-          <w:color w:val="202122"/>
-          <w:sz w:val="24"/>
-          <w:szCs w:val="24"/>
-          <w:shd w:val="clear" w:color="auto" w:fill="FFFFFF"/>
-        </w:rPr>
-      </w:pPr>
-      <w:r>
-        <w:rPr>
-          <w:rFonts w:ascii="Times New Roman" w:hAnsi="Times New Roman"/>
-          <w:color w:val="202122"/>
-          <w:sz w:val="24"/>
-          <w:szCs w:val="24"/>
-          <w:shd w:val="clear" w:color="auto" w:fill="FFFFFF"/>
-        </w:rPr>
-        <w:t>The attribute class is a keyword in JavaScript, and JSX is an extension of JavaScript. That's the principal reason why React uses className instead of class. Pass a string as the className prop.</w:t>
+        <w:t xml:space="preserve">Why React uses </w:t>
+      </w:r>
+      <w:proofErr w:type="spellStart"/>
+      <w:r>
+        <w:rPr>
+          <w:rFonts w:ascii="Times New Roman" w:hAnsi="Times New Roman"/>
+          <w:b/>
+          <w:bCs/>
+          <w:color w:val="202122"/>
+          <w:sz w:val="24"/>
+          <w:szCs w:val="24"/>
+          <w:shd w:val="clear" w:color="auto" w:fill="FFFFFF"/>
+        </w:rPr>
+        <w:t>className</w:t>
+      </w:r>
+      <w:proofErr w:type="spellEnd"/>
+      <w:r>
+        <w:rPr>
+          <w:rFonts w:ascii="Times New Roman" w:hAnsi="Times New Roman"/>
+          <w:b/>
+          <w:bCs/>
+          <w:color w:val="202122"/>
+          <w:sz w:val="24"/>
+          <w:szCs w:val="24"/>
+          <w:shd w:val="clear" w:color="auto" w:fill="FFFFFF"/>
+        </w:rPr>
+        <w:t xml:space="preserve"> over class attribute?</w:t>
+      </w:r>
+    </w:p>
+    <w:p>
+      <w:pPr>
+        <w:spacing w:line="276" w:lineRule="auto"/>
+        <w:ind w:left="360"/>
+        <w:jc w:val="both"/>
+        <w:rPr>
+          <w:rFonts w:ascii="Times New Roman" w:hAnsi="Times New Roman"/>
+          <w:color w:val="202122"/>
+          <w:sz w:val="24"/>
+          <w:szCs w:val="24"/>
+          <w:shd w:val="clear" w:color="auto" w:fill="FFFFFF"/>
+        </w:rPr>
+      </w:pPr>
+      <w:r>
+        <w:rPr>
+          <w:rFonts w:ascii="Times New Roman" w:hAnsi="Times New Roman"/>
+          <w:color w:val="202122"/>
+          <w:sz w:val="24"/>
+          <w:szCs w:val="24"/>
+          <w:shd w:val="clear" w:color="auto" w:fill="FFFFFF"/>
+        </w:rPr>
+        <w:t xml:space="preserve">The attribute class is a keyword in JavaScript, and JSX is an extension of JavaScript. That's the principal reason why React uses </w:t>
+      </w:r>
+      <w:proofErr w:type="spellStart"/>
+      <w:r>
+        <w:rPr>
+          <w:rFonts w:ascii="Times New Roman" w:hAnsi="Times New Roman"/>
+          <w:color w:val="202122"/>
+          <w:sz w:val="24"/>
+          <w:szCs w:val="24"/>
+          <w:shd w:val="clear" w:color="auto" w:fill="FFFFFF"/>
+        </w:rPr>
+        <w:t>className</w:t>
+      </w:r>
+      <w:proofErr w:type="spellEnd"/>
+      <w:r>
+        <w:rPr>
+          <w:rFonts w:ascii="Times New Roman" w:hAnsi="Times New Roman"/>
+          <w:color w:val="202122"/>
+          <w:sz w:val="24"/>
+          <w:szCs w:val="24"/>
+          <w:shd w:val="clear" w:color="auto" w:fill="FFFFFF"/>
+        </w:rPr>
+        <w:t xml:space="preserve"> instead of class. Pass a string as the </w:t>
+      </w:r>
+      <w:proofErr w:type="spellStart"/>
+      <w:r>
+        <w:rPr>
+          <w:rFonts w:ascii="Times New Roman" w:hAnsi="Times New Roman"/>
+          <w:color w:val="202122"/>
+          <w:sz w:val="24"/>
+          <w:szCs w:val="24"/>
+          <w:shd w:val="clear" w:color="auto" w:fill="FFFFFF"/>
+        </w:rPr>
+        <w:t>className</w:t>
+      </w:r>
+      <w:proofErr w:type="spellEnd"/>
+      <w:r>
+        <w:rPr>
+          <w:rFonts w:ascii="Times New Roman" w:hAnsi="Times New Roman"/>
+          <w:color w:val="202122"/>
+          <w:sz w:val="24"/>
+          <w:szCs w:val="24"/>
+          <w:shd w:val="clear" w:color="auto" w:fill="FFFFFF"/>
+        </w:rPr>
+        <w:t xml:space="preserve"> prop.</w:t>
       </w:r>
     </w:p>
     <w:p>
@@ -4517,7 +5271,29 @@
           <w:szCs w:val="24"/>
           <w:shd w:val="clear" w:color="auto" w:fill="FFFFFF"/>
         </w:rPr>
-        <w:t xml:space="preserve">  return &lt;span className={'menu navigation-menu'}&gt;{'Menu'}&lt;/span&gt;</w:t>
+        <w:t xml:space="preserve">  return &lt;span </w:t>
+      </w:r>
+      <w:proofErr w:type="spellStart"/>
+      <w:r>
+        <w:rPr>
+          <w:rFonts w:ascii="Times New Roman" w:hAnsi="Times New Roman"/>
+          <w:color w:val="202122"/>
+          <w:sz w:val="24"/>
+          <w:szCs w:val="24"/>
+          <w:shd w:val="clear" w:color="auto" w:fill="FFFFFF"/>
+        </w:rPr>
+        <w:t>className</w:t>
+      </w:r>
+      <w:proofErr w:type="spellEnd"/>
+      <w:r>
+        <w:rPr>
+          <w:rFonts w:ascii="Times New Roman" w:hAnsi="Times New Roman"/>
+          <w:color w:val="202122"/>
+          <w:sz w:val="24"/>
+          <w:szCs w:val="24"/>
+          <w:shd w:val="clear" w:color="auto" w:fill="FFFFFF"/>
+        </w:rPr>
+        <w:t>={'menu navigation-menu'}&gt;{'Menu'}&lt;/span&gt;</w:t>
       </w:r>
     </w:p>
     <w:p>
@@ -4588,7 +5364,33 @@
           <w:shd w:val="clear" w:color="auto" w:fill="FFFFFF"/>
         </w:rPr>
         <w:lastRenderedPageBreak/>
-        <w:t>Why fragments are better than container divs?</w:t>
+        <w:t xml:space="preserve">Why fragments are better than container </w:t>
+      </w:r>
+      <w:proofErr w:type="spellStart"/>
+      <w:r>
+        <w:rPr>
+          <w:rFonts w:ascii="Times New Roman" w:hAnsi="Times New Roman"/>
+          <w:b/>
+          <w:bCs/>
+          <w:color w:val="202122"/>
+          <w:sz w:val="24"/>
+          <w:szCs w:val="24"/>
+          <w:shd w:val="clear" w:color="auto" w:fill="FFFFFF"/>
+        </w:rPr>
+        <w:t>divs</w:t>
+      </w:r>
+      <w:proofErr w:type="spellEnd"/>
+      <w:r>
+        <w:rPr>
+          <w:rFonts w:ascii="Times New Roman" w:hAnsi="Times New Roman"/>
+          <w:b/>
+          <w:bCs/>
+          <w:color w:val="202122"/>
+          <w:sz w:val="24"/>
+          <w:szCs w:val="24"/>
+          <w:shd w:val="clear" w:color="auto" w:fill="FFFFFF"/>
+        </w:rPr>
+        <w:t>?</w:t>
       </w:r>
     </w:p>
     <w:p>
@@ -4668,7 +5470,29 @@
           <w:szCs w:val="24"/>
           <w:shd w:val="clear" w:color="auto" w:fill="FFFFFF"/>
         </w:rPr>
-        <w:t>Some CSS mechanisms like Flexbox and CSS Grid have a special parent-child relationships, and adding divs in the middle makes it hard to keep the desired layout.</w:t>
+        <w:t xml:space="preserve">Some CSS mechanisms like Flexbox and CSS Grid have a special parent-child relationships, and adding </w:t>
+      </w:r>
+      <w:proofErr w:type="spellStart"/>
+      <w:r>
+        <w:rPr>
+          <w:rFonts w:ascii="Times New Roman" w:hAnsi="Times New Roman"/>
+          <w:color w:val="202122"/>
+          <w:sz w:val="24"/>
+          <w:szCs w:val="24"/>
+          <w:shd w:val="clear" w:color="auto" w:fill="FFFFFF"/>
+        </w:rPr>
+        <w:t>divs</w:t>
+      </w:r>
+      <w:proofErr w:type="spellEnd"/>
+      <w:r>
+        <w:rPr>
+          <w:rFonts w:ascii="Times New Roman" w:hAnsi="Times New Roman"/>
+          <w:color w:val="202122"/>
+          <w:sz w:val="24"/>
+          <w:szCs w:val="24"/>
+          <w:shd w:val="clear" w:color="auto" w:fill="FFFFFF"/>
+        </w:rPr>
+        <w:t xml:space="preserve"> in the middle makes it hard to keep the desired layout.</w:t>
       </w:r>
     </w:p>
     <w:p>
@@ -4738,7 +5562,29 @@
           <w:szCs w:val="24"/>
           <w:shd w:val="clear" w:color="auto" w:fill="FFFFFF"/>
         </w:rPr>
-        <w:t>The style attribute accepts a JavaScript object with camelCased properties rather than a CSS string. This is consistent with the DOM style JavaScript property, is more efficient, and prevents XSS security holes.</w:t>
+        <w:t xml:space="preserve">The style attribute accepts a JavaScript object with </w:t>
+      </w:r>
+      <w:proofErr w:type="spellStart"/>
+      <w:r>
+        <w:rPr>
+          <w:rFonts w:ascii="Times New Roman" w:hAnsi="Times New Roman"/>
+          <w:color w:val="202122"/>
+          <w:sz w:val="24"/>
+          <w:szCs w:val="24"/>
+          <w:shd w:val="clear" w:color="auto" w:fill="FFFFFF"/>
+        </w:rPr>
+        <w:t>camelCased</w:t>
+      </w:r>
+      <w:proofErr w:type="spellEnd"/>
+      <w:r>
+        <w:rPr>
+          <w:rFonts w:ascii="Times New Roman" w:hAnsi="Times New Roman"/>
+          <w:color w:val="202122"/>
+          <w:sz w:val="24"/>
+          <w:szCs w:val="24"/>
+          <w:shd w:val="clear" w:color="auto" w:fill="FFFFFF"/>
+        </w:rPr>
+        <w:t xml:space="preserve"> properties rather than a CSS string. This is consistent with the DOM style JavaScript property, is more efficient, and prevents XSS security holes.</w:t>
       </w:r>
     </w:p>
     <w:p>
@@ -4786,7 +5632,29 @@
           <w:szCs w:val="24"/>
           <w:shd w:val="clear" w:color="auto" w:fill="FFFFFF"/>
         </w:rPr>
-        <w:t>const divStyle = {</w:t>
+        <w:t xml:space="preserve">const </w:t>
+      </w:r>
+      <w:proofErr w:type="spellStart"/>
+      <w:r>
+        <w:rPr>
+          <w:rFonts w:ascii="Times New Roman" w:hAnsi="Times New Roman"/>
+          <w:color w:val="202122"/>
+          <w:sz w:val="24"/>
+          <w:szCs w:val="24"/>
+          <w:shd w:val="clear" w:color="auto" w:fill="FFFFFF"/>
+        </w:rPr>
+        <w:t>divStyle</w:t>
+      </w:r>
+      <w:proofErr w:type="spellEnd"/>
+      <w:r>
+        <w:rPr>
+          <w:rFonts w:ascii="Times New Roman" w:hAnsi="Times New Roman"/>
+          <w:color w:val="202122"/>
+          <w:sz w:val="24"/>
+          <w:szCs w:val="24"/>
+          <w:shd w:val="clear" w:color="auto" w:fill="FFFFFF"/>
+        </w:rPr>
+        <w:t xml:space="preserve"> = {</w:t>
       </w:r>
     </w:p>
     <w:p>
@@ -4826,15 +5694,71 @@
           <w:shd w:val="clear" w:color="auto" w:fill="FFFFFF"/>
         </w:rPr>
       </w:pPr>
-      <w:r>
-        <w:rPr>
-          <w:rFonts w:ascii="Times New Roman" w:hAnsi="Times New Roman"/>
-          <w:color w:val="202122"/>
-          <w:sz w:val="24"/>
-          <w:szCs w:val="24"/>
-          <w:shd w:val="clear" w:color="auto" w:fill="FFFFFF"/>
-        </w:rPr>
-        <w:t>backgroundImage: "url(" + imgUrl + ")",</w:t>
+      <w:proofErr w:type="spellStart"/>
+      <w:r>
+        <w:rPr>
+          <w:rFonts w:ascii="Times New Roman" w:hAnsi="Times New Roman"/>
+          <w:color w:val="202122"/>
+          <w:sz w:val="24"/>
+          <w:szCs w:val="24"/>
+          <w:shd w:val="clear" w:color="auto" w:fill="FFFFFF"/>
+        </w:rPr>
+        <w:t>backgroundImage</w:t>
+      </w:r>
+      <w:proofErr w:type="spellEnd"/>
+      <w:r>
+        <w:rPr>
+          <w:rFonts w:ascii="Times New Roman" w:hAnsi="Times New Roman"/>
+          <w:color w:val="202122"/>
+          <w:sz w:val="24"/>
+          <w:szCs w:val="24"/>
+          <w:shd w:val="clear" w:color="auto" w:fill="FFFFFF"/>
+        </w:rPr>
+        <w:t>: "</w:t>
+      </w:r>
+      <w:proofErr w:type="spellStart"/>
+      <w:r>
+        <w:rPr>
+          <w:rFonts w:ascii="Times New Roman" w:hAnsi="Times New Roman"/>
+          <w:color w:val="202122"/>
+          <w:sz w:val="24"/>
+          <w:szCs w:val="24"/>
+          <w:shd w:val="clear" w:color="auto" w:fill="FFFFFF"/>
+        </w:rPr>
+        <w:t>url</w:t>
+      </w:r>
+      <w:proofErr w:type="spellEnd"/>
+      <w:r>
+        <w:rPr>
+          <w:rFonts w:ascii="Times New Roman" w:hAnsi="Times New Roman"/>
+          <w:color w:val="202122"/>
+          <w:sz w:val="24"/>
+          <w:szCs w:val="24"/>
+          <w:shd w:val="clear" w:color="auto" w:fill="FFFFFF"/>
+        </w:rPr>
+        <w:t xml:space="preserve">(" + </w:t>
+      </w:r>
+      <w:proofErr w:type="spellStart"/>
+      <w:r>
+        <w:rPr>
+          <w:rFonts w:ascii="Times New Roman" w:hAnsi="Times New Roman"/>
+          <w:color w:val="202122"/>
+          <w:sz w:val="24"/>
+          <w:szCs w:val="24"/>
+          <w:shd w:val="clear" w:color="auto" w:fill="FFFFFF"/>
+        </w:rPr>
+        <w:t>imgUrl</w:t>
+      </w:r>
+      <w:proofErr w:type="spellEnd"/>
+      <w:r>
+        <w:rPr>
+          <w:rFonts w:ascii="Times New Roman" w:hAnsi="Times New Roman"/>
+          <w:color w:val="202122"/>
+          <w:sz w:val="24"/>
+          <w:szCs w:val="24"/>
+          <w:shd w:val="clear" w:color="auto" w:fill="FFFFFF"/>
+        </w:rPr>
+        <w:t xml:space="preserve"> + ")",</w:t>
       </w:r>
     </w:p>
     <w:p>
@@ -4882,31 +5806,75 @@
           <w:szCs w:val="24"/>
           <w:shd w:val="clear" w:color="auto" w:fill="FFFFFF"/>
         </w:rPr>
-        <w:t>function HelloWorldComponent() {</w:t>
-      </w:r>
-    </w:p>
-    <w:p>
-      <w:pPr>
-        <w:spacing w:line="276" w:lineRule="auto"/>
-        <w:ind w:left="360"/>
-        <w:jc w:val="both"/>
-        <w:rPr>
-          <w:rFonts w:ascii="Times New Roman" w:hAnsi="Times New Roman"/>
-          <w:color w:val="202122"/>
-          <w:sz w:val="24"/>
-          <w:szCs w:val="24"/>
-          <w:shd w:val="clear" w:color="auto" w:fill="FFFFFF"/>
-        </w:rPr>
-      </w:pPr>
-      <w:r>
-        <w:rPr>
-          <w:rFonts w:ascii="Times New Roman" w:hAnsi="Times New Roman"/>
-          <w:color w:val="202122"/>
-          <w:sz w:val="24"/>
-          <w:szCs w:val="24"/>
-          <w:shd w:val="clear" w:color="auto" w:fill="FFFFFF"/>
-        </w:rPr>
-        <w:t xml:space="preserve">  return &lt;div style={divStyle}&gt;Hello World!&lt;/div&gt;;</w:t>
+        <w:t xml:space="preserve">function </w:t>
+      </w:r>
+      <w:proofErr w:type="spellStart"/>
+      <w:r>
+        <w:rPr>
+          <w:rFonts w:ascii="Times New Roman" w:hAnsi="Times New Roman"/>
+          <w:color w:val="202122"/>
+          <w:sz w:val="24"/>
+          <w:szCs w:val="24"/>
+          <w:shd w:val="clear" w:color="auto" w:fill="FFFFFF"/>
+        </w:rPr>
+        <w:t>HelloWorldComponent</w:t>
+      </w:r>
+      <w:proofErr w:type="spellEnd"/>
+      <w:r>
+        <w:rPr>
+          <w:rFonts w:ascii="Times New Roman" w:hAnsi="Times New Roman"/>
+          <w:color w:val="202122"/>
+          <w:sz w:val="24"/>
+          <w:szCs w:val="24"/>
+          <w:shd w:val="clear" w:color="auto" w:fill="FFFFFF"/>
+        </w:rPr>
+        <w:t>() {</w:t>
+      </w:r>
+    </w:p>
+    <w:p>
+      <w:pPr>
+        <w:spacing w:line="276" w:lineRule="auto"/>
+        <w:ind w:left="360"/>
+        <w:jc w:val="both"/>
+        <w:rPr>
+          <w:rFonts w:ascii="Times New Roman" w:hAnsi="Times New Roman"/>
+          <w:color w:val="202122"/>
+          <w:sz w:val="24"/>
+          <w:szCs w:val="24"/>
+          <w:shd w:val="clear" w:color="auto" w:fill="FFFFFF"/>
+        </w:rPr>
+      </w:pPr>
+      <w:r>
+        <w:rPr>
+          <w:rFonts w:ascii="Times New Roman" w:hAnsi="Times New Roman"/>
+          <w:color w:val="202122"/>
+          <w:sz w:val="24"/>
+          <w:szCs w:val="24"/>
+          <w:shd w:val="clear" w:color="auto" w:fill="FFFFFF"/>
+        </w:rPr>
+        <w:t xml:space="preserve">  return &lt;div style={</w:t>
+      </w:r>
+      <w:proofErr w:type="spellStart"/>
+      <w:r>
+        <w:rPr>
+          <w:rFonts w:ascii="Times New Roman" w:hAnsi="Times New Roman"/>
+          <w:color w:val="202122"/>
+          <w:sz w:val="24"/>
+          <w:szCs w:val="24"/>
+          <w:shd w:val="clear" w:color="auto" w:fill="FFFFFF"/>
+        </w:rPr>
+        <w:t>divStyle</w:t>
+      </w:r>
+      <w:proofErr w:type="spellEnd"/>
+      <w:r>
+        <w:rPr>
+          <w:rFonts w:ascii="Times New Roman" w:hAnsi="Times New Roman"/>
+          <w:color w:val="202122"/>
+          <w:sz w:val="24"/>
+          <w:szCs w:val="24"/>
+          <w:shd w:val="clear" w:color="auto" w:fill="FFFFFF"/>
+        </w:rPr>
+        <w:t>}&gt;Hello World!&lt;/div&gt;;</w:t>
       </w:r>
     </w:p>
     <w:p>
@@ -5000,7 +5968,29 @@
           <w:szCs w:val="24"/>
           <w:shd w:val="clear" w:color="auto" w:fill="FFFFFF"/>
         </w:rPr>
-        <w:t>You can simply use Array.prototype.map with ES6 arrow function syntax.</w:t>
+        <w:t xml:space="preserve">You can simply use </w:t>
+      </w:r>
+      <w:proofErr w:type="spellStart"/>
+      <w:r>
+        <w:rPr>
+          <w:rFonts w:ascii="Times New Roman" w:hAnsi="Times New Roman"/>
+          <w:color w:val="202122"/>
+          <w:sz w:val="24"/>
+          <w:szCs w:val="24"/>
+          <w:shd w:val="clear" w:color="auto" w:fill="FFFFFF"/>
+        </w:rPr>
+        <w:t>Array.prototype.map</w:t>
+      </w:r>
+      <w:proofErr w:type="spellEnd"/>
+      <w:r>
+        <w:rPr>
+          <w:rFonts w:ascii="Times New Roman" w:hAnsi="Times New Roman"/>
+          <w:color w:val="202122"/>
+          <w:sz w:val="24"/>
+          <w:szCs w:val="24"/>
+          <w:shd w:val="clear" w:color="auto" w:fill="FFFFFF"/>
+        </w:rPr>
+        <w:t xml:space="preserve"> with ES6 arrow function syntax.</w:t>
       </w:r>
     </w:p>
     <w:p>
@@ -5072,31 +6062,75 @@
           <w:szCs w:val="24"/>
           <w:shd w:val="clear" w:color="auto" w:fill="FFFFFF"/>
         </w:rPr>
-        <w:t xml:space="preserve">  {items.map((item) =&gt; (</w:t>
-      </w:r>
-    </w:p>
-    <w:p>
-      <w:pPr>
-        <w:spacing w:line="276" w:lineRule="auto"/>
-        <w:ind w:left="360"/>
-        <w:jc w:val="both"/>
-        <w:rPr>
-          <w:rFonts w:ascii="Times New Roman" w:hAnsi="Times New Roman"/>
-          <w:color w:val="202122"/>
-          <w:sz w:val="24"/>
-          <w:szCs w:val="24"/>
-          <w:shd w:val="clear" w:color="auto" w:fill="FFFFFF"/>
-        </w:rPr>
-      </w:pPr>
-      <w:r>
-        <w:rPr>
-          <w:rFonts w:ascii="Times New Roman" w:hAnsi="Times New Roman"/>
-          <w:color w:val="202122"/>
-          <w:sz w:val="24"/>
-          <w:szCs w:val="24"/>
-          <w:shd w:val="clear" w:color="auto" w:fill="FFFFFF"/>
-        </w:rPr>
-        <w:t>&lt;SomeComponent key={item.id} name={item.name} /&gt;</w:t>
+        <w:t xml:space="preserve">  {</w:t>
+      </w:r>
+      <w:proofErr w:type="spellStart"/>
+      <w:r>
+        <w:rPr>
+          <w:rFonts w:ascii="Times New Roman" w:hAnsi="Times New Roman"/>
+          <w:color w:val="202122"/>
+          <w:sz w:val="24"/>
+          <w:szCs w:val="24"/>
+          <w:shd w:val="clear" w:color="auto" w:fill="FFFFFF"/>
+        </w:rPr>
+        <w:t>items.map</w:t>
+      </w:r>
+      <w:proofErr w:type="spellEnd"/>
+      <w:r>
+        <w:rPr>
+          <w:rFonts w:ascii="Times New Roman" w:hAnsi="Times New Roman"/>
+          <w:color w:val="202122"/>
+          <w:sz w:val="24"/>
+          <w:szCs w:val="24"/>
+          <w:shd w:val="clear" w:color="auto" w:fill="FFFFFF"/>
+        </w:rPr>
+        <w:t>((item) =&gt; (</w:t>
+      </w:r>
+    </w:p>
+    <w:p>
+      <w:pPr>
+        <w:spacing w:line="276" w:lineRule="auto"/>
+        <w:ind w:left="360"/>
+        <w:jc w:val="both"/>
+        <w:rPr>
+          <w:rFonts w:ascii="Times New Roman" w:hAnsi="Times New Roman"/>
+          <w:color w:val="202122"/>
+          <w:sz w:val="24"/>
+          <w:szCs w:val="24"/>
+          <w:shd w:val="clear" w:color="auto" w:fill="FFFFFF"/>
+        </w:rPr>
+      </w:pPr>
+      <w:r>
+        <w:rPr>
+          <w:rFonts w:ascii="Times New Roman" w:hAnsi="Times New Roman"/>
+          <w:color w:val="202122"/>
+          <w:sz w:val="24"/>
+          <w:szCs w:val="24"/>
+          <w:shd w:val="clear" w:color="auto" w:fill="FFFFFF"/>
+        </w:rPr>
+        <w:t>&lt;</w:t>
+      </w:r>
+      <w:proofErr w:type="spellStart"/>
+      <w:r>
+        <w:rPr>
+          <w:rFonts w:ascii="Times New Roman" w:hAnsi="Times New Roman"/>
+          <w:color w:val="202122"/>
+          <w:sz w:val="24"/>
+          <w:szCs w:val="24"/>
+          <w:shd w:val="clear" w:color="auto" w:fill="FFFFFF"/>
+        </w:rPr>
+        <w:t>SomeComponent</w:t>
+      </w:r>
+      <w:proofErr w:type="spellEnd"/>
+      <w:r>
+        <w:rPr>
+          <w:rFonts w:ascii="Times New Roman" w:hAnsi="Times New Roman"/>
+          <w:color w:val="202122"/>
+          <w:sz w:val="24"/>
+          <w:szCs w:val="24"/>
+          <w:shd w:val="clear" w:color="auto" w:fill="FFFFFF"/>
+        </w:rPr>
+        <w:t xml:space="preserve"> key={item.id} name={item.name} /&gt;</w:t>
       </w:r>
     </w:p>
     <w:p>
@@ -5681,7 +6715,33 @@
           <w:szCs w:val="24"/>
           <w:shd w:val="clear" w:color="auto" w:fill="FFFFFF"/>
         </w:rPr>
-        <w:t>Can JavaScript urls be used in React 16.9?</w:t>
+        <w:t xml:space="preserve">Can JavaScript </w:t>
+      </w:r>
+      <w:proofErr w:type="spellStart"/>
+      <w:r>
+        <w:rPr>
+          <w:rFonts w:ascii="Times New Roman" w:hAnsi="Times New Roman"/>
+          <w:b/>
+          <w:bCs/>
+          <w:color w:val="202122"/>
+          <w:sz w:val="24"/>
+          <w:szCs w:val="24"/>
+          <w:shd w:val="clear" w:color="auto" w:fill="FFFFFF"/>
+        </w:rPr>
+        <w:t>urls</w:t>
+      </w:r>
+      <w:proofErr w:type="spellEnd"/>
+      <w:r>
+        <w:rPr>
+          <w:rFonts w:ascii="Times New Roman" w:hAnsi="Times New Roman"/>
+          <w:b/>
+          <w:bCs/>
+          <w:color w:val="202122"/>
+          <w:sz w:val="24"/>
+          <w:szCs w:val="24"/>
+          <w:shd w:val="clear" w:color="auto" w:fill="FFFFFF"/>
+        </w:rPr>
+        <w:t xml:space="preserve"> be used in React 16.9?</w:t>
       </w:r>
     </w:p>
     <w:p>
@@ -6276,7 +7336,29 @@
           <w:szCs w:val="24"/>
           <w:shd w:val="clear" w:color="auto" w:fill="FFFFFF"/>
         </w:rPr>
-        <w:t>By using reference rather than using displayName because it provides a clear and concise name for the component.</w:t>
+        <w:t xml:space="preserve">By using reference rather than using </w:t>
+      </w:r>
+      <w:proofErr w:type="spellStart"/>
+      <w:r>
+        <w:rPr>
+          <w:rFonts w:ascii="Times New Roman" w:hAnsi="Times New Roman"/>
+          <w:color w:val="202122"/>
+          <w:sz w:val="24"/>
+          <w:szCs w:val="24"/>
+          <w:shd w:val="clear" w:color="auto" w:fill="FFFFFF"/>
+        </w:rPr>
+        <w:t>displayName</w:t>
+      </w:r>
+      <w:proofErr w:type="spellEnd"/>
+      <w:r>
+        <w:rPr>
+          <w:rFonts w:ascii="Times New Roman" w:hAnsi="Times New Roman"/>
+          <w:color w:val="202122"/>
+          <w:sz w:val="24"/>
+          <w:szCs w:val="24"/>
+          <w:shd w:val="clear" w:color="auto" w:fill="FFFFFF"/>
+        </w:rPr>
+        <w:t xml:space="preserve"> because it provides a clear and concise name for the component.</w:t>
       </w:r>
     </w:p>
     <w:p>
@@ -6613,7 +7695,29 @@
           <w:szCs w:val="24"/>
           <w:shd w:val="clear" w:color="auto" w:fill="FFFFFF"/>
         </w:rPr>
-        <w:t>React Router is available as an npm package, and can be added to your application with a single line of code. Once installed, you can define your routes in your application and use the component to link between them.</w:t>
+        <w:t xml:space="preserve">React Router is available as an </w:t>
+      </w:r>
+      <w:proofErr w:type="spellStart"/>
+      <w:r>
+        <w:rPr>
+          <w:rFonts w:ascii="Times New Roman" w:hAnsi="Times New Roman"/>
+          <w:color w:val="202122"/>
+          <w:sz w:val="24"/>
+          <w:szCs w:val="24"/>
+          <w:shd w:val="clear" w:color="auto" w:fill="FFFFFF"/>
+        </w:rPr>
+        <w:t>npm</w:t>
+      </w:r>
+      <w:proofErr w:type="spellEnd"/>
+      <w:r>
+        <w:rPr>
+          <w:rFonts w:ascii="Times New Roman" w:hAnsi="Times New Roman"/>
+          <w:color w:val="202122"/>
+          <w:sz w:val="24"/>
+          <w:szCs w:val="24"/>
+          <w:shd w:val="clear" w:color="auto" w:fill="FFFFFF"/>
+        </w:rPr>
+        <w:t xml:space="preserve"> package, and can be added to your application with a single line of code. Once installed, you can define your routes in your application and use the component to link between them.</w:t>
       </w:r>
     </w:p>
     <w:p>
@@ -6763,7 +7867,51 @@
           <w:szCs w:val="24"/>
           <w:shd w:val="clear" w:color="auto" w:fill="FFFFFF"/>
         </w:rPr>
-        <w:t>We can use useEffect that fetches the data through axios from the API</w:t>
+        <w:t xml:space="preserve">We can use </w:t>
+      </w:r>
+      <w:proofErr w:type="spellStart"/>
+      <w:r>
+        <w:rPr>
+          <w:rFonts w:ascii="Times New Roman" w:hAnsi="Times New Roman"/>
+          <w:color w:val="202122"/>
+          <w:sz w:val="24"/>
+          <w:szCs w:val="24"/>
+          <w:shd w:val="clear" w:color="auto" w:fill="FFFFFF"/>
+        </w:rPr>
+        <w:t>useEffect</w:t>
+      </w:r>
+      <w:proofErr w:type="spellEnd"/>
+      <w:r>
+        <w:rPr>
+          <w:rFonts w:ascii="Times New Roman" w:hAnsi="Times New Roman"/>
+          <w:color w:val="202122"/>
+          <w:sz w:val="24"/>
+          <w:szCs w:val="24"/>
+          <w:shd w:val="clear" w:color="auto" w:fill="FFFFFF"/>
+        </w:rPr>
+        <w:t xml:space="preserve"> that fetches the data through </w:t>
+      </w:r>
+      <w:proofErr w:type="spellStart"/>
+      <w:r>
+        <w:rPr>
+          <w:rFonts w:ascii="Times New Roman" w:hAnsi="Times New Roman"/>
+          <w:color w:val="202122"/>
+          <w:sz w:val="24"/>
+          <w:szCs w:val="24"/>
+          <w:shd w:val="clear" w:color="auto" w:fill="FFFFFF"/>
+        </w:rPr>
+        <w:t>axios</w:t>
+      </w:r>
+      <w:proofErr w:type="spellEnd"/>
+      <w:r>
+        <w:rPr>
+          <w:rFonts w:ascii="Times New Roman" w:hAnsi="Times New Roman"/>
+          <w:color w:val="202122"/>
+          <w:sz w:val="24"/>
+          <w:szCs w:val="24"/>
+          <w:shd w:val="clear" w:color="auto" w:fill="FFFFFF"/>
+        </w:rPr>
+        <w:t xml:space="preserve"> from the API</w:t>
       </w:r>
       <w:r>
         <w:rPr>
@@ -7121,15 +8269,27 @@
           <w:shd w:val="clear" w:color="auto" w:fill="FFFFFF"/>
         </w:rPr>
       </w:pPr>
-      <w:r>
-        <w:rPr>
-          <w:rFonts w:ascii="Times New Roman" w:hAnsi="Times New Roman"/>
-          <w:color w:val="202122"/>
-          <w:sz w:val="24"/>
-          <w:szCs w:val="24"/>
-          <w:shd w:val="clear" w:color="auto" w:fill="FFFFFF"/>
-        </w:rPr>
-        <w:t>componentDidCatch()</w:t>
+      <w:proofErr w:type="spellStart"/>
+      <w:r>
+        <w:rPr>
+          <w:rFonts w:ascii="Times New Roman" w:hAnsi="Times New Roman"/>
+          <w:color w:val="202122"/>
+          <w:sz w:val="24"/>
+          <w:szCs w:val="24"/>
+          <w:shd w:val="clear" w:color="auto" w:fill="FFFFFF"/>
+        </w:rPr>
+        <w:t>componentDidCatch</w:t>
+      </w:r>
+      <w:proofErr w:type="spellEnd"/>
+      <w:r>
+        <w:rPr>
+          <w:rFonts w:ascii="Times New Roman" w:hAnsi="Times New Roman"/>
+          <w:color w:val="202122"/>
+          <w:sz w:val="24"/>
+          <w:szCs w:val="24"/>
+          <w:shd w:val="clear" w:color="auto" w:fill="FFFFFF"/>
+        </w:rPr>
+        <w:t>()</w:t>
       </w:r>
     </w:p>
     <w:p>
@@ -7177,31 +8337,101 @@
           <w:szCs w:val="24"/>
           <w:shd w:val="clear" w:color="auto" w:fill="FFFFFF"/>
         </w:rPr>
-        <w:t>What is the purpose of callback function as an argument of setState()?</w:t>
-      </w:r>
-    </w:p>
-    <w:p>
-      <w:pPr>
-        <w:spacing w:line="276" w:lineRule="auto"/>
-        <w:ind w:left="360"/>
-        <w:jc w:val="both"/>
-        <w:rPr>
-          <w:rFonts w:ascii="Times New Roman" w:hAnsi="Times New Roman"/>
-          <w:color w:val="202122"/>
-          <w:sz w:val="24"/>
-          <w:szCs w:val="24"/>
-          <w:shd w:val="clear" w:color="auto" w:fill="FFFFFF"/>
-        </w:rPr>
-      </w:pPr>
-      <w:r>
-        <w:rPr>
-          <w:rFonts w:ascii="Times New Roman" w:hAnsi="Times New Roman"/>
-          <w:color w:val="202122"/>
-          <w:sz w:val="24"/>
-          <w:szCs w:val="24"/>
-          <w:shd w:val="clear" w:color="auto" w:fill="FFFFFF"/>
-        </w:rPr>
-        <w:t>The callback function is invoked when setState finished and the component gets rendered. Since setState() is asynchronous the callback function is used for any post action.</w:t>
+        <w:t xml:space="preserve">What is the purpose of callback function as an argument of </w:t>
+      </w:r>
+      <w:proofErr w:type="spellStart"/>
+      <w:r>
+        <w:rPr>
+          <w:rFonts w:ascii="Times New Roman" w:hAnsi="Times New Roman"/>
+          <w:b/>
+          <w:bCs/>
+          <w:color w:val="202122"/>
+          <w:sz w:val="24"/>
+          <w:szCs w:val="24"/>
+          <w:shd w:val="clear" w:color="auto" w:fill="FFFFFF"/>
+        </w:rPr>
+        <w:t>setState</w:t>
+      </w:r>
+      <w:proofErr w:type="spellEnd"/>
+      <w:r>
+        <w:rPr>
+          <w:rFonts w:ascii="Times New Roman" w:hAnsi="Times New Roman"/>
+          <w:b/>
+          <w:bCs/>
+          <w:color w:val="202122"/>
+          <w:sz w:val="24"/>
+          <w:szCs w:val="24"/>
+          <w:shd w:val="clear" w:color="auto" w:fill="FFFFFF"/>
+        </w:rPr>
+        <w:t>()?</w:t>
+      </w:r>
+    </w:p>
+    <w:p>
+      <w:pPr>
+        <w:spacing w:line="276" w:lineRule="auto"/>
+        <w:ind w:left="360"/>
+        <w:jc w:val="both"/>
+        <w:rPr>
+          <w:rFonts w:ascii="Times New Roman" w:hAnsi="Times New Roman"/>
+          <w:color w:val="202122"/>
+          <w:sz w:val="24"/>
+          <w:szCs w:val="24"/>
+          <w:shd w:val="clear" w:color="auto" w:fill="FFFFFF"/>
+        </w:rPr>
+      </w:pPr>
+      <w:r>
+        <w:rPr>
+          <w:rFonts w:ascii="Times New Roman" w:hAnsi="Times New Roman"/>
+          <w:color w:val="202122"/>
+          <w:sz w:val="24"/>
+          <w:szCs w:val="24"/>
+          <w:shd w:val="clear" w:color="auto" w:fill="FFFFFF"/>
+        </w:rPr>
+        <w:t xml:space="preserve">The callback function is invoked when </w:t>
+      </w:r>
+      <w:proofErr w:type="spellStart"/>
+      <w:r>
+        <w:rPr>
+          <w:rFonts w:ascii="Times New Roman" w:hAnsi="Times New Roman"/>
+          <w:color w:val="202122"/>
+          <w:sz w:val="24"/>
+          <w:szCs w:val="24"/>
+          <w:shd w:val="clear" w:color="auto" w:fill="FFFFFF"/>
+        </w:rPr>
+        <w:t>setState</w:t>
+      </w:r>
+      <w:proofErr w:type="spellEnd"/>
+      <w:r>
+        <w:rPr>
+          <w:rFonts w:ascii="Times New Roman" w:hAnsi="Times New Roman"/>
+          <w:color w:val="202122"/>
+          <w:sz w:val="24"/>
+          <w:szCs w:val="24"/>
+          <w:shd w:val="clear" w:color="auto" w:fill="FFFFFF"/>
+        </w:rPr>
+        <w:t xml:space="preserve"> finished and the component gets rendered. Since </w:t>
+      </w:r>
+      <w:proofErr w:type="spellStart"/>
+      <w:r>
+        <w:rPr>
+          <w:rFonts w:ascii="Times New Roman" w:hAnsi="Times New Roman"/>
+          <w:color w:val="202122"/>
+          <w:sz w:val="24"/>
+          <w:szCs w:val="24"/>
+          <w:shd w:val="clear" w:color="auto" w:fill="FFFFFF"/>
+        </w:rPr>
+        <w:t>setState</w:t>
+      </w:r>
+      <w:proofErr w:type="spellEnd"/>
+      <w:r>
+        <w:rPr>
+          <w:rFonts w:ascii="Times New Roman" w:hAnsi="Times New Roman"/>
+          <w:color w:val="202122"/>
+          <w:sz w:val="24"/>
+          <w:szCs w:val="24"/>
+          <w:shd w:val="clear" w:color="auto" w:fill="FFFFFF"/>
+        </w:rPr>
+        <w:t>() is asynchronous the callback function is used for any post action.</w:t>
       </w:r>
     </w:p>
     <w:p>
@@ -7295,7 +8525,51 @@
           <w:szCs w:val="24"/>
           <w:shd w:val="clear" w:color="auto" w:fill="FFFFFF"/>
         </w:rPr>
-        <w:t>&lt;button onClick={() =&gt; this.handleClick(id)} /&gt;</w:t>
+        <w:t xml:space="preserve">&lt;button </w:t>
+      </w:r>
+      <w:proofErr w:type="spellStart"/>
+      <w:r>
+        <w:rPr>
+          <w:rFonts w:ascii="Times New Roman" w:hAnsi="Times New Roman"/>
+          <w:color w:val="202122"/>
+          <w:sz w:val="24"/>
+          <w:szCs w:val="24"/>
+          <w:shd w:val="clear" w:color="auto" w:fill="FFFFFF"/>
+        </w:rPr>
+        <w:t>onClick</w:t>
+      </w:r>
+      <w:proofErr w:type="spellEnd"/>
+      <w:r>
+        <w:rPr>
+          <w:rFonts w:ascii="Times New Roman" w:hAnsi="Times New Roman"/>
+          <w:color w:val="202122"/>
+          <w:sz w:val="24"/>
+          <w:szCs w:val="24"/>
+          <w:shd w:val="clear" w:color="auto" w:fill="FFFFFF"/>
+        </w:rPr>
+        <w:t xml:space="preserve">={() =&gt; </w:t>
+      </w:r>
+      <w:proofErr w:type="spellStart"/>
+      <w:r>
+        <w:rPr>
+          <w:rFonts w:ascii="Times New Roman" w:hAnsi="Times New Roman"/>
+          <w:color w:val="202122"/>
+          <w:sz w:val="24"/>
+          <w:szCs w:val="24"/>
+          <w:shd w:val="clear" w:color="auto" w:fill="FFFFFF"/>
+        </w:rPr>
+        <w:t>this.handleClick</w:t>
+      </w:r>
+      <w:proofErr w:type="spellEnd"/>
+      <w:r>
+        <w:rPr>
+          <w:rFonts w:ascii="Times New Roman" w:hAnsi="Times New Roman"/>
+          <w:color w:val="202122"/>
+          <w:sz w:val="24"/>
+          <w:szCs w:val="24"/>
+          <w:shd w:val="clear" w:color="auto" w:fill="FFFFFF"/>
+        </w:rPr>
+        <w:t>(id)} /&gt;</w:t>
       </w:r>
     </w:p>
     <w:p>
@@ -7343,7 +8617,51 @@
           <w:szCs w:val="24"/>
           <w:shd w:val="clear" w:color="auto" w:fill="FFFFFF"/>
         </w:rPr>
-        <w:t>&lt;button onClick={this.handleClick.bind(this, id)} /&gt;</w:t>
+        <w:t xml:space="preserve">&lt;button </w:t>
+      </w:r>
+      <w:proofErr w:type="spellStart"/>
+      <w:r>
+        <w:rPr>
+          <w:rFonts w:ascii="Times New Roman" w:hAnsi="Times New Roman"/>
+          <w:color w:val="202122"/>
+          <w:sz w:val="24"/>
+          <w:szCs w:val="24"/>
+          <w:shd w:val="clear" w:color="auto" w:fill="FFFFFF"/>
+        </w:rPr>
+        <w:t>onClick</w:t>
+      </w:r>
+      <w:proofErr w:type="spellEnd"/>
+      <w:r>
+        <w:rPr>
+          <w:rFonts w:ascii="Times New Roman" w:hAnsi="Times New Roman"/>
+          <w:color w:val="202122"/>
+          <w:sz w:val="24"/>
+          <w:szCs w:val="24"/>
+          <w:shd w:val="clear" w:color="auto" w:fill="FFFFFF"/>
+        </w:rPr>
+        <w:t>={</w:t>
+      </w:r>
+      <w:proofErr w:type="spellStart"/>
+      <w:r>
+        <w:rPr>
+          <w:rFonts w:ascii="Times New Roman" w:hAnsi="Times New Roman"/>
+          <w:color w:val="202122"/>
+          <w:sz w:val="24"/>
+          <w:szCs w:val="24"/>
+          <w:shd w:val="clear" w:color="auto" w:fill="FFFFFF"/>
+        </w:rPr>
+        <w:t>this.handleClick.bind</w:t>
+      </w:r>
+      <w:proofErr w:type="spellEnd"/>
+      <w:r>
+        <w:rPr>
+          <w:rFonts w:ascii="Times New Roman" w:hAnsi="Times New Roman"/>
+          <w:color w:val="202122"/>
+          <w:sz w:val="24"/>
+          <w:szCs w:val="24"/>
+          <w:shd w:val="clear" w:color="auto" w:fill="FFFFFF"/>
+        </w:rPr>
+        <w:t>(this, id)} /&gt;</w:t>
       </w:r>
     </w:p>
     <w:p>
@@ -7471,7 +8789,51 @@
           <w:szCs w:val="24"/>
           <w:shd w:val="clear" w:color="auto" w:fill="FFFFFF"/>
         </w:rPr>
-        <w:t>{messages.length &gt; 0 &amp;&amp; !isLogin?</w:t>
+        <w:t>{</w:t>
+      </w:r>
+      <w:proofErr w:type="spellStart"/>
+      <w:r>
+        <w:rPr>
+          <w:rFonts w:ascii="Times New Roman" w:hAnsi="Times New Roman"/>
+          <w:color w:val="202122"/>
+          <w:sz w:val="24"/>
+          <w:szCs w:val="24"/>
+          <w:shd w:val="clear" w:color="auto" w:fill="FFFFFF"/>
+        </w:rPr>
+        <w:t>messages.length</w:t>
+      </w:r>
+      <w:proofErr w:type="spellEnd"/>
+      <w:r>
+        <w:rPr>
+          <w:rFonts w:ascii="Times New Roman" w:hAnsi="Times New Roman"/>
+          <w:color w:val="202122"/>
+          <w:sz w:val="24"/>
+          <w:szCs w:val="24"/>
+          <w:shd w:val="clear" w:color="auto" w:fill="FFFFFF"/>
+        </w:rPr>
+        <w:t xml:space="preserve"> &gt; 0 &amp;&amp; !</w:t>
+      </w:r>
+      <w:proofErr w:type="spellStart"/>
+      <w:r>
+        <w:rPr>
+          <w:rFonts w:ascii="Times New Roman" w:hAnsi="Times New Roman"/>
+          <w:color w:val="202122"/>
+          <w:sz w:val="24"/>
+          <w:szCs w:val="24"/>
+          <w:shd w:val="clear" w:color="auto" w:fill="FFFFFF"/>
+        </w:rPr>
+        <w:t>isLogin</w:t>
+      </w:r>
+      <w:proofErr w:type="spellEnd"/>
+      <w:r>
+        <w:rPr>
+          <w:rFonts w:ascii="Times New Roman" w:hAnsi="Times New Roman"/>
+          <w:color w:val="202122"/>
+          <w:sz w:val="24"/>
+          <w:szCs w:val="24"/>
+          <w:shd w:val="clear" w:color="auto" w:fill="FFFFFF"/>
+        </w:rPr>
+        <w:t>?</w:t>
       </w:r>
     </w:p>
     <w:p>
@@ -7526,7 +8888,29 @@
           <w:szCs w:val="24"/>
           <w:shd w:val="clear" w:color="auto" w:fill="FFFFFF"/>
         </w:rPr>
-        <w:t>You have {messages.length} unread messages.&lt;/h2&gt;</w:t>
+        <w:t>You have {</w:t>
+      </w:r>
+      <w:proofErr w:type="spellStart"/>
+      <w:r>
+        <w:rPr>
+          <w:rFonts w:ascii="Times New Roman" w:hAnsi="Times New Roman"/>
+          <w:color w:val="202122"/>
+          <w:sz w:val="24"/>
+          <w:szCs w:val="24"/>
+          <w:shd w:val="clear" w:color="auto" w:fill="FFFFFF"/>
+        </w:rPr>
+        <w:t>messages.length</w:t>
+      </w:r>
+      <w:proofErr w:type="spellEnd"/>
+      <w:r>
+        <w:rPr>
+          <w:rFonts w:ascii="Times New Roman" w:hAnsi="Times New Roman"/>
+          <w:color w:val="202122"/>
+          <w:sz w:val="24"/>
+          <w:szCs w:val="24"/>
+          <w:shd w:val="clear" w:color="auto" w:fill="FFFFFF"/>
+        </w:rPr>
+        <w:t>} unread messages.&lt;/h2&gt;</w:t>
       </w:r>
       <w:r>
         <w:rPr>
@@ -7661,7 +9045,29 @@
           <w:szCs w:val="24"/>
           <w:shd w:val="clear" w:color="auto" w:fill="FFFFFF"/>
         </w:rPr>
-        <w:t>A component that controls the input elements within the forms on subsequent user input is called Controlled Component, i.e, every state mutation will have an associated handler function.</w:t>
+        <w:t xml:space="preserve">A component that controls the input elements within the forms on subsequent user input is called Controlled Component, </w:t>
+      </w:r>
+      <w:proofErr w:type="spellStart"/>
+      <w:r>
+        <w:rPr>
+          <w:rFonts w:ascii="Times New Roman" w:hAnsi="Times New Roman"/>
+          <w:color w:val="202122"/>
+          <w:sz w:val="24"/>
+          <w:szCs w:val="24"/>
+          <w:shd w:val="clear" w:color="auto" w:fill="FFFFFF"/>
+        </w:rPr>
+        <w:t>i.e</w:t>
+      </w:r>
+      <w:proofErr w:type="spellEnd"/>
+      <w:r>
+        <w:rPr>
+          <w:rFonts w:ascii="Times New Roman" w:hAnsi="Times New Roman"/>
+          <w:color w:val="202122"/>
+          <w:sz w:val="24"/>
+          <w:szCs w:val="24"/>
+          <w:shd w:val="clear" w:color="auto" w:fill="FFFFFF"/>
+        </w:rPr>
+        <w:t>, every state mutation will have an associated handler function.</w:t>
       </w:r>
     </w:p>
     <w:p>
@@ -7694,22 +9100,45 @@
           <w:szCs w:val="24"/>
           <w:shd w:val="clear" w:color="auto" w:fill="FFFFFF"/>
         </w:rPr>
-        <w:t>For example, to write all the names in uppercase letters, we use handleChange as below,</w:t>
-      </w:r>
-    </w:p>
-    <w:p>
-      <w:pPr>
-        <w:spacing w:line="276" w:lineRule="auto"/>
-        <w:ind w:left="360"/>
-        <w:jc w:val="both"/>
-        <w:rPr>
-          <w:rFonts w:ascii="Times New Roman" w:hAnsi="Times New Roman"/>
-          <w:color w:val="202122"/>
-          <w:sz w:val="24"/>
-          <w:szCs w:val="24"/>
-          <w:shd w:val="clear" w:color="auto" w:fill="FFFFFF"/>
-        </w:rPr>
-      </w:pPr>
+        <w:t xml:space="preserve">For example, to write all the names in uppercase letters, we use </w:t>
+      </w:r>
+      <w:proofErr w:type="spellStart"/>
+      <w:r>
+        <w:rPr>
+          <w:rFonts w:ascii="Times New Roman" w:hAnsi="Times New Roman"/>
+          <w:color w:val="202122"/>
+          <w:sz w:val="24"/>
+          <w:szCs w:val="24"/>
+          <w:shd w:val="clear" w:color="auto" w:fill="FFFFFF"/>
+        </w:rPr>
+        <w:t>handleChange</w:t>
+      </w:r>
+      <w:proofErr w:type="spellEnd"/>
+      <w:r>
+        <w:rPr>
+          <w:rFonts w:ascii="Times New Roman" w:hAnsi="Times New Roman"/>
+          <w:color w:val="202122"/>
+          <w:sz w:val="24"/>
+          <w:szCs w:val="24"/>
+          <w:shd w:val="clear" w:color="auto" w:fill="FFFFFF"/>
+        </w:rPr>
+        <w:t xml:space="preserve"> as below,</w:t>
+      </w:r>
+    </w:p>
+    <w:p>
+      <w:pPr>
+        <w:spacing w:line="276" w:lineRule="auto"/>
+        <w:ind w:left="360"/>
+        <w:jc w:val="both"/>
+        <w:rPr>
+          <w:rFonts w:ascii="Times New Roman" w:hAnsi="Times New Roman"/>
+          <w:color w:val="202122"/>
+          <w:sz w:val="24"/>
+          <w:szCs w:val="24"/>
+          <w:shd w:val="clear" w:color="auto" w:fill="FFFFFF"/>
+        </w:rPr>
+      </w:pPr>
+      <w:proofErr w:type="spellStart"/>
       <w:r>
         <w:rPr>
           <w:rFonts w:ascii="Times New Roman" w:hAnsi="Times New Roman"/>
@@ -7719,7 +9148,18 @@
           <w:shd w:val="clear" w:color="auto" w:fill="FFFFFF"/>
         </w:rPr>
         <w:lastRenderedPageBreak/>
-        <w:t>handleChange(event) {</w:t>
+        <w:t>handleChange</w:t>
+      </w:r>
+      <w:proofErr w:type="spellEnd"/>
+      <w:r>
+        <w:rPr>
+          <w:rFonts w:ascii="Times New Roman" w:hAnsi="Times New Roman"/>
+          <w:color w:val="202122"/>
+          <w:sz w:val="24"/>
+          <w:szCs w:val="24"/>
+          <w:shd w:val="clear" w:color="auto" w:fill="FFFFFF"/>
+        </w:rPr>
+        <w:t>(event) {</w:t>
       </w:r>
     </w:p>
     <w:p>
@@ -7744,7 +9184,50 @@
           <w:shd w:val="clear" w:color="auto" w:fill="FFFFFF"/>
         </w:rPr>
         <w:tab/>
-        <w:t>this.setState({value: event.target.value.toUpperCase()})</w:t>
+      </w:r>
+      <w:proofErr w:type="spellStart"/>
+      <w:r>
+        <w:rPr>
+          <w:rFonts w:ascii="Times New Roman" w:hAnsi="Times New Roman"/>
+          <w:color w:val="202122"/>
+          <w:sz w:val="24"/>
+          <w:szCs w:val="24"/>
+          <w:shd w:val="clear" w:color="auto" w:fill="FFFFFF"/>
+        </w:rPr>
+        <w:t>this.setState</w:t>
+      </w:r>
+      <w:proofErr w:type="spellEnd"/>
+      <w:r>
+        <w:rPr>
+          <w:rFonts w:ascii="Times New Roman" w:hAnsi="Times New Roman"/>
+          <w:color w:val="202122"/>
+          <w:sz w:val="24"/>
+          <w:szCs w:val="24"/>
+          <w:shd w:val="clear" w:color="auto" w:fill="FFFFFF"/>
+        </w:rPr>
+        <w:t xml:space="preserve">({value: </w:t>
+      </w:r>
+      <w:proofErr w:type="spellStart"/>
+      <w:r>
+        <w:rPr>
+          <w:rFonts w:ascii="Times New Roman" w:hAnsi="Times New Roman"/>
+          <w:color w:val="202122"/>
+          <w:sz w:val="24"/>
+          <w:szCs w:val="24"/>
+          <w:shd w:val="clear" w:color="auto" w:fill="FFFFFF"/>
+        </w:rPr>
+        <w:t>event.target.value.toUpperCase</w:t>
+      </w:r>
+      <w:proofErr w:type="spellEnd"/>
+      <w:r>
+        <w:rPr>
+          <w:rFonts w:ascii="Times New Roman" w:hAnsi="Times New Roman"/>
+          <w:color w:val="202122"/>
+          <w:sz w:val="24"/>
+          <w:szCs w:val="24"/>
+          <w:shd w:val="clear" w:color="auto" w:fill="FFFFFF"/>
+        </w:rPr>
+        <w:t>()})</w:t>
       </w:r>
     </w:p>
     <w:p>
@@ -7838,31 +9321,141 @@
           <w:szCs w:val="24"/>
           <w:shd w:val="clear" w:color="auto" w:fill="FFFFFF"/>
         </w:rPr>
-        <w:t>A higher-order component (HOC) is a function that takes a component and returns a new component. Basically, it's a pattern that is derived from React's compositional nature.We call them pure components because they can accept any dynamically provided child component but they won't modify or copy any behavior from their input components.</w:t>
-      </w:r>
-    </w:p>
-    <w:p>
-      <w:pPr>
-        <w:spacing w:line="276" w:lineRule="auto"/>
-        <w:ind w:left="360"/>
-        <w:jc w:val="both"/>
-        <w:rPr>
-          <w:rFonts w:ascii="Times New Roman" w:hAnsi="Times New Roman"/>
-          <w:color w:val="202122"/>
-          <w:sz w:val="24"/>
-          <w:szCs w:val="24"/>
-          <w:shd w:val="clear" w:color="auto" w:fill="FFFFFF"/>
-        </w:rPr>
-      </w:pPr>
-      <w:r>
-        <w:rPr>
-          <w:rFonts w:ascii="Times New Roman" w:hAnsi="Times New Roman"/>
-          <w:color w:val="202122"/>
-          <w:sz w:val="24"/>
-          <w:szCs w:val="24"/>
-          <w:shd w:val="clear" w:color="auto" w:fill="FFFFFF"/>
-        </w:rPr>
-        <w:t>const EnhancedComponent = higherOrderComponent(WrappedComponent)</w:t>
+        <w:t xml:space="preserve">A higher-order component (HOC) is a function that takes a component and returns a new component. Basically, it's a pattern that is derived from </w:t>
+      </w:r>
+      <w:proofErr w:type="spellStart"/>
+      <w:r>
+        <w:rPr>
+          <w:rFonts w:ascii="Times New Roman" w:hAnsi="Times New Roman"/>
+          <w:color w:val="202122"/>
+          <w:sz w:val="24"/>
+          <w:szCs w:val="24"/>
+          <w:shd w:val="clear" w:color="auto" w:fill="FFFFFF"/>
+        </w:rPr>
+        <w:t>React's</w:t>
+      </w:r>
+      <w:proofErr w:type="spellEnd"/>
+      <w:r>
+        <w:rPr>
+          <w:rFonts w:ascii="Times New Roman" w:hAnsi="Times New Roman"/>
+          <w:color w:val="202122"/>
+          <w:sz w:val="24"/>
+          <w:szCs w:val="24"/>
+          <w:shd w:val="clear" w:color="auto" w:fill="FFFFFF"/>
+        </w:rPr>
+        <w:t xml:space="preserve"> compositional </w:t>
+      </w:r>
+      <w:proofErr w:type="spellStart"/>
+      <w:r>
+        <w:rPr>
+          <w:rFonts w:ascii="Times New Roman" w:hAnsi="Times New Roman"/>
+          <w:color w:val="202122"/>
+          <w:sz w:val="24"/>
+          <w:szCs w:val="24"/>
+          <w:shd w:val="clear" w:color="auto" w:fill="FFFFFF"/>
+        </w:rPr>
+        <w:t>nature.We</w:t>
+      </w:r>
+      <w:proofErr w:type="spellEnd"/>
+      <w:r>
+        <w:rPr>
+          <w:rFonts w:ascii="Times New Roman" w:hAnsi="Times New Roman"/>
+          <w:color w:val="202122"/>
+          <w:sz w:val="24"/>
+          <w:szCs w:val="24"/>
+          <w:shd w:val="clear" w:color="auto" w:fill="FFFFFF"/>
+        </w:rPr>
+        <w:t xml:space="preserve"> call them pure components because they can accept any dynamically provided child component but they won't modify or copy any behavior from their input components.</w:t>
+      </w:r>
+    </w:p>
+    <w:p>
+      <w:pPr>
+        <w:spacing w:line="276" w:lineRule="auto"/>
+        <w:ind w:left="360"/>
+        <w:jc w:val="both"/>
+        <w:rPr>
+          <w:rFonts w:ascii="Times New Roman" w:hAnsi="Times New Roman"/>
+          <w:color w:val="202122"/>
+          <w:sz w:val="24"/>
+          <w:szCs w:val="24"/>
+          <w:shd w:val="clear" w:color="auto" w:fill="FFFFFF"/>
+        </w:rPr>
+      </w:pPr>
+      <w:r>
+        <w:rPr>
+          <w:rFonts w:ascii="Times New Roman" w:hAnsi="Times New Roman"/>
+          <w:color w:val="202122"/>
+          <w:sz w:val="24"/>
+          <w:szCs w:val="24"/>
+          <w:shd w:val="clear" w:color="auto" w:fill="FFFFFF"/>
+        </w:rPr>
+        <w:t xml:space="preserve">const </w:t>
+      </w:r>
+      <w:proofErr w:type="spellStart"/>
+      <w:r>
+        <w:rPr>
+          <w:rFonts w:ascii="Times New Roman" w:hAnsi="Times New Roman"/>
+          <w:color w:val="202122"/>
+          <w:sz w:val="24"/>
+          <w:szCs w:val="24"/>
+          <w:shd w:val="clear" w:color="auto" w:fill="FFFFFF"/>
+        </w:rPr>
+        <w:t>EnhancedComponent</w:t>
+      </w:r>
+      <w:proofErr w:type="spellEnd"/>
+      <w:r>
+        <w:rPr>
+          <w:rFonts w:ascii="Times New Roman" w:hAnsi="Times New Roman"/>
+          <w:color w:val="202122"/>
+          <w:sz w:val="24"/>
+          <w:szCs w:val="24"/>
+          <w:shd w:val="clear" w:color="auto" w:fill="FFFFFF"/>
+        </w:rPr>
+        <w:t xml:space="preserve"> = </w:t>
+      </w:r>
+      <w:proofErr w:type="spellStart"/>
+      <w:r>
+        <w:rPr>
+          <w:rFonts w:ascii="Times New Roman" w:hAnsi="Times New Roman"/>
+          <w:color w:val="202122"/>
+          <w:sz w:val="24"/>
+          <w:szCs w:val="24"/>
+          <w:shd w:val="clear" w:color="auto" w:fill="FFFFFF"/>
+        </w:rPr>
+        <w:t>higherOrderComponent</w:t>
+      </w:r>
+      <w:proofErr w:type="spellEnd"/>
+      <w:r>
+        <w:rPr>
+          <w:rFonts w:ascii="Times New Roman" w:hAnsi="Times New Roman"/>
+          <w:color w:val="202122"/>
+          <w:sz w:val="24"/>
+          <w:szCs w:val="24"/>
+          <w:shd w:val="clear" w:color="auto" w:fill="FFFFFF"/>
+        </w:rPr>
+        <w:t>(</w:t>
+      </w:r>
+      <w:proofErr w:type="spellStart"/>
+      <w:r>
+        <w:rPr>
+          <w:rFonts w:ascii="Times New Roman" w:hAnsi="Times New Roman"/>
+          <w:color w:val="202122"/>
+          <w:sz w:val="24"/>
+          <w:szCs w:val="24"/>
+          <w:shd w:val="clear" w:color="auto" w:fill="FFFFFF"/>
+        </w:rPr>
+        <w:t>WrappedComponent</w:t>
+      </w:r>
+      <w:proofErr w:type="spellEnd"/>
+      <w:r>
+        <w:rPr>
+          <w:rFonts w:ascii="Times New Roman" w:hAnsi="Times New Roman"/>
+          <w:color w:val="202122"/>
+          <w:sz w:val="24"/>
+          <w:szCs w:val="24"/>
+          <w:shd w:val="clear" w:color="auto" w:fill="FFFFFF"/>
+        </w:rPr>
+        <w:t>)</w:t>
       </w:r>
     </w:p>
     <w:p>
@@ -8072,7 +9665,29 @@
           <w:szCs w:val="24"/>
           <w:shd w:val="clear" w:color="auto" w:fill="FFFFFF"/>
         </w:rPr>
-        <w:t>If the behaviour of a component is independent of its state then it can be a stateless component. You can use either a function or a class for creating stateless components. But unless you need to use a lifecycle hook in your components, you should go for function components.</w:t>
+        <w:t xml:space="preserve">If the </w:t>
+      </w:r>
+      <w:proofErr w:type="spellStart"/>
+      <w:r>
+        <w:rPr>
+          <w:rFonts w:ascii="Times New Roman" w:hAnsi="Times New Roman"/>
+          <w:color w:val="202122"/>
+          <w:sz w:val="24"/>
+          <w:szCs w:val="24"/>
+          <w:shd w:val="clear" w:color="auto" w:fill="FFFFFF"/>
+        </w:rPr>
+        <w:t>behaviour</w:t>
+      </w:r>
+      <w:proofErr w:type="spellEnd"/>
+      <w:r>
+        <w:rPr>
+          <w:rFonts w:ascii="Times New Roman" w:hAnsi="Times New Roman"/>
+          <w:color w:val="202122"/>
+          <w:sz w:val="24"/>
+          <w:szCs w:val="24"/>
+          <w:shd w:val="clear" w:color="auto" w:fill="FFFFFF"/>
+        </w:rPr>
+        <w:t xml:space="preserve"> of a component is independent of its state then it can be a stateless component. You can use either a function or a class for creating stateless components. But unless you need to use a lifecycle hook in your components, you should go for function components.</w:t>
       </w:r>
     </w:p>
     <w:p>
@@ -8142,7 +9757,29 @@
           <w:szCs w:val="24"/>
           <w:shd w:val="clear" w:color="auto" w:fill="FFFFFF"/>
         </w:rPr>
-        <w:t>If the behaviour of a component is dependent on the state of the component then it can be termed as stateful component. These stateful components are always class components and have a state that gets initialized in the constructor.</w:t>
+        <w:t xml:space="preserve">If the </w:t>
+      </w:r>
+      <w:proofErr w:type="spellStart"/>
+      <w:r>
+        <w:rPr>
+          <w:rFonts w:ascii="Times New Roman" w:hAnsi="Times New Roman"/>
+          <w:color w:val="202122"/>
+          <w:sz w:val="24"/>
+          <w:szCs w:val="24"/>
+          <w:shd w:val="clear" w:color="auto" w:fill="FFFFFF"/>
+        </w:rPr>
+        <w:t>behaviour</w:t>
+      </w:r>
+      <w:proofErr w:type="spellEnd"/>
+      <w:r>
+        <w:rPr>
+          <w:rFonts w:ascii="Times New Roman" w:hAnsi="Times New Roman"/>
+          <w:color w:val="202122"/>
+          <w:sz w:val="24"/>
+          <w:szCs w:val="24"/>
+          <w:shd w:val="clear" w:color="auto" w:fill="FFFFFF"/>
+        </w:rPr>
+        <w:t xml:space="preserve"> of a component is dependent on the state of the component then it can be termed as stateful component. These stateful components are always class components and have a state that gets initialized in the constructor.</w:t>
       </w:r>
     </w:p>
     <w:p>
@@ -8213,7 +9850,51 @@
           <w:szCs w:val="24"/>
           <w:shd w:val="clear" w:color="auto" w:fill="FFFFFF"/>
         </w:rPr>
-        <w:t>The effect hook called useEffect is used to fetch the data with axios from the API and to set the data in the local state of the component with the state hook’s update function.</w:t>
+        <w:t xml:space="preserve">The effect hook called </w:t>
+      </w:r>
+      <w:proofErr w:type="spellStart"/>
+      <w:r>
+        <w:rPr>
+          <w:rFonts w:ascii="Times New Roman" w:hAnsi="Times New Roman"/>
+          <w:color w:val="202122"/>
+          <w:sz w:val="24"/>
+          <w:szCs w:val="24"/>
+          <w:shd w:val="clear" w:color="auto" w:fill="FFFFFF"/>
+        </w:rPr>
+        <w:t>useEffect</w:t>
+      </w:r>
+      <w:proofErr w:type="spellEnd"/>
+      <w:r>
+        <w:rPr>
+          <w:rFonts w:ascii="Times New Roman" w:hAnsi="Times New Roman"/>
+          <w:color w:val="202122"/>
+          <w:sz w:val="24"/>
+          <w:szCs w:val="24"/>
+          <w:shd w:val="clear" w:color="auto" w:fill="FFFFFF"/>
+        </w:rPr>
+        <w:t xml:space="preserve"> is used to fetch the data with </w:t>
+      </w:r>
+      <w:proofErr w:type="spellStart"/>
+      <w:r>
+        <w:rPr>
+          <w:rFonts w:ascii="Times New Roman" w:hAnsi="Times New Roman"/>
+          <w:color w:val="202122"/>
+          <w:sz w:val="24"/>
+          <w:szCs w:val="24"/>
+          <w:shd w:val="clear" w:color="auto" w:fill="FFFFFF"/>
+        </w:rPr>
+        <w:t>axios</w:t>
+      </w:r>
+      <w:proofErr w:type="spellEnd"/>
+      <w:r>
+        <w:rPr>
+          <w:rFonts w:ascii="Times New Roman" w:hAnsi="Times New Roman"/>
+          <w:color w:val="202122"/>
+          <w:sz w:val="24"/>
+          <w:szCs w:val="24"/>
+          <w:shd w:val="clear" w:color="auto" w:fill="FFFFFF"/>
+        </w:rPr>
+        <w:t xml:space="preserve"> from the API and to set the data in the local state of the component with the state hook’s update function.</w:t>
       </w:r>
     </w:p>
     <w:p>
@@ -8634,7 +10315,51 @@
           <w:shd w:val="clear" w:color="auto" w:fill="FFFFFF"/>
         </w:rPr>
         <w:lastRenderedPageBreak/>
-        <w:t>It is possible to listen to the resize event in componentDidMount() and then update the width and height dimensions. It requires the removal of the event listener in the componentWillUnmount() method.</w:t>
+        <w:t xml:space="preserve">It is possible to listen to the resize event in </w:t>
+      </w:r>
+      <w:proofErr w:type="spellStart"/>
+      <w:r>
+        <w:rPr>
+          <w:rFonts w:ascii="Times New Roman" w:hAnsi="Times New Roman"/>
+          <w:color w:val="202122"/>
+          <w:sz w:val="24"/>
+          <w:szCs w:val="24"/>
+          <w:shd w:val="clear" w:color="auto" w:fill="FFFFFF"/>
+        </w:rPr>
+        <w:t>componentDidMount</w:t>
+      </w:r>
+      <w:proofErr w:type="spellEnd"/>
+      <w:r>
+        <w:rPr>
+          <w:rFonts w:ascii="Times New Roman" w:hAnsi="Times New Roman"/>
+          <w:color w:val="202122"/>
+          <w:sz w:val="24"/>
+          <w:szCs w:val="24"/>
+          <w:shd w:val="clear" w:color="auto" w:fill="FFFFFF"/>
+        </w:rPr>
+        <w:t xml:space="preserve">() and then update the width and height dimensions. It requires the removal of the event listener in the </w:t>
+      </w:r>
+      <w:proofErr w:type="spellStart"/>
+      <w:r>
+        <w:rPr>
+          <w:rFonts w:ascii="Times New Roman" w:hAnsi="Times New Roman"/>
+          <w:color w:val="202122"/>
+          <w:sz w:val="24"/>
+          <w:szCs w:val="24"/>
+          <w:shd w:val="clear" w:color="auto" w:fill="FFFFFF"/>
+        </w:rPr>
+        <w:t>componentWillUnmount</w:t>
+      </w:r>
+      <w:proofErr w:type="spellEnd"/>
+      <w:r>
+        <w:rPr>
+          <w:rFonts w:ascii="Times New Roman" w:hAnsi="Times New Roman"/>
+          <w:color w:val="202122"/>
+          <w:sz w:val="24"/>
+          <w:szCs w:val="24"/>
+          <w:shd w:val="clear" w:color="auto" w:fill="FFFFFF"/>
+        </w:rPr>
+        <w:t>() method.</w:t>
       </w:r>
     </w:p>
     <w:p>
@@ -8732,8 +10457,20 @@
           <w:szCs w:val="24"/>
           <w:shd w:val="clear" w:color="auto" w:fill="FFFFFF"/>
         </w:rPr>
-        <w:t>To initialize local state by assigning object to this.state</w:t>
-      </w:r>
+        <w:t xml:space="preserve">To initialize local state by assigning object to </w:t>
+      </w:r>
+      <w:proofErr w:type="spellStart"/>
+      <w:r>
+        <w:rPr>
+          <w:rFonts w:ascii="Times New Roman" w:hAnsi="Times New Roman"/>
+          <w:color w:val="202122"/>
+          <w:sz w:val="24"/>
+          <w:szCs w:val="24"/>
+          <w:shd w:val="clear" w:color="auto" w:fill="FFFFFF"/>
+        </w:rPr>
+        <w:t>this.state</w:t>
+      </w:r>
+      <w:proofErr w:type="spellEnd"/>
     </w:p>
     <w:p>
       <w:pPr>
@@ -8834,7 +10571,29 @@
           <w:shd w:val="clear" w:color="auto" w:fill="FFFFFF"/>
         </w:rPr>
         <w:tab/>
-        <w:t>// Don't call this.setState() here!</w:t>
+        <w:t xml:space="preserve">// Don't call </w:t>
+      </w:r>
+      <w:proofErr w:type="spellStart"/>
+      <w:r>
+        <w:rPr>
+          <w:rFonts w:ascii="Times New Roman" w:hAnsi="Times New Roman"/>
+          <w:color w:val="202122"/>
+          <w:sz w:val="24"/>
+          <w:szCs w:val="24"/>
+          <w:shd w:val="clear" w:color="auto" w:fill="FFFFFF"/>
+        </w:rPr>
+        <w:t>this.setState</w:t>
+      </w:r>
+      <w:proofErr w:type="spellEnd"/>
+      <w:r>
+        <w:rPr>
+          <w:rFonts w:ascii="Times New Roman" w:hAnsi="Times New Roman"/>
+          <w:color w:val="202122"/>
+          <w:sz w:val="24"/>
+          <w:szCs w:val="24"/>
+          <w:shd w:val="clear" w:color="auto" w:fill="FFFFFF"/>
+        </w:rPr>
+        <w:t>() here!</w:t>
       </w:r>
     </w:p>
     <w:p>
@@ -8859,7 +10618,28 @@
           <w:shd w:val="clear" w:color="auto" w:fill="FFFFFF"/>
         </w:rPr>
         <w:tab/>
-        <w:t>this.state = { counter: 0 };</w:t>
+      </w:r>
+      <w:proofErr w:type="spellStart"/>
+      <w:r>
+        <w:rPr>
+          <w:rFonts w:ascii="Times New Roman" w:hAnsi="Times New Roman"/>
+          <w:color w:val="202122"/>
+          <w:sz w:val="24"/>
+          <w:szCs w:val="24"/>
+          <w:shd w:val="clear" w:color="auto" w:fill="FFFFFF"/>
+        </w:rPr>
+        <w:t>this.state</w:t>
+      </w:r>
+      <w:proofErr w:type="spellEnd"/>
+      <w:r>
+        <w:rPr>
+          <w:rFonts w:ascii="Times New Roman" w:hAnsi="Times New Roman"/>
+          <w:color w:val="202122"/>
+          <w:sz w:val="24"/>
+          <w:szCs w:val="24"/>
+          <w:shd w:val="clear" w:color="auto" w:fill="FFFFFF"/>
+        </w:rPr>
+        <w:t xml:space="preserve"> = { counter: 0 };</w:t>
       </w:r>
     </w:p>
     <w:p>
@@ -8884,7 +10664,50 @@
           <w:shd w:val="clear" w:color="auto" w:fill="FFFFFF"/>
         </w:rPr>
         <w:tab/>
-        <w:t>this.handleClick = this.handleClick.bind(this);</w:t>
+      </w:r>
+      <w:proofErr w:type="spellStart"/>
+      <w:r>
+        <w:rPr>
+          <w:rFonts w:ascii="Times New Roman" w:hAnsi="Times New Roman"/>
+          <w:color w:val="202122"/>
+          <w:sz w:val="24"/>
+          <w:szCs w:val="24"/>
+          <w:shd w:val="clear" w:color="auto" w:fill="FFFFFF"/>
+        </w:rPr>
+        <w:t>this.handleClick</w:t>
+      </w:r>
+      <w:proofErr w:type="spellEnd"/>
+      <w:r>
+        <w:rPr>
+          <w:rFonts w:ascii="Times New Roman" w:hAnsi="Times New Roman"/>
+          <w:color w:val="202122"/>
+          <w:sz w:val="24"/>
+          <w:szCs w:val="24"/>
+          <w:shd w:val="clear" w:color="auto" w:fill="FFFFFF"/>
+        </w:rPr>
+        <w:t xml:space="preserve"> = </w:t>
+      </w:r>
+      <w:proofErr w:type="spellStart"/>
+      <w:r>
+        <w:rPr>
+          <w:rFonts w:ascii="Times New Roman" w:hAnsi="Times New Roman"/>
+          <w:color w:val="202122"/>
+          <w:sz w:val="24"/>
+          <w:szCs w:val="24"/>
+          <w:shd w:val="clear" w:color="auto" w:fill="FFFFFF"/>
+        </w:rPr>
+        <w:t>this.handleClick.bind</w:t>
+      </w:r>
+      <w:proofErr w:type="spellEnd"/>
+      <w:r>
+        <w:rPr>
+          <w:rFonts w:ascii="Times New Roman" w:hAnsi="Times New Roman"/>
+          <w:color w:val="202122"/>
+          <w:sz w:val="24"/>
+          <w:szCs w:val="24"/>
+          <w:shd w:val="clear" w:color="auto" w:fill="FFFFFF"/>
+        </w:rPr>
+        <w:t>(this);</w:t>
       </w:r>
     </w:p>
     <w:p>
@@ -8998,7 +10821,29 @@
           <w:szCs w:val="24"/>
           <w:shd w:val="clear" w:color="auto" w:fill="FFFFFF"/>
         </w:rPr>
-        <w:t>component, hooks mustbe called in the same order every time the component</w:t>
+        <w:t xml:space="preserve">component, hooks </w:t>
+      </w:r>
+      <w:proofErr w:type="spellStart"/>
+      <w:r>
+        <w:rPr>
+          <w:rFonts w:ascii="Times New Roman" w:hAnsi="Times New Roman"/>
+          <w:color w:val="202122"/>
+          <w:sz w:val="24"/>
+          <w:szCs w:val="24"/>
+          <w:shd w:val="clear" w:color="auto" w:fill="FFFFFF"/>
+        </w:rPr>
+        <w:t>mustbe</w:t>
+      </w:r>
+      <w:proofErr w:type="spellEnd"/>
+      <w:r>
+        <w:rPr>
+          <w:rFonts w:ascii="Times New Roman" w:hAnsi="Times New Roman"/>
+          <w:color w:val="202122"/>
+          <w:sz w:val="24"/>
+          <w:szCs w:val="24"/>
+          <w:shd w:val="clear" w:color="auto" w:fill="FFFFFF"/>
+        </w:rPr>
+        <w:t xml:space="preserve"> called in the same order every time the component</w:t>
       </w:r>
       <w:r>
         <w:rPr>
@@ -9229,6 +11074,127 @@
           <w:shd w:val="clear" w:color="auto" w:fill="FFFFFF"/>
         </w:rPr>
         <w:t>.</w:t>
+      </w:r>
+    </w:p>
+    <w:p>
+      <w:pPr>
+        <w:spacing w:line="276" w:lineRule="auto"/>
+        <w:ind w:left="360"/>
+        <w:jc w:val="both"/>
+        <w:rPr>
+          <w:rFonts w:ascii="Times New Roman" w:hAnsi="Times New Roman"/>
+          <w:color w:val="202122"/>
+          <w:sz w:val="24"/>
+          <w:szCs w:val="24"/>
+          <w:shd w:val="clear" w:color="auto" w:fill="FFFFFF"/>
+        </w:rPr>
+      </w:pPr>
+    </w:p>
+    <w:p>
+      <w:pPr>
+        <w:pStyle w:val="ListParagraph"/>
+        <w:numPr>
+          <w:ilvl w:val="0"/>
+          <w:numId w:val="1"/>
+        </w:numPr>
+        <w:spacing w:line="276" w:lineRule="auto"/>
+        <w:jc w:val="both"/>
+        <w:rPr>
+          <w:rFonts w:ascii="Times New Roman" w:hAnsi="Times New Roman"/>
+          <w:color w:val="202122"/>
+          <w:sz w:val="24"/>
+          <w:szCs w:val="24"/>
+          <w:shd w:val="clear" w:color="auto" w:fill="FFFFFF"/>
+        </w:rPr>
+      </w:pPr>
+      <w:r>
+        <w:rPr>
+          <w:rFonts w:ascii="Times New Roman" w:hAnsi="Times New Roman"/>
+          <w:color w:val="202122"/>
+          <w:sz w:val="24"/>
+          <w:szCs w:val="24"/>
+          <w:shd w:val="clear" w:color="auto" w:fill="FFFFFF"/>
+        </w:rPr>
+        <w:lastRenderedPageBreak/>
+        <w:t xml:space="preserve">What is the purpose of the </w:t>
+      </w:r>
+      <w:proofErr w:type="spellStart"/>
+      <w:r>
+        <w:rPr>
+          <w:rFonts w:ascii="Times New Roman" w:hAnsi="Times New Roman"/>
+          <w:color w:val="202122"/>
+          <w:sz w:val="24"/>
+          <w:szCs w:val="24"/>
+          <w:shd w:val="clear" w:color="auto" w:fill="FFFFFF"/>
+        </w:rPr>
+        <w:t>React.Fragment</w:t>
+      </w:r>
+      <w:proofErr w:type="spellEnd"/>
+      <w:r>
+        <w:rPr>
+          <w:rFonts w:ascii="Times New Roman" w:hAnsi="Times New Roman"/>
+          <w:color w:val="202122"/>
+          <w:sz w:val="24"/>
+          <w:szCs w:val="24"/>
+          <w:shd w:val="clear" w:color="auto" w:fill="FFFFFF"/>
+        </w:rPr>
+        <w:t xml:space="preserve"> component?</w:t>
+      </w:r>
+    </w:p>
+    <w:p>
+      <w:pPr>
+        <w:spacing w:line="276" w:lineRule="auto"/>
+        <w:ind w:left="360"/>
+        <w:jc w:val="both"/>
+        <w:rPr>
+          <w:rFonts w:ascii="Times New Roman" w:hAnsi="Times New Roman"/>
+          <w:color w:val="202122"/>
+          <w:sz w:val="24"/>
+          <w:szCs w:val="24"/>
+          <w:shd w:val="clear" w:color="auto" w:fill="FFFFFF"/>
+        </w:rPr>
+      </w:pPr>
+      <w:proofErr w:type="spellStart"/>
+      <w:r>
+        <w:rPr>
+          <w:rFonts w:ascii="Times New Roman" w:hAnsi="Times New Roman"/>
+          <w:color w:val="202122"/>
+          <w:sz w:val="24"/>
+          <w:szCs w:val="24"/>
+          <w:shd w:val="clear" w:color="auto" w:fill="FFFFFF"/>
+        </w:rPr>
+        <w:t>React.Fragment</w:t>
+      </w:r>
+      <w:proofErr w:type="spellEnd"/>
+      <w:r>
+        <w:rPr>
+          <w:rFonts w:ascii="Times New Roman" w:hAnsi="Times New Roman"/>
+          <w:color w:val="202122"/>
+          <w:sz w:val="24"/>
+          <w:szCs w:val="24"/>
+          <w:shd w:val="clear" w:color="auto" w:fill="FFFFFF"/>
+        </w:rPr>
+        <w:t xml:space="preserve"> is a built-in component in React that allows you to group multiple</w:t>
+      </w:r>
+      <w:r>
+        <w:rPr>
+          <w:rFonts w:ascii="Times New Roman" w:hAnsi="Times New Roman"/>
+          <w:color w:val="202122"/>
+          <w:sz w:val="24"/>
+          <w:szCs w:val="24"/>
+          <w:shd w:val="clear" w:color="auto" w:fill="FFFFFF"/>
+        </w:rPr>
+        <w:t xml:space="preserve"> </w:t>
+      </w:r>
+      <w:r>
+        <w:rPr>
+          <w:rFonts w:ascii="Times New Roman" w:hAnsi="Times New Roman"/>
+          <w:color w:val="202122"/>
+          <w:sz w:val="24"/>
+          <w:szCs w:val="24"/>
+          <w:shd w:val="clear" w:color="auto" w:fill="FFFFFF"/>
+        </w:rPr>
+        <w:t>elements without adding an extra node to the DOM.</w:t>
       </w:r>
     </w:p>
     <w:sectPr>

</xml_diff>

<commit_message>
What is the useReducer hook in React?
</commit_message>
<xml_diff>
--- a/React_Interview_Question.docx
+++ b/React_Interview_Question.docx
@@ -114,7 +114,20 @@
           <w:szCs w:val="24"/>
           <w:shd w:val="clear" w:color="auto" w:fill="FFFFFF"/>
         </w:rPr>
-        <w:t>npm&amp;npx</w:t>
+        <w:t>npm&amp;</w:t>
+      </w:r>
+      <w:proofErr w:type="gramStart"/>
+      <w:r>
+        <w:rPr>
+          <w:rFonts w:ascii="Times New Roman" w:hAnsi="Times New Roman" w:cs="Times New Roman"/>
+          <w:b/>
+          <w:bCs/>
+          <w:color w:val="202122"/>
+          <w:sz w:val="24"/>
+          <w:szCs w:val="24"/>
+          <w:shd w:val="clear" w:color="auto" w:fill="FFFFFF"/>
+        </w:rPr>
+        <w:t>npx</w:t>
       </w:r>
       <w:proofErr w:type="spellEnd"/>
       <w:r>
@@ -129,6 +142,7 @@
         </w:rPr>
         <w:t xml:space="preserve"> ?</w:t>
       </w:r>
+      <w:proofErr w:type="gramEnd"/>
     </w:p>
     <w:p>
       <w:pPr>
@@ -931,7 +945,33 @@
           <w:szCs w:val="24"/>
           <w:shd w:val="clear" w:color="auto" w:fill="FFFFFF"/>
         </w:rPr>
-        <w:t>What is Hooks? What are different types of Hooks?</w:t>
+        <w:t xml:space="preserve">What </w:t>
+      </w:r>
+      <w:proofErr w:type="gramStart"/>
+      <w:r>
+        <w:rPr>
+          <w:rFonts w:ascii="Times New Roman" w:hAnsi="Times New Roman" w:cs="Times New Roman"/>
+          <w:b/>
+          <w:bCs/>
+          <w:color w:val="202122"/>
+          <w:sz w:val="24"/>
+          <w:szCs w:val="24"/>
+          <w:shd w:val="clear" w:color="auto" w:fill="FFFFFF"/>
+        </w:rPr>
+        <w:t>is</w:t>
+      </w:r>
+      <w:proofErr w:type="gramEnd"/>
+      <w:r>
+        <w:rPr>
+          <w:rFonts w:ascii="Times New Roman" w:hAnsi="Times New Roman" w:cs="Times New Roman"/>
+          <w:b/>
+          <w:bCs/>
+          <w:color w:val="202122"/>
+          <w:sz w:val="24"/>
+          <w:szCs w:val="24"/>
+          <w:shd w:val="clear" w:color="auto" w:fill="FFFFFF"/>
+        </w:rPr>
+        <w:t xml:space="preserve"> Hooks? What are different types of Hooks?</w:t>
       </w:r>
     </w:p>
     <w:p>
@@ -1269,6 +1309,7 @@
         <w:t xml:space="preserve">What does </w:t>
       </w:r>
       <w:proofErr w:type="spellStart"/>
+      <w:proofErr w:type="gramStart"/>
       <w:r>
         <w:rPr>
           <w:rFonts w:ascii="Times New Roman" w:hAnsi="Times New Roman" w:cs="Times New Roman"/>
@@ -1292,7 +1333,20 @@
           <w:szCs w:val="24"/>
           <w:shd w:val="clear" w:color="auto" w:fill="FFFFFF"/>
         </w:rPr>
-        <w:t>() method do?</w:t>
+        <w:t>(</w:t>
+      </w:r>
+      <w:proofErr w:type="gramEnd"/>
+      <w:r>
+        <w:rPr>
+          <w:rFonts w:ascii="Times New Roman" w:hAnsi="Times New Roman" w:cs="Times New Roman"/>
+          <w:b/>
+          <w:bCs/>
+          <w:color w:val="202122"/>
+          <w:sz w:val="24"/>
+          <w:szCs w:val="24"/>
+          <w:shd w:val="clear" w:color="auto" w:fill="FFFFFF"/>
+        </w:rPr>
+        <w:t>) method do?</w:t>
       </w:r>
     </w:p>
     <w:p>
@@ -1313,6 +1367,7 @@
         </w:rPr>
       </w:pPr>
       <w:proofErr w:type="spellStart"/>
+      <w:proofErr w:type="gramStart"/>
       <w:r>
         <w:rPr>
           <w:rFonts w:ascii="Times New Roman" w:hAnsi="Times New Roman" w:cs="Times New Roman"/>
@@ -1344,7 +1399,18 @@
           <w:szCs w:val="24"/>
           <w:shd w:val="clear" w:color="auto" w:fill="FFFFFF"/>
         </w:rPr>
-        <w:t>() method will modify value of the state.</w:t>
+        <w:t>(</w:t>
+      </w:r>
+      <w:proofErr w:type="gramEnd"/>
+      <w:r>
+        <w:rPr>
+          <w:rFonts w:ascii="Times New Roman" w:hAnsi="Times New Roman" w:cs="Times New Roman"/>
+          <w:color w:val="202122"/>
+          <w:sz w:val="24"/>
+          <w:szCs w:val="24"/>
+          <w:shd w:val="clear" w:color="auto" w:fill="FFFFFF"/>
+        </w:rPr>
+        <w:t>) method will modify value of the state.</w:t>
       </w:r>
     </w:p>
     <w:p>
@@ -1696,6 +1762,7 @@
         <w:t xml:space="preserve">A target inside a synthetic event object is the element on which the event has occurred. As we cannot use DOM functions like </w:t>
       </w:r>
       <w:proofErr w:type="spellStart"/>
+      <w:proofErr w:type="gramStart"/>
       <w:r>
         <w:rPr>
           <w:rFonts w:ascii="Times New Roman" w:hAnsi="Times New Roman" w:cs="Times New Roman"/>
@@ -1707,6 +1774,7 @@
         <w:t>document.getElementById</w:t>
       </w:r>
       <w:proofErr w:type="spellEnd"/>
+      <w:proofErr w:type="gramEnd"/>
       <w:r>
         <w:rPr>
           <w:rFonts w:ascii="Times New Roman" w:hAnsi="Times New Roman" w:cs="Times New Roman"/>
@@ -1984,6 +2052,7 @@
         <w:t xml:space="preserve">Why is </w:t>
       </w:r>
       <w:proofErr w:type="spellStart"/>
+      <w:proofErr w:type="gramStart"/>
       <w:r>
         <w:rPr>
           <w:rFonts w:ascii="Times New Roman" w:hAnsi="Times New Roman" w:cs="Times New Roman"/>
@@ -1997,6 +2066,7 @@
         <w:t>event.preventDefault</w:t>
       </w:r>
       <w:proofErr w:type="spellEnd"/>
+      <w:proofErr w:type="gramEnd"/>
       <w:r>
         <w:rPr>
           <w:rFonts w:ascii="Times New Roman" w:hAnsi="Times New Roman" w:cs="Times New Roman"/>
@@ -2038,6 +2108,7 @@
         <w:t xml:space="preserve">Ideally when a form is submitted it will be taken to the next page (consecutive page). </w:t>
       </w:r>
       <w:proofErr w:type="spellStart"/>
+      <w:proofErr w:type="gramStart"/>
       <w:r>
         <w:rPr>
           <w:rFonts w:ascii="Times New Roman" w:hAnsi="Times New Roman" w:cs="Times New Roman"/>
@@ -2049,6 +2120,7 @@
         <w:t>event.preventDefault</w:t>
       </w:r>
       <w:proofErr w:type="spellEnd"/>
+      <w:proofErr w:type="gramEnd"/>
       <w:r>
         <w:rPr>
           <w:rFonts w:ascii="Times New Roman" w:hAnsi="Times New Roman" w:cs="Times New Roman"/>
@@ -2225,7 +2297,29 @@
           <w:szCs w:val="24"/>
           <w:shd w:val="clear" w:color="auto" w:fill="FFFFFF"/>
         </w:rPr>
-        <w:t>No, It uses JSX, which is similar to HTML.</w:t>
+        <w:t xml:space="preserve">No, </w:t>
+      </w:r>
+      <w:proofErr w:type="gramStart"/>
+      <w:r>
+        <w:rPr>
+          <w:rFonts w:ascii="Times New Roman" w:hAnsi="Times New Roman" w:cs="Times New Roman"/>
+          <w:color w:val="202122"/>
+          <w:sz w:val="24"/>
+          <w:szCs w:val="24"/>
+          <w:shd w:val="clear" w:color="auto" w:fill="FFFFFF"/>
+        </w:rPr>
+        <w:t>It</w:t>
+      </w:r>
+      <w:proofErr w:type="gramEnd"/>
+      <w:r>
+        <w:rPr>
+          <w:rFonts w:ascii="Times New Roman" w:hAnsi="Times New Roman" w:cs="Times New Roman"/>
+          <w:color w:val="202122"/>
+          <w:sz w:val="24"/>
+          <w:szCs w:val="24"/>
+          <w:shd w:val="clear" w:color="auto" w:fill="FFFFFF"/>
+        </w:rPr>
+        <w:t xml:space="preserve"> uses JSX, which is similar to HTML.</w:t>
       </w:r>
     </w:p>
     <w:p>
@@ -2365,7 +2459,29 @@
           <w:szCs w:val="24"/>
           <w:shd w:val="clear" w:color="auto" w:fill="FFFFFF"/>
         </w:rPr>
-        <w:t xml:space="preserve">Redux has a feature called ‘Store’ which allows you to save the application’s entire State at one place. Therefore all </w:t>
+        <w:t xml:space="preserve">Redux has a feature called ‘Store’ which allows you to save the application’s entire State at one place. </w:t>
+      </w:r>
+      <w:proofErr w:type="gramStart"/>
+      <w:r>
+        <w:rPr>
+          <w:rFonts w:ascii="Times New Roman" w:hAnsi="Times New Roman" w:cs="Times New Roman"/>
+          <w:color w:val="202122"/>
+          <w:sz w:val="24"/>
+          <w:szCs w:val="24"/>
+          <w:shd w:val="clear" w:color="auto" w:fill="FFFFFF"/>
+        </w:rPr>
+        <w:t>Therefore</w:t>
+      </w:r>
+      <w:proofErr w:type="gramEnd"/>
+      <w:r>
+        <w:rPr>
+          <w:rFonts w:ascii="Times New Roman" w:hAnsi="Times New Roman" w:cs="Times New Roman"/>
+          <w:color w:val="202122"/>
+          <w:sz w:val="24"/>
+          <w:szCs w:val="24"/>
+          <w:shd w:val="clear" w:color="auto" w:fill="FFFFFF"/>
+        </w:rPr>
+        <w:t xml:space="preserve"> all </w:t>
       </w:r>
       <w:proofErr w:type="spellStart"/>
       <w:r>
@@ -2879,7 +2995,29 @@
           <w:szCs w:val="24"/>
           <w:shd w:val="clear" w:color="auto" w:fill="FFFFFF"/>
         </w:rPr>
-        <w:t>Props mean properties, which is a way of passing data from parent to child. We can say that props are just a  communication channel between components. It is always moving from parent to child component.</w:t>
+        <w:t xml:space="preserve">Props mean properties, which is a way of passing data from parent to child. We can say that props are just </w:t>
+      </w:r>
+      <w:proofErr w:type="gramStart"/>
+      <w:r>
+        <w:rPr>
+          <w:rFonts w:ascii="Times New Roman" w:hAnsi="Times New Roman" w:cs="Times New Roman"/>
+          <w:color w:val="202122"/>
+          <w:sz w:val="24"/>
+          <w:szCs w:val="24"/>
+          <w:shd w:val="clear" w:color="auto" w:fill="FFFFFF"/>
+        </w:rPr>
+        <w:t>a  communication</w:t>
+      </w:r>
+      <w:proofErr w:type="gramEnd"/>
+      <w:r>
+        <w:rPr>
+          <w:rFonts w:ascii="Times New Roman" w:hAnsi="Times New Roman" w:cs="Times New Roman"/>
+          <w:color w:val="202122"/>
+          <w:sz w:val="24"/>
+          <w:szCs w:val="24"/>
+          <w:shd w:val="clear" w:color="auto" w:fill="FFFFFF"/>
+        </w:rPr>
+        <w:t xml:space="preserve"> channel between components. It is always moving from parent to child component.</w:t>
       </w:r>
     </w:p>
     <w:p>
@@ -3391,7 +3529,29 @@
           <w:szCs w:val="24"/>
           <w:shd w:val="clear" w:color="auto" w:fill="FFFFFF"/>
         </w:rPr>
-        <w:t>Destruction are the lifecycle of React</w:t>
+        <w:t xml:space="preserve">Destruction </w:t>
+      </w:r>
+      <w:proofErr w:type="gramStart"/>
+      <w:r>
+        <w:rPr>
+          <w:rFonts w:ascii="Times New Roman" w:hAnsi="Times New Roman" w:cs="Times New Roman"/>
+          <w:color w:val="202122"/>
+          <w:sz w:val="24"/>
+          <w:szCs w:val="24"/>
+          <w:shd w:val="clear" w:color="auto" w:fill="FFFFFF"/>
+        </w:rPr>
+        <w:t>are</w:t>
+      </w:r>
+      <w:proofErr w:type="gramEnd"/>
+      <w:r>
+        <w:rPr>
+          <w:rFonts w:ascii="Times New Roman" w:hAnsi="Times New Roman" w:cs="Times New Roman"/>
+          <w:color w:val="202122"/>
+          <w:sz w:val="24"/>
+          <w:szCs w:val="24"/>
+          <w:shd w:val="clear" w:color="auto" w:fill="FFFFFF"/>
+        </w:rPr>
+        <w:t xml:space="preserve"> the lifecycle of React</w:t>
       </w:r>
     </w:p>
     <w:p>
@@ -3461,7 +3621,29 @@
           <w:szCs w:val="24"/>
           <w:shd w:val="clear" w:color="auto" w:fill="FFFFFF"/>
         </w:rPr>
-        <w:t>‘create-react-app’ is a command-line tool which allows you to create one basic react application.</w:t>
+        <w:t>‘</w:t>
+      </w:r>
+      <w:proofErr w:type="gramStart"/>
+      <w:r>
+        <w:rPr>
+          <w:rFonts w:ascii="Times New Roman" w:hAnsi="Times New Roman" w:cs="Times New Roman"/>
+          <w:color w:val="202122"/>
+          <w:sz w:val="24"/>
+          <w:szCs w:val="24"/>
+          <w:shd w:val="clear" w:color="auto" w:fill="FFFFFF"/>
+        </w:rPr>
+        <w:t>create</w:t>
+      </w:r>
+      <w:proofErr w:type="gramEnd"/>
+      <w:r>
+        <w:rPr>
+          <w:rFonts w:ascii="Times New Roman" w:hAnsi="Times New Roman" w:cs="Times New Roman"/>
+          <w:color w:val="202122"/>
+          <w:sz w:val="24"/>
+          <w:szCs w:val="24"/>
+          <w:shd w:val="clear" w:color="auto" w:fill="FFFFFF"/>
+        </w:rPr>
+        <w:t>-react-app’ is a command-line tool which allows you to create one basic react application.</w:t>
       </w:r>
     </w:p>
     <w:p>
@@ -3577,7 +3759,33 @@
           <w:szCs w:val="24"/>
           <w:shd w:val="clear" w:color="auto" w:fill="FFFFFF"/>
         </w:rPr>
-        <w:t>What are children prop?</w:t>
+        <w:t xml:space="preserve">What </w:t>
+      </w:r>
+      <w:proofErr w:type="gramStart"/>
+      <w:r>
+        <w:rPr>
+          <w:rFonts w:ascii="Times New Roman" w:hAnsi="Times New Roman" w:cs="Times New Roman"/>
+          <w:b/>
+          <w:bCs/>
+          <w:color w:val="202122"/>
+          <w:sz w:val="24"/>
+          <w:szCs w:val="24"/>
+          <w:shd w:val="clear" w:color="auto" w:fill="FFFFFF"/>
+        </w:rPr>
+        <w:t>are</w:t>
+      </w:r>
+      <w:proofErr w:type="gramEnd"/>
+      <w:r>
+        <w:rPr>
+          <w:rFonts w:ascii="Times New Roman" w:hAnsi="Times New Roman" w:cs="Times New Roman"/>
+          <w:b/>
+          <w:bCs/>
+          <w:color w:val="202122"/>
+          <w:sz w:val="24"/>
+          <w:szCs w:val="24"/>
+          <w:shd w:val="clear" w:color="auto" w:fill="FFFFFF"/>
+        </w:rPr>
+        <w:t xml:space="preserve"> children prop?</w:t>
       </w:r>
     </w:p>
     <w:p>
@@ -3628,6 +3836,7 @@
         <w:t>{</w:t>
       </w:r>
       <w:proofErr w:type="spellStart"/>
+      <w:proofErr w:type="gramStart"/>
       <w:r>
         <w:rPr>
           <w:rFonts w:ascii="Times New Roman" w:hAnsi="Times New Roman" w:cs="Times New Roman"/>
@@ -3639,6 +3848,7 @@
         <w:t>props.children</w:t>
       </w:r>
       <w:proofErr w:type="spellEnd"/>
+      <w:proofErr w:type="gramEnd"/>
       <w:r>
         <w:rPr>
           <w:rFonts w:ascii="Times New Roman" w:hAnsi="Times New Roman" w:cs="Times New Roman"/>
@@ -4264,7 +4474,29 @@
           <w:szCs w:val="24"/>
           <w:shd w:val="clear" w:color="auto" w:fill="FFFFFF"/>
         </w:rPr>
-        <w:t>We create lists in React as we do in regular JavaScript. Lists display data in an ordered format. The traversal of lists is done using the map() function.</w:t>
+        <w:t xml:space="preserve">We create lists in React as we do in regular JavaScript. Lists display data in an ordered format. The traversal of lists is done using the </w:t>
+      </w:r>
+      <w:proofErr w:type="gramStart"/>
+      <w:r>
+        <w:rPr>
+          <w:rFonts w:ascii="Times New Roman" w:hAnsi="Times New Roman"/>
+          <w:color w:val="202122"/>
+          <w:sz w:val="24"/>
+          <w:szCs w:val="24"/>
+          <w:shd w:val="clear" w:color="auto" w:fill="FFFFFF"/>
+        </w:rPr>
+        <w:t>map(</w:t>
+      </w:r>
+      <w:proofErr w:type="gramEnd"/>
+      <w:r>
+        <w:rPr>
+          <w:rFonts w:ascii="Times New Roman" w:hAnsi="Times New Roman"/>
+          <w:color w:val="202122"/>
+          <w:sz w:val="24"/>
+          <w:szCs w:val="24"/>
+          <w:shd w:val="clear" w:color="auto" w:fill="FFFFFF"/>
+        </w:rPr>
+        <w:t>) function.</w:t>
       </w:r>
     </w:p>
     <w:p>
@@ -4332,6 +4564,7 @@
         </w:rPr>
       </w:pPr>
       <w:proofErr w:type="spellStart"/>
+      <w:proofErr w:type="gramStart"/>
       <w:r>
         <w:rPr>
           <w:rFonts w:ascii="Times New Roman" w:hAnsi="Times New Roman"/>
@@ -4351,7 +4584,18 @@
           <w:szCs w:val="24"/>
           <w:shd w:val="clear" w:color="auto" w:fill="FFFFFF"/>
         </w:rPr>
-        <w:t>(): Is executed when the component gets rendered and placed on the DOM.</w:t>
+        <w:t>(</w:t>
+      </w:r>
+      <w:proofErr w:type="gramEnd"/>
+      <w:r>
+        <w:rPr>
+          <w:rFonts w:ascii="Times New Roman" w:hAnsi="Times New Roman"/>
+          <w:color w:val="202122"/>
+          <w:sz w:val="24"/>
+          <w:szCs w:val="24"/>
+          <w:shd w:val="clear" w:color="auto" w:fill="FFFFFF"/>
+        </w:rPr>
+        <w:t>): Is executed when the component gets rendered and placed on the DOM.</w:t>
       </w:r>
     </w:p>
     <w:p>
@@ -4372,6 +4616,7 @@
         </w:rPr>
       </w:pPr>
       <w:proofErr w:type="spellStart"/>
+      <w:proofErr w:type="gramStart"/>
       <w:r>
         <w:rPr>
           <w:rFonts w:ascii="Times New Roman" w:hAnsi="Times New Roman"/>
@@ -4391,7 +4636,18 @@
           <w:szCs w:val="24"/>
           <w:shd w:val="clear" w:color="auto" w:fill="FFFFFF"/>
         </w:rPr>
-        <w:t>(): Is invoked when a component determines changes to the DOM and returns a “true” or “false” value based on certain conditions.</w:t>
+        <w:t>(</w:t>
+      </w:r>
+      <w:proofErr w:type="gramEnd"/>
+      <w:r>
+        <w:rPr>
+          <w:rFonts w:ascii="Times New Roman" w:hAnsi="Times New Roman"/>
+          <w:color w:val="202122"/>
+          <w:sz w:val="24"/>
+          <w:szCs w:val="24"/>
+          <w:shd w:val="clear" w:color="auto" w:fill="FFFFFF"/>
+        </w:rPr>
+        <w:t>): Is invoked when a component determines changes to the DOM and returns a “true” or “false” value based on certain conditions.</w:t>
       </w:r>
     </w:p>
     <w:p>
@@ -4412,6 +4668,7 @@
         </w:rPr>
       </w:pPr>
       <w:proofErr w:type="spellStart"/>
+      <w:proofErr w:type="gramStart"/>
       <w:r>
         <w:rPr>
           <w:rFonts w:ascii="Times New Roman" w:hAnsi="Times New Roman"/>
@@ -4431,7 +4688,18 @@
           <w:szCs w:val="24"/>
           <w:shd w:val="clear" w:color="auto" w:fill="FFFFFF"/>
         </w:rPr>
-        <w:t>(): Is invoked immediately after rendering takes place.</w:t>
+        <w:t>(</w:t>
+      </w:r>
+      <w:proofErr w:type="gramEnd"/>
+      <w:r>
+        <w:rPr>
+          <w:rFonts w:ascii="Times New Roman" w:hAnsi="Times New Roman"/>
+          <w:color w:val="202122"/>
+          <w:sz w:val="24"/>
+          <w:szCs w:val="24"/>
+          <w:shd w:val="clear" w:color="auto" w:fill="FFFFFF"/>
+        </w:rPr>
+        <w:t>): Is invoked immediately after rendering takes place.</w:t>
       </w:r>
     </w:p>
     <w:p>
@@ -4452,6 +4720,7 @@
         </w:rPr>
       </w:pPr>
       <w:proofErr w:type="spellStart"/>
+      <w:proofErr w:type="gramStart"/>
       <w:r>
         <w:rPr>
           <w:rFonts w:ascii="Times New Roman" w:hAnsi="Times New Roman"/>
@@ -4471,7 +4740,18 @@
           <w:szCs w:val="24"/>
           <w:shd w:val="clear" w:color="auto" w:fill="FFFFFF"/>
         </w:rPr>
-        <w:t>(): Is invoked immediately before a component is destroyed and unmounted permanently.</w:t>
+        <w:t>(</w:t>
+      </w:r>
+      <w:proofErr w:type="gramEnd"/>
+      <w:r>
+        <w:rPr>
+          <w:rFonts w:ascii="Times New Roman" w:hAnsi="Times New Roman"/>
+          <w:color w:val="202122"/>
+          <w:sz w:val="24"/>
+          <w:szCs w:val="24"/>
+          <w:shd w:val="clear" w:color="auto" w:fill="FFFFFF"/>
+        </w:rPr>
+        <w:t>): Is invoked immediately before a component is destroyed and unmounted permanently.</w:t>
       </w:r>
     </w:p>
     <w:p>
@@ -4957,7 +5237,29 @@
           <w:szCs w:val="24"/>
           <w:shd w:val="clear" w:color="auto" w:fill="FFFFFF"/>
         </w:rPr>
-        <w:t>Reducer –  It is a place to determine how the state will change.</w:t>
+        <w:t xml:space="preserve">Reducer </w:t>
+      </w:r>
+      <w:proofErr w:type="gramStart"/>
+      <w:r>
+        <w:rPr>
+          <w:rFonts w:ascii="Times New Roman" w:hAnsi="Times New Roman"/>
+          <w:color w:val="202122"/>
+          <w:sz w:val="24"/>
+          <w:szCs w:val="24"/>
+          <w:shd w:val="clear" w:color="auto" w:fill="FFFFFF"/>
+        </w:rPr>
+        <w:t>–  It</w:t>
+      </w:r>
+      <w:proofErr w:type="gramEnd"/>
+      <w:r>
+        <w:rPr>
+          <w:rFonts w:ascii="Times New Roman" w:hAnsi="Times New Roman"/>
+          <w:color w:val="202122"/>
+          <w:sz w:val="24"/>
+          <w:szCs w:val="24"/>
+          <w:shd w:val="clear" w:color="auto" w:fill="FFFFFF"/>
+        </w:rPr>
+        <w:t xml:space="preserve"> is a place to determine how the state will change.</w:t>
       </w:r>
     </w:p>
     <w:p>
@@ -5239,15 +5541,27 @@
           <w:shd w:val="clear" w:color="auto" w:fill="FFFFFF"/>
         </w:rPr>
       </w:pPr>
-      <w:r>
-        <w:rPr>
-          <w:rFonts w:ascii="Times New Roman" w:hAnsi="Times New Roman"/>
-          <w:color w:val="202122"/>
-          <w:sz w:val="24"/>
-          <w:szCs w:val="24"/>
-          <w:shd w:val="clear" w:color="auto" w:fill="FFFFFF"/>
-        </w:rPr>
-        <w:t>render() {</w:t>
+      <w:proofErr w:type="gramStart"/>
+      <w:r>
+        <w:rPr>
+          <w:rFonts w:ascii="Times New Roman" w:hAnsi="Times New Roman"/>
+          <w:color w:val="202122"/>
+          <w:sz w:val="24"/>
+          <w:szCs w:val="24"/>
+          <w:shd w:val="clear" w:color="auto" w:fill="FFFFFF"/>
+        </w:rPr>
+        <w:t>render(</w:t>
+      </w:r>
+      <w:proofErr w:type="gramEnd"/>
+      <w:r>
+        <w:rPr>
+          <w:rFonts w:ascii="Times New Roman" w:hAnsi="Times New Roman"/>
+          <w:color w:val="202122"/>
+          <w:sz w:val="24"/>
+          <w:szCs w:val="24"/>
+          <w:shd w:val="clear" w:color="auto" w:fill="FFFFFF"/>
+        </w:rPr>
+        <w:t>) {</w:t>
       </w:r>
     </w:p>
     <w:p>
@@ -5285,15 +5599,27 @@
         <w:t>className</w:t>
       </w:r>
       <w:proofErr w:type="spellEnd"/>
-      <w:r>
-        <w:rPr>
-          <w:rFonts w:ascii="Times New Roman" w:hAnsi="Times New Roman"/>
-          <w:color w:val="202122"/>
-          <w:sz w:val="24"/>
-          <w:szCs w:val="24"/>
-          <w:shd w:val="clear" w:color="auto" w:fill="FFFFFF"/>
-        </w:rPr>
-        <w:t>={'menu navigation-menu'}&gt;{'Menu'}&lt;/span&gt;</w:t>
+      <w:proofErr w:type="gramStart"/>
+      <w:r>
+        <w:rPr>
+          <w:rFonts w:ascii="Times New Roman" w:hAnsi="Times New Roman"/>
+          <w:color w:val="202122"/>
+          <w:sz w:val="24"/>
+          <w:szCs w:val="24"/>
+          <w:shd w:val="clear" w:color="auto" w:fill="FFFFFF"/>
+        </w:rPr>
+        <w:t>={</w:t>
+      </w:r>
+      <w:proofErr w:type="gramEnd"/>
+      <w:r>
+        <w:rPr>
+          <w:rFonts w:ascii="Times New Roman" w:hAnsi="Times New Roman"/>
+          <w:color w:val="202122"/>
+          <w:sz w:val="24"/>
+          <w:szCs w:val="24"/>
+          <w:shd w:val="clear" w:color="auto" w:fill="FFFFFF"/>
+        </w:rPr>
+        <w:t>'menu navigation-menu'}&gt;{'Menu'}&lt;/span&gt;</w:t>
       </w:r>
     </w:p>
     <w:p>
@@ -5414,7 +5740,29 @@
           <w:szCs w:val="24"/>
           <w:shd w:val="clear" w:color="auto" w:fill="FFFFFF"/>
         </w:rPr>
-        <w:t>Below are the list of reasons to prefer fragments over container DOM elements,</w:t>
+        <w:t xml:space="preserve">Below </w:t>
+      </w:r>
+      <w:proofErr w:type="gramStart"/>
+      <w:r>
+        <w:rPr>
+          <w:rFonts w:ascii="Times New Roman" w:hAnsi="Times New Roman"/>
+          <w:color w:val="202122"/>
+          <w:sz w:val="24"/>
+          <w:szCs w:val="24"/>
+          <w:shd w:val="clear" w:color="auto" w:fill="FFFFFF"/>
+        </w:rPr>
+        <w:t>are</w:t>
+      </w:r>
+      <w:proofErr w:type="gramEnd"/>
+      <w:r>
+        <w:rPr>
+          <w:rFonts w:ascii="Times New Roman" w:hAnsi="Times New Roman"/>
+          <w:color w:val="202122"/>
+          <w:sz w:val="24"/>
+          <w:szCs w:val="24"/>
+          <w:shd w:val="clear" w:color="auto" w:fill="FFFFFF"/>
+        </w:rPr>
+        <w:t xml:space="preserve"> the list of reasons to prefer fragments over container DOM elements,</w:t>
       </w:r>
     </w:p>
     <w:p>
@@ -5600,6 +5948,7 @@
           <w:shd w:val="clear" w:color="auto" w:fill="FFFFFF"/>
         </w:rPr>
       </w:pPr>
+      <w:proofErr w:type="gramStart"/>
       <w:r>
         <w:rPr>
           <w:rFonts w:ascii="Times New Roman" w:hAnsi="Times New Roman"/>
@@ -5610,6 +5959,7 @@
         </w:rPr>
         <w:t>Example :</w:t>
       </w:r>
+      <w:proofErr w:type="gramEnd"/>
     </w:p>
     <w:p>
       <w:pPr>
@@ -5717,6 +6067,7 @@
         <w:t>: "</w:t>
       </w:r>
       <w:proofErr w:type="spellStart"/>
+      <w:proofErr w:type="gramStart"/>
       <w:r>
         <w:rPr>
           <w:rFonts w:ascii="Times New Roman" w:hAnsi="Times New Roman"/>
@@ -5736,7 +6087,18 @@
           <w:szCs w:val="24"/>
           <w:shd w:val="clear" w:color="auto" w:fill="FFFFFF"/>
         </w:rPr>
-        <w:t xml:space="preserve">(" + </w:t>
+        <w:t>(</w:t>
+      </w:r>
+      <w:proofErr w:type="gramEnd"/>
+      <w:r>
+        <w:rPr>
+          <w:rFonts w:ascii="Times New Roman" w:hAnsi="Times New Roman"/>
+          <w:color w:val="202122"/>
+          <w:sz w:val="24"/>
+          <w:szCs w:val="24"/>
+          <w:shd w:val="clear" w:color="auto" w:fill="FFFFFF"/>
+        </w:rPr>
+        <w:t xml:space="preserve">" + </w:t>
       </w:r>
       <w:proofErr w:type="spellStart"/>
       <w:r>
@@ -5809,6 +6171,7 @@
         <w:t xml:space="preserve">function </w:t>
       </w:r>
       <w:proofErr w:type="spellStart"/>
+      <w:proofErr w:type="gramStart"/>
       <w:r>
         <w:rPr>
           <w:rFonts w:ascii="Times New Roman" w:hAnsi="Times New Roman"/>
@@ -5828,7 +6191,18 @@
           <w:szCs w:val="24"/>
           <w:shd w:val="clear" w:color="auto" w:fill="FFFFFF"/>
         </w:rPr>
-        <w:t>() {</w:t>
+        <w:t>(</w:t>
+      </w:r>
+      <w:proofErr w:type="gramEnd"/>
+      <w:r>
+        <w:rPr>
+          <w:rFonts w:ascii="Times New Roman" w:hAnsi="Times New Roman"/>
+          <w:color w:val="202122"/>
+          <w:sz w:val="24"/>
+          <w:szCs w:val="24"/>
+          <w:shd w:val="clear" w:color="auto" w:fill="FFFFFF"/>
+        </w:rPr>
+        <w:t>) {</w:t>
       </w:r>
     </w:p>
     <w:p>
@@ -5874,7 +6248,29 @@
           <w:szCs w:val="24"/>
           <w:shd w:val="clear" w:color="auto" w:fill="FFFFFF"/>
         </w:rPr>
-        <w:t>}&gt;Hello World!&lt;/div&gt;;</w:t>
+        <w:t xml:space="preserve">}&gt;Hello </w:t>
+      </w:r>
+      <w:proofErr w:type="gramStart"/>
+      <w:r>
+        <w:rPr>
+          <w:rFonts w:ascii="Times New Roman" w:hAnsi="Times New Roman"/>
+          <w:color w:val="202122"/>
+          <w:sz w:val="24"/>
+          <w:szCs w:val="24"/>
+          <w:shd w:val="clear" w:color="auto" w:fill="FFFFFF"/>
+        </w:rPr>
+        <w:t>World!&lt;</w:t>
+      </w:r>
+      <w:proofErr w:type="gramEnd"/>
+      <w:r>
+        <w:rPr>
+          <w:rFonts w:ascii="Times New Roman" w:hAnsi="Times New Roman"/>
+          <w:color w:val="202122"/>
+          <w:sz w:val="24"/>
+          <w:szCs w:val="24"/>
+          <w:shd w:val="clear" w:color="auto" w:fill="FFFFFF"/>
+        </w:rPr>
+        <w:t>/div&gt;;</w:t>
       </w:r>
     </w:p>
     <w:p>
@@ -7498,7 +7894,29 @@
           <w:szCs w:val="24"/>
           <w:shd w:val="clear" w:color="auto" w:fill="FFFFFF"/>
         </w:rPr>
-        <w:t>Children prop are used to pass data from the parent component to the children component.</w:t>
+        <w:t xml:space="preserve">Children prop </w:t>
+      </w:r>
+      <w:proofErr w:type="gramStart"/>
+      <w:r>
+        <w:rPr>
+          <w:rFonts w:ascii="Times New Roman" w:hAnsi="Times New Roman"/>
+          <w:color w:val="202122"/>
+          <w:sz w:val="24"/>
+          <w:szCs w:val="24"/>
+          <w:shd w:val="clear" w:color="auto" w:fill="FFFFFF"/>
+        </w:rPr>
+        <w:t>are</w:t>
+      </w:r>
+      <w:proofErr w:type="gramEnd"/>
+      <w:r>
+        <w:rPr>
+          <w:rFonts w:ascii="Times New Roman" w:hAnsi="Times New Roman"/>
+          <w:color w:val="202122"/>
+          <w:sz w:val="24"/>
+          <w:szCs w:val="24"/>
+          <w:shd w:val="clear" w:color="auto" w:fill="FFFFFF"/>
+        </w:rPr>
+        <w:t xml:space="preserve"> used to pass data from the parent component to the children component.</w:t>
       </w:r>
     </w:p>
     <w:p>
@@ -7695,7 +8113,29 @@
           <w:szCs w:val="24"/>
           <w:shd w:val="clear" w:color="auto" w:fill="FFFFFF"/>
         </w:rPr>
-        <w:t xml:space="preserve">React Router is available as an </w:t>
+        <w:t xml:space="preserve">React Router is available as </w:t>
+      </w:r>
+      <w:proofErr w:type="gramStart"/>
+      <w:r>
+        <w:rPr>
+          <w:rFonts w:ascii="Times New Roman" w:hAnsi="Times New Roman"/>
+          <w:color w:val="202122"/>
+          <w:sz w:val="24"/>
+          <w:szCs w:val="24"/>
+          <w:shd w:val="clear" w:color="auto" w:fill="FFFFFF"/>
+        </w:rPr>
+        <w:t>an</w:t>
+      </w:r>
+      <w:proofErr w:type="gramEnd"/>
+      <w:r>
+        <w:rPr>
+          <w:rFonts w:ascii="Times New Roman" w:hAnsi="Times New Roman"/>
+          <w:color w:val="202122"/>
+          <w:sz w:val="24"/>
+          <w:szCs w:val="24"/>
+          <w:shd w:val="clear" w:color="auto" w:fill="FFFFFF"/>
+        </w:rPr>
+        <w:t xml:space="preserve"> </w:t>
       </w:r>
       <w:proofErr w:type="spellStart"/>
       <w:r>
@@ -8270,6 +8710,7 @@
         </w:rPr>
       </w:pPr>
       <w:proofErr w:type="spellStart"/>
+      <w:proofErr w:type="gramStart"/>
       <w:r>
         <w:rPr>
           <w:rFonts w:ascii="Times New Roman" w:hAnsi="Times New Roman"/>
@@ -8289,7 +8730,18 @@
           <w:szCs w:val="24"/>
           <w:shd w:val="clear" w:color="auto" w:fill="FFFFFF"/>
         </w:rPr>
-        <w:t>()</w:t>
+        <w:t>(</w:t>
+      </w:r>
+      <w:proofErr w:type="gramEnd"/>
+      <w:r>
+        <w:rPr>
+          <w:rFonts w:ascii="Times New Roman" w:hAnsi="Times New Roman"/>
+          <w:color w:val="202122"/>
+          <w:sz w:val="24"/>
+          <w:szCs w:val="24"/>
+          <w:shd w:val="clear" w:color="auto" w:fill="FFFFFF"/>
+        </w:rPr>
+        <w:t>)</w:t>
       </w:r>
     </w:p>
     <w:p>
@@ -8340,6 +8792,7 @@
         <w:t xml:space="preserve">What is the purpose of callback function as an argument of </w:t>
       </w:r>
       <w:proofErr w:type="spellStart"/>
+      <w:proofErr w:type="gramStart"/>
       <w:r>
         <w:rPr>
           <w:rFonts w:ascii="Times New Roman" w:hAnsi="Times New Roman"/>
@@ -8363,7 +8816,20 @@
           <w:szCs w:val="24"/>
           <w:shd w:val="clear" w:color="auto" w:fill="FFFFFF"/>
         </w:rPr>
-        <w:t>()?</w:t>
+        <w:t>(</w:t>
+      </w:r>
+      <w:proofErr w:type="gramEnd"/>
+      <w:r>
+        <w:rPr>
+          <w:rFonts w:ascii="Times New Roman" w:hAnsi="Times New Roman"/>
+          <w:b/>
+          <w:bCs/>
+          <w:color w:val="202122"/>
+          <w:sz w:val="24"/>
+          <w:szCs w:val="24"/>
+          <w:shd w:val="clear" w:color="auto" w:fill="FFFFFF"/>
+        </w:rPr>
+        <w:t>)?</w:t>
       </w:r>
     </w:p>
     <w:p>
@@ -8412,6 +8878,7 @@
         <w:t xml:space="preserve"> finished and the component gets rendered. Since </w:t>
       </w:r>
       <w:proofErr w:type="spellStart"/>
+      <w:proofErr w:type="gramStart"/>
       <w:r>
         <w:rPr>
           <w:rFonts w:ascii="Times New Roman" w:hAnsi="Times New Roman"/>
@@ -8431,7 +8898,18 @@
           <w:szCs w:val="24"/>
           <w:shd w:val="clear" w:color="auto" w:fill="FFFFFF"/>
         </w:rPr>
-        <w:t>() is asynchronous the callback function is used for any post action.</w:t>
+        <w:t>(</w:t>
+      </w:r>
+      <w:proofErr w:type="gramEnd"/>
+      <w:r>
+        <w:rPr>
+          <w:rFonts w:ascii="Times New Roman" w:hAnsi="Times New Roman"/>
+          <w:color w:val="202122"/>
+          <w:sz w:val="24"/>
+          <w:szCs w:val="24"/>
+          <w:shd w:val="clear" w:color="auto" w:fill="FFFFFF"/>
+        </w:rPr>
+        <w:t>) is asynchronous the callback function is used for any post action.</w:t>
       </w:r>
     </w:p>
     <w:p>
@@ -8539,15 +9017,27 @@
         <w:t>onClick</w:t>
       </w:r>
       <w:proofErr w:type="spellEnd"/>
-      <w:r>
-        <w:rPr>
-          <w:rFonts w:ascii="Times New Roman" w:hAnsi="Times New Roman"/>
-          <w:color w:val="202122"/>
-          <w:sz w:val="24"/>
-          <w:szCs w:val="24"/>
-          <w:shd w:val="clear" w:color="auto" w:fill="FFFFFF"/>
-        </w:rPr>
-        <w:t xml:space="preserve">={() =&gt; </w:t>
+      <w:proofErr w:type="gramStart"/>
+      <w:r>
+        <w:rPr>
+          <w:rFonts w:ascii="Times New Roman" w:hAnsi="Times New Roman"/>
+          <w:color w:val="202122"/>
+          <w:sz w:val="24"/>
+          <w:szCs w:val="24"/>
+          <w:shd w:val="clear" w:color="auto" w:fill="FFFFFF"/>
+        </w:rPr>
+        <w:t>={</w:t>
+      </w:r>
+      <w:proofErr w:type="gramEnd"/>
+      <w:r>
+        <w:rPr>
+          <w:rFonts w:ascii="Times New Roman" w:hAnsi="Times New Roman"/>
+          <w:color w:val="202122"/>
+          <w:sz w:val="24"/>
+          <w:szCs w:val="24"/>
+          <w:shd w:val="clear" w:color="auto" w:fill="FFFFFF"/>
+        </w:rPr>
+        <w:t xml:space="preserve">() =&gt; </w:t>
       </w:r>
       <w:proofErr w:type="spellStart"/>
       <w:r>
@@ -8593,7 +9083,29 @@
           <w:szCs w:val="24"/>
           <w:shd w:val="clear" w:color="auto" w:fill="FFFFFF"/>
         </w:rPr>
-        <w:t>This is an equivalent to calling .bind:</w:t>
+        <w:t xml:space="preserve">This is an equivalent to </w:t>
+      </w:r>
+      <w:proofErr w:type="gramStart"/>
+      <w:r>
+        <w:rPr>
+          <w:rFonts w:ascii="Times New Roman" w:hAnsi="Times New Roman"/>
+          <w:color w:val="202122"/>
+          <w:sz w:val="24"/>
+          <w:szCs w:val="24"/>
+          <w:shd w:val="clear" w:color="auto" w:fill="FFFFFF"/>
+        </w:rPr>
+        <w:t>calling .bind</w:t>
+      </w:r>
+      <w:proofErr w:type="gramEnd"/>
+      <w:r>
+        <w:rPr>
+          <w:rFonts w:ascii="Times New Roman" w:hAnsi="Times New Roman"/>
+          <w:color w:val="202122"/>
+          <w:sz w:val="24"/>
+          <w:szCs w:val="24"/>
+          <w:shd w:val="clear" w:color="auto" w:fill="FFFFFF"/>
+        </w:rPr>
+        <w:t>:</w:t>
       </w:r>
     </w:p>
     <w:p>
@@ -8631,6 +9143,7 @@
         <w:t>onClick</w:t>
       </w:r>
       <w:proofErr w:type="spellEnd"/>
+      <w:proofErr w:type="gramStart"/>
       <w:r>
         <w:rPr>
           <w:rFonts w:ascii="Times New Roman" w:hAnsi="Times New Roman"/>
@@ -8642,6 +9155,7 @@
         <w:t>={</w:t>
       </w:r>
       <w:proofErr w:type="spellStart"/>
+      <w:proofErr w:type="gramEnd"/>
       <w:r>
         <w:rPr>
           <w:rFonts w:ascii="Times New Roman" w:hAnsi="Times New Roman"/>
@@ -8765,7 +9279,29 @@
           <w:szCs w:val="24"/>
           <w:shd w:val="clear" w:color="auto" w:fill="FFFFFF"/>
         </w:rPr>
-        <w:t>&lt;h1&gt;Hello!&lt;/h1&gt;</w:t>
+        <w:t>&lt;h1&gt;</w:t>
+      </w:r>
+      <w:proofErr w:type="gramStart"/>
+      <w:r>
+        <w:rPr>
+          <w:rFonts w:ascii="Times New Roman" w:hAnsi="Times New Roman"/>
+          <w:color w:val="202122"/>
+          <w:sz w:val="24"/>
+          <w:szCs w:val="24"/>
+          <w:shd w:val="clear" w:color="auto" w:fill="FFFFFF"/>
+        </w:rPr>
+        <w:t>Hello!&lt;</w:t>
+      </w:r>
+      <w:proofErr w:type="gramEnd"/>
+      <w:r>
+        <w:rPr>
+          <w:rFonts w:ascii="Times New Roman" w:hAnsi="Times New Roman"/>
+          <w:color w:val="202122"/>
+          <w:sz w:val="24"/>
+          <w:szCs w:val="24"/>
+          <w:shd w:val="clear" w:color="auto" w:fill="FFFFFF"/>
+        </w:rPr>
+        <w:t>/h1&gt;</w:t>
       </w:r>
     </w:p>
     <w:p>
@@ -8792,6 +9328,7 @@
         <w:t>{</w:t>
       </w:r>
       <w:proofErr w:type="spellStart"/>
+      <w:proofErr w:type="gramStart"/>
       <w:r>
         <w:rPr>
           <w:rFonts w:ascii="Times New Roman" w:hAnsi="Times New Roman"/>
@@ -8803,6 +9340,7 @@
         <w:t>messages.length</w:t>
       </w:r>
       <w:proofErr w:type="spellEnd"/>
+      <w:proofErr w:type="gramEnd"/>
       <w:r>
         <w:rPr>
           <w:rFonts w:ascii="Times New Roman" w:hAnsi="Times New Roman"/>
@@ -8891,6 +9429,7 @@
         <w:t>You have {</w:t>
       </w:r>
       <w:proofErr w:type="spellStart"/>
+      <w:proofErr w:type="gramStart"/>
       <w:r>
         <w:rPr>
           <w:rFonts w:ascii="Times New Roman" w:hAnsi="Times New Roman"/>
@@ -8902,6 +9441,7 @@
         <w:t>messages.length</w:t>
       </w:r>
       <w:proofErr w:type="spellEnd"/>
+      <w:proofErr w:type="gramEnd"/>
       <w:r>
         <w:rPr>
           <w:rFonts w:ascii="Times New Roman" w:hAnsi="Times New Roman"/>
@@ -8955,7 +9495,29 @@
           <w:shd w:val="clear" w:color="auto" w:fill="FFFFFF"/>
         </w:rPr>
         <w:tab/>
-        <w:t>&lt;h2&gt;You don't have unread messages.&lt;/h2</w:t>
+        <w:t xml:space="preserve">&lt;h2&gt;You don't have unread </w:t>
+      </w:r>
+      <w:proofErr w:type="gramStart"/>
+      <w:r>
+        <w:rPr>
+          <w:rFonts w:ascii="Times New Roman" w:hAnsi="Times New Roman"/>
+          <w:color w:val="202122"/>
+          <w:sz w:val="24"/>
+          <w:szCs w:val="24"/>
+          <w:shd w:val="clear" w:color="auto" w:fill="FFFFFF"/>
+        </w:rPr>
+        <w:t>messages.&lt;</w:t>
+      </w:r>
+      <w:proofErr w:type="gramEnd"/>
+      <w:r>
+        <w:rPr>
+          <w:rFonts w:ascii="Times New Roman" w:hAnsi="Times New Roman"/>
+          <w:color w:val="202122"/>
+          <w:sz w:val="24"/>
+          <w:szCs w:val="24"/>
+          <w:shd w:val="clear" w:color="auto" w:fill="FFFFFF"/>
+        </w:rPr>
+        <w:t>/h2</w:t>
       </w:r>
       <w:r>
         <w:rPr>
@@ -9186,6 +9748,7 @@
         <w:tab/>
       </w:r>
       <w:proofErr w:type="spellStart"/>
+      <w:proofErr w:type="gramStart"/>
       <w:r>
         <w:rPr>
           <w:rFonts w:ascii="Times New Roman" w:hAnsi="Times New Roman"/>
@@ -9197,6 +9760,7 @@
         <w:t>this.setState</w:t>
       </w:r>
       <w:proofErr w:type="spellEnd"/>
+      <w:proofErr w:type="gramEnd"/>
       <w:r>
         <w:rPr>
           <w:rFonts w:ascii="Times New Roman" w:hAnsi="Times New Roman"/>
@@ -9346,6 +9910,7 @@
         <w:t xml:space="preserve"> compositional </w:t>
       </w:r>
       <w:proofErr w:type="spellStart"/>
+      <w:proofErr w:type="gramStart"/>
       <w:r>
         <w:rPr>
           <w:rFonts w:ascii="Times New Roman" w:hAnsi="Times New Roman"/>
@@ -9357,6 +9922,7 @@
         <w:t>nature.We</w:t>
       </w:r>
       <w:proofErr w:type="spellEnd"/>
+      <w:proofErr w:type="gramEnd"/>
       <w:r>
         <w:rPr>
           <w:rFonts w:ascii="Times New Roman" w:hAnsi="Times New Roman"/>
@@ -9414,6 +9980,7 @@
         <w:t xml:space="preserve"> = </w:t>
       </w:r>
       <w:proofErr w:type="spellStart"/>
+      <w:proofErr w:type="gramStart"/>
       <w:r>
         <w:rPr>
           <w:rFonts w:ascii="Times New Roman" w:hAnsi="Times New Roman"/>
@@ -9436,6 +10003,7 @@
         <w:t>(</w:t>
       </w:r>
       <w:proofErr w:type="spellStart"/>
+      <w:proofErr w:type="gramEnd"/>
       <w:r>
         <w:rPr>
           <w:rFonts w:ascii="Times New Roman" w:hAnsi="Times New Roman"/>
@@ -9595,7 +10163,51 @@
           <w:szCs w:val="24"/>
           <w:shd w:val="clear" w:color="auto" w:fill="FFFFFF"/>
         </w:rPr>
-        <w:t>When a component's props or state change, React decides whether an actual DOM update is necessary by comparing the newly returned element with the previously rendered one. When they are not equal, React will update the DOM. This process is called reconciliation.</w:t>
+        <w:t xml:space="preserve">When a component's props or state change, </w:t>
+      </w:r>
+      <w:proofErr w:type="gramStart"/>
+      <w:r>
+        <w:rPr>
+          <w:rFonts w:ascii="Times New Roman" w:hAnsi="Times New Roman"/>
+          <w:color w:val="202122"/>
+          <w:sz w:val="24"/>
+          <w:szCs w:val="24"/>
+          <w:shd w:val="clear" w:color="auto" w:fill="FFFFFF"/>
+        </w:rPr>
+        <w:t>React</w:t>
+      </w:r>
+      <w:proofErr w:type="gramEnd"/>
+      <w:r>
+        <w:rPr>
+          <w:rFonts w:ascii="Times New Roman" w:hAnsi="Times New Roman"/>
+          <w:color w:val="202122"/>
+          <w:sz w:val="24"/>
+          <w:szCs w:val="24"/>
+          <w:shd w:val="clear" w:color="auto" w:fill="FFFFFF"/>
+        </w:rPr>
+        <w:t xml:space="preserve"> decides whether an actual DOM update is necessary by comparing the newly returned element with the previously rendered one. When they are not equal, </w:t>
+      </w:r>
+      <w:proofErr w:type="gramStart"/>
+      <w:r>
+        <w:rPr>
+          <w:rFonts w:ascii="Times New Roman" w:hAnsi="Times New Roman"/>
+          <w:color w:val="202122"/>
+          <w:sz w:val="24"/>
+          <w:szCs w:val="24"/>
+          <w:shd w:val="clear" w:color="auto" w:fill="FFFFFF"/>
+        </w:rPr>
+        <w:t>React</w:t>
+      </w:r>
+      <w:proofErr w:type="gramEnd"/>
+      <w:r>
+        <w:rPr>
+          <w:rFonts w:ascii="Times New Roman" w:hAnsi="Times New Roman"/>
+          <w:color w:val="202122"/>
+          <w:sz w:val="24"/>
+          <w:szCs w:val="24"/>
+          <w:shd w:val="clear" w:color="auto" w:fill="FFFFFF"/>
+        </w:rPr>
+        <w:t xml:space="preserve"> will update the DOM. This process is called reconciliation.</w:t>
       </w:r>
     </w:p>
     <w:p>
@@ -9687,7 +10299,29 @@
           <w:szCs w:val="24"/>
           <w:shd w:val="clear" w:color="auto" w:fill="FFFFFF"/>
         </w:rPr>
-        <w:t xml:space="preserve"> of a component is independent of its state then it can be a stateless component. You can use either a function or a class for creating stateless components. But unless you need to use a lifecycle hook in your components, you should go for function components.</w:t>
+        <w:t xml:space="preserve"> of a component is independent of its </w:t>
+      </w:r>
+      <w:proofErr w:type="gramStart"/>
+      <w:r>
+        <w:rPr>
+          <w:rFonts w:ascii="Times New Roman" w:hAnsi="Times New Roman"/>
+          <w:color w:val="202122"/>
+          <w:sz w:val="24"/>
+          <w:szCs w:val="24"/>
+          <w:shd w:val="clear" w:color="auto" w:fill="FFFFFF"/>
+        </w:rPr>
+        <w:t>state</w:t>
+      </w:r>
+      <w:proofErr w:type="gramEnd"/>
+      <w:r>
+        <w:rPr>
+          <w:rFonts w:ascii="Times New Roman" w:hAnsi="Times New Roman"/>
+          <w:color w:val="202122"/>
+          <w:sz w:val="24"/>
+          <w:szCs w:val="24"/>
+          <w:shd w:val="clear" w:color="auto" w:fill="FFFFFF"/>
+        </w:rPr>
+        <w:t xml:space="preserve"> then it can be a stateless component. You can use either a function or a class for creating stateless components. But unless you need to use a lifecycle hook in your components, you should go for function components.</w:t>
       </w:r>
     </w:p>
     <w:p>
@@ -9779,7 +10413,29 @@
           <w:szCs w:val="24"/>
           <w:shd w:val="clear" w:color="auto" w:fill="FFFFFF"/>
         </w:rPr>
-        <w:t xml:space="preserve"> of a component is dependent on the state of the component then it can be termed as stateful component. These stateful components are always class components and have a state that gets initialized in the constructor.</w:t>
+        <w:t xml:space="preserve"> of a component is dependent on the state of the </w:t>
+      </w:r>
+      <w:proofErr w:type="gramStart"/>
+      <w:r>
+        <w:rPr>
+          <w:rFonts w:ascii="Times New Roman" w:hAnsi="Times New Roman"/>
+          <w:color w:val="202122"/>
+          <w:sz w:val="24"/>
+          <w:szCs w:val="24"/>
+          <w:shd w:val="clear" w:color="auto" w:fill="FFFFFF"/>
+        </w:rPr>
+        <w:t>component</w:t>
+      </w:r>
+      <w:proofErr w:type="gramEnd"/>
+      <w:r>
+        <w:rPr>
+          <w:rFonts w:ascii="Times New Roman" w:hAnsi="Times New Roman"/>
+          <w:color w:val="202122"/>
+          <w:sz w:val="24"/>
+          <w:szCs w:val="24"/>
+          <w:shd w:val="clear" w:color="auto" w:fill="FFFFFF"/>
+        </w:rPr>
+        <w:t xml:space="preserve"> then it can be termed as stateful component. These stateful components are always class components and have a state that gets initialized in the constructor.</w:t>
       </w:r>
     </w:p>
     <w:p>
@@ -10318,6 +10974,7 @@
         <w:t xml:space="preserve">It is possible to listen to the resize event in </w:t>
       </w:r>
       <w:proofErr w:type="spellStart"/>
+      <w:proofErr w:type="gramStart"/>
       <w:r>
         <w:rPr>
           <w:rFonts w:ascii="Times New Roman" w:hAnsi="Times New Roman"/>
@@ -10337,9 +10994,21 @@
           <w:szCs w:val="24"/>
           <w:shd w:val="clear" w:color="auto" w:fill="FFFFFF"/>
         </w:rPr>
-        <w:t xml:space="preserve">() and then update the width and height dimensions. It requires the removal of the event listener in the </w:t>
+        <w:t>(</w:t>
+      </w:r>
+      <w:proofErr w:type="gramEnd"/>
+      <w:r>
+        <w:rPr>
+          <w:rFonts w:ascii="Times New Roman" w:hAnsi="Times New Roman"/>
+          <w:color w:val="202122"/>
+          <w:sz w:val="24"/>
+          <w:szCs w:val="24"/>
+          <w:shd w:val="clear" w:color="auto" w:fill="FFFFFF"/>
+        </w:rPr>
+        <w:t xml:space="preserve">) and then update the width and height dimensions. It requires the removal of the event listener in the </w:t>
       </w:r>
       <w:proofErr w:type="spellStart"/>
+      <w:proofErr w:type="gramStart"/>
       <w:r>
         <w:rPr>
           <w:rFonts w:ascii="Times New Roman" w:hAnsi="Times New Roman"/>
@@ -10359,7 +11028,18 @@
           <w:szCs w:val="24"/>
           <w:shd w:val="clear" w:color="auto" w:fill="FFFFFF"/>
         </w:rPr>
-        <w:t>() method.</w:t>
+        <w:t>(</w:t>
+      </w:r>
+      <w:proofErr w:type="gramEnd"/>
+      <w:r>
+        <w:rPr>
+          <w:rFonts w:ascii="Times New Roman" w:hAnsi="Times New Roman"/>
+          <w:color w:val="202122"/>
+          <w:sz w:val="24"/>
+          <w:szCs w:val="24"/>
+          <w:shd w:val="clear" w:color="auto" w:fill="FFFFFF"/>
+        </w:rPr>
+        <w:t>) method.</w:t>
       </w:r>
     </w:p>
     <w:p>
@@ -10460,6 +11140,7 @@
         <w:t xml:space="preserve">To initialize local state by assigning object to </w:t>
       </w:r>
       <w:proofErr w:type="spellStart"/>
+      <w:proofErr w:type="gramStart"/>
       <w:r>
         <w:rPr>
           <w:rFonts w:ascii="Times New Roman" w:hAnsi="Times New Roman"/>
@@ -10471,6 +11152,7 @@
         <w:t>this.state</w:t>
       </w:r>
       <w:proofErr w:type="spellEnd"/>
+      <w:proofErr w:type="gramEnd"/>
     </w:p>
     <w:p>
       <w:pPr>
@@ -10497,7 +11179,29 @@
           <w:szCs w:val="24"/>
           <w:shd w:val="clear" w:color="auto" w:fill="FFFFFF"/>
         </w:rPr>
-        <w:t>For binding event handler methods to the instance For example, the below code covers both the above cases</w:t>
+        <w:t xml:space="preserve">For binding event handler methods to the instance </w:t>
+      </w:r>
+      <w:proofErr w:type="gramStart"/>
+      <w:r>
+        <w:rPr>
+          <w:rFonts w:ascii="Times New Roman" w:hAnsi="Times New Roman"/>
+          <w:color w:val="202122"/>
+          <w:sz w:val="24"/>
+          <w:szCs w:val="24"/>
+          <w:shd w:val="clear" w:color="auto" w:fill="FFFFFF"/>
+        </w:rPr>
+        <w:t>For</w:t>
+      </w:r>
+      <w:proofErr w:type="gramEnd"/>
+      <w:r>
+        <w:rPr>
+          <w:rFonts w:ascii="Times New Roman" w:hAnsi="Times New Roman"/>
+          <w:color w:val="202122"/>
+          <w:sz w:val="24"/>
+          <w:szCs w:val="24"/>
+          <w:shd w:val="clear" w:color="auto" w:fill="FFFFFF"/>
+        </w:rPr>
+        <w:t xml:space="preserve"> example, the below code covers both the above cases</w:t>
       </w:r>
     </w:p>
     <w:p>
@@ -10574,6 +11278,7 @@
         <w:t xml:space="preserve">// Don't call </w:t>
       </w:r>
       <w:proofErr w:type="spellStart"/>
+      <w:proofErr w:type="gramStart"/>
       <w:r>
         <w:rPr>
           <w:rFonts w:ascii="Times New Roman" w:hAnsi="Times New Roman"/>
@@ -10585,6 +11290,7 @@
         <w:t>this.setState</w:t>
       </w:r>
       <w:proofErr w:type="spellEnd"/>
+      <w:proofErr w:type="gramEnd"/>
       <w:r>
         <w:rPr>
           <w:rFonts w:ascii="Times New Roman" w:hAnsi="Times New Roman"/>
@@ -10620,6 +11326,7 @@
         <w:tab/>
       </w:r>
       <w:proofErr w:type="spellStart"/>
+      <w:proofErr w:type="gramStart"/>
       <w:r>
         <w:rPr>
           <w:rFonts w:ascii="Times New Roman" w:hAnsi="Times New Roman"/>
@@ -10631,6 +11338,7 @@
         <w:t>this.state</w:t>
       </w:r>
       <w:proofErr w:type="spellEnd"/>
+      <w:proofErr w:type="gramEnd"/>
       <w:r>
         <w:rPr>
           <w:rFonts w:ascii="Times New Roman" w:hAnsi="Times New Roman"/>
@@ -10666,6 +11374,7 @@
         <w:tab/>
       </w:r>
       <w:proofErr w:type="spellStart"/>
+      <w:proofErr w:type="gramStart"/>
       <w:r>
         <w:rPr>
           <w:rFonts w:ascii="Times New Roman" w:hAnsi="Times New Roman"/>
@@ -10677,6 +11386,7 @@
         <w:t>this.handleClick</w:t>
       </w:r>
       <w:proofErr w:type="spellEnd"/>
+      <w:proofErr w:type="gramEnd"/>
       <w:r>
         <w:rPr>
           <w:rFonts w:ascii="Times New Roman" w:hAnsi="Times New Roman"/>
@@ -11101,15 +11811,19 @@
         <w:jc w:val="both"/>
         <w:rPr>
           <w:rFonts w:ascii="Times New Roman" w:hAnsi="Times New Roman"/>
-          <w:color w:val="202122"/>
-          <w:sz w:val="24"/>
-          <w:szCs w:val="24"/>
-          <w:shd w:val="clear" w:color="auto" w:fill="FFFFFF"/>
-        </w:rPr>
-      </w:pPr>
-      <w:r>
-        <w:rPr>
-          <w:rFonts w:ascii="Times New Roman" w:hAnsi="Times New Roman"/>
+          <w:b/>
+          <w:bCs/>
+          <w:color w:val="202122"/>
+          <w:sz w:val="24"/>
+          <w:szCs w:val="24"/>
+          <w:shd w:val="clear" w:color="auto" w:fill="FFFFFF"/>
+        </w:rPr>
+      </w:pPr>
+      <w:r>
+        <w:rPr>
+          <w:rFonts w:ascii="Times New Roman" w:hAnsi="Times New Roman"/>
+          <w:b/>
+          <w:bCs/>
           <w:color w:val="202122"/>
           <w:sz w:val="24"/>
           <w:szCs w:val="24"/>
@@ -11122,6 +11836,8 @@
       <w:r>
         <w:rPr>
           <w:rFonts w:ascii="Times New Roman" w:hAnsi="Times New Roman"/>
+          <w:b/>
+          <w:bCs/>
           <w:color w:val="202122"/>
           <w:sz w:val="24"/>
           <w:szCs w:val="24"/>
@@ -11133,6 +11849,8 @@
       <w:r>
         <w:rPr>
           <w:rFonts w:ascii="Times New Roman" w:hAnsi="Times New Roman"/>
+          <w:b/>
+          <w:bCs/>
           <w:color w:val="202122"/>
           <w:sz w:val="24"/>
           <w:szCs w:val="24"/>
@@ -11195,6 +11913,186 @@
           <w:shd w:val="clear" w:color="auto" w:fill="FFFFFF"/>
         </w:rPr>
         <w:t>elements without adding an extra node to the DOM.</w:t>
+      </w:r>
+    </w:p>
+    <w:p>
+      <w:pPr>
+        <w:spacing w:line="276" w:lineRule="auto"/>
+        <w:ind w:left="360"/>
+        <w:jc w:val="both"/>
+        <w:rPr>
+          <w:rFonts w:ascii="Times New Roman" w:hAnsi="Times New Roman"/>
+          <w:color w:val="202122"/>
+          <w:sz w:val="24"/>
+          <w:szCs w:val="24"/>
+          <w:shd w:val="clear" w:color="auto" w:fill="FFFFFF"/>
+        </w:rPr>
+      </w:pPr>
+    </w:p>
+    <w:p>
+      <w:pPr>
+        <w:pStyle w:val="ListParagraph"/>
+        <w:numPr>
+          <w:ilvl w:val="0"/>
+          <w:numId w:val="1"/>
+        </w:numPr>
+        <w:spacing w:line="276" w:lineRule="auto"/>
+        <w:jc w:val="both"/>
+        <w:rPr>
+          <w:rFonts w:ascii="Times New Roman" w:hAnsi="Times New Roman"/>
+          <w:b/>
+          <w:bCs/>
+          <w:color w:val="202122"/>
+          <w:sz w:val="24"/>
+          <w:szCs w:val="24"/>
+          <w:shd w:val="clear" w:color="auto" w:fill="FFFFFF"/>
+        </w:rPr>
+      </w:pPr>
+      <w:r>
+        <w:rPr>
+          <w:rFonts w:ascii="Times New Roman" w:hAnsi="Times New Roman"/>
+          <w:b/>
+          <w:bCs/>
+          <w:color w:val="202122"/>
+          <w:sz w:val="24"/>
+          <w:szCs w:val="24"/>
+          <w:shd w:val="clear" w:color="auto" w:fill="FFFFFF"/>
+        </w:rPr>
+        <w:t xml:space="preserve">What is the </w:t>
+      </w:r>
+      <w:proofErr w:type="spellStart"/>
+      <w:r>
+        <w:rPr>
+          <w:rFonts w:ascii="Times New Roman" w:hAnsi="Times New Roman"/>
+          <w:b/>
+          <w:bCs/>
+          <w:color w:val="202122"/>
+          <w:sz w:val="24"/>
+          <w:szCs w:val="24"/>
+          <w:shd w:val="clear" w:color="auto" w:fill="FFFFFF"/>
+        </w:rPr>
+        <w:t>useReducer</w:t>
+      </w:r>
+      <w:proofErr w:type="spellEnd"/>
+      <w:r>
+        <w:rPr>
+          <w:rFonts w:ascii="Times New Roman" w:hAnsi="Times New Roman"/>
+          <w:b/>
+          <w:bCs/>
+          <w:color w:val="202122"/>
+          <w:sz w:val="24"/>
+          <w:szCs w:val="24"/>
+          <w:shd w:val="clear" w:color="auto" w:fill="FFFFFF"/>
+        </w:rPr>
+        <w:t xml:space="preserve"> hook in React?</w:t>
+      </w:r>
+    </w:p>
+    <w:p>
+      <w:pPr>
+        <w:spacing w:line="276" w:lineRule="auto"/>
+        <w:ind w:left="360"/>
+        <w:jc w:val="both"/>
+        <w:rPr>
+          <w:rFonts w:ascii="Times New Roman" w:hAnsi="Times New Roman"/>
+          <w:color w:val="202122"/>
+          <w:sz w:val="24"/>
+          <w:szCs w:val="24"/>
+          <w:shd w:val="clear" w:color="auto" w:fill="FFFFFF"/>
+        </w:rPr>
+      </w:pPr>
+      <w:r>
+        <w:rPr>
+          <w:rFonts w:ascii="Times New Roman" w:hAnsi="Times New Roman"/>
+          <w:color w:val="202122"/>
+          <w:sz w:val="24"/>
+          <w:szCs w:val="24"/>
+          <w:shd w:val="clear" w:color="auto" w:fill="FFFFFF"/>
+        </w:rPr>
+        <w:t xml:space="preserve">The </w:t>
+      </w:r>
+      <w:proofErr w:type="spellStart"/>
+      <w:r>
+        <w:rPr>
+          <w:rFonts w:ascii="Times New Roman" w:hAnsi="Times New Roman"/>
+          <w:color w:val="202122"/>
+          <w:sz w:val="24"/>
+          <w:szCs w:val="24"/>
+          <w:shd w:val="clear" w:color="auto" w:fill="FFFFFF"/>
+        </w:rPr>
+        <w:t>useReducer</w:t>
+      </w:r>
+      <w:proofErr w:type="spellEnd"/>
+      <w:r>
+        <w:rPr>
+          <w:rFonts w:ascii="Times New Roman" w:hAnsi="Times New Roman"/>
+          <w:color w:val="202122"/>
+          <w:sz w:val="24"/>
+          <w:szCs w:val="24"/>
+          <w:shd w:val="clear" w:color="auto" w:fill="FFFFFF"/>
+        </w:rPr>
+        <w:t xml:space="preserve"> hook is a built-in hook in React that allows you to manage state</w:t>
+      </w:r>
+      <w:r>
+        <w:rPr>
+          <w:rFonts w:ascii="Times New Roman" w:hAnsi="Times New Roman"/>
+          <w:color w:val="202122"/>
+          <w:sz w:val="24"/>
+          <w:szCs w:val="24"/>
+          <w:shd w:val="clear" w:color="auto" w:fill="FFFFFF"/>
+        </w:rPr>
+        <w:t xml:space="preserve"> </w:t>
+      </w:r>
+      <w:r>
+        <w:rPr>
+          <w:rFonts w:ascii="Times New Roman" w:hAnsi="Times New Roman"/>
+          <w:color w:val="202122"/>
+          <w:sz w:val="24"/>
+          <w:szCs w:val="24"/>
+          <w:shd w:val="clear" w:color="auto" w:fill="FFFFFF"/>
+        </w:rPr>
+        <w:t xml:space="preserve">using a reducer function. It is an alternative to </w:t>
+      </w:r>
+      <w:proofErr w:type="spellStart"/>
+      <w:r>
+        <w:rPr>
+          <w:rFonts w:ascii="Times New Roman" w:hAnsi="Times New Roman"/>
+          <w:color w:val="202122"/>
+          <w:sz w:val="24"/>
+          <w:szCs w:val="24"/>
+          <w:shd w:val="clear" w:color="auto" w:fill="FFFFFF"/>
+        </w:rPr>
+        <w:t>useState</w:t>
+      </w:r>
+      <w:proofErr w:type="spellEnd"/>
+      <w:r>
+        <w:rPr>
+          <w:rFonts w:ascii="Times New Roman" w:hAnsi="Times New Roman"/>
+          <w:color w:val="202122"/>
+          <w:sz w:val="24"/>
+          <w:szCs w:val="24"/>
+          <w:shd w:val="clear" w:color="auto" w:fill="FFFFFF"/>
+        </w:rPr>
+        <w:t xml:space="preserve"> and is useful for managing</w:t>
+      </w:r>
+      <w:r>
+        <w:rPr>
+          <w:rFonts w:ascii="Times New Roman" w:hAnsi="Times New Roman"/>
+          <w:color w:val="202122"/>
+          <w:sz w:val="24"/>
+          <w:szCs w:val="24"/>
+          <w:shd w:val="clear" w:color="auto" w:fill="FFFFFF"/>
+        </w:rPr>
+        <w:t xml:space="preserve"> </w:t>
+      </w:r>
+      <w:r>
+        <w:rPr>
+          <w:rFonts w:ascii="Times New Roman" w:hAnsi="Times New Roman"/>
+          <w:color w:val="202122"/>
+          <w:sz w:val="24"/>
+          <w:szCs w:val="24"/>
+          <w:shd w:val="clear" w:color="auto" w:fill="FFFFFF"/>
+        </w:rPr>
+        <w:t>more complex state logic or state transitions.</w:t>
       </w:r>
     </w:p>
     <w:sectPr>

</xml_diff>

<commit_message>
What is the purpose of the componentWillUnmount() method in React class components?
</commit_message>
<xml_diff>
--- a/React_Interview_Question.docx
+++ b/React_Interview_Question.docx
@@ -101,48 +101,8 @@
           <w:szCs w:val="24"/>
           <w:shd w:val="clear" w:color="auto" w:fill="FFFFFF"/>
         </w:rPr>
-        <w:t xml:space="preserve">Difference between </w:t>
-      </w:r>
-      <w:proofErr w:type="spellStart"/>
-      <w:r>
-        <w:rPr>
-          <w:rFonts w:ascii="Times New Roman" w:hAnsi="Times New Roman" w:cs="Times New Roman"/>
-          <w:b/>
-          <w:bCs/>
-          <w:color w:val="202122"/>
-          <w:sz w:val="24"/>
-          <w:szCs w:val="24"/>
-          <w:shd w:val="clear" w:color="auto" w:fill="FFFFFF"/>
-        </w:rPr>
-        <w:t>npm&amp;</w:t>
-      </w:r>
-      <w:proofErr w:type="gramStart"/>
-      <w:r>
-        <w:rPr>
-          <w:rFonts w:ascii="Times New Roman" w:hAnsi="Times New Roman" w:cs="Times New Roman"/>
-          <w:b/>
-          <w:bCs/>
-          <w:color w:val="202122"/>
-          <w:sz w:val="24"/>
-          <w:szCs w:val="24"/>
-          <w:shd w:val="clear" w:color="auto" w:fill="FFFFFF"/>
-        </w:rPr>
-        <w:t>npx</w:t>
-      </w:r>
-      <w:proofErr w:type="spellEnd"/>
-      <w:r>
-        <w:rPr>
-          <w:rFonts w:ascii="Times New Roman" w:hAnsi="Times New Roman" w:cs="Times New Roman"/>
-          <w:b/>
-          <w:bCs/>
-          <w:color w:val="202122"/>
-          <w:sz w:val="24"/>
-          <w:szCs w:val="24"/>
-          <w:shd w:val="clear" w:color="auto" w:fill="FFFFFF"/>
-        </w:rPr>
-        <w:t xml:space="preserve"> ?</w:t>
-      </w:r>
-      <w:proofErr w:type="gramEnd"/>
+        <w:t>Difference between npm&amp;npx ?</w:t>
+      </w:r>
     </w:p>
     <w:p>
       <w:pPr>
@@ -169,29 +129,7 @@
           <w:szCs w:val="24"/>
           <w:shd w:val="clear" w:color="auto" w:fill="FFFFFF"/>
         </w:rPr>
-        <w:t xml:space="preserve">Node package Manager is a tool: used to install, maintain, uninstall </w:t>
-      </w:r>
-      <w:proofErr w:type="spellStart"/>
-      <w:r>
-        <w:rPr>
-          <w:rFonts w:ascii="Times New Roman" w:hAnsi="Times New Roman" w:cs="Times New Roman"/>
-          <w:color w:val="202122"/>
-          <w:sz w:val="24"/>
-          <w:szCs w:val="24"/>
-          <w:shd w:val="clear" w:color="auto" w:fill="FFFFFF"/>
-        </w:rPr>
-        <w:t>javascript</w:t>
-      </w:r>
-      <w:proofErr w:type="spellEnd"/>
-      <w:r>
-        <w:rPr>
-          <w:rFonts w:ascii="Times New Roman" w:hAnsi="Times New Roman" w:cs="Times New Roman"/>
-          <w:color w:val="202122"/>
-          <w:sz w:val="24"/>
-          <w:szCs w:val="24"/>
-          <w:shd w:val="clear" w:color="auto" w:fill="FFFFFF"/>
-        </w:rPr>
-        <w:t xml:space="preserve"> modules (packages)</w:t>
+        <w:t>Node package Manager is a tool: used to install, maintain, uninstall javascript modules (packages)</w:t>
       </w:r>
     </w:p>
     <w:p>
@@ -322,29 +260,7 @@
           <w:szCs w:val="24"/>
           <w:shd w:val="clear" w:color="auto" w:fill="FFFFFF"/>
         </w:rPr>
-        <w:t xml:space="preserve">Bable is a </w:t>
-      </w:r>
-      <w:proofErr w:type="spellStart"/>
-      <w:r>
-        <w:rPr>
-          <w:rFonts w:ascii="Times New Roman" w:hAnsi="Times New Roman" w:cs="Times New Roman"/>
-          <w:color w:val="202122"/>
-          <w:sz w:val="24"/>
-          <w:szCs w:val="24"/>
-          <w:shd w:val="clear" w:color="auto" w:fill="FFFFFF"/>
-        </w:rPr>
-        <w:t>transpiler</w:t>
-      </w:r>
-      <w:proofErr w:type="spellEnd"/>
-      <w:r>
-        <w:rPr>
-          <w:rFonts w:ascii="Times New Roman" w:hAnsi="Times New Roman" w:cs="Times New Roman"/>
-          <w:color w:val="202122"/>
-          <w:sz w:val="24"/>
-          <w:szCs w:val="24"/>
-          <w:shd w:val="clear" w:color="auto" w:fill="FFFFFF"/>
-        </w:rPr>
-        <w:t>&amp; also a compiler.</w:t>
+        <w:t>Bable is a transpiler&amp; also a compiler.</w:t>
       </w:r>
     </w:p>
     <w:p>
@@ -716,47 +632,7 @@
                 <w:szCs w:val="24"/>
                 <w:shd w:val="clear" w:color="auto" w:fill="FFFFFF"/>
               </w:rPr>
-              <w:t xml:space="preserve">Class components have a state and can implement lifecycle methods like </w:t>
-            </w:r>
-            <w:proofErr w:type="spellStart"/>
-            <w:r>
-              <w:rPr>
-                <w:rFonts w:ascii="Times New Roman" w:hAnsi="Times New Roman" w:cs="Times New Roman"/>
-                <w:sz w:val="24"/>
-                <w:szCs w:val="24"/>
-                <w:shd w:val="clear" w:color="auto" w:fill="FFFFFF"/>
-              </w:rPr>
-              <w:t>componentDidMount</w:t>
-            </w:r>
-            <w:proofErr w:type="spellEnd"/>
-            <w:r>
-              <w:rPr>
-                <w:rFonts w:ascii="Times New Roman" w:hAnsi="Times New Roman" w:cs="Times New Roman"/>
-                <w:sz w:val="24"/>
-                <w:szCs w:val="24"/>
-                <w:shd w:val="clear" w:color="auto" w:fill="FFFFFF"/>
-              </w:rPr>
-              <w:t xml:space="preserve"> and </w:t>
-            </w:r>
-            <w:proofErr w:type="spellStart"/>
-            <w:r>
-              <w:rPr>
-                <w:rFonts w:ascii="Times New Roman" w:hAnsi="Times New Roman" w:cs="Times New Roman"/>
-                <w:sz w:val="24"/>
-                <w:szCs w:val="24"/>
-                <w:shd w:val="clear" w:color="auto" w:fill="FFFFFF"/>
-              </w:rPr>
-              <w:t>componentDidUpdate</w:t>
-            </w:r>
-            <w:proofErr w:type="spellEnd"/>
-            <w:r>
-              <w:rPr>
-                <w:rFonts w:ascii="Times New Roman" w:hAnsi="Times New Roman" w:cs="Times New Roman"/>
-                <w:sz w:val="24"/>
-                <w:szCs w:val="24"/>
-                <w:shd w:val="clear" w:color="auto" w:fill="FFFFFF"/>
-              </w:rPr>
-              <w:t>.</w:t>
+              <w:t>Class components have a state and can implement lifecycle methods like componentDidMount and componentDidUpdate.</w:t>
             </w:r>
           </w:p>
         </w:tc>
@@ -945,33 +821,7 @@
           <w:szCs w:val="24"/>
           <w:shd w:val="clear" w:color="auto" w:fill="FFFFFF"/>
         </w:rPr>
-        <w:t xml:space="preserve">What </w:t>
-      </w:r>
-      <w:proofErr w:type="gramStart"/>
-      <w:r>
-        <w:rPr>
-          <w:rFonts w:ascii="Times New Roman" w:hAnsi="Times New Roman" w:cs="Times New Roman"/>
-          <w:b/>
-          <w:bCs/>
-          <w:color w:val="202122"/>
-          <w:sz w:val="24"/>
-          <w:szCs w:val="24"/>
-          <w:shd w:val="clear" w:color="auto" w:fill="FFFFFF"/>
-        </w:rPr>
-        <w:t>is</w:t>
-      </w:r>
-      <w:proofErr w:type="gramEnd"/>
-      <w:r>
-        <w:rPr>
-          <w:rFonts w:ascii="Times New Roman" w:hAnsi="Times New Roman" w:cs="Times New Roman"/>
-          <w:b/>
-          <w:bCs/>
-          <w:color w:val="202122"/>
-          <w:sz w:val="24"/>
-          <w:szCs w:val="24"/>
-          <w:shd w:val="clear" w:color="auto" w:fill="FFFFFF"/>
-        </w:rPr>
-        <w:t xml:space="preserve"> Hooks? What are different types of Hooks?</w:t>
+        <w:t>What is Hooks? What are different types of Hooks?</w:t>
       </w:r>
     </w:p>
     <w:p>
@@ -1067,29 +917,7 @@
           <w:szCs w:val="24"/>
           <w:shd w:val="clear" w:color="auto" w:fill="FFFFFF"/>
         </w:rPr>
-        <w:t>‘</w:t>
-      </w:r>
-      <w:proofErr w:type="spellStart"/>
-      <w:r>
-        <w:rPr>
-          <w:rFonts w:ascii="Times New Roman" w:hAnsi="Times New Roman" w:cs="Times New Roman"/>
-          <w:color w:val="202122"/>
-          <w:sz w:val="24"/>
-          <w:szCs w:val="24"/>
-          <w:shd w:val="clear" w:color="auto" w:fill="FFFFFF"/>
-        </w:rPr>
-        <w:t>useState</w:t>
-      </w:r>
-      <w:proofErr w:type="spellEnd"/>
-      <w:r>
-        <w:rPr>
-          <w:rFonts w:ascii="Times New Roman" w:hAnsi="Times New Roman" w:cs="Times New Roman"/>
-          <w:color w:val="202122"/>
-          <w:sz w:val="24"/>
-          <w:szCs w:val="24"/>
-          <w:shd w:val="clear" w:color="auto" w:fill="FFFFFF"/>
-        </w:rPr>
-        <w:t>’: It is the most commonly used React Hook. It allows functional components to have state variables. It takes an initial state value as the argument and returns an array with two elements — the current state value and a function to update that state.</w:t>
+        <w:t>‘useState’: It is the most commonly used React Hook. It allows functional components to have state variables. It takes an initial state value as the argument and returns an array with two elements — the current state value and a function to update that state.</w:t>
       </w:r>
     </w:p>
     <w:p>
@@ -1117,29 +945,7 @@
           <w:szCs w:val="24"/>
           <w:shd w:val="clear" w:color="auto" w:fill="FFFFFF"/>
         </w:rPr>
-        <w:t>‘</w:t>
-      </w:r>
-      <w:proofErr w:type="spellStart"/>
-      <w:r>
-        <w:rPr>
-          <w:rFonts w:ascii="Times New Roman" w:hAnsi="Times New Roman" w:cs="Times New Roman"/>
-          <w:color w:val="202122"/>
-          <w:sz w:val="24"/>
-          <w:szCs w:val="24"/>
-          <w:shd w:val="clear" w:color="auto" w:fill="FFFFFF"/>
-        </w:rPr>
-        <w:t>useEffect</w:t>
-      </w:r>
-      <w:proofErr w:type="spellEnd"/>
-      <w:r>
-        <w:rPr>
-          <w:rFonts w:ascii="Times New Roman" w:hAnsi="Times New Roman" w:cs="Times New Roman"/>
-          <w:color w:val="202122"/>
-          <w:sz w:val="24"/>
-          <w:szCs w:val="24"/>
-          <w:shd w:val="clear" w:color="auto" w:fill="FFFFFF"/>
-        </w:rPr>
-        <w:t>’: It enables performing side effects, such as data fetching, subscriptions, or DOM manipulations after the component has been rendered.</w:t>
+        <w:t>‘useEffect’: It enables performing side effects, such as data fetching, subscriptions, or DOM manipulations after the component has been rendered.</w:t>
       </w:r>
     </w:p>
     <w:p>
@@ -1167,29 +973,7 @@
           <w:szCs w:val="24"/>
           <w:shd w:val="clear" w:color="auto" w:fill="FFFFFF"/>
         </w:rPr>
-        <w:t>‘</w:t>
-      </w:r>
-      <w:proofErr w:type="spellStart"/>
-      <w:r>
-        <w:rPr>
-          <w:rFonts w:ascii="Times New Roman" w:hAnsi="Times New Roman" w:cs="Times New Roman"/>
-          <w:color w:val="202122"/>
-          <w:sz w:val="24"/>
-          <w:szCs w:val="24"/>
-          <w:shd w:val="clear" w:color="auto" w:fill="FFFFFF"/>
-        </w:rPr>
-        <w:t>useRef</w:t>
-      </w:r>
-      <w:proofErr w:type="spellEnd"/>
-      <w:r>
-        <w:rPr>
-          <w:rFonts w:ascii="Times New Roman" w:hAnsi="Times New Roman" w:cs="Times New Roman"/>
-          <w:color w:val="202122"/>
-          <w:sz w:val="24"/>
-          <w:szCs w:val="24"/>
-          <w:shd w:val="clear" w:color="auto" w:fill="FFFFFF"/>
-        </w:rPr>
-        <w:t>’: Provides a way to create mutable references to values or DOM elements that persist across renders. Often used for accessing or manipulating DOM elements.</w:t>
+        <w:t>‘useRef’: Provides a way to create mutable references to values or DOM elements that persist across renders. Often used for accessing or manipulating DOM elements.</w:t>
       </w:r>
     </w:p>
     <w:p>
@@ -1306,47 +1090,7 @@
           <w:szCs w:val="24"/>
           <w:shd w:val="clear" w:color="auto" w:fill="FFFFFF"/>
         </w:rPr>
-        <w:t xml:space="preserve">What does </w:t>
-      </w:r>
-      <w:proofErr w:type="spellStart"/>
-      <w:proofErr w:type="gramStart"/>
-      <w:r>
-        <w:rPr>
-          <w:rFonts w:ascii="Times New Roman" w:hAnsi="Times New Roman" w:cs="Times New Roman"/>
-          <w:b/>
-          <w:bCs/>
-          <w:color w:val="202122"/>
-          <w:sz w:val="24"/>
-          <w:szCs w:val="24"/>
-          <w:shd w:val="clear" w:color="auto" w:fill="FFFFFF"/>
-        </w:rPr>
-        <w:t>setState</w:t>
-      </w:r>
-      <w:proofErr w:type="spellEnd"/>
-      <w:r>
-        <w:rPr>
-          <w:rFonts w:ascii="Times New Roman" w:hAnsi="Times New Roman" w:cs="Times New Roman"/>
-          <w:b/>
-          <w:bCs/>
-          <w:color w:val="202122"/>
-          <w:sz w:val="24"/>
-          <w:szCs w:val="24"/>
-          <w:shd w:val="clear" w:color="auto" w:fill="FFFFFF"/>
-        </w:rPr>
-        <w:t>(</w:t>
-      </w:r>
-      <w:proofErr w:type="gramEnd"/>
-      <w:r>
-        <w:rPr>
-          <w:rFonts w:ascii="Times New Roman" w:hAnsi="Times New Roman" w:cs="Times New Roman"/>
-          <w:b/>
-          <w:bCs/>
-          <w:color w:val="202122"/>
-          <w:sz w:val="24"/>
-          <w:szCs w:val="24"/>
-          <w:shd w:val="clear" w:color="auto" w:fill="FFFFFF"/>
-        </w:rPr>
-        <w:t>) method do?</w:t>
+        <w:t>What does setState() method do?</w:t>
       </w:r>
     </w:p>
     <w:p>
@@ -1366,8 +1110,6 @@
           <w:shd w:val="clear" w:color="auto" w:fill="FFFFFF"/>
         </w:rPr>
       </w:pPr>
-      <w:proofErr w:type="spellStart"/>
-      <w:proofErr w:type="gramStart"/>
       <w:r>
         <w:rPr>
           <w:rFonts w:ascii="Times New Roman" w:hAnsi="Times New Roman" w:cs="Times New Roman"/>
@@ -1388,29 +1130,7 @@
           <w:szCs w:val="24"/>
           <w:shd w:val="clear" w:color="auto" w:fill="FFFFFF"/>
         </w:rPr>
-        <w:t>etState</w:t>
-      </w:r>
-      <w:proofErr w:type="spellEnd"/>
-      <w:r>
-        <w:rPr>
-          <w:rFonts w:ascii="Times New Roman" w:hAnsi="Times New Roman" w:cs="Times New Roman"/>
-          <w:color w:val="202122"/>
-          <w:sz w:val="24"/>
-          <w:szCs w:val="24"/>
-          <w:shd w:val="clear" w:color="auto" w:fill="FFFFFF"/>
-        </w:rPr>
-        <w:t>(</w:t>
-      </w:r>
-      <w:proofErr w:type="gramEnd"/>
-      <w:r>
-        <w:rPr>
-          <w:rFonts w:ascii="Times New Roman" w:hAnsi="Times New Roman" w:cs="Times New Roman"/>
-          <w:color w:val="202122"/>
-          <w:sz w:val="24"/>
-          <w:szCs w:val="24"/>
-          <w:shd w:val="clear" w:color="auto" w:fill="FFFFFF"/>
-        </w:rPr>
-        <w:t>) method will modify value of the state.</w:t>
+        <w:t>etState() method will modify value of the state.</w:t>
       </w:r>
     </w:p>
     <w:p>
@@ -1509,29 +1229,7 @@
           <w:szCs w:val="24"/>
           <w:shd w:val="clear" w:color="auto" w:fill="FFFFFF"/>
         </w:rPr>
-        <w:t xml:space="preserve">Event Handler are functions which will be called (invoked) by the </w:t>
-      </w:r>
-      <w:proofErr w:type="spellStart"/>
-      <w:r>
-        <w:rPr>
-          <w:rFonts w:ascii="Times New Roman" w:hAnsi="Times New Roman" w:cs="Times New Roman"/>
-          <w:color w:val="202122"/>
-          <w:sz w:val="24"/>
-          <w:szCs w:val="24"/>
-          <w:shd w:val="clear" w:color="auto" w:fill="FFFFFF"/>
-        </w:rPr>
-        <w:t>browserswhen</w:t>
-      </w:r>
-      <w:proofErr w:type="spellEnd"/>
-      <w:r>
-        <w:rPr>
-          <w:rFonts w:ascii="Times New Roman" w:hAnsi="Times New Roman" w:cs="Times New Roman"/>
-          <w:color w:val="202122"/>
-          <w:sz w:val="24"/>
-          <w:szCs w:val="24"/>
-          <w:shd w:val="clear" w:color="auto" w:fill="FFFFFF"/>
-        </w:rPr>
-        <w:t xml:space="preserve"> an event occurs.</w:t>
+        <w:t>Event Handler are functions which will be called (invoked) by the browserswhen an event occurs.</w:t>
       </w:r>
     </w:p>
     <w:p>
@@ -1601,95 +1299,7 @@
           <w:szCs w:val="24"/>
           <w:shd w:val="clear" w:color="auto" w:fill="FFFFFF"/>
         </w:rPr>
-        <w:t xml:space="preserve">Synthetic events are representative of real events </w:t>
-      </w:r>
-      <w:proofErr w:type="spellStart"/>
-      <w:r>
-        <w:rPr>
-          <w:rFonts w:ascii="Times New Roman" w:hAnsi="Times New Roman" w:cs="Times New Roman"/>
-          <w:color w:val="202122"/>
-          <w:sz w:val="24"/>
-          <w:szCs w:val="24"/>
-          <w:shd w:val="clear" w:color="auto" w:fill="FFFFFF"/>
-        </w:rPr>
-        <w:t>a.k.a</w:t>
-      </w:r>
-      <w:proofErr w:type="spellEnd"/>
-      <w:r>
-        <w:rPr>
-          <w:rFonts w:ascii="Times New Roman" w:hAnsi="Times New Roman" w:cs="Times New Roman"/>
-          <w:color w:val="202122"/>
-          <w:sz w:val="24"/>
-          <w:szCs w:val="24"/>
-          <w:shd w:val="clear" w:color="auto" w:fill="FFFFFF"/>
-        </w:rPr>
-        <w:t xml:space="preserve"> wrapper around </w:t>
-      </w:r>
-      <w:proofErr w:type="spellStart"/>
-      <w:r>
-        <w:rPr>
-          <w:rFonts w:ascii="Times New Roman" w:hAnsi="Times New Roman" w:cs="Times New Roman"/>
-          <w:color w:val="202122"/>
-          <w:sz w:val="24"/>
-          <w:szCs w:val="24"/>
-          <w:shd w:val="clear" w:color="auto" w:fill="FFFFFF"/>
-        </w:rPr>
-        <w:t>realevents</w:t>
-      </w:r>
-      <w:proofErr w:type="spellEnd"/>
-      <w:r>
-        <w:rPr>
-          <w:rFonts w:ascii="Times New Roman" w:hAnsi="Times New Roman" w:cs="Times New Roman"/>
-          <w:color w:val="202122"/>
-          <w:sz w:val="24"/>
-          <w:szCs w:val="24"/>
-          <w:shd w:val="clear" w:color="auto" w:fill="FFFFFF"/>
-        </w:rPr>
-        <w:t xml:space="preserve">. Because we have to deal with different implementation of </w:t>
-      </w:r>
-      <w:proofErr w:type="spellStart"/>
-      <w:r>
-        <w:rPr>
-          <w:rFonts w:ascii="Times New Roman" w:hAnsi="Times New Roman" w:cs="Times New Roman"/>
-          <w:color w:val="202122"/>
-          <w:sz w:val="24"/>
-          <w:szCs w:val="24"/>
-          <w:shd w:val="clear" w:color="auto" w:fill="FFFFFF"/>
-        </w:rPr>
-        <w:t>eventfunctions</w:t>
-      </w:r>
-      <w:proofErr w:type="spellEnd"/>
-      <w:r>
-        <w:rPr>
-          <w:rFonts w:ascii="Times New Roman" w:hAnsi="Times New Roman" w:cs="Times New Roman"/>
-          <w:color w:val="202122"/>
-          <w:sz w:val="24"/>
-          <w:szCs w:val="24"/>
-          <w:shd w:val="clear" w:color="auto" w:fill="FFFFFF"/>
-        </w:rPr>
-        <w:t xml:space="preserve"> in different browsers, a synthetic event acts as a specification for </w:t>
-      </w:r>
-      <w:proofErr w:type="spellStart"/>
-      <w:r>
-        <w:rPr>
-          <w:rFonts w:ascii="Times New Roman" w:hAnsi="Times New Roman" w:cs="Times New Roman"/>
-          <w:color w:val="202122"/>
-          <w:sz w:val="24"/>
-          <w:szCs w:val="24"/>
-          <w:shd w:val="clear" w:color="auto" w:fill="FFFFFF"/>
-        </w:rPr>
-        <w:t>asingle</w:t>
-      </w:r>
-      <w:proofErr w:type="spellEnd"/>
-      <w:r>
-        <w:rPr>
-          <w:rFonts w:ascii="Times New Roman" w:hAnsi="Times New Roman" w:cs="Times New Roman"/>
-          <w:color w:val="202122"/>
-          <w:sz w:val="24"/>
-          <w:szCs w:val="24"/>
-          <w:shd w:val="clear" w:color="auto" w:fill="FFFFFF"/>
-        </w:rPr>
-        <w:t xml:space="preserve"> event access all browsers.</w:t>
+        <w:t>Synthetic events are representative of real events a.k.a wrapper around realevents. Because we have to deal with different implementation of eventfunctions in different browsers, a synthetic event acts as a specification for asingle event access all browsers.</w:t>
       </w:r>
     </w:p>
     <w:p>
@@ -1759,53 +1369,7 @@
           <w:szCs w:val="24"/>
           <w:shd w:val="clear" w:color="auto" w:fill="FFFFFF"/>
         </w:rPr>
-        <w:t xml:space="preserve">A target inside a synthetic event object is the element on which the event has occurred. As we cannot use DOM functions like </w:t>
-      </w:r>
-      <w:proofErr w:type="spellStart"/>
-      <w:proofErr w:type="gramStart"/>
-      <w:r>
-        <w:rPr>
-          <w:rFonts w:ascii="Times New Roman" w:hAnsi="Times New Roman" w:cs="Times New Roman"/>
-          <w:color w:val="202122"/>
-          <w:sz w:val="24"/>
-          <w:szCs w:val="24"/>
-          <w:shd w:val="clear" w:color="auto" w:fill="FFFFFF"/>
-        </w:rPr>
-        <w:t>document.getElementById</w:t>
-      </w:r>
-      <w:proofErr w:type="spellEnd"/>
-      <w:proofErr w:type="gramEnd"/>
-      <w:r>
-        <w:rPr>
-          <w:rFonts w:ascii="Times New Roman" w:hAnsi="Times New Roman" w:cs="Times New Roman"/>
-          <w:color w:val="202122"/>
-          <w:sz w:val="24"/>
-          <w:szCs w:val="24"/>
-          <w:shd w:val="clear" w:color="auto" w:fill="FFFFFF"/>
-        </w:rPr>
-        <w:t xml:space="preserve">() </w:t>
-      </w:r>
-      <w:proofErr w:type="spellStart"/>
-      <w:r>
-        <w:rPr>
-          <w:rFonts w:ascii="Times New Roman" w:hAnsi="Times New Roman" w:cs="Times New Roman"/>
-          <w:color w:val="202122"/>
-          <w:sz w:val="24"/>
-          <w:szCs w:val="24"/>
-          <w:shd w:val="clear" w:color="auto" w:fill="FFFFFF"/>
-        </w:rPr>
-        <w:t>etc</w:t>
-      </w:r>
-      <w:proofErr w:type="spellEnd"/>
-      <w:r>
-        <w:rPr>
-          <w:rFonts w:ascii="Times New Roman" w:hAnsi="Times New Roman" w:cs="Times New Roman"/>
-          <w:color w:val="202122"/>
-          <w:sz w:val="24"/>
-          <w:szCs w:val="24"/>
-          <w:shd w:val="clear" w:color="auto" w:fill="FFFFFF"/>
-        </w:rPr>
-        <w:t xml:space="preserve"> inside react, we use event object to fetch the element present inside ‘target variable’.</w:t>
+        <w:t>A target inside a synthetic event object is the element on which the event has occurred. As we cannot use DOM functions like document.getElementById() etc inside react, we use event object to fetch the element present inside ‘target variable’.</w:t>
       </w:r>
     </w:p>
     <w:p>
@@ -1876,29 +1440,7 @@
           <w:szCs w:val="24"/>
           <w:shd w:val="clear" w:color="auto" w:fill="FFFFFF"/>
         </w:rPr>
-        <w:t xml:space="preserve">The virtual DOM (VDOM) is a programming concept where an ideal, or “virtual”, representation of a UI is kept in memory and synced with the “real” DOM by a library such as </w:t>
-      </w:r>
-      <w:proofErr w:type="spellStart"/>
-      <w:r>
-        <w:rPr>
-          <w:rFonts w:ascii="Times New Roman" w:hAnsi="Times New Roman" w:cs="Times New Roman"/>
-          <w:color w:val="202122"/>
-          <w:sz w:val="24"/>
-          <w:szCs w:val="24"/>
-          <w:shd w:val="clear" w:color="auto" w:fill="FFFFFF"/>
-        </w:rPr>
-        <w:t>ReactDOM</w:t>
-      </w:r>
-      <w:proofErr w:type="spellEnd"/>
-      <w:r>
-        <w:rPr>
-          <w:rFonts w:ascii="Times New Roman" w:hAnsi="Times New Roman" w:cs="Times New Roman"/>
-          <w:color w:val="202122"/>
-          <w:sz w:val="24"/>
-          <w:szCs w:val="24"/>
-          <w:shd w:val="clear" w:color="auto" w:fill="FFFFFF"/>
-        </w:rPr>
-        <w:t>. This process is called reconciliation.</w:t>
+        <w:t>The virtual DOM (VDOM) is a programming concept where an ideal, or “virtual”, representation of a UI is kept in memory and synced with the “real” DOM by a library such as ReactDOM. This process is called reconciliation.</w:t>
       </w:r>
     </w:p>
     <w:p>
@@ -2049,35 +1591,7 @@
           <w:szCs w:val="24"/>
           <w:shd w:val="clear" w:color="auto" w:fill="FFFFFF"/>
         </w:rPr>
-        <w:t xml:space="preserve">Why is </w:t>
-      </w:r>
-      <w:proofErr w:type="spellStart"/>
-      <w:proofErr w:type="gramStart"/>
-      <w:r>
-        <w:rPr>
-          <w:rFonts w:ascii="Times New Roman" w:hAnsi="Times New Roman" w:cs="Times New Roman"/>
-          <w:b/>
-          <w:bCs/>
-          <w:color w:val="202122"/>
-          <w:sz w:val="24"/>
-          <w:szCs w:val="24"/>
-          <w:shd w:val="clear" w:color="auto" w:fill="FFFFFF"/>
-        </w:rPr>
-        <w:t>event.preventDefault</w:t>
-      </w:r>
-      <w:proofErr w:type="spellEnd"/>
-      <w:proofErr w:type="gramEnd"/>
-      <w:r>
-        <w:rPr>
-          <w:rFonts w:ascii="Times New Roman" w:hAnsi="Times New Roman" w:cs="Times New Roman"/>
-          <w:b/>
-          <w:bCs/>
-          <w:color w:val="202122"/>
-          <w:sz w:val="24"/>
-          <w:szCs w:val="24"/>
-          <w:shd w:val="clear" w:color="auto" w:fill="FFFFFF"/>
-        </w:rPr>
-        <w:t>() used?</w:t>
+        <w:t>Why is event.preventDefault() used?</w:t>
       </w:r>
     </w:p>
     <w:p>
@@ -2105,31 +1619,7 @@
           <w:szCs w:val="24"/>
           <w:shd w:val="clear" w:color="auto" w:fill="FFFFFF"/>
         </w:rPr>
-        <w:t xml:space="preserve">Ideally when a form is submitted it will be taken to the next page (consecutive page). </w:t>
-      </w:r>
-      <w:proofErr w:type="spellStart"/>
-      <w:proofErr w:type="gramStart"/>
-      <w:r>
-        <w:rPr>
-          <w:rFonts w:ascii="Times New Roman" w:hAnsi="Times New Roman" w:cs="Times New Roman"/>
-          <w:color w:val="202122"/>
-          <w:sz w:val="24"/>
-          <w:szCs w:val="24"/>
-          <w:shd w:val="clear" w:color="auto" w:fill="FFFFFF"/>
-        </w:rPr>
-        <w:t>event.preventDefault</w:t>
-      </w:r>
-      <w:proofErr w:type="spellEnd"/>
-      <w:proofErr w:type="gramEnd"/>
-      <w:r>
-        <w:rPr>
-          <w:rFonts w:ascii="Times New Roman" w:hAnsi="Times New Roman" w:cs="Times New Roman"/>
-          <w:color w:val="202122"/>
-          <w:sz w:val="24"/>
-          <w:szCs w:val="24"/>
-          <w:shd w:val="clear" w:color="auto" w:fill="FFFFFF"/>
-        </w:rPr>
-        <w:t>(); method when invoked avoids it from happening.</w:t>
+        <w:t>Ideally when a form is submitted it will be taken to the next page (consecutive page). event.preventDefault(); method when invoked avoids it from happening.</w:t>
       </w:r>
     </w:p>
     <w:p>
@@ -2297,29 +1787,7 @@
           <w:szCs w:val="24"/>
           <w:shd w:val="clear" w:color="auto" w:fill="FFFFFF"/>
         </w:rPr>
-        <w:t xml:space="preserve">No, </w:t>
-      </w:r>
-      <w:proofErr w:type="gramStart"/>
-      <w:r>
-        <w:rPr>
-          <w:rFonts w:ascii="Times New Roman" w:hAnsi="Times New Roman" w:cs="Times New Roman"/>
-          <w:color w:val="202122"/>
-          <w:sz w:val="24"/>
-          <w:szCs w:val="24"/>
-          <w:shd w:val="clear" w:color="auto" w:fill="FFFFFF"/>
-        </w:rPr>
-        <w:t>It</w:t>
-      </w:r>
-      <w:proofErr w:type="gramEnd"/>
-      <w:r>
-        <w:rPr>
-          <w:rFonts w:ascii="Times New Roman" w:hAnsi="Times New Roman" w:cs="Times New Roman"/>
-          <w:color w:val="202122"/>
-          <w:sz w:val="24"/>
-          <w:szCs w:val="24"/>
-          <w:shd w:val="clear" w:color="auto" w:fill="FFFFFF"/>
-        </w:rPr>
-        <w:t xml:space="preserve"> uses JSX, which is similar to HTML.</w:t>
+        <w:t>No, It uses JSX, which is similar to HTML.</w:t>
       </w:r>
     </w:p>
     <w:p>
@@ -2459,51 +1927,7 @@
           <w:szCs w:val="24"/>
           <w:shd w:val="clear" w:color="auto" w:fill="FFFFFF"/>
         </w:rPr>
-        <w:t xml:space="preserve">Redux has a feature called ‘Store’ which allows you to save the application’s entire State at one place. </w:t>
-      </w:r>
-      <w:proofErr w:type="gramStart"/>
-      <w:r>
-        <w:rPr>
-          <w:rFonts w:ascii="Times New Roman" w:hAnsi="Times New Roman" w:cs="Times New Roman"/>
-          <w:color w:val="202122"/>
-          <w:sz w:val="24"/>
-          <w:szCs w:val="24"/>
-          <w:shd w:val="clear" w:color="auto" w:fill="FFFFFF"/>
-        </w:rPr>
-        <w:t>Therefore</w:t>
-      </w:r>
-      <w:proofErr w:type="gramEnd"/>
-      <w:r>
-        <w:rPr>
-          <w:rFonts w:ascii="Times New Roman" w:hAnsi="Times New Roman" w:cs="Times New Roman"/>
-          <w:color w:val="202122"/>
-          <w:sz w:val="24"/>
-          <w:szCs w:val="24"/>
-          <w:shd w:val="clear" w:color="auto" w:fill="FFFFFF"/>
-        </w:rPr>
-        <w:t xml:space="preserve"> all </w:t>
-      </w:r>
-      <w:proofErr w:type="spellStart"/>
-      <w:r>
-        <w:rPr>
-          <w:rFonts w:ascii="Times New Roman" w:hAnsi="Times New Roman" w:cs="Times New Roman"/>
-          <w:color w:val="202122"/>
-          <w:sz w:val="24"/>
-          <w:szCs w:val="24"/>
-          <w:shd w:val="clear" w:color="auto" w:fill="FFFFFF"/>
-        </w:rPr>
-        <w:t>it’s</w:t>
-      </w:r>
-      <w:proofErr w:type="spellEnd"/>
-      <w:r>
-        <w:rPr>
-          <w:rFonts w:ascii="Times New Roman" w:hAnsi="Times New Roman" w:cs="Times New Roman"/>
-          <w:color w:val="202122"/>
-          <w:sz w:val="24"/>
-          <w:szCs w:val="24"/>
-          <w:shd w:val="clear" w:color="auto" w:fill="FFFFFF"/>
-        </w:rPr>
-        <w:t xml:space="preserve"> component’s State are stored in the Store so that you will get regular updates directly from the Store.</w:t>
+        <w:t>Redux has a feature called ‘Store’ which allows you to save the application’s entire State at one place. Therefore all it’s component’s State are stored in the Store so that you will get regular updates directly from the Store.</w:t>
       </w:r>
     </w:p>
     <w:p>
@@ -2881,51 +2305,7 @@
           <w:szCs w:val="24"/>
           <w:shd w:val="clear" w:color="auto" w:fill="FFFFFF"/>
         </w:rPr>
-        <w:t xml:space="preserve">A callback function should be called when </w:t>
-      </w:r>
-      <w:proofErr w:type="spellStart"/>
-      <w:r>
-        <w:rPr>
-          <w:rFonts w:ascii="Times New Roman" w:hAnsi="Times New Roman" w:cs="Times New Roman"/>
-          <w:color w:val="202122"/>
-          <w:sz w:val="24"/>
-          <w:szCs w:val="24"/>
-          <w:shd w:val="clear" w:color="auto" w:fill="FFFFFF"/>
-        </w:rPr>
-        <w:t>setState</w:t>
-      </w:r>
-      <w:proofErr w:type="spellEnd"/>
-      <w:r>
-        <w:rPr>
-          <w:rFonts w:ascii="Times New Roman" w:hAnsi="Times New Roman" w:cs="Times New Roman"/>
-          <w:color w:val="202122"/>
-          <w:sz w:val="24"/>
-          <w:szCs w:val="24"/>
-          <w:shd w:val="clear" w:color="auto" w:fill="FFFFFF"/>
-        </w:rPr>
-        <w:t xml:space="preserve"> has finished, and the component is re-rendered. As the </w:t>
-      </w:r>
-      <w:proofErr w:type="spellStart"/>
-      <w:r>
-        <w:rPr>
-          <w:rFonts w:ascii="Times New Roman" w:hAnsi="Times New Roman" w:cs="Times New Roman"/>
-          <w:color w:val="202122"/>
-          <w:sz w:val="24"/>
-          <w:szCs w:val="24"/>
-          <w:shd w:val="clear" w:color="auto" w:fill="FFFFFF"/>
-        </w:rPr>
-        <w:t>setState</w:t>
-      </w:r>
-      <w:proofErr w:type="spellEnd"/>
-      <w:r>
-        <w:rPr>
-          <w:rFonts w:ascii="Times New Roman" w:hAnsi="Times New Roman" w:cs="Times New Roman"/>
-          <w:color w:val="202122"/>
-          <w:sz w:val="24"/>
-          <w:szCs w:val="24"/>
-          <w:shd w:val="clear" w:color="auto" w:fill="FFFFFF"/>
-        </w:rPr>
-        <w:t xml:space="preserve"> is asynchronous, which is why it takes in a second callback function.</w:t>
+        <w:t>A callback function should be called when setState has finished, and the component is re-rendered. As the setState is asynchronous, which is why it takes in a second callback function.</w:t>
       </w:r>
     </w:p>
     <w:p>
@@ -2995,29 +2375,7 @@
           <w:szCs w:val="24"/>
           <w:shd w:val="clear" w:color="auto" w:fill="FFFFFF"/>
         </w:rPr>
-        <w:t xml:space="preserve">Props mean properties, which is a way of passing data from parent to child. We can say that props are just </w:t>
-      </w:r>
-      <w:proofErr w:type="gramStart"/>
-      <w:r>
-        <w:rPr>
-          <w:rFonts w:ascii="Times New Roman" w:hAnsi="Times New Roman" w:cs="Times New Roman"/>
-          <w:color w:val="202122"/>
-          <w:sz w:val="24"/>
-          <w:szCs w:val="24"/>
-          <w:shd w:val="clear" w:color="auto" w:fill="FFFFFF"/>
-        </w:rPr>
-        <w:t>a  communication</w:t>
-      </w:r>
-      <w:proofErr w:type="gramEnd"/>
-      <w:r>
-        <w:rPr>
-          <w:rFonts w:ascii="Times New Roman" w:hAnsi="Times New Roman" w:cs="Times New Roman"/>
-          <w:color w:val="202122"/>
-          <w:sz w:val="24"/>
-          <w:szCs w:val="24"/>
-          <w:shd w:val="clear" w:color="auto" w:fill="FFFFFF"/>
-        </w:rPr>
-        <w:t xml:space="preserve"> channel between components. It is always moving from parent to child component.</w:t>
+        <w:t>Props mean properties, which is a way of passing data from parent to child. We can say that props are just a  communication channel between components. It is always moving from parent to child component.</w:t>
       </w:r>
     </w:p>
     <w:p>
@@ -3423,29 +2781,7 @@
           <w:szCs w:val="24"/>
           <w:shd w:val="clear" w:color="auto" w:fill="FFFFFF"/>
         </w:rPr>
-        <w:t xml:space="preserve">Important lifecycle steps of React </w:t>
-      </w:r>
-      <w:proofErr w:type="spellStart"/>
-      <w:r>
-        <w:rPr>
-          <w:rFonts w:ascii="Times New Roman" w:hAnsi="Times New Roman" w:cs="Times New Roman"/>
-          <w:color w:val="202122"/>
-          <w:sz w:val="24"/>
-          <w:szCs w:val="24"/>
-          <w:shd w:val="clear" w:color="auto" w:fill="FFFFFF"/>
-        </w:rPr>
-        <w:t>js</w:t>
-      </w:r>
-      <w:proofErr w:type="spellEnd"/>
-      <w:r>
-        <w:rPr>
-          <w:rFonts w:ascii="Times New Roman" w:hAnsi="Times New Roman" w:cs="Times New Roman"/>
-          <w:color w:val="202122"/>
-          <w:sz w:val="24"/>
-          <w:szCs w:val="24"/>
-          <w:shd w:val="clear" w:color="auto" w:fill="FFFFFF"/>
-        </w:rPr>
-        <w:t xml:space="preserve"> are:</w:t>
+        <w:t>Important lifecycle steps of React js are:</w:t>
       </w:r>
     </w:p>
     <w:p>
@@ -3529,29 +2865,7 @@
           <w:szCs w:val="24"/>
           <w:shd w:val="clear" w:color="auto" w:fill="FFFFFF"/>
         </w:rPr>
-        <w:t xml:space="preserve">Destruction </w:t>
-      </w:r>
-      <w:proofErr w:type="gramStart"/>
-      <w:r>
-        <w:rPr>
-          <w:rFonts w:ascii="Times New Roman" w:hAnsi="Times New Roman" w:cs="Times New Roman"/>
-          <w:color w:val="202122"/>
-          <w:sz w:val="24"/>
-          <w:szCs w:val="24"/>
-          <w:shd w:val="clear" w:color="auto" w:fill="FFFFFF"/>
-        </w:rPr>
-        <w:t>are</w:t>
-      </w:r>
-      <w:proofErr w:type="gramEnd"/>
-      <w:r>
-        <w:rPr>
-          <w:rFonts w:ascii="Times New Roman" w:hAnsi="Times New Roman" w:cs="Times New Roman"/>
-          <w:color w:val="202122"/>
-          <w:sz w:val="24"/>
-          <w:szCs w:val="24"/>
-          <w:shd w:val="clear" w:color="auto" w:fill="FFFFFF"/>
-        </w:rPr>
-        <w:t xml:space="preserve"> the lifecycle of React</w:t>
+        <w:t>Destruction are the lifecycle of React</w:t>
       </w:r>
     </w:p>
     <w:p>
@@ -3621,29 +2935,7 @@
           <w:szCs w:val="24"/>
           <w:shd w:val="clear" w:color="auto" w:fill="FFFFFF"/>
         </w:rPr>
-        <w:t>‘</w:t>
-      </w:r>
-      <w:proofErr w:type="gramStart"/>
-      <w:r>
-        <w:rPr>
-          <w:rFonts w:ascii="Times New Roman" w:hAnsi="Times New Roman" w:cs="Times New Roman"/>
-          <w:color w:val="202122"/>
-          <w:sz w:val="24"/>
-          <w:szCs w:val="24"/>
-          <w:shd w:val="clear" w:color="auto" w:fill="FFFFFF"/>
-        </w:rPr>
-        <w:t>create</w:t>
-      </w:r>
-      <w:proofErr w:type="gramEnd"/>
-      <w:r>
-        <w:rPr>
-          <w:rFonts w:ascii="Times New Roman" w:hAnsi="Times New Roman" w:cs="Times New Roman"/>
-          <w:color w:val="202122"/>
-          <w:sz w:val="24"/>
-          <w:szCs w:val="24"/>
-          <w:shd w:val="clear" w:color="auto" w:fill="FFFFFF"/>
-        </w:rPr>
-        <w:t>-react-app’ is a command-line tool which allows you to create one basic react application.</w:t>
+        <w:t>‘create-react-app’ is a command-line tool which allows you to create one basic react application.</w:t>
       </w:r>
     </w:p>
     <w:p>
@@ -3759,33 +3051,7 @@
           <w:szCs w:val="24"/>
           <w:shd w:val="clear" w:color="auto" w:fill="FFFFFF"/>
         </w:rPr>
-        <w:t xml:space="preserve">What </w:t>
-      </w:r>
-      <w:proofErr w:type="gramStart"/>
-      <w:r>
-        <w:rPr>
-          <w:rFonts w:ascii="Times New Roman" w:hAnsi="Times New Roman" w:cs="Times New Roman"/>
-          <w:b/>
-          <w:bCs/>
-          <w:color w:val="202122"/>
-          <w:sz w:val="24"/>
-          <w:szCs w:val="24"/>
-          <w:shd w:val="clear" w:color="auto" w:fill="FFFFFF"/>
-        </w:rPr>
-        <w:t>are</w:t>
-      </w:r>
-      <w:proofErr w:type="gramEnd"/>
-      <w:r>
-        <w:rPr>
-          <w:rFonts w:ascii="Times New Roman" w:hAnsi="Times New Roman" w:cs="Times New Roman"/>
-          <w:b/>
-          <w:bCs/>
-          <w:color w:val="202122"/>
-          <w:sz w:val="24"/>
-          <w:szCs w:val="24"/>
-          <w:shd w:val="clear" w:color="auto" w:fill="FFFFFF"/>
-        </w:rPr>
-        <w:t xml:space="preserve"> children prop?</w:t>
+        <w:t>What are children prop?</w:t>
       </w:r>
     </w:p>
     <w:p>
@@ -3833,31 +3099,7 @@
           <w:szCs w:val="24"/>
           <w:shd w:val="clear" w:color="auto" w:fill="FFFFFF"/>
         </w:rPr>
-        <w:t>{</w:t>
-      </w:r>
-      <w:proofErr w:type="spellStart"/>
-      <w:proofErr w:type="gramStart"/>
-      <w:r>
-        <w:rPr>
-          <w:rFonts w:ascii="Times New Roman" w:hAnsi="Times New Roman" w:cs="Times New Roman"/>
-          <w:color w:val="202122"/>
-          <w:sz w:val="24"/>
-          <w:szCs w:val="24"/>
-          <w:shd w:val="clear" w:color="auto" w:fill="FFFFFF"/>
-        </w:rPr>
-        <w:t>props.children</w:t>
-      </w:r>
-      <w:proofErr w:type="spellEnd"/>
-      <w:proofErr w:type="gramEnd"/>
-      <w:r>
-        <w:rPr>
-          <w:rFonts w:ascii="Times New Roman" w:hAnsi="Times New Roman" w:cs="Times New Roman"/>
-          <w:color w:val="202122"/>
-          <w:sz w:val="24"/>
-          <w:szCs w:val="24"/>
-          <w:shd w:val="clear" w:color="auto" w:fill="FFFFFF"/>
-        </w:rPr>
-        <w:t>}</w:t>
+        <w:t>{props.children}</w:t>
       </w:r>
     </w:p>
     <w:p>
@@ -4068,51 +3310,7 @@
           <w:szCs w:val="24"/>
           <w:shd w:val="clear" w:color="auto" w:fill="FFFFFF"/>
         </w:rPr>
-        <w:t xml:space="preserve">We can’t update props in react </w:t>
-      </w:r>
-      <w:proofErr w:type="spellStart"/>
-      <w:r>
-        <w:rPr>
-          <w:rFonts w:ascii="Times New Roman" w:hAnsi="Times New Roman" w:cs="Times New Roman"/>
-          <w:color w:val="202122"/>
-          <w:sz w:val="24"/>
-          <w:szCs w:val="24"/>
-          <w:shd w:val="clear" w:color="auto" w:fill="FFFFFF"/>
-        </w:rPr>
-        <w:t>js</w:t>
-      </w:r>
-      <w:proofErr w:type="spellEnd"/>
-      <w:r>
-        <w:rPr>
-          <w:rFonts w:ascii="Times New Roman" w:hAnsi="Times New Roman" w:cs="Times New Roman"/>
-          <w:color w:val="202122"/>
-          <w:sz w:val="24"/>
-          <w:szCs w:val="24"/>
-          <w:shd w:val="clear" w:color="auto" w:fill="FFFFFF"/>
-        </w:rPr>
-        <w:t xml:space="preserve"> because props are read-only. Moreover, we </w:t>
-      </w:r>
-      <w:proofErr w:type="spellStart"/>
-      <w:r>
-        <w:rPr>
-          <w:rFonts w:ascii="Times New Roman" w:hAnsi="Times New Roman" w:cs="Times New Roman"/>
-          <w:color w:val="202122"/>
-          <w:sz w:val="24"/>
-          <w:szCs w:val="24"/>
-          <w:shd w:val="clear" w:color="auto" w:fill="FFFFFF"/>
-        </w:rPr>
-        <w:t>can not</w:t>
-      </w:r>
-      <w:proofErr w:type="spellEnd"/>
-      <w:r>
-        <w:rPr>
-          <w:rFonts w:ascii="Times New Roman" w:hAnsi="Times New Roman" w:cs="Times New Roman"/>
-          <w:color w:val="202122"/>
-          <w:sz w:val="24"/>
-          <w:szCs w:val="24"/>
-          <w:shd w:val="clear" w:color="auto" w:fill="FFFFFF"/>
-        </w:rPr>
-        <w:t xml:space="preserve"> modify props received from parent to child.</w:t>
+        <w:t>We can’t update props in react js because props are read-only. Moreover, we can not modify props received from parent to child.</w:t>
       </w:r>
     </w:p>
     <w:p>
@@ -4168,29 +3366,7 @@
           <w:szCs w:val="24"/>
           <w:shd w:val="clear" w:color="auto" w:fill="FFFFFF"/>
         </w:rPr>
-        <w:t xml:space="preserve">Most important prototype used in React </w:t>
-      </w:r>
-      <w:proofErr w:type="spellStart"/>
-      <w:r>
-        <w:rPr>
-          <w:rFonts w:ascii="Times New Roman" w:hAnsi="Times New Roman" w:cs="Times New Roman"/>
-          <w:color w:val="202122"/>
-          <w:sz w:val="24"/>
-          <w:szCs w:val="24"/>
-          <w:shd w:val="clear" w:color="auto" w:fill="FFFFFF"/>
-        </w:rPr>
-        <w:t>js</w:t>
-      </w:r>
-      <w:proofErr w:type="spellEnd"/>
-      <w:r>
-        <w:rPr>
-          <w:rFonts w:ascii="Times New Roman" w:hAnsi="Times New Roman" w:cs="Times New Roman"/>
-          <w:color w:val="202122"/>
-          <w:sz w:val="24"/>
-          <w:szCs w:val="24"/>
-          <w:shd w:val="clear" w:color="auto" w:fill="FFFFFF"/>
-        </w:rPr>
-        <w:t xml:space="preserve"> are:</w:t>
+        <w:t>Most important prototype used in React js are:</w:t>
       </w:r>
     </w:p>
     <w:p>
@@ -4474,29 +3650,7 @@
           <w:szCs w:val="24"/>
           <w:shd w:val="clear" w:color="auto" w:fill="FFFFFF"/>
         </w:rPr>
-        <w:t xml:space="preserve">We create lists in React as we do in regular JavaScript. Lists display data in an ordered format. The traversal of lists is done using the </w:t>
-      </w:r>
-      <w:proofErr w:type="gramStart"/>
-      <w:r>
-        <w:rPr>
-          <w:rFonts w:ascii="Times New Roman" w:hAnsi="Times New Roman"/>
-          <w:color w:val="202122"/>
-          <w:sz w:val="24"/>
-          <w:szCs w:val="24"/>
-          <w:shd w:val="clear" w:color="auto" w:fill="FFFFFF"/>
-        </w:rPr>
-        <w:t>map(</w:t>
-      </w:r>
-      <w:proofErr w:type="gramEnd"/>
-      <w:r>
-        <w:rPr>
-          <w:rFonts w:ascii="Times New Roman" w:hAnsi="Times New Roman"/>
-          <w:color w:val="202122"/>
-          <w:sz w:val="24"/>
-          <w:szCs w:val="24"/>
-          <w:shd w:val="clear" w:color="auto" w:fill="FFFFFF"/>
-        </w:rPr>
-        <w:t>) function.</w:t>
+        <w:t>We create lists in React as we do in regular JavaScript. Lists display data in an ordered format. The traversal of lists is done using the map() function.</w:t>
       </w:r>
     </w:p>
     <w:p>
@@ -4563,39 +3717,15 @@
           <w:shd w:val="clear" w:color="auto" w:fill="FFFFFF"/>
         </w:rPr>
       </w:pPr>
-      <w:proofErr w:type="spellStart"/>
-      <w:proofErr w:type="gramStart"/>
-      <w:r>
-        <w:rPr>
-          <w:rFonts w:ascii="Times New Roman" w:hAnsi="Times New Roman"/>
-          <w:color w:val="202122"/>
-          <w:sz w:val="24"/>
-          <w:szCs w:val="24"/>
-          <w:shd w:val="clear" w:color="auto" w:fill="FFFFFF"/>
-        </w:rPr>
-        <w:t>componentDidMount</w:t>
-      </w:r>
-      <w:proofErr w:type="spellEnd"/>
-      <w:r>
-        <w:rPr>
-          <w:rFonts w:ascii="Times New Roman" w:hAnsi="Times New Roman"/>
-          <w:color w:val="202122"/>
-          <w:sz w:val="24"/>
-          <w:szCs w:val="24"/>
-          <w:shd w:val="clear" w:color="auto" w:fill="FFFFFF"/>
-        </w:rPr>
-        <w:t>(</w:t>
-      </w:r>
-      <w:proofErr w:type="gramEnd"/>
-      <w:r>
-        <w:rPr>
-          <w:rFonts w:ascii="Times New Roman" w:hAnsi="Times New Roman"/>
-          <w:color w:val="202122"/>
-          <w:sz w:val="24"/>
-          <w:szCs w:val="24"/>
-          <w:shd w:val="clear" w:color="auto" w:fill="FFFFFF"/>
-        </w:rPr>
-        <w:t>): Is executed when the component gets rendered and placed on the DOM.</w:t>
+      <w:r>
+        <w:rPr>
+          <w:rFonts w:ascii="Times New Roman" w:hAnsi="Times New Roman"/>
+          <w:color w:val="202122"/>
+          <w:sz w:val="24"/>
+          <w:szCs w:val="24"/>
+          <w:shd w:val="clear" w:color="auto" w:fill="FFFFFF"/>
+        </w:rPr>
+        <w:t>componentDidMount(): Is executed when the component gets rendered and placed on the DOM.</w:t>
       </w:r>
     </w:p>
     <w:p>
@@ -4615,39 +3745,15 @@
           <w:shd w:val="clear" w:color="auto" w:fill="FFFFFF"/>
         </w:rPr>
       </w:pPr>
-      <w:proofErr w:type="spellStart"/>
-      <w:proofErr w:type="gramStart"/>
-      <w:r>
-        <w:rPr>
-          <w:rFonts w:ascii="Times New Roman" w:hAnsi="Times New Roman"/>
-          <w:color w:val="202122"/>
-          <w:sz w:val="24"/>
-          <w:szCs w:val="24"/>
-          <w:shd w:val="clear" w:color="auto" w:fill="FFFFFF"/>
-        </w:rPr>
-        <w:t>shouldComponentUpdate</w:t>
-      </w:r>
-      <w:proofErr w:type="spellEnd"/>
-      <w:r>
-        <w:rPr>
-          <w:rFonts w:ascii="Times New Roman" w:hAnsi="Times New Roman"/>
-          <w:color w:val="202122"/>
-          <w:sz w:val="24"/>
-          <w:szCs w:val="24"/>
-          <w:shd w:val="clear" w:color="auto" w:fill="FFFFFF"/>
-        </w:rPr>
-        <w:t>(</w:t>
-      </w:r>
-      <w:proofErr w:type="gramEnd"/>
-      <w:r>
-        <w:rPr>
-          <w:rFonts w:ascii="Times New Roman" w:hAnsi="Times New Roman"/>
-          <w:color w:val="202122"/>
-          <w:sz w:val="24"/>
-          <w:szCs w:val="24"/>
-          <w:shd w:val="clear" w:color="auto" w:fill="FFFFFF"/>
-        </w:rPr>
-        <w:t>): Is invoked when a component determines changes to the DOM and returns a “true” or “false” value based on certain conditions.</w:t>
+      <w:r>
+        <w:rPr>
+          <w:rFonts w:ascii="Times New Roman" w:hAnsi="Times New Roman"/>
+          <w:color w:val="202122"/>
+          <w:sz w:val="24"/>
+          <w:szCs w:val="24"/>
+          <w:shd w:val="clear" w:color="auto" w:fill="FFFFFF"/>
+        </w:rPr>
+        <w:t>shouldComponentUpdate(): Is invoked when a component determines changes to the DOM and returns a “true” or “false” value based on certain conditions.</w:t>
       </w:r>
     </w:p>
     <w:p>
@@ -4667,39 +3773,15 @@
           <w:shd w:val="clear" w:color="auto" w:fill="FFFFFF"/>
         </w:rPr>
       </w:pPr>
-      <w:proofErr w:type="spellStart"/>
-      <w:proofErr w:type="gramStart"/>
-      <w:r>
-        <w:rPr>
-          <w:rFonts w:ascii="Times New Roman" w:hAnsi="Times New Roman"/>
-          <w:color w:val="202122"/>
-          <w:sz w:val="24"/>
-          <w:szCs w:val="24"/>
-          <w:shd w:val="clear" w:color="auto" w:fill="FFFFFF"/>
-        </w:rPr>
-        <w:t>componentDidUpdate</w:t>
-      </w:r>
-      <w:proofErr w:type="spellEnd"/>
-      <w:r>
-        <w:rPr>
-          <w:rFonts w:ascii="Times New Roman" w:hAnsi="Times New Roman"/>
-          <w:color w:val="202122"/>
-          <w:sz w:val="24"/>
-          <w:szCs w:val="24"/>
-          <w:shd w:val="clear" w:color="auto" w:fill="FFFFFF"/>
-        </w:rPr>
-        <w:t>(</w:t>
-      </w:r>
-      <w:proofErr w:type="gramEnd"/>
-      <w:r>
-        <w:rPr>
-          <w:rFonts w:ascii="Times New Roman" w:hAnsi="Times New Roman"/>
-          <w:color w:val="202122"/>
-          <w:sz w:val="24"/>
-          <w:szCs w:val="24"/>
-          <w:shd w:val="clear" w:color="auto" w:fill="FFFFFF"/>
-        </w:rPr>
-        <w:t>): Is invoked immediately after rendering takes place.</w:t>
+      <w:r>
+        <w:rPr>
+          <w:rFonts w:ascii="Times New Roman" w:hAnsi="Times New Roman"/>
+          <w:color w:val="202122"/>
+          <w:sz w:val="24"/>
+          <w:szCs w:val="24"/>
+          <w:shd w:val="clear" w:color="auto" w:fill="FFFFFF"/>
+        </w:rPr>
+        <w:t>componentDidUpdate(): Is invoked immediately after rendering takes place.</w:t>
       </w:r>
     </w:p>
     <w:p>
@@ -4719,39 +3801,15 @@
           <w:shd w:val="clear" w:color="auto" w:fill="FFFFFF"/>
         </w:rPr>
       </w:pPr>
-      <w:proofErr w:type="spellStart"/>
-      <w:proofErr w:type="gramStart"/>
-      <w:r>
-        <w:rPr>
-          <w:rFonts w:ascii="Times New Roman" w:hAnsi="Times New Roman"/>
-          <w:color w:val="202122"/>
-          <w:sz w:val="24"/>
-          <w:szCs w:val="24"/>
-          <w:shd w:val="clear" w:color="auto" w:fill="FFFFFF"/>
-        </w:rPr>
-        <w:t>componentWillUnmount</w:t>
-      </w:r>
-      <w:proofErr w:type="spellEnd"/>
-      <w:r>
-        <w:rPr>
-          <w:rFonts w:ascii="Times New Roman" w:hAnsi="Times New Roman"/>
-          <w:color w:val="202122"/>
-          <w:sz w:val="24"/>
-          <w:szCs w:val="24"/>
-          <w:shd w:val="clear" w:color="auto" w:fill="FFFFFF"/>
-        </w:rPr>
-        <w:t>(</w:t>
-      </w:r>
-      <w:proofErr w:type="gramEnd"/>
-      <w:r>
-        <w:rPr>
-          <w:rFonts w:ascii="Times New Roman" w:hAnsi="Times New Roman"/>
-          <w:color w:val="202122"/>
-          <w:sz w:val="24"/>
-          <w:szCs w:val="24"/>
-          <w:shd w:val="clear" w:color="auto" w:fill="FFFFFF"/>
-        </w:rPr>
-        <w:t>): Is invoked immediately before a component is destroyed and unmounted permanently.</w:t>
+      <w:r>
+        <w:rPr>
+          <w:rFonts w:ascii="Times New Roman" w:hAnsi="Times New Roman"/>
+          <w:color w:val="202122"/>
+          <w:sz w:val="24"/>
+          <w:szCs w:val="24"/>
+          <w:shd w:val="clear" w:color="auto" w:fill="FFFFFF"/>
+        </w:rPr>
+        <w:t>componentWillUnmount(): Is invoked immediately before a component is destroyed and unmounted permanently.</w:t>
       </w:r>
     </w:p>
     <w:p>
@@ -4908,29 +3966,7 @@
           <w:szCs w:val="24"/>
           <w:shd w:val="clear" w:color="auto" w:fill="FFFFFF"/>
         </w:rPr>
-        <w:t xml:space="preserve">It follows </w:t>
-      </w:r>
-      <w:proofErr w:type="spellStart"/>
-      <w:r>
-        <w:rPr>
-          <w:rFonts w:ascii="Times New Roman" w:hAnsi="Times New Roman"/>
-          <w:color w:val="202122"/>
-          <w:sz w:val="24"/>
-          <w:szCs w:val="24"/>
-          <w:shd w:val="clear" w:color="auto" w:fill="FFFFFF"/>
-        </w:rPr>
-        <w:t>uni</w:t>
-      </w:r>
-      <w:proofErr w:type="spellEnd"/>
-      <w:r>
-        <w:rPr>
-          <w:rFonts w:ascii="Times New Roman" w:hAnsi="Times New Roman"/>
-          <w:color w:val="202122"/>
-          <w:sz w:val="24"/>
-          <w:szCs w:val="24"/>
-          <w:shd w:val="clear" w:color="auto" w:fill="FFFFFF"/>
-        </w:rPr>
-        <w:t>-directional data flow or data binding.</w:t>
+        <w:t>It follows uni-directional data flow or data binding.</w:t>
       </w:r>
     </w:p>
     <w:p>
@@ -5237,29 +4273,7 @@
           <w:szCs w:val="24"/>
           <w:shd w:val="clear" w:color="auto" w:fill="FFFFFF"/>
         </w:rPr>
-        <w:t xml:space="preserve">Reducer </w:t>
-      </w:r>
-      <w:proofErr w:type="gramStart"/>
-      <w:r>
-        <w:rPr>
-          <w:rFonts w:ascii="Times New Roman" w:hAnsi="Times New Roman"/>
-          <w:color w:val="202122"/>
-          <w:sz w:val="24"/>
-          <w:szCs w:val="24"/>
-          <w:shd w:val="clear" w:color="auto" w:fill="FFFFFF"/>
-        </w:rPr>
-        <w:t>–  It</w:t>
-      </w:r>
-      <w:proofErr w:type="gramEnd"/>
-      <w:r>
-        <w:rPr>
-          <w:rFonts w:ascii="Times New Roman" w:hAnsi="Times New Roman"/>
-          <w:color w:val="202122"/>
-          <w:sz w:val="24"/>
-          <w:szCs w:val="24"/>
-          <w:shd w:val="clear" w:color="auto" w:fill="FFFFFF"/>
-        </w:rPr>
-        <w:t xml:space="preserve"> is a place to determine how the state will change.</w:t>
+        <w:t>Reducer –  It is a place to determine how the state will change.</w:t>
       </w:r>
     </w:p>
     <w:p>
@@ -5431,195 +4445,79 @@
           <w:szCs w:val="24"/>
           <w:shd w:val="clear" w:color="auto" w:fill="FFFFFF"/>
         </w:rPr>
-        <w:t xml:space="preserve">Why React uses </w:t>
-      </w:r>
-      <w:proofErr w:type="spellStart"/>
-      <w:r>
-        <w:rPr>
-          <w:rFonts w:ascii="Times New Roman" w:hAnsi="Times New Roman"/>
-          <w:b/>
-          <w:bCs/>
-          <w:color w:val="202122"/>
-          <w:sz w:val="24"/>
-          <w:szCs w:val="24"/>
-          <w:shd w:val="clear" w:color="auto" w:fill="FFFFFF"/>
-        </w:rPr>
-        <w:t>className</w:t>
-      </w:r>
-      <w:proofErr w:type="spellEnd"/>
-      <w:r>
-        <w:rPr>
-          <w:rFonts w:ascii="Times New Roman" w:hAnsi="Times New Roman"/>
-          <w:b/>
-          <w:bCs/>
-          <w:color w:val="202122"/>
-          <w:sz w:val="24"/>
-          <w:szCs w:val="24"/>
-          <w:shd w:val="clear" w:color="auto" w:fill="FFFFFF"/>
-        </w:rPr>
-        <w:t xml:space="preserve"> over class attribute?</w:t>
-      </w:r>
-    </w:p>
-    <w:p>
-      <w:pPr>
-        <w:spacing w:line="276" w:lineRule="auto"/>
-        <w:ind w:left="360"/>
-        <w:jc w:val="both"/>
-        <w:rPr>
-          <w:rFonts w:ascii="Times New Roman" w:hAnsi="Times New Roman"/>
-          <w:color w:val="202122"/>
-          <w:sz w:val="24"/>
-          <w:szCs w:val="24"/>
-          <w:shd w:val="clear" w:color="auto" w:fill="FFFFFF"/>
-        </w:rPr>
-      </w:pPr>
-      <w:r>
-        <w:rPr>
-          <w:rFonts w:ascii="Times New Roman" w:hAnsi="Times New Roman"/>
-          <w:color w:val="202122"/>
-          <w:sz w:val="24"/>
-          <w:szCs w:val="24"/>
-          <w:shd w:val="clear" w:color="auto" w:fill="FFFFFF"/>
-        </w:rPr>
-        <w:t xml:space="preserve">The attribute class is a keyword in JavaScript, and JSX is an extension of JavaScript. That's the principal reason why React uses </w:t>
-      </w:r>
-      <w:proofErr w:type="spellStart"/>
-      <w:r>
-        <w:rPr>
-          <w:rFonts w:ascii="Times New Roman" w:hAnsi="Times New Roman"/>
-          <w:color w:val="202122"/>
-          <w:sz w:val="24"/>
-          <w:szCs w:val="24"/>
-          <w:shd w:val="clear" w:color="auto" w:fill="FFFFFF"/>
-        </w:rPr>
-        <w:t>className</w:t>
-      </w:r>
-      <w:proofErr w:type="spellEnd"/>
-      <w:r>
-        <w:rPr>
-          <w:rFonts w:ascii="Times New Roman" w:hAnsi="Times New Roman"/>
-          <w:color w:val="202122"/>
-          <w:sz w:val="24"/>
-          <w:szCs w:val="24"/>
-          <w:shd w:val="clear" w:color="auto" w:fill="FFFFFF"/>
-        </w:rPr>
-        <w:t xml:space="preserve"> instead of class. Pass a string as the </w:t>
-      </w:r>
-      <w:proofErr w:type="spellStart"/>
-      <w:r>
-        <w:rPr>
-          <w:rFonts w:ascii="Times New Roman" w:hAnsi="Times New Roman"/>
-          <w:color w:val="202122"/>
-          <w:sz w:val="24"/>
-          <w:szCs w:val="24"/>
-          <w:shd w:val="clear" w:color="auto" w:fill="FFFFFF"/>
-        </w:rPr>
-        <w:t>className</w:t>
-      </w:r>
-      <w:proofErr w:type="spellEnd"/>
-      <w:r>
-        <w:rPr>
-          <w:rFonts w:ascii="Times New Roman" w:hAnsi="Times New Roman"/>
-          <w:color w:val="202122"/>
-          <w:sz w:val="24"/>
-          <w:szCs w:val="24"/>
-          <w:shd w:val="clear" w:color="auto" w:fill="FFFFFF"/>
-        </w:rPr>
-        <w:t xml:space="preserve"> prop.</w:t>
-      </w:r>
-    </w:p>
-    <w:p>
-      <w:pPr>
-        <w:spacing w:line="276" w:lineRule="auto"/>
-        <w:ind w:left="360"/>
-        <w:jc w:val="both"/>
-        <w:rPr>
-          <w:rFonts w:ascii="Times New Roman" w:hAnsi="Times New Roman"/>
-          <w:color w:val="202122"/>
-          <w:sz w:val="24"/>
-          <w:szCs w:val="24"/>
-          <w:shd w:val="clear" w:color="auto" w:fill="FFFFFF"/>
-        </w:rPr>
-      </w:pPr>
-      <w:proofErr w:type="gramStart"/>
-      <w:r>
-        <w:rPr>
-          <w:rFonts w:ascii="Times New Roman" w:hAnsi="Times New Roman"/>
-          <w:color w:val="202122"/>
-          <w:sz w:val="24"/>
-          <w:szCs w:val="24"/>
-          <w:shd w:val="clear" w:color="auto" w:fill="FFFFFF"/>
-        </w:rPr>
-        <w:t>render(</w:t>
-      </w:r>
-      <w:proofErr w:type="gramEnd"/>
-      <w:r>
-        <w:rPr>
-          <w:rFonts w:ascii="Times New Roman" w:hAnsi="Times New Roman"/>
-          <w:color w:val="202122"/>
-          <w:sz w:val="24"/>
-          <w:szCs w:val="24"/>
-          <w:shd w:val="clear" w:color="auto" w:fill="FFFFFF"/>
-        </w:rPr>
-        <w:t>) {</w:t>
-      </w:r>
-    </w:p>
-    <w:p>
-      <w:pPr>
-        <w:spacing w:line="276" w:lineRule="auto"/>
-        <w:ind w:left="360"/>
-        <w:jc w:val="both"/>
-        <w:rPr>
-          <w:rFonts w:ascii="Times New Roman" w:hAnsi="Times New Roman"/>
-          <w:color w:val="202122"/>
-          <w:sz w:val="24"/>
-          <w:szCs w:val="24"/>
-          <w:shd w:val="clear" w:color="auto" w:fill="FFFFFF"/>
-        </w:rPr>
-      </w:pPr>
-      <w:r>
-        <w:rPr>
-          <w:rFonts w:ascii="Times New Roman" w:hAnsi="Times New Roman"/>
-          <w:color w:val="202122"/>
-          <w:sz w:val="24"/>
-          <w:szCs w:val="24"/>
-          <w:shd w:val="clear" w:color="auto" w:fill="FFFFFF"/>
-        </w:rPr>
-        <w:t xml:space="preserve">  return &lt;span </w:t>
-      </w:r>
-      <w:proofErr w:type="spellStart"/>
-      <w:r>
-        <w:rPr>
-          <w:rFonts w:ascii="Times New Roman" w:hAnsi="Times New Roman"/>
-          <w:color w:val="202122"/>
-          <w:sz w:val="24"/>
-          <w:szCs w:val="24"/>
-          <w:shd w:val="clear" w:color="auto" w:fill="FFFFFF"/>
-        </w:rPr>
-        <w:t>className</w:t>
-      </w:r>
-      <w:proofErr w:type="spellEnd"/>
-      <w:proofErr w:type="gramStart"/>
-      <w:r>
-        <w:rPr>
-          <w:rFonts w:ascii="Times New Roman" w:hAnsi="Times New Roman"/>
-          <w:color w:val="202122"/>
-          <w:sz w:val="24"/>
-          <w:szCs w:val="24"/>
-          <w:shd w:val="clear" w:color="auto" w:fill="FFFFFF"/>
-        </w:rPr>
-        <w:t>={</w:t>
-      </w:r>
-      <w:proofErr w:type="gramEnd"/>
-      <w:r>
-        <w:rPr>
-          <w:rFonts w:ascii="Times New Roman" w:hAnsi="Times New Roman"/>
-          <w:color w:val="202122"/>
-          <w:sz w:val="24"/>
-          <w:szCs w:val="24"/>
-          <w:shd w:val="clear" w:color="auto" w:fill="FFFFFF"/>
-        </w:rPr>
-        <w:t>'menu navigation-menu'}&gt;{'Menu'}&lt;/span&gt;</w:t>
+        <w:t>Why React uses className over class attribute?</w:t>
+      </w:r>
+    </w:p>
+    <w:p>
+      <w:pPr>
+        <w:spacing w:line="276" w:lineRule="auto"/>
+        <w:ind w:left="360"/>
+        <w:jc w:val="both"/>
+        <w:rPr>
+          <w:rFonts w:ascii="Times New Roman" w:hAnsi="Times New Roman"/>
+          <w:color w:val="202122"/>
+          <w:sz w:val="24"/>
+          <w:szCs w:val="24"/>
+          <w:shd w:val="clear" w:color="auto" w:fill="FFFFFF"/>
+        </w:rPr>
+      </w:pPr>
+      <w:r>
+        <w:rPr>
+          <w:rFonts w:ascii="Times New Roman" w:hAnsi="Times New Roman"/>
+          <w:color w:val="202122"/>
+          <w:sz w:val="24"/>
+          <w:szCs w:val="24"/>
+          <w:shd w:val="clear" w:color="auto" w:fill="FFFFFF"/>
+        </w:rPr>
+        <w:t>The attribute class is a keyword in JavaScript, and JSX is an extension of JavaScript. That's the principal reason why React uses className instead of class. Pass a string as the className prop.</w:t>
+      </w:r>
+    </w:p>
+    <w:p>
+      <w:pPr>
+        <w:spacing w:line="276" w:lineRule="auto"/>
+        <w:ind w:left="360"/>
+        <w:jc w:val="both"/>
+        <w:rPr>
+          <w:rFonts w:ascii="Times New Roman" w:hAnsi="Times New Roman"/>
+          <w:color w:val="202122"/>
+          <w:sz w:val="24"/>
+          <w:szCs w:val="24"/>
+          <w:shd w:val="clear" w:color="auto" w:fill="FFFFFF"/>
+        </w:rPr>
+      </w:pPr>
+      <w:r>
+        <w:rPr>
+          <w:rFonts w:ascii="Times New Roman" w:hAnsi="Times New Roman"/>
+          <w:color w:val="202122"/>
+          <w:sz w:val="24"/>
+          <w:szCs w:val="24"/>
+          <w:shd w:val="clear" w:color="auto" w:fill="FFFFFF"/>
+        </w:rPr>
+        <w:t>render() {</w:t>
+      </w:r>
+    </w:p>
+    <w:p>
+      <w:pPr>
+        <w:spacing w:line="276" w:lineRule="auto"/>
+        <w:ind w:left="360"/>
+        <w:jc w:val="both"/>
+        <w:rPr>
+          <w:rFonts w:ascii="Times New Roman" w:hAnsi="Times New Roman"/>
+          <w:color w:val="202122"/>
+          <w:sz w:val="24"/>
+          <w:szCs w:val="24"/>
+          <w:shd w:val="clear" w:color="auto" w:fill="FFFFFF"/>
+        </w:rPr>
+      </w:pPr>
+      <w:r>
+        <w:rPr>
+          <w:rFonts w:ascii="Times New Roman" w:hAnsi="Times New Roman"/>
+          <w:color w:val="202122"/>
+          <w:sz w:val="24"/>
+          <w:szCs w:val="24"/>
+          <w:shd w:val="clear" w:color="auto" w:fill="FFFFFF"/>
+        </w:rPr>
+        <w:t xml:space="preserve">  return &lt;span className={'menu navigation-menu'}&gt;{'Menu'}&lt;/span&gt;</w:t>
       </w:r>
     </w:p>
     <w:p>
@@ -5690,79 +4588,31 @@
           <w:shd w:val="clear" w:color="auto" w:fill="FFFFFF"/>
         </w:rPr>
         <w:lastRenderedPageBreak/>
-        <w:t xml:space="preserve">Why fragments are better than container </w:t>
-      </w:r>
-      <w:proofErr w:type="spellStart"/>
-      <w:r>
-        <w:rPr>
-          <w:rFonts w:ascii="Times New Roman" w:hAnsi="Times New Roman"/>
-          <w:b/>
-          <w:bCs/>
-          <w:color w:val="202122"/>
-          <w:sz w:val="24"/>
-          <w:szCs w:val="24"/>
-          <w:shd w:val="clear" w:color="auto" w:fill="FFFFFF"/>
-        </w:rPr>
-        <w:t>divs</w:t>
-      </w:r>
-      <w:proofErr w:type="spellEnd"/>
-      <w:r>
-        <w:rPr>
-          <w:rFonts w:ascii="Times New Roman" w:hAnsi="Times New Roman"/>
-          <w:b/>
-          <w:bCs/>
-          <w:color w:val="202122"/>
-          <w:sz w:val="24"/>
-          <w:szCs w:val="24"/>
-          <w:shd w:val="clear" w:color="auto" w:fill="FFFFFF"/>
-        </w:rPr>
-        <w:t>?</w:t>
-      </w:r>
-    </w:p>
-    <w:p>
-      <w:pPr>
-        <w:spacing w:line="276" w:lineRule="auto"/>
-        <w:ind w:left="360"/>
-        <w:jc w:val="both"/>
-        <w:rPr>
-          <w:rFonts w:ascii="Times New Roman" w:hAnsi="Times New Roman"/>
-          <w:color w:val="202122"/>
-          <w:sz w:val="24"/>
-          <w:szCs w:val="24"/>
-          <w:shd w:val="clear" w:color="auto" w:fill="FFFFFF"/>
-        </w:rPr>
-      </w:pPr>
-      <w:r>
-        <w:rPr>
-          <w:rFonts w:ascii="Times New Roman" w:hAnsi="Times New Roman"/>
-          <w:color w:val="202122"/>
-          <w:sz w:val="24"/>
-          <w:szCs w:val="24"/>
-          <w:shd w:val="clear" w:color="auto" w:fill="FFFFFF"/>
-        </w:rPr>
-        <w:t xml:space="preserve">Below </w:t>
-      </w:r>
-      <w:proofErr w:type="gramStart"/>
-      <w:r>
-        <w:rPr>
-          <w:rFonts w:ascii="Times New Roman" w:hAnsi="Times New Roman"/>
-          <w:color w:val="202122"/>
-          <w:sz w:val="24"/>
-          <w:szCs w:val="24"/>
-          <w:shd w:val="clear" w:color="auto" w:fill="FFFFFF"/>
-        </w:rPr>
-        <w:t>are</w:t>
-      </w:r>
-      <w:proofErr w:type="gramEnd"/>
-      <w:r>
-        <w:rPr>
-          <w:rFonts w:ascii="Times New Roman" w:hAnsi="Times New Roman"/>
-          <w:color w:val="202122"/>
-          <w:sz w:val="24"/>
-          <w:szCs w:val="24"/>
-          <w:shd w:val="clear" w:color="auto" w:fill="FFFFFF"/>
-        </w:rPr>
-        <w:t xml:space="preserve"> the list of reasons to prefer fragments over container DOM elements,</w:t>
+        <w:t>Why fragments are better than container divs?</w:t>
+      </w:r>
+    </w:p>
+    <w:p>
+      <w:pPr>
+        <w:spacing w:line="276" w:lineRule="auto"/>
+        <w:ind w:left="360"/>
+        <w:jc w:val="both"/>
+        <w:rPr>
+          <w:rFonts w:ascii="Times New Roman" w:hAnsi="Times New Roman"/>
+          <w:color w:val="202122"/>
+          <w:sz w:val="24"/>
+          <w:szCs w:val="24"/>
+          <w:shd w:val="clear" w:color="auto" w:fill="FFFFFF"/>
+        </w:rPr>
+      </w:pPr>
+      <w:r>
+        <w:rPr>
+          <w:rFonts w:ascii="Times New Roman" w:hAnsi="Times New Roman"/>
+          <w:color w:val="202122"/>
+          <w:sz w:val="24"/>
+          <w:szCs w:val="24"/>
+          <w:shd w:val="clear" w:color="auto" w:fill="FFFFFF"/>
+        </w:rPr>
+        <w:t>Below are the list of reasons to prefer fragments over container DOM elements,</w:t>
       </w:r>
     </w:p>
     <w:p>
@@ -5818,29 +4668,7 @@
           <w:szCs w:val="24"/>
           <w:shd w:val="clear" w:color="auto" w:fill="FFFFFF"/>
         </w:rPr>
-        <w:t xml:space="preserve">Some CSS mechanisms like Flexbox and CSS Grid have a special parent-child relationships, and adding </w:t>
-      </w:r>
-      <w:proofErr w:type="spellStart"/>
-      <w:r>
-        <w:rPr>
-          <w:rFonts w:ascii="Times New Roman" w:hAnsi="Times New Roman"/>
-          <w:color w:val="202122"/>
-          <w:sz w:val="24"/>
-          <w:szCs w:val="24"/>
-          <w:shd w:val="clear" w:color="auto" w:fill="FFFFFF"/>
-        </w:rPr>
-        <w:t>divs</w:t>
-      </w:r>
-      <w:proofErr w:type="spellEnd"/>
-      <w:r>
-        <w:rPr>
-          <w:rFonts w:ascii="Times New Roman" w:hAnsi="Times New Roman"/>
-          <w:color w:val="202122"/>
-          <w:sz w:val="24"/>
-          <w:szCs w:val="24"/>
-          <w:shd w:val="clear" w:color="auto" w:fill="FFFFFF"/>
-        </w:rPr>
-        <w:t xml:space="preserve"> in the middle makes it hard to keep the desired layout.</w:t>
+        <w:t>Some CSS mechanisms like Flexbox and CSS Grid have a special parent-child relationships, and adding divs in the middle makes it hard to keep the desired layout.</w:t>
       </w:r>
     </w:p>
     <w:p>
@@ -5910,45 +4738,22 @@
           <w:szCs w:val="24"/>
           <w:shd w:val="clear" w:color="auto" w:fill="FFFFFF"/>
         </w:rPr>
-        <w:t xml:space="preserve">The style attribute accepts a JavaScript object with </w:t>
-      </w:r>
-      <w:proofErr w:type="spellStart"/>
-      <w:r>
-        <w:rPr>
-          <w:rFonts w:ascii="Times New Roman" w:hAnsi="Times New Roman"/>
-          <w:color w:val="202122"/>
-          <w:sz w:val="24"/>
-          <w:szCs w:val="24"/>
-          <w:shd w:val="clear" w:color="auto" w:fill="FFFFFF"/>
-        </w:rPr>
-        <w:t>camelCased</w:t>
-      </w:r>
-      <w:proofErr w:type="spellEnd"/>
-      <w:r>
-        <w:rPr>
-          <w:rFonts w:ascii="Times New Roman" w:hAnsi="Times New Roman"/>
-          <w:color w:val="202122"/>
-          <w:sz w:val="24"/>
-          <w:szCs w:val="24"/>
-          <w:shd w:val="clear" w:color="auto" w:fill="FFFFFF"/>
-        </w:rPr>
-        <w:t xml:space="preserve"> properties rather than a CSS string. This is consistent with the DOM style JavaScript property, is more efficient, and prevents XSS security holes.</w:t>
-      </w:r>
-    </w:p>
-    <w:p>
-      <w:pPr>
-        <w:spacing w:line="276" w:lineRule="auto"/>
-        <w:ind w:left="360"/>
-        <w:jc w:val="both"/>
-        <w:rPr>
-          <w:rFonts w:ascii="Times New Roman" w:hAnsi="Times New Roman"/>
-          <w:color w:val="202122"/>
-          <w:sz w:val="24"/>
-          <w:szCs w:val="24"/>
-          <w:shd w:val="clear" w:color="auto" w:fill="FFFFFF"/>
-        </w:rPr>
-      </w:pPr>
-      <w:proofErr w:type="gramStart"/>
+        <w:t>The style attribute accepts a JavaScript object with camelCased properties rather than a CSS string. This is consistent with the DOM style JavaScript property, is more efficient, and prevents XSS security holes.</w:t>
+      </w:r>
+    </w:p>
+    <w:p>
+      <w:pPr>
+        <w:spacing w:line="276" w:lineRule="auto"/>
+        <w:ind w:left="360"/>
+        <w:jc w:val="both"/>
+        <w:rPr>
+          <w:rFonts w:ascii="Times New Roman" w:hAnsi="Times New Roman"/>
+          <w:color w:val="202122"/>
+          <w:sz w:val="24"/>
+          <w:szCs w:val="24"/>
+          <w:shd w:val="clear" w:color="auto" w:fill="FFFFFF"/>
+        </w:rPr>
+      </w:pPr>
       <w:r>
         <w:rPr>
           <w:rFonts w:ascii="Times New Roman" w:hAnsi="Times New Roman"/>
@@ -5959,52 +4764,29 @@
         </w:rPr>
         <w:t>Example :</w:t>
       </w:r>
-      <w:proofErr w:type="gramEnd"/>
-    </w:p>
-    <w:p>
-      <w:pPr>
-        <w:spacing w:line="276" w:lineRule="auto"/>
-        <w:ind w:left="360"/>
-        <w:jc w:val="both"/>
-        <w:rPr>
-          <w:rFonts w:ascii="Times New Roman" w:hAnsi="Times New Roman"/>
-          <w:color w:val="202122"/>
-          <w:sz w:val="24"/>
-          <w:szCs w:val="24"/>
-          <w:shd w:val="clear" w:color="auto" w:fill="FFFFFF"/>
-        </w:rPr>
-      </w:pPr>
-      <w:r>
-        <w:rPr>
-          <w:rFonts w:ascii="Times New Roman" w:hAnsi="Times New Roman"/>
-          <w:color w:val="202122"/>
-          <w:sz w:val="24"/>
-          <w:szCs w:val="24"/>
-          <w:shd w:val="clear" w:color="auto" w:fill="FFFFFF"/>
-        </w:rPr>
-        <w:t xml:space="preserve">const </w:t>
-      </w:r>
-      <w:proofErr w:type="spellStart"/>
-      <w:r>
-        <w:rPr>
-          <w:rFonts w:ascii="Times New Roman" w:hAnsi="Times New Roman"/>
-          <w:color w:val="202122"/>
-          <w:sz w:val="24"/>
-          <w:szCs w:val="24"/>
-          <w:shd w:val="clear" w:color="auto" w:fill="FFFFFF"/>
-        </w:rPr>
-        <w:t>divStyle</w:t>
-      </w:r>
-      <w:proofErr w:type="spellEnd"/>
-      <w:r>
-        <w:rPr>
-          <w:rFonts w:ascii="Times New Roman" w:hAnsi="Times New Roman"/>
-          <w:color w:val="202122"/>
-          <w:sz w:val="24"/>
-          <w:szCs w:val="24"/>
-          <w:shd w:val="clear" w:color="auto" w:fill="FFFFFF"/>
-        </w:rPr>
-        <w:t xml:space="preserve"> = {</w:t>
+    </w:p>
+    <w:p>
+      <w:pPr>
+        <w:spacing w:line="276" w:lineRule="auto"/>
+        <w:ind w:left="360"/>
+        <w:jc w:val="both"/>
+        <w:rPr>
+          <w:rFonts w:ascii="Times New Roman" w:hAnsi="Times New Roman"/>
+          <w:color w:val="202122"/>
+          <w:sz w:val="24"/>
+          <w:szCs w:val="24"/>
+          <w:shd w:val="clear" w:color="auto" w:fill="FFFFFF"/>
+        </w:rPr>
+      </w:pPr>
+      <w:r>
+        <w:rPr>
+          <w:rFonts w:ascii="Times New Roman" w:hAnsi="Times New Roman"/>
+          <w:color w:val="202122"/>
+          <w:sz w:val="24"/>
+          <w:szCs w:val="24"/>
+          <w:shd w:val="clear" w:color="auto" w:fill="FFFFFF"/>
+        </w:rPr>
+        <w:t>const divStyle = {</w:t>
       </w:r>
     </w:p>
     <w:p>
@@ -6044,83 +4826,15 @@
           <w:shd w:val="clear" w:color="auto" w:fill="FFFFFF"/>
         </w:rPr>
       </w:pPr>
-      <w:proofErr w:type="spellStart"/>
-      <w:r>
-        <w:rPr>
-          <w:rFonts w:ascii="Times New Roman" w:hAnsi="Times New Roman"/>
-          <w:color w:val="202122"/>
-          <w:sz w:val="24"/>
-          <w:szCs w:val="24"/>
-          <w:shd w:val="clear" w:color="auto" w:fill="FFFFFF"/>
-        </w:rPr>
-        <w:t>backgroundImage</w:t>
-      </w:r>
-      <w:proofErr w:type="spellEnd"/>
-      <w:r>
-        <w:rPr>
-          <w:rFonts w:ascii="Times New Roman" w:hAnsi="Times New Roman"/>
-          <w:color w:val="202122"/>
-          <w:sz w:val="24"/>
-          <w:szCs w:val="24"/>
-          <w:shd w:val="clear" w:color="auto" w:fill="FFFFFF"/>
-        </w:rPr>
-        <w:t>: "</w:t>
-      </w:r>
-      <w:proofErr w:type="spellStart"/>
-      <w:proofErr w:type="gramStart"/>
-      <w:r>
-        <w:rPr>
-          <w:rFonts w:ascii="Times New Roman" w:hAnsi="Times New Roman"/>
-          <w:color w:val="202122"/>
-          <w:sz w:val="24"/>
-          <w:szCs w:val="24"/>
-          <w:shd w:val="clear" w:color="auto" w:fill="FFFFFF"/>
-        </w:rPr>
-        <w:t>url</w:t>
-      </w:r>
-      <w:proofErr w:type="spellEnd"/>
-      <w:r>
-        <w:rPr>
-          <w:rFonts w:ascii="Times New Roman" w:hAnsi="Times New Roman"/>
-          <w:color w:val="202122"/>
-          <w:sz w:val="24"/>
-          <w:szCs w:val="24"/>
-          <w:shd w:val="clear" w:color="auto" w:fill="FFFFFF"/>
-        </w:rPr>
-        <w:t>(</w:t>
-      </w:r>
-      <w:proofErr w:type="gramEnd"/>
-      <w:r>
-        <w:rPr>
-          <w:rFonts w:ascii="Times New Roman" w:hAnsi="Times New Roman"/>
-          <w:color w:val="202122"/>
-          <w:sz w:val="24"/>
-          <w:szCs w:val="24"/>
-          <w:shd w:val="clear" w:color="auto" w:fill="FFFFFF"/>
-        </w:rPr>
-        <w:t xml:space="preserve">" + </w:t>
-      </w:r>
-      <w:proofErr w:type="spellStart"/>
-      <w:r>
-        <w:rPr>
-          <w:rFonts w:ascii="Times New Roman" w:hAnsi="Times New Roman"/>
-          <w:color w:val="202122"/>
-          <w:sz w:val="24"/>
-          <w:szCs w:val="24"/>
-          <w:shd w:val="clear" w:color="auto" w:fill="FFFFFF"/>
-        </w:rPr>
-        <w:t>imgUrl</w:t>
-      </w:r>
-      <w:proofErr w:type="spellEnd"/>
-      <w:r>
-        <w:rPr>
-          <w:rFonts w:ascii="Times New Roman" w:hAnsi="Times New Roman"/>
-          <w:color w:val="202122"/>
-          <w:sz w:val="24"/>
-          <w:szCs w:val="24"/>
-          <w:shd w:val="clear" w:color="auto" w:fill="FFFFFF"/>
-        </w:rPr>
-        <w:t xml:space="preserve"> + ")",</w:t>
+      <w:r>
+        <w:rPr>
+          <w:rFonts w:ascii="Times New Roman" w:hAnsi="Times New Roman"/>
+          <w:color w:val="202122"/>
+          <w:sz w:val="24"/>
+          <w:szCs w:val="24"/>
+          <w:shd w:val="clear" w:color="auto" w:fill="FFFFFF"/>
+        </w:rPr>
+        <w:t>backgroundImage: "url(" + imgUrl + ")",</w:t>
       </w:r>
     </w:p>
     <w:p>
@@ -6168,109 +4882,31 @@
           <w:szCs w:val="24"/>
           <w:shd w:val="clear" w:color="auto" w:fill="FFFFFF"/>
         </w:rPr>
-        <w:t xml:space="preserve">function </w:t>
-      </w:r>
-      <w:proofErr w:type="spellStart"/>
-      <w:proofErr w:type="gramStart"/>
-      <w:r>
-        <w:rPr>
-          <w:rFonts w:ascii="Times New Roman" w:hAnsi="Times New Roman"/>
-          <w:color w:val="202122"/>
-          <w:sz w:val="24"/>
-          <w:szCs w:val="24"/>
-          <w:shd w:val="clear" w:color="auto" w:fill="FFFFFF"/>
-        </w:rPr>
-        <w:t>HelloWorldComponent</w:t>
-      </w:r>
-      <w:proofErr w:type="spellEnd"/>
-      <w:r>
-        <w:rPr>
-          <w:rFonts w:ascii="Times New Roman" w:hAnsi="Times New Roman"/>
-          <w:color w:val="202122"/>
-          <w:sz w:val="24"/>
-          <w:szCs w:val="24"/>
-          <w:shd w:val="clear" w:color="auto" w:fill="FFFFFF"/>
-        </w:rPr>
-        <w:t>(</w:t>
-      </w:r>
-      <w:proofErr w:type="gramEnd"/>
-      <w:r>
-        <w:rPr>
-          <w:rFonts w:ascii="Times New Roman" w:hAnsi="Times New Roman"/>
-          <w:color w:val="202122"/>
-          <w:sz w:val="24"/>
-          <w:szCs w:val="24"/>
-          <w:shd w:val="clear" w:color="auto" w:fill="FFFFFF"/>
-        </w:rPr>
-        <w:t>) {</w:t>
-      </w:r>
-    </w:p>
-    <w:p>
-      <w:pPr>
-        <w:spacing w:line="276" w:lineRule="auto"/>
-        <w:ind w:left="360"/>
-        <w:jc w:val="both"/>
-        <w:rPr>
-          <w:rFonts w:ascii="Times New Roman" w:hAnsi="Times New Roman"/>
-          <w:color w:val="202122"/>
-          <w:sz w:val="24"/>
-          <w:szCs w:val="24"/>
-          <w:shd w:val="clear" w:color="auto" w:fill="FFFFFF"/>
-        </w:rPr>
-      </w:pPr>
-      <w:r>
-        <w:rPr>
-          <w:rFonts w:ascii="Times New Roman" w:hAnsi="Times New Roman"/>
-          <w:color w:val="202122"/>
-          <w:sz w:val="24"/>
-          <w:szCs w:val="24"/>
-          <w:shd w:val="clear" w:color="auto" w:fill="FFFFFF"/>
-        </w:rPr>
-        <w:t xml:space="preserve">  return &lt;div style={</w:t>
-      </w:r>
-      <w:proofErr w:type="spellStart"/>
-      <w:r>
-        <w:rPr>
-          <w:rFonts w:ascii="Times New Roman" w:hAnsi="Times New Roman"/>
-          <w:color w:val="202122"/>
-          <w:sz w:val="24"/>
-          <w:szCs w:val="24"/>
-          <w:shd w:val="clear" w:color="auto" w:fill="FFFFFF"/>
-        </w:rPr>
-        <w:t>divStyle</w:t>
-      </w:r>
-      <w:proofErr w:type="spellEnd"/>
-      <w:r>
-        <w:rPr>
-          <w:rFonts w:ascii="Times New Roman" w:hAnsi="Times New Roman"/>
-          <w:color w:val="202122"/>
-          <w:sz w:val="24"/>
-          <w:szCs w:val="24"/>
-          <w:shd w:val="clear" w:color="auto" w:fill="FFFFFF"/>
-        </w:rPr>
-        <w:t xml:space="preserve">}&gt;Hello </w:t>
-      </w:r>
-      <w:proofErr w:type="gramStart"/>
-      <w:r>
-        <w:rPr>
-          <w:rFonts w:ascii="Times New Roman" w:hAnsi="Times New Roman"/>
-          <w:color w:val="202122"/>
-          <w:sz w:val="24"/>
-          <w:szCs w:val="24"/>
-          <w:shd w:val="clear" w:color="auto" w:fill="FFFFFF"/>
-        </w:rPr>
-        <w:t>World!&lt;</w:t>
-      </w:r>
-      <w:proofErr w:type="gramEnd"/>
-      <w:r>
-        <w:rPr>
-          <w:rFonts w:ascii="Times New Roman" w:hAnsi="Times New Roman"/>
-          <w:color w:val="202122"/>
-          <w:sz w:val="24"/>
-          <w:szCs w:val="24"/>
-          <w:shd w:val="clear" w:color="auto" w:fill="FFFFFF"/>
-        </w:rPr>
-        <w:t>/div&gt;;</w:t>
+        <w:t>function HelloWorldComponent() {</w:t>
+      </w:r>
+    </w:p>
+    <w:p>
+      <w:pPr>
+        <w:spacing w:line="276" w:lineRule="auto"/>
+        <w:ind w:left="360"/>
+        <w:jc w:val="both"/>
+        <w:rPr>
+          <w:rFonts w:ascii="Times New Roman" w:hAnsi="Times New Roman"/>
+          <w:color w:val="202122"/>
+          <w:sz w:val="24"/>
+          <w:szCs w:val="24"/>
+          <w:shd w:val="clear" w:color="auto" w:fill="FFFFFF"/>
+        </w:rPr>
+      </w:pPr>
+      <w:r>
+        <w:rPr>
+          <w:rFonts w:ascii="Times New Roman" w:hAnsi="Times New Roman"/>
+          <w:color w:val="202122"/>
+          <w:sz w:val="24"/>
+          <w:szCs w:val="24"/>
+          <w:shd w:val="clear" w:color="auto" w:fill="FFFFFF"/>
+        </w:rPr>
+        <w:t xml:space="preserve">  return &lt;div style={divStyle}&gt;Hello World!&lt;/div&gt;;</w:t>
       </w:r>
     </w:p>
     <w:p>
@@ -6364,29 +5000,7 @@
           <w:szCs w:val="24"/>
           <w:shd w:val="clear" w:color="auto" w:fill="FFFFFF"/>
         </w:rPr>
-        <w:t xml:space="preserve">You can simply use </w:t>
-      </w:r>
-      <w:proofErr w:type="spellStart"/>
-      <w:r>
-        <w:rPr>
-          <w:rFonts w:ascii="Times New Roman" w:hAnsi="Times New Roman"/>
-          <w:color w:val="202122"/>
-          <w:sz w:val="24"/>
-          <w:szCs w:val="24"/>
-          <w:shd w:val="clear" w:color="auto" w:fill="FFFFFF"/>
-        </w:rPr>
-        <w:t>Array.prototype.map</w:t>
-      </w:r>
-      <w:proofErr w:type="spellEnd"/>
-      <w:r>
-        <w:rPr>
-          <w:rFonts w:ascii="Times New Roman" w:hAnsi="Times New Roman"/>
-          <w:color w:val="202122"/>
-          <w:sz w:val="24"/>
-          <w:szCs w:val="24"/>
-          <w:shd w:val="clear" w:color="auto" w:fill="FFFFFF"/>
-        </w:rPr>
-        <w:t xml:space="preserve"> with ES6 arrow function syntax.</w:t>
+        <w:t>You can simply use Array.prototype.map with ES6 arrow function syntax.</w:t>
       </w:r>
     </w:p>
     <w:p>
@@ -6458,75 +5072,31 @@
           <w:szCs w:val="24"/>
           <w:shd w:val="clear" w:color="auto" w:fill="FFFFFF"/>
         </w:rPr>
-        <w:t xml:space="preserve">  {</w:t>
-      </w:r>
-      <w:proofErr w:type="spellStart"/>
-      <w:r>
-        <w:rPr>
-          <w:rFonts w:ascii="Times New Roman" w:hAnsi="Times New Roman"/>
-          <w:color w:val="202122"/>
-          <w:sz w:val="24"/>
-          <w:szCs w:val="24"/>
-          <w:shd w:val="clear" w:color="auto" w:fill="FFFFFF"/>
-        </w:rPr>
-        <w:t>items.map</w:t>
-      </w:r>
-      <w:proofErr w:type="spellEnd"/>
-      <w:r>
-        <w:rPr>
-          <w:rFonts w:ascii="Times New Roman" w:hAnsi="Times New Roman"/>
-          <w:color w:val="202122"/>
-          <w:sz w:val="24"/>
-          <w:szCs w:val="24"/>
-          <w:shd w:val="clear" w:color="auto" w:fill="FFFFFF"/>
-        </w:rPr>
-        <w:t>((item) =&gt; (</w:t>
-      </w:r>
-    </w:p>
-    <w:p>
-      <w:pPr>
-        <w:spacing w:line="276" w:lineRule="auto"/>
-        <w:ind w:left="360"/>
-        <w:jc w:val="both"/>
-        <w:rPr>
-          <w:rFonts w:ascii="Times New Roman" w:hAnsi="Times New Roman"/>
-          <w:color w:val="202122"/>
-          <w:sz w:val="24"/>
-          <w:szCs w:val="24"/>
-          <w:shd w:val="clear" w:color="auto" w:fill="FFFFFF"/>
-        </w:rPr>
-      </w:pPr>
-      <w:r>
-        <w:rPr>
-          <w:rFonts w:ascii="Times New Roman" w:hAnsi="Times New Roman"/>
-          <w:color w:val="202122"/>
-          <w:sz w:val="24"/>
-          <w:szCs w:val="24"/>
-          <w:shd w:val="clear" w:color="auto" w:fill="FFFFFF"/>
-        </w:rPr>
-        <w:t>&lt;</w:t>
-      </w:r>
-      <w:proofErr w:type="spellStart"/>
-      <w:r>
-        <w:rPr>
-          <w:rFonts w:ascii="Times New Roman" w:hAnsi="Times New Roman"/>
-          <w:color w:val="202122"/>
-          <w:sz w:val="24"/>
-          <w:szCs w:val="24"/>
-          <w:shd w:val="clear" w:color="auto" w:fill="FFFFFF"/>
-        </w:rPr>
-        <w:t>SomeComponent</w:t>
-      </w:r>
-      <w:proofErr w:type="spellEnd"/>
-      <w:r>
-        <w:rPr>
-          <w:rFonts w:ascii="Times New Roman" w:hAnsi="Times New Roman"/>
-          <w:color w:val="202122"/>
-          <w:sz w:val="24"/>
-          <w:szCs w:val="24"/>
-          <w:shd w:val="clear" w:color="auto" w:fill="FFFFFF"/>
-        </w:rPr>
-        <w:t xml:space="preserve"> key={item.id} name={item.name} /&gt;</w:t>
+        <w:t xml:space="preserve">  {items.map((item) =&gt; (</w:t>
+      </w:r>
+    </w:p>
+    <w:p>
+      <w:pPr>
+        <w:spacing w:line="276" w:lineRule="auto"/>
+        <w:ind w:left="360"/>
+        <w:jc w:val="both"/>
+        <w:rPr>
+          <w:rFonts w:ascii="Times New Roman" w:hAnsi="Times New Roman"/>
+          <w:color w:val="202122"/>
+          <w:sz w:val="24"/>
+          <w:szCs w:val="24"/>
+          <w:shd w:val="clear" w:color="auto" w:fill="FFFFFF"/>
+        </w:rPr>
+      </w:pPr>
+      <w:r>
+        <w:rPr>
+          <w:rFonts w:ascii="Times New Roman" w:hAnsi="Times New Roman"/>
+          <w:color w:val="202122"/>
+          <w:sz w:val="24"/>
+          <w:szCs w:val="24"/>
+          <w:shd w:val="clear" w:color="auto" w:fill="FFFFFF"/>
+        </w:rPr>
+        <w:t>&lt;SomeComponent key={item.id} name={item.name} /&gt;</w:t>
       </w:r>
     </w:p>
     <w:p>
@@ -7111,33 +5681,7 @@
           <w:szCs w:val="24"/>
           <w:shd w:val="clear" w:color="auto" w:fill="FFFFFF"/>
         </w:rPr>
-        <w:t xml:space="preserve">Can JavaScript </w:t>
-      </w:r>
-      <w:proofErr w:type="spellStart"/>
-      <w:r>
-        <w:rPr>
-          <w:rFonts w:ascii="Times New Roman" w:hAnsi="Times New Roman"/>
-          <w:b/>
-          <w:bCs/>
-          <w:color w:val="202122"/>
-          <w:sz w:val="24"/>
-          <w:szCs w:val="24"/>
-          <w:shd w:val="clear" w:color="auto" w:fill="FFFFFF"/>
-        </w:rPr>
-        <w:t>urls</w:t>
-      </w:r>
-      <w:proofErr w:type="spellEnd"/>
-      <w:r>
-        <w:rPr>
-          <w:rFonts w:ascii="Times New Roman" w:hAnsi="Times New Roman"/>
-          <w:b/>
-          <w:bCs/>
-          <w:color w:val="202122"/>
-          <w:sz w:val="24"/>
-          <w:szCs w:val="24"/>
-          <w:shd w:val="clear" w:color="auto" w:fill="FFFFFF"/>
-        </w:rPr>
-        <w:t xml:space="preserve"> be used in React 16.9?</w:t>
+        <w:t>Can JavaScript urls be used in React 16.9?</w:t>
       </w:r>
     </w:p>
     <w:p>
@@ -7732,29 +6276,7 @@
           <w:szCs w:val="24"/>
           <w:shd w:val="clear" w:color="auto" w:fill="FFFFFF"/>
         </w:rPr>
-        <w:t xml:space="preserve">By using reference rather than using </w:t>
-      </w:r>
-      <w:proofErr w:type="spellStart"/>
-      <w:r>
-        <w:rPr>
-          <w:rFonts w:ascii="Times New Roman" w:hAnsi="Times New Roman"/>
-          <w:color w:val="202122"/>
-          <w:sz w:val="24"/>
-          <w:szCs w:val="24"/>
-          <w:shd w:val="clear" w:color="auto" w:fill="FFFFFF"/>
-        </w:rPr>
-        <w:t>displayName</w:t>
-      </w:r>
-      <w:proofErr w:type="spellEnd"/>
-      <w:r>
-        <w:rPr>
-          <w:rFonts w:ascii="Times New Roman" w:hAnsi="Times New Roman"/>
-          <w:color w:val="202122"/>
-          <w:sz w:val="24"/>
-          <w:szCs w:val="24"/>
-          <w:shd w:val="clear" w:color="auto" w:fill="FFFFFF"/>
-        </w:rPr>
-        <w:t xml:space="preserve"> because it provides a clear and concise name for the component.</w:t>
+        <w:t>By using reference rather than using displayName because it provides a clear and concise name for the component.</w:t>
       </w:r>
     </w:p>
     <w:p>
@@ -7894,29 +6416,7 @@
           <w:szCs w:val="24"/>
           <w:shd w:val="clear" w:color="auto" w:fill="FFFFFF"/>
         </w:rPr>
-        <w:t xml:space="preserve">Children prop </w:t>
-      </w:r>
-      <w:proofErr w:type="gramStart"/>
-      <w:r>
-        <w:rPr>
-          <w:rFonts w:ascii="Times New Roman" w:hAnsi="Times New Roman"/>
-          <w:color w:val="202122"/>
-          <w:sz w:val="24"/>
-          <w:szCs w:val="24"/>
-          <w:shd w:val="clear" w:color="auto" w:fill="FFFFFF"/>
-        </w:rPr>
-        <w:t>are</w:t>
-      </w:r>
-      <w:proofErr w:type="gramEnd"/>
-      <w:r>
-        <w:rPr>
-          <w:rFonts w:ascii="Times New Roman" w:hAnsi="Times New Roman"/>
-          <w:color w:val="202122"/>
-          <w:sz w:val="24"/>
-          <w:szCs w:val="24"/>
-          <w:shd w:val="clear" w:color="auto" w:fill="FFFFFF"/>
-        </w:rPr>
-        <w:t xml:space="preserve"> used to pass data from the parent component to the children component.</w:t>
+        <w:t>Children prop are used to pass data from the parent component to the children component.</w:t>
       </w:r>
     </w:p>
     <w:p>
@@ -8113,51 +6613,7 @@
           <w:szCs w:val="24"/>
           <w:shd w:val="clear" w:color="auto" w:fill="FFFFFF"/>
         </w:rPr>
-        <w:t xml:space="preserve">React Router is available as </w:t>
-      </w:r>
-      <w:proofErr w:type="gramStart"/>
-      <w:r>
-        <w:rPr>
-          <w:rFonts w:ascii="Times New Roman" w:hAnsi="Times New Roman"/>
-          <w:color w:val="202122"/>
-          <w:sz w:val="24"/>
-          <w:szCs w:val="24"/>
-          <w:shd w:val="clear" w:color="auto" w:fill="FFFFFF"/>
-        </w:rPr>
-        <w:t>an</w:t>
-      </w:r>
-      <w:proofErr w:type="gramEnd"/>
-      <w:r>
-        <w:rPr>
-          <w:rFonts w:ascii="Times New Roman" w:hAnsi="Times New Roman"/>
-          <w:color w:val="202122"/>
-          <w:sz w:val="24"/>
-          <w:szCs w:val="24"/>
-          <w:shd w:val="clear" w:color="auto" w:fill="FFFFFF"/>
-        </w:rPr>
-        <w:t xml:space="preserve"> </w:t>
-      </w:r>
-      <w:proofErr w:type="spellStart"/>
-      <w:r>
-        <w:rPr>
-          <w:rFonts w:ascii="Times New Roman" w:hAnsi="Times New Roman"/>
-          <w:color w:val="202122"/>
-          <w:sz w:val="24"/>
-          <w:szCs w:val="24"/>
-          <w:shd w:val="clear" w:color="auto" w:fill="FFFFFF"/>
-        </w:rPr>
-        <w:t>npm</w:t>
-      </w:r>
-      <w:proofErr w:type="spellEnd"/>
-      <w:r>
-        <w:rPr>
-          <w:rFonts w:ascii="Times New Roman" w:hAnsi="Times New Roman"/>
-          <w:color w:val="202122"/>
-          <w:sz w:val="24"/>
-          <w:szCs w:val="24"/>
-          <w:shd w:val="clear" w:color="auto" w:fill="FFFFFF"/>
-        </w:rPr>
-        <w:t xml:space="preserve"> package, and can be added to your application with a single line of code. Once installed, you can define your routes in your application and use the component to link between them.</w:t>
+        <w:t>React Router is available as an npm package, and can be added to your application with a single line of code. Once installed, you can define your routes in your application and use the component to link between them.</w:t>
       </w:r>
     </w:p>
     <w:p>
@@ -8307,51 +6763,7 @@
           <w:szCs w:val="24"/>
           <w:shd w:val="clear" w:color="auto" w:fill="FFFFFF"/>
         </w:rPr>
-        <w:t xml:space="preserve">We can use </w:t>
-      </w:r>
-      <w:proofErr w:type="spellStart"/>
-      <w:r>
-        <w:rPr>
-          <w:rFonts w:ascii="Times New Roman" w:hAnsi="Times New Roman"/>
-          <w:color w:val="202122"/>
-          <w:sz w:val="24"/>
-          <w:szCs w:val="24"/>
-          <w:shd w:val="clear" w:color="auto" w:fill="FFFFFF"/>
-        </w:rPr>
-        <w:t>useEffect</w:t>
-      </w:r>
-      <w:proofErr w:type="spellEnd"/>
-      <w:r>
-        <w:rPr>
-          <w:rFonts w:ascii="Times New Roman" w:hAnsi="Times New Roman"/>
-          <w:color w:val="202122"/>
-          <w:sz w:val="24"/>
-          <w:szCs w:val="24"/>
-          <w:shd w:val="clear" w:color="auto" w:fill="FFFFFF"/>
-        </w:rPr>
-        <w:t xml:space="preserve"> that fetches the data through </w:t>
-      </w:r>
-      <w:proofErr w:type="spellStart"/>
-      <w:r>
-        <w:rPr>
-          <w:rFonts w:ascii="Times New Roman" w:hAnsi="Times New Roman"/>
-          <w:color w:val="202122"/>
-          <w:sz w:val="24"/>
-          <w:szCs w:val="24"/>
-          <w:shd w:val="clear" w:color="auto" w:fill="FFFFFF"/>
-        </w:rPr>
-        <w:t>axios</w:t>
-      </w:r>
-      <w:proofErr w:type="spellEnd"/>
-      <w:r>
-        <w:rPr>
-          <w:rFonts w:ascii="Times New Roman" w:hAnsi="Times New Roman"/>
-          <w:color w:val="202122"/>
-          <w:sz w:val="24"/>
-          <w:szCs w:val="24"/>
-          <w:shd w:val="clear" w:color="auto" w:fill="FFFFFF"/>
-        </w:rPr>
-        <w:t xml:space="preserve"> from the API</w:t>
+        <w:t>We can use useEffect that fetches the data through axios from the API</w:t>
       </w:r>
       <w:r>
         <w:rPr>
@@ -8709,39 +7121,15 @@
           <w:shd w:val="clear" w:color="auto" w:fill="FFFFFF"/>
         </w:rPr>
       </w:pPr>
-      <w:proofErr w:type="spellStart"/>
-      <w:proofErr w:type="gramStart"/>
-      <w:r>
-        <w:rPr>
-          <w:rFonts w:ascii="Times New Roman" w:hAnsi="Times New Roman"/>
-          <w:color w:val="202122"/>
-          <w:sz w:val="24"/>
-          <w:szCs w:val="24"/>
-          <w:shd w:val="clear" w:color="auto" w:fill="FFFFFF"/>
-        </w:rPr>
-        <w:t>componentDidCatch</w:t>
-      </w:r>
-      <w:proofErr w:type="spellEnd"/>
-      <w:r>
-        <w:rPr>
-          <w:rFonts w:ascii="Times New Roman" w:hAnsi="Times New Roman"/>
-          <w:color w:val="202122"/>
-          <w:sz w:val="24"/>
-          <w:szCs w:val="24"/>
-          <w:shd w:val="clear" w:color="auto" w:fill="FFFFFF"/>
-        </w:rPr>
-        <w:t>(</w:t>
-      </w:r>
-      <w:proofErr w:type="gramEnd"/>
-      <w:r>
-        <w:rPr>
-          <w:rFonts w:ascii="Times New Roman" w:hAnsi="Times New Roman"/>
-          <w:color w:val="202122"/>
-          <w:sz w:val="24"/>
-          <w:szCs w:val="24"/>
-          <w:shd w:val="clear" w:color="auto" w:fill="FFFFFF"/>
-        </w:rPr>
-        <w:t>)</w:t>
+      <w:r>
+        <w:rPr>
+          <w:rFonts w:ascii="Times New Roman" w:hAnsi="Times New Roman"/>
+          <w:color w:val="202122"/>
+          <w:sz w:val="24"/>
+          <w:szCs w:val="24"/>
+          <w:shd w:val="clear" w:color="auto" w:fill="FFFFFF"/>
+        </w:rPr>
+        <w:t>componentDidCatch()</w:t>
       </w:r>
     </w:p>
     <w:p>
@@ -8789,127 +7177,31 @@
           <w:szCs w:val="24"/>
           <w:shd w:val="clear" w:color="auto" w:fill="FFFFFF"/>
         </w:rPr>
-        <w:t xml:space="preserve">What is the purpose of callback function as an argument of </w:t>
-      </w:r>
-      <w:proofErr w:type="spellStart"/>
-      <w:proofErr w:type="gramStart"/>
-      <w:r>
-        <w:rPr>
-          <w:rFonts w:ascii="Times New Roman" w:hAnsi="Times New Roman"/>
-          <w:b/>
-          <w:bCs/>
-          <w:color w:val="202122"/>
-          <w:sz w:val="24"/>
-          <w:szCs w:val="24"/>
-          <w:shd w:val="clear" w:color="auto" w:fill="FFFFFF"/>
-        </w:rPr>
-        <w:t>setState</w:t>
-      </w:r>
-      <w:proofErr w:type="spellEnd"/>
-      <w:r>
-        <w:rPr>
-          <w:rFonts w:ascii="Times New Roman" w:hAnsi="Times New Roman"/>
-          <w:b/>
-          <w:bCs/>
-          <w:color w:val="202122"/>
-          <w:sz w:val="24"/>
-          <w:szCs w:val="24"/>
-          <w:shd w:val="clear" w:color="auto" w:fill="FFFFFF"/>
-        </w:rPr>
-        <w:t>(</w:t>
-      </w:r>
-      <w:proofErr w:type="gramEnd"/>
-      <w:r>
-        <w:rPr>
-          <w:rFonts w:ascii="Times New Roman" w:hAnsi="Times New Roman"/>
-          <w:b/>
-          <w:bCs/>
-          <w:color w:val="202122"/>
-          <w:sz w:val="24"/>
-          <w:szCs w:val="24"/>
-          <w:shd w:val="clear" w:color="auto" w:fill="FFFFFF"/>
-        </w:rPr>
-        <w:t>)?</w:t>
-      </w:r>
-    </w:p>
-    <w:p>
-      <w:pPr>
-        <w:spacing w:line="276" w:lineRule="auto"/>
-        <w:ind w:left="360"/>
-        <w:jc w:val="both"/>
-        <w:rPr>
-          <w:rFonts w:ascii="Times New Roman" w:hAnsi="Times New Roman"/>
-          <w:color w:val="202122"/>
-          <w:sz w:val="24"/>
-          <w:szCs w:val="24"/>
-          <w:shd w:val="clear" w:color="auto" w:fill="FFFFFF"/>
-        </w:rPr>
-      </w:pPr>
-      <w:r>
-        <w:rPr>
-          <w:rFonts w:ascii="Times New Roman" w:hAnsi="Times New Roman"/>
-          <w:color w:val="202122"/>
-          <w:sz w:val="24"/>
-          <w:szCs w:val="24"/>
-          <w:shd w:val="clear" w:color="auto" w:fill="FFFFFF"/>
-        </w:rPr>
-        <w:t xml:space="preserve">The callback function is invoked when </w:t>
-      </w:r>
-      <w:proofErr w:type="spellStart"/>
-      <w:r>
-        <w:rPr>
-          <w:rFonts w:ascii="Times New Roman" w:hAnsi="Times New Roman"/>
-          <w:color w:val="202122"/>
-          <w:sz w:val="24"/>
-          <w:szCs w:val="24"/>
-          <w:shd w:val="clear" w:color="auto" w:fill="FFFFFF"/>
-        </w:rPr>
-        <w:t>setState</w:t>
-      </w:r>
-      <w:proofErr w:type="spellEnd"/>
-      <w:r>
-        <w:rPr>
-          <w:rFonts w:ascii="Times New Roman" w:hAnsi="Times New Roman"/>
-          <w:color w:val="202122"/>
-          <w:sz w:val="24"/>
-          <w:szCs w:val="24"/>
-          <w:shd w:val="clear" w:color="auto" w:fill="FFFFFF"/>
-        </w:rPr>
-        <w:t xml:space="preserve"> finished and the component gets rendered. Since </w:t>
-      </w:r>
-      <w:proofErr w:type="spellStart"/>
-      <w:proofErr w:type="gramStart"/>
-      <w:r>
-        <w:rPr>
-          <w:rFonts w:ascii="Times New Roman" w:hAnsi="Times New Roman"/>
-          <w:color w:val="202122"/>
-          <w:sz w:val="24"/>
-          <w:szCs w:val="24"/>
-          <w:shd w:val="clear" w:color="auto" w:fill="FFFFFF"/>
-        </w:rPr>
-        <w:t>setState</w:t>
-      </w:r>
-      <w:proofErr w:type="spellEnd"/>
-      <w:r>
-        <w:rPr>
-          <w:rFonts w:ascii="Times New Roman" w:hAnsi="Times New Roman"/>
-          <w:color w:val="202122"/>
-          <w:sz w:val="24"/>
-          <w:szCs w:val="24"/>
-          <w:shd w:val="clear" w:color="auto" w:fill="FFFFFF"/>
-        </w:rPr>
-        <w:t>(</w:t>
-      </w:r>
-      <w:proofErr w:type="gramEnd"/>
-      <w:r>
-        <w:rPr>
-          <w:rFonts w:ascii="Times New Roman" w:hAnsi="Times New Roman"/>
-          <w:color w:val="202122"/>
-          <w:sz w:val="24"/>
-          <w:szCs w:val="24"/>
-          <w:shd w:val="clear" w:color="auto" w:fill="FFFFFF"/>
-        </w:rPr>
-        <w:t>) is asynchronous the callback function is used for any post action.</w:t>
+        <w:t>What is the purpose of callback function as an argument of setState()?</w:t>
+      </w:r>
+    </w:p>
+    <w:p>
+      <w:pPr>
+        <w:spacing w:line="276" w:lineRule="auto"/>
+        <w:ind w:left="360"/>
+        <w:jc w:val="both"/>
+        <w:rPr>
+          <w:rFonts w:ascii="Times New Roman" w:hAnsi="Times New Roman"/>
+          <w:color w:val="202122"/>
+          <w:sz w:val="24"/>
+          <w:szCs w:val="24"/>
+          <w:shd w:val="clear" w:color="auto" w:fill="FFFFFF"/>
+        </w:rPr>
+      </w:pPr>
+      <w:r>
+        <w:rPr>
+          <w:rFonts w:ascii="Times New Roman" w:hAnsi="Times New Roman"/>
+          <w:color w:val="202122"/>
+          <w:sz w:val="24"/>
+          <w:szCs w:val="24"/>
+          <w:shd w:val="clear" w:color="auto" w:fill="FFFFFF"/>
+        </w:rPr>
+        <w:t>The callback function is invoked when setState finished and the component gets rendered. Since setState() is asynchronous the callback function is used for any post action.</w:t>
       </w:r>
     </w:p>
     <w:p>
@@ -9003,179 +7295,55 @@
           <w:szCs w:val="24"/>
           <w:shd w:val="clear" w:color="auto" w:fill="FFFFFF"/>
         </w:rPr>
-        <w:t xml:space="preserve">&lt;button </w:t>
-      </w:r>
-      <w:proofErr w:type="spellStart"/>
-      <w:r>
-        <w:rPr>
-          <w:rFonts w:ascii="Times New Roman" w:hAnsi="Times New Roman"/>
-          <w:color w:val="202122"/>
-          <w:sz w:val="24"/>
-          <w:szCs w:val="24"/>
-          <w:shd w:val="clear" w:color="auto" w:fill="FFFFFF"/>
-        </w:rPr>
-        <w:t>onClick</w:t>
-      </w:r>
-      <w:proofErr w:type="spellEnd"/>
-      <w:proofErr w:type="gramStart"/>
-      <w:r>
-        <w:rPr>
-          <w:rFonts w:ascii="Times New Roman" w:hAnsi="Times New Roman"/>
-          <w:color w:val="202122"/>
-          <w:sz w:val="24"/>
-          <w:szCs w:val="24"/>
-          <w:shd w:val="clear" w:color="auto" w:fill="FFFFFF"/>
-        </w:rPr>
-        <w:t>={</w:t>
-      </w:r>
-      <w:proofErr w:type="gramEnd"/>
-      <w:r>
-        <w:rPr>
-          <w:rFonts w:ascii="Times New Roman" w:hAnsi="Times New Roman"/>
-          <w:color w:val="202122"/>
-          <w:sz w:val="24"/>
-          <w:szCs w:val="24"/>
-          <w:shd w:val="clear" w:color="auto" w:fill="FFFFFF"/>
-        </w:rPr>
-        <w:t xml:space="preserve">() =&gt; </w:t>
-      </w:r>
-      <w:proofErr w:type="spellStart"/>
-      <w:r>
-        <w:rPr>
-          <w:rFonts w:ascii="Times New Roman" w:hAnsi="Times New Roman"/>
-          <w:color w:val="202122"/>
-          <w:sz w:val="24"/>
-          <w:szCs w:val="24"/>
-          <w:shd w:val="clear" w:color="auto" w:fill="FFFFFF"/>
-        </w:rPr>
-        <w:t>this.handleClick</w:t>
-      </w:r>
-      <w:proofErr w:type="spellEnd"/>
-      <w:r>
-        <w:rPr>
-          <w:rFonts w:ascii="Times New Roman" w:hAnsi="Times New Roman"/>
-          <w:color w:val="202122"/>
-          <w:sz w:val="24"/>
-          <w:szCs w:val="24"/>
-          <w:shd w:val="clear" w:color="auto" w:fill="FFFFFF"/>
-        </w:rPr>
-        <w:t>(id)} /&gt;</w:t>
-      </w:r>
-    </w:p>
-    <w:p>
-      <w:pPr>
-        <w:spacing w:line="276" w:lineRule="auto"/>
-        <w:ind w:left="360"/>
-        <w:jc w:val="both"/>
-        <w:rPr>
-          <w:rFonts w:ascii="Times New Roman" w:hAnsi="Times New Roman"/>
-          <w:color w:val="202122"/>
-          <w:sz w:val="24"/>
-          <w:szCs w:val="24"/>
-          <w:shd w:val="clear" w:color="auto" w:fill="FFFFFF"/>
-        </w:rPr>
-      </w:pPr>
-      <w:r>
-        <w:rPr>
-          <w:rFonts w:ascii="Times New Roman" w:hAnsi="Times New Roman"/>
-          <w:color w:val="202122"/>
-          <w:sz w:val="24"/>
-          <w:szCs w:val="24"/>
-          <w:shd w:val="clear" w:color="auto" w:fill="FFFFFF"/>
-        </w:rPr>
-        <w:t xml:space="preserve">This is an equivalent to </w:t>
-      </w:r>
-      <w:proofErr w:type="gramStart"/>
-      <w:r>
-        <w:rPr>
-          <w:rFonts w:ascii="Times New Roman" w:hAnsi="Times New Roman"/>
-          <w:color w:val="202122"/>
-          <w:sz w:val="24"/>
-          <w:szCs w:val="24"/>
-          <w:shd w:val="clear" w:color="auto" w:fill="FFFFFF"/>
-        </w:rPr>
-        <w:t>calling .bind</w:t>
-      </w:r>
-      <w:proofErr w:type="gramEnd"/>
-      <w:r>
-        <w:rPr>
-          <w:rFonts w:ascii="Times New Roman" w:hAnsi="Times New Roman"/>
-          <w:color w:val="202122"/>
-          <w:sz w:val="24"/>
-          <w:szCs w:val="24"/>
-          <w:shd w:val="clear" w:color="auto" w:fill="FFFFFF"/>
-        </w:rPr>
-        <w:t>:</w:t>
-      </w:r>
-    </w:p>
-    <w:p>
-      <w:pPr>
-        <w:spacing w:line="276" w:lineRule="auto"/>
-        <w:ind w:left="360"/>
-        <w:jc w:val="both"/>
-        <w:rPr>
-          <w:rFonts w:ascii="Times New Roman" w:hAnsi="Times New Roman"/>
-          <w:color w:val="202122"/>
-          <w:sz w:val="24"/>
-          <w:szCs w:val="24"/>
-          <w:shd w:val="clear" w:color="auto" w:fill="FFFFFF"/>
-        </w:rPr>
-      </w:pPr>
-      <w:r>
-        <w:rPr>
-          <w:rFonts w:ascii="Times New Roman" w:hAnsi="Times New Roman"/>
-          <w:color w:val="202122"/>
-          <w:sz w:val="24"/>
-          <w:szCs w:val="24"/>
-          <w:shd w:val="clear" w:color="auto" w:fill="FFFFFF"/>
-        </w:rPr>
-        <w:t xml:space="preserve">&lt;button </w:t>
-      </w:r>
-      <w:proofErr w:type="spellStart"/>
-      <w:r>
-        <w:rPr>
-          <w:rFonts w:ascii="Times New Roman" w:hAnsi="Times New Roman"/>
-          <w:color w:val="202122"/>
-          <w:sz w:val="24"/>
-          <w:szCs w:val="24"/>
-          <w:shd w:val="clear" w:color="auto" w:fill="FFFFFF"/>
-        </w:rPr>
-        <w:t>onClick</w:t>
-      </w:r>
-      <w:proofErr w:type="spellEnd"/>
-      <w:proofErr w:type="gramStart"/>
-      <w:r>
-        <w:rPr>
-          <w:rFonts w:ascii="Times New Roman" w:hAnsi="Times New Roman"/>
-          <w:color w:val="202122"/>
-          <w:sz w:val="24"/>
-          <w:szCs w:val="24"/>
-          <w:shd w:val="clear" w:color="auto" w:fill="FFFFFF"/>
-        </w:rPr>
-        <w:t>={</w:t>
-      </w:r>
-      <w:proofErr w:type="spellStart"/>
-      <w:proofErr w:type="gramEnd"/>
-      <w:r>
-        <w:rPr>
-          <w:rFonts w:ascii="Times New Roman" w:hAnsi="Times New Roman"/>
-          <w:color w:val="202122"/>
-          <w:sz w:val="24"/>
-          <w:szCs w:val="24"/>
-          <w:shd w:val="clear" w:color="auto" w:fill="FFFFFF"/>
-        </w:rPr>
-        <w:t>this.handleClick.bind</w:t>
-      </w:r>
-      <w:proofErr w:type="spellEnd"/>
-      <w:r>
-        <w:rPr>
-          <w:rFonts w:ascii="Times New Roman" w:hAnsi="Times New Roman"/>
-          <w:color w:val="202122"/>
-          <w:sz w:val="24"/>
-          <w:szCs w:val="24"/>
-          <w:shd w:val="clear" w:color="auto" w:fill="FFFFFF"/>
-        </w:rPr>
-        <w:t>(this, id)} /&gt;</w:t>
+        <w:t>&lt;button onClick={() =&gt; this.handleClick(id)} /&gt;</w:t>
+      </w:r>
+    </w:p>
+    <w:p>
+      <w:pPr>
+        <w:spacing w:line="276" w:lineRule="auto"/>
+        <w:ind w:left="360"/>
+        <w:jc w:val="both"/>
+        <w:rPr>
+          <w:rFonts w:ascii="Times New Roman" w:hAnsi="Times New Roman"/>
+          <w:color w:val="202122"/>
+          <w:sz w:val="24"/>
+          <w:szCs w:val="24"/>
+          <w:shd w:val="clear" w:color="auto" w:fill="FFFFFF"/>
+        </w:rPr>
+      </w:pPr>
+      <w:r>
+        <w:rPr>
+          <w:rFonts w:ascii="Times New Roman" w:hAnsi="Times New Roman"/>
+          <w:color w:val="202122"/>
+          <w:sz w:val="24"/>
+          <w:szCs w:val="24"/>
+          <w:shd w:val="clear" w:color="auto" w:fill="FFFFFF"/>
+        </w:rPr>
+        <w:t>This is an equivalent to calling .bind:</w:t>
+      </w:r>
+    </w:p>
+    <w:p>
+      <w:pPr>
+        <w:spacing w:line="276" w:lineRule="auto"/>
+        <w:ind w:left="360"/>
+        <w:jc w:val="both"/>
+        <w:rPr>
+          <w:rFonts w:ascii="Times New Roman" w:hAnsi="Times New Roman"/>
+          <w:color w:val="202122"/>
+          <w:sz w:val="24"/>
+          <w:szCs w:val="24"/>
+          <w:shd w:val="clear" w:color="auto" w:fill="FFFFFF"/>
+        </w:rPr>
+      </w:pPr>
+      <w:r>
+        <w:rPr>
+          <w:rFonts w:ascii="Times New Roman" w:hAnsi="Times New Roman"/>
+          <w:color w:val="202122"/>
+          <w:sz w:val="24"/>
+          <w:szCs w:val="24"/>
+          <w:shd w:val="clear" w:color="auto" w:fill="FFFFFF"/>
+        </w:rPr>
+        <w:t>&lt;button onClick={this.handleClick.bind(this, id)} /&gt;</w:t>
       </w:r>
     </w:p>
     <w:p>
@@ -9279,99 +7447,31 @@
           <w:szCs w:val="24"/>
           <w:shd w:val="clear" w:color="auto" w:fill="FFFFFF"/>
         </w:rPr>
-        <w:t>&lt;h1&gt;</w:t>
-      </w:r>
-      <w:proofErr w:type="gramStart"/>
-      <w:r>
-        <w:rPr>
-          <w:rFonts w:ascii="Times New Roman" w:hAnsi="Times New Roman"/>
-          <w:color w:val="202122"/>
-          <w:sz w:val="24"/>
-          <w:szCs w:val="24"/>
-          <w:shd w:val="clear" w:color="auto" w:fill="FFFFFF"/>
-        </w:rPr>
-        <w:t>Hello!&lt;</w:t>
-      </w:r>
-      <w:proofErr w:type="gramEnd"/>
-      <w:r>
-        <w:rPr>
-          <w:rFonts w:ascii="Times New Roman" w:hAnsi="Times New Roman"/>
-          <w:color w:val="202122"/>
-          <w:sz w:val="24"/>
-          <w:szCs w:val="24"/>
-          <w:shd w:val="clear" w:color="auto" w:fill="FFFFFF"/>
-        </w:rPr>
-        <w:t>/h1&gt;</w:t>
-      </w:r>
-    </w:p>
-    <w:p>
-      <w:pPr>
-        <w:spacing w:line="276" w:lineRule="auto"/>
-        <w:ind w:left="360"/>
-        <w:jc w:val="both"/>
-        <w:rPr>
-          <w:rFonts w:ascii="Times New Roman" w:hAnsi="Times New Roman"/>
-          <w:color w:val="202122"/>
-          <w:sz w:val="24"/>
-          <w:szCs w:val="24"/>
-          <w:shd w:val="clear" w:color="auto" w:fill="FFFFFF"/>
-        </w:rPr>
-      </w:pPr>
-      <w:r>
-        <w:rPr>
-          <w:rFonts w:ascii="Times New Roman" w:hAnsi="Times New Roman"/>
-          <w:color w:val="202122"/>
-          <w:sz w:val="24"/>
-          <w:szCs w:val="24"/>
-          <w:shd w:val="clear" w:color="auto" w:fill="FFFFFF"/>
-        </w:rPr>
-        <w:t>{</w:t>
-      </w:r>
-      <w:proofErr w:type="spellStart"/>
-      <w:proofErr w:type="gramStart"/>
-      <w:r>
-        <w:rPr>
-          <w:rFonts w:ascii="Times New Roman" w:hAnsi="Times New Roman"/>
-          <w:color w:val="202122"/>
-          <w:sz w:val="24"/>
-          <w:szCs w:val="24"/>
-          <w:shd w:val="clear" w:color="auto" w:fill="FFFFFF"/>
-        </w:rPr>
-        <w:t>messages.length</w:t>
-      </w:r>
-      <w:proofErr w:type="spellEnd"/>
-      <w:proofErr w:type="gramEnd"/>
-      <w:r>
-        <w:rPr>
-          <w:rFonts w:ascii="Times New Roman" w:hAnsi="Times New Roman"/>
-          <w:color w:val="202122"/>
-          <w:sz w:val="24"/>
-          <w:szCs w:val="24"/>
-          <w:shd w:val="clear" w:color="auto" w:fill="FFFFFF"/>
-        </w:rPr>
-        <w:t xml:space="preserve"> &gt; 0 &amp;&amp; !</w:t>
-      </w:r>
-      <w:proofErr w:type="spellStart"/>
-      <w:r>
-        <w:rPr>
-          <w:rFonts w:ascii="Times New Roman" w:hAnsi="Times New Roman"/>
-          <w:color w:val="202122"/>
-          <w:sz w:val="24"/>
-          <w:szCs w:val="24"/>
-          <w:shd w:val="clear" w:color="auto" w:fill="FFFFFF"/>
-        </w:rPr>
-        <w:t>isLogin</w:t>
-      </w:r>
-      <w:proofErr w:type="spellEnd"/>
-      <w:r>
-        <w:rPr>
-          <w:rFonts w:ascii="Times New Roman" w:hAnsi="Times New Roman"/>
-          <w:color w:val="202122"/>
-          <w:sz w:val="24"/>
-          <w:szCs w:val="24"/>
-          <w:shd w:val="clear" w:color="auto" w:fill="FFFFFF"/>
-        </w:rPr>
-        <w:t>?</w:t>
+        <w:t>&lt;h1&gt;Hello!&lt;/h1&gt;</w:t>
+      </w:r>
+    </w:p>
+    <w:p>
+      <w:pPr>
+        <w:spacing w:line="276" w:lineRule="auto"/>
+        <w:ind w:left="360"/>
+        <w:jc w:val="both"/>
+        <w:rPr>
+          <w:rFonts w:ascii="Times New Roman" w:hAnsi="Times New Roman"/>
+          <w:color w:val="202122"/>
+          <w:sz w:val="24"/>
+          <w:szCs w:val="24"/>
+          <w:shd w:val="clear" w:color="auto" w:fill="FFFFFF"/>
+        </w:rPr>
+      </w:pPr>
+      <w:r>
+        <w:rPr>
+          <w:rFonts w:ascii="Times New Roman" w:hAnsi="Times New Roman"/>
+          <w:color w:val="202122"/>
+          <w:sz w:val="24"/>
+          <w:szCs w:val="24"/>
+          <w:shd w:val="clear" w:color="auto" w:fill="FFFFFF"/>
+        </w:rPr>
+        <w:t>{messages.length &gt; 0 &amp;&amp; !isLogin?</w:t>
       </w:r>
     </w:p>
     <w:p>
@@ -9426,31 +7526,7 @@
           <w:szCs w:val="24"/>
           <w:shd w:val="clear" w:color="auto" w:fill="FFFFFF"/>
         </w:rPr>
-        <w:t>You have {</w:t>
-      </w:r>
-      <w:proofErr w:type="spellStart"/>
-      <w:proofErr w:type="gramStart"/>
-      <w:r>
-        <w:rPr>
-          <w:rFonts w:ascii="Times New Roman" w:hAnsi="Times New Roman"/>
-          <w:color w:val="202122"/>
-          <w:sz w:val="24"/>
-          <w:szCs w:val="24"/>
-          <w:shd w:val="clear" w:color="auto" w:fill="FFFFFF"/>
-        </w:rPr>
-        <w:t>messages.length</w:t>
-      </w:r>
-      <w:proofErr w:type="spellEnd"/>
-      <w:proofErr w:type="gramEnd"/>
-      <w:r>
-        <w:rPr>
-          <w:rFonts w:ascii="Times New Roman" w:hAnsi="Times New Roman"/>
-          <w:color w:val="202122"/>
-          <w:sz w:val="24"/>
-          <w:szCs w:val="24"/>
-          <w:shd w:val="clear" w:color="auto" w:fill="FFFFFF"/>
-        </w:rPr>
-        <w:t>} unread messages.&lt;/h2&gt;</w:t>
+        <w:t>You have {messages.length} unread messages.&lt;/h2&gt;</w:t>
       </w:r>
       <w:r>
         <w:rPr>
@@ -9495,29 +7571,7 @@
           <w:shd w:val="clear" w:color="auto" w:fill="FFFFFF"/>
         </w:rPr>
         <w:tab/>
-        <w:t xml:space="preserve">&lt;h2&gt;You don't have unread </w:t>
-      </w:r>
-      <w:proofErr w:type="gramStart"/>
-      <w:r>
-        <w:rPr>
-          <w:rFonts w:ascii="Times New Roman" w:hAnsi="Times New Roman"/>
-          <w:color w:val="202122"/>
-          <w:sz w:val="24"/>
-          <w:szCs w:val="24"/>
-          <w:shd w:val="clear" w:color="auto" w:fill="FFFFFF"/>
-        </w:rPr>
-        <w:t>messages.&lt;</w:t>
-      </w:r>
-      <w:proofErr w:type="gramEnd"/>
-      <w:r>
-        <w:rPr>
-          <w:rFonts w:ascii="Times New Roman" w:hAnsi="Times New Roman"/>
-          <w:color w:val="202122"/>
-          <w:sz w:val="24"/>
-          <w:szCs w:val="24"/>
-          <w:shd w:val="clear" w:color="auto" w:fill="FFFFFF"/>
-        </w:rPr>
-        <w:t>/h2</w:t>
+        <w:t>&lt;h2&gt;You don't have unread messages.&lt;/h2</w:t>
       </w:r>
       <w:r>
         <w:rPr>
@@ -9607,29 +7661,7 @@
           <w:szCs w:val="24"/>
           <w:shd w:val="clear" w:color="auto" w:fill="FFFFFF"/>
         </w:rPr>
-        <w:t xml:space="preserve">A component that controls the input elements within the forms on subsequent user input is called Controlled Component, </w:t>
-      </w:r>
-      <w:proofErr w:type="spellStart"/>
-      <w:r>
-        <w:rPr>
-          <w:rFonts w:ascii="Times New Roman" w:hAnsi="Times New Roman"/>
-          <w:color w:val="202122"/>
-          <w:sz w:val="24"/>
-          <w:szCs w:val="24"/>
-          <w:shd w:val="clear" w:color="auto" w:fill="FFFFFF"/>
-        </w:rPr>
-        <w:t>i.e</w:t>
-      </w:r>
-      <w:proofErr w:type="spellEnd"/>
-      <w:r>
-        <w:rPr>
-          <w:rFonts w:ascii="Times New Roman" w:hAnsi="Times New Roman"/>
-          <w:color w:val="202122"/>
-          <w:sz w:val="24"/>
-          <w:szCs w:val="24"/>
-          <w:shd w:val="clear" w:color="auto" w:fill="FFFFFF"/>
-        </w:rPr>
-        <w:t>, every state mutation will have an associated handler function.</w:t>
+        <w:t>A component that controls the input elements within the forms on subsequent user input is called Controlled Component, i.e, every state mutation will have an associated handler function.</w:t>
       </w:r>
     </w:p>
     <w:p>
@@ -9662,45 +7694,22 @@
           <w:szCs w:val="24"/>
           <w:shd w:val="clear" w:color="auto" w:fill="FFFFFF"/>
         </w:rPr>
-        <w:t xml:space="preserve">For example, to write all the names in uppercase letters, we use </w:t>
-      </w:r>
-      <w:proofErr w:type="spellStart"/>
-      <w:r>
-        <w:rPr>
-          <w:rFonts w:ascii="Times New Roman" w:hAnsi="Times New Roman"/>
-          <w:color w:val="202122"/>
-          <w:sz w:val="24"/>
-          <w:szCs w:val="24"/>
-          <w:shd w:val="clear" w:color="auto" w:fill="FFFFFF"/>
-        </w:rPr>
-        <w:t>handleChange</w:t>
-      </w:r>
-      <w:proofErr w:type="spellEnd"/>
-      <w:r>
-        <w:rPr>
-          <w:rFonts w:ascii="Times New Roman" w:hAnsi="Times New Roman"/>
-          <w:color w:val="202122"/>
-          <w:sz w:val="24"/>
-          <w:szCs w:val="24"/>
-          <w:shd w:val="clear" w:color="auto" w:fill="FFFFFF"/>
-        </w:rPr>
-        <w:t xml:space="preserve"> as below,</w:t>
-      </w:r>
-    </w:p>
-    <w:p>
-      <w:pPr>
-        <w:spacing w:line="276" w:lineRule="auto"/>
-        <w:ind w:left="360"/>
-        <w:jc w:val="both"/>
-        <w:rPr>
-          <w:rFonts w:ascii="Times New Roman" w:hAnsi="Times New Roman"/>
-          <w:color w:val="202122"/>
-          <w:sz w:val="24"/>
-          <w:szCs w:val="24"/>
-          <w:shd w:val="clear" w:color="auto" w:fill="FFFFFF"/>
-        </w:rPr>
-      </w:pPr>
-      <w:proofErr w:type="spellStart"/>
+        <w:t>For example, to write all the names in uppercase letters, we use handleChange as below,</w:t>
+      </w:r>
+    </w:p>
+    <w:p>
+      <w:pPr>
+        <w:spacing w:line="276" w:lineRule="auto"/>
+        <w:ind w:left="360"/>
+        <w:jc w:val="both"/>
+        <w:rPr>
+          <w:rFonts w:ascii="Times New Roman" w:hAnsi="Times New Roman"/>
+          <w:color w:val="202122"/>
+          <w:sz w:val="24"/>
+          <w:szCs w:val="24"/>
+          <w:shd w:val="clear" w:color="auto" w:fill="FFFFFF"/>
+        </w:rPr>
+      </w:pPr>
       <w:r>
         <w:rPr>
           <w:rFonts w:ascii="Times New Roman" w:hAnsi="Times New Roman"/>
@@ -9710,18 +7719,7 @@
           <w:shd w:val="clear" w:color="auto" w:fill="FFFFFF"/>
         </w:rPr>
         <w:lastRenderedPageBreak/>
-        <w:t>handleChange</w:t>
-      </w:r>
-      <w:proofErr w:type="spellEnd"/>
-      <w:r>
-        <w:rPr>
-          <w:rFonts w:ascii="Times New Roman" w:hAnsi="Times New Roman"/>
-          <w:color w:val="202122"/>
-          <w:sz w:val="24"/>
-          <w:szCs w:val="24"/>
-          <w:shd w:val="clear" w:color="auto" w:fill="FFFFFF"/>
-        </w:rPr>
-        <w:t>(event) {</w:t>
+        <w:t>handleChange(event) {</w:t>
       </w:r>
     </w:p>
     <w:p>
@@ -9746,52 +7744,7 @@
           <w:shd w:val="clear" w:color="auto" w:fill="FFFFFF"/>
         </w:rPr>
         <w:tab/>
-      </w:r>
-      <w:proofErr w:type="spellStart"/>
-      <w:proofErr w:type="gramStart"/>
-      <w:r>
-        <w:rPr>
-          <w:rFonts w:ascii="Times New Roman" w:hAnsi="Times New Roman"/>
-          <w:color w:val="202122"/>
-          <w:sz w:val="24"/>
-          <w:szCs w:val="24"/>
-          <w:shd w:val="clear" w:color="auto" w:fill="FFFFFF"/>
-        </w:rPr>
-        <w:t>this.setState</w:t>
-      </w:r>
-      <w:proofErr w:type="spellEnd"/>
-      <w:proofErr w:type="gramEnd"/>
-      <w:r>
-        <w:rPr>
-          <w:rFonts w:ascii="Times New Roman" w:hAnsi="Times New Roman"/>
-          <w:color w:val="202122"/>
-          <w:sz w:val="24"/>
-          <w:szCs w:val="24"/>
-          <w:shd w:val="clear" w:color="auto" w:fill="FFFFFF"/>
-        </w:rPr>
-        <w:t xml:space="preserve">({value: </w:t>
-      </w:r>
-      <w:proofErr w:type="spellStart"/>
-      <w:r>
-        <w:rPr>
-          <w:rFonts w:ascii="Times New Roman" w:hAnsi="Times New Roman"/>
-          <w:color w:val="202122"/>
-          <w:sz w:val="24"/>
-          <w:szCs w:val="24"/>
-          <w:shd w:val="clear" w:color="auto" w:fill="FFFFFF"/>
-        </w:rPr>
-        <w:t>event.target.value.toUpperCase</w:t>
-      </w:r>
-      <w:proofErr w:type="spellEnd"/>
-      <w:r>
-        <w:rPr>
-          <w:rFonts w:ascii="Times New Roman" w:hAnsi="Times New Roman"/>
-          <w:color w:val="202122"/>
-          <w:sz w:val="24"/>
-          <w:szCs w:val="24"/>
-          <w:shd w:val="clear" w:color="auto" w:fill="FFFFFF"/>
-        </w:rPr>
-        <w:t>()})</w:t>
+        <w:t>this.setState({value: event.target.value.toUpperCase()})</w:t>
       </w:r>
     </w:p>
     <w:p>
@@ -9885,145 +7838,31 @@
           <w:szCs w:val="24"/>
           <w:shd w:val="clear" w:color="auto" w:fill="FFFFFF"/>
         </w:rPr>
-        <w:t xml:space="preserve">A higher-order component (HOC) is a function that takes a component and returns a new component. Basically, it's a pattern that is derived from </w:t>
-      </w:r>
-      <w:proofErr w:type="spellStart"/>
-      <w:r>
-        <w:rPr>
-          <w:rFonts w:ascii="Times New Roman" w:hAnsi="Times New Roman"/>
-          <w:color w:val="202122"/>
-          <w:sz w:val="24"/>
-          <w:szCs w:val="24"/>
-          <w:shd w:val="clear" w:color="auto" w:fill="FFFFFF"/>
-        </w:rPr>
-        <w:t>React's</w:t>
-      </w:r>
-      <w:proofErr w:type="spellEnd"/>
-      <w:r>
-        <w:rPr>
-          <w:rFonts w:ascii="Times New Roman" w:hAnsi="Times New Roman"/>
-          <w:color w:val="202122"/>
-          <w:sz w:val="24"/>
-          <w:szCs w:val="24"/>
-          <w:shd w:val="clear" w:color="auto" w:fill="FFFFFF"/>
-        </w:rPr>
-        <w:t xml:space="preserve"> compositional </w:t>
-      </w:r>
-      <w:proofErr w:type="spellStart"/>
-      <w:proofErr w:type="gramStart"/>
-      <w:r>
-        <w:rPr>
-          <w:rFonts w:ascii="Times New Roman" w:hAnsi="Times New Roman"/>
-          <w:color w:val="202122"/>
-          <w:sz w:val="24"/>
-          <w:szCs w:val="24"/>
-          <w:shd w:val="clear" w:color="auto" w:fill="FFFFFF"/>
-        </w:rPr>
-        <w:t>nature.We</w:t>
-      </w:r>
-      <w:proofErr w:type="spellEnd"/>
-      <w:proofErr w:type="gramEnd"/>
-      <w:r>
-        <w:rPr>
-          <w:rFonts w:ascii="Times New Roman" w:hAnsi="Times New Roman"/>
-          <w:color w:val="202122"/>
-          <w:sz w:val="24"/>
-          <w:szCs w:val="24"/>
-          <w:shd w:val="clear" w:color="auto" w:fill="FFFFFF"/>
-        </w:rPr>
-        <w:t xml:space="preserve"> call them pure components because they can accept any dynamically provided child component but they won't modify or copy any behavior from their input components.</w:t>
-      </w:r>
-    </w:p>
-    <w:p>
-      <w:pPr>
-        <w:spacing w:line="276" w:lineRule="auto"/>
-        <w:ind w:left="360"/>
-        <w:jc w:val="both"/>
-        <w:rPr>
-          <w:rFonts w:ascii="Times New Roman" w:hAnsi="Times New Roman"/>
-          <w:color w:val="202122"/>
-          <w:sz w:val="24"/>
-          <w:szCs w:val="24"/>
-          <w:shd w:val="clear" w:color="auto" w:fill="FFFFFF"/>
-        </w:rPr>
-      </w:pPr>
-      <w:r>
-        <w:rPr>
-          <w:rFonts w:ascii="Times New Roman" w:hAnsi="Times New Roman"/>
-          <w:color w:val="202122"/>
-          <w:sz w:val="24"/>
-          <w:szCs w:val="24"/>
-          <w:shd w:val="clear" w:color="auto" w:fill="FFFFFF"/>
-        </w:rPr>
-        <w:t xml:space="preserve">const </w:t>
-      </w:r>
-      <w:proofErr w:type="spellStart"/>
-      <w:r>
-        <w:rPr>
-          <w:rFonts w:ascii="Times New Roman" w:hAnsi="Times New Roman"/>
-          <w:color w:val="202122"/>
-          <w:sz w:val="24"/>
-          <w:szCs w:val="24"/>
-          <w:shd w:val="clear" w:color="auto" w:fill="FFFFFF"/>
-        </w:rPr>
-        <w:t>EnhancedComponent</w:t>
-      </w:r>
-      <w:proofErr w:type="spellEnd"/>
-      <w:r>
-        <w:rPr>
-          <w:rFonts w:ascii="Times New Roman" w:hAnsi="Times New Roman"/>
-          <w:color w:val="202122"/>
-          <w:sz w:val="24"/>
-          <w:szCs w:val="24"/>
-          <w:shd w:val="clear" w:color="auto" w:fill="FFFFFF"/>
-        </w:rPr>
-        <w:t xml:space="preserve"> = </w:t>
-      </w:r>
-      <w:proofErr w:type="spellStart"/>
-      <w:proofErr w:type="gramStart"/>
-      <w:r>
-        <w:rPr>
-          <w:rFonts w:ascii="Times New Roman" w:hAnsi="Times New Roman"/>
-          <w:color w:val="202122"/>
-          <w:sz w:val="24"/>
-          <w:szCs w:val="24"/>
-          <w:shd w:val="clear" w:color="auto" w:fill="FFFFFF"/>
-        </w:rPr>
-        <w:t>higherOrderComponent</w:t>
-      </w:r>
-      <w:proofErr w:type="spellEnd"/>
-      <w:r>
-        <w:rPr>
-          <w:rFonts w:ascii="Times New Roman" w:hAnsi="Times New Roman"/>
-          <w:color w:val="202122"/>
-          <w:sz w:val="24"/>
-          <w:szCs w:val="24"/>
-          <w:shd w:val="clear" w:color="auto" w:fill="FFFFFF"/>
-        </w:rPr>
-        <w:t>(</w:t>
-      </w:r>
-      <w:proofErr w:type="spellStart"/>
-      <w:proofErr w:type="gramEnd"/>
-      <w:r>
-        <w:rPr>
-          <w:rFonts w:ascii="Times New Roman" w:hAnsi="Times New Roman"/>
-          <w:color w:val="202122"/>
-          <w:sz w:val="24"/>
-          <w:szCs w:val="24"/>
-          <w:shd w:val="clear" w:color="auto" w:fill="FFFFFF"/>
-        </w:rPr>
-        <w:t>WrappedComponent</w:t>
-      </w:r>
-      <w:proofErr w:type="spellEnd"/>
-      <w:r>
-        <w:rPr>
-          <w:rFonts w:ascii="Times New Roman" w:hAnsi="Times New Roman"/>
-          <w:color w:val="202122"/>
-          <w:sz w:val="24"/>
-          <w:szCs w:val="24"/>
-          <w:shd w:val="clear" w:color="auto" w:fill="FFFFFF"/>
-        </w:rPr>
-        <w:t>)</w:t>
+        <w:t>A higher-order component (HOC) is a function that takes a component and returns a new component. Basically, it's a pattern that is derived from React's compositional nature.We call them pure components because they can accept any dynamically provided child component but they won't modify or copy any behavior from their input components.</w:t>
+      </w:r>
+    </w:p>
+    <w:p>
+      <w:pPr>
+        <w:spacing w:line="276" w:lineRule="auto"/>
+        <w:ind w:left="360"/>
+        <w:jc w:val="both"/>
+        <w:rPr>
+          <w:rFonts w:ascii="Times New Roman" w:hAnsi="Times New Roman"/>
+          <w:color w:val="202122"/>
+          <w:sz w:val="24"/>
+          <w:szCs w:val="24"/>
+          <w:shd w:val="clear" w:color="auto" w:fill="FFFFFF"/>
+        </w:rPr>
+      </w:pPr>
+      <w:r>
+        <w:rPr>
+          <w:rFonts w:ascii="Times New Roman" w:hAnsi="Times New Roman"/>
+          <w:color w:val="202122"/>
+          <w:sz w:val="24"/>
+          <w:szCs w:val="24"/>
+          <w:shd w:val="clear" w:color="auto" w:fill="FFFFFF"/>
+        </w:rPr>
+        <w:t>const EnhancedComponent = higherOrderComponent(WrappedComponent)</w:t>
       </w:r>
     </w:p>
     <w:p>
@@ -10163,51 +8002,7 @@
           <w:szCs w:val="24"/>
           <w:shd w:val="clear" w:color="auto" w:fill="FFFFFF"/>
         </w:rPr>
-        <w:t xml:space="preserve">When a component's props or state change, </w:t>
-      </w:r>
-      <w:proofErr w:type="gramStart"/>
-      <w:r>
-        <w:rPr>
-          <w:rFonts w:ascii="Times New Roman" w:hAnsi="Times New Roman"/>
-          <w:color w:val="202122"/>
-          <w:sz w:val="24"/>
-          <w:szCs w:val="24"/>
-          <w:shd w:val="clear" w:color="auto" w:fill="FFFFFF"/>
-        </w:rPr>
-        <w:t>React</w:t>
-      </w:r>
-      <w:proofErr w:type="gramEnd"/>
-      <w:r>
-        <w:rPr>
-          <w:rFonts w:ascii="Times New Roman" w:hAnsi="Times New Roman"/>
-          <w:color w:val="202122"/>
-          <w:sz w:val="24"/>
-          <w:szCs w:val="24"/>
-          <w:shd w:val="clear" w:color="auto" w:fill="FFFFFF"/>
-        </w:rPr>
-        <w:t xml:space="preserve"> decides whether an actual DOM update is necessary by comparing the newly returned element with the previously rendered one. When they are not equal, </w:t>
-      </w:r>
-      <w:proofErr w:type="gramStart"/>
-      <w:r>
-        <w:rPr>
-          <w:rFonts w:ascii="Times New Roman" w:hAnsi="Times New Roman"/>
-          <w:color w:val="202122"/>
-          <w:sz w:val="24"/>
-          <w:szCs w:val="24"/>
-          <w:shd w:val="clear" w:color="auto" w:fill="FFFFFF"/>
-        </w:rPr>
-        <w:t>React</w:t>
-      </w:r>
-      <w:proofErr w:type="gramEnd"/>
-      <w:r>
-        <w:rPr>
-          <w:rFonts w:ascii="Times New Roman" w:hAnsi="Times New Roman"/>
-          <w:color w:val="202122"/>
-          <w:sz w:val="24"/>
-          <w:szCs w:val="24"/>
-          <w:shd w:val="clear" w:color="auto" w:fill="FFFFFF"/>
-        </w:rPr>
-        <w:t xml:space="preserve"> will update the DOM. This process is called reconciliation.</w:t>
+        <w:t>When a component's props or state change, React decides whether an actual DOM update is necessary by comparing the newly returned element with the previously rendered one. When they are not equal, React will update the DOM. This process is called reconciliation.</w:t>
       </w:r>
     </w:p>
     <w:p>
@@ -10277,51 +8072,7 @@
           <w:szCs w:val="24"/>
           <w:shd w:val="clear" w:color="auto" w:fill="FFFFFF"/>
         </w:rPr>
-        <w:t xml:space="preserve">If the </w:t>
-      </w:r>
-      <w:proofErr w:type="spellStart"/>
-      <w:r>
-        <w:rPr>
-          <w:rFonts w:ascii="Times New Roman" w:hAnsi="Times New Roman"/>
-          <w:color w:val="202122"/>
-          <w:sz w:val="24"/>
-          <w:szCs w:val="24"/>
-          <w:shd w:val="clear" w:color="auto" w:fill="FFFFFF"/>
-        </w:rPr>
-        <w:t>behaviour</w:t>
-      </w:r>
-      <w:proofErr w:type="spellEnd"/>
-      <w:r>
-        <w:rPr>
-          <w:rFonts w:ascii="Times New Roman" w:hAnsi="Times New Roman"/>
-          <w:color w:val="202122"/>
-          <w:sz w:val="24"/>
-          <w:szCs w:val="24"/>
-          <w:shd w:val="clear" w:color="auto" w:fill="FFFFFF"/>
-        </w:rPr>
-        <w:t xml:space="preserve"> of a component is independent of its </w:t>
-      </w:r>
-      <w:proofErr w:type="gramStart"/>
-      <w:r>
-        <w:rPr>
-          <w:rFonts w:ascii="Times New Roman" w:hAnsi="Times New Roman"/>
-          <w:color w:val="202122"/>
-          <w:sz w:val="24"/>
-          <w:szCs w:val="24"/>
-          <w:shd w:val="clear" w:color="auto" w:fill="FFFFFF"/>
-        </w:rPr>
-        <w:t>state</w:t>
-      </w:r>
-      <w:proofErr w:type="gramEnd"/>
-      <w:r>
-        <w:rPr>
-          <w:rFonts w:ascii="Times New Roman" w:hAnsi="Times New Roman"/>
-          <w:color w:val="202122"/>
-          <w:sz w:val="24"/>
-          <w:szCs w:val="24"/>
-          <w:shd w:val="clear" w:color="auto" w:fill="FFFFFF"/>
-        </w:rPr>
-        <w:t xml:space="preserve"> then it can be a stateless component. You can use either a function or a class for creating stateless components. But unless you need to use a lifecycle hook in your components, you should go for function components.</w:t>
+        <w:t>If the behaviour of a component is independent of its state then it can be a stateless component. You can use either a function or a class for creating stateless components. But unless you need to use a lifecycle hook in your components, you should go for function components.</w:t>
       </w:r>
     </w:p>
     <w:p>
@@ -10391,51 +8142,7 @@
           <w:szCs w:val="24"/>
           <w:shd w:val="clear" w:color="auto" w:fill="FFFFFF"/>
         </w:rPr>
-        <w:t xml:space="preserve">If the </w:t>
-      </w:r>
-      <w:proofErr w:type="spellStart"/>
-      <w:r>
-        <w:rPr>
-          <w:rFonts w:ascii="Times New Roman" w:hAnsi="Times New Roman"/>
-          <w:color w:val="202122"/>
-          <w:sz w:val="24"/>
-          <w:szCs w:val="24"/>
-          <w:shd w:val="clear" w:color="auto" w:fill="FFFFFF"/>
-        </w:rPr>
-        <w:t>behaviour</w:t>
-      </w:r>
-      <w:proofErr w:type="spellEnd"/>
-      <w:r>
-        <w:rPr>
-          <w:rFonts w:ascii="Times New Roman" w:hAnsi="Times New Roman"/>
-          <w:color w:val="202122"/>
-          <w:sz w:val="24"/>
-          <w:szCs w:val="24"/>
-          <w:shd w:val="clear" w:color="auto" w:fill="FFFFFF"/>
-        </w:rPr>
-        <w:t xml:space="preserve"> of a component is dependent on the state of the </w:t>
-      </w:r>
-      <w:proofErr w:type="gramStart"/>
-      <w:r>
-        <w:rPr>
-          <w:rFonts w:ascii="Times New Roman" w:hAnsi="Times New Roman"/>
-          <w:color w:val="202122"/>
-          <w:sz w:val="24"/>
-          <w:szCs w:val="24"/>
-          <w:shd w:val="clear" w:color="auto" w:fill="FFFFFF"/>
-        </w:rPr>
-        <w:t>component</w:t>
-      </w:r>
-      <w:proofErr w:type="gramEnd"/>
-      <w:r>
-        <w:rPr>
-          <w:rFonts w:ascii="Times New Roman" w:hAnsi="Times New Roman"/>
-          <w:color w:val="202122"/>
-          <w:sz w:val="24"/>
-          <w:szCs w:val="24"/>
-          <w:shd w:val="clear" w:color="auto" w:fill="FFFFFF"/>
-        </w:rPr>
-        <w:t xml:space="preserve"> then it can be termed as stateful component. These stateful components are always class components and have a state that gets initialized in the constructor.</w:t>
+        <w:t>If the behaviour of a component is dependent on the state of the component then it can be termed as stateful component. These stateful components are always class components and have a state that gets initialized in the constructor.</w:t>
       </w:r>
     </w:p>
     <w:p>
@@ -10506,51 +8213,7 @@
           <w:szCs w:val="24"/>
           <w:shd w:val="clear" w:color="auto" w:fill="FFFFFF"/>
         </w:rPr>
-        <w:t xml:space="preserve">The effect hook called </w:t>
-      </w:r>
-      <w:proofErr w:type="spellStart"/>
-      <w:r>
-        <w:rPr>
-          <w:rFonts w:ascii="Times New Roman" w:hAnsi="Times New Roman"/>
-          <w:color w:val="202122"/>
-          <w:sz w:val="24"/>
-          <w:szCs w:val="24"/>
-          <w:shd w:val="clear" w:color="auto" w:fill="FFFFFF"/>
-        </w:rPr>
-        <w:t>useEffect</w:t>
-      </w:r>
-      <w:proofErr w:type="spellEnd"/>
-      <w:r>
-        <w:rPr>
-          <w:rFonts w:ascii="Times New Roman" w:hAnsi="Times New Roman"/>
-          <w:color w:val="202122"/>
-          <w:sz w:val="24"/>
-          <w:szCs w:val="24"/>
-          <w:shd w:val="clear" w:color="auto" w:fill="FFFFFF"/>
-        </w:rPr>
-        <w:t xml:space="preserve"> is used to fetch the data with </w:t>
-      </w:r>
-      <w:proofErr w:type="spellStart"/>
-      <w:r>
-        <w:rPr>
-          <w:rFonts w:ascii="Times New Roman" w:hAnsi="Times New Roman"/>
-          <w:color w:val="202122"/>
-          <w:sz w:val="24"/>
-          <w:szCs w:val="24"/>
-          <w:shd w:val="clear" w:color="auto" w:fill="FFFFFF"/>
-        </w:rPr>
-        <w:t>axios</w:t>
-      </w:r>
-      <w:proofErr w:type="spellEnd"/>
-      <w:r>
-        <w:rPr>
-          <w:rFonts w:ascii="Times New Roman" w:hAnsi="Times New Roman"/>
-          <w:color w:val="202122"/>
-          <w:sz w:val="24"/>
-          <w:szCs w:val="24"/>
-          <w:shd w:val="clear" w:color="auto" w:fill="FFFFFF"/>
-        </w:rPr>
-        <w:t xml:space="preserve"> from the API and to set the data in the local state of the component with the state hook’s update function.</w:t>
+        <w:t>The effect hook called useEffect is used to fetch the data with axios from the API and to set the data in the local state of the component with the state hook’s update function.</w:t>
       </w:r>
     </w:p>
     <w:p>
@@ -10971,75 +8634,7 @@
           <w:shd w:val="clear" w:color="auto" w:fill="FFFFFF"/>
         </w:rPr>
         <w:lastRenderedPageBreak/>
-        <w:t xml:space="preserve">It is possible to listen to the resize event in </w:t>
-      </w:r>
-      <w:proofErr w:type="spellStart"/>
-      <w:proofErr w:type="gramStart"/>
-      <w:r>
-        <w:rPr>
-          <w:rFonts w:ascii="Times New Roman" w:hAnsi="Times New Roman"/>
-          <w:color w:val="202122"/>
-          <w:sz w:val="24"/>
-          <w:szCs w:val="24"/>
-          <w:shd w:val="clear" w:color="auto" w:fill="FFFFFF"/>
-        </w:rPr>
-        <w:t>componentDidMount</w:t>
-      </w:r>
-      <w:proofErr w:type="spellEnd"/>
-      <w:r>
-        <w:rPr>
-          <w:rFonts w:ascii="Times New Roman" w:hAnsi="Times New Roman"/>
-          <w:color w:val="202122"/>
-          <w:sz w:val="24"/>
-          <w:szCs w:val="24"/>
-          <w:shd w:val="clear" w:color="auto" w:fill="FFFFFF"/>
-        </w:rPr>
-        <w:t>(</w:t>
-      </w:r>
-      <w:proofErr w:type="gramEnd"/>
-      <w:r>
-        <w:rPr>
-          <w:rFonts w:ascii="Times New Roman" w:hAnsi="Times New Roman"/>
-          <w:color w:val="202122"/>
-          <w:sz w:val="24"/>
-          <w:szCs w:val="24"/>
-          <w:shd w:val="clear" w:color="auto" w:fill="FFFFFF"/>
-        </w:rPr>
-        <w:t xml:space="preserve">) and then update the width and height dimensions. It requires the removal of the event listener in the </w:t>
-      </w:r>
-      <w:proofErr w:type="spellStart"/>
-      <w:proofErr w:type="gramStart"/>
-      <w:r>
-        <w:rPr>
-          <w:rFonts w:ascii="Times New Roman" w:hAnsi="Times New Roman"/>
-          <w:color w:val="202122"/>
-          <w:sz w:val="24"/>
-          <w:szCs w:val="24"/>
-          <w:shd w:val="clear" w:color="auto" w:fill="FFFFFF"/>
-        </w:rPr>
-        <w:t>componentWillUnmount</w:t>
-      </w:r>
-      <w:proofErr w:type="spellEnd"/>
-      <w:r>
-        <w:rPr>
-          <w:rFonts w:ascii="Times New Roman" w:hAnsi="Times New Roman"/>
-          <w:color w:val="202122"/>
-          <w:sz w:val="24"/>
-          <w:szCs w:val="24"/>
-          <w:shd w:val="clear" w:color="auto" w:fill="FFFFFF"/>
-        </w:rPr>
-        <w:t>(</w:t>
-      </w:r>
-      <w:proofErr w:type="gramEnd"/>
-      <w:r>
-        <w:rPr>
-          <w:rFonts w:ascii="Times New Roman" w:hAnsi="Times New Roman"/>
-          <w:color w:val="202122"/>
-          <w:sz w:val="24"/>
-          <w:szCs w:val="24"/>
-          <w:shd w:val="clear" w:color="auto" w:fill="FFFFFF"/>
-        </w:rPr>
-        <w:t>) method.</w:t>
+        <w:t>It is possible to listen to the resize event in componentDidMount() and then update the width and height dimensions. It requires the removal of the event listener in the componentWillUnmount() method.</w:t>
       </w:r>
     </w:p>
     <w:p>
@@ -11137,22 +8732,8 @@
           <w:szCs w:val="24"/>
           <w:shd w:val="clear" w:color="auto" w:fill="FFFFFF"/>
         </w:rPr>
-        <w:t xml:space="preserve">To initialize local state by assigning object to </w:t>
-      </w:r>
-      <w:proofErr w:type="spellStart"/>
-      <w:proofErr w:type="gramStart"/>
-      <w:r>
-        <w:rPr>
-          <w:rFonts w:ascii="Times New Roman" w:hAnsi="Times New Roman"/>
-          <w:color w:val="202122"/>
-          <w:sz w:val="24"/>
-          <w:szCs w:val="24"/>
-          <w:shd w:val="clear" w:color="auto" w:fill="FFFFFF"/>
-        </w:rPr>
-        <w:t>this.state</w:t>
-      </w:r>
-      <w:proofErr w:type="spellEnd"/>
-      <w:proofErr w:type="gramEnd"/>
+        <w:t>To initialize local state by assigning object to this.state</w:t>
+      </w:r>
     </w:p>
     <w:p>
       <w:pPr>
@@ -11179,29 +8760,7 @@
           <w:szCs w:val="24"/>
           <w:shd w:val="clear" w:color="auto" w:fill="FFFFFF"/>
         </w:rPr>
-        <w:t xml:space="preserve">For binding event handler methods to the instance </w:t>
-      </w:r>
-      <w:proofErr w:type="gramStart"/>
-      <w:r>
-        <w:rPr>
-          <w:rFonts w:ascii="Times New Roman" w:hAnsi="Times New Roman"/>
-          <w:color w:val="202122"/>
-          <w:sz w:val="24"/>
-          <w:szCs w:val="24"/>
-          <w:shd w:val="clear" w:color="auto" w:fill="FFFFFF"/>
-        </w:rPr>
-        <w:t>For</w:t>
-      </w:r>
-      <w:proofErr w:type="gramEnd"/>
-      <w:r>
-        <w:rPr>
-          <w:rFonts w:ascii="Times New Roman" w:hAnsi="Times New Roman"/>
-          <w:color w:val="202122"/>
-          <w:sz w:val="24"/>
-          <w:szCs w:val="24"/>
-          <w:shd w:val="clear" w:color="auto" w:fill="FFFFFF"/>
-        </w:rPr>
-        <w:t xml:space="preserve"> example, the below code covers both the above cases</w:t>
+        <w:t>For binding event handler methods to the instance For example, the below code covers both the above cases</w:t>
       </w:r>
     </w:p>
     <w:p>
@@ -11275,31 +8834,7 @@
           <w:shd w:val="clear" w:color="auto" w:fill="FFFFFF"/>
         </w:rPr>
         <w:tab/>
-        <w:t xml:space="preserve">// Don't call </w:t>
-      </w:r>
-      <w:proofErr w:type="spellStart"/>
-      <w:proofErr w:type="gramStart"/>
-      <w:r>
-        <w:rPr>
-          <w:rFonts w:ascii="Times New Roman" w:hAnsi="Times New Roman"/>
-          <w:color w:val="202122"/>
-          <w:sz w:val="24"/>
-          <w:szCs w:val="24"/>
-          <w:shd w:val="clear" w:color="auto" w:fill="FFFFFF"/>
-        </w:rPr>
-        <w:t>this.setState</w:t>
-      </w:r>
-      <w:proofErr w:type="spellEnd"/>
-      <w:proofErr w:type="gramEnd"/>
-      <w:r>
-        <w:rPr>
-          <w:rFonts w:ascii="Times New Roman" w:hAnsi="Times New Roman"/>
-          <w:color w:val="202122"/>
-          <w:sz w:val="24"/>
-          <w:szCs w:val="24"/>
-          <w:shd w:val="clear" w:color="auto" w:fill="FFFFFF"/>
-        </w:rPr>
-        <w:t>() here!</w:t>
+        <w:t>// Don't call this.setState() here!</w:t>
       </w:r>
     </w:p>
     <w:p>
@@ -11324,30 +8859,7 @@
           <w:shd w:val="clear" w:color="auto" w:fill="FFFFFF"/>
         </w:rPr>
         <w:tab/>
-      </w:r>
-      <w:proofErr w:type="spellStart"/>
-      <w:proofErr w:type="gramStart"/>
-      <w:r>
-        <w:rPr>
-          <w:rFonts w:ascii="Times New Roman" w:hAnsi="Times New Roman"/>
-          <w:color w:val="202122"/>
-          <w:sz w:val="24"/>
-          <w:szCs w:val="24"/>
-          <w:shd w:val="clear" w:color="auto" w:fill="FFFFFF"/>
-        </w:rPr>
-        <w:t>this.state</w:t>
-      </w:r>
-      <w:proofErr w:type="spellEnd"/>
-      <w:proofErr w:type="gramEnd"/>
-      <w:r>
-        <w:rPr>
-          <w:rFonts w:ascii="Times New Roman" w:hAnsi="Times New Roman"/>
-          <w:color w:val="202122"/>
-          <w:sz w:val="24"/>
-          <w:szCs w:val="24"/>
-          <w:shd w:val="clear" w:color="auto" w:fill="FFFFFF"/>
-        </w:rPr>
-        <w:t xml:space="preserve"> = { counter: 0 };</w:t>
+        <w:t>this.state = { counter: 0 };</w:t>
       </w:r>
     </w:p>
     <w:p>
@@ -11372,52 +8884,7 @@
           <w:shd w:val="clear" w:color="auto" w:fill="FFFFFF"/>
         </w:rPr>
         <w:tab/>
-      </w:r>
-      <w:proofErr w:type="spellStart"/>
-      <w:proofErr w:type="gramStart"/>
-      <w:r>
-        <w:rPr>
-          <w:rFonts w:ascii="Times New Roman" w:hAnsi="Times New Roman"/>
-          <w:color w:val="202122"/>
-          <w:sz w:val="24"/>
-          <w:szCs w:val="24"/>
-          <w:shd w:val="clear" w:color="auto" w:fill="FFFFFF"/>
-        </w:rPr>
-        <w:t>this.handleClick</w:t>
-      </w:r>
-      <w:proofErr w:type="spellEnd"/>
-      <w:proofErr w:type="gramEnd"/>
-      <w:r>
-        <w:rPr>
-          <w:rFonts w:ascii="Times New Roman" w:hAnsi="Times New Roman"/>
-          <w:color w:val="202122"/>
-          <w:sz w:val="24"/>
-          <w:szCs w:val="24"/>
-          <w:shd w:val="clear" w:color="auto" w:fill="FFFFFF"/>
-        </w:rPr>
-        <w:t xml:space="preserve"> = </w:t>
-      </w:r>
-      <w:proofErr w:type="spellStart"/>
-      <w:r>
-        <w:rPr>
-          <w:rFonts w:ascii="Times New Roman" w:hAnsi="Times New Roman"/>
-          <w:color w:val="202122"/>
-          <w:sz w:val="24"/>
-          <w:szCs w:val="24"/>
-          <w:shd w:val="clear" w:color="auto" w:fill="FFFFFF"/>
-        </w:rPr>
-        <w:t>this.handleClick.bind</w:t>
-      </w:r>
-      <w:proofErr w:type="spellEnd"/>
-      <w:r>
-        <w:rPr>
-          <w:rFonts w:ascii="Times New Roman" w:hAnsi="Times New Roman"/>
-          <w:color w:val="202122"/>
-          <w:sz w:val="24"/>
-          <w:szCs w:val="24"/>
-          <w:shd w:val="clear" w:color="auto" w:fill="FFFFFF"/>
-        </w:rPr>
-        <w:t>(this);</w:t>
+        <w:t>this.handleClick = this.handleClick.bind(this);</w:t>
       </w:r>
     </w:p>
     <w:p>
@@ -11531,29 +8998,7 @@
           <w:szCs w:val="24"/>
           <w:shd w:val="clear" w:color="auto" w:fill="FFFFFF"/>
         </w:rPr>
-        <w:t xml:space="preserve">component, hooks </w:t>
-      </w:r>
-      <w:proofErr w:type="spellStart"/>
-      <w:r>
-        <w:rPr>
-          <w:rFonts w:ascii="Times New Roman" w:hAnsi="Times New Roman"/>
-          <w:color w:val="202122"/>
-          <w:sz w:val="24"/>
-          <w:szCs w:val="24"/>
-          <w:shd w:val="clear" w:color="auto" w:fill="FFFFFF"/>
-        </w:rPr>
-        <w:t>mustbe</w:t>
-      </w:r>
-      <w:proofErr w:type="spellEnd"/>
-      <w:r>
-        <w:rPr>
-          <w:rFonts w:ascii="Times New Roman" w:hAnsi="Times New Roman"/>
-          <w:color w:val="202122"/>
-          <w:sz w:val="24"/>
-          <w:szCs w:val="24"/>
-          <w:shd w:val="clear" w:color="auto" w:fill="FFFFFF"/>
-        </w:rPr>
-        <w:t xml:space="preserve"> called in the same order every time the component</w:t>
+        <w:t>component, hooks mustbe called in the same order every time the component</w:t>
       </w:r>
       <w:r>
         <w:rPr>
@@ -11830,69 +9275,31 @@
           <w:shd w:val="clear" w:color="auto" w:fill="FFFFFF"/>
         </w:rPr>
         <w:lastRenderedPageBreak/>
-        <w:t xml:space="preserve">What is the purpose of the </w:t>
-      </w:r>
-      <w:proofErr w:type="spellStart"/>
-      <w:r>
-        <w:rPr>
-          <w:rFonts w:ascii="Times New Roman" w:hAnsi="Times New Roman"/>
-          <w:b/>
-          <w:bCs/>
-          <w:color w:val="202122"/>
-          <w:sz w:val="24"/>
-          <w:szCs w:val="24"/>
-          <w:shd w:val="clear" w:color="auto" w:fill="FFFFFF"/>
-        </w:rPr>
-        <w:t>React.Fragment</w:t>
-      </w:r>
-      <w:proofErr w:type="spellEnd"/>
-      <w:r>
-        <w:rPr>
-          <w:rFonts w:ascii="Times New Roman" w:hAnsi="Times New Roman"/>
-          <w:b/>
-          <w:bCs/>
-          <w:color w:val="202122"/>
-          <w:sz w:val="24"/>
-          <w:szCs w:val="24"/>
-          <w:shd w:val="clear" w:color="auto" w:fill="FFFFFF"/>
-        </w:rPr>
-        <w:t xml:space="preserve"> component?</w:t>
-      </w:r>
-    </w:p>
-    <w:p>
-      <w:pPr>
-        <w:spacing w:line="276" w:lineRule="auto"/>
-        <w:ind w:left="360"/>
-        <w:jc w:val="both"/>
-        <w:rPr>
-          <w:rFonts w:ascii="Times New Roman" w:hAnsi="Times New Roman"/>
-          <w:color w:val="202122"/>
-          <w:sz w:val="24"/>
-          <w:szCs w:val="24"/>
-          <w:shd w:val="clear" w:color="auto" w:fill="FFFFFF"/>
-        </w:rPr>
-      </w:pPr>
-      <w:proofErr w:type="spellStart"/>
-      <w:r>
-        <w:rPr>
-          <w:rFonts w:ascii="Times New Roman" w:hAnsi="Times New Roman"/>
-          <w:color w:val="202122"/>
-          <w:sz w:val="24"/>
-          <w:szCs w:val="24"/>
-          <w:shd w:val="clear" w:color="auto" w:fill="FFFFFF"/>
-        </w:rPr>
-        <w:t>React.Fragment</w:t>
-      </w:r>
-      <w:proofErr w:type="spellEnd"/>
-      <w:r>
-        <w:rPr>
-          <w:rFonts w:ascii="Times New Roman" w:hAnsi="Times New Roman"/>
-          <w:color w:val="202122"/>
-          <w:sz w:val="24"/>
-          <w:szCs w:val="24"/>
-          <w:shd w:val="clear" w:color="auto" w:fill="FFFFFF"/>
-        </w:rPr>
-        <w:t xml:space="preserve"> is a built-in component in React that allows you to group multiple</w:t>
+        <w:t>What is the purpose of the React.Fragment component?</w:t>
+      </w:r>
+    </w:p>
+    <w:p>
+      <w:pPr>
+        <w:spacing w:line="276" w:lineRule="auto"/>
+        <w:ind w:left="360"/>
+        <w:jc w:val="both"/>
+        <w:rPr>
+          <w:rFonts w:ascii="Times New Roman" w:hAnsi="Times New Roman"/>
+          <w:color w:val="202122"/>
+          <w:sz w:val="24"/>
+          <w:szCs w:val="24"/>
+          <w:shd w:val="clear" w:color="auto" w:fill="FFFFFF"/>
+        </w:rPr>
+      </w:pPr>
+      <w:r>
+        <w:rPr>
+          <w:rFonts w:ascii="Times New Roman" w:hAnsi="Times New Roman"/>
+          <w:color w:val="202122"/>
+          <w:sz w:val="24"/>
+          <w:szCs w:val="24"/>
+          <w:shd w:val="clear" w:color="auto" w:fill="FFFFFF"/>
+        </w:rPr>
+        <w:t>React.Fragment is a built-in component in React that allows you to group multiple</w:t>
       </w:r>
       <w:r>
         <w:rPr>
@@ -11958,79 +9365,31 @@
           <w:szCs w:val="24"/>
           <w:shd w:val="clear" w:color="auto" w:fill="FFFFFF"/>
         </w:rPr>
-        <w:t xml:space="preserve">What is the </w:t>
-      </w:r>
-      <w:proofErr w:type="spellStart"/>
-      <w:r>
-        <w:rPr>
-          <w:rFonts w:ascii="Times New Roman" w:hAnsi="Times New Roman"/>
-          <w:b/>
-          <w:bCs/>
-          <w:color w:val="202122"/>
-          <w:sz w:val="24"/>
-          <w:szCs w:val="24"/>
-          <w:shd w:val="clear" w:color="auto" w:fill="FFFFFF"/>
-        </w:rPr>
-        <w:t>useReducer</w:t>
-      </w:r>
-      <w:proofErr w:type="spellEnd"/>
-      <w:r>
-        <w:rPr>
-          <w:rFonts w:ascii="Times New Roman" w:hAnsi="Times New Roman"/>
-          <w:b/>
-          <w:bCs/>
-          <w:color w:val="202122"/>
-          <w:sz w:val="24"/>
-          <w:szCs w:val="24"/>
-          <w:shd w:val="clear" w:color="auto" w:fill="FFFFFF"/>
-        </w:rPr>
-        <w:t xml:space="preserve"> hook in React?</w:t>
-      </w:r>
-    </w:p>
-    <w:p>
-      <w:pPr>
-        <w:spacing w:line="276" w:lineRule="auto"/>
-        <w:ind w:left="360"/>
-        <w:jc w:val="both"/>
-        <w:rPr>
-          <w:rFonts w:ascii="Times New Roman" w:hAnsi="Times New Roman"/>
-          <w:color w:val="202122"/>
-          <w:sz w:val="24"/>
-          <w:szCs w:val="24"/>
-          <w:shd w:val="clear" w:color="auto" w:fill="FFFFFF"/>
-        </w:rPr>
-      </w:pPr>
-      <w:r>
-        <w:rPr>
-          <w:rFonts w:ascii="Times New Roman" w:hAnsi="Times New Roman"/>
-          <w:color w:val="202122"/>
-          <w:sz w:val="24"/>
-          <w:szCs w:val="24"/>
-          <w:shd w:val="clear" w:color="auto" w:fill="FFFFFF"/>
-        </w:rPr>
-        <w:t xml:space="preserve">The </w:t>
-      </w:r>
-      <w:proofErr w:type="spellStart"/>
-      <w:r>
-        <w:rPr>
-          <w:rFonts w:ascii="Times New Roman" w:hAnsi="Times New Roman"/>
-          <w:color w:val="202122"/>
-          <w:sz w:val="24"/>
-          <w:szCs w:val="24"/>
-          <w:shd w:val="clear" w:color="auto" w:fill="FFFFFF"/>
-        </w:rPr>
-        <w:t>useReducer</w:t>
-      </w:r>
-      <w:proofErr w:type="spellEnd"/>
-      <w:r>
-        <w:rPr>
-          <w:rFonts w:ascii="Times New Roman" w:hAnsi="Times New Roman"/>
-          <w:color w:val="202122"/>
-          <w:sz w:val="24"/>
-          <w:szCs w:val="24"/>
-          <w:shd w:val="clear" w:color="auto" w:fill="FFFFFF"/>
-        </w:rPr>
-        <w:t xml:space="preserve"> hook is a built-in hook in React that allows you to manage state</w:t>
+        <w:t>What is the useReducer hook in React?</w:t>
+      </w:r>
+    </w:p>
+    <w:p>
+      <w:pPr>
+        <w:spacing w:line="276" w:lineRule="auto"/>
+        <w:ind w:left="360"/>
+        <w:jc w:val="both"/>
+        <w:rPr>
+          <w:rFonts w:ascii="Times New Roman" w:hAnsi="Times New Roman"/>
+          <w:color w:val="202122"/>
+          <w:sz w:val="24"/>
+          <w:szCs w:val="24"/>
+          <w:shd w:val="clear" w:color="auto" w:fill="FFFFFF"/>
+        </w:rPr>
+      </w:pPr>
+      <w:r>
+        <w:rPr>
+          <w:rFonts w:ascii="Times New Roman" w:hAnsi="Times New Roman"/>
+          <w:color w:val="202122"/>
+          <w:sz w:val="24"/>
+          <w:szCs w:val="24"/>
+          <w:shd w:val="clear" w:color="auto" w:fill="FFFFFF"/>
+        </w:rPr>
+        <w:t>The useReducer hook is a built-in hook in React that allows you to manage state</w:t>
       </w:r>
       <w:r>
         <w:rPr>
@@ -12050,29 +9409,7 @@
           <w:szCs w:val="24"/>
           <w:shd w:val="clear" w:color="auto" w:fill="FFFFFF"/>
         </w:rPr>
-        <w:t xml:space="preserve">using a reducer function. It is an alternative to </w:t>
-      </w:r>
-      <w:proofErr w:type="spellStart"/>
-      <w:r>
-        <w:rPr>
-          <w:rFonts w:ascii="Times New Roman" w:hAnsi="Times New Roman"/>
-          <w:color w:val="202122"/>
-          <w:sz w:val="24"/>
-          <w:szCs w:val="24"/>
-          <w:shd w:val="clear" w:color="auto" w:fill="FFFFFF"/>
-        </w:rPr>
-        <w:t>useState</w:t>
-      </w:r>
-      <w:proofErr w:type="spellEnd"/>
-      <w:r>
-        <w:rPr>
-          <w:rFonts w:ascii="Times New Roman" w:hAnsi="Times New Roman"/>
-          <w:color w:val="202122"/>
-          <w:sz w:val="24"/>
-          <w:szCs w:val="24"/>
-          <w:shd w:val="clear" w:color="auto" w:fill="FFFFFF"/>
-        </w:rPr>
-        <w:t xml:space="preserve"> and is useful for managing</w:t>
+        <w:t>using a reducer function. It is an alternative to useState and is useful for managing</w:t>
       </w:r>
       <w:r>
         <w:rPr>
@@ -12093,6 +9430,152 @@
           <w:shd w:val="clear" w:color="auto" w:fill="FFFFFF"/>
         </w:rPr>
         <w:t>more complex state logic or state transitions.</w:t>
+      </w:r>
+    </w:p>
+    <w:p>
+      <w:pPr>
+        <w:spacing w:line="276" w:lineRule="auto"/>
+        <w:ind w:left="360"/>
+        <w:jc w:val="both"/>
+        <w:rPr>
+          <w:rFonts w:ascii="Times New Roman" w:hAnsi="Times New Roman"/>
+          <w:color w:val="202122"/>
+          <w:sz w:val="24"/>
+          <w:szCs w:val="24"/>
+          <w:shd w:val="clear" w:color="auto" w:fill="FFFFFF"/>
+        </w:rPr>
+      </w:pPr>
+    </w:p>
+    <w:p>
+      <w:pPr>
+        <w:pStyle w:val="ListParagraph"/>
+        <w:numPr>
+          <w:ilvl w:val="0"/>
+          <w:numId w:val="1"/>
+        </w:numPr>
+        <w:spacing w:line="276" w:lineRule="auto"/>
+        <w:jc w:val="both"/>
+        <w:rPr>
+          <w:rFonts w:ascii="Times New Roman" w:hAnsi="Times New Roman"/>
+          <w:color w:val="202122"/>
+          <w:sz w:val="24"/>
+          <w:szCs w:val="24"/>
+          <w:shd w:val="clear" w:color="auto" w:fill="FFFFFF"/>
+        </w:rPr>
+      </w:pPr>
+      <w:r>
+        <w:rPr>
+          <w:rFonts w:ascii="Times New Roman" w:hAnsi="Times New Roman"/>
+          <w:color w:val="202122"/>
+          <w:sz w:val="24"/>
+          <w:szCs w:val="24"/>
+          <w:shd w:val="clear" w:color="auto" w:fill="FFFFFF"/>
+        </w:rPr>
+        <w:t>What is the purpose of the componentWillUnmount() method in React class</w:t>
+      </w:r>
+      <w:r>
+        <w:rPr>
+          <w:rFonts w:ascii="Times New Roman" w:hAnsi="Times New Roman"/>
+          <w:color w:val="202122"/>
+          <w:sz w:val="24"/>
+          <w:szCs w:val="24"/>
+          <w:shd w:val="clear" w:color="auto" w:fill="FFFFFF"/>
+        </w:rPr>
+        <w:t xml:space="preserve"> </w:t>
+      </w:r>
+      <w:r>
+        <w:rPr>
+          <w:rFonts w:ascii="Times New Roman" w:hAnsi="Times New Roman"/>
+          <w:color w:val="202122"/>
+          <w:sz w:val="24"/>
+          <w:szCs w:val="24"/>
+          <w:shd w:val="clear" w:color="auto" w:fill="FFFFFF"/>
+        </w:rPr>
+        <w:t>components?</w:t>
+      </w:r>
+    </w:p>
+    <w:p>
+      <w:pPr>
+        <w:spacing w:line="276" w:lineRule="auto"/>
+        <w:ind w:left="360"/>
+        <w:jc w:val="both"/>
+        <w:rPr>
+          <w:rFonts w:ascii="Times New Roman" w:hAnsi="Times New Roman"/>
+          <w:color w:val="202122"/>
+          <w:sz w:val="24"/>
+          <w:szCs w:val="24"/>
+          <w:shd w:val="clear" w:color="auto" w:fill="FFFFFF"/>
+        </w:rPr>
+      </w:pPr>
+      <w:r>
+        <w:rPr>
+          <w:rFonts w:ascii="Times New Roman" w:hAnsi="Times New Roman"/>
+          <w:color w:val="202122"/>
+          <w:sz w:val="24"/>
+          <w:szCs w:val="24"/>
+          <w:shd w:val="clear" w:color="auto" w:fill="FFFFFF"/>
+        </w:rPr>
+        <w:t>The componentWillUnmount() method is a lifecycle method in React class</w:t>
+      </w:r>
+      <w:r>
+        <w:rPr>
+          <w:rFonts w:ascii="Times New Roman" w:hAnsi="Times New Roman"/>
+          <w:color w:val="202122"/>
+          <w:sz w:val="24"/>
+          <w:szCs w:val="24"/>
+          <w:shd w:val="clear" w:color="auto" w:fill="FFFFFF"/>
+        </w:rPr>
+        <w:t xml:space="preserve"> </w:t>
+      </w:r>
+      <w:r>
+        <w:rPr>
+          <w:rFonts w:ascii="Times New Roman" w:hAnsi="Times New Roman"/>
+          <w:color w:val="202122"/>
+          <w:sz w:val="24"/>
+          <w:szCs w:val="24"/>
+          <w:shd w:val="clear" w:color="auto" w:fill="FFFFFF"/>
+        </w:rPr>
+        <w:t>components that is called just before a component is unmounted and removed from</w:t>
+      </w:r>
+      <w:r>
+        <w:rPr>
+          <w:rFonts w:ascii="Times New Roman" w:hAnsi="Times New Roman"/>
+          <w:color w:val="202122"/>
+          <w:sz w:val="24"/>
+          <w:szCs w:val="24"/>
+          <w:shd w:val="clear" w:color="auto" w:fill="FFFFFF"/>
+        </w:rPr>
+        <w:t xml:space="preserve"> </w:t>
+      </w:r>
+      <w:r>
+        <w:rPr>
+          <w:rFonts w:ascii="Times New Roman" w:hAnsi="Times New Roman"/>
+          <w:color w:val="202122"/>
+          <w:sz w:val="24"/>
+          <w:szCs w:val="24"/>
+          <w:shd w:val="clear" w:color="auto" w:fill="FFFFFF"/>
+        </w:rPr>
+        <w:t>the DOM. It allows for performing cleanup tasks such as removing event listeners or</w:t>
+      </w:r>
+      <w:r>
+        <w:rPr>
+          <w:rFonts w:ascii="Times New Roman" w:hAnsi="Times New Roman"/>
+          <w:color w:val="202122"/>
+          <w:sz w:val="24"/>
+          <w:szCs w:val="24"/>
+          <w:shd w:val="clear" w:color="auto" w:fill="FFFFFF"/>
+        </w:rPr>
+        <w:t xml:space="preserve"> </w:t>
+      </w:r>
+      <w:r>
+        <w:rPr>
+          <w:rFonts w:ascii="Times New Roman" w:hAnsi="Times New Roman"/>
+          <w:color w:val="202122"/>
+          <w:sz w:val="24"/>
+          <w:szCs w:val="24"/>
+          <w:shd w:val="clear" w:color="auto" w:fill="FFFFFF"/>
+        </w:rPr>
+        <w:t>cancelling subscriptions.</w:t>
       </w:r>
     </w:p>
     <w:sectPr>

</xml_diff>

<commit_message>
Flux Concept In React
</commit_message>
<xml_diff>
--- a/React_Interview_Question.docx
+++ b/React_Interview_Question.docx
@@ -101,8 +101,22 @@
           <w:szCs w:val="24"/>
           <w:shd w:val="clear" w:color="auto" w:fill="FFFFFF"/>
         </w:rPr>
-        <w:t>Difference between npm&amp;npx ?</w:t>
-      </w:r>
+        <w:t>Difference between npm&amp;</w:t>
+      </w:r>
+      <w:proofErr w:type="gramStart"/>
+      <w:r>
+        <w:rPr>
+          <w:rFonts w:ascii="Times New Roman" w:hAnsi="Times New Roman" w:cs="Times New Roman"/>
+          <w:b/>
+          <w:bCs/>
+          <w:color w:val="202122"/>
+          <w:sz w:val="24"/>
+          <w:szCs w:val="24"/>
+          <w:shd w:val="clear" w:color="auto" w:fill="FFFFFF"/>
+        </w:rPr>
+        <w:t>npx ?</w:t>
+      </w:r>
+      <w:proofErr w:type="gramEnd"/>
     </w:p>
     <w:p>
       <w:pPr>
@@ -821,7 +835,33 @@
           <w:szCs w:val="24"/>
           <w:shd w:val="clear" w:color="auto" w:fill="FFFFFF"/>
         </w:rPr>
-        <w:t>What is Hooks? What are different types of Hooks?</w:t>
+        <w:t xml:space="preserve">What </w:t>
+      </w:r>
+      <w:proofErr w:type="gramStart"/>
+      <w:r>
+        <w:rPr>
+          <w:rFonts w:ascii="Times New Roman" w:hAnsi="Times New Roman" w:cs="Times New Roman"/>
+          <w:b/>
+          <w:bCs/>
+          <w:color w:val="202122"/>
+          <w:sz w:val="24"/>
+          <w:szCs w:val="24"/>
+          <w:shd w:val="clear" w:color="auto" w:fill="FFFFFF"/>
+        </w:rPr>
+        <w:t>is</w:t>
+      </w:r>
+      <w:proofErr w:type="gramEnd"/>
+      <w:r>
+        <w:rPr>
+          <w:rFonts w:ascii="Times New Roman" w:hAnsi="Times New Roman" w:cs="Times New Roman"/>
+          <w:b/>
+          <w:bCs/>
+          <w:color w:val="202122"/>
+          <w:sz w:val="24"/>
+          <w:szCs w:val="24"/>
+          <w:shd w:val="clear" w:color="auto" w:fill="FFFFFF"/>
+        </w:rPr>
+        <w:t xml:space="preserve"> Hooks? What are different types of Hooks?</w:t>
       </w:r>
     </w:p>
     <w:p>
@@ -1090,7 +1130,33 @@
           <w:szCs w:val="24"/>
           <w:shd w:val="clear" w:color="auto" w:fill="FFFFFF"/>
         </w:rPr>
-        <w:t>What does setState() method do?</w:t>
+        <w:t xml:space="preserve">What does </w:t>
+      </w:r>
+      <w:proofErr w:type="gramStart"/>
+      <w:r>
+        <w:rPr>
+          <w:rFonts w:ascii="Times New Roman" w:hAnsi="Times New Roman" w:cs="Times New Roman"/>
+          <w:b/>
+          <w:bCs/>
+          <w:color w:val="202122"/>
+          <w:sz w:val="24"/>
+          <w:szCs w:val="24"/>
+          <w:shd w:val="clear" w:color="auto" w:fill="FFFFFF"/>
+        </w:rPr>
+        <w:t>setState(</w:t>
+      </w:r>
+      <w:proofErr w:type="gramEnd"/>
+      <w:r>
+        <w:rPr>
+          <w:rFonts w:ascii="Times New Roman" w:hAnsi="Times New Roman" w:cs="Times New Roman"/>
+          <w:b/>
+          <w:bCs/>
+          <w:color w:val="202122"/>
+          <w:sz w:val="24"/>
+          <w:szCs w:val="24"/>
+          <w:shd w:val="clear" w:color="auto" w:fill="FFFFFF"/>
+        </w:rPr>
+        <w:t>) method do?</w:t>
       </w:r>
     </w:p>
     <w:p>
@@ -1110,6 +1176,7 @@
           <w:shd w:val="clear" w:color="auto" w:fill="FFFFFF"/>
         </w:rPr>
       </w:pPr>
+      <w:proofErr w:type="gramStart"/>
       <w:r>
         <w:rPr>
           <w:rFonts w:ascii="Times New Roman" w:hAnsi="Times New Roman" w:cs="Times New Roman"/>
@@ -1130,7 +1197,18 @@
           <w:szCs w:val="24"/>
           <w:shd w:val="clear" w:color="auto" w:fill="FFFFFF"/>
         </w:rPr>
-        <w:t>etState() method will modify value of the state.</w:t>
+        <w:t>etState(</w:t>
+      </w:r>
+      <w:proofErr w:type="gramEnd"/>
+      <w:r>
+        <w:rPr>
+          <w:rFonts w:ascii="Times New Roman" w:hAnsi="Times New Roman" w:cs="Times New Roman"/>
+          <w:color w:val="202122"/>
+          <w:sz w:val="24"/>
+          <w:szCs w:val="24"/>
+          <w:shd w:val="clear" w:color="auto" w:fill="FFFFFF"/>
+        </w:rPr>
+        <w:t>) method will modify value of the state.</w:t>
       </w:r>
     </w:p>
     <w:p>
@@ -1369,7 +1447,29 @@
           <w:szCs w:val="24"/>
           <w:shd w:val="clear" w:color="auto" w:fill="FFFFFF"/>
         </w:rPr>
-        <w:t>A target inside a synthetic event object is the element on which the event has occurred. As we cannot use DOM functions like document.getElementById() etc inside react, we use event object to fetch the element present inside ‘target variable’.</w:t>
+        <w:t xml:space="preserve">A target inside a synthetic event object is the element on which the event has occurred. As we cannot use DOM functions like </w:t>
+      </w:r>
+      <w:proofErr w:type="gramStart"/>
+      <w:r>
+        <w:rPr>
+          <w:rFonts w:ascii="Times New Roman" w:hAnsi="Times New Roman" w:cs="Times New Roman"/>
+          <w:color w:val="202122"/>
+          <w:sz w:val="24"/>
+          <w:szCs w:val="24"/>
+          <w:shd w:val="clear" w:color="auto" w:fill="FFFFFF"/>
+        </w:rPr>
+        <w:t>document.getElementById</w:t>
+      </w:r>
+      <w:proofErr w:type="gramEnd"/>
+      <w:r>
+        <w:rPr>
+          <w:rFonts w:ascii="Times New Roman" w:hAnsi="Times New Roman" w:cs="Times New Roman"/>
+          <w:color w:val="202122"/>
+          <w:sz w:val="24"/>
+          <w:szCs w:val="24"/>
+          <w:shd w:val="clear" w:color="auto" w:fill="FFFFFF"/>
+        </w:rPr>
+        <w:t>() etc inside react, we use event object to fetch the element present inside ‘target variable’.</w:t>
       </w:r>
     </w:p>
     <w:p>
@@ -1591,7 +1691,33 @@
           <w:szCs w:val="24"/>
           <w:shd w:val="clear" w:color="auto" w:fill="FFFFFF"/>
         </w:rPr>
-        <w:t>Why is event.preventDefault() used?</w:t>
+        <w:t xml:space="preserve">Why is </w:t>
+      </w:r>
+      <w:proofErr w:type="gramStart"/>
+      <w:r>
+        <w:rPr>
+          <w:rFonts w:ascii="Times New Roman" w:hAnsi="Times New Roman" w:cs="Times New Roman"/>
+          <w:b/>
+          <w:bCs/>
+          <w:color w:val="202122"/>
+          <w:sz w:val="24"/>
+          <w:szCs w:val="24"/>
+          <w:shd w:val="clear" w:color="auto" w:fill="FFFFFF"/>
+        </w:rPr>
+        <w:t>event.preventDefault</w:t>
+      </w:r>
+      <w:proofErr w:type="gramEnd"/>
+      <w:r>
+        <w:rPr>
+          <w:rFonts w:ascii="Times New Roman" w:hAnsi="Times New Roman" w:cs="Times New Roman"/>
+          <w:b/>
+          <w:bCs/>
+          <w:color w:val="202122"/>
+          <w:sz w:val="24"/>
+          <w:szCs w:val="24"/>
+          <w:shd w:val="clear" w:color="auto" w:fill="FFFFFF"/>
+        </w:rPr>
+        <w:t>() used?</w:t>
       </w:r>
     </w:p>
     <w:p>
@@ -1619,7 +1745,29 @@
           <w:szCs w:val="24"/>
           <w:shd w:val="clear" w:color="auto" w:fill="FFFFFF"/>
         </w:rPr>
-        <w:t>Ideally when a form is submitted it will be taken to the next page (consecutive page). event.preventDefault(); method when invoked avoids it from happening.</w:t>
+        <w:t xml:space="preserve">Ideally when a form is submitted it will be taken to the next page (consecutive page). </w:t>
+      </w:r>
+      <w:proofErr w:type="gramStart"/>
+      <w:r>
+        <w:rPr>
+          <w:rFonts w:ascii="Times New Roman" w:hAnsi="Times New Roman" w:cs="Times New Roman"/>
+          <w:color w:val="202122"/>
+          <w:sz w:val="24"/>
+          <w:szCs w:val="24"/>
+          <w:shd w:val="clear" w:color="auto" w:fill="FFFFFF"/>
+        </w:rPr>
+        <w:t>event.preventDefault</w:t>
+      </w:r>
+      <w:proofErr w:type="gramEnd"/>
+      <w:r>
+        <w:rPr>
+          <w:rFonts w:ascii="Times New Roman" w:hAnsi="Times New Roman" w:cs="Times New Roman"/>
+          <w:color w:val="202122"/>
+          <w:sz w:val="24"/>
+          <w:szCs w:val="24"/>
+          <w:shd w:val="clear" w:color="auto" w:fill="FFFFFF"/>
+        </w:rPr>
+        <w:t>(); method when invoked avoids it from happening.</w:t>
       </w:r>
     </w:p>
     <w:p>
@@ -1787,7 +1935,29 @@
           <w:szCs w:val="24"/>
           <w:shd w:val="clear" w:color="auto" w:fill="FFFFFF"/>
         </w:rPr>
-        <w:t>No, It uses JSX, which is similar to HTML.</w:t>
+        <w:t xml:space="preserve">No, </w:t>
+      </w:r>
+      <w:proofErr w:type="gramStart"/>
+      <w:r>
+        <w:rPr>
+          <w:rFonts w:ascii="Times New Roman" w:hAnsi="Times New Roman" w:cs="Times New Roman"/>
+          <w:color w:val="202122"/>
+          <w:sz w:val="24"/>
+          <w:szCs w:val="24"/>
+          <w:shd w:val="clear" w:color="auto" w:fill="FFFFFF"/>
+        </w:rPr>
+        <w:t>It</w:t>
+      </w:r>
+      <w:proofErr w:type="gramEnd"/>
+      <w:r>
+        <w:rPr>
+          <w:rFonts w:ascii="Times New Roman" w:hAnsi="Times New Roman" w:cs="Times New Roman"/>
+          <w:color w:val="202122"/>
+          <w:sz w:val="24"/>
+          <w:szCs w:val="24"/>
+          <w:shd w:val="clear" w:color="auto" w:fill="FFFFFF"/>
+        </w:rPr>
+        <w:t xml:space="preserve"> uses JSX, which is similar to HTML.</w:t>
       </w:r>
     </w:p>
     <w:p>
@@ -1927,7 +2097,29 @@
           <w:szCs w:val="24"/>
           <w:shd w:val="clear" w:color="auto" w:fill="FFFFFF"/>
         </w:rPr>
-        <w:t>Redux has a feature called ‘Store’ which allows you to save the application’s entire State at one place. Therefore all it’s component’s State are stored in the Store so that you will get regular updates directly from the Store.</w:t>
+        <w:t xml:space="preserve">Redux has a feature called ‘Store’ which allows you to save the application’s entire State at one place. </w:t>
+      </w:r>
+      <w:proofErr w:type="gramStart"/>
+      <w:r>
+        <w:rPr>
+          <w:rFonts w:ascii="Times New Roman" w:hAnsi="Times New Roman" w:cs="Times New Roman"/>
+          <w:color w:val="202122"/>
+          <w:sz w:val="24"/>
+          <w:szCs w:val="24"/>
+          <w:shd w:val="clear" w:color="auto" w:fill="FFFFFF"/>
+        </w:rPr>
+        <w:t>Therefore</w:t>
+      </w:r>
+      <w:proofErr w:type="gramEnd"/>
+      <w:r>
+        <w:rPr>
+          <w:rFonts w:ascii="Times New Roman" w:hAnsi="Times New Roman" w:cs="Times New Roman"/>
+          <w:color w:val="202122"/>
+          <w:sz w:val="24"/>
+          <w:szCs w:val="24"/>
+          <w:shd w:val="clear" w:color="auto" w:fill="FFFFFF"/>
+        </w:rPr>
+        <w:t xml:space="preserve"> all it’s component’s State are stored in the Store so that you will get regular updates directly from the Store.</w:t>
       </w:r>
     </w:p>
     <w:p>
@@ -2375,7 +2567,29 @@
           <w:szCs w:val="24"/>
           <w:shd w:val="clear" w:color="auto" w:fill="FFFFFF"/>
         </w:rPr>
-        <w:t>Props mean properties, which is a way of passing data from parent to child. We can say that props are just a  communication channel between components. It is always moving from parent to child component.</w:t>
+        <w:t xml:space="preserve">Props mean properties, which is a way of passing data from parent to child. We can say that props are just </w:t>
+      </w:r>
+      <w:proofErr w:type="gramStart"/>
+      <w:r>
+        <w:rPr>
+          <w:rFonts w:ascii="Times New Roman" w:hAnsi="Times New Roman" w:cs="Times New Roman"/>
+          <w:color w:val="202122"/>
+          <w:sz w:val="24"/>
+          <w:szCs w:val="24"/>
+          <w:shd w:val="clear" w:color="auto" w:fill="FFFFFF"/>
+        </w:rPr>
+        <w:t>a  communication</w:t>
+      </w:r>
+      <w:proofErr w:type="gramEnd"/>
+      <w:r>
+        <w:rPr>
+          <w:rFonts w:ascii="Times New Roman" w:hAnsi="Times New Roman" w:cs="Times New Roman"/>
+          <w:color w:val="202122"/>
+          <w:sz w:val="24"/>
+          <w:szCs w:val="24"/>
+          <w:shd w:val="clear" w:color="auto" w:fill="FFFFFF"/>
+        </w:rPr>
+        <w:t xml:space="preserve"> channel between components. It is always moving from parent to child component.</w:t>
       </w:r>
     </w:p>
     <w:p>
@@ -2865,7 +3079,29 @@
           <w:szCs w:val="24"/>
           <w:shd w:val="clear" w:color="auto" w:fill="FFFFFF"/>
         </w:rPr>
-        <w:t>Destruction are the lifecycle of React</w:t>
+        <w:t xml:space="preserve">Destruction </w:t>
+      </w:r>
+      <w:proofErr w:type="gramStart"/>
+      <w:r>
+        <w:rPr>
+          <w:rFonts w:ascii="Times New Roman" w:hAnsi="Times New Roman" w:cs="Times New Roman"/>
+          <w:color w:val="202122"/>
+          <w:sz w:val="24"/>
+          <w:szCs w:val="24"/>
+          <w:shd w:val="clear" w:color="auto" w:fill="FFFFFF"/>
+        </w:rPr>
+        <w:t>are</w:t>
+      </w:r>
+      <w:proofErr w:type="gramEnd"/>
+      <w:r>
+        <w:rPr>
+          <w:rFonts w:ascii="Times New Roman" w:hAnsi="Times New Roman" w:cs="Times New Roman"/>
+          <w:color w:val="202122"/>
+          <w:sz w:val="24"/>
+          <w:szCs w:val="24"/>
+          <w:shd w:val="clear" w:color="auto" w:fill="FFFFFF"/>
+        </w:rPr>
+        <w:t xml:space="preserve"> the lifecycle of React</w:t>
       </w:r>
     </w:p>
     <w:p>
@@ -2935,7 +3171,29 @@
           <w:szCs w:val="24"/>
           <w:shd w:val="clear" w:color="auto" w:fill="FFFFFF"/>
         </w:rPr>
-        <w:t>‘create-react-app’ is a command-line tool which allows you to create one basic react application.</w:t>
+        <w:t>‘</w:t>
+      </w:r>
+      <w:proofErr w:type="gramStart"/>
+      <w:r>
+        <w:rPr>
+          <w:rFonts w:ascii="Times New Roman" w:hAnsi="Times New Roman" w:cs="Times New Roman"/>
+          <w:color w:val="202122"/>
+          <w:sz w:val="24"/>
+          <w:szCs w:val="24"/>
+          <w:shd w:val="clear" w:color="auto" w:fill="FFFFFF"/>
+        </w:rPr>
+        <w:t>create</w:t>
+      </w:r>
+      <w:proofErr w:type="gramEnd"/>
+      <w:r>
+        <w:rPr>
+          <w:rFonts w:ascii="Times New Roman" w:hAnsi="Times New Roman" w:cs="Times New Roman"/>
+          <w:color w:val="202122"/>
+          <w:sz w:val="24"/>
+          <w:szCs w:val="24"/>
+          <w:shd w:val="clear" w:color="auto" w:fill="FFFFFF"/>
+        </w:rPr>
+        <w:t>-react-app’ is a command-line tool which allows you to create one basic react application.</w:t>
       </w:r>
     </w:p>
     <w:p>
@@ -3051,7 +3309,33 @@
           <w:szCs w:val="24"/>
           <w:shd w:val="clear" w:color="auto" w:fill="FFFFFF"/>
         </w:rPr>
-        <w:t>What are children prop?</w:t>
+        <w:t xml:space="preserve">What </w:t>
+      </w:r>
+      <w:proofErr w:type="gramStart"/>
+      <w:r>
+        <w:rPr>
+          <w:rFonts w:ascii="Times New Roman" w:hAnsi="Times New Roman" w:cs="Times New Roman"/>
+          <w:b/>
+          <w:bCs/>
+          <w:color w:val="202122"/>
+          <w:sz w:val="24"/>
+          <w:szCs w:val="24"/>
+          <w:shd w:val="clear" w:color="auto" w:fill="FFFFFF"/>
+        </w:rPr>
+        <w:t>are</w:t>
+      </w:r>
+      <w:proofErr w:type="gramEnd"/>
+      <w:r>
+        <w:rPr>
+          <w:rFonts w:ascii="Times New Roman" w:hAnsi="Times New Roman" w:cs="Times New Roman"/>
+          <w:b/>
+          <w:bCs/>
+          <w:color w:val="202122"/>
+          <w:sz w:val="24"/>
+          <w:szCs w:val="24"/>
+          <w:shd w:val="clear" w:color="auto" w:fill="FFFFFF"/>
+        </w:rPr>
+        <w:t xml:space="preserve"> children prop?</w:t>
       </w:r>
     </w:p>
     <w:p>
@@ -3099,7 +3383,29 @@
           <w:szCs w:val="24"/>
           <w:shd w:val="clear" w:color="auto" w:fill="FFFFFF"/>
         </w:rPr>
-        <w:t>{props.children}</w:t>
+        <w:t>{</w:t>
+      </w:r>
+      <w:proofErr w:type="gramStart"/>
+      <w:r>
+        <w:rPr>
+          <w:rFonts w:ascii="Times New Roman" w:hAnsi="Times New Roman" w:cs="Times New Roman"/>
+          <w:color w:val="202122"/>
+          <w:sz w:val="24"/>
+          <w:szCs w:val="24"/>
+          <w:shd w:val="clear" w:color="auto" w:fill="FFFFFF"/>
+        </w:rPr>
+        <w:t>props.children</w:t>
+      </w:r>
+      <w:proofErr w:type="gramEnd"/>
+      <w:r>
+        <w:rPr>
+          <w:rFonts w:ascii="Times New Roman" w:hAnsi="Times New Roman" w:cs="Times New Roman"/>
+          <w:color w:val="202122"/>
+          <w:sz w:val="24"/>
+          <w:szCs w:val="24"/>
+          <w:shd w:val="clear" w:color="auto" w:fill="FFFFFF"/>
+        </w:rPr>
+        <w:t>}</w:t>
       </w:r>
     </w:p>
     <w:p>
@@ -3650,7 +3956,29 @@
           <w:szCs w:val="24"/>
           <w:shd w:val="clear" w:color="auto" w:fill="FFFFFF"/>
         </w:rPr>
-        <w:t>We create lists in React as we do in regular JavaScript. Lists display data in an ordered format. The traversal of lists is done using the map() function.</w:t>
+        <w:t xml:space="preserve">We create lists in React as we do in regular JavaScript. Lists display data in an ordered format. The traversal of lists is done using the </w:t>
+      </w:r>
+      <w:proofErr w:type="gramStart"/>
+      <w:r>
+        <w:rPr>
+          <w:rFonts w:ascii="Times New Roman" w:hAnsi="Times New Roman"/>
+          <w:color w:val="202122"/>
+          <w:sz w:val="24"/>
+          <w:szCs w:val="24"/>
+          <w:shd w:val="clear" w:color="auto" w:fill="FFFFFF"/>
+        </w:rPr>
+        <w:t>map(</w:t>
+      </w:r>
+      <w:proofErr w:type="gramEnd"/>
+      <w:r>
+        <w:rPr>
+          <w:rFonts w:ascii="Times New Roman" w:hAnsi="Times New Roman"/>
+          <w:color w:val="202122"/>
+          <w:sz w:val="24"/>
+          <w:szCs w:val="24"/>
+          <w:shd w:val="clear" w:color="auto" w:fill="FFFFFF"/>
+        </w:rPr>
+        <w:t>) function.</w:t>
       </w:r>
     </w:p>
     <w:p>
@@ -3717,15 +4045,27 @@
           <w:shd w:val="clear" w:color="auto" w:fill="FFFFFF"/>
         </w:rPr>
       </w:pPr>
-      <w:r>
-        <w:rPr>
-          <w:rFonts w:ascii="Times New Roman" w:hAnsi="Times New Roman"/>
-          <w:color w:val="202122"/>
-          <w:sz w:val="24"/>
-          <w:szCs w:val="24"/>
-          <w:shd w:val="clear" w:color="auto" w:fill="FFFFFF"/>
-        </w:rPr>
-        <w:t>componentDidMount(): Is executed when the component gets rendered and placed on the DOM.</w:t>
+      <w:proofErr w:type="gramStart"/>
+      <w:r>
+        <w:rPr>
+          <w:rFonts w:ascii="Times New Roman" w:hAnsi="Times New Roman"/>
+          <w:color w:val="202122"/>
+          <w:sz w:val="24"/>
+          <w:szCs w:val="24"/>
+          <w:shd w:val="clear" w:color="auto" w:fill="FFFFFF"/>
+        </w:rPr>
+        <w:t>componentDidMount(</w:t>
+      </w:r>
+      <w:proofErr w:type="gramEnd"/>
+      <w:r>
+        <w:rPr>
+          <w:rFonts w:ascii="Times New Roman" w:hAnsi="Times New Roman"/>
+          <w:color w:val="202122"/>
+          <w:sz w:val="24"/>
+          <w:szCs w:val="24"/>
+          <w:shd w:val="clear" w:color="auto" w:fill="FFFFFF"/>
+        </w:rPr>
+        <w:t>): Is executed when the component gets rendered and placed on the DOM.</w:t>
       </w:r>
     </w:p>
     <w:p>
@@ -3745,15 +4085,27 @@
           <w:shd w:val="clear" w:color="auto" w:fill="FFFFFF"/>
         </w:rPr>
       </w:pPr>
-      <w:r>
-        <w:rPr>
-          <w:rFonts w:ascii="Times New Roman" w:hAnsi="Times New Roman"/>
-          <w:color w:val="202122"/>
-          <w:sz w:val="24"/>
-          <w:szCs w:val="24"/>
-          <w:shd w:val="clear" w:color="auto" w:fill="FFFFFF"/>
-        </w:rPr>
-        <w:t>shouldComponentUpdate(): Is invoked when a component determines changes to the DOM and returns a “true” or “false” value based on certain conditions.</w:t>
+      <w:proofErr w:type="gramStart"/>
+      <w:r>
+        <w:rPr>
+          <w:rFonts w:ascii="Times New Roman" w:hAnsi="Times New Roman"/>
+          <w:color w:val="202122"/>
+          <w:sz w:val="24"/>
+          <w:szCs w:val="24"/>
+          <w:shd w:val="clear" w:color="auto" w:fill="FFFFFF"/>
+        </w:rPr>
+        <w:t>shouldComponentUpdate(</w:t>
+      </w:r>
+      <w:proofErr w:type="gramEnd"/>
+      <w:r>
+        <w:rPr>
+          <w:rFonts w:ascii="Times New Roman" w:hAnsi="Times New Roman"/>
+          <w:color w:val="202122"/>
+          <w:sz w:val="24"/>
+          <w:szCs w:val="24"/>
+          <w:shd w:val="clear" w:color="auto" w:fill="FFFFFF"/>
+        </w:rPr>
+        <w:t>): Is invoked when a component determines changes to the DOM and returns a “true” or “false” value based on certain conditions.</w:t>
       </w:r>
     </w:p>
     <w:p>
@@ -3773,15 +4125,27 @@
           <w:shd w:val="clear" w:color="auto" w:fill="FFFFFF"/>
         </w:rPr>
       </w:pPr>
-      <w:r>
-        <w:rPr>
-          <w:rFonts w:ascii="Times New Roman" w:hAnsi="Times New Roman"/>
-          <w:color w:val="202122"/>
-          <w:sz w:val="24"/>
-          <w:szCs w:val="24"/>
-          <w:shd w:val="clear" w:color="auto" w:fill="FFFFFF"/>
-        </w:rPr>
-        <w:t>componentDidUpdate(): Is invoked immediately after rendering takes place.</w:t>
+      <w:proofErr w:type="gramStart"/>
+      <w:r>
+        <w:rPr>
+          <w:rFonts w:ascii="Times New Roman" w:hAnsi="Times New Roman"/>
+          <w:color w:val="202122"/>
+          <w:sz w:val="24"/>
+          <w:szCs w:val="24"/>
+          <w:shd w:val="clear" w:color="auto" w:fill="FFFFFF"/>
+        </w:rPr>
+        <w:t>componentDidUpdate(</w:t>
+      </w:r>
+      <w:proofErr w:type="gramEnd"/>
+      <w:r>
+        <w:rPr>
+          <w:rFonts w:ascii="Times New Roman" w:hAnsi="Times New Roman"/>
+          <w:color w:val="202122"/>
+          <w:sz w:val="24"/>
+          <w:szCs w:val="24"/>
+          <w:shd w:val="clear" w:color="auto" w:fill="FFFFFF"/>
+        </w:rPr>
+        <w:t>): Is invoked immediately after rendering takes place.</w:t>
       </w:r>
     </w:p>
     <w:p>
@@ -3801,15 +4165,27 @@
           <w:shd w:val="clear" w:color="auto" w:fill="FFFFFF"/>
         </w:rPr>
       </w:pPr>
-      <w:r>
-        <w:rPr>
-          <w:rFonts w:ascii="Times New Roman" w:hAnsi="Times New Roman"/>
-          <w:color w:val="202122"/>
-          <w:sz w:val="24"/>
-          <w:szCs w:val="24"/>
-          <w:shd w:val="clear" w:color="auto" w:fill="FFFFFF"/>
-        </w:rPr>
-        <w:t>componentWillUnmount(): Is invoked immediately before a component is destroyed and unmounted permanently.</w:t>
+      <w:proofErr w:type="gramStart"/>
+      <w:r>
+        <w:rPr>
+          <w:rFonts w:ascii="Times New Roman" w:hAnsi="Times New Roman"/>
+          <w:color w:val="202122"/>
+          <w:sz w:val="24"/>
+          <w:szCs w:val="24"/>
+          <w:shd w:val="clear" w:color="auto" w:fill="FFFFFF"/>
+        </w:rPr>
+        <w:t>componentWillUnmount(</w:t>
+      </w:r>
+      <w:proofErr w:type="gramEnd"/>
+      <w:r>
+        <w:rPr>
+          <w:rFonts w:ascii="Times New Roman" w:hAnsi="Times New Roman"/>
+          <w:color w:val="202122"/>
+          <w:sz w:val="24"/>
+          <w:szCs w:val="24"/>
+          <w:shd w:val="clear" w:color="auto" w:fill="FFFFFF"/>
+        </w:rPr>
+        <w:t>): Is invoked immediately before a component is destroyed and unmounted permanently.</w:t>
       </w:r>
     </w:p>
     <w:p>
@@ -4273,7 +4649,29 @@
           <w:szCs w:val="24"/>
           <w:shd w:val="clear" w:color="auto" w:fill="FFFFFF"/>
         </w:rPr>
-        <w:t>Reducer –  It is a place to determine how the state will change.</w:t>
+        <w:t xml:space="preserve">Reducer </w:t>
+      </w:r>
+      <w:proofErr w:type="gramStart"/>
+      <w:r>
+        <w:rPr>
+          <w:rFonts w:ascii="Times New Roman" w:hAnsi="Times New Roman"/>
+          <w:color w:val="202122"/>
+          <w:sz w:val="24"/>
+          <w:szCs w:val="24"/>
+          <w:shd w:val="clear" w:color="auto" w:fill="FFFFFF"/>
+        </w:rPr>
+        <w:t>–  It</w:t>
+      </w:r>
+      <w:proofErr w:type="gramEnd"/>
+      <w:r>
+        <w:rPr>
+          <w:rFonts w:ascii="Times New Roman" w:hAnsi="Times New Roman"/>
+          <w:color w:val="202122"/>
+          <w:sz w:val="24"/>
+          <w:szCs w:val="24"/>
+          <w:shd w:val="clear" w:color="auto" w:fill="FFFFFF"/>
+        </w:rPr>
+        <w:t xml:space="preserve"> is a place to determine how the state will change.</w:t>
       </w:r>
     </w:p>
     <w:p>
@@ -4485,39 +4883,73 @@
           <w:shd w:val="clear" w:color="auto" w:fill="FFFFFF"/>
         </w:rPr>
       </w:pPr>
-      <w:r>
-        <w:rPr>
-          <w:rFonts w:ascii="Times New Roman" w:hAnsi="Times New Roman"/>
-          <w:color w:val="202122"/>
-          <w:sz w:val="24"/>
-          <w:szCs w:val="24"/>
-          <w:shd w:val="clear" w:color="auto" w:fill="FFFFFF"/>
-        </w:rPr>
-        <w:t>render() {</w:t>
-      </w:r>
-    </w:p>
-    <w:p>
-      <w:pPr>
-        <w:spacing w:line="276" w:lineRule="auto"/>
-        <w:ind w:left="360"/>
-        <w:jc w:val="both"/>
-        <w:rPr>
-          <w:rFonts w:ascii="Times New Roman" w:hAnsi="Times New Roman"/>
-          <w:color w:val="202122"/>
-          <w:sz w:val="24"/>
-          <w:szCs w:val="24"/>
-          <w:shd w:val="clear" w:color="auto" w:fill="FFFFFF"/>
-        </w:rPr>
-      </w:pPr>
-      <w:r>
-        <w:rPr>
-          <w:rFonts w:ascii="Times New Roman" w:hAnsi="Times New Roman"/>
-          <w:color w:val="202122"/>
-          <w:sz w:val="24"/>
-          <w:szCs w:val="24"/>
-          <w:shd w:val="clear" w:color="auto" w:fill="FFFFFF"/>
-        </w:rPr>
-        <w:t xml:space="preserve">  return &lt;span className={'menu navigation-menu'}&gt;{'Menu'}&lt;/span&gt;</w:t>
+      <w:proofErr w:type="gramStart"/>
+      <w:r>
+        <w:rPr>
+          <w:rFonts w:ascii="Times New Roman" w:hAnsi="Times New Roman"/>
+          <w:color w:val="202122"/>
+          <w:sz w:val="24"/>
+          <w:szCs w:val="24"/>
+          <w:shd w:val="clear" w:color="auto" w:fill="FFFFFF"/>
+        </w:rPr>
+        <w:t>render(</w:t>
+      </w:r>
+      <w:proofErr w:type="gramEnd"/>
+      <w:r>
+        <w:rPr>
+          <w:rFonts w:ascii="Times New Roman" w:hAnsi="Times New Roman"/>
+          <w:color w:val="202122"/>
+          <w:sz w:val="24"/>
+          <w:szCs w:val="24"/>
+          <w:shd w:val="clear" w:color="auto" w:fill="FFFFFF"/>
+        </w:rPr>
+        <w:t>) {</w:t>
+      </w:r>
+    </w:p>
+    <w:p>
+      <w:pPr>
+        <w:spacing w:line="276" w:lineRule="auto"/>
+        <w:ind w:left="360"/>
+        <w:jc w:val="both"/>
+        <w:rPr>
+          <w:rFonts w:ascii="Times New Roman" w:hAnsi="Times New Roman"/>
+          <w:color w:val="202122"/>
+          <w:sz w:val="24"/>
+          <w:szCs w:val="24"/>
+          <w:shd w:val="clear" w:color="auto" w:fill="FFFFFF"/>
+        </w:rPr>
+      </w:pPr>
+      <w:r>
+        <w:rPr>
+          <w:rFonts w:ascii="Times New Roman" w:hAnsi="Times New Roman"/>
+          <w:color w:val="202122"/>
+          <w:sz w:val="24"/>
+          <w:szCs w:val="24"/>
+          <w:shd w:val="clear" w:color="auto" w:fill="FFFFFF"/>
+        </w:rPr>
+        <w:t xml:space="preserve">  return &lt;span className</w:t>
+      </w:r>
+      <w:proofErr w:type="gramStart"/>
+      <w:r>
+        <w:rPr>
+          <w:rFonts w:ascii="Times New Roman" w:hAnsi="Times New Roman"/>
+          <w:color w:val="202122"/>
+          <w:sz w:val="24"/>
+          <w:szCs w:val="24"/>
+          <w:shd w:val="clear" w:color="auto" w:fill="FFFFFF"/>
+        </w:rPr>
+        <w:t>={</w:t>
+      </w:r>
+      <w:proofErr w:type="gramEnd"/>
+      <w:r>
+        <w:rPr>
+          <w:rFonts w:ascii="Times New Roman" w:hAnsi="Times New Roman"/>
+          <w:color w:val="202122"/>
+          <w:sz w:val="24"/>
+          <w:szCs w:val="24"/>
+          <w:shd w:val="clear" w:color="auto" w:fill="FFFFFF"/>
+        </w:rPr>
+        <w:t>'menu navigation-menu'}&gt;{'Menu'}&lt;/span&gt;</w:t>
       </w:r>
     </w:p>
     <w:p>
@@ -4612,7 +5044,29 @@
           <w:szCs w:val="24"/>
           <w:shd w:val="clear" w:color="auto" w:fill="FFFFFF"/>
         </w:rPr>
-        <w:t>Below are the list of reasons to prefer fragments over container DOM elements,</w:t>
+        <w:t xml:space="preserve">Below </w:t>
+      </w:r>
+      <w:proofErr w:type="gramStart"/>
+      <w:r>
+        <w:rPr>
+          <w:rFonts w:ascii="Times New Roman" w:hAnsi="Times New Roman"/>
+          <w:color w:val="202122"/>
+          <w:sz w:val="24"/>
+          <w:szCs w:val="24"/>
+          <w:shd w:val="clear" w:color="auto" w:fill="FFFFFF"/>
+        </w:rPr>
+        <w:t>are</w:t>
+      </w:r>
+      <w:proofErr w:type="gramEnd"/>
+      <w:r>
+        <w:rPr>
+          <w:rFonts w:ascii="Times New Roman" w:hAnsi="Times New Roman"/>
+          <w:color w:val="202122"/>
+          <w:sz w:val="24"/>
+          <w:szCs w:val="24"/>
+          <w:shd w:val="clear" w:color="auto" w:fill="FFFFFF"/>
+        </w:rPr>
+        <w:t xml:space="preserve"> the list of reasons to prefer fragments over container DOM elements,</w:t>
       </w:r>
     </w:p>
     <w:p>
@@ -4754,6 +5208,7 @@
           <w:shd w:val="clear" w:color="auto" w:fill="FFFFFF"/>
         </w:rPr>
       </w:pPr>
+      <w:proofErr w:type="gramStart"/>
       <w:r>
         <w:rPr>
           <w:rFonts w:ascii="Times New Roman" w:hAnsi="Times New Roman"/>
@@ -4764,6 +5219,7 @@
         </w:rPr>
         <w:t>Example :</w:t>
       </w:r>
+      <w:proofErr w:type="gramEnd"/>
     </w:p>
     <w:p>
       <w:pPr>
@@ -4834,7 +5290,29 @@
           <w:szCs w:val="24"/>
           <w:shd w:val="clear" w:color="auto" w:fill="FFFFFF"/>
         </w:rPr>
-        <w:t>backgroundImage: "url(" + imgUrl + ")",</w:t>
+        <w:t>backgroundImage: "</w:t>
+      </w:r>
+      <w:proofErr w:type="gramStart"/>
+      <w:r>
+        <w:rPr>
+          <w:rFonts w:ascii="Times New Roman" w:hAnsi="Times New Roman"/>
+          <w:color w:val="202122"/>
+          <w:sz w:val="24"/>
+          <w:szCs w:val="24"/>
+          <w:shd w:val="clear" w:color="auto" w:fill="FFFFFF"/>
+        </w:rPr>
+        <w:t>url(</w:t>
+      </w:r>
+      <w:proofErr w:type="gramEnd"/>
+      <w:r>
+        <w:rPr>
+          <w:rFonts w:ascii="Times New Roman" w:hAnsi="Times New Roman"/>
+          <w:color w:val="202122"/>
+          <w:sz w:val="24"/>
+          <w:szCs w:val="24"/>
+          <w:shd w:val="clear" w:color="auto" w:fill="FFFFFF"/>
+        </w:rPr>
+        <w:t>" + imgUrl + ")",</w:t>
       </w:r>
     </w:p>
     <w:p>
@@ -4882,31 +5360,75 @@
           <w:szCs w:val="24"/>
           <w:shd w:val="clear" w:color="auto" w:fill="FFFFFF"/>
         </w:rPr>
-        <w:t>function HelloWorldComponent() {</w:t>
-      </w:r>
-    </w:p>
-    <w:p>
-      <w:pPr>
-        <w:spacing w:line="276" w:lineRule="auto"/>
-        <w:ind w:left="360"/>
-        <w:jc w:val="both"/>
-        <w:rPr>
-          <w:rFonts w:ascii="Times New Roman" w:hAnsi="Times New Roman"/>
-          <w:color w:val="202122"/>
-          <w:sz w:val="24"/>
-          <w:szCs w:val="24"/>
-          <w:shd w:val="clear" w:color="auto" w:fill="FFFFFF"/>
-        </w:rPr>
-      </w:pPr>
-      <w:r>
-        <w:rPr>
-          <w:rFonts w:ascii="Times New Roman" w:hAnsi="Times New Roman"/>
-          <w:color w:val="202122"/>
-          <w:sz w:val="24"/>
-          <w:szCs w:val="24"/>
-          <w:shd w:val="clear" w:color="auto" w:fill="FFFFFF"/>
-        </w:rPr>
-        <w:t xml:space="preserve">  return &lt;div style={divStyle}&gt;Hello World!&lt;/div&gt;;</w:t>
+        <w:t xml:space="preserve">function </w:t>
+      </w:r>
+      <w:proofErr w:type="gramStart"/>
+      <w:r>
+        <w:rPr>
+          <w:rFonts w:ascii="Times New Roman" w:hAnsi="Times New Roman"/>
+          <w:color w:val="202122"/>
+          <w:sz w:val="24"/>
+          <w:szCs w:val="24"/>
+          <w:shd w:val="clear" w:color="auto" w:fill="FFFFFF"/>
+        </w:rPr>
+        <w:t>HelloWorldComponent(</w:t>
+      </w:r>
+      <w:proofErr w:type="gramEnd"/>
+      <w:r>
+        <w:rPr>
+          <w:rFonts w:ascii="Times New Roman" w:hAnsi="Times New Roman"/>
+          <w:color w:val="202122"/>
+          <w:sz w:val="24"/>
+          <w:szCs w:val="24"/>
+          <w:shd w:val="clear" w:color="auto" w:fill="FFFFFF"/>
+        </w:rPr>
+        <w:t>) {</w:t>
+      </w:r>
+    </w:p>
+    <w:p>
+      <w:pPr>
+        <w:spacing w:line="276" w:lineRule="auto"/>
+        <w:ind w:left="360"/>
+        <w:jc w:val="both"/>
+        <w:rPr>
+          <w:rFonts w:ascii="Times New Roman" w:hAnsi="Times New Roman"/>
+          <w:color w:val="202122"/>
+          <w:sz w:val="24"/>
+          <w:szCs w:val="24"/>
+          <w:shd w:val="clear" w:color="auto" w:fill="FFFFFF"/>
+        </w:rPr>
+      </w:pPr>
+      <w:r>
+        <w:rPr>
+          <w:rFonts w:ascii="Times New Roman" w:hAnsi="Times New Roman"/>
+          <w:color w:val="202122"/>
+          <w:sz w:val="24"/>
+          <w:szCs w:val="24"/>
+          <w:shd w:val="clear" w:color="auto" w:fill="FFFFFF"/>
+        </w:rPr>
+        <w:t xml:space="preserve">  return &lt;div style={divStyle}&gt;Hello </w:t>
+      </w:r>
+      <w:proofErr w:type="gramStart"/>
+      <w:r>
+        <w:rPr>
+          <w:rFonts w:ascii="Times New Roman" w:hAnsi="Times New Roman"/>
+          <w:color w:val="202122"/>
+          <w:sz w:val="24"/>
+          <w:szCs w:val="24"/>
+          <w:shd w:val="clear" w:color="auto" w:fill="FFFFFF"/>
+        </w:rPr>
+        <w:t>World!&lt;</w:t>
+      </w:r>
+      <w:proofErr w:type="gramEnd"/>
+      <w:r>
+        <w:rPr>
+          <w:rFonts w:ascii="Times New Roman" w:hAnsi="Times New Roman"/>
+          <w:color w:val="202122"/>
+          <w:sz w:val="24"/>
+          <w:szCs w:val="24"/>
+          <w:shd w:val="clear" w:color="auto" w:fill="FFFFFF"/>
+        </w:rPr>
+        <w:t>/div&gt;;</w:t>
       </w:r>
     </w:p>
     <w:p>
@@ -6416,7 +6938,29 @@
           <w:szCs w:val="24"/>
           <w:shd w:val="clear" w:color="auto" w:fill="FFFFFF"/>
         </w:rPr>
-        <w:t>Children prop are used to pass data from the parent component to the children component.</w:t>
+        <w:t xml:space="preserve">Children prop </w:t>
+      </w:r>
+      <w:proofErr w:type="gramStart"/>
+      <w:r>
+        <w:rPr>
+          <w:rFonts w:ascii="Times New Roman" w:hAnsi="Times New Roman"/>
+          <w:color w:val="202122"/>
+          <w:sz w:val="24"/>
+          <w:szCs w:val="24"/>
+          <w:shd w:val="clear" w:color="auto" w:fill="FFFFFF"/>
+        </w:rPr>
+        <w:t>are</w:t>
+      </w:r>
+      <w:proofErr w:type="gramEnd"/>
+      <w:r>
+        <w:rPr>
+          <w:rFonts w:ascii="Times New Roman" w:hAnsi="Times New Roman"/>
+          <w:color w:val="202122"/>
+          <w:sz w:val="24"/>
+          <w:szCs w:val="24"/>
+          <w:shd w:val="clear" w:color="auto" w:fill="FFFFFF"/>
+        </w:rPr>
+        <w:t xml:space="preserve"> used to pass data from the parent component to the children component.</w:t>
       </w:r>
     </w:p>
     <w:p>
@@ -6613,7 +7157,29 @@
           <w:szCs w:val="24"/>
           <w:shd w:val="clear" w:color="auto" w:fill="FFFFFF"/>
         </w:rPr>
-        <w:t>React Router is available as an npm package, and can be added to your application with a single line of code. Once installed, you can define your routes in your application and use the component to link between them.</w:t>
+        <w:t xml:space="preserve">React Router is available as </w:t>
+      </w:r>
+      <w:proofErr w:type="gramStart"/>
+      <w:r>
+        <w:rPr>
+          <w:rFonts w:ascii="Times New Roman" w:hAnsi="Times New Roman"/>
+          <w:color w:val="202122"/>
+          <w:sz w:val="24"/>
+          <w:szCs w:val="24"/>
+          <w:shd w:val="clear" w:color="auto" w:fill="FFFFFF"/>
+        </w:rPr>
+        <w:t>an</w:t>
+      </w:r>
+      <w:proofErr w:type="gramEnd"/>
+      <w:r>
+        <w:rPr>
+          <w:rFonts w:ascii="Times New Roman" w:hAnsi="Times New Roman"/>
+          <w:color w:val="202122"/>
+          <w:sz w:val="24"/>
+          <w:szCs w:val="24"/>
+          <w:shd w:val="clear" w:color="auto" w:fill="FFFFFF"/>
+        </w:rPr>
+        <w:t xml:space="preserve"> npm package, and can be added to your application with a single line of code. Once installed, you can define your routes in your application and use the component to link between them.</w:t>
       </w:r>
     </w:p>
     <w:p>
@@ -7121,15 +7687,27 @@
           <w:shd w:val="clear" w:color="auto" w:fill="FFFFFF"/>
         </w:rPr>
       </w:pPr>
-      <w:r>
-        <w:rPr>
-          <w:rFonts w:ascii="Times New Roman" w:hAnsi="Times New Roman"/>
-          <w:color w:val="202122"/>
-          <w:sz w:val="24"/>
-          <w:szCs w:val="24"/>
-          <w:shd w:val="clear" w:color="auto" w:fill="FFFFFF"/>
-        </w:rPr>
-        <w:t>componentDidCatch()</w:t>
+      <w:proofErr w:type="gramStart"/>
+      <w:r>
+        <w:rPr>
+          <w:rFonts w:ascii="Times New Roman" w:hAnsi="Times New Roman"/>
+          <w:color w:val="202122"/>
+          <w:sz w:val="24"/>
+          <w:szCs w:val="24"/>
+          <w:shd w:val="clear" w:color="auto" w:fill="FFFFFF"/>
+        </w:rPr>
+        <w:t>componentDidCatch(</w:t>
+      </w:r>
+      <w:proofErr w:type="gramEnd"/>
+      <w:r>
+        <w:rPr>
+          <w:rFonts w:ascii="Times New Roman" w:hAnsi="Times New Roman"/>
+          <w:color w:val="202122"/>
+          <w:sz w:val="24"/>
+          <w:szCs w:val="24"/>
+          <w:shd w:val="clear" w:color="auto" w:fill="FFFFFF"/>
+        </w:rPr>
+        <w:t>)</w:t>
       </w:r>
     </w:p>
     <w:p>
@@ -7177,31 +7755,79 @@
           <w:szCs w:val="24"/>
           <w:shd w:val="clear" w:color="auto" w:fill="FFFFFF"/>
         </w:rPr>
-        <w:t>What is the purpose of callback function as an argument of setState()?</w:t>
-      </w:r>
-    </w:p>
-    <w:p>
-      <w:pPr>
-        <w:spacing w:line="276" w:lineRule="auto"/>
-        <w:ind w:left="360"/>
-        <w:jc w:val="both"/>
-        <w:rPr>
-          <w:rFonts w:ascii="Times New Roman" w:hAnsi="Times New Roman"/>
-          <w:color w:val="202122"/>
-          <w:sz w:val="24"/>
-          <w:szCs w:val="24"/>
-          <w:shd w:val="clear" w:color="auto" w:fill="FFFFFF"/>
-        </w:rPr>
-      </w:pPr>
-      <w:r>
-        <w:rPr>
-          <w:rFonts w:ascii="Times New Roman" w:hAnsi="Times New Roman"/>
-          <w:color w:val="202122"/>
-          <w:sz w:val="24"/>
-          <w:szCs w:val="24"/>
-          <w:shd w:val="clear" w:color="auto" w:fill="FFFFFF"/>
-        </w:rPr>
-        <w:t>The callback function is invoked when setState finished and the component gets rendered. Since setState() is asynchronous the callback function is used for any post action.</w:t>
+        <w:t xml:space="preserve">What is the purpose of callback function as an argument of </w:t>
+      </w:r>
+      <w:proofErr w:type="gramStart"/>
+      <w:r>
+        <w:rPr>
+          <w:rFonts w:ascii="Times New Roman" w:hAnsi="Times New Roman"/>
+          <w:b/>
+          <w:bCs/>
+          <w:color w:val="202122"/>
+          <w:sz w:val="24"/>
+          <w:szCs w:val="24"/>
+          <w:shd w:val="clear" w:color="auto" w:fill="FFFFFF"/>
+        </w:rPr>
+        <w:t>setState(</w:t>
+      </w:r>
+      <w:proofErr w:type="gramEnd"/>
+      <w:r>
+        <w:rPr>
+          <w:rFonts w:ascii="Times New Roman" w:hAnsi="Times New Roman"/>
+          <w:b/>
+          <w:bCs/>
+          <w:color w:val="202122"/>
+          <w:sz w:val="24"/>
+          <w:szCs w:val="24"/>
+          <w:shd w:val="clear" w:color="auto" w:fill="FFFFFF"/>
+        </w:rPr>
+        <w:t>)?</w:t>
+      </w:r>
+    </w:p>
+    <w:p>
+      <w:pPr>
+        <w:spacing w:line="276" w:lineRule="auto"/>
+        <w:ind w:left="360"/>
+        <w:jc w:val="both"/>
+        <w:rPr>
+          <w:rFonts w:ascii="Times New Roman" w:hAnsi="Times New Roman"/>
+          <w:color w:val="202122"/>
+          <w:sz w:val="24"/>
+          <w:szCs w:val="24"/>
+          <w:shd w:val="clear" w:color="auto" w:fill="FFFFFF"/>
+        </w:rPr>
+      </w:pPr>
+      <w:r>
+        <w:rPr>
+          <w:rFonts w:ascii="Times New Roman" w:hAnsi="Times New Roman"/>
+          <w:color w:val="202122"/>
+          <w:sz w:val="24"/>
+          <w:szCs w:val="24"/>
+          <w:shd w:val="clear" w:color="auto" w:fill="FFFFFF"/>
+        </w:rPr>
+        <w:t xml:space="preserve">The callback function is invoked when setState finished and the component gets rendered. Since </w:t>
+      </w:r>
+      <w:proofErr w:type="gramStart"/>
+      <w:r>
+        <w:rPr>
+          <w:rFonts w:ascii="Times New Roman" w:hAnsi="Times New Roman"/>
+          <w:color w:val="202122"/>
+          <w:sz w:val="24"/>
+          <w:szCs w:val="24"/>
+          <w:shd w:val="clear" w:color="auto" w:fill="FFFFFF"/>
+        </w:rPr>
+        <w:t>setState(</w:t>
+      </w:r>
+      <w:proofErr w:type="gramEnd"/>
+      <w:r>
+        <w:rPr>
+          <w:rFonts w:ascii="Times New Roman" w:hAnsi="Times New Roman"/>
+          <w:color w:val="202122"/>
+          <w:sz w:val="24"/>
+          <w:szCs w:val="24"/>
+          <w:shd w:val="clear" w:color="auto" w:fill="FFFFFF"/>
+        </w:rPr>
+        <w:t>) is asynchronous the callback function is used for any post action.</w:t>
       </w:r>
     </w:p>
     <w:p>
@@ -7295,55 +7921,121 @@
           <w:szCs w:val="24"/>
           <w:shd w:val="clear" w:color="auto" w:fill="FFFFFF"/>
         </w:rPr>
-        <w:t>&lt;button onClick={() =&gt; this.handleClick(id)} /&gt;</w:t>
-      </w:r>
-    </w:p>
-    <w:p>
-      <w:pPr>
-        <w:spacing w:line="276" w:lineRule="auto"/>
-        <w:ind w:left="360"/>
-        <w:jc w:val="both"/>
-        <w:rPr>
-          <w:rFonts w:ascii="Times New Roman" w:hAnsi="Times New Roman"/>
-          <w:color w:val="202122"/>
-          <w:sz w:val="24"/>
-          <w:szCs w:val="24"/>
-          <w:shd w:val="clear" w:color="auto" w:fill="FFFFFF"/>
-        </w:rPr>
-      </w:pPr>
-      <w:r>
-        <w:rPr>
-          <w:rFonts w:ascii="Times New Roman" w:hAnsi="Times New Roman"/>
-          <w:color w:val="202122"/>
-          <w:sz w:val="24"/>
-          <w:szCs w:val="24"/>
-          <w:shd w:val="clear" w:color="auto" w:fill="FFFFFF"/>
-        </w:rPr>
-        <w:t>This is an equivalent to calling .bind:</w:t>
-      </w:r>
-    </w:p>
-    <w:p>
-      <w:pPr>
-        <w:spacing w:line="276" w:lineRule="auto"/>
-        <w:ind w:left="360"/>
-        <w:jc w:val="both"/>
-        <w:rPr>
-          <w:rFonts w:ascii="Times New Roman" w:hAnsi="Times New Roman"/>
-          <w:color w:val="202122"/>
-          <w:sz w:val="24"/>
-          <w:szCs w:val="24"/>
-          <w:shd w:val="clear" w:color="auto" w:fill="FFFFFF"/>
-        </w:rPr>
-      </w:pPr>
-      <w:r>
-        <w:rPr>
-          <w:rFonts w:ascii="Times New Roman" w:hAnsi="Times New Roman"/>
-          <w:color w:val="202122"/>
-          <w:sz w:val="24"/>
-          <w:szCs w:val="24"/>
-          <w:shd w:val="clear" w:color="auto" w:fill="FFFFFF"/>
-        </w:rPr>
-        <w:t>&lt;button onClick={this.handleClick.bind(this, id)} /&gt;</w:t>
+        <w:t>&lt;button onClick</w:t>
+      </w:r>
+      <w:proofErr w:type="gramStart"/>
+      <w:r>
+        <w:rPr>
+          <w:rFonts w:ascii="Times New Roman" w:hAnsi="Times New Roman"/>
+          <w:color w:val="202122"/>
+          <w:sz w:val="24"/>
+          <w:szCs w:val="24"/>
+          <w:shd w:val="clear" w:color="auto" w:fill="FFFFFF"/>
+        </w:rPr>
+        <w:t>={</w:t>
+      </w:r>
+      <w:proofErr w:type="gramEnd"/>
+      <w:r>
+        <w:rPr>
+          <w:rFonts w:ascii="Times New Roman" w:hAnsi="Times New Roman"/>
+          <w:color w:val="202122"/>
+          <w:sz w:val="24"/>
+          <w:szCs w:val="24"/>
+          <w:shd w:val="clear" w:color="auto" w:fill="FFFFFF"/>
+        </w:rPr>
+        <w:t>() =&gt; this.handleClick(id)} /&gt;</w:t>
+      </w:r>
+    </w:p>
+    <w:p>
+      <w:pPr>
+        <w:spacing w:line="276" w:lineRule="auto"/>
+        <w:ind w:left="360"/>
+        <w:jc w:val="both"/>
+        <w:rPr>
+          <w:rFonts w:ascii="Times New Roman" w:hAnsi="Times New Roman"/>
+          <w:color w:val="202122"/>
+          <w:sz w:val="24"/>
+          <w:szCs w:val="24"/>
+          <w:shd w:val="clear" w:color="auto" w:fill="FFFFFF"/>
+        </w:rPr>
+      </w:pPr>
+      <w:r>
+        <w:rPr>
+          <w:rFonts w:ascii="Times New Roman" w:hAnsi="Times New Roman"/>
+          <w:color w:val="202122"/>
+          <w:sz w:val="24"/>
+          <w:szCs w:val="24"/>
+          <w:shd w:val="clear" w:color="auto" w:fill="FFFFFF"/>
+        </w:rPr>
+        <w:t xml:space="preserve">This is an equivalent to </w:t>
+      </w:r>
+      <w:proofErr w:type="gramStart"/>
+      <w:r>
+        <w:rPr>
+          <w:rFonts w:ascii="Times New Roman" w:hAnsi="Times New Roman"/>
+          <w:color w:val="202122"/>
+          <w:sz w:val="24"/>
+          <w:szCs w:val="24"/>
+          <w:shd w:val="clear" w:color="auto" w:fill="FFFFFF"/>
+        </w:rPr>
+        <w:t>calling .bind</w:t>
+      </w:r>
+      <w:proofErr w:type="gramEnd"/>
+      <w:r>
+        <w:rPr>
+          <w:rFonts w:ascii="Times New Roman" w:hAnsi="Times New Roman"/>
+          <w:color w:val="202122"/>
+          <w:sz w:val="24"/>
+          <w:szCs w:val="24"/>
+          <w:shd w:val="clear" w:color="auto" w:fill="FFFFFF"/>
+        </w:rPr>
+        <w:t>:</w:t>
+      </w:r>
+    </w:p>
+    <w:p>
+      <w:pPr>
+        <w:spacing w:line="276" w:lineRule="auto"/>
+        <w:ind w:left="360"/>
+        <w:jc w:val="both"/>
+        <w:rPr>
+          <w:rFonts w:ascii="Times New Roman" w:hAnsi="Times New Roman"/>
+          <w:color w:val="202122"/>
+          <w:sz w:val="24"/>
+          <w:szCs w:val="24"/>
+          <w:shd w:val="clear" w:color="auto" w:fill="FFFFFF"/>
+        </w:rPr>
+      </w:pPr>
+      <w:r>
+        <w:rPr>
+          <w:rFonts w:ascii="Times New Roman" w:hAnsi="Times New Roman"/>
+          <w:color w:val="202122"/>
+          <w:sz w:val="24"/>
+          <w:szCs w:val="24"/>
+          <w:shd w:val="clear" w:color="auto" w:fill="FFFFFF"/>
+        </w:rPr>
+        <w:t>&lt;button onClick</w:t>
+      </w:r>
+      <w:proofErr w:type="gramStart"/>
+      <w:r>
+        <w:rPr>
+          <w:rFonts w:ascii="Times New Roman" w:hAnsi="Times New Roman"/>
+          <w:color w:val="202122"/>
+          <w:sz w:val="24"/>
+          <w:szCs w:val="24"/>
+          <w:shd w:val="clear" w:color="auto" w:fill="FFFFFF"/>
+        </w:rPr>
+        <w:t>={</w:t>
+      </w:r>
+      <w:proofErr w:type="gramEnd"/>
+      <w:r>
+        <w:rPr>
+          <w:rFonts w:ascii="Times New Roman" w:hAnsi="Times New Roman"/>
+          <w:color w:val="202122"/>
+          <w:sz w:val="24"/>
+          <w:szCs w:val="24"/>
+          <w:shd w:val="clear" w:color="auto" w:fill="FFFFFF"/>
+        </w:rPr>
+        <w:t>this.handleClick.bind(this, id)} /&gt;</w:t>
       </w:r>
     </w:p>
     <w:p>
@@ -7447,31 +8139,75 @@
           <w:szCs w:val="24"/>
           <w:shd w:val="clear" w:color="auto" w:fill="FFFFFF"/>
         </w:rPr>
-        <w:t>&lt;h1&gt;Hello!&lt;/h1&gt;</w:t>
-      </w:r>
-    </w:p>
-    <w:p>
-      <w:pPr>
-        <w:spacing w:line="276" w:lineRule="auto"/>
-        <w:ind w:left="360"/>
-        <w:jc w:val="both"/>
-        <w:rPr>
-          <w:rFonts w:ascii="Times New Roman" w:hAnsi="Times New Roman"/>
-          <w:color w:val="202122"/>
-          <w:sz w:val="24"/>
-          <w:szCs w:val="24"/>
-          <w:shd w:val="clear" w:color="auto" w:fill="FFFFFF"/>
-        </w:rPr>
-      </w:pPr>
-      <w:r>
-        <w:rPr>
-          <w:rFonts w:ascii="Times New Roman" w:hAnsi="Times New Roman"/>
-          <w:color w:val="202122"/>
-          <w:sz w:val="24"/>
-          <w:szCs w:val="24"/>
-          <w:shd w:val="clear" w:color="auto" w:fill="FFFFFF"/>
-        </w:rPr>
-        <w:t>{messages.length &gt; 0 &amp;&amp; !isLogin?</w:t>
+        <w:t>&lt;h1&gt;</w:t>
+      </w:r>
+      <w:proofErr w:type="gramStart"/>
+      <w:r>
+        <w:rPr>
+          <w:rFonts w:ascii="Times New Roman" w:hAnsi="Times New Roman"/>
+          <w:color w:val="202122"/>
+          <w:sz w:val="24"/>
+          <w:szCs w:val="24"/>
+          <w:shd w:val="clear" w:color="auto" w:fill="FFFFFF"/>
+        </w:rPr>
+        <w:t>Hello!&lt;</w:t>
+      </w:r>
+      <w:proofErr w:type="gramEnd"/>
+      <w:r>
+        <w:rPr>
+          <w:rFonts w:ascii="Times New Roman" w:hAnsi="Times New Roman"/>
+          <w:color w:val="202122"/>
+          <w:sz w:val="24"/>
+          <w:szCs w:val="24"/>
+          <w:shd w:val="clear" w:color="auto" w:fill="FFFFFF"/>
+        </w:rPr>
+        <w:t>/h1&gt;</w:t>
+      </w:r>
+    </w:p>
+    <w:p>
+      <w:pPr>
+        <w:spacing w:line="276" w:lineRule="auto"/>
+        <w:ind w:left="360"/>
+        <w:jc w:val="both"/>
+        <w:rPr>
+          <w:rFonts w:ascii="Times New Roman" w:hAnsi="Times New Roman"/>
+          <w:color w:val="202122"/>
+          <w:sz w:val="24"/>
+          <w:szCs w:val="24"/>
+          <w:shd w:val="clear" w:color="auto" w:fill="FFFFFF"/>
+        </w:rPr>
+      </w:pPr>
+      <w:r>
+        <w:rPr>
+          <w:rFonts w:ascii="Times New Roman" w:hAnsi="Times New Roman"/>
+          <w:color w:val="202122"/>
+          <w:sz w:val="24"/>
+          <w:szCs w:val="24"/>
+          <w:shd w:val="clear" w:color="auto" w:fill="FFFFFF"/>
+        </w:rPr>
+        <w:t>{</w:t>
+      </w:r>
+      <w:proofErr w:type="gramStart"/>
+      <w:r>
+        <w:rPr>
+          <w:rFonts w:ascii="Times New Roman" w:hAnsi="Times New Roman"/>
+          <w:color w:val="202122"/>
+          <w:sz w:val="24"/>
+          <w:szCs w:val="24"/>
+          <w:shd w:val="clear" w:color="auto" w:fill="FFFFFF"/>
+        </w:rPr>
+        <w:t>messages.length</w:t>
+      </w:r>
+      <w:proofErr w:type="gramEnd"/>
+      <w:r>
+        <w:rPr>
+          <w:rFonts w:ascii="Times New Roman" w:hAnsi="Times New Roman"/>
+          <w:color w:val="202122"/>
+          <w:sz w:val="24"/>
+          <w:szCs w:val="24"/>
+          <w:shd w:val="clear" w:color="auto" w:fill="FFFFFF"/>
+        </w:rPr>
+        <w:t xml:space="preserve"> &gt; 0 &amp;&amp; !isLogin?</w:t>
       </w:r>
     </w:p>
     <w:p>
@@ -7526,7 +8262,29 @@
           <w:szCs w:val="24"/>
           <w:shd w:val="clear" w:color="auto" w:fill="FFFFFF"/>
         </w:rPr>
-        <w:t>You have {messages.length} unread messages.&lt;/h2&gt;</w:t>
+        <w:t>You have {</w:t>
+      </w:r>
+      <w:proofErr w:type="gramStart"/>
+      <w:r>
+        <w:rPr>
+          <w:rFonts w:ascii="Times New Roman" w:hAnsi="Times New Roman"/>
+          <w:color w:val="202122"/>
+          <w:sz w:val="24"/>
+          <w:szCs w:val="24"/>
+          <w:shd w:val="clear" w:color="auto" w:fill="FFFFFF"/>
+        </w:rPr>
+        <w:t>messages.length</w:t>
+      </w:r>
+      <w:proofErr w:type="gramEnd"/>
+      <w:r>
+        <w:rPr>
+          <w:rFonts w:ascii="Times New Roman" w:hAnsi="Times New Roman"/>
+          <w:color w:val="202122"/>
+          <w:sz w:val="24"/>
+          <w:szCs w:val="24"/>
+          <w:shd w:val="clear" w:color="auto" w:fill="FFFFFF"/>
+        </w:rPr>
+        <w:t>} unread messages.&lt;/h2&gt;</w:t>
       </w:r>
       <w:r>
         <w:rPr>
@@ -7571,7 +8329,29 @@
           <w:shd w:val="clear" w:color="auto" w:fill="FFFFFF"/>
         </w:rPr>
         <w:tab/>
-        <w:t>&lt;h2&gt;You don't have unread messages.&lt;/h2</w:t>
+        <w:t xml:space="preserve">&lt;h2&gt;You don't have unread </w:t>
+      </w:r>
+      <w:proofErr w:type="gramStart"/>
+      <w:r>
+        <w:rPr>
+          <w:rFonts w:ascii="Times New Roman" w:hAnsi="Times New Roman"/>
+          <w:color w:val="202122"/>
+          <w:sz w:val="24"/>
+          <w:szCs w:val="24"/>
+          <w:shd w:val="clear" w:color="auto" w:fill="FFFFFF"/>
+        </w:rPr>
+        <w:t>messages.&lt;</w:t>
+      </w:r>
+      <w:proofErr w:type="gramEnd"/>
+      <w:r>
+        <w:rPr>
+          <w:rFonts w:ascii="Times New Roman" w:hAnsi="Times New Roman"/>
+          <w:color w:val="202122"/>
+          <w:sz w:val="24"/>
+          <w:szCs w:val="24"/>
+          <w:shd w:val="clear" w:color="auto" w:fill="FFFFFF"/>
+        </w:rPr>
+        <w:t>/h2</w:t>
       </w:r>
       <w:r>
         <w:rPr>
@@ -7744,7 +8524,28 @@
           <w:shd w:val="clear" w:color="auto" w:fill="FFFFFF"/>
         </w:rPr>
         <w:tab/>
-        <w:t>this.setState({value: event.target.value.toUpperCase()})</w:t>
+      </w:r>
+      <w:proofErr w:type="gramStart"/>
+      <w:r>
+        <w:rPr>
+          <w:rFonts w:ascii="Times New Roman" w:hAnsi="Times New Roman"/>
+          <w:color w:val="202122"/>
+          <w:sz w:val="24"/>
+          <w:szCs w:val="24"/>
+          <w:shd w:val="clear" w:color="auto" w:fill="FFFFFF"/>
+        </w:rPr>
+        <w:t>this.setState</w:t>
+      </w:r>
+      <w:proofErr w:type="gramEnd"/>
+      <w:r>
+        <w:rPr>
+          <w:rFonts w:ascii="Times New Roman" w:hAnsi="Times New Roman"/>
+          <w:color w:val="202122"/>
+          <w:sz w:val="24"/>
+          <w:szCs w:val="24"/>
+          <w:shd w:val="clear" w:color="auto" w:fill="FFFFFF"/>
+        </w:rPr>
+        <w:t>({value: event.target.value.toUpperCase()})</w:t>
       </w:r>
     </w:p>
     <w:p>
@@ -7838,31 +8639,75 @@
           <w:szCs w:val="24"/>
           <w:shd w:val="clear" w:color="auto" w:fill="FFFFFF"/>
         </w:rPr>
-        <w:t>A higher-order component (HOC) is a function that takes a component and returns a new component. Basically, it's a pattern that is derived from React's compositional nature.We call them pure components because they can accept any dynamically provided child component but they won't modify or copy any behavior from their input components.</w:t>
-      </w:r>
-    </w:p>
-    <w:p>
-      <w:pPr>
-        <w:spacing w:line="276" w:lineRule="auto"/>
-        <w:ind w:left="360"/>
-        <w:jc w:val="both"/>
-        <w:rPr>
-          <w:rFonts w:ascii="Times New Roman" w:hAnsi="Times New Roman"/>
-          <w:color w:val="202122"/>
-          <w:sz w:val="24"/>
-          <w:szCs w:val="24"/>
-          <w:shd w:val="clear" w:color="auto" w:fill="FFFFFF"/>
-        </w:rPr>
-      </w:pPr>
-      <w:r>
-        <w:rPr>
-          <w:rFonts w:ascii="Times New Roman" w:hAnsi="Times New Roman"/>
-          <w:color w:val="202122"/>
-          <w:sz w:val="24"/>
-          <w:szCs w:val="24"/>
-          <w:shd w:val="clear" w:color="auto" w:fill="FFFFFF"/>
-        </w:rPr>
-        <w:t>const EnhancedComponent = higherOrderComponent(WrappedComponent)</w:t>
+        <w:t xml:space="preserve">A higher-order component (HOC) is a function that takes a component and returns a new component. Basically, it's a pattern that is derived from React's compositional </w:t>
+      </w:r>
+      <w:proofErr w:type="gramStart"/>
+      <w:r>
+        <w:rPr>
+          <w:rFonts w:ascii="Times New Roman" w:hAnsi="Times New Roman"/>
+          <w:color w:val="202122"/>
+          <w:sz w:val="24"/>
+          <w:szCs w:val="24"/>
+          <w:shd w:val="clear" w:color="auto" w:fill="FFFFFF"/>
+        </w:rPr>
+        <w:t>nature.We</w:t>
+      </w:r>
+      <w:proofErr w:type="gramEnd"/>
+      <w:r>
+        <w:rPr>
+          <w:rFonts w:ascii="Times New Roman" w:hAnsi="Times New Roman"/>
+          <w:color w:val="202122"/>
+          <w:sz w:val="24"/>
+          <w:szCs w:val="24"/>
+          <w:shd w:val="clear" w:color="auto" w:fill="FFFFFF"/>
+        </w:rPr>
+        <w:t xml:space="preserve"> call them pure components because they can accept any dynamically provided child component but they won't modify or copy any behavior from their input components.</w:t>
+      </w:r>
+    </w:p>
+    <w:p>
+      <w:pPr>
+        <w:spacing w:line="276" w:lineRule="auto"/>
+        <w:ind w:left="360"/>
+        <w:jc w:val="both"/>
+        <w:rPr>
+          <w:rFonts w:ascii="Times New Roman" w:hAnsi="Times New Roman"/>
+          <w:color w:val="202122"/>
+          <w:sz w:val="24"/>
+          <w:szCs w:val="24"/>
+          <w:shd w:val="clear" w:color="auto" w:fill="FFFFFF"/>
+        </w:rPr>
+      </w:pPr>
+      <w:r>
+        <w:rPr>
+          <w:rFonts w:ascii="Times New Roman" w:hAnsi="Times New Roman"/>
+          <w:color w:val="202122"/>
+          <w:sz w:val="24"/>
+          <w:szCs w:val="24"/>
+          <w:shd w:val="clear" w:color="auto" w:fill="FFFFFF"/>
+        </w:rPr>
+        <w:t xml:space="preserve">const EnhancedComponent = </w:t>
+      </w:r>
+      <w:proofErr w:type="gramStart"/>
+      <w:r>
+        <w:rPr>
+          <w:rFonts w:ascii="Times New Roman" w:hAnsi="Times New Roman"/>
+          <w:color w:val="202122"/>
+          <w:sz w:val="24"/>
+          <w:szCs w:val="24"/>
+          <w:shd w:val="clear" w:color="auto" w:fill="FFFFFF"/>
+        </w:rPr>
+        <w:t>higherOrderComponent(</w:t>
+      </w:r>
+      <w:proofErr w:type="gramEnd"/>
+      <w:r>
+        <w:rPr>
+          <w:rFonts w:ascii="Times New Roman" w:hAnsi="Times New Roman"/>
+          <w:color w:val="202122"/>
+          <w:sz w:val="24"/>
+          <w:szCs w:val="24"/>
+          <w:shd w:val="clear" w:color="auto" w:fill="FFFFFF"/>
+        </w:rPr>
+        <w:t>WrappedComponent)</w:t>
       </w:r>
     </w:p>
     <w:p>
@@ -8002,7 +8847,51 @@
           <w:szCs w:val="24"/>
           <w:shd w:val="clear" w:color="auto" w:fill="FFFFFF"/>
         </w:rPr>
-        <w:t>When a component's props or state change, React decides whether an actual DOM update is necessary by comparing the newly returned element with the previously rendered one. When they are not equal, React will update the DOM. This process is called reconciliation.</w:t>
+        <w:t xml:space="preserve">When a component's props or state change, </w:t>
+      </w:r>
+      <w:proofErr w:type="gramStart"/>
+      <w:r>
+        <w:rPr>
+          <w:rFonts w:ascii="Times New Roman" w:hAnsi="Times New Roman"/>
+          <w:color w:val="202122"/>
+          <w:sz w:val="24"/>
+          <w:szCs w:val="24"/>
+          <w:shd w:val="clear" w:color="auto" w:fill="FFFFFF"/>
+        </w:rPr>
+        <w:t>React</w:t>
+      </w:r>
+      <w:proofErr w:type="gramEnd"/>
+      <w:r>
+        <w:rPr>
+          <w:rFonts w:ascii="Times New Roman" w:hAnsi="Times New Roman"/>
+          <w:color w:val="202122"/>
+          <w:sz w:val="24"/>
+          <w:szCs w:val="24"/>
+          <w:shd w:val="clear" w:color="auto" w:fill="FFFFFF"/>
+        </w:rPr>
+        <w:t xml:space="preserve"> decides whether an actual DOM update is necessary by comparing the newly returned element with the previously rendered one. When they are not equal, </w:t>
+      </w:r>
+      <w:proofErr w:type="gramStart"/>
+      <w:r>
+        <w:rPr>
+          <w:rFonts w:ascii="Times New Roman" w:hAnsi="Times New Roman"/>
+          <w:color w:val="202122"/>
+          <w:sz w:val="24"/>
+          <w:szCs w:val="24"/>
+          <w:shd w:val="clear" w:color="auto" w:fill="FFFFFF"/>
+        </w:rPr>
+        <w:t>React</w:t>
+      </w:r>
+      <w:proofErr w:type="gramEnd"/>
+      <w:r>
+        <w:rPr>
+          <w:rFonts w:ascii="Times New Roman" w:hAnsi="Times New Roman"/>
+          <w:color w:val="202122"/>
+          <w:sz w:val="24"/>
+          <w:szCs w:val="24"/>
+          <w:shd w:val="clear" w:color="auto" w:fill="FFFFFF"/>
+        </w:rPr>
+        <w:t xml:space="preserve"> will update the DOM. This process is called reconciliation.</w:t>
       </w:r>
     </w:p>
     <w:p>
@@ -8072,7 +8961,29 @@
           <w:szCs w:val="24"/>
           <w:shd w:val="clear" w:color="auto" w:fill="FFFFFF"/>
         </w:rPr>
-        <w:t>If the behaviour of a component is independent of its state then it can be a stateless component. You can use either a function or a class for creating stateless components. But unless you need to use a lifecycle hook in your components, you should go for function components.</w:t>
+        <w:t xml:space="preserve">If the behaviour of a component is independent of its </w:t>
+      </w:r>
+      <w:proofErr w:type="gramStart"/>
+      <w:r>
+        <w:rPr>
+          <w:rFonts w:ascii="Times New Roman" w:hAnsi="Times New Roman"/>
+          <w:color w:val="202122"/>
+          <w:sz w:val="24"/>
+          <w:szCs w:val="24"/>
+          <w:shd w:val="clear" w:color="auto" w:fill="FFFFFF"/>
+        </w:rPr>
+        <w:t>state</w:t>
+      </w:r>
+      <w:proofErr w:type="gramEnd"/>
+      <w:r>
+        <w:rPr>
+          <w:rFonts w:ascii="Times New Roman" w:hAnsi="Times New Roman"/>
+          <w:color w:val="202122"/>
+          <w:sz w:val="24"/>
+          <w:szCs w:val="24"/>
+          <w:shd w:val="clear" w:color="auto" w:fill="FFFFFF"/>
+        </w:rPr>
+        <w:t xml:space="preserve"> then it can be a stateless component. You can use either a function or a class for creating stateless components. But unless you need to use a lifecycle hook in your components, you should go for function components.</w:t>
       </w:r>
     </w:p>
     <w:p>
@@ -8142,7 +9053,29 @@
           <w:szCs w:val="24"/>
           <w:shd w:val="clear" w:color="auto" w:fill="FFFFFF"/>
         </w:rPr>
-        <w:t>If the behaviour of a component is dependent on the state of the component then it can be termed as stateful component. These stateful components are always class components and have a state that gets initialized in the constructor.</w:t>
+        <w:t xml:space="preserve">If the behaviour of a component is dependent on the state of the </w:t>
+      </w:r>
+      <w:proofErr w:type="gramStart"/>
+      <w:r>
+        <w:rPr>
+          <w:rFonts w:ascii="Times New Roman" w:hAnsi="Times New Roman"/>
+          <w:color w:val="202122"/>
+          <w:sz w:val="24"/>
+          <w:szCs w:val="24"/>
+          <w:shd w:val="clear" w:color="auto" w:fill="FFFFFF"/>
+        </w:rPr>
+        <w:t>component</w:t>
+      </w:r>
+      <w:proofErr w:type="gramEnd"/>
+      <w:r>
+        <w:rPr>
+          <w:rFonts w:ascii="Times New Roman" w:hAnsi="Times New Roman"/>
+          <w:color w:val="202122"/>
+          <w:sz w:val="24"/>
+          <w:szCs w:val="24"/>
+          <w:shd w:val="clear" w:color="auto" w:fill="FFFFFF"/>
+        </w:rPr>
+        <w:t xml:space="preserve"> then it can be termed as stateful component. These stateful components are always class components and have a state that gets initialized in the constructor.</w:t>
       </w:r>
     </w:p>
     <w:p>
@@ -8634,7 +9567,51 @@
           <w:shd w:val="clear" w:color="auto" w:fill="FFFFFF"/>
         </w:rPr>
         <w:lastRenderedPageBreak/>
-        <w:t>It is possible to listen to the resize event in componentDidMount() and then update the width and height dimensions. It requires the removal of the event listener in the componentWillUnmount() method.</w:t>
+        <w:t xml:space="preserve">It is possible to listen to the resize event in </w:t>
+      </w:r>
+      <w:proofErr w:type="gramStart"/>
+      <w:r>
+        <w:rPr>
+          <w:rFonts w:ascii="Times New Roman" w:hAnsi="Times New Roman"/>
+          <w:color w:val="202122"/>
+          <w:sz w:val="24"/>
+          <w:szCs w:val="24"/>
+          <w:shd w:val="clear" w:color="auto" w:fill="FFFFFF"/>
+        </w:rPr>
+        <w:t>componentDidMount(</w:t>
+      </w:r>
+      <w:proofErr w:type="gramEnd"/>
+      <w:r>
+        <w:rPr>
+          <w:rFonts w:ascii="Times New Roman" w:hAnsi="Times New Roman"/>
+          <w:color w:val="202122"/>
+          <w:sz w:val="24"/>
+          <w:szCs w:val="24"/>
+          <w:shd w:val="clear" w:color="auto" w:fill="FFFFFF"/>
+        </w:rPr>
+        <w:t xml:space="preserve">) and then update the width and height dimensions. It requires the removal of the event listener in the </w:t>
+      </w:r>
+      <w:proofErr w:type="gramStart"/>
+      <w:r>
+        <w:rPr>
+          <w:rFonts w:ascii="Times New Roman" w:hAnsi="Times New Roman"/>
+          <w:color w:val="202122"/>
+          <w:sz w:val="24"/>
+          <w:szCs w:val="24"/>
+          <w:shd w:val="clear" w:color="auto" w:fill="FFFFFF"/>
+        </w:rPr>
+        <w:t>componentWillUnmount(</w:t>
+      </w:r>
+      <w:proofErr w:type="gramEnd"/>
+      <w:r>
+        <w:rPr>
+          <w:rFonts w:ascii="Times New Roman" w:hAnsi="Times New Roman"/>
+          <w:color w:val="202122"/>
+          <w:sz w:val="24"/>
+          <w:szCs w:val="24"/>
+          <w:shd w:val="clear" w:color="auto" w:fill="FFFFFF"/>
+        </w:rPr>
+        <w:t>) method.</w:t>
       </w:r>
     </w:p>
     <w:p>
@@ -8732,8 +9709,20 @@
           <w:szCs w:val="24"/>
           <w:shd w:val="clear" w:color="auto" w:fill="FFFFFF"/>
         </w:rPr>
-        <w:t>To initialize local state by assigning object to this.state</w:t>
-      </w:r>
+        <w:t xml:space="preserve">To initialize local state by assigning object to </w:t>
+      </w:r>
+      <w:proofErr w:type="gramStart"/>
+      <w:r>
+        <w:rPr>
+          <w:rFonts w:ascii="Times New Roman" w:hAnsi="Times New Roman"/>
+          <w:color w:val="202122"/>
+          <w:sz w:val="24"/>
+          <w:szCs w:val="24"/>
+          <w:shd w:val="clear" w:color="auto" w:fill="FFFFFF"/>
+        </w:rPr>
+        <w:t>this.state</w:t>
+      </w:r>
+      <w:proofErr w:type="gramEnd"/>
     </w:p>
     <w:p>
       <w:pPr>
@@ -8760,7 +9749,29 @@
           <w:szCs w:val="24"/>
           <w:shd w:val="clear" w:color="auto" w:fill="FFFFFF"/>
         </w:rPr>
-        <w:t>For binding event handler methods to the instance For example, the below code covers both the above cases</w:t>
+        <w:t xml:space="preserve">For binding event handler methods to the instance </w:t>
+      </w:r>
+      <w:proofErr w:type="gramStart"/>
+      <w:r>
+        <w:rPr>
+          <w:rFonts w:ascii="Times New Roman" w:hAnsi="Times New Roman"/>
+          <w:color w:val="202122"/>
+          <w:sz w:val="24"/>
+          <w:szCs w:val="24"/>
+          <w:shd w:val="clear" w:color="auto" w:fill="FFFFFF"/>
+        </w:rPr>
+        <w:t>For</w:t>
+      </w:r>
+      <w:proofErr w:type="gramEnd"/>
+      <w:r>
+        <w:rPr>
+          <w:rFonts w:ascii="Times New Roman" w:hAnsi="Times New Roman"/>
+          <w:color w:val="202122"/>
+          <w:sz w:val="24"/>
+          <w:szCs w:val="24"/>
+          <w:shd w:val="clear" w:color="auto" w:fill="FFFFFF"/>
+        </w:rPr>
+        <w:t xml:space="preserve"> example, the below code covers both the above cases</w:t>
       </w:r>
     </w:p>
     <w:p>
@@ -8834,7 +9845,29 @@
           <w:shd w:val="clear" w:color="auto" w:fill="FFFFFF"/>
         </w:rPr>
         <w:tab/>
-        <w:t>// Don't call this.setState() here!</w:t>
+        <w:t xml:space="preserve">// Don't call </w:t>
+      </w:r>
+      <w:proofErr w:type="gramStart"/>
+      <w:r>
+        <w:rPr>
+          <w:rFonts w:ascii="Times New Roman" w:hAnsi="Times New Roman"/>
+          <w:color w:val="202122"/>
+          <w:sz w:val="24"/>
+          <w:szCs w:val="24"/>
+          <w:shd w:val="clear" w:color="auto" w:fill="FFFFFF"/>
+        </w:rPr>
+        <w:t>this.setState</w:t>
+      </w:r>
+      <w:proofErr w:type="gramEnd"/>
+      <w:r>
+        <w:rPr>
+          <w:rFonts w:ascii="Times New Roman" w:hAnsi="Times New Roman"/>
+          <w:color w:val="202122"/>
+          <w:sz w:val="24"/>
+          <w:szCs w:val="24"/>
+          <w:shd w:val="clear" w:color="auto" w:fill="FFFFFF"/>
+        </w:rPr>
+        <w:t>() here!</w:t>
       </w:r>
     </w:p>
     <w:p>
@@ -8859,7 +9892,28 @@
           <w:shd w:val="clear" w:color="auto" w:fill="FFFFFF"/>
         </w:rPr>
         <w:tab/>
-        <w:t>this.state = { counter: 0 };</w:t>
+      </w:r>
+      <w:proofErr w:type="gramStart"/>
+      <w:r>
+        <w:rPr>
+          <w:rFonts w:ascii="Times New Roman" w:hAnsi="Times New Roman"/>
+          <w:color w:val="202122"/>
+          <w:sz w:val="24"/>
+          <w:szCs w:val="24"/>
+          <w:shd w:val="clear" w:color="auto" w:fill="FFFFFF"/>
+        </w:rPr>
+        <w:t>this.state</w:t>
+      </w:r>
+      <w:proofErr w:type="gramEnd"/>
+      <w:r>
+        <w:rPr>
+          <w:rFonts w:ascii="Times New Roman" w:hAnsi="Times New Roman"/>
+          <w:color w:val="202122"/>
+          <w:sz w:val="24"/>
+          <w:szCs w:val="24"/>
+          <w:shd w:val="clear" w:color="auto" w:fill="FFFFFF"/>
+        </w:rPr>
+        <w:t xml:space="preserve"> = { counter: 0 };</w:t>
       </w:r>
     </w:p>
     <w:p>
@@ -8884,7 +9938,28 @@
           <w:shd w:val="clear" w:color="auto" w:fill="FFFFFF"/>
         </w:rPr>
         <w:tab/>
-        <w:t>this.handleClick = this.handleClick.bind(this);</w:t>
+      </w:r>
+      <w:proofErr w:type="gramStart"/>
+      <w:r>
+        <w:rPr>
+          <w:rFonts w:ascii="Times New Roman" w:hAnsi="Times New Roman"/>
+          <w:color w:val="202122"/>
+          <w:sz w:val="24"/>
+          <w:szCs w:val="24"/>
+          <w:shd w:val="clear" w:color="auto" w:fill="FFFFFF"/>
+        </w:rPr>
+        <w:t>this.handleClick</w:t>
+      </w:r>
+      <w:proofErr w:type="gramEnd"/>
+      <w:r>
+        <w:rPr>
+          <w:rFonts w:ascii="Times New Roman" w:hAnsi="Times New Roman"/>
+          <w:color w:val="202122"/>
+          <w:sz w:val="24"/>
+          <w:szCs w:val="24"/>
+          <w:shd w:val="clear" w:color="auto" w:fill="FFFFFF"/>
+        </w:rPr>
+        <w:t xml:space="preserve"> = this.handleClick.bind(this);</w:t>
       </w:r>
     </w:p>
     <w:p>
@@ -8998,27 +10073,7 @@
           <w:szCs w:val="24"/>
           <w:shd w:val="clear" w:color="auto" w:fill="FFFFFF"/>
         </w:rPr>
-        <w:t>component, hooks mustbe called in the same order every time the component</w:t>
-      </w:r>
-      <w:r>
-        <w:rPr>
-          <w:rFonts w:ascii="Times New Roman" w:hAnsi="Times New Roman"/>
-          <w:color w:val="202122"/>
-          <w:sz w:val="24"/>
-          <w:szCs w:val="24"/>
-          <w:shd w:val="clear" w:color="auto" w:fill="FFFFFF"/>
-        </w:rPr>
-        <w:t xml:space="preserve"> </w:t>
-      </w:r>
-      <w:r>
-        <w:rPr>
-          <w:rFonts w:ascii="Times New Roman" w:hAnsi="Times New Roman"/>
-          <w:color w:val="202122"/>
-          <w:sz w:val="24"/>
-          <w:szCs w:val="24"/>
-          <w:shd w:val="clear" w:color="auto" w:fill="FFFFFF"/>
-        </w:rPr>
-        <w:t>renders, and they cannot be called conditionally.</w:t>
+        <w:t>component, hooks mustbe called in the same order every time the component renders, and they cannot be called conditionally.</w:t>
       </w:r>
     </w:p>
     <w:p>
@@ -9088,47 +10143,7 @@
           <w:szCs w:val="24"/>
           <w:shd w:val="clear" w:color="auto" w:fill="FFFFFF"/>
         </w:rPr>
-        <w:t>Reducers in Redux are pure functions that specify how the application's state</w:t>
-      </w:r>
-      <w:r>
-        <w:rPr>
-          <w:rFonts w:ascii="Times New Roman" w:hAnsi="Times New Roman"/>
-          <w:color w:val="202122"/>
-          <w:sz w:val="24"/>
-          <w:szCs w:val="24"/>
-          <w:shd w:val="clear" w:color="auto" w:fill="FFFFFF"/>
-        </w:rPr>
-        <w:t xml:space="preserve"> </w:t>
-      </w:r>
-      <w:r>
-        <w:rPr>
-          <w:rFonts w:ascii="Times New Roman" w:hAnsi="Times New Roman"/>
-          <w:color w:val="202122"/>
-          <w:sz w:val="24"/>
-          <w:szCs w:val="24"/>
-          <w:shd w:val="clear" w:color="auto" w:fill="FFFFFF"/>
-        </w:rPr>
-        <w:t>changes in response to actions. They take the current state and an action as input</w:t>
-      </w:r>
-      <w:r>
-        <w:rPr>
-          <w:rFonts w:ascii="Times New Roman" w:hAnsi="Times New Roman"/>
-          <w:color w:val="202122"/>
-          <w:sz w:val="24"/>
-          <w:szCs w:val="24"/>
-          <w:shd w:val="clear" w:color="auto" w:fill="FFFFFF"/>
-        </w:rPr>
-        <w:t xml:space="preserve"> </w:t>
-      </w:r>
-      <w:r>
-        <w:rPr>
-          <w:rFonts w:ascii="Times New Roman" w:hAnsi="Times New Roman"/>
-          <w:color w:val="202122"/>
-          <w:sz w:val="24"/>
-          <w:szCs w:val="24"/>
-          <w:shd w:val="clear" w:color="auto" w:fill="FFFFFF"/>
-        </w:rPr>
-        <w:t>and return a new state based on that action.</w:t>
+        <w:t>Reducers in Redux are pure functions that specify how the application's state changes in response to actions. They take the current state and an action as input and return a new state based on that action.</w:t>
       </w:r>
     </w:p>
     <w:p>
@@ -9198,27 +10213,7 @@
           <w:szCs w:val="24"/>
           <w:shd w:val="clear" w:color="auto" w:fill="FFFFFF"/>
         </w:rPr>
-        <w:t>React Native is a framework for building native mobile applications using React. It</w:t>
-      </w:r>
-      <w:r>
-        <w:rPr>
-          <w:rFonts w:ascii="Times New Roman" w:hAnsi="Times New Roman"/>
-          <w:color w:val="202122"/>
-          <w:sz w:val="24"/>
-          <w:szCs w:val="24"/>
-          <w:shd w:val="clear" w:color="auto" w:fill="FFFFFF"/>
-        </w:rPr>
-        <w:t xml:space="preserve"> </w:t>
-      </w:r>
-      <w:r>
-        <w:rPr>
-          <w:rFonts w:ascii="Times New Roman" w:hAnsi="Times New Roman"/>
-          <w:color w:val="202122"/>
-          <w:sz w:val="24"/>
-          <w:szCs w:val="24"/>
-          <w:shd w:val="clear" w:color="auto" w:fill="FFFFFF"/>
-        </w:rPr>
-        <w:t>allows developers to write mobile apps using JavaScript</w:t>
+        <w:t>React Native is a framework for building native mobile applications using React. It allows developers to write mobile apps using JavaScript</w:t>
       </w:r>
       <w:r>
         <w:rPr>
@@ -9299,7 +10294,195 @@
           <w:szCs w:val="24"/>
           <w:shd w:val="clear" w:color="auto" w:fill="FFFFFF"/>
         </w:rPr>
-        <w:t>React.Fragment is a built-in component in React that allows you to group multiple</w:t>
+        <w:t>React.Fragment is a built-in component in React that allows you to group multiple elements without adding an extra node to the DOM.</w:t>
+      </w:r>
+    </w:p>
+    <w:p>
+      <w:pPr>
+        <w:spacing w:line="276" w:lineRule="auto"/>
+        <w:ind w:left="360"/>
+        <w:jc w:val="both"/>
+        <w:rPr>
+          <w:rFonts w:ascii="Times New Roman" w:hAnsi="Times New Roman"/>
+          <w:color w:val="202122"/>
+          <w:sz w:val="24"/>
+          <w:szCs w:val="24"/>
+          <w:shd w:val="clear" w:color="auto" w:fill="FFFFFF"/>
+        </w:rPr>
+      </w:pPr>
+    </w:p>
+    <w:p>
+      <w:pPr>
+        <w:pStyle w:val="ListParagraph"/>
+        <w:numPr>
+          <w:ilvl w:val="0"/>
+          <w:numId w:val="1"/>
+        </w:numPr>
+        <w:spacing w:line="276" w:lineRule="auto"/>
+        <w:jc w:val="both"/>
+        <w:rPr>
+          <w:rFonts w:ascii="Times New Roman" w:hAnsi="Times New Roman"/>
+          <w:b/>
+          <w:bCs/>
+          <w:color w:val="202122"/>
+          <w:sz w:val="24"/>
+          <w:szCs w:val="24"/>
+          <w:shd w:val="clear" w:color="auto" w:fill="FFFFFF"/>
+        </w:rPr>
+      </w:pPr>
+      <w:r>
+        <w:rPr>
+          <w:rFonts w:ascii="Times New Roman" w:hAnsi="Times New Roman"/>
+          <w:b/>
+          <w:bCs/>
+          <w:color w:val="202122"/>
+          <w:sz w:val="24"/>
+          <w:szCs w:val="24"/>
+          <w:shd w:val="clear" w:color="auto" w:fill="FFFFFF"/>
+        </w:rPr>
+        <w:t>What is the useReducer hook in React?</w:t>
+      </w:r>
+    </w:p>
+    <w:p>
+      <w:pPr>
+        <w:spacing w:line="276" w:lineRule="auto"/>
+        <w:ind w:left="360"/>
+        <w:jc w:val="both"/>
+        <w:rPr>
+          <w:rFonts w:ascii="Times New Roman" w:hAnsi="Times New Roman"/>
+          <w:color w:val="202122"/>
+          <w:sz w:val="24"/>
+          <w:szCs w:val="24"/>
+          <w:shd w:val="clear" w:color="auto" w:fill="FFFFFF"/>
+        </w:rPr>
+      </w:pPr>
+      <w:r>
+        <w:rPr>
+          <w:rFonts w:ascii="Times New Roman" w:hAnsi="Times New Roman"/>
+          <w:color w:val="202122"/>
+          <w:sz w:val="24"/>
+          <w:szCs w:val="24"/>
+          <w:shd w:val="clear" w:color="auto" w:fill="FFFFFF"/>
+        </w:rPr>
+        <w:t>The useReducer hook is a built-in hook in React that allows you to manage state using a reducer function. It is an alternative to useState and is useful for managing more complex state logic or state transitions.</w:t>
+      </w:r>
+    </w:p>
+    <w:p>
+      <w:pPr>
+        <w:spacing w:line="276" w:lineRule="auto"/>
+        <w:ind w:left="360"/>
+        <w:jc w:val="both"/>
+        <w:rPr>
+          <w:rFonts w:ascii="Times New Roman" w:hAnsi="Times New Roman"/>
+          <w:color w:val="202122"/>
+          <w:sz w:val="24"/>
+          <w:szCs w:val="24"/>
+          <w:shd w:val="clear" w:color="auto" w:fill="FFFFFF"/>
+        </w:rPr>
+      </w:pPr>
+    </w:p>
+    <w:p>
+      <w:pPr>
+        <w:pStyle w:val="ListParagraph"/>
+        <w:numPr>
+          <w:ilvl w:val="0"/>
+          <w:numId w:val="1"/>
+        </w:numPr>
+        <w:spacing w:line="276" w:lineRule="auto"/>
+        <w:jc w:val="both"/>
+        <w:rPr>
+          <w:rFonts w:ascii="Times New Roman" w:hAnsi="Times New Roman"/>
+          <w:b/>
+          <w:bCs/>
+          <w:color w:val="202122"/>
+          <w:sz w:val="24"/>
+          <w:szCs w:val="24"/>
+          <w:shd w:val="clear" w:color="auto" w:fill="FFFFFF"/>
+        </w:rPr>
+      </w:pPr>
+      <w:r>
+        <w:rPr>
+          <w:rFonts w:ascii="Times New Roman" w:hAnsi="Times New Roman"/>
+          <w:b/>
+          <w:bCs/>
+          <w:color w:val="202122"/>
+          <w:sz w:val="24"/>
+          <w:szCs w:val="24"/>
+          <w:shd w:val="clear" w:color="auto" w:fill="FFFFFF"/>
+        </w:rPr>
+        <w:t xml:space="preserve">What is the purpose of the </w:t>
+      </w:r>
+      <w:proofErr w:type="gramStart"/>
+      <w:r>
+        <w:rPr>
+          <w:rFonts w:ascii="Times New Roman" w:hAnsi="Times New Roman"/>
+          <w:b/>
+          <w:bCs/>
+          <w:color w:val="202122"/>
+          <w:sz w:val="24"/>
+          <w:szCs w:val="24"/>
+          <w:shd w:val="clear" w:color="auto" w:fill="FFFFFF"/>
+        </w:rPr>
+        <w:t>componentWillUnmount(</w:t>
+      </w:r>
+      <w:proofErr w:type="gramEnd"/>
+      <w:r>
+        <w:rPr>
+          <w:rFonts w:ascii="Times New Roman" w:hAnsi="Times New Roman"/>
+          <w:b/>
+          <w:bCs/>
+          <w:color w:val="202122"/>
+          <w:sz w:val="24"/>
+          <w:szCs w:val="24"/>
+          <w:shd w:val="clear" w:color="auto" w:fill="FFFFFF"/>
+        </w:rPr>
+        <w:t>) method in React class components?</w:t>
+      </w:r>
+    </w:p>
+    <w:p>
+      <w:pPr>
+        <w:spacing w:line="276" w:lineRule="auto"/>
+        <w:ind w:left="360"/>
+        <w:jc w:val="both"/>
+        <w:rPr>
+          <w:rFonts w:ascii="Times New Roman" w:hAnsi="Times New Roman"/>
+          <w:color w:val="202122"/>
+          <w:sz w:val="24"/>
+          <w:szCs w:val="24"/>
+          <w:shd w:val="clear" w:color="auto" w:fill="FFFFFF"/>
+        </w:rPr>
+      </w:pPr>
+      <w:r>
+        <w:rPr>
+          <w:rFonts w:ascii="Times New Roman" w:hAnsi="Times New Roman"/>
+          <w:color w:val="202122"/>
+          <w:sz w:val="24"/>
+          <w:szCs w:val="24"/>
+          <w:shd w:val="clear" w:color="auto" w:fill="FFFFFF"/>
+        </w:rPr>
+        <w:t xml:space="preserve">The </w:t>
+      </w:r>
+      <w:proofErr w:type="gramStart"/>
+      <w:r>
+        <w:rPr>
+          <w:rFonts w:ascii="Times New Roman" w:hAnsi="Times New Roman"/>
+          <w:color w:val="202122"/>
+          <w:sz w:val="24"/>
+          <w:szCs w:val="24"/>
+          <w:shd w:val="clear" w:color="auto" w:fill="FFFFFF"/>
+        </w:rPr>
+        <w:t>componentWillUnmount(</w:t>
+      </w:r>
+      <w:proofErr w:type="gramEnd"/>
+      <w:r>
+        <w:rPr>
+          <w:rFonts w:ascii="Times New Roman" w:hAnsi="Times New Roman"/>
+          <w:color w:val="202122"/>
+          <w:sz w:val="24"/>
+          <w:szCs w:val="24"/>
+          <w:shd w:val="clear" w:color="auto" w:fill="FFFFFF"/>
+        </w:rPr>
+        <w:t>) method is a lifecycle method in React class</w:t>
       </w:r>
       <w:r>
         <w:rPr>
@@ -9319,7 +10502,27 @@
           <w:szCs w:val="24"/>
           <w:shd w:val="clear" w:color="auto" w:fill="FFFFFF"/>
         </w:rPr>
-        <w:t>elements without adding an extra node to the DOM.</w:t>
+        <w:t>components that is called just before a component is unmounted and removed from</w:t>
+      </w:r>
+      <w:r>
+        <w:rPr>
+          <w:rFonts w:ascii="Times New Roman" w:hAnsi="Times New Roman"/>
+          <w:color w:val="202122"/>
+          <w:sz w:val="24"/>
+          <w:szCs w:val="24"/>
+          <w:shd w:val="clear" w:color="auto" w:fill="FFFFFF"/>
+        </w:rPr>
+        <w:t xml:space="preserve"> </w:t>
+      </w:r>
+      <w:r>
+        <w:rPr>
+          <w:rFonts w:ascii="Times New Roman" w:hAnsi="Times New Roman"/>
+          <w:color w:val="202122"/>
+          <w:sz w:val="24"/>
+          <w:szCs w:val="24"/>
+          <w:shd w:val="clear" w:color="auto" w:fill="FFFFFF"/>
+        </w:rPr>
+        <w:t>the DOM. It allows for performing cleanup tasks such as removing event listeners or cancelling subscriptions.</w:t>
       </w:r>
     </w:p>
     <w:p>
@@ -9365,217 +10568,55 @@
           <w:szCs w:val="24"/>
           <w:shd w:val="clear" w:color="auto" w:fill="FFFFFF"/>
         </w:rPr>
-        <w:t>What is the useReducer hook in React?</w:t>
-      </w:r>
-    </w:p>
-    <w:p>
-      <w:pPr>
-        <w:spacing w:line="276" w:lineRule="auto"/>
-        <w:ind w:left="360"/>
-        <w:jc w:val="both"/>
-        <w:rPr>
-          <w:rFonts w:ascii="Times New Roman" w:hAnsi="Times New Roman"/>
-          <w:color w:val="202122"/>
-          <w:sz w:val="24"/>
-          <w:szCs w:val="24"/>
-          <w:shd w:val="clear" w:color="auto" w:fill="FFFFFF"/>
-        </w:rPr>
-      </w:pPr>
-      <w:r>
-        <w:rPr>
-          <w:rFonts w:ascii="Times New Roman" w:hAnsi="Times New Roman"/>
-          <w:color w:val="202122"/>
-          <w:sz w:val="24"/>
-          <w:szCs w:val="24"/>
-          <w:shd w:val="clear" w:color="auto" w:fill="FFFFFF"/>
-        </w:rPr>
-        <w:t>The useReducer hook is a built-in hook in React that allows you to manage state</w:t>
-      </w:r>
-      <w:r>
-        <w:rPr>
-          <w:rFonts w:ascii="Times New Roman" w:hAnsi="Times New Roman"/>
-          <w:color w:val="202122"/>
-          <w:sz w:val="24"/>
-          <w:szCs w:val="24"/>
-          <w:shd w:val="clear" w:color="auto" w:fill="FFFFFF"/>
-        </w:rPr>
-        <w:t xml:space="preserve"> </w:t>
-      </w:r>
-      <w:r>
-        <w:rPr>
-          <w:rFonts w:ascii="Times New Roman" w:hAnsi="Times New Roman"/>
-          <w:color w:val="202122"/>
-          <w:sz w:val="24"/>
-          <w:szCs w:val="24"/>
-          <w:shd w:val="clear" w:color="auto" w:fill="FFFFFF"/>
-        </w:rPr>
-        <w:t>using a reducer function. It is an alternative to useState and is useful for managing</w:t>
-      </w:r>
-      <w:r>
-        <w:rPr>
-          <w:rFonts w:ascii="Times New Roman" w:hAnsi="Times New Roman"/>
-          <w:color w:val="202122"/>
-          <w:sz w:val="24"/>
-          <w:szCs w:val="24"/>
-          <w:shd w:val="clear" w:color="auto" w:fill="FFFFFF"/>
-        </w:rPr>
-        <w:t xml:space="preserve"> </w:t>
-      </w:r>
-      <w:r>
-        <w:rPr>
-          <w:rFonts w:ascii="Times New Roman" w:hAnsi="Times New Roman"/>
-          <w:color w:val="202122"/>
-          <w:sz w:val="24"/>
-          <w:szCs w:val="24"/>
-          <w:shd w:val="clear" w:color="auto" w:fill="FFFFFF"/>
-        </w:rPr>
-        <w:t>more complex state logic or state transitions.</w:t>
-      </w:r>
-    </w:p>
-    <w:p>
-      <w:pPr>
-        <w:spacing w:line="276" w:lineRule="auto"/>
-        <w:ind w:left="360"/>
-        <w:jc w:val="both"/>
-        <w:rPr>
-          <w:rFonts w:ascii="Times New Roman" w:hAnsi="Times New Roman"/>
-          <w:color w:val="202122"/>
-          <w:sz w:val="24"/>
-          <w:szCs w:val="24"/>
-          <w:shd w:val="clear" w:color="auto" w:fill="FFFFFF"/>
-        </w:rPr>
-      </w:pPr>
-    </w:p>
-    <w:p>
-      <w:pPr>
-        <w:pStyle w:val="ListParagraph"/>
-        <w:numPr>
-          <w:ilvl w:val="0"/>
-          <w:numId w:val="1"/>
-        </w:numPr>
-        <w:spacing w:line="276" w:lineRule="auto"/>
-        <w:jc w:val="both"/>
-        <w:rPr>
-          <w:rFonts w:ascii="Times New Roman" w:hAnsi="Times New Roman"/>
-          <w:color w:val="202122"/>
-          <w:sz w:val="24"/>
-          <w:szCs w:val="24"/>
-          <w:shd w:val="clear" w:color="auto" w:fill="FFFFFF"/>
-        </w:rPr>
-      </w:pPr>
-      <w:r>
-        <w:rPr>
-          <w:rFonts w:ascii="Times New Roman" w:hAnsi="Times New Roman"/>
-          <w:color w:val="202122"/>
-          <w:sz w:val="24"/>
-          <w:szCs w:val="24"/>
-          <w:shd w:val="clear" w:color="auto" w:fill="FFFFFF"/>
-        </w:rPr>
-        <w:t>What is the purpose of the componentWillUnmount() method in React class</w:t>
-      </w:r>
-      <w:r>
-        <w:rPr>
-          <w:rFonts w:ascii="Times New Roman" w:hAnsi="Times New Roman"/>
-          <w:color w:val="202122"/>
-          <w:sz w:val="24"/>
-          <w:szCs w:val="24"/>
-          <w:shd w:val="clear" w:color="auto" w:fill="FFFFFF"/>
-        </w:rPr>
-        <w:t xml:space="preserve"> </w:t>
-      </w:r>
-      <w:r>
-        <w:rPr>
-          <w:rFonts w:ascii="Times New Roman" w:hAnsi="Times New Roman"/>
-          <w:color w:val="202122"/>
-          <w:sz w:val="24"/>
-          <w:szCs w:val="24"/>
-          <w:shd w:val="clear" w:color="auto" w:fill="FFFFFF"/>
-        </w:rPr>
-        <w:t>components?</w:t>
-      </w:r>
-    </w:p>
-    <w:p>
-      <w:pPr>
-        <w:spacing w:line="276" w:lineRule="auto"/>
-        <w:ind w:left="360"/>
-        <w:jc w:val="both"/>
-        <w:rPr>
-          <w:rFonts w:ascii="Times New Roman" w:hAnsi="Times New Roman"/>
-          <w:color w:val="202122"/>
-          <w:sz w:val="24"/>
-          <w:szCs w:val="24"/>
-          <w:shd w:val="clear" w:color="auto" w:fill="FFFFFF"/>
-        </w:rPr>
-      </w:pPr>
-      <w:r>
-        <w:rPr>
-          <w:rFonts w:ascii="Times New Roman" w:hAnsi="Times New Roman"/>
-          <w:color w:val="202122"/>
-          <w:sz w:val="24"/>
-          <w:szCs w:val="24"/>
-          <w:shd w:val="clear" w:color="auto" w:fill="FFFFFF"/>
-        </w:rPr>
-        <w:t>The componentWillUnmount() method is a lifecycle method in React class</w:t>
-      </w:r>
-      <w:r>
-        <w:rPr>
-          <w:rFonts w:ascii="Times New Roman" w:hAnsi="Times New Roman"/>
-          <w:color w:val="202122"/>
-          <w:sz w:val="24"/>
-          <w:szCs w:val="24"/>
-          <w:shd w:val="clear" w:color="auto" w:fill="FFFFFF"/>
-        </w:rPr>
-        <w:t xml:space="preserve"> </w:t>
-      </w:r>
-      <w:r>
-        <w:rPr>
-          <w:rFonts w:ascii="Times New Roman" w:hAnsi="Times New Roman"/>
-          <w:color w:val="202122"/>
-          <w:sz w:val="24"/>
-          <w:szCs w:val="24"/>
-          <w:shd w:val="clear" w:color="auto" w:fill="FFFFFF"/>
-        </w:rPr>
-        <w:t>components that is called just before a component is unmounted and removed from</w:t>
-      </w:r>
-      <w:r>
-        <w:rPr>
-          <w:rFonts w:ascii="Times New Roman" w:hAnsi="Times New Roman"/>
-          <w:color w:val="202122"/>
-          <w:sz w:val="24"/>
-          <w:szCs w:val="24"/>
-          <w:shd w:val="clear" w:color="auto" w:fill="FFFFFF"/>
-        </w:rPr>
-        <w:t xml:space="preserve"> </w:t>
-      </w:r>
-      <w:r>
-        <w:rPr>
-          <w:rFonts w:ascii="Times New Roman" w:hAnsi="Times New Roman"/>
-          <w:color w:val="202122"/>
-          <w:sz w:val="24"/>
-          <w:szCs w:val="24"/>
-          <w:shd w:val="clear" w:color="auto" w:fill="FFFFFF"/>
-        </w:rPr>
-        <w:t>the DOM. It allows for performing cleanup tasks such as removing event listeners or</w:t>
-      </w:r>
-      <w:r>
-        <w:rPr>
-          <w:rFonts w:ascii="Times New Roman" w:hAnsi="Times New Roman"/>
-          <w:color w:val="202122"/>
-          <w:sz w:val="24"/>
-          <w:szCs w:val="24"/>
-          <w:shd w:val="clear" w:color="auto" w:fill="FFFFFF"/>
-        </w:rPr>
-        <w:t xml:space="preserve"> </w:t>
-      </w:r>
-      <w:r>
-        <w:rPr>
-          <w:rFonts w:ascii="Times New Roman" w:hAnsi="Times New Roman"/>
-          <w:color w:val="202122"/>
-          <w:sz w:val="24"/>
-          <w:szCs w:val="24"/>
-          <w:shd w:val="clear" w:color="auto" w:fill="FFFFFF"/>
-        </w:rPr>
-        <w:t>cancelling subscriptions.</w:t>
+        <w:t xml:space="preserve">Explain Flux Concept </w:t>
+      </w:r>
+      <w:r>
+        <w:rPr>
+          <w:rFonts w:ascii="Times New Roman" w:hAnsi="Times New Roman"/>
+          <w:b/>
+          <w:bCs/>
+          <w:color w:val="202122"/>
+          <w:sz w:val="24"/>
+          <w:szCs w:val="24"/>
+          <w:shd w:val="clear" w:color="auto" w:fill="FFFFFF"/>
+        </w:rPr>
+        <w:t>i</w:t>
+      </w:r>
+      <w:r>
+        <w:rPr>
+          <w:rFonts w:ascii="Times New Roman" w:hAnsi="Times New Roman"/>
+          <w:b/>
+          <w:bCs/>
+          <w:color w:val="202122"/>
+          <w:sz w:val="24"/>
+          <w:szCs w:val="24"/>
+          <w:shd w:val="clear" w:color="auto" w:fill="FFFFFF"/>
+        </w:rPr>
+        <w:t>n React.</w:t>
+      </w:r>
+    </w:p>
+    <w:p>
+      <w:pPr>
+        <w:spacing w:line="276" w:lineRule="auto"/>
+        <w:ind w:left="360"/>
+        <w:jc w:val="both"/>
+        <w:rPr>
+          <w:rFonts w:ascii="Times New Roman" w:hAnsi="Times New Roman"/>
+          <w:color w:val="202122"/>
+          <w:sz w:val="24"/>
+          <w:szCs w:val="24"/>
+          <w:shd w:val="clear" w:color="auto" w:fill="FFFFFF"/>
+        </w:rPr>
+      </w:pPr>
+      <w:r>
+        <w:rPr>
+          <w:rFonts w:ascii="Times New Roman" w:hAnsi="Times New Roman"/>
+          <w:color w:val="202122"/>
+          <w:sz w:val="24"/>
+          <w:szCs w:val="24"/>
+          <w:shd w:val="clear" w:color="auto" w:fill="FFFFFF"/>
+        </w:rPr>
+        <w:t>It is a new kind of architecture used for client-side web applications. Supports the concept of Unidirectional Data Flow.</w:t>
       </w:r>
     </w:p>
     <w:sectPr>

</xml_diff>

<commit_message>
What is yield catchphrase in JavaScript
</commit_message>
<xml_diff>
--- a/React_Interview_Question.docx
+++ b/React_Interview_Question.docx
@@ -101,7 +101,20 @@
           <w:szCs w:val="24"/>
           <w:shd w:val="clear" w:color="auto" w:fill="FFFFFF"/>
         </w:rPr>
-        <w:t>Difference between npm&amp;</w:t>
+        <w:t xml:space="preserve">Difference between </w:t>
+      </w:r>
+      <w:proofErr w:type="spellStart"/>
+      <w:r>
+        <w:rPr>
+          <w:rFonts w:ascii="Times New Roman" w:hAnsi="Times New Roman" w:cs="Times New Roman"/>
+          <w:b/>
+          <w:bCs/>
+          <w:color w:val="202122"/>
+          <w:sz w:val="24"/>
+          <w:szCs w:val="24"/>
+          <w:shd w:val="clear" w:color="auto" w:fill="FFFFFF"/>
+        </w:rPr>
+        <w:t>npm&amp;</w:t>
       </w:r>
       <w:proofErr w:type="gramStart"/>
       <w:r>
@@ -114,7 +127,20 @@
           <w:szCs w:val="24"/>
           <w:shd w:val="clear" w:color="auto" w:fill="FFFFFF"/>
         </w:rPr>
-        <w:t>npx ?</w:t>
+        <w:t>npx</w:t>
+      </w:r>
+      <w:proofErr w:type="spellEnd"/>
+      <w:r>
+        <w:rPr>
+          <w:rFonts w:ascii="Times New Roman" w:hAnsi="Times New Roman" w:cs="Times New Roman"/>
+          <w:b/>
+          <w:bCs/>
+          <w:color w:val="202122"/>
+          <w:sz w:val="24"/>
+          <w:szCs w:val="24"/>
+          <w:shd w:val="clear" w:color="auto" w:fill="FFFFFF"/>
+        </w:rPr>
+        <w:t xml:space="preserve"> ?</w:t>
       </w:r>
       <w:proofErr w:type="gramEnd"/>
     </w:p>
@@ -143,7 +169,29 @@
           <w:szCs w:val="24"/>
           <w:shd w:val="clear" w:color="auto" w:fill="FFFFFF"/>
         </w:rPr>
-        <w:t>Node package Manager is a tool: used to install, maintain, uninstall javascript modules (packages)</w:t>
+        <w:t xml:space="preserve">Node package Manager is a tool: used to install, maintain, uninstall </w:t>
+      </w:r>
+      <w:proofErr w:type="spellStart"/>
+      <w:r>
+        <w:rPr>
+          <w:rFonts w:ascii="Times New Roman" w:hAnsi="Times New Roman" w:cs="Times New Roman"/>
+          <w:color w:val="202122"/>
+          <w:sz w:val="24"/>
+          <w:szCs w:val="24"/>
+          <w:shd w:val="clear" w:color="auto" w:fill="FFFFFF"/>
+        </w:rPr>
+        <w:t>javascript</w:t>
+      </w:r>
+      <w:proofErr w:type="spellEnd"/>
+      <w:r>
+        <w:rPr>
+          <w:rFonts w:ascii="Times New Roman" w:hAnsi="Times New Roman" w:cs="Times New Roman"/>
+          <w:color w:val="202122"/>
+          <w:sz w:val="24"/>
+          <w:szCs w:val="24"/>
+          <w:shd w:val="clear" w:color="auto" w:fill="FFFFFF"/>
+        </w:rPr>
+        <w:t xml:space="preserve"> modules (packages)</w:t>
       </w:r>
     </w:p>
     <w:p>
@@ -274,7 +322,29 @@
           <w:szCs w:val="24"/>
           <w:shd w:val="clear" w:color="auto" w:fill="FFFFFF"/>
         </w:rPr>
-        <w:t>Bable is a transpiler&amp; also a compiler.</w:t>
+        <w:t xml:space="preserve">Bable is a </w:t>
+      </w:r>
+      <w:proofErr w:type="spellStart"/>
+      <w:r>
+        <w:rPr>
+          <w:rFonts w:ascii="Times New Roman" w:hAnsi="Times New Roman" w:cs="Times New Roman"/>
+          <w:color w:val="202122"/>
+          <w:sz w:val="24"/>
+          <w:szCs w:val="24"/>
+          <w:shd w:val="clear" w:color="auto" w:fill="FFFFFF"/>
+        </w:rPr>
+        <w:t>transpiler</w:t>
+      </w:r>
+      <w:proofErr w:type="spellEnd"/>
+      <w:r>
+        <w:rPr>
+          <w:rFonts w:ascii="Times New Roman" w:hAnsi="Times New Roman" w:cs="Times New Roman"/>
+          <w:color w:val="202122"/>
+          <w:sz w:val="24"/>
+          <w:szCs w:val="24"/>
+          <w:shd w:val="clear" w:color="auto" w:fill="FFFFFF"/>
+        </w:rPr>
+        <w:t>&amp; also a compiler.</w:t>
       </w:r>
     </w:p>
     <w:p>
@@ -646,7 +716,47 @@
                 <w:szCs w:val="24"/>
                 <w:shd w:val="clear" w:color="auto" w:fill="FFFFFF"/>
               </w:rPr>
-              <w:t>Class components have a state and can implement lifecycle methods like componentDidMount and componentDidUpdate.</w:t>
+              <w:t xml:space="preserve">Class components have a state and can implement lifecycle methods like </w:t>
+            </w:r>
+            <w:proofErr w:type="spellStart"/>
+            <w:r>
+              <w:rPr>
+                <w:rFonts w:ascii="Times New Roman" w:hAnsi="Times New Roman" w:cs="Times New Roman"/>
+                <w:sz w:val="24"/>
+                <w:szCs w:val="24"/>
+                <w:shd w:val="clear" w:color="auto" w:fill="FFFFFF"/>
+              </w:rPr>
+              <w:t>componentDidMount</w:t>
+            </w:r>
+            <w:proofErr w:type="spellEnd"/>
+            <w:r>
+              <w:rPr>
+                <w:rFonts w:ascii="Times New Roman" w:hAnsi="Times New Roman" w:cs="Times New Roman"/>
+                <w:sz w:val="24"/>
+                <w:szCs w:val="24"/>
+                <w:shd w:val="clear" w:color="auto" w:fill="FFFFFF"/>
+              </w:rPr>
+              <w:t xml:space="preserve"> and </w:t>
+            </w:r>
+            <w:proofErr w:type="spellStart"/>
+            <w:r>
+              <w:rPr>
+                <w:rFonts w:ascii="Times New Roman" w:hAnsi="Times New Roman" w:cs="Times New Roman"/>
+                <w:sz w:val="24"/>
+                <w:szCs w:val="24"/>
+                <w:shd w:val="clear" w:color="auto" w:fill="FFFFFF"/>
+              </w:rPr>
+              <w:t>componentDidUpdate</w:t>
+            </w:r>
+            <w:proofErr w:type="spellEnd"/>
+            <w:r>
+              <w:rPr>
+                <w:rFonts w:ascii="Times New Roman" w:hAnsi="Times New Roman" w:cs="Times New Roman"/>
+                <w:sz w:val="24"/>
+                <w:szCs w:val="24"/>
+                <w:shd w:val="clear" w:color="auto" w:fill="FFFFFF"/>
+              </w:rPr>
+              <w:t>.</w:t>
             </w:r>
           </w:p>
         </w:tc>
@@ -957,7 +1067,29 @@
           <w:szCs w:val="24"/>
           <w:shd w:val="clear" w:color="auto" w:fill="FFFFFF"/>
         </w:rPr>
-        <w:t>‘useState’: It is the most commonly used React Hook. It allows functional components to have state variables. It takes an initial state value as the argument and returns an array with two elements — the current state value and a function to update that state.</w:t>
+        <w:t>‘</w:t>
+      </w:r>
+      <w:proofErr w:type="spellStart"/>
+      <w:r>
+        <w:rPr>
+          <w:rFonts w:ascii="Times New Roman" w:hAnsi="Times New Roman" w:cs="Times New Roman"/>
+          <w:color w:val="202122"/>
+          <w:sz w:val="24"/>
+          <w:szCs w:val="24"/>
+          <w:shd w:val="clear" w:color="auto" w:fill="FFFFFF"/>
+        </w:rPr>
+        <w:t>useState</w:t>
+      </w:r>
+      <w:proofErr w:type="spellEnd"/>
+      <w:r>
+        <w:rPr>
+          <w:rFonts w:ascii="Times New Roman" w:hAnsi="Times New Roman" w:cs="Times New Roman"/>
+          <w:color w:val="202122"/>
+          <w:sz w:val="24"/>
+          <w:szCs w:val="24"/>
+          <w:shd w:val="clear" w:color="auto" w:fill="FFFFFF"/>
+        </w:rPr>
+        <w:t>’: It is the most commonly used React Hook. It allows functional components to have state variables. It takes an initial state value as the argument and returns an array with two elements — the current state value and a function to update that state.</w:t>
       </w:r>
     </w:p>
     <w:p>
@@ -985,7 +1117,29 @@
           <w:szCs w:val="24"/>
           <w:shd w:val="clear" w:color="auto" w:fill="FFFFFF"/>
         </w:rPr>
-        <w:t>‘useEffect’: It enables performing side effects, such as data fetching, subscriptions, or DOM manipulations after the component has been rendered.</w:t>
+        <w:t>‘</w:t>
+      </w:r>
+      <w:proofErr w:type="spellStart"/>
+      <w:r>
+        <w:rPr>
+          <w:rFonts w:ascii="Times New Roman" w:hAnsi="Times New Roman" w:cs="Times New Roman"/>
+          <w:color w:val="202122"/>
+          <w:sz w:val="24"/>
+          <w:szCs w:val="24"/>
+          <w:shd w:val="clear" w:color="auto" w:fill="FFFFFF"/>
+        </w:rPr>
+        <w:t>useEffect</w:t>
+      </w:r>
+      <w:proofErr w:type="spellEnd"/>
+      <w:r>
+        <w:rPr>
+          <w:rFonts w:ascii="Times New Roman" w:hAnsi="Times New Roman" w:cs="Times New Roman"/>
+          <w:color w:val="202122"/>
+          <w:sz w:val="24"/>
+          <w:szCs w:val="24"/>
+          <w:shd w:val="clear" w:color="auto" w:fill="FFFFFF"/>
+        </w:rPr>
+        <w:t>’: It enables performing side effects, such as data fetching, subscriptions, or DOM manipulations after the component has been rendered.</w:t>
       </w:r>
     </w:p>
     <w:p>
@@ -1013,7 +1167,29 @@
           <w:szCs w:val="24"/>
           <w:shd w:val="clear" w:color="auto" w:fill="FFFFFF"/>
         </w:rPr>
-        <w:t>‘useRef’: Provides a way to create mutable references to values or DOM elements that persist across renders. Often used for accessing or manipulating DOM elements.</w:t>
+        <w:t>‘</w:t>
+      </w:r>
+      <w:proofErr w:type="spellStart"/>
+      <w:r>
+        <w:rPr>
+          <w:rFonts w:ascii="Times New Roman" w:hAnsi="Times New Roman" w:cs="Times New Roman"/>
+          <w:color w:val="202122"/>
+          <w:sz w:val="24"/>
+          <w:szCs w:val="24"/>
+          <w:shd w:val="clear" w:color="auto" w:fill="FFFFFF"/>
+        </w:rPr>
+        <w:t>useRef</w:t>
+      </w:r>
+      <w:proofErr w:type="spellEnd"/>
+      <w:r>
+        <w:rPr>
+          <w:rFonts w:ascii="Times New Roman" w:hAnsi="Times New Roman" w:cs="Times New Roman"/>
+          <w:color w:val="202122"/>
+          <w:sz w:val="24"/>
+          <w:szCs w:val="24"/>
+          <w:shd w:val="clear" w:color="auto" w:fill="FFFFFF"/>
+        </w:rPr>
+        <w:t>’: Provides a way to create mutable references to values or DOM elements that persist across renders. Often used for accessing or manipulating DOM elements.</w:t>
       </w:r>
     </w:p>
     <w:p>
@@ -1132,6 +1308,7 @@
         </w:rPr>
         <w:t xml:space="preserve">What does </w:t>
       </w:r>
+      <w:proofErr w:type="spellStart"/>
       <w:proofErr w:type="gramStart"/>
       <w:r>
         <w:rPr>
@@ -1143,7 +1320,20 @@
           <w:szCs w:val="24"/>
           <w:shd w:val="clear" w:color="auto" w:fill="FFFFFF"/>
         </w:rPr>
-        <w:t>setState(</w:t>
+        <w:t>setState</w:t>
+      </w:r>
+      <w:proofErr w:type="spellEnd"/>
+      <w:r>
+        <w:rPr>
+          <w:rFonts w:ascii="Times New Roman" w:hAnsi="Times New Roman" w:cs="Times New Roman"/>
+          <w:b/>
+          <w:bCs/>
+          <w:color w:val="202122"/>
+          <w:sz w:val="24"/>
+          <w:szCs w:val="24"/>
+          <w:shd w:val="clear" w:color="auto" w:fill="FFFFFF"/>
+        </w:rPr>
+        <w:t>(</w:t>
       </w:r>
       <w:proofErr w:type="gramEnd"/>
       <w:r>
@@ -1176,6 +1366,7 @@
           <w:shd w:val="clear" w:color="auto" w:fill="FFFFFF"/>
         </w:rPr>
       </w:pPr>
+      <w:proofErr w:type="spellStart"/>
       <w:proofErr w:type="gramStart"/>
       <w:r>
         <w:rPr>
@@ -1197,7 +1388,18 @@
           <w:szCs w:val="24"/>
           <w:shd w:val="clear" w:color="auto" w:fill="FFFFFF"/>
         </w:rPr>
-        <w:t>etState(</w:t>
+        <w:t>etState</w:t>
+      </w:r>
+      <w:proofErr w:type="spellEnd"/>
+      <w:r>
+        <w:rPr>
+          <w:rFonts w:ascii="Times New Roman" w:hAnsi="Times New Roman" w:cs="Times New Roman"/>
+          <w:color w:val="202122"/>
+          <w:sz w:val="24"/>
+          <w:szCs w:val="24"/>
+          <w:shd w:val="clear" w:color="auto" w:fill="FFFFFF"/>
+        </w:rPr>
+        <w:t>(</w:t>
       </w:r>
       <w:proofErr w:type="gramEnd"/>
       <w:r>
@@ -1307,7 +1509,29 @@
           <w:szCs w:val="24"/>
           <w:shd w:val="clear" w:color="auto" w:fill="FFFFFF"/>
         </w:rPr>
-        <w:t>Event Handler are functions which will be called (invoked) by the browserswhen an event occurs.</w:t>
+        <w:t xml:space="preserve">Event Handler are functions which will be called (invoked) by the </w:t>
+      </w:r>
+      <w:proofErr w:type="spellStart"/>
+      <w:r>
+        <w:rPr>
+          <w:rFonts w:ascii="Times New Roman" w:hAnsi="Times New Roman" w:cs="Times New Roman"/>
+          <w:color w:val="202122"/>
+          <w:sz w:val="24"/>
+          <w:szCs w:val="24"/>
+          <w:shd w:val="clear" w:color="auto" w:fill="FFFFFF"/>
+        </w:rPr>
+        <w:t>browserswhen</w:t>
+      </w:r>
+      <w:proofErr w:type="spellEnd"/>
+      <w:r>
+        <w:rPr>
+          <w:rFonts w:ascii="Times New Roman" w:hAnsi="Times New Roman" w:cs="Times New Roman"/>
+          <w:color w:val="202122"/>
+          <w:sz w:val="24"/>
+          <w:szCs w:val="24"/>
+          <w:shd w:val="clear" w:color="auto" w:fill="FFFFFF"/>
+        </w:rPr>
+        <w:t xml:space="preserve"> an event occurs.</w:t>
       </w:r>
     </w:p>
     <w:p>
@@ -1377,7 +1601,95 @@
           <w:szCs w:val="24"/>
           <w:shd w:val="clear" w:color="auto" w:fill="FFFFFF"/>
         </w:rPr>
-        <w:t>Synthetic events are representative of real events a.k.a wrapper around realevents. Because we have to deal with different implementation of eventfunctions in different browsers, a synthetic event acts as a specification for asingle event access all browsers.</w:t>
+        <w:t xml:space="preserve">Synthetic events are representative of real events </w:t>
+      </w:r>
+      <w:proofErr w:type="spellStart"/>
+      <w:r>
+        <w:rPr>
+          <w:rFonts w:ascii="Times New Roman" w:hAnsi="Times New Roman" w:cs="Times New Roman"/>
+          <w:color w:val="202122"/>
+          <w:sz w:val="24"/>
+          <w:szCs w:val="24"/>
+          <w:shd w:val="clear" w:color="auto" w:fill="FFFFFF"/>
+        </w:rPr>
+        <w:t>a.k.a</w:t>
+      </w:r>
+      <w:proofErr w:type="spellEnd"/>
+      <w:r>
+        <w:rPr>
+          <w:rFonts w:ascii="Times New Roman" w:hAnsi="Times New Roman" w:cs="Times New Roman"/>
+          <w:color w:val="202122"/>
+          <w:sz w:val="24"/>
+          <w:szCs w:val="24"/>
+          <w:shd w:val="clear" w:color="auto" w:fill="FFFFFF"/>
+        </w:rPr>
+        <w:t xml:space="preserve"> wrapper around </w:t>
+      </w:r>
+      <w:proofErr w:type="spellStart"/>
+      <w:r>
+        <w:rPr>
+          <w:rFonts w:ascii="Times New Roman" w:hAnsi="Times New Roman" w:cs="Times New Roman"/>
+          <w:color w:val="202122"/>
+          <w:sz w:val="24"/>
+          <w:szCs w:val="24"/>
+          <w:shd w:val="clear" w:color="auto" w:fill="FFFFFF"/>
+        </w:rPr>
+        <w:t>realevents</w:t>
+      </w:r>
+      <w:proofErr w:type="spellEnd"/>
+      <w:r>
+        <w:rPr>
+          <w:rFonts w:ascii="Times New Roman" w:hAnsi="Times New Roman" w:cs="Times New Roman"/>
+          <w:color w:val="202122"/>
+          <w:sz w:val="24"/>
+          <w:szCs w:val="24"/>
+          <w:shd w:val="clear" w:color="auto" w:fill="FFFFFF"/>
+        </w:rPr>
+        <w:t xml:space="preserve">. Because we have to deal with different implementation of </w:t>
+      </w:r>
+      <w:proofErr w:type="spellStart"/>
+      <w:r>
+        <w:rPr>
+          <w:rFonts w:ascii="Times New Roman" w:hAnsi="Times New Roman" w:cs="Times New Roman"/>
+          <w:color w:val="202122"/>
+          <w:sz w:val="24"/>
+          <w:szCs w:val="24"/>
+          <w:shd w:val="clear" w:color="auto" w:fill="FFFFFF"/>
+        </w:rPr>
+        <w:t>eventfunctions</w:t>
+      </w:r>
+      <w:proofErr w:type="spellEnd"/>
+      <w:r>
+        <w:rPr>
+          <w:rFonts w:ascii="Times New Roman" w:hAnsi="Times New Roman" w:cs="Times New Roman"/>
+          <w:color w:val="202122"/>
+          <w:sz w:val="24"/>
+          <w:szCs w:val="24"/>
+          <w:shd w:val="clear" w:color="auto" w:fill="FFFFFF"/>
+        </w:rPr>
+        <w:t xml:space="preserve"> in different browsers, a synthetic event acts as a specification for </w:t>
+      </w:r>
+      <w:proofErr w:type="spellStart"/>
+      <w:r>
+        <w:rPr>
+          <w:rFonts w:ascii="Times New Roman" w:hAnsi="Times New Roman" w:cs="Times New Roman"/>
+          <w:color w:val="202122"/>
+          <w:sz w:val="24"/>
+          <w:szCs w:val="24"/>
+          <w:shd w:val="clear" w:color="auto" w:fill="FFFFFF"/>
+        </w:rPr>
+        <w:t>asingle</w:t>
+      </w:r>
+      <w:proofErr w:type="spellEnd"/>
+      <w:r>
+        <w:rPr>
+          <w:rFonts w:ascii="Times New Roman" w:hAnsi="Times New Roman" w:cs="Times New Roman"/>
+          <w:color w:val="202122"/>
+          <w:sz w:val="24"/>
+          <w:szCs w:val="24"/>
+          <w:shd w:val="clear" w:color="auto" w:fill="FFFFFF"/>
+        </w:rPr>
+        <w:t xml:space="preserve"> event access all browsers.</w:t>
       </w:r>
     </w:p>
     <w:p>
@@ -1449,6 +1761,7 @@
         </w:rPr>
         <w:t xml:space="preserve">A target inside a synthetic event object is the element on which the event has occurred. As we cannot use DOM functions like </w:t>
       </w:r>
+      <w:proofErr w:type="spellStart"/>
       <w:proofErr w:type="gramStart"/>
       <w:r>
         <w:rPr>
@@ -1460,6 +1773,7 @@
         </w:rPr>
         <w:t>document.getElementById</w:t>
       </w:r>
+      <w:proofErr w:type="spellEnd"/>
       <w:proofErr w:type="gramEnd"/>
       <w:r>
         <w:rPr>
@@ -1469,7 +1783,29 @@
           <w:szCs w:val="24"/>
           <w:shd w:val="clear" w:color="auto" w:fill="FFFFFF"/>
         </w:rPr>
-        <w:t>() etc inside react, we use event object to fetch the element present inside ‘target variable’.</w:t>
+        <w:t xml:space="preserve">() </w:t>
+      </w:r>
+      <w:proofErr w:type="spellStart"/>
+      <w:r>
+        <w:rPr>
+          <w:rFonts w:ascii="Times New Roman" w:hAnsi="Times New Roman" w:cs="Times New Roman"/>
+          <w:color w:val="202122"/>
+          <w:sz w:val="24"/>
+          <w:szCs w:val="24"/>
+          <w:shd w:val="clear" w:color="auto" w:fill="FFFFFF"/>
+        </w:rPr>
+        <w:t>etc</w:t>
+      </w:r>
+      <w:proofErr w:type="spellEnd"/>
+      <w:r>
+        <w:rPr>
+          <w:rFonts w:ascii="Times New Roman" w:hAnsi="Times New Roman" w:cs="Times New Roman"/>
+          <w:color w:val="202122"/>
+          <w:sz w:val="24"/>
+          <w:szCs w:val="24"/>
+          <w:shd w:val="clear" w:color="auto" w:fill="FFFFFF"/>
+        </w:rPr>
+        <w:t xml:space="preserve"> inside react, we use event object to fetch the element present inside ‘target variable’.</w:t>
       </w:r>
     </w:p>
     <w:p>
@@ -1540,7 +1876,29 @@
           <w:szCs w:val="24"/>
           <w:shd w:val="clear" w:color="auto" w:fill="FFFFFF"/>
         </w:rPr>
-        <w:t>The virtual DOM (VDOM) is a programming concept where an ideal, or “virtual”, representation of a UI is kept in memory and synced with the “real” DOM by a library such as ReactDOM. This process is called reconciliation.</w:t>
+        <w:t xml:space="preserve">The virtual DOM (VDOM) is a programming concept where an ideal, or “virtual”, representation of a UI is kept in memory and synced with the “real” DOM by a library such as </w:t>
+      </w:r>
+      <w:proofErr w:type="spellStart"/>
+      <w:r>
+        <w:rPr>
+          <w:rFonts w:ascii="Times New Roman" w:hAnsi="Times New Roman" w:cs="Times New Roman"/>
+          <w:color w:val="202122"/>
+          <w:sz w:val="24"/>
+          <w:szCs w:val="24"/>
+          <w:shd w:val="clear" w:color="auto" w:fill="FFFFFF"/>
+        </w:rPr>
+        <w:t>ReactDOM</w:t>
+      </w:r>
+      <w:proofErr w:type="spellEnd"/>
+      <w:r>
+        <w:rPr>
+          <w:rFonts w:ascii="Times New Roman" w:hAnsi="Times New Roman" w:cs="Times New Roman"/>
+          <w:color w:val="202122"/>
+          <w:sz w:val="24"/>
+          <w:szCs w:val="24"/>
+          <w:shd w:val="clear" w:color="auto" w:fill="FFFFFF"/>
+        </w:rPr>
+        <w:t>. This process is called reconciliation.</w:t>
       </w:r>
     </w:p>
     <w:p>
@@ -1693,6 +2051,7 @@
         </w:rPr>
         <w:t xml:space="preserve">Why is </w:t>
       </w:r>
+      <w:proofErr w:type="spellStart"/>
       <w:proofErr w:type="gramStart"/>
       <w:r>
         <w:rPr>
@@ -1706,6 +2065,7 @@
         </w:rPr>
         <w:t>event.preventDefault</w:t>
       </w:r>
+      <w:proofErr w:type="spellEnd"/>
       <w:proofErr w:type="gramEnd"/>
       <w:r>
         <w:rPr>
@@ -1747,6 +2107,7 @@
         </w:rPr>
         <w:t xml:space="preserve">Ideally when a form is submitted it will be taken to the next page (consecutive page). </w:t>
       </w:r>
+      <w:proofErr w:type="spellStart"/>
       <w:proofErr w:type="gramStart"/>
       <w:r>
         <w:rPr>
@@ -1758,6 +2119,7 @@
         </w:rPr>
         <w:t>event.preventDefault</w:t>
       </w:r>
+      <w:proofErr w:type="spellEnd"/>
       <w:proofErr w:type="gramEnd"/>
       <w:r>
         <w:rPr>
@@ -2119,7 +2481,29 @@
           <w:szCs w:val="24"/>
           <w:shd w:val="clear" w:color="auto" w:fill="FFFFFF"/>
         </w:rPr>
-        <w:t xml:space="preserve"> all it’s component’s State are stored in the Store so that you will get regular updates directly from the Store.</w:t>
+        <w:t xml:space="preserve"> all </w:t>
+      </w:r>
+      <w:proofErr w:type="spellStart"/>
+      <w:r>
+        <w:rPr>
+          <w:rFonts w:ascii="Times New Roman" w:hAnsi="Times New Roman" w:cs="Times New Roman"/>
+          <w:color w:val="202122"/>
+          <w:sz w:val="24"/>
+          <w:szCs w:val="24"/>
+          <w:shd w:val="clear" w:color="auto" w:fill="FFFFFF"/>
+        </w:rPr>
+        <w:t>it’s</w:t>
+      </w:r>
+      <w:proofErr w:type="spellEnd"/>
+      <w:r>
+        <w:rPr>
+          <w:rFonts w:ascii="Times New Roman" w:hAnsi="Times New Roman" w:cs="Times New Roman"/>
+          <w:color w:val="202122"/>
+          <w:sz w:val="24"/>
+          <w:szCs w:val="24"/>
+          <w:shd w:val="clear" w:color="auto" w:fill="FFFFFF"/>
+        </w:rPr>
+        <w:t xml:space="preserve"> component’s State are stored in the Store so that you will get regular updates directly from the Store.</w:t>
       </w:r>
     </w:p>
     <w:p>
@@ -2497,7 +2881,51 @@
           <w:szCs w:val="24"/>
           <w:shd w:val="clear" w:color="auto" w:fill="FFFFFF"/>
         </w:rPr>
-        <w:t>A callback function should be called when setState has finished, and the component is re-rendered. As the setState is asynchronous, which is why it takes in a second callback function.</w:t>
+        <w:t xml:space="preserve">A callback function should be called when </w:t>
+      </w:r>
+      <w:proofErr w:type="spellStart"/>
+      <w:r>
+        <w:rPr>
+          <w:rFonts w:ascii="Times New Roman" w:hAnsi="Times New Roman" w:cs="Times New Roman"/>
+          <w:color w:val="202122"/>
+          <w:sz w:val="24"/>
+          <w:szCs w:val="24"/>
+          <w:shd w:val="clear" w:color="auto" w:fill="FFFFFF"/>
+        </w:rPr>
+        <w:t>setState</w:t>
+      </w:r>
+      <w:proofErr w:type="spellEnd"/>
+      <w:r>
+        <w:rPr>
+          <w:rFonts w:ascii="Times New Roman" w:hAnsi="Times New Roman" w:cs="Times New Roman"/>
+          <w:color w:val="202122"/>
+          <w:sz w:val="24"/>
+          <w:szCs w:val="24"/>
+          <w:shd w:val="clear" w:color="auto" w:fill="FFFFFF"/>
+        </w:rPr>
+        <w:t xml:space="preserve"> has finished, and the component is re-rendered. As the </w:t>
+      </w:r>
+      <w:proofErr w:type="spellStart"/>
+      <w:r>
+        <w:rPr>
+          <w:rFonts w:ascii="Times New Roman" w:hAnsi="Times New Roman" w:cs="Times New Roman"/>
+          <w:color w:val="202122"/>
+          <w:sz w:val="24"/>
+          <w:szCs w:val="24"/>
+          <w:shd w:val="clear" w:color="auto" w:fill="FFFFFF"/>
+        </w:rPr>
+        <w:t>setState</w:t>
+      </w:r>
+      <w:proofErr w:type="spellEnd"/>
+      <w:r>
+        <w:rPr>
+          <w:rFonts w:ascii="Times New Roman" w:hAnsi="Times New Roman" w:cs="Times New Roman"/>
+          <w:color w:val="202122"/>
+          <w:sz w:val="24"/>
+          <w:szCs w:val="24"/>
+          <w:shd w:val="clear" w:color="auto" w:fill="FFFFFF"/>
+        </w:rPr>
+        <w:t xml:space="preserve"> is asynchronous, which is why it takes in a second callback function.</w:t>
       </w:r>
     </w:p>
     <w:p>
@@ -2995,7 +3423,29 @@
           <w:szCs w:val="24"/>
           <w:shd w:val="clear" w:color="auto" w:fill="FFFFFF"/>
         </w:rPr>
-        <w:t>Important lifecycle steps of React js are:</w:t>
+        <w:t xml:space="preserve">Important lifecycle steps of React </w:t>
+      </w:r>
+      <w:proofErr w:type="spellStart"/>
+      <w:r>
+        <w:rPr>
+          <w:rFonts w:ascii="Times New Roman" w:hAnsi="Times New Roman" w:cs="Times New Roman"/>
+          <w:color w:val="202122"/>
+          <w:sz w:val="24"/>
+          <w:szCs w:val="24"/>
+          <w:shd w:val="clear" w:color="auto" w:fill="FFFFFF"/>
+        </w:rPr>
+        <w:t>js</w:t>
+      </w:r>
+      <w:proofErr w:type="spellEnd"/>
+      <w:r>
+        <w:rPr>
+          <w:rFonts w:ascii="Times New Roman" w:hAnsi="Times New Roman" w:cs="Times New Roman"/>
+          <w:color w:val="202122"/>
+          <w:sz w:val="24"/>
+          <w:szCs w:val="24"/>
+          <w:shd w:val="clear" w:color="auto" w:fill="FFFFFF"/>
+        </w:rPr>
+        <w:t xml:space="preserve"> are:</w:t>
       </w:r>
     </w:p>
     <w:p>
@@ -3385,6 +3835,7 @@
         </w:rPr>
         <w:t>{</w:t>
       </w:r>
+      <w:proofErr w:type="spellStart"/>
       <w:proofErr w:type="gramStart"/>
       <w:r>
         <w:rPr>
@@ -3396,6 +3847,7 @@
         </w:rPr>
         <w:t>props.children</w:t>
       </w:r>
+      <w:proofErr w:type="spellEnd"/>
       <w:proofErr w:type="gramEnd"/>
       <w:r>
         <w:rPr>
@@ -3616,7 +4068,51 @@
           <w:szCs w:val="24"/>
           <w:shd w:val="clear" w:color="auto" w:fill="FFFFFF"/>
         </w:rPr>
-        <w:t>We can’t update props in react js because props are read-only. Moreover, we can not modify props received from parent to child.</w:t>
+        <w:t xml:space="preserve">We can’t update props in react </w:t>
+      </w:r>
+      <w:proofErr w:type="spellStart"/>
+      <w:r>
+        <w:rPr>
+          <w:rFonts w:ascii="Times New Roman" w:hAnsi="Times New Roman" w:cs="Times New Roman"/>
+          <w:color w:val="202122"/>
+          <w:sz w:val="24"/>
+          <w:szCs w:val="24"/>
+          <w:shd w:val="clear" w:color="auto" w:fill="FFFFFF"/>
+        </w:rPr>
+        <w:t>js</w:t>
+      </w:r>
+      <w:proofErr w:type="spellEnd"/>
+      <w:r>
+        <w:rPr>
+          <w:rFonts w:ascii="Times New Roman" w:hAnsi="Times New Roman" w:cs="Times New Roman"/>
+          <w:color w:val="202122"/>
+          <w:sz w:val="24"/>
+          <w:szCs w:val="24"/>
+          <w:shd w:val="clear" w:color="auto" w:fill="FFFFFF"/>
+        </w:rPr>
+        <w:t xml:space="preserve"> because props are read-only. Moreover, we </w:t>
+      </w:r>
+      <w:proofErr w:type="spellStart"/>
+      <w:r>
+        <w:rPr>
+          <w:rFonts w:ascii="Times New Roman" w:hAnsi="Times New Roman" w:cs="Times New Roman"/>
+          <w:color w:val="202122"/>
+          <w:sz w:val="24"/>
+          <w:szCs w:val="24"/>
+          <w:shd w:val="clear" w:color="auto" w:fill="FFFFFF"/>
+        </w:rPr>
+        <w:t>can not</w:t>
+      </w:r>
+      <w:proofErr w:type="spellEnd"/>
+      <w:r>
+        <w:rPr>
+          <w:rFonts w:ascii="Times New Roman" w:hAnsi="Times New Roman" w:cs="Times New Roman"/>
+          <w:color w:val="202122"/>
+          <w:sz w:val="24"/>
+          <w:szCs w:val="24"/>
+          <w:shd w:val="clear" w:color="auto" w:fill="FFFFFF"/>
+        </w:rPr>
+        <w:t xml:space="preserve"> modify props received from parent to child.</w:t>
       </w:r>
     </w:p>
     <w:p>
@@ -3672,7 +4168,29 @@
           <w:szCs w:val="24"/>
           <w:shd w:val="clear" w:color="auto" w:fill="FFFFFF"/>
         </w:rPr>
-        <w:t>Most important prototype used in React js are:</w:t>
+        <w:t xml:space="preserve">Most important prototype used in React </w:t>
+      </w:r>
+      <w:proofErr w:type="spellStart"/>
+      <w:r>
+        <w:rPr>
+          <w:rFonts w:ascii="Times New Roman" w:hAnsi="Times New Roman" w:cs="Times New Roman"/>
+          <w:color w:val="202122"/>
+          <w:sz w:val="24"/>
+          <w:szCs w:val="24"/>
+          <w:shd w:val="clear" w:color="auto" w:fill="FFFFFF"/>
+        </w:rPr>
+        <w:t>js</w:t>
+      </w:r>
+      <w:proofErr w:type="spellEnd"/>
+      <w:r>
+        <w:rPr>
+          <w:rFonts w:ascii="Times New Roman" w:hAnsi="Times New Roman" w:cs="Times New Roman"/>
+          <w:color w:val="202122"/>
+          <w:sz w:val="24"/>
+          <w:szCs w:val="24"/>
+          <w:shd w:val="clear" w:color="auto" w:fill="FFFFFF"/>
+        </w:rPr>
+        <w:t xml:space="preserve"> are:</w:t>
       </w:r>
     </w:p>
     <w:p>
@@ -4045,6 +4563,7 @@
           <w:shd w:val="clear" w:color="auto" w:fill="FFFFFF"/>
         </w:rPr>
       </w:pPr>
+      <w:proofErr w:type="spellStart"/>
       <w:proofErr w:type="gramStart"/>
       <w:r>
         <w:rPr>
@@ -4054,7 +4573,18 @@
           <w:szCs w:val="24"/>
           <w:shd w:val="clear" w:color="auto" w:fill="FFFFFF"/>
         </w:rPr>
-        <w:t>componentDidMount(</w:t>
+        <w:t>componentDidMount</w:t>
+      </w:r>
+      <w:proofErr w:type="spellEnd"/>
+      <w:r>
+        <w:rPr>
+          <w:rFonts w:ascii="Times New Roman" w:hAnsi="Times New Roman"/>
+          <w:color w:val="202122"/>
+          <w:sz w:val="24"/>
+          <w:szCs w:val="24"/>
+          <w:shd w:val="clear" w:color="auto" w:fill="FFFFFF"/>
+        </w:rPr>
+        <w:t>(</w:t>
       </w:r>
       <w:proofErr w:type="gramEnd"/>
       <w:r>
@@ -4085,6 +4615,7 @@
           <w:shd w:val="clear" w:color="auto" w:fill="FFFFFF"/>
         </w:rPr>
       </w:pPr>
+      <w:proofErr w:type="spellStart"/>
       <w:proofErr w:type="gramStart"/>
       <w:r>
         <w:rPr>
@@ -4094,7 +4625,18 @@
           <w:szCs w:val="24"/>
           <w:shd w:val="clear" w:color="auto" w:fill="FFFFFF"/>
         </w:rPr>
-        <w:t>shouldComponentUpdate(</w:t>
+        <w:t>shouldComponentUpdate</w:t>
+      </w:r>
+      <w:proofErr w:type="spellEnd"/>
+      <w:r>
+        <w:rPr>
+          <w:rFonts w:ascii="Times New Roman" w:hAnsi="Times New Roman"/>
+          <w:color w:val="202122"/>
+          <w:sz w:val="24"/>
+          <w:szCs w:val="24"/>
+          <w:shd w:val="clear" w:color="auto" w:fill="FFFFFF"/>
+        </w:rPr>
+        <w:t>(</w:t>
       </w:r>
       <w:proofErr w:type="gramEnd"/>
       <w:r>
@@ -4125,6 +4667,7 @@
           <w:shd w:val="clear" w:color="auto" w:fill="FFFFFF"/>
         </w:rPr>
       </w:pPr>
+      <w:proofErr w:type="spellStart"/>
       <w:proofErr w:type="gramStart"/>
       <w:r>
         <w:rPr>
@@ -4134,7 +4677,18 @@
           <w:szCs w:val="24"/>
           <w:shd w:val="clear" w:color="auto" w:fill="FFFFFF"/>
         </w:rPr>
-        <w:t>componentDidUpdate(</w:t>
+        <w:t>componentDidUpdate</w:t>
+      </w:r>
+      <w:proofErr w:type="spellEnd"/>
+      <w:r>
+        <w:rPr>
+          <w:rFonts w:ascii="Times New Roman" w:hAnsi="Times New Roman"/>
+          <w:color w:val="202122"/>
+          <w:sz w:val="24"/>
+          <w:szCs w:val="24"/>
+          <w:shd w:val="clear" w:color="auto" w:fill="FFFFFF"/>
+        </w:rPr>
+        <w:t>(</w:t>
       </w:r>
       <w:proofErr w:type="gramEnd"/>
       <w:r>
@@ -4165,6 +4719,7 @@
           <w:shd w:val="clear" w:color="auto" w:fill="FFFFFF"/>
         </w:rPr>
       </w:pPr>
+      <w:proofErr w:type="spellStart"/>
       <w:proofErr w:type="gramStart"/>
       <w:r>
         <w:rPr>
@@ -4174,7 +4729,18 @@
           <w:szCs w:val="24"/>
           <w:shd w:val="clear" w:color="auto" w:fill="FFFFFF"/>
         </w:rPr>
-        <w:t>componentWillUnmount(</w:t>
+        <w:t>componentWillUnmount</w:t>
+      </w:r>
+      <w:proofErr w:type="spellEnd"/>
+      <w:r>
+        <w:rPr>
+          <w:rFonts w:ascii="Times New Roman" w:hAnsi="Times New Roman"/>
+          <w:color w:val="202122"/>
+          <w:sz w:val="24"/>
+          <w:szCs w:val="24"/>
+          <w:shd w:val="clear" w:color="auto" w:fill="FFFFFF"/>
+        </w:rPr>
+        <w:t>(</w:t>
       </w:r>
       <w:proofErr w:type="gramEnd"/>
       <w:r>
@@ -4342,7 +4908,29 @@
           <w:szCs w:val="24"/>
           <w:shd w:val="clear" w:color="auto" w:fill="FFFFFF"/>
         </w:rPr>
-        <w:t>It follows uni-directional data flow or data binding.</w:t>
+        <w:t xml:space="preserve">It follows </w:t>
+      </w:r>
+      <w:proofErr w:type="spellStart"/>
+      <w:r>
+        <w:rPr>
+          <w:rFonts w:ascii="Times New Roman" w:hAnsi="Times New Roman"/>
+          <w:color w:val="202122"/>
+          <w:sz w:val="24"/>
+          <w:szCs w:val="24"/>
+          <w:shd w:val="clear" w:color="auto" w:fill="FFFFFF"/>
+        </w:rPr>
+        <w:t>uni</w:t>
+      </w:r>
+      <w:proofErr w:type="spellEnd"/>
+      <w:r>
+        <w:rPr>
+          <w:rFonts w:ascii="Times New Roman" w:hAnsi="Times New Roman"/>
+          <w:color w:val="202122"/>
+          <w:sz w:val="24"/>
+          <w:szCs w:val="24"/>
+          <w:shd w:val="clear" w:color="auto" w:fill="FFFFFF"/>
+        </w:rPr>
+        <w:t>-directional data flow or data binding.</w:t>
       </w:r>
     </w:p>
     <w:p>
@@ -4843,31 +5431,101 @@
           <w:szCs w:val="24"/>
           <w:shd w:val="clear" w:color="auto" w:fill="FFFFFF"/>
         </w:rPr>
-        <w:t>Why React uses className over class attribute?</w:t>
-      </w:r>
-    </w:p>
-    <w:p>
-      <w:pPr>
-        <w:spacing w:line="276" w:lineRule="auto"/>
-        <w:ind w:left="360"/>
-        <w:jc w:val="both"/>
-        <w:rPr>
-          <w:rFonts w:ascii="Times New Roman" w:hAnsi="Times New Roman"/>
-          <w:color w:val="202122"/>
-          <w:sz w:val="24"/>
-          <w:szCs w:val="24"/>
-          <w:shd w:val="clear" w:color="auto" w:fill="FFFFFF"/>
-        </w:rPr>
-      </w:pPr>
-      <w:r>
-        <w:rPr>
-          <w:rFonts w:ascii="Times New Roman" w:hAnsi="Times New Roman"/>
-          <w:color w:val="202122"/>
-          <w:sz w:val="24"/>
-          <w:szCs w:val="24"/>
-          <w:shd w:val="clear" w:color="auto" w:fill="FFFFFF"/>
-        </w:rPr>
-        <w:t>The attribute class is a keyword in JavaScript, and JSX is an extension of JavaScript. That's the principal reason why React uses className instead of class. Pass a string as the className prop.</w:t>
+        <w:t xml:space="preserve">Why React uses </w:t>
+      </w:r>
+      <w:proofErr w:type="spellStart"/>
+      <w:r>
+        <w:rPr>
+          <w:rFonts w:ascii="Times New Roman" w:hAnsi="Times New Roman"/>
+          <w:b/>
+          <w:bCs/>
+          <w:color w:val="202122"/>
+          <w:sz w:val="24"/>
+          <w:szCs w:val="24"/>
+          <w:shd w:val="clear" w:color="auto" w:fill="FFFFFF"/>
+        </w:rPr>
+        <w:t>className</w:t>
+      </w:r>
+      <w:proofErr w:type="spellEnd"/>
+      <w:r>
+        <w:rPr>
+          <w:rFonts w:ascii="Times New Roman" w:hAnsi="Times New Roman"/>
+          <w:b/>
+          <w:bCs/>
+          <w:color w:val="202122"/>
+          <w:sz w:val="24"/>
+          <w:szCs w:val="24"/>
+          <w:shd w:val="clear" w:color="auto" w:fill="FFFFFF"/>
+        </w:rPr>
+        <w:t xml:space="preserve"> over class attribute?</w:t>
+      </w:r>
+    </w:p>
+    <w:p>
+      <w:pPr>
+        <w:spacing w:line="276" w:lineRule="auto"/>
+        <w:ind w:left="360"/>
+        <w:jc w:val="both"/>
+        <w:rPr>
+          <w:rFonts w:ascii="Times New Roman" w:hAnsi="Times New Roman"/>
+          <w:color w:val="202122"/>
+          <w:sz w:val="24"/>
+          <w:szCs w:val="24"/>
+          <w:shd w:val="clear" w:color="auto" w:fill="FFFFFF"/>
+        </w:rPr>
+      </w:pPr>
+      <w:r>
+        <w:rPr>
+          <w:rFonts w:ascii="Times New Roman" w:hAnsi="Times New Roman"/>
+          <w:color w:val="202122"/>
+          <w:sz w:val="24"/>
+          <w:szCs w:val="24"/>
+          <w:shd w:val="clear" w:color="auto" w:fill="FFFFFF"/>
+        </w:rPr>
+        <w:t xml:space="preserve">The attribute class is a keyword in JavaScript, and JSX is an extension of JavaScript. That's the principal reason why React uses </w:t>
+      </w:r>
+      <w:proofErr w:type="spellStart"/>
+      <w:r>
+        <w:rPr>
+          <w:rFonts w:ascii="Times New Roman" w:hAnsi="Times New Roman"/>
+          <w:color w:val="202122"/>
+          <w:sz w:val="24"/>
+          <w:szCs w:val="24"/>
+          <w:shd w:val="clear" w:color="auto" w:fill="FFFFFF"/>
+        </w:rPr>
+        <w:t>className</w:t>
+      </w:r>
+      <w:proofErr w:type="spellEnd"/>
+      <w:r>
+        <w:rPr>
+          <w:rFonts w:ascii="Times New Roman" w:hAnsi="Times New Roman"/>
+          <w:color w:val="202122"/>
+          <w:sz w:val="24"/>
+          <w:szCs w:val="24"/>
+          <w:shd w:val="clear" w:color="auto" w:fill="FFFFFF"/>
+        </w:rPr>
+        <w:t xml:space="preserve"> instead of class. Pass a string as the </w:t>
+      </w:r>
+      <w:proofErr w:type="spellStart"/>
+      <w:r>
+        <w:rPr>
+          <w:rFonts w:ascii="Times New Roman" w:hAnsi="Times New Roman"/>
+          <w:color w:val="202122"/>
+          <w:sz w:val="24"/>
+          <w:szCs w:val="24"/>
+          <w:shd w:val="clear" w:color="auto" w:fill="FFFFFF"/>
+        </w:rPr>
+        <w:t>className</w:t>
+      </w:r>
+      <w:proofErr w:type="spellEnd"/>
+      <w:r>
+        <w:rPr>
+          <w:rFonts w:ascii="Times New Roman" w:hAnsi="Times New Roman"/>
+          <w:color w:val="202122"/>
+          <w:sz w:val="24"/>
+          <w:szCs w:val="24"/>
+          <w:shd w:val="clear" w:color="auto" w:fill="FFFFFF"/>
+        </w:rPr>
+        <w:t xml:space="preserve"> prop.</w:t>
       </w:r>
     </w:p>
     <w:p>
@@ -4927,8 +5585,20 @@
           <w:szCs w:val="24"/>
           <w:shd w:val="clear" w:color="auto" w:fill="FFFFFF"/>
         </w:rPr>
-        <w:t xml:space="preserve">  return &lt;span className</w:t>
-      </w:r>
+        <w:t xml:space="preserve">  return &lt;span </w:t>
+      </w:r>
+      <w:proofErr w:type="spellStart"/>
+      <w:r>
+        <w:rPr>
+          <w:rFonts w:ascii="Times New Roman" w:hAnsi="Times New Roman"/>
+          <w:color w:val="202122"/>
+          <w:sz w:val="24"/>
+          <w:szCs w:val="24"/>
+          <w:shd w:val="clear" w:color="auto" w:fill="FFFFFF"/>
+        </w:rPr>
+        <w:t>className</w:t>
+      </w:r>
+      <w:proofErr w:type="spellEnd"/>
       <w:proofErr w:type="gramStart"/>
       <w:r>
         <w:rPr>
@@ -5020,7 +5690,33 @@
           <w:shd w:val="clear" w:color="auto" w:fill="FFFFFF"/>
         </w:rPr>
         <w:lastRenderedPageBreak/>
-        <w:t>Why fragments are better than container divs?</w:t>
+        <w:t xml:space="preserve">Why fragments are better than container </w:t>
+      </w:r>
+      <w:proofErr w:type="spellStart"/>
+      <w:r>
+        <w:rPr>
+          <w:rFonts w:ascii="Times New Roman" w:hAnsi="Times New Roman"/>
+          <w:b/>
+          <w:bCs/>
+          <w:color w:val="202122"/>
+          <w:sz w:val="24"/>
+          <w:szCs w:val="24"/>
+          <w:shd w:val="clear" w:color="auto" w:fill="FFFFFF"/>
+        </w:rPr>
+        <w:t>divs</w:t>
+      </w:r>
+      <w:proofErr w:type="spellEnd"/>
+      <w:r>
+        <w:rPr>
+          <w:rFonts w:ascii="Times New Roman" w:hAnsi="Times New Roman"/>
+          <w:b/>
+          <w:bCs/>
+          <w:color w:val="202122"/>
+          <w:sz w:val="24"/>
+          <w:szCs w:val="24"/>
+          <w:shd w:val="clear" w:color="auto" w:fill="FFFFFF"/>
+        </w:rPr>
+        <w:t>?</w:t>
       </w:r>
     </w:p>
     <w:p>
@@ -5122,7 +5818,29 @@
           <w:szCs w:val="24"/>
           <w:shd w:val="clear" w:color="auto" w:fill="FFFFFF"/>
         </w:rPr>
-        <w:t>Some CSS mechanisms like Flexbox and CSS Grid have a special parent-child relationships, and adding divs in the middle makes it hard to keep the desired layout.</w:t>
+        <w:t xml:space="preserve">Some CSS mechanisms like Flexbox and CSS Grid have a special parent-child relationships, and adding </w:t>
+      </w:r>
+      <w:proofErr w:type="spellStart"/>
+      <w:r>
+        <w:rPr>
+          <w:rFonts w:ascii="Times New Roman" w:hAnsi="Times New Roman"/>
+          <w:color w:val="202122"/>
+          <w:sz w:val="24"/>
+          <w:szCs w:val="24"/>
+          <w:shd w:val="clear" w:color="auto" w:fill="FFFFFF"/>
+        </w:rPr>
+        <w:t>divs</w:t>
+      </w:r>
+      <w:proofErr w:type="spellEnd"/>
+      <w:r>
+        <w:rPr>
+          <w:rFonts w:ascii="Times New Roman" w:hAnsi="Times New Roman"/>
+          <w:color w:val="202122"/>
+          <w:sz w:val="24"/>
+          <w:szCs w:val="24"/>
+          <w:shd w:val="clear" w:color="auto" w:fill="FFFFFF"/>
+        </w:rPr>
+        <w:t xml:space="preserve"> in the middle makes it hard to keep the desired layout.</w:t>
       </w:r>
     </w:p>
     <w:p>
@@ -5192,7 +5910,29 @@
           <w:szCs w:val="24"/>
           <w:shd w:val="clear" w:color="auto" w:fill="FFFFFF"/>
         </w:rPr>
-        <w:t>The style attribute accepts a JavaScript object with camelCased properties rather than a CSS string. This is consistent with the DOM style JavaScript property, is more efficient, and prevents XSS security holes.</w:t>
+        <w:t xml:space="preserve">The style attribute accepts a JavaScript object with </w:t>
+      </w:r>
+      <w:proofErr w:type="spellStart"/>
+      <w:r>
+        <w:rPr>
+          <w:rFonts w:ascii="Times New Roman" w:hAnsi="Times New Roman"/>
+          <w:color w:val="202122"/>
+          <w:sz w:val="24"/>
+          <w:szCs w:val="24"/>
+          <w:shd w:val="clear" w:color="auto" w:fill="FFFFFF"/>
+        </w:rPr>
+        <w:t>camelCased</w:t>
+      </w:r>
+      <w:proofErr w:type="spellEnd"/>
+      <w:r>
+        <w:rPr>
+          <w:rFonts w:ascii="Times New Roman" w:hAnsi="Times New Roman"/>
+          <w:color w:val="202122"/>
+          <w:sz w:val="24"/>
+          <w:szCs w:val="24"/>
+          <w:shd w:val="clear" w:color="auto" w:fill="FFFFFF"/>
+        </w:rPr>
+        <w:t xml:space="preserve"> properties rather than a CSS string. This is consistent with the DOM style JavaScript property, is more efficient, and prevents XSS security holes.</w:t>
       </w:r>
     </w:p>
     <w:p>
@@ -5242,7 +5982,29 @@
           <w:szCs w:val="24"/>
           <w:shd w:val="clear" w:color="auto" w:fill="FFFFFF"/>
         </w:rPr>
-        <w:t>const divStyle = {</w:t>
+        <w:t xml:space="preserve">const </w:t>
+      </w:r>
+      <w:proofErr w:type="spellStart"/>
+      <w:r>
+        <w:rPr>
+          <w:rFonts w:ascii="Times New Roman" w:hAnsi="Times New Roman"/>
+          <w:color w:val="202122"/>
+          <w:sz w:val="24"/>
+          <w:szCs w:val="24"/>
+          <w:shd w:val="clear" w:color="auto" w:fill="FFFFFF"/>
+        </w:rPr>
+        <w:t>divStyle</w:t>
+      </w:r>
+      <w:proofErr w:type="spellEnd"/>
+      <w:r>
+        <w:rPr>
+          <w:rFonts w:ascii="Times New Roman" w:hAnsi="Times New Roman"/>
+          <w:color w:val="202122"/>
+          <w:sz w:val="24"/>
+          <w:szCs w:val="24"/>
+          <w:shd w:val="clear" w:color="auto" w:fill="FFFFFF"/>
+        </w:rPr>
+        <w:t xml:space="preserve"> = {</w:t>
       </w:r>
     </w:p>
     <w:p>
@@ -5282,16 +6044,29 @@
           <w:shd w:val="clear" w:color="auto" w:fill="FFFFFF"/>
         </w:rPr>
       </w:pPr>
-      <w:r>
-        <w:rPr>
-          <w:rFonts w:ascii="Times New Roman" w:hAnsi="Times New Roman"/>
-          <w:color w:val="202122"/>
-          <w:sz w:val="24"/>
-          <w:szCs w:val="24"/>
-          <w:shd w:val="clear" w:color="auto" w:fill="FFFFFF"/>
-        </w:rPr>
-        <w:t>backgroundImage: "</w:t>
-      </w:r>
+      <w:proofErr w:type="spellStart"/>
+      <w:r>
+        <w:rPr>
+          <w:rFonts w:ascii="Times New Roman" w:hAnsi="Times New Roman"/>
+          <w:color w:val="202122"/>
+          <w:sz w:val="24"/>
+          <w:szCs w:val="24"/>
+          <w:shd w:val="clear" w:color="auto" w:fill="FFFFFF"/>
+        </w:rPr>
+        <w:t>backgroundImage</w:t>
+      </w:r>
+      <w:proofErr w:type="spellEnd"/>
+      <w:r>
+        <w:rPr>
+          <w:rFonts w:ascii="Times New Roman" w:hAnsi="Times New Roman"/>
+          <w:color w:val="202122"/>
+          <w:sz w:val="24"/>
+          <w:szCs w:val="24"/>
+          <w:shd w:val="clear" w:color="auto" w:fill="FFFFFF"/>
+        </w:rPr>
+        <w:t>: "</w:t>
+      </w:r>
+      <w:proofErr w:type="spellStart"/>
       <w:proofErr w:type="gramStart"/>
       <w:r>
         <w:rPr>
@@ -5301,7 +6076,18 @@
           <w:szCs w:val="24"/>
           <w:shd w:val="clear" w:color="auto" w:fill="FFFFFF"/>
         </w:rPr>
-        <w:t>url(</w:t>
+        <w:t>url</w:t>
+      </w:r>
+      <w:proofErr w:type="spellEnd"/>
+      <w:r>
+        <w:rPr>
+          <w:rFonts w:ascii="Times New Roman" w:hAnsi="Times New Roman"/>
+          <w:color w:val="202122"/>
+          <w:sz w:val="24"/>
+          <w:szCs w:val="24"/>
+          <w:shd w:val="clear" w:color="auto" w:fill="FFFFFF"/>
+        </w:rPr>
+        <w:t>(</w:t>
       </w:r>
       <w:proofErr w:type="gramEnd"/>
       <w:r>
@@ -5312,7 +6098,29 @@
           <w:szCs w:val="24"/>
           <w:shd w:val="clear" w:color="auto" w:fill="FFFFFF"/>
         </w:rPr>
-        <w:t>" + imgUrl + ")",</w:t>
+        <w:t xml:space="preserve">" + </w:t>
+      </w:r>
+      <w:proofErr w:type="spellStart"/>
+      <w:r>
+        <w:rPr>
+          <w:rFonts w:ascii="Times New Roman" w:hAnsi="Times New Roman"/>
+          <w:color w:val="202122"/>
+          <w:sz w:val="24"/>
+          <w:szCs w:val="24"/>
+          <w:shd w:val="clear" w:color="auto" w:fill="FFFFFF"/>
+        </w:rPr>
+        <w:t>imgUrl</w:t>
+      </w:r>
+      <w:proofErr w:type="spellEnd"/>
+      <w:r>
+        <w:rPr>
+          <w:rFonts w:ascii="Times New Roman" w:hAnsi="Times New Roman"/>
+          <w:color w:val="202122"/>
+          <w:sz w:val="24"/>
+          <w:szCs w:val="24"/>
+          <w:shd w:val="clear" w:color="auto" w:fill="FFFFFF"/>
+        </w:rPr>
+        <w:t xml:space="preserve"> + ")",</w:t>
       </w:r>
     </w:p>
     <w:p>
@@ -5362,6 +6170,7 @@
         </w:rPr>
         <w:t xml:space="preserve">function </w:t>
       </w:r>
+      <w:proofErr w:type="spellStart"/>
       <w:proofErr w:type="gramStart"/>
       <w:r>
         <w:rPr>
@@ -5371,7 +6180,18 @@
           <w:szCs w:val="24"/>
           <w:shd w:val="clear" w:color="auto" w:fill="FFFFFF"/>
         </w:rPr>
-        <w:t>HelloWorldComponent(</w:t>
+        <w:t>HelloWorldComponent</w:t>
+      </w:r>
+      <w:proofErr w:type="spellEnd"/>
+      <w:r>
+        <w:rPr>
+          <w:rFonts w:ascii="Times New Roman" w:hAnsi="Times New Roman"/>
+          <w:color w:val="202122"/>
+          <w:sz w:val="24"/>
+          <w:szCs w:val="24"/>
+          <w:shd w:val="clear" w:color="auto" w:fill="FFFFFF"/>
+        </w:rPr>
+        <w:t>(</w:t>
       </w:r>
       <w:proofErr w:type="gramEnd"/>
       <w:r>
@@ -5406,7 +6226,29 @@
           <w:szCs w:val="24"/>
           <w:shd w:val="clear" w:color="auto" w:fill="FFFFFF"/>
         </w:rPr>
-        <w:t xml:space="preserve">  return &lt;div style={divStyle}&gt;Hello </w:t>
+        <w:t xml:space="preserve">  return &lt;div style={</w:t>
+      </w:r>
+      <w:proofErr w:type="spellStart"/>
+      <w:r>
+        <w:rPr>
+          <w:rFonts w:ascii="Times New Roman" w:hAnsi="Times New Roman"/>
+          <w:color w:val="202122"/>
+          <w:sz w:val="24"/>
+          <w:szCs w:val="24"/>
+          <w:shd w:val="clear" w:color="auto" w:fill="FFFFFF"/>
+        </w:rPr>
+        <w:t>divStyle</w:t>
+      </w:r>
+      <w:proofErr w:type="spellEnd"/>
+      <w:r>
+        <w:rPr>
+          <w:rFonts w:ascii="Times New Roman" w:hAnsi="Times New Roman"/>
+          <w:color w:val="202122"/>
+          <w:sz w:val="24"/>
+          <w:szCs w:val="24"/>
+          <w:shd w:val="clear" w:color="auto" w:fill="FFFFFF"/>
+        </w:rPr>
+        <w:t xml:space="preserve">}&gt;Hello </w:t>
       </w:r>
       <w:proofErr w:type="gramStart"/>
       <w:r>
@@ -5522,7 +6364,29 @@
           <w:szCs w:val="24"/>
           <w:shd w:val="clear" w:color="auto" w:fill="FFFFFF"/>
         </w:rPr>
-        <w:t>You can simply use Array.prototype.map with ES6 arrow function syntax.</w:t>
+        <w:t xml:space="preserve">You can simply use </w:t>
+      </w:r>
+      <w:proofErr w:type="spellStart"/>
+      <w:r>
+        <w:rPr>
+          <w:rFonts w:ascii="Times New Roman" w:hAnsi="Times New Roman"/>
+          <w:color w:val="202122"/>
+          <w:sz w:val="24"/>
+          <w:szCs w:val="24"/>
+          <w:shd w:val="clear" w:color="auto" w:fill="FFFFFF"/>
+        </w:rPr>
+        <w:t>Array.prototype.map</w:t>
+      </w:r>
+      <w:proofErr w:type="spellEnd"/>
+      <w:r>
+        <w:rPr>
+          <w:rFonts w:ascii="Times New Roman" w:hAnsi="Times New Roman"/>
+          <w:color w:val="202122"/>
+          <w:sz w:val="24"/>
+          <w:szCs w:val="24"/>
+          <w:shd w:val="clear" w:color="auto" w:fill="FFFFFF"/>
+        </w:rPr>
+        <w:t xml:space="preserve"> with ES6 arrow function syntax.</w:t>
       </w:r>
     </w:p>
     <w:p>
@@ -5594,31 +6458,75 @@
           <w:szCs w:val="24"/>
           <w:shd w:val="clear" w:color="auto" w:fill="FFFFFF"/>
         </w:rPr>
-        <w:t xml:space="preserve">  {items.map((item) =&gt; (</w:t>
-      </w:r>
-    </w:p>
-    <w:p>
-      <w:pPr>
-        <w:spacing w:line="276" w:lineRule="auto"/>
-        <w:ind w:left="360"/>
-        <w:jc w:val="both"/>
-        <w:rPr>
-          <w:rFonts w:ascii="Times New Roman" w:hAnsi="Times New Roman"/>
-          <w:color w:val="202122"/>
-          <w:sz w:val="24"/>
-          <w:szCs w:val="24"/>
-          <w:shd w:val="clear" w:color="auto" w:fill="FFFFFF"/>
-        </w:rPr>
-      </w:pPr>
-      <w:r>
-        <w:rPr>
-          <w:rFonts w:ascii="Times New Roman" w:hAnsi="Times New Roman"/>
-          <w:color w:val="202122"/>
-          <w:sz w:val="24"/>
-          <w:szCs w:val="24"/>
-          <w:shd w:val="clear" w:color="auto" w:fill="FFFFFF"/>
-        </w:rPr>
-        <w:t>&lt;SomeComponent key={item.id} name={item.name} /&gt;</w:t>
+        <w:t xml:space="preserve">  {</w:t>
+      </w:r>
+      <w:proofErr w:type="spellStart"/>
+      <w:r>
+        <w:rPr>
+          <w:rFonts w:ascii="Times New Roman" w:hAnsi="Times New Roman"/>
+          <w:color w:val="202122"/>
+          <w:sz w:val="24"/>
+          <w:szCs w:val="24"/>
+          <w:shd w:val="clear" w:color="auto" w:fill="FFFFFF"/>
+        </w:rPr>
+        <w:t>items.map</w:t>
+      </w:r>
+      <w:proofErr w:type="spellEnd"/>
+      <w:r>
+        <w:rPr>
+          <w:rFonts w:ascii="Times New Roman" w:hAnsi="Times New Roman"/>
+          <w:color w:val="202122"/>
+          <w:sz w:val="24"/>
+          <w:szCs w:val="24"/>
+          <w:shd w:val="clear" w:color="auto" w:fill="FFFFFF"/>
+        </w:rPr>
+        <w:t>((item) =&gt; (</w:t>
+      </w:r>
+    </w:p>
+    <w:p>
+      <w:pPr>
+        <w:spacing w:line="276" w:lineRule="auto"/>
+        <w:ind w:left="360"/>
+        <w:jc w:val="both"/>
+        <w:rPr>
+          <w:rFonts w:ascii="Times New Roman" w:hAnsi="Times New Roman"/>
+          <w:color w:val="202122"/>
+          <w:sz w:val="24"/>
+          <w:szCs w:val="24"/>
+          <w:shd w:val="clear" w:color="auto" w:fill="FFFFFF"/>
+        </w:rPr>
+      </w:pPr>
+      <w:r>
+        <w:rPr>
+          <w:rFonts w:ascii="Times New Roman" w:hAnsi="Times New Roman"/>
+          <w:color w:val="202122"/>
+          <w:sz w:val="24"/>
+          <w:szCs w:val="24"/>
+          <w:shd w:val="clear" w:color="auto" w:fill="FFFFFF"/>
+        </w:rPr>
+        <w:t>&lt;</w:t>
+      </w:r>
+      <w:proofErr w:type="spellStart"/>
+      <w:r>
+        <w:rPr>
+          <w:rFonts w:ascii="Times New Roman" w:hAnsi="Times New Roman"/>
+          <w:color w:val="202122"/>
+          <w:sz w:val="24"/>
+          <w:szCs w:val="24"/>
+          <w:shd w:val="clear" w:color="auto" w:fill="FFFFFF"/>
+        </w:rPr>
+        <w:t>SomeComponent</w:t>
+      </w:r>
+      <w:proofErr w:type="spellEnd"/>
+      <w:r>
+        <w:rPr>
+          <w:rFonts w:ascii="Times New Roman" w:hAnsi="Times New Roman"/>
+          <w:color w:val="202122"/>
+          <w:sz w:val="24"/>
+          <w:szCs w:val="24"/>
+          <w:shd w:val="clear" w:color="auto" w:fill="FFFFFF"/>
+        </w:rPr>
+        <w:t xml:space="preserve"> key={item.id} name={item.name} /&gt;</w:t>
       </w:r>
     </w:p>
     <w:p>
@@ -6203,7 +7111,33 @@
           <w:szCs w:val="24"/>
           <w:shd w:val="clear" w:color="auto" w:fill="FFFFFF"/>
         </w:rPr>
-        <w:t>Can JavaScript urls be used in React 16.9?</w:t>
+        <w:t xml:space="preserve">Can JavaScript </w:t>
+      </w:r>
+      <w:proofErr w:type="spellStart"/>
+      <w:r>
+        <w:rPr>
+          <w:rFonts w:ascii="Times New Roman" w:hAnsi="Times New Roman"/>
+          <w:b/>
+          <w:bCs/>
+          <w:color w:val="202122"/>
+          <w:sz w:val="24"/>
+          <w:szCs w:val="24"/>
+          <w:shd w:val="clear" w:color="auto" w:fill="FFFFFF"/>
+        </w:rPr>
+        <w:t>urls</w:t>
+      </w:r>
+      <w:proofErr w:type="spellEnd"/>
+      <w:r>
+        <w:rPr>
+          <w:rFonts w:ascii="Times New Roman" w:hAnsi="Times New Roman"/>
+          <w:b/>
+          <w:bCs/>
+          <w:color w:val="202122"/>
+          <w:sz w:val="24"/>
+          <w:szCs w:val="24"/>
+          <w:shd w:val="clear" w:color="auto" w:fill="FFFFFF"/>
+        </w:rPr>
+        <w:t xml:space="preserve"> be used in React 16.9?</w:t>
       </w:r>
     </w:p>
     <w:p>
@@ -6798,7 +7732,29 @@
           <w:szCs w:val="24"/>
           <w:shd w:val="clear" w:color="auto" w:fill="FFFFFF"/>
         </w:rPr>
-        <w:t>By using reference rather than using displayName because it provides a clear and concise name for the component.</w:t>
+        <w:t xml:space="preserve">By using reference rather than using </w:t>
+      </w:r>
+      <w:proofErr w:type="spellStart"/>
+      <w:r>
+        <w:rPr>
+          <w:rFonts w:ascii="Times New Roman" w:hAnsi="Times New Roman"/>
+          <w:color w:val="202122"/>
+          <w:sz w:val="24"/>
+          <w:szCs w:val="24"/>
+          <w:shd w:val="clear" w:color="auto" w:fill="FFFFFF"/>
+        </w:rPr>
+        <w:t>displayName</w:t>
+      </w:r>
+      <w:proofErr w:type="spellEnd"/>
+      <w:r>
+        <w:rPr>
+          <w:rFonts w:ascii="Times New Roman" w:hAnsi="Times New Roman"/>
+          <w:color w:val="202122"/>
+          <w:sz w:val="24"/>
+          <w:szCs w:val="24"/>
+          <w:shd w:val="clear" w:color="auto" w:fill="FFFFFF"/>
+        </w:rPr>
+        <w:t xml:space="preserve"> because it provides a clear and concise name for the component.</w:t>
       </w:r>
     </w:p>
     <w:p>
@@ -7179,7 +8135,29 @@
           <w:szCs w:val="24"/>
           <w:shd w:val="clear" w:color="auto" w:fill="FFFFFF"/>
         </w:rPr>
-        <w:t xml:space="preserve"> npm package, and can be added to your application with a single line of code. Once installed, you can define your routes in your application and use the component to link between them.</w:t>
+        <w:t xml:space="preserve"> </w:t>
+      </w:r>
+      <w:proofErr w:type="spellStart"/>
+      <w:r>
+        <w:rPr>
+          <w:rFonts w:ascii="Times New Roman" w:hAnsi="Times New Roman"/>
+          <w:color w:val="202122"/>
+          <w:sz w:val="24"/>
+          <w:szCs w:val="24"/>
+          <w:shd w:val="clear" w:color="auto" w:fill="FFFFFF"/>
+        </w:rPr>
+        <w:t>npm</w:t>
+      </w:r>
+      <w:proofErr w:type="spellEnd"/>
+      <w:r>
+        <w:rPr>
+          <w:rFonts w:ascii="Times New Roman" w:hAnsi="Times New Roman"/>
+          <w:color w:val="202122"/>
+          <w:sz w:val="24"/>
+          <w:szCs w:val="24"/>
+          <w:shd w:val="clear" w:color="auto" w:fill="FFFFFF"/>
+        </w:rPr>
+        <w:t xml:space="preserve"> package, and can be added to your application with a single line of code. Once installed, you can define your routes in your application and use the component to link between them.</w:t>
       </w:r>
     </w:p>
     <w:p>
@@ -7329,7 +8307,51 @@
           <w:szCs w:val="24"/>
           <w:shd w:val="clear" w:color="auto" w:fill="FFFFFF"/>
         </w:rPr>
-        <w:t>We can use useEffect that fetches the data through axios from the API</w:t>
+        <w:t xml:space="preserve">We can use </w:t>
+      </w:r>
+      <w:proofErr w:type="spellStart"/>
+      <w:r>
+        <w:rPr>
+          <w:rFonts w:ascii="Times New Roman" w:hAnsi="Times New Roman"/>
+          <w:color w:val="202122"/>
+          <w:sz w:val="24"/>
+          <w:szCs w:val="24"/>
+          <w:shd w:val="clear" w:color="auto" w:fill="FFFFFF"/>
+        </w:rPr>
+        <w:t>useEffect</w:t>
+      </w:r>
+      <w:proofErr w:type="spellEnd"/>
+      <w:r>
+        <w:rPr>
+          <w:rFonts w:ascii="Times New Roman" w:hAnsi="Times New Roman"/>
+          <w:color w:val="202122"/>
+          <w:sz w:val="24"/>
+          <w:szCs w:val="24"/>
+          <w:shd w:val="clear" w:color="auto" w:fill="FFFFFF"/>
+        </w:rPr>
+        <w:t xml:space="preserve"> that fetches the data through </w:t>
+      </w:r>
+      <w:proofErr w:type="spellStart"/>
+      <w:r>
+        <w:rPr>
+          <w:rFonts w:ascii="Times New Roman" w:hAnsi="Times New Roman"/>
+          <w:color w:val="202122"/>
+          <w:sz w:val="24"/>
+          <w:szCs w:val="24"/>
+          <w:shd w:val="clear" w:color="auto" w:fill="FFFFFF"/>
+        </w:rPr>
+        <w:t>axios</w:t>
+      </w:r>
+      <w:proofErr w:type="spellEnd"/>
+      <w:r>
+        <w:rPr>
+          <w:rFonts w:ascii="Times New Roman" w:hAnsi="Times New Roman"/>
+          <w:color w:val="202122"/>
+          <w:sz w:val="24"/>
+          <w:szCs w:val="24"/>
+          <w:shd w:val="clear" w:color="auto" w:fill="FFFFFF"/>
+        </w:rPr>
+        <w:t xml:space="preserve"> from the API</w:t>
       </w:r>
       <w:r>
         <w:rPr>
@@ -7687,6 +8709,7 @@
           <w:shd w:val="clear" w:color="auto" w:fill="FFFFFF"/>
         </w:rPr>
       </w:pPr>
+      <w:proofErr w:type="spellStart"/>
       <w:proofErr w:type="gramStart"/>
       <w:r>
         <w:rPr>
@@ -7696,7 +8719,18 @@
           <w:szCs w:val="24"/>
           <w:shd w:val="clear" w:color="auto" w:fill="FFFFFF"/>
         </w:rPr>
-        <w:t>componentDidCatch(</w:t>
+        <w:t>componentDidCatch</w:t>
+      </w:r>
+      <w:proofErr w:type="spellEnd"/>
+      <w:r>
+        <w:rPr>
+          <w:rFonts w:ascii="Times New Roman" w:hAnsi="Times New Roman"/>
+          <w:color w:val="202122"/>
+          <w:sz w:val="24"/>
+          <w:szCs w:val="24"/>
+          <w:shd w:val="clear" w:color="auto" w:fill="FFFFFF"/>
+        </w:rPr>
+        <w:t>(</w:t>
       </w:r>
       <w:proofErr w:type="gramEnd"/>
       <w:r>
@@ -7757,6 +8791,7 @@
         </w:rPr>
         <w:t xml:space="preserve">What is the purpose of callback function as an argument of </w:t>
       </w:r>
+      <w:proofErr w:type="spellStart"/>
       <w:proofErr w:type="gramStart"/>
       <w:r>
         <w:rPr>
@@ -7768,7 +8803,20 @@
           <w:szCs w:val="24"/>
           <w:shd w:val="clear" w:color="auto" w:fill="FFFFFF"/>
         </w:rPr>
-        <w:t>setState(</w:t>
+        <w:t>setState</w:t>
+      </w:r>
+      <w:proofErr w:type="spellEnd"/>
+      <w:r>
+        <w:rPr>
+          <w:rFonts w:ascii="Times New Roman" w:hAnsi="Times New Roman"/>
+          <w:b/>
+          <w:bCs/>
+          <w:color w:val="202122"/>
+          <w:sz w:val="24"/>
+          <w:szCs w:val="24"/>
+          <w:shd w:val="clear" w:color="auto" w:fill="FFFFFF"/>
+        </w:rPr>
+        <w:t>(</w:t>
       </w:r>
       <w:proofErr w:type="gramEnd"/>
       <w:r>
@@ -7805,8 +8853,31 @@
           <w:szCs w:val="24"/>
           <w:shd w:val="clear" w:color="auto" w:fill="FFFFFF"/>
         </w:rPr>
-        <w:t xml:space="preserve">The callback function is invoked when setState finished and the component gets rendered. Since </w:t>
-      </w:r>
+        <w:t xml:space="preserve">The callback function is invoked when </w:t>
+      </w:r>
+      <w:proofErr w:type="spellStart"/>
+      <w:r>
+        <w:rPr>
+          <w:rFonts w:ascii="Times New Roman" w:hAnsi="Times New Roman"/>
+          <w:color w:val="202122"/>
+          <w:sz w:val="24"/>
+          <w:szCs w:val="24"/>
+          <w:shd w:val="clear" w:color="auto" w:fill="FFFFFF"/>
+        </w:rPr>
+        <w:t>setState</w:t>
+      </w:r>
+      <w:proofErr w:type="spellEnd"/>
+      <w:r>
+        <w:rPr>
+          <w:rFonts w:ascii="Times New Roman" w:hAnsi="Times New Roman"/>
+          <w:color w:val="202122"/>
+          <w:sz w:val="24"/>
+          <w:szCs w:val="24"/>
+          <w:shd w:val="clear" w:color="auto" w:fill="FFFFFF"/>
+        </w:rPr>
+        <w:t xml:space="preserve"> finished and the component gets rendered. Since </w:t>
+      </w:r>
+      <w:proofErr w:type="spellStart"/>
       <w:proofErr w:type="gramStart"/>
       <w:r>
         <w:rPr>
@@ -7816,7 +8887,18 @@
           <w:szCs w:val="24"/>
           <w:shd w:val="clear" w:color="auto" w:fill="FFFFFF"/>
         </w:rPr>
-        <w:t>setState(</w:t>
+        <w:t>setState</w:t>
+      </w:r>
+      <w:proofErr w:type="spellEnd"/>
+      <w:r>
+        <w:rPr>
+          <w:rFonts w:ascii="Times New Roman" w:hAnsi="Times New Roman"/>
+          <w:color w:val="202122"/>
+          <w:sz w:val="24"/>
+          <w:szCs w:val="24"/>
+          <w:shd w:val="clear" w:color="auto" w:fill="FFFFFF"/>
+        </w:rPr>
+        <w:t>(</w:t>
       </w:r>
       <w:proofErr w:type="gramEnd"/>
       <w:r>
@@ -7921,8 +9003,20 @@
           <w:szCs w:val="24"/>
           <w:shd w:val="clear" w:color="auto" w:fill="FFFFFF"/>
         </w:rPr>
-        <w:t>&lt;button onClick</w:t>
-      </w:r>
+        <w:t xml:space="preserve">&lt;button </w:t>
+      </w:r>
+      <w:proofErr w:type="spellStart"/>
+      <w:r>
+        <w:rPr>
+          <w:rFonts w:ascii="Times New Roman" w:hAnsi="Times New Roman"/>
+          <w:color w:val="202122"/>
+          <w:sz w:val="24"/>
+          <w:szCs w:val="24"/>
+          <w:shd w:val="clear" w:color="auto" w:fill="FFFFFF"/>
+        </w:rPr>
+        <w:t>onClick</w:t>
+      </w:r>
+      <w:proofErr w:type="spellEnd"/>
       <w:proofErr w:type="gramStart"/>
       <w:r>
         <w:rPr>
@@ -7943,7 +9037,29 @@
           <w:szCs w:val="24"/>
           <w:shd w:val="clear" w:color="auto" w:fill="FFFFFF"/>
         </w:rPr>
-        <w:t>() =&gt; this.handleClick(id)} /&gt;</w:t>
+        <w:t xml:space="preserve">() =&gt; </w:t>
+      </w:r>
+      <w:proofErr w:type="spellStart"/>
+      <w:r>
+        <w:rPr>
+          <w:rFonts w:ascii="Times New Roman" w:hAnsi="Times New Roman"/>
+          <w:color w:val="202122"/>
+          <w:sz w:val="24"/>
+          <w:szCs w:val="24"/>
+          <w:shd w:val="clear" w:color="auto" w:fill="FFFFFF"/>
+        </w:rPr>
+        <w:t>this.handleClick</w:t>
+      </w:r>
+      <w:proofErr w:type="spellEnd"/>
+      <w:r>
+        <w:rPr>
+          <w:rFonts w:ascii="Times New Roman" w:hAnsi="Times New Roman"/>
+          <w:color w:val="202122"/>
+          <w:sz w:val="24"/>
+          <w:szCs w:val="24"/>
+          <w:shd w:val="clear" w:color="auto" w:fill="FFFFFF"/>
+        </w:rPr>
+        <w:t>(id)} /&gt;</w:t>
       </w:r>
     </w:p>
     <w:p>
@@ -8013,8 +9129,20 @@
           <w:szCs w:val="24"/>
           <w:shd w:val="clear" w:color="auto" w:fill="FFFFFF"/>
         </w:rPr>
-        <w:t>&lt;button onClick</w:t>
-      </w:r>
+        <w:t xml:space="preserve">&lt;button </w:t>
+      </w:r>
+      <w:proofErr w:type="spellStart"/>
+      <w:r>
+        <w:rPr>
+          <w:rFonts w:ascii="Times New Roman" w:hAnsi="Times New Roman"/>
+          <w:color w:val="202122"/>
+          <w:sz w:val="24"/>
+          <w:szCs w:val="24"/>
+          <w:shd w:val="clear" w:color="auto" w:fill="FFFFFF"/>
+        </w:rPr>
+        <w:t>onClick</w:t>
+      </w:r>
+      <w:proofErr w:type="spellEnd"/>
       <w:proofErr w:type="gramStart"/>
       <w:r>
         <w:rPr>
@@ -8026,6 +9154,7 @@
         </w:rPr>
         <w:t>={</w:t>
       </w:r>
+      <w:proofErr w:type="spellStart"/>
       <w:proofErr w:type="gramEnd"/>
       <w:r>
         <w:rPr>
@@ -8035,7 +9164,18 @@
           <w:szCs w:val="24"/>
           <w:shd w:val="clear" w:color="auto" w:fill="FFFFFF"/>
         </w:rPr>
-        <w:t>this.handleClick.bind(this, id)} /&gt;</w:t>
+        <w:t>this.handleClick.bind</w:t>
+      </w:r>
+      <w:proofErr w:type="spellEnd"/>
+      <w:r>
+        <w:rPr>
+          <w:rFonts w:ascii="Times New Roman" w:hAnsi="Times New Roman"/>
+          <w:color w:val="202122"/>
+          <w:sz w:val="24"/>
+          <w:szCs w:val="24"/>
+          <w:shd w:val="clear" w:color="auto" w:fill="FFFFFF"/>
+        </w:rPr>
+        <w:t>(this, id)} /&gt;</w:t>
       </w:r>
     </w:p>
     <w:p>
@@ -8187,6 +9327,7 @@
         </w:rPr>
         <w:t>{</w:t>
       </w:r>
+      <w:proofErr w:type="spellStart"/>
       <w:proofErr w:type="gramStart"/>
       <w:r>
         <w:rPr>
@@ -8198,6 +9339,7 @@
         </w:rPr>
         <w:t>messages.length</w:t>
       </w:r>
+      <w:proofErr w:type="spellEnd"/>
       <w:proofErr w:type="gramEnd"/>
       <w:r>
         <w:rPr>
@@ -8207,7 +9349,29 @@
           <w:szCs w:val="24"/>
           <w:shd w:val="clear" w:color="auto" w:fill="FFFFFF"/>
         </w:rPr>
-        <w:t xml:space="preserve"> &gt; 0 &amp;&amp; !isLogin?</w:t>
+        <w:t xml:space="preserve"> &gt; 0 &amp;&amp; !</w:t>
+      </w:r>
+      <w:proofErr w:type="spellStart"/>
+      <w:r>
+        <w:rPr>
+          <w:rFonts w:ascii="Times New Roman" w:hAnsi="Times New Roman"/>
+          <w:color w:val="202122"/>
+          <w:sz w:val="24"/>
+          <w:szCs w:val="24"/>
+          <w:shd w:val="clear" w:color="auto" w:fill="FFFFFF"/>
+        </w:rPr>
+        <w:t>isLogin</w:t>
+      </w:r>
+      <w:proofErr w:type="spellEnd"/>
+      <w:r>
+        <w:rPr>
+          <w:rFonts w:ascii="Times New Roman" w:hAnsi="Times New Roman"/>
+          <w:color w:val="202122"/>
+          <w:sz w:val="24"/>
+          <w:szCs w:val="24"/>
+          <w:shd w:val="clear" w:color="auto" w:fill="FFFFFF"/>
+        </w:rPr>
+        <w:t>?</w:t>
       </w:r>
     </w:p>
     <w:p>
@@ -8264,6 +9428,7 @@
         </w:rPr>
         <w:t>You have {</w:t>
       </w:r>
+      <w:proofErr w:type="spellStart"/>
       <w:proofErr w:type="gramStart"/>
       <w:r>
         <w:rPr>
@@ -8275,6 +9440,7 @@
         </w:rPr>
         <w:t>messages.length</w:t>
       </w:r>
+      <w:proofErr w:type="spellEnd"/>
       <w:proofErr w:type="gramEnd"/>
       <w:r>
         <w:rPr>
@@ -8441,7 +9607,29 @@
           <w:szCs w:val="24"/>
           <w:shd w:val="clear" w:color="auto" w:fill="FFFFFF"/>
         </w:rPr>
-        <w:t>A component that controls the input elements within the forms on subsequent user input is called Controlled Component, i.e, every state mutation will have an associated handler function.</w:t>
+        <w:t xml:space="preserve">A component that controls the input elements within the forms on subsequent user input is called Controlled Component, </w:t>
+      </w:r>
+      <w:proofErr w:type="spellStart"/>
+      <w:r>
+        <w:rPr>
+          <w:rFonts w:ascii="Times New Roman" w:hAnsi="Times New Roman"/>
+          <w:color w:val="202122"/>
+          <w:sz w:val="24"/>
+          <w:szCs w:val="24"/>
+          <w:shd w:val="clear" w:color="auto" w:fill="FFFFFF"/>
+        </w:rPr>
+        <w:t>i.e</w:t>
+      </w:r>
+      <w:proofErr w:type="spellEnd"/>
+      <w:r>
+        <w:rPr>
+          <w:rFonts w:ascii="Times New Roman" w:hAnsi="Times New Roman"/>
+          <w:color w:val="202122"/>
+          <w:sz w:val="24"/>
+          <w:szCs w:val="24"/>
+          <w:shd w:val="clear" w:color="auto" w:fill="FFFFFF"/>
+        </w:rPr>
+        <w:t>, every state mutation will have an associated handler function.</w:t>
       </w:r>
     </w:p>
     <w:p>
@@ -8474,22 +9662,45 @@
           <w:szCs w:val="24"/>
           <w:shd w:val="clear" w:color="auto" w:fill="FFFFFF"/>
         </w:rPr>
-        <w:t>For example, to write all the names in uppercase letters, we use handleChange as below,</w:t>
-      </w:r>
-    </w:p>
-    <w:p>
-      <w:pPr>
-        <w:spacing w:line="276" w:lineRule="auto"/>
-        <w:ind w:left="360"/>
-        <w:jc w:val="both"/>
-        <w:rPr>
-          <w:rFonts w:ascii="Times New Roman" w:hAnsi="Times New Roman"/>
-          <w:color w:val="202122"/>
-          <w:sz w:val="24"/>
-          <w:szCs w:val="24"/>
-          <w:shd w:val="clear" w:color="auto" w:fill="FFFFFF"/>
-        </w:rPr>
-      </w:pPr>
+        <w:t xml:space="preserve">For example, to write all the names in uppercase letters, we use </w:t>
+      </w:r>
+      <w:proofErr w:type="spellStart"/>
+      <w:r>
+        <w:rPr>
+          <w:rFonts w:ascii="Times New Roman" w:hAnsi="Times New Roman"/>
+          <w:color w:val="202122"/>
+          <w:sz w:val="24"/>
+          <w:szCs w:val="24"/>
+          <w:shd w:val="clear" w:color="auto" w:fill="FFFFFF"/>
+        </w:rPr>
+        <w:t>handleChange</w:t>
+      </w:r>
+      <w:proofErr w:type="spellEnd"/>
+      <w:r>
+        <w:rPr>
+          <w:rFonts w:ascii="Times New Roman" w:hAnsi="Times New Roman"/>
+          <w:color w:val="202122"/>
+          <w:sz w:val="24"/>
+          <w:szCs w:val="24"/>
+          <w:shd w:val="clear" w:color="auto" w:fill="FFFFFF"/>
+        </w:rPr>
+        <w:t xml:space="preserve"> as below,</w:t>
+      </w:r>
+    </w:p>
+    <w:p>
+      <w:pPr>
+        <w:spacing w:line="276" w:lineRule="auto"/>
+        <w:ind w:left="360"/>
+        <w:jc w:val="both"/>
+        <w:rPr>
+          <w:rFonts w:ascii="Times New Roman" w:hAnsi="Times New Roman"/>
+          <w:color w:val="202122"/>
+          <w:sz w:val="24"/>
+          <w:szCs w:val="24"/>
+          <w:shd w:val="clear" w:color="auto" w:fill="FFFFFF"/>
+        </w:rPr>
+      </w:pPr>
+      <w:proofErr w:type="spellStart"/>
       <w:r>
         <w:rPr>
           <w:rFonts w:ascii="Times New Roman" w:hAnsi="Times New Roman"/>
@@ -8499,7 +9710,18 @@
           <w:shd w:val="clear" w:color="auto" w:fill="FFFFFF"/>
         </w:rPr>
         <w:lastRenderedPageBreak/>
-        <w:t>handleChange(event) {</w:t>
+        <w:t>handleChange</w:t>
+      </w:r>
+      <w:proofErr w:type="spellEnd"/>
+      <w:r>
+        <w:rPr>
+          <w:rFonts w:ascii="Times New Roman" w:hAnsi="Times New Roman"/>
+          <w:color w:val="202122"/>
+          <w:sz w:val="24"/>
+          <w:szCs w:val="24"/>
+          <w:shd w:val="clear" w:color="auto" w:fill="FFFFFF"/>
+        </w:rPr>
+        <w:t>(event) {</w:t>
       </w:r>
     </w:p>
     <w:p>
@@ -8525,6 +9747,7 @@
         </w:rPr>
         <w:tab/>
       </w:r>
+      <w:proofErr w:type="spellStart"/>
       <w:proofErr w:type="gramStart"/>
       <w:r>
         <w:rPr>
@@ -8536,6 +9759,7 @@
         </w:rPr>
         <w:t>this.setState</w:t>
       </w:r>
+      <w:proofErr w:type="spellEnd"/>
       <w:proofErr w:type="gramEnd"/>
       <w:r>
         <w:rPr>
@@ -8545,7 +9769,29 @@
           <w:szCs w:val="24"/>
           <w:shd w:val="clear" w:color="auto" w:fill="FFFFFF"/>
         </w:rPr>
-        <w:t>({value: event.target.value.toUpperCase()})</w:t>
+        <w:t xml:space="preserve">({value: </w:t>
+      </w:r>
+      <w:proofErr w:type="spellStart"/>
+      <w:r>
+        <w:rPr>
+          <w:rFonts w:ascii="Times New Roman" w:hAnsi="Times New Roman"/>
+          <w:color w:val="202122"/>
+          <w:sz w:val="24"/>
+          <w:szCs w:val="24"/>
+          <w:shd w:val="clear" w:color="auto" w:fill="FFFFFF"/>
+        </w:rPr>
+        <w:t>event.target.value.toUpperCase</w:t>
+      </w:r>
+      <w:proofErr w:type="spellEnd"/>
+      <w:r>
+        <w:rPr>
+          <w:rFonts w:ascii="Times New Roman" w:hAnsi="Times New Roman"/>
+          <w:color w:val="202122"/>
+          <w:sz w:val="24"/>
+          <w:szCs w:val="24"/>
+          <w:shd w:val="clear" w:color="auto" w:fill="FFFFFF"/>
+        </w:rPr>
+        <w:t>()})</w:t>
       </w:r>
     </w:p>
     <w:p>
@@ -8639,8 +9885,31 @@
           <w:szCs w:val="24"/>
           <w:shd w:val="clear" w:color="auto" w:fill="FFFFFF"/>
         </w:rPr>
-        <w:t xml:space="preserve">A higher-order component (HOC) is a function that takes a component and returns a new component. Basically, it's a pattern that is derived from React's compositional </w:t>
-      </w:r>
+        <w:t xml:space="preserve">A higher-order component (HOC) is a function that takes a component and returns a new component. Basically, it's a pattern that is derived from </w:t>
+      </w:r>
+      <w:proofErr w:type="spellStart"/>
+      <w:r>
+        <w:rPr>
+          <w:rFonts w:ascii="Times New Roman" w:hAnsi="Times New Roman"/>
+          <w:color w:val="202122"/>
+          <w:sz w:val="24"/>
+          <w:szCs w:val="24"/>
+          <w:shd w:val="clear" w:color="auto" w:fill="FFFFFF"/>
+        </w:rPr>
+        <w:t>React's</w:t>
+      </w:r>
+      <w:proofErr w:type="spellEnd"/>
+      <w:r>
+        <w:rPr>
+          <w:rFonts w:ascii="Times New Roman" w:hAnsi="Times New Roman"/>
+          <w:color w:val="202122"/>
+          <w:sz w:val="24"/>
+          <w:szCs w:val="24"/>
+          <w:shd w:val="clear" w:color="auto" w:fill="FFFFFF"/>
+        </w:rPr>
+        <w:t xml:space="preserve"> compositional </w:t>
+      </w:r>
+      <w:proofErr w:type="spellStart"/>
       <w:proofErr w:type="gramStart"/>
       <w:r>
         <w:rPr>
@@ -8652,6 +9921,7 @@
         </w:rPr>
         <w:t>nature.We</w:t>
       </w:r>
+      <w:proofErr w:type="spellEnd"/>
       <w:proofErr w:type="gramEnd"/>
       <w:r>
         <w:rPr>
@@ -8685,8 +9955,31 @@
           <w:szCs w:val="24"/>
           <w:shd w:val="clear" w:color="auto" w:fill="FFFFFF"/>
         </w:rPr>
-        <w:t xml:space="preserve">const EnhancedComponent = </w:t>
-      </w:r>
+        <w:t xml:space="preserve">const </w:t>
+      </w:r>
+      <w:proofErr w:type="spellStart"/>
+      <w:r>
+        <w:rPr>
+          <w:rFonts w:ascii="Times New Roman" w:hAnsi="Times New Roman"/>
+          <w:color w:val="202122"/>
+          <w:sz w:val="24"/>
+          <w:szCs w:val="24"/>
+          <w:shd w:val="clear" w:color="auto" w:fill="FFFFFF"/>
+        </w:rPr>
+        <w:t>EnhancedComponent</w:t>
+      </w:r>
+      <w:proofErr w:type="spellEnd"/>
+      <w:r>
+        <w:rPr>
+          <w:rFonts w:ascii="Times New Roman" w:hAnsi="Times New Roman"/>
+          <w:color w:val="202122"/>
+          <w:sz w:val="24"/>
+          <w:szCs w:val="24"/>
+          <w:shd w:val="clear" w:color="auto" w:fill="FFFFFF"/>
+        </w:rPr>
+        <w:t xml:space="preserve"> = </w:t>
+      </w:r>
+      <w:proofErr w:type="spellStart"/>
       <w:proofErr w:type="gramStart"/>
       <w:r>
         <w:rPr>
@@ -8696,8 +9989,20 @@
           <w:szCs w:val="24"/>
           <w:shd w:val="clear" w:color="auto" w:fill="FFFFFF"/>
         </w:rPr>
-        <w:t>higherOrderComponent(</w:t>
-      </w:r>
+        <w:t>higherOrderComponent</w:t>
+      </w:r>
+      <w:proofErr w:type="spellEnd"/>
+      <w:r>
+        <w:rPr>
+          <w:rFonts w:ascii="Times New Roman" w:hAnsi="Times New Roman"/>
+          <w:color w:val="202122"/>
+          <w:sz w:val="24"/>
+          <w:szCs w:val="24"/>
+          <w:shd w:val="clear" w:color="auto" w:fill="FFFFFF"/>
+        </w:rPr>
+        <w:t>(</w:t>
+      </w:r>
+      <w:proofErr w:type="spellStart"/>
       <w:proofErr w:type="gramEnd"/>
       <w:r>
         <w:rPr>
@@ -8707,7 +10012,18 @@
           <w:szCs w:val="24"/>
           <w:shd w:val="clear" w:color="auto" w:fill="FFFFFF"/>
         </w:rPr>
-        <w:t>WrappedComponent)</w:t>
+        <w:t>WrappedComponent</w:t>
+      </w:r>
+      <w:proofErr w:type="spellEnd"/>
+      <w:r>
+        <w:rPr>
+          <w:rFonts w:ascii="Times New Roman" w:hAnsi="Times New Roman"/>
+          <w:color w:val="202122"/>
+          <w:sz w:val="24"/>
+          <w:szCs w:val="24"/>
+          <w:shd w:val="clear" w:color="auto" w:fill="FFFFFF"/>
+        </w:rPr>
+        <w:t>)</w:t>
       </w:r>
     </w:p>
     <w:p>
@@ -8961,7 +10277,29 @@
           <w:szCs w:val="24"/>
           <w:shd w:val="clear" w:color="auto" w:fill="FFFFFF"/>
         </w:rPr>
-        <w:t xml:space="preserve">If the behaviour of a component is independent of its </w:t>
+        <w:t xml:space="preserve">If the </w:t>
+      </w:r>
+      <w:proofErr w:type="spellStart"/>
+      <w:r>
+        <w:rPr>
+          <w:rFonts w:ascii="Times New Roman" w:hAnsi="Times New Roman"/>
+          <w:color w:val="202122"/>
+          <w:sz w:val="24"/>
+          <w:szCs w:val="24"/>
+          <w:shd w:val="clear" w:color="auto" w:fill="FFFFFF"/>
+        </w:rPr>
+        <w:t>behaviour</w:t>
+      </w:r>
+      <w:proofErr w:type="spellEnd"/>
+      <w:r>
+        <w:rPr>
+          <w:rFonts w:ascii="Times New Roman" w:hAnsi="Times New Roman"/>
+          <w:color w:val="202122"/>
+          <w:sz w:val="24"/>
+          <w:szCs w:val="24"/>
+          <w:shd w:val="clear" w:color="auto" w:fill="FFFFFF"/>
+        </w:rPr>
+        <w:t xml:space="preserve"> of a component is independent of its </w:t>
       </w:r>
       <w:proofErr w:type="gramStart"/>
       <w:r>
@@ -9053,7 +10391,29 @@
           <w:szCs w:val="24"/>
           <w:shd w:val="clear" w:color="auto" w:fill="FFFFFF"/>
         </w:rPr>
-        <w:t xml:space="preserve">If the behaviour of a component is dependent on the state of the </w:t>
+        <w:t xml:space="preserve">If the </w:t>
+      </w:r>
+      <w:proofErr w:type="spellStart"/>
+      <w:r>
+        <w:rPr>
+          <w:rFonts w:ascii="Times New Roman" w:hAnsi="Times New Roman"/>
+          <w:color w:val="202122"/>
+          <w:sz w:val="24"/>
+          <w:szCs w:val="24"/>
+          <w:shd w:val="clear" w:color="auto" w:fill="FFFFFF"/>
+        </w:rPr>
+        <w:t>behaviour</w:t>
+      </w:r>
+      <w:proofErr w:type="spellEnd"/>
+      <w:r>
+        <w:rPr>
+          <w:rFonts w:ascii="Times New Roman" w:hAnsi="Times New Roman"/>
+          <w:color w:val="202122"/>
+          <w:sz w:val="24"/>
+          <w:szCs w:val="24"/>
+          <w:shd w:val="clear" w:color="auto" w:fill="FFFFFF"/>
+        </w:rPr>
+        <w:t xml:space="preserve"> of a component is dependent on the state of the </w:t>
       </w:r>
       <w:proofErr w:type="gramStart"/>
       <w:r>
@@ -9146,7 +10506,51 @@
           <w:szCs w:val="24"/>
           <w:shd w:val="clear" w:color="auto" w:fill="FFFFFF"/>
         </w:rPr>
-        <w:t>The effect hook called useEffect is used to fetch the data with axios from the API and to set the data in the local state of the component with the state hook’s update function.</w:t>
+        <w:t xml:space="preserve">The effect hook called </w:t>
+      </w:r>
+      <w:proofErr w:type="spellStart"/>
+      <w:r>
+        <w:rPr>
+          <w:rFonts w:ascii="Times New Roman" w:hAnsi="Times New Roman"/>
+          <w:color w:val="202122"/>
+          <w:sz w:val="24"/>
+          <w:szCs w:val="24"/>
+          <w:shd w:val="clear" w:color="auto" w:fill="FFFFFF"/>
+        </w:rPr>
+        <w:t>useEffect</w:t>
+      </w:r>
+      <w:proofErr w:type="spellEnd"/>
+      <w:r>
+        <w:rPr>
+          <w:rFonts w:ascii="Times New Roman" w:hAnsi="Times New Roman"/>
+          <w:color w:val="202122"/>
+          <w:sz w:val="24"/>
+          <w:szCs w:val="24"/>
+          <w:shd w:val="clear" w:color="auto" w:fill="FFFFFF"/>
+        </w:rPr>
+        <w:t xml:space="preserve"> is used to fetch the data with </w:t>
+      </w:r>
+      <w:proofErr w:type="spellStart"/>
+      <w:r>
+        <w:rPr>
+          <w:rFonts w:ascii="Times New Roman" w:hAnsi="Times New Roman"/>
+          <w:color w:val="202122"/>
+          <w:sz w:val="24"/>
+          <w:szCs w:val="24"/>
+          <w:shd w:val="clear" w:color="auto" w:fill="FFFFFF"/>
+        </w:rPr>
+        <w:t>axios</w:t>
+      </w:r>
+      <w:proofErr w:type="spellEnd"/>
+      <w:r>
+        <w:rPr>
+          <w:rFonts w:ascii="Times New Roman" w:hAnsi="Times New Roman"/>
+          <w:color w:val="202122"/>
+          <w:sz w:val="24"/>
+          <w:szCs w:val="24"/>
+          <w:shd w:val="clear" w:color="auto" w:fill="FFFFFF"/>
+        </w:rPr>
+        <w:t xml:space="preserve"> from the API and to set the data in the local state of the component with the state hook’s update function.</w:t>
       </w:r>
     </w:p>
     <w:p>
@@ -9569,6 +10973,7 @@
         <w:lastRenderedPageBreak/>
         <w:t xml:space="preserve">It is possible to listen to the resize event in </w:t>
       </w:r>
+      <w:proofErr w:type="spellStart"/>
       <w:proofErr w:type="gramStart"/>
       <w:r>
         <w:rPr>
@@ -9578,7 +10983,18 @@
           <w:szCs w:val="24"/>
           <w:shd w:val="clear" w:color="auto" w:fill="FFFFFF"/>
         </w:rPr>
-        <w:t>componentDidMount(</w:t>
+        <w:t>componentDidMount</w:t>
+      </w:r>
+      <w:proofErr w:type="spellEnd"/>
+      <w:r>
+        <w:rPr>
+          <w:rFonts w:ascii="Times New Roman" w:hAnsi="Times New Roman"/>
+          <w:color w:val="202122"/>
+          <w:sz w:val="24"/>
+          <w:szCs w:val="24"/>
+          <w:shd w:val="clear" w:color="auto" w:fill="FFFFFF"/>
+        </w:rPr>
+        <w:t>(</w:t>
       </w:r>
       <w:proofErr w:type="gramEnd"/>
       <w:r>
@@ -9591,6 +11007,7 @@
         </w:rPr>
         <w:t xml:space="preserve">) and then update the width and height dimensions. It requires the removal of the event listener in the </w:t>
       </w:r>
+      <w:proofErr w:type="spellStart"/>
       <w:proofErr w:type="gramStart"/>
       <w:r>
         <w:rPr>
@@ -9600,7 +11017,18 @@
           <w:szCs w:val="24"/>
           <w:shd w:val="clear" w:color="auto" w:fill="FFFFFF"/>
         </w:rPr>
-        <w:t>componentWillUnmount(</w:t>
+        <w:t>componentWillUnmount</w:t>
+      </w:r>
+      <w:proofErr w:type="spellEnd"/>
+      <w:r>
+        <w:rPr>
+          <w:rFonts w:ascii="Times New Roman" w:hAnsi="Times New Roman"/>
+          <w:color w:val="202122"/>
+          <w:sz w:val="24"/>
+          <w:szCs w:val="24"/>
+          <w:shd w:val="clear" w:color="auto" w:fill="FFFFFF"/>
+        </w:rPr>
+        <w:t>(</w:t>
       </w:r>
       <w:proofErr w:type="gramEnd"/>
       <w:r>
@@ -9711,6 +11139,7 @@
         </w:rPr>
         <w:t xml:space="preserve">To initialize local state by assigning object to </w:t>
       </w:r>
+      <w:proofErr w:type="spellStart"/>
       <w:proofErr w:type="gramStart"/>
       <w:r>
         <w:rPr>
@@ -9722,6 +11151,7 @@
         </w:rPr>
         <w:t>this.state</w:t>
       </w:r>
+      <w:proofErr w:type="spellEnd"/>
       <w:proofErr w:type="gramEnd"/>
     </w:p>
     <w:p>
@@ -9847,6 +11277,7 @@
         <w:tab/>
         <w:t xml:space="preserve">// Don't call </w:t>
       </w:r>
+      <w:proofErr w:type="spellStart"/>
       <w:proofErr w:type="gramStart"/>
       <w:r>
         <w:rPr>
@@ -9858,6 +11289,7 @@
         </w:rPr>
         <w:t>this.setState</w:t>
       </w:r>
+      <w:proofErr w:type="spellEnd"/>
       <w:proofErr w:type="gramEnd"/>
       <w:r>
         <w:rPr>
@@ -9893,6 +11325,7 @@
         </w:rPr>
         <w:tab/>
       </w:r>
+      <w:proofErr w:type="spellStart"/>
       <w:proofErr w:type="gramStart"/>
       <w:r>
         <w:rPr>
@@ -9904,6 +11337,7 @@
         </w:rPr>
         <w:t>this.state</w:t>
       </w:r>
+      <w:proofErr w:type="spellEnd"/>
       <w:proofErr w:type="gramEnd"/>
       <w:r>
         <w:rPr>
@@ -9939,6 +11373,7 @@
         </w:rPr>
         <w:tab/>
       </w:r>
+      <w:proofErr w:type="spellStart"/>
       <w:proofErr w:type="gramStart"/>
       <w:r>
         <w:rPr>
@@ -9950,6 +11385,7 @@
         </w:rPr>
         <w:t>this.handleClick</w:t>
       </w:r>
+      <w:proofErr w:type="spellEnd"/>
       <w:proofErr w:type="gramEnd"/>
       <w:r>
         <w:rPr>
@@ -9959,7 +11395,29 @@
           <w:szCs w:val="24"/>
           <w:shd w:val="clear" w:color="auto" w:fill="FFFFFF"/>
         </w:rPr>
-        <w:t xml:space="preserve"> = this.handleClick.bind(this);</w:t>
+        <w:t xml:space="preserve"> = </w:t>
+      </w:r>
+      <w:proofErr w:type="spellStart"/>
+      <w:r>
+        <w:rPr>
+          <w:rFonts w:ascii="Times New Roman" w:hAnsi="Times New Roman"/>
+          <w:color w:val="202122"/>
+          <w:sz w:val="24"/>
+          <w:szCs w:val="24"/>
+          <w:shd w:val="clear" w:color="auto" w:fill="FFFFFF"/>
+        </w:rPr>
+        <w:t>this.handleClick.bind</w:t>
+      </w:r>
+      <w:proofErr w:type="spellEnd"/>
+      <w:r>
+        <w:rPr>
+          <w:rFonts w:ascii="Times New Roman" w:hAnsi="Times New Roman"/>
+          <w:color w:val="202122"/>
+          <w:sz w:val="24"/>
+          <w:szCs w:val="24"/>
+          <w:shd w:val="clear" w:color="auto" w:fill="FFFFFF"/>
+        </w:rPr>
+        <w:t>(this);</w:t>
       </w:r>
     </w:p>
     <w:p>
@@ -10073,7 +11531,29 @@
           <w:szCs w:val="24"/>
           <w:shd w:val="clear" w:color="auto" w:fill="FFFFFF"/>
         </w:rPr>
-        <w:t>component, hooks mustbe called in the same order every time the component renders, and they cannot be called conditionally.</w:t>
+        <w:t xml:space="preserve">component, hooks </w:t>
+      </w:r>
+      <w:proofErr w:type="spellStart"/>
+      <w:r>
+        <w:rPr>
+          <w:rFonts w:ascii="Times New Roman" w:hAnsi="Times New Roman"/>
+          <w:color w:val="202122"/>
+          <w:sz w:val="24"/>
+          <w:szCs w:val="24"/>
+          <w:shd w:val="clear" w:color="auto" w:fill="FFFFFF"/>
+        </w:rPr>
+        <w:t>mustbe</w:t>
+      </w:r>
+      <w:proofErr w:type="spellEnd"/>
+      <w:r>
+        <w:rPr>
+          <w:rFonts w:ascii="Times New Roman" w:hAnsi="Times New Roman"/>
+          <w:color w:val="202122"/>
+          <w:sz w:val="24"/>
+          <w:szCs w:val="24"/>
+          <w:shd w:val="clear" w:color="auto" w:fill="FFFFFF"/>
+        </w:rPr>
+        <w:t xml:space="preserve"> called in the same order every time the component renders, and they cannot be called conditionally.</w:t>
       </w:r>
     </w:p>
     <w:p>
@@ -10270,31 +11750,69 @@
           <w:shd w:val="clear" w:color="auto" w:fill="FFFFFF"/>
         </w:rPr>
         <w:lastRenderedPageBreak/>
-        <w:t>What is the purpose of the React.Fragment component?</w:t>
-      </w:r>
-    </w:p>
-    <w:p>
-      <w:pPr>
-        <w:spacing w:line="276" w:lineRule="auto"/>
-        <w:ind w:left="360"/>
-        <w:jc w:val="both"/>
-        <w:rPr>
-          <w:rFonts w:ascii="Times New Roman" w:hAnsi="Times New Roman"/>
-          <w:color w:val="202122"/>
-          <w:sz w:val="24"/>
-          <w:szCs w:val="24"/>
-          <w:shd w:val="clear" w:color="auto" w:fill="FFFFFF"/>
-        </w:rPr>
-      </w:pPr>
-      <w:r>
-        <w:rPr>
-          <w:rFonts w:ascii="Times New Roman" w:hAnsi="Times New Roman"/>
-          <w:color w:val="202122"/>
-          <w:sz w:val="24"/>
-          <w:szCs w:val="24"/>
-          <w:shd w:val="clear" w:color="auto" w:fill="FFFFFF"/>
-        </w:rPr>
-        <w:t>React.Fragment is a built-in component in React that allows you to group multiple elements without adding an extra node to the DOM.</w:t>
+        <w:t xml:space="preserve">What is the purpose of the </w:t>
+      </w:r>
+      <w:proofErr w:type="spellStart"/>
+      <w:r>
+        <w:rPr>
+          <w:rFonts w:ascii="Times New Roman" w:hAnsi="Times New Roman"/>
+          <w:b/>
+          <w:bCs/>
+          <w:color w:val="202122"/>
+          <w:sz w:val="24"/>
+          <w:szCs w:val="24"/>
+          <w:shd w:val="clear" w:color="auto" w:fill="FFFFFF"/>
+        </w:rPr>
+        <w:t>React.Fragment</w:t>
+      </w:r>
+      <w:proofErr w:type="spellEnd"/>
+      <w:r>
+        <w:rPr>
+          <w:rFonts w:ascii="Times New Roman" w:hAnsi="Times New Roman"/>
+          <w:b/>
+          <w:bCs/>
+          <w:color w:val="202122"/>
+          <w:sz w:val="24"/>
+          <w:szCs w:val="24"/>
+          <w:shd w:val="clear" w:color="auto" w:fill="FFFFFF"/>
+        </w:rPr>
+        <w:t xml:space="preserve"> component?</w:t>
+      </w:r>
+    </w:p>
+    <w:p>
+      <w:pPr>
+        <w:spacing w:line="276" w:lineRule="auto"/>
+        <w:ind w:left="360"/>
+        <w:jc w:val="both"/>
+        <w:rPr>
+          <w:rFonts w:ascii="Times New Roman" w:hAnsi="Times New Roman"/>
+          <w:color w:val="202122"/>
+          <w:sz w:val="24"/>
+          <w:szCs w:val="24"/>
+          <w:shd w:val="clear" w:color="auto" w:fill="FFFFFF"/>
+        </w:rPr>
+      </w:pPr>
+      <w:proofErr w:type="spellStart"/>
+      <w:r>
+        <w:rPr>
+          <w:rFonts w:ascii="Times New Roman" w:hAnsi="Times New Roman"/>
+          <w:color w:val="202122"/>
+          <w:sz w:val="24"/>
+          <w:szCs w:val="24"/>
+          <w:shd w:val="clear" w:color="auto" w:fill="FFFFFF"/>
+        </w:rPr>
+        <w:t>React.Fragment</w:t>
+      </w:r>
+      <w:proofErr w:type="spellEnd"/>
+      <w:r>
+        <w:rPr>
+          <w:rFonts w:ascii="Times New Roman" w:hAnsi="Times New Roman"/>
+          <w:color w:val="202122"/>
+          <w:sz w:val="24"/>
+          <w:szCs w:val="24"/>
+          <w:shd w:val="clear" w:color="auto" w:fill="FFFFFF"/>
+        </w:rPr>
+        <w:t xml:space="preserve"> is a built-in component in React that allows you to group multiple elements without adding an extra node to the DOM.</w:t>
       </w:r>
     </w:p>
     <w:p>
@@ -10340,31 +11858,101 @@
           <w:szCs w:val="24"/>
           <w:shd w:val="clear" w:color="auto" w:fill="FFFFFF"/>
         </w:rPr>
-        <w:t>What is the useReducer hook in React?</w:t>
-      </w:r>
-    </w:p>
-    <w:p>
-      <w:pPr>
-        <w:spacing w:line="276" w:lineRule="auto"/>
-        <w:ind w:left="360"/>
-        <w:jc w:val="both"/>
-        <w:rPr>
-          <w:rFonts w:ascii="Times New Roman" w:hAnsi="Times New Roman"/>
-          <w:color w:val="202122"/>
-          <w:sz w:val="24"/>
-          <w:szCs w:val="24"/>
-          <w:shd w:val="clear" w:color="auto" w:fill="FFFFFF"/>
-        </w:rPr>
-      </w:pPr>
-      <w:r>
-        <w:rPr>
-          <w:rFonts w:ascii="Times New Roman" w:hAnsi="Times New Roman"/>
-          <w:color w:val="202122"/>
-          <w:sz w:val="24"/>
-          <w:szCs w:val="24"/>
-          <w:shd w:val="clear" w:color="auto" w:fill="FFFFFF"/>
-        </w:rPr>
-        <w:t>The useReducer hook is a built-in hook in React that allows you to manage state using a reducer function. It is an alternative to useState and is useful for managing more complex state logic or state transitions.</w:t>
+        <w:t xml:space="preserve">What is the </w:t>
+      </w:r>
+      <w:proofErr w:type="spellStart"/>
+      <w:r>
+        <w:rPr>
+          <w:rFonts w:ascii="Times New Roman" w:hAnsi="Times New Roman"/>
+          <w:b/>
+          <w:bCs/>
+          <w:color w:val="202122"/>
+          <w:sz w:val="24"/>
+          <w:szCs w:val="24"/>
+          <w:shd w:val="clear" w:color="auto" w:fill="FFFFFF"/>
+        </w:rPr>
+        <w:t>useReducer</w:t>
+      </w:r>
+      <w:proofErr w:type="spellEnd"/>
+      <w:r>
+        <w:rPr>
+          <w:rFonts w:ascii="Times New Roman" w:hAnsi="Times New Roman"/>
+          <w:b/>
+          <w:bCs/>
+          <w:color w:val="202122"/>
+          <w:sz w:val="24"/>
+          <w:szCs w:val="24"/>
+          <w:shd w:val="clear" w:color="auto" w:fill="FFFFFF"/>
+        </w:rPr>
+        <w:t xml:space="preserve"> hook in React?</w:t>
+      </w:r>
+    </w:p>
+    <w:p>
+      <w:pPr>
+        <w:spacing w:line="276" w:lineRule="auto"/>
+        <w:ind w:left="360"/>
+        <w:jc w:val="both"/>
+        <w:rPr>
+          <w:rFonts w:ascii="Times New Roman" w:hAnsi="Times New Roman"/>
+          <w:color w:val="202122"/>
+          <w:sz w:val="24"/>
+          <w:szCs w:val="24"/>
+          <w:shd w:val="clear" w:color="auto" w:fill="FFFFFF"/>
+        </w:rPr>
+      </w:pPr>
+      <w:r>
+        <w:rPr>
+          <w:rFonts w:ascii="Times New Roman" w:hAnsi="Times New Roman"/>
+          <w:color w:val="202122"/>
+          <w:sz w:val="24"/>
+          <w:szCs w:val="24"/>
+          <w:shd w:val="clear" w:color="auto" w:fill="FFFFFF"/>
+        </w:rPr>
+        <w:t xml:space="preserve">The </w:t>
+      </w:r>
+      <w:proofErr w:type="spellStart"/>
+      <w:r>
+        <w:rPr>
+          <w:rFonts w:ascii="Times New Roman" w:hAnsi="Times New Roman"/>
+          <w:color w:val="202122"/>
+          <w:sz w:val="24"/>
+          <w:szCs w:val="24"/>
+          <w:shd w:val="clear" w:color="auto" w:fill="FFFFFF"/>
+        </w:rPr>
+        <w:t>useReducer</w:t>
+      </w:r>
+      <w:proofErr w:type="spellEnd"/>
+      <w:r>
+        <w:rPr>
+          <w:rFonts w:ascii="Times New Roman" w:hAnsi="Times New Roman"/>
+          <w:color w:val="202122"/>
+          <w:sz w:val="24"/>
+          <w:szCs w:val="24"/>
+          <w:shd w:val="clear" w:color="auto" w:fill="FFFFFF"/>
+        </w:rPr>
+        <w:t xml:space="preserve"> hook is a built-in hook in React that allows you to manage state using a reducer function. It is an alternative to </w:t>
+      </w:r>
+      <w:proofErr w:type="spellStart"/>
+      <w:r>
+        <w:rPr>
+          <w:rFonts w:ascii="Times New Roman" w:hAnsi="Times New Roman"/>
+          <w:color w:val="202122"/>
+          <w:sz w:val="24"/>
+          <w:szCs w:val="24"/>
+          <w:shd w:val="clear" w:color="auto" w:fill="FFFFFF"/>
+        </w:rPr>
+        <w:t>useState</w:t>
+      </w:r>
+      <w:proofErr w:type="spellEnd"/>
+      <w:r>
+        <w:rPr>
+          <w:rFonts w:ascii="Times New Roman" w:hAnsi="Times New Roman"/>
+          <w:color w:val="202122"/>
+          <w:sz w:val="24"/>
+          <w:szCs w:val="24"/>
+          <w:shd w:val="clear" w:color="auto" w:fill="FFFFFF"/>
+        </w:rPr>
+        <w:t xml:space="preserve"> and is useful for managing more complex state logic or state transitions.</w:t>
       </w:r>
     </w:p>
     <w:p>
@@ -10412,6 +12000,7 @@
         </w:rPr>
         <w:t xml:space="preserve">What is the purpose of the </w:t>
       </w:r>
+      <w:proofErr w:type="spellStart"/>
       <w:proofErr w:type="gramStart"/>
       <w:r>
         <w:rPr>
@@ -10423,7 +12012,20 @@
           <w:szCs w:val="24"/>
           <w:shd w:val="clear" w:color="auto" w:fill="FFFFFF"/>
         </w:rPr>
-        <w:t>componentWillUnmount(</w:t>
+        <w:t>componentWillUnmount</w:t>
+      </w:r>
+      <w:proofErr w:type="spellEnd"/>
+      <w:r>
+        <w:rPr>
+          <w:rFonts w:ascii="Times New Roman" w:hAnsi="Times New Roman"/>
+          <w:b/>
+          <w:bCs/>
+          <w:color w:val="202122"/>
+          <w:sz w:val="24"/>
+          <w:szCs w:val="24"/>
+          <w:shd w:val="clear" w:color="auto" w:fill="FFFFFF"/>
+        </w:rPr>
+        <w:t>(</w:t>
       </w:r>
       <w:proofErr w:type="gramEnd"/>
       <w:r>
@@ -10462,6 +12064,7 @@
         </w:rPr>
         <w:t xml:space="preserve">The </w:t>
       </w:r>
+      <w:proofErr w:type="spellStart"/>
       <w:proofErr w:type="gramStart"/>
       <w:r>
         <w:rPr>
@@ -10471,7 +12074,18 @@
           <w:szCs w:val="24"/>
           <w:shd w:val="clear" w:color="auto" w:fill="FFFFFF"/>
         </w:rPr>
-        <w:t>componentWillUnmount(</w:t>
+        <w:t>componentWillUnmount</w:t>
+      </w:r>
+      <w:proofErr w:type="spellEnd"/>
+      <w:r>
+        <w:rPr>
+          <w:rFonts w:ascii="Times New Roman" w:hAnsi="Times New Roman"/>
+          <w:color w:val="202122"/>
+          <w:sz w:val="24"/>
+          <w:szCs w:val="24"/>
+          <w:shd w:val="clear" w:color="auto" w:fill="FFFFFF"/>
+        </w:rPr>
+        <w:t>(</w:t>
       </w:r>
       <w:proofErr w:type="gramEnd"/>
       <w:r>
@@ -10617,6 +12231,76 @@
           <w:shd w:val="clear" w:color="auto" w:fill="FFFFFF"/>
         </w:rPr>
         <w:t>It is a new kind of architecture used for client-side web applications. Supports the concept of Unidirectional Data Flow.</w:t>
+      </w:r>
+    </w:p>
+    <w:p>
+      <w:pPr>
+        <w:spacing w:line="276" w:lineRule="auto"/>
+        <w:ind w:left="360"/>
+        <w:jc w:val="both"/>
+        <w:rPr>
+          <w:rFonts w:ascii="Times New Roman" w:hAnsi="Times New Roman"/>
+          <w:color w:val="202122"/>
+          <w:sz w:val="24"/>
+          <w:szCs w:val="24"/>
+          <w:shd w:val="clear" w:color="auto" w:fill="FFFFFF"/>
+        </w:rPr>
+      </w:pPr>
+    </w:p>
+    <w:p>
+      <w:pPr>
+        <w:pStyle w:val="ListParagraph"/>
+        <w:numPr>
+          <w:ilvl w:val="0"/>
+          <w:numId w:val="1"/>
+        </w:numPr>
+        <w:spacing w:line="276" w:lineRule="auto"/>
+        <w:jc w:val="both"/>
+        <w:rPr>
+          <w:rFonts w:ascii="Times New Roman" w:hAnsi="Times New Roman"/>
+          <w:b/>
+          <w:bCs/>
+          <w:color w:val="202122"/>
+          <w:sz w:val="24"/>
+          <w:szCs w:val="24"/>
+          <w:shd w:val="clear" w:color="auto" w:fill="FFFFFF"/>
+        </w:rPr>
+      </w:pPr>
+      <w:r>
+        <w:rPr>
+          <w:rFonts w:ascii="Times New Roman" w:hAnsi="Times New Roman"/>
+          <w:b/>
+          <w:bCs/>
+          <w:color w:val="202122"/>
+          <w:sz w:val="24"/>
+          <w:szCs w:val="24"/>
+          <w:shd w:val="clear" w:color="auto" w:fill="FFFFFF"/>
+        </w:rPr>
+        <w:t>What is yield catchphrase in JavaScript?</w:t>
+      </w:r>
+    </w:p>
+    <w:p>
+      <w:pPr>
+        <w:spacing w:line="276" w:lineRule="auto"/>
+        <w:ind w:left="360"/>
+        <w:jc w:val="both"/>
+        <w:rPr>
+          <w:rFonts w:ascii="Times New Roman" w:hAnsi="Times New Roman"/>
+          <w:color w:val="202122"/>
+          <w:sz w:val="24"/>
+          <w:szCs w:val="24"/>
+          <w:shd w:val="clear" w:color="auto" w:fill="FFFFFF"/>
+        </w:rPr>
+      </w:pPr>
+      <w:r>
+        <w:rPr>
+          <w:rFonts w:ascii="Times New Roman" w:hAnsi="Times New Roman"/>
+          <w:color w:val="202122"/>
+          <w:sz w:val="24"/>
+          <w:szCs w:val="24"/>
+          <w:shd w:val="clear" w:color="auto" w:fill="FFFFFF"/>
+        </w:rPr>
+        <w:t>It is used to delay and resume a generator work.</w:t>
       </w:r>
     </w:p>
     <w:sectPr>

</xml_diff>

<commit_message>
What are error boundaries
</commit_message>
<xml_diff>
--- a/React_Interview_Question.docx
+++ b/React_Interview_Question.docx
@@ -101,48 +101,8 @@
           <w:szCs w:val="24"/>
           <w:shd w:val="clear" w:color="auto" w:fill="FFFFFF"/>
         </w:rPr>
-        <w:t xml:space="preserve">Difference between </w:t>
-      </w:r>
-      <w:proofErr w:type="spellStart"/>
-      <w:r>
-        <w:rPr>
-          <w:rFonts w:ascii="Times New Roman" w:hAnsi="Times New Roman" w:cs="Times New Roman"/>
-          <w:b/>
-          <w:bCs/>
-          <w:color w:val="202122"/>
-          <w:sz w:val="24"/>
-          <w:szCs w:val="24"/>
-          <w:shd w:val="clear" w:color="auto" w:fill="FFFFFF"/>
-        </w:rPr>
-        <w:t>npm&amp;</w:t>
-      </w:r>
-      <w:proofErr w:type="gramStart"/>
-      <w:r>
-        <w:rPr>
-          <w:rFonts w:ascii="Times New Roman" w:hAnsi="Times New Roman" w:cs="Times New Roman"/>
-          <w:b/>
-          <w:bCs/>
-          <w:color w:val="202122"/>
-          <w:sz w:val="24"/>
-          <w:szCs w:val="24"/>
-          <w:shd w:val="clear" w:color="auto" w:fill="FFFFFF"/>
-        </w:rPr>
-        <w:t>npx</w:t>
-      </w:r>
-      <w:proofErr w:type="spellEnd"/>
-      <w:r>
-        <w:rPr>
-          <w:rFonts w:ascii="Times New Roman" w:hAnsi="Times New Roman" w:cs="Times New Roman"/>
-          <w:b/>
-          <w:bCs/>
-          <w:color w:val="202122"/>
-          <w:sz w:val="24"/>
-          <w:szCs w:val="24"/>
-          <w:shd w:val="clear" w:color="auto" w:fill="FFFFFF"/>
-        </w:rPr>
-        <w:t xml:space="preserve"> ?</w:t>
-      </w:r>
-      <w:proofErr w:type="gramEnd"/>
+        <w:t>Difference between npm&amp;npx ?</w:t>
+      </w:r>
     </w:p>
     <w:p>
       <w:pPr>
@@ -169,29 +129,7 @@
           <w:szCs w:val="24"/>
           <w:shd w:val="clear" w:color="auto" w:fill="FFFFFF"/>
         </w:rPr>
-        <w:t xml:space="preserve">Node package Manager is a tool: used to install, maintain, uninstall </w:t>
-      </w:r>
-      <w:proofErr w:type="spellStart"/>
-      <w:r>
-        <w:rPr>
-          <w:rFonts w:ascii="Times New Roman" w:hAnsi="Times New Roman" w:cs="Times New Roman"/>
-          <w:color w:val="202122"/>
-          <w:sz w:val="24"/>
-          <w:szCs w:val="24"/>
-          <w:shd w:val="clear" w:color="auto" w:fill="FFFFFF"/>
-        </w:rPr>
-        <w:t>javascript</w:t>
-      </w:r>
-      <w:proofErr w:type="spellEnd"/>
-      <w:r>
-        <w:rPr>
-          <w:rFonts w:ascii="Times New Roman" w:hAnsi="Times New Roman" w:cs="Times New Roman"/>
-          <w:color w:val="202122"/>
-          <w:sz w:val="24"/>
-          <w:szCs w:val="24"/>
-          <w:shd w:val="clear" w:color="auto" w:fill="FFFFFF"/>
-        </w:rPr>
-        <w:t xml:space="preserve"> modules (packages)</w:t>
+        <w:t>Node package Manager is a tool: used to install, maintain, uninstall javascript modules (packages)</w:t>
       </w:r>
     </w:p>
     <w:p>
@@ -322,29 +260,7 @@
           <w:szCs w:val="24"/>
           <w:shd w:val="clear" w:color="auto" w:fill="FFFFFF"/>
         </w:rPr>
-        <w:t xml:space="preserve">Bable is a </w:t>
-      </w:r>
-      <w:proofErr w:type="spellStart"/>
-      <w:r>
-        <w:rPr>
-          <w:rFonts w:ascii="Times New Roman" w:hAnsi="Times New Roman" w:cs="Times New Roman"/>
-          <w:color w:val="202122"/>
-          <w:sz w:val="24"/>
-          <w:szCs w:val="24"/>
-          <w:shd w:val="clear" w:color="auto" w:fill="FFFFFF"/>
-        </w:rPr>
-        <w:t>transpiler</w:t>
-      </w:r>
-      <w:proofErr w:type="spellEnd"/>
-      <w:r>
-        <w:rPr>
-          <w:rFonts w:ascii="Times New Roman" w:hAnsi="Times New Roman" w:cs="Times New Roman"/>
-          <w:color w:val="202122"/>
-          <w:sz w:val="24"/>
-          <w:szCs w:val="24"/>
-          <w:shd w:val="clear" w:color="auto" w:fill="FFFFFF"/>
-        </w:rPr>
-        <w:t>&amp; also a compiler.</w:t>
+        <w:t>Bable is a transpiler&amp; also a compiler.</w:t>
       </w:r>
     </w:p>
     <w:p>
@@ -716,47 +632,7 @@
                 <w:szCs w:val="24"/>
                 <w:shd w:val="clear" w:color="auto" w:fill="FFFFFF"/>
               </w:rPr>
-              <w:t xml:space="preserve">Class components have a state and can implement lifecycle methods like </w:t>
-            </w:r>
-            <w:proofErr w:type="spellStart"/>
-            <w:r>
-              <w:rPr>
-                <w:rFonts w:ascii="Times New Roman" w:hAnsi="Times New Roman" w:cs="Times New Roman"/>
-                <w:sz w:val="24"/>
-                <w:szCs w:val="24"/>
-                <w:shd w:val="clear" w:color="auto" w:fill="FFFFFF"/>
-              </w:rPr>
-              <w:t>componentDidMount</w:t>
-            </w:r>
-            <w:proofErr w:type="spellEnd"/>
-            <w:r>
-              <w:rPr>
-                <w:rFonts w:ascii="Times New Roman" w:hAnsi="Times New Roman" w:cs="Times New Roman"/>
-                <w:sz w:val="24"/>
-                <w:szCs w:val="24"/>
-                <w:shd w:val="clear" w:color="auto" w:fill="FFFFFF"/>
-              </w:rPr>
-              <w:t xml:space="preserve"> and </w:t>
-            </w:r>
-            <w:proofErr w:type="spellStart"/>
-            <w:r>
-              <w:rPr>
-                <w:rFonts w:ascii="Times New Roman" w:hAnsi="Times New Roman" w:cs="Times New Roman"/>
-                <w:sz w:val="24"/>
-                <w:szCs w:val="24"/>
-                <w:shd w:val="clear" w:color="auto" w:fill="FFFFFF"/>
-              </w:rPr>
-              <w:t>componentDidUpdate</w:t>
-            </w:r>
-            <w:proofErr w:type="spellEnd"/>
-            <w:r>
-              <w:rPr>
-                <w:rFonts w:ascii="Times New Roman" w:hAnsi="Times New Roman" w:cs="Times New Roman"/>
-                <w:sz w:val="24"/>
-                <w:szCs w:val="24"/>
-                <w:shd w:val="clear" w:color="auto" w:fill="FFFFFF"/>
-              </w:rPr>
-              <w:t>.</w:t>
+              <w:t>Class components have a state and can implement lifecycle methods like componentDidMount and componentDidUpdate.</w:t>
             </w:r>
           </w:p>
         </w:tc>
@@ -945,33 +821,7 @@
           <w:szCs w:val="24"/>
           <w:shd w:val="clear" w:color="auto" w:fill="FFFFFF"/>
         </w:rPr>
-        <w:t xml:space="preserve">What </w:t>
-      </w:r>
-      <w:proofErr w:type="gramStart"/>
-      <w:r>
-        <w:rPr>
-          <w:rFonts w:ascii="Times New Roman" w:hAnsi="Times New Roman" w:cs="Times New Roman"/>
-          <w:b/>
-          <w:bCs/>
-          <w:color w:val="202122"/>
-          <w:sz w:val="24"/>
-          <w:szCs w:val="24"/>
-          <w:shd w:val="clear" w:color="auto" w:fill="FFFFFF"/>
-        </w:rPr>
-        <w:t>is</w:t>
-      </w:r>
-      <w:proofErr w:type="gramEnd"/>
-      <w:r>
-        <w:rPr>
-          <w:rFonts w:ascii="Times New Roman" w:hAnsi="Times New Roman" w:cs="Times New Roman"/>
-          <w:b/>
-          <w:bCs/>
-          <w:color w:val="202122"/>
-          <w:sz w:val="24"/>
-          <w:szCs w:val="24"/>
-          <w:shd w:val="clear" w:color="auto" w:fill="FFFFFF"/>
-        </w:rPr>
-        <w:t xml:space="preserve"> Hooks? What are different types of Hooks?</w:t>
+        <w:t>What is Hooks? What are different types of Hooks?</w:t>
       </w:r>
     </w:p>
     <w:p>
@@ -1067,29 +917,7 @@
           <w:szCs w:val="24"/>
           <w:shd w:val="clear" w:color="auto" w:fill="FFFFFF"/>
         </w:rPr>
-        <w:t>‘</w:t>
-      </w:r>
-      <w:proofErr w:type="spellStart"/>
-      <w:r>
-        <w:rPr>
-          <w:rFonts w:ascii="Times New Roman" w:hAnsi="Times New Roman" w:cs="Times New Roman"/>
-          <w:color w:val="202122"/>
-          <w:sz w:val="24"/>
-          <w:szCs w:val="24"/>
-          <w:shd w:val="clear" w:color="auto" w:fill="FFFFFF"/>
-        </w:rPr>
-        <w:t>useState</w:t>
-      </w:r>
-      <w:proofErr w:type="spellEnd"/>
-      <w:r>
-        <w:rPr>
-          <w:rFonts w:ascii="Times New Roman" w:hAnsi="Times New Roman" w:cs="Times New Roman"/>
-          <w:color w:val="202122"/>
-          <w:sz w:val="24"/>
-          <w:szCs w:val="24"/>
-          <w:shd w:val="clear" w:color="auto" w:fill="FFFFFF"/>
-        </w:rPr>
-        <w:t>’: It is the most commonly used React Hook. It allows functional components to have state variables. It takes an initial state value as the argument and returns an array with two elements — the current state value and a function to update that state.</w:t>
+        <w:t>‘useState’: It is the most commonly used React Hook. It allows functional components to have state variables. It takes an initial state value as the argument and returns an array with two elements — the current state value and a function to update that state.</w:t>
       </w:r>
     </w:p>
     <w:p>
@@ -1117,29 +945,7 @@
           <w:szCs w:val="24"/>
           <w:shd w:val="clear" w:color="auto" w:fill="FFFFFF"/>
         </w:rPr>
-        <w:t>‘</w:t>
-      </w:r>
-      <w:proofErr w:type="spellStart"/>
-      <w:r>
-        <w:rPr>
-          <w:rFonts w:ascii="Times New Roman" w:hAnsi="Times New Roman" w:cs="Times New Roman"/>
-          <w:color w:val="202122"/>
-          <w:sz w:val="24"/>
-          <w:szCs w:val="24"/>
-          <w:shd w:val="clear" w:color="auto" w:fill="FFFFFF"/>
-        </w:rPr>
-        <w:t>useEffect</w:t>
-      </w:r>
-      <w:proofErr w:type="spellEnd"/>
-      <w:r>
-        <w:rPr>
-          <w:rFonts w:ascii="Times New Roman" w:hAnsi="Times New Roman" w:cs="Times New Roman"/>
-          <w:color w:val="202122"/>
-          <w:sz w:val="24"/>
-          <w:szCs w:val="24"/>
-          <w:shd w:val="clear" w:color="auto" w:fill="FFFFFF"/>
-        </w:rPr>
-        <w:t>’: It enables performing side effects, such as data fetching, subscriptions, or DOM manipulations after the component has been rendered.</w:t>
+        <w:t>‘useEffect’: It enables performing side effects, such as data fetching, subscriptions, or DOM manipulations after the component has been rendered.</w:t>
       </w:r>
     </w:p>
     <w:p>
@@ -1167,29 +973,7 @@
           <w:szCs w:val="24"/>
           <w:shd w:val="clear" w:color="auto" w:fill="FFFFFF"/>
         </w:rPr>
-        <w:t>‘</w:t>
-      </w:r>
-      <w:proofErr w:type="spellStart"/>
-      <w:r>
-        <w:rPr>
-          <w:rFonts w:ascii="Times New Roman" w:hAnsi="Times New Roman" w:cs="Times New Roman"/>
-          <w:color w:val="202122"/>
-          <w:sz w:val="24"/>
-          <w:szCs w:val="24"/>
-          <w:shd w:val="clear" w:color="auto" w:fill="FFFFFF"/>
-        </w:rPr>
-        <w:t>useRef</w:t>
-      </w:r>
-      <w:proofErr w:type="spellEnd"/>
-      <w:r>
-        <w:rPr>
-          <w:rFonts w:ascii="Times New Roman" w:hAnsi="Times New Roman" w:cs="Times New Roman"/>
-          <w:color w:val="202122"/>
-          <w:sz w:val="24"/>
-          <w:szCs w:val="24"/>
-          <w:shd w:val="clear" w:color="auto" w:fill="FFFFFF"/>
-        </w:rPr>
-        <w:t>’: Provides a way to create mutable references to values or DOM elements that persist across renders. Often used for accessing or manipulating DOM elements.</w:t>
+        <w:t>‘useRef’: Provides a way to create mutable references to values or DOM elements that persist across renders. Often used for accessing or manipulating DOM elements.</w:t>
       </w:r>
     </w:p>
     <w:p>
@@ -1306,47 +1090,7 @@
           <w:szCs w:val="24"/>
           <w:shd w:val="clear" w:color="auto" w:fill="FFFFFF"/>
         </w:rPr>
-        <w:t xml:space="preserve">What does </w:t>
-      </w:r>
-      <w:proofErr w:type="spellStart"/>
-      <w:proofErr w:type="gramStart"/>
-      <w:r>
-        <w:rPr>
-          <w:rFonts w:ascii="Times New Roman" w:hAnsi="Times New Roman" w:cs="Times New Roman"/>
-          <w:b/>
-          <w:bCs/>
-          <w:color w:val="202122"/>
-          <w:sz w:val="24"/>
-          <w:szCs w:val="24"/>
-          <w:shd w:val="clear" w:color="auto" w:fill="FFFFFF"/>
-        </w:rPr>
-        <w:t>setState</w:t>
-      </w:r>
-      <w:proofErr w:type="spellEnd"/>
-      <w:r>
-        <w:rPr>
-          <w:rFonts w:ascii="Times New Roman" w:hAnsi="Times New Roman" w:cs="Times New Roman"/>
-          <w:b/>
-          <w:bCs/>
-          <w:color w:val="202122"/>
-          <w:sz w:val="24"/>
-          <w:szCs w:val="24"/>
-          <w:shd w:val="clear" w:color="auto" w:fill="FFFFFF"/>
-        </w:rPr>
-        <w:t>(</w:t>
-      </w:r>
-      <w:proofErr w:type="gramEnd"/>
-      <w:r>
-        <w:rPr>
-          <w:rFonts w:ascii="Times New Roman" w:hAnsi="Times New Roman" w:cs="Times New Roman"/>
-          <w:b/>
-          <w:bCs/>
-          <w:color w:val="202122"/>
-          <w:sz w:val="24"/>
-          <w:szCs w:val="24"/>
-          <w:shd w:val="clear" w:color="auto" w:fill="FFFFFF"/>
-        </w:rPr>
-        <w:t>) method do?</w:t>
+        <w:t>What does setState() method do?</w:t>
       </w:r>
     </w:p>
     <w:p>
@@ -1366,8 +1110,6 @@
           <w:shd w:val="clear" w:color="auto" w:fill="FFFFFF"/>
         </w:rPr>
       </w:pPr>
-      <w:proofErr w:type="spellStart"/>
-      <w:proofErr w:type="gramStart"/>
       <w:r>
         <w:rPr>
           <w:rFonts w:ascii="Times New Roman" w:hAnsi="Times New Roman" w:cs="Times New Roman"/>
@@ -1388,29 +1130,7 @@
           <w:szCs w:val="24"/>
           <w:shd w:val="clear" w:color="auto" w:fill="FFFFFF"/>
         </w:rPr>
-        <w:t>etState</w:t>
-      </w:r>
-      <w:proofErr w:type="spellEnd"/>
-      <w:r>
-        <w:rPr>
-          <w:rFonts w:ascii="Times New Roman" w:hAnsi="Times New Roman" w:cs="Times New Roman"/>
-          <w:color w:val="202122"/>
-          <w:sz w:val="24"/>
-          <w:szCs w:val="24"/>
-          <w:shd w:val="clear" w:color="auto" w:fill="FFFFFF"/>
-        </w:rPr>
-        <w:t>(</w:t>
-      </w:r>
-      <w:proofErr w:type="gramEnd"/>
-      <w:r>
-        <w:rPr>
-          <w:rFonts w:ascii="Times New Roman" w:hAnsi="Times New Roman" w:cs="Times New Roman"/>
-          <w:color w:val="202122"/>
-          <w:sz w:val="24"/>
-          <w:szCs w:val="24"/>
-          <w:shd w:val="clear" w:color="auto" w:fill="FFFFFF"/>
-        </w:rPr>
-        <w:t>) method will modify value of the state.</w:t>
+        <w:t>etState() method will modify value of the state.</w:t>
       </w:r>
     </w:p>
     <w:p>
@@ -1509,29 +1229,7 @@
           <w:szCs w:val="24"/>
           <w:shd w:val="clear" w:color="auto" w:fill="FFFFFF"/>
         </w:rPr>
-        <w:t xml:space="preserve">Event Handler are functions which will be called (invoked) by the </w:t>
-      </w:r>
-      <w:proofErr w:type="spellStart"/>
-      <w:r>
-        <w:rPr>
-          <w:rFonts w:ascii="Times New Roman" w:hAnsi="Times New Roman" w:cs="Times New Roman"/>
-          <w:color w:val="202122"/>
-          <w:sz w:val="24"/>
-          <w:szCs w:val="24"/>
-          <w:shd w:val="clear" w:color="auto" w:fill="FFFFFF"/>
-        </w:rPr>
-        <w:t>browserswhen</w:t>
-      </w:r>
-      <w:proofErr w:type="spellEnd"/>
-      <w:r>
-        <w:rPr>
-          <w:rFonts w:ascii="Times New Roman" w:hAnsi="Times New Roman" w:cs="Times New Roman"/>
-          <w:color w:val="202122"/>
-          <w:sz w:val="24"/>
-          <w:szCs w:val="24"/>
-          <w:shd w:val="clear" w:color="auto" w:fill="FFFFFF"/>
-        </w:rPr>
-        <w:t xml:space="preserve"> an event occurs.</w:t>
+        <w:t>Event Handler are functions which will be called (invoked) by the browserswhen an event occurs.</w:t>
       </w:r>
     </w:p>
     <w:p>
@@ -1601,95 +1299,7 @@
           <w:szCs w:val="24"/>
           <w:shd w:val="clear" w:color="auto" w:fill="FFFFFF"/>
         </w:rPr>
-        <w:t xml:space="preserve">Synthetic events are representative of real events </w:t>
-      </w:r>
-      <w:proofErr w:type="spellStart"/>
-      <w:r>
-        <w:rPr>
-          <w:rFonts w:ascii="Times New Roman" w:hAnsi="Times New Roman" w:cs="Times New Roman"/>
-          <w:color w:val="202122"/>
-          <w:sz w:val="24"/>
-          <w:szCs w:val="24"/>
-          <w:shd w:val="clear" w:color="auto" w:fill="FFFFFF"/>
-        </w:rPr>
-        <w:t>a.k.a</w:t>
-      </w:r>
-      <w:proofErr w:type="spellEnd"/>
-      <w:r>
-        <w:rPr>
-          <w:rFonts w:ascii="Times New Roman" w:hAnsi="Times New Roman" w:cs="Times New Roman"/>
-          <w:color w:val="202122"/>
-          <w:sz w:val="24"/>
-          <w:szCs w:val="24"/>
-          <w:shd w:val="clear" w:color="auto" w:fill="FFFFFF"/>
-        </w:rPr>
-        <w:t xml:space="preserve"> wrapper around </w:t>
-      </w:r>
-      <w:proofErr w:type="spellStart"/>
-      <w:r>
-        <w:rPr>
-          <w:rFonts w:ascii="Times New Roman" w:hAnsi="Times New Roman" w:cs="Times New Roman"/>
-          <w:color w:val="202122"/>
-          <w:sz w:val="24"/>
-          <w:szCs w:val="24"/>
-          <w:shd w:val="clear" w:color="auto" w:fill="FFFFFF"/>
-        </w:rPr>
-        <w:t>realevents</w:t>
-      </w:r>
-      <w:proofErr w:type="spellEnd"/>
-      <w:r>
-        <w:rPr>
-          <w:rFonts w:ascii="Times New Roman" w:hAnsi="Times New Roman" w:cs="Times New Roman"/>
-          <w:color w:val="202122"/>
-          <w:sz w:val="24"/>
-          <w:szCs w:val="24"/>
-          <w:shd w:val="clear" w:color="auto" w:fill="FFFFFF"/>
-        </w:rPr>
-        <w:t xml:space="preserve">. Because we have to deal with different implementation of </w:t>
-      </w:r>
-      <w:proofErr w:type="spellStart"/>
-      <w:r>
-        <w:rPr>
-          <w:rFonts w:ascii="Times New Roman" w:hAnsi="Times New Roman" w:cs="Times New Roman"/>
-          <w:color w:val="202122"/>
-          <w:sz w:val="24"/>
-          <w:szCs w:val="24"/>
-          <w:shd w:val="clear" w:color="auto" w:fill="FFFFFF"/>
-        </w:rPr>
-        <w:t>eventfunctions</w:t>
-      </w:r>
-      <w:proofErr w:type="spellEnd"/>
-      <w:r>
-        <w:rPr>
-          <w:rFonts w:ascii="Times New Roman" w:hAnsi="Times New Roman" w:cs="Times New Roman"/>
-          <w:color w:val="202122"/>
-          <w:sz w:val="24"/>
-          <w:szCs w:val="24"/>
-          <w:shd w:val="clear" w:color="auto" w:fill="FFFFFF"/>
-        </w:rPr>
-        <w:t xml:space="preserve"> in different browsers, a synthetic event acts as a specification for </w:t>
-      </w:r>
-      <w:proofErr w:type="spellStart"/>
-      <w:r>
-        <w:rPr>
-          <w:rFonts w:ascii="Times New Roman" w:hAnsi="Times New Roman" w:cs="Times New Roman"/>
-          <w:color w:val="202122"/>
-          <w:sz w:val="24"/>
-          <w:szCs w:val="24"/>
-          <w:shd w:val="clear" w:color="auto" w:fill="FFFFFF"/>
-        </w:rPr>
-        <w:t>asingle</w:t>
-      </w:r>
-      <w:proofErr w:type="spellEnd"/>
-      <w:r>
-        <w:rPr>
-          <w:rFonts w:ascii="Times New Roman" w:hAnsi="Times New Roman" w:cs="Times New Roman"/>
-          <w:color w:val="202122"/>
-          <w:sz w:val="24"/>
-          <w:szCs w:val="24"/>
-          <w:shd w:val="clear" w:color="auto" w:fill="FFFFFF"/>
-        </w:rPr>
-        <w:t xml:space="preserve"> event access all browsers.</w:t>
+        <w:t>Synthetic events are representative of real events a.k.a wrapper around realevents. Because we have to deal with different implementation of eventfunctions in different browsers, a synthetic event acts as a specification for asingle event access all browsers.</w:t>
       </w:r>
     </w:p>
     <w:p>
@@ -1759,53 +1369,7 @@
           <w:szCs w:val="24"/>
           <w:shd w:val="clear" w:color="auto" w:fill="FFFFFF"/>
         </w:rPr>
-        <w:t xml:space="preserve">A target inside a synthetic event object is the element on which the event has occurred. As we cannot use DOM functions like </w:t>
-      </w:r>
-      <w:proofErr w:type="spellStart"/>
-      <w:proofErr w:type="gramStart"/>
-      <w:r>
-        <w:rPr>
-          <w:rFonts w:ascii="Times New Roman" w:hAnsi="Times New Roman" w:cs="Times New Roman"/>
-          <w:color w:val="202122"/>
-          <w:sz w:val="24"/>
-          <w:szCs w:val="24"/>
-          <w:shd w:val="clear" w:color="auto" w:fill="FFFFFF"/>
-        </w:rPr>
-        <w:t>document.getElementById</w:t>
-      </w:r>
-      <w:proofErr w:type="spellEnd"/>
-      <w:proofErr w:type="gramEnd"/>
-      <w:r>
-        <w:rPr>
-          <w:rFonts w:ascii="Times New Roman" w:hAnsi="Times New Roman" w:cs="Times New Roman"/>
-          <w:color w:val="202122"/>
-          <w:sz w:val="24"/>
-          <w:szCs w:val="24"/>
-          <w:shd w:val="clear" w:color="auto" w:fill="FFFFFF"/>
-        </w:rPr>
-        <w:t xml:space="preserve">() </w:t>
-      </w:r>
-      <w:proofErr w:type="spellStart"/>
-      <w:r>
-        <w:rPr>
-          <w:rFonts w:ascii="Times New Roman" w:hAnsi="Times New Roman" w:cs="Times New Roman"/>
-          <w:color w:val="202122"/>
-          <w:sz w:val="24"/>
-          <w:szCs w:val="24"/>
-          <w:shd w:val="clear" w:color="auto" w:fill="FFFFFF"/>
-        </w:rPr>
-        <w:t>etc</w:t>
-      </w:r>
-      <w:proofErr w:type="spellEnd"/>
-      <w:r>
-        <w:rPr>
-          <w:rFonts w:ascii="Times New Roman" w:hAnsi="Times New Roman" w:cs="Times New Roman"/>
-          <w:color w:val="202122"/>
-          <w:sz w:val="24"/>
-          <w:szCs w:val="24"/>
-          <w:shd w:val="clear" w:color="auto" w:fill="FFFFFF"/>
-        </w:rPr>
-        <w:t xml:space="preserve"> inside react, we use event object to fetch the element present inside ‘target variable’.</w:t>
+        <w:t>A target inside a synthetic event object is the element on which the event has occurred. As we cannot use DOM functions like document.getElementById() etc inside react, we use event object to fetch the element present inside ‘target variable’.</w:t>
       </w:r>
     </w:p>
     <w:p>
@@ -1876,29 +1440,7 @@
           <w:szCs w:val="24"/>
           <w:shd w:val="clear" w:color="auto" w:fill="FFFFFF"/>
         </w:rPr>
-        <w:t xml:space="preserve">The virtual DOM (VDOM) is a programming concept where an ideal, or “virtual”, representation of a UI is kept in memory and synced with the “real” DOM by a library such as </w:t>
-      </w:r>
-      <w:proofErr w:type="spellStart"/>
-      <w:r>
-        <w:rPr>
-          <w:rFonts w:ascii="Times New Roman" w:hAnsi="Times New Roman" w:cs="Times New Roman"/>
-          <w:color w:val="202122"/>
-          <w:sz w:val="24"/>
-          <w:szCs w:val="24"/>
-          <w:shd w:val="clear" w:color="auto" w:fill="FFFFFF"/>
-        </w:rPr>
-        <w:t>ReactDOM</w:t>
-      </w:r>
-      <w:proofErr w:type="spellEnd"/>
-      <w:r>
-        <w:rPr>
-          <w:rFonts w:ascii="Times New Roman" w:hAnsi="Times New Roman" w:cs="Times New Roman"/>
-          <w:color w:val="202122"/>
-          <w:sz w:val="24"/>
-          <w:szCs w:val="24"/>
-          <w:shd w:val="clear" w:color="auto" w:fill="FFFFFF"/>
-        </w:rPr>
-        <w:t>. This process is called reconciliation.</w:t>
+        <w:t>The virtual DOM (VDOM) is a programming concept where an ideal, or “virtual”, representation of a UI is kept in memory and synced with the “real” DOM by a library such as ReactDOM. This process is called reconciliation.</w:t>
       </w:r>
     </w:p>
     <w:p>
@@ -2049,35 +1591,7 @@
           <w:szCs w:val="24"/>
           <w:shd w:val="clear" w:color="auto" w:fill="FFFFFF"/>
         </w:rPr>
-        <w:t xml:space="preserve">Why is </w:t>
-      </w:r>
-      <w:proofErr w:type="spellStart"/>
-      <w:proofErr w:type="gramStart"/>
-      <w:r>
-        <w:rPr>
-          <w:rFonts w:ascii="Times New Roman" w:hAnsi="Times New Roman" w:cs="Times New Roman"/>
-          <w:b/>
-          <w:bCs/>
-          <w:color w:val="202122"/>
-          <w:sz w:val="24"/>
-          <w:szCs w:val="24"/>
-          <w:shd w:val="clear" w:color="auto" w:fill="FFFFFF"/>
-        </w:rPr>
-        <w:t>event.preventDefault</w:t>
-      </w:r>
-      <w:proofErr w:type="spellEnd"/>
-      <w:proofErr w:type="gramEnd"/>
-      <w:r>
-        <w:rPr>
-          <w:rFonts w:ascii="Times New Roman" w:hAnsi="Times New Roman" w:cs="Times New Roman"/>
-          <w:b/>
-          <w:bCs/>
-          <w:color w:val="202122"/>
-          <w:sz w:val="24"/>
-          <w:szCs w:val="24"/>
-          <w:shd w:val="clear" w:color="auto" w:fill="FFFFFF"/>
-        </w:rPr>
-        <w:t>() used?</w:t>
+        <w:t>Why is event.preventDefault() used?</w:t>
       </w:r>
     </w:p>
     <w:p>
@@ -2105,31 +1619,7 @@
           <w:szCs w:val="24"/>
           <w:shd w:val="clear" w:color="auto" w:fill="FFFFFF"/>
         </w:rPr>
-        <w:t xml:space="preserve">Ideally when a form is submitted it will be taken to the next page (consecutive page). </w:t>
-      </w:r>
-      <w:proofErr w:type="spellStart"/>
-      <w:proofErr w:type="gramStart"/>
-      <w:r>
-        <w:rPr>
-          <w:rFonts w:ascii="Times New Roman" w:hAnsi="Times New Roman" w:cs="Times New Roman"/>
-          <w:color w:val="202122"/>
-          <w:sz w:val="24"/>
-          <w:szCs w:val="24"/>
-          <w:shd w:val="clear" w:color="auto" w:fill="FFFFFF"/>
-        </w:rPr>
-        <w:t>event.preventDefault</w:t>
-      </w:r>
-      <w:proofErr w:type="spellEnd"/>
-      <w:proofErr w:type="gramEnd"/>
-      <w:r>
-        <w:rPr>
-          <w:rFonts w:ascii="Times New Roman" w:hAnsi="Times New Roman" w:cs="Times New Roman"/>
-          <w:color w:val="202122"/>
-          <w:sz w:val="24"/>
-          <w:szCs w:val="24"/>
-          <w:shd w:val="clear" w:color="auto" w:fill="FFFFFF"/>
-        </w:rPr>
-        <w:t>(); method when invoked avoids it from happening.</w:t>
+        <w:t>Ideally when a form is submitted it will be taken to the next page (consecutive page). event.preventDefault(); method when invoked avoids it from happening.</w:t>
       </w:r>
     </w:p>
     <w:p>
@@ -2297,29 +1787,7 @@
           <w:szCs w:val="24"/>
           <w:shd w:val="clear" w:color="auto" w:fill="FFFFFF"/>
         </w:rPr>
-        <w:t xml:space="preserve">No, </w:t>
-      </w:r>
-      <w:proofErr w:type="gramStart"/>
-      <w:r>
-        <w:rPr>
-          <w:rFonts w:ascii="Times New Roman" w:hAnsi="Times New Roman" w:cs="Times New Roman"/>
-          <w:color w:val="202122"/>
-          <w:sz w:val="24"/>
-          <w:szCs w:val="24"/>
-          <w:shd w:val="clear" w:color="auto" w:fill="FFFFFF"/>
-        </w:rPr>
-        <w:t>It</w:t>
-      </w:r>
-      <w:proofErr w:type="gramEnd"/>
-      <w:r>
-        <w:rPr>
-          <w:rFonts w:ascii="Times New Roman" w:hAnsi="Times New Roman" w:cs="Times New Roman"/>
-          <w:color w:val="202122"/>
-          <w:sz w:val="24"/>
-          <w:szCs w:val="24"/>
-          <w:shd w:val="clear" w:color="auto" w:fill="FFFFFF"/>
-        </w:rPr>
-        <w:t xml:space="preserve"> uses JSX, which is similar to HTML.</w:t>
+        <w:t>No, It uses JSX, which is similar to HTML.</w:t>
       </w:r>
     </w:p>
     <w:p>
@@ -2459,51 +1927,7 @@
           <w:szCs w:val="24"/>
           <w:shd w:val="clear" w:color="auto" w:fill="FFFFFF"/>
         </w:rPr>
-        <w:t xml:space="preserve">Redux has a feature called ‘Store’ which allows you to save the application’s entire State at one place. </w:t>
-      </w:r>
-      <w:proofErr w:type="gramStart"/>
-      <w:r>
-        <w:rPr>
-          <w:rFonts w:ascii="Times New Roman" w:hAnsi="Times New Roman" w:cs="Times New Roman"/>
-          <w:color w:val="202122"/>
-          <w:sz w:val="24"/>
-          <w:szCs w:val="24"/>
-          <w:shd w:val="clear" w:color="auto" w:fill="FFFFFF"/>
-        </w:rPr>
-        <w:t>Therefore</w:t>
-      </w:r>
-      <w:proofErr w:type="gramEnd"/>
-      <w:r>
-        <w:rPr>
-          <w:rFonts w:ascii="Times New Roman" w:hAnsi="Times New Roman" w:cs="Times New Roman"/>
-          <w:color w:val="202122"/>
-          <w:sz w:val="24"/>
-          <w:szCs w:val="24"/>
-          <w:shd w:val="clear" w:color="auto" w:fill="FFFFFF"/>
-        </w:rPr>
-        <w:t xml:space="preserve"> all </w:t>
-      </w:r>
-      <w:proofErr w:type="spellStart"/>
-      <w:r>
-        <w:rPr>
-          <w:rFonts w:ascii="Times New Roman" w:hAnsi="Times New Roman" w:cs="Times New Roman"/>
-          <w:color w:val="202122"/>
-          <w:sz w:val="24"/>
-          <w:szCs w:val="24"/>
-          <w:shd w:val="clear" w:color="auto" w:fill="FFFFFF"/>
-        </w:rPr>
-        <w:t>it’s</w:t>
-      </w:r>
-      <w:proofErr w:type="spellEnd"/>
-      <w:r>
-        <w:rPr>
-          <w:rFonts w:ascii="Times New Roman" w:hAnsi="Times New Roman" w:cs="Times New Roman"/>
-          <w:color w:val="202122"/>
-          <w:sz w:val="24"/>
-          <w:szCs w:val="24"/>
-          <w:shd w:val="clear" w:color="auto" w:fill="FFFFFF"/>
-        </w:rPr>
-        <w:t xml:space="preserve"> component’s State are stored in the Store so that you will get regular updates directly from the Store.</w:t>
+        <w:t>Redux has a feature called ‘Store’ which allows you to save the application’s entire State at one place. Therefore all it’s component’s State are stored in the Store so that you will get regular updates directly from the Store.</w:t>
       </w:r>
     </w:p>
     <w:p>
@@ -2881,51 +2305,7 @@
           <w:szCs w:val="24"/>
           <w:shd w:val="clear" w:color="auto" w:fill="FFFFFF"/>
         </w:rPr>
-        <w:t xml:space="preserve">A callback function should be called when </w:t>
-      </w:r>
-      <w:proofErr w:type="spellStart"/>
-      <w:r>
-        <w:rPr>
-          <w:rFonts w:ascii="Times New Roman" w:hAnsi="Times New Roman" w:cs="Times New Roman"/>
-          <w:color w:val="202122"/>
-          <w:sz w:val="24"/>
-          <w:szCs w:val="24"/>
-          <w:shd w:val="clear" w:color="auto" w:fill="FFFFFF"/>
-        </w:rPr>
-        <w:t>setState</w:t>
-      </w:r>
-      <w:proofErr w:type="spellEnd"/>
-      <w:r>
-        <w:rPr>
-          <w:rFonts w:ascii="Times New Roman" w:hAnsi="Times New Roman" w:cs="Times New Roman"/>
-          <w:color w:val="202122"/>
-          <w:sz w:val="24"/>
-          <w:szCs w:val="24"/>
-          <w:shd w:val="clear" w:color="auto" w:fill="FFFFFF"/>
-        </w:rPr>
-        <w:t xml:space="preserve"> has finished, and the component is re-rendered. As the </w:t>
-      </w:r>
-      <w:proofErr w:type="spellStart"/>
-      <w:r>
-        <w:rPr>
-          <w:rFonts w:ascii="Times New Roman" w:hAnsi="Times New Roman" w:cs="Times New Roman"/>
-          <w:color w:val="202122"/>
-          <w:sz w:val="24"/>
-          <w:szCs w:val="24"/>
-          <w:shd w:val="clear" w:color="auto" w:fill="FFFFFF"/>
-        </w:rPr>
-        <w:t>setState</w:t>
-      </w:r>
-      <w:proofErr w:type="spellEnd"/>
-      <w:r>
-        <w:rPr>
-          <w:rFonts w:ascii="Times New Roman" w:hAnsi="Times New Roman" w:cs="Times New Roman"/>
-          <w:color w:val="202122"/>
-          <w:sz w:val="24"/>
-          <w:szCs w:val="24"/>
-          <w:shd w:val="clear" w:color="auto" w:fill="FFFFFF"/>
-        </w:rPr>
-        <w:t xml:space="preserve"> is asynchronous, which is why it takes in a second callback function.</w:t>
+        <w:t>A callback function should be called when setState has finished, and the component is re-rendered. As the setState is asynchronous, which is why it takes in a second callback function.</w:t>
       </w:r>
     </w:p>
     <w:p>
@@ -2995,29 +2375,7 @@
           <w:szCs w:val="24"/>
           <w:shd w:val="clear" w:color="auto" w:fill="FFFFFF"/>
         </w:rPr>
-        <w:t xml:space="preserve">Props mean properties, which is a way of passing data from parent to child. We can say that props are just </w:t>
-      </w:r>
-      <w:proofErr w:type="gramStart"/>
-      <w:r>
-        <w:rPr>
-          <w:rFonts w:ascii="Times New Roman" w:hAnsi="Times New Roman" w:cs="Times New Roman"/>
-          <w:color w:val="202122"/>
-          <w:sz w:val="24"/>
-          <w:szCs w:val="24"/>
-          <w:shd w:val="clear" w:color="auto" w:fill="FFFFFF"/>
-        </w:rPr>
-        <w:t>a  communication</w:t>
-      </w:r>
-      <w:proofErr w:type="gramEnd"/>
-      <w:r>
-        <w:rPr>
-          <w:rFonts w:ascii="Times New Roman" w:hAnsi="Times New Roman" w:cs="Times New Roman"/>
-          <w:color w:val="202122"/>
-          <w:sz w:val="24"/>
-          <w:szCs w:val="24"/>
-          <w:shd w:val="clear" w:color="auto" w:fill="FFFFFF"/>
-        </w:rPr>
-        <w:t xml:space="preserve"> channel between components. It is always moving from parent to child component.</w:t>
+        <w:t>Props mean properties, which is a way of passing data from parent to child. We can say that props are just a  communication channel between components. It is always moving from parent to child component.</w:t>
       </w:r>
     </w:p>
     <w:p>
@@ -3423,29 +2781,7 @@
           <w:szCs w:val="24"/>
           <w:shd w:val="clear" w:color="auto" w:fill="FFFFFF"/>
         </w:rPr>
-        <w:t xml:space="preserve">Important lifecycle steps of React </w:t>
-      </w:r>
-      <w:proofErr w:type="spellStart"/>
-      <w:r>
-        <w:rPr>
-          <w:rFonts w:ascii="Times New Roman" w:hAnsi="Times New Roman" w:cs="Times New Roman"/>
-          <w:color w:val="202122"/>
-          <w:sz w:val="24"/>
-          <w:szCs w:val="24"/>
-          <w:shd w:val="clear" w:color="auto" w:fill="FFFFFF"/>
-        </w:rPr>
-        <w:t>js</w:t>
-      </w:r>
-      <w:proofErr w:type="spellEnd"/>
-      <w:r>
-        <w:rPr>
-          <w:rFonts w:ascii="Times New Roman" w:hAnsi="Times New Roman" w:cs="Times New Roman"/>
-          <w:color w:val="202122"/>
-          <w:sz w:val="24"/>
-          <w:szCs w:val="24"/>
-          <w:shd w:val="clear" w:color="auto" w:fill="FFFFFF"/>
-        </w:rPr>
-        <w:t xml:space="preserve"> are:</w:t>
+        <w:t>Important lifecycle steps of React js are:</w:t>
       </w:r>
     </w:p>
     <w:p>
@@ -3529,29 +2865,7 @@
           <w:szCs w:val="24"/>
           <w:shd w:val="clear" w:color="auto" w:fill="FFFFFF"/>
         </w:rPr>
-        <w:t xml:space="preserve">Destruction </w:t>
-      </w:r>
-      <w:proofErr w:type="gramStart"/>
-      <w:r>
-        <w:rPr>
-          <w:rFonts w:ascii="Times New Roman" w:hAnsi="Times New Roman" w:cs="Times New Roman"/>
-          <w:color w:val="202122"/>
-          <w:sz w:val="24"/>
-          <w:szCs w:val="24"/>
-          <w:shd w:val="clear" w:color="auto" w:fill="FFFFFF"/>
-        </w:rPr>
-        <w:t>are</w:t>
-      </w:r>
-      <w:proofErr w:type="gramEnd"/>
-      <w:r>
-        <w:rPr>
-          <w:rFonts w:ascii="Times New Roman" w:hAnsi="Times New Roman" w:cs="Times New Roman"/>
-          <w:color w:val="202122"/>
-          <w:sz w:val="24"/>
-          <w:szCs w:val="24"/>
-          <w:shd w:val="clear" w:color="auto" w:fill="FFFFFF"/>
-        </w:rPr>
-        <w:t xml:space="preserve"> the lifecycle of React</w:t>
+        <w:t>Destruction are the lifecycle of React</w:t>
       </w:r>
     </w:p>
     <w:p>
@@ -3621,29 +2935,7 @@
           <w:szCs w:val="24"/>
           <w:shd w:val="clear" w:color="auto" w:fill="FFFFFF"/>
         </w:rPr>
-        <w:t>‘</w:t>
-      </w:r>
-      <w:proofErr w:type="gramStart"/>
-      <w:r>
-        <w:rPr>
-          <w:rFonts w:ascii="Times New Roman" w:hAnsi="Times New Roman" w:cs="Times New Roman"/>
-          <w:color w:val="202122"/>
-          <w:sz w:val="24"/>
-          <w:szCs w:val="24"/>
-          <w:shd w:val="clear" w:color="auto" w:fill="FFFFFF"/>
-        </w:rPr>
-        <w:t>create</w:t>
-      </w:r>
-      <w:proofErr w:type="gramEnd"/>
-      <w:r>
-        <w:rPr>
-          <w:rFonts w:ascii="Times New Roman" w:hAnsi="Times New Roman" w:cs="Times New Roman"/>
-          <w:color w:val="202122"/>
-          <w:sz w:val="24"/>
-          <w:szCs w:val="24"/>
-          <w:shd w:val="clear" w:color="auto" w:fill="FFFFFF"/>
-        </w:rPr>
-        <w:t>-react-app’ is a command-line tool which allows you to create one basic react application.</w:t>
+        <w:t>‘create-react-app’ is a command-line tool which allows you to create one basic react application.</w:t>
       </w:r>
     </w:p>
     <w:p>
@@ -3759,33 +3051,7 @@
           <w:szCs w:val="24"/>
           <w:shd w:val="clear" w:color="auto" w:fill="FFFFFF"/>
         </w:rPr>
-        <w:t xml:space="preserve">What </w:t>
-      </w:r>
-      <w:proofErr w:type="gramStart"/>
-      <w:r>
-        <w:rPr>
-          <w:rFonts w:ascii="Times New Roman" w:hAnsi="Times New Roman" w:cs="Times New Roman"/>
-          <w:b/>
-          <w:bCs/>
-          <w:color w:val="202122"/>
-          <w:sz w:val="24"/>
-          <w:szCs w:val="24"/>
-          <w:shd w:val="clear" w:color="auto" w:fill="FFFFFF"/>
-        </w:rPr>
-        <w:t>are</w:t>
-      </w:r>
-      <w:proofErr w:type="gramEnd"/>
-      <w:r>
-        <w:rPr>
-          <w:rFonts w:ascii="Times New Roman" w:hAnsi="Times New Roman" w:cs="Times New Roman"/>
-          <w:b/>
-          <w:bCs/>
-          <w:color w:val="202122"/>
-          <w:sz w:val="24"/>
-          <w:szCs w:val="24"/>
-          <w:shd w:val="clear" w:color="auto" w:fill="FFFFFF"/>
-        </w:rPr>
-        <w:t xml:space="preserve"> children prop?</w:t>
+        <w:t>What are children prop?</w:t>
       </w:r>
     </w:p>
     <w:p>
@@ -3833,31 +3099,7 @@
           <w:szCs w:val="24"/>
           <w:shd w:val="clear" w:color="auto" w:fill="FFFFFF"/>
         </w:rPr>
-        <w:t>{</w:t>
-      </w:r>
-      <w:proofErr w:type="spellStart"/>
-      <w:proofErr w:type="gramStart"/>
-      <w:r>
-        <w:rPr>
-          <w:rFonts w:ascii="Times New Roman" w:hAnsi="Times New Roman" w:cs="Times New Roman"/>
-          <w:color w:val="202122"/>
-          <w:sz w:val="24"/>
-          <w:szCs w:val="24"/>
-          <w:shd w:val="clear" w:color="auto" w:fill="FFFFFF"/>
-        </w:rPr>
-        <w:t>props.children</w:t>
-      </w:r>
-      <w:proofErr w:type="spellEnd"/>
-      <w:proofErr w:type="gramEnd"/>
-      <w:r>
-        <w:rPr>
-          <w:rFonts w:ascii="Times New Roman" w:hAnsi="Times New Roman" w:cs="Times New Roman"/>
-          <w:color w:val="202122"/>
-          <w:sz w:val="24"/>
-          <w:szCs w:val="24"/>
-          <w:shd w:val="clear" w:color="auto" w:fill="FFFFFF"/>
-        </w:rPr>
-        <w:t>}</w:t>
+        <w:t>{props.children}</w:t>
       </w:r>
     </w:p>
     <w:p>
@@ -4068,51 +3310,7 @@
           <w:szCs w:val="24"/>
           <w:shd w:val="clear" w:color="auto" w:fill="FFFFFF"/>
         </w:rPr>
-        <w:t xml:space="preserve">We can’t update props in react </w:t>
-      </w:r>
-      <w:proofErr w:type="spellStart"/>
-      <w:r>
-        <w:rPr>
-          <w:rFonts w:ascii="Times New Roman" w:hAnsi="Times New Roman" w:cs="Times New Roman"/>
-          <w:color w:val="202122"/>
-          <w:sz w:val="24"/>
-          <w:szCs w:val="24"/>
-          <w:shd w:val="clear" w:color="auto" w:fill="FFFFFF"/>
-        </w:rPr>
-        <w:t>js</w:t>
-      </w:r>
-      <w:proofErr w:type="spellEnd"/>
-      <w:r>
-        <w:rPr>
-          <w:rFonts w:ascii="Times New Roman" w:hAnsi="Times New Roman" w:cs="Times New Roman"/>
-          <w:color w:val="202122"/>
-          <w:sz w:val="24"/>
-          <w:szCs w:val="24"/>
-          <w:shd w:val="clear" w:color="auto" w:fill="FFFFFF"/>
-        </w:rPr>
-        <w:t xml:space="preserve"> because props are read-only. Moreover, we </w:t>
-      </w:r>
-      <w:proofErr w:type="spellStart"/>
-      <w:r>
-        <w:rPr>
-          <w:rFonts w:ascii="Times New Roman" w:hAnsi="Times New Roman" w:cs="Times New Roman"/>
-          <w:color w:val="202122"/>
-          <w:sz w:val="24"/>
-          <w:szCs w:val="24"/>
-          <w:shd w:val="clear" w:color="auto" w:fill="FFFFFF"/>
-        </w:rPr>
-        <w:t>can not</w:t>
-      </w:r>
-      <w:proofErr w:type="spellEnd"/>
-      <w:r>
-        <w:rPr>
-          <w:rFonts w:ascii="Times New Roman" w:hAnsi="Times New Roman" w:cs="Times New Roman"/>
-          <w:color w:val="202122"/>
-          <w:sz w:val="24"/>
-          <w:szCs w:val="24"/>
-          <w:shd w:val="clear" w:color="auto" w:fill="FFFFFF"/>
-        </w:rPr>
-        <w:t xml:space="preserve"> modify props received from parent to child.</w:t>
+        <w:t>We can’t update props in react js because props are read-only. Moreover, we can not modify props received from parent to child.</w:t>
       </w:r>
     </w:p>
     <w:p>
@@ -4168,29 +3366,7 @@
           <w:szCs w:val="24"/>
           <w:shd w:val="clear" w:color="auto" w:fill="FFFFFF"/>
         </w:rPr>
-        <w:t xml:space="preserve">Most important prototype used in React </w:t>
-      </w:r>
-      <w:proofErr w:type="spellStart"/>
-      <w:r>
-        <w:rPr>
-          <w:rFonts w:ascii="Times New Roman" w:hAnsi="Times New Roman" w:cs="Times New Roman"/>
-          <w:color w:val="202122"/>
-          <w:sz w:val="24"/>
-          <w:szCs w:val="24"/>
-          <w:shd w:val="clear" w:color="auto" w:fill="FFFFFF"/>
-        </w:rPr>
-        <w:t>js</w:t>
-      </w:r>
-      <w:proofErr w:type="spellEnd"/>
-      <w:r>
-        <w:rPr>
-          <w:rFonts w:ascii="Times New Roman" w:hAnsi="Times New Roman" w:cs="Times New Roman"/>
-          <w:color w:val="202122"/>
-          <w:sz w:val="24"/>
-          <w:szCs w:val="24"/>
-          <w:shd w:val="clear" w:color="auto" w:fill="FFFFFF"/>
-        </w:rPr>
-        <w:t xml:space="preserve"> are:</w:t>
+        <w:t>Most important prototype used in React js are:</w:t>
       </w:r>
     </w:p>
     <w:p>
@@ -4474,29 +3650,7 @@
           <w:szCs w:val="24"/>
           <w:shd w:val="clear" w:color="auto" w:fill="FFFFFF"/>
         </w:rPr>
-        <w:t xml:space="preserve">We create lists in React as we do in regular JavaScript. Lists display data in an ordered format. The traversal of lists is done using the </w:t>
-      </w:r>
-      <w:proofErr w:type="gramStart"/>
-      <w:r>
-        <w:rPr>
-          <w:rFonts w:ascii="Times New Roman" w:hAnsi="Times New Roman"/>
-          <w:color w:val="202122"/>
-          <w:sz w:val="24"/>
-          <w:szCs w:val="24"/>
-          <w:shd w:val="clear" w:color="auto" w:fill="FFFFFF"/>
-        </w:rPr>
-        <w:t>map(</w:t>
-      </w:r>
-      <w:proofErr w:type="gramEnd"/>
-      <w:r>
-        <w:rPr>
-          <w:rFonts w:ascii="Times New Roman" w:hAnsi="Times New Roman"/>
-          <w:color w:val="202122"/>
-          <w:sz w:val="24"/>
-          <w:szCs w:val="24"/>
-          <w:shd w:val="clear" w:color="auto" w:fill="FFFFFF"/>
-        </w:rPr>
-        <w:t>) function.</w:t>
+        <w:t>We create lists in React as we do in regular JavaScript. Lists display data in an ordered format. The traversal of lists is done using the map() function.</w:t>
       </w:r>
     </w:p>
     <w:p>
@@ -4563,39 +3717,15 @@
           <w:shd w:val="clear" w:color="auto" w:fill="FFFFFF"/>
         </w:rPr>
       </w:pPr>
-      <w:proofErr w:type="spellStart"/>
-      <w:proofErr w:type="gramStart"/>
-      <w:r>
-        <w:rPr>
-          <w:rFonts w:ascii="Times New Roman" w:hAnsi="Times New Roman"/>
-          <w:color w:val="202122"/>
-          <w:sz w:val="24"/>
-          <w:szCs w:val="24"/>
-          <w:shd w:val="clear" w:color="auto" w:fill="FFFFFF"/>
-        </w:rPr>
-        <w:t>componentDidMount</w:t>
-      </w:r>
-      <w:proofErr w:type="spellEnd"/>
-      <w:r>
-        <w:rPr>
-          <w:rFonts w:ascii="Times New Roman" w:hAnsi="Times New Roman"/>
-          <w:color w:val="202122"/>
-          <w:sz w:val="24"/>
-          <w:szCs w:val="24"/>
-          <w:shd w:val="clear" w:color="auto" w:fill="FFFFFF"/>
-        </w:rPr>
-        <w:t>(</w:t>
-      </w:r>
-      <w:proofErr w:type="gramEnd"/>
-      <w:r>
-        <w:rPr>
-          <w:rFonts w:ascii="Times New Roman" w:hAnsi="Times New Roman"/>
-          <w:color w:val="202122"/>
-          <w:sz w:val="24"/>
-          <w:szCs w:val="24"/>
-          <w:shd w:val="clear" w:color="auto" w:fill="FFFFFF"/>
-        </w:rPr>
-        <w:t>): Is executed when the component gets rendered and placed on the DOM.</w:t>
+      <w:r>
+        <w:rPr>
+          <w:rFonts w:ascii="Times New Roman" w:hAnsi="Times New Roman"/>
+          <w:color w:val="202122"/>
+          <w:sz w:val="24"/>
+          <w:szCs w:val="24"/>
+          <w:shd w:val="clear" w:color="auto" w:fill="FFFFFF"/>
+        </w:rPr>
+        <w:t>componentDidMount(): Is executed when the component gets rendered and placed on the DOM.</w:t>
       </w:r>
     </w:p>
     <w:p>
@@ -4615,39 +3745,15 @@
           <w:shd w:val="clear" w:color="auto" w:fill="FFFFFF"/>
         </w:rPr>
       </w:pPr>
-      <w:proofErr w:type="spellStart"/>
-      <w:proofErr w:type="gramStart"/>
-      <w:r>
-        <w:rPr>
-          <w:rFonts w:ascii="Times New Roman" w:hAnsi="Times New Roman"/>
-          <w:color w:val="202122"/>
-          <w:sz w:val="24"/>
-          <w:szCs w:val="24"/>
-          <w:shd w:val="clear" w:color="auto" w:fill="FFFFFF"/>
-        </w:rPr>
-        <w:t>shouldComponentUpdate</w:t>
-      </w:r>
-      <w:proofErr w:type="spellEnd"/>
-      <w:r>
-        <w:rPr>
-          <w:rFonts w:ascii="Times New Roman" w:hAnsi="Times New Roman"/>
-          <w:color w:val="202122"/>
-          <w:sz w:val="24"/>
-          <w:szCs w:val="24"/>
-          <w:shd w:val="clear" w:color="auto" w:fill="FFFFFF"/>
-        </w:rPr>
-        <w:t>(</w:t>
-      </w:r>
-      <w:proofErr w:type="gramEnd"/>
-      <w:r>
-        <w:rPr>
-          <w:rFonts w:ascii="Times New Roman" w:hAnsi="Times New Roman"/>
-          <w:color w:val="202122"/>
-          <w:sz w:val="24"/>
-          <w:szCs w:val="24"/>
-          <w:shd w:val="clear" w:color="auto" w:fill="FFFFFF"/>
-        </w:rPr>
-        <w:t>): Is invoked when a component determines changes to the DOM and returns a “true” or “false” value based on certain conditions.</w:t>
+      <w:r>
+        <w:rPr>
+          <w:rFonts w:ascii="Times New Roman" w:hAnsi="Times New Roman"/>
+          <w:color w:val="202122"/>
+          <w:sz w:val="24"/>
+          <w:szCs w:val="24"/>
+          <w:shd w:val="clear" w:color="auto" w:fill="FFFFFF"/>
+        </w:rPr>
+        <w:t>shouldComponentUpdate(): Is invoked when a component determines changes to the DOM and returns a “true” or “false” value based on certain conditions.</w:t>
       </w:r>
     </w:p>
     <w:p>
@@ -4667,39 +3773,15 @@
           <w:shd w:val="clear" w:color="auto" w:fill="FFFFFF"/>
         </w:rPr>
       </w:pPr>
-      <w:proofErr w:type="spellStart"/>
-      <w:proofErr w:type="gramStart"/>
-      <w:r>
-        <w:rPr>
-          <w:rFonts w:ascii="Times New Roman" w:hAnsi="Times New Roman"/>
-          <w:color w:val="202122"/>
-          <w:sz w:val="24"/>
-          <w:szCs w:val="24"/>
-          <w:shd w:val="clear" w:color="auto" w:fill="FFFFFF"/>
-        </w:rPr>
-        <w:t>componentDidUpdate</w:t>
-      </w:r>
-      <w:proofErr w:type="spellEnd"/>
-      <w:r>
-        <w:rPr>
-          <w:rFonts w:ascii="Times New Roman" w:hAnsi="Times New Roman"/>
-          <w:color w:val="202122"/>
-          <w:sz w:val="24"/>
-          <w:szCs w:val="24"/>
-          <w:shd w:val="clear" w:color="auto" w:fill="FFFFFF"/>
-        </w:rPr>
-        <w:t>(</w:t>
-      </w:r>
-      <w:proofErr w:type="gramEnd"/>
-      <w:r>
-        <w:rPr>
-          <w:rFonts w:ascii="Times New Roman" w:hAnsi="Times New Roman"/>
-          <w:color w:val="202122"/>
-          <w:sz w:val="24"/>
-          <w:szCs w:val="24"/>
-          <w:shd w:val="clear" w:color="auto" w:fill="FFFFFF"/>
-        </w:rPr>
-        <w:t>): Is invoked immediately after rendering takes place.</w:t>
+      <w:r>
+        <w:rPr>
+          <w:rFonts w:ascii="Times New Roman" w:hAnsi="Times New Roman"/>
+          <w:color w:val="202122"/>
+          <w:sz w:val="24"/>
+          <w:szCs w:val="24"/>
+          <w:shd w:val="clear" w:color="auto" w:fill="FFFFFF"/>
+        </w:rPr>
+        <w:t>componentDidUpdate(): Is invoked immediately after rendering takes place.</w:t>
       </w:r>
     </w:p>
     <w:p>
@@ -4719,39 +3801,15 @@
           <w:shd w:val="clear" w:color="auto" w:fill="FFFFFF"/>
         </w:rPr>
       </w:pPr>
-      <w:proofErr w:type="spellStart"/>
-      <w:proofErr w:type="gramStart"/>
-      <w:r>
-        <w:rPr>
-          <w:rFonts w:ascii="Times New Roman" w:hAnsi="Times New Roman"/>
-          <w:color w:val="202122"/>
-          <w:sz w:val="24"/>
-          <w:szCs w:val="24"/>
-          <w:shd w:val="clear" w:color="auto" w:fill="FFFFFF"/>
-        </w:rPr>
-        <w:t>componentWillUnmount</w:t>
-      </w:r>
-      <w:proofErr w:type="spellEnd"/>
-      <w:r>
-        <w:rPr>
-          <w:rFonts w:ascii="Times New Roman" w:hAnsi="Times New Roman"/>
-          <w:color w:val="202122"/>
-          <w:sz w:val="24"/>
-          <w:szCs w:val="24"/>
-          <w:shd w:val="clear" w:color="auto" w:fill="FFFFFF"/>
-        </w:rPr>
-        <w:t>(</w:t>
-      </w:r>
-      <w:proofErr w:type="gramEnd"/>
-      <w:r>
-        <w:rPr>
-          <w:rFonts w:ascii="Times New Roman" w:hAnsi="Times New Roman"/>
-          <w:color w:val="202122"/>
-          <w:sz w:val="24"/>
-          <w:szCs w:val="24"/>
-          <w:shd w:val="clear" w:color="auto" w:fill="FFFFFF"/>
-        </w:rPr>
-        <w:t>): Is invoked immediately before a component is destroyed and unmounted permanently.</w:t>
+      <w:r>
+        <w:rPr>
+          <w:rFonts w:ascii="Times New Roman" w:hAnsi="Times New Roman"/>
+          <w:color w:val="202122"/>
+          <w:sz w:val="24"/>
+          <w:szCs w:val="24"/>
+          <w:shd w:val="clear" w:color="auto" w:fill="FFFFFF"/>
+        </w:rPr>
+        <w:t>componentWillUnmount(): Is invoked immediately before a component is destroyed and unmounted permanently.</w:t>
       </w:r>
     </w:p>
     <w:p>
@@ -4908,29 +3966,7 @@
           <w:szCs w:val="24"/>
           <w:shd w:val="clear" w:color="auto" w:fill="FFFFFF"/>
         </w:rPr>
-        <w:t xml:space="preserve">It follows </w:t>
-      </w:r>
-      <w:proofErr w:type="spellStart"/>
-      <w:r>
-        <w:rPr>
-          <w:rFonts w:ascii="Times New Roman" w:hAnsi="Times New Roman"/>
-          <w:color w:val="202122"/>
-          <w:sz w:val="24"/>
-          <w:szCs w:val="24"/>
-          <w:shd w:val="clear" w:color="auto" w:fill="FFFFFF"/>
-        </w:rPr>
-        <w:t>uni</w:t>
-      </w:r>
-      <w:proofErr w:type="spellEnd"/>
-      <w:r>
-        <w:rPr>
-          <w:rFonts w:ascii="Times New Roman" w:hAnsi="Times New Roman"/>
-          <w:color w:val="202122"/>
-          <w:sz w:val="24"/>
-          <w:szCs w:val="24"/>
-          <w:shd w:val="clear" w:color="auto" w:fill="FFFFFF"/>
-        </w:rPr>
-        <w:t>-directional data flow or data binding.</w:t>
+        <w:t>It follows uni-directional data flow or data binding.</w:t>
       </w:r>
     </w:p>
     <w:p>
@@ -5237,29 +4273,7 @@
           <w:szCs w:val="24"/>
           <w:shd w:val="clear" w:color="auto" w:fill="FFFFFF"/>
         </w:rPr>
-        <w:t xml:space="preserve">Reducer </w:t>
-      </w:r>
-      <w:proofErr w:type="gramStart"/>
-      <w:r>
-        <w:rPr>
-          <w:rFonts w:ascii="Times New Roman" w:hAnsi="Times New Roman"/>
-          <w:color w:val="202122"/>
-          <w:sz w:val="24"/>
-          <w:szCs w:val="24"/>
-          <w:shd w:val="clear" w:color="auto" w:fill="FFFFFF"/>
-        </w:rPr>
-        <w:t>–  It</w:t>
-      </w:r>
-      <w:proofErr w:type="gramEnd"/>
-      <w:r>
-        <w:rPr>
-          <w:rFonts w:ascii="Times New Roman" w:hAnsi="Times New Roman"/>
-          <w:color w:val="202122"/>
-          <w:sz w:val="24"/>
-          <w:szCs w:val="24"/>
-          <w:shd w:val="clear" w:color="auto" w:fill="FFFFFF"/>
-        </w:rPr>
-        <w:t xml:space="preserve"> is a place to determine how the state will change.</w:t>
+        <w:t>Reducer –  It is a place to determine how the state will change.</w:t>
       </w:r>
     </w:p>
     <w:p>
@@ -5431,195 +4445,79 @@
           <w:szCs w:val="24"/>
           <w:shd w:val="clear" w:color="auto" w:fill="FFFFFF"/>
         </w:rPr>
-        <w:t xml:space="preserve">Why React uses </w:t>
-      </w:r>
-      <w:proofErr w:type="spellStart"/>
-      <w:r>
-        <w:rPr>
-          <w:rFonts w:ascii="Times New Roman" w:hAnsi="Times New Roman"/>
-          <w:b/>
-          <w:bCs/>
-          <w:color w:val="202122"/>
-          <w:sz w:val="24"/>
-          <w:szCs w:val="24"/>
-          <w:shd w:val="clear" w:color="auto" w:fill="FFFFFF"/>
-        </w:rPr>
-        <w:t>className</w:t>
-      </w:r>
-      <w:proofErr w:type="spellEnd"/>
-      <w:r>
-        <w:rPr>
-          <w:rFonts w:ascii="Times New Roman" w:hAnsi="Times New Roman"/>
-          <w:b/>
-          <w:bCs/>
-          <w:color w:val="202122"/>
-          <w:sz w:val="24"/>
-          <w:szCs w:val="24"/>
-          <w:shd w:val="clear" w:color="auto" w:fill="FFFFFF"/>
-        </w:rPr>
-        <w:t xml:space="preserve"> over class attribute?</w:t>
-      </w:r>
-    </w:p>
-    <w:p>
-      <w:pPr>
-        <w:spacing w:line="276" w:lineRule="auto"/>
-        <w:ind w:left="360"/>
-        <w:jc w:val="both"/>
-        <w:rPr>
-          <w:rFonts w:ascii="Times New Roman" w:hAnsi="Times New Roman"/>
-          <w:color w:val="202122"/>
-          <w:sz w:val="24"/>
-          <w:szCs w:val="24"/>
-          <w:shd w:val="clear" w:color="auto" w:fill="FFFFFF"/>
-        </w:rPr>
-      </w:pPr>
-      <w:r>
-        <w:rPr>
-          <w:rFonts w:ascii="Times New Roman" w:hAnsi="Times New Roman"/>
-          <w:color w:val="202122"/>
-          <w:sz w:val="24"/>
-          <w:szCs w:val="24"/>
-          <w:shd w:val="clear" w:color="auto" w:fill="FFFFFF"/>
-        </w:rPr>
-        <w:t xml:space="preserve">The attribute class is a keyword in JavaScript, and JSX is an extension of JavaScript. That's the principal reason why React uses </w:t>
-      </w:r>
-      <w:proofErr w:type="spellStart"/>
-      <w:r>
-        <w:rPr>
-          <w:rFonts w:ascii="Times New Roman" w:hAnsi="Times New Roman"/>
-          <w:color w:val="202122"/>
-          <w:sz w:val="24"/>
-          <w:szCs w:val="24"/>
-          <w:shd w:val="clear" w:color="auto" w:fill="FFFFFF"/>
-        </w:rPr>
-        <w:t>className</w:t>
-      </w:r>
-      <w:proofErr w:type="spellEnd"/>
-      <w:r>
-        <w:rPr>
-          <w:rFonts w:ascii="Times New Roman" w:hAnsi="Times New Roman"/>
-          <w:color w:val="202122"/>
-          <w:sz w:val="24"/>
-          <w:szCs w:val="24"/>
-          <w:shd w:val="clear" w:color="auto" w:fill="FFFFFF"/>
-        </w:rPr>
-        <w:t xml:space="preserve"> instead of class. Pass a string as the </w:t>
-      </w:r>
-      <w:proofErr w:type="spellStart"/>
-      <w:r>
-        <w:rPr>
-          <w:rFonts w:ascii="Times New Roman" w:hAnsi="Times New Roman"/>
-          <w:color w:val="202122"/>
-          <w:sz w:val="24"/>
-          <w:szCs w:val="24"/>
-          <w:shd w:val="clear" w:color="auto" w:fill="FFFFFF"/>
-        </w:rPr>
-        <w:t>className</w:t>
-      </w:r>
-      <w:proofErr w:type="spellEnd"/>
-      <w:r>
-        <w:rPr>
-          <w:rFonts w:ascii="Times New Roman" w:hAnsi="Times New Roman"/>
-          <w:color w:val="202122"/>
-          <w:sz w:val="24"/>
-          <w:szCs w:val="24"/>
-          <w:shd w:val="clear" w:color="auto" w:fill="FFFFFF"/>
-        </w:rPr>
-        <w:t xml:space="preserve"> prop.</w:t>
-      </w:r>
-    </w:p>
-    <w:p>
-      <w:pPr>
-        <w:spacing w:line="276" w:lineRule="auto"/>
-        <w:ind w:left="360"/>
-        <w:jc w:val="both"/>
-        <w:rPr>
-          <w:rFonts w:ascii="Times New Roman" w:hAnsi="Times New Roman"/>
-          <w:color w:val="202122"/>
-          <w:sz w:val="24"/>
-          <w:szCs w:val="24"/>
-          <w:shd w:val="clear" w:color="auto" w:fill="FFFFFF"/>
-        </w:rPr>
-      </w:pPr>
-      <w:proofErr w:type="gramStart"/>
-      <w:r>
-        <w:rPr>
-          <w:rFonts w:ascii="Times New Roman" w:hAnsi="Times New Roman"/>
-          <w:color w:val="202122"/>
-          <w:sz w:val="24"/>
-          <w:szCs w:val="24"/>
-          <w:shd w:val="clear" w:color="auto" w:fill="FFFFFF"/>
-        </w:rPr>
-        <w:t>render(</w:t>
-      </w:r>
-      <w:proofErr w:type="gramEnd"/>
-      <w:r>
-        <w:rPr>
-          <w:rFonts w:ascii="Times New Roman" w:hAnsi="Times New Roman"/>
-          <w:color w:val="202122"/>
-          <w:sz w:val="24"/>
-          <w:szCs w:val="24"/>
-          <w:shd w:val="clear" w:color="auto" w:fill="FFFFFF"/>
-        </w:rPr>
-        <w:t>) {</w:t>
-      </w:r>
-    </w:p>
-    <w:p>
-      <w:pPr>
-        <w:spacing w:line="276" w:lineRule="auto"/>
-        <w:ind w:left="360"/>
-        <w:jc w:val="both"/>
-        <w:rPr>
-          <w:rFonts w:ascii="Times New Roman" w:hAnsi="Times New Roman"/>
-          <w:color w:val="202122"/>
-          <w:sz w:val="24"/>
-          <w:szCs w:val="24"/>
-          <w:shd w:val="clear" w:color="auto" w:fill="FFFFFF"/>
-        </w:rPr>
-      </w:pPr>
-      <w:r>
-        <w:rPr>
-          <w:rFonts w:ascii="Times New Roman" w:hAnsi="Times New Roman"/>
-          <w:color w:val="202122"/>
-          <w:sz w:val="24"/>
-          <w:szCs w:val="24"/>
-          <w:shd w:val="clear" w:color="auto" w:fill="FFFFFF"/>
-        </w:rPr>
-        <w:t xml:space="preserve">  return &lt;span </w:t>
-      </w:r>
-      <w:proofErr w:type="spellStart"/>
-      <w:r>
-        <w:rPr>
-          <w:rFonts w:ascii="Times New Roman" w:hAnsi="Times New Roman"/>
-          <w:color w:val="202122"/>
-          <w:sz w:val="24"/>
-          <w:szCs w:val="24"/>
-          <w:shd w:val="clear" w:color="auto" w:fill="FFFFFF"/>
-        </w:rPr>
-        <w:t>className</w:t>
-      </w:r>
-      <w:proofErr w:type="spellEnd"/>
-      <w:proofErr w:type="gramStart"/>
-      <w:r>
-        <w:rPr>
-          <w:rFonts w:ascii="Times New Roman" w:hAnsi="Times New Roman"/>
-          <w:color w:val="202122"/>
-          <w:sz w:val="24"/>
-          <w:szCs w:val="24"/>
-          <w:shd w:val="clear" w:color="auto" w:fill="FFFFFF"/>
-        </w:rPr>
-        <w:t>={</w:t>
-      </w:r>
-      <w:proofErr w:type="gramEnd"/>
-      <w:r>
-        <w:rPr>
-          <w:rFonts w:ascii="Times New Roman" w:hAnsi="Times New Roman"/>
-          <w:color w:val="202122"/>
-          <w:sz w:val="24"/>
-          <w:szCs w:val="24"/>
-          <w:shd w:val="clear" w:color="auto" w:fill="FFFFFF"/>
-        </w:rPr>
-        <w:t>'menu navigation-menu'}&gt;{'Menu'}&lt;/span&gt;</w:t>
+        <w:t>Why React uses className over class attribute?</w:t>
+      </w:r>
+    </w:p>
+    <w:p>
+      <w:pPr>
+        <w:spacing w:line="276" w:lineRule="auto"/>
+        <w:ind w:left="360"/>
+        <w:jc w:val="both"/>
+        <w:rPr>
+          <w:rFonts w:ascii="Times New Roman" w:hAnsi="Times New Roman"/>
+          <w:color w:val="202122"/>
+          <w:sz w:val="24"/>
+          <w:szCs w:val="24"/>
+          <w:shd w:val="clear" w:color="auto" w:fill="FFFFFF"/>
+        </w:rPr>
+      </w:pPr>
+      <w:r>
+        <w:rPr>
+          <w:rFonts w:ascii="Times New Roman" w:hAnsi="Times New Roman"/>
+          <w:color w:val="202122"/>
+          <w:sz w:val="24"/>
+          <w:szCs w:val="24"/>
+          <w:shd w:val="clear" w:color="auto" w:fill="FFFFFF"/>
+        </w:rPr>
+        <w:t>The attribute class is a keyword in JavaScript, and JSX is an extension of JavaScript. That's the principal reason why React uses className instead of class. Pass a string as the className prop.</w:t>
+      </w:r>
+    </w:p>
+    <w:p>
+      <w:pPr>
+        <w:spacing w:line="276" w:lineRule="auto"/>
+        <w:ind w:left="360"/>
+        <w:jc w:val="both"/>
+        <w:rPr>
+          <w:rFonts w:ascii="Times New Roman" w:hAnsi="Times New Roman"/>
+          <w:color w:val="202122"/>
+          <w:sz w:val="24"/>
+          <w:szCs w:val="24"/>
+          <w:shd w:val="clear" w:color="auto" w:fill="FFFFFF"/>
+        </w:rPr>
+      </w:pPr>
+      <w:r>
+        <w:rPr>
+          <w:rFonts w:ascii="Times New Roman" w:hAnsi="Times New Roman"/>
+          <w:color w:val="202122"/>
+          <w:sz w:val="24"/>
+          <w:szCs w:val="24"/>
+          <w:shd w:val="clear" w:color="auto" w:fill="FFFFFF"/>
+        </w:rPr>
+        <w:t>render() {</w:t>
+      </w:r>
+    </w:p>
+    <w:p>
+      <w:pPr>
+        <w:spacing w:line="276" w:lineRule="auto"/>
+        <w:ind w:left="360"/>
+        <w:jc w:val="both"/>
+        <w:rPr>
+          <w:rFonts w:ascii="Times New Roman" w:hAnsi="Times New Roman"/>
+          <w:color w:val="202122"/>
+          <w:sz w:val="24"/>
+          <w:szCs w:val="24"/>
+          <w:shd w:val="clear" w:color="auto" w:fill="FFFFFF"/>
+        </w:rPr>
+      </w:pPr>
+      <w:r>
+        <w:rPr>
+          <w:rFonts w:ascii="Times New Roman" w:hAnsi="Times New Roman"/>
+          <w:color w:val="202122"/>
+          <w:sz w:val="24"/>
+          <w:szCs w:val="24"/>
+          <w:shd w:val="clear" w:color="auto" w:fill="FFFFFF"/>
+        </w:rPr>
+        <w:t xml:space="preserve">  return &lt;span className={'menu navigation-menu'}&gt;{'Menu'}&lt;/span&gt;</w:t>
       </w:r>
     </w:p>
     <w:p>
@@ -5690,79 +4588,31 @@
           <w:shd w:val="clear" w:color="auto" w:fill="FFFFFF"/>
         </w:rPr>
         <w:lastRenderedPageBreak/>
-        <w:t xml:space="preserve">Why fragments are better than container </w:t>
-      </w:r>
-      <w:proofErr w:type="spellStart"/>
-      <w:r>
-        <w:rPr>
-          <w:rFonts w:ascii="Times New Roman" w:hAnsi="Times New Roman"/>
-          <w:b/>
-          <w:bCs/>
-          <w:color w:val="202122"/>
-          <w:sz w:val="24"/>
-          <w:szCs w:val="24"/>
-          <w:shd w:val="clear" w:color="auto" w:fill="FFFFFF"/>
-        </w:rPr>
-        <w:t>divs</w:t>
-      </w:r>
-      <w:proofErr w:type="spellEnd"/>
-      <w:r>
-        <w:rPr>
-          <w:rFonts w:ascii="Times New Roman" w:hAnsi="Times New Roman"/>
-          <w:b/>
-          <w:bCs/>
-          <w:color w:val="202122"/>
-          <w:sz w:val="24"/>
-          <w:szCs w:val="24"/>
-          <w:shd w:val="clear" w:color="auto" w:fill="FFFFFF"/>
-        </w:rPr>
-        <w:t>?</w:t>
-      </w:r>
-    </w:p>
-    <w:p>
-      <w:pPr>
-        <w:spacing w:line="276" w:lineRule="auto"/>
-        <w:ind w:left="360"/>
-        <w:jc w:val="both"/>
-        <w:rPr>
-          <w:rFonts w:ascii="Times New Roman" w:hAnsi="Times New Roman"/>
-          <w:color w:val="202122"/>
-          <w:sz w:val="24"/>
-          <w:szCs w:val="24"/>
-          <w:shd w:val="clear" w:color="auto" w:fill="FFFFFF"/>
-        </w:rPr>
-      </w:pPr>
-      <w:r>
-        <w:rPr>
-          <w:rFonts w:ascii="Times New Roman" w:hAnsi="Times New Roman"/>
-          <w:color w:val="202122"/>
-          <w:sz w:val="24"/>
-          <w:szCs w:val="24"/>
-          <w:shd w:val="clear" w:color="auto" w:fill="FFFFFF"/>
-        </w:rPr>
-        <w:t xml:space="preserve">Below </w:t>
-      </w:r>
-      <w:proofErr w:type="gramStart"/>
-      <w:r>
-        <w:rPr>
-          <w:rFonts w:ascii="Times New Roman" w:hAnsi="Times New Roman"/>
-          <w:color w:val="202122"/>
-          <w:sz w:val="24"/>
-          <w:szCs w:val="24"/>
-          <w:shd w:val="clear" w:color="auto" w:fill="FFFFFF"/>
-        </w:rPr>
-        <w:t>are</w:t>
-      </w:r>
-      <w:proofErr w:type="gramEnd"/>
-      <w:r>
-        <w:rPr>
-          <w:rFonts w:ascii="Times New Roman" w:hAnsi="Times New Roman"/>
-          <w:color w:val="202122"/>
-          <w:sz w:val="24"/>
-          <w:szCs w:val="24"/>
-          <w:shd w:val="clear" w:color="auto" w:fill="FFFFFF"/>
-        </w:rPr>
-        <w:t xml:space="preserve"> the list of reasons to prefer fragments over container DOM elements,</w:t>
+        <w:t>Why fragments are better than container divs?</w:t>
+      </w:r>
+    </w:p>
+    <w:p>
+      <w:pPr>
+        <w:spacing w:line="276" w:lineRule="auto"/>
+        <w:ind w:left="360"/>
+        <w:jc w:val="both"/>
+        <w:rPr>
+          <w:rFonts w:ascii="Times New Roman" w:hAnsi="Times New Roman"/>
+          <w:color w:val="202122"/>
+          <w:sz w:val="24"/>
+          <w:szCs w:val="24"/>
+          <w:shd w:val="clear" w:color="auto" w:fill="FFFFFF"/>
+        </w:rPr>
+      </w:pPr>
+      <w:r>
+        <w:rPr>
+          <w:rFonts w:ascii="Times New Roman" w:hAnsi="Times New Roman"/>
+          <w:color w:val="202122"/>
+          <w:sz w:val="24"/>
+          <w:szCs w:val="24"/>
+          <w:shd w:val="clear" w:color="auto" w:fill="FFFFFF"/>
+        </w:rPr>
+        <w:t>Below are the list of reasons to prefer fragments over container DOM elements,</w:t>
       </w:r>
     </w:p>
     <w:p>
@@ -5818,29 +4668,7 @@
           <w:szCs w:val="24"/>
           <w:shd w:val="clear" w:color="auto" w:fill="FFFFFF"/>
         </w:rPr>
-        <w:t xml:space="preserve">Some CSS mechanisms like Flexbox and CSS Grid have a special parent-child relationships, and adding </w:t>
-      </w:r>
-      <w:proofErr w:type="spellStart"/>
-      <w:r>
-        <w:rPr>
-          <w:rFonts w:ascii="Times New Roman" w:hAnsi="Times New Roman"/>
-          <w:color w:val="202122"/>
-          <w:sz w:val="24"/>
-          <w:szCs w:val="24"/>
-          <w:shd w:val="clear" w:color="auto" w:fill="FFFFFF"/>
-        </w:rPr>
-        <w:t>divs</w:t>
-      </w:r>
-      <w:proofErr w:type="spellEnd"/>
-      <w:r>
-        <w:rPr>
-          <w:rFonts w:ascii="Times New Roman" w:hAnsi="Times New Roman"/>
-          <w:color w:val="202122"/>
-          <w:sz w:val="24"/>
-          <w:szCs w:val="24"/>
-          <w:shd w:val="clear" w:color="auto" w:fill="FFFFFF"/>
-        </w:rPr>
-        <w:t xml:space="preserve"> in the middle makes it hard to keep the desired layout.</w:t>
+        <w:t>Some CSS mechanisms like Flexbox and CSS Grid have a special parent-child relationships, and adding divs in the middle makes it hard to keep the desired layout.</w:t>
       </w:r>
     </w:p>
     <w:p>
@@ -5910,45 +4738,22 @@
           <w:szCs w:val="24"/>
           <w:shd w:val="clear" w:color="auto" w:fill="FFFFFF"/>
         </w:rPr>
-        <w:t xml:space="preserve">The style attribute accepts a JavaScript object with </w:t>
-      </w:r>
-      <w:proofErr w:type="spellStart"/>
-      <w:r>
-        <w:rPr>
-          <w:rFonts w:ascii="Times New Roman" w:hAnsi="Times New Roman"/>
-          <w:color w:val="202122"/>
-          <w:sz w:val="24"/>
-          <w:szCs w:val="24"/>
-          <w:shd w:val="clear" w:color="auto" w:fill="FFFFFF"/>
-        </w:rPr>
-        <w:t>camelCased</w:t>
-      </w:r>
-      <w:proofErr w:type="spellEnd"/>
-      <w:r>
-        <w:rPr>
-          <w:rFonts w:ascii="Times New Roman" w:hAnsi="Times New Roman"/>
-          <w:color w:val="202122"/>
-          <w:sz w:val="24"/>
-          <w:szCs w:val="24"/>
-          <w:shd w:val="clear" w:color="auto" w:fill="FFFFFF"/>
-        </w:rPr>
-        <w:t xml:space="preserve"> properties rather than a CSS string. This is consistent with the DOM style JavaScript property, is more efficient, and prevents XSS security holes.</w:t>
-      </w:r>
-    </w:p>
-    <w:p>
-      <w:pPr>
-        <w:spacing w:line="276" w:lineRule="auto"/>
-        <w:ind w:left="360"/>
-        <w:jc w:val="both"/>
-        <w:rPr>
-          <w:rFonts w:ascii="Times New Roman" w:hAnsi="Times New Roman"/>
-          <w:color w:val="202122"/>
-          <w:sz w:val="24"/>
-          <w:szCs w:val="24"/>
-          <w:shd w:val="clear" w:color="auto" w:fill="FFFFFF"/>
-        </w:rPr>
-      </w:pPr>
-      <w:proofErr w:type="gramStart"/>
+        <w:t>The style attribute accepts a JavaScript object with camelCased properties rather than a CSS string. This is consistent with the DOM style JavaScript property, is more efficient, and prevents XSS security holes.</w:t>
+      </w:r>
+    </w:p>
+    <w:p>
+      <w:pPr>
+        <w:spacing w:line="276" w:lineRule="auto"/>
+        <w:ind w:left="360"/>
+        <w:jc w:val="both"/>
+        <w:rPr>
+          <w:rFonts w:ascii="Times New Roman" w:hAnsi="Times New Roman"/>
+          <w:color w:val="202122"/>
+          <w:sz w:val="24"/>
+          <w:szCs w:val="24"/>
+          <w:shd w:val="clear" w:color="auto" w:fill="FFFFFF"/>
+        </w:rPr>
+      </w:pPr>
       <w:r>
         <w:rPr>
           <w:rFonts w:ascii="Times New Roman" w:hAnsi="Times New Roman"/>
@@ -5959,52 +4764,29 @@
         </w:rPr>
         <w:t>Example :</w:t>
       </w:r>
-      <w:proofErr w:type="gramEnd"/>
-    </w:p>
-    <w:p>
-      <w:pPr>
-        <w:spacing w:line="276" w:lineRule="auto"/>
-        <w:ind w:left="360"/>
-        <w:jc w:val="both"/>
-        <w:rPr>
-          <w:rFonts w:ascii="Times New Roman" w:hAnsi="Times New Roman"/>
-          <w:color w:val="202122"/>
-          <w:sz w:val="24"/>
-          <w:szCs w:val="24"/>
-          <w:shd w:val="clear" w:color="auto" w:fill="FFFFFF"/>
-        </w:rPr>
-      </w:pPr>
-      <w:r>
-        <w:rPr>
-          <w:rFonts w:ascii="Times New Roman" w:hAnsi="Times New Roman"/>
-          <w:color w:val="202122"/>
-          <w:sz w:val="24"/>
-          <w:szCs w:val="24"/>
-          <w:shd w:val="clear" w:color="auto" w:fill="FFFFFF"/>
-        </w:rPr>
-        <w:t xml:space="preserve">const </w:t>
-      </w:r>
-      <w:proofErr w:type="spellStart"/>
-      <w:r>
-        <w:rPr>
-          <w:rFonts w:ascii="Times New Roman" w:hAnsi="Times New Roman"/>
-          <w:color w:val="202122"/>
-          <w:sz w:val="24"/>
-          <w:szCs w:val="24"/>
-          <w:shd w:val="clear" w:color="auto" w:fill="FFFFFF"/>
-        </w:rPr>
-        <w:t>divStyle</w:t>
-      </w:r>
-      <w:proofErr w:type="spellEnd"/>
-      <w:r>
-        <w:rPr>
-          <w:rFonts w:ascii="Times New Roman" w:hAnsi="Times New Roman"/>
-          <w:color w:val="202122"/>
-          <w:sz w:val="24"/>
-          <w:szCs w:val="24"/>
-          <w:shd w:val="clear" w:color="auto" w:fill="FFFFFF"/>
-        </w:rPr>
-        <w:t xml:space="preserve"> = {</w:t>
+    </w:p>
+    <w:p>
+      <w:pPr>
+        <w:spacing w:line="276" w:lineRule="auto"/>
+        <w:ind w:left="360"/>
+        <w:jc w:val="both"/>
+        <w:rPr>
+          <w:rFonts w:ascii="Times New Roman" w:hAnsi="Times New Roman"/>
+          <w:color w:val="202122"/>
+          <w:sz w:val="24"/>
+          <w:szCs w:val="24"/>
+          <w:shd w:val="clear" w:color="auto" w:fill="FFFFFF"/>
+        </w:rPr>
+      </w:pPr>
+      <w:r>
+        <w:rPr>
+          <w:rFonts w:ascii="Times New Roman" w:hAnsi="Times New Roman"/>
+          <w:color w:val="202122"/>
+          <w:sz w:val="24"/>
+          <w:szCs w:val="24"/>
+          <w:shd w:val="clear" w:color="auto" w:fill="FFFFFF"/>
+        </w:rPr>
+        <w:t>const divStyle = {</w:t>
       </w:r>
     </w:p>
     <w:p>
@@ -6044,83 +4826,15 @@
           <w:shd w:val="clear" w:color="auto" w:fill="FFFFFF"/>
         </w:rPr>
       </w:pPr>
-      <w:proofErr w:type="spellStart"/>
-      <w:r>
-        <w:rPr>
-          <w:rFonts w:ascii="Times New Roman" w:hAnsi="Times New Roman"/>
-          <w:color w:val="202122"/>
-          <w:sz w:val="24"/>
-          <w:szCs w:val="24"/>
-          <w:shd w:val="clear" w:color="auto" w:fill="FFFFFF"/>
-        </w:rPr>
-        <w:t>backgroundImage</w:t>
-      </w:r>
-      <w:proofErr w:type="spellEnd"/>
-      <w:r>
-        <w:rPr>
-          <w:rFonts w:ascii="Times New Roman" w:hAnsi="Times New Roman"/>
-          <w:color w:val="202122"/>
-          <w:sz w:val="24"/>
-          <w:szCs w:val="24"/>
-          <w:shd w:val="clear" w:color="auto" w:fill="FFFFFF"/>
-        </w:rPr>
-        <w:t>: "</w:t>
-      </w:r>
-      <w:proofErr w:type="spellStart"/>
-      <w:proofErr w:type="gramStart"/>
-      <w:r>
-        <w:rPr>
-          <w:rFonts w:ascii="Times New Roman" w:hAnsi="Times New Roman"/>
-          <w:color w:val="202122"/>
-          <w:sz w:val="24"/>
-          <w:szCs w:val="24"/>
-          <w:shd w:val="clear" w:color="auto" w:fill="FFFFFF"/>
-        </w:rPr>
-        <w:t>url</w:t>
-      </w:r>
-      <w:proofErr w:type="spellEnd"/>
-      <w:r>
-        <w:rPr>
-          <w:rFonts w:ascii="Times New Roman" w:hAnsi="Times New Roman"/>
-          <w:color w:val="202122"/>
-          <w:sz w:val="24"/>
-          <w:szCs w:val="24"/>
-          <w:shd w:val="clear" w:color="auto" w:fill="FFFFFF"/>
-        </w:rPr>
-        <w:t>(</w:t>
-      </w:r>
-      <w:proofErr w:type="gramEnd"/>
-      <w:r>
-        <w:rPr>
-          <w:rFonts w:ascii="Times New Roman" w:hAnsi="Times New Roman"/>
-          <w:color w:val="202122"/>
-          <w:sz w:val="24"/>
-          <w:szCs w:val="24"/>
-          <w:shd w:val="clear" w:color="auto" w:fill="FFFFFF"/>
-        </w:rPr>
-        <w:t xml:space="preserve">" + </w:t>
-      </w:r>
-      <w:proofErr w:type="spellStart"/>
-      <w:r>
-        <w:rPr>
-          <w:rFonts w:ascii="Times New Roman" w:hAnsi="Times New Roman"/>
-          <w:color w:val="202122"/>
-          <w:sz w:val="24"/>
-          <w:szCs w:val="24"/>
-          <w:shd w:val="clear" w:color="auto" w:fill="FFFFFF"/>
-        </w:rPr>
-        <w:t>imgUrl</w:t>
-      </w:r>
-      <w:proofErr w:type="spellEnd"/>
-      <w:r>
-        <w:rPr>
-          <w:rFonts w:ascii="Times New Roman" w:hAnsi="Times New Roman"/>
-          <w:color w:val="202122"/>
-          <w:sz w:val="24"/>
-          <w:szCs w:val="24"/>
-          <w:shd w:val="clear" w:color="auto" w:fill="FFFFFF"/>
-        </w:rPr>
-        <w:t xml:space="preserve"> + ")",</w:t>
+      <w:r>
+        <w:rPr>
+          <w:rFonts w:ascii="Times New Roman" w:hAnsi="Times New Roman"/>
+          <w:color w:val="202122"/>
+          <w:sz w:val="24"/>
+          <w:szCs w:val="24"/>
+          <w:shd w:val="clear" w:color="auto" w:fill="FFFFFF"/>
+        </w:rPr>
+        <w:t>backgroundImage: "url(" + imgUrl + ")",</w:t>
       </w:r>
     </w:p>
     <w:p>
@@ -6168,109 +4882,31 @@
           <w:szCs w:val="24"/>
           <w:shd w:val="clear" w:color="auto" w:fill="FFFFFF"/>
         </w:rPr>
-        <w:t xml:space="preserve">function </w:t>
-      </w:r>
-      <w:proofErr w:type="spellStart"/>
-      <w:proofErr w:type="gramStart"/>
-      <w:r>
-        <w:rPr>
-          <w:rFonts w:ascii="Times New Roman" w:hAnsi="Times New Roman"/>
-          <w:color w:val="202122"/>
-          <w:sz w:val="24"/>
-          <w:szCs w:val="24"/>
-          <w:shd w:val="clear" w:color="auto" w:fill="FFFFFF"/>
-        </w:rPr>
-        <w:t>HelloWorldComponent</w:t>
-      </w:r>
-      <w:proofErr w:type="spellEnd"/>
-      <w:r>
-        <w:rPr>
-          <w:rFonts w:ascii="Times New Roman" w:hAnsi="Times New Roman"/>
-          <w:color w:val="202122"/>
-          <w:sz w:val="24"/>
-          <w:szCs w:val="24"/>
-          <w:shd w:val="clear" w:color="auto" w:fill="FFFFFF"/>
-        </w:rPr>
-        <w:t>(</w:t>
-      </w:r>
-      <w:proofErr w:type="gramEnd"/>
-      <w:r>
-        <w:rPr>
-          <w:rFonts w:ascii="Times New Roman" w:hAnsi="Times New Roman"/>
-          <w:color w:val="202122"/>
-          <w:sz w:val="24"/>
-          <w:szCs w:val="24"/>
-          <w:shd w:val="clear" w:color="auto" w:fill="FFFFFF"/>
-        </w:rPr>
-        <w:t>) {</w:t>
-      </w:r>
-    </w:p>
-    <w:p>
-      <w:pPr>
-        <w:spacing w:line="276" w:lineRule="auto"/>
-        <w:ind w:left="360"/>
-        <w:jc w:val="both"/>
-        <w:rPr>
-          <w:rFonts w:ascii="Times New Roman" w:hAnsi="Times New Roman"/>
-          <w:color w:val="202122"/>
-          <w:sz w:val="24"/>
-          <w:szCs w:val="24"/>
-          <w:shd w:val="clear" w:color="auto" w:fill="FFFFFF"/>
-        </w:rPr>
-      </w:pPr>
-      <w:r>
-        <w:rPr>
-          <w:rFonts w:ascii="Times New Roman" w:hAnsi="Times New Roman"/>
-          <w:color w:val="202122"/>
-          <w:sz w:val="24"/>
-          <w:szCs w:val="24"/>
-          <w:shd w:val="clear" w:color="auto" w:fill="FFFFFF"/>
-        </w:rPr>
-        <w:t xml:space="preserve">  return &lt;div style={</w:t>
-      </w:r>
-      <w:proofErr w:type="spellStart"/>
-      <w:r>
-        <w:rPr>
-          <w:rFonts w:ascii="Times New Roman" w:hAnsi="Times New Roman"/>
-          <w:color w:val="202122"/>
-          <w:sz w:val="24"/>
-          <w:szCs w:val="24"/>
-          <w:shd w:val="clear" w:color="auto" w:fill="FFFFFF"/>
-        </w:rPr>
-        <w:t>divStyle</w:t>
-      </w:r>
-      <w:proofErr w:type="spellEnd"/>
-      <w:r>
-        <w:rPr>
-          <w:rFonts w:ascii="Times New Roman" w:hAnsi="Times New Roman"/>
-          <w:color w:val="202122"/>
-          <w:sz w:val="24"/>
-          <w:szCs w:val="24"/>
-          <w:shd w:val="clear" w:color="auto" w:fill="FFFFFF"/>
-        </w:rPr>
-        <w:t xml:space="preserve">}&gt;Hello </w:t>
-      </w:r>
-      <w:proofErr w:type="gramStart"/>
-      <w:r>
-        <w:rPr>
-          <w:rFonts w:ascii="Times New Roman" w:hAnsi="Times New Roman"/>
-          <w:color w:val="202122"/>
-          <w:sz w:val="24"/>
-          <w:szCs w:val="24"/>
-          <w:shd w:val="clear" w:color="auto" w:fill="FFFFFF"/>
-        </w:rPr>
-        <w:t>World!&lt;</w:t>
-      </w:r>
-      <w:proofErr w:type="gramEnd"/>
-      <w:r>
-        <w:rPr>
-          <w:rFonts w:ascii="Times New Roman" w:hAnsi="Times New Roman"/>
-          <w:color w:val="202122"/>
-          <w:sz w:val="24"/>
-          <w:szCs w:val="24"/>
-          <w:shd w:val="clear" w:color="auto" w:fill="FFFFFF"/>
-        </w:rPr>
-        <w:t>/div&gt;;</w:t>
+        <w:t>function HelloWorldComponent() {</w:t>
+      </w:r>
+    </w:p>
+    <w:p>
+      <w:pPr>
+        <w:spacing w:line="276" w:lineRule="auto"/>
+        <w:ind w:left="360"/>
+        <w:jc w:val="both"/>
+        <w:rPr>
+          <w:rFonts w:ascii="Times New Roman" w:hAnsi="Times New Roman"/>
+          <w:color w:val="202122"/>
+          <w:sz w:val="24"/>
+          <w:szCs w:val="24"/>
+          <w:shd w:val="clear" w:color="auto" w:fill="FFFFFF"/>
+        </w:rPr>
+      </w:pPr>
+      <w:r>
+        <w:rPr>
+          <w:rFonts w:ascii="Times New Roman" w:hAnsi="Times New Roman"/>
+          <w:color w:val="202122"/>
+          <w:sz w:val="24"/>
+          <w:szCs w:val="24"/>
+          <w:shd w:val="clear" w:color="auto" w:fill="FFFFFF"/>
+        </w:rPr>
+        <w:t xml:space="preserve">  return &lt;div style={divStyle}&gt;Hello World!&lt;/div&gt;;</w:t>
       </w:r>
     </w:p>
     <w:p>
@@ -6364,29 +5000,7 @@
           <w:szCs w:val="24"/>
           <w:shd w:val="clear" w:color="auto" w:fill="FFFFFF"/>
         </w:rPr>
-        <w:t xml:space="preserve">You can simply use </w:t>
-      </w:r>
-      <w:proofErr w:type="spellStart"/>
-      <w:r>
-        <w:rPr>
-          <w:rFonts w:ascii="Times New Roman" w:hAnsi="Times New Roman"/>
-          <w:color w:val="202122"/>
-          <w:sz w:val="24"/>
-          <w:szCs w:val="24"/>
-          <w:shd w:val="clear" w:color="auto" w:fill="FFFFFF"/>
-        </w:rPr>
-        <w:t>Array.prototype.map</w:t>
-      </w:r>
-      <w:proofErr w:type="spellEnd"/>
-      <w:r>
-        <w:rPr>
-          <w:rFonts w:ascii="Times New Roman" w:hAnsi="Times New Roman"/>
-          <w:color w:val="202122"/>
-          <w:sz w:val="24"/>
-          <w:szCs w:val="24"/>
-          <w:shd w:val="clear" w:color="auto" w:fill="FFFFFF"/>
-        </w:rPr>
-        <w:t xml:space="preserve"> with ES6 arrow function syntax.</w:t>
+        <w:t>You can simply use Array.prototype.map with ES6 arrow function syntax.</w:t>
       </w:r>
     </w:p>
     <w:p>
@@ -6458,75 +5072,31 @@
           <w:szCs w:val="24"/>
           <w:shd w:val="clear" w:color="auto" w:fill="FFFFFF"/>
         </w:rPr>
-        <w:t xml:space="preserve">  {</w:t>
-      </w:r>
-      <w:proofErr w:type="spellStart"/>
-      <w:r>
-        <w:rPr>
-          <w:rFonts w:ascii="Times New Roman" w:hAnsi="Times New Roman"/>
-          <w:color w:val="202122"/>
-          <w:sz w:val="24"/>
-          <w:szCs w:val="24"/>
-          <w:shd w:val="clear" w:color="auto" w:fill="FFFFFF"/>
-        </w:rPr>
-        <w:t>items.map</w:t>
-      </w:r>
-      <w:proofErr w:type="spellEnd"/>
-      <w:r>
-        <w:rPr>
-          <w:rFonts w:ascii="Times New Roman" w:hAnsi="Times New Roman"/>
-          <w:color w:val="202122"/>
-          <w:sz w:val="24"/>
-          <w:szCs w:val="24"/>
-          <w:shd w:val="clear" w:color="auto" w:fill="FFFFFF"/>
-        </w:rPr>
-        <w:t>((item) =&gt; (</w:t>
-      </w:r>
-    </w:p>
-    <w:p>
-      <w:pPr>
-        <w:spacing w:line="276" w:lineRule="auto"/>
-        <w:ind w:left="360"/>
-        <w:jc w:val="both"/>
-        <w:rPr>
-          <w:rFonts w:ascii="Times New Roman" w:hAnsi="Times New Roman"/>
-          <w:color w:val="202122"/>
-          <w:sz w:val="24"/>
-          <w:szCs w:val="24"/>
-          <w:shd w:val="clear" w:color="auto" w:fill="FFFFFF"/>
-        </w:rPr>
-      </w:pPr>
-      <w:r>
-        <w:rPr>
-          <w:rFonts w:ascii="Times New Roman" w:hAnsi="Times New Roman"/>
-          <w:color w:val="202122"/>
-          <w:sz w:val="24"/>
-          <w:szCs w:val="24"/>
-          <w:shd w:val="clear" w:color="auto" w:fill="FFFFFF"/>
-        </w:rPr>
-        <w:t>&lt;</w:t>
-      </w:r>
-      <w:proofErr w:type="spellStart"/>
-      <w:r>
-        <w:rPr>
-          <w:rFonts w:ascii="Times New Roman" w:hAnsi="Times New Roman"/>
-          <w:color w:val="202122"/>
-          <w:sz w:val="24"/>
-          <w:szCs w:val="24"/>
-          <w:shd w:val="clear" w:color="auto" w:fill="FFFFFF"/>
-        </w:rPr>
-        <w:t>SomeComponent</w:t>
-      </w:r>
-      <w:proofErr w:type="spellEnd"/>
-      <w:r>
-        <w:rPr>
-          <w:rFonts w:ascii="Times New Roman" w:hAnsi="Times New Roman"/>
-          <w:color w:val="202122"/>
-          <w:sz w:val="24"/>
-          <w:szCs w:val="24"/>
-          <w:shd w:val="clear" w:color="auto" w:fill="FFFFFF"/>
-        </w:rPr>
-        <w:t xml:space="preserve"> key={item.id} name={item.name} /&gt;</w:t>
+        <w:t xml:space="preserve">  {items.map((item) =&gt; (</w:t>
+      </w:r>
+    </w:p>
+    <w:p>
+      <w:pPr>
+        <w:spacing w:line="276" w:lineRule="auto"/>
+        <w:ind w:left="360"/>
+        <w:jc w:val="both"/>
+        <w:rPr>
+          <w:rFonts w:ascii="Times New Roman" w:hAnsi="Times New Roman"/>
+          <w:color w:val="202122"/>
+          <w:sz w:val="24"/>
+          <w:szCs w:val="24"/>
+          <w:shd w:val="clear" w:color="auto" w:fill="FFFFFF"/>
+        </w:rPr>
+      </w:pPr>
+      <w:r>
+        <w:rPr>
+          <w:rFonts w:ascii="Times New Roman" w:hAnsi="Times New Roman"/>
+          <w:color w:val="202122"/>
+          <w:sz w:val="24"/>
+          <w:szCs w:val="24"/>
+          <w:shd w:val="clear" w:color="auto" w:fill="FFFFFF"/>
+        </w:rPr>
+        <w:t>&lt;SomeComponent key={item.id} name={item.name} /&gt;</w:t>
       </w:r>
     </w:p>
     <w:p>
@@ -7111,33 +5681,7 @@
           <w:szCs w:val="24"/>
           <w:shd w:val="clear" w:color="auto" w:fill="FFFFFF"/>
         </w:rPr>
-        <w:t xml:space="preserve">Can JavaScript </w:t>
-      </w:r>
-      <w:proofErr w:type="spellStart"/>
-      <w:r>
-        <w:rPr>
-          <w:rFonts w:ascii="Times New Roman" w:hAnsi="Times New Roman"/>
-          <w:b/>
-          <w:bCs/>
-          <w:color w:val="202122"/>
-          <w:sz w:val="24"/>
-          <w:szCs w:val="24"/>
-          <w:shd w:val="clear" w:color="auto" w:fill="FFFFFF"/>
-        </w:rPr>
-        <w:t>urls</w:t>
-      </w:r>
-      <w:proofErr w:type="spellEnd"/>
-      <w:r>
-        <w:rPr>
-          <w:rFonts w:ascii="Times New Roman" w:hAnsi="Times New Roman"/>
-          <w:b/>
-          <w:bCs/>
-          <w:color w:val="202122"/>
-          <w:sz w:val="24"/>
-          <w:szCs w:val="24"/>
-          <w:shd w:val="clear" w:color="auto" w:fill="FFFFFF"/>
-        </w:rPr>
-        <w:t xml:space="preserve"> be used in React 16.9?</w:t>
+        <w:t>Can JavaScript urls be used in React 16.9?</w:t>
       </w:r>
     </w:p>
     <w:p>
@@ -7732,29 +6276,7 @@
           <w:szCs w:val="24"/>
           <w:shd w:val="clear" w:color="auto" w:fill="FFFFFF"/>
         </w:rPr>
-        <w:t xml:space="preserve">By using reference rather than using </w:t>
-      </w:r>
-      <w:proofErr w:type="spellStart"/>
-      <w:r>
-        <w:rPr>
-          <w:rFonts w:ascii="Times New Roman" w:hAnsi="Times New Roman"/>
-          <w:color w:val="202122"/>
-          <w:sz w:val="24"/>
-          <w:szCs w:val="24"/>
-          <w:shd w:val="clear" w:color="auto" w:fill="FFFFFF"/>
-        </w:rPr>
-        <w:t>displayName</w:t>
-      </w:r>
-      <w:proofErr w:type="spellEnd"/>
-      <w:r>
-        <w:rPr>
-          <w:rFonts w:ascii="Times New Roman" w:hAnsi="Times New Roman"/>
-          <w:color w:val="202122"/>
-          <w:sz w:val="24"/>
-          <w:szCs w:val="24"/>
-          <w:shd w:val="clear" w:color="auto" w:fill="FFFFFF"/>
-        </w:rPr>
-        <w:t xml:space="preserve"> because it provides a clear and concise name for the component.</w:t>
+        <w:t>By using reference rather than using displayName because it provides a clear and concise name for the component.</w:t>
       </w:r>
     </w:p>
     <w:p>
@@ -7894,29 +6416,7 @@
           <w:szCs w:val="24"/>
           <w:shd w:val="clear" w:color="auto" w:fill="FFFFFF"/>
         </w:rPr>
-        <w:t xml:space="preserve">Children prop </w:t>
-      </w:r>
-      <w:proofErr w:type="gramStart"/>
-      <w:r>
-        <w:rPr>
-          <w:rFonts w:ascii="Times New Roman" w:hAnsi="Times New Roman"/>
-          <w:color w:val="202122"/>
-          <w:sz w:val="24"/>
-          <w:szCs w:val="24"/>
-          <w:shd w:val="clear" w:color="auto" w:fill="FFFFFF"/>
-        </w:rPr>
-        <w:t>are</w:t>
-      </w:r>
-      <w:proofErr w:type="gramEnd"/>
-      <w:r>
-        <w:rPr>
-          <w:rFonts w:ascii="Times New Roman" w:hAnsi="Times New Roman"/>
-          <w:color w:val="202122"/>
-          <w:sz w:val="24"/>
-          <w:szCs w:val="24"/>
-          <w:shd w:val="clear" w:color="auto" w:fill="FFFFFF"/>
-        </w:rPr>
-        <w:t xml:space="preserve"> used to pass data from the parent component to the children component.</w:t>
+        <w:t>Children prop are used to pass data from the parent component to the children component.</w:t>
       </w:r>
     </w:p>
     <w:p>
@@ -8113,51 +6613,7 @@
           <w:szCs w:val="24"/>
           <w:shd w:val="clear" w:color="auto" w:fill="FFFFFF"/>
         </w:rPr>
-        <w:t xml:space="preserve">React Router is available as </w:t>
-      </w:r>
-      <w:proofErr w:type="gramStart"/>
-      <w:r>
-        <w:rPr>
-          <w:rFonts w:ascii="Times New Roman" w:hAnsi="Times New Roman"/>
-          <w:color w:val="202122"/>
-          <w:sz w:val="24"/>
-          <w:szCs w:val="24"/>
-          <w:shd w:val="clear" w:color="auto" w:fill="FFFFFF"/>
-        </w:rPr>
-        <w:t>an</w:t>
-      </w:r>
-      <w:proofErr w:type="gramEnd"/>
-      <w:r>
-        <w:rPr>
-          <w:rFonts w:ascii="Times New Roman" w:hAnsi="Times New Roman"/>
-          <w:color w:val="202122"/>
-          <w:sz w:val="24"/>
-          <w:szCs w:val="24"/>
-          <w:shd w:val="clear" w:color="auto" w:fill="FFFFFF"/>
-        </w:rPr>
-        <w:t xml:space="preserve"> </w:t>
-      </w:r>
-      <w:proofErr w:type="spellStart"/>
-      <w:r>
-        <w:rPr>
-          <w:rFonts w:ascii="Times New Roman" w:hAnsi="Times New Roman"/>
-          <w:color w:val="202122"/>
-          <w:sz w:val="24"/>
-          <w:szCs w:val="24"/>
-          <w:shd w:val="clear" w:color="auto" w:fill="FFFFFF"/>
-        </w:rPr>
-        <w:t>npm</w:t>
-      </w:r>
-      <w:proofErr w:type="spellEnd"/>
-      <w:r>
-        <w:rPr>
-          <w:rFonts w:ascii="Times New Roman" w:hAnsi="Times New Roman"/>
-          <w:color w:val="202122"/>
-          <w:sz w:val="24"/>
-          <w:szCs w:val="24"/>
-          <w:shd w:val="clear" w:color="auto" w:fill="FFFFFF"/>
-        </w:rPr>
-        <w:t xml:space="preserve"> package, and can be added to your application with a single line of code. Once installed, you can define your routes in your application and use the component to link between them.</w:t>
+        <w:t>React Router is available as an npm package, and can be added to your application with a single line of code. Once installed, you can define your routes in your application and use the component to link between them.</w:t>
       </w:r>
     </w:p>
     <w:p>
@@ -8307,51 +6763,7 @@
           <w:szCs w:val="24"/>
           <w:shd w:val="clear" w:color="auto" w:fill="FFFFFF"/>
         </w:rPr>
-        <w:t xml:space="preserve">We can use </w:t>
-      </w:r>
-      <w:proofErr w:type="spellStart"/>
-      <w:r>
-        <w:rPr>
-          <w:rFonts w:ascii="Times New Roman" w:hAnsi="Times New Roman"/>
-          <w:color w:val="202122"/>
-          <w:sz w:val="24"/>
-          <w:szCs w:val="24"/>
- 